<commit_message>
[KNOW-62] created sequence diagrams
</commit_message>
<xml_diff>
--- a/docs/documentation/architecture/Architecture Documentation.docx
+++ b/docs/documentation/architecture/Architecture Documentation.docx
@@ -3358,15 +3358,28 @@
       <w:pPr>
         <w:pStyle w:val="Tabellenberschrift"/>
       </w:pPr>
-      <w:fldSimple w:instr=" SEQ Tabelle \* ARABIC ">
-        <w:bookmarkStart w:id="7" w:name="_Toc451868825"/>
-        <w:r>
-          <w:rPr>
-            <w:noProof/>
-          </w:rPr>
-          <w:t>1</w:t>
-        </w:r>
-      </w:fldSimple>
+      <w:r>
+        <w:fldChar w:fldCharType="begin"/>
+      </w:r>
+      <w:r>
+        <w:instrText xml:space="preserve"> SEQ Tabelle \* ARABIC </w:instrText>
+      </w:r>
+      <w:r>
+        <w:fldChar w:fldCharType="separate"/>
+      </w:r>
+      <w:bookmarkStart w:id="7" w:name="_Toc451868825"/>
+      <w:r>
+        <w:rPr>
+          <w:noProof/>
+        </w:rPr>
+        <w:t>1</w:t>
+      </w:r>
+      <w:r>
+        <w:rPr>
+          <w:noProof/>
+        </w:rPr>
+        <w:fldChar w:fldCharType="end"/>
+      </w:r>
       <w:r>
         <w:t>: AD-01-Search</w:t>
       </w:r>
@@ -3799,15 +3812,28 @@
       <w:pPr>
         <w:pStyle w:val="Tabellenberschrift"/>
       </w:pPr>
-      <w:fldSimple w:instr=" SEQ Tabelle \* ARABIC ">
-        <w:bookmarkStart w:id="8" w:name="_Toc451868826"/>
-        <w:r>
-          <w:rPr>
-            <w:noProof/>
-          </w:rPr>
-          <w:t>2</w:t>
-        </w:r>
-      </w:fldSimple>
+      <w:r>
+        <w:fldChar w:fldCharType="begin"/>
+      </w:r>
+      <w:r>
+        <w:instrText xml:space="preserve"> SEQ Tabelle \* ARABIC </w:instrText>
+      </w:r>
+      <w:r>
+        <w:fldChar w:fldCharType="separate"/>
+      </w:r>
+      <w:bookmarkStart w:id="8" w:name="_Toc451868826"/>
+      <w:r>
+        <w:rPr>
+          <w:noProof/>
+        </w:rPr>
+        <w:t>2</w:t>
+      </w:r>
+      <w:r>
+        <w:rPr>
+          <w:noProof/>
+        </w:rPr>
+        <w:fldChar w:fldCharType="end"/>
+      </w:r>
       <w:r>
         <w:t>: AD-02-Usability</w:t>
       </w:r>
@@ -4247,15 +4273,28 @@
       <w:pPr>
         <w:pStyle w:val="Tabellenberschrift"/>
       </w:pPr>
-      <w:fldSimple w:instr=" SEQ Tabelle \* ARABIC ">
-        <w:bookmarkStart w:id="9" w:name="_Toc451868827"/>
-        <w:r>
-          <w:rPr>
-            <w:noProof/>
-          </w:rPr>
-          <w:t>3</w:t>
-        </w:r>
-      </w:fldSimple>
+      <w:r>
+        <w:fldChar w:fldCharType="begin"/>
+      </w:r>
+      <w:r>
+        <w:instrText xml:space="preserve"> SEQ Tabelle \* ARABIC </w:instrText>
+      </w:r>
+      <w:r>
+        <w:fldChar w:fldCharType="separate"/>
+      </w:r>
+      <w:bookmarkStart w:id="9" w:name="_Toc451868827"/>
+      <w:r>
+        <w:rPr>
+          <w:noProof/>
+        </w:rPr>
+        <w:t>3</w:t>
+      </w:r>
+      <w:r>
+        <w:rPr>
+          <w:noProof/>
+        </w:rPr>
+        <w:fldChar w:fldCharType="end"/>
+      </w:r>
       <w:r>
         <w:t>: AD-03-Generic</w:t>
       </w:r>
@@ -4708,15 +4747,28 @@
       <w:pPr>
         <w:pStyle w:val="Tabellenberschrift"/>
       </w:pPr>
-      <w:fldSimple w:instr=" SEQ Tabelle \* ARABIC ">
-        <w:bookmarkStart w:id="10" w:name="_Toc451868828"/>
-        <w:r>
-          <w:rPr>
-            <w:noProof/>
-          </w:rPr>
-          <w:t>4</w:t>
-        </w:r>
-      </w:fldSimple>
+      <w:r>
+        <w:fldChar w:fldCharType="begin"/>
+      </w:r>
+      <w:r>
+        <w:instrText xml:space="preserve"> SEQ Tabelle \* ARABIC </w:instrText>
+      </w:r>
+      <w:r>
+        <w:fldChar w:fldCharType="separate"/>
+      </w:r>
+      <w:bookmarkStart w:id="10" w:name="_Toc451868828"/>
+      <w:r>
+        <w:rPr>
+          <w:noProof/>
+        </w:rPr>
+        <w:t>4</w:t>
+      </w:r>
+      <w:r>
+        <w:rPr>
+          <w:noProof/>
+        </w:rPr>
+        <w:fldChar w:fldCharType="end"/>
+      </w:r>
       <w:r>
         <w:t xml:space="preserve">: </w:t>
       </w:r>
@@ -5155,15 +5207,28 @@
       <w:pPr>
         <w:pStyle w:val="Tabellenberschrift"/>
       </w:pPr>
-      <w:fldSimple w:instr=" SEQ Tabelle \* ARABIC ">
-        <w:bookmarkStart w:id="12" w:name="_Toc451868829"/>
-        <w:r>
-          <w:rPr>
-            <w:noProof/>
-          </w:rPr>
-          <w:t>5</w:t>
-        </w:r>
-      </w:fldSimple>
+      <w:r>
+        <w:fldChar w:fldCharType="begin"/>
+      </w:r>
+      <w:r>
+        <w:instrText xml:space="preserve"> SEQ Tabelle \* ARABIC </w:instrText>
+      </w:r>
+      <w:r>
+        <w:fldChar w:fldCharType="separate"/>
+      </w:r>
+      <w:bookmarkStart w:id="12" w:name="_Toc451868829"/>
+      <w:r>
+        <w:rPr>
+          <w:noProof/>
+        </w:rPr>
+        <w:t>5</w:t>
+      </w:r>
+      <w:r>
+        <w:rPr>
+          <w:noProof/>
+        </w:rPr>
+        <w:fldChar w:fldCharType="end"/>
+      </w:r>
       <w:r>
         <w:t xml:space="preserve">: </w:t>
       </w:r>
@@ -5676,6 +5741,7 @@
         <w:t>TODO hardware constraints?</w:t>
       </w:r>
     </w:p>
+    <w:bookmarkStart w:id="15" w:name="_Toc451868797"/>
     <w:p>
       <w:pPr>
         <w:pStyle w:val="berschrift1"/>
@@ -5683,7 +5749,6 @@
           <w:lang w:val="en-US"/>
         </w:rPr>
       </w:pPr>
-      <w:bookmarkStart w:id="15" w:name="_Toc451868797"/>
       <w:r>
         <w:rPr>
           <w:noProof/>
@@ -5959,15 +6024,7 @@
         <w:rPr>
           <w:lang w:val="en-US"/>
         </w:rPr>
-        <w:t xml:space="preserve"> Th</w:t>
-      </w:r>
-      <w:bookmarkStart w:id="16" w:name="_GoBack"/>
-      <w:bookmarkEnd w:id="16"/>
-      <w:r>
-        <w:rPr>
-          <w:lang w:val="en-US"/>
-        </w:rPr>
-        <w:t>e second role is the admin. He can trigger the system to re-index all articles. The system does not interact with any other system.</w:t>
+        <w:t xml:space="preserve"> The second role is the admin. He can trigger the system to re-index all articles. The system does not interact with any other system.</w:t>
       </w:r>
     </w:p>
     <w:p>
@@ -5977,7 +6034,7 @@
           <w:lang w:val="en-US"/>
         </w:rPr>
       </w:pPr>
-      <w:bookmarkStart w:id="17" w:name="_Toc451868798"/>
+      <w:bookmarkStart w:id="16" w:name="_Toc451868798"/>
       <w:r>
         <w:rPr>
           <w:lang w:val="en-US"/>
@@ -5985,7 +6042,7 @@
         <w:lastRenderedPageBreak/>
         <w:t>Solution Strategy</w:t>
       </w:r>
-      <w:bookmarkEnd w:id="17"/>
+      <w:bookmarkEnd w:id="16"/>
     </w:p>
     <w:p>
       <w:pPr>
@@ -6013,7 +6070,7 @@
           <w:lang w:val="en-US"/>
         </w:rPr>
       </w:pPr>
-      <w:bookmarkStart w:id="18" w:name="_Toc451868799"/>
+      <w:bookmarkStart w:id="17" w:name="_Toc451868799"/>
       <w:r>
         <w:rPr>
           <w:lang w:val="en-US"/>
@@ -6021,36 +6078,36 @@
         <w:lastRenderedPageBreak/>
         <w:t>Building Block View</w:t>
       </w:r>
+      <w:bookmarkEnd w:id="17"/>
+    </w:p>
+    <w:p>
+      <w:pPr>
+        <w:rPr>
+          <w:lang w:val="en-US"/>
+        </w:rPr>
+      </w:pPr>
+      <w:r>
+        <w:rPr>
+          <w:lang w:val="en-US"/>
+        </w:rPr>
+        <w:t>TODO</w:t>
+      </w:r>
+    </w:p>
+    <w:p>
+      <w:pPr>
+        <w:pStyle w:val="berschrift2"/>
+        <w:rPr>
+          <w:lang w:val="en-US"/>
+        </w:rPr>
+      </w:pPr>
+      <w:bookmarkStart w:id="18" w:name="_Toc451868800"/>
+      <w:r>
+        <w:rPr>
+          <w:lang w:val="en-US"/>
+        </w:rPr>
+        <w:t>Level 1</w:t>
+      </w:r>
       <w:bookmarkEnd w:id="18"/>
-    </w:p>
-    <w:p>
-      <w:pPr>
-        <w:rPr>
-          <w:lang w:val="en-US"/>
-        </w:rPr>
-      </w:pPr>
-      <w:r>
-        <w:rPr>
-          <w:lang w:val="en-US"/>
-        </w:rPr>
-        <w:t>TODO</w:t>
-      </w:r>
-    </w:p>
-    <w:p>
-      <w:pPr>
-        <w:pStyle w:val="berschrift2"/>
-        <w:rPr>
-          <w:lang w:val="en-US"/>
-        </w:rPr>
-      </w:pPr>
-      <w:bookmarkStart w:id="19" w:name="_Toc451868800"/>
-      <w:r>
-        <w:rPr>
-          <w:lang w:val="en-US"/>
-        </w:rPr>
-        <w:t>Level 1</w:t>
-      </w:r>
-      <w:bookmarkEnd w:id="19"/>
     </w:p>
     <w:p>
       <w:pPr>
@@ -6141,7 +6198,7 @@
         </w:rPr>
         <w:fldChar w:fldCharType="separate"/>
       </w:r>
-      <w:bookmarkStart w:id="20" w:name="_Toc451868819"/>
+      <w:bookmarkStart w:id="19" w:name="_Toc451868819"/>
       <w:r>
         <w:rPr>
           <w:noProof/>
@@ -6178,24 +6235,24 @@
       <w:r>
         <w:t>view</w:t>
       </w:r>
+      <w:bookmarkEnd w:id="19"/>
+      <w:proofErr w:type="spellEnd"/>
+    </w:p>
+    <w:p>
+      <w:pPr>
+        <w:pStyle w:val="berschrift2"/>
+        <w:rPr>
+          <w:lang w:val="en-US"/>
+        </w:rPr>
+      </w:pPr>
+      <w:bookmarkStart w:id="20" w:name="_Toc451868801"/>
+      <w:r>
+        <w:rPr>
+          <w:lang w:val="en-US"/>
+        </w:rPr>
+        <w:t>Level 2</w:t>
+      </w:r>
       <w:bookmarkEnd w:id="20"/>
-      <w:proofErr w:type="spellEnd"/>
-    </w:p>
-    <w:p>
-      <w:pPr>
-        <w:pStyle w:val="berschrift2"/>
-        <w:rPr>
-          <w:lang w:val="en-US"/>
-        </w:rPr>
-      </w:pPr>
-      <w:bookmarkStart w:id="21" w:name="_Toc451868801"/>
-      <w:r>
-        <w:rPr>
-          <w:lang w:val="en-US"/>
-        </w:rPr>
-        <w:t>Level 2</w:t>
-      </w:r>
-      <w:bookmarkEnd w:id="21"/>
     </w:p>
     <w:p>
       <w:pPr>
@@ -6224,7 +6281,7 @@
           <w:lang w:val="en-US"/>
         </w:rPr>
       </w:pPr>
-      <w:bookmarkStart w:id="22" w:name="_Toc451868802"/>
+      <w:bookmarkStart w:id="21" w:name="_Toc451868802"/>
       <w:r>
         <w:rPr>
           <w:lang w:val="en-US"/>
@@ -6232,6 +6289,35 @@
         <w:lastRenderedPageBreak/>
         <w:t>Runtime View</w:t>
       </w:r>
+      <w:bookmarkEnd w:id="21"/>
+    </w:p>
+    <w:p>
+      <w:pPr>
+        <w:rPr>
+          <w:lang w:val="en-US"/>
+        </w:rPr>
+      </w:pPr>
+      <w:r>
+        <w:rPr>
+          <w:lang w:val="en-US"/>
+        </w:rPr>
+        <w:t>This chapter contains different runtime views of the system. Each section represents one runtime scenario. These are show with UML sequence diagrams.</w:t>
+      </w:r>
+    </w:p>
+    <w:p>
+      <w:pPr>
+        <w:pStyle w:val="berschrift2"/>
+        <w:rPr>
+          <w:lang w:val="en-US"/>
+        </w:rPr>
+      </w:pPr>
+      <w:bookmarkStart w:id="22" w:name="_Toc451868803"/>
+      <w:r>
+        <w:rPr>
+          <w:lang w:val="en-US"/>
+        </w:rPr>
+        <w:t>Create Article</w:t>
+      </w:r>
       <w:bookmarkEnd w:id="22"/>
     </w:p>
     <w:p>
@@ -6244,7 +6330,7 @@
         <w:rPr>
           <w:lang w:val="en-US"/>
         </w:rPr>
-        <w:t>This chapter contains different runtime views of the system. Each section represents one runtime scenario. These are show with UML sequence diagrams.</w:t>
+        <w:t>TODO</w:t>
       </w:r>
     </w:p>
     <w:p>
@@ -6254,13 +6340,13 @@
           <w:lang w:val="en-US"/>
         </w:rPr>
       </w:pPr>
-      <w:bookmarkStart w:id="23" w:name="_Toc451868803"/>
-      <w:r>
-        <w:rPr>
-          <w:lang w:val="en-US"/>
-        </w:rPr>
-        <w:t>Create Article</w:t>
-      </w:r>
+      <w:r>
+        <w:rPr>
+          <w:lang w:val="en-US"/>
+        </w:rPr>
+        <w:t>Read Article</w:t>
+      </w:r>
+      <w:bookmarkStart w:id="23" w:name="_GoBack"/>
       <w:bookmarkEnd w:id="23"/>
     </w:p>
     <w:p>
@@ -6278,105 +6364,38 @@
     </w:p>
     <w:p>
       <w:pPr>
+        <w:pStyle w:val="berschrift2"/>
+        <w:rPr>
+          <w:lang w:val="en-US"/>
+        </w:rPr>
+      </w:pPr>
+      <w:r>
+        <w:rPr>
+          <w:lang w:val="en-US"/>
+        </w:rPr>
+        <w:t>Search Article</w:t>
+      </w:r>
+    </w:p>
+    <w:p>
+      <w:pPr>
+        <w:rPr>
+          <w:lang w:val="en-US"/>
+        </w:rPr>
+      </w:pPr>
+      <w:r>
+        <w:rPr>
+          <w:lang w:val="en-US"/>
+        </w:rPr>
+        <w:t>TODO</w:t>
+      </w:r>
+    </w:p>
+    <w:p>
+      <w:pPr>
         <w:keepNext/>
         <w:rPr>
           <w:lang w:val="en-US"/>
         </w:rPr>
       </w:pPr>
-      <w:r>
-        <w:rPr>
-          <w:noProof/>
-        </w:rPr>
-        <w:lastRenderedPageBreak/>
-        <w:drawing>
-          <wp:inline distT="0" distB="0" distL="0" distR="0" wp14:anchorId="0AA11582" wp14:editId="60C2CAD5">
-            <wp:extent cx="7502400" cy="5414400"/>
-            <wp:effectExtent l="0" t="3810" r="0" b="0"/>
-            <wp:docPr id="207" name="Grafik 207"/>
-            <wp:cNvGraphicFramePr>
-              <a:graphicFrameLocks xmlns:a="http://schemas.openxmlformats.org/drawingml/2006/main" noChangeAspect="1"/>
-            </wp:cNvGraphicFramePr>
-            <a:graphic xmlns:a="http://schemas.openxmlformats.org/drawingml/2006/main">
-              <a:graphicData uri="http://schemas.openxmlformats.org/drawingml/2006/picture">
-                <pic:pic xmlns:pic="http://schemas.openxmlformats.org/drawingml/2006/picture">
-                  <pic:nvPicPr>
-                    <pic:cNvPr id="207" name="sequence create article.png"/>
-                    <pic:cNvPicPr/>
-                  </pic:nvPicPr>
-                  <pic:blipFill>
-                    <a:blip r:embed="rId13">
-                      <a:extLst>
-                        <a:ext uri="{28A0092B-C50C-407E-A947-70E740481C1C}">
-                          <a14:useLocalDpi xmlns:a14="http://schemas.microsoft.com/office/drawing/2010/main" val="0"/>
-                        </a:ext>
-                      </a:extLst>
-                    </a:blip>
-                    <a:stretch>
-                      <a:fillRect/>
-                    </a:stretch>
-                  </pic:blipFill>
-                  <pic:spPr>
-                    <a:xfrm rot="16200000">
-                      <a:off x="0" y="0"/>
-                      <a:ext cx="7502400" cy="5414400"/>
-                    </a:xfrm>
-                    <a:prstGeom prst="rect">
-                      <a:avLst/>
-                    </a:prstGeom>
-                  </pic:spPr>
-                </pic:pic>
-              </a:graphicData>
-            </a:graphic>
-          </wp:inline>
-        </w:drawing>
-      </w:r>
-    </w:p>
-    <w:p>
-      <w:pPr>
-        <w:pStyle w:val="Beschriftung"/>
-        <w:rPr>
-          <w:lang w:val="en-US"/>
-        </w:rPr>
-      </w:pPr>
-      <w:r>
-        <w:rPr>
-          <w:lang w:val="en-US"/>
-        </w:rPr>
-        <w:fldChar w:fldCharType="begin"/>
-      </w:r>
-      <w:r>
-        <w:rPr>
-          <w:lang w:val="en-US"/>
-        </w:rPr>
-        <w:instrText xml:space="preserve"> SEQ Abbildung \* ARABIC </w:instrText>
-      </w:r>
-      <w:r>
-        <w:rPr>
-          <w:lang w:val="en-US"/>
-        </w:rPr>
-        <w:fldChar w:fldCharType="separate"/>
-      </w:r>
-      <w:bookmarkStart w:id="24" w:name="_Toc451868820"/>
-      <w:r>
-        <w:rPr>
-          <w:noProof/>
-          <w:lang w:val="en-US"/>
-        </w:rPr>
-        <w:t>3</w:t>
-      </w:r>
-      <w:r>
-        <w:rPr>
-          <w:lang w:val="en-US"/>
-        </w:rPr>
-        <w:fldChar w:fldCharType="end"/>
-      </w:r>
-      <w:r>
-        <w:rPr>
-          <w:lang w:val="en-US"/>
-        </w:rPr>
-        <w:t>: create article sequence diagram</w:t>
-      </w:r>
-      <w:bookmarkEnd w:id="24"/>
     </w:p>
     <w:p>
       <w:pPr>
@@ -6385,7 +6404,7 @@
           <w:lang w:val="en-US"/>
         </w:rPr>
       </w:pPr>
-      <w:bookmarkStart w:id="25" w:name="_Toc451868804"/>
+      <w:bookmarkStart w:id="24" w:name="_Toc451868804"/>
       <w:r>
         <w:rPr>
           <w:lang w:val="en-US"/>
@@ -6393,7 +6412,7 @@
         <w:lastRenderedPageBreak/>
         <w:t>Deployment View</w:t>
       </w:r>
-      <w:bookmarkEnd w:id="25"/>
+      <w:bookmarkEnd w:id="24"/>
     </w:p>
     <w:p>
       <w:pPr>
@@ -6415,7 +6434,7 @@
           <w:lang w:val="en-US"/>
         </w:rPr>
       </w:pPr>
-      <w:bookmarkStart w:id="26" w:name="_Toc451868805"/>
+      <w:bookmarkStart w:id="25" w:name="_Toc451868805"/>
       <w:r>
         <w:rPr>
           <w:lang w:val="en-US"/>
@@ -6423,7 +6442,7 @@
         <w:lastRenderedPageBreak/>
         <w:t>Concepts</w:t>
       </w:r>
-      <w:bookmarkEnd w:id="26"/>
+      <w:bookmarkEnd w:id="25"/>
     </w:p>
     <w:p>
       <w:pPr>
@@ -6445,7 +6464,7 @@
           <w:lang w:val="en-US"/>
         </w:rPr>
       </w:pPr>
-      <w:bookmarkStart w:id="27" w:name="_Toc451868806"/>
+      <w:bookmarkStart w:id="26" w:name="_Toc451868806"/>
       <w:r>
         <w:rPr>
           <w:lang w:val="en-US"/>
@@ -6453,7 +6472,38 @@
         <w:lastRenderedPageBreak/>
         <w:t>Design Decisions</w:t>
       </w:r>
+      <w:bookmarkEnd w:id="26"/>
+    </w:p>
+    <w:p>
+      <w:pPr>
+        <w:rPr>
+          <w:lang w:val="en-US"/>
+        </w:rPr>
+      </w:pPr>
+      <w:r>
+        <w:rPr>
+          <w:lang w:val="en-US"/>
+        </w:rPr>
+        <w:t>TODO</w:t>
+      </w:r>
+    </w:p>
+    <w:p>
+      <w:pPr>
+        <w:pStyle w:val="berschrift2"/>
+        <w:rPr>
+          <w:lang w:val="en-US"/>
+        </w:rPr>
+      </w:pPr>
+      <w:bookmarkStart w:id="27" w:name="_Ref451862997"/>
+      <w:bookmarkStart w:id="28" w:name="_Toc451868807"/>
+      <w:r>
+        <w:rPr>
+          <w:lang w:val="en-US"/>
+        </w:rPr>
+        <w:t>Search Engine</w:t>
+      </w:r>
       <w:bookmarkEnd w:id="27"/>
+      <w:bookmarkEnd w:id="28"/>
     </w:p>
     <w:p>
       <w:pPr>
@@ -6475,123 +6525,447 @@
           <w:lang w:val="en-US"/>
         </w:rPr>
       </w:pPr>
-      <w:bookmarkStart w:id="28" w:name="_Ref451862997"/>
-      <w:bookmarkStart w:id="29" w:name="_Toc451868807"/>
-      <w:r>
-        <w:rPr>
+      <w:bookmarkStart w:id="29" w:name="_Ref451863220"/>
+      <w:bookmarkStart w:id="30" w:name="_Toc451868808"/>
+      <w:r>
+        <w:rPr>
+          <w:lang w:val="en-US"/>
+        </w:rPr>
+        <w:t>Persistence</w:t>
+      </w:r>
+      <w:bookmarkEnd w:id="29"/>
+      <w:bookmarkEnd w:id="30"/>
+    </w:p>
+    <w:p>
+      <w:pPr>
+        <w:rPr>
+          <w:lang w:val="en-US"/>
+        </w:rPr>
+      </w:pPr>
+      <w:r>
+        <w:rPr>
+          <w:lang w:val="en-US"/>
+        </w:rPr>
+        <w:t xml:space="preserve">TODO </w:t>
+      </w:r>
+      <w:proofErr w:type="spellStart"/>
+      <w:r>
+        <w:rPr>
+          <w:lang w:val="en-US"/>
+        </w:rPr>
+        <w:t>fs</w:t>
+      </w:r>
+      <w:proofErr w:type="spellEnd"/>
+      <w:r>
+        <w:rPr>
+          <w:lang w:val="en-US"/>
+        </w:rPr>
+        <w:t xml:space="preserve">, hybrid, </w:t>
+      </w:r>
+      <w:proofErr w:type="spellStart"/>
+      <w:r>
+        <w:rPr>
+          <w:lang w:val="en-US"/>
+        </w:rPr>
+        <w:t>db</w:t>
+      </w:r>
+      <w:proofErr w:type="spellEnd"/>
+    </w:p>
+    <w:p>
+      <w:pPr>
+        <w:rPr>
+          <w:lang w:val="en-US"/>
+        </w:rPr>
+      </w:pPr>
+      <w:r>
+        <w:rPr>
+          <w:lang w:val="en-US"/>
+        </w:rPr>
+        <w:t>TODO mongo</w:t>
+      </w:r>
+    </w:p>
+    <w:p>
+      <w:pPr>
+        <w:pStyle w:val="berschrift2"/>
+        <w:rPr>
+          <w:lang w:val="en-US"/>
+        </w:rPr>
+      </w:pPr>
+      <w:bookmarkStart w:id="31" w:name="_Toc451868809"/>
+      <w:r>
+        <w:rPr>
+          <w:lang w:val="en-US"/>
+        </w:rPr>
+        <w:t>Backend Technology</w:t>
+      </w:r>
+      <w:bookmarkEnd w:id="31"/>
+    </w:p>
+    <w:p>
+      <w:pPr>
+        <w:rPr>
+          <w:lang w:val="en-US"/>
+        </w:rPr>
+      </w:pPr>
+      <w:r>
+        <w:rPr>
+          <w:lang w:val="en-US"/>
+        </w:rPr>
+        <w:t>The backend has to provide the users web browser with the frontend. The backend has to supply the frontend with the articles, including attached documents and images.</w:t>
+      </w:r>
+    </w:p>
+    <w:p>
+      <w:pPr>
+        <w:pStyle w:val="berschrift3"/>
+        <w:rPr>
+          <w:lang w:val="en-US"/>
+        </w:rPr>
+      </w:pPr>
+      <w:bookmarkStart w:id="32" w:name="_Toc451868810"/>
+      <w:r>
+        <w:rPr>
+          <w:lang w:val="en-US"/>
+        </w:rPr>
+        <w:t>Influencing Factors</w:t>
+      </w:r>
+      <w:bookmarkEnd w:id="32"/>
+    </w:p>
+    <w:p>
+      <w:pPr>
+        <w:rPr>
+          <w:lang w:val="en-US"/>
+        </w:rPr>
+      </w:pPr>
+      <w:r>
+        <w:rPr>
+          <w:lang w:val="en-US"/>
+        </w:rPr>
+        <w:t xml:space="preserve">This decision is influenced by the architecture drivers </w:t>
+      </w:r>
+      <w:r>
+        <w:rPr>
+          <w:i/>
+          <w:lang w:val="en-US"/>
+        </w:rPr>
+        <w:fldChar w:fldCharType="begin"/>
+      </w:r>
+      <w:r>
+        <w:rPr>
+          <w:i/>
+          <w:lang w:val="en-US"/>
+        </w:rPr>
+        <w:instrText xml:space="preserve"> REF _Ref451868679 \h  \* MERGEFORMAT </w:instrText>
+      </w:r>
+      <w:r>
+        <w:rPr>
+          <w:i/>
+          <w:lang w:val="en-US"/>
+        </w:rPr>
+      </w:r>
+      <w:r>
+        <w:rPr>
+          <w:i/>
+          <w:lang w:val="en-US"/>
+        </w:rPr>
+        <w:fldChar w:fldCharType="separate"/>
+      </w:r>
+      <w:r>
+        <w:rPr>
+          <w:i/>
+          <w:lang w:val="en-US"/>
+        </w:rPr>
+        <w:t>AD-04-Testability</w:t>
+      </w:r>
+      <w:r>
+        <w:rPr>
+          <w:i/>
+          <w:lang w:val="en-US"/>
+        </w:rPr>
+        <w:fldChar w:fldCharType="end"/>
+      </w:r>
+      <w:r>
+        <w:rPr>
+          <w:i/>
+          <w:lang w:val="en-US"/>
+        </w:rPr>
+        <w:t xml:space="preserve"> </w:t>
+      </w:r>
+      <w:r>
+        <w:rPr>
+          <w:lang w:val="en-US"/>
+        </w:rPr>
+        <w:t xml:space="preserve">and </w:t>
+      </w:r>
+      <w:r>
+        <w:rPr>
+          <w:i/>
+          <w:lang w:val="en-US"/>
+        </w:rPr>
+        <w:fldChar w:fldCharType="begin"/>
+      </w:r>
+      <w:r>
+        <w:rPr>
+          <w:i/>
+          <w:lang w:val="en-US"/>
+        </w:rPr>
+        <w:instrText xml:space="preserve"> REF _Ref451868732 \h  \* MERGEFORMAT </w:instrText>
+      </w:r>
+      <w:r>
+        <w:rPr>
+          <w:i/>
+          <w:lang w:val="en-US"/>
+        </w:rPr>
+      </w:r>
+      <w:r>
+        <w:rPr>
+          <w:i/>
+          <w:lang w:val="en-US"/>
+        </w:rPr>
+        <w:fldChar w:fldCharType="separate"/>
+      </w:r>
+      <w:r>
+        <w:rPr>
+          <w:i/>
+          <w:lang w:val="en-US"/>
+        </w:rPr>
+        <w:t>AD-05-Persistence</w:t>
+      </w:r>
+      <w:r>
+        <w:rPr>
+          <w:i/>
+          <w:lang w:val="en-US"/>
+        </w:rPr>
+        <w:fldChar w:fldCharType="end"/>
+      </w:r>
+      <w:r>
+        <w:rPr>
+          <w:lang w:val="en-US"/>
+        </w:rPr>
+        <w:t xml:space="preserve">, as well as by the design decisions </w:t>
+      </w:r>
+      <w:r>
+        <w:rPr>
+          <w:i/>
+          <w:lang w:val="en-US"/>
+        </w:rPr>
+        <w:fldChar w:fldCharType="begin"/>
+      </w:r>
+      <w:r>
+        <w:rPr>
+          <w:i/>
+          <w:lang w:val="en-US"/>
+        </w:rPr>
+        <w:instrText xml:space="preserve"> REF _Ref451862997 \r \h </w:instrText>
+      </w:r>
+      <w:r>
+        <w:rPr>
+          <w:i/>
+          <w:lang w:val="en-US"/>
+        </w:rPr>
+        <w:instrText xml:space="preserve"> \* MERGEFORMAT </w:instrText>
+      </w:r>
+      <w:r>
+        <w:rPr>
+          <w:i/>
+          <w:lang w:val="en-US"/>
+        </w:rPr>
+      </w:r>
+      <w:r>
+        <w:rPr>
+          <w:i/>
+          <w:lang w:val="en-US"/>
+        </w:rPr>
+        <w:fldChar w:fldCharType="separate"/>
+      </w:r>
+      <w:r>
+        <w:rPr>
+          <w:i/>
+          <w:lang w:val="en-US"/>
+        </w:rPr>
+        <w:t>9.1</w:t>
+      </w:r>
+      <w:r>
+        <w:rPr>
+          <w:i/>
+          <w:lang w:val="en-US"/>
+        </w:rPr>
+        <w:fldChar w:fldCharType="end"/>
+      </w:r>
+      <w:r>
+        <w:rPr>
+          <w:i/>
+          <w:lang w:val="en-US"/>
+        </w:rPr>
+        <w:t xml:space="preserve"> </w:t>
+      </w:r>
+      <w:r>
+        <w:rPr>
+          <w:i/>
+          <w:lang w:val="en-US"/>
+        </w:rPr>
+        <w:fldChar w:fldCharType="begin"/>
+      </w:r>
+      <w:r>
+        <w:rPr>
+          <w:i/>
+          <w:lang w:val="en-US"/>
+        </w:rPr>
+        <w:instrText xml:space="preserve"> REF _Ref451862997 \h </w:instrText>
+      </w:r>
+      <w:r>
+        <w:rPr>
+          <w:i/>
+          <w:lang w:val="en-US"/>
+        </w:rPr>
+        <w:instrText xml:space="preserve"> \* MERGEFORMAT </w:instrText>
+      </w:r>
+      <w:r>
+        <w:rPr>
+          <w:i/>
+          <w:lang w:val="en-US"/>
+        </w:rPr>
+      </w:r>
+      <w:r>
+        <w:rPr>
+          <w:i/>
+          <w:lang w:val="en-US"/>
+        </w:rPr>
+        <w:fldChar w:fldCharType="separate"/>
+      </w:r>
+      <w:r>
+        <w:rPr>
+          <w:i/>
           <w:lang w:val="en-US"/>
         </w:rPr>
         <w:t>Search Engine</w:t>
       </w:r>
-      <w:bookmarkEnd w:id="28"/>
-      <w:bookmarkEnd w:id="29"/>
-    </w:p>
-    <w:p>
-      <w:pPr>
-        <w:rPr>
-          <w:lang w:val="en-US"/>
-        </w:rPr>
-      </w:pPr>
-      <w:r>
-        <w:rPr>
-          <w:lang w:val="en-US"/>
-        </w:rPr>
-        <w:t>TODO</w:t>
-      </w:r>
-    </w:p>
-    <w:p>
-      <w:pPr>
-        <w:pStyle w:val="berschrift2"/>
-        <w:rPr>
-          <w:lang w:val="en-US"/>
-        </w:rPr>
-      </w:pPr>
-      <w:bookmarkStart w:id="30" w:name="_Ref451863220"/>
-      <w:bookmarkStart w:id="31" w:name="_Toc451868808"/>
-      <w:r>
-        <w:rPr>
+      <w:r>
+        <w:rPr>
+          <w:i/>
+          <w:lang w:val="en-US"/>
+        </w:rPr>
+        <w:fldChar w:fldCharType="end"/>
+      </w:r>
+      <w:r>
+        <w:rPr>
+          <w:i/>
+          <w:lang w:val="en-US"/>
+        </w:rPr>
+        <w:t xml:space="preserve"> </w:t>
+      </w:r>
+      <w:r>
+        <w:rPr>
+          <w:lang w:val="en-US"/>
+        </w:rPr>
+        <w:t xml:space="preserve">and </w:t>
+      </w:r>
+      <w:r>
+        <w:rPr>
+          <w:i/>
+          <w:lang w:val="en-US"/>
+        </w:rPr>
+        <w:fldChar w:fldCharType="begin"/>
+      </w:r>
+      <w:r>
+        <w:rPr>
+          <w:i/>
+          <w:lang w:val="en-US"/>
+        </w:rPr>
+        <w:instrText xml:space="preserve"> REF _Ref451863220 \r \h </w:instrText>
+      </w:r>
+      <w:r>
+        <w:rPr>
+          <w:i/>
+          <w:lang w:val="en-US"/>
+        </w:rPr>
+        <w:instrText xml:space="preserve"> \* MERGEFORMAT </w:instrText>
+      </w:r>
+      <w:r>
+        <w:rPr>
+          <w:i/>
+          <w:lang w:val="en-US"/>
+        </w:rPr>
+      </w:r>
+      <w:r>
+        <w:rPr>
+          <w:i/>
+          <w:lang w:val="en-US"/>
+        </w:rPr>
+        <w:fldChar w:fldCharType="separate"/>
+      </w:r>
+      <w:r>
+        <w:rPr>
+          <w:i/>
+          <w:lang w:val="en-US"/>
+        </w:rPr>
+        <w:t>9.2</w:t>
+      </w:r>
+      <w:r>
+        <w:rPr>
+          <w:i/>
+          <w:lang w:val="en-US"/>
+        </w:rPr>
+        <w:fldChar w:fldCharType="end"/>
+      </w:r>
+      <w:r>
+        <w:rPr>
+          <w:i/>
+          <w:lang w:val="en-US"/>
+        </w:rPr>
+        <w:t xml:space="preserve"> </w:t>
+      </w:r>
+      <w:r>
+        <w:rPr>
+          <w:i/>
+          <w:lang w:val="en-US"/>
+        </w:rPr>
+        <w:fldChar w:fldCharType="begin"/>
+      </w:r>
+      <w:r>
+        <w:rPr>
+          <w:i/>
+          <w:lang w:val="en-US"/>
+        </w:rPr>
+        <w:instrText xml:space="preserve"> REF _Ref451863220 \h </w:instrText>
+      </w:r>
+      <w:r>
+        <w:rPr>
+          <w:i/>
+          <w:lang w:val="en-US"/>
+        </w:rPr>
+        <w:instrText xml:space="preserve"> \* MERGEFORMAT </w:instrText>
+      </w:r>
+      <w:r>
+        <w:rPr>
+          <w:i/>
+          <w:lang w:val="en-US"/>
+        </w:rPr>
+      </w:r>
+      <w:r>
+        <w:rPr>
+          <w:i/>
+          <w:lang w:val="en-US"/>
+        </w:rPr>
+        <w:fldChar w:fldCharType="separate"/>
+      </w:r>
+      <w:r>
+        <w:rPr>
+          <w:i/>
           <w:lang w:val="en-US"/>
         </w:rPr>
         <w:t>Persistence</w:t>
       </w:r>
-      <w:bookmarkEnd w:id="30"/>
-      <w:bookmarkEnd w:id="31"/>
-    </w:p>
-    <w:p>
-      <w:pPr>
-        <w:rPr>
-          <w:lang w:val="en-US"/>
-        </w:rPr>
-      </w:pPr>
-      <w:r>
-        <w:rPr>
-          <w:lang w:val="en-US"/>
-        </w:rPr>
-        <w:t xml:space="preserve">TODO </w:t>
-      </w:r>
-      <w:proofErr w:type="spellStart"/>
-      <w:r>
-        <w:rPr>
-          <w:lang w:val="en-US"/>
-        </w:rPr>
-        <w:t>fs</w:t>
-      </w:r>
-      <w:proofErr w:type="spellEnd"/>
-      <w:r>
-        <w:rPr>
-          <w:lang w:val="en-US"/>
-        </w:rPr>
-        <w:t xml:space="preserve">, hybrid, </w:t>
-      </w:r>
-      <w:proofErr w:type="spellStart"/>
-      <w:r>
-        <w:rPr>
-          <w:lang w:val="en-US"/>
-        </w:rPr>
-        <w:t>db</w:t>
-      </w:r>
-      <w:proofErr w:type="spellEnd"/>
-    </w:p>
-    <w:p>
-      <w:pPr>
-        <w:rPr>
-          <w:lang w:val="en-US"/>
-        </w:rPr>
-      </w:pPr>
-      <w:r>
-        <w:rPr>
-          <w:lang w:val="en-US"/>
-        </w:rPr>
-        <w:t>TODO mongo</w:t>
-      </w:r>
-    </w:p>
-    <w:p>
-      <w:pPr>
-        <w:pStyle w:val="berschrift2"/>
-        <w:rPr>
-          <w:lang w:val="en-US"/>
-        </w:rPr>
-      </w:pPr>
-      <w:bookmarkStart w:id="32" w:name="_Toc451868809"/>
-      <w:r>
-        <w:rPr>
-          <w:lang w:val="en-US"/>
-        </w:rPr>
-        <w:t>Backend Technology</w:t>
-      </w:r>
-      <w:bookmarkEnd w:id="32"/>
-    </w:p>
-    <w:p>
-      <w:pPr>
-        <w:rPr>
-          <w:lang w:val="en-US"/>
-        </w:rPr>
-      </w:pPr>
-      <w:r>
-        <w:rPr>
-          <w:lang w:val="en-US"/>
-        </w:rPr>
-        <w:t>The backend has to provide the users web browser with the frontend. The backend has to supply the frontend with the articles, including attached documents and images.</w:t>
+      <w:r>
+        <w:rPr>
+          <w:i/>
+          <w:lang w:val="en-US"/>
+        </w:rPr>
+        <w:fldChar w:fldCharType="end"/>
+      </w:r>
+      <w:r>
+        <w:rPr>
+          <w:lang w:val="en-US"/>
+        </w:rPr>
+        <w:t>.</w:t>
       </w:r>
     </w:p>
     <w:p>
@@ -6601,12 +6975,12 @@
           <w:lang w:val="en-US"/>
         </w:rPr>
       </w:pPr>
-      <w:bookmarkStart w:id="33" w:name="_Toc451868810"/>
-      <w:r>
-        <w:rPr>
-          <w:lang w:val="en-US"/>
-        </w:rPr>
-        <w:t>Influencing Factors</w:t>
+      <w:bookmarkStart w:id="33" w:name="_Toc451868811"/>
+      <w:r>
+        <w:rPr>
+          <w:lang w:val="en-US"/>
+        </w:rPr>
+        <w:t>Constraints</w:t>
       </w:r>
       <w:bookmarkEnd w:id="33"/>
     </w:p>
@@ -6620,333 +6994,7 @@
         <w:rPr>
           <w:lang w:val="en-US"/>
         </w:rPr>
-        <w:t xml:space="preserve">This decision is influenced by the architecture drivers </w:t>
-      </w:r>
-      <w:r>
-        <w:rPr>
-          <w:i/>
-          <w:lang w:val="en-US"/>
-        </w:rPr>
-        <w:fldChar w:fldCharType="begin"/>
-      </w:r>
-      <w:r>
-        <w:rPr>
-          <w:i/>
-          <w:lang w:val="en-US"/>
-        </w:rPr>
-        <w:instrText xml:space="preserve"> REF _Ref451868679 \h  \* MERGEFORMAT </w:instrText>
-      </w:r>
-      <w:r>
-        <w:rPr>
-          <w:i/>
-          <w:lang w:val="en-US"/>
-        </w:rPr>
-      </w:r>
-      <w:r>
-        <w:rPr>
-          <w:i/>
-          <w:lang w:val="en-US"/>
-        </w:rPr>
-        <w:fldChar w:fldCharType="separate"/>
-      </w:r>
-      <w:r>
-        <w:rPr>
-          <w:i/>
-          <w:lang w:val="en-US"/>
-        </w:rPr>
-        <w:t>AD-04-Testability</w:t>
-      </w:r>
-      <w:r>
-        <w:rPr>
-          <w:i/>
-          <w:lang w:val="en-US"/>
-        </w:rPr>
-        <w:fldChar w:fldCharType="end"/>
-      </w:r>
-      <w:r>
-        <w:rPr>
-          <w:i/>
-          <w:lang w:val="en-US"/>
-        </w:rPr>
-        <w:t xml:space="preserve"> </w:t>
-      </w:r>
-      <w:r>
-        <w:rPr>
-          <w:lang w:val="en-US"/>
-        </w:rPr>
-        <w:t xml:space="preserve">and </w:t>
-      </w:r>
-      <w:r>
-        <w:rPr>
-          <w:i/>
-          <w:lang w:val="en-US"/>
-        </w:rPr>
-        <w:fldChar w:fldCharType="begin"/>
-      </w:r>
-      <w:r>
-        <w:rPr>
-          <w:i/>
-          <w:lang w:val="en-US"/>
-        </w:rPr>
-        <w:instrText xml:space="preserve"> REF _Ref451868732 \h  \* MERGEFORMAT </w:instrText>
-      </w:r>
-      <w:r>
-        <w:rPr>
-          <w:i/>
-          <w:lang w:val="en-US"/>
-        </w:rPr>
-      </w:r>
-      <w:r>
-        <w:rPr>
-          <w:i/>
-          <w:lang w:val="en-US"/>
-        </w:rPr>
-        <w:fldChar w:fldCharType="separate"/>
-      </w:r>
-      <w:r>
-        <w:rPr>
-          <w:i/>
-          <w:lang w:val="en-US"/>
-        </w:rPr>
-        <w:t>AD-05-Persistence</w:t>
-      </w:r>
-      <w:r>
-        <w:rPr>
-          <w:i/>
-          <w:lang w:val="en-US"/>
-        </w:rPr>
-        <w:fldChar w:fldCharType="end"/>
-      </w:r>
-      <w:r>
-        <w:rPr>
-          <w:lang w:val="en-US"/>
-        </w:rPr>
-        <w:t xml:space="preserve">, as well as by the design decisions </w:t>
-      </w:r>
-      <w:r>
-        <w:rPr>
-          <w:i/>
-          <w:lang w:val="en-US"/>
-        </w:rPr>
-        <w:fldChar w:fldCharType="begin"/>
-      </w:r>
-      <w:r>
-        <w:rPr>
-          <w:i/>
-          <w:lang w:val="en-US"/>
-        </w:rPr>
-        <w:instrText xml:space="preserve"> REF _Ref451862997 \r \h </w:instrText>
-      </w:r>
-      <w:r>
-        <w:rPr>
-          <w:i/>
-          <w:lang w:val="en-US"/>
-        </w:rPr>
-        <w:instrText xml:space="preserve"> \* MERGEFORMAT </w:instrText>
-      </w:r>
-      <w:r>
-        <w:rPr>
-          <w:i/>
-          <w:lang w:val="en-US"/>
-        </w:rPr>
-      </w:r>
-      <w:r>
-        <w:rPr>
-          <w:i/>
-          <w:lang w:val="en-US"/>
-        </w:rPr>
-        <w:fldChar w:fldCharType="separate"/>
-      </w:r>
-      <w:r>
-        <w:rPr>
-          <w:i/>
-          <w:lang w:val="en-US"/>
-        </w:rPr>
-        <w:t>9.1</w:t>
-      </w:r>
-      <w:r>
-        <w:rPr>
-          <w:i/>
-          <w:lang w:val="en-US"/>
-        </w:rPr>
-        <w:fldChar w:fldCharType="end"/>
-      </w:r>
-      <w:r>
-        <w:rPr>
-          <w:i/>
-          <w:lang w:val="en-US"/>
-        </w:rPr>
-        <w:t xml:space="preserve"> </w:t>
-      </w:r>
-      <w:r>
-        <w:rPr>
-          <w:i/>
-          <w:lang w:val="en-US"/>
-        </w:rPr>
-        <w:fldChar w:fldCharType="begin"/>
-      </w:r>
-      <w:r>
-        <w:rPr>
-          <w:i/>
-          <w:lang w:val="en-US"/>
-        </w:rPr>
-        <w:instrText xml:space="preserve"> REF _Ref451862997 \h </w:instrText>
-      </w:r>
-      <w:r>
-        <w:rPr>
-          <w:i/>
-          <w:lang w:val="en-US"/>
-        </w:rPr>
-        <w:instrText xml:space="preserve"> \* MERGEFORMAT </w:instrText>
-      </w:r>
-      <w:r>
-        <w:rPr>
-          <w:i/>
-          <w:lang w:val="en-US"/>
-        </w:rPr>
-      </w:r>
-      <w:r>
-        <w:rPr>
-          <w:i/>
-          <w:lang w:val="en-US"/>
-        </w:rPr>
-        <w:fldChar w:fldCharType="separate"/>
-      </w:r>
-      <w:r>
-        <w:rPr>
-          <w:i/>
-          <w:lang w:val="en-US"/>
-        </w:rPr>
-        <w:t>Search Engine</w:t>
-      </w:r>
-      <w:r>
-        <w:rPr>
-          <w:i/>
-          <w:lang w:val="en-US"/>
-        </w:rPr>
-        <w:fldChar w:fldCharType="end"/>
-      </w:r>
-      <w:r>
-        <w:rPr>
-          <w:i/>
-          <w:lang w:val="en-US"/>
-        </w:rPr>
-        <w:t xml:space="preserve"> </w:t>
-      </w:r>
-      <w:r>
-        <w:rPr>
-          <w:lang w:val="en-US"/>
-        </w:rPr>
-        <w:t xml:space="preserve">and </w:t>
-      </w:r>
-      <w:r>
-        <w:rPr>
-          <w:i/>
-          <w:lang w:val="en-US"/>
-        </w:rPr>
-        <w:fldChar w:fldCharType="begin"/>
-      </w:r>
-      <w:r>
-        <w:rPr>
-          <w:i/>
-          <w:lang w:val="en-US"/>
-        </w:rPr>
-        <w:instrText xml:space="preserve"> REF _Ref451863220 \r \h </w:instrText>
-      </w:r>
-      <w:r>
-        <w:rPr>
-          <w:i/>
-          <w:lang w:val="en-US"/>
-        </w:rPr>
-        <w:instrText xml:space="preserve"> \* MERGEFORMAT </w:instrText>
-      </w:r>
-      <w:r>
-        <w:rPr>
-          <w:i/>
-          <w:lang w:val="en-US"/>
-        </w:rPr>
-      </w:r>
-      <w:r>
-        <w:rPr>
-          <w:i/>
-          <w:lang w:val="en-US"/>
-        </w:rPr>
-        <w:fldChar w:fldCharType="separate"/>
-      </w:r>
-      <w:r>
-        <w:rPr>
-          <w:i/>
-          <w:lang w:val="en-US"/>
-        </w:rPr>
-        <w:t>9.2</w:t>
-      </w:r>
-      <w:r>
-        <w:rPr>
-          <w:i/>
-          <w:lang w:val="en-US"/>
-        </w:rPr>
-        <w:fldChar w:fldCharType="end"/>
-      </w:r>
-      <w:r>
-        <w:rPr>
-          <w:i/>
-          <w:lang w:val="en-US"/>
-        </w:rPr>
-        <w:t xml:space="preserve"> </w:t>
-      </w:r>
-      <w:r>
-        <w:rPr>
-          <w:i/>
-          <w:lang w:val="en-US"/>
-        </w:rPr>
-        <w:fldChar w:fldCharType="begin"/>
-      </w:r>
-      <w:r>
-        <w:rPr>
-          <w:i/>
-          <w:lang w:val="en-US"/>
-        </w:rPr>
-        <w:instrText xml:space="preserve"> REF _Ref451863220 \h </w:instrText>
-      </w:r>
-      <w:r>
-        <w:rPr>
-          <w:i/>
-          <w:lang w:val="en-US"/>
-        </w:rPr>
-        <w:instrText xml:space="preserve"> \* MERGEFORMAT </w:instrText>
-      </w:r>
-      <w:r>
-        <w:rPr>
-          <w:i/>
-          <w:lang w:val="en-US"/>
-        </w:rPr>
-      </w:r>
-      <w:r>
-        <w:rPr>
-          <w:i/>
-          <w:lang w:val="en-US"/>
-        </w:rPr>
-        <w:fldChar w:fldCharType="separate"/>
-      </w:r>
-      <w:r>
-        <w:rPr>
-          <w:i/>
-          <w:lang w:val="en-US"/>
-        </w:rPr>
-        <w:t>Persistence</w:t>
-      </w:r>
-      <w:r>
-        <w:rPr>
-          <w:i/>
-          <w:lang w:val="en-US"/>
-        </w:rPr>
-        <w:fldChar w:fldCharType="end"/>
-      </w:r>
-      <w:r>
-        <w:rPr>
-          <w:lang w:val="en-US"/>
-        </w:rPr>
-        <w:t>.</w:t>
+        <w:t>All developers are capable of the two programing languages Java and JavaScript.</w:t>
       </w:r>
     </w:p>
     <w:p>
@@ -6956,43 +7004,14 @@
           <w:lang w:val="en-US"/>
         </w:rPr>
       </w:pPr>
-      <w:bookmarkStart w:id="34" w:name="_Toc451868811"/>
-      <w:r>
-        <w:rPr>
-          <w:lang w:val="en-US"/>
-        </w:rPr>
-        <w:t>Constraints</w:t>
+      <w:bookmarkStart w:id="34" w:name="_Toc451868812"/>
+      <w:r>
+        <w:rPr>
+          <w:lang w:val="en-US"/>
+        </w:rPr>
+        <w:t>Considered Alternatives</w:t>
       </w:r>
       <w:bookmarkEnd w:id="34"/>
-    </w:p>
-    <w:p>
-      <w:pPr>
-        <w:rPr>
-          <w:lang w:val="en-US"/>
-        </w:rPr>
-      </w:pPr>
-      <w:r>
-        <w:rPr>
-          <w:lang w:val="en-US"/>
-        </w:rPr>
-        <w:t>All developers are capable of the two programing languages Java and JavaScript.</w:t>
-      </w:r>
-    </w:p>
-    <w:p>
-      <w:pPr>
-        <w:pStyle w:val="berschrift3"/>
-        <w:rPr>
-          <w:lang w:val="en-US"/>
-        </w:rPr>
-      </w:pPr>
-      <w:bookmarkStart w:id="35" w:name="_Toc451868812"/>
-      <w:r>
-        <w:rPr>
-          <w:lang w:val="en-US"/>
-        </w:rPr>
-        <w:t>Considered Alternatives</w:t>
-      </w:r>
-      <w:bookmarkEnd w:id="35"/>
     </w:p>
     <w:p>
       <w:pPr>
@@ -7151,13 +7170,96 @@
           <w:lang w:val="en-US"/>
         </w:rPr>
       </w:pPr>
-      <w:bookmarkStart w:id="36" w:name="_Toc451868813"/>
+      <w:bookmarkStart w:id="35" w:name="_Toc451868813"/>
       <w:r>
         <w:rPr>
           <w:lang w:val="en-US"/>
         </w:rPr>
         <w:t>Decision</w:t>
       </w:r>
+      <w:bookmarkEnd w:id="35"/>
+    </w:p>
+    <w:p>
+      <w:pPr>
+        <w:rPr>
+          <w:lang w:val="en-US"/>
+        </w:rPr>
+      </w:pPr>
+      <w:r>
+        <w:rPr>
+          <w:lang w:val="en-US"/>
+        </w:rPr>
+        <w:t xml:space="preserve">Both technologies are capable to fulfill the requirements. The decision </w:t>
+      </w:r>
+      <w:r>
+        <w:rPr>
+          <w:lang w:val="en-US"/>
+        </w:rPr>
+        <w:t xml:space="preserve">was made for </w:t>
+      </w:r>
+      <w:r>
+        <w:rPr>
+          <w:lang w:val="en-US"/>
+        </w:rPr>
+        <w:t>Node.js with Nginx</w:t>
+      </w:r>
+      <w:r>
+        <w:rPr>
+          <w:lang w:val="en-US"/>
+        </w:rPr>
+        <w:t xml:space="preserve"> because</w:t>
+      </w:r>
+      <w:r>
+        <w:rPr>
+          <w:lang w:val="en-US"/>
+        </w:rPr>
+        <w:t xml:space="preserve"> </w:t>
+      </w:r>
+      <w:r>
+        <w:rPr>
+          <w:lang w:val="en-US"/>
+        </w:rPr>
+        <w:t>t</w:t>
+      </w:r>
+      <w:r>
+        <w:rPr>
+          <w:lang w:val="en-US"/>
+        </w:rPr>
+        <w:t xml:space="preserve">hey provide easier integration with </w:t>
+      </w:r>
+      <w:r>
+        <w:rPr>
+          <w:lang w:val="en-US"/>
+        </w:rPr>
+        <w:t>REST and</w:t>
+      </w:r>
+      <w:r>
+        <w:rPr>
+          <w:lang w:val="en-US"/>
+        </w:rPr>
+        <w:t xml:space="preserve"> </w:t>
+      </w:r>
+      <w:r>
+        <w:rPr>
+          <w:lang w:val="en-US"/>
+        </w:rPr>
+        <w:t>the team competences favored Node.js.</w:t>
+      </w:r>
+    </w:p>
+    <w:p>
+      <w:pPr>
+        <w:pStyle w:val="berschrift2"/>
+        <w:rPr>
+          <w:lang w:val="en-US"/>
+        </w:rPr>
+      </w:pPr>
+      <w:bookmarkStart w:id="36" w:name="_Toc451868814"/>
+      <w:r>
+        <w:rPr>
+          <w:lang w:val="en-US"/>
+        </w:rPr>
+        <w:t>Frontend</w:t>
+      </w:r>
       <w:bookmarkEnd w:id="36"/>
     </w:p>
     <w:p>
@@ -7170,61 +7272,7 @@
         <w:rPr>
           <w:lang w:val="en-US"/>
         </w:rPr>
-        <w:t xml:space="preserve">Both technologies are capable to fulfill the requirements. The decision </w:t>
-      </w:r>
-      <w:r>
-        <w:rPr>
-          <w:lang w:val="en-US"/>
-        </w:rPr>
-        <w:t xml:space="preserve">was made for </w:t>
-      </w:r>
-      <w:r>
-        <w:rPr>
-          <w:lang w:val="en-US"/>
-        </w:rPr>
-        <w:t>Node.js with Nginx</w:t>
-      </w:r>
-      <w:r>
-        <w:rPr>
-          <w:lang w:val="en-US"/>
-        </w:rPr>
-        <w:t xml:space="preserve"> because</w:t>
-      </w:r>
-      <w:r>
-        <w:rPr>
-          <w:lang w:val="en-US"/>
-        </w:rPr>
-        <w:t xml:space="preserve"> </w:t>
-      </w:r>
-      <w:r>
-        <w:rPr>
-          <w:lang w:val="en-US"/>
-        </w:rPr>
-        <w:t>t</w:t>
-      </w:r>
-      <w:r>
-        <w:rPr>
-          <w:lang w:val="en-US"/>
-        </w:rPr>
-        <w:t xml:space="preserve">hey provide easier integration with </w:t>
-      </w:r>
-      <w:r>
-        <w:rPr>
-          <w:lang w:val="en-US"/>
-        </w:rPr>
-        <w:t>REST and</w:t>
-      </w:r>
-      <w:r>
-        <w:rPr>
-          <w:lang w:val="en-US"/>
-        </w:rPr>
-        <w:t xml:space="preserve"> </w:t>
-      </w:r>
-      <w:r>
-        <w:rPr>
-          <w:lang w:val="en-US"/>
-        </w:rPr>
-        <w:t>the team competences favored Node.js.</w:t>
+        <w:t>TODO angular</w:t>
       </w:r>
     </w:p>
     <w:p>
@@ -7234,12 +7282,12 @@
           <w:lang w:val="en-US"/>
         </w:rPr>
       </w:pPr>
-      <w:bookmarkStart w:id="37" w:name="_Toc451868814"/>
-      <w:r>
-        <w:rPr>
-          <w:lang w:val="en-US"/>
-        </w:rPr>
-        <w:t>Frontend</w:t>
+      <w:bookmarkStart w:id="37" w:name="_Toc451868815"/>
+      <w:r>
+        <w:rPr>
+          <w:lang w:val="en-US"/>
+        </w:rPr>
+        <w:t>Deployment</w:t>
       </w:r>
       <w:bookmarkEnd w:id="37"/>
     </w:p>
@@ -7253,35 +7301,6 @@
         <w:rPr>
           <w:lang w:val="en-US"/>
         </w:rPr>
-        <w:t>TODO angular</w:t>
-      </w:r>
-    </w:p>
-    <w:p>
-      <w:pPr>
-        <w:pStyle w:val="berschrift2"/>
-        <w:rPr>
-          <w:lang w:val="en-US"/>
-        </w:rPr>
-      </w:pPr>
-      <w:bookmarkStart w:id="38" w:name="_Toc451868815"/>
-      <w:r>
-        <w:rPr>
-          <w:lang w:val="en-US"/>
-        </w:rPr>
-        <w:t>Deployment</w:t>
-      </w:r>
-      <w:bookmarkEnd w:id="38"/>
-    </w:p>
-    <w:p>
-      <w:pPr>
-        <w:rPr>
-          <w:lang w:val="en-US"/>
-        </w:rPr>
-      </w:pPr>
-      <w:r>
-        <w:rPr>
-          <w:lang w:val="en-US"/>
-        </w:rPr>
         <w:t xml:space="preserve">TODO </w:t>
       </w:r>
       <w:proofErr w:type="spellStart"/>
@@ -7306,7 +7325,7 @@
           <w:lang w:val="en-US"/>
         </w:rPr>
       </w:pPr>
-      <w:bookmarkStart w:id="39" w:name="_Toc451868816"/>
+      <w:bookmarkStart w:id="38" w:name="_Toc451868816"/>
       <w:r>
         <w:rPr>
           <w:lang w:val="en-US"/>
@@ -7314,7 +7333,7 @@
         <w:lastRenderedPageBreak/>
         <w:t>Quality Scenarios</w:t>
       </w:r>
-      <w:bookmarkEnd w:id="39"/>
+      <w:bookmarkEnd w:id="38"/>
     </w:p>
     <w:p>
       <w:pPr>
@@ -7344,7 +7363,7 @@
           <w:lang w:val="en-US"/>
         </w:rPr>
       </w:pPr>
-      <w:bookmarkStart w:id="40" w:name="_Toc451868817"/>
+      <w:bookmarkStart w:id="39" w:name="_Toc451868817"/>
       <w:r>
         <w:rPr>
           <w:lang w:val="en-US"/>
@@ -7352,7 +7371,7 @@
         <w:lastRenderedPageBreak/>
         <w:t>Technical Risks</w:t>
       </w:r>
-      <w:bookmarkEnd w:id="40"/>
+      <w:bookmarkEnd w:id="39"/>
     </w:p>
     <w:p>
       <w:pPr>
@@ -7374,7 +7393,7 @@
           <w:lang w:val="en-US"/>
         </w:rPr>
       </w:pPr>
-      <w:bookmarkStart w:id="41" w:name="_Toc451868818"/>
+      <w:bookmarkStart w:id="40" w:name="_Toc451868818"/>
       <w:r>
         <w:rPr>
           <w:lang w:val="en-US"/>
@@ -7382,7 +7401,7 @@
         <w:lastRenderedPageBreak/>
         <w:t>Glossary</w:t>
       </w:r>
-      <w:bookmarkEnd w:id="41"/>
+      <w:bookmarkEnd w:id="40"/>
     </w:p>
     <w:p>
       <w:pPr>
@@ -7501,37 +7520,6 @@
     <w:p>
       <w:pPr>
         <w:tabs>
-          <w:tab w:val="left" w:pos="2410"/>
-        </w:tabs>
-        <w:rPr>
-          <w:lang w:val="en-US"/>
-        </w:rPr>
-      </w:pPr>
-      <w:r>
-        <w:rPr>
-          <w:b/>
-          <w:lang w:val="en-US"/>
-        </w:rPr>
-        <w:t>REST</w:t>
-      </w:r>
-      <w:r>
-        <w:rPr>
-          <w:lang w:val="en-US"/>
-        </w:rPr>
-        <w:t xml:space="preserve"> </w:t>
-      </w:r>
-      <w:proofErr w:type="spellStart"/>
-      <w:r>
-        <w:rPr>
-          <w:lang w:val="en-US"/>
-        </w:rPr>
-        <w:t>sTODO</w:t>
-      </w:r>
-      <w:proofErr w:type="spellEnd"/>
-    </w:p>
-    <w:p>
-      <w:pPr>
-        <w:tabs>
           <w:tab w:val="left" w:pos="1843"/>
         </w:tabs>
         <w:rPr>
@@ -7560,7 +7548,7 @@
       </w:r>
     </w:p>
     <w:sectPr>
-      <w:headerReference w:type="default" r:id="rId14"/>
+      <w:headerReference w:type="default" r:id="rId13"/>
       <w:type w:val="continuous"/>
       <w:pgSz w:w="11906" w:h="16838" w:code="9"/>
       <w:pgMar w:top="1418" w:right="1418" w:bottom="1134" w:left="1985" w:header="720" w:footer="720" w:gutter="0"/>
@@ -7638,27 +7626,14 @@
     <w:r>
       <w:instrText xml:space="preserve"> IF  </w:instrText>
     </w:r>
-    <w:r>
-      <w:fldChar w:fldCharType="begin"/>
-    </w:r>
-    <w:r>
-      <w:instrText xml:space="preserve"> STYLEREF "Überschrift 1" \n \* MERGEFORMAT </w:instrText>
-    </w:r>
-    <w:r>
-      <w:fldChar w:fldCharType="separate"/>
-    </w:r>
-    <w:r>
-      <w:rPr>
-        <w:noProof/>
-      </w:rPr>
-      <w:instrText>11</w:instrText>
-    </w:r>
-    <w:r>
-      <w:rPr>
-        <w:noProof/>
-      </w:rPr>
-      <w:fldChar w:fldCharType="end"/>
-    </w:r>
+    <w:fldSimple w:instr=" STYLEREF &quot;Überschrift 1&quot; \n \* MERGEFORMAT ">
+      <w:r>
+        <w:rPr>
+          <w:noProof/>
+        </w:rPr>
+        <w:instrText>12</w:instrText>
+      </w:r>
+    </w:fldSimple>
     <w:r>
       <w:instrText xml:space="preserve">&lt;&gt;"0" </w:instrText>
     </w:r>
@@ -7668,27 +7643,14 @@
     <w:r>
       <w:instrText xml:space="preserve"> QUOTE </w:instrText>
     </w:r>
-    <w:r>
-      <w:fldChar w:fldCharType="begin"/>
-    </w:r>
-    <w:r>
-      <w:instrText xml:space="preserve"> STYLEREF "Überschrift 1" \n \* MERGEFORMAT </w:instrText>
-    </w:r>
-    <w:r>
-      <w:fldChar w:fldCharType="separate"/>
-    </w:r>
-    <w:r>
-      <w:rPr>
-        <w:noProof/>
-      </w:rPr>
-      <w:instrText>11</w:instrText>
-    </w:r>
-    <w:r>
-      <w:rPr>
-        <w:noProof/>
-      </w:rPr>
-      <w:fldChar w:fldCharType="end"/>
-    </w:r>
+    <w:fldSimple w:instr=" STYLEREF &quot;Überschrift 1&quot; \n \* MERGEFORMAT ">
+      <w:r>
+        <w:rPr>
+          <w:noProof/>
+        </w:rPr>
+        <w:instrText>12</w:instrText>
+      </w:r>
+    </w:fldSimple>
     <w:r>
       <w:instrText xml:space="preserve"> " " \* MERGEFORMAT </w:instrText>
     </w:r>
@@ -7699,7 +7661,7 @@
       <w:rPr>
         <w:noProof/>
       </w:rPr>
-      <w:instrText>11</w:instrText>
+      <w:instrText>12</w:instrText>
     </w:r>
     <w:r>
       <w:instrText xml:space="preserve"> </w:instrText>
@@ -7717,32 +7679,19 @@
       <w:rPr>
         <w:noProof/>
       </w:rPr>
-      <w:t xml:space="preserve">11 </w:t>
+      <w:t xml:space="preserve">12 </w:t>
     </w:r>
     <w:r>
       <w:fldChar w:fldCharType="end"/>
     </w:r>
-    <w:r>
-      <w:fldChar w:fldCharType="begin"/>
-    </w:r>
-    <w:r>
-      <w:instrText xml:space="preserve"> STYLEREF "Überschrift 1" \* MERGEFORMAT </w:instrText>
-    </w:r>
-    <w:r>
-      <w:fldChar w:fldCharType="separate"/>
-    </w:r>
-    <w:r>
-      <w:rPr>
-        <w:noProof/>
-      </w:rPr>
-      <w:t>Technical Risks</w:t>
-    </w:r>
-    <w:r>
-      <w:rPr>
-        <w:noProof/>
-      </w:rPr>
-      <w:fldChar w:fldCharType="end"/>
-    </w:r>
+    <w:fldSimple w:instr=" STYLEREF &quot;Überschrift 1&quot; \* MERGEFORMAT ">
+      <w:r>
+        <w:rPr>
+          <w:noProof/>
+        </w:rPr>
+        <w:t>Glossary</w:t>
+      </w:r>
+    </w:fldSimple>
     <w:r>
       <w:tab/>
     </w:r>
@@ -10805,7 +10754,7 @@
 </file>
 
 <file path=customXml/itemProps1.xml><?xml version="1.0" encoding="utf-8"?>
-<ds:datastoreItem xmlns:ds="http://schemas.openxmlformats.org/officeDocument/2006/customXml" ds:itemID="{520C0014-CB53-4687-B9A7-CE0F947B1E3D}">
+<ds:datastoreItem xmlns:ds="http://schemas.openxmlformats.org/officeDocument/2006/customXml" ds:itemID="{3C3776BE-7830-4F45-9FE7-AB9244C1F481}">
   <ds:schemaRefs>
     <ds:schemaRef ds:uri="http://schemas.openxmlformats.org/officeDocument/2006/bibliography"/>
   </ds:schemaRefs>

</xml_diff>

<commit_message>
[KNOW-62] create article description added
</commit_message>
<xml_diff>
--- a/docs/documentation/architecture/Architecture Documentation.docx
+++ b/docs/documentation/architecture/Architecture Documentation.docx
@@ -410,7 +410,7 @@
                                 <w:b/>
                                 <w:lang w:val="en-US"/>
                               </w:rPr>
-                              <w:t xml:space="preserve"> </w:t>
+                              <w:br/>
                             </w:r>
                             <w:proofErr w:type="spellStart"/>
                             <w:r>
@@ -480,8 +480,18 @@
                           <w:b/>
                           <w:lang w:val="en-US"/>
                         </w:rPr>
-                        <w:t xml:space="preserve"> Knownana</w:t>
+                        <w:br/>
                       </w:r>
+                      <w:proofErr w:type="spellStart"/>
+                      <w:r>
+                        <w:rPr>
+                          <w:rStyle w:val="TitelZchn"/>
+                          <w:b/>
+                          <w:lang w:val="en-US"/>
+                        </w:rPr>
+                        <w:t>Knownana</w:t>
+                      </w:r>
+                      <w:proofErr w:type="spellEnd"/>
                     </w:p>
                   </w:txbxContent>
                 </v:textbox>
@@ -648,41 +658,34 @@
                     <w:p>
                       <w:pPr>
                         <w:pStyle w:val="Untertitel"/>
-                        <w:rPr>
-                          <w:lang w:val="en-US"/>
-                        </w:rPr>
                       </w:pPr>
+                      <w:proofErr w:type="spellStart"/>
                       <w:r>
                         <w:rPr>
                           <w:b/>
-                          <w:lang w:val="en-US"/>
                         </w:rPr>
                         <w:t>Authors</w:t>
                       </w:r>
+                      <w:proofErr w:type="spellEnd"/>
                       <w:r>
                         <w:rPr>
                           <w:b/>
-                          <w:lang w:val="en-US"/>
                         </w:rPr>
                         <w:br/>
                       </w:r>
                       <w:r>
-                        <w:rPr>
-                          <w:lang w:val="en-US"/>
-                        </w:rPr>
-                        <w:t>Vladislav Chumak</w:t>
+                        <w:t xml:space="preserve">Vladislav </w:t>
                       </w:r>
+                      <w:proofErr w:type="spellStart"/>
                       <w:r>
-                        <w:rPr>
-                          <w:lang w:val="en-US"/>
-                        </w:rPr>
+                        <w:t>Chumak</w:t>
+                      </w:r>
+                      <w:proofErr w:type="spellEnd"/>
+                      <w:r>
                         <w:br/>
                         <w:t>Alexander Schramm</w:t>
                       </w:r>
                       <w:r>
-                        <w:rPr>
-                          <w:lang w:val="en-US"/>
-                        </w:rPr>
                         <w:br/>
                         <w:t>Jochen Schwander</w:t>
                       </w:r>
@@ -692,7 +695,6 @@
                         <w:pStyle w:val="Untertitel"/>
                         <w:rPr>
                           <w:b/>
-                          <w:lang w:val="en-US"/>
                         </w:rPr>
                       </w:pPr>
                     </w:p>
@@ -730,7 +732,7 @@
           <w:lang w:val="en-US"/>
         </w:rPr>
       </w:pPr>
-      <w:bookmarkStart w:id="0" w:name="_Toc451868789"/>
+      <w:bookmarkStart w:id="0" w:name="_Toc451939354"/>
       <w:r>
         <w:rPr>
           <w:lang w:val="en-US"/>
@@ -748,7 +750,6 @@
           <w:b w:val="0"/>
           <w:sz w:val="22"/>
           <w:szCs w:val="22"/>
-          <w:lang w:val="en-US"/>
         </w:rPr>
       </w:pPr>
       <w:r>
@@ -776,27 +777,18 @@
         <w:t>Table of Contents</w:t>
       </w:r>
       <w:r>
-        <w:rPr>
-          <w:lang w:val="en-US"/>
-        </w:rPr>
         <w:tab/>
       </w:r>
       <w:r>
         <w:fldChar w:fldCharType="begin"/>
       </w:r>
       <w:r>
-        <w:rPr>
-          <w:lang w:val="en-US"/>
-        </w:rPr>
-        <w:instrText xml:space="preserve"> PAGEREF _Toc451868789 \h </w:instrText>
+        <w:instrText xml:space="preserve"> PAGEREF _Toc451939354 \h </w:instrText>
       </w:r>
       <w:r>
         <w:fldChar w:fldCharType="separate"/>
       </w:r>
       <w:r>
-        <w:rPr>
-          <w:lang w:val="en-US"/>
-        </w:rPr>
         <w:t>2</w:t>
       </w:r>
       <w:r>
@@ -811,7 +803,6 @@
           <w:b w:val="0"/>
           <w:sz w:val="22"/>
           <w:szCs w:val="22"/>
-          <w:lang w:val="en-US"/>
         </w:rPr>
       </w:pPr>
       <w:r>
@@ -821,28 +812,19 @@
         <w:t>List of Figures</w:t>
       </w:r>
       <w:r>
-        <w:rPr>
-          <w:lang w:val="en-US"/>
-        </w:rPr>
         <w:tab/>
       </w:r>
       <w:r>
         <w:fldChar w:fldCharType="begin"/>
       </w:r>
       <w:r>
-        <w:rPr>
-          <w:lang w:val="en-US"/>
-        </w:rPr>
-        <w:instrText xml:space="preserve"> PAGEREF _Toc451868790 \h </w:instrText>
+        <w:instrText xml:space="preserve"> PAGEREF _Toc451939355 \h </w:instrText>
       </w:r>
       <w:r>
         <w:fldChar w:fldCharType="separate"/>
       </w:r>
       <w:r>
-        <w:rPr>
-          <w:lang w:val="en-US"/>
-        </w:rPr>
-        <w:t>3</w:t>
+        <w:t>4</w:t>
       </w:r>
       <w:r>
         <w:fldChar w:fldCharType="end"/>
@@ -856,7 +838,6 @@
           <w:b w:val="0"/>
           <w:sz w:val="22"/>
           <w:szCs w:val="22"/>
-          <w:lang w:val="en-US"/>
         </w:rPr>
       </w:pPr>
       <w:r>
@@ -866,28 +847,19 @@
         <w:t>List of Tables</w:t>
       </w:r>
       <w:r>
-        <w:rPr>
-          <w:lang w:val="en-US"/>
-        </w:rPr>
         <w:tab/>
       </w:r>
       <w:r>
         <w:fldChar w:fldCharType="begin"/>
       </w:r>
       <w:r>
-        <w:rPr>
-          <w:lang w:val="en-US"/>
-        </w:rPr>
-        <w:instrText xml:space="preserve"> PAGEREF _Toc451868791 \h </w:instrText>
+        <w:instrText xml:space="preserve"> PAGEREF _Toc451939356 \h </w:instrText>
       </w:r>
       <w:r>
         <w:fldChar w:fldCharType="separate"/>
       </w:r>
       <w:r>
-        <w:rPr>
-          <w:lang w:val="en-US"/>
-        </w:rPr>
-        <w:t>3</w:t>
+        <w:t>4</w:t>
       </w:r>
       <w:r>
         <w:fldChar w:fldCharType="end"/>
@@ -901,7 +873,6 @@
           <w:b w:val="0"/>
           <w:sz w:val="22"/>
           <w:szCs w:val="22"/>
-          <w:lang w:val="en-US"/>
         </w:rPr>
       </w:pPr>
       <w:r>
@@ -911,28 +882,19 @@
         <w:t>List of Abbreviations</w:t>
       </w:r>
       <w:r>
-        <w:rPr>
-          <w:lang w:val="en-US"/>
-        </w:rPr>
         <w:tab/>
       </w:r>
       <w:r>
         <w:fldChar w:fldCharType="begin"/>
       </w:r>
       <w:r>
-        <w:rPr>
-          <w:lang w:val="en-US"/>
-        </w:rPr>
-        <w:instrText xml:space="preserve"> PAGEREF _Toc451868792 \h </w:instrText>
+        <w:instrText xml:space="preserve"> PAGEREF _Toc451939357 \h </w:instrText>
       </w:r>
       <w:r>
         <w:fldChar w:fldCharType="separate"/>
       </w:r>
       <w:r>
-        <w:rPr>
-          <w:lang w:val="en-US"/>
-        </w:rPr>
-        <w:t>4</w:t>
+        <w:t>5</w:t>
       </w:r>
       <w:r>
         <w:fldChar w:fldCharType="end"/>
@@ -946,7 +908,6 @@
           <w:b w:val="0"/>
           <w:sz w:val="22"/>
           <w:szCs w:val="22"/>
-          <w:lang w:val="en-US"/>
         </w:rPr>
       </w:pPr>
       <w:r>
@@ -956,28 +917,19 @@
         <w:t>Version History</w:t>
       </w:r>
       <w:r>
-        <w:rPr>
-          <w:lang w:val="en-US"/>
-        </w:rPr>
         <w:tab/>
       </w:r>
       <w:r>
         <w:fldChar w:fldCharType="begin"/>
       </w:r>
       <w:r>
-        <w:rPr>
-          <w:lang w:val="en-US"/>
-        </w:rPr>
-        <w:instrText xml:space="preserve"> PAGEREF _Toc451868793 \h </w:instrText>
+        <w:instrText xml:space="preserve"> PAGEREF _Toc451939358 \h </w:instrText>
       </w:r>
       <w:r>
         <w:fldChar w:fldCharType="separate"/>
       </w:r>
       <w:r>
-        <w:rPr>
-          <w:lang w:val="en-US"/>
-        </w:rPr>
-        <w:t>5</w:t>
+        <w:t>6</w:t>
       </w:r>
       <w:r>
         <w:fldChar w:fldCharType="end"/>
@@ -991,7 +943,6 @@
           <w:b w:val="0"/>
           <w:sz w:val="22"/>
           <w:szCs w:val="22"/>
-          <w:lang w:val="en-US"/>
         </w:rPr>
       </w:pPr>
       <w:r>
@@ -1001,28 +952,19 @@
         <w:t>Preface</w:t>
       </w:r>
       <w:r>
-        <w:rPr>
-          <w:lang w:val="en-US"/>
-        </w:rPr>
         <w:tab/>
       </w:r>
       <w:r>
         <w:fldChar w:fldCharType="begin"/>
       </w:r>
       <w:r>
-        <w:rPr>
-          <w:lang w:val="en-US"/>
-        </w:rPr>
-        <w:instrText xml:space="preserve"> PAGEREF _Toc451868794 \h </w:instrText>
+        <w:instrText xml:space="preserve"> PAGEREF _Toc451939359 \h </w:instrText>
       </w:r>
       <w:r>
         <w:fldChar w:fldCharType="separate"/>
       </w:r>
       <w:r>
-        <w:rPr>
-          <w:lang w:val="en-US"/>
-        </w:rPr>
-        <w:t>6</w:t>
+        <w:t>7</w:t>
       </w:r>
       <w:r>
         <w:fldChar w:fldCharType="end"/>
@@ -1036,7 +978,6 @@
           <w:b w:val="0"/>
           <w:sz w:val="22"/>
           <w:szCs w:val="22"/>
-          <w:lang w:val="en-US"/>
         </w:rPr>
       </w:pPr>
       <w:r>
@@ -1051,7 +992,6 @@
           <w:b w:val="0"/>
           <w:sz w:val="22"/>
           <w:szCs w:val="22"/>
-          <w:lang w:val="en-US"/>
         </w:rPr>
         <w:tab/>
       </w:r>
@@ -1062,28 +1002,19 @@
         <w:t>Introduction and Goals</w:t>
       </w:r>
       <w:r>
-        <w:rPr>
-          <w:lang w:val="en-US"/>
-        </w:rPr>
         <w:tab/>
       </w:r>
       <w:r>
         <w:fldChar w:fldCharType="begin"/>
       </w:r>
       <w:r>
-        <w:rPr>
-          <w:lang w:val="en-US"/>
-        </w:rPr>
-        <w:instrText xml:space="preserve"> PAGEREF _Toc451868795 \h </w:instrText>
+        <w:instrText xml:space="preserve"> PAGEREF _Toc451939360 \h </w:instrText>
       </w:r>
       <w:r>
         <w:fldChar w:fldCharType="separate"/>
       </w:r>
       <w:r>
-        <w:rPr>
-          <w:lang w:val="en-US"/>
-        </w:rPr>
-        <w:t>7</w:t>
+        <w:t>8</w:t>
       </w:r>
       <w:r>
         <w:fldChar w:fldCharType="end"/>
@@ -1097,7 +1028,6 @@
           <w:b w:val="0"/>
           <w:sz w:val="22"/>
           <w:szCs w:val="22"/>
-          <w:lang w:val="en-US"/>
         </w:rPr>
       </w:pPr>
       <w:r>
@@ -1112,7 +1042,6 @@
           <w:b w:val="0"/>
           <w:sz w:val="22"/>
           <w:szCs w:val="22"/>
-          <w:lang w:val="en-US"/>
         </w:rPr>
         <w:tab/>
       </w:r>
@@ -1123,28 +1052,19 @@
         <w:t>Architecture Constraints</w:t>
       </w:r>
       <w:r>
-        <w:rPr>
-          <w:lang w:val="en-US"/>
-        </w:rPr>
         <w:tab/>
       </w:r>
       <w:r>
         <w:fldChar w:fldCharType="begin"/>
       </w:r>
       <w:r>
-        <w:rPr>
-          <w:lang w:val="en-US"/>
-        </w:rPr>
-        <w:instrText xml:space="preserve"> PAGEREF _Toc451868796 \h </w:instrText>
+        <w:instrText xml:space="preserve"> PAGEREF _Toc451939361 \h </w:instrText>
       </w:r>
       <w:r>
         <w:fldChar w:fldCharType="separate"/>
       </w:r>
       <w:r>
-        <w:rPr>
-          <w:lang w:val="en-US"/>
-        </w:rPr>
-        <w:t>10</w:t>
+        <w:t>11</w:t>
       </w:r>
       <w:r>
         <w:fldChar w:fldCharType="end"/>
@@ -1158,7 +1078,6 @@
           <w:b w:val="0"/>
           <w:sz w:val="22"/>
           <w:szCs w:val="22"/>
-          <w:lang w:val="en-US"/>
         </w:rPr>
       </w:pPr>
       <w:r>
@@ -1173,7 +1092,6 @@
           <w:b w:val="0"/>
           <w:sz w:val="22"/>
           <w:szCs w:val="22"/>
-          <w:lang w:val="en-US"/>
         </w:rPr>
         <w:tab/>
       </w:r>
@@ -1184,28 +1102,19 @@
         <w:t>System Scope and Context</w:t>
       </w:r>
       <w:r>
-        <w:rPr>
-          <w:lang w:val="en-US"/>
-        </w:rPr>
         <w:tab/>
       </w:r>
       <w:r>
         <w:fldChar w:fldCharType="begin"/>
       </w:r>
       <w:r>
-        <w:rPr>
-          <w:lang w:val="en-US"/>
-        </w:rPr>
-        <w:instrText xml:space="preserve"> PAGEREF _Toc451868797 \h </w:instrText>
+        <w:instrText xml:space="preserve"> PAGEREF _Toc451939362 \h </w:instrText>
       </w:r>
       <w:r>
         <w:fldChar w:fldCharType="separate"/>
       </w:r>
       <w:r>
-        <w:rPr>
-          <w:lang w:val="en-US"/>
-        </w:rPr>
-        <w:t>11</w:t>
+        <w:t>12</w:t>
       </w:r>
       <w:r>
         <w:fldChar w:fldCharType="end"/>
@@ -1219,7 +1128,6 @@
           <w:b w:val="0"/>
           <w:sz w:val="22"/>
           <w:szCs w:val="22"/>
-          <w:lang w:val="en-US"/>
         </w:rPr>
       </w:pPr>
       <w:r>
@@ -1234,7 +1142,6 @@
           <w:b w:val="0"/>
           <w:sz w:val="22"/>
           <w:szCs w:val="22"/>
-          <w:lang w:val="en-US"/>
         </w:rPr>
         <w:tab/>
       </w:r>
@@ -1245,28 +1152,19 @@
         <w:t>Solution Strategy</w:t>
       </w:r>
       <w:r>
-        <w:rPr>
-          <w:lang w:val="en-US"/>
-        </w:rPr>
         <w:tab/>
       </w:r>
       <w:r>
         <w:fldChar w:fldCharType="begin"/>
       </w:r>
       <w:r>
-        <w:rPr>
-          <w:lang w:val="en-US"/>
-        </w:rPr>
-        <w:instrText xml:space="preserve"> PAGEREF _Toc451868798 \h </w:instrText>
+        <w:instrText xml:space="preserve"> PAGEREF _Toc451939363 \h </w:instrText>
       </w:r>
       <w:r>
         <w:fldChar w:fldCharType="separate"/>
       </w:r>
       <w:r>
-        <w:rPr>
-          <w:lang w:val="en-US"/>
-        </w:rPr>
-        <w:t>12</w:t>
+        <w:t>13</w:t>
       </w:r>
       <w:r>
         <w:fldChar w:fldCharType="end"/>
@@ -1280,7 +1178,6 @@
           <w:b w:val="0"/>
           <w:sz w:val="22"/>
           <w:szCs w:val="22"/>
-          <w:lang w:val="en-US"/>
         </w:rPr>
       </w:pPr>
       <w:r>
@@ -1295,7 +1192,6 @@
           <w:b w:val="0"/>
           <w:sz w:val="22"/>
           <w:szCs w:val="22"/>
-          <w:lang w:val="en-US"/>
         </w:rPr>
         <w:tab/>
       </w:r>
@@ -1306,28 +1202,19 @@
         <w:t>Building Block View</w:t>
       </w:r>
       <w:r>
-        <w:rPr>
-          <w:lang w:val="en-US"/>
-        </w:rPr>
         <w:tab/>
       </w:r>
       <w:r>
         <w:fldChar w:fldCharType="begin"/>
       </w:r>
       <w:r>
-        <w:rPr>
-          <w:lang w:val="en-US"/>
-        </w:rPr>
-        <w:instrText xml:space="preserve"> PAGEREF _Toc451868799 \h </w:instrText>
+        <w:instrText xml:space="preserve"> PAGEREF _Toc451939364 \h </w:instrText>
       </w:r>
       <w:r>
         <w:fldChar w:fldCharType="separate"/>
       </w:r>
       <w:r>
-        <w:rPr>
-          <w:lang w:val="en-US"/>
-        </w:rPr>
-        <w:t>13</w:t>
+        <w:t>14</w:t>
       </w:r>
       <w:r>
         <w:fldChar w:fldCharType="end"/>
@@ -1340,7 +1227,6 @@
           <w:rFonts w:asciiTheme="minorHAnsi" w:eastAsiaTheme="minorEastAsia" w:hAnsiTheme="minorHAnsi" w:cstheme="minorBidi"/>
           <w:sz w:val="22"/>
           <w:szCs w:val="22"/>
-          <w:lang w:val="en-US"/>
         </w:rPr>
       </w:pPr>
       <w:r>
@@ -1354,7 +1240,6 @@
           <w:rFonts w:asciiTheme="minorHAnsi" w:eastAsiaTheme="minorEastAsia" w:hAnsiTheme="minorHAnsi" w:cstheme="minorBidi"/>
           <w:sz w:val="22"/>
           <w:szCs w:val="22"/>
-          <w:lang w:val="en-US"/>
         </w:rPr>
         <w:tab/>
       </w:r>
@@ -1365,28 +1250,19 @@
         <w:t>Level 1</w:t>
       </w:r>
       <w:r>
-        <w:rPr>
-          <w:lang w:val="en-US"/>
-        </w:rPr>
         <w:tab/>
       </w:r>
       <w:r>
         <w:fldChar w:fldCharType="begin"/>
       </w:r>
       <w:r>
-        <w:rPr>
-          <w:lang w:val="en-US"/>
-        </w:rPr>
-        <w:instrText xml:space="preserve"> PAGEREF _Toc451868800 \h </w:instrText>
+        <w:instrText xml:space="preserve"> PAGEREF _Toc451939365 \h </w:instrText>
       </w:r>
       <w:r>
         <w:fldChar w:fldCharType="separate"/>
       </w:r>
       <w:r>
-        <w:rPr>
-          <w:lang w:val="en-US"/>
-        </w:rPr>
-        <w:t>13</w:t>
+        <w:t>14</w:t>
       </w:r>
       <w:r>
         <w:fldChar w:fldCharType="end"/>
@@ -1399,7 +1275,6 @@
           <w:rFonts w:asciiTheme="minorHAnsi" w:eastAsiaTheme="minorEastAsia" w:hAnsiTheme="minorHAnsi" w:cstheme="minorBidi"/>
           <w:sz w:val="22"/>
           <w:szCs w:val="22"/>
-          <w:lang w:val="en-US"/>
         </w:rPr>
       </w:pPr>
       <w:r>
@@ -1413,7 +1288,6 @@
           <w:rFonts w:asciiTheme="minorHAnsi" w:eastAsiaTheme="minorEastAsia" w:hAnsiTheme="minorHAnsi" w:cstheme="minorBidi"/>
           <w:sz w:val="22"/>
           <w:szCs w:val="22"/>
-          <w:lang w:val="en-US"/>
         </w:rPr>
         <w:tab/>
       </w:r>
@@ -1424,28 +1298,19 @@
         <w:t>Level 2</w:t>
       </w:r>
       <w:r>
-        <w:rPr>
-          <w:lang w:val="en-US"/>
-        </w:rPr>
         <w:tab/>
       </w:r>
       <w:r>
         <w:fldChar w:fldCharType="begin"/>
       </w:r>
       <w:r>
-        <w:rPr>
-          <w:lang w:val="en-US"/>
-        </w:rPr>
-        <w:instrText xml:space="preserve"> PAGEREF _Toc451868801 \h </w:instrText>
+        <w:instrText xml:space="preserve"> PAGEREF _Toc451939366 \h </w:instrText>
       </w:r>
       <w:r>
         <w:fldChar w:fldCharType="separate"/>
       </w:r>
       <w:r>
-        <w:rPr>
-          <w:lang w:val="en-US"/>
-        </w:rPr>
-        <w:t>13</w:t>
+        <w:t>14</w:t>
       </w:r>
       <w:r>
         <w:fldChar w:fldCharType="end"/>
@@ -1459,7 +1324,6 @@
           <w:b w:val="0"/>
           <w:sz w:val="22"/>
           <w:szCs w:val="22"/>
-          <w:lang w:val="en-US"/>
         </w:rPr>
       </w:pPr>
       <w:r>
@@ -1474,7 +1338,6 @@
           <w:b w:val="0"/>
           <w:sz w:val="22"/>
           <w:szCs w:val="22"/>
-          <w:lang w:val="en-US"/>
         </w:rPr>
         <w:tab/>
       </w:r>
@@ -1485,28 +1348,19 @@
         <w:t>Runtime View</w:t>
       </w:r>
       <w:r>
-        <w:rPr>
-          <w:lang w:val="en-US"/>
-        </w:rPr>
         <w:tab/>
       </w:r>
       <w:r>
         <w:fldChar w:fldCharType="begin"/>
       </w:r>
       <w:r>
-        <w:rPr>
-          <w:lang w:val="en-US"/>
-        </w:rPr>
-        <w:instrText xml:space="preserve"> PAGEREF _Toc451868802 \h </w:instrText>
+        <w:instrText xml:space="preserve"> PAGEREF _Toc451939367 \h </w:instrText>
       </w:r>
       <w:r>
         <w:fldChar w:fldCharType="separate"/>
       </w:r>
       <w:r>
-        <w:rPr>
-          <w:lang w:val="en-US"/>
-        </w:rPr>
-        <w:t>14</w:t>
+        <w:t>15</w:t>
       </w:r>
       <w:r>
         <w:fldChar w:fldCharType="end"/>
@@ -1519,7 +1373,6 @@
           <w:rFonts w:asciiTheme="minorHAnsi" w:eastAsiaTheme="minorEastAsia" w:hAnsiTheme="minorHAnsi" w:cstheme="minorBidi"/>
           <w:sz w:val="22"/>
           <w:szCs w:val="22"/>
-          <w:lang w:val="en-US"/>
         </w:rPr>
       </w:pPr>
       <w:r>
@@ -1533,7 +1386,6 @@
           <w:rFonts w:asciiTheme="minorHAnsi" w:eastAsiaTheme="minorEastAsia" w:hAnsiTheme="minorHAnsi" w:cstheme="minorBidi"/>
           <w:sz w:val="22"/>
           <w:szCs w:val="22"/>
-          <w:lang w:val="en-US"/>
         </w:rPr>
         <w:tab/>
       </w:r>
@@ -1544,28 +1396,115 @@
         <w:t>Create Article</w:t>
       </w:r>
       <w:r>
-        <w:rPr>
-          <w:lang w:val="en-US"/>
-        </w:rPr>
         <w:tab/>
       </w:r>
       <w:r>
         <w:fldChar w:fldCharType="begin"/>
       </w:r>
       <w:r>
-        <w:rPr>
-          <w:lang w:val="en-US"/>
-        </w:rPr>
-        <w:instrText xml:space="preserve"> PAGEREF _Toc451868803 \h </w:instrText>
+        <w:instrText xml:space="preserve"> PAGEREF _Toc451939368 \h </w:instrText>
       </w:r>
       <w:r>
         <w:fldChar w:fldCharType="separate"/>
       </w:r>
       <w:r>
-        <w:rPr>
-          <w:lang w:val="en-US"/>
-        </w:rPr>
-        <w:t>14</w:t>
+        <w:t>15</w:t>
+      </w:r>
+      <w:r>
+        <w:fldChar w:fldCharType="end"/>
+      </w:r>
+    </w:p>
+    <w:p>
+      <w:pPr>
+        <w:pStyle w:val="Verzeichnis2"/>
+        <w:rPr>
+          <w:rFonts w:asciiTheme="minorHAnsi" w:eastAsiaTheme="minorEastAsia" w:hAnsiTheme="minorHAnsi" w:cstheme="minorBidi"/>
+          <w:sz w:val="22"/>
+          <w:szCs w:val="22"/>
+        </w:rPr>
+      </w:pPr>
+      <w:r>
+        <w:rPr>
+          <w:lang w:val="en-US"/>
+        </w:rPr>
+        <w:t>6.2</w:t>
+      </w:r>
+      <w:r>
+        <w:rPr>
+          <w:rFonts w:asciiTheme="minorHAnsi" w:eastAsiaTheme="minorEastAsia" w:hAnsiTheme="minorHAnsi" w:cstheme="minorBidi"/>
+          <w:sz w:val="22"/>
+          <w:szCs w:val="22"/>
+        </w:rPr>
+        <w:tab/>
+      </w:r>
+      <w:r>
+        <w:rPr>
+          <w:lang w:val="en-US"/>
+        </w:rPr>
+        <w:t>Read Article</w:t>
+      </w:r>
+      <w:r>
+        <w:tab/>
+      </w:r>
+      <w:r>
+        <w:fldChar w:fldCharType="begin"/>
+      </w:r>
+      <w:r>
+        <w:instrText xml:space="preserve"> PAGEREF _Toc451939369 \h </w:instrText>
+      </w:r>
+      <w:r>
+        <w:fldChar w:fldCharType="separate"/>
+      </w:r>
+      <w:r>
+        <w:t>17</w:t>
+      </w:r>
+      <w:r>
+        <w:fldChar w:fldCharType="end"/>
+      </w:r>
+    </w:p>
+    <w:p>
+      <w:pPr>
+        <w:pStyle w:val="Verzeichnis2"/>
+        <w:rPr>
+          <w:rFonts w:asciiTheme="minorHAnsi" w:eastAsiaTheme="minorEastAsia" w:hAnsiTheme="minorHAnsi" w:cstheme="minorBidi"/>
+          <w:sz w:val="22"/>
+          <w:szCs w:val="22"/>
+        </w:rPr>
+      </w:pPr>
+      <w:r>
+        <w:rPr>
+          <w:lang w:val="en-US"/>
+        </w:rPr>
+        <w:t>6.3</w:t>
+      </w:r>
+      <w:r>
+        <w:rPr>
+          <w:rFonts w:asciiTheme="minorHAnsi" w:eastAsiaTheme="minorEastAsia" w:hAnsiTheme="minorHAnsi" w:cstheme="minorBidi"/>
+          <w:sz w:val="22"/>
+          <w:szCs w:val="22"/>
+        </w:rPr>
+        <w:tab/>
+      </w:r>
+      <w:r>
+        <w:rPr>
+          <w:lang w:val="en-US"/>
+        </w:rPr>
+        <w:t>Search Article</w:t>
+      </w:r>
+      <w:r>
+        <w:tab/>
+      </w:r>
+      <w:r>
+        <w:fldChar w:fldCharType="begin"/>
+      </w:r>
+      <w:r>
+        <w:instrText xml:space="preserve"> PAGEREF _Toc451939370 \h </w:instrText>
+      </w:r>
+      <w:r>
+        <w:fldChar w:fldCharType="separate"/>
+      </w:r>
+      <w:r>
+        <w:t>17</w:t>
       </w:r>
       <w:r>
         <w:fldChar w:fldCharType="end"/>
@@ -1579,7 +1518,6 @@
           <w:b w:val="0"/>
           <w:sz w:val="22"/>
           <w:szCs w:val="22"/>
-          <w:lang w:val="en-US"/>
         </w:rPr>
       </w:pPr>
       <w:r>
@@ -1594,7 +1532,6 @@
           <w:b w:val="0"/>
           <w:sz w:val="22"/>
           <w:szCs w:val="22"/>
-          <w:lang w:val="en-US"/>
         </w:rPr>
         <w:tab/>
       </w:r>
@@ -1605,28 +1542,19 @@
         <w:t>Deployment View</w:t>
       </w:r>
       <w:r>
-        <w:rPr>
-          <w:lang w:val="en-US"/>
-        </w:rPr>
         <w:tab/>
       </w:r>
       <w:r>
         <w:fldChar w:fldCharType="begin"/>
       </w:r>
       <w:r>
-        <w:rPr>
-          <w:lang w:val="en-US"/>
-        </w:rPr>
-        <w:instrText xml:space="preserve"> PAGEREF _Toc451868804 \h </w:instrText>
+        <w:instrText xml:space="preserve"> PAGEREF _Toc451939371 \h </w:instrText>
       </w:r>
       <w:r>
         <w:fldChar w:fldCharType="separate"/>
       </w:r>
       <w:r>
-        <w:rPr>
-          <w:lang w:val="en-US"/>
-        </w:rPr>
-        <w:t>16</w:t>
+        <w:t>18</w:t>
       </w:r>
       <w:r>
         <w:fldChar w:fldCharType="end"/>
@@ -1640,7 +1568,6 @@
           <w:b w:val="0"/>
           <w:sz w:val="22"/>
           <w:szCs w:val="22"/>
-          <w:lang w:val="en-US"/>
         </w:rPr>
       </w:pPr>
       <w:r>
@@ -1655,7 +1582,6 @@
           <w:b w:val="0"/>
           <w:sz w:val="22"/>
           <w:szCs w:val="22"/>
-          <w:lang w:val="en-US"/>
         </w:rPr>
         <w:tab/>
       </w:r>
@@ -1666,28 +1592,19 @@
         <w:t>Concepts</w:t>
       </w:r>
       <w:r>
-        <w:rPr>
-          <w:lang w:val="en-US"/>
-        </w:rPr>
         <w:tab/>
       </w:r>
       <w:r>
         <w:fldChar w:fldCharType="begin"/>
       </w:r>
       <w:r>
-        <w:rPr>
-          <w:lang w:val="en-US"/>
-        </w:rPr>
-        <w:instrText xml:space="preserve"> PAGEREF _Toc451868805 \h </w:instrText>
+        <w:instrText xml:space="preserve"> PAGEREF _Toc451939372 \h </w:instrText>
       </w:r>
       <w:r>
         <w:fldChar w:fldCharType="separate"/>
       </w:r>
       <w:r>
-        <w:rPr>
-          <w:lang w:val="en-US"/>
-        </w:rPr>
-        <w:t>17</w:t>
+        <w:t>19</w:t>
       </w:r>
       <w:r>
         <w:fldChar w:fldCharType="end"/>
@@ -1701,7 +1618,6 @@
           <w:b w:val="0"/>
           <w:sz w:val="22"/>
           <w:szCs w:val="22"/>
-          <w:lang w:val="en-US"/>
         </w:rPr>
       </w:pPr>
       <w:r>
@@ -1716,7 +1632,6 @@
           <w:b w:val="0"/>
           <w:sz w:val="22"/>
           <w:szCs w:val="22"/>
-          <w:lang w:val="en-US"/>
         </w:rPr>
         <w:tab/>
       </w:r>
@@ -1727,28 +1642,19 @@
         <w:t>Design Decisions</w:t>
       </w:r>
       <w:r>
-        <w:rPr>
-          <w:lang w:val="en-US"/>
-        </w:rPr>
         <w:tab/>
       </w:r>
       <w:r>
         <w:fldChar w:fldCharType="begin"/>
       </w:r>
       <w:r>
-        <w:rPr>
-          <w:lang w:val="en-US"/>
-        </w:rPr>
-        <w:instrText xml:space="preserve"> PAGEREF _Toc451868806 \h </w:instrText>
+        <w:instrText xml:space="preserve"> PAGEREF _Toc451939373 \h </w:instrText>
       </w:r>
       <w:r>
         <w:fldChar w:fldCharType="separate"/>
       </w:r>
       <w:r>
-        <w:rPr>
-          <w:lang w:val="en-US"/>
-        </w:rPr>
-        <w:t>18</w:t>
+        <w:t>20</w:t>
       </w:r>
       <w:r>
         <w:fldChar w:fldCharType="end"/>
@@ -1761,7 +1667,6 @@
           <w:rFonts w:asciiTheme="minorHAnsi" w:eastAsiaTheme="minorEastAsia" w:hAnsiTheme="minorHAnsi" w:cstheme="minorBidi"/>
           <w:sz w:val="22"/>
           <w:szCs w:val="22"/>
-          <w:lang w:val="en-US"/>
         </w:rPr>
       </w:pPr>
       <w:r>
@@ -1775,7 +1680,6 @@
           <w:rFonts w:asciiTheme="minorHAnsi" w:eastAsiaTheme="minorEastAsia" w:hAnsiTheme="minorHAnsi" w:cstheme="minorBidi"/>
           <w:sz w:val="22"/>
           <w:szCs w:val="22"/>
-          <w:lang w:val="en-US"/>
         </w:rPr>
         <w:tab/>
       </w:r>
@@ -1786,28 +1690,19 @@
         <w:t>Search Engine</w:t>
       </w:r>
       <w:r>
-        <w:rPr>
-          <w:lang w:val="en-US"/>
-        </w:rPr>
         <w:tab/>
       </w:r>
       <w:r>
         <w:fldChar w:fldCharType="begin"/>
       </w:r>
       <w:r>
-        <w:rPr>
-          <w:lang w:val="en-US"/>
-        </w:rPr>
-        <w:instrText xml:space="preserve"> PAGEREF _Toc451868807 \h </w:instrText>
+        <w:instrText xml:space="preserve"> PAGEREF _Toc451939374 \h </w:instrText>
       </w:r>
       <w:r>
         <w:fldChar w:fldCharType="separate"/>
       </w:r>
       <w:r>
-        <w:rPr>
-          <w:lang w:val="en-US"/>
-        </w:rPr>
-        <w:t>18</w:t>
+        <w:t>20</w:t>
       </w:r>
       <w:r>
         <w:fldChar w:fldCharType="end"/>
@@ -1820,7 +1715,6 @@
           <w:rFonts w:asciiTheme="minorHAnsi" w:eastAsiaTheme="minorEastAsia" w:hAnsiTheme="minorHAnsi" w:cstheme="minorBidi"/>
           <w:sz w:val="22"/>
           <w:szCs w:val="22"/>
-          <w:lang w:val="en-US"/>
         </w:rPr>
       </w:pPr>
       <w:r>
@@ -1834,7 +1728,6 @@
           <w:rFonts w:asciiTheme="minorHAnsi" w:eastAsiaTheme="minorEastAsia" w:hAnsiTheme="minorHAnsi" w:cstheme="minorBidi"/>
           <w:sz w:val="22"/>
           <w:szCs w:val="22"/>
-          <w:lang w:val="en-US"/>
         </w:rPr>
         <w:tab/>
       </w:r>
@@ -1845,28 +1738,19 @@
         <w:t>Persistence</w:t>
       </w:r>
       <w:r>
-        <w:rPr>
-          <w:lang w:val="en-US"/>
-        </w:rPr>
         <w:tab/>
       </w:r>
       <w:r>
         <w:fldChar w:fldCharType="begin"/>
       </w:r>
       <w:r>
-        <w:rPr>
-          <w:lang w:val="en-US"/>
-        </w:rPr>
-        <w:instrText xml:space="preserve"> PAGEREF _Toc451868808 \h </w:instrText>
+        <w:instrText xml:space="preserve"> PAGEREF _Toc451939375 \h </w:instrText>
       </w:r>
       <w:r>
         <w:fldChar w:fldCharType="separate"/>
       </w:r>
       <w:r>
-        <w:rPr>
-          <w:lang w:val="en-US"/>
-        </w:rPr>
-        <w:t>18</w:t>
+        <w:t>20</w:t>
       </w:r>
       <w:r>
         <w:fldChar w:fldCharType="end"/>
@@ -1879,7 +1763,6 @@
           <w:rFonts w:asciiTheme="minorHAnsi" w:eastAsiaTheme="minorEastAsia" w:hAnsiTheme="minorHAnsi" w:cstheme="minorBidi"/>
           <w:sz w:val="22"/>
           <w:szCs w:val="22"/>
-          <w:lang w:val="en-US"/>
         </w:rPr>
       </w:pPr>
       <w:r>
@@ -1893,7 +1776,6 @@
           <w:rFonts w:asciiTheme="minorHAnsi" w:eastAsiaTheme="minorEastAsia" w:hAnsiTheme="minorHAnsi" w:cstheme="minorBidi"/>
           <w:sz w:val="22"/>
           <w:szCs w:val="22"/>
-          <w:lang w:val="en-US"/>
         </w:rPr>
         <w:tab/>
       </w:r>
@@ -1904,28 +1786,19 @@
         <w:t>Backend Technology</w:t>
       </w:r>
       <w:r>
-        <w:rPr>
-          <w:lang w:val="en-US"/>
-        </w:rPr>
         <w:tab/>
       </w:r>
       <w:r>
         <w:fldChar w:fldCharType="begin"/>
       </w:r>
       <w:r>
-        <w:rPr>
-          <w:lang w:val="en-US"/>
-        </w:rPr>
-        <w:instrText xml:space="preserve"> PAGEREF _Toc451868809 \h </w:instrText>
+        <w:instrText xml:space="preserve"> PAGEREF _Toc451939376 \h </w:instrText>
       </w:r>
       <w:r>
         <w:fldChar w:fldCharType="separate"/>
       </w:r>
       <w:r>
-        <w:rPr>
-          <w:lang w:val="en-US"/>
-        </w:rPr>
-        <w:t>18</w:t>
+        <w:t>20</w:t>
       </w:r>
       <w:r>
         <w:fldChar w:fldCharType="end"/>
@@ -1938,7 +1811,6 @@
           <w:rFonts w:asciiTheme="minorHAnsi" w:eastAsiaTheme="minorEastAsia" w:hAnsiTheme="minorHAnsi" w:cstheme="minorBidi"/>
           <w:sz w:val="22"/>
           <w:szCs w:val="22"/>
-          <w:lang w:val="en-US"/>
         </w:rPr>
       </w:pPr>
       <w:r>
@@ -1952,7 +1824,6 @@
           <w:rFonts w:asciiTheme="minorHAnsi" w:eastAsiaTheme="minorEastAsia" w:hAnsiTheme="minorHAnsi" w:cstheme="minorBidi"/>
           <w:sz w:val="22"/>
           <w:szCs w:val="22"/>
-          <w:lang w:val="en-US"/>
         </w:rPr>
         <w:tab/>
       </w:r>
@@ -1963,28 +1834,19 @@
         <w:t>Influencing Factors</w:t>
       </w:r>
       <w:r>
-        <w:rPr>
-          <w:lang w:val="en-US"/>
-        </w:rPr>
         <w:tab/>
       </w:r>
       <w:r>
         <w:fldChar w:fldCharType="begin"/>
       </w:r>
       <w:r>
-        <w:rPr>
-          <w:lang w:val="en-US"/>
-        </w:rPr>
-        <w:instrText xml:space="preserve"> PAGEREF _Toc451868810 \h </w:instrText>
+        <w:instrText xml:space="preserve"> PAGEREF _Toc451939377 \h </w:instrText>
       </w:r>
       <w:r>
         <w:fldChar w:fldCharType="separate"/>
       </w:r>
       <w:r>
-        <w:rPr>
-          <w:lang w:val="en-US"/>
-        </w:rPr>
-        <w:t>18</w:t>
+        <w:t>20</w:t>
       </w:r>
       <w:r>
         <w:fldChar w:fldCharType="end"/>
@@ -1997,7 +1859,6 @@
           <w:rFonts w:asciiTheme="minorHAnsi" w:eastAsiaTheme="minorEastAsia" w:hAnsiTheme="minorHAnsi" w:cstheme="minorBidi"/>
           <w:sz w:val="22"/>
           <w:szCs w:val="22"/>
-          <w:lang w:val="en-US"/>
         </w:rPr>
       </w:pPr>
       <w:r>
@@ -2011,7 +1872,6 @@
           <w:rFonts w:asciiTheme="minorHAnsi" w:eastAsiaTheme="minorEastAsia" w:hAnsiTheme="minorHAnsi" w:cstheme="minorBidi"/>
           <w:sz w:val="22"/>
           <w:szCs w:val="22"/>
-          <w:lang w:val="en-US"/>
         </w:rPr>
         <w:tab/>
       </w:r>
@@ -2022,28 +1882,19 @@
         <w:t>Constraints</w:t>
       </w:r>
       <w:r>
-        <w:rPr>
-          <w:lang w:val="en-US"/>
-        </w:rPr>
         <w:tab/>
       </w:r>
       <w:r>
         <w:fldChar w:fldCharType="begin"/>
       </w:r>
       <w:r>
-        <w:rPr>
-          <w:lang w:val="en-US"/>
-        </w:rPr>
-        <w:instrText xml:space="preserve"> PAGEREF _Toc451868811 \h </w:instrText>
+        <w:instrText xml:space="preserve"> PAGEREF _Toc451939378 \h </w:instrText>
       </w:r>
       <w:r>
         <w:fldChar w:fldCharType="separate"/>
       </w:r>
       <w:r>
-        <w:rPr>
-          <w:lang w:val="en-US"/>
-        </w:rPr>
-        <w:t>18</w:t>
+        <w:t>20</w:t>
       </w:r>
       <w:r>
         <w:fldChar w:fldCharType="end"/>
@@ -2056,7 +1907,6 @@
           <w:rFonts w:asciiTheme="minorHAnsi" w:eastAsiaTheme="minorEastAsia" w:hAnsiTheme="minorHAnsi" w:cstheme="minorBidi"/>
           <w:sz w:val="22"/>
           <w:szCs w:val="22"/>
-          <w:lang w:val="en-US"/>
         </w:rPr>
       </w:pPr>
       <w:r>
@@ -2070,7 +1920,6 @@
           <w:rFonts w:asciiTheme="minorHAnsi" w:eastAsiaTheme="minorEastAsia" w:hAnsiTheme="minorHAnsi" w:cstheme="minorBidi"/>
           <w:sz w:val="22"/>
           <w:szCs w:val="22"/>
-          <w:lang w:val="en-US"/>
         </w:rPr>
         <w:tab/>
       </w:r>
@@ -2081,28 +1930,19 @@
         <w:t>Considered Alternatives</w:t>
       </w:r>
       <w:r>
-        <w:rPr>
-          <w:lang w:val="en-US"/>
-        </w:rPr>
         <w:tab/>
       </w:r>
       <w:r>
         <w:fldChar w:fldCharType="begin"/>
       </w:r>
       <w:r>
-        <w:rPr>
-          <w:lang w:val="en-US"/>
-        </w:rPr>
-        <w:instrText xml:space="preserve"> PAGEREF _Toc451868812 \h </w:instrText>
+        <w:instrText xml:space="preserve"> PAGEREF _Toc451939379 \h </w:instrText>
       </w:r>
       <w:r>
         <w:fldChar w:fldCharType="separate"/>
       </w:r>
       <w:r>
-        <w:rPr>
-          <w:lang w:val="en-US"/>
-        </w:rPr>
-        <w:t>18</w:t>
+        <w:t>20</w:t>
       </w:r>
       <w:r>
         <w:fldChar w:fldCharType="end"/>
@@ -2115,7 +1955,6 @@
           <w:rFonts w:asciiTheme="minorHAnsi" w:eastAsiaTheme="minorEastAsia" w:hAnsiTheme="minorHAnsi" w:cstheme="minorBidi"/>
           <w:sz w:val="22"/>
           <w:szCs w:val="22"/>
-          <w:lang w:val="en-US"/>
         </w:rPr>
       </w:pPr>
       <w:r>
@@ -2129,7 +1968,6 @@
           <w:rFonts w:asciiTheme="minorHAnsi" w:eastAsiaTheme="minorEastAsia" w:hAnsiTheme="minorHAnsi" w:cstheme="minorBidi"/>
           <w:sz w:val="22"/>
           <w:szCs w:val="22"/>
-          <w:lang w:val="en-US"/>
         </w:rPr>
         <w:tab/>
       </w:r>
@@ -2140,28 +1978,19 @@
         <w:t>Decision</w:t>
       </w:r>
       <w:r>
-        <w:rPr>
-          <w:lang w:val="en-US"/>
-        </w:rPr>
         <w:tab/>
       </w:r>
       <w:r>
         <w:fldChar w:fldCharType="begin"/>
       </w:r>
       <w:r>
-        <w:rPr>
-          <w:lang w:val="en-US"/>
-        </w:rPr>
-        <w:instrText xml:space="preserve"> PAGEREF _Toc451868813 \h </w:instrText>
+        <w:instrText xml:space="preserve"> PAGEREF _Toc451939380 \h </w:instrText>
       </w:r>
       <w:r>
         <w:fldChar w:fldCharType="separate"/>
       </w:r>
       <w:r>
-        <w:rPr>
-          <w:lang w:val="en-US"/>
-        </w:rPr>
-        <w:t>19</w:t>
+        <w:t>21</w:t>
       </w:r>
       <w:r>
         <w:fldChar w:fldCharType="end"/>
@@ -2174,7 +2003,6 @@
           <w:rFonts w:asciiTheme="minorHAnsi" w:eastAsiaTheme="minorEastAsia" w:hAnsiTheme="minorHAnsi" w:cstheme="minorBidi"/>
           <w:sz w:val="22"/>
           <w:szCs w:val="22"/>
-          <w:lang w:val="en-US"/>
         </w:rPr>
       </w:pPr>
       <w:r>
@@ -2188,7 +2016,6 @@
           <w:rFonts w:asciiTheme="minorHAnsi" w:eastAsiaTheme="minorEastAsia" w:hAnsiTheme="minorHAnsi" w:cstheme="minorBidi"/>
           <w:sz w:val="22"/>
           <w:szCs w:val="22"/>
-          <w:lang w:val="en-US"/>
         </w:rPr>
         <w:tab/>
       </w:r>
@@ -2199,28 +2026,19 @@
         <w:t>Frontend</w:t>
       </w:r>
       <w:r>
-        <w:rPr>
-          <w:lang w:val="en-US"/>
-        </w:rPr>
         <w:tab/>
       </w:r>
       <w:r>
         <w:fldChar w:fldCharType="begin"/>
       </w:r>
       <w:r>
-        <w:rPr>
-          <w:lang w:val="en-US"/>
-        </w:rPr>
-        <w:instrText xml:space="preserve"> PAGEREF _Toc451868814 \h </w:instrText>
+        <w:instrText xml:space="preserve"> PAGEREF _Toc451939381 \h </w:instrText>
       </w:r>
       <w:r>
         <w:fldChar w:fldCharType="separate"/>
       </w:r>
       <w:r>
-        <w:rPr>
-          <w:lang w:val="en-US"/>
-        </w:rPr>
-        <w:t>19</w:t>
+        <w:t>21</w:t>
       </w:r>
       <w:r>
         <w:fldChar w:fldCharType="end"/>
@@ -2233,7 +2051,6 @@
           <w:rFonts w:asciiTheme="minorHAnsi" w:eastAsiaTheme="minorEastAsia" w:hAnsiTheme="minorHAnsi" w:cstheme="minorBidi"/>
           <w:sz w:val="22"/>
           <w:szCs w:val="22"/>
-          <w:lang w:val="en-US"/>
         </w:rPr>
       </w:pPr>
       <w:r>
@@ -2247,7 +2064,6 @@
           <w:rFonts w:asciiTheme="minorHAnsi" w:eastAsiaTheme="minorEastAsia" w:hAnsiTheme="minorHAnsi" w:cstheme="minorBidi"/>
           <w:sz w:val="22"/>
           <w:szCs w:val="22"/>
-          <w:lang w:val="en-US"/>
         </w:rPr>
         <w:tab/>
       </w:r>
@@ -2258,28 +2074,19 @@
         <w:t>Deployment</w:t>
       </w:r>
       <w:r>
-        <w:rPr>
-          <w:lang w:val="en-US"/>
-        </w:rPr>
         <w:tab/>
       </w:r>
       <w:r>
         <w:fldChar w:fldCharType="begin"/>
       </w:r>
       <w:r>
-        <w:rPr>
-          <w:lang w:val="en-US"/>
-        </w:rPr>
-        <w:instrText xml:space="preserve"> PAGEREF _Toc451868815 \h </w:instrText>
+        <w:instrText xml:space="preserve"> PAGEREF _Toc451939382 \h </w:instrText>
       </w:r>
       <w:r>
         <w:fldChar w:fldCharType="separate"/>
       </w:r>
       <w:r>
-        <w:rPr>
-          <w:lang w:val="en-US"/>
-        </w:rPr>
-        <w:t>19</w:t>
+        <w:t>21</w:t>
       </w:r>
       <w:r>
         <w:fldChar w:fldCharType="end"/>
@@ -2293,7 +2100,6 @@
           <w:b w:val="0"/>
           <w:sz w:val="22"/>
           <w:szCs w:val="22"/>
-          <w:lang w:val="en-US"/>
         </w:rPr>
       </w:pPr>
       <w:r>
@@ -2308,7 +2114,6 @@
           <w:b w:val="0"/>
           <w:sz w:val="22"/>
           <w:szCs w:val="22"/>
-          <w:lang w:val="en-US"/>
         </w:rPr>
         <w:tab/>
       </w:r>
@@ -2319,28 +2124,19 @@
         <w:t>Quality Scenarios</w:t>
       </w:r>
       <w:r>
-        <w:rPr>
-          <w:lang w:val="en-US"/>
-        </w:rPr>
         <w:tab/>
       </w:r>
       <w:r>
         <w:fldChar w:fldCharType="begin"/>
       </w:r>
       <w:r>
-        <w:rPr>
-          <w:lang w:val="en-US"/>
-        </w:rPr>
-        <w:instrText xml:space="preserve"> PAGEREF _Toc451868816 \h </w:instrText>
+        <w:instrText xml:space="preserve"> PAGEREF _Toc451939383 \h </w:instrText>
       </w:r>
       <w:r>
         <w:fldChar w:fldCharType="separate"/>
       </w:r>
       <w:r>
-        <w:rPr>
-          <w:lang w:val="en-US"/>
-        </w:rPr>
-        <w:t>20</w:t>
+        <w:t>22</w:t>
       </w:r>
       <w:r>
         <w:fldChar w:fldCharType="end"/>
@@ -2354,13 +2150,13 @@
           <w:b w:val="0"/>
           <w:sz w:val="22"/>
           <w:szCs w:val="22"/>
-          <w:lang w:val="en-US"/>
-        </w:rPr>
-      </w:pPr>
-      <w:r>
-        <w:rPr>
-          <w:lang w:val="en-US"/>
-        </w:rPr>
+        </w:rPr>
+      </w:pPr>
+      <w:r>
+        <w:rPr>
+          <w:lang w:val="en-US"/>
+        </w:rPr>
+        <w:lastRenderedPageBreak/>
         <w:t>11</w:t>
       </w:r>
       <w:r>
@@ -2369,7 +2165,6 @@
           <w:b w:val="0"/>
           <w:sz w:val="22"/>
           <w:szCs w:val="22"/>
-          <w:lang w:val="en-US"/>
         </w:rPr>
         <w:tab/>
       </w:r>
@@ -2380,28 +2175,19 @@
         <w:t>Technical Risks</w:t>
       </w:r>
       <w:r>
-        <w:rPr>
-          <w:lang w:val="en-US"/>
-        </w:rPr>
         <w:tab/>
       </w:r>
       <w:r>
         <w:fldChar w:fldCharType="begin"/>
       </w:r>
       <w:r>
-        <w:rPr>
-          <w:lang w:val="en-US"/>
-        </w:rPr>
-        <w:instrText xml:space="preserve"> PAGEREF _Toc451868817 \h </w:instrText>
+        <w:instrText xml:space="preserve"> PAGEREF _Toc451939384 \h </w:instrText>
       </w:r>
       <w:r>
         <w:fldChar w:fldCharType="separate"/>
       </w:r>
       <w:r>
-        <w:rPr>
-          <w:lang w:val="en-US"/>
-        </w:rPr>
-        <w:t>21</w:t>
+        <w:t>23</w:t>
       </w:r>
       <w:r>
         <w:fldChar w:fldCharType="end"/>
@@ -2415,7 +2201,6 @@
           <w:b w:val="0"/>
           <w:sz w:val="22"/>
           <w:szCs w:val="22"/>
-          <w:lang w:val="en-US"/>
         </w:rPr>
       </w:pPr>
       <w:r>
@@ -2430,7 +2215,6 @@
           <w:b w:val="0"/>
           <w:sz w:val="22"/>
           <w:szCs w:val="22"/>
-          <w:lang w:val="en-US"/>
         </w:rPr>
         <w:tab/>
       </w:r>
@@ -2441,28 +2225,19 @@
         <w:t>Glossary</w:t>
       </w:r>
       <w:r>
-        <w:rPr>
-          <w:lang w:val="en-US"/>
-        </w:rPr>
         <w:tab/>
       </w:r>
       <w:r>
         <w:fldChar w:fldCharType="begin"/>
       </w:r>
       <w:r>
-        <w:rPr>
-          <w:lang w:val="en-US"/>
-        </w:rPr>
-        <w:instrText xml:space="preserve"> PAGEREF _Toc451868818 \h </w:instrText>
+        <w:instrText xml:space="preserve"> PAGEREF _Toc451939385 \h </w:instrText>
       </w:r>
       <w:r>
         <w:fldChar w:fldCharType="separate"/>
       </w:r>
       <w:r>
-        <w:rPr>
-          <w:lang w:val="en-US"/>
-        </w:rPr>
-        <w:t>22</w:t>
+        <w:t>24</w:t>
       </w:r>
       <w:r>
         <w:fldChar w:fldCharType="end"/>
@@ -2488,7 +2263,7 @@
         <w:lastRenderedPageBreak/>
         <w:fldChar w:fldCharType="end"/>
       </w:r>
-      <w:bookmarkStart w:id="1" w:name="_Toc451868790"/>
+      <w:bookmarkStart w:id="1" w:name="_Toc451939355"/>
       <w:r>
         <w:rPr>
           <w:lang w:val="en-US"/>
@@ -2504,7 +2279,6 @@
           <w:rFonts w:asciiTheme="minorHAnsi" w:eastAsiaTheme="minorEastAsia" w:hAnsiTheme="minorHAnsi" w:cstheme="minorBidi"/>
           <w:sz w:val="22"/>
           <w:szCs w:val="22"/>
-          <w:lang w:val="en-US"/>
         </w:rPr>
       </w:pPr>
       <w:r>
@@ -2517,7 +2291,7 @@
         <w:rPr>
           <w:lang w:val="en-US"/>
         </w:rPr>
-        <w:instrText xml:space="preserve"> TOC \c "Abbildung" </w:instrText>
+        <w:instrText xml:space="preserve"> TOC \c "Figure" </w:instrText>
       </w:r>
       <w:r>
         <w:rPr>
@@ -2529,37 +2303,22 @@
         <w:rPr>
           <w:lang w:val="en-US"/>
         </w:rPr>
-        <w:t>1</w:t>
-      </w:r>
-      <w:r>
-        <w:rPr>
-          <w:lang w:val="en-US"/>
-        </w:rPr>
-        <w:t>: level 1 building block view</w:t>
-      </w:r>
-      <w:r>
-        <w:rPr>
-          <w:lang w:val="en-US"/>
-        </w:rPr>
+        <w:t>Figure 1: context diagram</w:t>
+      </w:r>
+      <w:r>
         <w:tab/>
       </w:r>
       <w:r>
         <w:fldChar w:fldCharType="begin"/>
       </w:r>
       <w:r>
-        <w:rPr>
-          <w:lang w:val="en-US"/>
-        </w:rPr>
-        <w:instrText xml:space="preserve"> PAGEREF _Toc451868819 \h </w:instrText>
+        <w:instrText xml:space="preserve"> PAGEREF _Toc451939386 \h </w:instrText>
       </w:r>
       <w:r>
         <w:fldChar w:fldCharType="separate"/>
       </w:r>
       <w:r>
-        <w:rPr>
-          <w:lang w:val="en-US"/>
-        </w:rPr>
-        <w:t>13</w:t>
+        <w:t>12</w:t>
       </w:r>
       <w:r>
         <w:fldChar w:fldCharType="end"/>
@@ -2579,7 +2338,7 @@
         <w:rPr>
           <w:lang w:val="en-US"/>
         </w:rPr>
-        <w:t>2: create article sequence diagram</w:t>
+        <w:t>Figure 2: level 1 building block view</w:t>
       </w:r>
       <w:r>
         <w:rPr>
@@ -2594,7 +2353,7 @@
         <w:rPr>
           <w:lang w:val="en-US"/>
         </w:rPr>
-        <w:instrText xml:space="preserve"> PAGEREF _Toc451868820 \h </w:instrText>
+        <w:instrText xml:space="preserve"> PAGEREF _Toc451939387 \h </w:instrText>
       </w:r>
       <w:r>
         <w:fldChar w:fldCharType="separate"/>
@@ -2603,7 +2362,7 @@
         <w:rPr>
           <w:lang w:val="en-US"/>
         </w:rPr>
-        <w:t>15</w:t>
+        <w:t>14</w:t>
       </w:r>
       <w:r>
         <w:fldChar w:fldCharType="end"/>
@@ -2611,12 +2370,57 @@
     </w:p>
     <w:p>
       <w:pPr>
-        <w:rPr>
-          <w:lang w:val="en-US"/>
-        </w:rPr>
-      </w:pPr>
-      <w:r>
-        <w:rPr>
+        <w:pStyle w:val="Abbildungsverzeichnis"/>
+        <w:rPr>
+          <w:rFonts w:asciiTheme="minorHAnsi" w:eastAsiaTheme="minorEastAsia" w:hAnsiTheme="minorHAnsi" w:cstheme="minorBidi"/>
+          <w:sz w:val="22"/>
+          <w:szCs w:val="22"/>
+          <w:lang w:val="en-US"/>
+        </w:rPr>
+      </w:pPr>
+      <w:r>
+        <w:rPr>
+          <w:lang w:val="en-US"/>
+        </w:rPr>
+        <w:t>Figure 3: create article sequence diagram</w:t>
+      </w:r>
+      <w:r>
+        <w:rPr>
+          <w:lang w:val="en-US"/>
+        </w:rPr>
+        <w:tab/>
+      </w:r>
+      <w:r>
+        <w:fldChar w:fldCharType="begin"/>
+      </w:r>
+      <w:r>
+        <w:rPr>
+          <w:lang w:val="en-US"/>
+        </w:rPr>
+        <w:instrText xml:space="preserve"> PAGEREF _Toc451939388 \h </w:instrText>
+      </w:r>
+      <w:r>
+        <w:fldChar w:fldCharType="separate"/>
+      </w:r>
+      <w:r>
+        <w:rPr>
+          <w:lang w:val="en-US"/>
+        </w:rPr>
+        <w:t>16</w:t>
+      </w:r>
+      <w:r>
+        <w:fldChar w:fldCharType="end"/>
+      </w:r>
+    </w:p>
+    <w:p>
+      <w:pPr>
+        <w:rPr>
+          <w:lang w:val="en-US"/>
+        </w:rPr>
+      </w:pPr>
+      <w:r>
+        <w:rPr>
+          <w:noProof/>
           <w:lang w:val="en-US"/>
         </w:rPr>
         <w:fldChar w:fldCharType="end"/>
@@ -2634,7 +2438,7 @@
           <w:lang w:val="en-US"/>
         </w:rPr>
       </w:pPr>
-      <w:bookmarkStart w:id="2" w:name="_Toc451868791"/>
+      <w:bookmarkStart w:id="2" w:name="_Toc451939356"/>
       <w:r>
         <w:rPr>
           <w:lang w:val="en-US"/>
@@ -2655,18 +2459,21 @@
       </w:pPr>
       <w:r>
         <w:rPr>
+          <w:b/>
           <w:lang w:val="en-US"/>
         </w:rPr>
         <w:fldChar w:fldCharType="begin"/>
       </w:r>
       <w:r>
         <w:rPr>
-          <w:lang w:val="en-US"/>
-        </w:rPr>
-        <w:instrText xml:space="preserve"> TOC \c "Tabelle" </w:instrText>
-      </w:r>
-      <w:r>
-        <w:rPr>
+          <w:b/>
+          <w:lang w:val="en-US"/>
+        </w:rPr>
+        <w:instrText xml:space="preserve"> TOC \c "Table" </w:instrText>
+      </w:r>
+      <w:r>
+        <w:rPr>
+          <w:b/>
           <w:lang w:val="en-US"/>
         </w:rPr>
         <w:fldChar w:fldCharType="separate"/>
@@ -2675,7 +2482,7 @@
         <w:rPr>
           <w:lang w:val="en-US"/>
         </w:rPr>
-        <w:t>1: AD-01-Search</w:t>
+        <w:t>Table 1: AD-01-Search</w:t>
       </w:r>
       <w:r>
         <w:rPr>
@@ -2690,7 +2497,7 @@
         <w:rPr>
           <w:lang w:val="en-US"/>
         </w:rPr>
-        <w:instrText xml:space="preserve"> PAGEREF _Toc451868825 \h </w:instrText>
+        <w:instrText xml:space="preserve"> PAGEREF _Toc451939389 \h </w:instrText>
       </w:r>
       <w:r>
         <w:fldChar w:fldCharType="separate"/>
@@ -2699,7 +2506,7 @@
         <w:rPr>
           <w:lang w:val="en-US"/>
         </w:rPr>
-        <w:t>7</w:t>
+        <w:t>8</w:t>
       </w:r>
       <w:r>
         <w:fldChar w:fldCharType="end"/>
@@ -2719,7 +2526,7 @@
         <w:rPr>
           <w:lang w:val="en-US"/>
         </w:rPr>
-        <w:t>2: AD-02-Usability</w:t>
+        <w:t>Table 2: AD-02-Usability</w:t>
       </w:r>
       <w:r>
         <w:rPr>
@@ -2734,7 +2541,7 @@
         <w:rPr>
           <w:lang w:val="en-US"/>
         </w:rPr>
-        <w:instrText xml:space="preserve"> PAGEREF _Toc451868826 \h </w:instrText>
+        <w:instrText xml:space="preserve"> PAGEREF _Toc451939390 \h </w:instrText>
       </w:r>
       <w:r>
         <w:fldChar w:fldCharType="separate"/>
@@ -2743,7 +2550,7 @@
         <w:rPr>
           <w:lang w:val="en-US"/>
         </w:rPr>
-        <w:t>7</w:t>
+        <w:t>8</w:t>
       </w:r>
       <w:r>
         <w:fldChar w:fldCharType="end"/>
@@ -2763,7 +2570,7 @@
         <w:rPr>
           <w:lang w:val="en-US"/>
         </w:rPr>
-        <w:t>3: AD-03-Generic</w:t>
+        <w:t>Table 3: AD-03-Generic</w:t>
       </w:r>
       <w:r>
         <w:rPr>
@@ -2778,7 +2585,7 @@
         <w:rPr>
           <w:lang w:val="en-US"/>
         </w:rPr>
-        <w:instrText xml:space="preserve"> PAGEREF _Toc451868827 \h </w:instrText>
+        <w:instrText xml:space="preserve"> PAGEREF _Toc451939391 \h </w:instrText>
       </w:r>
       <w:r>
         <w:fldChar w:fldCharType="separate"/>
@@ -2787,7 +2594,7 @@
         <w:rPr>
           <w:lang w:val="en-US"/>
         </w:rPr>
-        <w:t>8</w:t>
+        <w:t>9</w:t>
       </w:r>
       <w:r>
         <w:fldChar w:fldCharType="end"/>
@@ -2807,7 +2614,7 @@
         <w:rPr>
           <w:lang w:val="en-US"/>
         </w:rPr>
-        <w:t>4: AD-04-Testability</w:t>
+        <w:t>Table 4: AD-04-Testability</w:t>
       </w:r>
       <w:r>
         <w:rPr>
@@ -2822,7 +2629,7 @@
         <w:rPr>
           <w:lang w:val="en-US"/>
         </w:rPr>
-        <w:instrText xml:space="preserve"> PAGEREF _Toc451868828 \h </w:instrText>
+        <w:instrText xml:space="preserve"> PAGEREF _Toc451939392 \h </w:instrText>
       </w:r>
       <w:r>
         <w:fldChar w:fldCharType="separate"/>
@@ -2831,7 +2638,7 @@
         <w:rPr>
           <w:lang w:val="en-US"/>
         </w:rPr>
-        <w:t>8</w:t>
+        <w:t>9</w:t>
       </w:r>
       <w:r>
         <w:fldChar w:fldCharType="end"/>
@@ -2851,7 +2658,7 @@
         <w:rPr>
           <w:lang w:val="en-US"/>
         </w:rPr>
-        <w:t>5: AD-05-Persistence</w:t>
+        <w:t>Table 5: AD-05-Persistence</w:t>
       </w:r>
       <w:r>
         <w:rPr>
@@ -2866,7 +2673,7 @@
         <w:rPr>
           <w:lang w:val="en-US"/>
         </w:rPr>
-        <w:instrText xml:space="preserve"> PAGEREF _Toc451868829 \h </w:instrText>
+        <w:instrText xml:space="preserve"> PAGEREF _Toc451939393 \h </w:instrText>
       </w:r>
       <w:r>
         <w:fldChar w:fldCharType="separate"/>
@@ -2875,7 +2682,7 @@
         <w:rPr>
           <w:lang w:val="en-US"/>
         </w:rPr>
-        <w:t>9</w:t>
+        <w:t>10</w:t>
       </w:r>
       <w:r>
         <w:fldChar w:fldCharType="end"/>
@@ -2894,12 +2701,17 @@
       </w:pPr>
       <w:r>
         <w:rPr>
+          <w:rFonts w:ascii="Times New Roman" w:hAnsi="Times New Roman"/>
+          <w:b w:val="0"/>
+          <w:noProof/>
+          <w:kern w:val="0"/>
+          <w:sz w:val="24"/>
           <w:lang w:val="en-US"/>
         </w:rPr>
         <w:lastRenderedPageBreak/>
         <w:fldChar w:fldCharType="end"/>
       </w:r>
-      <w:bookmarkStart w:id="3" w:name="_Toc451868792"/>
+      <w:bookmarkStart w:id="3" w:name="_Toc451939357"/>
       <w:r>
         <w:rPr>
           <w:lang w:val="en-US"/>
@@ -3044,6 +2856,34 @@
           <w:lang w:val="en-US"/>
         </w:rPr>
         <w:t>Unified Modeling Language</w:t>
+      </w:r>
+    </w:p>
+    <w:p>
+      <w:pPr>
+        <w:tabs>
+          <w:tab w:val="left" w:pos="1440"/>
+        </w:tabs>
+        <w:rPr>
+          <w:lang w:val="en-US"/>
+        </w:rPr>
+      </w:pPr>
+      <w:r>
+        <w:rPr>
+          <w:lang w:val="en-US"/>
+        </w:rPr>
+        <w:t>URL</w:t>
+      </w:r>
+      <w:r>
+        <w:rPr>
+          <w:lang w:val="en-US"/>
+        </w:rPr>
+        <w:tab/>
+      </w:r>
+      <w:r>
+        <w:rPr>
+          <w:lang w:val="en-US"/>
+        </w:rPr>
+        <w:t>Uniform Resource Locator</w:t>
       </w:r>
     </w:p>
     <w:p>
@@ -3073,7 +2913,7 @@
           <w:lang w:val="en-US"/>
         </w:rPr>
       </w:pPr>
-      <w:bookmarkStart w:id="4" w:name="_Toc451868793"/>
+      <w:bookmarkStart w:id="4" w:name="_Toc451939358"/>
       <w:r>
         <w:rPr>
           <w:lang w:val="en-US"/>
@@ -3248,6 +3088,12 @@
                 <w:lang w:val="en-US"/>
               </w:rPr>
             </w:pPr>
+            <w:r>
+              <w:rPr>
+                <w:lang w:val="en-US"/>
+              </w:rPr>
+              <w:t>0.2</w:t>
+            </w:r>
           </w:p>
         </w:tc>
         <w:tc>
@@ -3294,7 +3140,7 @@
           <w:lang w:val="en-US"/>
         </w:rPr>
       </w:pPr>
-      <w:bookmarkStart w:id="5" w:name="_Toc451868794"/>
+      <w:bookmarkStart w:id="5" w:name="_Toc451939359"/>
       <w:r>
         <w:rPr>
           <w:lang w:val="en-US"/>
@@ -3331,7 +3177,7 @@
           <w:lang w:val="en-US"/>
         </w:rPr>
       </w:pPr>
-      <w:bookmarkStart w:id="6" w:name="_Toc451868795"/>
+      <w:bookmarkStart w:id="6" w:name="_Toc451939360"/>
       <w:r>
         <w:rPr>
           <w:lang w:val="en-US"/>
@@ -3356,34 +3202,10 @@
     </w:p>
     <w:p>
       <w:pPr>
-        <w:pStyle w:val="Tabellenberschrift"/>
-      </w:pPr>
-      <w:r>
-        <w:fldChar w:fldCharType="begin"/>
-      </w:r>
-      <w:r>
-        <w:instrText xml:space="preserve"> SEQ Tabelle \* ARABIC </w:instrText>
-      </w:r>
-      <w:r>
-        <w:fldChar w:fldCharType="separate"/>
-      </w:r>
-      <w:bookmarkStart w:id="7" w:name="_Toc451868825"/>
-      <w:r>
-        <w:rPr>
-          <w:noProof/>
-        </w:rPr>
-        <w:t>1</w:t>
-      </w:r>
-      <w:r>
-        <w:rPr>
-          <w:noProof/>
-        </w:rPr>
-        <w:fldChar w:fldCharType="end"/>
-      </w:r>
-      <w:r>
-        <w:t>: AD-01-Search</w:t>
-      </w:r>
-      <w:bookmarkEnd w:id="7"/>
+        <w:rPr>
+          <w:lang w:val="en-US"/>
+        </w:rPr>
+      </w:pPr>
     </w:p>
     <w:tbl>
       <w:tblPr>
@@ -3787,6 +3609,7 @@
           </w:tcPr>
           <w:p>
             <w:pPr>
+              <w:keepNext/>
               <w:rPr>
                 <w:lang w:val="en-US"/>
               </w:rPr>
@@ -3803,30 +3626,29 @@
     </w:tbl>
     <w:p>
       <w:pPr>
-        <w:rPr>
-          <w:lang w:val="en-US"/>
-        </w:rPr>
-      </w:pPr>
-    </w:p>
-    <w:p>
-      <w:pPr>
-        <w:pStyle w:val="Tabellenberschrift"/>
-      </w:pPr>
+        <w:pStyle w:val="Beschriftung"/>
+        <w:rPr>
+          <w:lang w:val="en-US"/>
+        </w:rPr>
+      </w:pPr>
+      <w:bookmarkStart w:id="7" w:name="_Toc451939389"/>
+      <w:r>
+        <w:t xml:space="preserve">Table </w:t>
+      </w:r>
       <w:r>
         <w:fldChar w:fldCharType="begin"/>
       </w:r>
       <w:r>
-        <w:instrText xml:space="preserve"> SEQ Tabelle \* ARABIC </w:instrText>
+        <w:instrText xml:space="preserve"> SEQ Table \* ARABIC </w:instrText>
       </w:r>
       <w:r>
         <w:fldChar w:fldCharType="separate"/>
       </w:r>
-      <w:bookmarkStart w:id="8" w:name="_Toc451868826"/>
       <w:r>
         <w:rPr>
           <w:noProof/>
         </w:rPr>
-        <w:t>2</w:t>
+        <w:t>1</w:t>
       </w:r>
       <w:r>
         <w:rPr>
@@ -3835,9 +3657,9 @@
         <w:fldChar w:fldCharType="end"/>
       </w:r>
       <w:r>
-        <w:t>: AD-02-Usability</w:t>
-      </w:r>
-      <w:bookmarkEnd w:id="8"/>
+        <w:t>: AD-01-Search</w:t>
+      </w:r>
+      <w:bookmarkEnd w:id="7"/>
     </w:p>
     <w:tbl>
       <w:tblPr>
@@ -4241,6 +4063,7 @@
           </w:tcPr>
           <w:p>
             <w:pPr>
+              <w:keepNext/>
               <w:rPr>
                 <w:lang w:val="en-US"/>
               </w:rPr>
@@ -4249,14 +4072,7 @@
               <w:rPr>
                 <w:lang w:val="en-US"/>
               </w:rPr>
-              <w:t xml:space="preserve">The user understands the system and can create his </w:t>
-            </w:r>
-            <w:r>
-              <w:rPr>
-                <w:lang w:val="en-US"/>
-              </w:rPr>
-              <w:lastRenderedPageBreak/>
-              <w:t>first article within 15 minutes.</w:t>
+              <w:t>The user understands the system and can create his first article within 15 minutes.</w:t>
             </w:r>
           </w:p>
         </w:tc>
@@ -4264,30 +4080,26 @@
     </w:tbl>
     <w:p>
       <w:pPr>
-        <w:rPr>
-          <w:lang w:val="en-US"/>
-        </w:rPr>
-      </w:pPr>
-    </w:p>
-    <w:p>
-      <w:pPr>
-        <w:pStyle w:val="Tabellenberschrift"/>
-      </w:pPr>
+        <w:pStyle w:val="Beschriftung"/>
+      </w:pPr>
+      <w:bookmarkStart w:id="8" w:name="_Toc451939390"/>
+      <w:r>
+        <w:t xml:space="preserve">Table </w:t>
+      </w:r>
       <w:r>
         <w:fldChar w:fldCharType="begin"/>
       </w:r>
       <w:r>
-        <w:instrText xml:space="preserve"> SEQ Tabelle \* ARABIC </w:instrText>
+        <w:instrText xml:space="preserve"> SEQ Table \* ARABIC </w:instrText>
       </w:r>
       <w:r>
         <w:fldChar w:fldCharType="separate"/>
       </w:r>
-      <w:bookmarkStart w:id="9" w:name="_Toc451868827"/>
       <w:r>
         <w:rPr>
           <w:noProof/>
         </w:rPr>
-        <w:t>3</w:t>
+        <w:t>2</w:t>
       </w:r>
       <w:r>
         <w:rPr>
@@ -4296,9 +4108,9 @@
         <w:fldChar w:fldCharType="end"/>
       </w:r>
       <w:r>
-        <w:t>: AD-03-Generic</w:t>
-      </w:r>
-      <w:bookmarkEnd w:id="9"/>
+        <w:t>: AD-02-Usability</w:t>
+      </w:r>
+      <w:bookmarkEnd w:id="8"/>
     </w:p>
     <w:tbl>
       <w:tblPr>
@@ -4329,6 +4141,7 @@
                 <w:b/>
                 <w:lang w:val="en-US"/>
               </w:rPr>
+              <w:lastRenderedPageBreak/>
               <w:t>Categorization</w:t>
             </w:r>
           </w:p>
@@ -4708,6 +4521,7 @@
           </w:tcPr>
           <w:p>
             <w:pPr>
+              <w:keepNext/>
               <w:rPr>
                 <w:lang w:val="en-US"/>
               </w:rPr>
@@ -4738,30 +4552,29 @@
     </w:tbl>
     <w:p>
       <w:pPr>
-        <w:rPr>
-          <w:lang w:val="en-US"/>
-        </w:rPr>
-      </w:pPr>
-    </w:p>
-    <w:p>
-      <w:pPr>
-        <w:pStyle w:val="Tabellenberschrift"/>
-      </w:pPr>
+        <w:pStyle w:val="Beschriftung"/>
+        <w:rPr>
+          <w:lang w:val="en-US"/>
+        </w:rPr>
+      </w:pPr>
+      <w:bookmarkStart w:id="9" w:name="_Toc451939391"/>
+      <w:r>
+        <w:t xml:space="preserve">Table </w:t>
+      </w:r>
       <w:r>
         <w:fldChar w:fldCharType="begin"/>
       </w:r>
       <w:r>
-        <w:instrText xml:space="preserve"> SEQ Tabelle \* ARABIC </w:instrText>
+        <w:instrText xml:space="preserve"> SEQ Table \* ARABIC </w:instrText>
       </w:r>
       <w:r>
         <w:fldChar w:fldCharType="separate"/>
       </w:r>
-      <w:bookmarkStart w:id="10" w:name="_Toc451868828"/>
       <w:r>
         <w:rPr>
           <w:noProof/>
         </w:rPr>
-        <w:t>4</w:t>
+        <w:t>3</w:t>
       </w:r>
       <w:r>
         <w:rPr>
@@ -4770,14 +4583,9 @@
         <w:fldChar w:fldCharType="end"/>
       </w:r>
       <w:r>
-        <w:t xml:space="preserve">: </w:t>
-      </w:r>
-      <w:bookmarkStart w:id="11" w:name="_Ref451868679"/>
-      <w:r>
-        <w:t>AD-04-Testability</w:t>
-      </w:r>
-      <w:bookmarkEnd w:id="10"/>
-      <w:bookmarkEnd w:id="11"/>
+        <w:t>: AD-03-Generic</w:t>
+      </w:r>
+      <w:bookmarkEnd w:id="9"/>
     </w:p>
     <w:tbl>
       <w:tblPr>
@@ -5095,7 +4903,6 @@
                 <w:b/>
                 <w:lang w:val="en-US"/>
               </w:rPr>
-              <w:lastRenderedPageBreak/>
               <w:t>Stimulus</w:t>
             </w:r>
           </w:p>
@@ -5182,6 +4989,7 @@
           </w:tcPr>
           <w:p>
             <w:pPr>
+              <w:keepNext/>
               <w:rPr>
                 <w:lang w:val="en-US"/>
               </w:rPr>
@@ -5198,30 +5006,29 @@
     </w:tbl>
     <w:p>
       <w:pPr>
-        <w:rPr>
-          <w:lang w:val="en-US"/>
-        </w:rPr>
-      </w:pPr>
-    </w:p>
-    <w:p>
-      <w:pPr>
-        <w:pStyle w:val="Tabellenberschrift"/>
-      </w:pPr>
+        <w:pStyle w:val="Beschriftung"/>
+        <w:rPr>
+          <w:lang w:val="en-US"/>
+        </w:rPr>
+      </w:pPr>
+      <w:bookmarkStart w:id="10" w:name="_Toc451939392"/>
+      <w:r>
+        <w:t xml:space="preserve">Table </w:t>
+      </w:r>
       <w:r>
         <w:fldChar w:fldCharType="begin"/>
       </w:r>
       <w:r>
-        <w:instrText xml:space="preserve"> SEQ Tabelle \* ARABIC </w:instrText>
+        <w:instrText xml:space="preserve"> SEQ Table \* ARABIC </w:instrText>
       </w:r>
       <w:r>
         <w:fldChar w:fldCharType="separate"/>
       </w:r>
-      <w:bookmarkStart w:id="12" w:name="_Toc451868829"/>
       <w:r>
         <w:rPr>
           <w:noProof/>
         </w:rPr>
-        <w:t>5</w:t>
+        <w:t>4</w:t>
       </w:r>
       <w:r>
         <w:rPr>
@@ -5232,12 +5039,12 @@
       <w:r>
         <w:t xml:space="preserve">: </w:t>
       </w:r>
-      <w:bookmarkStart w:id="13" w:name="_Ref451868732"/>
-      <w:r>
-        <w:t>AD-05-Persistence</w:t>
-      </w:r>
-      <w:bookmarkEnd w:id="12"/>
-      <w:bookmarkEnd w:id="13"/>
+      <w:bookmarkStart w:id="11" w:name="_Ref451931872"/>
+      <w:r>
+        <w:t>AD-04-Testability</w:t>
+      </w:r>
+      <w:bookmarkEnd w:id="10"/>
+      <w:bookmarkEnd w:id="11"/>
     </w:p>
     <w:tbl>
       <w:tblPr>
@@ -5290,6 +5097,7 @@
                 <w:b/>
                 <w:lang w:val="en-US"/>
               </w:rPr>
+              <w:lastRenderedPageBreak/>
               <w:t>Driver Name</w:t>
             </w:r>
           </w:p>
@@ -5677,6 +5485,7 @@
           </w:tcPr>
           <w:p>
             <w:pPr>
+              <w:keepNext/>
               <w:rPr>
                 <w:lang w:val="en-US"/>
               </w:rPr>
@@ -5693,10 +5502,47 @@
     </w:tbl>
     <w:p>
       <w:pPr>
-        <w:rPr>
-          <w:lang w:val="en-US"/>
-        </w:rPr>
-      </w:pPr>
+        <w:pStyle w:val="Beschriftung"/>
+        <w:rPr>
+          <w:lang w:val="en-US"/>
+        </w:rPr>
+      </w:pPr>
+      <w:bookmarkStart w:id="12" w:name="_Ref451931813"/>
+      <w:bookmarkStart w:id="13" w:name="_Toc451939393"/>
+      <w:r>
+        <w:t xml:space="preserve">Table </w:t>
+      </w:r>
+      <w:r>
+        <w:fldChar w:fldCharType="begin"/>
+      </w:r>
+      <w:r>
+        <w:instrText xml:space="preserve"> SEQ Table \* ARABIC </w:instrText>
+      </w:r>
+      <w:r>
+        <w:fldChar w:fldCharType="separate"/>
+      </w:r>
+      <w:r>
+        <w:rPr>
+          <w:noProof/>
+        </w:rPr>
+        <w:t>5</w:t>
+      </w:r>
+      <w:r>
+        <w:rPr>
+          <w:noProof/>
+        </w:rPr>
+        <w:fldChar w:fldCharType="end"/>
+      </w:r>
+      <w:r>
+        <w:t xml:space="preserve">: </w:t>
+      </w:r>
+      <w:bookmarkStart w:id="14" w:name="_Ref451931821"/>
+      <w:r>
+        <w:t>AD-05-Persistence</w:t>
+      </w:r>
+      <w:bookmarkEnd w:id="12"/>
+      <w:bookmarkEnd w:id="13"/>
+      <w:bookmarkEnd w:id="14"/>
     </w:p>
     <w:p>
       <w:pPr>
@@ -5712,7 +5558,7 @@
           <w:lang w:val="en-US"/>
         </w:rPr>
       </w:pPr>
-      <w:bookmarkStart w:id="14" w:name="_Toc451868796"/>
+      <w:bookmarkStart w:id="15" w:name="_Toc451939361"/>
       <w:r>
         <w:rPr>
           <w:lang w:val="en-US"/>
@@ -5726,7 +5572,7 @@
         </w:rPr>
         <w:t xml:space="preserve"> Constraints</w:t>
       </w:r>
-      <w:bookmarkEnd w:id="14"/>
+      <w:bookmarkEnd w:id="15"/>
     </w:p>
     <w:p>
       <w:pPr>
@@ -5741,7 +5587,6 @@
         <w:t>TODO hardware constraints?</w:t>
       </w:r>
     </w:p>
-    <w:bookmarkStart w:id="15" w:name="_Toc451868797"/>
     <w:p>
       <w:pPr>
         <w:pStyle w:val="berschrift1"/>
@@ -5749,6 +5594,7 @@
           <w:lang w:val="en-US"/>
         </w:rPr>
       </w:pPr>
+      <w:bookmarkStart w:id="16" w:name="_Toc451939362"/>
       <w:r>
         <w:rPr>
           <w:noProof/>
@@ -5757,18 +5603,18 @@
         <mc:AlternateContent>
           <mc:Choice Requires="wps">
             <w:drawing>
-              <wp:anchor distT="0" distB="0" distL="114300" distR="114300" simplePos="0" relativeHeight="251668480" behindDoc="0" locked="0" layoutInCell="1" allowOverlap="1" wp14:anchorId="2D7A3F2A" wp14:editId="45D5EA33">
+              <wp:anchor distT="0" distB="0" distL="114300" distR="114300" simplePos="0" relativeHeight="251668480" behindDoc="0" locked="0" layoutInCell="1" allowOverlap="1" wp14:anchorId="5DC4CA14" wp14:editId="6189436C">
                 <wp:simplePos x="0" y="0"/>
                 <wp:positionH relativeFrom="column">
                   <wp:posOffset>815975</wp:posOffset>
                 </wp:positionH>
                 <wp:positionV relativeFrom="paragraph">
-                  <wp:posOffset>2595245</wp:posOffset>
+                  <wp:posOffset>2652395</wp:posOffset>
                 </wp:positionV>
-                <wp:extent cx="3400425" cy="323850"/>
+                <wp:extent cx="3400425" cy="342900"/>
                 <wp:effectExtent l="0" t="0" r="9525" b="0"/>
                 <wp:wrapTopAndBottom/>
-                <wp:docPr id="4" name="Textfeld 4"/>
+                <wp:docPr id="6" name="Textfeld 6"/>
                 <wp:cNvGraphicFramePr/>
                 <a:graphic xmlns:a="http://schemas.openxmlformats.org/drawingml/2006/main">
                   <a:graphicData uri="http://schemas.microsoft.com/office/word/2010/wordprocessingShape">
@@ -5777,7 +5623,7 @@
                       <wps:spPr>
                         <a:xfrm>
                           <a:off x="0" y="0"/>
-                          <a:ext cx="3400425" cy="323850"/>
+                          <a:ext cx="3400425" cy="342900"/>
                         </a:xfrm>
                         <a:prstGeom prst="rect">
                           <a:avLst/>
@@ -5795,59 +5641,60 @@
                           <w:p>
                             <w:pPr>
                               <w:pStyle w:val="Beschriftung"/>
+                              <w:jc w:val="center"/>
                               <w:rPr>
                                 <w:rFonts w:ascii="Arial" w:hAnsi="Arial"/>
                                 <w:b/>
                                 <w:noProof/>
                                 <w:kern w:val="28"/>
+                                <w:lang w:val="en-US"/>
                               </w:rPr>
                             </w:pPr>
+                            <w:bookmarkStart w:id="17" w:name="_Toc451939386"/>
                             <w:r>
                               <w:rPr>
-                                <w:noProof/>
+                                <w:lang w:val="en-US"/>
+                              </w:rPr>
+                              <w:t xml:space="preserve">Figure </w:t>
+                            </w:r>
+                            <w:r>
+                              <w:rPr>
+                                <w:lang w:val="en-US"/>
                               </w:rPr>
                               <w:fldChar w:fldCharType="begin"/>
                             </w:r>
                             <w:r>
                               <w:rPr>
-                                <w:noProof/>
+                                <w:lang w:val="en-US"/>
                               </w:rPr>
-                              <w:instrText xml:space="preserve"> SEQ Abbildung \* ARABIC </w:instrText>
+                              <w:instrText xml:space="preserve"> SEQ Figure \* ARABIC </w:instrText>
                             </w:r>
                             <w:r>
                               <w:rPr>
-                                <w:noProof/>
+                                <w:lang w:val="en-US"/>
                               </w:rPr>
                               <w:fldChar w:fldCharType="separate"/>
                             </w:r>
                             <w:r>
                               <w:rPr>
                                 <w:noProof/>
+                                <w:lang w:val="en-US"/>
                               </w:rPr>
                               <w:t>1</w:t>
                             </w:r>
                             <w:r>
                               <w:rPr>
-                                <w:noProof/>
+                                <w:lang w:val="en-US"/>
                               </w:rPr>
                               <w:fldChar w:fldCharType="end"/>
                             </w:r>
                             <w:r>
-                              <w:t xml:space="preserve">: </w:t>
+                              <w:rPr>
+                                <w:lang w:val="en-US"/>
+                              </w:rPr>
+                              <w:t>: context diagram</w:t>
                             </w:r>
-                            <w:proofErr w:type="spellStart"/>
-                            <w:r>
-                              <w:t>context</w:t>
-                            </w:r>
-                            <w:proofErr w:type="spellEnd"/>
-                            <w:r>
-                              <w:t xml:space="preserve"> </w:t>
-                            </w:r>
-                            <w:proofErr w:type="spellStart"/>
-                            <w:r>
-                              <w:t>diagram</w:t>
-                            </w:r>
-                            <w:proofErr w:type="spellEnd"/>
+                            <w:bookmarkEnd w:id="17"/>
                           </w:p>
                         </w:txbxContent>
                       </wps:txbx>
@@ -5868,69 +5715,66 @@
           </mc:Choice>
           <mc:Fallback>
             <w:pict>
-              <v:shapetype w14:anchorId="2D7A3F2A" id="_x0000_t202" coordsize="21600,21600" o:spt="202" path="m,l,21600r21600,l21600,xe">
-                <v:stroke joinstyle="miter"/>
-                <v:path gradientshapeok="t" o:connecttype="rect"/>
-              </v:shapetype>
-              <v:shape id="Textfeld 4" o:spid="_x0000_s1028" type="#_x0000_t202" style="position:absolute;left:0;text-align:left;margin-left:64.25pt;margin-top:204.35pt;width:267.75pt;height:25.5pt;z-index:251668480;visibility:visible;mso-wrap-style:square;mso-height-percent:0;mso-wrap-distance-left:9pt;mso-wrap-distance-top:0;mso-wrap-distance-right:9pt;mso-wrap-distance-bottom:0;mso-position-horizontal:absolute;mso-position-horizontal-relative:text;mso-position-vertical:absolute;mso-position-vertical-relative:text;mso-height-percent:0;mso-height-relative:margin;v-text-anchor:top" o:gfxdata="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" stroked="f">
+              <v:shape w14:anchorId="5DC4CA14" id="Textfeld 6" o:spid="_x0000_s1028" type="#_x0000_t202" style="position:absolute;left:0;text-align:left;margin-left:64.25pt;margin-top:208.85pt;width:267.75pt;height:27pt;z-index:251668480;visibility:visible;mso-wrap-style:square;mso-height-percent:0;mso-wrap-distance-left:9pt;mso-wrap-distance-top:0;mso-wrap-distance-right:9pt;mso-wrap-distance-bottom:0;mso-position-horizontal:absolute;mso-position-horizontal-relative:text;mso-position-vertical:absolute;mso-position-vertical-relative:text;mso-height-percent:0;mso-height-relative:margin;v-text-anchor:top" o:gfxdata="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" stroked="f">
                 <v:textbox inset="0,0,0,0">
                   <w:txbxContent>
                     <w:p>
                       <w:pPr>
                         <w:pStyle w:val="Beschriftung"/>
+                        <w:jc w:val="center"/>
                         <w:rPr>
                           <w:rFonts w:ascii="Arial" w:hAnsi="Arial"/>
                           <w:b/>
                           <w:noProof/>
                           <w:kern w:val="28"/>
+                          <w:lang w:val="en-US"/>
                         </w:rPr>
                       </w:pPr>
+                      <w:bookmarkStart w:id="18" w:name="_Toc451939386"/>
                       <w:r>
                         <w:rPr>
-                          <w:noProof/>
+                          <w:lang w:val="en-US"/>
+                        </w:rPr>
+                        <w:t xml:space="preserve">Figure </w:t>
+                      </w:r>
+                      <w:r>
+                        <w:rPr>
+                          <w:lang w:val="en-US"/>
                         </w:rPr>
                         <w:fldChar w:fldCharType="begin"/>
                       </w:r>
                       <w:r>
                         <w:rPr>
-                          <w:noProof/>
+                          <w:lang w:val="en-US"/>
                         </w:rPr>
-                        <w:instrText xml:space="preserve"> SEQ Abbildung \* ARABIC </w:instrText>
+                        <w:instrText xml:space="preserve"> SEQ Figure \* ARABIC </w:instrText>
                       </w:r>
                       <w:r>
                         <w:rPr>
-                          <w:noProof/>
+                          <w:lang w:val="en-US"/>
                         </w:rPr>
                         <w:fldChar w:fldCharType="separate"/>
                       </w:r>
                       <w:r>
                         <w:rPr>
                           <w:noProof/>
+                          <w:lang w:val="en-US"/>
                         </w:rPr>
                         <w:t>1</w:t>
                       </w:r>
                       <w:r>
                         <w:rPr>
-                          <w:noProof/>
+                          <w:lang w:val="en-US"/>
                         </w:rPr>
                         <w:fldChar w:fldCharType="end"/>
                       </w:r>
                       <w:r>
-                        <w:t xml:space="preserve">: </w:t>
+                        <w:rPr>
+                          <w:lang w:val="en-US"/>
+                        </w:rPr>
+                        <w:t>: context diagram</w:t>
                       </w:r>
-                      <w:proofErr w:type="spellStart"/>
-                      <w:r>
-                        <w:t>context</w:t>
-                      </w:r>
-                      <w:proofErr w:type="spellEnd"/>
-                      <w:r>
-                        <w:t xml:space="preserve"> </w:t>
-                      </w:r>
-                      <w:proofErr w:type="spellStart"/>
-                      <w:r>
-                        <w:t>diagram</w:t>
-                      </w:r>
-                      <w:proofErr w:type="spellEnd"/>
+                      <w:bookmarkEnd w:id="18"/>
                     </w:p>
                   </w:txbxContent>
                 </v:textbox>
@@ -5945,7 +5789,7 @@
           <w:noProof/>
         </w:rPr>
         <w:drawing>
-          <wp:anchor distT="0" distB="0" distL="114300" distR="114300" simplePos="0" relativeHeight="251666432" behindDoc="0" locked="0" layoutInCell="1" allowOverlap="1" wp14:anchorId="350F887B" wp14:editId="2FF3A50F">
+          <wp:anchor distT="0" distB="0" distL="114300" distR="114300" simplePos="0" relativeHeight="251666432" behindDoc="0" locked="0" layoutInCell="1" allowOverlap="1" wp14:anchorId="5AB9B33C" wp14:editId="211DF976">
             <wp:simplePos x="0" y="0"/>
             <wp:positionH relativeFrom="column">
               <wp:posOffset>815975</wp:posOffset>
@@ -6000,7 +5844,7 @@
         </w:rPr>
         <w:t>System Scope and Context</w:t>
       </w:r>
-      <w:bookmarkEnd w:id="15"/>
+      <w:bookmarkEnd w:id="16"/>
     </w:p>
     <w:p>
       <w:pPr>
@@ -6034,7 +5878,7 @@
           <w:lang w:val="en-US"/>
         </w:rPr>
       </w:pPr>
-      <w:bookmarkStart w:id="16" w:name="_Toc451868798"/>
+      <w:bookmarkStart w:id="19" w:name="_Toc451939363"/>
       <w:r>
         <w:rPr>
           <w:lang w:val="en-US"/>
@@ -6042,7 +5886,7 @@
         <w:lastRenderedPageBreak/>
         <w:t>Solution Strategy</w:t>
       </w:r>
-      <w:bookmarkEnd w:id="16"/>
+      <w:bookmarkEnd w:id="19"/>
     </w:p>
     <w:p>
       <w:pPr>
@@ -6070,7 +5914,7 @@
           <w:lang w:val="en-US"/>
         </w:rPr>
       </w:pPr>
-      <w:bookmarkStart w:id="17" w:name="_Toc451868799"/>
+      <w:bookmarkStart w:id="20" w:name="_Toc451939364"/>
       <w:r>
         <w:rPr>
           <w:lang w:val="en-US"/>
@@ -6078,7 +5922,7 @@
         <w:lastRenderedPageBreak/>
         <w:t>Building Block View</w:t>
       </w:r>
-      <w:bookmarkEnd w:id="17"/>
+      <w:bookmarkEnd w:id="20"/>
     </w:p>
     <w:p>
       <w:pPr>
@@ -6100,21 +5944,201 @@
           <w:lang w:val="en-US"/>
         </w:rPr>
       </w:pPr>
-      <w:bookmarkStart w:id="18" w:name="_Toc451868800"/>
+      <w:bookmarkStart w:id="21" w:name="_Toc451939365"/>
       <w:r>
         <w:rPr>
           <w:lang w:val="en-US"/>
         </w:rPr>
         <w:t>Level 1</w:t>
       </w:r>
-      <w:bookmarkEnd w:id="18"/>
-    </w:p>
-    <w:p>
-      <w:pPr>
-        <w:rPr>
-          <w:lang w:val="en-US"/>
-        </w:rPr>
-      </w:pPr>
+      <w:bookmarkEnd w:id="21"/>
+    </w:p>
+    <w:p>
+      <w:pPr>
+        <w:rPr>
+          <w:lang w:val="en-US"/>
+        </w:rPr>
+      </w:pPr>
+      <w:r>
+        <w:rPr>
+          <w:noProof/>
+        </w:rPr>
+        <mc:AlternateContent>
+          <mc:Choice Requires="wps">
+            <w:drawing>
+              <wp:anchor distT="0" distB="0" distL="114300" distR="114300" simplePos="0" relativeHeight="251671552" behindDoc="0" locked="0" layoutInCell="1" allowOverlap="1" wp14:anchorId="1F9FA4DF" wp14:editId="4A84BA6E">
+                <wp:simplePos x="0" y="0"/>
+                <wp:positionH relativeFrom="column">
+                  <wp:posOffset>-3175</wp:posOffset>
+                </wp:positionH>
+                <wp:positionV relativeFrom="paragraph">
+                  <wp:posOffset>2559685</wp:posOffset>
+                </wp:positionV>
+                <wp:extent cx="5229860" cy="314325"/>
+                <wp:effectExtent l="0" t="0" r="8890" b="9525"/>
+                <wp:wrapTopAndBottom/>
+                <wp:docPr id="7" name="Textfeld 7"/>
+                <wp:cNvGraphicFramePr/>
+                <a:graphic xmlns:a="http://schemas.openxmlformats.org/drawingml/2006/main">
+                  <a:graphicData uri="http://schemas.microsoft.com/office/word/2010/wordprocessingShape">
+                    <wps:wsp>
+                      <wps:cNvSpPr txBox="1"/>
+                      <wps:spPr>
+                        <a:xfrm>
+                          <a:off x="0" y="0"/>
+                          <a:ext cx="5229860" cy="314325"/>
+                        </a:xfrm>
+                        <a:prstGeom prst="rect">
+                          <a:avLst/>
+                        </a:prstGeom>
+                        <a:solidFill>
+                          <a:prstClr val="white"/>
+                        </a:solidFill>
+                        <a:ln>
+                          <a:noFill/>
+                        </a:ln>
+                        <a:effectLst/>
+                      </wps:spPr>
+                      <wps:txbx>
+                        <w:txbxContent>
+                          <w:p>
+                            <w:pPr>
+                              <w:pStyle w:val="Beschriftung"/>
+                              <w:rPr>
+                                <w:noProof/>
+                                <w:lang w:val="en-US"/>
+                              </w:rPr>
+                            </w:pPr>
+                            <w:bookmarkStart w:id="22" w:name="_Toc451939387"/>
+                            <w:r>
+                              <w:rPr>
+                                <w:lang w:val="en-US"/>
+                              </w:rPr>
+                              <w:t xml:space="preserve">Figure </w:t>
+                            </w:r>
+                            <w:r>
+                              <w:rPr>
+                                <w:lang w:val="en-US"/>
+                              </w:rPr>
+                              <w:fldChar w:fldCharType="begin"/>
+                            </w:r>
+                            <w:r>
+                              <w:rPr>
+                                <w:lang w:val="en-US"/>
+                              </w:rPr>
+                              <w:instrText xml:space="preserve"> SEQ Figure \* ARABIC </w:instrText>
+                            </w:r>
+                            <w:r>
+                              <w:rPr>
+                                <w:lang w:val="en-US"/>
+                              </w:rPr>
+                              <w:fldChar w:fldCharType="separate"/>
+                            </w:r>
+                            <w:r>
+                              <w:rPr>
+                                <w:noProof/>
+                                <w:lang w:val="en-US"/>
+                              </w:rPr>
+                              <w:t>2</w:t>
+                            </w:r>
+                            <w:r>
+                              <w:rPr>
+                                <w:lang w:val="en-US"/>
+                              </w:rPr>
+                              <w:fldChar w:fldCharType="end"/>
+                            </w:r>
+                            <w:r>
+                              <w:rPr>
+                                <w:lang w:val="en-US"/>
+                              </w:rPr>
+                              <w:t>: level 1 building block view</w:t>
+                            </w:r>
+                            <w:bookmarkEnd w:id="22"/>
+                          </w:p>
+                        </w:txbxContent>
+                      </wps:txbx>
+                      <wps:bodyPr rot="0" spcFirstLastPara="0" vertOverflow="overflow" horzOverflow="overflow" vert="horz" wrap="square" lIns="0" tIns="0" rIns="0" bIns="0" numCol="1" spcCol="0" rtlCol="0" fromWordArt="0" anchor="t" anchorCtr="0" forceAA="0" compatLnSpc="1">
+                        <a:prstTxWarp prst="textNoShape">
+                          <a:avLst/>
+                        </a:prstTxWarp>
+                        <a:noAutofit/>
+                      </wps:bodyPr>
+                    </wps:wsp>
+                  </a:graphicData>
+                </a:graphic>
+                <wp14:sizeRelV relativeFrom="margin">
+                  <wp14:pctHeight>0</wp14:pctHeight>
+                </wp14:sizeRelV>
+              </wp:anchor>
+            </w:drawing>
+          </mc:Choice>
+          <mc:Fallback>
+            <w:pict>
+              <v:shape w14:anchorId="1F9FA4DF" id="Textfeld 7" o:spid="_x0000_s1029" type="#_x0000_t202" style="position:absolute;left:0;text-align:left;margin-left:-.25pt;margin-top:201.55pt;width:411.8pt;height:24.75pt;z-index:251671552;visibility:visible;mso-wrap-style:square;mso-height-percent:0;mso-wrap-distance-left:9pt;mso-wrap-distance-top:0;mso-wrap-distance-right:9pt;mso-wrap-distance-bottom:0;mso-position-horizontal:absolute;mso-position-horizontal-relative:text;mso-position-vertical:absolute;mso-position-vertical-relative:text;mso-height-percent:0;mso-height-relative:margin;v-text-anchor:top" o:gfxdata="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" stroked="f">
+                <v:textbox inset="0,0,0,0">
+                  <w:txbxContent>
+                    <w:p>
+                      <w:pPr>
+                        <w:pStyle w:val="Beschriftung"/>
+                        <w:rPr>
+                          <w:noProof/>
+                          <w:lang w:val="en-US"/>
+                        </w:rPr>
+                      </w:pPr>
+                      <w:bookmarkStart w:id="23" w:name="_Toc451939387"/>
+                      <w:r>
+                        <w:rPr>
+                          <w:lang w:val="en-US"/>
+                        </w:rPr>
+                        <w:t xml:space="preserve">Figure </w:t>
+                      </w:r>
+                      <w:r>
+                        <w:rPr>
+                          <w:lang w:val="en-US"/>
+                        </w:rPr>
+                        <w:fldChar w:fldCharType="begin"/>
+                      </w:r>
+                      <w:r>
+                        <w:rPr>
+                          <w:lang w:val="en-US"/>
+                        </w:rPr>
+                        <w:instrText xml:space="preserve"> SEQ Figure \* ARABIC </w:instrText>
+                      </w:r>
+                      <w:r>
+                        <w:rPr>
+                          <w:lang w:val="en-US"/>
+                        </w:rPr>
+                        <w:fldChar w:fldCharType="separate"/>
+                      </w:r>
+                      <w:r>
+                        <w:rPr>
+                          <w:noProof/>
+                          <w:lang w:val="en-US"/>
+                        </w:rPr>
+                        <w:t>2</w:t>
+                      </w:r>
+                      <w:r>
+                        <w:rPr>
+                          <w:lang w:val="en-US"/>
+                        </w:rPr>
+                        <w:fldChar w:fldCharType="end"/>
+                      </w:r>
+                      <w:r>
+                        <w:rPr>
+                          <w:lang w:val="en-US"/>
+                        </w:rPr>
+                        <w:t>: level 1 building block view</w:t>
+                      </w:r>
+                      <w:bookmarkEnd w:id="23"/>
+                    </w:p>
+                  </w:txbxContent>
+                </v:textbox>
+                <w10:wrap type="topAndBottom"/>
+              </v:shape>
+            </w:pict>
+          </mc:Fallback>
+        </mc:AlternateContent>
+      </w:r>
       <w:r>
         <w:rPr>
           <w:lang w:val="en-US"/>
@@ -6134,9 +6158,17 @@
           <w:noProof/>
         </w:rPr>
         <w:drawing>
-          <wp:inline distT="0" distB="0" distL="0" distR="0">
+          <wp:anchor distT="0" distB="0" distL="114300" distR="114300" simplePos="0" relativeHeight="251669504" behindDoc="0" locked="0" layoutInCell="1" allowOverlap="1">
+            <wp:simplePos x="0" y="0"/>
+            <wp:positionH relativeFrom="column">
+              <wp:posOffset>-3175</wp:posOffset>
+            </wp:positionH>
+            <wp:positionV relativeFrom="paragraph">
+              <wp:posOffset>74930</wp:posOffset>
+            </wp:positionV>
             <wp:extent cx="5229860" cy="2124075"/>
             <wp:effectExtent l="0" t="0" r="8890" b="9525"/>
+            <wp:wrapTopAndBottom/>
             <wp:docPr id="208" name="Grafik 208"/>
             <wp:cNvGraphicFramePr>
               <a:graphicFrameLocks xmlns:a="http://schemas.openxmlformats.org/drawingml/2006/main" noChangeAspect="1"/>
@@ -6172,87 +6204,25 @@
                 </pic:pic>
               </a:graphicData>
             </a:graphic>
-          </wp:inline>
+          </wp:anchor>
         </w:drawing>
       </w:r>
     </w:p>
     <w:p>
       <w:pPr>
-        <w:pStyle w:val="Beschriftung"/>
-      </w:pPr>
-      <w:r>
-        <w:rPr>
-          <w:lang w:val="en-US"/>
-        </w:rPr>
-        <w:fldChar w:fldCharType="begin"/>
-      </w:r>
-      <w:r>
-        <w:rPr>
-          <w:lang w:val="en-US"/>
-        </w:rPr>
-        <w:instrText xml:space="preserve"> SEQ Abbildung \* ARABIC </w:instrText>
-      </w:r>
-      <w:r>
-        <w:rPr>
-          <w:lang w:val="en-US"/>
-        </w:rPr>
-        <w:fldChar w:fldCharType="separate"/>
-      </w:r>
-      <w:bookmarkStart w:id="19" w:name="_Toc451868819"/>
-      <w:r>
-        <w:rPr>
-          <w:noProof/>
-          <w:lang w:val="en-US"/>
-        </w:rPr>
-        <w:t>2</w:t>
-      </w:r>
-      <w:r>
-        <w:rPr>
-          <w:lang w:val="en-US"/>
-        </w:rPr>
-        <w:fldChar w:fldCharType="end"/>
-      </w:r>
-      <w:r>
-        <w:t xml:space="preserve">: </w:t>
-      </w:r>
-      <w:proofErr w:type="spellStart"/>
-      <w:r>
-        <w:t>level</w:t>
-      </w:r>
-      <w:proofErr w:type="spellEnd"/>
-      <w:r>
-        <w:t xml:space="preserve"> 1 </w:t>
-      </w:r>
-      <w:proofErr w:type="spellStart"/>
-      <w:r>
-        <w:t>building</w:t>
-      </w:r>
-      <w:proofErr w:type="spellEnd"/>
-      <w:r>
-        <w:t xml:space="preserve"> block </w:t>
-      </w:r>
-      <w:proofErr w:type="spellStart"/>
-      <w:r>
-        <w:t>view</w:t>
-      </w:r>
-      <w:bookmarkEnd w:id="19"/>
-      <w:proofErr w:type="spellEnd"/>
-    </w:p>
-    <w:p>
-      <w:pPr>
         <w:pStyle w:val="berschrift2"/>
         <w:rPr>
           <w:lang w:val="en-US"/>
         </w:rPr>
       </w:pPr>
-      <w:bookmarkStart w:id="20" w:name="_Toc451868801"/>
+      <w:bookmarkStart w:id="24" w:name="_Toc451939366"/>
       <w:r>
         <w:rPr>
           <w:lang w:val="en-US"/>
         </w:rPr>
         <w:t>Level 2</w:t>
       </w:r>
-      <w:bookmarkEnd w:id="20"/>
+      <w:bookmarkEnd w:id="24"/>
     </w:p>
     <w:p>
       <w:pPr>
@@ -6281,7 +6251,7 @@
           <w:lang w:val="en-US"/>
         </w:rPr>
       </w:pPr>
-      <w:bookmarkStart w:id="21" w:name="_Toc451868802"/>
+      <w:bookmarkStart w:id="25" w:name="_Toc451939367"/>
       <w:r>
         <w:rPr>
           <w:lang w:val="en-US"/>
@@ -6289,19 +6259,43 @@
         <w:lastRenderedPageBreak/>
         <w:t>Runtime View</w:t>
       </w:r>
-      <w:bookmarkEnd w:id="21"/>
-    </w:p>
-    <w:p>
-      <w:pPr>
-        <w:rPr>
-          <w:lang w:val="en-US"/>
-        </w:rPr>
-      </w:pPr>
-      <w:r>
-        <w:rPr>
-          <w:lang w:val="en-US"/>
-        </w:rPr>
-        <w:t>This chapter contains different runtime views of the system. Each section represents one runtime scenario. These are show with UML sequence diagrams.</w:t>
+      <w:bookmarkEnd w:id="25"/>
+    </w:p>
+    <w:p>
+      <w:pPr>
+        <w:rPr>
+          <w:lang w:val="en-US"/>
+        </w:rPr>
+      </w:pPr>
+      <w:r>
+        <w:rPr>
+          <w:lang w:val="en-US"/>
+        </w:rPr>
+        <w:t xml:space="preserve">This chapter contains </w:t>
+      </w:r>
+      <w:r>
+        <w:rPr>
+          <w:lang w:val="en-US"/>
+        </w:rPr>
+        <w:t>the runtime view</w:t>
+      </w:r>
+      <w:r>
+        <w:rPr>
+          <w:lang w:val="en-US"/>
+        </w:rPr>
+        <w:t xml:space="preserve"> of the </w:t>
+      </w:r>
+      <w:r>
+        <w:rPr>
+          <w:lang w:val="en-US"/>
+        </w:rPr>
+        <w:t>system, represented by multiple runtime scenarios</w:t>
+      </w:r>
+      <w:r>
+        <w:rPr>
+          <w:lang w:val="en-US"/>
+        </w:rPr>
+        <w:t>. Each section represents one runtime scenario. These are show with UML sequence diagrams.</w:t>
       </w:r>
     </w:p>
     <w:p>
@@ -6311,14 +6305,581 @@
           <w:lang w:val="en-US"/>
         </w:rPr>
       </w:pPr>
-      <w:bookmarkStart w:id="22" w:name="_Toc451868803"/>
+      <w:bookmarkStart w:id="26" w:name="_Toc451939368"/>
       <w:r>
         <w:rPr>
           <w:lang w:val="en-US"/>
         </w:rPr>
         <w:t>Create Article</w:t>
       </w:r>
-      <w:bookmarkEnd w:id="22"/>
+      <w:bookmarkEnd w:id="26"/>
+    </w:p>
+    <w:p>
+      <w:pPr>
+        <w:rPr>
+          <w:lang w:val="en-US"/>
+        </w:rPr>
+      </w:pPr>
+      <w:r>
+        <w:rPr>
+          <w:lang w:val="en-US"/>
+        </w:rPr>
+        <w:t xml:space="preserve">The user wants to make his knowledge available to other users. He starts his browser and creates a new article in the knowledge base. </w:t>
+      </w:r>
+      <w:r>
+        <w:rPr>
+          <w:i/>
+          <w:lang w:val="en-US"/>
+        </w:rPr>
+        <w:fldChar w:fldCharType="begin"/>
+      </w:r>
+      <w:r>
+        <w:rPr>
+          <w:i/>
+          <w:lang w:val="en-US"/>
+        </w:rPr>
+        <w:instrText xml:space="preserve"> REF _Ref451939241 \h </w:instrText>
+      </w:r>
+      <w:r>
+        <w:rPr>
+          <w:i/>
+          <w:lang w:val="en-US"/>
+        </w:rPr>
+      </w:r>
+      <w:r>
+        <w:rPr>
+          <w:i/>
+          <w:lang w:val="en-US"/>
+        </w:rPr>
+        <w:instrText xml:space="preserve"> \* MERGEFORMAT </w:instrText>
+      </w:r>
+      <w:r>
+        <w:rPr>
+          <w:i/>
+          <w:lang w:val="en-US"/>
+        </w:rPr>
+        <w:fldChar w:fldCharType="separate"/>
+      </w:r>
+      <w:r>
+        <w:rPr>
+          <w:i/>
+          <w:lang w:val="en-US"/>
+        </w:rPr>
+        <w:t xml:space="preserve">Figure </w:t>
+      </w:r>
+      <w:r>
+        <w:rPr>
+          <w:i/>
+          <w:noProof/>
+          <w:lang w:val="en-US"/>
+        </w:rPr>
+        <w:t>3</w:t>
+      </w:r>
+      <w:r>
+        <w:rPr>
+          <w:i/>
+          <w:lang w:val="en-US"/>
+        </w:rPr>
+        <w:fldChar w:fldCharType="end"/>
+      </w:r>
+      <w:r>
+        <w:rPr>
+          <w:lang w:val="en-US"/>
+        </w:rPr>
+        <w:t xml:space="preserve"> </w:t>
+      </w:r>
+      <w:r>
+        <w:rPr>
+          <w:lang w:val="en-US"/>
+        </w:rPr>
+        <w:t>shows the interaction between user and knowledgebase.</w:t>
+      </w:r>
+    </w:p>
+    <w:p>
+      <w:pPr>
+        <w:rPr>
+          <w:lang w:val="en-US"/>
+        </w:rPr>
+      </w:pPr>
+      <w:r>
+        <w:rPr>
+          <w:lang w:val="en-US"/>
+        </w:rPr>
+        <w:t>First the user navigates his browser onto the knowledgebase webpage</w:t>
+      </w:r>
+      <w:r>
+        <w:rPr>
+          <w:lang w:val="en-US"/>
+        </w:rPr>
+        <w:t xml:space="preserve"> from the static webserver</w:t>
+      </w:r>
+      <w:r>
+        <w:rPr>
+          <w:lang w:val="en-US"/>
+        </w:rPr>
+        <w:t xml:space="preserve">. After it is loaded, the user clicks on the button to create a new article. The frontend loads the new article page </w:t>
+      </w:r>
+      <w:r>
+        <w:rPr>
+          <w:lang w:val="en-US"/>
+        </w:rPr>
+        <w:t xml:space="preserve">from the static webserver </w:t>
+      </w:r>
+      <w:r>
+        <w:rPr>
+          <w:lang w:val="en-US"/>
+        </w:rPr>
+        <w:t>and offers the user the possibility to enter a formatted article with pictures and attached documents.</w:t>
+      </w:r>
+    </w:p>
+    <w:p>
+      <w:pPr>
+        <w:rPr>
+          <w:lang w:val="en-US"/>
+        </w:rPr>
+      </w:pPr>
+      <w:r>
+        <w:rPr>
+          <w:lang w:val="en-US"/>
+        </w:rPr>
+        <w:t xml:space="preserve">As his second action, the user writes the article and decides to use </w:t>
+      </w:r>
+      <w:r>
+        <w:rPr>
+          <w:lang w:val="en-US"/>
+        </w:rPr>
+        <w:t>pictures in it, as well as to attach a document. The frontend forwards the picture and document to the dynamic webserver. The dynamic webserver saves the document and picture into the file system. It also saves metadata about which document and picture belong to the article in the database. When the picture upload is done, the dynamic webserver returns an URL pointing to the picture to the frontend. After this, the frontend loads the picture from the static webserver.</w:t>
+      </w:r>
+    </w:p>
+    <w:p>
+      <w:pPr>
+        <w:rPr>
+          <w:lang w:val="en-US"/>
+        </w:rPr>
+      </w:pPr>
+      <w:r>
+        <w:rPr>
+          <w:lang w:val="en-US"/>
+        </w:rPr>
+        <w:t xml:space="preserve">The user thirdly clicks on the button to save the article after he is content with it. The frontend sends the article to the dynamic webserver. The dynamic webserver saves the article on the file system and updates the metadata in the database. After the article is saved, the dynamic webserver sends an URL to the article back to the frontend. The frontend then allows to read the article (see </w:t>
+      </w:r>
+      <w:r>
+        <w:rPr>
+          <w:i/>
+          <w:lang w:val="en-US"/>
+        </w:rPr>
+        <w:fldChar w:fldCharType="begin"/>
+      </w:r>
+      <w:r>
+        <w:rPr>
+          <w:i/>
+          <w:lang w:val="en-US"/>
+        </w:rPr>
+        <w:instrText xml:space="preserve"> REF _Ref451938736 \r \h </w:instrText>
+      </w:r>
+      <w:r>
+        <w:rPr>
+          <w:i/>
+          <w:lang w:val="en-US"/>
+        </w:rPr>
+      </w:r>
+      <w:r>
+        <w:rPr>
+          <w:i/>
+          <w:lang w:val="en-US"/>
+        </w:rPr>
+        <w:instrText xml:space="preserve"> \* MERGEFORMAT </w:instrText>
+      </w:r>
+      <w:r>
+        <w:rPr>
+          <w:i/>
+          <w:lang w:val="en-US"/>
+        </w:rPr>
+        <w:fldChar w:fldCharType="separate"/>
+      </w:r>
+      <w:r>
+        <w:rPr>
+          <w:i/>
+          <w:lang w:val="en-US"/>
+        </w:rPr>
+        <w:t>6.2</w:t>
+      </w:r>
+      <w:r>
+        <w:rPr>
+          <w:i/>
+          <w:lang w:val="en-US"/>
+        </w:rPr>
+        <w:fldChar w:fldCharType="end"/>
+      </w:r>
+      <w:r>
+        <w:rPr>
+          <w:i/>
+          <w:lang w:val="en-US"/>
+        </w:rPr>
+        <w:t xml:space="preserve"> </w:t>
+      </w:r>
+      <w:r>
+        <w:rPr>
+          <w:i/>
+          <w:lang w:val="en-US"/>
+        </w:rPr>
+        <w:fldChar w:fldCharType="begin"/>
+      </w:r>
+      <w:r>
+        <w:rPr>
+          <w:i/>
+          <w:lang w:val="en-US"/>
+        </w:rPr>
+        <w:instrText xml:space="preserve"> REF _Ref451938740 \h </w:instrText>
+      </w:r>
+      <w:r>
+        <w:rPr>
+          <w:i/>
+          <w:lang w:val="en-US"/>
+        </w:rPr>
+      </w:r>
+      <w:r>
+        <w:rPr>
+          <w:i/>
+          <w:lang w:val="en-US"/>
+        </w:rPr>
+        <w:instrText xml:space="preserve"> \* MERGEFORMAT </w:instrText>
+      </w:r>
+      <w:r>
+        <w:rPr>
+          <w:i/>
+          <w:lang w:val="en-US"/>
+        </w:rPr>
+        <w:fldChar w:fldCharType="separate"/>
+      </w:r>
+      <w:r>
+        <w:rPr>
+          <w:i/>
+          <w:lang w:val="en-US"/>
+        </w:rPr>
+        <w:t>Read Article</w:t>
+      </w:r>
+      <w:r>
+        <w:rPr>
+          <w:i/>
+          <w:lang w:val="en-US"/>
+        </w:rPr>
+        <w:fldChar w:fldCharType="end"/>
+      </w:r>
+      <w:r>
+        <w:rPr>
+          <w:lang w:val="en-US"/>
+        </w:rPr>
+        <w:t>)</w:t>
+      </w:r>
+      <w:r>
+        <w:rPr>
+          <w:lang w:val="en-US"/>
+        </w:rPr>
+        <w:t>.</w:t>
+      </w:r>
+    </w:p>
+    <w:p>
+      <w:pPr>
+        <w:spacing w:before="0" w:line="240" w:lineRule="auto"/>
+        <w:jc w:val="left"/>
+        <w:rPr>
+          <w:lang w:val="en-US"/>
+        </w:rPr>
+      </w:pPr>
+      <w:r>
+        <w:rPr>
+          <w:lang w:val="en-US"/>
+        </w:rPr>
+        <w:br w:type="page"/>
+      </w:r>
+    </w:p>
+    <w:p>
+      <w:pPr>
+        <w:spacing w:before="0" w:line="240" w:lineRule="auto"/>
+        <w:jc w:val="left"/>
+        <w:rPr>
+          <w:lang w:val="en-US"/>
+        </w:rPr>
+      </w:pPr>
+    </w:p>
+    <w:p>
+      <w:pPr>
+        <w:rPr>
+          <w:lang w:val="en-US"/>
+        </w:rPr>
+      </w:pPr>
+      <w:r>
+        <w:rPr>
+          <w:noProof/>
+        </w:rPr>
+        <mc:AlternateContent>
+          <mc:Choice Requires="wps">
+            <w:drawing>
+              <wp:anchor distT="0" distB="0" distL="114300" distR="114300" simplePos="0" relativeHeight="251674624" behindDoc="0" locked="0" layoutInCell="1" allowOverlap="1" wp14:anchorId="34DD38AD" wp14:editId="25D41D0A">
+                <wp:simplePos x="0" y="0"/>
+                <wp:positionH relativeFrom="column">
+                  <wp:posOffset>-18415</wp:posOffset>
+                </wp:positionH>
+                <wp:positionV relativeFrom="paragraph">
+                  <wp:posOffset>7559040</wp:posOffset>
+                </wp:positionV>
+                <wp:extent cx="5403215" cy="635"/>
+                <wp:effectExtent l="0" t="0" r="0" b="0"/>
+                <wp:wrapTopAndBottom/>
+                <wp:docPr id="13" name="Textfeld 13"/>
+                <wp:cNvGraphicFramePr/>
+                <a:graphic xmlns:a="http://schemas.openxmlformats.org/drawingml/2006/main">
+                  <a:graphicData uri="http://schemas.microsoft.com/office/word/2010/wordprocessingShape">
+                    <wps:wsp>
+                      <wps:cNvSpPr txBox="1"/>
+                      <wps:spPr>
+                        <a:xfrm>
+                          <a:off x="0" y="0"/>
+                          <a:ext cx="5403215" cy="635"/>
+                        </a:xfrm>
+                        <a:prstGeom prst="rect">
+                          <a:avLst/>
+                        </a:prstGeom>
+                        <a:solidFill>
+                          <a:prstClr val="white"/>
+                        </a:solidFill>
+                        <a:ln>
+                          <a:noFill/>
+                        </a:ln>
+                        <a:effectLst/>
+                      </wps:spPr>
+                      <wps:txbx>
+                        <w:txbxContent>
+                          <w:p>
+                            <w:pPr>
+                              <w:pStyle w:val="Beschriftung"/>
+                              <w:jc w:val="center"/>
+                              <w:rPr>
+                                <w:noProof/>
+                                <w:lang w:val="en-US"/>
+                              </w:rPr>
+                            </w:pPr>
+                            <w:bookmarkStart w:id="27" w:name="_Ref451939241"/>
+                            <w:bookmarkStart w:id="28" w:name="_Toc451939388"/>
+                            <w:r>
+                              <w:rPr>
+                                <w:lang w:val="en-US"/>
+                              </w:rPr>
+                              <w:t xml:space="preserve">Figure </w:t>
+                            </w:r>
+                            <w:r>
+                              <w:rPr>
+                                <w:lang w:val="en-US"/>
+                              </w:rPr>
+                              <w:fldChar w:fldCharType="begin"/>
+                            </w:r>
+                            <w:r>
+                              <w:rPr>
+                                <w:lang w:val="en-US"/>
+                              </w:rPr>
+                              <w:instrText xml:space="preserve"> SEQ Figure \* ARABIC </w:instrText>
+                            </w:r>
+                            <w:r>
+                              <w:rPr>
+                                <w:lang w:val="en-US"/>
+                              </w:rPr>
+                              <w:fldChar w:fldCharType="separate"/>
+                            </w:r>
+                            <w:r>
+                              <w:rPr>
+                                <w:noProof/>
+                                <w:lang w:val="en-US"/>
+                              </w:rPr>
+                              <w:t>3</w:t>
+                            </w:r>
+                            <w:r>
+                              <w:rPr>
+                                <w:lang w:val="en-US"/>
+                              </w:rPr>
+                              <w:fldChar w:fldCharType="end"/>
+                            </w:r>
+                            <w:bookmarkEnd w:id="27"/>
+                            <w:r>
+                              <w:rPr>
+                                <w:lang w:val="en-US"/>
+                              </w:rPr>
+                              <w:t>: create article sequence diagram</w:t>
+                            </w:r>
+                            <w:bookmarkEnd w:id="28"/>
+                          </w:p>
+                        </w:txbxContent>
+                      </wps:txbx>
+                      <wps:bodyPr rot="0" spcFirstLastPara="0" vertOverflow="overflow" horzOverflow="overflow" vert="horz" wrap="square" lIns="0" tIns="0" rIns="0" bIns="0" numCol="1" spcCol="0" rtlCol="0" fromWordArt="0" anchor="t" anchorCtr="0" forceAA="0" compatLnSpc="1">
+                        <a:prstTxWarp prst="textNoShape">
+                          <a:avLst/>
+                        </a:prstTxWarp>
+                        <a:spAutoFit/>
+                      </wps:bodyPr>
+                    </wps:wsp>
+                  </a:graphicData>
+                </a:graphic>
+              </wp:anchor>
+            </w:drawing>
+          </mc:Choice>
+          <mc:Fallback>
+            <w:pict>
+              <v:shape w14:anchorId="34DD38AD" id="Textfeld 13" o:spid="_x0000_s1030" type="#_x0000_t202" style="position:absolute;left:0;text-align:left;margin-left:-1.45pt;margin-top:595.2pt;width:425.45pt;height:.05pt;z-index:251674624;visibility:visible;mso-wrap-style:square;mso-wrap-distance-left:9pt;mso-wrap-distance-top:0;mso-wrap-distance-right:9pt;mso-wrap-distance-bottom:0;mso-position-horizontal:absolute;mso-position-horizontal-relative:text;mso-position-vertical:absolute;mso-position-vertical-relative:text;v-text-anchor:top" o:gfxdata="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" stroked="f">
+                <v:textbox style="mso-fit-shape-to-text:t" inset="0,0,0,0">
+                  <w:txbxContent>
+                    <w:p>
+                      <w:pPr>
+                        <w:pStyle w:val="Beschriftung"/>
+                        <w:jc w:val="center"/>
+                        <w:rPr>
+                          <w:noProof/>
+                          <w:lang w:val="en-US"/>
+                        </w:rPr>
+                      </w:pPr>
+                      <w:bookmarkStart w:id="29" w:name="_Ref451939241"/>
+                      <w:bookmarkStart w:id="30" w:name="_Toc451939388"/>
+                      <w:r>
+                        <w:rPr>
+                          <w:lang w:val="en-US"/>
+                        </w:rPr>
+                        <w:t xml:space="preserve">Figure </w:t>
+                      </w:r>
+                      <w:r>
+                        <w:rPr>
+                          <w:lang w:val="en-US"/>
+                        </w:rPr>
+                        <w:fldChar w:fldCharType="begin"/>
+                      </w:r>
+                      <w:r>
+                        <w:rPr>
+                          <w:lang w:val="en-US"/>
+                        </w:rPr>
+                        <w:instrText xml:space="preserve"> SEQ Figure \* ARABIC </w:instrText>
+                      </w:r>
+                      <w:r>
+                        <w:rPr>
+                          <w:lang w:val="en-US"/>
+                        </w:rPr>
+                        <w:fldChar w:fldCharType="separate"/>
+                      </w:r>
+                      <w:r>
+                        <w:rPr>
+                          <w:noProof/>
+                          <w:lang w:val="en-US"/>
+                        </w:rPr>
+                        <w:t>3</w:t>
+                      </w:r>
+                      <w:r>
+                        <w:rPr>
+                          <w:lang w:val="en-US"/>
+                        </w:rPr>
+                        <w:fldChar w:fldCharType="end"/>
+                      </w:r>
+                      <w:bookmarkEnd w:id="29"/>
+                      <w:r>
+                        <w:rPr>
+                          <w:lang w:val="en-US"/>
+                        </w:rPr>
+                        <w:t>: create article sequence diagram</w:t>
+                      </w:r>
+                      <w:bookmarkEnd w:id="30"/>
+                    </w:p>
+                  </w:txbxContent>
+                </v:textbox>
+                <w10:wrap type="topAndBottom"/>
+              </v:shape>
+            </w:pict>
+          </mc:Fallback>
+        </mc:AlternateContent>
+      </w:r>
+      <w:r>
+        <w:rPr>
+          <w:noProof/>
+        </w:rPr>
+        <w:drawing>
+          <wp:anchor distT="0" distB="0" distL="114300" distR="114300" simplePos="0" relativeHeight="251672576" behindDoc="0" locked="0" layoutInCell="1" allowOverlap="1" wp14:anchorId="556ADA74" wp14:editId="7F4B7B77">
+            <wp:simplePos x="0" y="0"/>
+            <wp:positionH relativeFrom="column">
+              <wp:posOffset>-1068070</wp:posOffset>
+            </wp:positionH>
+            <wp:positionV relativeFrom="paragraph">
+              <wp:posOffset>1049655</wp:posOffset>
+            </wp:positionV>
+            <wp:extent cx="7501890" cy="5403215"/>
+            <wp:effectExtent l="1587" t="0" r="5398" b="5397"/>
+            <wp:wrapTopAndBottom/>
+            <wp:docPr id="12" name="Grafik 12" descr="C:\Hochschule\Master\MSP\knowledgebase\docs\documentation\architecture\sequence create article.png"/>
+            <wp:cNvGraphicFramePr>
+              <a:graphicFrameLocks xmlns:a="http://schemas.openxmlformats.org/drawingml/2006/main" noChangeAspect="1"/>
+            </wp:cNvGraphicFramePr>
+            <a:graphic xmlns:a="http://schemas.openxmlformats.org/drawingml/2006/main">
+              <a:graphicData uri="http://schemas.openxmlformats.org/drawingml/2006/picture">
+                <pic:pic xmlns:pic="http://schemas.openxmlformats.org/drawingml/2006/picture">
+                  <pic:nvPicPr>
+                    <pic:cNvPr id="0" name="Picture 14" descr="C:\Hochschule\Master\MSP\knowledgebase\docs\documentation\architecture\sequence create article.png"/>
+                    <pic:cNvPicPr>
+                      <a:picLocks noChangeAspect="1" noChangeArrowheads="1"/>
+                    </pic:cNvPicPr>
+                  </pic:nvPicPr>
+                  <pic:blipFill>
+                    <a:blip r:embed="rId13">
+                      <a:extLst>
+                        <a:ext uri="{28A0092B-C50C-407E-A947-70E740481C1C}">
+                          <a14:useLocalDpi xmlns:a14="http://schemas.microsoft.com/office/drawing/2010/main" val="0"/>
+                        </a:ext>
+                      </a:extLst>
+                    </a:blip>
+                    <a:srcRect/>
+                    <a:stretch>
+                      <a:fillRect/>
+                    </a:stretch>
+                  </pic:blipFill>
+                  <pic:spPr bwMode="auto">
+                    <a:xfrm rot="16200000">
+                      <a:off x="0" y="0"/>
+                      <a:ext cx="7501890" cy="5403215"/>
+                    </a:xfrm>
+                    <a:prstGeom prst="rect">
+                      <a:avLst/>
+                    </a:prstGeom>
+                    <a:noFill/>
+                    <a:ln>
+                      <a:noFill/>
+                    </a:ln>
+                  </pic:spPr>
+                </pic:pic>
+              </a:graphicData>
+            </a:graphic>
+            <wp14:sizeRelH relativeFrom="margin">
+              <wp14:pctWidth>0</wp14:pctWidth>
+            </wp14:sizeRelH>
+            <wp14:sizeRelV relativeFrom="margin">
+              <wp14:pctHeight>0</wp14:pctHeight>
+            </wp14:sizeRelV>
+          </wp:anchor>
+        </w:drawing>
+      </w:r>
+    </w:p>
+    <w:p>
+      <w:pPr>
+        <w:pStyle w:val="berschrift2"/>
+        <w:rPr>
+          <w:lang w:val="en-US"/>
+        </w:rPr>
+      </w:pPr>
+      <w:bookmarkStart w:id="31" w:name="_Ref451938736"/>
+      <w:bookmarkStart w:id="32" w:name="_Ref451938740"/>
+      <w:bookmarkStart w:id="33" w:name="_Toc451939369"/>
+      <w:r>
+        <w:rPr>
+          <w:lang w:val="en-US"/>
+        </w:rPr>
+        <w:lastRenderedPageBreak/>
+        <w:t>Read Article</w:t>
+      </w:r>
+      <w:bookmarkEnd w:id="31"/>
+      <w:bookmarkEnd w:id="32"/>
+      <w:bookmarkEnd w:id="33"/>
     </w:p>
     <w:p>
       <w:pPr>
@@ -6332,6 +6893,8 @@
         </w:rPr>
         <w:t>TODO</w:t>
       </w:r>
+      <w:bookmarkStart w:id="34" w:name="_GoBack"/>
+      <w:bookmarkEnd w:id="34"/>
     </w:p>
     <w:p>
       <w:pPr>
@@ -6340,14 +6903,14 @@
           <w:lang w:val="en-US"/>
         </w:rPr>
       </w:pPr>
-      <w:r>
-        <w:rPr>
-          <w:lang w:val="en-US"/>
-        </w:rPr>
-        <w:t>Read Article</w:t>
-      </w:r>
-      <w:bookmarkStart w:id="23" w:name="_GoBack"/>
-      <w:bookmarkEnd w:id="23"/>
+      <w:bookmarkStart w:id="35" w:name="_Toc451939370"/>
+      <w:r>
+        <w:rPr>
+          <w:lang w:val="en-US"/>
+        </w:rPr>
+        <w:t>Search Article</w:t>
+      </w:r>
+      <w:bookmarkEnd w:id="35"/>
     </w:p>
     <w:p>
       <w:pPr>
@@ -6364,33 +6927,6 @@
     </w:p>
     <w:p>
       <w:pPr>
-        <w:pStyle w:val="berschrift2"/>
-        <w:rPr>
-          <w:lang w:val="en-US"/>
-        </w:rPr>
-      </w:pPr>
-      <w:r>
-        <w:rPr>
-          <w:lang w:val="en-US"/>
-        </w:rPr>
-        <w:t>Search Article</w:t>
-      </w:r>
-    </w:p>
-    <w:p>
-      <w:pPr>
-        <w:rPr>
-          <w:lang w:val="en-US"/>
-        </w:rPr>
-      </w:pPr>
-      <w:r>
-        <w:rPr>
-          <w:lang w:val="en-US"/>
-        </w:rPr>
-        <w:t>TODO</w:t>
-      </w:r>
-    </w:p>
-    <w:p>
-      <w:pPr>
         <w:keepNext/>
         <w:rPr>
           <w:lang w:val="en-US"/>
@@ -6404,7 +6940,7 @@
           <w:lang w:val="en-US"/>
         </w:rPr>
       </w:pPr>
-      <w:bookmarkStart w:id="24" w:name="_Toc451868804"/>
+      <w:bookmarkStart w:id="36" w:name="_Toc451939371"/>
       <w:r>
         <w:rPr>
           <w:lang w:val="en-US"/>
@@ -6412,7 +6948,7 @@
         <w:lastRenderedPageBreak/>
         <w:t>Deployment View</w:t>
       </w:r>
-      <w:bookmarkEnd w:id="24"/>
+      <w:bookmarkEnd w:id="36"/>
     </w:p>
     <w:p>
       <w:pPr>
@@ -6434,7 +6970,7 @@
           <w:lang w:val="en-US"/>
         </w:rPr>
       </w:pPr>
-      <w:bookmarkStart w:id="25" w:name="_Toc451868805"/>
+      <w:bookmarkStart w:id="37" w:name="_Toc451939372"/>
       <w:r>
         <w:rPr>
           <w:lang w:val="en-US"/>
@@ -6442,7 +6978,7 @@
         <w:lastRenderedPageBreak/>
         <w:t>Concepts</w:t>
       </w:r>
-      <w:bookmarkEnd w:id="25"/>
+      <w:bookmarkEnd w:id="37"/>
     </w:p>
     <w:p>
       <w:pPr>
@@ -6464,7 +7000,7 @@
           <w:lang w:val="en-US"/>
         </w:rPr>
       </w:pPr>
-      <w:bookmarkStart w:id="26" w:name="_Toc451868806"/>
+      <w:bookmarkStart w:id="38" w:name="_Toc451939373"/>
       <w:r>
         <w:rPr>
           <w:lang w:val="en-US"/>
@@ -6472,7 +7008,7 @@
         <w:lastRenderedPageBreak/>
         <w:t>Design Decisions</w:t>
       </w:r>
-      <w:bookmarkEnd w:id="26"/>
+      <w:bookmarkEnd w:id="38"/>
     </w:p>
     <w:p>
       <w:pPr>
@@ -6494,16 +7030,16 @@
           <w:lang w:val="en-US"/>
         </w:rPr>
       </w:pPr>
-      <w:bookmarkStart w:id="27" w:name="_Ref451862997"/>
-      <w:bookmarkStart w:id="28" w:name="_Toc451868807"/>
+      <w:bookmarkStart w:id="39" w:name="_Ref451862997"/>
+      <w:bookmarkStart w:id="40" w:name="_Toc451939374"/>
       <w:r>
         <w:rPr>
           <w:lang w:val="en-US"/>
         </w:rPr>
         <w:t>Search Engine</w:t>
       </w:r>
-      <w:bookmarkEnd w:id="27"/>
-      <w:bookmarkEnd w:id="28"/>
+      <w:bookmarkEnd w:id="39"/>
+      <w:bookmarkEnd w:id="40"/>
     </w:p>
     <w:p>
       <w:pPr>
@@ -6525,16 +7061,16 @@
           <w:lang w:val="en-US"/>
         </w:rPr>
       </w:pPr>
-      <w:bookmarkStart w:id="29" w:name="_Ref451863220"/>
-      <w:bookmarkStart w:id="30" w:name="_Toc451868808"/>
+      <w:bookmarkStart w:id="41" w:name="_Ref451863220"/>
+      <w:bookmarkStart w:id="42" w:name="_Toc451939375"/>
       <w:r>
         <w:rPr>
           <w:lang w:val="en-US"/>
         </w:rPr>
         <w:t>Persistence</w:t>
       </w:r>
-      <w:bookmarkEnd w:id="29"/>
-      <w:bookmarkEnd w:id="30"/>
+      <w:bookmarkEnd w:id="41"/>
+      <w:bookmarkEnd w:id="42"/>
     </w:p>
     <w:p>
       <w:pPr>
@@ -6591,14 +7127,14 @@
           <w:lang w:val="en-US"/>
         </w:rPr>
       </w:pPr>
-      <w:bookmarkStart w:id="31" w:name="_Toc451868809"/>
+      <w:bookmarkStart w:id="43" w:name="_Toc451939376"/>
       <w:r>
         <w:rPr>
           <w:lang w:val="en-US"/>
         </w:rPr>
         <w:t>Backend Technology</w:t>
       </w:r>
-      <w:bookmarkEnd w:id="31"/>
+      <w:bookmarkEnd w:id="43"/>
     </w:p>
     <w:p>
       <w:pPr>
@@ -6620,26 +7156,32 @@
           <w:lang w:val="en-US"/>
         </w:rPr>
       </w:pPr>
-      <w:bookmarkStart w:id="32" w:name="_Toc451868810"/>
+      <w:bookmarkStart w:id="44" w:name="_Toc451939377"/>
       <w:r>
         <w:rPr>
           <w:lang w:val="en-US"/>
         </w:rPr>
         <w:t>Influencing Factors</w:t>
       </w:r>
-      <w:bookmarkEnd w:id="32"/>
-    </w:p>
-    <w:p>
-      <w:pPr>
-        <w:rPr>
-          <w:lang w:val="en-US"/>
-        </w:rPr>
-      </w:pPr>
-      <w:r>
-        <w:rPr>
-          <w:lang w:val="en-US"/>
-        </w:rPr>
-        <w:t xml:space="preserve">This decision is influenced by the architecture drivers </w:t>
+      <w:bookmarkEnd w:id="44"/>
+    </w:p>
+    <w:p>
+      <w:pPr>
+        <w:rPr>
+          <w:lang w:val="en-US"/>
+        </w:rPr>
+      </w:pPr>
+      <w:r>
+        <w:rPr>
+          <w:lang w:val="en-US"/>
+        </w:rPr>
+        <w:t>This decision is influenced by the architecture driv</w:t>
+      </w:r>
+      <w:r>
+        <w:rPr>
+          <w:lang w:val="en-US"/>
+        </w:rPr>
+        <w:t xml:space="preserve">ers </w:t>
       </w:r>
       <w:r>
         <w:rPr>
@@ -6653,7 +7195,7 @@
           <w:i/>
           <w:lang w:val="en-US"/>
         </w:rPr>
-        <w:instrText xml:space="preserve"> REF _Ref451868679 \h  \* MERGEFORMAT </w:instrText>
+        <w:instrText xml:space="preserve"> REF _Ref451931872 \h  \* MERGEFORMAT </w:instrText>
       </w:r>
       <w:r>
         <w:rPr>
@@ -6684,13 +7226,169 @@
       </w:r>
       <w:r>
         <w:rPr>
+          <w:lang w:val="en-US"/>
+        </w:rPr>
+        <w:t xml:space="preserve"> and </w:t>
+      </w:r>
+      <w:r>
+        <w:rPr>
           <w:i/>
           <w:lang w:val="en-US"/>
         </w:rPr>
+        <w:fldChar w:fldCharType="begin"/>
+      </w:r>
+      <w:r>
+        <w:rPr>
+          <w:i/>
+          <w:lang w:val="en-US"/>
+        </w:rPr>
+        <w:instrText xml:space="preserve"> REF _Ref451931821 \h  \* MERGEFORMAT </w:instrText>
+      </w:r>
+      <w:r>
+        <w:rPr>
+          <w:i/>
+          <w:lang w:val="en-US"/>
+        </w:rPr>
+      </w:r>
+      <w:r>
+        <w:rPr>
+          <w:i/>
+          <w:lang w:val="en-US"/>
+        </w:rPr>
+        <w:fldChar w:fldCharType="separate"/>
+      </w:r>
+      <w:r>
+        <w:rPr>
+          <w:i/>
+          <w:lang w:val="en-US"/>
+        </w:rPr>
+        <w:t>AD-05-Persistence</w:t>
+      </w:r>
+      <w:r>
+        <w:rPr>
+          <w:i/>
+          <w:lang w:val="en-US"/>
+        </w:rPr>
+        <w:fldChar w:fldCharType="end"/>
+      </w:r>
+      <w:r>
+        <w:rPr>
+          <w:lang w:val="en-US"/>
+        </w:rPr>
+        <w:t xml:space="preserve">, as well as by the design decisions </w:t>
+      </w:r>
+      <w:r>
+        <w:rPr>
+          <w:i/>
+          <w:lang w:val="en-US"/>
+        </w:rPr>
+        <w:fldChar w:fldCharType="begin"/>
+      </w:r>
+      <w:r>
+        <w:rPr>
+          <w:i/>
+          <w:lang w:val="en-US"/>
+        </w:rPr>
+        <w:instrText xml:space="preserve"> REF _Ref451862997 \r \h </w:instrText>
+      </w:r>
+      <w:r>
+        <w:rPr>
+          <w:i/>
+          <w:lang w:val="en-US"/>
+        </w:rPr>
+        <w:instrText xml:space="preserve"> \* MERGEFORMAT </w:instrText>
+      </w:r>
+      <w:r>
+        <w:rPr>
+          <w:i/>
+          <w:lang w:val="en-US"/>
+        </w:rPr>
+      </w:r>
+      <w:r>
+        <w:rPr>
+          <w:i/>
+          <w:lang w:val="en-US"/>
+        </w:rPr>
+        <w:fldChar w:fldCharType="separate"/>
+      </w:r>
+      <w:r>
+        <w:rPr>
+          <w:i/>
+          <w:lang w:val="en-US"/>
+        </w:rPr>
+        <w:t>9.1</w:t>
+      </w:r>
+      <w:r>
+        <w:rPr>
+          <w:i/>
+          <w:lang w:val="en-US"/>
+        </w:rPr>
+        <w:fldChar w:fldCharType="end"/>
+      </w:r>
+      <w:r>
+        <w:rPr>
+          <w:i/>
+          <w:lang w:val="en-US"/>
+        </w:rPr>
         <w:t xml:space="preserve"> </w:t>
       </w:r>
       <w:r>
         <w:rPr>
+          <w:i/>
+          <w:lang w:val="en-US"/>
+        </w:rPr>
+        <w:fldChar w:fldCharType="begin"/>
+      </w:r>
+      <w:r>
+        <w:rPr>
+          <w:i/>
+          <w:lang w:val="en-US"/>
+        </w:rPr>
+        <w:instrText xml:space="preserve"> REF _Ref451862997 \h </w:instrText>
+      </w:r>
+      <w:r>
+        <w:rPr>
+          <w:i/>
+          <w:lang w:val="en-US"/>
+        </w:rPr>
+        <w:instrText xml:space="preserve"> \* MERGEFORMAT </w:instrText>
+      </w:r>
+      <w:r>
+        <w:rPr>
+          <w:i/>
+          <w:lang w:val="en-US"/>
+        </w:rPr>
+      </w:r>
+      <w:r>
+        <w:rPr>
+          <w:i/>
+          <w:lang w:val="en-US"/>
+        </w:rPr>
+        <w:fldChar w:fldCharType="separate"/>
+      </w:r>
+      <w:r>
+        <w:rPr>
+          <w:i/>
+          <w:lang w:val="en-US"/>
+        </w:rPr>
+        <w:t>Search Engine</w:t>
+      </w:r>
+      <w:r>
+        <w:rPr>
+          <w:i/>
+          <w:lang w:val="en-US"/>
+        </w:rPr>
+        <w:fldChar w:fldCharType="end"/>
+      </w:r>
+      <w:r>
+        <w:rPr>
+          <w:i/>
+          <w:lang w:val="en-US"/>
+        </w:rPr>
+        <w:t xml:space="preserve"> </w:t>
+      </w:r>
+      <w:r>
+        <w:rPr>
           <w:lang w:val="en-US"/>
         </w:rPr>
         <w:t xml:space="preserve">and </w:t>
@@ -6707,19 +7405,26 @@
           <w:i/>
           <w:lang w:val="en-US"/>
         </w:rPr>
-        <w:instrText xml:space="preserve"> REF _Ref451868732 \h  \* MERGEFORMAT </w:instrText>
+        <w:instrText xml:space="preserve"> REF _Ref451863220 \r \h </w:instrText>
       </w:r>
       <w:r>
         <w:rPr>
           <w:i/>
           <w:lang w:val="en-US"/>
         </w:rPr>
+        <w:instrText xml:space="preserve"> \* MERGEFORMAT </w:instrText>
       </w:r>
       <w:r>
         <w:rPr>
           <w:i/>
           <w:lang w:val="en-US"/>
         </w:rPr>
+      </w:r>
+      <w:r>
+        <w:rPr>
+          <w:i/>
+          <w:lang w:val="en-US"/>
+        </w:rPr>
         <w:fldChar w:fldCharType="separate"/>
       </w:r>
       <w:r>
@@ -6727,7 +7432,7 @@
           <w:i/>
           <w:lang w:val="en-US"/>
         </w:rPr>
-        <w:t>AD-05-Persistence</w:t>
+        <w:t>9.2</w:t>
       </w:r>
       <w:r>
         <w:rPr>
@@ -6738,15 +7443,16 @@
       </w:r>
       <w:r>
         <w:rPr>
-          <w:lang w:val="en-US"/>
-        </w:rPr>
-        <w:t xml:space="preserve">, as well as by the design decisions </w:t>
-      </w:r>
-      <w:r>
-        <w:rPr>
           <w:i/>
           <w:lang w:val="en-US"/>
         </w:rPr>
+        <w:t xml:space="preserve"> </w:t>
+      </w:r>
+      <w:r>
+        <w:rPr>
+          <w:i/>
+          <w:lang w:val="en-US"/>
+        </w:rPr>
         <w:fldChar w:fldCharType="begin"/>
       </w:r>
       <w:r>
@@ -6754,7 +7460,7 @@
           <w:i/>
           <w:lang w:val="en-US"/>
         </w:rPr>
-        <w:instrText xml:space="preserve"> REF _Ref451862997 \r \h </w:instrText>
+        <w:instrText xml:space="preserve"> REF _Ref451863220 \h </w:instrText>
       </w:r>
       <w:r>
         <w:rPr>
@@ -6781,7 +7487,7 @@
           <w:i/>
           <w:lang w:val="en-US"/>
         </w:rPr>
-        <w:t>9.1</w:t>
+        <w:t>Persistence</w:t>
       </w:r>
       <w:r>
         <w:rPr>
@@ -6792,177 +7498,6 @@
       </w:r>
       <w:r>
         <w:rPr>
-          <w:i/>
-          <w:lang w:val="en-US"/>
-        </w:rPr>
-        <w:t xml:space="preserve"> </w:t>
-      </w:r>
-      <w:r>
-        <w:rPr>
-          <w:i/>
-          <w:lang w:val="en-US"/>
-        </w:rPr>
-        <w:fldChar w:fldCharType="begin"/>
-      </w:r>
-      <w:r>
-        <w:rPr>
-          <w:i/>
-          <w:lang w:val="en-US"/>
-        </w:rPr>
-        <w:instrText xml:space="preserve"> REF _Ref451862997 \h </w:instrText>
-      </w:r>
-      <w:r>
-        <w:rPr>
-          <w:i/>
-          <w:lang w:val="en-US"/>
-        </w:rPr>
-        <w:instrText xml:space="preserve"> \* MERGEFORMAT </w:instrText>
-      </w:r>
-      <w:r>
-        <w:rPr>
-          <w:i/>
-          <w:lang w:val="en-US"/>
-        </w:rPr>
-      </w:r>
-      <w:r>
-        <w:rPr>
-          <w:i/>
-          <w:lang w:val="en-US"/>
-        </w:rPr>
-        <w:fldChar w:fldCharType="separate"/>
-      </w:r>
-      <w:r>
-        <w:rPr>
-          <w:i/>
-          <w:lang w:val="en-US"/>
-        </w:rPr>
-        <w:t>Search Engine</w:t>
-      </w:r>
-      <w:r>
-        <w:rPr>
-          <w:i/>
-          <w:lang w:val="en-US"/>
-        </w:rPr>
-        <w:fldChar w:fldCharType="end"/>
-      </w:r>
-      <w:r>
-        <w:rPr>
-          <w:i/>
-          <w:lang w:val="en-US"/>
-        </w:rPr>
-        <w:t xml:space="preserve"> </w:t>
-      </w:r>
-      <w:r>
-        <w:rPr>
-          <w:lang w:val="en-US"/>
-        </w:rPr>
-        <w:t xml:space="preserve">and </w:t>
-      </w:r>
-      <w:r>
-        <w:rPr>
-          <w:i/>
-          <w:lang w:val="en-US"/>
-        </w:rPr>
-        <w:fldChar w:fldCharType="begin"/>
-      </w:r>
-      <w:r>
-        <w:rPr>
-          <w:i/>
-          <w:lang w:val="en-US"/>
-        </w:rPr>
-        <w:instrText xml:space="preserve"> REF _Ref451863220 \r \h </w:instrText>
-      </w:r>
-      <w:r>
-        <w:rPr>
-          <w:i/>
-          <w:lang w:val="en-US"/>
-        </w:rPr>
-        <w:instrText xml:space="preserve"> \* MERGEFORMAT </w:instrText>
-      </w:r>
-      <w:r>
-        <w:rPr>
-          <w:i/>
-          <w:lang w:val="en-US"/>
-        </w:rPr>
-      </w:r>
-      <w:r>
-        <w:rPr>
-          <w:i/>
-          <w:lang w:val="en-US"/>
-        </w:rPr>
-        <w:fldChar w:fldCharType="separate"/>
-      </w:r>
-      <w:r>
-        <w:rPr>
-          <w:i/>
-          <w:lang w:val="en-US"/>
-        </w:rPr>
-        <w:t>9.2</w:t>
-      </w:r>
-      <w:r>
-        <w:rPr>
-          <w:i/>
-          <w:lang w:val="en-US"/>
-        </w:rPr>
-        <w:fldChar w:fldCharType="end"/>
-      </w:r>
-      <w:r>
-        <w:rPr>
-          <w:i/>
-          <w:lang w:val="en-US"/>
-        </w:rPr>
-        <w:t xml:space="preserve"> </w:t>
-      </w:r>
-      <w:r>
-        <w:rPr>
-          <w:i/>
-          <w:lang w:val="en-US"/>
-        </w:rPr>
-        <w:fldChar w:fldCharType="begin"/>
-      </w:r>
-      <w:r>
-        <w:rPr>
-          <w:i/>
-          <w:lang w:val="en-US"/>
-        </w:rPr>
-        <w:instrText xml:space="preserve"> REF _Ref451863220 \h </w:instrText>
-      </w:r>
-      <w:r>
-        <w:rPr>
-          <w:i/>
-          <w:lang w:val="en-US"/>
-        </w:rPr>
-        <w:instrText xml:space="preserve"> \* MERGEFORMAT </w:instrText>
-      </w:r>
-      <w:r>
-        <w:rPr>
-          <w:i/>
-          <w:lang w:val="en-US"/>
-        </w:rPr>
-      </w:r>
-      <w:r>
-        <w:rPr>
-          <w:i/>
-          <w:lang w:val="en-US"/>
-        </w:rPr>
-        <w:fldChar w:fldCharType="separate"/>
-      </w:r>
-      <w:r>
-        <w:rPr>
-          <w:i/>
-          <w:lang w:val="en-US"/>
-        </w:rPr>
-        <w:t>Persistence</w:t>
-      </w:r>
-      <w:r>
-        <w:rPr>
-          <w:i/>
-          <w:lang w:val="en-US"/>
-        </w:rPr>
-        <w:fldChar w:fldCharType="end"/>
-      </w:r>
-      <w:r>
-        <w:rPr>
           <w:lang w:val="en-US"/>
         </w:rPr>
         <w:t>.</w:t>
@@ -6975,14 +7510,14 @@
           <w:lang w:val="en-US"/>
         </w:rPr>
       </w:pPr>
-      <w:bookmarkStart w:id="33" w:name="_Toc451868811"/>
+      <w:bookmarkStart w:id="45" w:name="_Toc451939378"/>
       <w:r>
         <w:rPr>
           <w:lang w:val="en-US"/>
         </w:rPr>
         <w:t>Constraints</w:t>
       </w:r>
-      <w:bookmarkEnd w:id="33"/>
+      <w:bookmarkEnd w:id="45"/>
     </w:p>
     <w:p>
       <w:pPr>
@@ -7004,14 +7539,14 @@
           <w:lang w:val="en-US"/>
         </w:rPr>
       </w:pPr>
-      <w:bookmarkStart w:id="34" w:name="_Toc451868812"/>
+      <w:bookmarkStart w:id="46" w:name="_Toc451939379"/>
       <w:r>
         <w:rPr>
           <w:lang w:val="en-US"/>
         </w:rPr>
         <w:t>Considered Alternatives</w:t>
       </w:r>
-      <w:bookmarkEnd w:id="34"/>
+      <w:bookmarkEnd w:id="46"/>
     </w:p>
     <w:p>
       <w:pPr>
@@ -7170,14 +7705,14 @@
           <w:lang w:val="en-US"/>
         </w:rPr>
       </w:pPr>
-      <w:bookmarkStart w:id="35" w:name="_Toc451868813"/>
+      <w:bookmarkStart w:id="47" w:name="_Toc451939380"/>
       <w:r>
         <w:rPr>
           <w:lang w:val="en-US"/>
         </w:rPr>
         <w:t>Decision</w:t>
       </w:r>
-      <w:bookmarkEnd w:id="35"/>
+      <w:bookmarkEnd w:id="47"/>
     </w:p>
     <w:p>
       <w:pPr>
@@ -7253,14 +7788,14 @@
           <w:lang w:val="en-US"/>
         </w:rPr>
       </w:pPr>
-      <w:bookmarkStart w:id="36" w:name="_Toc451868814"/>
+      <w:bookmarkStart w:id="48" w:name="_Toc451939381"/>
       <w:r>
         <w:rPr>
           <w:lang w:val="en-US"/>
         </w:rPr>
         <w:t>Frontend</w:t>
       </w:r>
-      <w:bookmarkEnd w:id="36"/>
+      <w:bookmarkEnd w:id="48"/>
     </w:p>
     <w:p>
       <w:pPr>
@@ -7282,14 +7817,14 @@
           <w:lang w:val="en-US"/>
         </w:rPr>
       </w:pPr>
-      <w:bookmarkStart w:id="37" w:name="_Toc451868815"/>
+      <w:bookmarkStart w:id="49" w:name="_Toc451939382"/>
       <w:r>
         <w:rPr>
           <w:lang w:val="en-US"/>
         </w:rPr>
         <w:t>Deployment</w:t>
       </w:r>
-      <w:bookmarkEnd w:id="37"/>
+      <w:bookmarkEnd w:id="49"/>
     </w:p>
     <w:p>
       <w:pPr>
@@ -7325,7 +7860,7 @@
           <w:lang w:val="en-US"/>
         </w:rPr>
       </w:pPr>
-      <w:bookmarkStart w:id="38" w:name="_Toc451868816"/>
+      <w:bookmarkStart w:id="50" w:name="_Toc451939383"/>
       <w:r>
         <w:rPr>
           <w:lang w:val="en-US"/>
@@ -7333,7 +7868,7 @@
         <w:lastRenderedPageBreak/>
         <w:t>Quality Scenarios</w:t>
       </w:r>
-      <w:bookmarkEnd w:id="38"/>
+      <w:bookmarkEnd w:id="50"/>
     </w:p>
     <w:p>
       <w:pPr>
@@ -7363,7 +7898,7 @@
           <w:lang w:val="en-US"/>
         </w:rPr>
       </w:pPr>
-      <w:bookmarkStart w:id="39" w:name="_Toc451868817"/>
+      <w:bookmarkStart w:id="51" w:name="_Toc451939384"/>
       <w:r>
         <w:rPr>
           <w:lang w:val="en-US"/>
@@ -7371,7 +7906,7 @@
         <w:lastRenderedPageBreak/>
         <w:t>Technical Risks</w:t>
       </w:r>
-      <w:bookmarkEnd w:id="39"/>
+      <w:bookmarkEnd w:id="51"/>
     </w:p>
     <w:p>
       <w:pPr>
@@ -7393,7 +7928,7 @@
           <w:lang w:val="en-US"/>
         </w:rPr>
       </w:pPr>
-      <w:bookmarkStart w:id="40" w:name="_Toc451868818"/>
+      <w:bookmarkStart w:id="52" w:name="_Toc451939385"/>
       <w:r>
         <w:rPr>
           <w:lang w:val="en-US"/>
@@ -7401,7 +7936,7 @@
         <w:lastRenderedPageBreak/>
         <w:t>Glossary</w:t>
       </w:r>
-      <w:bookmarkEnd w:id="40"/>
+      <w:bookmarkEnd w:id="52"/>
     </w:p>
     <w:p>
       <w:pPr>
@@ -7548,7 +8083,7 @@
       </w:r>
     </w:p>
     <w:sectPr>
-      <w:headerReference w:type="default" r:id="rId13"/>
+      <w:headerReference w:type="default" r:id="rId14"/>
       <w:type w:val="continuous"/>
       <w:pgSz w:w="11906" w:h="16838" w:code="9"/>
       <w:pgMar w:top="1418" w:right="1418" w:bottom="1134" w:left="1985" w:header="720" w:footer="720" w:gutter="0"/>
@@ -7631,7 +8166,7 @@
         <w:rPr>
           <w:noProof/>
         </w:rPr>
-        <w:instrText>12</w:instrText>
+        <w:instrText>6</w:instrText>
       </w:r>
     </w:fldSimple>
     <w:r>
@@ -7648,7 +8183,7 @@
         <w:rPr>
           <w:noProof/>
         </w:rPr>
-        <w:instrText>12</w:instrText>
+        <w:instrText>6</w:instrText>
       </w:r>
     </w:fldSimple>
     <w:r>
@@ -7661,7 +8196,7 @@
       <w:rPr>
         <w:noProof/>
       </w:rPr>
-      <w:instrText>12</w:instrText>
+      <w:instrText>6</w:instrText>
     </w:r>
     <w:r>
       <w:instrText xml:space="preserve"> </w:instrText>
@@ -7679,7 +8214,7 @@
       <w:rPr>
         <w:noProof/>
       </w:rPr>
-      <w:t xml:space="preserve">12 </w:t>
+      <w:t xml:space="preserve">6 </w:t>
     </w:r>
     <w:r>
       <w:fldChar w:fldCharType="end"/>
@@ -7689,7 +8224,7 @@
         <w:rPr>
           <w:noProof/>
         </w:rPr>
-        <w:t>Glossary</w:t>
+        <w:t>Runtime View</w:t>
       </w:r>
     </w:fldSimple>
     <w:r>
@@ -7708,7 +8243,7 @@
       <w:rPr>
         <w:noProof/>
       </w:rPr>
-      <w:t>21</w:t>
+      <w:t>17</w:t>
     </w:r>
     <w:r>
       <w:fldChar w:fldCharType="end"/>
@@ -10754,7 +11289,7 @@
 </file>
 
 <file path=customXml/itemProps1.xml><?xml version="1.0" encoding="utf-8"?>
-<ds:datastoreItem xmlns:ds="http://schemas.openxmlformats.org/officeDocument/2006/customXml" ds:itemID="{3C3776BE-7830-4F45-9FE7-AB9244C1F481}">
+<ds:datastoreItem xmlns:ds="http://schemas.openxmlformats.org/officeDocument/2006/customXml" ds:itemID="{BB24BF21-1656-4564-9BD2-68AFF594B2DA}">
   <ds:schemaRefs>
     <ds:schemaRef ds:uri="http://schemas.openxmlformats.org/officeDocument/2006/bibliography"/>
   </ds:schemaRefs>

</xml_diff>

<commit_message>
[KNOW-62] read article description added
</commit_message>
<xml_diff>
--- a/docs/documentation/architecture/Architecture Documentation.docx
+++ b/docs/documentation/architecture/Architecture Documentation.docx
@@ -3635,27 +3635,14 @@
       <w:r>
         <w:t xml:space="preserve">Table </w:t>
       </w:r>
-      <w:r>
-        <w:fldChar w:fldCharType="begin"/>
-      </w:r>
-      <w:r>
-        <w:instrText xml:space="preserve"> SEQ Table \* ARABIC </w:instrText>
-      </w:r>
-      <w:r>
-        <w:fldChar w:fldCharType="separate"/>
-      </w:r>
-      <w:r>
-        <w:rPr>
-          <w:noProof/>
-        </w:rPr>
-        <w:t>1</w:t>
-      </w:r>
-      <w:r>
-        <w:rPr>
-          <w:noProof/>
-        </w:rPr>
-        <w:fldChar w:fldCharType="end"/>
-      </w:r>
+      <w:fldSimple w:instr=" SEQ Table \* ARABIC ">
+        <w:r>
+          <w:rPr>
+            <w:noProof/>
+          </w:rPr>
+          <w:t>1</w:t>
+        </w:r>
+      </w:fldSimple>
       <w:r>
         <w:t>: AD-01-Search</w:t>
       </w:r>
@@ -4086,27 +4073,14 @@
       <w:r>
         <w:t xml:space="preserve">Table </w:t>
       </w:r>
-      <w:r>
-        <w:fldChar w:fldCharType="begin"/>
-      </w:r>
-      <w:r>
-        <w:instrText xml:space="preserve"> SEQ Table \* ARABIC </w:instrText>
-      </w:r>
-      <w:r>
-        <w:fldChar w:fldCharType="separate"/>
-      </w:r>
-      <w:r>
-        <w:rPr>
-          <w:noProof/>
-        </w:rPr>
-        <w:t>2</w:t>
-      </w:r>
-      <w:r>
-        <w:rPr>
-          <w:noProof/>
-        </w:rPr>
-        <w:fldChar w:fldCharType="end"/>
-      </w:r>
+      <w:fldSimple w:instr=" SEQ Table \* ARABIC ">
+        <w:r>
+          <w:rPr>
+            <w:noProof/>
+          </w:rPr>
+          <w:t>2</w:t>
+        </w:r>
+      </w:fldSimple>
       <w:r>
         <w:t>: AD-02-Usability</w:t>
       </w:r>
@@ -4561,27 +4535,14 @@
       <w:r>
         <w:t xml:space="preserve">Table </w:t>
       </w:r>
-      <w:r>
-        <w:fldChar w:fldCharType="begin"/>
-      </w:r>
-      <w:r>
-        <w:instrText xml:space="preserve"> SEQ Table \* ARABIC </w:instrText>
-      </w:r>
-      <w:r>
-        <w:fldChar w:fldCharType="separate"/>
-      </w:r>
-      <w:r>
-        <w:rPr>
-          <w:noProof/>
-        </w:rPr>
-        <w:t>3</w:t>
-      </w:r>
-      <w:r>
-        <w:rPr>
-          <w:noProof/>
-        </w:rPr>
-        <w:fldChar w:fldCharType="end"/>
-      </w:r>
+      <w:fldSimple w:instr=" SEQ Table \* ARABIC ">
+        <w:r>
+          <w:rPr>
+            <w:noProof/>
+          </w:rPr>
+          <w:t>3</w:t>
+        </w:r>
+      </w:fldSimple>
       <w:r>
         <w:t>: AD-03-Generic</w:t>
       </w:r>
@@ -5015,27 +4976,14 @@
       <w:r>
         <w:t xml:space="preserve">Table </w:t>
       </w:r>
-      <w:r>
-        <w:fldChar w:fldCharType="begin"/>
-      </w:r>
-      <w:r>
-        <w:instrText xml:space="preserve"> SEQ Table \* ARABIC </w:instrText>
-      </w:r>
-      <w:r>
-        <w:fldChar w:fldCharType="separate"/>
-      </w:r>
-      <w:r>
-        <w:rPr>
-          <w:noProof/>
-        </w:rPr>
-        <w:t>4</w:t>
-      </w:r>
-      <w:r>
-        <w:rPr>
-          <w:noProof/>
-        </w:rPr>
-        <w:fldChar w:fldCharType="end"/>
-      </w:r>
+      <w:fldSimple w:instr=" SEQ Table \* ARABIC ">
+        <w:r>
+          <w:rPr>
+            <w:noProof/>
+          </w:rPr>
+          <w:t>4</w:t>
+        </w:r>
+      </w:fldSimple>
       <w:r>
         <w:t xml:space="preserve">: </w:t>
       </w:r>
@@ -5512,27 +5460,14 @@
       <w:r>
         <w:t xml:space="preserve">Table </w:t>
       </w:r>
-      <w:r>
-        <w:fldChar w:fldCharType="begin"/>
-      </w:r>
-      <w:r>
-        <w:instrText xml:space="preserve"> SEQ Table \* ARABIC </w:instrText>
-      </w:r>
-      <w:r>
-        <w:fldChar w:fldCharType="separate"/>
-      </w:r>
-      <w:r>
-        <w:rPr>
-          <w:noProof/>
-        </w:rPr>
-        <w:t>5</w:t>
-      </w:r>
-      <w:r>
-        <w:rPr>
-          <w:noProof/>
-        </w:rPr>
-        <w:fldChar w:fldCharType="end"/>
-      </w:r>
+      <w:fldSimple w:instr=" SEQ Table \* ARABIC ">
+        <w:r>
+          <w:rPr>
+            <w:noProof/>
+          </w:rPr>
+          <w:t>5</w:t>
+        </w:r>
+      </w:fldSimple>
       <w:r>
         <w:t xml:space="preserve">: </w:t>
       </w:r>
@@ -5715,7 +5650,11 @@
           </mc:Choice>
           <mc:Fallback>
             <w:pict>
-              <v:shape w14:anchorId="5DC4CA14" id="Textfeld 6" o:spid="_x0000_s1028" type="#_x0000_t202" style="position:absolute;left:0;text-align:left;margin-left:64.25pt;margin-top:208.85pt;width:267.75pt;height:27pt;z-index:251668480;visibility:visible;mso-wrap-style:square;mso-height-percent:0;mso-wrap-distance-left:9pt;mso-wrap-distance-top:0;mso-wrap-distance-right:9pt;mso-wrap-distance-bottom:0;mso-position-horizontal:absolute;mso-position-horizontal-relative:text;mso-position-vertical:absolute;mso-position-vertical-relative:text;mso-height-percent:0;mso-height-relative:margin;v-text-anchor:top" o:gfxdata="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" stroked="f">
+              <v:shapetype w14:anchorId="5DC4CA14" id="_x0000_t202" coordsize="21600,21600" o:spt="202" path="m,l,21600r21600,l21600,xe">
+                <v:stroke joinstyle="miter"/>
+                <v:path gradientshapeok="t" o:connecttype="rect"/>
+              </v:shapetype>
+              <v:shape id="Textfeld 6" o:spid="_x0000_s1028" type="#_x0000_t202" style="position:absolute;left:0;text-align:left;margin-left:64.25pt;margin-top:208.85pt;width:267.75pt;height:27pt;z-index:251668480;visibility:visible;mso-wrap-style:square;mso-height-percent:0;mso-wrap-distance-left:9pt;mso-wrap-distance-top:0;mso-wrap-distance-right:9pt;mso-wrap-distance-bottom:0;mso-position-horizontal:absolute;mso-position-horizontal-relative:text;mso-position-vertical:absolute;mso-position-vertical-relative:text;mso-height-percent:0;mso-height-relative:margin;v-text-anchor:top" o:gfxdata="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" stroked="f">
                 <v:textbox inset="0,0,0,0">
                   <w:txbxContent>
                     <w:p>
@@ -6345,13 +6284,13 @@
           <w:i/>
           <w:lang w:val="en-US"/>
         </w:rPr>
+        <w:instrText xml:space="preserve"> \* MERGEFORMAT </w:instrText>
       </w:r>
       <w:r>
         <w:rPr>
           <w:i/>
           <w:lang w:val="en-US"/>
         </w:rPr>
-        <w:instrText xml:space="preserve"> \* MERGEFORMAT </w:instrText>
       </w:r>
       <w:r>
         <w:rPr>
@@ -6482,12 +6421,61 @@
           <w:i/>
           <w:lang w:val="en-US"/>
         </w:rPr>
+        <w:instrText xml:space="preserve"> \* MERGEFORMAT </w:instrText>
       </w:r>
       <w:r>
         <w:rPr>
           <w:i/>
           <w:lang w:val="en-US"/>
         </w:rPr>
+      </w:r>
+      <w:r>
+        <w:rPr>
+          <w:i/>
+          <w:lang w:val="en-US"/>
+        </w:rPr>
+        <w:fldChar w:fldCharType="separate"/>
+      </w:r>
+      <w:r>
+        <w:rPr>
+          <w:i/>
+          <w:lang w:val="en-US"/>
+        </w:rPr>
+        <w:t>6.2</w:t>
+      </w:r>
+      <w:r>
+        <w:rPr>
+          <w:i/>
+          <w:lang w:val="en-US"/>
+        </w:rPr>
+        <w:fldChar w:fldCharType="end"/>
+      </w:r>
+      <w:r>
+        <w:rPr>
+          <w:i/>
+          <w:lang w:val="en-US"/>
+        </w:rPr>
+        <w:t xml:space="preserve"> </w:t>
+      </w:r>
+      <w:r>
+        <w:rPr>
+          <w:i/>
+          <w:lang w:val="en-US"/>
+        </w:rPr>
+        <w:fldChar w:fldCharType="begin"/>
+      </w:r>
+      <w:r>
+        <w:rPr>
+          <w:i/>
+          <w:lang w:val="en-US"/>
+        </w:rPr>
+        <w:instrText xml:space="preserve"> REF _Ref451938740 \h </w:instrText>
+      </w:r>
+      <w:r>
+        <w:rPr>
+          <w:i/>
+          <w:lang w:val="en-US"/>
+        </w:rPr>
         <w:instrText xml:space="preserve"> \* MERGEFORMAT </w:instrText>
       </w:r>
       <w:r>
@@ -6495,55 +6483,6 @@
           <w:i/>
           <w:lang w:val="en-US"/>
         </w:rPr>
-        <w:fldChar w:fldCharType="separate"/>
-      </w:r>
-      <w:r>
-        <w:rPr>
-          <w:i/>
-          <w:lang w:val="en-US"/>
-        </w:rPr>
-        <w:t>6.2</w:t>
-      </w:r>
-      <w:r>
-        <w:rPr>
-          <w:i/>
-          <w:lang w:val="en-US"/>
-        </w:rPr>
-        <w:fldChar w:fldCharType="end"/>
-      </w:r>
-      <w:r>
-        <w:rPr>
-          <w:i/>
-          <w:lang w:val="en-US"/>
-        </w:rPr>
-        <w:t xml:space="preserve"> </w:t>
-      </w:r>
-      <w:r>
-        <w:rPr>
-          <w:i/>
-          <w:lang w:val="en-US"/>
-        </w:rPr>
-        <w:fldChar w:fldCharType="begin"/>
-      </w:r>
-      <w:r>
-        <w:rPr>
-          <w:i/>
-          <w:lang w:val="en-US"/>
-        </w:rPr>
-        <w:instrText xml:space="preserve"> REF _Ref451938740 \h </w:instrText>
-      </w:r>
-      <w:r>
-        <w:rPr>
-          <w:i/>
-          <w:lang w:val="en-US"/>
-        </w:rPr>
-      </w:r>
-      <w:r>
-        <w:rPr>
-          <w:i/>
-          <w:lang w:val="en-US"/>
-        </w:rPr>
-        <w:instrText xml:space="preserve"> \* MERGEFORMAT </w:instrText>
       </w:r>
       <w:r>
         <w:rPr>
@@ -6889,41 +6828,403 @@
       </w:pPr>
       <w:r>
         <w:rPr>
+          <w:noProof/>
+        </w:rPr>
+        <w:drawing>
+          <wp:anchor distT="0" distB="0" distL="114300" distR="114300" simplePos="0" relativeHeight="251675648" behindDoc="0" locked="0" layoutInCell="1" allowOverlap="1" wp14:anchorId="740E4EA3" wp14:editId="63EBAF42">
+            <wp:simplePos x="0" y="0"/>
+            <wp:positionH relativeFrom="page">
+              <wp:posOffset>378460</wp:posOffset>
+            </wp:positionH>
+            <wp:positionV relativeFrom="paragraph">
+              <wp:posOffset>1880870</wp:posOffset>
+            </wp:positionV>
+            <wp:extent cx="7095490" cy="5064760"/>
+            <wp:effectExtent l="5715" t="0" r="0" b="0"/>
+            <wp:wrapTopAndBottom/>
+            <wp:docPr id="8" name="Grafik 8" descr="C:\Hochschule\Master\MSP\knowledgebase\docs\documentation\architecture\sequence read article.png"/>
+            <wp:cNvGraphicFramePr>
+              <a:graphicFrameLocks xmlns:a="http://schemas.openxmlformats.org/drawingml/2006/main" noChangeAspect="1"/>
+            </wp:cNvGraphicFramePr>
+            <a:graphic xmlns:a="http://schemas.openxmlformats.org/drawingml/2006/main">
+              <a:graphicData uri="http://schemas.openxmlformats.org/drawingml/2006/picture">
+                <pic:pic xmlns:pic="http://schemas.openxmlformats.org/drawingml/2006/picture">
+                  <pic:nvPicPr>
+                    <pic:cNvPr id="0" name="Picture 2" descr="C:\Hochschule\Master\MSP\knowledgebase\docs\documentation\architecture\sequence read article.png"/>
+                    <pic:cNvPicPr>
+                      <a:picLocks noChangeAspect="1" noChangeArrowheads="1"/>
+                    </pic:cNvPicPr>
+                  </pic:nvPicPr>
+                  <pic:blipFill>
+                    <a:blip r:embed="rId14">
+                      <a:extLst>
+                        <a:ext uri="{28A0092B-C50C-407E-A947-70E740481C1C}">
+                          <a14:useLocalDpi xmlns:a14="http://schemas.microsoft.com/office/drawing/2010/main" val="0"/>
+                        </a:ext>
+                      </a:extLst>
+                    </a:blip>
+                    <a:srcRect/>
+                    <a:stretch>
+                      <a:fillRect/>
+                    </a:stretch>
+                  </pic:blipFill>
+                  <pic:spPr bwMode="auto">
+                    <a:xfrm rot="16200000">
+                      <a:off x="0" y="0"/>
+                      <a:ext cx="7095490" cy="5064760"/>
+                    </a:xfrm>
+                    <a:prstGeom prst="rect">
+                      <a:avLst/>
+                    </a:prstGeom>
+                    <a:noFill/>
+                    <a:ln>
+                      <a:noFill/>
+                    </a:ln>
+                  </pic:spPr>
+                </pic:pic>
+              </a:graphicData>
+            </a:graphic>
+            <wp14:sizeRelH relativeFrom="margin">
+              <wp14:pctWidth>0</wp14:pctWidth>
+            </wp14:sizeRelH>
+            <wp14:sizeRelV relativeFrom="margin">
+              <wp14:pctHeight>0</wp14:pctHeight>
+            </wp14:sizeRelV>
+          </wp:anchor>
+        </w:drawing>
+      </w:r>
+      <w:r>
+        <w:rPr>
+          <w:noProof/>
+        </w:rPr>
+        <mc:AlternateContent>
+          <mc:Choice Requires="wps">
+            <w:drawing>
+              <wp:anchor distT="0" distB="0" distL="114300" distR="114300" simplePos="0" relativeHeight="251677696" behindDoc="0" locked="0" layoutInCell="1" allowOverlap="1" wp14:anchorId="65F94AF8" wp14:editId="27BDE75C">
+                <wp:simplePos x="0" y="0"/>
+                <wp:positionH relativeFrom="column">
+                  <wp:posOffset>130175</wp:posOffset>
+                </wp:positionH>
+                <wp:positionV relativeFrom="paragraph">
+                  <wp:posOffset>8021955</wp:posOffset>
+                </wp:positionV>
+                <wp:extent cx="5064760" cy="314325"/>
+                <wp:effectExtent l="0" t="0" r="2540" b="9525"/>
+                <wp:wrapTopAndBottom/>
+                <wp:docPr id="10" name="Textfeld 10"/>
+                <wp:cNvGraphicFramePr/>
+                <a:graphic xmlns:a="http://schemas.openxmlformats.org/drawingml/2006/main">
+                  <a:graphicData uri="http://schemas.microsoft.com/office/word/2010/wordprocessingShape">
+                    <wps:wsp>
+                      <wps:cNvSpPr txBox="1"/>
+                      <wps:spPr>
+                        <a:xfrm>
+                          <a:off x="0" y="0"/>
+                          <a:ext cx="5064760" cy="314325"/>
+                        </a:xfrm>
+                        <a:prstGeom prst="rect">
+                          <a:avLst/>
+                        </a:prstGeom>
+                        <a:solidFill>
+                          <a:prstClr val="white"/>
+                        </a:solidFill>
+                        <a:ln>
+                          <a:noFill/>
+                        </a:ln>
+                        <a:effectLst/>
+                      </wps:spPr>
+                      <wps:txbx>
+                        <w:txbxContent>
+                          <w:p>
+                            <w:pPr>
+                              <w:pStyle w:val="Beschriftung"/>
+                              <w:jc w:val="center"/>
+                              <w:rPr>
+                                <w:noProof/>
+                                <w:lang w:val="en-US"/>
+                              </w:rPr>
+                            </w:pPr>
+                            <w:bookmarkStart w:id="34" w:name="_Ref451941139"/>
+                            <w:r>
+                              <w:rPr>
+                                <w:lang w:val="en-US"/>
+                              </w:rPr>
+                              <w:t xml:space="preserve">Figure </w:t>
+                            </w:r>
+                            <w:r>
+                              <w:rPr>
+                                <w:lang w:val="en-US"/>
+                              </w:rPr>
+                              <w:fldChar w:fldCharType="begin"/>
+                            </w:r>
+                            <w:r>
+                              <w:rPr>
+                                <w:lang w:val="en-US"/>
+                              </w:rPr>
+                              <w:instrText xml:space="preserve"> SEQ Figure \* ARABIC </w:instrText>
+                            </w:r>
+                            <w:r>
+                              <w:rPr>
+                                <w:lang w:val="en-US"/>
+                              </w:rPr>
+                              <w:fldChar w:fldCharType="separate"/>
+                            </w:r>
+                            <w:r>
+                              <w:rPr>
+                                <w:noProof/>
+                                <w:lang w:val="en-US"/>
+                              </w:rPr>
+                              <w:t>4</w:t>
+                            </w:r>
+                            <w:r>
+                              <w:rPr>
+                                <w:lang w:val="en-US"/>
+                              </w:rPr>
+                              <w:fldChar w:fldCharType="end"/>
+                            </w:r>
+                            <w:bookmarkEnd w:id="34"/>
+                            <w:r>
+                              <w:rPr>
+                                <w:lang w:val="en-US"/>
+                              </w:rPr>
+                              <w:t>: read article sequence diagram</w:t>
+                            </w:r>
+                          </w:p>
+                        </w:txbxContent>
+                      </wps:txbx>
+                      <wps:bodyPr rot="0" spcFirstLastPara="0" vertOverflow="overflow" horzOverflow="overflow" vert="horz" wrap="square" lIns="0" tIns="0" rIns="0" bIns="0" numCol="1" spcCol="0" rtlCol="0" fromWordArt="0" anchor="t" anchorCtr="0" forceAA="0" compatLnSpc="1">
+                        <a:prstTxWarp prst="textNoShape">
+                          <a:avLst/>
+                        </a:prstTxWarp>
+                        <a:noAutofit/>
+                      </wps:bodyPr>
+                    </wps:wsp>
+                  </a:graphicData>
+                </a:graphic>
+                <wp14:sizeRelV relativeFrom="margin">
+                  <wp14:pctHeight>0</wp14:pctHeight>
+                </wp14:sizeRelV>
+              </wp:anchor>
+            </w:drawing>
+          </mc:Choice>
+          <mc:Fallback>
+            <w:pict>
+              <v:shape w14:anchorId="65F94AF8" id="Textfeld 10" o:spid="_x0000_s1031" type="#_x0000_t202" style="position:absolute;left:0;text-align:left;margin-left:10.25pt;margin-top:631.65pt;width:398.8pt;height:24.75pt;z-index:251677696;visibility:visible;mso-wrap-style:square;mso-height-percent:0;mso-wrap-distance-left:9pt;mso-wrap-distance-top:0;mso-wrap-distance-right:9pt;mso-wrap-distance-bottom:0;mso-position-horizontal:absolute;mso-position-horizontal-relative:text;mso-position-vertical:absolute;mso-position-vertical-relative:text;mso-height-percent:0;mso-height-relative:margin;v-text-anchor:top" o:gfxdata="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" stroked="f">
+                <v:textbox inset="0,0,0,0">
+                  <w:txbxContent>
+                    <w:p>
+                      <w:pPr>
+                        <w:pStyle w:val="Beschriftung"/>
+                        <w:jc w:val="center"/>
+                        <w:rPr>
+                          <w:noProof/>
+                          <w:lang w:val="en-US"/>
+                        </w:rPr>
+                      </w:pPr>
+                      <w:bookmarkStart w:id="35" w:name="_Ref451941139"/>
+                      <w:r>
+                        <w:rPr>
+                          <w:lang w:val="en-US"/>
+                        </w:rPr>
+                        <w:t xml:space="preserve">Figure </w:t>
+                      </w:r>
+                      <w:r>
+                        <w:rPr>
+                          <w:lang w:val="en-US"/>
+                        </w:rPr>
+                        <w:fldChar w:fldCharType="begin"/>
+                      </w:r>
+                      <w:r>
+                        <w:rPr>
+                          <w:lang w:val="en-US"/>
+                        </w:rPr>
+                        <w:instrText xml:space="preserve"> SEQ Figure \* ARABIC </w:instrText>
+                      </w:r>
+                      <w:r>
+                        <w:rPr>
+                          <w:lang w:val="en-US"/>
+                        </w:rPr>
+                        <w:fldChar w:fldCharType="separate"/>
+                      </w:r>
+                      <w:r>
+                        <w:rPr>
+                          <w:noProof/>
+                          <w:lang w:val="en-US"/>
+                        </w:rPr>
+                        <w:t>4</w:t>
+                      </w:r>
+                      <w:r>
+                        <w:rPr>
+                          <w:lang w:val="en-US"/>
+                        </w:rPr>
+                        <w:fldChar w:fldCharType="end"/>
+                      </w:r>
+                      <w:bookmarkEnd w:id="35"/>
+                      <w:r>
+                        <w:rPr>
+                          <w:lang w:val="en-US"/>
+                        </w:rPr>
+                        <w:t>: read article sequence diagram</w:t>
+                      </w:r>
+                    </w:p>
+                  </w:txbxContent>
+                </v:textbox>
+                <w10:wrap type="topAndBottom"/>
+              </v:shape>
+            </w:pict>
+          </mc:Fallback>
+        </mc:AlternateContent>
+      </w:r>
+      <w:r>
+        <w:rPr>
+          <w:lang w:val="en-US"/>
+        </w:rPr>
+        <w:t xml:space="preserve">The user wants to read about a specific problem. He opens his browser and reads the according knowledgebase article. </w:t>
+      </w:r>
+      <w:r>
+        <w:rPr>
+          <w:i/>
+          <w:lang w:val="en-US"/>
+        </w:rPr>
+        <w:fldChar w:fldCharType="begin"/>
+      </w:r>
+      <w:r>
+        <w:rPr>
+          <w:i/>
+          <w:lang w:val="en-US"/>
+        </w:rPr>
+        <w:instrText xml:space="preserve"> REF _Ref451941139 \h </w:instrText>
+      </w:r>
+      <w:r>
+        <w:rPr>
+          <w:i/>
+          <w:lang w:val="en-US"/>
+        </w:rPr>
+      </w:r>
+      <w:r>
+        <w:rPr>
+          <w:i/>
+          <w:lang w:val="en-US"/>
+        </w:rPr>
+        <w:instrText xml:space="preserve"> \* MERGEFORMAT </w:instrText>
+      </w:r>
+      <w:r>
+        <w:rPr>
+          <w:i/>
+          <w:lang w:val="en-US"/>
+        </w:rPr>
+        <w:fldChar w:fldCharType="separate"/>
+      </w:r>
+      <w:r>
+        <w:rPr>
+          <w:i/>
+          <w:lang w:val="en-US"/>
+        </w:rPr>
+        <w:t xml:space="preserve">Figure </w:t>
+      </w:r>
+      <w:r>
+        <w:rPr>
+          <w:i/>
+          <w:noProof/>
+          <w:lang w:val="en-US"/>
+        </w:rPr>
+        <w:t>4</w:t>
+      </w:r>
+      <w:r>
+        <w:rPr>
+          <w:i/>
+          <w:lang w:val="en-US"/>
+        </w:rPr>
+        <w:fldChar w:fldCharType="end"/>
+      </w:r>
+      <w:r>
+        <w:rPr>
+          <w:lang w:val="en-US"/>
+        </w:rPr>
+        <w:t xml:space="preserve"> </w:t>
+      </w:r>
+      <w:r>
+        <w:rPr>
+          <w:lang w:val="en-US"/>
+        </w:rPr>
+        <w:t>shows the interaction between the user and the knowledgebase.</w:t>
+      </w:r>
+    </w:p>
+    <w:p>
+      <w:pPr>
+        <w:rPr>
+          <w:lang w:val="en-US"/>
+        </w:rPr>
+      </w:pPr>
+      <w:r>
+        <w:rPr>
+          <w:lang w:val="en-US"/>
+        </w:rPr>
+        <w:lastRenderedPageBreak/>
+        <w:t xml:space="preserve">First the user navigates his browser to the article page. After it is loaded from the static webserver, the frontend </w:t>
+      </w:r>
+      <w:r>
+        <w:rPr>
+          <w:lang w:val="en-US"/>
+        </w:rPr>
+        <w:t>requests the article’s content from the dynamic webserver. The dynamic webserver accesses the database to read the article’s metadata. With the information in the metadata, the dynamic webserver can then load the article’s content from the file system. The content is send to the frontend. The frontend displays it, loading pictures from the static webserver.</w:t>
+      </w:r>
+    </w:p>
+    <w:p>
+      <w:pPr>
+        <w:rPr>
+          <w:lang w:val="en-US"/>
+        </w:rPr>
+      </w:pPr>
+      <w:r>
+        <w:rPr>
+          <w:lang w:val="en-US"/>
+        </w:rPr>
+        <w:t>Reading in the article the user decides to download an attached document for further information. He clicks on the document to download it. The frontend requests the document form the dynamic sever w</w:t>
+      </w:r>
+      <w:bookmarkStart w:id="36" w:name="_GoBack"/>
+      <w:bookmarkEnd w:id="36"/>
+      <w:r>
+        <w:rPr>
+          <w:lang w:val="en-US"/>
+        </w:rPr>
+        <w:t>hich reads the article’s metadata from the database. With the metadata the dynamic webserver reads the document from the file system and sends it to the frontend with its original name.</w:t>
+      </w:r>
+      <w:r>
+        <w:rPr>
+          <w:lang w:val="en-US"/>
+        </w:rPr>
+        <w:t xml:space="preserve"> The user can then download the document.</w:t>
+      </w:r>
+    </w:p>
+    <w:p>
+      <w:pPr>
+        <w:pStyle w:val="berschrift2"/>
+        <w:rPr>
+          <w:lang w:val="en-US"/>
+        </w:rPr>
+      </w:pPr>
+      <w:bookmarkStart w:id="37" w:name="_Toc451939370"/>
+      <w:r>
+        <w:rPr>
+          <w:lang w:val="en-US"/>
+        </w:rPr>
+        <w:t>Search Article</w:t>
+      </w:r>
+      <w:bookmarkEnd w:id="37"/>
+    </w:p>
+    <w:p>
+      <w:pPr>
+        <w:rPr>
+          <w:lang w:val="en-US"/>
+        </w:rPr>
+      </w:pPr>
+      <w:r>
+        <w:rPr>
           <w:lang w:val="en-US"/>
         </w:rPr>
         <w:t>TODO</w:t>
       </w:r>
-      <w:bookmarkStart w:id="34" w:name="_GoBack"/>
-      <w:bookmarkEnd w:id="34"/>
-    </w:p>
-    <w:p>
-      <w:pPr>
-        <w:pStyle w:val="berschrift2"/>
-        <w:rPr>
-          <w:lang w:val="en-US"/>
-        </w:rPr>
-      </w:pPr>
-      <w:bookmarkStart w:id="35" w:name="_Toc451939370"/>
-      <w:r>
-        <w:rPr>
-          <w:lang w:val="en-US"/>
-        </w:rPr>
-        <w:t>Search Article</w:t>
-      </w:r>
-      <w:bookmarkEnd w:id="35"/>
-    </w:p>
-    <w:p>
-      <w:pPr>
-        <w:rPr>
-          <w:lang w:val="en-US"/>
-        </w:rPr>
-      </w:pPr>
-      <w:r>
-        <w:rPr>
-          <w:lang w:val="en-US"/>
-        </w:rPr>
-        <w:t>TODO</w:t>
-      </w:r>
     </w:p>
     <w:p>
       <w:pPr>
@@ -6940,7 +7241,7 @@
           <w:lang w:val="en-US"/>
         </w:rPr>
       </w:pPr>
-      <w:bookmarkStart w:id="36" w:name="_Toc451939371"/>
+      <w:bookmarkStart w:id="38" w:name="_Toc451939371"/>
       <w:r>
         <w:rPr>
           <w:lang w:val="en-US"/>
@@ -6948,7 +7249,7 @@
         <w:lastRenderedPageBreak/>
         <w:t>Deployment View</w:t>
       </w:r>
-      <w:bookmarkEnd w:id="36"/>
+      <w:bookmarkEnd w:id="38"/>
     </w:p>
     <w:p>
       <w:pPr>
@@ -6970,7 +7271,7 @@
           <w:lang w:val="en-US"/>
         </w:rPr>
       </w:pPr>
-      <w:bookmarkStart w:id="37" w:name="_Toc451939372"/>
+      <w:bookmarkStart w:id="39" w:name="_Toc451939372"/>
       <w:r>
         <w:rPr>
           <w:lang w:val="en-US"/>
@@ -6978,7 +7279,7 @@
         <w:lastRenderedPageBreak/>
         <w:t>Concepts</w:t>
       </w:r>
-      <w:bookmarkEnd w:id="37"/>
+      <w:bookmarkEnd w:id="39"/>
     </w:p>
     <w:p>
       <w:pPr>
@@ -7000,7 +7301,7 @@
           <w:lang w:val="en-US"/>
         </w:rPr>
       </w:pPr>
-      <w:bookmarkStart w:id="38" w:name="_Toc451939373"/>
+      <w:bookmarkStart w:id="40" w:name="_Toc451939373"/>
       <w:r>
         <w:rPr>
           <w:lang w:val="en-US"/>
@@ -7008,7 +7309,7 @@
         <w:lastRenderedPageBreak/>
         <w:t>Design Decisions</w:t>
       </w:r>
-      <w:bookmarkEnd w:id="38"/>
+      <w:bookmarkEnd w:id="40"/>
     </w:p>
     <w:p>
       <w:pPr>
@@ -7030,44 +7331,13 @@
           <w:lang w:val="en-US"/>
         </w:rPr>
       </w:pPr>
-      <w:bookmarkStart w:id="39" w:name="_Ref451862997"/>
-      <w:bookmarkStart w:id="40" w:name="_Toc451939374"/>
+      <w:bookmarkStart w:id="41" w:name="_Ref451862997"/>
+      <w:bookmarkStart w:id="42" w:name="_Toc451939374"/>
       <w:r>
         <w:rPr>
           <w:lang w:val="en-US"/>
         </w:rPr>
         <w:t>Search Engine</w:t>
-      </w:r>
-      <w:bookmarkEnd w:id="39"/>
-      <w:bookmarkEnd w:id="40"/>
-    </w:p>
-    <w:p>
-      <w:pPr>
-        <w:rPr>
-          <w:lang w:val="en-US"/>
-        </w:rPr>
-      </w:pPr>
-      <w:r>
-        <w:rPr>
-          <w:lang w:val="en-US"/>
-        </w:rPr>
-        <w:t>TODO</w:t>
-      </w:r>
-    </w:p>
-    <w:p>
-      <w:pPr>
-        <w:pStyle w:val="berschrift2"/>
-        <w:rPr>
-          <w:lang w:val="en-US"/>
-        </w:rPr>
-      </w:pPr>
-      <w:bookmarkStart w:id="41" w:name="_Ref451863220"/>
-      <w:bookmarkStart w:id="42" w:name="_Toc451939375"/>
-      <w:r>
-        <w:rPr>
-          <w:lang w:val="en-US"/>
-        </w:rPr>
-        <w:t>Persistence</w:t>
       </w:r>
       <w:bookmarkEnd w:id="41"/>
       <w:bookmarkEnd w:id="42"/>
@@ -7082,6 +7352,37 @@
         <w:rPr>
           <w:lang w:val="en-US"/>
         </w:rPr>
+        <w:t>TODO</w:t>
+      </w:r>
+    </w:p>
+    <w:p>
+      <w:pPr>
+        <w:pStyle w:val="berschrift2"/>
+        <w:rPr>
+          <w:lang w:val="en-US"/>
+        </w:rPr>
+      </w:pPr>
+      <w:bookmarkStart w:id="43" w:name="_Ref451863220"/>
+      <w:bookmarkStart w:id="44" w:name="_Toc451939375"/>
+      <w:r>
+        <w:rPr>
+          <w:lang w:val="en-US"/>
+        </w:rPr>
+        <w:t>Persistence</w:t>
+      </w:r>
+      <w:bookmarkEnd w:id="43"/>
+      <w:bookmarkEnd w:id="44"/>
+    </w:p>
+    <w:p>
+      <w:pPr>
+        <w:rPr>
+          <w:lang w:val="en-US"/>
+        </w:rPr>
+      </w:pPr>
+      <w:r>
+        <w:rPr>
+          <w:lang w:val="en-US"/>
+        </w:rPr>
         <w:t xml:space="preserve">TODO </w:t>
       </w:r>
       <w:proofErr w:type="spellStart"/>
@@ -7127,14 +7428,14 @@
           <w:lang w:val="en-US"/>
         </w:rPr>
       </w:pPr>
-      <w:bookmarkStart w:id="43" w:name="_Toc451939376"/>
+      <w:bookmarkStart w:id="45" w:name="_Toc451939376"/>
       <w:r>
         <w:rPr>
           <w:lang w:val="en-US"/>
         </w:rPr>
         <w:t>Backend Technology</w:t>
       </w:r>
-      <w:bookmarkEnd w:id="43"/>
+      <w:bookmarkEnd w:id="45"/>
     </w:p>
     <w:p>
       <w:pPr>
@@ -7156,14 +7457,14 @@
           <w:lang w:val="en-US"/>
         </w:rPr>
       </w:pPr>
-      <w:bookmarkStart w:id="44" w:name="_Toc451939377"/>
+      <w:bookmarkStart w:id="46" w:name="_Toc451939377"/>
       <w:r>
         <w:rPr>
           <w:lang w:val="en-US"/>
         </w:rPr>
         <w:t>Influencing Factors</w:t>
       </w:r>
-      <w:bookmarkEnd w:id="44"/>
+      <w:bookmarkEnd w:id="46"/>
     </w:p>
     <w:p>
       <w:pPr>
@@ -7510,14 +7811,14 @@
           <w:lang w:val="en-US"/>
         </w:rPr>
       </w:pPr>
-      <w:bookmarkStart w:id="45" w:name="_Toc451939378"/>
+      <w:bookmarkStart w:id="47" w:name="_Toc451939378"/>
       <w:r>
         <w:rPr>
           <w:lang w:val="en-US"/>
         </w:rPr>
         <w:t>Constraints</w:t>
       </w:r>
-      <w:bookmarkEnd w:id="45"/>
+      <w:bookmarkEnd w:id="47"/>
     </w:p>
     <w:p>
       <w:pPr>
@@ -7539,14 +7840,14 @@
           <w:lang w:val="en-US"/>
         </w:rPr>
       </w:pPr>
-      <w:bookmarkStart w:id="46" w:name="_Toc451939379"/>
+      <w:bookmarkStart w:id="48" w:name="_Toc451939379"/>
       <w:r>
         <w:rPr>
           <w:lang w:val="en-US"/>
         </w:rPr>
         <w:t>Considered Alternatives</w:t>
       </w:r>
-      <w:bookmarkEnd w:id="46"/>
+      <w:bookmarkEnd w:id="48"/>
     </w:p>
     <w:p>
       <w:pPr>
@@ -7705,14 +8006,14 @@
           <w:lang w:val="en-US"/>
         </w:rPr>
       </w:pPr>
-      <w:bookmarkStart w:id="47" w:name="_Toc451939380"/>
+      <w:bookmarkStart w:id="49" w:name="_Toc451939380"/>
       <w:r>
         <w:rPr>
           <w:lang w:val="en-US"/>
         </w:rPr>
         <w:t>Decision</w:t>
       </w:r>
-      <w:bookmarkEnd w:id="47"/>
+      <w:bookmarkEnd w:id="49"/>
     </w:p>
     <w:p>
       <w:pPr>
@@ -7788,14 +8089,14 @@
           <w:lang w:val="en-US"/>
         </w:rPr>
       </w:pPr>
-      <w:bookmarkStart w:id="48" w:name="_Toc451939381"/>
+      <w:bookmarkStart w:id="50" w:name="_Toc451939381"/>
       <w:r>
         <w:rPr>
           <w:lang w:val="en-US"/>
         </w:rPr>
         <w:t>Frontend</w:t>
       </w:r>
-      <w:bookmarkEnd w:id="48"/>
+      <w:bookmarkEnd w:id="50"/>
     </w:p>
     <w:p>
       <w:pPr>
@@ -7817,14 +8118,14 @@
           <w:lang w:val="en-US"/>
         </w:rPr>
       </w:pPr>
-      <w:bookmarkStart w:id="49" w:name="_Toc451939382"/>
+      <w:bookmarkStart w:id="51" w:name="_Toc451939382"/>
       <w:r>
         <w:rPr>
           <w:lang w:val="en-US"/>
         </w:rPr>
         <w:t>Deployment</w:t>
       </w:r>
-      <w:bookmarkEnd w:id="49"/>
+      <w:bookmarkEnd w:id="51"/>
     </w:p>
     <w:p>
       <w:pPr>
@@ -7860,7 +8161,7 @@
           <w:lang w:val="en-US"/>
         </w:rPr>
       </w:pPr>
-      <w:bookmarkStart w:id="50" w:name="_Toc451939383"/>
+      <w:bookmarkStart w:id="52" w:name="_Toc451939383"/>
       <w:r>
         <w:rPr>
           <w:lang w:val="en-US"/>
@@ -7868,7 +8169,7 @@
         <w:lastRenderedPageBreak/>
         <w:t>Quality Scenarios</w:t>
       </w:r>
-      <w:bookmarkEnd w:id="50"/>
+      <w:bookmarkEnd w:id="52"/>
     </w:p>
     <w:p>
       <w:pPr>
@@ -7898,7 +8199,7 @@
           <w:lang w:val="en-US"/>
         </w:rPr>
       </w:pPr>
-      <w:bookmarkStart w:id="51" w:name="_Toc451939384"/>
+      <w:bookmarkStart w:id="53" w:name="_Toc451939384"/>
       <w:r>
         <w:rPr>
           <w:lang w:val="en-US"/>
@@ -7906,7 +8207,7 @@
         <w:lastRenderedPageBreak/>
         <w:t>Technical Risks</w:t>
       </w:r>
-      <w:bookmarkEnd w:id="51"/>
+      <w:bookmarkEnd w:id="53"/>
     </w:p>
     <w:p>
       <w:pPr>
@@ -7928,7 +8229,7 @@
           <w:lang w:val="en-US"/>
         </w:rPr>
       </w:pPr>
-      <w:bookmarkStart w:id="52" w:name="_Toc451939385"/>
+      <w:bookmarkStart w:id="54" w:name="_Toc451939385"/>
       <w:r>
         <w:rPr>
           <w:lang w:val="en-US"/>
@@ -7936,7 +8237,7 @@
         <w:lastRenderedPageBreak/>
         <w:t>Glossary</w:t>
       </w:r>
-      <w:bookmarkEnd w:id="52"/>
+      <w:bookmarkEnd w:id="54"/>
     </w:p>
     <w:p>
       <w:pPr>
@@ -8083,7 +8384,7 @@
       </w:r>
     </w:p>
     <w:sectPr>
-      <w:headerReference w:type="default" r:id="rId14"/>
+      <w:headerReference w:type="default" r:id="rId15"/>
       <w:type w:val="continuous"/>
       <w:pgSz w:w="11906" w:h="16838" w:code="9"/>
       <w:pgMar w:top="1418" w:right="1418" w:bottom="1134" w:left="1985" w:header="720" w:footer="720" w:gutter="0"/>
@@ -8161,14 +8462,27 @@
     <w:r>
       <w:instrText xml:space="preserve"> IF  </w:instrText>
     </w:r>
-    <w:fldSimple w:instr=" STYLEREF &quot;Überschrift 1&quot; \n \* MERGEFORMAT ">
-      <w:r>
-        <w:rPr>
-          <w:noProof/>
-        </w:rPr>
-        <w:instrText>6</w:instrText>
-      </w:r>
-    </w:fldSimple>
+    <w:r>
+      <w:fldChar w:fldCharType="begin"/>
+    </w:r>
+    <w:r>
+      <w:instrText xml:space="preserve"> STYLEREF "Überschrift 1" \n \* MERGEFORMAT </w:instrText>
+    </w:r>
+    <w:r>
+      <w:fldChar w:fldCharType="separate"/>
+    </w:r>
+    <w:r>
+      <w:rPr>
+        <w:noProof/>
+      </w:rPr>
+      <w:instrText>6</w:instrText>
+    </w:r>
+    <w:r>
+      <w:rPr>
+        <w:noProof/>
+      </w:rPr>
+      <w:fldChar w:fldCharType="end"/>
+    </w:r>
     <w:r>
       <w:instrText xml:space="preserve">&lt;&gt;"0" </w:instrText>
     </w:r>
@@ -8178,14 +8492,27 @@
     <w:r>
       <w:instrText xml:space="preserve"> QUOTE </w:instrText>
     </w:r>
-    <w:fldSimple w:instr=" STYLEREF &quot;Überschrift 1&quot; \n \* MERGEFORMAT ">
-      <w:r>
-        <w:rPr>
-          <w:noProof/>
-        </w:rPr>
-        <w:instrText>6</w:instrText>
-      </w:r>
-    </w:fldSimple>
+    <w:r>
+      <w:fldChar w:fldCharType="begin"/>
+    </w:r>
+    <w:r>
+      <w:instrText xml:space="preserve"> STYLEREF "Überschrift 1" \n \* MERGEFORMAT </w:instrText>
+    </w:r>
+    <w:r>
+      <w:fldChar w:fldCharType="separate"/>
+    </w:r>
+    <w:r>
+      <w:rPr>
+        <w:noProof/>
+      </w:rPr>
+      <w:instrText>6</w:instrText>
+    </w:r>
+    <w:r>
+      <w:rPr>
+        <w:noProof/>
+      </w:rPr>
+      <w:fldChar w:fldCharType="end"/>
+    </w:r>
     <w:r>
       <w:instrText xml:space="preserve"> " " \* MERGEFORMAT </w:instrText>
     </w:r>
@@ -8219,14 +8546,27 @@
     <w:r>
       <w:fldChar w:fldCharType="end"/>
     </w:r>
-    <w:fldSimple w:instr=" STYLEREF &quot;Überschrift 1&quot; \* MERGEFORMAT ">
-      <w:r>
-        <w:rPr>
-          <w:noProof/>
-        </w:rPr>
-        <w:t>Runtime View</w:t>
-      </w:r>
-    </w:fldSimple>
+    <w:r>
+      <w:fldChar w:fldCharType="begin"/>
+    </w:r>
+    <w:r>
+      <w:instrText xml:space="preserve"> STYLEREF "Überschrift 1" \* MERGEFORMAT </w:instrText>
+    </w:r>
+    <w:r>
+      <w:fldChar w:fldCharType="separate"/>
+    </w:r>
+    <w:r>
+      <w:rPr>
+        <w:noProof/>
+      </w:rPr>
+      <w:t>Runtime View</w:t>
+    </w:r>
+    <w:r>
+      <w:rPr>
+        <w:noProof/>
+      </w:rPr>
+      <w:fldChar w:fldCharType="end"/>
+    </w:r>
     <w:r>
       <w:tab/>
     </w:r>
@@ -8243,7 +8583,7 @@
       <w:rPr>
         <w:noProof/>
       </w:rPr>
-      <w:t>17</w:t>
+      <w:t>18</w:t>
     </w:r>
     <w:r>
       <w:fldChar w:fldCharType="end"/>
@@ -11289,7 +11629,7 @@
 </file>
 
 <file path=customXml/itemProps1.xml><?xml version="1.0" encoding="utf-8"?>
-<ds:datastoreItem xmlns:ds="http://schemas.openxmlformats.org/officeDocument/2006/customXml" ds:itemID="{BB24BF21-1656-4564-9BD2-68AFF594B2DA}">
+<ds:datastoreItem xmlns:ds="http://schemas.openxmlformats.org/officeDocument/2006/customXml" ds:itemID="{DBEAF219-E79C-4195-83A9-FDB8BA329A3D}">
   <ds:schemaRefs>
     <ds:schemaRef ds:uri="http://schemas.openxmlformats.org/officeDocument/2006/bibliography"/>
   </ds:schemaRefs>

</xml_diff>

<commit_message>
[KNOW-62] search article description added
</commit_message>
<xml_diff>
--- a/docs/documentation/architecture/Architecture Documentation.docx
+++ b/docs/documentation/architecture/Architecture Documentation.docx
@@ -282,8 +282,6 @@
               <w:br/>
               <w:t xml:space="preserve">               </w:t>
             </w:r>
-            <w:proofErr w:type="spellStart"/>
-            <w:proofErr w:type="gramStart"/>
             <w:r>
               <w:rPr>
                 <w:b/>
@@ -292,8 +290,6 @@
               </w:rPr>
               <w:t>kan</w:t>
             </w:r>
-            <w:proofErr w:type="spellEnd"/>
-            <w:proofErr w:type="gramEnd"/>
           </w:p>
         </w:tc>
       </w:tr>
@@ -411,17 +407,8 @@
                                 <w:lang w:val="en-US"/>
                               </w:rPr>
                               <w:br/>
-                            </w:r>
-                            <w:proofErr w:type="spellStart"/>
-                            <w:r>
-                              <w:rPr>
-                                <w:rStyle w:val="TitelZchn"/>
-                                <w:b/>
-                                <w:lang w:val="en-US"/>
-                              </w:rPr>
                               <w:t>Knownana</w:t>
                             </w:r>
-                            <w:proofErr w:type="spellEnd"/>
                           </w:p>
                         </w:txbxContent>
                       </wps:txbx>
@@ -481,17 +468,8 @@
                           <w:lang w:val="en-US"/>
                         </w:rPr>
                         <w:br/>
-                      </w:r>
-                      <w:proofErr w:type="spellStart"/>
-                      <w:r>
-                        <w:rPr>
-                          <w:rStyle w:val="TitelZchn"/>
-                          <w:b/>
-                          <w:lang w:val="en-US"/>
-                        </w:rPr>
                         <w:t>Knownana</w:t>
                       </w:r>
-                      <w:proofErr w:type="spellEnd"/>
                     </w:p>
                   </w:txbxContent>
                 </v:textbox>
@@ -594,14 +572,13 @@
                             <w:pPr>
                               <w:pStyle w:val="Untertitel"/>
                             </w:pPr>
-                            <w:proofErr w:type="spellStart"/>
                             <w:r>
                               <w:rPr>
                                 <w:b/>
+                                <w:lang w:val="en-US"/>
                               </w:rPr>
                               <w:t>Authors</w:t>
                             </w:r>
-                            <w:proofErr w:type="spellEnd"/>
                             <w:r>
                               <w:rPr>
                                 <w:b/>
@@ -609,13 +586,8 @@
                               <w:br/>
                             </w:r>
                             <w:r>
-                              <w:t xml:space="preserve">Vladislav </w:t>
+                              <w:t>Vladislav Chumak</w:t>
                             </w:r>
-                            <w:proofErr w:type="spellStart"/>
-                            <w:r>
-                              <w:t>Chumak</w:t>
-                            </w:r>
-                            <w:proofErr w:type="spellEnd"/>
                             <w:r>
                               <w:br/>
                               <w:t>Alexander Schramm</w:t>
@@ -659,14 +631,13 @@
                       <w:pPr>
                         <w:pStyle w:val="Untertitel"/>
                       </w:pPr>
-                      <w:proofErr w:type="spellStart"/>
                       <w:r>
                         <w:rPr>
                           <w:b/>
+                          <w:lang w:val="en-US"/>
                         </w:rPr>
                         <w:t>Authors</w:t>
                       </w:r>
-                      <w:proofErr w:type="spellEnd"/>
                       <w:r>
                         <w:rPr>
                           <w:b/>
@@ -674,13 +645,8 @@
                         <w:br/>
                       </w:r>
                       <w:r>
-                        <w:t xml:space="preserve">Vladislav </w:t>
+                        <w:t>Vladislav Chumak</w:t>
                       </w:r>
-                      <w:proofErr w:type="spellStart"/>
-                      <w:r>
-                        <w:t>Chumak</w:t>
-                      </w:r>
-                      <w:proofErr w:type="spellEnd"/>
                       <w:r>
                         <w:br/>
                         <w:t>Alexander Schramm</w:t>
@@ -732,7 +698,7 @@
           <w:lang w:val="en-US"/>
         </w:rPr>
       </w:pPr>
-      <w:bookmarkStart w:id="0" w:name="_Toc451939354"/>
+      <w:bookmarkStart w:id="0" w:name="_Toc451942941"/>
       <w:r>
         <w:rPr>
           <w:lang w:val="en-US"/>
@@ -783,7 +749,7 @@
         <w:fldChar w:fldCharType="begin"/>
       </w:r>
       <w:r>
-        <w:instrText xml:space="preserve"> PAGEREF _Toc451939354 \h </w:instrText>
+        <w:instrText xml:space="preserve"> PAGEREF _Toc451942941 \h </w:instrText>
       </w:r>
       <w:r>
         <w:fldChar w:fldCharType="separate"/>
@@ -818,7 +784,7 @@
         <w:fldChar w:fldCharType="begin"/>
       </w:r>
       <w:r>
-        <w:instrText xml:space="preserve"> PAGEREF _Toc451939355 \h </w:instrText>
+        <w:instrText xml:space="preserve"> PAGEREF _Toc451942942 \h </w:instrText>
       </w:r>
       <w:r>
         <w:fldChar w:fldCharType="separate"/>
@@ -853,7 +819,7 @@
         <w:fldChar w:fldCharType="begin"/>
       </w:r>
       <w:r>
-        <w:instrText xml:space="preserve"> PAGEREF _Toc451939356 \h </w:instrText>
+        <w:instrText xml:space="preserve"> PAGEREF _Toc451942943 \h </w:instrText>
       </w:r>
       <w:r>
         <w:fldChar w:fldCharType="separate"/>
@@ -888,7 +854,7 @@
         <w:fldChar w:fldCharType="begin"/>
       </w:r>
       <w:r>
-        <w:instrText xml:space="preserve"> PAGEREF _Toc451939357 \h </w:instrText>
+        <w:instrText xml:space="preserve"> PAGEREF _Toc451942944 \h </w:instrText>
       </w:r>
       <w:r>
         <w:fldChar w:fldCharType="separate"/>
@@ -923,7 +889,7 @@
         <w:fldChar w:fldCharType="begin"/>
       </w:r>
       <w:r>
-        <w:instrText xml:space="preserve"> PAGEREF _Toc451939358 \h </w:instrText>
+        <w:instrText xml:space="preserve"> PAGEREF _Toc451942945 \h </w:instrText>
       </w:r>
       <w:r>
         <w:fldChar w:fldCharType="separate"/>
@@ -958,7 +924,7 @@
         <w:fldChar w:fldCharType="begin"/>
       </w:r>
       <w:r>
-        <w:instrText xml:space="preserve"> PAGEREF _Toc451939359 \h </w:instrText>
+        <w:instrText xml:space="preserve"> PAGEREF _Toc451942946 \h </w:instrText>
       </w:r>
       <w:r>
         <w:fldChar w:fldCharType="separate"/>
@@ -1008,7 +974,7 @@
         <w:fldChar w:fldCharType="begin"/>
       </w:r>
       <w:r>
-        <w:instrText xml:space="preserve"> PAGEREF _Toc451939360 \h </w:instrText>
+        <w:instrText xml:space="preserve"> PAGEREF _Toc451942947 \h </w:instrText>
       </w:r>
       <w:r>
         <w:fldChar w:fldCharType="separate"/>
@@ -1058,7 +1024,7 @@
         <w:fldChar w:fldCharType="begin"/>
       </w:r>
       <w:r>
-        <w:instrText xml:space="preserve"> PAGEREF _Toc451939361 \h </w:instrText>
+        <w:instrText xml:space="preserve"> PAGEREF _Toc451942948 \h </w:instrText>
       </w:r>
       <w:r>
         <w:fldChar w:fldCharType="separate"/>
@@ -1108,7 +1074,7 @@
         <w:fldChar w:fldCharType="begin"/>
       </w:r>
       <w:r>
-        <w:instrText xml:space="preserve"> PAGEREF _Toc451939362 \h </w:instrText>
+        <w:instrText xml:space="preserve"> PAGEREF _Toc451942949 \h </w:instrText>
       </w:r>
       <w:r>
         <w:fldChar w:fldCharType="separate"/>
@@ -1158,7 +1124,7 @@
         <w:fldChar w:fldCharType="begin"/>
       </w:r>
       <w:r>
-        <w:instrText xml:space="preserve"> PAGEREF _Toc451939363 \h </w:instrText>
+        <w:instrText xml:space="preserve"> PAGEREF _Toc451942950 \h </w:instrText>
       </w:r>
       <w:r>
         <w:fldChar w:fldCharType="separate"/>
@@ -1208,7 +1174,7 @@
         <w:fldChar w:fldCharType="begin"/>
       </w:r>
       <w:r>
-        <w:instrText xml:space="preserve"> PAGEREF _Toc451939364 \h </w:instrText>
+        <w:instrText xml:space="preserve"> PAGEREF _Toc451942951 \h </w:instrText>
       </w:r>
       <w:r>
         <w:fldChar w:fldCharType="separate"/>
@@ -1256,7 +1222,7 @@
         <w:fldChar w:fldCharType="begin"/>
       </w:r>
       <w:r>
-        <w:instrText xml:space="preserve"> PAGEREF _Toc451939365 \h </w:instrText>
+        <w:instrText xml:space="preserve"> PAGEREF _Toc451942952 \h </w:instrText>
       </w:r>
       <w:r>
         <w:fldChar w:fldCharType="separate"/>
@@ -1304,7 +1270,7 @@
         <w:fldChar w:fldCharType="begin"/>
       </w:r>
       <w:r>
-        <w:instrText xml:space="preserve"> PAGEREF _Toc451939366 \h </w:instrText>
+        <w:instrText xml:space="preserve"> PAGEREF _Toc451942953 \h </w:instrText>
       </w:r>
       <w:r>
         <w:fldChar w:fldCharType="separate"/>
@@ -1354,7 +1320,7 @@
         <w:fldChar w:fldCharType="begin"/>
       </w:r>
       <w:r>
-        <w:instrText xml:space="preserve"> PAGEREF _Toc451939367 \h </w:instrText>
+        <w:instrText xml:space="preserve"> PAGEREF _Toc451942954 \h </w:instrText>
       </w:r>
       <w:r>
         <w:fldChar w:fldCharType="separate"/>
@@ -1402,7 +1368,7 @@
         <w:fldChar w:fldCharType="begin"/>
       </w:r>
       <w:r>
-        <w:instrText xml:space="preserve"> PAGEREF _Toc451939368 \h </w:instrText>
+        <w:instrText xml:space="preserve"> PAGEREF _Toc451942955 \h </w:instrText>
       </w:r>
       <w:r>
         <w:fldChar w:fldCharType="separate"/>
@@ -1450,7 +1416,7 @@
         <w:fldChar w:fldCharType="begin"/>
       </w:r>
       <w:r>
-        <w:instrText xml:space="preserve"> PAGEREF _Toc451939369 \h </w:instrText>
+        <w:instrText xml:space="preserve"> PAGEREF _Toc451942956 \h </w:instrText>
       </w:r>
       <w:r>
         <w:fldChar w:fldCharType="separate"/>
@@ -1498,13 +1464,13 @@
         <w:fldChar w:fldCharType="begin"/>
       </w:r>
       <w:r>
-        <w:instrText xml:space="preserve"> PAGEREF _Toc451939370 \h </w:instrText>
+        <w:instrText xml:space="preserve"> PAGEREF _Toc451942957 \h </w:instrText>
       </w:r>
       <w:r>
         <w:fldChar w:fldCharType="separate"/>
       </w:r>
       <w:r>
-        <w:t>17</w:t>
+        <w:t>18</w:t>
       </w:r>
       <w:r>
         <w:fldChar w:fldCharType="end"/>
@@ -1548,13 +1514,13 @@
         <w:fldChar w:fldCharType="begin"/>
       </w:r>
       <w:r>
-        <w:instrText xml:space="preserve"> PAGEREF _Toc451939371 \h </w:instrText>
+        <w:instrText xml:space="preserve"> PAGEREF _Toc451942958 \h </w:instrText>
       </w:r>
       <w:r>
         <w:fldChar w:fldCharType="separate"/>
       </w:r>
       <w:r>
-        <w:t>18</w:t>
+        <w:t>20</w:t>
       </w:r>
       <w:r>
         <w:fldChar w:fldCharType="end"/>
@@ -1598,13 +1564,13 @@
         <w:fldChar w:fldCharType="begin"/>
       </w:r>
       <w:r>
-        <w:instrText xml:space="preserve"> PAGEREF _Toc451939372 \h </w:instrText>
+        <w:instrText xml:space="preserve"> PAGEREF _Toc451942959 \h </w:instrText>
       </w:r>
       <w:r>
         <w:fldChar w:fldCharType="separate"/>
       </w:r>
       <w:r>
-        <w:t>19</w:t>
+        <w:t>21</w:t>
       </w:r>
       <w:r>
         <w:fldChar w:fldCharType="end"/>
@@ -1648,13 +1614,13 @@
         <w:fldChar w:fldCharType="begin"/>
       </w:r>
       <w:r>
-        <w:instrText xml:space="preserve"> PAGEREF _Toc451939373 \h </w:instrText>
+        <w:instrText xml:space="preserve"> PAGEREF _Toc451942960 \h </w:instrText>
       </w:r>
       <w:r>
         <w:fldChar w:fldCharType="separate"/>
       </w:r>
       <w:r>
-        <w:t>20</w:t>
+        <w:t>22</w:t>
       </w:r>
       <w:r>
         <w:fldChar w:fldCharType="end"/>
@@ -1696,13 +1662,13 @@
         <w:fldChar w:fldCharType="begin"/>
       </w:r>
       <w:r>
-        <w:instrText xml:space="preserve"> PAGEREF _Toc451939374 \h </w:instrText>
+        <w:instrText xml:space="preserve"> PAGEREF _Toc451942961 \h </w:instrText>
       </w:r>
       <w:r>
         <w:fldChar w:fldCharType="separate"/>
       </w:r>
       <w:r>
-        <w:t>20</w:t>
+        <w:t>22</w:t>
       </w:r>
       <w:r>
         <w:fldChar w:fldCharType="end"/>
@@ -1744,13 +1710,13 @@
         <w:fldChar w:fldCharType="begin"/>
       </w:r>
       <w:r>
-        <w:instrText xml:space="preserve"> PAGEREF _Toc451939375 \h </w:instrText>
+        <w:instrText xml:space="preserve"> PAGEREF _Toc451942962 \h </w:instrText>
       </w:r>
       <w:r>
         <w:fldChar w:fldCharType="separate"/>
       </w:r>
       <w:r>
-        <w:t>20</w:t>
+        <w:t>22</w:t>
       </w:r>
       <w:r>
         <w:fldChar w:fldCharType="end"/>
@@ -1792,13 +1758,13 @@
         <w:fldChar w:fldCharType="begin"/>
       </w:r>
       <w:r>
-        <w:instrText xml:space="preserve"> PAGEREF _Toc451939376 \h </w:instrText>
+        <w:instrText xml:space="preserve"> PAGEREF _Toc451942963 \h </w:instrText>
       </w:r>
       <w:r>
         <w:fldChar w:fldCharType="separate"/>
       </w:r>
       <w:r>
-        <w:t>20</w:t>
+        <w:t>22</w:t>
       </w:r>
       <w:r>
         <w:fldChar w:fldCharType="end"/>
@@ -1840,13 +1806,13 @@
         <w:fldChar w:fldCharType="begin"/>
       </w:r>
       <w:r>
-        <w:instrText xml:space="preserve"> PAGEREF _Toc451939377 \h </w:instrText>
+        <w:instrText xml:space="preserve"> PAGEREF _Toc451942964 \h </w:instrText>
       </w:r>
       <w:r>
         <w:fldChar w:fldCharType="separate"/>
       </w:r>
       <w:r>
-        <w:t>20</w:t>
+        <w:t>22</w:t>
       </w:r>
       <w:r>
         <w:fldChar w:fldCharType="end"/>
@@ -1888,13 +1854,13 @@
         <w:fldChar w:fldCharType="begin"/>
       </w:r>
       <w:r>
-        <w:instrText xml:space="preserve"> PAGEREF _Toc451939378 \h </w:instrText>
+        <w:instrText xml:space="preserve"> PAGEREF _Toc451942965 \h </w:instrText>
       </w:r>
       <w:r>
         <w:fldChar w:fldCharType="separate"/>
       </w:r>
       <w:r>
-        <w:t>20</w:t>
+        <w:t>22</w:t>
       </w:r>
       <w:r>
         <w:fldChar w:fldCharType="end"/>
@@ -1936,13 +1902,13 @@
         <w:fldChar w:fldCharType="begin"/>
       </w:r>
       <w:r>
-        <w:instrText xml:space="preserve"> PAGEREF _Toc451939379 \h </w:instrText>
+        <w:instrText xml:space="preserve"> PAGEREF _Toc451942966 \h </w:instrText>
       </w:r>
       <w:r>
         <w:fldChar w:fldCharType="separate"/>
       </w:r>
       <w:r>
-        <w:t>20</w:t>
+        <w:t>22</w:t>
       </w:r>
       <w:r>
         <w:fldChar w:fldCharType="end"/>
@@ -1984,13 +1950,13 @@
         <w:fldChar w:fldCharType="begin"/>
       </w:r>
       <w:r>
-        <w:instrText xml:space="preserve"> PAGEREF _Toc451939380 \h </w:instrText>
+        <w:instrText xml:space="preserve"> PAGEREF _Toc451942967 \h </w:instrText>
       </w:r>
       <w:r>
         <w:fldChar w:fldCharType="separate"/>
       </w:r>
       <w:r>
-        <w:t>21</w:t>
+        <w:t>23</w:t>
       </w:r>
       <w:r>
         <w:fldChar w:fldCharType="end"/>
@@ -2032,13 +1998,13 @@
         <w:fldChar w:fldCharType="begin"/>
       </w:r>
       <w:r>
-        <w:instrText xml:space="preserve"> PAGEREF _Toc451939381 \h </w:instrText>
+        <w:instrText xml:space="preserve"> PAGEREF _Toc451942968 \h </w:instrText>
       </w:r>
       <w:r>
         <w:fldChar w:fldCharType="separate"/>
       </w:r>
       <w:r>
-        <w:t>21</w:t>
+        <w:t>23</w:t>
       </w:r>
       <w:r>
         <w:fldChar w:fldCharType="end"/>
@@ -2080,13 +2046,13 @@
         <w:fldChar w:fldCharType="begin"/>
       </w:r>
       <w:r>
-        <w:instrText xml:space="preserve"> PAGEREF _Toc451939382 \h </w:instrText>
+        <w:instrText xml:space="preserve"> PAGEREF _Toc451942969 \h </w:instrText>
       </w:r>
       <w:r>
         <w:fldChar w:fldCharType="separate"/>
       </w:r>
       <w:r>
-        <w:t>21</w:t>
+        <w:t>23</w:t>
       </w:r>
       <w:r>
         <w:fldChar w:fldCharType="end"/>
@@ -2130,13 +2096,13 @@
         <w:fldChar w:fldCharType="begin"/>
       </w:r>
       <w:r>
-        <w:instrText xml:space="preserve"> PAGEREF _Toc451939383 \h </w:instrText>
+        <w:instrText xml:space="preserve"> PAGEREF _Toc451942970 \h </w:instrText>
       </w:r>
       <w:r>
         <w:fldChar w:fldCharType="separate"/>
       </w:r>
       <w:r>
-        <w:t>22</w:t>
+        <w:t>24</w:t>
       </w:r>
       <w:r>
         <w:fldChar w:fldCharType="end"/>
@@ -2181,13 +2147,13 @@
         <w:fldChar w:fldCharType="begin"/>
       </w:r>
       <w:r>
-        <w:instrText xml:space="preserve"> PAGEREF _Toc451939384 \h </w:instrText>
+        <w:instrText xml:space="preserve"> PAGEREF _Toc451942971 \h </w:instrText>
       </w:r>
       <w:r>
         <w:fldChar w:fldCharType="separate"/>
       </w:r>
       <w:r>
-        <w:t>23</w:t>
+        <w:t>25</w:t>
       </w:r>
       <w:r>
         <w:fldChar w:fldCharType="end"/>
@@ -2231,13 +2197,13 @@
         <w:fldChar w:fldCharType="begin"/>
       </w:r>
       <w:r>
-        <w:instrText xml:space="preserve"> PAGEREF _Toc451939385 \h </w:instrText>
+        <w:instrText xml:space="preserve"> PAGEREF _Toc451942972 \h </w:instrText>
       </w:r>
       <w:r>
         <w:fldChar w:fldCharType="separate"/>
       </w:r>
       <w:r>
-        <w:t>24</w:t>
+        <w:t>26</w:t>
       </w:r>
       <w:r>
         <w:fldChar w:fldCharType="end"/>
@@ -2263,7 +2229,7 @@
         <w:lastRenderedPageBreak/>
         <w:fldChar w:fldCharType="end"/>
       </w:r>
-      <w:bookmarkStart w:id="1" w:name="_Toc451939355"/>
+      <w:bookmarkStart w:id="1" w:name="_Toc451942942"/>
       <w:r>
         <w:rPr>
           <w:lang w:val="en-US"/>
@@ -2312,7 +2278,7 @@
         <w:fldChar w:fldCharType="begin"/>
       </w:r>
       <w:r>
-        <w:instrText xml:space="preserve"> PAGEREF _Toc451939386 \h </w:instrText>
+        <w:instrText xml:space="preserve"> PAGEREF _Toc451942973 \h </w:instrText>
       </w:r>
       <w:r>
         <w:fldChar w:fldCharType="separate"/>
@@ -2353,7 +2319,7 @@
         <w:rPr>
           <w:lang w:val="en-US"/>
         </w:rPr>
-        <w:instrText xml:space="preserve"> PAGEREF _Toc451939387 \h </w:instrText>
+        <w:instrText xml:space="preserve"> PAGEREF _Toc451942974 \h </w:instrText>
       </w:r>
       <w:r>
         <w:fldChar w:fldCharType="separate"/>
@@ -2397,7 +2363,7 @@
         <w:rPr>
           <w:lang w:val="en-US"/>
         </w:rPr>
-        <w:instrText xml:space="preserve"> PAGEREF _Toc451939388 \h </w:instrText>
+        <w:instrText xml:space="preserve"> PAGEREF _Toc451942975 \h </w:instrText>
       </w:r>
       <w:r>
         <w:fldChar w:fldCharType="separate"/>
@@ -2407,6 +2373,94 @@
           <w:lang w:val="en-US"/>
         </w:rPr>
         <w:t>16</w:t>
+      </w:r>
+      <w:r>
+        <w:fldChar w:fldCharType="end"/>
+      </w:r>
+    </w:p>
+    <w:p>
+      <w:pPr>
+        <w:pStyle w:val="Abbildungsverzeichnis"/>
+        <w:rPr>
+          <w:rFonts w:asciiTheme="minorHAnsi" w:eastAsiaTheme="minorEastAsia" w:hAnsiTheme="minorHAnsi" w:cstheme="minorBidi"/>
+          <w:sz w:val="22"/>
+          <w:szCs w:val="22"/>
+          <w:lang w:val="en-US"/>
+        </w:rPr>
+      </w:pPr>
+      <w:r>
+        <w:rPr>
+          <w:lang w:val="en-US"/>
+        </w:rPr>
+        <w:t>Figure 4: read article sequence diagram</w:t>
+      </w:r>
+      <w:r>
+        <w:rPr>
+          <w:lang w:val="en-US"/>
+        </w:rPr>
+        <w:tab/>
+      </w:r>
+      <w:r>
+        <w:fldChar w:fldCharType="begin"/>
+      </w:r>
+      <w:r>
+        <w:rPr>
+          <w:lang w:val="en-US"/>
+        </w:rPr>
+        <w:instrText xml:space="preserve"> PAGEREF _Toc451942976 \h </w:instrText>
+      </w:r>
+      <w:r>
+        <w:fldChar w:fldCharType="separate"/>
+      </w:r>
+      <w:r>
+        <w:rPr>
+          <w:lang w:val="en-US"/>
+        </w:rPr>
+        <w:t>17</w:t>
+      </w:r>
+      <w:r>
+        <w:fldChar w:fldCharType="end"/>
+      </w:r>
+    </w:p>
+    <w:p>
+      <w:pPr>
+        <w:pStyle w:val="Abbildungsverzeichnis"/>
+        <w:rPr>
+          <w:rFonts w:asciiTheme="minorHAnsi" w:eastAsiaTheme="minorEastAsia" w:hAnsiTheme="minorHAnsi" w:cstheme="minorBidi"/>
+          <w:sz w:val="22"/>
+          <w:szCs w:val="22"/>
+          <w:lang w:val="en-US"/>
+        </w:rPr>
+      </w:pPr>
+      <w:r>
+        <w:rPr>
+          <w:lang w:val="en-US"/>
+        </w:rPr>
+        <w:t>Figure 5: search article sequence diagram</w:t>
+      </w:r>
+      <w:r>
+        <w:rPr>
+          <w:lang w:val="en-US"/>
+        </w:rPr>
+        <w:tab/>
+      </w:r>
+      <w:r>
+        <w:fldChar w:fldCharType="begin"/>
+      </w:r>
+      <w:r>
+        <w:rPr>
+          <w:lang w:val="en-US"/>
+        </w:rPr>
+        <w:instrText xml:space="preserve"> PAGEREF _Toc451942977 \h </w:instrText>
+      </w:r>
+      <w:r>
+        <w:fldChar w:fldCharType="separate"/>
+      </w:r>
+      <w:r>
+        <w:rPr>
+          <w:lang w:val="en-US"/>
+        </w:rPr>
+        <w:t>19</w:t>
       </w:r>
       <w:r>
         <w:fldChar w:fldCharType="end"/>
@@ -2438,14 +2492,16 @@
           <w:lang w:val="en-US"/>
         </w:rPr>
       </w:pPr>
-      <w:bookmarkStart w:id="2" w:name="_Toc451939356"/>
+      <w:bookmarkStart w:id="2" w:name="_Toc451942943"/>
       <w:r>
         <w:rPr>
           <w:lang w:val="en-US"/>
         </w:rPr>
         <w:t>List of Tables</w:t>
       </w:r>
+      <w:bookmarkStart w:id="3" w:name="_GoBack"/>
       <w:bookmarkEnd w:id="2"/>
+      <w:bookmarkEnd w:id="3"/>
     </w:p>
     <w:p>
       <w:pPr>
@@ -2497,7 +2553,7 @@
         <w:rPr>
           <w:lang w:val="en-US"/>
         </w:rPr>
-        <w:instrText xml:space="preserve"> PAGEREF _Toc451939389 \h </w:instrText>
+        <w:instrText xml:space="preserve"> PAGEREF _Toc451942978 \h </w:instrText>
       </w:r>
       <w:r>
         <w:fldChar w:fldCharType="separate"/>
@@ -2541,7 +2597,7 @@
         <w:rPr>
           <w:lang w:val="en-US"/>
         </w:rPr>
-        <w:instrText xml:space="preserve"> PAGEREF _Toc451939390 \h </w:instrText>
+        <w:instrText xml:space="preserve"> PAGEREF _Toc451942979 \h </w:instrText>
       </w:r>
       <w:r>
         <w:fldChar w:fldCharType="separate"/>
@@ -2585,7 +2641,7 @@
         <w:rPr>
           <w:lang w:val="en-US"/>
         </w:rPr>
-        <w:instrText xml:space="preserve"> PAGEREF _Toc451939391 \h </w:instrText>
+        <w:instrText xml:space="preserve"> PAGEREF _Toc451942980 \h </w:instrText>
       </w:r>
       <w:r>
         <w:fldChar w:fldCharType="separate"/>
@@ -2629,7 +2685,7 @@
         <w:rPr>
           <w:lang w:val="en-US"/>
         </w:rPr>
-        <w:instrText xml:space="preserve"> PAGEREF _Toc451939392 \h </w:instrText>
+        <w:instrText xml:space="preserve"> PAGEREF _Toc451942981 \h </w:instrText>
       </w:r>
       <w:r>
         <w:fldChar w:fldCharType="separate"/>
@@ -2673,7 +2729,7 @@
         <w:rPr>
           <w:lang w:val="en-US"/>
         </w:rPr>
-        <w:instrText xml:space="preserve"> PAGEREF _Toc451939393 \h </w:instrText>
+        <w:instrText xml:space="preserve"> PAGEREF _Toc451942982 \h </w:instrText>
       </w:r>
       <w:r>
         <w:fldChar w:fldCharType="separate"/>
@@ -2711,14 +2767,14 @@
         <w:lastRenderedPageBreak/>
         <w:fldChar w:fldCharType="end"/>
       </w:r>
-      <w:bookmarkStart w:id="3" w:name="_Toc451939357"/>
+      <w:bookmarkStart w:id="4" w:name="_Toc451942944"/>
       <w:r>
         <w:rPr>
           <w:lang w:val="en-US"/>
         </w:rPr>
         <w:t>List of Abbreviations</w:t>
       </w:r>
-      <w:bookmarkEnd w:id="3"/>
+      <w:bookmarkEnd w:id="4"/>
     </w:p>
     <w:p>
       <w:pPr>
@@ -2741,19 +2797,11 @@
         </w:rPr>
         <w:tab/>
       </w:r>
-      <w:proofErr w:type="spellStart"/>
-      <w:r>
-        <w:rPr>
-          <w:lang w:val="en-US"/>
-        </w:rPr>
-        <w:t>HyperText</w:t>
-      </w:r>
-      <w:proofErr w:type="spellEnd"/>
-      <w:r>
-        <w:rPr>
-          <w:lang w:val="en-US"/>
-        </w:rPr>
-        <w:t xml:space="preserve"> Markup Language</w:t>
+      <w:r>
+        <w:rPr>
+          <w:lang w:val="en-US"/>
+        </w:rPr>
+        <w:t>HyperText Markup Language</w:t>
       </w:r>
     </w:p>
     <w:p>
@@ -2913,7 +2961,7 @@
           <w:lang w:val="en-US"/>
         </w:rPr>
       </w:pPr>
-      <w:bookmarkStart w:id="4" w:name="_Toc451939358"/>
+      <w:bookmarkStart w:id="5" w:name="_Toc451942945"/>
       <w:r>
         <w:rPr>
           <w:lang w:val="en-US"/>
@@ -2921,7 +2969,7 @@
         <w:lastRenderedPageBreak/>
         <w:t>Version History</w:t>
       </w:r>
-      <w:bookmarkEnd w:id="4"/>
+      <w:bookmarkEnd w:id="5"/>
     </w:p>
     <w:tbl>
       <w:tblPr>
@@ -3140,7 +3188,7 @@
           <w:lang w:val="en-US"/>
         </w:rPr>
       </w:pPr>
-      <w:bookmarkStart w:id="5" w:name="_Toc451939359"/>
+      <w:bookmarkStart w:id="6" w:name="_Toc451942946"/>
       <w:r>
         <w:rPr>
           <w:lang w:val="en-US"/>
@@ -3148,7 +3196,7 @@
         <w:lastRenderedPageBreak/>
         <w:t>Preface</w:t>
       </w:r>
-      <w:bookmarkEnd w:id="5"/>
+      <w:bookmarkEnd w:id="6"/>
     </w:p>
     <w:p>
       <w:pPr>
@@ -3177,7 +3225,7 @@
           <w:lang w:val="en-US"/>
         </w:rPr>
       </w:pPr>
-      <w:bookmarkStart w:id="6" w:name="_Toc451939360"/>
+      <w:bookmarkStart w:id="7" w:name="_Toc451942947"/>
       <w:r>
         <w:rPr>
           <w:lang w:val="en-US"/>
@@ -3185,7 +3233,7 @@
         <w:lastRenderedPageBreak/>
         <w:t>Introduction and Goals</w:t>
       </w:r>
-      <w:bookmarkEnd w:id="6"/>
+      <w:bookmarkEnd w:id="7"/>
     </w:p>
     <w:p>
       <w:pPr>
@@ -3631,7 +3679,7 @@
           <w:lang w:val="en-US"/>
         </w:rPr>
       </w:pPr>
-      <w:bookmarkStart w:id="7" w:name="_Toc451939389"/>
+      <w:bookmarkStart w:id="8" w:name="_Toc451942978"/>
       <w:r>
         <w:t xml:space="preserve">Table </w:t>
       </w:r>
@@ -3646,7 +3694,7 @@
       <w:r>
         <w:t>: AD-01-Search</w:t>
       </w:r>
-      <w:bookmarkEnd w:id="7"/>
+      <w:bookmarkEnd w:id="8"/>
     </w:p>
     <w:tbl>
       <w:tblPr>
@@ -4069,7 +4117,7 @@
       <w:pPr>
         <w:pStyle w:val="Beschriftung"/>
       </w:pPr>
-      <w:bookmarkStart w:id="8" w:name="_Toc451939390"/>
+      <w:bookmarkStart w:id="9" w:name="_Toc451942979"/>
       <w:r>
         <w:t xml:space="preserve">Table </w:t>
       </w:r>
@@ -4084,7 +4132,7 @@
       <w:r>
         <w:t>: AD-02-Usability</w:t>
       </w:r>
-      <w:bookmarkEnd w:id="8"/>
+      <w:bookmarkEnd w:id="9"/>
     </w:p>
     <w:tbl>
       <w:tblPr>
@@ -4504,21 +4552,7 @@
               <w:rPr>
                 <w:lang w:val="en-US"/>
               </w:rPr>
-              <w:t xml:space="preserve">The system accepts and indexes an unlimited number </w:t>
-            </w:r>
-            <w:proofErr w:type="spellStart"/>
-            <w:r>
-              <w:rPr>
-                <w:lang w:val="en-US"/>
-              </w:rPr>
-              <w:t>docx</w:t>
-            </w:r>
-            <w:proofErr w:type="spellEnd"/>
-            <w:r>
-              <w:rPr>
-                <w:lang w:val="en-US"/>
-              </w:rPr>
-              <w:t>, doc, pdf and txt files. As well as a text of any length, containing tables, bullet points, text formatting and images.</w:t>
+              <w:t>The system accepts and indexes an unlimited number docx, doc, pdf and txt files. As well as a text of any length, containing tables, bullet points, text formatting and images.</w:t>
             </w:r>
           </w:p>
         </w:tc>
@@ -4531,7 +4565,7 @@
           <w:lang w:val="en-US"/>
         </w:rPr>
       </w:pPr>
-      <w:bookmarkStart w:id="9" w:name="_Toc451939391"/>
+      <w:bookmarkStart w:id="10" w:name="_Toc451942980"/>
       <w:r>
         <w:t xml:space="preserve">Table </w:t>
       </w:r>
@@ -4546,7 +4580,7 @@
       <w:r>
         <w:t>: AD-03-Generic</w:t>
       </w:r>
-      <w:bookmarkEnd w:id="9"/>
+      <w:bookmarkEnd w:id="10"/>
     </w:p>
     <w:tbl>
       <w:tblPr>
@@ -4972,7 +5006,7 @@
           <w:lang w:val="en-US"/>
         </w:rPr>
       </w:pPr>
-      <w:bookmarkStart w:id="10" w:name="_Toc451939392"/>
+      <w:bookmarkStart w:id="11" w:name="_Toc451942981"/>
       <w:r>
         <w:t xml:space="preserve">Table </w:t>
       </w:r>
@@ -4987,12 +5021,12 @@
       <w:r>
         <w:t xml:space="preserve">: </w:t>
       </w:r>
-      <w:bookmarkStart w:id="11" w:name="_Ref451931872"/>
+      <w:bookmarkStart w:id="12" w:name="_Ref451931872"/>
       <w:r>
         <w:t>AD-04-Testability</w:t>
       </w:r>
-      <w:bookmarkEnd w:id="10"/>
       <w:bookmarkEnd w:id="11"/>
+      <w:bookmarkEnd w:id="12"/>
     </w:p>
     <w:tbl>
       <w:tblPr>
@@ -5455,8 +5489,8 @@
           <w:lang w:val="en-US"/>
         </w:rPr>
       </w:pPr>
-      <w:bookmarkStart w:id="12" w:name="_Ref451931813"/>
-      <w:bookmarkStart w:id="13" w:name="_Toc451939393"/>
+      <w:bookmarkStart w:id="13" w:name="_Ref451931813"/>
+      <w:bookmarkStart w:id="14" w:name="_Toc451942982"/>
       <w:r>
         <w:t xml:space="preserve">Table </w:t>
       </w:r>
@@ -5471,13 +5505,13 @@
       <w:r>
         <w:t xml:space="preserve">: </w:t>
       </w:r>
-      <w:bookmarkStart w:id="14" w:name="_Ref451931821"/>
+      <w:bookmarkStart w:id="15" w:name="_Ref451931821"/>
       <w:r>
         <w:t>AD-05-Persistence</w:t>
       </w:r>
-      <w:bookmarkEnd w:id="12"/>
       <w:bookmarkEnd w:id="13"/>
       <w:bookmarkEnd w:id="14"/>
+      <w:bookmarkEnd w:id="15"/>
     </w:p>
     <w:p>
       <w:pPr>
@@ -5493,7 +5527,7 @@
           <w:lang w:val="en-US"/>
         </w:rPr>
       </w:pPr>
-      <w:bookmarkStart w:id="15" w:name="_Toc451939361"/>
+      <w:bookmarkStart w:id="16" w:name="_Toc451942948"/>
       <w:r>
         <w:rPr>
           <w:lang w:val="en-US"/>
@@ -5507,7 +5541,7 @@
         </w:rPr>
         <w:t xml:space="preserve"> Constraints</w:t>
       </w:r>
-      <w:bookmarkEnd w:id="15"/>
+      <w:bookmarkEnd w:id="16"/>
     </w:p>
     <w:p>
       <w:pPr>
@@ -5529,7 +5563,7 @@
           <w:lang w:val="en-US"/>
         </w:rPr>
       </w:pPr>
-      <w:bookmarkStart w:id="16" w:name="_Toc451939362"/>
+      <w:bookmarkStart w:id="17" w:name="_Toc451942949"/>
       <w:r>
         <w:rPr>
           <w:noProof/>
@@ -5585,7 +5619,7 @@
                                 <w:lang w:val="en-US"/>
                               </w:rPr>
                             </w:pPr>
-                            <w:bookmarkStart w:id="17" w:name="_Toc451939386"/>
+                            <w:bookmarkStart w:id="18" w:name="_Toc451942973"/>
                             <w:r>
                               <w:rPr>
                                 <w:lang w:val="en-US"/>
@@ -5629,7 +5663,7 @@
                               </w:rPr>
                               <w:t>: context diagram</w:t>
                             </w:r>
-                            <w:bookmarkEnd w:id="17"/>
+                            <w:bookmarkEnd w:id="18"/>
                           </w:p>
                         </w:txbxContent>
                       </wps:txbx>
@@ -5650,11 +5684,7 @@
           </mc:Choice>
           <mc:Fallback>
             <w:pict>
-              <v:shapetype w14:anchorId="5DC4CA14" id="_x0000_t202" coordsize="21600,21600" o:spt="202" path="m,l,21600r21600,l21600,xe">
-                <v:stroke joinstyle="miter"/>
-                <v:path gradientshapeok="t" o:connecttype="rect"/>
-              </v:shapetype>
-              <v:shape id="Textfeld 6" o:spid="_x0000_s1028" type="#_x0000_t202" style="position:absolute;left:0;text-align:left;margin-left:64.25pt;margin-top:208.85pt;width:267.75pt;height:27pt;z-index:251668480;visibility:visible;mso-wrap-style:square;mso-height-percent:0;mso-wrap-distance-left:9pt;mso-wrap-distance-top:0;mso-wrap-distance-right:9pt;mso-wrap-distance-bottom:0;mso-position-horizontal:absolute;mso-position-horizontal-relative:text;mso-position-vertical:absolute;mso-position-vertical-relative:text;mso-height-percent:0;mso-height-relative:margin;v-text-anchor:top" o:gfxdata="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" stroked="f">
+              <v:shape w14:anchorId="5DC4CA14" id="Textfeld 6" o:spid="_x0000_s1028" type="#_x0000_t202" style="position:absolute;left:0;text-align:left;margin-left:64.25pt;margin-top:208.85pt;width:267.75pt;height:27pt;z-index:251668480;visibility:visible;mso-wrap-style:square;mso-height-percent:0;mso-wrap-distance-left:9pt;mso-wrap-distance-top:0;mso-wrap-distance-right:9pt;mso-wrap-distance-bottom:0;mso-position-horizontal:absolute;mso-position-horizontal-relative:text;mso-position-vertical:absolute;mso-position-vertical-relative:text;mso-height-percent:0;mso-height-relative:margin;v-text-anchor:top" o:gfxdata="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" stroked="f">
                 <v:textbox inset="0,0,0,0">
                   <w:txbxContent>
                     <w:p>
@@ -5669,7 +5699,7 @@
                           <w:lang w:val="en-US"/>
                         </w:rPr>
                       </w:pPr>
-                      <w:bookmarkStart w:id="18" w:name="_Toc451939386"/>
+                      <w:bookmarkStart w:id="19" w:name="_Toc451942973"/>
                       <w:r>
                         <w:rPr>
                           <w:lang w:val="en-US"/>
@@ -5713,7 +5743,7 @@
                         </w:rPr>
                         <w:t>: context diagram</w:t>
                       </w:r>
-                      <w:bookmarkEnd w:id="18"/>
+                      <w:bookmarkEnd w:id="19"/>
                     </w:p>
                   </w:txbxContent>
                 </v:textbox>
@@ -5783,7 +5813,7 @@
         </w:rPr>
         <w:t>System Scope and Context</w:t>
       </w:r>
-      <w:bookmarkEnd w:id="16"/>
+      <w:bookmarkEnd w:id="17"/>
     </w:p>
     <w:p>
       <w:pPr>
@@ -5817,7 +5847,7 @@
           <w:lang w:val="en-US"/>
         </w:rPr>
       </w:pPr>
-      <w:bookmarkStart w:id="19" w:name="_Toc451939363"/>
+      <w:bookmarkStart w:id="20" w:name="_Toc451942950"/>
       <w:r>
         <w:rPr>
           <w:lang w:val="en-US"/>
@@ -5825,7 +5855,7 @@
         <w:lastRenderedPageBreak/>
         <w:t>Solution Strategy</w:t>
       </w:r>
-      <w:bookmarkEnd w:id="19"/>
+      <w:bookmarkEnd w:id="20"/>
     </w:p>
     <w:p>
       <w:pPr>
@@ -5853,7 +5883,7 @@
           <w:lang w:val="en-US"/>
         </w:rPr>
       </w:pPr>
-      <w:bookmarkStart w:id="20" w:name="_Toc451939364"/>
+      <w:bookmarkStart w:id="21" w:name="_Toc451942951"/>
       <w:r>
         <w:rPr>
           <w:lang w:val="en-US"/>
@@ -5861,7 +5891,7 @@
         <w:lastRenderedPageBreak/>
         <w:t>Building Block View</w:t>
       </w:r>
-      <w:bookmarkEnd w:id="20"/>
+      <w:bookmarkEnd w:id="21"/>
     </w:p>
     <w:p>
       <w:pPr>
@@ -5883,14 +5913,14 @@
           <w:lang w:val="en-US"/>
         </w:rPr>
       </w:pPr>
-      <w:bookmarkStart w:id="21" w:name="_Toc451939365"/>
+      <w:bookmarkStart w:id="22" w:name="_Toc451942952"/>
       <w:r>
         <w:rPr>
           <w:lang w:val="en-US"/>
         </w:rPr>
         <w:t>Level 1</w:t>
       </w:r>
-      <w:bookmarkEnd w:id="21"/>
+      <w:bookmarkEnd w:id="22"/>
     </w:p>
     <w:p>
       <w:pPr>
@@ -5948,7 +5978,7 @@
                                 <w:lang w:val="en-US"/>
                               </w:rPr>
                             </w:pPr>
-                            <w:bookmarkStart w:id="22" w:name="_Toc451939387"/>
+                            <w:bookmarkStart w:id="23" w:name="_Toc451942974"/>
                             <w:r>
                               <w:rPr>
                                 <w:lang w:val="en-US"/>
@@ -5992,7 +6022,7 @@
                               </w:rPr>
                               <w:t>: level 1 building block view</w:t>
                             </w:r>
-                            <w:bookmarkEnd w:id="22"/>
+                            <w:bookmarkEnd w:id="23"/>
                           </w:p>
                         </w:txbxContent>
                       </wps:txbx>
@@ -6024,7 +6054,7 @@
                           <w:lang w:val="en-US"/>
                         </w:rPr>
                       </w:pPr>
-                      <w:bookmarkStart w:id="23" w:name="_Toc451939387"/>
+                      <w:bookmarkStart w:id="24" w:name="_Toc451942974"/>
                       <w:r>
                         <w:rPr>
                           <w:lang w:val="en-US"/>
@@ -6068,7 +6098,7 @@
                         </w:rPr>
                         <w:t>: level 1 building block view</w:t>
                       </w:r>
-                      <w:bookmarkEnd w:id="23"/>
+                      <w:bookmarkEnd w:id="24"/>
                     </w:p>
                   </w:txbxContent>
                 </v:textbox>
@@ -6154,14 +6184,14 @@
           <w:lang w:val="en-US"/>
         </w:rPr>
       </w:pPr>
-      <w:bookmarkStart w:id="24" w:name="_Toc451939366"/>
+      <w:bookmarkStart w:id="25" w:name="_Toc451942953"/>
       <w:r>
         <w:rPr>
           <w:lang w:val="en-US"/>
         </w:rPr>
         <w:t>Level 2</w:t>
       </w:r>
-      <w:bookmarkEnd w:id="24"/>
+      <w:bookmarkEnd w:id="25"/>
     </w:p>
     <w:p>
       <w:pPr>
@@ -6190,7 +6220,7 @@
           <w:lang w:val="en-US"/>
         </w:rPr>
       </w:pPr>
-      <w:bookmarkStart w:id="25" w:name="_Toc451939367"/>
+      <w:bookmarkStart w:id="26" w:name="_Toc451942954"/>
       <w:r>
         <w:rPr>
           <w:lang w:val="en-US"/>
@@ -6198,7 +6228,7 @@
         <w:lastRenderedPageBreak/>
         <w:t>Runtime View</w:t>
       </w:r>
-      <w:bookmarkEnd w:id="25"/>
+      <w:bookmarkEnd w:id="26"/>
     </w:p>
     <w:p>
       <w:pPr>
@@ -6244,14 +6274,14 @@
           <w:lang w:val="en-US"/>
         </w:rPr>
       </w:pPr>
-      <w:bookmarkStart w:id="26" w:name="_Toc451939368"/>
+      <w:bookmarkStart w:id="27" w:name="_Toc451942955"/>
       <w:r>
         <w:rPr>
           <w:lang w:val="en-US"/>
         </w:rPr>
         <w:t>Create Article</w:t>
       </w:r>
-      <w:bookmarkEnd w:id="26"/>
+      <w:bookmarkEnd w:id="27"/>
     </w:p>
     <w:p>
       <w:pPr>
@@ -6599,8 +6629,8 @@
                                 <w:lang w:val="en-US"/>
                               </w:rPr>
                             </w:pPr>
-                            <w:bookmarkStart w:id="27" w:name="_Ref451939241"/>
-                            <w:bookmarkStart w:id="28" w:name="_Toc451939388"/>
+                            <w:bookmarkStart w:id="28" w:name="_Ref451939241"/>
+                            <w:bookmarkStart w:id="29" w:name="_Toc451942975"/>
                             <w:r>
                               <w:rPr>
                                 <w:lang w:val="en-US"/>
@@ -6638,14 +6668,14 @@
                               </w:rPr>
                               <w:fldChar w:fldCharType="end"/>
                             </w:r>
-                            <w:bookmarkEnd w:id="27"/>
+                            <w:bookmarkEnd w:id="28"/>
                             <w:r>
                               <w:rPr>
                                 <w:lang w:val="en-US"/>
                               </w:rPr>
                               <w:t>: create article sequence diagram</w:t>
                             </w:r>
-                            <w:bookmarkEnd w:id="28"/>
+                            <w:bookmarkEnd w:id="29"/>
                           </w:p>
                         </w:txbxContent>
                       </wps:txbx>
@@ -6675,8 +6705,8 @@
                           <w:lang w:val="en-US"/>
                         </w:rPr>
                       </w:pPr>
-                      <w:bookmarkStart w:id="29" w:name="_Ref451939241"/>
-                      <w:bookmarkStart w:id="30" w:name="_Toc451939388"/>
+                      <w:bookmarkStart w:id="30" w:name="_Ref451939241"/>
+                      <w:bookmarkStart w:id="31" w:name="_Toc451942975"/>
                       <w:r>
                         <w:rPr>
                           <w:lang w:val="en-US"/>
@@ -6714,14 +6744,14 @@
                         </w:rPr>
                         <w:fldChar w:fldCharType="end"/>
                       </w:r>
-                      <w:bookmarkEnd w:id="29"/>
+                      <w:bookmarkEnd w:id="30"/>
                       <w:r>
                         <w:rPr>
                           <w:lang w:val="en-US"/>
                         </w:rPr>
                         <w:t>: create article sequence diagram</w:t>
                       </w:r>
-                      <w:bookmarkEnd w:id="30"/>
+                      <w:bookmarkEnd w:id="31"/>
                     </w:p>
                   </w:txbxContent>
                 </v:textbox>
@@ -6806,9 +6836,9 @@
           <w:lang w:val="en-US"/>
         </w:rPr>
       </w:pPr>
-      <w:bookmarkStart w:id="31" w:name="_Ref451938736"/>
-      <w:bookmarkStart w:id="32" w:name="_Ref451938740"/>
-      <w:bookmarkStart w:id="33" w:name="_Toc451939369"/>
+      <w:bookmarkStart w:id="32" w:name="_Ref451938736"/>
+      <w:bookmarkStart w:id="33" w:name="_Ref451938740"/>
+      <w:bookmarkStart w:id="34" w:name="_Toc451942956"/>
       <w:r>
         <w:rPr>
           <w:lang w:val="en-US"/>
@@ -6816,9 +6846,9 @@
         <w:lastRenderedPageBreak/>
         <w:t>Read Article</w:t>
       </w:r>
-      <w:bookmarkEnd w:id="31"/>
       <w:bookmarkEnd w:id="32"/>
       <w:bookmarkEnd w:id="33"/>
+      <w:bookmarkEnd w:id="34"/>
     </w:p>
     <w:p>
       <w:pPr>
@@ -6944,7 +6974,8 @@
                                 <w:lang w:val="en-US"/>
                               </w:rPr>
                             </w:pPr>
-                            <w:bookmarkStart w:id="34" w:name="_Ref451941139"/>
+                            <w:bookmarkStart w:id="35" w:name="_Ref451941139"/>
+                            <w:bookmarkStart w:id="36" w:name="_Toc451942976"/>
                             <w:r>
                               <w:rPr>
                                 <w:lang w:val="en-US"/>
@@ -6982,13 +7013,14 @@
                               </w:rPr>
                               <w:fldChar w:fldCharType="end"/>
                             </w:r>
-                            <w:bookmarkEnd w:id="34"/>
+                            <w:bookmarkEnd w:id="35"/>
                             <w:r>
                               <w:rPr>
                                 <w:lang w:val="en-US"/>
                               </w:rPr>
                               <w:t>: read article sequence diagram</w:t>
                             </w:r>
+                            <w:bookmarkEnd w:id="36"/>
                           </w:p>
                         </w:txbxContent>
                       </wps:txbx>
@@ -7021,7 +7053,8 @@
                           <w:lang w:val="en-US"/>
                         </w:rPr>
                       </w:pPr>
-                      <w:bookmarkStart w:id="35" w:name="_Ref451941139"/>
+                      <w:bookmarkStart w:id="37" w:name="_Ref451941139"/>
+                      <w:bookmarkStart w:id="38" w:name="_Toc451942976"/>
                       <w:r>
                         <w:rPr>
                           <w:lang w:val="en-US"/>
@@ -7059,13 +7092,14 @@
                         </w:rPr>
                         <w:fldChar w:fldCharType="end"/>
                       </w:r>
-                      <w:bookmarkEnd w:id="35"/>
+                      <w:bookmarkEnd w:id="37"/>
                       <w:r>
                         <w:rPr>
                           <w:lang w:val="en-US"/>
                         </w:rPr>
                         <w:t>: read article sequence diagram</w:t>
                       </w:r>
+                      <w:bookmarkEnd w:id="38"/>
                     </w:p>
                   </w:txbxContent>
                 </v:textbox>
@@ -7100,13 +7134,13 @@
           <w:i/>
           <w:lang w:val="en-US"/>
         </w:rPr>
+        <w:instrText xml:space="preserve"> \* MERGEFORMAT </w:instrText>
       </w:r>
       <w:r>
         <w:rPr>
           <w:i/>
           <w:lang w:val="en-US"/>
         </w:rPr>
-        <w:instrText xml:space="preserve"> \* MERGEFORMAT </w:instrText>
       </w:r>
       <w:r>
         <w:rPr>
@@ -7180,15 +7214,7 @@
         <w:rPr>
           <w:lang w:val="en-US"/>
         </w:rPr>
-        <w:t>Reading in the article the user decides to download an attached document for further information. He clicks on the document to download it. The frontend requests the document form the dynamic sever w</w:t>
-      </w:r>
-      <w:bookmarkStart w:id="36" w:name="_GoBack"/>
-      <w:bookmarkEnd w:id="36"/>
-      <w:r>
-        <w:rPr>
-          <w:lang w:val="en-US"/>
-        </w:rPr>
-        <w:t>hich reads the article’s metadata from the database. With the metadata the dynamic webserver reads the document from the file system and sends it to the frontend with its original name.</w:t>
+        <w:t>Reading in the article the user decides to download an attached document for further information. He clicks on the document to download it. The frontend requests the document form the dynamic sever which reads the article’s metadata from the database. With the metadata the dynamic webserver reads the document from the file system and sends it to the frontend with its original name.</w:t>
       </w:r>
       <w:r>
         <w:rPr>
@@ -7204,26 +7230,125 @@
           <w:lang w:val="en-US"/>
         </w:rPr>
       </w:pPr>
-      <w:bookmarkStart w:id="37" w:name="_Toc451939370"/>
+      <w:bookmarkStart w:id="39" w:name="_Toc451942957"/>
       <w:r>
         <w:rPr>
           <w:lang w:val="en-US"/>
         </w:rPr>
         <w:t>Search Article</w:t>
       </w:r>
-      <w:bookmarkEnd w:id="37"/>
-    </w:p>
-    <w:p>
-      <w:pPr>
-        <w:rPr>
-          <w:lang w:val="en-US"/>
-        </w:rPr>
-      </w:pPr>
-      <w:r>
-        <w:rPr>
-          <w:lang w:val="en-US"/>
-        </w:rPr>
-        <w:t>TODO</w:t>
+      <w:bookmarkEnd w:id="39"/>
+    </w:p>
+    <w:p>
+      <w:pPr>
+        <w:rPr>
+          <w:lang w:val="en-US"/>
+        </w:rPr>
+      </w:pPr>
+      <w:r>
+        <w:rPr>
+          <w:lang w:val="en-US"/>
+        </w:rPr>
+        <w:t xml:space="preserve">The user has a problem and </w:t>
+      </w:r>
+      <w:r>
+        <w:rPr>
+          <w:lang w:val="en-US"/>
+        </w:rPr>
+        <w:t xml:space="preserve">needs a solution. He starts his browser and searches for solutions the in the knowledgebase. </w:t>
+      </w:r>
+      <w:r>
+        <w:rPr>
+          <w:i/>
+          <w:lang w:val="en-US"/>
+        </w:rPr>
+        <w:fldChar w:fldCharType="begin"/>
+      </w:r>
+      <w:r>
+        <w:rPr>
+          <w:i/>
+          <w:lang w:val="en-US"/>
+        </w:rPr>
+        <w:instrText xml:space="preserve"> REF _Ref451942891 \h </w:instrText>
+      </w:r>
+      <w:r>
+        <w:rPr>
+          <w:i/>
+          <w:lang w:val="en-US"/>
+        </w:rPr>
+      </w:r>
+      <w:r>
+        <w:rPr>
+          <w:i/>
+          <w:lang w:val="en-US"/>
+        </w:rPr>
+        <w:instrText xml:space="preserve"> \* MERGEFORMAT </w:instrText>
+      </w:r>
+      <w:r>
+        <w:rPr>
+          <w:i/>
+          <w:lang w:val="en-US"/>
+        </w:rPr>
+        <w:fldChar w:fldCharType="separate"/>
+      </w:r>
+      <w:r>
+        <w:rPr>
+          <w:i/>
+          <w:lang w:val="en-US"/>
+        </w:rPr>
+        <w:t xml:space="preserve">Figure </w:t>
+      </w:r>
+      <w:r>
+        <w:rPr>
+          <w:i/>
+          <w:noProof/>
+          <w:lang w:val="en-US"/>
+        </w:rPr>
+        <w:t>5</w:t>
+      </w:r>
+      <w:r>
+        <w:rPr>
+          <w:i/>
+          <w:lang w:val="en-US"/>
+        </w:rPr>
+        <w:fldChar w:fldCharType="end"/>
+      </w:r>
+      <w:r>
+        <w:rPr>
+          <w:lang w:val="en-US"/>
+        </w:rPr>
+        <w:t xml:space="preserve"> </w:t>
+      </w:r>
+      <w:r>
+        <w:rPr>
+          <w:lang w:val="en-US"/>
+        </w:rPr>
+        <w:t>shows the interaction between the user and the knowledgebase.</w:t>
+      </w:r>
+      <w:r>
+        <w:rPr>
+          <w:lang w:val="en-US"/>
+        </w:rPr>
+        <w:t xml:space="preserve"> </w:t>
+      </w:r>
+    </w:p>
+    <w:p>
+      <w:pPr>
+        <w:rPr>
+          <w:lang w:val="en-US"/>
+        </w:rPr>
+      </w:pPr>
+      <w:r>
+        <w:rPr>
+          <w:lang w:val="en-US"/>
+        </w:rPr>
+        <w:t xml:space="preserve">First the user navigates his browser onto the knowledgebase webpage from the static webserver. After it is loaded, the user </w:t>
+      </w:r>
+      <w:r>
+        <w:rPr>
+          <w:lang w:val="en-US"/>
+        </w:rPr>
+        <w:t>enters keywords matching his problem in the search field. The frontend sends the keywords to the dynamic webserver. The dynamic webserver then queries the search engine. With the search results the dynamic webserver accesses the database for metadata to match articles and documents together. Afterwards it returns matching articles to the frontend. The frontend displays those articles to the user.</w:t>
       </w:r>
     </w:p>
     <w:p>
@@ -7233,6 +7358,257 @@
           <w:lang w:val="en-US"/>
         </w:rPr>
       </w:pPr>
+      <w:r>
+        <w:rPr>
+          <w:noProof/>
+        </w:rPr>
+        <w:lastRenderedPageBreak/>
+        <w:drawing>
+          <wp:anchor distT="0" distB="0" distL="114300" distR="114300" simplePos="0" relativeHeight="251678720" behindDoc="0" locked="0" layoutInCell="1" allowOverlap="1" wp14:anchorId="2BA66087" wp14:editId="28D1DCC2">
+            <wp:simplePos x="0" y="0"/>
+            <wp:positionH relativeFrom="column">
+              <wp:posOffset>-770255</wp:posOffset>
+            </wp:positionH>
+            <wp:positionV relativeFrom="paragraph">
+              <wp:posOffset>2821940</wp:posOffset>
+            </wp:positionV>
+            <wp:extent cx="6742430" cy="2894330"/>
+            <wp:effectExtent l="0" t="0" r="1270" b="1270"/>
+            <wp:wrapTopAndBottom/>
+            <wp:docPr id="14" name="Grafik 14" descr="C:\Hochschule\Master\MSP\knowledgebase\docs\documentation\architecture\sequence search article.png"/>
+            <wp:cNvGraphicFramePr>
+              <a:graphicFrameLocks xmlns:a="http://schemas.openxmlformats.org/drawingml/2006/main" noChangeAspect="1"/>
+            </wp:cNvGraphicFramePr>
+            <a:graphic xmlns:a="http://schemas.openxmlformats.org/drawingml/2006/main">
+              <a:graphicData uri="http://schemas.openxmlformats.org/drawingml/2006/picture">
+                <pic:pic xmlns:pic="http://schemas.openxmlformats.org/drawingml/2006/picture">
+                  <pic:nvPicPr>
+                    <pic:cNvPr id="0" name="Picture 2" descr="C:\Hochschule\Master\MSP\knowledgebase\docs\documentation\architecture\sequence search article.png"/>
+                    <pic:cNvPicPr>
+                      <a:picLocks noChangeAspect="1" noChangeArrowheads="1"/>
+                    </pic:cNvPicPr>
+                  </pic:nvPicPr>
+                  <pic:blipFill>
+                    <a:blip r:embed="rId15">
+                      <a:extLst>
+                        <a:ext uri="{28A0092B-C50C-407E-A947-70E740481C1C}">
+                          <a14:useLocalDpi xmlns:a14="http://schemas.microsoft.com/office/drawing/2010/main" val="0"/>
+                        </a:ext>
+                      </a:extLst>
+                    </a:blip>
+                    <a:srcRect/>
+                    <a:stretch>
+                      <a:fillRect/>
+                    </a:stretch>
+                  </pic:blipFill>
+                  <pic:spPr bwMode="auto">
+                    <a:xfrm rot="16200000">
+                      <a:off x="0" y="0"/>
+                      <a:ext cx="6742430" cy="2894330"/>
+                    </a:xfrm>
+                    <a:prstGeom prst="rect">
+                      <a:avLst/>
+                    </a:prstGeom>
+                    <a:noFill/>
+                    <a:ln>
+                      <a:noFill/>
+                    </a:ln>
+                  </pic:spPr>
+                </pic:pic>
+              </a:graphicData>
+            </a:graphic>
+            <wp14:sizeRelH relativeFrom="margin">
+              <wp14:pctWidth>0</wp14:pctWidth>
+            </wp14:sizeRelH>
+            <wp14:sizeRelV relativeFrom="margin">
+              <wp14:pctHeight>0</wp14:pctHeight>
+            </wp14:sizeRelV>
+          </wp:anchor>
+        </w:drawing>
+      </w:r>
+      <w:r>
+        <w:rPr>
+          <w:noProof/>
+        </w:rPr>
+        <mc:AlternateContent>
+          <mc:Choice Requires="wps">
+            <w:drawing>
+              <wp:anchor distT="0" distB="0" distL="114300" distR="114300" simplePos="0" relativeHeight="251680768" behindDoc="0" locked="0" layoutInCell="1" allowOverlap="1" wp14:anchorId="194D068C" wp14:editId="3B00F3A3">
+                <wp:simplePos x="0" y="0"/>
+                <wp:positionH relativeFrom="column">
+                  <wp:posOffset>1153795</wp:posOffset>
+                </wp:positionH>
+                <wp:positionV relativeFrom="paragraph">
+                  <wp:posOffset>7697899</wp:posOffset>
+                </wp:positionV>
+                <wp:extent cx="2894330" cy="635"/>
+                <wp:effectExtent l="0" t="0" r="0" b="0"/>
+                <wp:wrapTopAndBottom/>
+                <wp:docPr id="15" name="Textfeld 15"/>
+                <wp:cNvGraphicFramePr/>
+                <a:graphic xmlns:a="http://schemas.openxmlformats.org/drawingml/2006/main">
+                  <a:graphicData uri="http://schemas.microsoft.com/office/word/2010/wordprocessingShape">
+                    <wps:wsp>
+                      <wps:cNvSpPr txBox="1"/>
+                      <wps:spPr>
+                        <a:xfrm>
+                          <a:off x="0" y="0"/>
+                          <a:ext cx="2894330" cy="635"/>
+                        </a:xfrm>
+                        <a:prstGeom prst="rect">
+                          <a:avLst/>
+                        </a:prstGeom>
+                        <a:solidFill>
+                          <a:prstClr val="white"/>
+                        </a:solidFill>
+                        <a:ln>
+                          <a:noFill/>
+                        </a:ln>
+                        <a:effectLst/>
+                      </wps:spPr>
+                      <wps:txbx>
+                        <w:txbxContent>
+                          <w:p>
+                            <w:pPr>
+                              <w:pStyle w:val="Beschriftung"/>
+                              <w:jc w:val="center"/>
+                              <w:rPr>
+                                <w:noProof/>
+                                <w:lang w:val="en-US"/>
+                              </w:rPr>
+                            </w:pPr>
+                            <w:bookmarkStart w:id="40" w:name="_Ref451942891"/>
+                            <w:bookmarkStart w:id="41" w:name="_Toc451942977"/>
+                            <w:r>
+                              <w:rPr>
+                                <w:lang w:val="en-US"/>
+                              </w:rPr>
+                              <w:t xml:space="preserve">Figure </w:t>
+                            </w:r>
+                            <w:r>
+                              <w:rPr>
+                                <w:lang w:val="en-US"/>
+                              </w:rPr>
+                              <w:fldChar w:fldCharType="begin"/>
+                            </w:r>
+                            <w:r>
+                              <w:rPr>
+                                <w:lang w:val="en-US"/>
+                              </w:rPr>
+                              <w:instrText xml:space="preserve"> SEQ Figure \* ARABIC </w:instrText>
+                            </w:r>
+                            <w:r>
+                              <w:rPr>
+                                <w:lang w:val="en-US"/>
+                              </w:rPr>
+                              <w:fldChar w:fldCharType="separate"/>
+                            </w:r>
+                            <w:r>
+                              <w:rPr>
+                                <w:noProof/>
+                                <w:lang w:val="en-US"/>
+                              </w:rPr>
+                              <w:t>5</w:t>
+                            </w:r>
+                            <w:r>
+                              <w:rPr>
+                                <w:lang w:val="en-US"/>
+                              </w:rPr>
+                              <w:fldChar w:fldCharType="end"/>
+                            </w:r>
+                            <w:bookmarkEnd w:id="40"/>
+                            <w:r>
+                              <w:rPr>
+                                <w:lang w:val="en-US"/>
+                              </w:rPr>
+                              <w:t>: search article sequence diagram</w:t>
+                            </w:r>
+                            <w:bookmarkEnd w:id="41"/>
+                          </w:p>
+                        </w:txbxContent>
+                      </wps:txbx>
+                      <wps:bodyPr rot="0" spcFirstLastPara="0" vertOverflow="overflow" horzOverflow="overflow" vert="horz" wrap="square" lIns="0" tIns="0" rIns="0" bIns="0" numCol="1" spcCol="0" rtlCol="0" fromWordArt="0" anchor="t" anchorCtr="0" forceAA="0" compatLnSpc="1">
+                        <a:prstTxWarp prst="textNoShape">
+                          <a:avLst/>
+                        </a:prstTxWarp>
+                        <a:spAutoFit/>
+                      </wps:bodyPr>
+                    </wps:wsp>
+                  </a:graphicData>
+                </a:graphic>
+              </wp:anchor>
+            </w:drawing>
+          </mc:Choice>
+          <mc:Fallback>
+            <w:pict>
+              <v:shape w14:anchorId="194D068C" id="Textfeld 15" o:spid="_x0000_s1032" type="#_x0000_t202" style="position:absolute;left:0;text-align:left;margin-left:90.85pt;margin-top:606.15pt;width:227.9pt;height:.05pt;z-index:251680768;visibility:visible;mso-wrap-style:square;mso-wrap-distance-left:9pt;mso-wrap-distance-top:0;mso-wrap-distance-right:9pt;mso-wrap-distance-bottom:0;mso-position-horizontal:absolute;mso-position-horizontal-relative:text;mso-position-vertical:absolute;mso-position-vertical-relative:text;v-text-anchor:top" o:gfxdata="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" stroked="f">
+                <v:textbox style="mso-fit-shape-to-text:t" inset="0,0,0,0">
+                  <w:txbxContent>
+                    <w:p>
+                      <w:pPr>
+                        <w:pStyle w:val="Beschriftung"/>
+                        <w:jc w:val="center"/>
+                        <w:rPr>
+                          <w:noProof/>
+                          <w:lang w:val="en-US"/>
+                        </w:rPr>
+                      </w:pPr>
+                      <w:bookmarkStart w:id="42" w:name="_Ref451942891"/>
+                      <w:bookmarkStart w:id="43" w:name="_Toc451942977"/>
+                      <w:r>
+                        <w:rPr>
+                          <w:lang w:val="en-US"/>
+                        </w:rPr>
+                        <w:t xml:space="preserve">Figure </w:t>
+                      </w:r>
+                      <w:r>
+                        <w:rPr>
+                          <w:lang w:val="en-US"/>
+                        </w:rPr>
+                        <w:fldChar w:fldCharType="begin"/>
+                      </w:r>
+                      <w:r>
+                        <w:rPr>
+                          <w:lang w:val="en-US"/>
+                        </w:rPr>
+                        <w:instrText xml:space="preserve"> SEQ Figure \* ARABIC </w:instrText>
+                      </w:r>
+                      <w:r>
+                        <w:rPr>
+                          <w:lang w:val="en-US"/>
+                        </w:rPr>
+                        <w:fldChar w:fldCharType="separate"/>
+                      </w:r>
+                      <w:r>
+                        <w:rPr>
+                          <w:noProof/>
+                          <w:lang w:val="en-US"/>
+                        </w:rPr>
+                        <w:t>5</w:t>
+                      </w:r>
+                      <w:r>
+                        <w:rPr>
+                          <w:lang w:val="en-US"/>
+                        </w:rPr>
+                        <w:fldChar w:fldCharType="end"/>
+                      </w:r>
+                      <w:bookmarkEnd w:id="42"/>
+                      <w:r>
+                        <w:rPr>
+                          <w:lang w:val="en-US"/>
+                        </w:rPr>
+                        <w:t>: search article sequence diagram</w:t>
+                      </w:r>
+                      <w:bookmarkEnd w:id="43"/>
+                    </w:p>
+                  </w:txbxContent>
+                </v:textbox>
+                <w10:wrap type="topAndBottom"/>
+              </v:shape>
+            </w:pict>
+          </mc:Fallback>
+        </mc:AlternateContent>
+      </w:r>
     </w:p>
     <w:p>
       <w:pPr>
@@ -7241,7 +7617,7 @@
           <w:lang w:val="en-US"/>
         </w:rPr>
       </w:pPr>
-      <w:bookmarkStart w:id="38" w:name="_Toc451939371"/>
+      <w:bookmarkStart w:id="44" w:name="_Toc451942958"/>
       <w:r>
         <w:rPr>
           <w:lang w:val="en-US"/>
@@ -7249,7 +7625,7 @@
         <w:lastRenderedPageBreak/>
         <w:t>Deployment View</w:t>
       </w:r>
-      <w:bookmarkEnd w:id="38"/>
+      <w:bookmarkEnd w:id="44"/>
     </w:p>
     <w:p>
       <w:pPr>
@@ -7271,7 +7647,7 @@
           <w:lang w:val="en-US"/>
         </w:rPr>
       </w:pPr>
-      <w:bookmarkStart w:id="39" w:name="_Toc451939372"/>
+      <w:bookmarkStart w:id="45" w:name="_Toc451942959"/>
       <w:r>
         <w:rPr>
           <w:lang w:val="en-US"/>
@@ -7279,7 +7655,7 @@
         <w:lastRenderedPageBreak/>
         <w:t>Concepts</w:t>
       </w:r>
-      <w:bookmarkEnd w:id="39"/>
+      <w:bookmarkEnd w:id="45"/>
     </w:p>
     <w:p>
       <w:pPr>
@@ -7301,7 +7677,7 @@
           <w:lang w:val="en-US"/>
         </w:rPr>
       </w:pPr>
-      <w:bookmarkStart w:id="40" w:name="_Toc451939373"/>
+      <w:bookmarkStart w:id="46" w:name="_Toc451942960"/>
       <w:r>
         <w:rPr>
           <w:lang w:val="en-US"/>
@@ -7309,7 +7685,7 @@
         <w:lastRenderedPageBreak/>
         <w:t>Design Decisions</w:t>
       </w:r>
-      <w:bookmarkEnd w:id="40"/>
+      <w:bookmarkEnd w:id="46"/>
     </w:p>
     <w:p>
       <w:pPr>
@@ -7331,16 +7707,16 @@
           <w:lang w:val="en-US"/>
         </w:rPr>
       </w:pPr>
-      <w:bookmarkStart w:id="41" w:name="_Ref451862997"/>
-      <w:bookmarkStart w:id="42" w:name="_Toc451939374"/>
+      <w:bookmarkStart w:id="47" w:name="_Ref451862997"/>
+      <w:bookmarkStart w:id="48" w:name="_Toc451942961"/>
       <w:r>
         <w:rPr>
           <w:lang w:val="en-US"/>
         </w:rPr>
         <w:t>Search Engine</w:t>
       </w:r>
-      <w:bookmarkEnd w:id="41"/>
-      <w:bookmarkEnd w:id="42"/>
+      <w:bookmarkEnd w:id="47"/>
+      <w:bookmarkEnd w:id="48"/>
     </w:p>
     <w:p>
       <w:pPr>
@@ -7362,51 +7738,29 @@
           <w:lang w:val="en-US"/>
         </w:rPr>
       </w:pPr>
-      <w:bookmarkStart w:id="43" w:name="_Ref451863220"/>
-      <w:bookmarkStart w:id="44" w:name="_Toc451939375"/>
+      <w:bookmarkStart w:id="49" w:name="_Ref451863220"/>
+      <w:bookmarkStart w:id="50" w:name="_Toc451942962"/>
       <w:r>
         <w:rPr>
           <w:lang w:val="en-US"/>
         </w:rPr>
         <w:t>Persistence</w:t>
       </w:r>
-      <w:bookmarkEnd w:id="43"/>
-      <w:bookmarkEnd w:id="44"/>
-    </w:p>
-    <w:p>
-      <w:pPr>
-        <w:rPr>
-          <w:lang w:val="en-US"/>
-        </w:rPr>
-      </w:pPr>
-      <w:r>
-        <w:rPr>
-          <w:lang w:val="en-US"/>
-        </w:rPr>
-        <w:t xml:space="preserve">TODO </w:t>
-      </w:r>
-      <w:proofErr w:type="spellStart"/>
-      <w:r>
-        <w:rPr>
-          <w:lang w:val="en-US"/>
-        </w:rPr>
-        <w:t>fs</w:t>
-      </w:r>
-      <w:proofErr w:type="spellEnd"/>
-      <w:r>
-        <w:rPr>
-          <w:lang w:val="en-US"/>
-        </w:rPr>
-        <w:t xml:space="preserve">, hybrid, </w:t>
-      </w:r>
-      <w:proofErr w:type="spellStart"/>
-      <w:r>
-        <w:rPr>
-          <w:lang w:val="en-US"/>
-        </w:rPr>
-        <w:t>db</w:t>
-      </w:r>
-      <w:proofErr w:type="spellEnd"/>
+      <w:bookmarkEnd w:id="49"/>
+      <w:bookmarkEnd w:id="50"/>
+    </w:p>
+    <w:p>
+      <w:pPr>
+        <w:rPr>
+          <w:lang w:val="en-US"/>
+        </w:rPr>
+      </w:pPr>
+      <w:r>
+        <w:rPr>
+          <w:lang w:val="en-US"/>
+        </w:rPr>
+        <w:t>TODO fs, hybrid, db</w:t>
+      </w:r>
     </w:p>
     <w:p>
       <w:pPr>
@@ -7428,14 +7782,14 @@
           <w:lang w:val="en-US"/>
         </w:rPr>
       </w:pPr>
-      <w:bookmarkStart w:id="45" w:name="_Toc451939376"/>
+      <w:bookmarkStart w:id="51" w:name="_Toc451942963"/>
       <w:r>
         <w:rPr>
           <w:lang w:val="en-US"/>
         </w:rPr>
         <w:t>Backend Technology</w:t>
       </w:r>
-      <w:bookmarkEnd w:id="45"/>
+      <w:bookmarkEnd w:id="51"/>
     </w:p>
     <w:p>
       <w:pPr>
@@ -7457,14 +7811,14 @@
           <w:lang w:val="en-US"/>
         </w:rPr>
       </w:pPr>
-      <w:bookmarkStart w:id="46" w:name="_Toc451939377"/>
+      <w:bookmarkStart w:id="52" w:name="_Toc451942964"/>
       <w:r>
         <w:rPr>
           <w:lang w:val="en-US"/>
         </w:rPr>
         <w:t>Influencing Factors</w:t>
       </w:r>
-      <w:bookmarkEnd w:id="46"/>
+      <w:bookmarkEnd w:id="52"/>
     </w:p>
     <w:p>
       <w:pPr>
@@ -7811,14 +8165,14 @@
           <w:lang w:val="en-US"/>
         </w:rPr>
       </w:pPr>
-      <w:bookmarkStart w:id="47" w:name="_Toc451939378"/>
+      <w:bookmarkStart w:id="53" w:name="_Toc451942965"/>
       <w:r>
         <w:rPr>
           <w:lang w:val="en-US"/>
         </w:rPr>
         <w:t>Constraints</w:t>
       </w:r>
-      <w:bookmarkEnd w:id="47"/>
+      <w:bookmarkEnd w:id="53"/>
     </w:p>
     <w:p>
       <w:pPr>
@@ -7840,14 +8194,14 @@
           <w:lang w:val="en-US"/>
         </w:rPr>
       </w:pPr>
-      <w:bookmarkStart w:id="48" w:name="_Toc451939379"/>
+      <w:bookmarkStart w:id="54" w:name="_Toc451942966"/>
       <w:r>
         <w:rPr>
           <w:lang w:val="en-US"/>
         </w:rPr>
         <w:t>Considered Alternatives</w:t>
       </w:r>
-      <w:bookmarkEnd w:id="48"/>
+      <w:bookmarkEnd w:id="54"/>
     </w:p>
     <w:p>
       <w:pPr>
@@ -7922,21 +8276,7 @@
         <w:rPr>
           <w:lang w:val="en-US"/>
         </w:rPr>
-        <w:t xml:space="preserve"> It’s extremely easy to integrate with </w:t>
-      </w:r>
-      <w:proofErr w:type="spellStart"/>
-      <w:r>
-        <w:rPr>
-          <w:lang w:val="en-US"/>
-        </w:rPr>
-        <w:t>mongoDB</w:t>
-      </w:r>
-      <w:proofErr w:type="spellEnd"/>
-      <w:r>
-        <w:rPr>
-          <w:lang w:val="en-US"/>
-        </w:rPr>
-        <w:t>.</w:t>
+        <w:t xml:space="preserve"> It’s extremely easy to integrate with mongoDB.</w:t>
       </w:r>
     </w:p>
     <w:p>
@@ -8006,14 +8346,14 @@
           <w:lang w:val="en-US"/>
         </w:rPr>
       </w:pPr>
-      <w:bookmarkStart w:id="49" w:name="_Toc451939380"/>
+      <w:bookmarkStart w:id="55" w:name="_Toc451942967"/>
       <w:r>
         <w:rPr>
           <w:lang w:val="en-US"/>
         </w:rPr>
         <w:t>Decision</w:t>
       </w:r>
-      <w:bookmarkEnd w:id="49"/>
+      <w:bookmarkEnd w:id="55"/>
     </w:p>
     <w:p>
       <w:pPr>
@@ -8089,14 +8429,14 @@
           <w:lang w:val="en-US"/>
         </w:rPr>
       </w:pPr>
-      <w:bookmarkStart w:id="50" w:name="_Toc451939381"/>
+      <w:bookmarkStart w:id="56" w:name="_Toc451942968"/>
       <w:r>
         <w:rPr>
           <w:lang w:val="en-US"/>
         </w:rPr>
         <w:t>Frontend</w:t>
       </w:r>
-      <w:bookmarkEnd w:id="50"/>
+      <w:bookmarkEnd w:id="56"/>
     </w:p>
     <w:p>
       <w:pPr>
@@ -8118,40 +8458,26 @@
           <w:lang w:val="en-US"/>
         </w:rPr>
       </w:pPr>
-      <w:bookmarkStart w:id="51" w:name="_Toc451939382"/>
+      <w:bookmarkStart w:id="57" w:name="_Toc451942969"/>
       <w:r>
         <w:rPr>
           <w:lang w:val="en-US"/>
         </w:rPr>
         <w:t>Deployment</w:t>
       </w:r>
-      <w:bookmarkEnd w:id="51"/>
-    </w:p>
-    <w:p>
-      <w:pPr>
-        <w:rPr>
-          <w:lang w:val="en-US"/>
-        </w:rPr>
-      </w:pPr>
-      <w:r>
-        <w:rPr>
-          <w:lang w:val="en-US"/>
-        </w:rPr>
-        <w:t xml:space="preserve">TODO </w:t>
-      </w:r>
-      <w:proofErr w:type="spellStart"/>
-      <w:r>
-        <w:rPr>
-          <w:lang w:val="en-US"/>
-        </w:rPr>
-        <w:t>docker</w:t>
-      </w:r>
-      <w:proofErr w:type="spellEnd"/>
-      <w:r>
-        <w:rPr>
-          <w:lang w:val="en-US"/>
-        </w:rPr>
-        <w:t>?</w:t>
+      <w:bookmarkEnd w:id="57"/>
+    </w:p>
+    <w:p>
+      <w:pPr>
+        <w:rPr>
+          <w:lang w:val="en-US"/>
+        </w:rPr>
+      </w:pPr>
+      <w:r>
+        <w:rPr>
+          <w:lang w:val="en-US"/>
+        </w:rPr>
+        <w:t>TODO docker?</w:t>
       </w:r>
     </w:p>
     <w:p>
@@ -8161,7 +8487,7 @@
           <w:lang w:val="en-US"/>
         </w:rPr>
       </w:pPr>
-      <w:bookmarkStart w:id="52" w:name="_Toc451939383"/>
+      <w:bookmarkStart w:id="58" w:name="_Toc451942970"/>
       <w:r>
         <w:rPr>
           <w:lang w:val="en-US"/>
@@ -8169,27 +8495,19 @@
         <w:lastRenderedPageBreak/>
         <w:t>Quality Scenarios</w:t>
       </w:r>
-      <w:bookmarkEnd w:id="52"/>
-    </w:p>
-    <w:p>
-      <w:pPr>
-        <w:rPr>
-          <w:lang w:val="en-US"/>
-        </w:rPr>
-      </w:pPr>
-      <w:proofErr w:type="spellStart"/>
-      <w:r>
-        <w:rPr>
-          <w:lang w:val="en-US"/>
-        </w:rPr>
-        <w:t>Todo</w:t>
-      </w:r>
-      <w:proofErr w:type="spellEnd"/>
-      <w:r>
-        <w:rPr>
-          <w:lang w:val="en-US"/>
-        </w:rPr>
-        <w:t>?</w:t>
+      <w:bookmarkEnd w:id="58"/>
+    </w:p>
+    <w:p>
+      <w:pPr>
+        <w:rPr>
+          <w:lang w:val="en-US"/>
+        </w:rPr>
+      </w:pPr>
+      <w:r>
+        <w:rPr>
+          <w:lang w:val="en-US"/>
+        </w:rPr>
+        <w:t>Todo?</w:t>
       </w:r>
     </w:p>
     <w:p>
@@ -8199,7 +8517,7 @@
           <w:lang w:val="en-US"/>
         </w:rPr>
       </w:pPr>
-      <w:bookmarkStart w:id="53" w:name="_Toc451939384"/>
+      <w:bookmarkStart w:id="59" w:name="_Toc451942971"/>
       <w:r>
         <w:rPr>
           <w:lang w:val="en-US"/>
@@ -8207,7 +8525,7 @@
         <w:lastRenderedPageBreak/>
         <w:t>Technical Risks</w:t>
       </w:r>
-      <w:bookmarkEnd w:id="53"/>
+      <w:bookmarkEnd w:id="59"/>
     </w:p>
     <w:p>
       <w:pPr>
@@ -8229,7 +8547,7 @@
           <w:lang w:val="en-US"/>
         </w:rPr>
       </w:pPr>
-      <w:bookmarkStart w:id="54" w:name="_Toc451939385"/>
+      <w:bookmarkStart w:id="60" w:name="_Toc451942972"/>
       <w:r>
         <w:rPr>
           <w:lang w:val="en-US"/>
@@ -8237,7 +8555,7 @@
         <w:lastRenderedPageBreak/>
         <w:t>Glossary</w:t>
       </w:r>
-      <w:bookmarkEnd w:id="54"/>
+      <w:bookmarkEnd w:id="60"/>
     </w:p>
     <w:p>
       <w:pPr>
@@ -8384,7 +8702,7 @@
       </w:r>
     </w:p>
     <w:sectPr>
-      <w:headerReference w:type="default" r:id="rId15"/>
+      <w:headerReference w:type="default" r:id="rId16"/>
       <w:type w:val="continuous"/>
       <w:pgSz w:w="11906" w:h="16838" w:code="9"/>
       <w:pgMar w:top="1418" w:right="1418" w:bottom="1134" w:left="1985" w:header="720" w:footer="720" w:gutter="0"/>
@@ -8462,27 +8780,14 @@
     <w:r>
       <w:instrText xml:space="preserve"> IF  </w:instrText>
     </w:r>
-    <w:r>
-      <w:fldChar w:fldCharType="begin"/>
-    </w:r>
-    <w:r>
-      <w:instrText xml:space="preserve"> STYLEREF "Überschrift 1" \n \* MERGEFORMAT </w:instrText>
-    </w:r>
-    <w:r>
-      <w:fldChar w:fldCharType="separate"/>
-    </w:r>
-    <w:r>
-      <w:rPr>
-        <w:noProof/>
-      </w:rPr>
-      <w:instrText>6</w:instrText>
-    </w:r>
-    <w:r>
-      <w:rPr>
-        <w:noProof/>
-      </w:rPr>
-      <w:fldChar w:fldCharType="end"/>
-    </w:r>
+    <w:fldSimple w:instr=" STYLEREF &quot;Überschrift 1&quot; \n \* MERGEFORMAT ">
+      <w:r>
+        <w:rPr>
+          <w:noProof/>
+        </w:rPr>
+        <w:instrText>0</w:instrText>
+      </w:r>
+    </w:fldSimple>
     <w:r>
       <w:instrText xml:space="preserve">&lt;&gt;"0" </w:instrText>
     </w:r>
@@ -8492,27 +8797,14 @@
     <w:r>
       <w:instrText xml:space="preserve"> QUOTE </w:instrText>
     </w:r>
-    <w:r>
-      <w:fldChar w:fldCharType="begin"/>
-    </w:r>
-    <w:r>
-      <w:instrText xml:space="preserve"> STYLEREF "Überschrift 1" \n \* MERGEFORMAT </w:instrText>
-    </w:r>
-    <w:r>
-      <w:fldChar w:fldCharType="separate"/>
-    </w:r>
-    <w:r>
-      <w:rPr>
-        <w:noProof/>
-      </w:rPr>
-      <w:instrText>6</w:instrText>
-    </w:r>
-    <w:r>
-      <w:rPr>
-        <w:noProof/>
-      </w:rPr>
-      <w:fldChar w:fldCharType="end"/>
-    </w:r>
+    <w:fldSimple w:instr=" STYLEREF &quot;Überschrift 1&quot; \n \* MERGEFORMAT ">
+      <w:r>
+        <w:rPr>
+          <w:noProof/>
+        </w:rPr>
+        <w:instrText>1</w:instrText>
+      </w:r>
+    </w:fldSimple>
     <w:r>
       <w:instrText xml:space="preserve"> " " \* MERGEFORMAT </w:instrText>
     </w:r>
@@ -8523,7 +8815,7 @@
       <w:rPr>
         <w:noProof/>
       </w:rPr>
-      <w:instrText>6</w:instrText>
+      <w:instrText>1</w:instrText>
     </w:r>
     <w:r>
       <w:instrText xml:space="preserve"> </w:instrText>
@@ -8535,38 +8827,16 @@
       <w:instrText xml:space="preserve"> \* MERGEFORMAT </w:instrText>
     </w:r>
     <w:r>
-      <w:fldChar w:fldCharType="separate"/>
-    </w:r>
-    <w:r>
-      <w:rPr>
-        <w:noProof/>
-      </w:rPr>
-      <w:t xml:space="preserve">6 </w:t>
-    </w:r>
-    <w:r>
       <w:fldChar w:fldCharType="end"/>
     </w:r>
-    <w:r>
-      <w:fldChar w:fldCharType="begin"/>
-    </w:r>
-    <w:r>
-      <w:instrText xml:space="preserve"> STYLEREF "Überschrift 1" \* MERGEFORMAT </w:instrText>
-    </w:r>
-    <w:r>
-      <w:fldChar w:fldCharType="separate"/>
-    </w:r>
-    <w:r>
-      <w:rPr>
-        <w:noProof/>
-      </w:rPr>
-      <w:t>Runtime View</w:t>
-    </w:r>
-    <w:r>
-      <w:rPr>
-        <w:noProof/>
-      </w:rPr>
-      <w:fldChar w:fldCharType="end"/>
-    </w:r>
+    <w:fldSimple w:instr=" STYLEREF &quot;Überschrift 1&quot; \* MERGEFORMAT ">
+      <w:r>
+        <w:rPr>
+          <w:noProof/>
+        </w:rPr>
+        <w:t>Table of Contents</w:t>
+      </w:r>
+    </w:fldSimple>
     <w:r>
       <w:tab/>
     </w:r>
@@ -8583,7 +8853,7 @@
       <w:rPr>
         <w:noProof/>
       </w:rPr>
-      <w:t>18</w:t>
+      <w:t>2</w:t>
     </w:r>
     <w:r>
       <w:fldChar w:fldCharType="end"/>
@@ -11629,7 +11899,7 @@
 </file>
 
 <file path=customXml/itemProps1.xml><?xml version="1.0" encoding="utf-8"?>
-<ds:datastoreItem xmlns:ds="http://schemas.openxmlformats.org/officeDocument/2006/customXml" ds:itemID="{DBEAF219-E79C-4195-83A9-FDB8BA329A3D}">
+<ds:datastoreItem xmlns:ds="http://schemas.openxmlformats.org/officeDocument/2006/customXml" ds:itemID="{B70644DE-FD60-4F22-94DC-EAE6CE185C60}">
   <ds:schemaRefs>
     <ds:schemaRef ds:uri="http://schemas.openxmlformats.org/officeDocument/2006/bibliography"/>
   </ds:schemaRefs>

</xml_diff>

<commit_message>
[KNOW-44] desicion rational extended
</commit_message>
<xml_diff>
--- a/docs/documentation/architecture/Architecture Documentation.docx
+++ b/docs/documentation/architecture/Architecture Documentation.docx
@@ -3766,8 +3766,6 @@
                 <w:lang w:val="en-US"/>
               </w:rPr>
             </w:pPr>
-            <w:bookmarkStart w:id="5" w:name="_GoBack"/>
-            <w:bookmarkEnd w:id="5"/>
           </w:p>
         </w:tc>
         <w:tc>
@@ -3802,7 +3800,7 @@
           <w:lang w:val="en-US"/>
         </w:rPr>
       </w:pPr>
-      <w:bookmarkStart w:id="6" w:name="_Toc451954987"/>
+      <w:bookmarkStart w:id="5" w:name="_Toc451954987"/>
       <w:r>
         <w:rPr>
           <w:lang w:val="en-US"/>
@@ -3810,7 +3808,7 @@
         <w:lastRenderedPageBreak/>
         <w:t>Preface</w:t>
       </w:r>
-      <w:bookmarkEnd w:id="6"/>
+      <w:bookmarkEnd w:id="5"/>
     </w:p>
     <w:p>
       <w:pPr>
@@ -3839,7 +3837,7 @@
           <w:lang w:val="en-US"/>
         </w:rPr>
       </w:pPr>
-      <w:bookmarkStart w:id="7" w:name="_Toc451954988"/>
+      <w:bookmarkStart w:id="6" w:name="_Toc451954988"/>
       <w:r>
         <w:rPr>
           <w:lang w:val="en-US"/>
@@ -3847,7 +3845,7 @@
         <w:lastRenderedPageBreak/>
         <w:t>Introduction and Goals</w:t>
       </w:r>
-      <w:bookmarkEnd w:id="7"/>
+      <w:bookmarkEnd w:id="6"/>
     </w:p>
     <w:p>
       <w:pPr>
@@ -4293,37 +4291,27 @@
           <w:lang w:val="en-US"/>
         </w:rPr>
       </w:pPr>
-      <w:bookmarkStart w:id="8" w:name="_Toc451955024"/>
+      <w:bookmarkStart w:id="7" w:name="_Toc451955024"/>
       <w:r>
         <w:t xml:space="preserve">Table </w:t>
       </w:r>
-      <w:r>
-        <w:fldChar w:fldCharType="begin"/>
-      </w:r>
-      <w:r>
-        <w:instrText xml:space="preserve"> SEQ Table \* ARABIC </w:instrText>
-      </w:r>
-      <w:r>
-        <w:fldChar w:fldCharType="separate"/>
-      </w:r>
-      <w:r>
-        <w:rPr>
-          <w:noProof/>
-        </w:rPr>
-        <w:t>1</w:t>
-      </w:r>
-      <w:r>
-        <w:fldChar w:fldCharType="end"/>
-      </w:r>
+      <w:fldSimple w:instr=" SEQ Table \* ARABIC ">
+        <w:r>
+          <w:rPr>
+            <w:noProof/>
+          </w:rPr>
+          <w:t>1</w:t>
+        </w:r>
+      </w:fldSimple>
       <w:r>
         <w:t xml:space="preserve">: </w:t>
       </w:r>
-      <w:bookmarkStart w:id="9" w:name="_Ref451948852"/>
+      <w:bookmarkStart w:id="8" w:name="_Ref451948852"/>
       <w:r>
         <w:t>AD-01-Search</w:t>
       </w:r>
+      <w:bookmarkEnd w:id="7"/>
       <w:bookmarkEnd w:id="8"/>
-      <w:bookmarkEnd w:id="9"/>
     </w:p>
     <w:tbl>
       <w:tblPr>
@@ -4746,32 +4734,22 @@
       <w:pPr>
         <w:pStyle w:val="Beschriftung"/>
       </w:pPr>
-      <w:bookmarkStart w:id="10" w:name="_Toc451955025"/>
+      <w:bookmarkStart w:id="9" w:name="_Toc451955025"/>
       <w:r>
         <w:t xml:space="preserve">Table </w:t>
       </w:r>
-      <w:r>
-        <w:fldChar w:fldCharType="begin"/>
-      </w:r>
-      <w:r>
-        <w:instrText xml:space="preserve"> SEQ Table \* ARABIC </w:instrText>
-      </w:r>
-      <w:r>
-        <w:fldChar w:fldCharType="separate"/>
-      </w:r>
-      <w:r>
-        <w:rPr>
-          <w:noProof/>
-        </w:rPr>
-        <w:t>2</w:t>
-      </w:r>
-      <w:r>
-        <w:fldChar w:fldCharType="end"/>
-      </w:r>
+      <w:fldSimple w:instr=" SEQ Table \* ARABIC ">
+        <w:r>
+          <w:rPr>
+            <w:noProof/>
+          </w:rPr>
+          <w:t>2</w:t>
+        </w:r>
+      </w:fldSimple>
       <w:r>
         <w:t>: AD-02-Usability</w:t>
       </w:r>
-      <w:bookmarkEnd w:id="10"/>
+      <w:bookmarkEnd w:id="9"/>
     </w:p>
     <w:tbl>
       <w:tblPr>
@@ -5204,37 +5182,27 @@
           <w:lang w:val="en-US"/>
         </w:rPr>
       </w:pPr>
-      <w:bookmarkStart w:id="11" w:name="_Toc451955026"/>
+      <w:bookmarkStart w:id="10" w:name="_Toc451955026"/>
       <w:r>
         <w:t xml:space="preserve">Table </w:t>
       </w:r>
-      <w:r>
-        <w:fldChar w:fldCharType="begin"/>
-      </w:r>
-      <w:r>
-        <w:instrText xml:space="preserve"> SEQ Table \* ARABIC </w:instrText>
-      </w:r>
-      <w:r>
-        <w:fldChar w:fldCharType="separate"/>
-      </w:r>
-      <w:r>
-        <w:rPr>
-          <w:noProof/>
-        </w:rPr>
-        <w:t>3</w:t>
-      </w:r>
-      <w:r>
-        <w:fldChar w:fldCharType="end"/>
-      </w:r>
+      <w:fldSimple w:instr=" SEQ Table \* ARABIC ">
+        <w:r>
+          <w:rPr>
+            <w:noProof/>
+          </w:rPr>
+          <w:t>3</w:t>
+        </w:r>
+      </w:fldSimple>
       <w:r>
         <w:t xml:space="preserve">: </w:t>
       </w:r>
-      <w:bookmarkStart w:id="12" w:name="_Ref451948858"/>
+      <w:bookmarkStart w:id="11" w:name="_Ref451948858"/>
       <w:r>
         <w:t>AD-03-Generic</w:t>
       </w:r>
+      <w:bookmarkEnd w:id="10"/>
       <w:bookmarkEnd w:id="11"/>
-      <w:bookmarkEnd w:id="12"/>
     </w:p>
     <w:tbl>
       <w:tblPr>
@@ -5660,37 +5628,27 @@
           <w:lang w:val="en-US"/>
         </w:rPr>
       </w:pPr>
-      <w:bookmarkStart w:id="13" w:name="_Toc451955027"/>
+      <w:bookmarkStart w:id="12" w:name="_Toc451955027"/>
       <w:r>
         <w:t xml:space="preserve">Table </w:t>
       </w:r>
-      <w:r>
-        <w:fldChar w:fldCharType="begin"/>
-      </w:r>
-      <w:r>
-        <w:instrText xml:space="preserve"> SEQ Table \* ARABIC </w:instrText>
-      </w:r>
-      <w:r>
-        <w:fldChar w:fldCharType="separate"/>
-      </w:r>
-      <w:r>
-        <w:rPr>
-          <w:noProof/>
-        </w:rPr>
-        <w:t>4</w:t>
-      </w:r>
-      <w:r>
-        <w:fldChar w:fldCharType="end"/>
-      </w:r>
+      <w:fldSimple w:instr=" SEQ Table \* ARABIC ">
+        <w:r>
+          <w:rPr>
+            <w:noProof/>
+          </w:rPr>
+          <w:t>4</w:t>
+        </w:r>
+      </w:fldSimple>
       <w:r>
         <w:t xml:space="preserve">: </w:t>
       </w:r>
-      <w:bookmarkStart w:id="14" w:name="_Ref451931872"/>
+      <w:bookmarkStart w:id="13" w:name="_Ref451931872"/>
       <w:r>
         <w:t>AD-04-Testability</w:t>
       </w:r>
+      <w:bookmarkEnd w:id="12"/>
       <w:bookmarkEnd w:id="13"/>
-      <w:bookmarkEnd w:id="14"/>
     </w:p>
     <w:tbl>
       <w:tblPr>
@@ -6153,39 +6111,29 @@
           <w:lang w:val="en-US"/>
         </w:rPr>
       </w:pPr>
-      <w:bookmarkStart w:id="15" w:name="_Ref451931813"/>
-      <w:bookmarkStart w:id="16" w:name="_Toc451955028"/>
+      <w:bookmarkStart w:id="14" w:name="_Ref451931813"/>
+      <w:bookmarkStart w:id="15" w:name="_Toc451955028"/>
       <w:r>
         <w:t xml:space="preserve">Table </w:t>
       </w:r>
-      <w:r>
-        <w:fldChar w:fldCharType="begin"/>
-      </w:r>
-      <w:r>
-        <w:instrText xml:space="preserve"> SEQ Table \* ARABIC </w:instrText>
-      </w:r>
-      <w:r>
-        <w:fldChar w:fldCharType="separate"/>
-      </w:r>
-      <w:r>
-        <w:rPr>
-          <w:noProof/>
-        </w:rPr>
-        <w:t>5</w:t>
-      </w:r>
-      <w:r>
-        <w:fldChar w:fldCharType="end"/>
-      </w:r>
+      <w:fldSimple w:instr=" SEQ Table \* ARABIC ">
+        <w:r>
+          <w:rPr>
+            <w:noProof/>
+          </w:rPr>
+          <w:t>5</w:t>
+        </w:r>
+      </w:fldSimple>
       <w:r>
         <w:t xml:space="preserve">: </w:t>
       </w:r>
-      <w:bookmarkStart w:id="17" w:name="_Ref451931821"/>
+      <w:bookmarkStart w:id="16" w:name="_Ref451931821"/>
       <w:r>
         <w:t>AD-05-Persistence</w:t>
       </w:r>
+      <w:bookmarkEnd w:id="14"/>
       <w:bookmarkEnd w:id="15"/>
       <w:bookmarkEnd w:id="16"/>
-      <w:bookmarkEnd w:id="17"/>
     </w:p>
     <w:p>
       <w:pPr>
@@ -6201,7 +6149,7 @@
           <w:lang w:val="en-US"/>
         </w:rPr>
       </w:pPr>
-      <w:bookmarkStart w:id="18" w:name="_Toc451954989"/>
+      <w:bookmarkStart w:id="17" w:name="_Toc451954989"/>
       <w:r>
         <w:rPr>
           <w:lang w:val="en-US"/>
@@ -6215,7 +6163,7 @@
         </w:rPr>
         <w:t xml:space="preserve"> Constraints</w:t>
       </w:r>
-      <w:bookmarkEnd w:id="18"/>
+      <w:bookmarkEnd w:id="17"/>
     </w:p>
     <w:p>
       <w:pPr>
@@ -6230,6 +6178,7 @@
         <w:t>TODO hardware constraints?</w:t>
       </w:r>
     </w:p>
+    <w:bookmarkStart w:id="18" w:name="_Toc451954990"/>
     <w:p>
       <w:pPr>
         <w:pStyle w:val="berschrift1"/>
@@ -6237,7 +6186,6 @@
           <w:lang w:val="en-US"/>
         </w:rPr>
       </w:pPr>
-      <w:bookmarkStart w:id="19" w:name="_Toc451954990"/>
       <w:r>
         <w:rPr>
           <w:noProof/>
@@ -6293,7 +6241,7 @@
                                 <w:lang w:val="en-US"/>
                               </w:rPr>
                             </w:pPr>
-                            <w:bookmarkStart w:id="20" w:name="_Toc451955019"/>
+                            <w:bookmarkStart w:id="19" w:name="_Toc451955019"/>
                             <w:r>
                               <w:rPr>
                                 <w:lang w:val="en-US"/>
@@ -6337,7 +6285,7 @@
                               </w:rPr>
                               <w:t>: context diagram</w:t>
                             </w:r>
-                            <w:bookmarkEnd w:id="20"/>
+                            <w:bookmarkEnd w:id="19"/>
                           </w:p>
                         </w:txbxContent>
                       </wps:txbx>
@@ -6487,7 +6435,7 @@
         </w:rPr>
         <w:t>System Scope and Context</w:t>
       </w:r>
-      <w:bookmarkEnd w:id="19"/>
+      <w:bookmarkEnd w:id="18"/>
     </w:p>
     <w:p>
       <w:pPr>
@@ -6521,7 +6469,7 @@
           <w:lang w:val="en-US"/>
         </w:rPr>
       </w:pPr>
-      <w:bookmarkStart w:id="22" w:name="_Toc451954991"/>
+      <w:bookmarkStart w:id="20" w:name="_Toc451954991"/>
       <w:r>
         <w:rPr>
           <w:lang w:val="en-US"/>
@@ -6529,7 +6477,7 @@
         <w:lastRenderedPageBreak/>
         <w:t>Solution Strategy</w:t>
       </w:r>
-      <w:bookmarkEnd w:id="22"/>
+      <w:bookmarkEnd w:id="20"/>
     </w:p>
     <w:p>
       <w:pPr>
@@ -6557,7 +6505,7 @@
           <w:lang w:val="en-US"/>
         </w:rPr>
       </w:pPr>
-      <w:bookmarkStart w:id="23" w:name="_Toc451954992"/>
+      <w:bookmarkStart w:id="21" w:name="_Toc451954992"/>
       <w:r>
         <w:rPr>
           <w:lang w:val="en-US"/>
@@ -6565,7 +6513,7 @@
         <w:lastRenderedPageBreak/>
         <w:t>Building Block View</w:t>
       </w:r>
-      <w:bookmarkEnd w:id="23"/>
+      <w:bookmarkEnd w:id="21"/>
     </w:p>
     <w:p>
       <w:pPr>
@@ -6587,14 +6535,14 @@
           <w:lang w:val="en-US"/>
         </w:rPr>
       </w:pPr>
-      <w:bookmarkStart w:id="24" w:name="_Toc451954993"/>
+      <w:bookmarkStart w:id="22" w:name="_Toc451954993"/>
       <w:r>
         <w:rPr>
           <w:lang w:val="en-US"/>
         </w:rPr>
         <w:t>Level 1</w:t>
       </w:r>
-      <w:bookmarkEnd w:id="24"/>
+      <w:bookmarkEnd w:id="22"/>
     </w:p>
     <w:p>
       <w:pPr>
@@ -6652,7 +6600,7 @@
                                 <w:lang w:val="en-US"/>
                               </w:rPr>
                             </w:pPr>
-                            <w:bookmarkStart w:id="25" w:name="_Toc451955020"/>
+                            <w:bookmarkStart w:id="23" w:name="_Toc451955020"/>
                             <w:r>
                               <w:rPr>
                                 <w:lang w:val="en-US"/>
@@ -6696,7 +6644,7 @@
                               </w:rPr>
                               <w:t>: level 1 building block view</w:t>
                             </w:r>
-                            <w:bookmarkEnd w:id="25"/>
+                            <w:bookmarkEnd w:id="23"/>
                           </w:p>
                         </w:txbxContent>
                       </wps:txbx>
@@ -6858,14 +6806,14 @@
           <w:lang w:val="en-US"/>
         </w:rPr>
       </w:pPr>
-      <w:bookmarkStart w:id="27" w:name="_Toc451954994"/>
+      <w:bookmarkStart w:id="24" w:name="_Toc451954994"/>
       <w:r>
         <w:rPr>
           <w:lang w:val="en-US"/>
         </w:rPr>
         <w:t>Level 2</w:t>
       </w:r>
-      <w:bookmarkEnd w:id="27"/>
+      <w:bookmarkEnd w:id="24"/>
     </w:p>
     <w:p>
       <w:pPr>
@@ -6894,7 +6842,7 @@
           <w:lang w:val="en-US"/>
         </w:rPr>
       </w:pPr>
-      <w:bookmarkStart w:id="28" w:name="_Toc451954995"/>
+      <w:bookmarkStart w:id="25" w:name="_Toc451954995"/>
       <w:r>
         <w:rPr>
           <w:lang w:val="en-US"/>
@@ -6902,7 +6850,7 @@
         <w:lastRenderedPageBreak/>
         <w:t>Runtime View</w:t>
       </w:r>
-      <w:bookmarkEnd w:id="28"/>
+      <w:bookmarkEnd w:id="25"/>
     </w:p>
     <w:p>
       <w:pPr>
@@ -6948,14 +6896,14 @@
           <w:lang w:val="en-US"/>
         </w:rPr>
       </w:pPr>
-      <w:bookmarkStart w:id="29" w:name="_Toc451954996"/>
+      <w:bookmarkStart w:id="26" w:name="_Toc451954996"/>
       <w:r>
         <w:rPr>
           <w:lang w:val="en-US"/>
         </w:rPr>
         <w:t>Create Article</w:t>
       </w:r>
-      <w:bookmarkEnd w:id="29"/>
+      <w:bookmarkEnd w:id="26"/>
     </w:p>
     <w:p>
       <w:pPr>
@@ -7128,21 +7076,7 @@
         <w:rPr>
           <w:lang w:val="en-US"/>
         </w:rPr>
-        <w:t xml:space="preserve">The user thirdly clicks on the button to save the article after he is content with it. The frontend sends the article to the dynamic webserver. The dynamic webserver saves the article on the file system and updates the metadata in the database. After the article is saved, the dynamic webserver sends an URL to the article back to the frontend. The </w:t>
-      </w:r>
-      <w:proofErr w:type="gramStart"/>
-      <w:r>
-        <w:rPr>
-          <w:lang w:val="en-US"/>
-        </w:rPr>
-        <w:t>frontend</w:t>
-      </w:r>
-      <w:proofErr w:type="gramEnd"/>
-      <w:r>
-        <w:rPr>
-          <w:lang w:val="en-US"/>
-        </w:rPr>
-        <w:t xml:space="preserve"> then allows to read the article (see </w:t>
+        <w:t xml:space="preserve">The user thirdly clicks on the button to save the article after he is content with it. The frontend sends the article to the dynamic webserver. The dynamic webserver saves the article on the file system and updates the metadata in the database. After the article is saved, the dynamic webserver sends an URL to the article back to the frontend. The frontend then allows to read the article (see </w:t>
       </w:r>
       <w:r>
         <w:rPr>
@@ -7341,8 +7275,8 @@
                                 <w:lang w:val="en-US"/>
                               </w:rPr>
                             </w:pPr>
-                            <w:bookmarkStart w:id="30" w:name="_Ref451939241"/>
-                            <w:bookmarkStart w:id="31" w:name="_Toc451955021"/>
+                            <w:bookmarkStart w:id="27" w:name="_Ref451939241"/>
+                            <w:bookmarkStart w:id="28" w:name="_Toc451955021"/>
                             <w:r>
                               <w:rPr>
                                 <w:lang w:val="en-US"/>
@@ -7380,14 +7314,14 @@
                               </w:rPr>
                               <w:fldChar w:fldCharType="end"/>
                             </w:r>
-                            <w:bookmarkEnd w:id="30"/>
+                            <w:bookmarkEnd w:id="27"/>
                             <w:r>
                               <w:rPr>
                                 <w:lang w:val="en-US"/>
                               </w:rPr>
                               <w:t>: create article sequence diagram</w:t>
                             </w:r>
-                            <w:bookmarkEnd w:id="31"/>
+                            <w:bookmarkEnd w:id="28"/>
                           </w:p>
                         </w:txbxContent>
                       </wps:txbx>
@@ -7548,9 +7482,9 @@
           <w:lang w:val="en-US"/>
         </w:rPr>
       </w:pPr>
-      <w:bookmarkStart w:id="34" w:name="_Ref451938736"/>
-      <w:bookmarkStart w:id="35" w:name="_Ref451938740"/>
-      <w:bookmarkStart w:id="36" w:name="_Toc451954997"/>
+      <w:bookmarkStart w:id="29" w:name="_Ref451938736"/>
+      <w:bookmarkStart w:id="30" w:name="_Ref451938740"/>
+      <w:bookmarkStart w:id="31" w:name="_Toc451954997"/>
       <w:r>
         <w:rPr>
           <w:lang w:val="en-US"/>
@@ -7558,9 +7492,9 @@
         <w:lastRenderedPageBreak/>
         <w:t>Read Article</w:t>
       </w:r>
-      <w:bookmarkEnd w:id="34"/>
-      <w:bookmarkEnd w:id="35"/>
-      <w:bookmarkEnd w:id="36"/>
+      <w:bookmarkEnd w:id="29"/>
+      <w:bookmarkEnd w:id="30"/>
+      <w:bookmarkEnd w:id="31"/>
     </w:p>
     <w:p>
       <w:pPr>
@@ -7686,8 +7620,8 @@
                                 <w:lang w:val="en-US"/>
                               </w:rPr>
                             </w:pPr>
-                            <w:bookmarkStart w:id="37" w:name="_Ref451941139"/>
-                            <w:bookmarkStart w:id="38" w:name="_Toc451955022"/>
+                            <w:bookmarkStart w:id="32" w:name="_Ref451941139"/>
+                            <w:bookmarkStart w:id="33" w:name="_Toc451955022"/>
                             <w:r>
                               <w:rPr>
                                 <w:lang w:val="en-US"/>
@@ -7725,14 +7659,14 @@
                               </w:rPr>
                               <w:fldChar w:fldCharType="end"/>
                             </w:r>
-                            <w:bookmarkEnd w:id="37"/>
+                            <w:bookmarkEnd w:id="32"/>
                             <w:r>
                               <w:rPr>
                                 <w:lang w:val="en-US"/>
                               </w:rPr>
                               <w:t>: read article sequence diagram</w:t>
                             </w:r>
-                            <w:bookmarkEnd w:id="38"/>
+                            <w:bookmarkEnd w:id="33"/>
                           </w:p>
                         </w:txbxContent>
                       </wps:txbx>
@@ -7966,14 +7900,14 @@
           <w:lang w:val="en-US"/>
         </w:rPr>
       </w:pPr>
-      <w:bookmarkStart w:id="41" w:name="_Toc451954998"/>
+      <w:bookmarkStart w:id="34" w:name="_Toc451954998"/>
       <w:r>
         <w:rPr>
           <w:lang w:val="en-US"/>
         </w:rPr>
         <w:t>Search Article</w:t>
       </w:r>
-      <w:bookmarkEnd w:id="41"/>
+      <w:bookmarkEnd w:id="34"/>
     </w:p>
     <w:p>
       <w:pPr>
@@ -8243,8 +8177,8 @@
                                 <w:lang w:val="en-US"/>
                               </w:rPr>
                             </w:pPr>
-                            <w:bookmarkStart w:id="42" w:name="_Ref451942891"/>
-                            <w:bookmarkStart w:id="43" w:name="_Toc451955023"/>
+                            <w:bookmarkStart w:id="35" w:name="_Ref451942891"/>
+                            <w:bookmarkStart w:id="36" w:name="_Toc451955023"/>
                             <w:r>
                               <w:rPr>
                                 <w:lang w:val="en-US"/>
@@ -8282,14 +8216,14 @@
                               </w:rPr>
                               <w:fldChar w:fldCharType="end"/>
                             </w:r>
-                            <w:bookmarkEnd w:id="42"/>
+                            <w:bookmarkEnd w:id="35"/>
                             <w:r>
                               <w:rPr>
                                 <w:lang w:val="en-US"/>
                               </w:rPr>
                               <w:t>: search article sequence diagram</w:t>
                             </w:r>
-                            <w:bookmarkEnd w:id="43"/>
+                            <w:bookmarkEnd w:id="36"/>
                           </w:p>
                         </w:txbxContent>
                       </wps:txbx>
@@ -8383,7 +8317,7 @@
           <w:lang w:val="en-US"/>
         </w:rPr>
       </w:pPr>
-      <w:bookmarkStart w:id="46" w:name="_Toc451954999"/>
+      <w:bookmarkStart w:id="37" w:name="_Toc451954999"/>
       <w:r>
         <w:rPr>
           <w:lang w:val="en-US"/>
@@ -8391,7 +8325,7 @@
         <w:lastRenderedPageBreak/>
         <w:t>Deployment View</w:t>
       </w:r>
-      <w:bookmarkEnd w:id="46"/>
+      <w:bookmarkEnd w:id="37"/>
     </w:p>
     <w:p>
       <w:pPr>
@@ -8413,7 +8347,7 @@
           <w:lang w:val="en-US"/>
         </w:rPr>
       </w:pPr>
-      <w:bookmarkStart w:id="47" w:name="_Toc451955000"/>
+      <w:bookmarkStart w:id="38" w:name="_Toc451955000"/>
       <w:r>
         <w:rPr>
           <w:lang w:val="en-US"/>
@@ -8421,7 +8355,7 @@
         <w:lastRenderedPageBreak/>
         <w:t>Concepts</w:t>
       </w:r>
-      <w:bookmarkEnd w:id="47"/>
+      <w:bookmarkEnd w:id="38"/>
     </w:p>
     <w:p>
       <w:pPr>
@@ -8443,7 +8377,7 @@
           <w:lang w:val="en-US"/>
         </w:rPr>
       </w:pPr>
-      <w:bookmarkStart w:id="48" w:name="_Toc451955001"/>
+      <w:bookmarkStart w:id="39" w:name="_Toc451955001"/>
       <w:r>
         <w:rPr>
           <w:lang w:val="en-US"/>
@@ -8451,7 +8385,7 @@
         <w:lastRenderedPageBreak/>
         <w:t>Design Decisions</w:t>
       </w:r>
-      <w:bookmarkEnd w:id="48"/>
+      <w:bookmarkEnd w:id="39"/>
     </w:p>
     <w:p>
       <w:pPr>
@@ -8473,16 +8407,16 @@
           <w:lang w:val="en-US"/>
         </w:rPr>
       </w:pPr>
-      <w:bookmarkStart w:id="49" w:name="_Ref451862997"/>
-      <w:bookmarkStart w:id="50" w:name="_Toc451955002"/>
+      <w:bookmarkStart w:id="40" w:name="_Ref451862997"/>
+      <w:bookmarkStart w:id="41" w:name="_Toc451955002"/>
       <w:r>
         <w:rPr>
           <w:lang w:val="en-US"/>
         </w:rPr>
         <w:t>Search Engine</w:t>
       </w:r>
-      <w:bookmarkEnd w:id="49"/>
-      <w:bookmarkEnd w:id="50"/>
+      <w:bookmarkEnd w:id="40"/>
+      <w:bookmarkEnd w:id="41"/>
     </w:p>
     <w:p>
       <w:pPr>
@@ -8504,14 +8438,14 @@
           <w:lang w:val="en-US"/>
         </w:rPr>
       </w:pPr>
-      <w:bookmarkStart w:id="51" w:name="_Toc451955003"/>
+      <w:bookmarkStart w:id="42" w:name="_Toc451955003"/>
       <w:r>
         <w:rPr>
           <w:lang w:val="en-US"/>
         </w:rPr>
         <w:t>Influencing Factors</w:t>
       </w:r>
-      <w:bookmarkEnd w:id="51"/>
+      <w:bookmarkEnd w:id="42"/>
     </w:p>
     <w:p>
       <w:pPr>
@@ -8544,12 +8478,60 @@
           <w:i/>
           <w:lang w:val="en-US"/>
         </w:rPr>
+        <w:instrText xml:space="preserve"> \* MERGEFORMAT </w:instrText>
       </w:r>
       <w:r>
         <w:rPr>
           <w:i/>
           <w:lang w:val="en-US"/>
         </w:rPr>
+      </w:r>
+      <w:r>
+        <w:rPr>
+          <w:i/>
+          <w:lang w:val="en-US"/>
+        </w:rPr>
+        <w:fldChar w:fldCharType="separate"/>
+      </w:r>
+      <w:r>
+        <w:rPr>
+          <w:i/>
+          <w:lang w:val="en-US"/>
+        </w:rPr>
+        <w:t>AD-01-Search</w:t>
+      </w:r>
+      <w:r>
+        <w:rPr>
+          <w:i/>
+          <w:lang w:val="en-US"/>
+        </w:rPr>
+        <w:fldChar w:fldCharType="end"/>
+      </w:r>
+      <w:r>
+        <w:rPr>
+          <w:lang w:val="en-US"/>
+        </w:rPr>
+        <w:t xml:space="preserve">, </w:t>
+      </w:r>
+      <w:r>
+        <w:rPr>
+          <w:i/>
+          <w:lang w:val="en-US"/>
+        </w:rPr>
+        <w:fldChar w:fldCharType="begin"/>
+      </w:r>
+      <w:r>
+        <w:rPr>
+          <w:i/>
+          <w:lang w:val="en-US"/>
+        </w:rPr>
+        <w:instrText xml:space="preserve"> REF _Ref451948858 \h </w:instrText>
+      </w:r>
+      <w:r>
+        <w:rPr>
+          <w:i/>
+          <w:lang w:val="en-US"/>
+        </w:rPr>
         <w:instrText xml:space="preserve"> \* MERGEFORMAT </w:instrText>
       </w:r>
       <w:r>
@@ -8557,6 +8539,12 @@
           <w:i/>
           <w:lang w:val="en-US"/>
         </w:rPr>
+      </w:r>
+      <w:r>
+        <w:rPr>
+          <w:i/>
+          <w:lang w:val="en-US"/>
+        </w:rPr>
         <w:fldChar w:fldCharType="separate"/>
       </w:r>
       <w:r>
@@ -8564,7 +8552,7 @@
           <w:i/>
           <w:lang w:val="en-US"/>
         </w:rPr>
-        <w:t>AD-01-Search</w:t>
+        <w:t>AD-03-Generic</w:t>
       </w:r>
       <w:r>
         <w:rPr>
@@ -8577,7 +8565,7 @@
         <w:rPr>
           <w:lang w:val="en-US"/>
         </w:rPr>
-        <w:t xml:space="preserve">, </w:t>
+        <w:t xml:space="preserve"> and </w:t>
       </w:r>
       <w:r>
         <w:rPr>
@@ -8591,20 +8579,20 @@
           <w:i/>
           <w:lang w:val="en-US"/>
         </w:rPr>
-        <w:instrText xml:space="preserve"> REF _Ref451948858 \h </w:instrText>
+        <w:instrText xml:space="preserve"> REF _Ref451931821 \h </w:instrText>
       </w:r>
       <w:r>
         <w:rPr>
           <w:i/>
           <w:lang w:val="en-US"/>
         </w:rPr>
+        <w:instrText xml:space="preserve"> \* MERGEFORMAT </w:instrText>
       </w:r>
       <w:r>
         <w:rPr>
           <w:i/>
           <w:lang w:val="en-US"/>
         </w:rPr>
-        <w:instrText xml:space="preserve"> \* MERGEFORMAT </w:instrText>
       </w:r>
       <w:r>
         <w:rPr>
@@ -8618,7 +8606,7 @@
           <w:i/>
           <w:lang w:val="en-US"/>
         </w:rPr>
-        <w:t>AD-03-Generic</w:t>
+        <w:t>AD-05-Persistence</w:t>
       </w:r>
       <w:r>
         <w:rPr>
@@ -8631,60 +8619,6 @@
         <w:rPr>
           <w:lang w:val="en-US"/>
         </w:rPr>
-        <w:t xml:space="preserve"> and </w:t>
-      </w:r>
-      <w:r>
-        <w:rPr>
-          <w:i/>
-          <w:lang w:val="en-US"/>
-        </w:rPr>
-        <w:fldChar w:fldCharType="begin"/>
-      </w:r>
-      <w:r>
-        <w:rPr>
-          <w:i/>
-          <w:lang w:val="en-US"/>
-        </w:rPr>
-        <w:instrText xml:space="preserve"> REF _Ref451931821 \h </w:instrText>
-      </w:r>
-      <w:r>
-        <w:rPr>
-          <w:i/>
-          <w:lang w:val="en-US"/>
-        </w:rPr>
-      </w:r>
-      <w:r>
-        <w:rPr>
-          <w:i/>
-          <w:lang w:val="en-US"/>
-        </w:rPr>
-        <w:instrText xml:space="preserve"> \* MERGEFORMAT </w:instrText>
-      </w:r>
-      <w:r>
-        <w:rPr>
-          <w:i/>
-          <w:lang w:val="en-US"/>
-        </w:rPr>
-        <w:fldChar w:fldCharType="separate"/>
-      </w:r>
-      <w:r>
-        <w:rPr>
-          <w:i/>
-          <w:lang w:val="en-US"/>
-        </w:rPr>
-        <w:t>AD-05-Persistence</w:t>
-      </w:r>
-      <w:r>
-        <w:rPr>
-          <w:i/>
-          <w:lang w:val="en-US"/>
-        </w:rPr>
-        <w:fldChar w:fldCharType="end"/>
-      </w:r>
-      <w:r>
-        <w:rPr>
-          <w:lang w:val="en-US"/>
-        </w:rPr>
         <w:t>.</w:t>
       </w:r>
     </w:p>
@@ -8695,14 +8629,14 @@
           <w:lang w:val="en-US"/>
         </w:rPr>
       </w:pPr>
-      <w:bookmarkStart w:id="52" w:name="_Toc451955004"/>
+      <w:bookmarkStart w:id="43" w:name="_Toc451955004"/>
       <w:r>
         <w:rPr>
           <w:lang w:val="en-US"/>
         </w:rPr>
         <w:t>Constraints</w:t>
       </w:r>
-      <w:bookmarkEnd w:id="52"/>
+      <w:bookmarkEnd w:id="43"/>
     </w:p>
     <w:p>
       <w:pPr>
@@ -8724,14 +8658,14 @@
           <w:lang w:val="en-US"/>
         </w:rPr>
       </w:pPr>
-      <w:bookmarkStart w:id="53" w:name="_Toc451955005"/>
+      <w:bookmarkStart w:id="44" w:name="_Toc451955005"/>
       <w:r>
         <w:rPr>
           <w:lang w:val="en-US"/>
         </w:rPr>
         <w:t>Considered Alternatives</w:t>
       </w:r>
-      <w:bookmarkEnd w:id="53"/>
+      <w:bookmarkEnd w:id="44"/>
     </w:p>
     <w:p>
       <w:pPr>
@@ -8998,7 +8932,7 @@
           <w:lang w:val="en-US"/>
         </w:rPr>
       </w:pPr>
-      <w:bookmarkStart w:id="54" w:name="_Toc451955006"/>
+      <w:bookmarkStart w:id="45" w:name="_Toc451955006"/>
       <w:r>
         <w:rPr>
           <w:lang w:val="en-US"/>
@@ -9006,7 +8940,7 @@
         <w:lastRenderedPageBreak/>
         <w:t>Comparison</w:t>
       </w:r>
-      <w:bookmarkEnd w:id="54"/>
+      <w:bookmarkEnd w:id="45"/>
     </w:p>
     <w:p>
       <w:pPr>
@@ -9253,13 +9187,13 @@
           <w:i/>
           <w:lang w:val="en-US"/>
         </w:rPr>
+        <w:instrText xml:space="preserve"> \* MERGEFORMAT </w:instrText>
       </w:r>
       <w:r>
         <w:rPr>
           <w:i/>
           <w:lang w:val="en-US"/>
         </w:rPr>
-        <w:instrText xml:space="preserve"> \* MERGEFORMAT </w:instrText>
       </w:r>
       <w:r>
         <w:rPr>
@@ -9773,13 +9707,7 @@
               <w:rPr>
                 <w:lang w:val="en-US"/>
               </w:rPr>
-              <w:t>REST service and service wrapper for</w:t>
-            </w:r>
-            <w:r>
-              <w:rPr>
-                <w:lang w:val="en-US"/>
-              </w:rPr>
-              <w:t xml:space="preserve"> several</w:t>
+              <w:t>REST service and service wrapper for several</w:t>
             </w:r>
             <w:r>
               <w:rPr>
@@ -10199,8 +10127,8 @@
           <w:lang w:val="en-US"/>
         </w:rPr>
       </w:pPr>
-      <w:bookmarkStart w:id="55" w:name="_Ref451951584"/>
-      <w:bookmarkStart w:id="56" w:name="_Toc451955029"/>
+      <w:bookmarkStart w:id="46" w:name="_Ref451951584"/>
+      <w:bookmarkStart w:id="47" w:name="_Toc451955029"/>
       <w:r>
         <w:rPr>
           <w:lang w:val="en-US"/>
@@ -10238,22 +10166,22 @@
         </w:rPr>
         <w:fldChar w:fldCharType="end"/>
       </w:r>
-      <w:bookmarkEnd w:id="55"/>
+      <w:bookmarkEnd w:id="46"/>
       <w:r>
         <w:rPr>
           <w:lang w:val="en-US"/>
         </w:rPr>
         <w:t xml:space="preserve">: </w:t>
       </w:r>
-      <w:bookmarkStart w:id="57" w:name="_Ref451951576"/>
+      <w:bookmarkStart w:id="48" w:name="_Ref451951576"/>
       <w:r>
         <w:rPr>
           <w:lang w:val="en-US"/>
         </w:rPr>
         <w:t>search engine comparison</w:t>
       </w:r>
-      <w:bookmarkEnd w:id="56"/>
-      <w:bookmarkEnd w:id="57"/>
+      <w:bookmarkEnd w:id="47"/>
+      <w:bookmarkEnd w:id="48"/>
     </w:p>
     <w:p>
       <w:pPr>
@@ -10318,13 +10246,13 @@
           <w:i/>
           <w:lang w:val="en-US"/>
         </w:rPr>
+        <w:instrText xml:space="preserve"> \* MERGEFORMAT </w:instrText>
       </w:r>
       <w:r>
         <w:rPr>
           <w:i/>
           <w:lang w:val="en-US"/>
         </w:rPr>
-        <w:instrText xml:space="preserve"> \* MERGEFORMAT </w:instrText>
       </w:r>
       <w:r>
         <w:rPr>
@@ -10775,8 +10703,8 @@
           <w:lang w:val="en-US"/>
         </w:rPr>
       </w:pPr>
-      <w:bookmarkStart w:id="58" w:name="_Ref451954368"/>
-      <w:bookmarkStart w:id="59" w:name="_Toc451955030"/>
+      <w:bookmarkStart w:id="49" w:name="_Ref451954368"/>
+      <w:bookmarkStart w:id="50" w:name="_Toc451955030"/>
       <w:r>
         <w:rPr>
           <w:lang w:val="en-US"/>
@@ -10814,28 +10742,778 @@
         </w:rPr>
         <w:fldChar w:fldCharType="end"/>
       </w:r>
+      <w:bookmarkEnd w:id="49"/>
+      <w:r>
+        <w:rPr>
+          <w:lang w:val="en-US"/>
+        </w:rPr>
+        <w:t>: search engine benchmark</w:t>
+      </w:r>
+      <w:bookmarkEnd w:id="50"/>
+    </w:p>
+    <w:p>
+      <w:pPr>
+        <w:pStyle w:val="berschrift3"/>
+        <w:rPr>
+          <w:lang w:val="en-US"/>
+        </w:rPr>
+      </w:pPr>
+      <w:bookmarkStart w:id="51" w:name="_Toc451955007"/>
+      <w:r>
+        <w:rPr>
+          <w:lang w:val="en-US"/>
+        </w:rPr>
+        <w:t>Decision</w:t>
+      </w:r>
+      <w:bookmarkEnd w:id="51"/>
+    </w:p>
+    <w:p>
+      <w:pPr>
+        <w:rPr>
+          <w:lang w:val="en-US"/>
+        </w:rPr>
+      </w:pPr>
+      <w:r>
+        <w:rPr>
+          <w:lang w:val="en-US"/>
+        </w:rPr>
+        <w:t>As Elastic Search is not able to fulfill the requirements and Apache Lucene &amp; Tika are too much overhead in regards of programming, those two are no viable choice as search engine for the knowledge base. Apache Solr and OpenSearchServer are both viable choices. They both meet the requirements, even though OpenSearchServer is slower than Apache Solr when indexing files. The final decision was made in favor of OpenSearch-Server because of it</w:t>
+      </w:r>
+      <w:r>
+        <w:rPr>
+          <w:lang w:val="en-US"/>
+        </w:rPr>
+        <w:t>s ability to crawl data sources and its better out of the box configuration. OpenSearchServer also allows easier phonetic search than Apache Solr.</w:t>
+      </w:r>
+      <w:bookmarkStart w:id="52" w:name="_GoBack"/>
+      <w:bookmarkEnd w:id="52"/>
+    </w:p>
+    <w:p>
+      <w:pPr>
+        <w:pStyle w:val="berschrift2"/>
+        <w:rPr>
+          <w:lang w:val="en-US"/>
+        </w:rPr>
+      </w:pPr>
+      <w:bookmarkStart w:id="53" w:name="_Ref451863220"/>
+      <w:bookmarkStart w:id="54" w:name="_Toc451955008"/>
+      <w:r>
+        <w:rPr>
+          <w:lang w:val="en-US"/>
+        </w:rPr>
+        <w:t>Persistence</w:t>
+      </w:r>
+      <w:bookmarkEnd w:id="53"/>
+      <w:bookmarkEnd w:id="54"/>
+    </w:p>
+    <w:p>
+      <w:pPr>
+        <w:rPr>
+          <w:lang w:val="en-US"/>
+        </w:rPr>
+      </w:pPr>
+      <w:r>
+        <w:rPr>
+          <w:lang w:val="en-US"/>
+        </w:rPr>
+        <w:t xml:space="preserve">TODO </w:t>
+      </w:r>
+      <w:proofErr w:type="spellStart"/>
+      <w:r>
+        <w:rPr>
+          <w:lang w:val="en-US"/>
+        </w:rPr>
+        <w:t>fs</w:t>
+      </w:r>
+      <w:proofErr w:type="spellEnd"/>
+      <w:r>
+        <w:rPr>
+          <w:lang w:val="en-US"/>
+        </w:rPr>
+        <w:t xml:space="preserve">, hybrid, </w:t>
+      </w:r>
+      <w:proofErr w:type="spellStart"/>
+      <w:r>
+        <w:rPr>
+          <w:lang w:val="en-US"/>
+        </w:rPr>
+        <w:t>db</w:t>
+      </w:r>
+      <w:proofErr w:type="spellEnd"/>
+    </w:p>
+    <w:p>
+      <w:pPr>
+        <w:rPr>
+          <w:lang w:val="en-US"/>
+        </w:rPr>
+      </w:pPr>
+      <w:r>
+        <w:rPr>
+          <w:lang w:val="en-US"/>
+        </w:rPr>
+        <w:t>TODO mongo</w:t>
+      </w:r>
+    </w:p>
+    <w:p>
+      <w:pPr>
+        <w:pStyle w:val="berschrift2"/>
+        <w:rPr>
+          <w:lang w:val="en-US"/>
+        </w:rPr>
+      </w:pPr>
+      <w:bookmarkStart w:id="55" w:name="_Toc451955009"/>
+      <w:r>
+        <w:rPr>
+          <w:lang w:val="en-US"/>
+        </w:rPr>
+        <w:t>Backend Technology</w:t>
+      </w:r>
+      <w:bookmarkEnd w:id="55"/>
+    </w:p>
+    <w:p>
+      <w:pPr>
+        <w:rPr>
+          <w:lang w:val="en-US"/>
+        </w:rPr>
+      </w:pPr>
+      <w:r>
+        <w:rPr>
+          <w:lang w:val="en-US"/>
+        </w:rPr>
+        <w:t>The backend has to provide the users web browser with the frontend. The backend has to supply the frontend with the articles, including attached documents and images.</w:t>
+      </w:r>
+    </w:p>
+    <w:p>
+      <w:pPr>
+        <w:pStyle w:val="berschrift3"/>
+        <w:rPr>
+          <w:lang w:val="en-US"/>
+        </w:rPr>
+      </w:pPr>
+      <w:bookmarkStart w:id="56" w:name="_Toc451955010"/>
+      <w:r>
+        <w:rPr>
+          <w:lang w:val="en-US"/>
+        </w:rPr>
+        <w:t>Influencing Factors</w:t>
+      </w:r>
+      <w:bookmarkEnd w:id="56"/>
+    </w:p>
+    <w:p>
+      <w:pPr>
+        <w:rPr>
+          <w:lang w:val="en-US"/>
+        </w:rPr>
+      </w:pPr>
+      <w:r>
+        <w:rPr>
+          <w:lang w:val="en-US"/>
+        </w:rPr>
+        <w:t>This decision is influenced by the architecture driv</w:t>
+      </w:r>
+      <w:r>
+        <w:rPr>
+          <w:lang w:val="en-US"/>
+        </w:rPr>
+        <w:t xml:space="preserve">ers </w:t>
+      </w:r>
+      <w:r>
+        <w:rPr>
+          <w:i/>
+          <w:lang w:val="en-US"/>
+        </w:rPr>
+        <w:fldChar w:fldCharType="begin"/>
+      </w:r>
+      <w:r>
+        <w:rPr>
+          <w:i/>
+          <w:lang w:val="en-US"/>
+        </w:rPr>
+        <w:instrText xml:space="preserve"> REF _Ref451931872 \h  \* MERGEFORMAT </w:instrText>
+      </w:r>
+      <w:r>
+        <w:rPr>
+          <w:i/>
+          <w:lang w:val="en-US"/>
+        </w:rPr>
+      </w:r>
+      <w:r>
+        <w:rPr>
+          <w:i/>
+          <w:lang w:val="en-US"/>
+        </w:rPr>
+        <w:fldChar w:fldCharType="separate"/>
+      </w:r>
+      <w:r>
+        <w:rPr>
+          <w:i/>
+          <w:lang w:val="en-US"/>
+        </w:rPr>
+        <w:t>AD-04-Testability</w:t>
+      </w:r>
+      <w:r>
+        <w:rPr>
+          <w:i/>
+          <w:lang w:val="en-US"/>
+        </w:rPr>
+        <w:fldChar w:fldCharType="end"/>
+      </w:r>
+      <w:r>
+        <w:rPr>
+          <w:lang w:val="en-US"/>
+        </w:rPr>
+        <w:t xml:space="preserve"> and </w:t>
+      </w:r>
+      <w:r>
+        <w:rPr>
+          <w:i/>
+          <w:lang w:val="en-US"/>
+        </w:rPr>
+        <w:fldChar w:fldCharType="begin"/>
+      </w:r>
+      <w:r>
+        <w:rPr>
+          <w:i/>
+          <w:lang w:val="en-US"/>
+        </w:rPr>
+        <w:instrText xml:space="preserve"> REF _Ref451931821 \h  \* MERGEFORMAT </w:instrText>
+      </w:r>
+      <w:r>
+        <w:rPr>
+          <w:i/>
+          <w:lang w:val="en-US"/>
+        </w:rPr>
+      </w:r>
+      <w:r>
+        <w:rPr>
+          <w:i/>
+          <w:lang w:val="en-US"/>
+        </w:rPr>
+        <w:fldChar w:fldCharType="separate"/>
+      </w:r>
+      <w:r>
+        <w:rPr>
+          <w:i/>
+          <w:lang w:val="en-US"/>
+        </w:rPr>
+        <w:t>AD-05-Persistence</w:t>
+      </w:r>
+      <w:r>
+        <w:rPr>
+          <w:i/>
+          <w:lang w:val="en-US"/>
+        </w:rPr>
+        <w:fldChar w:fldCharType="end"/>
+      </w:r>
+      <w:r>
+        <w:rPr>
+          <w:lang w:val="en-US"/>
+        </w:rPr>
+        <w:t xml:space="preserve">, as well as by the design decisions </w:t>
+      </w:r>
+      <w:r>
+        <w:rPr>
+          <w:i/>
+          <w:lang w:val="en-US"/>
+        </w:rPr>
+        <w:fldChar w:fldCharType="begin"/>
+      </w:r>
+      <w:r>
+        <w:rPr>
+          <w:i/>
+          <w:lang w:val="en-US"/>
+        </w:rPr>
+        <w:instrText xml:space="preserve"> REF _Ref451862997 \r \h </w:instrText>
+      </w:r>
+      <w:r>
+        <w:rPr>
+          <w:i/>
+          <w:lang w:val="en-US"/>
+        </w:rPr>
+        <w:instrText xml:space="preserve"> \* MERGEFORMAT </w:instrText>
+      </w:r>
+      <w:r>
+        <w:rPr>
+          <w:i/>
+          <w:lang w:val="en-US"/>
+        </w:rPr>
+      </w:r>
+      <w:r>
+        <w:rPr>
+          <w:i/>
+          <w:lang w:val="en-US"/>
+        </w:rPr>
+        <w:fldChar w:fldCharType="separate"/>
+      </w:r>
+      <w:r>
+        <w:rPr>
+          <w:i/>
+          <w:lang w:val="en-US"/>
+        </w:rPr>
+        <w:t>9.1</w:t>
+      </w:r>
+      <w:r>
+        <w:rPr>
+          <w:i/>
+          <w:lang w:val="en-US"/>
+        </w:rPr>
+        <w:fldChar w:fldCharType="end"/>
+      </w:r>
+      <w:r>
+        <w:rPr>
+          <w:i/>
+          <w:lang w:val="en-US"/>
+        </w:rPr>
+        <w:t xml:space="preserve"> </w:t>
+      </w:r>
+      <w:r>
+        <w:rPr>
+          <w:i/>
+          <w:lang w:val="en-US"/>
+        </w:rPr>
+        <w:fldChar w:fldCharType="begin"/>
+      </w:r>
+      <w:r>
+        <w:rPr>
+          <w:i/>
+          <w:lang w:val="en-US"/>
+        </w:rPr>
+        <w:instrText xml:space="preserve"> REF _Ref451862997 \h </w:instrText>
+      </w:r>
+      <w:r>
+        <w:rPr>
+          <w:i/>
+          <w:lang w:val="en-US"/>
+        </w:rPr>
+        <w:instrText xml:space="preserve"> \* MERGEFORMAT </w:instrText>
+      </w:r>
+      <w:r>
+        <w:rPr>
+          <w:i/>
+          <w:lang w:val="en-US"/>
+        </w:rPr>
+      </w:r>
+      <w:r>
+        <w:rPr>
+          <w:i/>
+          <w:lang w:val="en-US"/>
+        </w:rPr>
+        <w:fldChar w:fldCharType="separate"/>
+      </w:r>
+      <w:r>
+        <w:rPr>
+          <w:i/>
+          <w:lang w:val="en-US"/>
+        </w:rPr>
+        <w:t>Search Engine</w:t>
+      </w:r>
+      <w:r>
+        <w:rPr>
+          <w:i/>
+          <w:lang w:val="en-US"/>
+        </w:rPr>
+        <w:fldChar w:fldCharType="end"/>
+      </w:r>
+      <w:r>
+        <w:rPr>
+          <w:i/>
+          <w:lang w:val="en-US"/>
+        </w:rPr>
+        <w:t xml:space="preserve"> </w:t>
+      </w:r>
+      <w:r>
+        <w:rPr>
+          <w:lang w:val="en-US"/>
+        </w:rPr>
+        <w:t xml:space="preserve">and </w:t>
+      </w:r>
+      <w:r>
+        <w:rPr>
+          <w:i/>
+          <w:lang w:val="en-US"/>
+        </w:rPr>
+        <w:fldChar w:fldCharType="begin"/>
+      </w:r>
+      <w:r>
+        <w:rPr>
+          <w:i/>
+          <w:lang w:val="en-US"/>
+        </w:rPr>
+        <w:instrText xml:space="preserve"> REF _Ref451863220 \r \h </w:instrText>
+      </w:r>
+      <w:r>
+        <w:rPr>
+          <w:i/>
+          <w:lang w:val="en-US"/>
+        </w:rPr>
+        <w:instrText xml:space="preserve"> \* MERGEFORMAT </w:instrText>
+      </w:r>
+      <w:r>
+        <w:rPr>
+          <w:i/>
+          <w:lang w:val="en-US"/>
+        </w:rPr>
+      </w:r>
+      <w:r>
+        <w:rPr>
+          <w:i/>
+          <w:lang w:val="en-US"/>
+        </w:rPr>
+        <w:fldChar w:fldCharType="separate"/>
+      </w:r>
+      <w:r>
+        <w:rPr>
+          <w:i/>
+          <w:lang w:val="en-US"/>
+        </w:rPr>
+        <w:t>9.2</w:t>
+      </w:r>
+      <w:r>
+        <w:rPr>
+          <w:i/>
+          <w:lang w:val="en-US"/>
+        </w:rPr>
+        <w:fldChar w:fldCharType="end"/>
+      </w:r>
+      <w:r>
+        <w:rPr>
+          <w:i/>
+          <w:lang w:val="en-US"/>
+        </w:rPr>
+        <w:t xml:space="preserve"> </w:t>
+      </w:r>
+      <w:r>
+        <w:rPr>
+          <w:i/>
+          <w:lang w:val="en-US"/>
+        </w:rPr>
+        <w:fldChar w:fldCharType="begin"/>
+      </w:r>
+      <w:r>
+        <w:rPr>
+          <w:i/>
+          <w:lang w:val="en-US"/>
+        </w:rPr>
+        <w:instrText xml:space="preserve"> REF _Ref451863220 \h </w:instrText>
+      </w:r>
+      <w:r>
+        <w:rPr>
+          <w:i/>
+          <w:lang w:val="en-US"/>
+        </w:rPr>
+        <w:instrText xml:space="preserve"> \* MERGEFORMAT </w:instrText>
+      </w:r>
+      <w:r>
+        <w:rPr>
+          <w:i/>
+          <w:lang w:val="en-US"/>
+        </w:rPr>
+      </w:r>
+      <w:r>
+        <w:rPr>
+          <w:i/>
+          <w:lang w:val="en-US"/>
+        </w:rPr>
+        <w:fldChar w:fldCharType="separate"/>
+      </w:r>
+      <w:r>
+        <w:rPr>
+          <w:i/>
+          <w:lang w:val="en-US"/>
+        </w:rPr>
+        <w:t>Persistence</w:t>
+      </w:r>
+      <w:r>
+        <w:rPr>
+          <w:i/>
+          <w:lang w:val="en-US"/>
+        </w:rPr>
+        <w:fldChar w:fldCharType="end"/>
+      </w:r>
+      <w:r>
+        <w:rPr>
+          <w:lang w:val="en-US"/>
+        </w:rPr>
+        <w:t>.</w:t>
+      </w:r>
+    </w:p>
+    <w:p>
+      <w:pPr>
+        <w:pStyle w:val="berschrift3"/>
+        <w:rPr>
+          <w:lang w:val="en-US"/>
+        </w:rPr>
+      </w:pPr>
+      <w:bookmarkStart w:id="57" w:name="_Toc451955011"/>
+      <w:r>
+        <w:rPr>
+          <w:lang w:val="en-US"/>
+        </w:rPr>
+        <w:lastRenderedPageBreak/>
+        <w:t>Constraints</w:t>
+      </w:r>
+      <w:bookmarkEnd w:id="57"/>
+    </w:p>
+    <w:p>
+      <w:pPr>
+        <w:rPr>
+          <w:lang w:val="en-US"/>
+        </w:rPr>
+      </w:pPr>
+      <w:r>
+        <w:rPr>
+          <w:lang w:val="en-US"/>
+        </w:rPr>
+        <w:t>All developers are capable of the two programing languages Java and JavaScript.</w:t>
+      </w:r>
+    </w:p>
+    <w:p>
+      <w:pPr>
+        <w:pStyle w:val="berschrift3"/>
+        <w:rPr>
+          <w:lang w:val="en-US"/>
+        </w:rPr>
+      </w:pPr>
+      <w:bookmarkStart w:id="58" w:name="_Toc451955012"/>
+      <w:r>
+        <w:rPr>
+          <w:lang w:val="en-US"/>
+        </w:rPr>
+        <w:t>Considered Alternatives</w:t>
+      </w:r>
       <w:bookmarkEnd w:id="58"/>
-      <w:r>
-        <w:rPr>
-          <w:lang w:val="en-US"/>
-        </w:rPr>
-        <w:t>: search engine benchmark</w:t>
+    </w:p>
+    <w:p>
+      <w:pPr>
+        <w:rPr>
+          <w:lang w:val="en-US"/>
+        </w:rPr>
+      </w:pPr>
+      <w:r>
+        <w:rPr>
+          <w:lang w:val="en-US"/>
+        </w:rPr>
+        <w:t>The two following alternatives were considered as backend technologies.</w:t>
+      </w:r>
+    </w:p>
+    <w:p>
+      <w:pPr>
+        <w:pStyle w:val="berschrift4"/>
+        <w:rPr>
+          <w:lang w:val="en-US"/>
+        </w:rPr>
+      </w:pPr>
+      <w:r>
+        <w:rPr>
+          <w:lang w:val="en-US"/>
+        </w:rPr>
+        <w:t>Node.js with Nginx</w:t>
+      </w:r>
+    </w:p>
+    <w:p>
+      <w:pPr>
+        <w:rPr>
+          <w:lang w:val="en-US"/>
+        </w:rPr>
+      </w:pPr>
+      <w:r>
+        <w:rPr>
+          <w:lang w:val="en-US"/>
+        </w:rPr>
+        <w:t>Node.js is a lightweight</w:t>
+      </w:r>
+      <w:r>
+        <w:rPr>
+          <w:lang w:val="en-US"/>
+        </w:rPr>
+        <w:t xml:space="preserve"> and performant</w:t>
+      </w:r>
+      <w:r>
+        <w:rPr>
+          <w:lang w:val="en-US"/>
+        </w:rPr>
+        <w:t xml:space="preserve"> JavaScript server. It allows easy file handling and </w:t>
+      </w:r>
+      <w:r>
+        <w:rPr>
+          <w:lang w:val="en-US"/>
+        </w:rPr>
+        <w:t xml:space="preserve">simple </w:t>
+      </w:r>
+      <w:r>
+        <w:rPr>
+          <w:lang w:val="en-US"/>
+        </w:rPr>
+        <w:t xml:space="preserve">REST calls. </w:t>
+      </w:r>
+      <w:r>
+        <w:rPr>
+          <w:lang w:val="en-US"/>
+        </w:rPr>
+        <w:t>As a downside, pure JavaScript does not provide type safety.</w:t>
+      </w:r>
+      <w:r>
+        <w:rPr>
+          <w:lang w:val="en-US"/>
+        </w:rPr>
+        <w:t xml:space="preserve"> It’s extremely easy to integrate with mongoDB.</w:t>
+      </w:r>
+    </w:p>
+    <w:p>
+      <w:pPr>
+        <w:rPr>
+          <w:lang w:val="en-US"/>
+        </w:rPr>
+      </w:pPr>
+      <w:r>
+        <w:rPr>
+          <w:lang w:val="en-US"/>
+        </w:rPr>
+        <w:t>Nginx is a fast and lightweight webserver well suited for static content delivery. It’s a stable, mature server technology that has proven itself in the web for several years.</w:t>
+      </w:r>
+    </w:p>
+    <w:p>
+      <w:pPr>
+        <w:rPr>
+          <w:lang w:val="en-US"/>
+        </w:rPr>
+      </w:pPr>
+      <w:r>
+        <w:rPr>
+          <w:lang w:val="en-US"/>
+        </w:rPr>
+        <w:t>The combination of those two technologies allows for fast and stable delivery of static content with Nginx, while Node.js handles dynamic content.</w:t>
+      </w:r>
+    </w:p>
+    <w:p>
+      <w:pPr>
+        <w:pStyle w:val="berschrift4"/>
+        <w:rPr>
+          <w:lang w:val="en-US"/>
+        </w:rPr>
+      </w:pPr>
+      <w:r>
+        <w:rPr>
+          <w:lang w:val="en-US"/>
+        </w:rPr>
+        <w:t>Spring Web MVC</w:t>
+      </w:r>
+    </w:p>
+    <w:p>
+      <w:pPr>
+        <w:rPr>
+          <w:lang w:val="en-US"/>
+        </w:rPr>
+      </w:pPr>
+      <w:r>
+        <w:rPr>
+          <w:lang w:val="en-US"/>
+        </w:rPr>
+        <w:t xml:space="preserve">Spring Web MVC is an industry proven Java Framework for dynamic web content. It’s well documented and wide spread. On the </w:t>
+      </w:r>
+      <w:r>
+        <w:rPr>
+          <w:lang w:val="en-US"/>
+        </w:rPr>
+        <w:t>downside, Java is relatively heavyweight and memory hungry. Doing REST calls with Java requires additional effort.</w:t>
+      </w:r>
+    </w:p>
+    <w:p>
+      <w:pPr>
+        <w:pStyle w:val="berschrift3"/>
+        <w:rPr>
+          <w:lang w:val="en-US"/>
+        </w:rPr>
+      </w:pPr>
+      <w:bookmarkStart w:id="59" w:name="_Toc451955013"/>
+      <w:r>
+        <w:rPr>
+          <w:lang w:val="en-US"/>
+        </w:rPr>
+        <w:t>Decision</w:t>
       </w:r>
       <w:bookmarkEnd w:id="59"/>
     </w:p>
     <w:p>
       <w:pPr>
-        <w:pStyle w:val="berschrift3"/>
-        <w:rPr>
-          <w:lang w:val="en-US"/>
-        </w:rPr>
-      </w:pPr>
-      <w:bookmarkStart w:id="60" w:name="_Toc451955007"/>
-      <w:r>
-        <w:rPr>
-          <w:lang w:val="en-US"/>
-        </w:rPr>
-        <w:t>Decision</w:t>
+        <w:rPr>
+          <w:lang w:val="en-US"/>
+        </w:rPr>
+      </w:pPr>
+      <w:r>
+        <w:rPr>
+          <w:lang w:val="en-US"/>
+        </w:rPr>
+        <w:t xml:space="preserve">Both technologies are capable to fulfill the requirements. The decision </w:t>
+      </w:r>
+      <w:r>
+        <w:rPr>
+          <w:lang w:val="en-US"/>
+        </w:rPr>
+        <w:t xml:space="preserve">was made for </w:t>
+      </w:r>
+      <w:r>
+        <w:rPr>
+          <w:lang w:val="en-US"/>
+        </w:rPr>
+        <w:t>Node.js with Nginx</w:t>
+      </w:r>
+      <w:r>
+        <w:rPr>
+          <w:lang w:val="en-US"/>
+        </w:rPr>
+        <w:t xml:space="preserve"> because</w:t>
+      </w:r>
+      <w:r>
+        <w:rPr>
+          <w:lang w:val="en-US"/>
+        </w:rPr>
+        <w:t xml:space="preserve"> </w:t>
+      </w:r>
+      <w:r>
+        <w:rPr>
+          <w:lang w:val="en-US"/>
+        </w:rPr>
+        <w:t>t</w:t>
+      </w:r>
+      <w:r>
+        <w:rPr>
+          <w:lang w:val="en-US"/>
+        </w:rPr>
+        <w:t xml:space="preserve">hey provide easier integration with </w:t>
+      </w:r>
+      <w:r>
+        <w:rPr>
+          <w:lang w:val="en-US"/>
+        </w:rPr>
+        <w:t>REST and</w:t>
+      </w:r>
+      <w:r>
+        <w:rPr>
+          <w:lang w:val="en-US"/>
+        </w:rPr>
+        <w:t xml:space="preserve"> </w:t>
+      </w:r>
+      <w:r>
+        <w:rPr>
+          <w:lang w:val="en-US"/>
+        </w:rPr>
+        <w:t>the team competences favored Node.js.</w:t>
+      </w:r>
+    </w:p>
+    <w:p>
+      <w:pPr>
+        <w:pStyle w:val="berschrift2"/>
+        <w:rPr>
+          <w:lang w:val="en-US"/>
+        </w:rPr>
+      </w:pPr>
+      <w:bookmarkStart w:id="60" w:name="_Toc451955014"/>
+      <w:r>
+        <w:rPr>
+          <w:lang w:val="en-US"/>
+        </w:rPr>
+        <w:t>Frontend</w:t>
       </w:r>
       <w:bookmarkEnd w:id="60"/>
     </w:p>
@@ -10849,7 +11527,7 @@
         <w:rPr>
           <w:lang w:val="en-US"/>
         </w:rPr>
-        <w:t>As Elastic Search is not able to fulfill the requirements and Apache Lucene &amp; Tika are too much overhead in regards of programming, those two are no viable choice as search engine for the knowledge base. Apache Solr and OpenSearchServer are both viable choices. They both meet the requirements, even though OpenSearchServer is slower than Apache Solr when indexing files. The final decision was made in favor of OpenSearch-Server because of its ability to crawl data sources.</w:t>
+        <w:t>TODO angular</w:t>
       </w:r>
     </w:p>
     <w:p>
@@ -10859,756 +11537,14 @@
           <w:lang w:val="en-US"/>
         </w:rPr>
       </w:pPr>
-      <w:bookmarkStart w:id="61" w:name="_Ref451863220"/>
-      <w:bookmarkStart w:id="62" w:name="_Toc451955008"/>
-      <w:r>
-        <w:rPr>
-          <w:lang w:val="en-US"/>
-        </w:rPr>
-        <w:t>Persistence</w:t>
+      <w:bookmarkStart w:id="61" w:name="_Toc451955015"/>
+      <w:r>
+        <w:rPr>
+          <w:lang w:val="en-US"/>
+        </w:rPr>
+        <w:t>Deployment</w:t>
       </w:r>
       <w:bookmarkEnd w:id="61"/>
-      <w:bookmarkEnd w:id="62"/>
-    </w:p>
-    <w:p>
-      <w:pPr>
-        <w:rPr>
-          <w:lang w:val="en-US"/>
-        </w:rPr>
-      </w:pPr>
-      <w:r>
-        <w:rPr>
-          <w:lang w:val="en-US"/>
-        </w:rPr>
-        <w:t xml:space="preserve">TODO </w:t>
-      </w:r>
-      <w:proofErr w:type="spellStart"/>
-      <w:r>
-        <w:rPr>
-          <w:lang w:val="en-US"/>
-        </w:rPr>
-        <w:t>fs</w:t>
-      </w:r>
-      <w:proofErr w:type="spellEnd"/>
-      <w:r>
-        <w:rPr>
-          <w:lang w:val="en-US"/>
-        </w:rPr>
-        <w:t xml:space="preserve">, hybrid, </w:t>
-      </w:r>
-      <w:proofErr w:type="spellStart"/>
-      <w:r>
-        <w:rPr>
-          <w:lang w:val="en-US"/>
-        </w:rPr>
-        <w:t>db</w:t>
-      </w:r>
-      <w:proofErr w:type="spellEnd"/>
-    </w:p>
-    <w:p>
-      <w:pPr>
-        <w:rPr>
-          <w:lang w:val="en-US"/>
-        </w:rPr>
-      </w:pPr>
-      <w:r>
-        <w:rPr>
-          <w:lang w:val="en-US"/>
-        </w:rPr>
-        <w:t>TODO mongo</w:t>
-      </w:r>
-    </w:p>
-    <w:p>
-      <w:pPr>
-        <w:pStyle w:val="berschrift2"/>
-        <w:rPr>
-          <w:lang w:val="en-US"/>
-        </w:rPr>
-      </w:pPr>
-      <w:bookmarkStart w:id="63" w:name="_Toc451955009"/>
-      <w:r>
-        <w:rPr>
-          <w:lang w:val="en-US"/>
-        </w:rPr>
-        <w:t>Backend Technology</w:t>
-      </w:r>
-      <w:bookmarkEnd w:id="63"/>
-    </w:p>
-    <w:p>
-      <w:pPr>
-        <w:rPr>
-          <w:lang w:val="en-US"/>
-        </w:rPr>
-      </w:pPr>
-      <w:r>
-        <w:rPr>
-          <w:lang w:val="en-US"/>
-        </w:rPr>
-        <w:t>The backend has to provide the users web browser with the frontend. The backend has to supply the frontend with the articles, including attached documents and images.</w:t>
-      </w:r>
-    </w:p>
-    <w:p>
-      <w:pPr>
-        <w:pStyle w:val="berschrift3"/>
-        <w:rPr>
-          <w:lang w:val="en-US"/>
-        </w:rPr>
-      </w:pPr>
-      <w:bookmarkStart w:id="64" w:name="_Toc451955010"/>
-      <w:r>
-        <w:rPr>
-          <w:lang w:val="en-US"/>
-        </w:rPr>
-        <w:t>Influencing Factors</w:t>
-      </w:r>
-      <w:bookmarkEnd w:id="64"/>
-    </w:p>
-    <w:p>
-      <w:pPr>
-        <w:rPr>
-          <w:lang w:val="en-US"/>
-        </w:rPr>
-      </w:pPr>
-      <w:r>
-        <w:rPr>
-          <w:lang w:val="en-US"/>
-        </w:rPr>
-        <w:t>This decision is influenced by the architecture driv</w:t>
-      </w:r>
-      <w:r>
-        <w:rPr>
-          <w:lang w:val="en-US"/>
-        </w:rPr>
-        <w:t xml:space="preserve">ers </w:t>
-      </w:r>
-      <w:r>
-        <w:rPr>
-          <w:i/>
-          <w:lang w:val="en-US"/>
-        </w:rPr>
-        <w:fldChar w:fldCharType="begin"/>
-      </w:r>
-      <w:r>
-        <w:rPr>
-          <w:i/>
-          <w:lang w:val="en-US"/>
-        </w:rPr>
-        <w:instrText xml:space="preserve"> REF _Ref451931872 \h  \* MERGEFORMAT </w:instrText>
-      </w:r>
-      <w:r>
-        <w:rPr>
-          <w:i/>
-          <w:lang w:val="en-US"/>
-        </w:rPr>
-      </w:r>
-      <w:r>
-        <w:rPr>
-          <w:i/>
-          <w:lang w:val="en-US"/>
-        </w:rPr>
-        <w:fldChar w:fldCharType="separate"/>
-      </w:r>
-      <w:r>
-        <w:rPr>
-          <w:i/>
-          <w:lang w:val="en-US"/>
-        </w:rPr>
-        <w:t>AD-04-Testability</w:t>
-      </w:r>
-      <w:r>
-        <w:rPr>
-          <w:i/>
-          <w:lang w:val="en-US"/>
-        </w:rPr>
-        <w:fldChar w:fldCharType="end"/>
-      </w:r>
-      <w:r>
-        <w:rPr>
-          <w:lang w:val="en-US"/>
-        </w:rPr>
-        <w:t xml:space="preserve"> and </w:t>
-      </w:r>
-      <w:r>
-        <w:rPr>
-          <w:i/>
-          <w:lang w:val="en-US"/>
-        </w:rPr>
-        <w:fldChar w:fldCharType="begin"/>
-      </w:r>
-      <w:r>
-        <w:rPr>
-          <w:i/>
-          <w:lang w:val="en-US"/>
-        </w:rPr>
-        <w:instrText xml:space="preserve"> REF _Ref451931821 \h  \* MERGEFORMAT </w:instrText>
-      </w:r>
-      <w:r>
-        <w:rPr>
-          <w:i/>
-          <w:lang w:val="en-US"/>
-        </w:rPr>
-      </w:r>
-      <w:r>
-        <w:rPr>
-          <w:i/>
-          <w:lang w:val="en-US"/>
-        </w:rPr>
-        <w:fldChar w:fldCharType="separate"/>
-      </w:r>
-      <w:r>
-        <w:rPr>
-          <w:i/>
-          <w:lang w:val="en-US"/>
-        </w:rPr>
-        <w:t>AD-05-Persistence</w:t>
-      </w:r>
-      <w:r>
-        <w:rPr>
-          <w:i/>
-          <w:lang w:val="en-US"/>
-        </w:rPr>
-        <w:fldChar w:fldCharType="end"/>
-      </w:r>
-      <w:r>
-        <w:rPr>
-          <w:lang w:val="en-US"/>
-        </w:rPr>
-        <w:t xml:space="preserve">, as well as by the design decisions </w:t>
-      </w:r>
-      <w:r>
-        <w:rPr>
-          <w:i/>
-          <w:lang w:val="en-US"/>
-        </w:rPr>
-        <w:fldChar w:fldCharType="begin"/>
-      </w:r>
-      <w:r>
-        <w:rPr>
-          <w:i/>
-          <w:lang w:val="en-US"/>
-        </w:rPr>
-        <w:instrText xml:space="preserve"> REF _Ref451862997 \r \h </w:instrText>
-      </w:r>
-      <w:r>
-        <w:rPr>
-          <w:i/>
-          <w:lang w:val="en-US"/>
-        </w:rPr>
-        <w:instrText xml:space="preserve"> \* MERGEFORMAT </w:instrText>
-      </w:r>
-      <w:r>
-        <w:rPr>
-          <w:i/>
-          <w:lang w:val="en-US"/>
-        </w:rPr>
-      </w:r>
-      <w:r>
-        <w:rPr>
-          <w:i/>
-          <w:lang w:val="en-US"/>
-        </w:rPr>
-        <w:fldChar w:fldCharType="separate"/>
-      </w:r>
-      <w:r>
-        <w:rPr>
-          <w:i/>
-          <w:lang w:val="en-US"/>
-        </w:rPr>
-        <w:t>9.1</w:t>
-      </w:r>
-      <w:r>
-        <w:rPr>
-          <w:i/>
-          <w:lang w:val="en-US"/>
-        </w:rPr>
-        <w:fldChar w:fldCharType="end"/>
-      </w:r>
-      <w:r>
-        <w:rPr>
-          <w:i/>
-          <w:lang w:val="en-US"/>
-        </w:rPr>
-        <w:t xml:space="preserve"> </w:t>
-      </w:r>
-      <w:r>
-        <w:rPr>
-          <w:i/>
-          <w:lang w:val="en-US"/>
-        </w:rPr>
-        <w:fldChar w:fldCharType="begin"/>
-      </w:r>
-      <w:r>
-        <w:rPr>
-          <w:i/>
-          <w:lang w:val="en-US"/>
-        </w:rPr>
-        <w:instrText xml:space="preserve"> REF _Ref451862997 \h </w:instrText>
-      </w:r>
-      <w:r>
-        <w:rPr>
-          <w:i/>
-          <w:lang w:val="en-US"/>
-        </w:rPr>
-        <w:instrText xml:space="preserve"> \* MERGEFORMAT </w:instrText>
-      </w:r>
-      <w:r>
-        <w:rPr>
-          <w:i/>
-          <w:lang w:val="en-US"/>
-        </w:rPr>
-      </w:r>
-      <w:r>
-        <w:rPr>
-          <w:i/>
-          <w:lang w:val="en-US"/>
-        </w:rPr>
-        <w:fldChar w:fldCharType="separate"/>
-      </w:r>
-      <w:r>
-        <w:rPr>
-          <w:i/>
-          <w:lang w:val="en-US"/>
-        </w:rPr>
-        <w:t>Search Engine</w:t>
-      </w:r>
-      <w:r>
-        <w:rPr>
-          <w:i/>
-          <w:lang w:val="en-US"/>
-        </w:rPr>
-        <w:fldChar w:fldCharType="end"/>
-      </w:r>
-      <w:r>
-        <w:rPr>
-          <w:i/>
-          <w:lang w:val="en-US"/>
-        </w:rPr>
-        <w:t xml:space="preserve"> </w:t>
-      </w:r>
-      <w:r>
-        <w:rPr>
-          <w:lang w:val="en-US"/>
-        </w:rPr>
-        <w:t xml:space="preserve">and </w:t>
-      </w:r>
-      <w:r>
-        <w:rPr>
-          <w:i/>
-          <w:lang w:val="en-US"/>
-        </w:rPr>
-        <w:fldChar w:fldCharType="begin"/>
-      </w:r>
-      <w:r>
-        <w:rPr>
-          <w:i/>
-          <w:lang w:val="en-US"/>
-        </w:rPr>
-        <w:instrText xml:space="preserve"> REF _Ref451863220 \r \h </w:instrText>
-      </w:r>
-      <w:r>
-        <w:rPr>
-          <w:i/>
-          <w:lang w:val="en-US"/>
-        </w:rPr>
-        <w:instrText xml:space="preserve"> \* MERGEFORMAT </w:instrText>
-      </w:r>
-      <w:r>
-        <w:rPr>
-          <w:i/>
-          <w:lang w:val="en-US"/>
-        </w:rPr>
-      </w:r>
-      <w:r>
-        <w:rPr>
-          <w:i/>
-          <w:lang w:val="en-US"/>
-        </w:rPr>
-        <w:fldChar w:fldCharType="separate"/>
-      </w:r>
-      <w:r>
-        <w:rPr>
-          <w:i/>
-          <w:lang w:val="en-US"/>
-        </w:rPr>
-        <w:t>9.2</w:t>
-      </w:r>
-      <w:r>
-        <w:rPr>
-          <w:i/>
-          <w:lang w:val="en-US"/>
-        </w:rPr>
-        <w:fldChar w:fldCharType="end"/>
-      </w:r>
-      <w:r>
-        <w:rPr>
-          <w:i/>
-          <w:lang w:val="en-US"/>
-        </w:rPr>
-        <w:t xml:space="preserve"> </w:t>
-      </w:r>
-      <w:r>
-        <w:rPr>
-          <w:i/>
-          <w:lang w:val="en-US"/>
-        </w:rPr>
-        <w:fldChar w:fldCharType="begin"/>
-      </w:r>
-      <w:r>
-        <w:rPr>
-          <w:i/>
-          <w:lang w:val="en-US"/>
-        </w:rPr>
-        <w:instrText xml:space="preserve"> REF _Ref451863220 \h </w:instrText>
-      </w:r>
-      <w:r>
-        <w:rPr>
-          <w:i/>
-          <w:lang w:val="en-US"/>
-        </w:rPr>
-        <w:instrText xml:space="preserve"> \* MERGEFORMAT </w:instrText>
-      </w:r>
-      <w:r>
-        <w:rPr>
-          <w:i/>
-          <w:lang w:val="en-US"/>
-        </w:rPr>
-      </w:r>
-      <w:r>
-        <w:rPr>
-          <w:i/>
-          <w:lang w:val="en-US"/>
-        </w:rPr>
-        <w:fldChar w:fldCharType="separate"/>
-      </w:r>
-      <w:r>
-        <w:rPr>
-          <w:i/>
-          <w:lang w:val="en-US"/>
-        </w:rPr>
-        <w:t>Persistence</w:t>
-      </w:r>
-      <w:r>
-        <w:rPr>
-          <w:i/>
-          <w:lang w:val="en-US"/>
-        </w:rPr>
-        <w:fldChar w:fldCharType="end"/>
-      </w:r>
-      <w:r>
-        <w:rPr>
-          <w:lang w:val="en-US"/>
-        </w:rPr>
-        <w:t>.</w:t>
-      </w:r>
-    </w:p>
-    <w:p>
-      <w:pPr>
-        <w:pStyle w:val="berschrift3"/>
-        <w:rPr>
-          <w:lang w:val="en-US"/>
-        </w:rPr>
-      </w:pPr>
-      <w:bookmarkStart w:id="65" w:name="_Toc451955011"/>
-      <w:r>
-        <w:rPr>
-          <w:lang w:val="en-US"/>
-        </w:rPr>
-        <w:t>Constraints</w:t>
-      </w:r>
-      <w:bookmarkEnd w:id="65"/>
-    </w:p>
-    <w:p>
-      <w:pPr>
-        <w:rPr>
-          <w:lang w:val="en-US"/>
-        </w:rPr>
-      </w:pPr>
-      <w:r>
-        <w:rPr>
-          <w:lang w:val="en-US"/>
-        </w:rPr>
-        <w:t>All developers are capable of the two programing languages Java and JavaScript.</w:t>
-      </w:r>
-    </w:p>
-    <w:p>
-      <w:pPr>
-        <w:pStyle w:val="berschrift3"/>
-        <w:rPr>
-          <w:lang w:val="en-US"/>
-        </w:rPr>
-      </w:pPr>
-      <w:bookmarkStart w:id="66" w:name="_Toc451955012"/>
-      <w:r>
-        <w:rPr>
-          <w:lang w:val="en-US"/>
-        </w:rPr>
-        <w:lastRenderedPageBreak/>
-        <w:t>Considered Alternatives</w:t>
-      </w:r>
-      <w:bookmarkEnd w:id="66"/>
-    </w:p>
-    <w:p>
-      <w:pPr>
-        <w:rPr>
-          <w:lang w:val="en-US"/>
-        </w:rPr>
-      </w:pPr>
-      <w:r>
-        <w:rPr>
-          <w:lang w:val="en-US"/>
-        </w:rPr>
-        <w:t>The two following alternatives were considered as backend technologies.</w:t>
-      </w:r>
-    </w:p>
-    <w:p>
-      <w:pPr>
-        <w:pStyle w:val="berschrift4"/>
-        <w:rPr>
-          <w:lang w:val="en-US"/>
-        </w:rPr>
-      </w:pPr>
-      <w:r>
-        <w:rPr>
-          <w:lang w:val="en-US"/>
-        </w:rPr>
-        <w:t>Node.js with Nginx</w:t>
-      </w:r>
-    </w:p>
-    <w:p>
-      <w:pPr>
-        <w:rPr>
-          <w:lang w:val="en-US"/>
-        </w:rPr>
-      </w:pPr>
-      <w:r>
-        <w:rPr>
-          <w:lang w:val="en-US"/>
-        </w:rPr>
-        <w:t>Node.js is a lightweight</w:t>
-      </w:r>
-      <w:r>
-        <w:rPr>
-          <w:lang w:val="en-US"/>
-        </w:rPr>
-        <w:t xml:space="preserve"> and performant</w:t>
-      </w:r>
-      <w:r>
-        <w:rPr>
-          <w:lang w:val="en-US"/>
-        </w:rPr>
-        <w:t xml:space="preserve"> JavaScript server. It allows easy file handling and </w:t>
-      </w:r>
-      <w:r>
-        <w:rPr>
-          <w:lang w:val="en-US"/>
-        </w:rPr>
-        <w:t xml:space="preserve">simple </w:t>
-      </w:r>
-      <w:r>
-        <w:rPr>
-          <w:lang w:val="en-US"/>
-        </w:rPr>
-        <w:t xml:space="preserve">REST calls. </w:t>
-      </w:r>
-      <w:r>
-        <w:rPr>
-          <w:lang w:val="en-US"/>
-        </w:rPr>
-        <w:t>As a downside, pure JavaScript does not provide type safety.</w:t>
-      </w:r>
-      <w:r>
-        <w:rPr>
-          <w:lang w:val="en-US"/>
-        </w:rPr>
-        <w:t xml:space="preserve"> It’s extremely easy to integrate with mongoDB.</w:t>
-      </w:r>
-    </w:p>
-    <w:p>
-      <w:pPr>
-        <w:rPr>
-          <w:lang w:val="en-US"/>
-        </w:rPr>
-      </w:pPr>
-      <w:r>
-        <w:rPr>
-          <w:lang w:val="en-US"/>
-        </w:rPr>
-        <w:t>Nginx is a fast and lightweight webserver well suited for static content delivery. It’s a stable, mature server technology that has proven itself in the web for several years.</w:t>
-      </w:r>
-    </w:p>
-    <w:p>
-      <w:pPr>
-        <w:rPr>
-          <w:lang w:val="en-US"/>
-        </w:rPr>
-      </w:pPr>
-      <w:r>
-        <w:rPr>
-          <w:lang w:val="en-US"/>
-        </w:rPr>
-        <w:t>The combination of those two technologies allows for fast and stable delivery of static content with Nginx, while Node.js handles dynamic content.</w:t>
-      </w:r>
-    </w:p>
-    <w:p>
-      <w:pPr>
-        <w:pStyle w:val="berschrift4"/>
-        <w:rPr>
-          <w:lang w:val="en-US"/>
-        </w:rPr>
-      </w:pPr>
-      <w:r>
-        <w:rPr>
-          <w:lang w:val="en-US"/>
-        </w:rPr>
-        <w:t>Spring Web MVC</w:t>
-      </w:r>
-    </w:p>
-    <w:p>
-      <w:pPr>
-        <w:rPr>
-          <w:lang w:val="en-US"/>
-        </w:rPr>
-      </w:pPr>
-      <w:r>
-        <w:rPr>
-          <w:lang w:val="en-US"/>
-        </w:rPr>
-        <w:t xml:space="preserve">Spring Web MVC is an industry proven Java Framework for dynamic web content. It’s well documented and wide spread. On the </w:t>
-      </w:r>
-      <w:r>
-        <w:rPr>
-          <w:lang w:val="en-US"/>
-        </w:rPr>
-        <w:t>downside, Java is relatively heavyweight and memory hungry. Doing REST calls with Java requires additional effort.</w:t>
-      </w:r>
-    </w:p>
-    <w:p>
-      <w:pPr>
-        <w:pStyle w:val="berschrift3"/>
-        <w:rPr>
-          <w:lang w:val="en-US"/>
-        </w:rPr>
-      </w:pPr>
-      <w:bookmarkStart w:id="67" w:name="_Toc451955013"/>
-      <w:r>
-        <w:rPr>
-          <w:lang w:val="en-US"/>
-        </w:rPr>
-        <w:t>Decision</w:t>
-      </w:r>
-      <w:bookmarkEnd w:id="67"/>
-    </w:p>
-    <w:p>
-      <w:pPr>
-        <w:rPr>
-          <w:lang w:val="en-US"/>
-        </w:rPr>
-      </w:pPr>
-      <w:r>
-        <w:rPr>
-          <w:lang w:val="en-US"/>
-        </w:rPr>
-        <w:t xml:space="preserve">Both technologies are capable to fulfill the requirements. The decision </w:t>
-      </w:r>
-      <w:r>
-        <w:rPr>
-          <w:lang w:val="en-US"/>
-        </w:rPr>
-        <w:t xml:space="preserve">was made for </w:t>
-      </w:r>
-      <w:r>
-        <w:rPr>
-          <w:lang w:val="en-US"/>
-        </w:rPr>
-        <w:t>Node.js with Nginx</w:t>
-      </w:r>
-      <w:r>
-        <w:rPr>
-          <w:lang w:val="en-US"/>
-        </w:rPr>
-        <w:t xml:space="preserve"> because</w:t>
-      </w:r>
-      <w:r>
-        <w:rPr>
-          <w:lang w:val="en-US"/>
-        </w:rPr>
-        <w:t xml:space="preserve"> </w:t>
-      </w:r>
-      <w:r>
-        <w:rPr>
-          <w:lang w:val="en-US"/>
-        </w:rPr>
-        <w:t>t</w:t>
-      </w:r>
-      <w:r>
-        <w:rPr>
-          <w:lang w:val="en-US"/>
-        </w:rPr>
-        <w:t xml:space="preserve">hey provide easier integration with </w:t>
-      </w:r>
-      <w:r>
-        <w:rPr>
-          <w:lang w:val="en-US"/>
-        </w:rPr>
-        <w:t>REST and</w:t>
-      </w:r>
-      <w:r>
-        <w:rPr>
-          <w:lang w:val="en-US"/>
-        </w:rPr>
-        <w:t xml:space="preserve"> </w:t>
-      </w:r>
-      <w:r>
-        <w:rPr>
-          <w:lang w:val="en-US"/>
-        </w:rPr>
-        <w:t>the team competences favored Node.js.</w:t>
-      </w:r>
-    </w:p>
-    <w:p>
-      <w:pPr>
-        <w:pStyle w:val="berschrift2"/>
-        <w:rPr>
-          <w:lang w:val="en-US"/>
-        </w:rPr>
-      </w:pPr>
-      <w:bookmarkStart w:id="68" w:name="_Toc451955014"/>
-      <w:r>
-        <w:rPr>
-          <w:lang w:val="en-US"/>
-        </w:rPr>
-        <w:t>Frontend</w:t>
-      </w:r>
-      <w:bookmarkEnd w:id="68"/>
-    </w:p>
-    <w:p>
-      <w:pPr>
-        <w:rPr>
-          <w:lang w:val="en-US"/>
-        </w:rPr>
-      </w:pPr>
-      <w:r>
-        <w:rPr>
-          <w:lang w:val="en-US"/>
-        </w:rPr>
-        <w:t>TODO angular</w:t>
-      </w:r>
-    </w:p>
-    <w:p>
-      <w:pPr>
-        <w:pStyle w:val="berschrift2"/>
-        <w:rPr>
-          <w:lang w:val="en-US"/>
-        </w:rPr>
-      </w:pPr>
-      <w:bookmarkStart w:id="69" w:name="_Toc451955015"/>
-      <w:r>
-        <w:rPr>
-          <w:lang w:val="en-US"/>
-        </w:rPr>
-        <w:t>Deployment</w:t>
-      </w:r>
-      <w:bookmarkEnd w:id="69"/>
     </w:p>
     <w:p>
       <w:pPr>
@@ -11630,7 +11566,7 @@
           <w:lang w:val="en-US"/>
         </w:rPr>
       </w:pPr>
-      <w:bookmarkStart w:id="70" w:name="_Toc451955016"/>
+      <w:bookmarkStart w:id="62" w:name="_Toc451955016"/>
       <w:r>
         <w:rPr>
           <w:lang w:val="en-US"/>
@@ -11638,7 +11574,7 @@
         <w:lastRenderedPageBreak/>
         <w:t>Quality Scenarios</w:t>
       </w:r>
-      <w:bookmarkEnd w:id="70"/>
+      <w:bookmarkEnd w:id="62"/>
     </w:p>
     <w:p>
       <w:pPr>
@@ -11660,7 +11596,7 @@
           <w:lang w:val="en-US"/>
         </w:rPr>
       </w:pPr>
-      <w:bookmarkStart w:id="71" w:name="_Toc451955017"/>
+      <w:bookmarkStart w:id="63" w:name="_Toc451955017"/>
       <w:r>
         <w:rPr>
           <w:lang w:val="en-US"/>
@@ -11668,7 +11604,7 @@
         <w:lastRenderedPageBreak/>
         <w:t>Technical Risks</w:t>
       </w:r>
-      <w:bookmarkEnd w:id="71"/>
+      <w:bookmarkEnd w:id="63"/>
     </w:p>
     <w:p>
       <w:pPr>
@@ -11690,7 +11626,7 @@
           <w:lang w:val="en-US"/>
         </w:rPr>
       </w:pPr>
-      <w:bookmarkStart w:id="72" w:name="_Toc451955018"/>
+      <w:bookmarkStart w:id="64" w:name="_Toc451955018"/>
       <w:r>
         <w:rPr>
           <w:lang w:val="en-US"/>
@@ -11698,7 +11634,7 @@
         <w:lastRenderedPageBreak/>
         <w:t>Glossary</w:t>
       </w:r>
-      <w:bookmarkEnd w:id="72"/>
+      <w:bookmarkEnd w:id="64"/>
     </w:p>
     <w:p>
       <w:pPr>
@@ -11923,14 +11859,27 @@
     <w:r>
       <w:instrText xml:space="preserve"> IF  </w:instrText>
     </w:r>
-    <w:fldSimple w:instr=" STYLEREF &quot;Überschrift 1&quot; \n \* MERGEFORMAT ">
-      <w:r>
-        <w:rPr>
-          <w:noProof/>
-        </w:rPr>
-        <w:instrText>0</w:instrText>
-      </w:r>
-    </w:fldSimple>
+    <w:r>
+      <w:fldChar w:fldCharType="begin"/>
+    </w:r>
+    <w:r>
+      <w:instrText xml:space="preserve"> STYLEREF "Überschrift 1" \n \* MERGEFORMAT </w:instrText>
+    </w:r>
+    <w:r>
+      <w:fldChar w:fldCharType="separate"/>
+    </w:r>
+    <w:r>
+      <w:rPr>
+        <w:noProof/>
+      </w:rPr>
+      <w:instrText>11</w:instrText>
+    </w:r>
+    <w:r>
+      <w:rPr>
+        <w:noProof/>
+      </w:rPr>
+      <w:fldChar w:fldCharType="end"/>
+    </w:r>
     <w:r>
       <w:instrText xml:space="preserve">&lt;&gt;"0" </w:instrText>
     </w:r>
@@ -11940,14 +11889,27 @@
     <w:r>
       <w:instrText xml:space="preserve"> QUOTE </w:instrText>
     </w:r>
-    <w:fldSimple w:instr=" STYLEREF &quot;Überschrift 1&quot; \n \* MERGEFORMAT ">
-      <w:r>
-        <w:rPr>
-          <w:noProof/>
-        </w:rPr>
-        <w:instrText>7</w:instrText>
-      </w:r>
-    </w:fldSimple>
+    <w:r>
+      <w:fldChar w:fldCharType="begin"/>
+    </w:r>
+    <w:r>
+      <w:instrText xml:space="preserve"> STYLEREF "Überschrift 1" \n \* MERGEFORMAT </w:instrText>
+    </w:r>
+    <w:r>
+      <w:fldChar w:fldCharType="separate"/>
+    </w:r>
+    <w:r>
+      <w:rPr>
+        <w:noProof/>
+      </w:rPr>
+      <w:instrText>11</w:instrText>
+    </w:r>
+    <w:r>
+      <w:rPr>
+        <w:noProof/>
+      </w:rPr>
+      <w:fldChar w:fldCharType="end"/>
+    </w:r>
     <w:r>
       <w:instrText xml:space="preserve"> " " \* MERGEFORMAT </w:instrText>
     </w:r>
@@ -11958,7 +11920,7 @@
       <w:rPr>
         <w:noProof/>
       </w:rPr>
-      <w:instrText>7</w:instrText>
+      <w:instrText>11</w:instrText>
     </w:r>
     <w:r>
       <w:instrText xml:space="preserve"> </w:instrText>
@@ -11970,16 +11932,38 @@
       <w:instrText xml:space="preserve"> \* MERGEFORMAT </w:instrText>
     </w:r>
     <w:r>
+      <w:fldChar w:fldCharType="separate"/>
+    </w:r>
+    <w:r>
+      <w:rPr>
+        <w:noProof/>
+      </w:rPr>
+      <w:t xml:space="preserve">11 </w:t>
+    </w:r>
+    <w:r>
       <w:fldChar w:fldCharType="end"/>
     </w:r>
-    <w:fldSimple w:instr=" STYLEREF &quot;Überschrift 1&quot; \* MERGEFORMAT ">
-      <w:r>
-        <w:rPr>
-          <w:noProof/>
-        </w:rPr>
-        <w:t>Version History</w:t>
-      </w:r>
-    </w:fldSimple>
+    <w:r>
+      <w:fldChar w:fldCharType="begin"/>
+    </w:r>
+    <w:r>
+      <w:instrText xml:space="preserve"> STYLEREF "Überschrift 1" \* MERGEFORMAT </w:instrText>
+    </w:r>
+    <w:r>
+      <w:fldChar w:fldCharType="separate"/>
+    </w:r>
+    <w:r>
+      <w:rPr>
+        <w:noProof/>
+      </w:rPr>
+      <w:t>Technical Risks</w:t>
+    </w:r>
+    <w:r>
+      <w:rPr>
+        <w:noProof/>
+      </w:rPr>
+      <w:fldChar w:fldCharType="end"/>
+    </w:r>
     <w:r>
       <w:tab/>
     </w:r>
@@ -11996,7 +11980,7 @@
       <w:rPr>
         <w:noProof/>
       </w:rPr>
-      <w:t>6</w:t>
+      <w:t>28</w:t>
     </w:r>
     <w:r>
       <w:fldChar w:fldCharType="end"/>
@@ -15173,7 +15157,7 @@
 </file>
 
 <file path=customXml/itemProps1.xml><?xml version="1.0" encoding="utf-8"?>
-<ds:datastoreItem xmlns:ds="http://schemas.openxmlformats.org/officeDocument/2006/customXml" ds:itemID="{F66281A6-E93C-4129-8FEF-CE51717146E2}">
+<ds:datastoreItem xmlns:ds="http://schemas.openxmlformats.org/officeDocument/2006/customXml" ds:itemID="{AB968E99-CCAA-4C9A-93ED-1B62A394D0B1}">
   <ds:schemaRefs>
     <ds:schemaRef ds:uri="http://schemas.openxmlformats.org/officeDocument/2006/bibliography"/>
   </ds:schemaRefs>

</xml_diff>

<commit_message>
[KNOW-72] merged non drivers into document
</commit_message>
<xml_diff>
--- a/docs/documentation/architecture/Architecture Documentation.docx
+++ b/docs/documentation/architecture/Architecture Documentation.docx
@@ -722,7 +722,7 @@
           <w:lang w:val="en-US"/>
         </w:rPr>
       </w:pPr>
-      <w:bookmarkStart w:id="0" w:name="_Toc452113458"/>
+      <w:bookmarkStart w:id="0" w:name="_Toc452119593"/>
       <w:r>
         <w:rPr>
           <w:lang w:val="en-US"/>
@@ -764,12 +764,6 @@
         <w:rPr>
           <w:lang w:val="en-US"/>
         </w:rPr>
-        <w:t>/</w:t>
-      </w:r>
-      <w:r>
-        <w:rPr>
-          <w:lang w:val="en-US"/>
-        </w:rPr>
         <w:t>Table of Contents</w:t>
       </w:r>
       <w:r>
@@ -779,7 +773,7 @@
         <w:fldChar w:fldCharType="begin"/>
       </w:r>
       <w:r>
-        <w:instrText xml:space="preserve"> PAGEREF _Toc452113458 \h </w:instrText>
+        <w:instrText xml:space="preserve"> PAGEREF _Toc452119593 \h </w:instrText>
       </w:r>
       <w:r>
         <w:fldChar w:fldCharType="separate"/>
@@ -811,7 +805,7 @@
         <w:fldChar w:fldCharType="begin"/>
       </w:r>
       <w:r>
-        <w:instrText xml:space="preserve"> PAGEREF _Toc452113459 \h </w:instrText>
+        <w:instrText xml:space="preserve"> PAGEREF _Toc452119594 \h </w:instrText>
       </w:r>
       <w:r>
         <w:fldChar w:fldCharType="separate"/>
@@ -861,7 +855,7 @@
         <w:fldChar w:fldCharType="begin"/>
       </w:r>
       <w:r>
-        <w:instrText xml:space="preserve"> PAGEREF _Toc452113460 \h </w:instrText>
+        <w:instrText xml:space="preserve"> PAGEREF _Toc452119595 \h </w:instrText>
       </w:r>
       <w:r>
         <w:fldChar w:fldCharType="separate"/>
@@ -909,7 +903,7 @@
         <w:fldChar w:fldCharType="begin"/>
       </w:r>
       <w:r>
-        <w:instrText xml:space="preserve"> PAGEREF _Toc452113461 \h </w:instrText>
+        <w:instrText xml:space="preserve"> PAGEREF _Toc452119596 \h </w:instrText>
       </w:r>
       <w:r>
         <w:fldChar w:fldCharType="separate"/>
@@ -957,7 +951,7 @@
         <w:fldChar w:fldCharType="begin"/>
       </w:r>
       <w:r>
-        <w:instrText xml:space="preserve"> PAGEREF _Toc452113462 \h </w:instrText>
+        <w:instrText xml:space="preserve"> PAGEREF _Toc452119597 \h </w:instrText>
       </w:r>
       <w:r>
         <w:fldChar w:fldCharType="separate"/>
@@ -1005,7 +999,7 @@
         <w:fldChar w:fldCharType="begin"/>
       </w:r>
       <w:r>
-        <w:instrText xml:space="preserve"> PAGEREF _Toc452113463 \h </w:instrText>
+        <w:instrText xml:space="preserve"> PAGEREF _Toc452119598 \h </w:instrText>
       </w:r>
       <w:r>
         <w:fldChar w:fldCharType="separate"/>
@@ -1053,7 +1047,7 @@
         <w:fldChar w:fldCharType="begin"/>
       </w:r>
       <w:r>
-        <w:instrText xml:space="preserve"> PAGEREF _Toc452113464 \h </w:instrText>
+        <w:instrText xml:space="preserve"> PAGEREF _Toc452119599 \h </w:instrText>
       </w:r>
       <w:r>
         <w:fldChar w:fldCharType="separate"/>
@@ -1101,7 +1095,7 @@
         <w:fldChar w:fldCharType="begin"/>
       </w:r>
       <w:r>
-        <w:instrText xml:space="preserve"> PAGEREF _Toc452113465 \h </w:instrText>
+        <w:instrText xml:space="preserve"> PAGEREF _Toc452119600 \h </w:instrText>
       </w:r>
       <w:r>
         <w:fldChar w:fldCharType="separate"/>
@@ -1149,7 +1143,7 @@
         <w:fldChar w:fldCharType="begin"/>
       </w:r>
       <w:r>
-        <w:instrText xml:space="preserve"> PAGEREF _Toc452113466 \h </w:instrText>
+        <w:instrText xml:space="preserve"> PAGEREF _Toc452119601 \h </w:instrText>
       </w:r>
       <w:r>
         <w:fldChar w:fldCharType="separate"/>
@@ -1197,7 +1191,7 @@
         <w:fldChar w:fldCharType="begin"/>
       </w:r>
       <w:r>
-        <w:instrText xml:space="preserve"> PAGEREF _Toc452113467 \h </w:instrText>
+        <w:instrText xml:space="preserve"> PAGEREF _Toc452119602 \h </w:instrText>
       </w:r>
       <w:r>
         <w:fldChar w:fldCharType="separate"/>
@@ -1245,7 +1239,7 @@
         <w:fldChar w:fldCharType="begin"/>
       </w:r>
       <w:r>
-        <w:instrText xml:space="preserve"> PAGEREF _Toc452113468 \h </w:instrText>
+        <w:instrText xml:space="preserve"> PAGEREF _Toc452119603 \h </w:instrText>
       </w:r>
       <w:r>
         <w:fldChar w:fldCharType="separate"/>
@@ -1293,7 +1287,7 @@
         <w:fldChar w:fldCharType="begin"/>
       </w:r>
       <w:r>
-        <w:instrText xml:space="preserve"> PAGEREF _Toc452113469 \h </w:instrText>
+        <w:instrText xml:space="preserve"> PAGEREF _Toc452119604 \h </w:instrText>
       </w:r>
       <w:r>
         <w:fldChar w:fldCharType="separate"/>
@@ -1341,7 +1335,7 @@
         <w:fldChar w:fldCharType="begin"/>
       </w:r>
       <w:r>
-        <w:instrText xml:space="preserve"> PAGEREF _Toc452113470 \h </w:instrText>
+        <w:instrText xml:space="preserve"> PAGEREF _Toc452119605 \h </w:instrText>
       </w:r>
       <w:r>
         <w:fldChar w:fldCharType="separate"/>
@@ -1389,7 +1383,7 @@
         <w:fldChar w:fldCharType="begin"/>
       </w:r>
       <w:r>
-        <w:instrText xml:space="preserve"> PAGEREF _Toc452113471 \h </w:instrText>
+        <w:instrText xml:space="preserve"> PAGEREF _Toc452119606 \h </w:instrText>
       </w:r>
       <w:r>
         <w:fldChar w:fldCharType="separate"/>
@@ -1437,13 +1431,253 @@
         <w:fldChar w:fldCharType="begin"/>
       </w:r>
       <w:r>
-        <w:instrText xml:space="preserve"> PAGEREF _Toc452113472 \h </w:instrText>
+        <w:instrText xml:space="preserve"> PAGEREF _Toc452119607 \h </w:instrText>
       </w:r>
       <w:r>
         <w:fldChar w:fldCharType="separate"/>
       </w:r>
       <w:r>
         <w:t>9</w:t>
+      </w:r>
+      <w:r>
+        <w:fldChar w:fldCharType="end"/>
+      </w:r>
+    </w:p>
+    <w:p>
+      <w:pPr>
+        <w:pStyle w:val="Verzeichnis3"/>
+        <w:rPr>
+          <w:rFonts w:asciiTheme="minorHAnsi" w:eastAsiaTheme="minorEastAsia" w:hAnsiTheme="minorHAnsi" w:cstheme="minorBidi"/>
+          <w:sz w:val="22"/>
+          <w:szCs w:val="22"/>
+        </w:rPr>
+      </w:pPr>
+      <w:r>
+        <w:rPr>
+          <w:lang w:val="en-US"/>
+        </w:rPr>
+        <w:t>1.5.1</w:t>
+      </w:r>
+      <w:r>
+        <w:rPr>
+          <w:rFonts w:asciiTheme="minorHAnsi" w:eastAsiaTheme="minorEastAsia" w:hAnsiTheme="minorHAnsi" w:cstheme="minorBidi"/>
+          <w:sz w:val="22"/>
+          <w:szCs w:val="22"/>
+        </w:rPr>
+        <w:tab/>
+      </w:r>
+      <w:r>
+        <w:rPr>
+          <w:lang w:val="en-US"/>
+        </w:rPr>
+        <w:t>User Management</w:t>
+      </w:r>
+      <w:r>
+        <w:tab/>
+      </w:r>
+      <w:r>
+        <w:fldChar w:fldCharType="begin"/>
+      </w:r>
+      <w:r>
+        <w:instrText xml:space="preserve"> PAGEREF _Toc452119608 \h </w:instrText>
+      </w:r>
+      <w:r>
+        <w:fldChar w:fldCharType="separate"/>
+      </w:r>
+      <w:r>
+        <w:t>9</w:t>
+      </w:r>
+      <w:r>
+        <w:fldChar w:fldCharType="end"/>
+      </w:r>
+    </w:p>
+    <w:p>
+      <w:pPr>
+        <w:pStyle w:val="Verzeichnis3"/>
+        <w:rPr>
+          <w:rFonts w:asciiTheme="minorHAnsi" w:eastAsiaTheme="minorEastAsia" w:hAnsiTheme="minorHAnsi" w:cstheme="minorBidi"/>
+          <w:sz w:val="22"/>
+          <w:szCs w:val="22"/>
+        </w:rPr>
+      </w:pPr>
+      <w:r>
+        <w:rPr>
+          <w:lang w:val="en-US"/>
+        </w:rPr>
+        <w:t>1.5.2</w:t>
+      </w:r>
+      <w:r>
+        <w:rPr>
+          <w:rFonts w:asciiTheme="minorHAnsi" w:eastAsiaTheme="minorEastAsia" w:hAnsiTheme="minorHAnsi" w:cstheme="minorBidi"/>
+          <w:sz w:val="22"/>
+          <w:szCs w:val="22"/>
+        </w:rPr>
+        <w:tab/>
+      </w:r>
+      <w:r>
+        <w:rPr>
+          <w:lang w:val="en-US"/>
+        </w:rPr>
+        <w:t>Integration</w:t>
+      </w:r>
+      <w:r>
+        <w:tab/>
+      </w:r>
+      <w:r>
+        <w:fldChar w:fldCharType="begin"/>
+      </w:r>
+      <w:r>
+        <w:instrText xml:space="preserve"> PAGEREF _Toc452119609 \h </w:instrText>
+      </w:r>
+      <w:r>
+        <w:fldChar w:fldCharType="separate"/>
+      </w:r>
+      <w:r>
+        <w:t>9</w:t>
+      </w:r>
+      <w:r>
+        <w:fldChar w:fldCharType="end"/>
+      </w:r>
+    </w:p>
+    <w:p>
+      <w:pPr>
+        <w:pStyle w:val="Verzeichnis3"/>
+        <w:rPr>
+          <w:rFonts w:asciiTheme="minorHAnsi" w:eastAsiaTheme="minorEastAsia" w:hAnsiTheme="minorHAnsi" w:cstheme="minorBidi"/>
+          <w:sz w:val="22"/>
+          <w:szCs w:val="22"/>
+        </w:rPr>
+      </w:pPr>
+      <w:r>
+        <w:rPr>
+          <w:lang w:val="en-US"/>
+        </w:rPr>
+        <w:t>1.5.3</w:t>
+      </w:r>
+      <w:r>
+        <w:rPr>
+          <w:rFonts w:asciiTheme="minorHAnsi" w:eastAsiaTheme="minorEastAsia" w:hAnsiTheme="minorHAnsi" w:cstheme="minorBidi"/>
+          <w:sz w:val="22"/>
+          <w:szCs w:val="22"/>
+        </w:rPr>
+        <w:tab/>
+      </w:r>
+      <w:r>
+        <w:rPr>
+          <w:lang w:val="en-US"/>
+        </w:rPr>
+        <w:t>Security</w:t>
+      </w:r>
+      <w:r>
+        <w:tab/>
+      </w:r>
+      <w:r>
+        <w:fldChar w:fldCharType="begin"/>
+      </w:r>
+      <w:r>
+        <w:instrText xml:space="preserve"> PAGEREF _Toc452119610 \h </w:instrText>
+      </w:r>
+      <w:r>
+        <w:fldChar w:fldCharType="separate"/>
+      </w:r>
+      <w:r>
+        <w:t>9</w:t>
+      </w:r>
+      <w:r>
+        <w:fldChar w:fldCharType="end"/>
+      </w:r>
+    </w:p>
+    <w:p>
+      <w:pPr>
+        <w:pStyle w:val="Verzeichnis3"/>
+        <w:rPr>
+          <w:rFonts w:asciiTheme="minorHAnsi" w:eastAsiaTheme="minorEastAsia" w:hAnsiTheme="minorHAnsi" w:cstheme="minorBidi"/>
+          <w:sz w:val="22"/>
+          <w:szCs w:val="22"/>
+        </w:rPr>
+      </w:pPr>
+      <w:r>
+        <w:rPr>
+          <w:lang w:val="en-US"/>
+        </w:rPr>
+        <w:t>1.5.4</w:t>
+      </w:r>
+      <w:r>
+        <w:rPr>
+          <w:rFonts w:asciiTheme="minorHAnsi" w:eastAsiaTheme="minorEastAsia" w:hAnsiTheme="minorHAnsi" w:cstheme="minorBidi"/>
+          <w:sz w:val="22"/>
+          <w:szCs w:val="22"/>
+        </w:rPr>
+        <w:tab/>
+      </w:r>
+      <w:r>
+        <w:rPr>
+          <w:lang w:val="en-US"/>
+        </w:rPr>
+        <w:t>Safety</w:t>
+      </w:r>
+      <w:r>
+        <w:tab/>
+      </w:r>
+      <w:r>
+        <w:fldChar w:fldCharType="begin"/>
+      </w:r>
+      <w:r>
+        <w:instrText xml:space="preserve"> PAGEREF _Toc452119611 \h </w:instrText>
+      </w:r>
+      <w:r>
+        <w:fldChar w:fldCharType="separate"/>
+      </w:r>
+      <w:r>
+        <w:t>10</w:t>
+      </w:r>
+      <w:r>
+        <w:fldChar w:fldCharType="end"/>
+      </w:r>
+    </w:p>
+    <w:p>
+      <w:pPr>
+        <w:pStyle w:val="Verzeichnis3"/>
+        <w:rPr>
+          <w:rFonts w:asciiTheme="minorHAnsi" w:eastAsiaTheme="minorEastAsia" w:hAnsiTheme="minorHAnsi" w:cstheme="minorBidi"/>
+          <w:sz w:val="22"/>
+          <w:szCs w:val="22"/>
+        </w:rPr>
+      </w:pPr>
+      <w:r>
+        <w:rPr>
+          <w:lang w:val="en-US"/>
+        </w:rPr>
+        <w:t>1.5.5</w:t>
+      </w:r>
+      <w:r>
+        <w:rPr>
+          <w:rFonts w:asciiTheme="minorHAnsi" w:eastAsiaTheme="minorEastAsia" w:hAnsiTheme="minorHAnsi" w:cstheme="minorBidi"/>
+          <w:sz w:val="22"/>
+          <w:szCs w:val="22"/>
+        </w:rPr>
+        <w:tab/>
+      </w:r>
+      <w:r>
+        <w:rPr>
+          <w:lang w:val="en-US"/>
+        </w:rPr>
+        <w:t>Privacy</w:t>
+      </w:r>
+      <w:r>
+        <w:tab/>
+      </w:r>
+      <w:r>
+        <w:fldChar w:fldCharType="begin"/>
+      </w:r>
+      <w:r>
+        <w:instrText xml:space="preserve"> PAGEREF _Toc452119612 \h </w:instrText>
+      </w:r>
+      <w:r>
+        <w:fldChar w:fldCharType="separate"/>
+      </w:r>
+      <w:r>
+        <w:t>10</w:t>
       </w:r>
       <w:r>
         <w:fldChar w:fldCharType="end"/>
@@ -1487,13 +1721,13 @@
         <w:fldChar w:fldCharType="begin"/>
       </w:r>
       <w:r>
-        <w:instrText xml:space="preserve"> PAGEREF _Toc452113473 \h </w:instrText>
+        <w:instrText xml:space="preserve"> PAGEREF _Toc452119613 \h </w:instrText>
       </w:r>
       <w:r>
         <w:fldChar w:fldCharType="separate"/>
       </w:r>
       <w:r>
-        <w:t>10</w:t>
+        <w:t>11</w:t>
       </w:r>
       <w:r>
         <w:fldChar w:fldCharType="end"/>
@@ -1537,13 +1771,13 @@
         <w:fldChar w:fldCharType="begin"/>
       </w:r>
       <w:r>
-        <w:instrText xml:space="preserve"> PAGEREF _Toc452113474 \h </w:instrText>
+        <w:instrText xml:space="preserve"> PAGEREF _Toc452119614 \h </w:instrText>
       </w:r>
       <w:r>
         <w:fldChar w:fldCharType="separate"/>
       </w:r>
       <w:r>
-        <w:t>11</w:t>
+        <w:t>12</w:t>
       </w:r>
       <w:r>
         <w:fldChar w:fldCharType="end"/>
@@ -1587,13 +1821,13 @@
         <w:fldChar w:fldCharType="begin"/>
       </w:r>
       <w:r>
-        <w:instrText xml:space="preserve"> PAGEREF _Toc452113475 \h </w:instrText>
+        <w:instrText xml:space="preserve"> PAGEREF _Toc452119615 \h </w:instrText>
       </w:r>
       <w:r>
         <w:fldChar w:fldCharType="separate"/>
       </w:r>
       <w:r>
-        <w:t>12</w:t>
+        <w:t>13</w:t>
       </w:r>
       <w:r>
         <w:fldChar w:fldCharType="end"/>
@@ -1635,13 +1869,13 @@
         <w:fldChar w:fldCharType="begin"/>
       </w:r>
       <w:r>
-        <w:instrText xml:space="preserve"> PAGEREF _Toc452113476 \h </w:instrText>
+        <w:instrText xml:space="preserve"> PAGEREF _Toc452119616 \h </w:instrText>
       </w:r>
       <w:r>
         <w:fldChar w:fldCharType="separate"/>
       </w:r>
       <w:r>
-        <w:t>12</w:t>
+        <w:t>13</w:t>
       </w:r>
       <w:r>
         <w:fldChar w:fldCharType="end"/>
@@ -1683,13 +1917,13 @@
         <w:fldChar w:fldCharType="begin"/>
       </w:r>
       <w:r>
-        <w:instrText xml:space="preserve"> PAGEREF _Toc452113477 \h </w:instrText>
+        <w:instrText xml:space="preserve"> PAGEREF _Toc452119617 \h </w:instrText>
       </w:r>
       <w:r>
         <w:fldChar w:fldCharType="separate"/>
       </w:r>
       <w:r>
-        <w:t>12</w:t>
+        <w:t>13</w:t>
       </w:r>
       <w:r>
         <w:fldChar w:fldCharType="end"/>
@@ -1731,13 +1965,13 @@
         <w:fldChar w:fldCharType="begin"/>
       </w:r>
       <w:r>
-        <w:instrText xml:space="preserve"> PAGEREF _Toc452113478 \h </w:instrText>
+        <w:instrText xml:space="preserve"> PAGEREF _Toc452119618 \h </w:instrText>
       </w:r>
       <w:r>
         <w:fldChar w:fldCharType="separate"/>
       </w:r>
       <w:r>
-        <w:t>12</w:t>
+        <w:t>13</w:t>
       </w:r>
       <w:r>
         <w:fldChar w:fldCharType="end"/>
@@ -1779,13 +2013,13 @@
         <w:fldChar w:fldCharType="begin"/>
       </w:r>
       <w:r>
-        <w:instrText xml:space="preserve"> PAGEREF _Toc452113479 \h </w:instrText>
+        <w:instrText xml:space="preserve"> PAGEREF _Toc452119619 \h </w:instrText>
       </w:r>
       <w:r>
         <w:fldChar w:fldCharType="separate"/>
       </w:r>
       <w:r>
-        <w:t>13</w:t>
+        <w:t>14</w:t>
       </w:r>
       <w:r>
         <w:fldChar w:fldCharType="end"/>
@@ -1827,13 +2061,13 @@
         <w:fldChar w:fldCharType="begin"/>
       </w:r>
       <w:r>
-        <w:instrText xml:space="preserve"> PAGEREF _Toc452113480 \h </w:instrText>
+        <w:instrText xml:space="preserve"> PAGEREF _Toc452119620 \h </w:instrText>
       </w:r>
       <w:r>
         <w:fldChar w:fldCharType="separate"/>
       </w:r>
       <w:r>
-        <w:t>13</w:t>
+        <w:t>14</w:t>
       </w:r>
       <w:r>
         <w:fldChar w:fldCharType="end"/>
@@ -1875,13 +2109,13 @@
         <w:fldChar w:fldCharType="begin"/>
       </w:r>
       <w:r>
-        <w:instrText xml:space="preserve"> PAGEREF _Toc452113481 \h </w:instrText>
+        <w:instrText xml:space="preserve"> PAGEREF _Toc452119621 \h </w:instrText>
       </w:r>
       <w:r>
         <w:fldChar w:fldCharType="separate"/>
       </w:r>
       <w:r>
-        <w:t>14</w:t>
+        <w:t>15</w:t>
       </w:r>
       <w:r>
         <w:fldChar w:fldCharType="end"/>
@@ -1923,13 +2157,13 @@
         <w:fldChar w:fldCharType="begin"/>
       </w:r>
       <w:r>
-        <w:instrText xml:space="preserve"> PAGEREF _Toc452113482 \h </w:instrText>
+        <w:instrText xml:space="preserve"> PAGEREF _Toc452119622 \h </w:instrText>
       </w:r>
       <w:r>
         <w:fldChar w:fldCharType="separate"/>
       </w:r>
       <w:r>
-        <w:t>15</w:t>
+        <w:t>16</w:t>
       </w:r>
       <w:r>
         <w:fldChar w:fldCharType="end"/>
@@ -1971,13 +2205,13 @@
         <w:fldChar w:fldCharType="begin"/>
       </w:r>
       <w:r>
-        <w:instrText xml:space="preserve"> PAGEREF _Toc452113483 \h </w:instrText>
+        <w:instrText xml:space="preserve"> PAGEREF _Toc452119623 \h </w:instrText>
       </w:r>
       <w:r>
         <w:fldChar w:fldCharType="separate"/>
       </w:r>
       <w:r>
-        <w:t>16</w:t>
+        <w:t>17</w:t>
       </w:r>
       <w:r>
         <w:fldChar w:fldCharType="end"/>
@@ -2021,13 +2255,13 @@
         <w:fldChar w:fldCharType="begin"/>
       </w:r>
       <w:r>
-        <w:instrText xml:space="preserve"> PAGEREF _Toc452113484 \h </w:instrText>
+        <w:instrText xml:space="preserve"> PAGEREF _Toc452119624 \h </w:instrText>
       </w:r>
       <w:r>
         <w:fldChar w:fldCharType="separate"/>
       </w:r>
       <w:r>
-        <w:t>17</w:t>
+        <w:t>18</w:t>
       </w:r>
       <w:r>
         <w:fldChar w:fldCharType="end"/>
@@ -2069,13 +2303,13 @@
         <w:fldChar w:fldCharType="begin"/>
       </w:r>
       <w:r>
-        <w:instrText xml:space="preserve"> PAGEREF _Toc452113485 \h </w:instrText>
+        <w:instrText xml:space="preserve"> PAGEREF _Toc452119625 \h </w:instrText>
       </w:r>
       <w:r>
         <w:fldChar w:fldCharType="separate"/>
       </w:r>
       <w:r>
-        <w:t>17</w:t>
+        <w:t>18</w:t>
       </w:r>
       <w:r>
         <w:fldChar w:fldCharType="end"/>
@@ -2117,13 +2351,13 @@
         <w:fldChar w:fldCharType="begin"/>
       </w:r>
       <w:r>
-        <w:instrText xml:space="preserve"> PAGEREF _Toc452113486 \h </w:instrText>
+        <w:instrText xml:space="preserve"> PAGEREF _Toc452119626 \h </w:instrText>
       </w:r>
       <w:r>
         <w:fldChar w:fldCharType="separate"/>
       </w:r>
       <w:r>
-        <w:t>19</w:t>
+        <w:t>20</w:t>
       </w:r>
       <w:r>
         <w:fldChar w:fldCharType="end"/>
@@ -2165,13 +2399,13 @@
         <w:fldChar w:fldCharType="begin"/>
       </w:r>
       <w:r>
-        <w:instrText xml:space="preserve"> PAGEREF _Toc452113487 \h </w:instrText>
+        <w:instrText xml:space="preserve"> PAGEREF _Toc452119627 \h </w:instrText>
       </w:r>
       <w:r>
         <w:fldChar w:fldCharType="separate"/>
       </w:r>
       <w:r>
-        <w:t>20</w:t>
+        <w:t>21</w:t>
       </w:r>
       <w:r>
         <w:fldChar w:fldCharType="end"/>
@@ -2191,6 +2425,7 @@
         <w:rPr>
           <w:lang w:val="en-US"/>
         </w:rPr>
+        <w:lastRenderedPageBreak/>
         <w:t>6</w:t>
       </w:r>
       <w:r>
@@ -2215,13 +2450,13 @@
         <w:fldChar w:fldCharType="begin"/>
       </w:r>
       <w:r>
-        <w:instrText xml:space="preserve"> PAGEREF _Toc452113488 \h </w:instrText>
+        <w:instrText xml:space="preserve"> PAGEREF _Toc452119628 \h </w:instrText>
       </w:r>
       <w:r>
         <w:fldChar w:fldCharType="separate"/>
       </w:r>
       <w:r>
-        <w:t>22</w:t>
+        <w:t>23</w:t>
       </w:r>
       <w:r>
         <w:fldChar w:fldCharType="end"/>
@@ -2235,6 +2470,7 @@
           <w:b w:val="0"/>
           <w:sz w:val="22"/>
           <w:szCs w:val="22"/>
+          <w:lang w:val="en-US"/>
         </w:rPr>
       </w:pPr>
       <w:r>
@@ -2249,6 +2485,7 @@
           <w:b w:val="0"/>
           <w:sz w:val="22"/>
           <w:szCs w:val="22"/>
+          <w:lang w:val="en-US"/>
         </w:rPr>
         <w:tab/>
       </w:r>
@@ -2259,19 +2496,28 @@
         <w:t>Concepts</w:t>
       </w:r>
       <w:r>
+        <w:rPr>
+          <w:lang w:val="en-US"/>
+        </w:rPr>
         <w:tab/>
       </w:r>
       <w:r>
         <w:fldChar w:fldCharType="begin"/>
       </w:r>
       <w:r>
-        <w:instrText xml:space="preserve"> PAGEREF _Toc452113489 \h </w:instrText>
+        <w:rPr>
+          <w:lang w:val="en-US"/>
+        </w:rPr>
+        <w:instrText xml:space="preserve"> PAGEREF _Toc452119629 \h </w:instrText>
       </w:r>
       <w:r>
         <w:fldChar w:fldCharType="separate"/>
       </w:r>
       <w:r>
-        <w:t>23</w:t>
+        <w:rPr>
+          <w:lang w:val="en-US"/>
+        </w:rPr>
+        <w:t>24</w:t>
       </w:r>
       <w:r>
         <w:fldChar w:fldCharType="end"/>
@@ -2285,6 +2531,7 @@
           <w:b w:val="0"/>
           <w:sz w:val="22"/>
           <w:szCs w:val="22"/>
+          <w:lang w:val="en-US"/>
         </w:rPr>
       </w:pPr>
       <w:r>
@@ -2299,6 +2546,7 @@
           <w:b w:val="0"/>
           <w:sz w:val="22"/>
           <w:szCs w:val="22"/>
+          <w:lang w:val="en-US"/>
         </w:rPr>
         <w:tab/>
       </w:r>
@@ -2309,19 +2557,28 @@
         <w:t>Design Decisions</w:t>
       </w:r>
       <w:r>
+        <w:rPr>
+          <w:lang w:val="en-US"/>
+        </w:rPr>
         <w:tab/>
       </w:r>
       <w:r>
         <w:fldChar w:fldCharType="begin"/>
       </w:r>
       <w:r>
-        <w:instrText xml:space="preserve"> PAGEREF _Toc452113490 \h </w:instrText>
+        <w:rPr>
+          <w:lang w:val="en-US"/>
+        </w:rPr>
+        <w:instrText xml:space="preserve"> PAGEREF _Toc452119630 \h </w:instrText>
       </w:r>
       <w:r>
         <w:fldChar w:fldCharType="separate"/>
       </w:r>
       <w:r>
-        <w:t>24</w:t>
+        <w:rPr>
+          <w:lang w:val="en-US"/>
+        </w:rPr>
+        <w:t>25</w:t>
       </w:r>
       <w:r>
         <w:fldChar w:fldCharType="end"/>
@@ -2334,13 +2591,13 @@
           <w:rFonts w:asciiTheme="minorHAnsi" w:eastAsiaTheme="minorEastAsia" w:hAnsiTheme="minorHAnsi" w:cstheme="minorBidi"/>
           <w:sz w:val="22"/>
           <w:szCs w:val="22"/>
-        </w:rPr>
-      </w:pPr>
-      <w:r>
-        <w:rPr>
-          <w:lang w:val="en-US"/>
-        </w:rPr>
-        <w:lastRenderedPageBreak/>
+          <w:lang w:val="en-US"/>
+        </w:rPr>
+      </w:pPr>
+      <w:r>
+        <w:rPr>
+          <w:lang w:val="en-US"/>
+        </w:rPr>
         <w:t>8.1</w:t>
       </w:r>
       <w:r>
@@ -2348,6 +2605,7 @@
           <w:rFonts w:asciiTheme="minorHAnsi" w:eastAsiaTheme="minorEastAsia" w:hAnsiTheme="minorHAnsi" w:cstheme="minorBidi"/>
           <w:sz w:val="22"/>
           <w:szCs w:val="22"/>
+          <w:lang w:val="en-US"/>
         </w:rPr>
         <w:tab/>
       </w:r>
@@ -2358,19 +2616,28 @@
         <w:t>Search Engine</w:t>
       </w:r>
       <w:r>
+        <w:rPr>
+          <w:lang w:val="en-US"/>
+        </w:rPr>
         <w:tab/>
       </w:r>
       <w:r>
         <w:fldChar w:fldCharType="begin"/>
       </w:r>
       <w:r>
-        <w:instrText xml:space="preserve"> PAGEREF _Toc452113491 \h </w:instrText>
+        <w:rPr>
+          <w:lang w:val="en-US"/>
+        </w:rPr>
+        <w:instrText xml:space="preserve"> PAGEREF _Toc452119631 \h </w:instrText>
       </w:r>
       <w:r>
         <w:fldChar w:fldCharType="separate"/>
       </w:r>
       <w:r>
-        <w:t>24</w:t>
+        <w:rPr>
+          <w:lang w:val="en-US"/>
+        </w:rPr>
+        <w:t>25</w:t>
       </w:r>
       <w:r>
         <w:fldChar w:fldCharType="end"/>
@@ -2383,6 +2650,7 @@
           <w:rFonts w:asciiTheme="minorHAnsi" w:eastAsiaTheme="minorEastAsia" w:hAnsiTheme="minorHAnsi" w:cstheme="minorBidi"/>
           <w:sz w:val="22"/>
           <w:szCs w:val="22"/>
+          <w:lang w:val="en-US"/>
         </w:rPr>
       </w:pPr>
       <w:r>
@@ -2396,6 +2664,7 @@
           <w:rFonts w:asciiTheme="minorHAnsi" w:eastAsiaTheme="minorEastAsia" w:hAnsiTheme="minorHAnsi" w:cstheme="minorBidi"/>
           <w:sz w:val="22"/>
           <w:szCs w:val="22"/>
+          <w:lang w:val="en-US"/>
         </w:rPr>
         <w:tab/>
       </w:r>
@@ -2403,22 +2672,31 @@
         <w:rPr>
           <w:lang w:val="en-US"/>
         </w:rPr>
-        <w:t>Influencing Factors</w:t>
-      </w:r>
-      <w:r>
+        <w:t>Influences</w:t>
+      </w:r>
+      <w:r>
+        <w:rPr>
+          <w:lang w:val="en-US"/>
+        </w:rPr>
         <w:tab/>
       </w:r>
       <w:r>
         <w:fldChar w:fldCharType="begin"/>
       </w:r>
       <w:r>
-        <w:instrText xml:space="preserve"> PAGEREF _Toc452113492 \h </w:instrText>
+        <w:rPr>
+          <w:lang w:val="en-US"/>
+        </w:rPr>
+        <w:instrText xml:space="preserve"> PAGEREF _Toc452119632 \h </w:instrText>
       </w:r>
       <w:r>
         <w:fldChar w:fldCharType="separate"/>
       </w:r>
       <w:r>
-        <w:t>24</w:t>
+        <w:rPr>
+          <w:lang w:val="en-US"/>
+        </w:rPr>
+        <w:t>25</w:t>
       </w:r>
       <w:r>
         <w:fldChar w:fldCharType="end"/>
@@ -2431,6 +2709,7 @@
           <w:rFonts w:asciiTheme="minorHAnsi" w:eastAsiaTheme="minorEastAsia" w:hAnsiTheme="minorHAnsi" w:cstheme="minorBidi"/>
           <w:sz w:val="22"/>
           <w:szCs w:val="22"/>
+          <w:lang w:val="en-US"/>
         </w:rPr>
       </w:pPr>
       <w:r>
@@ -2444,6 +2723,7 @@
           <w:rFonts w:asciiTheme="minorHAnsi" w:eastAsiaTheme="minorEastAsia" w:hAnsiTheme="minorHAnsi" w:cstheme="minorBidi"/>
           <w:sz w:val="22"/>
           <w:szCs w:val="22"/>
+          <w:lang w:val="en-US"/>
         </w:rPr>
         <w:tab/>
       </w:r>
@@ -2454,19 +2734,28 @@
         <w:t>Constraints</w:t>
       </w:r>
       <w:r>
+        <w:rPr>
+          <w:lang w:val="en-US"/>
+        </w:rPr>
         <w:tab/>
       </w:r>
       <w:r>
         <w:fldChar w:fldCharType="begin"/>
       </w:r>
       <w:r>
-        <w:instrText xml:space="preserve"> PAGEREF _Toc452113493 \h </w:instrText>
+        <w:rPr>
+          <w:lang w:val="en-US"/>
+        </w:rPr>
+        <w:instrText xml:space="preserve"> PAGEREF _Toc452119633 \h </w:instrText>
       </w:r>
       <w:r>
         <w:fldChar w:fldCharType="separate"/>
       </w:r>
       <w:r>
-        <w:t>24</w:t>
+        <w:rPr>
+          <w:lang w:val="en-US"/>
+        </w:rPr>
+        <w:t>25</w:t>
       </w:r>
       <w:r>
         <w:fldChar w:fldCharType="end"/>
@@ -2479,6 +2768,7 @@
           <w:rFonts w:asciiTheme="minorHAnsi" w:eastAsiaTheme="minorEastAsia" w:hAnsiTheme="minorHAnsi" w:cstheme="minorBidi"/>
           <w:sz w:val="22"/>
           <w:szCs w:val="22"/>
+          <w:lang w:val="en-US"/>
         </w:rPr>
       </w:pPr>
       <w:r>
@@ -2492,6 +2782,7 @@
           <w:rFonts w:asciiTheme="minorHAnsi" w:eastAsiaTheme="minorEastAsia" w:hAnsiTheme="minorHAnsi" w:cstheme="minorBidi"/>
           <w:sz w:val="22"/>
           <w:szCs w:val="22"/>
+          <w:lang w:val="en-US"/>
         </w:rPr>
         <w:tab/>
       </w:r>
@@ -2502,19 +2793,28 @@
         <w:t>Considered Alternatives</w:t>
       </w:r>
       <w:r>
+        <w:rPr>
+          <w:lang w:val="en-US"/>
+        </w:rPr>
         <w:tab/>
       </w:r>
       <w:r>
         <w:fldChar w:fldCharType="begin"/>
       </w:r>
       <w:r>
-        <w:instrText xml:space="preserve"> PAGEREF _Toc452113494 \h </w:instrText>
+        <w:rPr>
+          <w:lang w:val="en-US"/>
+        </w:rPr>
+        <w:instrText xml:space="preserve"> PAGEREF _Toc452119634 \h </w:instrText>
       </w:r>
       <w:r>
         <w:fldChar w:fldCharType="separate"/>
       </w:r>
       <w:r>
-        <w:t>24</w:t>
+        <w:rPr>
+          <w:lang w:val="en-US"/>
+        </w:rPr>
+        <w:t>25</w:t>
       </w:r>
       <w:r>
         <w:fldChar w:fldCharType="end"/>
@@ -2527,6 +2827,7 @@
           <w:rFonts w:asciiTheme="minorHAnsi" w:eastAsiaTheme="minorEastAsia" w:hAnsiTheme="minorHAnsi" w:cstheme="minorBidi"/>
           <w:sz w:val="22"/>
           <w:szCs w:val="22"/>
+          <w:lang w:val="en-US"/>
         </w:rPr>
       </w:pPr>
       <w:r>
@@ -2540,6 +2841,7 @@
           <w:rFonts w:asciiTheme="minorHAnsi" w:eastAsiaTheme="minorEastAsia" w:hAnsiTheme="minorHAnsi" w:cstheme="minorBidi"/>
           <w:sz w:val="22"/>
           <w:szCs w:val="22"/>
+          <w:lang w:val="en-US"/>
         </w:rPr>
         <w:tab/>
       </w:r>
@@ -2550,19 +2852,28 @@
         <w:t>Comparison</w:t>
       </w:r>
       <w:r>
+        <w:rPr>
+          <w:lang w:val="en-US"/>
+        </w:rPr>
         <w:tab/>
       </w:r>
       <w:r>
         <w:fldChar w:fldCharType="begin"/>
       </w:r>
       <w:r>
-        <w:instrText xml:space="preserve"> PAGEREF _Toc452113495 \h </w:instrText>
+        <w:rPr>
+          <w:lang w:val="en-US"/>
+        </w:rPr>
+        <w:instrText xml:space="preserve"> PAGEREF _Toc452119635 \h </w:instrText>
       </w:r>
       <w:r>
         <w:fldChar w:fldCharType="separate"/>
       </w:r>
       <w:r>
-        <w:t>26</w:t>
+        <w:rPr>
+          <w:lang w:val="en-US"/>
+        </w:rPr>
+        <w:t>27</w:t>
       </w:r>
       <w:r>
         <w:fldChar w:fldCharType="end"/>
@@ -2575,6 +2886,7 @@
           <w:rFonts w:asciiTheme="minorHAnsi" w:eastAsiaTheme="minorEastAsia" w:hAnsiTheme="minorHAnsi" w:cstheme="minorBidi"/>
           <w:sz w:val="22"/>
           <w:szCs w:val="22"/>
+          <w:lang w:val="en-US"/>
         </w:rPr>
       </w:pPr>
       <w:r>
@@ -2588,6 +2900,7 @@
           <w:rFonts w:asciiTheme="minorHAnsi" w:eastAsiaTheme="minorEastAsia" w:hAnsiTheme="minorHAnsi" w:cstheme="minorBidi"/>
           <w:sz w:val="22"/>
           <w:szCs w:val="22"/>
+          <w:lang w:val="en-US"/>
         </w:rPr>
         <w:tab/>
       </w:r>
@@ -2598,19 +2911,28 @@
         <w:t>Decision</w:t>
       </w:r>
       <w:r>
+        <w:rPr>
+          <w:lang w:val="en-US"/>
+        </w:rPr>
         <w:tab/>
       </w:r>
       <w:r>
         <w:fldChar w:fldCharType="begin"/>
       </w:r>
       <w:r>
-        <w:instrText xml:space="preserve"> PAGEREF _Toc452113496 \h </w:instrText>
+        <w:rPr>
+          <w:lang w:val="en-US"/>
+        </w:rPr>
+        <w:instrText xml:space="preserve"> PAGEREF _Toc452119636 \h </w:instrText>
       </w:r>
       <w:r>
         <w:fldChar w:fldCharType="separate"/>
       </w:r>
       <w:r>
-        <w:t>27</w:t>
+        <w:rPr>
+          <w:lang w:val="en-US"/>
+        </w:rPr>
+        <w:t>28</w:t>
       </w:r>
       <w:r>
         <w:fldChar w:fldCharType="end"/>
@@ -2623,6 +2945,7 @@
           <w:rFonts w:asciiTheme="minorHAnsi" w:eastAsiaTheme="minorEastAsia" w:hAnsiTheme="minorHAnsi" w:cstheme="minorBidi"/>
           <w:sz w:val="22"/>
           <w:szCs w:val="22"/>
+          <w:lang w:val="en-US"/>
         </w:rPr>
       </w:pPr>
       <w:r>
@@ -2636,6 +2959,7 @@
           <w:rFonts w:asciiTheme="minorHAnsi" w:eastAsiaTheme="minorEastAsia" w:hAnsiTheme="minorHAnsi" w:cstheme="minorBidi"/>
           <w:sz w:val="22"/>
           <w:szCs w:val="22"/>
+          <w:lang w:val="en-US"/>
         </w:rPr>
         <w:tab/>
       </w:r>
@@ -2646,19 +2970,28 @@
         <w:t>Persistence</w:t>
       </w:r>
       <w:r>
+        <w:rPr>
+          <w:lang w:val="en-US"/>
+        </w:rPr>
         <w:tab/>
       </w:r>
       <w:r>
         <w:fldChar w:fldCharType="begin"/>
       </w:r>
       <w:r>
-        <w:instrText xml:space="preserve"> PAGEREF _Toc452113497 \h </w:instrText>
+        <w:rPr>
+          <w:lang w:val="en-US"/>
+        </w:rPr>
+        <w:instrText xml:space="preserve"> PAGEREF _Toc452119637 \h </w:instrText>
       </w:r>
       <w:r>
         <w:fldChar w:fldCharType="separate"/>
       </w:r>
       <w:r>
-        <w:t>27</w:t>
+        <w:rPr>
+          <w:lang w:val="en-US"/>
+        </w:rPr>
+        <w:t>28</w:t>
       </w:r>
       <w:r>
         <w:fldChar w:fldCharType="end"/>
@@ -2671,6 +3004,7 @@
           <w:rFonts w:asciiTheme="minorHAnsi" w:eastAsiaTheme="minorEastAsia" w:hAnsiTheme="minorHAnsi" w:cstheme="minorBidi"/>
           <w:sz w:val="22"/>
           <w:szCs w:val="22"/>
+          <w:lang w:val="en-US"/>
         </w:rPr>
       </w:pPr>
       <w:r>
@@ -2684,6 +3018,7 @@
           <w:rFonts w:asciiTheme="minorHAnsi" w:eastAsiaTheme="minorEastAsia" w:hAnsiTheme="minorHAnsi" w:cstheme="minorBidi"/>
           <w:sz w:val="22"/>
           <w:szCs w:val="22"/>
+          <w:lang w:val="en-US"/>
         </w:rPr>
         <w:tab/>
       </w:r>
@@ -2691,22 +3026,31 @@
         <w:rPr>
           <w:lang w:val="en-US"/>
         </w:rPr>
-        <w:t>Influencing factors</w:t>
-      </w:r>
-      <w:r>
+        <w:t>Influences</w:t>
+      </w:r>
+      <w:r>
+        <w:rPr>
+          <w:lang w:val="en-US"/>
+        </w:rPr>
         <w:tab/>
       </w:r>
       <w:r>
         <w:fldChar w:fldCharType="begin"/>
       </w:r>
       <w:r>
-        <w:instrText xml:space="preserve"> PAGEREF _Toc452113498 \h </w:instrText>
+        <w:rPr>
+          <w:lang w:val="en-US"/>
+        </w:rPr>
+        <w:instrText xml:space="preserve"> PAGEREF _Toc452119638 \h </w:instrText>
       </w:r>
       <w:r>
         <w:fldChar w:fldCharType="separate"/>
       </w:r>
       <w:r>
-        <w:t>28</w:t>
+        <w:rPr>
+          <w:lang w:val="en-US"/>
+        </w:rPr>
+        <w:t>29</w:t>
       </w:r>
       <w:r>
         <w:fldChar w:fldCharType="end"/>
@@ -2719,6 +3063,7 @@
           <w:rFonts w:asciiTheme="minorHAnsi" w:eastAsiaTheme="minorEastAsia" w:hAnsiTheme="minorHAnsi" w:cstheme="minorBidi"/>
           <w:sz w:val="22"/>
           <w:szCs w:val="22"/>
+          <w:lang w:val="en-US"/>
         </w:rPr>
       </w:pPr>
       <w:r>
@@ -2732,6 +3077,7 @@
           <w:rFonts w:asciiTheme="minorHAnsi" w:eastAsiaTheme="minorEastAsia" w:hAnsiTheme="minorHAnsi" w:cstheme="minorBidi"/>
           <w:sz w:val="22"/>
           <w:szCs w:val="22"/>
+          <w:lang w:val="en-US"/>
         </w:rPr>
         <w:tab/>
       </w:r>
@@ -2742,19 +3088,28 @@
         <w:t>Constraints</w:t>
       </w:r>
       <w:r>
+        <w:rPr>
+          <w:lang w:val="en-US"/>
+        </w:rPr>
         <w:tab/>
       </w:r>
       <w:r>
         <w:fldChar w:fldCharType="begin"/>
       </w:r>
       <w:r>
-        <w:instrText xml:space="preserve"> PAGEREF _Toc452113499 \h </w:instrText>
+        <w:rPr>
+          <w:lang w:val="en-US"/>
+        </w:rPr>
+        <w:instrText xml:space="preserve"> PAGEREF _Toc452119639 \h </w:instrText>
       </w:r>
       <w:r>
         <w:fldChar w:fldCharType="separate"/>
       </w:r>
       <w:r>
-        <w:t>28</w:t>
+        <w:rPr>
+          <w:lang w:val="en-US"/>
+        </w:rPr>
+        <w:t>29</w:t>
       </w:r>
       <w:r>
         <w:fldChar w:fldCharType="end"/>
@@ -2767,6 +3122,7 @@
           <w:rFonts w:asciiTheme="minorHAnsi" w:eastAsiaTheme="minorEastAsia" w:hAnsiTheme="minorHAnsi" w:cstheme="minorBidi"/>
           <w:sz w:val="22"/>
           <w:szCs w:val="22"/>
+          <w:lang w:val="en-US"/>
         </w:rPr>
       </w:pPr>
       <w:r>
@@ -2780,6 +3136,7 @@
           <w:rFonts w:asciiTheme="minorHAnsi" w:eastAsiaTheme="minorEastAsia" w:hAnsiTheme="minorHAnsi" w:cstheme="minorBidi"/>
           <w:sz w:val="22"/>
           <w:szCs w:val="22"/>
+          <w:lang w:val="en-US"/>
         </w:rPr>
         <w:tab/>
       </w:r>
@@ -2790,19 +3147,28 @@
         <w:t>Considered Alternatives</w:t>
       </w:r>
       <w:r>
+        <w:rPr>
+          <w:lang w:val="en-US"/>
+        </w:rPr>
         <w:tab/>
       </w:r>
       <w:r>
         <w:fldChar w:fldCharType="begin"/>
       </w:r>
       <w:r>
-        <w:instrText xml:space="preserve"> PAGEREF _Toc452113500 \h </w:instrText>
+        <w:rPr>
+          <w:lang w:val="en-US"/>
+        </w:rPr>
+        <w:instrText xml:space="preserve"> PAGEREF _Toc452119640 \h </w:instrText>
       </w:r>
       <w:r>
         <w:fldChar w:fldCharType="separate"/>
       </w:r>
       <w:r>
-        <w:t>28</w:t>
+        <w:rPr>
+          <w:lang w:val="en-US"/>
+        </w:rPr>
+        <w:t>29</w:t>
       </w:r>
       <w:r>
         <w:fldChar w:fldCharType="end"/>
@@ -2815,6 +3181,7 @@
           <w:rFonts w:asciiTheme="minorHAnsi" w:eastAsiaTheme="minorEastAsia" w:hAnsiTheme="minorHAnsi" w:cstheme="minorBidi"/>
           <w:sz w:val="22"/>
           <w:szCs w:val="22"/>
+          <w:lang w:val="en-US"/>
         </w:rPr>
       </w:pPr>
       <w:r>
@@ -2828,6 +3195,7 @@
           <w:rFonts w:asciiTheme="minorHAnsi" w:eastAsiaTheme="minorEastAsia" w:hAnsiTheme="minorHAnsi" w:cstheme="minorBidi"/>
           <w:sz w:val="22"/>
           <w:szCs w:val="22"/>
+          <w:lang w:val="en-US"/>
         </w:rPr>
         <w:tab/>
       </w:r>
@@ -2838,19 +3206,28 @@
         <w:t>Comparison</w:t>
       </w:r>
       <w:r>
+        <w:rPr>
+          <w:lang w:val="en-US"/>
+        </w:rPr>
         <w:tab/>
       </w:r>
       <w:r>
         <w:fldChar w:fldCharType="begin"/>
       </w:r>
       <w:r>
-        <w:instrText xml:space="preserve"> PAGEREF _Toc452113501 \h </w:instrText>
+        <w:rPr>
+          <w:lang w:val="en-US"/>
+        </w:rPr>
+        <w:instrText xml:space="preserve"> PAGEREF _Toc452119641 \h </w:instrText>
       </w:r>
       <w:r>
         <w:fldChar w:fldCharType="separate"/>
       </w:r>
       <w:r>
-        <w:t>29</w:t>
+        <w:rPr>
+          <w:lang w:val="en-US"/>
+        </w:rPr>
+        <w:t>30</w:t>
       </w:r>
       <w:r>
         <w:fldChar w:fldCharType="end"/>
@@ -2863,6 +3240,7 @@
           <w:rFonts w:asciiTheme="minorHAnsi" w:eastAsiaTheme="minorEastAsia" w:hAnsiTheme="minorHAnsi" w:cstheme="minorBidi"/>
           <w:sz w:val="22"/>
           <w:szCs w:val="22"/>
+          <w:lang w:val="en-US"/>
         </w:rPr>
       </w:pPr>
       <w:r>
@@ -2876,6 +3254,7 @@
           <w:rFonts w:asciiTheme="minorHAnsi" w:eastAsiaTheme="minorEastAsia" w:hAnsiTheme="minorHAnsi" w:cstheme="minorBidi"/>
           <w:sz w:val="22"/>
           <w:szCs w:val="22"/>
+          <w:lang w:val="en-US"/>
         </w:rPr>
         <w:tab/>
       </w:r>
@@ -2886,19 +3265,28 @@
         <w:t>Decision</w:t>
       </w:r>
       <w:r>
+        <w:rPr>
+          <w:lang w:val="en-US"/>
+        </w:rPr>
         <w:tab/>
       </w:r>
       <w:r>
         <w:fldChar w:fldCharType="begin"/>
       </w:r>
       <w:r>
-        <w:instrText xml:space="preserve"> PAGEREF _Toc452113502 \h </w:instrText>
+        <w:rPr>
+          <w:lang w:val="en-US"/>
+        </w:rPr>
+        <w:instrText xml:space="preserve"> PAGEREF _Toc452119642 \h </w:instrText>
       </w:r>
       <w:r>
         <w:fldChar w:fldCharType="separate"/>
       </w:r>
       <w:r>
-        <w:t>30</w:t>
+        <w:rPr>
+          <w:lang w:val="en-US"/>
+        </w:rPr>
+        <w:t>31</w:t>
       </w:r>
       <w:r>
         <w:fldChar w:fldCharType="end"/>
@@ -2911,6 +3299,7 @@
           <w:rFonts w:asciiTheme="minorHAnsi" w:eastAsiaTheme="minorEastAsia" w:hAnsiTheme="minorHAnsi" w:cstheme="minorBidi"/>
           <w:sz w:val="22"/>
           <w:szCs w:val="22"/>
+          <w:lang w:val="en-US"/>
         </w:rPr>
       </w:pPr>
       <w:r>
@@ -2924,6 +3313,7 @@
           <w:rFonts w:asciiTheme="minorHAnsi" w:eastAsiaTheme="minorEastAsia" w:hAnsiTheme="minorHAnsi" w:cstheme="minorBidi"/>
           <w:sz w:val="22"/>
           <w:szCs w:val="22"/>
+          <w:lang w:val="en-US"/>
         </w:rPr>
         <w:tab/>
       </w:r>
@@ -2934,19 +3324,28 @@
         <w:t>Backend Technology</w:t>
       </w:r>
       <w:r>
+        <w:rPr>
+          <w:lang w:val="en-US"/>
+        </w:rPr>
         <w:tab/>
       </w:r>
       <w:r>
         <w:fldChar w:fldCharType="begin"/>
       </w:r>
       <w:r>
-        <w:instrText xml:space="preserve"> PAGEREF _Toc452113503 \h </w:instrText>
+        <w:rPr>
+          <w:lang w:val="en-US"/>
+        </w:rPr>
+        <w:instrText xml:space="preserve"> PAGEREF _Toc452119643 \h </w:instrText>
       </w:r>
       <w:r>
         <w:fldChar w:fldCharType="separate"/>
       </w:r>
       <w:r>
-        <w:t>30</w:t>
+        <w:rPr>
+          <w:lang w:val="en-US"/>
+        </w:rPr>
+        <w:t>31</w:t>
       </w:r>
       <w:r>
         <w:fldChar w:fldCharType="end"/>
@@ -2959,6 +3358,7 @@
           <w:rFonts w:asciiTheme="minorHAnsi" w:eastAsiaTheme="minorEastAsia" w:hAnsiTheme="minorHAnsi" w:cstheme="minorBidi"/>
           <w:sz w:val="22"/>
           <w:szCs w:val="22"/>
+          <w:lang w:val="en-US"/>
         </w:rPr>
       </w:pPr>
       <w:r>
@@ -2972,6 +3372,7 @@
           <w:rFonts w:asciiTheme="minorHAnsi" w:eastAsiaTheme="minorEastAsia" w:hAnsiTheme="minorHAnsi" w:cstheme="minorBidi"/>
           <w:sz w:val="22"/>
           <w:szCs w:val="22"/>
+          <w:lang w:val="en-US"/>
         </w:rPr>
         <w:tab/>
       </w:r>
@@ -2979,22 +3380,31 @@
         <w:rPr>
           <w:lang w:val="en-US"/>
         </w:rPr>
-        <w:t>Influencing Factors</w:t>
-      </w:r>
-      <w:r>
+        <w:t>Influences</w:t>
+      </w:r>
+      <w:r>
+        <w:rPr>
+          <w:lang w:val="en-US"/>
+        </w:rPr>
         <w:tab/>
       </w:r>
       <w:r>
         <w:fldChar w:fldCharType="begin"/>
       </w:r>
       <w:r>
-        <w:instrText xml:space="preserve"> PAGEREF _Toc452113504 \h </w:instrText>
+        <w:rPr>
+          <w:lang w:val="en-US"/>
+        </w:rPr>
+        <w:instrText xml:space="preserve"> PAGEREF _Toc452119644 \h </w:instrText>
       </w:r>
       <w:r>
         <w:fldChar w:fldCharType="separate"/>
       </w:r>
       <w:r>
-        <w:t>30</w:t>
+        <w:rPr>
+          <w:lang w:val="en-US"/>
+        </w:rPr>
+        <w:t>31</w:t>
       </w:r>
       <w:r>
         <w:fldChar w:fldCharType="end"/>
@@ -3007,6 +3417,7 @@
           <w:rFonts w:asciiTheme="minorHAnsi" w:eastAsiaTheme="minorEastAsia" w:hAnsiTheme="minorHAnsi" w:cstheme="minorBidi"/>
           <w:sz w:val="22"/>
           <w:szCs w:val="22"/>
+          <w:lang w:val="en-US"/>
         </w:rPr>
       </w:pPr>
       <w:r>
@@ -3020,6 +3431,7 @@
           <w:rFonts w:asciiTheme="minorHAnsi" w:eastAsiaTheme="minorEastAsia" w:hAnsiTheme="minorHAnsi" w:cstheme="minorBidi"/>
           <w:sz w:val="22"/>
           <w:szCs w:val="22"/>
+          <w:lang w:val="en-US"/>
         </w:rPr>
         <w:tab/>
       </w:r>
@@ -3030,19 +3442,28 @@
         <w:t>Constraints</w:t>
       </w:r>
       <w:r>
+        <w:rPr>
+          <w:lang w:val="en-US"/>
+        </w:rPr>
         <w:tab/>
       </w:r>
       <w:r>
         <w:fldChar w:fldCharType="begin"/>
       </w:r>
       <w:r>
-        <w:instrText xml:space="preserve"> PAGEREF _Toc452113505 \h </w:instrText>
+        <w:rPr>
+          <w:lang w:val="en-US"/>
+        </w:rPr>
+        <w:instrText xml:space="preserve"> PAGEREF _Toc452119645 \h </w:instrText>
       </w:r>
       <w:r>
         <w:fldChar w:fldCharType="separate"/>
       </w:r>
       <w:r>
-        <w:t>30</w:t>
+        <w:rPr>
+          <w:lang w:val="en-US"/>
+        </w:rPr>
+        <w:t>31</w:t>
       </w:r>
       <w:r>
         <w:fldChar w:fldCharType="end"/>
@@ -3055,6 +3476,7 @@
           <w:rFonts w:asciiTheme="minorHAnsi" w:eastAsiaTheme="minorEastAsia" w:hAnsiTheme="minorHAnsi" w:cstheme="minorBidi"/>
           <w:sz w:val="22"/>
           <w:szCs w:val="22"/>
+          <w:lang w:val="en-US"/>
         </w:rPr>
       </w:pPr>
       <w:r>
@@ -3068,6 +3490,7 @@
           <w:rFonts w:asciiTheme="minorHAnsi" w:eastAsiaTheme="minorEastAsia" w:hAnsiTheme="minorHAnsi" w:cstheme="minorBidi"/>
           <w:sz w:val="22"/>
           <w:szCs w:val="22"/>
+          <w:lang w:val="en-US"/>
         </w:rPr>
         <w:tab/>
       </w:r>
@@ -3078,19 +3501,28 @@
         <w:t>Considered Alternatives</w:t>
       </w:r>
       <w:r>
+        <w:rPr>
+          <w:lang w:val="en-US"/>
+        </w:rPr>
         <w:tab/>
       </w:r>
       <w:r>
         <w:fldChar w:fldCharType="begin"/>
       </w:r>
       <w:r>
-        <w:instrText xml:space="preserve"> PAGEREF _Toc452113506 \h </w:instrText>
+        <w:rPr>
+          <w:lang w:val="en-US"/>
+        </w:rPr>
+        <w:instrText xml:space="preserve"> PAGEREF _Toc452119646 \h </w:instrText>
       </w:r>
       <w:r>
         <w:fldChar w:fldCharType="separate"/>
       </w:r>
       <w:r>
-        <w:t>30</w:t>
+        <w:rPr>
+          <w:lang w:val="en-US"/>
+        </w:rPr>
+        <w:t>31</w:t>
       </w:r>
       <w:r>
         <w:fldChar w:fldCharType="end"/>
@@ -3103,6 +3535,7 @@
           <w:rFonts w:asciiTheme="minorHAnsi" w:eastAsiaTheme="minorEastAsia" w:hAnsiTheme="minorHAnsi" w:cstheme="minorBidi"/>
           <w:sz w:val="22"/>
           <w:szCs w:val="22"/>
+          <w:lang w:val="en-US"/>
         </w:rPr>
       </w:pPr>
       <w:r>
@@ -3116,6 +3549,7 @@
           <w:rFonts w:asciiTheme="minorHAnsi" w:eastAsiaTheme="minorEastAsia" w:hAnsiTheme="minorHAnsi" w:cstheme="minorBidi"/>
           <w:sz w:val="22"/>
           <w:szCs w:val="22"/>
+          <w:lang w:val="en-US"/>
         </w:rPr>
         <w:tab/>
       </w:r>
@@ -3126,19 +3560,28 @@
         <w:t>Decision</w:t>
       </w:r>
       <w:r>
+        <w:rPr>
+          <w:lang w:val="en-US"/>
+        </w:rPr>
         <w:tab/>
       </w:r>
       <w:r>
         <w:fldChar w:fldCharType="begin"/>
       </w:r>
       <w:r>
-        <w:instrText xml:space="preserve"> PAGEREF _Toc452113507 \h </w:instrText>
+        <w:rPr>
+          <w:lang w:val="en-US"/>
+        </w:rPr>
+        <w:instrText xml:space="preserve"> PAGEREF _Toc452119647 \h </w:instrText>
       </w:r>
       <w:r>
         <w:fldChar w:fldCharType="separate"/>
       </w:r>
       <w:r>
-        <w:t>31</w:t>
+        <w:rPr>
+          <w:lang w:val="en-US"/>
+        </w:rPr>
+        <w:t>32</w:t>
       </w:r>
       <w:r>
         <w:fldChar w:fldCharType="end"/>
@@ -3151,6 +3594,7 @@
           <w:rFonts w:asciiTheme="minorHAnsi" w:eastAsiaTheme="minorEastAsia" w:hAnsiTheme="minorHAnsi" w:cstheme="minorBidi"/>
           <w:sz w:val="22"/>
           <w:szCs w:val="22"/>
+          <w:lang w:val="en-US"/>
         </w:rPr>
       </w:pPr>
       <w:r>
@@ -3164,6 +3608,7 @@
           <w:rFonts w:asciiTheme="minorHAnsi" w:eastAsiaTheme="minorEastAsia" w:hAnsiTheme="minorHAnsi" w:cstheme="minorBidi"/>
           <w:sz w:val="22"/>
           <w:szCs w:val="22"/>
+          <w:lang w:val="en-US"/>
         </w:rPr>
         <w:tab/>
       </w:r>
@@ -3174,19 +3619,28 @@
         <w:t>Frontend</w:t>
       </w:r>
       <w:r>
+        <w:rPr>
+          <w:lang w:val="en-US"/>
+        </w:rPr>
         <w:tab/>
       </w:r>
       <w:r>
         <w:fldChar w:fldCharType="begin"/>
       </w:r>
       <w:r>
-        <w:instrText xml:space="preserve"> PAGEREF _Toc452113508 \h </w:instrText>
+        <w:rPr>
+          <w:lang w:val="en-US"/>
+        </w:rPr>
+        <w:instrText xml:space="preserve"> PAGEREF _Toc452119648 \h </w:instrText>
       </w:r>
       <w:r>
         <w:fldChar w:fldCharType="separate"/>
       </w:r>
       <w:r>
-        <w:t>31</w:t>
+        <w:rPr>
+          <w:lang w:val="en-US"/>
+        </w:rPr>
+        <w:t>32</w:t>
       </w:r>
       <w:r>
         <w:fldChar w:fldCharType="end"/>
@@ -3199,6 +3653,7 @@
           <w:rFonts w:asciiTheme="minorHAnsi" w:eastAsiaTheme="minorEastAsia" w:hAnsiTheme="minorHAnsi" w:cstheme="minorBidi"/>
           <w:sz w:val="22"/>
           <w:szCs w:val="22"/>
+          <w:lang w:val="en-US"/>
         </w:rPr>
       </w:pPr>
       <w:r>
@@ -3212,6 +3667,7 @@
           <w:rFonts w:asciiTheme="minorHAnsi" w:eastAsiaTheme="minorEastAsia" w:hAnsiTheme="minorHAnsi" w:cstheme="minorBidi"/>
           <w:sz w:val="22"/>
           <w:szCs w:val="22"/>
+          <w:lang w:val="en-US"/>
         </w:rPr>
         <w:tab/>
       </w:r>
@@ -3222,19 +3678,28 @@
         <w:t>Deployment</w:t>
       </w:r>
       <w:r>
+        <w:rPr>
+          <w:lang w:val="en-US"/>
+        </w:rPr>
         <w:tab/>
       </w:r>
       <w:r>
         <w:fldChar w:fldCharType="begin"/>
       </w:r>
       <w:r>
-        <w:instrText xml:space="preserve"> PAGEREF _Toc452113509 \h </w:instrText>
+        <w:rPr>
+          <w:lang w:val="en-US"/>
+        </w:rPr>
+        <w:instrText xml:space="preserve"> PAGEREF _Toc452119649 \h </w:instrText>
       </w:r>
       <w:r>
         <w:fldChar w:fldCharType="separate"/>
       </w:r>
       <w:r>
-        <w:t>31</w:t>
+        <w:rPr>
+          <w:lang w:val="en-US"/>
+        </w:rPr>
+        <w:t>32</w:t>
       </w:r>
       <w:r>
         <w:fldChar w:fldCharType="end"/>
@@ -3248,6 +3713,7 @@
           <w:b w:val="0"/>
           <w:sz w:val="22"/>
           <w:szCs w:val="22"/>
+          <w:lang w:val="en-US"/>
         </w:rPr>
       </w:pPr>
       <w:r>
@@ -3262,6 +3728,7 @@
           <w:b w:val="0"/>
           <w:sz w:val="22"/>
           <w:szCs w:val="22"/>
+          <w:lang w:val="en-US"/>
         </w:rPr>
         <w:tab/>
       </w:r>
@@ -3272,19 +3739,28 @@
         <w:t>Quality Scenarios</w:t>
       </w:r>
       <w:r>
+        <w:rPr>
+          <w:lang w:val="en-US"/>
+        </w:rPr>
         <w:tab/>
       </w:r>
       <w:r>
         <w:fldChar w:fldCharType="begin"/>
       </w:r>
       <w:r>
-        <w:instrText xml:space="preserve"> PAGEREF _Toc452113510 \h </w:instrText>
+        <w:rPr>
+          <w:lang w:val="en-US"/>
+        </w:rPr>
+        <w:instrText xml:space="preserve"> PAGEREF _Toc452119650 \h </w:instrText>
       </w:r>
       <w:r>
         <w:fldChar w:fldCharType="separate"/>
       </w:r>
       <w:r>
-        <w:t>32</w:t>
+        <w:rPr>
+          <w:lang w:val="en-US"/>
+        </w:rPr>
+        <w:t>33</w:t>
       </w:r>
       <w:r>
         <w:fldChar w:fldCharType="end"/>
@@ -3298,6 +3774,7 @@
           <w:b w:val="0"/>
           <w:sz w:val="22"/>
           <w:szCs w:val="22"/>
+          <w:lang w:val="en-US"/>
         </w:rPr>
       </w:pPr>
       <w:r>
@@ -3312,6 +3789,7 @@
           <w:b w:val="0"/>
           <w:sz w:val="22"/>
           <w:szCs w:val="22"/>
+          <w:lang w:val="en-US"/>
         </w:rPr>
         <w:tab/>
       </w:r>
@@ -3322,19 +3800,28 @@
         <w:t>Technical Risks</w:t>
       </w:r>
       <w:r>
+        <w:rPr>
+          <w:lang w:val="en-US"/>
+        </w:rPr>
         <w:tab/>
       </w:r>
       <w:r>
         <w:fldChar w:fldCharType="begin"/>
       </w:r>
       <w:r>
-        <w:instrText xml:space="preserve"> PAGEREF _Toc452113511 \h </w:instrText>
+        <w:rPr>
+          <w:lang w:val="en-US"/>
+        </w:rPr>
+        <w:instrText xml:space="preserve"> PAGEREF _Toc452119651 \h </w:instrText>
       </w:r>
       <w:r>
         <w:fldChar w:fldCharType="separate"/>
       </w:r>
       <w:r>
-        <w:t>33</w:t>
+        <w:rPr>
+          <w:lang w:val="en-US"/>
+        </w:rPr>
+        <w:t>34</w:t>
       </w:r>
       <w:r>
         <w:fldChar w:fldCharType="end"/>
@@ -3348,6 +3835,7 @@
           <w:b w:val="0"/>
           <w:sz w:val="22"/>
           <w:szCs w:val="22"/>
+          <w:lang w:val="en-US"/>
         </w:rPr>
       </w:pPr>
       <w:r>
@@ -3362,6 +3850,7 @@
           <w:b w:val="0"/>
           <w:sz w:val="22"/>
           <w:szCs w:val="22"/>
+          <w:lang w:val="en-US"/>
         </w:rPr>
         <w:tab/>
       </w:r>
@@ -3372,19 +3861,28 @@
         <w:t>Glossary</w:t>
       </w:r>
       <w:r>
+        <w:rPr>
+          <w:lang w:val="en-US"/>
+        </w:rPr>
         <w:tab/>
       </w:r>
       <w:r>
         <w:fldChar w:fldCharType="begin"/>
       </w:r>
       <w:r>
-        <w:instrText xml:space="preserve"> PAGEREF _Toc452113512 \h </w:instrText>
+        <w:rPr>
+          <w:lang w:val="en-US"/>
+        </w:rPr>
+        <w:instrText xml:space="preserve"> PAGEREF _Toc452119652 \h </w:instrText>
       </w:r>
       <w:r>
         <w:fldChar w:fldCharType="separate"/>
       </w:r>
       <w:r>
-        <w:t>34</w:t>
+        <w:rPr>
+          <w:lang w:val="en-US"/>
+        </w:rPr>
+        <w:t>35</w:t>
       </w:r>
       <w:r>
         <w:fldChar w:fldCharType="end"/>
@@ -3398,6 +3896,7 @@
           <w:b w:val="0"/>
           <w:sz w:val="22"/>
           <w:szCs w:val="22"/>
+          <w:lang w:val="en-US"/>
         </w:rPr>
       </w:pPr>
       <w:r>
@@ -3407,19 +3906,28 @@
         <w:t>List of Figures</w:t>
       </w:r>
       <w:r>
+        <w:rPr>
+          <w:lang w:val="en-US"/>
+        </w:rPr>
         <w:tab/>
       </w:r>
       <w:r>
         <w:fldChar w:fldCharType="begin"/>
       </w:r>
       <w:r>
-        <w:instrText xml:space="preserve"> PAGEREF _Toc452113513 \h </w:instrText>
+        <w:rPr>
+          <w:lang w:val="en-US"/>
+        </w:rPr>
+        <w:instrText xml:space="preserve"> PAGEREF _Toc452119653 \h </w:instrText>
       </w:r>
       <w:r>
         <w:fldChar w:fldCharType="separate"/>
       </w:r>
       <w:r>
-        <w:t>35</w:t>
+        <w:rPr>
+          <w:lang w:val="en-US"/>
+        </w:rPr>
+        <w:t>36</w:t>
       </w:r>
       <w:r>
         <w:fldChar w:fldCharType="end"/>
@@ -3433,6 +3941,7 @@
           <w:b w:val="0"/>
           <w:sz w:val="22"/>
           <w:szCs w:val="22"/>
+          <w:lang w:val="en-US"/>
         </w:rPr>
       </w:pPr>
       <w:r>
@@ -3442,19 +3951,28 @@
         <w:t>List of Tables</w:t>
       </w:r>
       <w:r>
+        <w:rPr>
+          <w:lang w:val="en-US"/>
+        </w:rPr>
         <w:tab/>
       </w:r>
       <w:r>
         <w:fldChar w:fldCharType="begin"/>
       </w:r>
       <w:r>
-        <w:instrText xml:space="preserve"> PAGEREF _Toc452113514 \h </w:instrText>
+        <w:rPr>
+          <w:lang w:val="en-US"/>
+        </w:rPr>
+        <w:instrText xml:space="preserve"> PAGEREF _Toc452119654 \h </w:instrText>
       </w:r>
       <w:r>
         <w:fldChar w:fldCharType="separate"/>
       </w:r>
       <w:r>
-        <w:t>35</w:t>
+        <w:rPr>
+          <w:lang w:val="en-US"/>
+        </w:rPr>
+        <w:t>36</w:t>
       </w:r>
       <w:r>
         <w:fldChar w:fldCharType="end"/>
@@ -3468,6 +3986,7 @@
           <w:b w:val="0"/>
           <w:sz w:val="22"/>
           <w:szCs w:val="22"/>
+          <w:lang w:val="en-US"/>
         </w:rPr>
       </w:pPr>
       <w:r>
@@ -3477,19 +3996,34 @@
         <w:t>List of Abbreviations</w:t>
       </w:r>
       <w:r>
+        <w:rPr>
+          <w:lang w:val="en-US"/>
+        </w:rPr>
         <w:tab/>
       </w:r>
       <w:r>
         <w:fldChar w:fldCharType="begin"/>
       </w:r>
       <w:r>
-        <w:instrText xml:space="preserve"> PAGEREF _Toc452113515 \h </w:instrText>
+        <w:rPr>
+          <w:lang w:val="en-US"/>
+        </w:rPr>
+        <w:instrText xml:space="preserve"> PAGEREF _Toc452119655 \h </w:instrText>
       </w:r>
       <w:r>
         <w:fldChar w:fldCharType="separate"/>
       </w:r>
       <w:r>
-        <w:t>36</w:t>
+        <w:rPr>
+          <w:lang w:val="en-US"/>
+        </w:rPr>
+        <w:t>3</w:t>
+      </w:r>
+      <w:r>
+        <w:rPr>
+          <w:lang w:val="en-US"/>
+        </w:rPr>
+        <w:t>7</w:t>
       </w:r>
       <w:r>
         <w:fldChar w:fldCharType="end"/>
@@ -3503,6 +4037,7 @@
           <w:b w:val="0"/>
           <w:sz w:val="22"/>
           <w:szCs w:val="22"/>
+          <w:lang w:val="en-US"/>
         </w:rPr>
       </w:pPr>
       <w:r>
@@ -3512,19 +4047,28 @@
         <w:t>Version History</w:t>
       </w:r>
       <w:r>
+        <w:rPr>
+          <w:lang w:val="en-US"/>
+        </w:rPr>
         <w:tab/>
       </w:r>
       <w:r>
         <w:fldChar w:fldCharType="begin"/>
       </w:r>
       <w:r>
-        <w:instrText xml:space="preserve"> PAGEREF _Toc452113516 \h </w:instrText>
+        <w:rPr>
+          <w:lang w:val="en-US"/>
+        </w:rPr>
+        <w:instrText xml:space="preserve"> PAGEREF _Toc452119656 \h </w:instrText>
       </w:r>
       <w:r>
         <w:fldChar w:fldCharType="separate"/>
       </w:r>
       <w:r>
-        <w:t>37</w:t>
+        <w:rPr>
+          <w:lang w:val="en-US"/>
+        </w:rPr>
+        <w:t>38</w:t>
       </w:r>
       <w:r>
         <w:fldChar w:fldCharType="end"/>
@@ -3553,7 +4097,7 @@
         </w:rPr>
         <w:t xml:space="preserve"> </w:t>
       </w:r>
-      <w:bookmarkStart w:id="1" w:name="_Toc452113459"/>
+      <w:bookmarkStart w:id="1" w:name="_Toc452119594"/>
       <w:proofErr w:type="spellStart"/>
       <w:r>
         <w:t>Preface</w:t>
@@ -3611,7 +4155,7 @@
           <w:lang w:val="en-US"/>
         </w:rPr>
       </w:pPr>
-      <w:bookmarkStart w:id="2" w:name="_Toc452113460"/>
+      <w:bookmarkStart w:id="2" w:name="_Toc452119595"/>
       <w:r>
         <w:rPr>
           <w:lang w:val="en-US"/>
@@ -3726,7 +4270,7 @@
           <w:lang w:val="en-US"/>
         </w:rPr>
       </w:pPr>
-      <w:bookmarkStart w:id="3" w:name="_Toc452113461"/>
+      <w:bookmarkStart w:id="3" w:name="_Toc452119596"/>
       <w:r>
         <w:rPr>
           <w:lang w:val="en-US"/>
@@ -3791,7 +4335,7 @@
                                 <w:lang w:val="en-US"/>
                               </w:rPr>
                             </w:pPr>
-                            <w:bookmarkStart w:id="4" w:name="_Toc452055219"/>
+                            <w:bookmarkStart w:id="4" w:name="_Toc452119686"/>
                             <w:r>
                               <w:rPr>
                                 <w:lang w:val="en-US"/>
@@ -3876,7 +4420,7 @@
                           <w:lang w:val="en-US"/>
                         </w:rPr>
                       </w:pPr>
-                      <w:bookmarkStart w:id="5" w:name="_Toc452055219"/>
+                      <w:bookmarkStart w:id="5" w:name="_Toc452119686"/>
                       <w:r>
                         <w:rPr>
                           <w:lang w:val="en-US"/>
@@ -4046,7 +4590,7 @@
           <w:lang w:val="en-US"/>
         </w:rPr>
       </w:pPr>
-      <w:bookmarkStart w:id="6" w:name="_Toc452113462"/>
+      <w:bookmarkStart w:id="6" w:name="_Toc452119597"/>
       <w:r>
         <w:rPr>
           <w:lang w:val="en-US"/>
@@ -4082,7 +4626,7 @@
           <w:lang w:val="en-US"/>
         </w:rPr>
       </w:pPr>
-      <w:bookmarkStart w:id="7" w:name="_Toc452113463"/>
+      <w:bookmarkStart w:id="7" w:name="_Toc452119598"/>
       <w:r>
         <w:rPr>
           <w:lang w:val="en-US"/>
@@ -4111,7 +4655,7 @@
           <w:lang w:val="en-US"/>
         </w:rPr>
       </w:pPr>
-      <w:bookmarkStart w:id="8" w:name="_Toc452113464"/>
+      <w:bookmarkStart w:id="8" w:name="_Toc452119599"/>
       <w:r>
         <w:rPr>
           <w:lang w:val="en-US"/>
@@ -4140,7 +4684,7 @@
           <w:lang w:val="en-US"/>
         </w:rPr>
       </w:pPr>
-      <w:bookmarkStart w:id="9" w:name="_Toc452113465"/>
+      <w:bookmarkStart w:id="9" w:name="_Toc452119600"/>
       <w:r>
         <w:rPr>
           <w:lang w:val="en-US"/>
@@ -4183,7 +4727,7 @@
           <w:lang w:val="en-US"/>
         </w:rPr>
       </w:pPr>
-      <w:bookmarkStart w:id="10" w:name="_Toc452113466"/>
+      <w:bookmarkStart w:id="10" w:name="_Toc452119601"/>
       <w:r>
         <w:rPr>
           <w:lang w:val="en-US"/>
@@ -4218,7 +4762,7 @@
           <w:lang w:val="en-US"/>
         </w:rPr>
       </w:pPr>
-      <w:bookmarkStart w:id="11" w:name="_Toc452113467"/>
+      <w:bookmarkStart w:id="11" w:name="_Toc452119602"/>
       <w:r>
         <w:rPr>
           <w:lang w:val="en-US"/>
@@ -4306,7 +4850,7 @@
           <w:lang w:val="en-US"/>
         </w:rPr>
       </w:pPr>
-      <w:bookmarkStart w:id="12" w:name="_Toc452113468"/>
+      <w:bookmarkStart w:id="12" w:name="_Toc452119603"/>
       <w:r>
         <w:rPr>
           <w:lang w:val="en-US"/>
@@ -4340,7 +4884,7 @@
           <w:lang w:val="en-US"/>
         </w:rPr>
       </w:pPr>
-      <w:bookmarkStart w:id="13" w:name="_Toc452113469"/>
+      <w:bookmarkStart w:id="13" w:name="_Toc452119604"/>
       <w:r>
         <w:rPr>
           <w:lang w:val="en-US"/>
@@ -4374,7 +4918,7 @@
           <w:lang w:val="en-US"/>
         </w:rPr>
       </w:pPr>
-      <w:bookmarkStart w:id="14" w:name="_Toc452113470"/>
+      <w:bookmarkStart w:id="14" w:name="_Toc452119605"/>
       <w:r>
         <w:rPr>
           <w:lang w:val="en-US"/>
@@ -4426,7 +4970,7 @@
           <w:lang w:val="en-US"/>
         </w:rPr>
       </w:pPr>
-      <w:bookmarkStart w:id="15" w:name="_Toc452113471"/>
+      <w:bookmarkStart w:id="15" w:name="_Toc452119606"/>
       <w:r>
         <w:rPr>
           <w:lang w:val="en-US"/>
@@ -4880,31 +5424,18 @@
           <w:lang w:val="en-US"/>
         </w:rPr>
       </w:pPr>
-      <w:bookmarkStart w:id="16" w:name="_Toc452055226"/>
+      <w:bookmarkStart w:id="16" w:name="_Toc452119740"/>
       <w:r>
         <w:t xml:space="preserve">Table </w:t>
       </w:r>
-      <w:r>
-        <w:fldChar w:fldCharType="begin"/>
-      </w:r>
-      <w:r>
-        <w:instrText xml:space="preserve"> SEQ Table \* ARABIC </w:instrText>
-      </w:r>
-      <w:r>
-        <w:fldChar w:fldCharType="separate"/>
-      </w:r>
-      <w:r>
-        <w:rPr>
-          <w:noProof/>
-        </w:rPr>
-        <w:t>1</w:t>
-      </w:r>
-      <w:r>
-        <w:rPr>
-          <w:noProof/>
-        </w:rPr>
-        <w:fldChar w:fldCharType="end"/>
-      </w:r>
+      <w:fldSimple w:instr=" SEQ Table \* ARABIC ">
+        <w:r>
+          <w:rPr>
+            <w:noProof/>
+          </w:rPr>
+          <w:t>1</w:t>
+        </w:r>
+      </w:fldSimple>
       <w:r>
         <w:t xml:space="preserve">: </w:t>
       </w:r>
@@ -5337,31 +5868,18 @@
         <w:pStyle w:val="Beschriftung"/>
         <w:jc w:val="center"/>
       </w:pPr>
-      <w:bookmarkStart w:id="18" w:name="_Toc452055227"/>
+      <w:bookmarkStart w:id="18" w:name="_Toc452119741"/>
       <w:r>
         <w:t xml:space="preserve">Table </w:t>
       </w:r>
-      <w:r>
-        <w:fldChar w:fldCharType="begin"/>
-      </w:r>
-      <w:r>
-        <w:instrText xml:space="preserve"> SEQ Table \* ARABIC </w:instrText>
-      </w:r>
-      <w:r>
-        <w:fldChar w:fldCharType="separate"/>
-      </w:r>
-      <w:r>
-        <w:rPr>
-          <w:noProof/>
-        </w:rPr>
-        <w:t>2</w:t>
-      </w:r>
-      <w:r>
-        <w:rPr>
-          <w:noProof/>
-        </w:rPr>
-        <w:fldChar w:fldCharType="end"/>
-      </w:r>
+      <w:fldSimple w:instr=" SEQ Table \* ARABIC ">
+        <w:r>
+          <w:rPr>
+            <w:noProof/>
+          </w:rPr>
+          <w:t>2</w:t>
+        </w:r>
+      </w:fldSimple>
       <w:r>
         <w:t>: AD-02-Usability</w:t>
       </w:r>
@@ -5813,31 +6331,18 @@
           <w:lang w:val="en-US"/>
         </w:rPr>
       </w:pPr>
-      <w:bookmarkStart w:id="19" w:name="_Toc452055228"/>
+      <w:bookmarkStart w:id="19" w:name="_Toc452119742"/>
       <w:r>
         <w:t xml:space="preserve">Table </w:t>
       </w:r>
-      <w:r>
-        <w:fldChar w:fldCharType="begin"/>
-      </w:r>
-      <w:r>
-        <w:instrText xml:space="preserve"> SEQ Table \* ARABIC </w:instrText>
-      </w:r>
-      <w:r>
-        <w:fldChar w:fldCharType="separate"/>
-      </w:r>
-      <w:r>
-        <w:rPr>
-          <w:noProof/>
-        </w:rPr>
-        <w:t>3</w:t>
-      </w:r>
-      <w:r>
-        <w:rPr>
-          <w:noProof/>
-        </w:rPr>
-        <w:fldChar w:fldCharType="end"/>
-      </w:r>
+      <w:fldSimple w:instr=" SEQ Table \* ARABIC ">
+        <w:r>
+          <w:rPr>
+            <w:noProof/>
+          </w:rPr>
+          <w:t>3</w:t>
+        </w:r>
+      </w:fldSimple>
       <w:r>
         <w:t xml:space="preserve">: </w:t>
       </w:r>
@@ -6270,31 +6775,18 @@
         <w:pStyle w:val="Beschriftung"/>
         <w:jc w:val="center"/>
       </w:pPr>
-      <w:bookmarkStart w:id="21" w:name="_Toc452055229"/>
+      <w:bookmarkStart w:id="21" w:name="_Toc452119743"/>
       <w:r>
         <w:t xml:space="preserve">Table </w:t>
       </w:r>
-      <w:r>
-        <w:fldChar w:fldCharType="begin"/>
-      </w:r>
-      <w:r>
-        <w:instrText xml:space="preserve"> SEQ Table \* ARABIC </w:instrText>
-      </w:r>
-      <w:r>
-        <w:fldChar w:fldCharType="separate"/>
-      </w:r>
-      <w:r>
-        <w:rPr>
-          <w:noProof/>
-        </w:rPr>
-        <w:t>4</w:t>
-      </w:r>
-      <w:r>
-        <w:rPr>
-          <w:noProof/>
-        </w:rPr>
-        <w:fldChar w:fldCharType="end"/>
-      </w:r>
+      <w:fldSimple w:instr=" SEQ Table \* ARABIC ">
+        <w:r>
+          <w:rPr>
+            <w:noProof/>
+          </w:rPr>
+          <w:t>4</w:t>
+        </w:r>
+      </w:fldSimple>
       <w:r>
         <w:t xml:space="preserve">: </w:t>
       </w:r>
@@ -6769,31 +7261,18 @@
         </w:rPr>
       </w:pPr>
       <w:bookmarkStart w:id="23" w:name="_Ref451931813"/>
-      <w:bookmarkStart w:id="24" w:name="_Toc452055230"/>
+      <w:bookmarkStart w:id="24" w:name="_Toc452119744"/>
       <w:r>
         <w:t xml:space="preserve">Table </w:t>
       </w:r>
-      <w:r>
-        <w:fldChar w:fldCharType="begin"/>
-      </w:r>
-      <w:r>
-        <w:instrText xml:space="preserve"> SEQ Table \* ARABIC </w:instrText>
-      </w:r>
-      <w:r>
-        <w:fldChar w:fldCharType="separate"/>
-      </w:r>
-      <w:r>
-        <w:rPr>
-          <w:noProof/>
-        </w:rPr>
-        <w:t>5</w:t>
-      </w:r>
-      <w:r>
-        <w:rPr>
-          <w:noProof/>
-        </w:rPr>
-        <w:fldChar w:fldCharType="end"/>
-      </w:r>
+      <w:fldSimple w:instr=" SEQ Table \* ARABIC ">
+        <w:r>
+          <w:rPr>
+            <w:noProof/>
+          </w:rPr>
+          <w:t>5</w:t>
+        </w:r>
+      </w:fldSimple>
       <w:r>
         <w:t xml:space="preserve">: </w:t>
       </w:r>
@@ -6812,7 +7291,7 @@
           <w:lang w:val="en-US"/>
         </w:rPr>
       </w:pPr>
-      <w:bookmarkStart w:id="26" w:name="_Toc452113472"/>
+      <w:bookmarkStart w:id="26" w:name="_Toc452119607"/>
       <w:r>
         <w:rPr>
           <w:lang w:val="en-US"/>
@@ -6831,30 +7310,154 @@
         <w:rPr>
           <w:lang w:val="en-US"/>
         </w:rPr>
-        <w:t xml:space="preserve">TODO was </w:t>
-      </w:r>
-      <w:proofErr w:type="spellStart"/>
-      <w:r>
-        <w:rPr>
-          <w:lang w:val="en-US"/>
-        </w:rPr>
-        <w:t>explizit</w:t>
-      </w:r>
-      <w:proofErr w:type="spellEnd"/>
-      <w:r>
-        <w:rPr>
-          <w:lang w:val="en-US"/>
-        </w:rPr>
-        <w:t xml:space="preserve"> </w:t>
-      </w:r>
-      <w:proofErr w:type="spellStart"/>
-      <w:r>
-        <w:rPr>
-          <w:lang w:val="en-US"/>
-        </w:rPr>
-        <w:t>nicht</w:t>
-      </w:r>
-      <w:proofErr w:type="spellEnd"/>
+        <w:t>The following sub chapters contain typical drivers one would assume to find in a project which are explicitly not relevant for the context of the knowledge base. For each so called non-driver a rationale is given why it is not relevant for this project.</w:t>
+      </w:r>
+    </w:p>
+    <w:p>
+      <w:pPr>
+        <w:pStyle w:val="berschrift3"/>
+        <w:rPr>
+          <w:lang w:val="en-US"/>
+        </w:rPr>
+      </w:pPr>
+      <w:bookmarkStart w:id="27" w:name="_Toc452119608"/>
+      <w:r>
+        <w:rPr>
+          <w:lang w:val="en-US"/>
+        </w:rPr>
+        <w:t>User Management</w:t>
+      </w:r>
+      <w:bookmarkEnd w:id="27"/>
+    </w:p>
+    <w:p>
+      <w:pPr>
+        <w:rPr>
+          <w:lang w:val="en-US"/>
+        </w:rPr>
+      </w:pPr>
+      <w:r>
+        <w:rPr>
+          <w:lang w:val="en-US"/>
+        </w:rPr>
+        <w:t>The knowledge base does not have any form of user management. One of the key drivers is the usability which contains fast usage. Therefore, users do not have to login to the application. All users have the same user roles and filling out the author tag of an article is optional.</w:t>
+      </w:r>
+    </w:p>
+    <w:p>
+      <w:pPr>
+        <w:pStyle w:val="berschrift3"/>
+        <w:rPr>
+          <w:lang w:val="en-US"/>
+        </w:rPr>
+      </w:pPr>
+      <w:bookmarkStart w:id="28" w:name="_Toc452119609"/>
+      <w:r>
+        <w:rPr>
+          <w:lang w:val="en-US"/>
+        </w:rPr>
+        <w:t>Integration</w:t>
+      </w:r>
+      <w:bookmarkEnd w:id="28"/>
+    </w:p>
+    <w:p>
+      <w:pPr>
+        <w:rPr>
+          <w:lang w:val="en-US"/>
+        </w:rPr>
+      </w:pPr>
+      <w:r>
+        <w:rPr>
+          <w:lang w:val="en-US"/>
+        </w:rPr>
+        <w:t>The customer explicitly demands the knowledge base to not require any remote systems. This includes the SharePoint which store project specific documents at the customer’s facility, as well as the corporate LDAP server.</w:t>
+      </w:r>
+    </w:p>
+    <w:p>
+      <w:pPr>
+        <w:pStyle w:val="berschrift3"/>
+        <w:rPr>
+          <w:lang w:val="en-US"/>
+        </w:rPr>
+      </w:pPr>
+      <w:bookmarkStart w:id="29" w:name="_Toc452119610"/>
+      <w:r>
+        <w:rPr>
+          <w:lang w:val="en-US"/>
+        </w:rPr>
+        <w:t>Security</w:t>
+      </w:r>
+      <w:bookmarkEnd w:id="29"/>
+    </w:p>
+    <w:p>
+      <w:pPr>
+        <w:rPr>
+          <w:lang w:val="en-US"/>
+        </w:rPr>
+      </w:pPr>
+      <w:r>
+        <w:rPr>
+          <w:lang w:val="en-US"/>
+        </w:rPr>
+        <w:t>As the knowledge base is designed to be an internal tool only accessible within the customer’s intranet, there are no security constraints for the project.</w:t>
+      </w:r>
+    </w:p>
+    <w:p>
+      <w:pPr>
+        <w:pStyle w:val="berschrift3"/>
+        <w:rPr>
+          <w:lang w:val="en-US"/>
+        </w:rPr>
+      </w:pPr>
+      <w:bookmarkStart w:id="30" w:name="_Toc452119611"/>
+      <w:r>
+        <w:rPr>
+          <w:lang w:val="en-US"/>
+        </w:rPr>
+        <w:lastRenderedPageBreak/>
+        <w:t>Safety</w:t>
+      </w:r>
+      <w:bookmarkEnd w:id="30"/>
+    </w:p>
+    <w:p>
+      <w:pPr>
+        <w:rPr>
+          <w:lang w:val="en-US"/>
+        </w:rPr>
+      </w:pPr>
+      <w:r>
+        <w:rPr>
+          <w:lang w:val="en-US"/>
+        </w:rPr>
+        <w:t>The knowledge base context does not cover safety relevant issues.</w:t>
+      </w:r>
+    </w:p>
+    <w:p>
+      <w:pPr>
+        <w:pStyle w:val="berschrift3"/>
+        <w:rPr>
+          <w:lang w:val="en-US"/>
+        </w:rPr>
+      </w:pPr>
+      <w:bookmarkStart w:id="31" w:name="_Toc452119612"/>
+      <w:r>
+        <w:rPr>
+          <w:lang w:val="en-US"/>
+        </w:rPr>
+        <w:t>Privacy</w:t>
+      </w:r>
+      <w:bookmarkEnd w:id="31"/>
+    </w:p>
+    <w:p>
+      <w:pPr>
+        <w:rPr>
+          <w:lang w:val="en-US"/>
+        </w:rPr>
+      </w:pPr>
+      <w:r>
+        <w:rPr>
+          <w:lang w:val="en-US"/>
+        </w:rPr>
+        <w:t>The customer is responsible for compliance towards legal and corporate privacy regulations. The knowledge base stores all files and data in plain text and users are responsible to not upload classified documents.</w:t>
+      </w:r>
     </w:p>
     <w:p>
       <w:pPr>
@@ -6863,7 +7466,7 @@
           <w:lang w:val="en-US"/>
         </w:rPr>
       </w:pPr>
-      <w:bookmarkStart w:id="27" w:name="_Toc452113473"/>
+      <w:bookmarkStart w:id="32" w:name="_Toc452119613"/>
       <w:r>
         <w:rPr>
           <w:lang w:val="en-US"/>
@@ -6877,7 +7480,7 @@
         </w:rPr>
         <w:t xml:space="preserve"> Constraints</w:t>
       </w:r>
-      <w:bookmarkEnd w:id="27"/>
+      <w:bookmarkEnd w:id="32"/>
     </w:p>
     <w:p>
       <w:pPr>
@@ -6954,7 +7557,7 @@
           <w:lang w:val="en-US"/>
         </w:rPr>
       </w:pPr>
-      <w:bookmarkStart w:id="28" w:name="_Toc452113474"/>
+      <w:bookmarkStart w:id="33" w:name="_Toc452119614"/>
       <w:r>
         <w:rPr>
           <w:noProof/>
@@ -7010,7 +7613,7 @@
                                 <w:lang w:val="en-US"/>
                               </w:rPr>
                             </w:pPr>
-                            <w:bookmarkStart w:id="29" w:name="_Toc452055220"/>
+                            <w:bookmarkStart w:id="34" w:name="_Toc452119687"/>
                             <w:r>
                               <w:rPr>
                                 <w:lang w:val="en-US"/>
@@ -7054,7 +7657,7 @@
                               </w:rPr>
                               <w:t>: context diagram</w:t>
                             </w:r>
-                            <w:bookmarkEnd w:id="29"/>
+                            <w:bookmarkEnd w:id="34"/>
                           </w:p>
                         </w:txbxContent>
                       </wps:txbx>
@@ -7090,7 +7693,7 @@
                           <w:lang w:val="en-US"/>
                         </w:rPr>
                       </w:pPr>
-                      <w:bookmarkStart w:id="30" w:name="_Toc452055220"/>
+                      <w:bookmarkStart w:id="35" w:name="_Toc452119687"/>
                       <w:r>
                         <w:rPr>
                           <w:lang w:val="en-US"/>
@@ -7134,7 +7737,7 @@
                         </w:rPr>
                         <w:t>: context diagram</w:t>
                       </w:r>
-                      <w:bookmarkEnd w:id="30"/>
+                      <w:bookmarkEnd w:id="35"/>
                     </w:p>
                   </w:txbxContent>
                 </v:textbox>
@@ -7204,7 +7807,7 @@
         </w:rPr>
         <w:t>System Scope and Context</w:t>
       </w:r>
-      <w:bookmarkEnd w:id="28"/>
+      <w:bookmarkEnd w:id="33"/>
     </w:p>
     <w:p>
       <w:pPr>
@@ -7238,7 +7841,7 @@
           <w:lang w:val="en-US"/>
         </w:rPr>
       </w:pPr>
-      <w:bookmarkStart w:id="31" w:name="_Toc452113475"/>
+      <w:bookmarkStart w:id="36" w:name="_Toc452119615"/>
       <w:r>
         <w:rPr>
           <w:lang w:val="en-US"/>
@@ -7246,7 +7849,7 @@
         <w:lastRenderedPageBreak/>
         <w:t>Building Block View</w:t>
       </w:r>
-      <w:bookmarkEnd w:id="31"/>
+      <w:bookmarkEnd w:id="36"/>
     </w:p>
     <w:p>
       <w:pPr>
@@ -7283,14 +7886,14 @@
           <w:lang w:val="en-US"/>
         </w:rPr>
       </w:pPr>
-      <w:bookmarkStart w:id="32" w:name="_Toc452113476"/>
+      <w:bookmarkStart w:id="37" w:name="_Toc452119616"/>
       <w:r>
         <w:rPr>
           <w:lang w:val="en-US"/>
         </w:rPr>
         <w:t>Level 1</w:t>
       </w:r>
-      <w:bookmarkEnd w:id="32"/>
+      <w:bookmarkEnd w:id="37"/>
     </w:p>
     <w:p>
       <w:pPr>
@@ -7349,7 +7952,7 @@
                                 <w:lang w:val="en-US"/>
                               </w:rPr>
                             </w:pPr>
-                            <w:bookmarkStart w:id="33" w:name="_Toc452055221"/>
+                            <w:bookmarkStart w:id="38" w:name="_Toc452119688"/>
                             <w:r>
                               <w:rPr>
                                 <w:lang w:val="en-US"/>
@@ -7405,7 +8008,7 @@
                               </w:rPr>
                               <w:t xml:space="preserve"> level 2</w:t>
                             </w:r>
-                            <w:bookmarkEnd w:id="33"/>
+                            <w:bookmarkEnd w:id="38"/>
                           </w:p>
                         </w:txbxContent>
                       </wps:txbx>
@@ -7438,7 +8041,7 @@
                           <w:lang w:val="en-US"/>
                         </w:rPr>
                       </w:pPr>
-                      <w:bookmarkStart w:id="34" w:name="_Toc452055221"/>
+                      <w:bookmarkStart w:id="39" w:name="_Toc452119688"/>
                       <w:r>
                         <w:rPr>
                           <w:lang w:val="en-US"/>
@@ -7494,7 +8097,7 @@
                         </w:rPr>
                         <w:t xml:space="preserve"> level 2</w:t>
                       </w:r>
-                      <w:bookmarkEnd w:id="34"/>
+                      <w:bookmarkEnd w:id="39"/>
                     </w:p>
                   </w:txbxContent>
                 </v:textbox>
@@ -7518,7 +8121,7 @@
           <w:lang w:val="en-US"/>
         </w:rPr>
       </w:pPr>
-      <w:bookmarkStart w:id="35" w:name="_Toc452113477"/>
+      <w:bookmarkStart w:id="40" w:name="_Toc452119617"/>
       <w:r>
         <w:rPr>
           <w:noProof/>
@@ -7579,7 +8182,7 @@
         </w:rPr>
         <w:t>Components</w:t>
       </w:r>
-      <w:bookmarkEnd w:id="35"/>
+      <w:bookmarkEnd w:id="40"/>
     </w:p>
     <w:p>
       <w:pPr>
@@ -7654,14 +8257,14 @@
           <w:lang w:val="en-US"/>
         </w:rPr>
       </w:pPr>
-      <w:bookmarkStart w:id="36" w:name="_Toc452113478"/>
+      <w:bookmarkStart w:id="41" w:name="_Toc452119618"/>
       <w:r>
         <w:rPr>
           <w:lang w:val="en-US"/>
         </w:rPr>
         <w:t>Interfaces</w:t>
       </w:r>
-      <w:bookmarkEnd w:id="36"/>
+      <w:bookmarkEnd w:id="41"/>
     </w:p>
     <w:p>
       <w:pPr>
@@ -7725,14 +8328,14 @@
           <w:lang w:val="en-US"/>
         </w:rPr>
       </w:pPr>
-      <w:bookmarkStart w:id="37" w:name="_Toc452113479"/>
+      <w:bookmarkStart w:id="42" w:name="_Toc452119619"/>
       <w:r>
         <w:rPr>
           <w:lang w:val="en-US"/>
         </w:rPr>
         <w:t>Protocol</w:t>
       </w:r>
-      <w:bookmarkEnd w:id="37"/>
+      <w:bookmarkEnd w:id="42"/>
     </w:p>
     <w:p>
       <w:pPr>
@@ -7766,14 +8369,14 @@
           <w:lang w:val="en-US"/>
         </w:rPr>
       </w:pPr>
-      <w:bookmarkStart w:id="38" w:name="_Toc452113480"/>
+      <w:bookmarkStart w:id="43" w:name="_Toc452119620"/>
       <w:r>
         <w:rPr>
           <w:lang w:val="en-US"/>
         </w:rPr>
         <w:t>Level 2</w:t>
       </w:r>
-      <w:bookmarkEnd w:id="38"/>
+      <w:bookmarkEnd w:id="43"/>
     </w:p>
     <w:p>
       <w:pPr>
@@ -7808,7 +8411,7 @@
           <w:lang w:val="en-US"/>
         </w:rPr>
       </w:pPr>
-      <w:bookmarkStart w:id="39" w:name="_Toc452113481"/>
+      <w:bookmarkStart w:id="44" w:name="_Toc452119621"/>
       <w:r>
         <w:rPr>
           <w:noProof/>
@@ -7861,7 +8464,7 @@
                                 <w:lang w:val="en-US"/>
                               </w:rPr>
                             </w:pPr>
-                            <w:bookmarkStart w:id="40" w:name="_Toc452055222"/>
+                            <w:bookmarkStart w:id="45" w:name="_Toc452119689"/>
                             <w:r>
                               <w:rPr>
                                 <w:lang w:val="en-US"/>
@@ -7903,7 +8506,7 @@
                               </w:rPr>
                               <w:t xml:space="preserve"> level 2</w:t>
                             </w:r>
-                            <w:bookmarkEnd w:id="40"/>
+                            <w:bookmarkEnd w:id="45"/>
                           </w:p>
                         </w:txbxContent>
                       </wps:txbx>
@@ -7933,7 +8536,7 @@
                           <w:lang w:val="en-US"/>
                         </w:rPr>
                       </w:pPr>
-                      <w:bookmarkStart w:id="41" w:name="_Toc452055222"/>
+                      <w:bookmarkStart w:id="46" w:name="_Toc452119689"/>
                       <w:r>
                         <w:rPr>
                           <w:lang w:val="en-US"/>
@@ -7975,7 +8578,7 @@
                         </w:rPr>
                         <w:t xml:space="preserve"> level 2</w:t>
                       </w:r>
-                      <w:bookmarkEnd w:id="41"/>
+                      <w:bookmarkEnd w:id="46"/>
                     </w:p>
                   </w:txbxContent>
                 </v:textbox>
@@ -8058,7 +8661,7 @@
         </w:rPr>
         <w:t>Frontend</w:t>
       </w:r>
-      <w:bookmarkEnd w:id="39"/>
+      <w:bookmarkEnd w:id="44"/>
     </w:p>
     <w:p>
       <w:pPr>
@@ -8200,20 +8803,20 @@
           <w:lang w:val="en-US"/>
         </w:rPr>
       </w:pPr>
-      <w:bookmarkStart w:id="42" w:name="_Toc452113482"/>
-      <w:bookmarkStart w:id="43" w:name="_Ref452117136"/>
-      <w:bookmarkStart w:id="44" w:name="_Ref452117149"/>
-      <w:bookmarkStart w:id="45" w:name="_Ref452117172"/>
+      <w:bookmarkStart w:id="47" w:name="_Ref452117136"/>
+      <w:bookmarkStart w:id="48" w:name="_Ref452117149"/>
+      <w:bookmarkStart w:id="49" w:name="_Ref452117172"/>
+      <w:bookmarkStart w:id="50" w:name="_Toc452119622"/>
       <w:r>
         <w:rPr>
           <w:lang w:val="en-US"/>
         </w:rPr>
         <w:t>Backend</w:t>
       </w:r>
-      <w:bookmarkEnd w:id="42"/>
-      <w:bookmarkEnd w:id="43"/>
-      <w:bookmarkEnd w:id="44"/>
-      <w:bookmarkEnd w:id="45"/>
+      <w:bookmarkEnd w:id="47"/>
+      <w:bookmarkEnd w:id="48"/>
+      <w:bookmarkEnd w:id="49"/>
+      <w:bookmarkEnd w:id="50"/>
     </w:p>
     <w:p>
       <w:pPr>
@@ -8751,14 +9354,14 @@
           <w:lang w:val="en-US"/>
         </w:rPr>
       </w:pPr>
-      <w:bookmarkStart w:id="46" w:name="_Toc452113483"/>
+      <w:bookmarkStart w:id="51" w:name="_Toc452119623"/>
       <w:r>
         <w:rPr>
           <w:lang w:val="en-US"/>
         </w:rPr>
         <w:t>Level 3</w:t>
       </w:r>
-      <w:bookmarkEnd w:id="46"/>
+      <w:bookmarkEnd w:id="51"/>
     </w:p>
     <w:p>
       <w:pPr>
@@ -8780,7 +9383,7 @@
           <w:lang w:val="en-US"/>
         </w:rPr>
       </w:pPr>
-      <w:bookmarkStart w:id="47" w:name="_Toc452113484"/>
+      <w:bookmarkStart w:id="52" w:name="_Toc452119624"/>
       <w:r>
         <w:rPr>
           <w:lang w:val="en-US"/>
@@ -8788,7 +9391,7 @@
         <w:lastRenderedPageBreak/>
         <w:t>Runtime View</w:t>
       </w:r>
-      <w:bookmarkEnd w:id="47"/>
+      <w:bookmarkEnd w:id="52"/>
     </w:p>
     <w:p>
       <w:pPr>
@@ -8834,14 +9437,14 @@
           <w:lang w:val="en-US"/>
         </w:rPr>
       </w:pPr>
-      <w:bookmarkStart w:id="48" w:name="_Toc452113485"/>
+      <w:bookmarkStart w:id="53" w:name="_Toc452119625"/>
       <w:r>
         <w:rPr>
           <w:lang w:val="en-US"/>
         </w:rPr>
         <w:t>Create Article</w:t>
       </w:r>
-      <w:bookmarkEnd w:id="48"/>
+      <w:bookmarkEnd w:id="53"/>
     </w:p>
     <w:p>
       <w:pPr>
@@ -9209,8 +9812,8 @@
                                 <w:lang w:val="en-US"/>
                               </w:rPr>
                             </w:pPr>
-                            <w:bookmarkStart w:id="49" w:name="_Ref451939241"/>
-                            <w:bookmarkStart w:id="50" w:name="_Toc452055223"/>
+                            <w:bookmarkStart w:id="54" w:name="_Ref451939241"/>
+                            <w:bookmarkStart w:id="55" w:name="_Toc452119690"/>
                             <w:r>
                               <w:rPr>
                                 <w:lang w:val="en-US"/>
@@ -9248,14 +9851,14 @@
                               </w:rPr>
                               <w:fldChar w:fldCharType="end"/>
                             </w:r>
-                            <w:bookmarkEnd w:id="49"/>
+                            <w:bookmarkEnd w:id="54"/>
                             <w:r>
                               <w:rPr>
                                 <w:lang w:val="en-US"/>
                               </w:rPr>
                               <w:t>: create article sequence diagram</w:t>
                             </w:r>
-                            <w:bookmarkEnd w:id="50"/>
+                            <w:bookmarkEnd w:id="55"/>
                           </w:p>
                         </w:txbxContent>
                       </wps:txbx>
@@ -9288,8 +9891,8 @@
                           <w:lang w:val="en-US"/>
                         </w:rPr>
                       </w:pPr>
-                      <w:bookmarkStart w:id="51" w:name="_Ref451939241"/>
-                      <w:bookmarkStart w:id="52" w:name="_Toc452055223"/>
+                      <w:bookmarkStart w:id="56" w:name="_Ref451939241"/>
+                      <w:bookmarkStart w:id="57" w:name="_Toc452119690"/>
                       <w:r>
                         <w:rPr>
                           <w:lang w:val="en-US"/>
@@ -9327,14 +9930,14 @@
                         </w:rPr>
                         <w:fldChar w:fldCharType="end"/>
                       </w:r>
-                      <w:bookmarkEnd w:id="51"/>
+                      <w:bookmarkEnd w:id="56"/>
                       <w:r>
                         <w:rPr>
                           <w:lang w:val="en-US"/>
                         </w:rPr>
                         <w:t>: create article sequence diagram</w:t>
                       </w:r>
-                      <w:bookmarkEnd w:id="52"/>
+                      <w:bookmarkEnd w:id="57"/>
                     </w:p>
                   </w:txbxContent>
                 </v:textbox>
@@ -9419,9 +10022,9 @@
           <w:lang w:val="en-US"/>
         </w:rPr>
       </w:pPr>
-      <w:bookmarkStart w:id="53" w:name="_Ref451938736"/>
-      <w:bookmarkStart w:id="54" w:name="_Ref451938740"/>
-      <w:bookmarkStart w:id="55" w:name="_Toc452113486"/>
+      <w:bookmarkStart w:id="58" w:name="_Ref451938736"/>
+      <w:bookmarkStart w:id="59" w:name="_Ref451938740"/>
+      <w:bookmarkStart w:id="60" w:name="_Toc452119626"/>
       <w:r>
         <w:rPr>
           <w:lang w:val="en-US"/>
@@ -9429,9 +10032,9 @@
         <w:lastRenderedPageBreak/>
         <w:t>Read Article</w:t>
       </w:r>
-      <w:bookmarkEnd w:id="53"/>
-      <w:bookmarkEnd w:id="54"/>
-      <w:bookmarkEnd w:id="55"/>
+      <w:bookmarkEnd w:id="58"/>
+      <w:bookmarkEnd w:id="59"/>
+      <w:bookmarkEnd w:id="60"/>
     </w:p>
     <w:p>
       <w:pPr>
@@ -9556,8 +10159,8 @@
                                 <w:lang w:val="en-US"/>
                               </w:rPr>
                             </w:pPr>
-                            <w:bookmarkStart w:id="56" w:name="_Ref451941139"/>
-                            <w:bookmarkStart w:id="57" w:name="_Toc452055224"/>
+                            <w:bookmarkStart w:id="61" w:name="_Ref451941139"/>
+                            <w:bookmarkStart w:id="62" w:name="_Toc452119691"/>
                             <w:r>
                               <w:rPr>
                                 <w:lang w:val="en-US"/>
@@ -9595,14 +10198,14 @@
                               </w:rPr>
                               <w:fldChar w:fldCharType="end"/>
                             </w:r>
-                            <w:bookmarkEnd w:id="56"/>
+                            <w:bookmarkEnd w:id="61"/>
                             <w:r>
                               <w:rPr>
                                 <w:lang w:val="en-US"/>
                               </w:rPr>
                               <w:t>: read article sequence diagram</w:t>
                             </w:r>
-                            <w:bookmarkEnd w:id="57"/>
+                            <w:bookmarkEnd w:id="62"/>
                           </w:p>
                         </w:txbxContent>
                       </wps:txbx>
@@ -9635,8 +10238,8 @@
                           <w:lang w:val="en-US"/>
                         </w:rPr>
                       </w:pPr>
-                      <w:bookmarkStart w:id="58" w:name="_Ref451941139"/>
-                      <w:bookmarkStart w:id="59" w:name="_Toc452055224"/>
+                      <w:bookmarkStart w:id="63" w:name="_Ref451941139"/>
+                      <w:bookmarkStart w:id="64" w:name="_Toc452119691"/>
                       <w:r>
                         <w:rPr>
                           <w:lang w:val="en-US"/>
@@ -9674,14 +10277,14 @@
                         </w:rPr>
                         <w:fldChar w:fldCharType="end"/>
                       </w:r>
-                      <w:bookmarkEnd w:id="58"/>
+                      <w:bookmarkEnd w:id="63"/>
                       <w:r>
                         <w:rPr>
                           <w:lang w:val="en-US"/>
                         </w:rPr>
                         <w:t>: read article sequence diagram</w:t>
                       </w:r>
-                      <w:bookmarkEnd w:id="59"/>
+                      <w:bookmarkEnd w:id="64"/>
                     </w:p>
                   </w:txbxContent>
                 </v:textbox>
@@ -9858,14 +10461,14 @@
           <w:lang w:val="en-US"/>
         </w:rPr>
       </w:pPr>
-      <w:bookmarkStart w:id="60" w:name="_Toc452113487"/>
+      <w:bookmarkStart w:id="65" w:name="_Toc452119627"/>
       <w:r>
         <w:rPr>
           <w:lang w:val="en-US"/>
         </w:rPr>
         <w:t>Search Article</w:t>
       </w:r>
-      <w:bookmarkEnd w:id="60"/>
+      <w:bookmarkEnd w:id="65"/>
     </w:p>
     <w:p>
       <w:pPr>
@@ -10140,8 +10743,8 @@
                                 <w:lang w:val="en-US"/>
                               </w:rPr>
                             </w:pPr>
-                            <w:bookmarkStart w:id="61" w:name="_Ref451942891"/>
-                            <w:bookmarkStart w:id="62" w:name="_Toc452055225"/>
+                            <w:bookmarkStart w:id="66" w:name="_Ref451942891"/>
+                            <w:bookmarkStart w:id="67" w:name="_Toc452119692"/>
                             <w:r>
                               <w:rPr>
                                 <w:lang w:val="en-US"/>
@@ -10179,14 +10782,14 @@
                               </w:rPr>
                               <w:fldChar w:fldCharType="end"/>
                             </w:r>
-                            <w:bookmarkEnd w:id="61"/>
+                            <w:bookmarkEnd w:id="66"/>
                             <w:r>
                               <w:rPr>
                                 <w:lang w:val="en-US"/>
                               </w:rPr>
                               <w:t>: search article sequence diagram</w:t>
                             </w:r>
-                            <w:bookmarkEnd w:id="62"/>
+                            <w:bookmarkEnd w:id="67"/>
                           </w:p>
                         </w:txbxContent>
                       </wps:txbx>
@@ -10216,8 +10819,8 @@
                           <w:lang w:val="en-US"/>
                         </w:rPr>
                       </w:pPr>
-                      <w:bookmarkStart w:id="63" w:name="_Ref451942891"/>
-                      <w:bookmarkStart w:id="64" w:name="_Toc452055225"/>
+                      <w:bookmarkStart w:id="68" w:name="_Ref451942891"/>
+                      <w:bookmarkStart w:id="69" w:name="_Toc452119692"/>
                       <w:r>
                         <w:rPr>
                           <w:lang w:val="en-US"/>
@@ -10255,14 +10858,14 @@
                         </w:rPr>
                         <w:fldChar w:fldCharType="end"/>
                       </w:r>
-                      <w:bookmarkEnd w:id="63"/>
+                      <w:bookmarkEnd w:id="68"/>
                       <w:r>
                         <w:rPr>
                           <w:lang w:val="en-US"/>
                         </w:rPr>
                         <w:t>: search article sequence diagram</w:t>
                       </w:r>
-                      <w:bookmarkEnd w:id="64"/>
+                      <w:bookmarkEnd w:id="69"/>
                     </w:p>
                   </w:txbxContent>
                 </v:textbox>
@@ -10280,7 +10883,7 @@
           <w:lang w:val="en-US"/>
         </w:rPr>
       </w:pPr>
-      <w:bookmarkStart w:id="65" w:name="_Toc452113488"/>
+      <w:bookmarkStart w:id="70" w:name="_Toc452119628"/>
       <w:r>
         <w:rPr>
           <w:lang w:val="en-US"/>
@@ -10288,7 +10891,7 @@
         <w:lastRenderedPageBreak/>
         <w:t>Deployment View</w:t>
       </w:r>
-      <w:bookmarkEnd w:id="65"/>
+      <w:bookmarkEnd w:id="70"/>
     </w:p>
     <w:p>
       <w:pPr>
@@ -10310,7 +10913,7 @@
           <w:lang w:val="en-US"/>
         </w:rPr>
       </w:pPr>
-      <w:bookmarkStart w:id="66" w:name="_Toc452113489"/>
+      <w:bookmarkStart w:id="71" w:name="_Toc452119629"/>
       <w:r>
         <w:rPr>
           <w:lang w:val="en-US"/>
@@ -10318,7 +10921,7 @@
         <w:lastRenderedPageBreak/>
         <w:t>Concepts</w:t>
       </w:r>
-      <w:bookmarkEnd w:id="66"/>
+      <w:bookmarkEnd w:id="71"/>
     </w:p>
     <w:p>
       <w:pPr>
@@ -10340,7 +10943,7 @@
           <w:lang w:val="en-US"/>
         </w:rPr>
       </w:pPr>
-      <w:bookmarkStart w:id="67" w:name="_Toc452113490"/>
+      <w:bookmarkStart w:id="72" w:name="_Toc452119630"/>
       <w:r>
         <w:rPr>
           <w:lang w:val="en-US"/>
@@ -10348,7 +10951,7 @@
         <w:lastRenderedPageBreak/>
         <w:t>Design Decisions</w:t>
       </w:r>
-      <w:bookmarkEnd w:id="67"/>
+      <w:bookmarkEnd w:id="72"/>
     </w:p>
     <w:p>
       <w:pPr>
@@ -10370,16 +10973,16 @@
           <w:lang w:val="en-US"/>
         </w:rPr>
       </w:pPr>
-      <w:bookmarkStart w:id="68" w:name="_Ref451862997"/>
-      <w:bookmarkStart w:id="69" w:name="_Toc452113491"/>
+      <w:bookmarkStart w:id="73" w:name="_Ref451862997"/>
+      <w:bookmarkStart w:id="74" w:name="_Toc452119631"/>
       <w:r>
         <w:rPr>
           <w:lang w:val="en-US"/>
         </w:rPr>
         <w:t>Search Engine</w:t>
       </w:r>
-      <w:bookmarkEnd w:id="68"/>
-      <w:bookmarkEnd w:id="69"/>
+      <w:bookmarkEnd w:id="73"/>
+      <w:bookmarkEnd w:id="74"/>
     </w:p>
     <w:p>
       <w:pPr>
@@ -10401,20 +11004,20 @@
           <w:lang w:val="en-US"/>
         </w:rPr>
       </w:pPr>
-      <w:bookmarkStart w:id="70" w:name="_Toc452113492"/>
+      <w:bookmarkStart w:id="75" w:name="_Toc452119632"/>
       <w:r>
         <w:rPr>
           <w:lang w:val="en-US"/>
         </w:rPr>
         <w:t>Influenc</w:t>
       </w:r>
-      <w:bookmarkEnd w:id="70"/>
       <w:r>
         <w:rPr>
           <w:lang w:val="en-US"/>
         </w:rPr>
         <w:t>es</w:t>
       </w:r>
+      <w:bookmarkEnd w:id="75"/>
     </w:p>
     <w:p>
       <w:pPr>
@@ -10622,12 +11225,61 @@
           <w:i/>
           <w:lang w:val="en-US"/>
         </w:rPr>
+        <w:instrText xml:space="preserve"> \* MERGEFORMAT </w:instrText>
       </w:r>
       <w:r>
         <w:rPr>
           <w:i/>
           <w:lang w:val="en-US"/>
         </w:rPr>
+      </w:r>
+      <w:r>
+        <w:rPr>
+          <w:i/>
+          <w:lang w:val="en-US"/>
+        </w:rPr>
+        <w:fldChar w:fldCharType="separate"/>
+      </w:r>
+      <w:r>
+        <w:rPr>
+          <w:i/>
+          <w:lang w:val="en-US"/>
+        </w:rPr>
+        <w:t>8.3</w:t>
+      </w:r>
+      <w:r>
+        <w:rPr>
+          <w:i/>
+          <w:lang w:val="en-US"/>
+        </w:rPr>
+        <w:fldChar w:fldCharType="end"/>
+      </w:r>
+      <w:r>
+        <w:rPr>
+          <w:i/>
+          <w:lang w:val="en-US"/>
+        </w:rPr>
+        <w:t xml:space="preserve"> </w:t>
+      </w:r>
+      <w:r>
+        <w:rPr>
+          <w:i/>
+          <w:lang w:val="en-US"/>
+        </w:rPr>
+        <w:fldChar w:fldCharType="begin"/>
+      </w:r>
+      <w:r>
+        <w:rPr>
+          <w:i/>
+          <w:lang w:val="en-US"/>
+        </w:rPr>
+        <w:instrText xml:space="preserve"> REF _Ref452116941 \h </w:instrText>
+      </w:r>
+      <w:r>
+        <w:rPr>
+          <w:i/>
+          <w:lang w:val="en-US"/>
+        </w:rPr>
         <w:instrText xml:space="preserve"> \* MERGEFORMAT </w:instrText>
       </w:r>
       <w:r>
@@ -10635,6 +11287,12 @@
           <w:i/>
           <w:lang w:val="en-US"/>
         </w:rPr>
+      </w:r>
+      <w:r>
+        <w:rPr>
+          <w:i/>
+          <w:lang w:val="en-US"/>
+        </w:rPr>
         <w:fldChar w:fldCharType="separate"/>
       </w:r>
       <w:r>
@@ -10642,7 +11300,7 @@
           <w:i/>
           <w:lang w:val="en-US"/>
         </w:rPr>
-        <w:t>8.3</w:t>
+        <w:t>Backend Technology</w:t>
       </w:r>
       <w:r>
         <w:rPr>
@@ -10653,9 +11311,75 @@
       </w:r>
       <w:r>
         <w:rPr>
+          <w:lang w:val="en-US"/>
+        </w:rPr>
+        <w:t xml:space="preserve"> and</w:t>
+      </w:r>
+      <w:r>
+        <w:rPr>
+          <w:lang w:val="en-US"/>
+        </w:rPr>
+        <w:t xml:space="preserve"> </w:t>
+      </w:r>
+      <w:r>
+        <w:rPr>
+          <w:lang w:val="en-US"/>
+        </w:rPr>
+        <w:t xml:space="preserve">the component </w:t>
+      </w:r>
+      <w:r>
+        <w:rPr>
           <w:i/>
           <w:lang w:val="en-US"/>
         </w:rPr>
+        <w:fldChar w:fldCharType="begin"/>
+      </w:r>
+      <w:r>
+        <w:rPr>
+          <w:i/>
+          <w:lang w:val="en-US"/>
+        </w:rPr>
+        <w:instrText xml:space="preserve"> REF _Ref452117149 \w \h </w:instrText>
+      </w:r>
+      <w:r>
+        <w:rPr>
+          <w:i/>
+          <w:lang w:val="en-US"/>
+        </w:rPr>
+        <w:instrText xml:space="preserve"> \* MERGEFORMAT </w:instrText>
+      </w:r>
+      <w:r>
+        <w:rPr>
+          <w:i/>
+          <w:lang w:val="en-US"/>
+        </w:rPr>
+      </w:r>
+      <w:r>
+        <w:rPr>
+          <w:i/>
+          <w:lang w:val="en-US"/>
+        </w:rPr>
+        <w:fldChar w:fldCharType="separate"/>
+      </w:r>
+      <w:r>
+        <w:rPr>
+          <w:i/>
+          <w:lang w:val="en-US"/>
+        </w:rPr>
+        <w:t>4.2.2</w:t>
+      </w:r>
+      <w:r>
+        <w:rPr>
+          <w:i/>
+          <w:lang w:val="en-US"/>
+        </w:rPr>
+        <w:fldChar w:fldCharType="end"/>
+      </w:r>
+      <w:r>
+        <w:rPr>
+          <w:i/>
+          <w:lang w:val="en-US"/>
+        </w:rPr>
         <w:t xml:space="preserve"> </w:t>
       </w:r>
       <w:r>
@@ -10670,20 +11394,20 @@
           <w:i/>
           <w:lang w:val="en-US"/>
         </w:rPr>
-        <w:instrText xml:space="preserve"> REF _Ref452116941 \h </w:instrText>
+        <w:instrText xml:space="preserve"> REF _Ref452117172 \h </w:instrText>
       </w:r>
       <w:r>
         <w:rPr>
           <w:i/>
           <w:lang w:val="en-US"/>
         </w:rPr>
+        <w:instrText xml:space="preserve"> \* MERGEFORMAT </w:instrText>
       </w:r>
       <w:r>
         <w:rPr>
           <w:i/>
           <w:lang w:val="en-US"/>
         </w:rPr>
-        <w:instrText xml:space="preserve"> \* MERGEFORMAT </w:instrText>
       </w:r>
       <w:r>
         <w:rPr>
@@ -10697,7 +11421,7 @@
           <w:i/>
           <w:lang w:val="en-US"/>
         </w:rPr>
-        <w:t>Backend Technology</w:t>
+        <w:t>Backend</w:t>
       </w:r>
       <w:r>
         <w:rPr>
@@ -10710,127 +11434,6 @@
         <w:rPr>
           <w:lang w:val="en-US"/>
         </w:rPr>
-        <w:t xml:space="preserve"> and</w:t>
-      </w:r>
-      <w:r>
-        <w:rPr>
-          <w:lang w:val="en-US"/>
-        </w:rPr>
-        <w:t xml:space="preserve"> </w:t>
-      </w:r>
-      <w:r>
-        <w:rPr>
-          <w:lang w:val="en-US"/>
-        </w:rPr>
-        <w:t xml:space="preserve">the component </w:t>
-      </w:r>
-      <w:r>
-        <w:rPr>
-          <w:i/>
-          <w:lang w:val="en-US"/>
-        </w:rPr>
-        <w:fldChar w:fldCharType="begin"/>
-      </w:r>
-      <w:r>
-        <w:rPr>
-          <w:i/>
-          <w:lang w:val="en-US"/>
-        </w:rPr>
-        <w:instrText xml:space="preserve"> REF _Ref452117149 \w \h </w:instrText>
-      </w:r>
-      <w:r>
-        <w:rPr>
-          <w:i/>
-          <w:lang w:val="en-US"/>
-        </w:rPr>
-      </w:r>
-      <w:r>
-        <w:rPr>
-          <w:i/>
-          <w:lang w:val="en-US"/>
-        </w:rPr>
-        <w:instrText xml:space="preserve"> \* MERGEFORMAT </w:instrText>
-      </w:r>
-      <w:r>
-        <w:rPr>
-          <w:i/>
-          <w:lang w:val="en-US"/>
-        </w:rPr>
-        <w:fldChar w:fldCharType="separate"/>
-      </w:r>
-      <w:r>
-        <w:rPr>
-          <w:i/>
-          <w:lang w:val="en-US"/>
-        </w:rPr>
-        <w:t>4.2.2</w:t>
-      </w:r>
-      <w:r>
-        <w:rPr>
-          <w:i/>
-          <w:lang w:val="en-US"/>
-        </w:rPr>
-        <w:fldChar w:fldCharType="end"/>
-      </w:r>
-      <w:r>
-        <w:rPr>
-          <w:i/>
-          <w:lang w:val="en-US"/>
-        </w:rPr>
-        <w:t xml:space="preserve"> </w:t>
-      </w:r>
-      <w:r>
-        <w:rPr>
-          <w:i/>
-          <w:lang w:val="en-US"/>
-        </w:rPr>
-        <w:fldChar w:fldCharType="begin"/>
-      </w:r>
-      <w:r>
-        <w:rPr>
-          <w:i/>
-          <w:lang w:val="en-US"/>
-        </w:rPr>
-        <w:instrText xml:space="preserve"> REF _Ref452117172 \h </w:instrText>
-      </w:r>
-      <w:r>
-        <w:rPr>
-          <w:i/>
-          <w:lang w:val="en-US"/>
-        </w:rPr>
-      </w:r>
-      <w:r>
-        <w:rPr>
-          <w:i/>
-          <w:lang w:val="en-US"/>
-        </w:rPr>
-        <w:instrText xml:space="preserve"> \* MERGEFORMAT </w:instrText>
-      </w:r>
-      <w:r>
-        <w:rPr>
-          <w:i/>
-          <w:lang w:val="en-US"/>
-        </w:rPr>
-        <w:fldChar w:fldCharType="separate"/>
-      </w:r>
-      <w:r>
-        <w:rPr>
-          <w:i/>
-          <w:lang w:val="en-US"/>
-        </w:rPr>
-        <w:t>Backend</w:t>
-      </w:r>
-      <w:r>
-        <w:rPr>
-          <w:i/>
-          <w:lang w:val="en-US"/>
-        </w:rPr>
-        <w:fldChar w:fldCharType="end"/>
-      </w:r>
-      <w:r>
-        <w:rPr>
-          <w:lang w:val="en-US"/>
-        </w:rPr>
         <w:t>.</w:t>
       </w:r>
     </w:p>
@@ -10841,14 +11444,14 @@
           <w:lang w:val="en-US"/>
         </w:rPr>
       </w:pPr>
-      <w:bookmarkStart w:id="71" w:name="_Toc452113493"/>
+      <w:bookmarkStart w:id="76" w:name="_Toc452119633"/>
       <w:r>
         <w:rPr>
           <w:lang w:val="en-US"/>
         </w:rPr>
         <w:t>Constraints</w:t>
       </w:r>
-      <w:bookmarkEnd w:id="71"/>
+      <w:bookmarkEnd w:id="76"/>
     </w:p>
     <w:p>
       <w:pPr>
@@ -10870,14 +11473,14 @@
           <w:lang w:val="en-US"/>
         </w:rPr>
       </w:pPr>
-      <w:bookmarkStart w:id="72" w:name="_Toc452113494"/>
+      <w:bookmarkStart w:id="77" w:name="_Toc452119634"/>
       <w:r>
         <w:rPr>
           <w:lang w:val="en-US"/>
         </w:rPr>
         <w:t>Considered Alternatives</w:t>
       </w:r>
-      <w:bookmarkEnd w:id="72"/>
+      <w:bookmarkEnd w:id="77"/>
     </w:p>
     <w:p>
       <w:pPr>
@@ -11144,7 +11747,7 @@
           <w:lang w:val="en-US"/>
         </w:rPr>
       </w:pPr>
-      <w:bookmarkStart w:id="73" w:name="_Toc452113495"/>
+      <w:bookmarkStart w:id="78" w:name="_Toc452119635"/>
       <w:r>
         <w:rPr>
           <w:lang w:val="en-US"/>
@@ -11152,7 +11755,7 @@
         <w:lastRenderedPageBreak/>
         <w:t>Comparison</w:t>
       </w:r>
-      <w:bookmarkEnd w:id="73"/>
+      <w:bookmarkEnd w:id="78"/>
     </w:p>
     <w:p>
       <w:pPr>
@@ -12340,8 +12943,8 @@
           <w:lang w:val="en-US"/>
         </w:rPr>
       </w:pPr>
-      <w:bookmarkStart w:id="74" w:name="_Ref451951584"/>
-      <w:bookmarkStart w:id="75" w:name="_Toc452055231"/>
+      <w:bookmarkStart w:id="79" w:name="_Ref451951584"/>
+      <w:bookmarkStart w:id="80" w:name="_Toc452119745"/>
       <w:r>
         <w:rPr>
           <w:lang w:val="en-US"/>
@@ -12379,22 +12982,22 @@
         </w:rPr>
         <w:fldChar w:fldCharType="end"/>
       </w:r>
-      <w:bookmarkEnd w:id="74"/>
+      <w:bookmarkEnd w:id="79"/>
       <w:r>
         <w:rPr>
           <w:lang w:val="en-US"/>
         </w:rPr>
         <w:t xml:space="preserve">: </w:t>
       </w:r>
-      <w:bookmarkStart w:id="76" w:name="_Ref451951576"/>
+      <w:bookmarkStart w:id="81" w:name="_Ref451951576"/>
       <w:r>
         <w:rPr>
           <w:lang w:val="en-US"/>
         </w:rPr>
         <w:t>search engine comparison</w:t>
       </w:r>
-      <w:bookmarkEnd w:id="75"/>
-      <w:bookmarkEnd w:id="76"/>
+      <w:bookmarkEnd w:id="80"/>
+      <w:bookmarkEnd w:id="81"/>
     </w:p>
     <w:p>
       <w:pPr>
@@ -12917,8 +13520,8 @@
           <w:lang w:val="en-US"/>
         </w:rPr>
       </w:pPr>
-      <w:bookmarkStart w:id="77" w:name="_Ref451954368"/>
-      <w:bookmarkStart w:id="78" w:name="_Toc452055232"/>
+      <w:bookmarkStart w:id="82" w:name="_Ref451954368"/>
+      <w:bookmarkStart w:id="83" w:name="_Toc452119746"/>
       <w:r>
         <w:rPr>
           <w:lang w:val="en-US"/>
@@ -12956,14 +13559,14 @@
         </w:rPr>
         <w:fldChar w:fldCharType="end"/>
       </w:r>
-      <w:bookmarkEnd w:id="77"/>
+      <w:bookmarkEnd w:id="82"/>
       <w:r>
         <w:rPr>
           <w:lang w:val="en-US"/>
         </w:rPr>
         <w:t>: search engine benchmark</w:t>
       </w:r>
-      <w:bookmarkEnd w:id="78"/>
+      <w:bookmarkEnd w:id="83"/>
     </w:p>
     <w:p>
       <w:pPr>
@@ -12972,14 +13575,14 @@
           <w:lang w:val="en-US"/>
         </w:rPr>
       </w:pPr>
-      <w:bookmarkStart w:id="79" w:name="_Toc452113496"/>
+      <w:bookmarkStart w:id="84" w:name="_Toc452119636"/>
       <w:r>
         <w:rPr>
           <w:lang w:val="en-US"/>
         </w:rPr>
         <w:t>Decision</w:t>
       </w:r>
-      <w:bookmarkEnd w:id="79"/>
+      <w:bookmarkEnd w:id="84"/>
     </w:p>
     <w:p>
       <w:pPr>
@@ -13007,16 +13610,16 @@
           <w:lang w:val="en-US"/>
         </w:rPr>
       </w:pPr>
-      <w:bookmarkStart w:id="80" w:name="_Ref451863220"/>
-      <w:bookmarkStart w:id="81" w:name="_Toc452113497"/>
+      <w:bookmarkStart w:id="85" w:name="_Ref451863220"/>
+      <w:bookmarkStart w:id="86" w:name="_Toc452119637"/>
       <w:r>
         <w:rPr>
           <w:lang w:val="en-US"/>
         </w:rPr>
         <w:t>Persistence</w:t>
       </w:r>
-      <w:bookmarkEnd w:id="80"/>
-      <w:bookmarkEnd w:id="81"/>
+      <w:bookmarkEnd w:id="85"/>
+      <w:bookmarkEnd w:id="86"/>
     </w:p>
     <w:p>
       <w:pPr>
@@ -13131,7 +13734,7 @@
           <w:lang w:val="en-US"/>
         </w:rPr>
       </w:pPr>
-      <w:bookmarkStart w:id="82" w:name="_Toc452113498"/>
+      <w:bookmarkStart w:id="87" w:name="_Toc452119638"/>
       <w:r>
         <w:rPr>
           <w:lang w:val="en-US"/>
@@ -13139,13 +13742,13 @@
         <w:lastRenderedPageBreak/>
         <w:t>Influenc</w:t>
       </w:r>
-      <w:bookmarkEnd w:id="82"/>
       <w:r>
         <w:rPr>
           <w:lang w:val="en-US"/>
         </w:rPr>
         <w:t>es</w:t>
       </w:r>
+      <w:bookmarkEnd w:id="87"/>
     </w:p>
     <w:p>
       <w:pPr>
@@ -13328,7 +13931,6 @@
           <w:lang w:val="en-US"/>
         </w:rPr>
       </w:pPr>
-      <w:bookmarkStart w:id="83" w:name="_Toc452113499"/>
       <w:r>
         <w:rPr>
           <w:lang w:val="en-US"/>
@@ -13354,12 +13956,61 @@
           <w:i/>
           <w:lang w:val="en-US"/>
         </w:rPr>
+        <w:instrText xml:space="preserve"> \* MERGEFORMAT </w:instrText>
       </w:r>
       <w:r>
         <w:rPr>
           <w:i/>
           <w:lang w:val="en-US"/>
         </w:rPr>
+      </w:r>
+      <w:r>
+        <w:rPr>
+          <w:i/>
+          <w:lang w:val="en-US"/>
+        </w:rPr>
+        <w:fldChar w:fldCharType="separate"/>
+      </w:r>
+      <w:r>
+        <w:rPr>
+          <w:i/>
+          <w:lang w:val="en-US"/>
+        </w:rPr>
+        <w:t>8.3</w:t>
+      </w:r>
+      <w:r>
+        <w:rPr>
+          <w:i/>
+          <w:lang w:val="en-US"/>
+        </w:rPr>
+        <w:fldChar w:fldCharType="end"/>
+      </w:r>
+      <w:r>
+        <w:rPr>
+          <w:i/>
+          <w:lang w:val="en-US"/>
+        </w:rPr>
+        <w:t xml:space="preserve"> </w:t>
+      </w:r>
+      <w:r>
+        <w:rPr>
+          <w:i/>
+          <w:lang w:val="en-US"/>
+        </w:rPr>
+        <w:fldChar w:fldCharType="begin"/>
+      </w:r>
+      <w:r>
+        <w:rPr>
+          <w:i/>
+          <w:lang w:val="en-US"/>
+        </w:rPr>
+        <w:instrText xml:space="preserve"> REF _Ref452116941 \h </w:instrText>
+      </w:r>
+      <w:r>
+        <w:rPr>
+          <w:i/>
+          <w:lang w:val="en-US"/>
+        </w:rPr>
         <w:instrText xml:space="preserve"> \* MERGEFORMAT </w:instrText>
       </w:r>
       <w:r>
@@ -13367,6 +14018,12 @@
           <w:i/>
           <w:lang w:val="en-US"/>
         </w:rPr>
+      </w:r>
+      <w:r>
+        <w:rPr>
+          <w:i/>
+          <w:lang w:val="en-US"/>
+        </w:rPr>
         <w:fldChar w:fldCharType="separate"/>
       </w:r>
       <w:r>
@@ -13374,7 +14031,7 @@
           <w:i/>
           <w:lang w:val="en-US"/>
         </w:rPr>
-        <w:t>8.3</w:t>
+        <w:t>Backend Technology</w:t>
       </w:r>
       <w:r>
         <w:rPr>
@@ -13385,9 +14042,75 @@
       </w:r>
       <w:r>
         <w:rPr>
+          <w:lang w:val="en-US"/>
+        </w:rPr>
+        <w:t xml:space="preserve"> and</w:t>
+      </w:r>
+      <w:r>
+        <w:rPr>
+          <w:lang w:val="en-US"/>
+        </w:rPr>
+        <w:t xml:space="preserve"> </w:t>
+      </w:r>
+      <w:r>
+        <w:rPr>
+          <w:lang w:val="en-US"/>
+        </w:rPr>
+        <w:t xml:space="preserve">the component </w:t>
+      </w:r>
+      <w:r>
+        <w:rPr>
           <w:i/>
           <w:lang w:val="en-US"/>
         </w:rPr>
+        <w:fldChar w:fldCharType="begin"/>
+      </w:r>
+      <w:r>
+        <w:rPr>
+          <w:i/>
+          <w:lang w:val="en-US"/>
+        </w:rPr>
+        <w:instrText xml:space="preserve"> REF _Ref452117149 \w \h </w:instrText>
+      </w:r>
+      <w:r>
+        <w:rPr>
+          <w:i/>
+          <w:lang w:val="en-US"/>
+        </w:rPr>
+        <w:instrText xml:space="preserve"> \* MERGEFORMAT </w:instrText>
+      </w:r>
+      <w:r>
+        <w:rPr>
+          <w:i/>
+          <w:lang w:val="en-US"/>
+        </w:rPr>
+      </w:r>
+      <w:r>
+        <w:rPr>
+          <w:i/>
+          <w:lang w:val="en-US"/>
+        </w:rPr>
+        <w:fldChar w:fldCharType="separate"/>
+      </w:r>
+      <w:r>
+        <w:rPr>
+          <w:i/>
+          <w:lang w:val="en-US"/>
+        </w:rPr>
+        <w:t>4.2.2</w:t>
+      </w:r>
+      <w:r>
+        <w:rPr>
+          <w:i/>
+          <w:lang w:val="en-US"/>
+        </w:rPr>
+        <w:fldChar w:fldCharType="end"/>
+      </w:r>
+      <w:r>
+        <w:rPr>
+          <w:i/>
+          <w:lang w:val="en-US"/>
+        </w:rPr>
         <w:t xml:space="preserve"> </w:t>
       </w:r>
       <w:r>
@@ -13402,20 +14125,20 @@
           <w:i/>
           <w:lang w:val="en-US"/>
         </w:rPr>
-        <w:instrText xml:space="preserve"> REF _Ref452116941 \h </w:instrText>
+        <w:instrText xml:space="preserve"> REF _Ref452117172 \h </w:instrText>
       </w:r>
       <w:r>
         <w:rPr>
           <w:i/>
           <w:lang w:val="en-US"/>
         </w:rPr>
+        <w:instrText xml:space="preserve"> \* MERGEFORMAT </w:instrText>
       </w:r>
       <w:r>
         <w:rPr>
           <w:i/>
           <w:lang w:val="en-US"/>
         </w:rPr>
-        <w:instrText xml:space="preserve"> \* MERGEFORMAT </w:instrText>
       </w:r>
       <w:r>
         <w:rPr>
@@ -13429,7 +14152,7 @@
           <w:i/>
           <w:lang w:val="en-US"/>
         </w:rPr>
-        <w:t>Backend Technology</w:t>
+        <w:t>Backend</w:t>
       </w:r>
       <w:r>
         <w:rPr>
@@ -13442,127 +14165,6 @@
         <w:rPr>
           <w:lang w:val="en-US"/>
         </w:rPr>
-        <w:t xml:space="preserve"> and</w:t>
-      </w:r>
-      <w:r>
-        <w:rPr>
-          <w:lang w:val="en-US"/>
-        </w:rPr>
-        <w:t xml:space="preserve"> </w:t>
-      </w:r>
-      <w:r>
-        <w:rPr>
-          <w:lang w:val="en-US"/>
-        </w:rPr>
-        <w:t xml:space="preserve">the component </w:t>
-      </w:r>
-      <w:r>
-        <w:rPr>
-          <w:i/>
-          <w:lang w:val="en-US"/>
-        </w:rPr>
-        <w:fldChar w:fldCharType="begin"/>
-      </w:r>
-      <w:r>
-        <w:rPr>
-          <w:i/>
-          <w:lang w:val="en-US"/>
-        </w:rPr>
-        <w:instrText xml:space="preserve"> REF _Ref452117149 \w \h </w:instrText>
-      </w:r>
-      <w:r>
-        <w:rPr>
-          <w:i/>
-          <w:lang w:val="en-US"/>
-        </w:rPr>
-      </w:r>
-      <w:r>
-        <w:rPr>
-          <w:i/>
-          <w:lang w:val="en-US"/>
-        </w:rPr>
-        <w:instrText xml:space="preserve"> \* MERGEFORMAT </w:instrText>
-      </w:r>
-      <w:r>
-        <w:rPr>
-          <w:i/>
-          <w:lang w:val="en-US"/>
-        </w:rPr>
-        <w:fldChar w:fldCharType="separate"/>
-      </w:r>
-      <w:r>
-        <w:rPr>
-          <w:i/>
-          <w:lang w:val="en-US"/>
-        </w:rPr>
-        <w:t>4.2.2</w:t>
-      </w:r>
-      <w:r>
-        <w:rPr>
-          <w:i/>
-          <w:lang w:val="en-US"/>
-        </w:rPr>
-        <w:fldChar w:fldCharType="end"/>
-      </w:r>
-      <w:r>
-        <w:rPr>
-          <w:i/>
-          <w:lang w:val="en-US"/>
-        </w:rPr>
-        <w:t xml:space="preserve"> </w:t>
-      </w:r>
-      <w:r>
-        <w:rPr>
-          <w:i/>
-          <w:lang w:val="en-US"/>
-        </w:rPr>
-        <w:fldChar w:fldCharType="begin"/>
-      </w:r>
-      <w:r>
-        <w:rPr>
-          <w:i/>
-          <w:lang w:val="en-US"/>
-        </w:rPr>
-        <w:instrText xml:space="preserve"> REF _Ref452117172 \h </w:instrText>
-      </w:r>
-      <w:r>
-        <w:rPr>
-          <w:i/>
-          <w:lang w:val="en-US"/>
-        </w:rPr>
-      </w:r>
-      <w:r>
-        <w:rPr>
-          <w:i/>
-          <w:lang w:val="en-US"/>
-        </w:rPr>
-        <w:instrText xml:space="preserve"> \* MERGEFORMAT </w:instrText>
-      </w:r>
-      <w:r>
-        <w:rPr>
-          <w:i/>
-          <w:lang w:val="en-US"/>
-        </w:rPr>
-        <w:fldChar w:fldCharType="separate"/>
-      </w:r>
-      <w:r>
-        <w:rPr>
-          <w:i/>
-          <w:lang w:val="en-US"/>
-        </w:rPr>
-        <w:t>Backend</w:t>
-      </w:r>
-      <w:r>
-        <w:rPr>
-          <w:i/>
-          <w:lang w:val="en-US"/>
-        </w:rPr>
-        <w:fldChar w:fldCharType="end"/>
-      </w:r>
-      <w:r>
-        <w:rPr>
-          <w:lang w:val="en-US"/>
-        </w:rPr>
         <w:t>.</w:t>
       </w:r>
     </w:p>
@@ -13573,13 +14175,14 @@
           <w:lang w:val="en-US"/>
         </w:rPr>
       </w:pPr>
+      <w:bookmarkStart w:id="88" w:name="_Toc452119639"/>
       <w:r>
         <w:rPr>
           <w:lang w:val="en-US"/>
         </w:rPr>
         <w:t>Constraints</w:t>
       </w:r>
-      <w:bookmarkEnd w:id="83"/>
+      <w:bookmarkEnd w:id="88"/>
     </w:p>
     <w:p>
       <w:pPr>
@@ -13601,14 +14204,14 @@
           <w:lang w:val="en-US"/>
         </w:rPr>
       </w:pPr>
-      <w:bookmarkStart w:id="84" w:name="_Toc452113500"/>
+      <w:bookmarkStart w:id="89" w:name="_Toc452119640"/>
       <w:r>
         <w:rPr>
           <w:lang w:val="en-US"/>
         </w:rPr>
         <w:t>Considered Alternatives</w:t>
       </w:r>
-      <w:bookmarkEnd w:id="84"/>
+      <w:bookmarkEnd w:id="89"/>
     </w:p>
     <w:p>
       <w:pPr>
@@ -13757,14 +14360,14 @@
           <w:lang w:val="en-US"/>
         </w:rPr>
       </w:pPr>
-      <w:bookmarkStart w:id="85" w:name="_Toc452113501"/>
+      <w:bookmarkStart w:id="90" w:name="_Toc452119641"/>
       <w:r>
         <w:rPr>
           <w:lang w:val="en-US"/>
         </w:rPr>
         <w:t>Comparison</w:t>
       </w:r>
-      <w:bookmarkEnd w:id="85"/>
+      <w:bookmarkEnd w:id="90"/>
     </w:p>
     <w:p>
       <w:pPr>
@@ -14559,8 +15162,8 @@
           <w:lang w:val="en-US"/>
         </w:rPr>
       </w:pPr>
-      <w:bookmarkStart w:id="86" w:name="_Ref452055033"/>
-      <w:bookmarkStart w:id="87" w:name="_Toc452055233"/>
+      <w:bookmarkStart w:id="91" w:name="_Ref452055033"/>
+      <w:bookmarkStart w:id="92" w:name="_Toc452119747"/>
       <w:r>
         <w:rPr>
           <w:lang w:val="en-US"/>
@@ -14598,14 +15201,14 @@
         </w:rPr>
         <w:fldChar w:fldCharType="end"/>
       </w:r>
-      <w:bookmarkEnd w:id="86"/>
+      <w:bookmarkEnd w:id="91"/>
       <w:r>
         <w:rPr>
           <w:lang w:val="en-US"/>
         </w:rPr>
         <w:t>: persistence comparison</w:t>
       </w:r>
-      <w:bookmarkEnd w:id="87"/>
+      <w:bookmarkEnd w:id="92"/>
     </w:p>
     <w:p>
       <w:pPr>
@@ -14614,14 +15217,14 @@
           <w:lang w:val="en-US"/>
         </w:rPr>
       </w:pPr>
-      <w:bookmarkStart w:id="88" w:name="_Toc452113502"/>
+      <w:bookmarkStart w:id="93" w:name="_Toc452119642"/>
       <w:r>
         <w:rPr>
           <w:lang w:val="en-US"/>
         </w:rPr>
         <w:t>Decision</w:t>
       </w:r>
-      <w:bookmarkEnd w:id="88"/>
+      <w:bookmarkEnd w:id="93"/>
     </w:p>
     <w:p>
       <w:pPr>
@@ -14643,18 +15246,18 @@
           <w:lang w:val="en-US"/>
         </w:rPr>
       </w:pPr>
-      <w:bookmarkStart w:id="89" w:name="_Toc452113503"/>
-      <w:bookmarkStart w:id="90" w:name="_Ref452116932"/>
-      <w:bookmarkStart w:id="91" w:name="_Ref452116941"/>
+      <w:bookmarkStart w:id="94" w:name="_Ref452116932"/>
+      <w:bookmarkStart w:id="95" w:name="_Ref452116941"/>
+      <w:bookmarkStart w:id="96" w:name="_Toc452119643"/>
       <w:r>
         <w:rPr>
           <w:lang w:val="en-US"/>
         </w:rPr>
         <w:t>Backend Technology</w:t>
       </w:r>
-      <w:bookmarkEnd w:id="89"/>
-      <w:bookmarkEnd w:id="90"/>
-      <w:bookmarkEnd w:id="91"/>
+      <w:bookmarkEnd w:id="94"/>
+      <w:bookmarkEnd w:id="95"/>
+      <w:bookmarkEnd w:id="96"/>
     </w:p>
     <w:p>
       <w:pPr>
@@ -14676,20 +15279,20 @@
           <w:lang w:val="en-US"/>
         </w:rPr>
       </w:pPr>
-      <w:bookmarkStart w:id="92" w:name="_Toc452113504"/>
+      <w:bookmarkStart w:id="97" w:name="_Toc452119644"/>
       <w:r>
         <w:rPr>
           <w:lang w:val="en-US"/>
         </w:rPr>
         <w:t>Influenc</w:t>
       </w:r>
-      <w:bookmarkEnd w:id="92"/>
       <w:r>
         <w:rPr>
           <w:lang w:val="en-US"/>
         </w:rPr>
         <w:t>es</w:t>
       </w:r>
+      <w:bookmarkEnd w:id="97"/>
     </w:p>
     <w:p>
       <w:pPr>
@@ -15039,13 +15642,7 @@
         <w:rPr>
           <w:lang w:val="en-US"/>
         </w:rPr>
-        <w:t xml:space="preserve">It influences </w:t>
-      </w:r>
-      <w:r>
-        <w:rPr>
-          <w:lang w:val="en-US"/>
-        </w:rPr>
-        <w:t xml:space="preserve">the component </w:t>
+        <w:t xml:space="preserve">It influences the component </w:t>
       </w:r>
       <w:r>
         <w:rPr>
@@ -15066,12 +15663,61 @@
           <w:i/>
           <w:lang w:val="en-US"/>
         </w:rPr>
+        <w:instrText xml:space="preserve"> \* MERGEFORMAT </w:instrText>
       </w:r>
       <w:r>
         <w:rPr>
           <w:i/>
           <w:lang w:val="en-US"/>
         </w:rPr>
+      </w:r>
+      <w:r>
+        <w:rPr>
+          <w:i/>
+          <w:lang w:val="en-US"/>
+        </w:rPr>
+        <w:fldChar w:fldCharType="separate"/>
+      </w:r>
+      <w:r>
+        <w:rPr>
+          <w:i/>
+          <w:lang w:val="en-US"/>
+        </w:rPr>
+        <w:t>4.2.2</w:t>
+      </w:r>
+      <w:r>
+        <w:rPr>
+          <w:i/>
+          <w:lang w:val="en-US"/>
+        </w:rPr>
+        <w:fldChar w:fldCharType="end"/>
+      </w:r>
+      <w:r>
+        <w:rPr>
+          <w:i/>
+          <w:lang w:val="en-US"/>
+        </w:rPr>
+        <w:t xml:space="preserve"> </w:t>
+      </w:r>
+      <w:r>
+        <w:rPr>
+          <w:i/>
+          <w:lang w:val="en-US"/>
+        </w:rPr>
+        <w:fldChar w:fldCharType="begin"/>
+      </w:r>
+      <w:r>
+        <w:rPr>
+          <w:i/>
+          <w:lang w:val="en-US"/>
+        </w:rPr>
+        <w:instrText xml:space="preserve"> REF _Ref452117172 \h </w:instrText>
+      </w:r>
+      <w:r>
+        <w:rPr>
+          <w:i/>
+          <w:lang w:val="en-US"/>
+        </w:rPr>
         <w:instrText xml:space="preserve"> \* MERGEFORMAT </w:instrText>
       </w:r>
       <w:r>
@@ -15079,6 +15725,12 @@
           <w:i/>
           <w:lang w:val="en-US"/>
         </w:rPr>
+      </w:r>
+      <w:r>
+        <w:rPr>
+          <w:i/>
+          <w:lang w:val="en-US"/>
+        </w:rPr>
         <w:fldChar w:fldCharType="separate"/>
       </w:r>
       <w:r>
@@ -15086,7 +15738,7 @@
           <w:i/>
           <w:lang w:val="en-US"/>
         </w:rPr>
-        <w:t>4.2.2</w:t>
+        <w:t>Backend</w:t>
       </w:r>
       <w:r>
         <w:rPr>
@@ -15097,67 +15749,10 @@
       </w:r>
       <w:r>
         <w:rPr>
-          <w:i/>
-          <w:lang w:val="en-US"/>
-        </w:rPr>
-        <w:t xml:space="preserve"> </w:t>
-      </w:r>
-      <w:r>
-        <w:rPr>
-          <w:i/>
-          <w:lang w:val="en-US"/>
-        </w:rPr>
-        <w:fldChar w:fldCharType="begin"/>
-      </w:r>
-      <w:r>
-        <w:rPr>
-          <w:i/>
-          <w:lang w:val="en-US"/>
-        </w:rPr>
-        <w:instrText xml:space="preserve"> REF _Ref452117172 \h </w:instrText>
-      </w:r>
-      <w:r>
-        <w:rPr>
-          <w:i/>
-          <w:lang w:val="en-US"/>
-        </w:rPr>
-      </w:r>
-      <w:r>
-        <w:rPr>
-          <w:i/>
-          <w:lang w:val="en-US"/>
-        </w:rPr>
-        <w:instrText xml:space="preserve"> \* MERGEFORMAT </w:instrText>
-      </w:r>
-      <w:r>
-        <w:rPr>
-          <w:i/>
-          <w:lang w:val="en-US"/>
-        </w:rPr>
-        <w:fldChar w:fldCharType="separate"/>
-      </w:r>
-      <w:r>
-        <w:rPr>
-          <w:i/>
-          <w:lang w:val="en-US"/>
-        </w:rPr>
-        <w:t>Backend</w:t>
-      </w:r>
-      <w:r>
-        <w:rPr>
-          <w:i/>
-          <w:lang w:val="en-US"/>
-        </w:rPr>
-        <w:fldChar w:fldCharType="end"/>
-      </w:r>
-      <w:r>
-        <w:rPr>
           <w:lang w:val="en-US"/>
         </w:rPr>
         <w:t>.</w:t>
       </w:r>
-      <w:bookmarkStart w:id="93" w:name="_GoBack"/>
-      <w:bookmarkEnd w:id="93"/>
     </w:p>
     <w:p>
       <w:pPr>
@@ -15166,14 +15761,14 @@
           <w:lang w:val="en-US"/>
         </w:rPr>
       </w:pPr>
-      <w:bookmarkStart w:id="94" w:name="_Toc452113505"/>
+      <w:bookmarkStart w:id="98" w:name="_Toc452119645"/>
       <w:r>
         <w:rPr>
           <w:lang w:val="en-US"/>
         </w:rPr>
         <w:t>Constraints</w:t>
       </w:r>
-      <w:bookmarkEnd w:id="94"/>
+      <w:bookmarkEnd w:id="98"/>
     </w:p>
     <w:p>
       <w:pPr>
@@ -15195,14 +15790,14 @@
           <w:lang w:val="en-US"/>
         </w:rPr>
       </w:pPr>
-      <w:bookmarkStart w:id="95" w:name="_Toc452113506"/>
+      <w:bookmarkStart w:id="99" w:name="_Toc452119646"/>
       <w:r>
         <w:rPr>
           <w:lang w:val="en-US"/>
         </w:rPr>
         <w:t>Considered Alternatives</w:t>
       </w:r>
-      <w:bookmarkEnd w:id="95"/>
+      <w:bookmarkEnd w:id="99"/>
     </w:p>
     <w:p>
       <w:pPr>
@@ -15347,14 +15942,14 @@
           <w:lang w:val="en-US"/>
         </w:rPr>
       </w:pPr>
-      <w:bookmarkStart w:id="96" w:name="_Toc452113507"/>
+      <w:bookmarkStart w:id="100" w:name="_Toc452119647"/>
       <w:r>
         <w:rPr>
           <w:lang w:val="en-US"/>
         </w:rPr>
         <w:t>Decision</w:t>
       </w:r>
-      <w:bookmarkEnd w:id="96"/>
+      <w:bookmarkEnd w:id="100"/>
     </w:p>
     <w:p>
       <w:pPr>
@@ -15430,14 +16025,14 @@
           <w:lang w:val="en-US"/>
         </w:rPr>
       </w:pPr>
-      <w:bookmarkStart w:id="97" w:name="_Toc452113508"/>
+      <w:bookmarkStart w:id="101" w:name="_Toc452119648"/>
       <w:r>
         <w:rPr>
           <w:lang w:val="en-US"/>
         </w:rPr>
         <w:t>Frontend</w:t>
       </w:r>
-      <w:bookmarkEnd w:id="97"/>
+      <w:bookmarkEnd w:id="101"/>
     </w:p>
     <w:p>
       <w:pPr>
@@ -15459,14 +16054,14 @@
           <w:lang w:val="en-US"/>
         </w:rPr>
       </w:pPr>
-      <w:bookmarkStart w:id="98" w:name="_Toc452113509"/>
+      <w:bookmarkStart w:id="102" w:name="_Toc452119649"/>
       <w:r>
         <w:rPr>
           <w:lang w:val="en-US"/>
         </w:rPr>
         <w:t>Deployment</w:t>
       </w:r>
-      <w:bookmarkEnd w:id="98"/>
+      <w:bookmarkEnd w:id="102"/>
     </w:p>
     <w:p>
       <w:pPr>
@@ -15502,7 +16097,7 @@
           <w:lang w:val="en-US"/>
         </w:rPr>
       </w:pPr>
-      <w:bookmarkStart w:id="99" w:name="_Toc452113510"/>
+      <w:bookmarkStart w:id="103" w:name="_Toc452119650"/>
       <w:r>
         <w:rPr>
           <w:lang w:val="en-US"/>
@@ -15510,7 +16105,7 @@
         <w:lastRenderedPageBreak/>
         <w:t>Quality Scenarios</w:t>
       </w:r>
-      <w:bookmarkEnd w:id="99"/>
+      <w:bookmarkEnd w:id="103"/>
     </w:p>
     <w:p>
       <w:pPr>
@@ -15540,7 +16135,7 @@
           <w:lang w:val="en-US"/>
         </w:rPr>
       </w:pPr>
-      <w:bookmarkStart w:id="100" w:name="_Toc452113511"/>
+      <w:bookmarkStart w:id="104" w:name="_Toc452119651"/>
       <w:r>
         <w:rPr>
           <w:lang w:val="en-US"/>
@@ -15548,7 +16143,7 @@
         <w:lastRenderedPageBreak/>
         <w:t>Technical Risks</w:t>
       </w:r>
-      <w:bookmarkEnd w:id="100"/>
+      <w:bookmarkEnd w:id="104"/>
     </w:p>
     <w:p>
       <w:pPr>
@@ -15570,7 +16165,7 @@
           <w:lang w:val="en-US"/>
         </w:rPr>
       </w:pPr>
-      <w:bookmarkStart w:id="101" w:name="_Toc452113512"/>
+      <w:bookmarkStart w:id="105" w:name="_Toc452119652"/>
       <w:r>
         <w:rPr>
           <w:lang w:val="en-US"/>
@@ -15578,7 +16173,7 @@
         <w:lastRenderedPageBreak/>
         <w:t>Glossary</w:t>
       </w:r>
-      <w:bookmarkEnd w:id="101"/>
+      <w:bookmarkEnd w:id="105"/>
     </w:p>
     <w:p>
       <w:pPr>
@@ -15735,7 +16330,7 @@
           <w:lang w:val="en-US"/>
         </w:rPr>
       </w:pPr>
-      <w:bookmarkStart w:id="102" w:name="_Toc452113513"/>
+      <w:bookmarkStart w:id="106" w:name="_Toc452119653"/>
       <w:r>
         <w:rPr>
           <w:lang w:val="en-US"/>
@@ -15743,7 +16338,7 @@
         <w:lastRenderedPageBreak/>
         <w:t>List of Figures</w:t>
       </w:r>
-      <w:bookmarkEnd w:id="102"/>
+      <w:bookmarkEnd w:id="106"/>
     </w:p>
     <w:p>
       <w:pPr>
@@ -15792,7 +16387,7 @@
         <w:rPr>
           <w:lang w:val="en-US"/>
         </w:rPr>
-        <w:instrText xml:space="preserve"> PAGEREF _Toc452055219 \h </w:instrText>
+        <w:instrText xml:space="preserve"> PAGEREF _Toc452119686 \h </w:instrText>
       </w:r>
       <w:r>
         <w:fldChar w:fldCharType="separate"/>
@@ -15801,7 +16396,7 @@
         <w:rPr>
           <w:lang w:val="en-US"/>
         </w:rPr>
-        <w:t>8</w:t>
+        <w:t>5</w:t>
       </w:r>
       <w:r>
         <w:fldChar w:fldCharType="end"/>
@@ -15836,7 +16431,7 @@
         <w:rPr>
           <w:lang w:val="en-US"/>
         </w:rPr>
-        <w:instrText xml:space="preserve"> PAGEREF _Toc452055220 \h </w:instrText>
+        <w:instrText xml:space="preserve"> PAGEREF _Toc452119687 \h </w:instrText>
       </w:r>
       <w:r>
         <w:fldChar w:fldCharType="separate"/>
@@ -15845,7 +16440,7 @@
         <w:rPr>
           <w:lang w:val="en-US"/>
         </w:rPr>
-        <w:t>14</w:t>
+        <w:t>12</w:t>
       </w:r>
       <w:r>
         <w:fldChar w:fldCharType="end"/>
@@ -15880,7 +16475,7 @@
         <w:rPr>
           <w:lang w:val="en-US"/>
         </w:rPr>
-        <w:instrText xml:space="preserve"> PAGEREF _Toc452055221 \h </w:instrText>
+        <w:instrText xml:space="preserve"> PAGEREF _Toc452119688 \h </w:instrText>
       </w:r>
       <w:r>
         <w:fldChar w:fldCharType="separate"/>
@@ -15889,7 +16484,7 @@
         <w:rPr>
           <w:lang w:val="en-US"/>
         </w:rPr>
-        <w:t>16</w:t>
+        <w:t>13</w:t>
       </w:r>
       <w:r>
         <w:fldChar w:fldCharType="end"/>
@@ -15924,7 +16519,7 @@
         <w:rPr>
           <w:lang w:val="en-US"/>
         </w:rPr>
-        <w:instrText xml:space="preserve"> PAGEREF _Toc452055222 \h </w:instrText>
+        <w:instrText xml:space="preserve"> PAGEREF _Toc452119689 \h </w:instrText>
       </w:r>
       <w:r>
         <w:fldChar w:fldCharType="separate"/>
@@ -15933,7 +16528,7 @@
         <w:rPr>
           <w:lang w:val="en-US"/>
         </w:rPr>
-        <w:t>18</w:t>
+        <w:t>15</w:t>
       </w:r>
       <w:r>
         <w:fldChar w:fldCharType="end"/>
@@ -15968,7 +16563,7 @@
         <w:rPr>
           <w:lang w:val="en-US"/>
         </w:rPr>
-        <w:instrText xml:space="preserve"> PAGEREF _Toc452055223 \h </w:instrText>
+        <w:instrText xml:space="preserve"> PAGEREF _Toc452119690 \h </w:instrText>
       </w:r>
       <w:r>
         <w:fldChar w:fldCharType="separate"/>
@@ -15977,7 +16572,7 @@
         <w:rPr>
           <w:lang w:val="en-US"/>
         </w:rPr>
-        <w:t>22</w:t>
+        <w:t>19</w:t>
       </w:r>
       <w:r>
         <w:fldChar w:fldCharType="end"/>
@@ -16012,7 +16607,7 @@
         <w:rPr>
           <w:lang w:val="en-US"/>
         </w:rPr>
-        <w:instrText xml:space="preserve"> PAGEREF _Toc452055224 \h </w:instrText>
+        <w:instrText xml:space="preserve"> PAGEREF _Toc452119691 \h </w:instrText>
       </w:r>
       <w:r>
         <w:fldChar w:fldCharType="separate"/>
@@ -16021,7 +16616,7 @@
         <w:rPr>
           <w:lang w:val="en-US"/>
         </w:rPr>
-        <w:t>23</w:t>
+        <w:t>20</w:t>
       </w:r>
       <w:r>
         <w:fldChar w:fldCharType="end"/>
@@ -16056,7 +16651,7 @@
         <w:rPr>
           <w:lang w:val="en-US"/>
         </w:rPr>
-        <w:instrText xml:space="preserve"> PAGEREF _Toc452055225 \h </w:instrText>
+        <w:instrText xml:space="preserve"> PAGEREF _Toc452119692 \h </w:instrText>
       </w:r>
       <w:r>
         <w:fldChar w:fldCharType="separate"/>
@@ -16065,7 +16660,7 @@
         <w:rPr>
           <w:lang w:val="en-US"/>
         </w:rPr>
-        <w:t>25</w:t>
+        <w:t>22</w:t>
       </w:r>
       <w:r>
         <w:fldChar w:fldCharType="end"/>
@@ -16097,14 +16692,14 @@
           <w:lang w:val="en-US"/>
         </w:rPr>
       </w:pPr>
-      <w:bookmarkStart w:id="103" w:name="_Toc452113514"/>
+      <w:bookmarkStart w:id="107" w:name="_Toc452119654"/>
       <w:r>
         <w:rPr>
           <w:lang w:val="en-US"/>
         </w:rPr>
         <w:t>List of Tables</w:t>
       </w:r>
-      <w:bookmarkEnd w:id="103"/>
+      <w:bookmarkEnd w:id="107"/>
     </w:p>
     <w:p>
       <w:pPr>
@@ -16156,7 +16751,7 @@
         <w:rPr>
           <w:lang w:val="en-US"/>
         </w:rPr>
-        <w:instrText xml:space="preserve"> PAGEREF _Toc452055226 \h </w:instrText>
+        <w:instrText xml:space="preserve"> PAGEREF _Toc452119740 \h </w:instrText>
       </w:r>
       <w:r>
         <w:fldChar w:fldCharType="separate"/>
@@ -16165,7 +16760,7 @@
         <w:rPr>
           <w:lang w:val="en-US"/>
         </w:rPr>
-        <w:t>10</w:t>
+        <w:t>7</w:t>
       </w:r>
       <w:r>
         <w:fldChar w:fldCharType="end"/>
@@ -16200,7 +16795,7 @@
         <w:rPr>
           <w:lang w:val="en-US"/>
         </w:rPr>
-        <w:instrText xml:space="preserve"> PAGEREF _Toc452055227 \h </w:instrText>
+        <w:instrText xml:space="preserve"> PAGEREF _Toc452119741 \h </w:instrText>
       </w:r>
       <w:r>
         <w:fldChar w:fldCharType="separate"/>
@@ -16209,7 +16804,7 @@
         <w:rPr>
           <w:lang w:val="en-US"/>
         </w:rPr>
-        <w:t>10</w:t>
+        <w:t>7</w:t>
       </w:r>
       <w:r>
         <w:fldChar w:fldCharType="end"/>
@@ -16244,7 +16839,7 @@
         <w:rPr>
           <w:lang w:val="en-US"/>
         </w:rPr>
-        <w:instrText xml:space="preserve"> PAGEREF _Toc452055228 \h </w:instrText>
+        <w:instrText xml:space="preserve"> PAGEREF _Toc452119742 \h </w:instrText>
       </w:r>
       <w:r>
         <w:fldChar w:fldCharType="separate"/>
@@ -16253,7 +16848,7 @@
         <w:rPr>
           <w:lang w:val="en-US"/>
         </w:rPr>
-        <w:t>11</w:t>
+        <w:t>8</w:t>
       </w:r>
       <w:r>
         <w:fldChar w:fldCharType="end"/>
@@ -16275,6 +16870,8 @@
         </w:rPr>
         <w:t>Table 4: AD-04-Testability</w:t>
       </w:r>
+      <w:bookmarkStart w:id="108" w:name="_GoBack"/>
+      <w:bookmarkEnd w:id="108"/>
       <w:r>
         <w:rPr>
           <w:lang w:val="en-US"/>
@@ -16288,7 +16885,7 @@
         <w:rPr>
           <w:lang w:val="en-US"/>
         </w:rPr>
-        <w:instrText xml:space="preserve"> PAGEREF _Toc452055229 \h </w:instrText>
+        <w:instrText xml:space="preserve"> PAGEREF _Toc452119743 \h </w:instrText>
       </w:r>
       <w:r>
         <w:fldChar w:fldCharType="separate"/>
@@ -16297,7 +16894,7 @@
         <w:rPr>
           <w:lang w:val="en-US"/>
         </w:rPr>
-        <w:t>11</w:t>
+        <w:t>8</w:t>
       </w:r>
       <w:r>
         <w:fldChar w:fldCharType="end"/>
@@ -16332,7 +16929,7 @@
         <w:rPr>
           <w:lang w:val="en-US"/>
         </w:rPr>
-        <w:instrText xml:space="preserve"> PAGEREF _Toc452055230 \h </w:instrText>
+        <w:instrText xml:space="preserve"> PAGEREF _Toc452119744 \h </w:instrText>
       </w:r>
       <w:r>
         <w:fldChar w:fldCharType="separate"/>
@@ -16341,7 +16938,7 @@
         <w:rPr>
           <w:lang w:val="en-US"/>
         </w:rPr>
-        <w:t>12</w:t>
+        <w:t>9</w:t>
       </w:r>
       <w:r>
         <w:fldChar w:fldCharType="end"/>
@@ -16376,7 +16973,7 @@
         <w:rPr>
           <w:lang w:val="en-US"/>
         </w:rPr>
-        <w:instrText xml:space="preserve"> PAGEREF _Toc452055231 \h </w:instrText>
+        <w:instrText xml:space="preserve"> PAGEREF _Toc452119745 \h </w:instrText>
       </w:r>
       <w:r>
         <w:fldChar w:fldCharType="separate"/>
@@ -16385,7 +16982,7 @@
         <w:rPr>
           <w:lang w:val="en-US"/>
         </w:rPr>
-        <w:t>30</w:t>
+        <w:t>27</w:t>
       </w:r>
       <w:r>
         <w:fldChar w:fldCharType="end"/>
@@ -16420,7 +17017,7 @@
         <w:rPr>
           <w:lang w:val="en-US"/>
         </w:rPr>
-        <w:instrText xml:space="preserve"> PAGEREF _Toc452055232 \h </w:instrText>
+        <w:instrText xml:space="preserve"> PAGEREF _Toc452119746 \h </w:instrText>
       </w:r>
       <w:r>
         <w:fldChar w:fldCharType="separate"/>
@@ -16429,7 +17026,7 @@
         <w:rPr>
           <w:lang w:val="en-US"/>
         </w:rPr>
-        <w:t>31</w:t>
+        <w:t>28</w:t>
       </w:r>
       <w:r>
         <w:fldChar w:fldCharType="end"/>
@@ -16464,7 +17061,7 @@
         <w:rPr>
           <w:lang w:val="en-US"/>
         </w:rPr>
-        <w:instrText xml:space="preserve"> PAGEREF _Toc452055233 \h </w:instrText>
+        <w:instrText xml:space="preserve"> PAGEREF _Toc452119747 \h </w:instrText>
       </w:r>
       <w:r>
         <w:fldChar w:fldCharType="separate"/>
@@ -16473,7 +17070,7 @@
         <w:rPr>
           <w:lang w:val="en-US"/>
         </w:rPr>
-        <w:t>34</w:t>
+        <w:t>31</w:t>
       </w:r>
       <w:r>
         <w:fldChar w:fldCharType="end"/>
@@ -16529,7 +17126,7 @@
           <w:lang w:val="en-US"/>
         </w:rPr>
       </w:pPr>
-      <w:bookmarkStart w:id="104" w:name="_Toc452113515"/>
+      <w:bookmarkStart w:id="109" w:name="_Toc452119655"/>
       <w:r>
         <w:rPr>
           <w:lang w:val="en-US"/>
@@ -16537,7 +17134,7 @@
         <w:lastRenderedPageBreak/>
         <w:t>List of Abbreviations</w:t>
       </w:r>
-      <w:bookmarkEnd w:id="104"/>
+      <w:bookmarkEnd w:id="109"/>
     </w:p>
     <w:p>
       <w:pPr>
@@ -16913,6 +17510,35 @@
           <w:lang w:val="en-US"/>
         </w:rPr>
         <w:t>JavaScript Object Notation</w:t>
+      </w:r>
+    </w:p>
+    <w:p>
+      <w:pPr>
+        <w:tabs>
+          <w:tab w:val="left" w:pos="1440"/>
+        </w:tabs>
+        <w:rPr>
+          <w:lang w:val="en-US"/>
+        </w:rPr>
+      </w:pPr>
+      <w:r>
+        <w:rPr>
+          <w:lang w:val="en-US"/>
+        </w:rPr>
+        <w:t>LDAP</w:t>
+      </w:r>
+      <w:r>
+        <w:rPr>
+          <w:lang w:val="en-US"/>
+        </w:rPr>
+        <w:tab/>
+        <w:t>Light</w:t>
+      </w:r>
+      <w:r>
+        <w:rPr>
+          <w:lang w:val="en-US"/>
+        </w:rPr>
+        <w:t>weight Directory Access Protocol</w:t>
       </w:r>
     </w:p>
     <w:p>
@@ -17175,7 +17801,7 @@
           <w:lang w:val="en-US"/>
         </w:rPr>
       </w:pPr>
-      <w:bookmarkStart w:id="105" w:name="_Toc452113516"/>
+      <w:bookmarkStart w:id="110" w:name="_Toc452119656"/>
       <w:r>
         <w:rPr>
           <w:lang w:val="en-US"/>
@@ -17183,7 +17809,7 @@
         <w:lastRenderedPageBreak/>
         <w:t>Version History</w:t>
       </w:r>
-      <w:bookmarkEnd w:id="105"/>
+      <w:bookmarkEnd w:id="110"/>
     </w:p>
     <w:tbl>
       <w:tblPr>
@@ -17519,7 +18145,7 @@
         <w:rPr>
           <w:noProof/>
         </w:rPr>
-        <w:instrText>8</w:instrText>
+        <w:instrText>0</w:instrText>
       </w:r>
     </w:fldSimple>
     <w:r>
@@ -17536,7 +18162,7 @@
         <w:rPr>
           <w:noProof/>
         </w:rPr>
-        <w:instrText>8</w:instrText>
+        <w:instrText>11</w:instrText>
       </w:r>
     </w:fldSimple>
     <w:r>
@@ -17549,7 +18175,7 @@
       <w:rPr>
         <w:noProof/>
       </w:rPr>
-      <w:instrText>8</w:instrText>
+      <w:instrText>11</w:instrText>
     </w:r>
     <w:r>
       <w:instrText xml:space="preserve"> </w:instrText>
@@ -17561,15 +18187,6 @@
       <w:instrText xml:space="preserve"> \* MERGEFORMAT </w:instrText>
     </w:r>
     <w:r>
-      <w:fldChar w:fldCharType="separate"/>
-    </w:r>
-    <w:r>
-      <w:rPr>
-        <w:noProof/>
-      </w:rPr>
-      <w:t xml:space="preserve">8 </w:t>
-    </w:r>
-    <w:r>
       <w:fldChar w:fldCharType="end"/>
     </w:r>
     <w:fldSimple w:instr=" STYLEREF &quot;Überschrift 1&quot; \* MERGEFORMAT ">
@@ -17577,7 +18194,7 @@
         <w:rPr>
           <w:noProof/>
         </w:rPr>
-        <w:t>Design Decisions</w:t>
+        <w:t>Version History</w:t>
       </w:r>
     </w:fldSimple>
     <w:r>
@@ -17596,7 +18213,7 @@
       <w:rPr>
         <w:noProof/>
       </w:rPr>
-      <w:t>31</w:t>
+      <w:t>38</w:t>
     </w:r>
     <w:r>
       <w:fldChar w:fldCharType="end"/>
@@ -22062,7 +22679,7 @@
 </file>
 
 <file path=customXml/itemProps1.xml><?xml version="1.0" encoding="utf-8"?>
-<ds:datastoreItem xmlns:ds="http://schemas.openxmlformats.org/officeDocument/2006/customXml" ds:itemID="{8E18033D-DF3F-4292-8E05-8F875C2C8461}">
+<ds:datastoreItem xmlns:ds="http://schemas.openxmlformats.org/officeDocument/2006/customXml" ds:itemID="{71C17896-1160-4D4D-A37C-BF372445CBBF}">
   <ds:schemaRefs>
     <ds:schemaRef ds:uri="http://schemas.openxmlformats.org/officeDocument/2006/bibliography"/>
   </ds:schemaRefs>

</xml_diff>

<commit_message>
[KNOW-61] frontend design decision merged
</commit_message>
<xml_diff>
--- a/docs/documentation/architecture/Architecture Documentation.docx
+++ b/docs/documentation/architecture/Architecture Documentation.docx
@@ -1404,8 +1404,6 @@
         </w:rPr>
         <w:t>Testers</w:t>
       </w:r>
-      <w:bookmarkStart w:id="1" w:name="_GoBack"/>
-      <w:bookmarkEnd w:id="1"/>
       <w:r>
         <w:rPr>
           <w:lang w:val="en-US"/>
@@ -4605,12 +4603,12 @@
       <w:r>
         <w:t xml:space="preserve"> </w:t>
       </w:r>
-      <w:bookmarkStart w:id="2" w:name="_Toc452123611"/>
+      <w:bookmarkStart w:id="1" w:name="_Toc452123611"/>
       <w:proofErr w:type="spellStart"/>
       <w:r>
         <w:t>Preface</w:t>
       </w:r>
-      <w:bookmarkEnd w:id="2"/>
+      <w:bookmarkEnd w:id="1"/>
       <w:proofErr w:type="spellEnd"/>
     </w:p>
     <w:p>
@@ -4663,7 +4661,7 @@
           <w:lang w:val="en-US"/>
         </w:rPr>
       </w:pPr>
-      <w:bookmarkStart w:id="3" w:name="_Toc452123612"/>
+      <w:bookmarkStart w:id="2" w:name="_Toc452123612"/>
       <w:r>
         <w:rPr>
           <w:lang w:val="en-US"/>
@@ -4671,121 +4669,121 @@
         <w:lastRenderedPageBreak/>
         <w:t>Introduction and Goals</w:t>
       </w:r>
+      <w:bookmarkEnd w:id="2"/>
+    </w:p>
+    <w:p>
+      <w:pPr>
+        <w:rPr>
+          <w:lang w:val="en-US"/>
+        </w:rPr>
+      </w:pPr>
+      <w:r>
+        <w:rPr>
+          <w:lang w:val="en-US"/>
+        </w:rPr>
+        <w:t>This document specifies th</w:t>
+      </w:r>
+      <w:r>
+        <w:rPr>
+          <w:lang w:val="en-US"/>
+        </w:rPr>
+        <w:t>e software architecture of the knowledge b</w:t>
+      </w:r>
+      <w:r>
+        <w:rPr>
+          <w:lang w:val="en-US"/>
+        </w:rPr>
+        <w:t xml:space="preserve">ase platform which is being implemented at </w:t>
+      </w:r>
+      <w:r>
+        <w:rPr>
+          <w:lang w:val="en-US"/>
+        </w:rPr>
+        <w:t>u</w:t>
+      </w:r>
+      <w:r>
+        <w:rPr>
+          <w:lang w:val="en-US"/>
+        </w:rPr>
+        <w:t xml:space="preserve">niversity </w:t>
+      </w:r>
+      <w:r>
+        <w:rPr>
+          <w:lang w:val="en-US"/>
+        </w:rPr>
+        <w:t xml:space="preserve">of applied sciences </w:t>
+      </w:r>
+      <w:r>
+        <w:rPr>
+          <w:lang w:val="en-US"/>
+        </w:rPr>
+        <w:t>Mannheim as part of MSP progra</w:t>
+      </w:r>
+      <w:r>
+        <w:rPr>
+          <w:lang w:val="en-US"/>
+        </w:rPr>
+        <w:t>m for a customer from NTT DATA Company</w:t>
+      </w:r>
+      <w:r>
+        <w:rPr>
+          <w:lang w:val="en-US"/>
+        </w:rPr>
+        <w:t>.</w:t>
+      </w:r>
+    </w:p>
+    <w:p>
+      <w:pPr>
+        <w:rPr>
+          <w:lang w:val="en-US"/>
+        </w:rPr>
+      </w:pPr>
+      <w:r>
+        <w:rPr>
+          <w:lang w:val="en-US"/>
+        </w:rPr>
+        <w:t>Before the completion of this project NTT DATA Company has managed its knowledge by means of Microsoft SharePoint. SharePoint does not satisfy the requirements of the company regarding simplicity, generic usage, an</w:t>
+      </w:r>
+      <w:r>
+        <w:rPr>
+          <w:lang w:val="en-US"/>
+        </w:rPr>
+        <w:t>d ease of use. The goal of the knowledge b</w:t>
+      </w:r>
+      <w:r>
+        <w:rPr>
+          <w:lang w:val="en-US"/>
+        </w:rPr>
+        <w:t>ase platform is to address the shortcomings of SharePoint and repla</w:t>
+      </w:r>
+      <w:r>
+        <w:rPr>
+          <w:lang w:val="en-US"/>
+        </w:rPr>
+        <w:t>ce it in NTT DATA Company. The knowledge b</w:t>
+      </w:r>
+      <w:r>
+        <w:rPr>
+          <w:lang w:val="en-US"/>
+        </w:rPr>
+        <w:t>ase has to provide an easy way to collect and share knowledge within NTT DATA Company. It should be a web application that allows users to populate their knowledge in arbitrary formats quickly on a central server, and make it easy to find for other users.</w:t>
+      </w:r>
+    </w:p>
+    <w:p>
+      <w:pPr>
+        <w:pStyle w:val="berschrift2"/>
+        <w:rPr>
+          <w:lang w:val="en-US"/>
+        </w:rPr>
+      </w:pPr>
+      <w:bookmarkStart w:id="3" w:name="_Toc452123613"/>
+      <w:r>
+        <w:rPr>
+          <w:lang w:val="en-US"/>
+        </w:rPr>
+        <w:t>Key Functionality</w:t>
+      </w:r>
       <w:bookmarkEnd w:id="3"/>
-    </w:p>
-    <w:p>
-      <w:pPr>
-        <w:rPr>
-          <w:lang w:val="en-US"/>
-        </w:rPr>
-      </w:pPr>
-      <w:r>
-        <w:rPr>
-          <w:lang w:val="en-US"/>
-        </w:rPr>
-        <w:t>This document specifies th</w:t>
-      </w:r>
-      <w:r>
-        <w:rPr>
-          <w:lang w:val="en-US"/>
-        </w:rPr>
-        <w:t>e software architecture of the knowledge b</w:t>
-      </w:r>
-      <w:r>
-        <w:rPr>
-          <w:lang w:val="en-US"/>
-        </w:rPr>
-        <w:t xml:space="preserve">ase platform which is being implemented at </w:t>
-      </w:r>
-      <w:r>
-        <w:rPr>
-          <w:lang w:val="en-US"/>
-        </w:rPr>
-        <w:t>u</w:t>
-      </w:r>
-      <w:r>
-        <w:rPr>
-          <w:lang w:val="en-US"/>
-        </w:rPr>
-        <w:t xml:space="preserve">niversity </w:t>
-      </w:r>
-      <w:r>
-        <w:rPr>
-          <w:lang w:val="en-US"/>
-        </w:rPr>
-        <w:t xml:space="preserve">of applied sciences </w:t>
-      </w:r>
-      <w:r>
-        <w:rPr>
-          <w:lang w:val="en-US"/>
-        </w:rPr>
-        <w:t>Mannheim as part of MSP progra</w:t>
-      </w:r>
-      <w:r>
-        <w:rPr>
-          <w:lang w:val="en-US"/>
-        </w:rPr>
-        <w:t>m for a customer from NTT DATA Company</w:t>
-      </w:r>
-      <w:r>
-        <w:rPr>
-          <w:lang w:val="en-US"/>
-        </w:rPr>
-        <w:t>.</w:t>
-      </w:r>
-    </w:p>
-    <w:p>
-      <w:pPr>
-        <w:rPr>
-          <w:lang w:val="en-US"/>
-        </w:rPr>
-      </w:pPr>
-      <w:r>
-        <w:rPr>
-          <w:lang w:val="en-US"/>
-        </w:rPr>
-        <w:t>Before the completion of this project NTT DATA Company has managed its knowledge by means of Microsoft SharePoint. SharePoint does not satisfy the requirements of the company regarding simplicity, generic usage, an</w:t>
-      </w:r>
-      <w:r>
-        <w:rPr>
-          <w:lang w:val="en-US"/>
-        </w:rPr>
-        <w:t>d ease of use. The goal of the knowledge b</w:t>
-      </w:r>
-      <w:r>
-        <w:rPr>
-          <w:lang w:val="en-US"/>
-        </w:rPr>
-        <w:t>ase platform is to address the shortcomings of SharePoint and repla</w:t>
-      </w:r>
-      <w:r>
-        <w:rPr>
-          <w:lang w:val="en-US"/>
-        </w:rPr>
-        <w:t>ce it in NTT DATA Company. The knowledge b</w:t>
-      </w:r>
-      <w:r>
-        <w:rPr>
-          <w:lang w:val="en-US"/>
-        </w:rPr>
-        <w:t>ase has to provide an easy way to collect and share knowledge within NTT DATA Company. It should be a web application that allows users to populate their knowledge in arbitrary formats quickly on a central server, and make it easy to find for other users.</w:t>
-      </w:r>
-    </w:p>
-    <w:p>
-      <w:pPr>
-        <w:pStyle w:val="berschrift2"/>
-        <w:rPr>
-          <w:lang w:val="en-US"/>
-        </w:rPr>
-      </w:pPr>
-      <w:bookmarkStart w:id="4" w:name="_Toc452123613"/>
-      <w:r>
-        <w:rPr>
-          <w:lang w:val="en-US"/>
-        </w:rPr>
-        <w:t>Key Functionality</w:t>
-      </w:r>
-      <w:bookmarkEnd w:id="4"/>
     </w:p>
     <w:p>
       <w:pPr>
@@ -4843,7 +4841,7 @@
                                 <w:lang w:val="en-US"/>
                               </w:rPr>
                             </w:pPr>
-                            <w:bookmarkStart w:id="5" w:name="_Toc452123515"/>
+                            <w:bookmarkStart w:id="4" w:name="_Toc452123515"/>
                             <w:r>
                               <w:rPr>
                                 <w:lang w:val="en-US"/>
@@ -4896,7 +4894,7 @@
                               </w:rPr>
                               <w:t>ase platform</w:t>
                             </w:r>
-                            <w:bookmarkEnd w:id="5"/>
+                            <w:bookmarkEnd w:id="4"/>
                           </w:p>
                         </w:txbxContent>
                       </wps:txbx>
@@ -5946,14 +5944,27 @@
       <w:r>
         <w:t xml:space="preserve">Table </w:t>
       </w:r>
-      <w:fldSimple w:instr=" SEQ Table \* ARABIC ">
-        <w:r>
-          <w:rPr>
-            <w:noProof/>
-          </w:rPr>
-          <w:t>1</w:t>
-        </w:r>
-      </w:fldSimple>
+      <w:r>
+        <w:fldChar w:fldCharType="begin"/>
+      </w:r>
+      <w:r>
+        <w:instrText xml:space="preserve"> SEQ Table \* ARABIC </w:instrText>
+      </w:r>
+      <w:r>
+        <w:fldChar w:fldCharType="separate"/>
+      </w:r>
+      <w:r>
+        <w:rPr>
+          <w:noProof/>
+        </w:rPr>
+        <w:t>1</w:t>
+      </w:r>
+      <w:r>
+        <w:rPr>
+          <w:noProof/>
+        </w:rPr>
+        <w:fldChar w:fldCharType="end"/>
+      </w:r>
       <w:r>
         <w:t xml:space="preserve">: </w:t>
       </w:r>
@@ -6390,18 +6401,36 @@
       <w:r>
         <w:t xml:space="preserve">Table </w:t>
       </w:r>
-      <w:fldSimple w:instr=" SEQ Table \* ARABIC ">
-        <w:r>
-          <w:rPr>
-            <w:noProof/>
-          </w:rPr>
-          <w:t>2</w:t>
-        </w:r>
-      </w:fldSimple>
-      <w:r>
-        <w:t>: AD-02-Usability</w:t>
+      <w:r>
+        <w:fldChar w:fldCharType="begin"/>
+      </w:r>
+      <w:r>
+        <w:instrText xml:space="preserve"> SEQ Table \* ARABIC </w:instrText>
+      </w:r>
+      <w:r>
+        <w:fldChar w:fldCharType="separate"/>
+      </w:r>
+      <w:r>
+        <w:rPr>
+          <w:noProof/>
+        </w:rPr>
+        <w:t>2</w:t>
+      </w:r>
+      <w:r>
+        <w:rPr>
+          <w:noProof/>
+        </w:rPr>
+        <w:fldChar w:fldCharType="end"/>
+      </w:r>
+      <w:r>
+        <w:t xml:space="preserve">: </w:t>
+      </w:r>
+      <w:bookmarkStart w:id="20" w:name="_Ref452124700"/>
+      <w:r>
+        <w:t>AD-02-Usability</w:t>
       </w:r>
       <w:bookmarkEnd w:id="19"/>
+      <w:bookmarkEnd w:id="20"/>
     </w:p>
     <w:tbl>
       <w:tblPr>
@@ -6849,27 +6878,40 @@
           <w:lang w:val="en-US"/>
         </w:rPr>
       </w:pPr>
-      <w:bookmarkStart w:id="20" w:name="_Toc452123477"/>
+      <w:bookmarkStart w:id="21" w:name="_Toc452123477"/>
       <w:r>
         <w:t xml:space="preserve">Table </w:t>
       </w:r>
-      <w:fldSimple w:instr=" SEQ Table \* ARABIC ">
-        <w:r>
-          <w:rPr>
-            <w:noProof/>
-          </w:rPr>
-          <w:t>3</w:t>
-        </w:r>
-      </w:fldSimple>
+      <w:r>
+        <w:fldChar w:fldCharType="begin"/>
+      </w:r>
+      <w:r>
+        <w:instrText xml:space="preserve"> SEQ Table \* ARABIC </w:instrText>
+      </w:r>
+      <w:r>
+        <w:fldChar w:fldCharType="separate"/>
+      </w:r>
+      <w:r>
+        <w:rPr>
+          <w:noProof/>
+        </w:rPr>
+        <w:t>3</w:t>
+      </w:r>
+      <w:r>
+        <w:rPr>
+          <w:noProof/>
+        </w:rPr>
+        <w:fldChar w:fldCharType="end"/>
+      </w:r>
       <w:r>
         <w:t xml:space="preserve">: </w:t>
       </w:r>
-      <w:bookmarkStart w:id="21" w:name="_Ref451948858"/>
+      <w:bookmarkStart w:id="22" w:name="_Ref451948858"/>
       <w:r>
         <w:t>AD-03-Generic</w:t>
       </w:r>
-      <w:bookmarkEnd w:id="20"/>
       <w:bookmarkEnd w:id="21"/>
+      <w:bookmarkEnd w:id="22"/>
     </w:p>
     <w:tbl>
       <w:tblPr>
@@ -7293,27 +7335,40 @@
         <w:pStyle w:val="Beschriftung"/>
         <w:jc w:val="center"/>
       </w:pPr>
-      <w:bookmarkStart w:id="22" w:name="_Toc452123478"/>
+      <w:bookmarkStart w:id="23" w:name="_Toc452123478"/>
       <w:r>
         <w:t xml:space="preserve">Table </w:t>
       </w:r>
-      <w:fldSimple w:instr=" SEQ Table \* ARABIC ">
-        <w:r>
-          <w:rPr>
-            <w:noProof/>
-          </w:rPr>
-          <w:t>4</w:t>
-        </w:r>
-      </w:fldSimple>
+      <w:r>
+        <w:fldChar w:fldCharType="begin"/>
+      </w:r>
+      <w:r>
+        <w:instrText xml:space="preserve"> SEQ Table \* ARABIC </w:instrText>
+      </w:r>
+      <w:r>
+        <w:fldChar w:fldCharType="separate"/>
+      </w:r>
+      <w:r>
+        <w:rPr>
+          <w:noProof/>
+        </w:rPr>
+        <w:t>4</w:t>
+      </w:r>
+      <w:r>
+        <w:rPr>
+          <w:noProof/>
+        </w:rPr>
+        <w:fldChar w:fldCharType="end"/>
+      </w:r>
       <w:r>
         <w:t xml:space="preserve">: </w:t>
       </w:r>
-      <w:bookmarkStart w:id="23" w:name="_Ref451931872"/>
+      <w:bookmarkStart w:id="24" w:name="_Ref451931872"/>
       <w:r>
         <w:t>AD-04-Testability</w:t>
       </w:r>
-      <w:bookmarkEnd w:id="22"/>
       <w:bookmarkEnd w:id="23"/>
+      <w:bookmarkEnd w:id="24"/>
     </w:p>
     <w:p/>
     <w:tbl>
@@ -7775,39 +7830,52 @@
         <w:pStyle w:val="Beschriftung"/>
         <w:jc w:val="center"/>
       </w:pPr>
-      <w:bookmarkStart w:id="24" w:name="_Ref451931813"/>
-      <w:bookmarkStart w:id="25" w:name="_Toc452123479"/>
+      <w:bookmarkStart w:id="25" w:name="_Ref451931813"/>
+      <w:bookmarkStart w:id="26" w:name="_Toc452123479"/>
       <w:r>
         <w:t xml:space="preserve">Table </w:t>
       </w:r>
-      <w:fldSimple w:instr=" SEQ Table \* ARABIC ">
-        <w:r>
-          <w:rPr>
-            <w:noProof/>
-          </w:rPr>
-          <w:t>5</w:t>
-        </w:r>
-      </w:fldSimple>
+      <w:r>
+        <w:fldChar w:fldCharType="begin"/>
+      </w:r>
+      <w:r>
+        <w:instrText xml:space="preserve"> SEQ Table \* ARABIC </w:instrText>
+      </w:r>
+      <w:r>
+        <w:fldChar w:fldCharType="separate"/>
+      </w:r>
+      <w:r>
+        <w:rPr>
+          <w:noProof/>
+        </w:rPr>
+        <w:t>5</w:t>
+      </w:r>
+      <w:r>
+        <w:rPr>
+          <w:noProof/>
+        </w:rPr>
+        <w:fldChar w:fldCharType="end"/>
+      </w:r>
       <w:r>
         <w:t xml:space="preserve">: </w:t>
       </w:r>
-      <w:bookmarkStart w:id="26" w:name="_Ref451931821"/>
+      <w:bookmarkStart w:id="27" w:name="_Ref451931821"/>
       <w:r>
         <w:t>AD-05-Persistence</w:t>
       </w:r>
-      <w:bookmarkEnd w:id="24"/>
       <w:bookmarkEnd w:id="25"/>
       <w:bookmarkEnd w:id="26"/>
+      <w:bookmarkEnd w:id="27"/>
     </w:p>
     <w:p>
       <w:pPr>
         <w:pStyle w:val="berschrift3"/>
       </w:pPr>
-      <w:bookmarkStart w:id="27" w:name="_Toc452123625"/>
+      <w:bookmarkStart w:id="28" w:name="_Toc452123625"/>
       <w:r>
         <w:t>Future</w:t>
       </w:r>
-      <w:bookmarkEnd w:id="27"/>
+      <w:bookmarkEnd w:id="28"/>
     </w:p>
     <w:tbl>
       <w:tblPr>
@@ -8237,22 +8305,35 @@
         <w:pStyle w:val="Beschriftung"/>
         <w:jc w:val="center"/>
       </w:pPr>
-      <w:bookmarkStart w:id="28" w:name="_Toc452123480"/>
+      <w:bookmarkStart w:id="29" w:name="_Toc452123480"/>
       <w:r>
         <w:t xml:space="preserve">Table </w:t>
       </w:r>
-      <w:fldSimple w:instr=" SEQ Table \* ARABIC ">
-        <w:r>
-          <w:rPr>
-            <w:noProof/>
-          </w:rPr>
-          <w:t>6</w:t>
-        </w:r>
-      </w:fldSimple>
+      <w:r>
+        <w:fldChar w:fldCharType="begin"/>
+      </w:r>
+      <w:r>
+        <w:instrText xml:space="preserve"> SEQ Table \* ARABIC </w:instrText>
+      </w:r>
+      <w:r>
+        <w:fldChar w:fldCharType="separate"/>
+      </w:r>
+      <w:r>
+        <w:rPr>
+          <w:noProof/>
+        </w:rPr>
+        <w:t>6</w:t>
+      </w:r>
+      <w:r>
+        <w:rPr>
+          <w:noProof/>
+        </w:rPr>
+        <w:fldChar w:fldCharType="end"/>
+      </w:r>
       <w:r>
         <w:t>: AD-06-Mobile</w:t>
       </w:r>
-      <w:bookmarkEnd w:id="28"/>
+      <w:bookmarkEnd w:id="29"/>
     </w:p>
     <w:p/>
     <w:tbl>
@@ -8695,22 +8776,35 @@
           <w:lang w:val="en-US"/>
         </w:rPr>
       </w:pPr>
-      <w:bookmarkStart w:id="29" w:name="_Toc452123481"/>
+      <w:bookmarkStart w:id="30" w:name="_Toc452123481"/>
       <w:r>
         <w:t xml:space="preserve">Table </w:t>
       </w:r>
-      <w:fldSimple w:instr=" SEQ Table \* ARABIC ">
-        <w:r>
-          <w:rPr>
-            <w:noProof/>
-          </w:rPr>
-          <w:t>7</w:t>
-        </w:r>
-      </w:fldSimple>
+      <w:r>
+        <w:fldChar w:fldCharType="begin"/>
+      </w:r>
+      <w:r>
+        <w:instrText xml:space="preserve"> SEQ Table \* ARABIC </w:instrText>
+      </w:r>
+      <w:r>
+        <w:fldChar w:fldCharType="separate"/>
+      </w:r>
+      <w:r>
+        <w:rPr>
+          <w:noProof/>
+        </w:rPr>
+        <w:t>7</w:t>
+      </w:r>
+      <w:r>
+        <w:rPr>
+          <w:noProof/>
+        </w:rPr>
+        <w:fldChar w:fldCharType="end"/>
+      </w:r>
       <w:r>
         <w:t>: AD-07-Scalability</w:t>
       </w:r>
-      <w:bookmarkEnd w:id="29"/>
+      <w:bookmarkEnd w:id="30"/>
     </w:p>
     <w:tbl>
       <w:tblPr>
@@ -9161,22 +9255,35 @@
           <w:lang w:val="en-US"/>
         </w:rPr>
       </w:pPr>
-      <w:bookmarkStart w:id="30" w:name="_Toc452123482"/>
+      <w:bookmarkStart w:id="31" w:name="_Toc452123482"/>
       <w:r>
         <w:t xml:space="preserve">Table </w:t>
       </w:r>
-      <w:fldSimple w:instr=" SEQ Table \* ARABIC ">
-        <w:r>
-          <w:rPr>
-            <w:noProof/>
-          </w:rPr>
-          <w:t>8</w:t>
-        </w:r>
-      </w:fldSimple>
+      <w:r>
+        <w:fldChar w:fldCharType="begin"/>
+      </w:r>
+      <w:r>
+        <w:instrText xml:space="preserve"> SEQ Table \* ARABIC </w:instrText>
+      </w:r>
+      <w:r>
+        <w:fldChar w:fldCharType="separate"/>
+      </w:r>
+      <w:r>
+        <w:rPr>
+          <w:noProof/>
+        </w:rPr>
+        <w:t>8</w:t>
+      </w:r>
+      <w:r>
+        <w:rPr>
+          <w:noProof/>
+        </w:rPr>
+        <w:fldChar w:fldCharType="end"/>
+      </w:r>
       <w:r>
         <w:t>: AD-08-Integration</w:t>
       </w:r>
-      <w:bookmarkEnd w:id="30"/>
+      <w:bookmarkEnd w:id="31"/>
     </w:p>
     <w:p>
       <w:pPr>
@@ -9185,7 +9292,7 @@
           <w:lang w:val="en-US"/>
         </w:rPr>
       </w:pPr>
-      <w:bookmarkStart w:id="31" w:name="_Toc452123626"/>
+      <w:bookmarkStart w:id="32" w:name="_Toc452123626"/>
       <w:r>
         <w:rPr>
           <w:lang w:val="en-US"/>
@@ -9193,7 +9300,7 @@
         <w:lastRenderedPageBreak/>
         <w:t>Non Drivers</w:t>
       </w:r>
-      <w:bookmarkEnd w:id="31"/>
+      <w:bookmarkEnd w:id="32"/>
     </w:p>
     <w:p>
       <w:pPr>
@@ -9215,14 +9322,14 @@
           <w:lang w:val="en-US"/>
         </w:rPr>
       </w:pPr>
-      <w:bookmarkStart w:id="32" w:name="_Toc452123627"/>
+      <w:bookmarkStart w:id="33" w:name="_Toc452123627"/>
       <w:r>
         <w:rPr>
           <w:lang w:val="en-US"/>
         </w:rPr>
         <w:t>User Management</w:t>
       </w:r>
-      <w:bookmarkEnd w:id="32"/>
+      <w:bookmarkEnd w:id="33"/>
     </w:p>
     <w:p>
       <w:pPr>
@@ -9244,14 +9351,14 @@
           <w:lang w:val="en-US"/>
         </w:rPr>
       </w:pPr>
-      <w:bookmarkStart w:id="33" w:name="_Toc452123628"/>
+      <w:bookmarkStart w:id="34" w:name="_Toc452123628"/>
       <w:r>
         <w:rPr>
           <w:lang w:val="en-US"/>
         </w:rPr>
         <w:t>Integration</w:t>
       </w:r>
-      <w:bookmarkEnd w:id="33"/>
+      <w:bookmarkEnd w:id="34"/>
     </w:p>
     <w:p>
       <w:pPr>
@@ -9273,14 +9380,14 @@
           <w:lang w:val="en-US"/>
         </w:rPr>
       </w:pPr>
-      <w:bookmarkStart w:id="34" w:name="_Toc452123629"/>
+      <w:bookmarkStart w:id="35" w:name="_Toc452123629"/>
       <w:r>
         <w:rPr>
           <w:lang w:val="en-US"/>
         </w:rPr>
         <w:t>Security</w:t>
       </w:r>
-      <w:bookmarkEnd w:id="34"/>
+      <w:bookmarkEnd w:id="35"/>
     </w:p>
     <w:p>
       <w:pPr>
@@ -9302,14 +9409,14 @@
           <w:lang w:val="en-US"/>
         </w:rPr>
       </w:pPr>
-      <w:bookmarkStart w:id="35" w:name="_Toc452123630"/>
+      <w:bookmarkStart w:id="36" w:name="_Toc452123630"/>
       <w:r>
         <w:rPr>
           <w:lang w:val="en-US"/>
         </w:rPr>
         <w:t>Safety</w:t>
       </w:r>
-      <w:bookmarkEnd w:id="35"/>
+      <w:bookmarkEnd w:id="36"/>
     </w:p>
     <w:p>
       <w:pPr>
@@ -9331,14 +9438,14 @@
           <w:lang w:val="en-US"/>
         </w:rPr>
       </w:pPr>
-      <w:bookmarkStart w:id="36" w:name="_Toc452123631"/>
+      <w:bookmarkStart w:id="37" w:name="_Toc452123631"/>
       <w:r>
         <w:rPr>
           <w:lang w:val="en-US"/>
         </w:rPr>
         <w:t>Privacy</w:t>
       </w:r>
-      <w:bookmarkEnd w:id="36"/>
+      <w:bookmarkEnd w:id="37"/>
     </w:p>
     <w:p>
       <w:pPr>
@@ -9360,7 +9467,7 @@
           <w:lang w:val="en-US"/>
         </w:rPr>
       </w:pPr>
-      <w:bookmarkStart w:id="37" w:name="_Toc452123632"/>
+      <w:bookmarkStart w:id="38" w:name="_Toc452123632"/>
       <w:r>
         <w:rPr>
           <w:lang w:val="en-US"/>
@@ -9374,7 +9481,7 @@
         </w:rPr>
         <w:t xml:space="preserve"> Constraints</w:t>
       </w:r>
-      <w:bookmarkEnd w:id="37"/>
+      <w:bookmarkEnd w:id="38"/>
     </w:p>
     <w:p>
       <w:pPr>
@@ -9444,7 +9551,6 @@
         <w:t xml:space="preserve"> </w:t>
       </w:r>
     </w:p>
-    <w:bookmarkStart w:id="38" w:name="_Toc452123633"/>
     <w:p>
       <w:pPr>
         <w:pStyle w:val="berschrift1"/>
@@ -9452,6 +9558,7 @@
           <w:lang w:val="en-US"/>
         </w:rPr>
       </w:pPr>
+      <w:bookmarkStart w:id="39" w:name="_Toc452123633"/>
       <w:r>
         <w:rPr>
           <w:noProof/>
@@ -9507,7 +9614,7 @@
                                 <w:lang w:val="en-US"/>
                               </w:rPr>
                             </w:pPr>
-                            <w:bookmarkStart w:id="39" w:name="_Toc452123516"/>
+                            <w:bookmarkStart w:id="40" w:name="_Toc452123516"/>
                             <w:r>
                               <w:rPr>
                                 <w:lang w:val="en-US"/>
@@ -9551,7 +9658,7 @@
                               </w:rPr>
                               <w:t>: context diagram</w:t>
                             </w:r>
-                            <w:bookmarkEnd w:id="39"/>
+                            <w:bookmarkEnd w:id="40"/>
                           </w:p>
                         </w:txbxContent>
                       </wps:txbx>
@@ -9587,7 +9694,7 @@
                           <w:lang w:val="en-US"/>
                         </w:rPr>
                       </w:pPr>
-                      <w:bookmarkStart w:id="38" w:name="_Toc452123516"/>
+                      <w:bookmarkStart w:id="41" w:name="_Toc452123516"/>
                       <w:r>
                         <w:rPr>
                           <w:lang w:val="en-US"/>
@@ -9631,7 +9738,7 @@
                         </w:rPr>
                         <w:t>: context diagram</w:t>
                       </w:r>
-                      <w:bookmarkEnd w:id="38"/>
+                      <w:bookmarkEnd w:id="41"/>
                     </w:p>
                   </w:txbxContent>
                 </v:textbox>
@@ -9701,7 +9808,7 @@
         </w:rPr>
         <w:t>System Scope and Context</w:t>
       </w:r>
-      <w:bookmarkEnd w:id="38"/>
+      <w:bookmarkEnd w:id="39"/>
     </w:p>
     <w:p>
       <w:pPr>
@@ -9735,7 +9842,7 @@
           <w:lang w:val="en-US"/>
         </w:rPr>
       </w:pPr>
-      <w:bookmarkStart w:id="40" w:name="_Toc452123634"/>
+      <w:bookmarkStart w:id="42" w:name="_Toc452123634"/>
       <w:r>
         <w:rPr>
           <w:lang w:val="en-US"/>
@@ -9743,7 +9850,7 @@
         <w:lastRenderedPageBreak/>
         <w:t>Building Block View</w:t>
       </w:r>
-      <w:bookmarkEnd w:id="40"/>
+      <w:bookmarkEnd w:id="42"/>
     </w:p>
     <w:p>
       <w:pPr>
@@ -9780,14 +9887,14 @@
           <w:lang w:val="en-US"/>
         </w:rPr>
       </w:pPr>
-      <w:bookmarkStart w:id="41" w:name="_Toc452123635"/>
+      <w:bookmarkStart w:id="43" w:name="_Toc452123635"/>
       <w:r>
         <w:rPr>
           <w:lang w:val="en-US"/>
         </w:rPr>
         <w:t>Level 1</w:t>
       </w:r>
-      <w:bookmarkEnd w:id="41"/>
+      <w:bookmarkEnd w:id="43"/>
     </w:p>
     <w:p>
       <w:pPr>
@@ -9846,7 +9953,7 @@
                                 <w:lang w:val="en-US"/>
                               </w:rPr>
                             </w:pPr>
-                            <w:bookmarkStart w:id="42" w:name="_Toc452123517"/>
+                            <w:bookmarkStart w:id="44" w:name="_Toc452123517"/>
                             <w:r>
                               <w:rPr>
                                 <w:lang w:val="en-US"/>
@@ -9902,7 +10009,7 @@
                               </w:rPr>
                               <w:t xml:space="preserve"> level 2</w:t>
                             </w:r>
-                            <w:bookmarkEnd w:id="42"/>
+                            <w:bookmarkEnd w:id="44"/>
                           </w:p>
                         </w:txbxContent>
                       </wps:txbx>
@@ -9935,7 +10042,7 @@
                           <w:lang w:val="en-US"/>
                         </w:rPr>
                       </w:pPr>
-                      <w:bookmarkStart w:id="42" w:name="_Toc452123517"/>
+                      <w:bookmarkStart w:id="45" w:name="_Toc452123517"/>
                       <w:r>
                         <w:rPr>
                           <w:lang w:val="en-US"/>
@@ -9991,7 +10098,7 @@
                         </w:rPr>
                         <w:t xml:space="preserve"> level 2</w:t>
                       </w:r>
-                      <w:bookmarkEnd w:id="42"/>
+                      <w:bookmarkEnd w:id="45"/>
                     </w:p>
                   </w:txbxContent>
                 </v:textbox>
@@ -10015,7 +10122,7 @@
           <w:lang w:val="en-US"/>
         </w:rPr>
       </w:pPr>
-      <w:bookmarkStart w:id="43" w:name="_Toc452123636"/>
+      <w:bookmarkStart w:id="46" w:name="_Toc452123636"/>
       <w:r>
         <w:rPr>
           <w:noProof/>
@@ -10076,7 +10183,7 @@
         </w:rPr>
         <w:t>Components</w:t>
       </w:r>
-      <w:bookmarkEnd w:id="43"/>
+      <w:bookmarkEnd w:id="46"/>
     </w:p>
     <w:p>
       <w:pPr>
@@ -10085,12 +10192,14 @@
           <w:lang w:val="en-US"/>
         </w:rPr>
       </w:pPr>
+      <w:bookmarkStart w:id="47" w:name="_Ref452124796"/>
       <w:r>
         <w:rPr>
           <w:lang w:val="en-US"/>
         </w:rPr>
         <w:t>Frontend</w:t>
       </w:r>
+      <w:bookmarkEnd w:id="47"/>
     </w:p>
     <w:p>
       <w:pPr>
@@ -10151,14 +10260,14 @@
           <w:lang w:val="en-US"/>
         </w:rPr>
       </w:pPr>
-      <w:bookmarkStart w:id="44" w:name="_Toc452123637"/>
+      <w:bookmarkStart w:id="48" w:name="_Toc452123637"/>
       <w:r>
         <w:rPr>
           <w:lang w:val="en-US"/>
         </w:rPr>
         <w:t>Interfaces</w:t>
       </w:r>
-      <w:bookmarkEnd w:id="44"/>
+      <w:bookmarkEnd w:id="48"/>
     </w:p>
     <w:p>
       <w:pPr>
@@ -10222,14 +10331,14 @@
           <w:lang w:val="en-US"/>
         </w:rPr>
       </w:pPr>
-      <w:bookmarkStart w:id="45" w:name="_Toc452123638"/>
+      <w:bookmarkStart w:id="49" w:name="_Toc452123638"/>
       <w:r>
         <w:rPr>
           <w:lang w:val="en-US"/>
         </w:rPr>
         <w:t>Protocol</w:t>
       </w:r>
-      <w:bookmarkEnd w:id="45"/>
+      <w:bookmarkEnd w:id="49"/>
     </w:p>
     <w:p>
       <w:pPr>
@@ -10263,14 +10372,14 @@
           <w:lang w:val="en-US"/>
         </w:rPr>
       </w:pPr>
-      <w:bookmarkStart w:id="46" w:name="_Toc452123639"/>
+      <w:bookmarkStart w:id="50" w:name="_Toc452123639"/>
       <w:r>
         <w:rPr>
           <w:lang w:val="en-US"/>
         </w:rPr>
         <w:t>Level 2</w:t>
       </w:r>
-      <w:bookmarkEnd w:id="46"/>
+      <w:bookmarkEnd w:id="50"/>
     </w:p>
     <w:p>
       <w:pPr>
@@ -10298,7 +10407,6 @@
         <w:t>At first a component diagram will illustrate the white box view of both basic level 1 components in order to present the big picture of the main parts of the system. Afterwards the white box view for each level 1 component is going to be explained.</w:t>
       </w:r>
     </w:p>
-    <w:bookmarkStart w:id="47" w:name="_Toc452123640"/>
     <w:p>
       <w:pPr>
         <w:pStyle w:val="berschrift3"/>
@@ -10306,6 +10414,10 @@
           <w:lang w:val="en-US"/>
         </w:rPr>
       </w:pPr>
+      <w:bookmarkStart w:id="51" w:name="_Toc452123640"/>
+      <w:bookmarkStart w:id="52" w:name="_Ref452124832"/>
+      <w:bookmarkStart w:id="53" w:name="_Ref452124915"/>
+      <w:bookmarkStart w:id="54" w:name="_Ref452124917"/>
       <w:r>
         <w:rPr>
           <w:noProof/>
@@ -10358,7 +10470,7 @@
                                 <w:lang w:val="en-US"/>
                               </w:rPr>
                             </w:pPr>
-                            <w:bookmarkStart w:id="48" w:name="_Toc452123518"/>
+                            <w:bookmarkStart w:id="55" w:name="_Toc452123518"/>
                             <w:r>
                               <w:rPr>
                                 <w:lang w:val="en-US"/>
@@ -10400,7 +10512,7 @@
                               </w:rPr>
                               <w:t xml:space="preserve"> level 2</w:t>
                             </w:r>
-                            <w:bookmarkEnd w:id="48"/>
+                            <w:bookmarkEnd w:id="55"/>
                           </w:p>
                         </w:txbxContent>
                       </wps:txbx>
@@ -10430,7 +10542,7 @@
                           <w:lang w:val="en-US"/>
                         </w:rPr>
                       </w:pPr>
-                      <w:bookmarkStart w:id="49" w:name="_Toc452123518"/>
+                      <w:bookmarkStart w:id="56" w:name="_Toc452123518"/>
                       <w:r>
                         <w:rPr>
                           <w:lang w:val="en-US"/>
@@ -10472,7 +10584,7 @@
                         </w:rPr>
                         <w:t xml:space="preserve"> level 2</w:t>
                       </w:r>
-                      <w:bookmarkEnd w:id="49"/>
+                      <w:bookmarkEnd w:id="56"/>
                     </w:p>
                   </w:txbxContent>
                 </v:textbox>
@@ -10555,7 +10667,10 @@
         </w:rPr>
         <w:t>Frontend</w:t>
       </w:r>
-      <w:bookmarkEnd w:id="47"/>
+      <w:bookmarkEnd w:id="51"/>
+      <w:bookmarkEnd w:id="52"/>
+      <w:bookmarkEnd w:id="53"/>
+      <w:bookmarkEnd w:id="54"/>
     </w:p>
     <w:p>
       <w:pPr>
@@ -10697,20 +10812,20 @@
           <w:lang w:val="en-US"/>
         </w:rPr>
       </w:pPr>
-      <w:bookmarkStart w:id="49" w:name="_Ref452117136"/>
-      <w:bookmarkStart w:id="50" w:name="_Ref452117149"/>
-      <w:bookmarkStart w:id="51" w:name="_Ref452117172"/>
-      <w:bookmarkStart w:id="52" w:name="_Toc452123641"/>
+      <w:bookmarkStart w:id="57" w:name="_Ref452117136"/>
+      <w:bookmarkStart w:id="58" w:name="_Ref452117149"/>
+      <w:bookmarkStart w:id="59" w:name="_Ref452117172"/>
+      <w:bookmarkStart w:id="60" w:name="_Toc452123641"/>
       <w:r>
         <w:rPr>
           <w:lang w:val="en-US"/>
         </w:rPr>
         <w:t>Backend</w:t>
       </w:r>
-      <w:bookmarkEnd w:id="49"/>
-      <w:bookmarkEnd w:id="50"/>
-      <w:bookmarkEnd w:id="51"/>
-      <w:bookmarkEnd w:id="52"/>
+      <w:bookmarkEnd w:id="57"/>
+      <w:bookmarkEnd w:id="58"/>
+      <w:bookmarkEnd w:id="59"/>
+      <w:bookmarkEnd w:id="60"/>
     </w:p>
     <w:p>
       <w:pPr>
@@ -11248,14 +11363,14 @@
           <w:lang w:val="en-US"/>
         </w:rPr>
       </w:pPr>
-      <w:bookmarkStart w:id="53" w:name="_Toc452123642"/>
+      <w:bookmarkStart w:id="61" w:name="_Toc452123642"/>
       <w:r>
         <w:rPr>
           <w:lang w:val="en-US"/>
         </w:rPr>
         <w:t>Level 3</w:t>
       </w:r>
-      <w:bookmarkEnd w:id="53"/>
+      <w:bookmarkEnd w:id="61"/>
     </w:p>
     <w:p>
       <w:pPr>
@@ -11277,7 +11392,7 @@
           <w:lang w:val="en-US"/>
         </w:rPr>
       </w:pPr>
-      <w:bookmarkStart w:id="54" w:name="_Toc452123643"/>
+      <w:bookmarkStart w:id="62" w:name="_Toc452123643"/>
       <w:r>
         <w:rPr>
           <w:lang w:val="en-US"/>
@@ -11285,7 +11400,7 @@
         <w:lastRenderedPageBreak/>
         <w:t>Runtime View</w:t>
       </w:r>
-      <w:bookmarkEnd w:id="54"/>
+      <w:bookmarkEnd w:id="62"/>
     </w:p>
     <w:p>
       <w:pPr>
@@ -11331,14 +11446,14 @@
           <w:lang w:val="en-US"/>
         </w:rPr>
       </w:pPr>
-      <w:bookmarkStart w:id="55" w:name="_Toc452123644"/>
+      <w:bookmarkStart w:id="63" w:name="_Toc452123644"/>
       <w:r>
         <w:rPr>
           <w:lang w:val="en-US"/>
         </w:rPr>
         <w:t>Create Article</w:t>
       </w:r>
-      <w:bookmarkEnd w:id="55"/>
+      <w:bookmarkEnd w:id="63"/>
     </w:p>
     <w:p>
       <w:pPr>
@@ -11802,8 +11917,8 @@
                                 <w:lang w:val="en-US"/>
                               </w:rPr>
                             </w:pPr>
-                            <w:bookmarkStart w:id="56" w:name="_Ref451939241"/>
-                            <w:bookmarkStart w:id="57" w:name="_Toc452123519"/>
+                            <w:bookmarkStart w:id="64" w:name="_Ref451939241"/>
+                            <w:bookmarkStart w:id="65" w:name="_Toc452123519"/>
                             <w:r>
                               <w:rPr>
                                 <w:lang w:val="en-US"/>
@@ -11841,14 +11956,14 @@
                               </w:rPr>
                               <w:fldChar w:fldCharType="end"/>
                             </w:r>
-                            <w:bookmarkEnd w:id="56"/>
+                            <w:bookmarkEnd w:id="64"/>
                             <w:r>
                               <w:rPr>
                                 <w:lang w:val="en-US"/>
                               </w:rPr>
                               <w:t>: create article sequence diagram</w:t>
                             </w:r>
-                            <w:bookmarkEnd w:id="57"/>
+                            <w:bookmarkEnd w:id="65"/>
                           </w:p>
                         </w:txbxContent>
                       </wps:txbx>
@@ -11881,8 +11996,8 @@
                           <w:lang w:val="en-US"/>
                         </w:rPr>
                       </w:pPr>
-                      <w:bookmarkStart w:id="59" w:name="_Ref451939241"/>
-                      <w:bookmarkStart w:id="60" w:name="_Toc452123519"/>
+                      <w:bookmarkStart w:id="66" w:name="_Ref451939241"/>
+                      <w:bookmarkStart w:id="67" w:name="_Toc452123519"/>
                       <w:r>
                         <w:rPr>
                           <w:lang w:val="en-US"/>
@@ -11920,14 +12035,14 @@
                         </w:rPr>
                         <w:fldChar w:fldCharType="end"/>
                       </w:r>
-                      <w:bookmarkEnd w:id="59"/>
+                      <w:bookmarkEnd w:id="66"/>
                       <w:r>
                         <w:rPr>
                           <w:lang w:val="en-US"/>
                         </w:rPr>
                         <w:t>: create article sequence diagram</w:t>
                       </w:r>
-                      <w:bookmarkEnd w:id="60"/>
+                      <w:bookmarkEnd w:id="67"/>
                     </w:p>
                   </w:txbxContent>
                 </v:textbox>
@@ -11945,9 +12060,9 @@
           <w:lang w:val="en-US"/>
         </w:rPr>
       </w:pPr>
-      <w:bookmarkStart w:id="58" w:name="_Ref451938736"/>
-      <w:bookmarkStart w:id="59" w:name="_Ref451938740"/>
-      <w:bookmarkStart w:id="60" w:name="_Toc452123645"/>
+      <w:bookmarkStart w:id="68" w:name="_Ref451938736"/>
+      <w:bookmarkStart w:id="69" w:name="_Ref451938740"/>
+      <w:bookmarkStart w:id="70" w:name="_Toc452123645"/>
       <w:r>
         <w:rPr>
           <w:lang w:val="en-US"/>
@@ -11955,9 +12070,9 @@
         <w:lastRenderedPageBreak/>
         <w:t>Read Article</w:t>
       </w:r>
-      <w:bookmarkEnd w:id="58"/>
-      <w:bookmarkEnd w:id="59"/>
-      <w:bookmarkEnd w:id="60"/>
+      <w:bookmarkEnd w:id="68"/>
+      <w:bookmarkEnd w:id="69"/>
+      <w:bookmarkEnd w:id="70"/>
     </w:p>
     <w:p>
       <w:pPr>
@@ -12082,8 +12197,8 @@
                                 <w:lang w:val="en-US"/>
                               </w:rPr>
                             </w:pPr>
-                            <w:bookmarkStart w:id="61" w:name="_Ref451941139"/>
-                            <w:bookmarkStart w:id="62" w:name="_Toc452123520"/>
+                            <w:bookmarkStart w:id="71" w:name="_Ref451941139"/>
+                            <w:bookmarkStart w:id="72" w:name="_Toc452123520"/>
                             <w:r>
                               <w:rPr>
                                 <w:lang w:val="en-US"/>
@@ -12121,14 +12236,14 @@
                               </w:rPr>
                               <w:fldChar w:fldCharType="end"/>
                             </w:r>
-                            <w:bookmarkEnd w:id="61"/>
+                            <w:bookmarkEnd w:id="71"/>
                             <w:r>
                               <w:rPr>
                                 <w:lang w:val="en-US"/>
                               </w:rPr>
                               <w:t>: read article sequence diagram</w:t>
                             </w:r>
-                            <w:bookmarkEnd w:id="62"/>
+                            <w:bookmarkEnd w:id="72"/>
                           </w:p>
                         </w:txbxContent>
                       </wps:txbx>
@@ -12161,8 +12276,8 @@
                           <w:lang w:val="en-US"/>
                         </w:rPr>
                       </w:pPr>
-                      <w:bookmarkStart w:id="66" w:name="_Ref451941139"/>
-                      <w:bookmarkStart w:id="67" w:name="_Toc452123520"/>
+                      <w:bookmarkStart w:id="73" w:name="_Ref451941139"/>
+                      <w:bookmarkStart w:id="74" w:name="_Toc452123520"/>
                       <w:r>
                         <w:rPr>
                           <w:lang w:val="en-US"/>
@@ -12200,14 +12315,14 @@
                         </w:rPr>
                         <w:fldChar w:fldCharType="end"/>
                       </w:r>
-                      <w:bookmarkEnd w:id="66"/>
+                      <w:bookmarkEnd w:id="73"/>
                       <w:r>
                         <w:rPr>
                           <w:lang w:val="en-US"/>
                         </w:rPr>
                         <w:t>: read article sequence diagram</w:t>
                       </w:r>
-                      <w:bookmarkEnd w:id="67"/>
+                      <w:bookmarkEnd w:id="74"/>
                     </w:p>
                   </w:txbxContent>
                 </v:textbox>
@@ -12390,14 +12505,14 @@
           <w:lang w:val="en-US"/>
         </w:rPr>
       </w:pPr>
-      <w:bookmarkStart w:id="63" w:name="_Toc452123646"/>
+      <w:bookmarkStart w:id="75" w:name="_Toc452123646"/>
       <w:r>
         <w:rPr>
           <w:lang w:val="en-US"/>
         </w:rPr>
         <w:t>Search Article</w:t>
       </w:r>
-      <w:bookmarkEnd w:id="63"/>
+      <w:bookmarkEnd w:id="75"/>
     </w:p>
     <w:p>
       <w:pPr>
@@ -12672,8 +12787,8 @@
                                 <w:lang w:val="en-US"/>
                               </w:rPr>
                             </w:pPr>
-                            <w:bookmarkStart w:id="64" w:name="_Ref451942891"/>
-                            <w:bookmarkStart w:id="65" w:name="_Toc452123521"/>
+                            <w:bookmarkStart w:id="76" w:name="_Ref451942891"/>
+                            <w:bookmarkStart w:id="77" w:name="_Toc452123521"/>
                             <w:r>
                               <w:rPr>
                                 <w:lang w:val="en-US"/>
@@ -12711,14 +12826,14 @@
                               </w:rPr>
                               <w:fldChar w:fldCharType="end"/>
                             </w:r>
-                            <w:bookmarkEnd w:id="64"/>
+                            <w:bookmarkEnd w:id="76"/>
                             <w:r>
                               <w:rPr>
                                 <w:lang w:val="en-US"/>
                               </w:rPr>
                               <w:t>: search article sequence diagram</w:t>
                             </w:r>
-                            <w:bookmarkEnd w:id="65"/>
+                            <w:bookmarkEnd w:id="77"/>
                           </w:p>
                         </w:txbxContent>
                       </wps:txbx>
@@ -12748,8 +12863,8 @@
                           <w:lang w:val="en-US"/>
                         </w:rPr>
                       </w:pPr>
-                      <w:bookmarkStart w:id="71" w:name="_Ref451942891"/>
-                      <w:bookmarkStart w:id="72" w:name="_Toc452123521"/>
+                      <w:bookmarkStart w:id="78" w:name="_Ref451942891"/>
+                      <w:bookmarkStart w:id="79" w:name="_Toc452123521"/>
                       <w:r>
                         <w:rPr>
                           <w:lang w:val="en-US"/>
@@ -12787,14 +12902,14 @@
                         </w:rPr>
                         <w:fldChar w:fldCharType="end"/>
                       </w:r>
-                      <w:bookmarkEnd w:id="71"/>
+                      <w:bookmarkEnd w:id="78"/>
                       <w:r>
                         <w:rPr>
                           <w:lang w:val="en-US"/>
                         </w:rPr>
                         <w:t>: search article sequence diagram</w:t>
                       </w:r>
-                      <w:bookmarkEnd w:id="72"/>
+                      <w:bookmarkEnd w:id="79"/>
                     </w:p>
                   </w:txbxContent>
                 </v:textbox>
@@ -12812,7 +12927,7 @@
           <w:lang w:val="en-US"/>
         </w:rPr>
       </w:pPr>
-      <w:bookmarkStart w:id="66" w:name="_Toc452123647"/>
+      <w:bookmarkStart w:id="80" w:name="_Toc452123647"/>
       <w:r>
         <w:rPr>
           <w:lang w:val="en-US"/>
@@ -12820,7 +12935,7 @@
         <w:lastRenderedPageBreak/>
         <w:t>Deployment View</w:t>
       </w:r>
-      <w:bookmarkEnd w:id="66"/>
+      <w:bookmarkEnd w:id="80"/>
     </w:p>
     <w:p>
       <w:pPr>
@@ -12842,7 +12957,7 @@
           <w:lang w:val="en-US"/>
         </w:rPr>
       </w:pPr>
-      <w:bookmarkStart w:id="67" w:name="_Toc452123648"/>
+      <w:bookmarkStart w:id="81" w:name="_Toc452123648"/>
       <w:r>
         <w:rPr>
           <w:lang w:val="en-US"/>
@@ -12850,7 +12965,7 @@
         <w:lastRenderedPageBreak/>
         <w:t>Concepts</w:t>
       </w:r>
-      <w:bookmarkEnd w:id="67"/>
+      <w:bookmarkEnd w:id="81"/>
     </w:p>
     <w:p>
       <w:pPr>
@@ -12872,7 +12987,7 @@
           <w:lang w:val="en-US"/>
         </w:rPr>
       </w:pPr>
-      <w:bookmarkStart w:id="68" w:name="_Toc452123649"/>
+      <w:bookmarkStart w:id="82" w:name="_Toc452123649"/>
       <w:r>
         <w:rPr>
           <w:lang w:val="en-US"/>
@@ -12880,7 +12995,7 @@
         <w:lastRenderedPageBreak/>
         <w:t>Design Decisions</w:t>
       </w:r>
-      <w:bookmarkEnd w:id="68"/>
+      <w:bookmarkEnd w:id="82"/>
     </w:p>
     <w:p>
       <w:pPr>
@@ -12902,16 +13017,16 @@
           <w:lang w:val="en-US"/>
         </w:rPr>
       </w:pPr>
-      <w:bookmarkStart w:id="69" w:name="_Ref451862997"/>
-      <w:bookmarkStart w:id="70" w:name="_Toc452123650"/>
+      <w:bookmarkStart w:id="83" w:name="_Ref451862997"/>
+      <w:bookmarkStart w:id="84" w:name="_Toc452123650"/>
       <w:r>
         <w:rPr>
           <w:lang w:val="en-US"/>
         </w:rPr>
         <w:t>Search Engine</w:t>
       </w:r>
-      <w:bookmarkEnd w:id="69"/>
-      <w:bookmarkEnd w:id="70"/>
+      <w:bookmarkEnd w:id="83"/>
+      <w:bookmarkEnd w:id="84"/>
     </w:p>
     <w:p>
       <w:pPr>
@@ -12933,7 +13048,7 @@
           <w:lang w:val="en-US"/>
         </w:rPr>
       </w:pPr>
-      <w:bookmarkStart w:id="71" w:name="_Toc452123651"/>
+      <w:bookmarkStart w:id="85" w:name="_Toc452123651"/>
       <w:r>
         <w:rPr>
           <w:lang w:val="en-US"/>
@@ -12946,7 +13061,7 @@
         </w:rPr>
         <w:t>es</w:t>
       </w:r>
-      <w:bookmarkEnd w:id="71"/>
+      <w:bookmarkEnd w:id="85"/>
     </w:p>
     <w:p>
       <w:pPr>
@@ -13373,14 +13488,14 @@
           <w:lang w:val="en-US"/>
         </w:rPr>
       </w:pPr>
-      <w:bookmarkStart w:id="72" w:name="_Toc452123652"/>
+      <w:bookmarkStart w:id="86" w:name="_Toc452123652"/>
       <w:r>
         <w:rPr>
           <w:lang w:val="en-US"/>
         </w:rPr>
         <w:t>Constraints</w:t>
       </w:r>
-      <w:bookmarkEnd w:id="72"/>
+      <w:bookmarkEnd w:id="86"/>
     </w:p>
     <w:p>
       <w:pPr>
@@ -13402,14 +13517,14 @@
           <w:lang w:val="en-US"/>
         </w:rPr>
       </w:pPr>
-      <w:bookmarkStart w:id="73" w:name="_Toc452123653"/>
+      <w:bookmarkStart w:id="87" w:name="_Toc452123653"/>
       <w:r>
         <w:rPr>
           <w:lang w:val="en-US"/>
         </w:rPr>
         <w:t>Considered Alternatives</w:t>
       </w:r>
-      <w:bookmarkEnd w:id="73"/>
+      <w:bookmarkEnd w:id="87"/>
     </w:p>
     <w:p>
       <w:pPr>
@@ -13676,7 +13791,7 @@
           <w:lang w:val="en-US"/>
         </w:rPr>
       </w:pPr>
-      <w:bookmarkStart w:id="74" w:name="_Toc452123654"/>
+      <w:bookmarkStart w:id="88" w:name="_Toc452123654"/>
       <w:r>
         <w:rPr>
           <w:lang w:val="en-US"/>
@@ -13684,7 +13799,7 @@
         <w:lastRenderedPageBreak/>
         <w:t>Comparison</w:t>
       </w:r>
-      <w:bookmarkEnd w:id="74"/>
+      <w:bookmarkEnd w:id="88"/>
     </w:p>
     <w:p>
       <w:pPr>
@@ -14872,8 +14987,8 @@
           <w:lang w:val="en-US"/>
         </w:rPr>
       </w:pPr>
-      <w:bookmarkStart w:id="75" w:name="_Ref451951584"/>
-      <w:bookmarkStart w:id="76" w:name="_Toc452123483"/>
+      <w:bookmarkStart w:id="89" w:name="_Ref451951584"/>
+      <w:bookmarkStart w:id="90" w:name="_Toc452123483"/>
       <w:r>
         <w:rPr>
           <w:lang w:val="en-US"/>
@@ -14911,22 +15026,22 @@
         </w:rPr>
         <w:fldChar w:fldCharType="end"/>
       </w:r>
-      <w:bookmarkEnd w:id="75"/>
+      <w:bookmarkEnd w:id="89"/>
       <w:r>
         <w:rPr>
           <w:lang w:val="en-US"/>
         </w:rPr>
         <w:t xml:space="preserve">: </w:t>
       </w:r>
-      <w:bookmarkStart w:id="77" w:name="_Ref451951576"/>
+      <w:bookmarkStart w:id="91" w:name="_Ref451951576"/>
       <w:r>
         <w:rPr>
           <w:lang w:val="en-US"/>
         </w:rPr>
         <w:t>search engine comparison</w:t>
       </w:r>
-      <w:bookmarkEnd w:id="76"/>
-      <w:bookmarkEnd w:id="77"/>
+      <w:bookmarkEnd w:id="90"/>
+      <w:bookmarkEnd w:id="91"/>
     </w:p>
     <w:p>
       <w:pPr>
@@ -15449,8 +15564,8 @@
           <w:lang w:val="en-US"/>
         </w:rPr>
       </w:pPr>
-      <w:bookmarkStart w:id="78" w:name="_Ref451954368"/>
-      <w:bookmarkStart w:id="79" w:name="_Toc452123484"/>
+      <w:bookmarkStart w:id="92" w:name="_Ref451954368"/>
+      <w:bookmarkStart w:id="93" w:name="_Toc452123484"/>
       <w:r>
         <w:rPr>
           <w:lang w:val="en-US"/>
@@ -15488,14 +15603,14 @@
         </w:rPr>
         <w:fldChar w:fldCharType="end"/>
       </w:r>
-      <w:bookmarkEnd w:id="78"/>
+      <w:bookmarkEnd w:id="92"/>
       <w:r>
         <w:rPr>
           <w:lang w:val="en-US"/>
         </w:rPr>
         <w:t>: search engine benchmark</w:t>
       </w:r>
-      <w:bookmarkEnd w:id="79"/>
+      <w:bookmarkEnd w:id="93"/>
     </w:p>
     <w:p>
       <w:pPr>
@@ -15504,14 +15619,14 @@
           <w:lang w:val="en-US"/>
         </w:rPr>
       </w:pPr>
-      <w:bookmarkStart w:id="80" w:name="_Toc452123655"/>
+      <w:bookmarkStart w:id="94" w:name="_Toc452123655"/>
       <w:r>
         <w:rPr>
           <w:lang w:val="en-US"/>
         </w:rPr>
         <w:t>Decision</w:t>
       </w:r>
-      <w:bookmarkEnd w:id="80"/>
+      <w:bookmarkEnd w:id="94"/>
     </w:p>
     <w:p>
       <w:pPr>
@@ -15539,16 +15654,16 @@
           <w:lang w:val="en-US"/>
         </w:rPr>
       </w:pPr>
-      <w:bookmarkStart w:id="81" w:name="_Ref451863220"/>
-      <w:bookmarkStart w:id="82" w:name="_Toc452123656"/>
+      <w:bookmarkStart w:id="95" w:name="_Ref451863220"/>
+      <w:bookmarkStart w:id="96" w:name="_Toc452123656"/>
       <w:r>
         <w:rPr>
           <w:lang w:val="en-US"/>
         </w:rPr>
         <w:t>Persistence</w:t>
       </w:r>
-      <w:bookmarkEnd w:id="81"/>
-      <w:bookmarkEnd w:id="82"/>
+      <w:bookmarkEnd w:id="95"/>
+      <w:bookmarkEnd w:id="96"/>
     </w:p>
     <w:p>
       <w:pPr>
@@ -15663,7 +15778,7 @@
           <w:lang w:val="en-US"/>
         </w:rPr>
       </w:pPr>
-      <w:bookmarkStart w:id="83" w:name="_Toc452123657"/>
+      <w:bookmarkStart w:id="97" w:name="_Toc452123657"/>
       <w:r>
         <w:rPr>
           <w:lang w:val="en-US"/>
@@ -15677,7 +15792,7 @@
         </w:rPr>
         <w:t>es</w:t>
       </w:r>
-      <w:bookmarkEnd w:id="83"/>
+      <w:bookmarkEnd w:id="97"/>
     </w:p>
     <w:p>
       <w:pPr>
@@ -16104,14 +16219,14 @@
           <w:lang w:val="en-US"/>
         </w:rPr>
       </w:pPr>
-      <w:bookmarkStart w:id="84" w:name="_Toc452123658"/>
+      <w:bookmarkStart w:id="98" w:name="_Toc452123658"/>
       <w:r>
         <w:rPr>
           <w:lang w:val="en-US"/>
         </w:rPr>
         <w:t>Constraints</w:t>
       </w:r>
-      <w:bookmarkEnd w:id="84"/>
+      <w:bookmarkEnd w:id="98"/>
     </w:p>
     <w:p>
       <w:pPr>
@@ -16133,14 +16248,14 @@
           <w:lang w:val="en-US"/>
         </w:rPr>
       </w:pPr>
-      <w:bookmarkStart w:id="85" w:name="_Toc452123659"/>
+      <w:bookmarkStart w:id="99" w:name="_Toc452123659"/>
       <w:r>
         <w:rPr>
           <w:lang w:val="en-US"/>
         </w:rPr>
         <w:t>Considered Alternatives</w:t>
       </w:r>
-      <w:bookmarkEnd w:id="85"/>
+      <w:bookmarkEnd w:id="99"/>
     </w:p>
     <w:p>
       <w:pPr>
@@ -16289,14 +16404,14 @@
           <w:lang w:val="en-US"/>
         </w:rPr>
       </w:pPr>
-      <w:bookmarkStart w:id="86" w:name="_Toc452123660"/>
+      <w:bookmarkStart w:id="100" w:name="_Toc452123660"/>
       <w:r>
         <w:rPr>
           <w:lang w:val="en-US"/>
         </w:rPr>
         <w:t>Comparison</w:t>
       </w:r>
-      <w:bookmarkEnd w:id="86"/>
+      <w:bookmarkEnd w:id="100"/>
     </w:p>
     <w:p>
       <w:pPr>
@@ -17091,8 +17206,8 @@
           <w:lang w:val="en-US"/>
         </w:rPr>
       </w:pPr>
-      <w:bookmarkStart w:id="87" w:name="_Ref452055033"/>
-      <w:bookmarkStart w:id="88" w:name="_Toc452123485"/>
+      <w:bookmarkStart w:id="101" w:name="_Ref452055033"/>
+      <w:bookmarkStart w:id="102" w:name="_Toc452123485"/>
       <w:r>
         <w:rPr>
           <w:lang w:val="en-US"/>
@@ -17130,14 +17245,14 @@
         </w:rPr>
         <w:fldChar w:fldCharType="end"/>
       </w:r>
-      <w:bookmarkEnd w:id="87"/>
+      <w:bookmarkEnd w:id="101"/>
       <w:r>
         <w:rPr>
           <w:lang w:val="en-US"/>
         </w:rPr>
         <w:t>: persistence comparison</w:t>
       </w:r>
-      <w:bookmarkEnd w:id="88"/>
+      <w:bookmarkEnd w:id="102"/>
     </w:p>
     <w:p>
       <w:pPr>
@@ -17146,14 +17261,14 @@
           <w:lang w:val="en-US"/>
         </w:rPr>
       </w:pPr>
-      <w:bookmarkStart w:id="89" w:name="_Toc452123661"/>
+      <w:bookmarkStart w:id="103" w:name="_Toc452123661"/>
       <w:r>
         <w:rPr>
           <w:lang w:val="en-US"/>
         </w:rPr>
         <w:t>Decision</w:t>
       </w:r>
-      <w:bookmarkEnd w:id="89"/>
+      <w:bookmarkEnd w:id="103"/>
     </w:p>
     <w:p>
       <w:pPr>
@@ -17175,18 +17290,18 @@
           <w:lang w:val="en-US"/>
         </w:rPr>
       </w:pPr>
-      <w:bookmarkStart w:id="90" w:name="_Ref452116932"/>
-      <w:bookmarkStart w:id="91" w:name="_Ref452116941"/>
-      <w:bookmarkStart w:id="92" w:name="_Toc452123662"/>
+      <w:bookmarkStart w:id="104" w:name="_Ref452116932"/>
+      <w:bookmarkStart w:id="105" w:name="_Ref452116941"/>
+      <w:bookmarkStart w:id="106" w:name="_Toc452123662"/>
       <w:r>
         <w:rPr>
           <w:lang w:val="en-US"/>
         </w:rPr>
         <w:t>Backend Technology</w:t>
       </w:r>
-      <w:bookmarkEnd w:id="90"/>
-      <w:bookmarkEnd w:id="91"/>
-      <w:bookmarkEnd w:id="92"/>
+      <w:bookmarkEnd w:id="104"/>
+      <w:bookmarkEnd w:id="105"/>
+      <w:bookmarkEnd w:id="106"/>
     </w:p>
     <w:p>
       <w:pPr>
@@ -17208,7 +17323,7 @@
           <w:lang w:val="en-US"/>
         </w:rPr>
       </w:pPr>
-      <w:bookmarkStart w:id="93" w:name="_Toc452123663"/>
+      <w:bookmarkStart w:id="107" w:name="_Toc452123663"/>
       <w:r>
         <w:rPr>
           <w:lang w:val="en-US"/>
@@ -17221,7 +17336,7 @@
         </w:rPr>
         <w:t>es</w:t>
       </w:r>
-      <w:bookmarkEnd w:id="93"/>
+      <w:bookmarkEnd w:id="107"/>
     </w:p>
     <w:p>
       <w:pPr>
@@ -17690,14 +17805,14 @@
           <w:lang w:val="en-US"/>
         </w:rPr>
       </w:pPr>
-      <w:bookmarkStart w:id="94" w:name="_Toc452123664"/>
+      <w:bookmarkStart w:id="108" w:name="_Toc452123664"/>
       <w:r>
         <w:rPr>
           <w:lang w:val="en-US"/>
         </w:rPr>
         <w:t>Constraints</w:t>
       </w:r>
-      <w:bookmarkEnd w:id="94"/>
+      <w:bookmarkEnd w:id="108"/>
     </w:p>
     <w:p>
       <w:pPr>
@@ -17719,14 +17834,14 @@
           <w:lang w:val="en-US"/>
         </w:rPr>
       </w:pPr>
-      <w:bookmarkStart w:id="95" w:name="_Toc452123665"/>
+      <w:bookmarkStart w:id="109" w:name="_Toc452123665"/>
       <w:r>
         <w:rPr>
           <w:lang w:val="en-US"/>
         </w:rPr>
         <w:t>Considered Alternatives</w:t>
       </w:r>
-      <w:bookmarkEnd w:id="95"/>
+      <w:bookmarkEnd w:id="109"/>
     </w:p>
     <w:p>
       <w:pPr>
@@ -17871,14 +17986,14 @@
           <w:lang w:val="en-US"/>
         </w:rPr>
       </w:pPr>
-      <w:bookmarkStart w:id="96" w:name="_Toc452123666"/>
+      <w:bookmarkStart w:id="110" w:name="_Toc452123666"/>
       <w:r>
         <w:rPr>
           <w:lang w:val="en-US"/>
         </w:rPr>
         <w:t>Decision</w:t>
       </w:r>
-      <w:bookmarkEnd w:id="96"/>
+      <w:bookmarkEnd w:id="110"/>
     </w:p>
     <w:p>
       <w:pPr>
@@ -17954,26 +18069,515 @@
           <w:lang w:val="en-US"/>
         </w:rPr>
       </w:pPr>
-      <w:bookmarkStart w:id="97" w:name="_Toc452123667"/>
-      <w:r>
-        <w:rPr>
+      <w:bookmarkStart w:id="111" w:name="_Toc452123668"/>
+      <w:r>
+        <w:rPr>
+          <w:lang w:val="en-US"/>
+        </w:rPr>
+        <w:t>Frontend Technology</w:t>
+      </w:r>
+    </w:p>
+    <w:p>
+      <w:pPr>
+        <w:rPr>
+          <w:lang w:val="en-US"/>
+        </w:rPr>
+      </w:pPr>
+      <w:r>
+        <w:rPr>
+          <w:lang w:val="en-US"/>
+        </w:rPr>
+        <w:t>The knowledge base has to be usable for all members of the customer’s project teams. Sharing and searching information is meant to be as fast and convenient as possible. Therefore, the frontend– the part of the knowledge base users can actually see and interact with – has to guarantee high standards towards usability.</w:t>
+      </w:r>
+    </w:p>
+    <w:p>
+      <w:pPr>
+        <w:pStyle w:val="berschrift3"/>
+        <w:rPr>
+          <w:lang w:val="en-US"/>
+        </w:rPr>
+      </w:pPr>
+      <w:r>
+        <w:rPr>
+          <w:lang w:val="en-US"/>
+        </w:rPr>
+        <w:t>Influences</w:t>
+      </w:r>
+    </w:p>
+    <w:p>
+      <w:pPr>
+        <w:rPr>
+          <w:lang w:val="en-US"/>
+        </w:rPr>
+      </w:pPr>
+      <w:r>
+        <w:rPr>
+          <w:lang w:val="en-US"/>
+        </w:rPr>
+        <w:t>The decision is influenced by the architecture drivers</w:t>
+      </w:r>
+      <w:r>
+        <w:rPr>
+          <w:lang w:val="en-US"/>
+        </w:rPr>
+        <w:t xml:space="preserve"> </w:t>
+      </w:r>
+      <w:r>
+        <w:rPr>
+          <w:i/>
+          <w:lang w:val="en-US"/>
+        </w:rPr>
+        <w:fldChar w:fldCharType="begin"/>
+      </w:r>
+      <w:r>
+        <w:rPr>
+          <w:i/>
+          <w:lang w:val="en-US"/>
+        </w:rPr>
+        <w:instrText xml:space="preserve"> REF _Ref451948852 \h </w:instrText>
+      </w:r>
+      <w:r>
+        <w:rPr>
+          <w:i/>
+          <w:lang w:val="en-US"/>
+        </w:rPr>
+      </w:r>
+      <w:r>
+        <w:rPr>
+          <w:i/>
+          <w:lang w:val="en-US"/>
+        </w:rPr>
+        <w:instrText xml:space="preserve"> \* MERGEFORMAT </w:instrText>
+      </w:r>
+      <w:r>
+        <w:rPr>
+          <w:i/>
+          <w:lang w:val="en-US"/>
+        </w:rPr>
+        <w:fldChar w:fldCharType="separate"/>
+      </w:r>
+      <w:r>
+        <w:rPr>
+          <w:i/>
+          <w:lang w:val="en-US"/>
+        </w:rPr>
+        <w:t>AD-01-Search</w:t>
+      </w:r>
+      <w:r>
+        <w:rPr>
+          <w:i/>
+          <w:lang w:val="en-US"/>
+        </w:rPr>
+        <w:fldChar w:fldCharType="end"/>
+      </w:r>
+      <w:r>
+        <w:rPr>
+          <w:lang w:val="en-US"/>
+        </w:rPr>
+        <w:t xml:space="preserve">, </w:t>
+      </w:r>
+      <w:r>
+        <w:rPr>
+          <w:i/>
+          <w:lang w:val="en-US"/>
+        </w:rPr>
+        <w:fldChar w:fldCharType="begin"/>
+      </w:r>
+      <w:r>
+        <w:rPr>
+          <w:i/>
+          <w:lang w:val="en-US"/>
+        </w:rPr>
+        <w:instrText xml:space="preserve"> REF _Ref452124700 \h </w:instrText>
+      </w:r>
+      <w:r>
+        <w:rPr>
+          <w:i/>
+          <w:lang w:val="en-US"/>
+        </w:rPr>
+      </w:r>
+      <w:r>
+        <w:rPr>
+          <w:i/>
+          <w:lang w:val="en-US"/>
+        </w:rPr>
+        <w:instrText xml:space="preserve"> \* MERGEFORMAT </w:instrText>
+      </w:r>
+      <w:r>
+        <w:rPr>
+          <w:i/>
+          <w:lang w:val="en-US"/>
+        </w:rPr>
+        <w:fldChar w:fldCharType="separate"/>
+      </w:r>
+      <w:r>
+        <w:rPr>
+          <w:i/>
+          <w:lang w:val="en-US"/>
+        </w:rPr>
+        <w:t>AD-02-Usability</w:t>
+      </w:r>
+      <w:r>
+        <w:rPr>
+          <w:i/>
+          <w:lang w:val="en-US"/>
+        </w:rPr>
+        <w:fldChar w:fldCharType="end"/>
+      </w:r>
+      <w:r>
+        <w:rPr>
+          <w:lang w:val="en-US"/>
+        </w:rPr>
+        <w:t xml:space="preserve"> and </w:t>
+      </w:r>
+      <w:r>
+        <w:rPr>
+          <w:i/>
+          <w:lang w:val="en-US"/>
+        </w:rPr>
+        <w:fldChar w:fldCharType="begin"/>
+      </w:r>
+      <w:r>
+        <w:rPr>
+          <w:i/>
+          <w:lang w:val="en-US"/>
+        </w:rPr>
+        <w:instrText xml:space="preserve"> REF _Ref451948858 \h </w:instrText>
+      </w:r>
+      <w:r>
+        <w:rPr>
+          <w:i/>
+          <w:lang w:val="en-US"/>
+        </w:rPr>
+      </w:r>
+      <w:r>
+        <w:rPr>
+          <w:i/>
+          <w:lang w:val="en-US"/>
+        </w:rPr>
+        <w:instrText xml:space="preserve"> \* MERGEFORMAT </w:instrText>
+      </w:r>
+      <w:r>
+        <w:rPr>
+          <w:i/>
+          <w:lang w:val="en-US"/>
+        </w:rPr>
+        <w:fldChar w:fldCharType="separate"/>
+      </w:r>
+      <w:r>
+        <w:rPr>
+          <w:i/>
+          <w:lang w:val="en-US"/>
+        </w:rPr>
+        <w:t>AD-03-Generic</w:t>
+      </w:r>
+      <w:r>
+        <w:rPr>
+          <w:i/>
+          <w:lang w:val="en-US"/>
+        </w:rPr>
+        <w:fldChar w:fldCharType="end"/>
+      </w:r>
+      <w:r>
+        <w:rPr>
+          <w:lang w:val="en-US"/>
+        </w:rPr>
+        <w:t>.</w:t>
+      </w:r>
+    </w:p>
+    <w:p>
+      <w:pPr>
+        <w:rPr>
+          <w:lang w:val="en-US"/>
+        </w:rPr>
+      </w:pPr>
+      <w:r>
+        <w:rPr>
+          <w:lang w:val="en-US"/>
+        </w:rPr>
+        <w:t>The dec</w:t>
+      </w:r>
+      <w:r>
+        <w:rPr>
+          <w:lang w:val="en-US"/>
+        </w:rPr>
+        <w:t xml:space="preserve">ision influences the component </w:t>
+      </w:r>
+      <w:r>
+        <w:rPr>
+          <w:i/>
+          <w:lang w:val="en-US"/>
+        </w:rPr>
+        <w:fldChar w:fldCharType="begin"/>
+      </w:r>
+      <w:r>
+        <w:rPr>
+          <w:i/>
+          <w:lang w:val="en-US"/>
+        </w:rPr>
+        <w:instrText xml:space="preserve"> REF _Ref452124915 \r \h </w:instrText>
+      </w:r>
+      <w:r>
+        <w:rPr>
+          <w:i/>
+          <w:lang w:val="en-US"/>
+        </w:rPr>
+      </w:r>
+      <w:r>
+        <w:rPr>
+          <w:i/>
+          <w:lang w:val="en-US"/>
+        </w:rPr>
+        <w:instrText xml:space="preserve"> \* MERGEFORMAT </w:instrText>
+      </w:r>
+      <w:r>
+        <w:rPr>
+          <w:i/>
+          <w:lang w:val="en-US"/>
+        </w:rPr>
+        <w:fldChar w:fldCharType="separate"/>
+      </w:r>
+      <w:r>
+        <w:rPr>
+          <w:i/>
+          <w:lang w:val="en-US"/>
+        </w:rPr>
+        <w:t>4.2.1</w:t>
+      </w:r>
+      <w:r>
+        <w:rPr>
+          <w:i/>
+          <w:lang w:val="en-US"/>
+        </w:rPr>
+        <w:fldChar w:fldCharType="end"/>
+      </w:r>
+      <w:r>
+        <w:rPr>
+          <w:i/>
+          <w:lang w:val="en-US"/>
+        </w:rPr>
+        <w:t xml:space="preserve"> </w:t>
+      </w:r>
+      <w:r>
+        <w:rPr>
+          <w:i/>
+          <w:lang w:val="en-US"/>
+        </w:rPr>
+        <w:fldChar w:fldCharType="begin"/>
+      </w:r>
+      <w:r>
+        <w:rPr>
+          <w:i/>
+          <w:lang w:val="en-US"/>
+        </w:rPr>
+        <w:instrText xml:space="preserve"> REF _Ref452124917 \h </w:instrText>
+      </w:r>
+      <w:r>
+        <w:rPr>
+          <w:i/>
+          <w:lang w:val="en-US"/>
+        </w:rPr>
+      </w:r>
+      <w:r>
+        <w:rPr>
+          <w:i/>
+          <w:lang w:val="en-US"/>
+        </w:rPr>
+        <w:instrText xml:space="preserve"> \* MERGEFORMAT </w:instrText>
+      </w:r>
+      <w:r>
+        <w:rPr>
+          <w:i/>
+          <w:lang w:val="en-US"/>
+        </w:rPr>
+        <w:fldChar w:fldCharType="separate"/>
+      </w:r>
+      <w:r>
+        <w:rPr>
+          <w:i/>
           <w:lang w:val="en-US"/>
         </w:rPr>
         <w:t>Frontend</w:t>
       </w:r>
-      <w:bookmarkEnd w:id="97"/>
-    </w:p>
-    <w:p>
-      <w:pPr>
-        <w:rPr>
-          <w:lang w:val="en-US"/>
-        </w:rPr>
-      </w:pPr>
-      <w:r>
-        <w:rPr>
-          <w:lang w:val="en-US"/>
-        </w:rPr>
-        <w:t>TODO angular</w:t>
+      <w:r>
+        <w:rPr>
+          <w:i/>
+          <w:lang w:val="en-US"/>
+        </w:rPr>
+        <w:fldChar w:fldCharType="end"/>
+      </w:r>
+      <w:r>
+        <w:rPr>
+          <w:lang w:val="en-US"/>
+        </w:rPr>
+        <w:t>.</w:t>
+      </w:r>
+    </w:p>
+    <w:p>
+      <w:pPr>
+        <w:pStyle w:val="berschrift3"/>
+        <w:rPr>
+          <w:lang w:val="en-US"/>
+        </w:rPr>
+      </w:pPr>
+      <w:r>
+        <w:rPr>
+          <w:lang w:val="en-US"/>
+        </w:rPr>
+        <w:t>Constraints</w:t>
+      </w:r>
+    </w:p>
+    <w:p>
+      <w:pPr>
+        <w:rPr>
+          <w:lang w:val="en-US"/>
+        </w:rPr>
+      </w:pPr>
+      <w:r>
+        <w:rPr>
+          <w:lang w:val="en-US"/>
+        </w:rPr>
+        <w:t>The frontend technology chosen has to be runnable on the following browsers:</w:t>
+      </w:r>
+    </w:p>
+    <w:p>
+      <w:pPr>
+        <w:pStyle w:val="Listenabsatz"/>
+        <w:numPr>
+          <w:ilvl w:val="0"/>
+          <w:numId w:val="45"/>
+        </w:numPr>
+        <w:spacing w:before="0" w:after="160" w:line="259" w:lineRule="auto"/>
+        <w:rPr>
+          <w:lang w:val="en-US"/>
+        </w:rPr>
+      </w:pPr>
+      <w:r>
+        <w:rPr>
+          <w:lang w:val="en-US"/>
+        </w:rPr>
+        <w:t>Mozilla Firefox</w:t>
+      </w:r>
+      <w:r>
+        <w:rPr>
+          <w:lang w:val="en-US"/>
+        </w:rPr>
+        <w:tab/>
+      </w:r>
+      <w:r>
+        <w:rPr>
+          <w:lang w:val="en-US"/>
+        </w:rPr>
+        <w:tab/>
+        <w:t>Version 46.0</w:t>
+      </w:r>
+      <w:r>
+        <w:rPr>
+          <w:lang w:val="en-US"/>
+        </w:rPr>
+        <w:t>.</w:t>
+      </w:r>
+      <w:r>
+        <w:rPr>
+          <w:lang w:val="en-US"/>
+        </w:rPr>
+        <w:t>1</w:t>
+      </w:r>
+      <w:bookmarkStart w:id="112" w:name="_GoBack"/>
+      <w:bookmarkEnd w:id="112"/>
+    </w:p>
+    <w:p>
+      <w:pPr>
+        <w:pStyle w:val="Listenabsatz"/>
+        <w:numPr>
+          <w:ilvl w:val="0"/>
+          <w:numId w:val="45"/>
+        </w:numPr>
+        <w:spacing w:before="0" w:after="160" w:line="259" w:lineRule="auto"/>
+        <w:rPr>
+          <w:lang w:val="en-US"/>
+        </w:rPr>
+      </w:pPr>
+      <w:r>
+        <w:rPr>
+          <w:lang w:val="en-US"/>
+        </w:rPr>
+        <w:t>Google Chrome</w:t>
+      </w:r>
+      <w:r>
+        <w:rPr>
+          <w:lang w:val="en-US"/>
+        </w:rPr>
+        <w:tab/>
+      </w:r>
+      <w:r>
+        <w:rPr>
+          <w:lang w:val="en-US"/>
+        </w:rPr>
+        <w:tab/>
+        <w:t xml:space="preserve">Version </w:t>
+      </w:r>
+      <w:r>
+        <w:rPr>
+          <w:rFonts w:cs="Arial"/>
+          <w:color w:val="222222"/>
+          <w:shd w:val="clear" w:color="auto" w:fill="FFFFFF"/>
+          <w:lang w:val="en-US"/>
+        </w:rPr>
+        <w:t>51.0.2704.63</w:t>
+      </w:r>
+    </w:p>
+    <w:p>
+      <w:pPr>
+        <w:rPr>
+          <w:lang w:val="en-US"/>
+        </w:rPr>
+      </w:pPr>
+      <w:r>
+        <w:rPr>
+          <w:lang w:val="en-US"/>
+        </w:rPr>
+        <w:t>Additionally, responsiveness and compliance to mobile</w:t>
+      </w:r>
+      <w:r>
+        <w:rPr>
+          <w:lang w:val="en-US"/>
+        </w:rPr>
+        <w:t xml:space="preserve"> device screen sizes would be fa</w:t>
+      </w:r>
+      <w:r>
+        <w:rPr>
+          <w:lang w:val="en-US"/>
+        </w:rPr>
+        <w:t>vorable.</w:t>
+      </w:r>
+    </w:p>
+    <w:p>
+      <w:pPr>
+        <w:pStyle w:val="berschrift3"/>
+        <w:rPr>
+          <w:lang w:val="en-US"/>
+        </w:rPr>
+      </w:pPr>
+      <w:r>
+        <w:rPr>
+          <w:lang w:val="en-US"/>
+        </w:rPr>
+        <w:lastRenderedPageBreak/>
+        <w:t>Decision</w:t>
+      </w:r>
+    </w:p>
+    <w:p>
+      <w:pPr>
+        <w:rPr>
+          <w:lang w:val="en-US"/>
+        </w:rPr>
+      </w:pPr>
+      <w:r>
+        <w:rPr>
+          <w:lang w:val="en-US"/>
+        </w:rPr>
+        <w:t>As core technology for the frontend AngularJS was chosen. AngularJS is a popular framework for creating dynamic web applications. It is the frontend technology best understood amongst Kanbanana team members. Further it is maintained by a reliable source – Google (Alphabet) – and has a better performance than its competitors EmberJS and BackboneJS.</w:t>
       </w:r>
     </w:p>
     <w:p>
@@ -17983,14 +18587,13 @@
           <w:lang w:val="en-US"/>
         </w:rPr>
       </w:pPr>
-      <w:bookmarkStart w:id="98" w:name="_Toc452123668"/>
       <w:r>
         <w:rPr>
           <w:lang w:val="en-US"/>
         </w:rPr>
         <w:t>Deployment</w:t>
       </w:r>
-      <w:bookmarkEnd w:id="98"/>
+      <w:bookmarkEnd w:id="111"/>
     </w:p>
     <w:p>
       <w:pPr>
@@ -18026,7 +18629,7 @@
           <w:lang w:val="en-US"/>
         </w:rPr>
       </w:pPr>
-      <w:bookmarkStart w:id="99" w:name="_Toc452123669"/>
+      <w:bookmarkStart w:id="113" w:name="_Toc452123669"/>
       <w:r>
         <w:rPr>
           <w:lang w:val="en-US"/>
@@ -18034,7 +18637,7 @@
         <w:lastRenderedPageBreak/>
         <w:t>Quality Scenarios</w:t>
       </w:r>
-      <w:bookmarkEnd w:id="99"/>
+      <w:bookmarkEnd w:id="113"/>
     </w:p>
     <w:p>
       <w:pPr>
@@ -18064,7 +18667,7 @@
           <w:lang w:val="en-US"/>
         </w:rPr>
       </w:pPr>
-      <w:bookmarkStart w:id="100" w:name="_Toc452123670"/>
+      <w:bookmarkStart w:id="114" w:name="_Toc452123670"/>
       <w:r>
         <w:rPr>
           <w:lang w:val="en-US"/>
@@ -18072,7 +18675,7 @@
         <w:lastRenderedPageBreak/>
         <w:t>Technical Risks</w:t>
       </w:r>
-      <w:bookmarkEnd w:id="100"/>
+      <w:bookmarkEnd w:id="114"/>
     </w:p>
     <w:p>
       <w:pPr>
@@ -18094,7 +18697,7 @@
           <w:lang w:val="en-US"/>
         </w:rPr>
       </w:pPr>
-      <w:bookmarkStart w:id="101" w:name="_Toc452123671"/>
+      <w:bookmarkStart w:id="115" w:name="_Toc452123671"/>
       <w:r>
         <w:rPr>
           <w:lang w:val="en-US"/>
@@ -18102,7 +18705,7 @@
         <w:lastRenderedPageBreak/>
         <w:t>Glossary</w:t>
       </w:r>
-      <w:bookmarkEnd w:id="101"/>
+      <w:bookmarkEnd w:id="115"/>
     </w:p>
     <w:p>
       <w:pPr>
@@ -18259,7 +18862,7 @@
           <w:lang w:val="en-US"/>
         </w:rPr>
       </w:pPr>
-      <w:bookmarkStart w:id="102" w:name="_Toc452123672"/>
+      <w:bookmarkStart w:id="116" w:name="_Toc452123672"/>
       <w:r>
         <w:rPr>
           <w:lang w:val="en-US"/>
@@ -18267,7 +18870,7 @@
         <w:lastRenderedPageBreak/>
         <w:t>List of Figures</w:t>
       </w:r>
-      <w:bookmarkEnd w:id="102"/>
+      <w:bookmarkEnd w:id="116"/>
     </w:p>
     <w:p>
       <w:pPr>
@@ -18621,14 +19224,14 @@
           <w:lang w:val="en-US"/>
         </w:rPr>
       </w:pPr>
-      <w:bookmarkStart w:id="103" w:name="_Toc452123673"/>
+      <w:bookmarkStart w:id="117" w:name="_Toc452123673"/>
       <w:r>
         <w:rPr>
           <w:lang w:val="en-US"/>
         </w:rPr>
         <w:t>List of Tables</w:t>
       </w:r>
-      <w:bookmarkEnd w:id="103"/>
+      <w:bookmarkEnd w:id="117"/>
     </w:p>
     <w:p>
       <w:pPr>
@@ -19185,7 +19788,7 @@
           <w:lang w:val="en-US"/>
         </w:rPr>
       </w:pPr>
-      <w:bookmarkStart w:id="104" w:name="_Toc452123674"/>
+      <w:bookmarkStart w:id="118" w:name="_Toc452123674"/>
       <w:r>
         <w:rPr>
           <w:lang w:val="en-US"/>
@@ -19193,7 +19796,7 @@
         <w:lastRenderedPageBreak/>
         <w:t>List of Abbreviations</w:t>
       </w:r>
-      <w:bookmarkEnd w:id="104"/>
+      <w:bookmarkEnd w:id="118"/>
     </w:p>
     <w:p>
       <w:pPr>
@@ -19860,7 +20463,7 @@
           <w:lang w:val="en-US"/>
         </w:rPr>
       </w:pPr>
-      <w:bookmarkStart w:id="105" w:name="_Toc452123675"/>
+      <w:bookmarkStart w:id="119" w:name="_Toc452123675"/>
       <w:r>
         <w:rPr>
           <w:lang w:val="en-US"/>
@@ -19868,7 +20471,7 @@
         <w:lastRenderedPageBreak/>
         <w:t>Version History</w:t>
       </w:r>
-      <w:bookmarkEnd w:id="105"/>
+      <w:bookmarkEnd w:id="119"/>
     </w:p>
     <w:tbl>
       <w:tblPr>
@@ -20199,27 +20802,14 @@
     <w:r>
       <w:instrText xml:space="preserve"> IF  </w:instrText>
     </w:r>
-    <w:r>
-      <w:fldChar w:fldCharType="begin"/>
-    </w:r>
-    <w:r>
-      <w:instrText xml:space="preserve"> STYLEREF "Überschrift 1" \n \* MERGEFORMAT </w:instrText>
-    </w:r>
-    <w:r>
-      <w:fldChar w:fldCharType="separate"/>
-    </w:r>
-    <w:r>
-      <w:rPr>
-        <w:noProof/>
-      </w:rPr>
-      <w:instrText>1</w:instrText>
-    </w:r>
-    <w:r>
-      <w:rPr>
-        <w:noProof/>
-      </w:rPr>
-      <w:fldChar w:fldCharType="end"/>
-    </w:r>
+    <w:fldSimple w:instr=" STYLEREF &quot;Überschrift 1&quot; \n \* MERGEFORMAT ">
+      <w:r>
+        <w:rPr>
+          <w:noProof/>
+        </w:rPr>
+        <w:instrText>8</w:instrText>
+      </w:r>
+    </w:fldSimple>
     <w:r>
       <w:instrText xml:space="preserve">&lt;&gt;"0" </w:instrText>
     </w:r>
@@ -20229,30 +20819,14 @@
     <w:r>
       <w:instrText xml:space="preserve"> QUOTE </w:instrText>
     </w:r>
-    <w:r>
-      <w:fldChar w:fldCharType="begin"/>
-    </w:r>
-    <w:r>
-      <w:instrText xml:space="preserve"> STYLEREF "Überschri</w:instrText>
-    </w:r>
-    <w:r>
-      <w:instrText xml:space="preserve">ft 1" \n \* MERGEFORMAT </w:instrText>
-    </w:r>
-    <w:r>
-      <w:fldChar w:fldCharType="separate"/>
-    </w:r>
-    <w:r>
-      <w:rPr>
-        <w:noProof/>
-      </w:rPr>
-      <w:instrText>1</w:instrText>
-    </w:r>
-    <w:r>
-      <w:rPr>
-        <w:noProof/>
-      </w:rPr>
-      <w:fldChar w:fldCharType="end"/>
-    </w:r>
+    <w:fldSimple w:instr=" STYLEREF &quot;Überschrift 1&quot; \n \* MERGEFORMAT ">
+      <w:r>
+        <w:rPr>
+          <w:noProof/>
+        </w:rPr>
+        <w:instrText>8</w:instrText>
+      </w:r>
+    </w:fldSimple>
     <w:r>
       <w:instrText xml:space="preserve"> " " \* MERGEFORMAT </w:instrText>
     </w:r>
@@ -20263,7 +20837,7 @@
       <w:rPr>
         <w:noProof/>
       </w:rPr>
-      <w:instrText>1</w:instrText>
+      <w:instrText>8</w:instrText>
     </w:r>
     <w:r>
       <w:instrText xml:space="preserve"> </w:instrText>
@@ -20281,32 +20855,19 @@
       <w:rPr>
         <w:noProof/>
       </w:rPr>
-      <w:t xml:space="preserve">1 </w:t>
+      <w:t xml:space="preserve">8 </w:t>
     </w:r>
     <w:r>
       <w:fldChar w:fldCharType="end"/>
     </w:r>
-    <w:r>
-      <w:fldChar w:fldCharType="begin"/>
-    </w:r>
-    <w:r>
-      <w:instrText xml:space="preserve"> STYLEREF "Überschrift 1" \* MERGEFORMAT </w:instrText>
-    </w:r>
-    <w:r>
-      <w:fldChar w:fldCharType="separate"/>
-    </w:r>
-    <w:r>
-      <w:rPr>
-        <w:noProof/>
-      </w:rPr>
-      <w:t>Introduction and Goals</w:t>
-    </w:r>
-    <w:r>
-      <w:rPr>
-        <w:noProof/>
-      </w:rPr>
-      <w:fldChar w:fldCharType="end"/>
-    </w:r>
+    <w:fldSimple w:instr=" STYLEREF &quot;Überschrift 1&quot; \* MERGEFORMAT ">
+      <w:r>
+        <w:rPr>
+          <w:noProof/>
+        </w:rPr>
+        <w:t>Design Decisions</w:t>
+      </w:r>
+    </w:fldSimple>
     <w:r>
       <w:tab/>
     </w:r>
@@ -20323,7 +20884,7 @@
       <w:rPr>
         <w:noProof/>
       </w:rPr>
-      <w:t>7</w:t>
+      <w:t>34</w:t>
     </w:r>
     <w:r>
       <w:fldChar w:fldCharType="end"/>
@@ -22469,6 +23030,119 @@
     </w:lvl>
   </w:abstractNum>
   <w:abstractNum w:abstractNumId="37">
+    <w:nsid w:val="65E26A3E"/>
+    <w:multiLevelType w:val="hybridMultilevel"/>
+    <w:tmpl w:val="511E67BA"/>
+    <w:lvl w:ilvl="0" w:tplc="04090001">
+      <w:start w:val="1"/>
+      <w:numFmt w:val="bullet"/>
+      <w:lvlText w:val=""/>
+      <w:lvlJc w:val="left"/>
+      <w:pPr>
+        <w:ind w:left="720" w:hanging="360"/>
+      </w:pPr>
+      <w:rPr>
+        <w:rFonts w:ascii="Symbol" w:hAnsi="Symbol" w:hint="default"/>
+      </w:rPr>
+    </w:lvl>
+    <w:lvl w:ilvl="1" w:tplc="04090003" w:tentative="1">
+      <w:start w:val="1"/>
+      <w:numFmt w:val="bullet"/>
+      <w:lvlText w:val="o"/>
+      <w:lvlJc w:val="left"/>
+      <w:pPr>
+        <w:ind w:left="1440" w:hanging="360"/>
+      </w:pPr>
+      <w:rPr>
+        <w:rFonts w:ascii="Courier New" w:hAnsi="Courier New" w:cs="Courier New" w:hint="default"/>
+      </w:rPr>
+    </w:lvl>
+    <w:lvl w:ilvl="2" w:tplc="04090005" w:tentative="1">
+      <w:start w:val="1"/>
+      <w:numFmt w:val="bullet"/>
+      <w:lvlText w:val=""/>
+      <w:lvlJc w:val="left"/>
+      <w:pPr>
+        <w:ind w:left="2160" w:hanging="360"/>
+      </w:pPr>
+      <w:rPr>
+        <w:rFonts w:ascii="Wingdings" w:hAnsi="Wingdings" w:hint="default"/>
+      </w:rPr>
+    </w:lvl>
+    <w:lvl w:ilvl="3" w:tplc="04090001" w:tentative="1">
+      <w:start w:val="1"/>
+      <w:numFmt w:val="bullet"/>
+      <w:lvlText w:val=""/>
+      <w:lvlJc w:val="left"/>
+      <w:pPr>
+        <w:ind w:left="2880" w:hanging="360"/>
+      </w:pPr>
+      <w:rPr>
+        <w:rFonts w:ascii="Symbol" w:hAnsi="Symbol" w:hint="default"/>
+      </w:rPr>
+    </w:lvl>
+    <w:lvl w:ilvl="4" w:tplc="04090003" w:tentative="1">
+      <w:start w:val="1"/>
+      <w:numFmt w:val="bullet"/>
+      <w:lvlText w:val="o"/>
+      <w:lvlJc w:val="left"/>
+      <w:pPr>
+        <w:ind w:left="3600" w:hanging="360"/>
+      </w:pPr>
+      <w:rPr>
+        <w:rFonts w:ascii="Courier New" w:hAnsi="Courier New" w:cs="Courier New" w:hint="default"/>
+      </w:rPr>
+    </w:lvl>
+    <w:lvl w:ilvl="5" w:tplc="04090005" w:tentative="1">
+      <w:start w:val="1"/>
+      <w:numFmt w:val="bullet"/>
+      <w:lvlText w:val=""/>
+      <w:lvlJc w:val="left"/>
+      <w:pPr>
+        <w:ind w:left="4320" w:hanging="360"/>
+      </w:pPr>
+      <w:rPr>
+        <w:rFonts w:ascii="Wingdings" w:hAnsi="Wingdings" w:hint="default"/>
+      </w:rPr>
+    </w:lvl>
+    <w:lvl w:ilvl="6" w:tplc="04090001" w:tentative="1">
+      <w:start w:val="1"/>
+      <w:numFmt w:val="bullet"/>
+      <w:lvlText w:val=""/>
+      <w:lvlJc w:val="left"/>
+      <w:pPr>
+        <w:ind w:left="5040" w:hanging="360"/>
+      </w:pPr>
+      <w:rPr>
+        <w:rFonts w:ascii="Symbol" w:hAnsi="Symbol" w:hint="default"/>
+      </w:rPr>
+    </w:lvl>
+    <w:lvl w:ilvl="7" w:tplc="04090003" w:tentative="1">
+      <w:start w:val="1"/>
+      <w:numFmt w:val="bullet"/>
+      <w:lvlText w:val="o"/>
+      <w:lvlJc w:val="left"/>
+      <w:pPr>
+        <w:ind w:left="5760" w:hanging="360"/>
+      </w:pPr>
+      <w:rPr>
+        <w:rFonts w:ascii="Courier New" w:hAnsi="Courier New" w:cs="Courier New" w:hint="default"/>
+      </w:rPr>
+    </w:lvl>
+    <w:lvl w:ilvl="8" w:tplc="04090005" w:tentative="1">
+      <w:start w:val="1"/>
+      <w:numFmt w:val="bullet"/>
+      <w:lvlText w:val=""/>
+      <w:lvlJc w:val="left"/>
+      <w:pPr>
+        <w:ind w:left="6480" w:hanging="360"/>
+      </w:pPr>
+      <w:rPr>
+        <w:rFonts w:ascii="Wingdings" w:hAnsi="Wingdings" w:hint="default"/>
+      </w:rPr>
+    </w:lvl>
+  </w:abstractNum>
+  <w:abstractNum w:abstractNumId="38">
     <w:nsid w:val="6AA57A17"/>
     <w:multiLevelType w:val="singleLevel"/>
     <w:tmpl w:val="1AB4F454"/>
@@ -22490,7 +23164,7 @@
       </w:rPr>
     </w:lvl>
   </w:abstractNum>
-  <w:abstractNum w:abstractNumId="38">
+  <w:abstractNum w:abstractNumId="39">
     <w:nsid w:val="6C362613"/>
     <w:multiLevelType w:val="singleLevel"/>
     <w:tmpl w:val="0407000F"/>
@@ -22507,7 +23181,7 @@
       </w:pPr>
     </w:lvl>
   </w:abstractNum>
-  <w:abstractNum w:abstractNumId="39">
+  <w:abstractNum w:abstractNumId="40">
     <w:nsid w:val="70DF772D"/>
     <w:multiLevelType w:val="singleLevel"/>
     <w:tmpl w:val="0407000F"/>
@@ -22524,7 +23198,7 @@
       </w:pPr>
     </w:lvl>
   </w:abstractNum>
-  <w:abstractNum w:abstractNumId="40">
+  <w:abstractNum w:abstractNumId="41">
     <w:nsid w:val="74953A54"/>
     <w:multiLevelType w:val="hybridMultilevel"/>
     <w:tmpl w:val="DF3EF350"/>
@@ -22637,7 +23311,7 @@
       </w:rPr>
     </w:lvl>
   </w:abstractNum>
-  <w:abstractNum w:abstractNumId="41">
+  <w:abstractNum w:abstractNumId="42">
     <w:nsid w:val="75411D43"/>
     <w:multiLevelType w:val="singleLevel"/>
     <w:tmpl w:val="1AB4F454"/>
@@ -22659,7 +23333,7 @@
       </w:rPr>
     </w:lvl>
   </w:abstractNum>
-  <w:abstractNum w:abstractNumId="42">
+  <w:abstractNum w:abstractNumId="43">
     <w:nsid w:val="78B33B6C"/>
     <w:multiLevelType w:val="singleLevel"/>
     <w:tmpl w:val="1AB4F454"/>
@@ -22681,7 +23355,7 @@
       </w:rPr>
     </w:lvl>
   </w:abstractNum>
-  <w:abstractNum w:abstractNumId="43">
+  <w:abstractNum w:abstractNumId="44">
     <w:nsid w:val="7D8A6FE6"/>
     <w:multiLevelType w:val="multilevel"/>
     <w:tmpl w:val="F5123CA6"/>
@@ -22804,7 +23478,7 @@
     </w:lvl>
   </w:abstractNum>
   <w:num w:numId="1">
-    <w:abstractNumId w:val="43"/>
+    <w:abstractNumId w:val="44"/>
   </w:num>
   <w:num w:numId="2">
     <w:abstractNumId w:val="6"/>
@@ -22837,10 +23511,10 @@
     <w:abstractNumId w:val="0"/>
   </w:num>
   <w:num w:numId="12">
-    <w:abstractNumId w:val="42"/>
+    <w:abstractNumId w:val="43"/>
   </w:num>
   <w:num w:numId="13">
-    <w:abstractNumId w:val="41"/>
+    <w:abstractNumId w:val="42"/>
   </w:num>
   <w:num w:numId="14">
     <w:abstractNumId w:val="29"/>
@@ -22855,7 +23529,7 @@
     <w:abstractNumId w:val="14"/>
   </w:num>
   <w:num w:numId="18">
-    <w:abstractNumId w:val="37"/>
+    <w:abstractNumId w:val="38"/>
   </w:num>
   <w:num w:numId="19">
     <w:abstractNumId w:val="36"/>
@@ -22870,10 +23544,10 @@
     <w:abstractNumId w:val="33"/>
   </w:num>
   <w:num w:numId="23">
-    <w:abstractNumId w:val="39"/>
+    <w:abstractNumId w:val="40"/>
   </w:num>
   <w:num w:numId="24">
-    <w:abstractNumId w:val="38"/>
+    <w:abstractNumId w:val="39"/>
   </w:num>
   <w:num w:numId="25">
     <w:abstractNumId w:val="23"/>
@@ -22894,7 +23568,7 @@
     <w:abstractNumId w:val="31"/>
   </w:num>
   <w:num w:numId="31">
-    <w:abstractNumId w:val="40"/>
+    <w:abstractNumId w:val="41"/>
   </w:num>
   <w:num w:numId="32">
     <w:abstractNumId w:val="26"/>
@@ -22934,6 +23608,9 @@
   </w:num>
   <w:num w:numId="44">
     <w:abstractNumId w:val="30"/>
+  </w:num>
+  <w:num w:numId="45">
+    <w:abstractNumId w:val="37"/>
   </w:num>
   <w:numIdMacAtCleanup w:val="30"/>
 </w:numbering>
@@ -24789,7 +25466,7 @@
 </file>
 
 <file path=customXml/itemProps1.xml><?xml version="1.0" encoding="utf-8"?>
-<ds:datastoreItem xmlns:ds="http://schemas.openxmlformats.org/officeDocument/2006/customXml" ds:itemID="{6C9CCCB2-36F1-439C-94AD-FE69B566EFD1}">
+<ds:datastoreItem xmlns:ds="http://schemas.openxmlformats.org/officeDocument/2006/customXml" ds:itemID="{2EC80087-8DCB-4715-AEFF-4B95124F6DE7}">
   <ds:schemaRefs>
     <ds:schemaRef ds:uri="http://schemas.openxmlformats.org/officeDocument/2006/bibliography"/>
   </ds:schemaRefs>

</xml_diff>

<commit_message>
[KNOW-93] dynamic webserver components
</commit_message>
<xml_diff>
--- a/docs/documentation/architecture/Architecture Documentation.docx
+++ b/docs/documentation/architecture/Architecture Documentation.docx
@@ -722,7 +722,7 @@
           <w:lang w:val="en-US"/>
         </w:rPr>
       </w:pPr>
-      <w:bookmarkStart w:id="0" w:name="_Toc452126770"/>
+      <w:bookmarkStart w:id="0" w:name="_Toc452387836"/>
       <w:r>
         <w:rPr>
           <w:lang w:val="en-US"/>
@@ -740,7 +740,6 @@
           <w:b w:val="0"/>
           <w:sz w:val="22"/>
           <w:szCs w:val="22"/>
-          <w:lang w:val="en-US"/>
         </w:rPr>
       </w:pPr>
       <w:r>
@@ -768,27 +767,18 @@
         <w:t>Table of Contents</w:t>
       </w:r>
       <w:r>
-        <w:rPr>
-          <w:lang w:val="en-US"/>
-        </w:rPr>
         <w:tab/>
       </w:r>
       <w:r>
         <w:fldChar w:fldCharType="begin"/>
       </w:r>
       <w:r>
-        <w:rPr>
-          <w:lang w:val="en-US"/>
-        </w:rPr>
-        <w:instrText xml:space="preserve"> PAGEREF _Toc452126770 \h </w:instrText>
+        <w:instrText xml:space="preserve"> PAGEREF _Toc452387836 \h </w:instrText>
       </w:r>
       <w:r>
         <w:fldChar w:fldCharType="separate"/>
       </w:r>
       <w:r>
-        <w:rPr>
-          <w:lang w:val="en-US"/>
-        </w:rPr>
         <w:t>2</w:t>
       </w:r>
       <w:r>
@@ -803,38 +793,25 @@
           <w:b w:val="0"/>
           <w:sz w:val="22"/>
           <w:szCs w:val="22"/>
-          <w:lang w:val="en-US"/>
-        </w:rPr>
-      </w:pPr>
-      <w:r>
-        <w:rPr>
-          <w:lang w:val="en-US"/>
-        </w:rPr>
+        </w:rPr>
+      </w:pPr>
+      <w:r>
         <w:t>Preface</w:t>
       </w:r>
       <w:r>
-        <w:rPr>
-          <w:lang w:val="en-US"/>
-        </w:rPr>
         <w:tab/>
       </w:r>
       <w:r>
         <w:fldChar w:fldCharType="begin"/>
       </w:r>
       <w:r>
-        <w:rPr>
-          <w:lang w:val="en-US"/>
-        </w:rPr>
-        <w:instrText xml:space="preserve"> PAGEREF _Toc452126771 \h </w:instrText>
+        <w:instrText xml:space="preserve"> PAGEREF _Toc452387837 \h </w:instrText>
       </w:r>
       <w:r>
         <w:fldChar w:fldCharType="separate"/>
       </w:r>
       <w:r>
-        <w:rPr>
-          <w:lang w:val="en-US"/>
-        </w:rPr>
-        <w:t>4</w:t>
+        <w:t>5</w:t>
       </w:r>
       <w:r>
         <w:fldChar w:fldCharType="end"/>
@@ -886,7 +863,7 @@
         <w:rPr>
           <w:lang w:val="en-US"/>
         </w:rPr>
-        <w:instrText xml:space="preserve"> PAGEREF _Toc452126772 \h </w:instrText>
+        <w:instrText xml:space="preserve"> PAGEREF _Toc452387838 \h </w:instrText>
       </w:r>
       <w:r>
         <w:fldChar w:fldCharType="separate"/>
@@ -895,7 +872,7 @@
         <w:rPr>
           <w:lang w:val="en-US"/>
         </w:rPr>
-        <w:t>5</w:t>
+        <w:t>6</w:t>
       </w:r>
       <w:r>
         <w:fldChar w:fldCharType="end"/>
@@ -945,7 +922,7 @@
         <w:rPr>
           <w:lang w:val="en-US"/>
         </w:rPr>
-        <w:instrText xml:space="preserve"> PAGEREF _Toc452126773 \h </w:instrText>
+        <w:instrText xml:space="preserve"> PAGEREF _Toc452387839 \h </w:instrText>
       </w:r>
       <w:r>
         <w:fldChar w:fldCharType="separate"/>
@@ -954,7 +931,7 @@
         <w:rPr>
           <w:lang w:val="en-US"/>
         </w:rPr>
-        <w:t>5</w:t>
+        <w:t>6</w:t>
       </w:r>
       <w:r>
         <w:fldChar w:fldCharType="end"/>
@@ -967,7 +944,6 @@
           <w:rFonts w:asciiTheme="minorHAnsi" w:eastAsiaTheme="minorEastAsia" w:hAnsiTheme="minorHAnsi" w:cstheme="minorBidi"/>
           <w:sz w:val="22"/>
           <w:szCs w:val="22"/>
-          <w:lang w:val="en-US"/>
         </w:rPr>
       </w:pPr>
       <w:r>
@@ -981,7 +957,6 @@
           <w:rFonts w:asciiTheme="minorHAnsi" w:eastAsiaTheme="minorEastAsia" w:hAnsiTheme="minorHAnsi" w:cstheme="minorBidi"/>
           <w:sz w:val="22"/>
           <w:szCs w:val="22"/>
-          <w:lang w:val="en-US"/>
         </w:rPr>
         <w:tab/>
       </w:r>
@@ -992,28 +967,19 @@
         <w:t>Quality Goals</w:t>
       </w:r>
       <w:r>
-        <w:rPr>
-          <w:lang w:val="en-US"/>
-        </w:rPr>
         <w:tab/>
       </w:r>
       <w:r>
         <w:fldChar w:fldCharType="begin"/>
       </w:r>
       <w:r>
-        <w:rPr>
-          <w:lang w:val="en-US"/>
-        </w:rPr>
-        <w:instrText xml:space="preserve"> PAGEREF _Toc452126774 \h </w:instrText>
+        <w:instrText xml:space="preserve"> PAGEREF _Toc452387840 \h </w:instrText>
       </w:r>
       <w:r>
         <w:fldChar w:fldCharType="separate"/>
       </w:r>
       <w:r>
-        <w:rPr>
-          <w:lang w:val="en-US"/>
-        </w:rPr>
-        <w:t>6</w:t>
+        <w:t>7</w:t>
       </w:r>
       <w:r>
         <w:fldChar w:fldCharType="end"/>
@@ -1026,7 +992,6 @@
           <w:rFonts w:asciiTheme="minorHAnsi" w:eastAsiaTheme="minorEastAsia" w:hAnsiTheme="minorHAnsi" w:cstheme="minorBidi"/>
           <w:sz w:val="22"/>
           <w:szCs w:val="22"/>
-          <w:lang w:val="en-US"/>
         </w:rPr>
       </w:pPr>
       <w:r>
@@ -1040,7 +1005,6 @@
           <w:rFonts w:asciiTheme="minorHAnsi" w:eastAsiaTheme="minorEastAsia" w:hAnsiTheme="minorHAnsi" w:cstheme="minorBidi"/>
           <w:sz w:val="22"/>
           <w:szCs w:val="22"/>
-          <w:lang w:val="en-US"/>
         </w:rPr>
         <w:tab/>
       </w:r>
@@ -1051,28 +1015,19 @@
         <w:t>Usability</w:t>
       </w:r>
       <w:r>
-        <w:rPr>
-          <w:lang w:val="en-US"/>
-        </w:rPr>
         <w:tab/>
       </w:r>
       <w:r>
         <w:fldChar w:fldCharType="begin"/>
       </w:r>
       <w:r>
-        <w:rPr>
-          <w:lang w:val="en-US"/>
-        </w:rPr>
-        <w:instrText xml:space="preserve"> PAGEREF _Toc452126775 \h </w:instrText>
+        <w:instrText xml:space="preserve"> PAGEREF _Toc452387841 \h </w:instrText>
       </w:r>
       <w:r>
         <w:fldChar w:fldCharType="separate"/>
       </w:r>
       <w:r>
-        <w:rPr>
-          <w:lang w:val="en-US"/>
-        </w:rPr>
-        <w:t>6</w:t>
+        <w:t>7</w:t>
       </w:r>
       <w:r>
         <w:fldChar w:fldCharType="end"/>
@@ -1085,7 +1040,6 @@
           <w:rFonts w:asciiTheme="minorHAnsi" w:eastAsiaTheme="minorEastAsia" w:hAnsiTheme="minorHAnsi" w:cstheme="minorBidi"/>
           <w:sz w:val="22"/>
           <w:szCs w:val="22"/>
-          <w:lang w:val="en-US"/>
         </w:rPr>
       </w:pPr>
       <w:r>
@@ -1099,7 +1053,6 @@
           <w:rFonts w:asciiTheme="minorHAnsi" w:eastAsiaTheme="minorEastAsia" w:hAnsiTheme="minorHAnsi" w:cstheme="minorBidi"/>
           <w:sz w:val="22"/>
           <w:szCs w:val="22"/>
-          <w:lang w:val="en-US"/>
         </w:rPr>
         <w:tab/>
       </w:r>
@@ -1110,28 +1063,19 @@
         <w:t>Testability</w:t>
       </w:r>
       <w:r>
-        <w:rPr>
-          <w:lang w:val="en-US"/>
-        </w:rPr>
         <w:tab/>
       </w:r>
       <w:r>
         <w:fldChar w:fldCharType="begin"/>
       </w:r>
       <w:r>
-        <w:rPr>
-          <w:lang w:val="en-US"/>
-        </w:rPr>
-        <w:instrText xml:space="preserve"> PAGEREF _Toc452126776 \h </w:instrText>
+        <w:instrText xml:space="preserve"> PAGEREF _Toc452387842 \h </w:instrText>
       </w:r>
       <w:r>
         <w:fldChar w:fldCharType="separate"/>
       </w:r>
       <w:r>
-        <w:rPr>
-          <w:lang w:val="en-US"/>
-        </w:rPr>
-        <w:t>6</w:t>
+        <w:t>7</w:t>
       </w:r>
       <w:r>
         <w:fldChar w:fldCharType="end"/>
@@ -1144,7 +1088,6 @@
           <w:rFonts w:asciiTheme="minorHAnsi" w:eastAsiaTheme="minorEastAsia" w:hAnsiTheme="minorHAnsi" w:cstheme="minorBidi"/>
           <w:sz w:val="22"/>
           <w:szCs w:val="22"/>
-          <w:lang w:val="en-US"/>
         </w:rPr>
       </w:pPr>
       <w:r>
@@ -1158,7 +1101,6 @@
           <w:rFonts w:asciiTheme="minorHAnsi" w:eastAsiaTheme="minorEastAsia" w:hAnsiTheme="minorHAnsi" w:cstheme="minorBidi"/>
           <w:sz w:val="22"/>
           <w:szCs w:val="22"/>
-          <w:lang w:val="en-US"/>
         </w:rPr>
         <w:tab/>
       </w:r>
@@ -1169,28 +1111,19 @@
         <w:t>Documentation</w:t>
       </w:r>
       <w:r>
-        <w:rPr>
-          <w:lang w:val="en-US"/>
-        </w:rPr>
         <w:tab/>
       </w:r>
       <w:r>
         <w:fldChar w:fldCharType="begin"/>
       </w:r>
       <w:r>
-        <w:rPr>
-          <w:lang w:val="en-US"/>
-        </w:rPr>
-        <w:instrText xml:space="preserve"> PAGEREF _Toc452126777 \h </w:instrText>
+        <w:instrText xml:space="preserve"> PAGEREF _Toc452387843 \h </w:instrText>
       </w:r>
       <w:r>
         <w:fldChar w:fldCharType="separate"/>
       </w:r>
       <w:r>
-        <w:rPr>
-          <w:lang w:val="en-US"/>
-        </w:rPr>
-        <w:t>6</w:t>
+        <w:t>7</w:t>
       </w:r>
       <w:r>
         <w:fldChar w:fldCharType="end"/>
@@ -1203,7 +1136,6 @@
           <w:rFonts w:asciiTheme="minorHAnsi" w:eastAsiaTheme="minorEastAsia" w:hAnsiTheme="minorHAnsi" w:cstheme="minorBidi"/>
           <w:sz w:val="22"/>
           <w:szCs w:val="22"/>
-          <w:lang w:val="en-US"/>
         </w:rPr>
       </w:pPr>
       <w:r>
@@ -1217,7 +1149,6 @@
           <w:rFonts w:asciiTheme="minorHAnsi" w:eastAsiaTheme="minorEastAsia" w:hAnsiTheme="minorHAnsi" w:cstheme="minorBidi"/>
           <w:sz w:val="22"/>
           <w:szCs w:val="22"/>
-          <w:lang w:val="en-US"/>
         </w:rPr>
         <w:tab/>
       </w:r>
@@ -1228,28 +1159,19 @@
         <w:t>Stakeholders</w:t>
       </w:r>
       <w:r>
-        <w:rPr>
-          <w:lang w:val="en-US"/>
-        </w:rPr>
         <w:tab/>
       </w:r>
       <w:r>
         <w:fldChar w:fldCharType="begin"/>
       </w:r>
       <w:r>
-        <w:rPr>
-          <w:lang w:val="en-US"/>
-        </w:rPr>
-        <w:instrText xml:space="preserve"> PAGEREF _Toc452126778 \h </w:instrText>
+        <w:instrText xml:space="preserve"> PAGEREF _Toc452387844 \h </w:instrText>
       </w:r>
       <w:r>
         <w:fldChar w:fldCharType="separate"/>
       </w:r>
       <w:r>
-        <w:rPr>
-          <w:lang w:val="en-US"/>
-        </w:rPr>
-        <w:t>6</w:t>
+        <w:t>7</w:t>
       </w:r>
       <w:r>
         <w:fldChar w:fldCharType="end"/>
@@ -1262,7 +1184,6 @@
           <w:rFonts w:asciiTheme="minorHAnsi" w:eastAsiaTheme="minorEastAsia" w:hAnsiTheme="minorHAnsi" w:cstheme="minorBidi"/>
           <w:sz w:val="22"/>
           <w:szCs w:val="22"/>
-          <w:lang w:val="en-US"/>
         </w:rPr>
       </w:pPr>
       <w:r>
@@ -1276,7 +1197,6 @@
           <w:rFonts w:asciiTheme="minorHAnsi" w:eastAsiaTheme="minorEastAsia" w:hAnsiTheme="minorHAnsi" w:cstheme="minorBidi"/>
           <w:sz w:val="22"/>
           <w:szCs w:val="22"/>
-          <w:lang w:val="en-US"/>
         </w:rPr>
         <w:tab/>
       </w:r>
@@ -1287,28 +1207,19 @@
         <w:t>Software Architects</w:t>
       </w:r>
       <w:r>
-        <w:rPr>
-          <w:lang w:val="en-US"/>
-        </w:rPr>
         <w:tab/>
       </w:r>
       <w:r>
         <w:fldChar w:fldCharType="begin"/>
       </w:r>
       <w:r>
-        <w:rPr>
-          <w:lang w:val="en-US"/>
-        </w:rPr>
-        <w:instrText xml:space="preserve"> PAGEREF _Toc452126779 \h </w:instrText>
+        <w:instrText xml:space="preserve"> PAGEREF _Toc452387845 \h </w:instrText>
       </w:r>
       <w:r>
         <w:fldChar w:fldCharType="separate"/>
       </w:r>
       <w:r>
-        <w:rPr>
-          <w:lang w:val="en-US"/>
-        </w:rPr>
-        <w:t>6</w:t>
+        <w:t>7</w:t>
       </w:r>
       <w:r>
         <w:fldChar w:fldCharType="end"/>
@@ -1358,7 +1269,7 @@
         <w:rPr>
           <w:lang w:val="en-US"/>
         </w:rPr>
-        <w:instrText xml:space="preserve"> PAGEREF _Toc452126780 \h </w:instrText>
+        <w:instrText xml:space="preserve"> PAGEREF _Toc452387846 \h </w:instrText>
       </w:r>
       <w:r>
         <w:fldChar w:fldCharType="separate"/>
@@ -1367,7 +1278,7 @@
         <w:rPr>
           <w:lang w:val="en-US"/>
         </w:rPr>
-        <w:t>6</w:t>
+        <w:t>7</w:t>
       </w:r>
       <w:r>
         <w:fldChar w:fldCharType="end"/>
@@ -1417,7 +1328,7 @@
         <w:rPr>
           <w:lang w:val="en-US"/>
         </w:rPr>
-        <w:instrText xml:space="preserve"> PAGEREF _Toc452126781 \h </w:instrText>
+        <w:instrText xml:space="preserve"> PAGEREF _Toc452387847 \h </w:instrText>
       </w:r>
       <w:r>
         <w:fldChar w:fldCharType="separate"/>
@@ -1426,7 +1337,7 @@
         <w:rPr>
           <w:lang w:val="en-US"/>
         </w:rPr>
-        <w:t>6</w:t>
+        <w:t>7</w:t>
       </w:r>
       <w:r>
         <w:fldChar w:fldCharType="end"/>
@@ -1476,7 +1387,7 @@
         <w:rPr>
           <w:lang w:val="en-US"/>
         </w:rPr>
-        <w:instrText xml:space="preserve"> PAGEREF _Toc452126782 \h </w:instrText>
+        <w:instrText xml:space="preserve"> PAGEREF _Toc452387848 \h </w:instrText>
       </w:r>
       <w:r>
         <w:fldChar w:fldCharType="separate"/>
@@ -1485,7 +1396,7 @@
         <w:rPr>
           <w:lang w:val="en-US"/>
         </w:rPr>
-        <w:t>6</w:t>
+        <w:t>7</w:t>
       </w:r>
       <w:r>
         <w:fldChar w:fldCharType="end"/>
@@ -1535,7 +1446,7 @@
         <w:rPr>
           <w:lang w:val="en-US"/>
         </w:rPr>
-        <w:instrText xml:space="preserve"> PAGEREF _Toc452126783 \h </w:instrText>
+        <w:instrText xml:space="preserve"> PAGEREF _Toc452387849 \h </w:instrText>
       </w:r>
       <w:r>
         <w:fldChar w:fldCharType="separate"/>
@@ -1544,7 +1455,7 @@
         <w:rPr>
           <w:lang w:val="en-US"/>
         </w:rPr>
-        <w:t>7</w:t>
+        <w:t>8</w:t>
       </w:r>
       <w:r>
         <w:fldChar w:fldCharType="end"/>
@@ -1594,7 +1505,7 @@
         <w:rPr>
           <w:lang w:val="en-US"/>
         </w:rPr>
-        <w:instrText xml:space="preserve"> PAGEREF _Toc452126784 \h </w:instrText>
+        <w:instrText xml:space="preserve"> PAGEREF _Toc452387850 \h </w:instrText>
       </w:r>
       <w:r>
         <w:fldChar w:fldCharType="separate"/>
@@ -1603,7 +1514,7 @@
         <w:rPr>
           <w:lang w:val="en-US"/>
         </w:rPr>
-        <w:t>7</w:t>
+        <w:t>8</w:t>
       </w:r>
       <w:r>
         <w:fldChar w:fldCharType="end"/>
@@ -1653,7 +1564,7 @@
         <w:rPr>
           <w:lang w:val="en-US"/>
         </w:rPr>
-        <w:instrText xml:space="preserve"> PAGEREF _Toc452126785 \h </w:instrText>
+        <w:instrText xml:space="preserve"> PAGEREF _Toc452387851 \h </w:instrText>
       </w:r>
       <w:r>
         <w:fldChar w:fldCharType="separate"/>
@@ -1662,7 +1573,7 @@
         <w:rPr>
           <w:lang w:val="en-US"/>
         </w:rPr>
-        <w:t>9</w:t>
+        <w:t>10</w:t>
       </w:r>
       <w:r>
         <w:fldChar w:fldCharType="end"/>
@@ -1712,7 +1623,7 @@
         <w:rPr>
           <w:lang w:val="en-US"/>
         </w:rPr>
-        <w:instrText xml:space="preserve"> PAGEREF _Toc452126786 \h </w:instrText>
+        <w:instrText xml:space="preserve"> PAGEREF _Toc452387852 \h </w:instrText>
       </w:r>
       <w:r>
         <w:fldChar w:fldCharType="separate"/>
@@ -1721,7 +1632,7 @@
         <w:rPr>
           <w:lang w:val="en-US"/>
         </w:rPr>
-        <w:t>11</w:t>
+        <w:t>12</w:t>
       </w:r>
       <w:r>
         <w:fldChar w:fldCharType="end"/>
@@ -1771,7 +1682,7 @@
         <w:rPr>
           <w:lang w:val="en-US"/>
         </w:rPr>
-        <w:instrText xml:space="preserve"> PAGEREF _Toc452126787 \h </w:instrText>
+        <w:instrText xml:space="preserve"> PAGEREF _Toc452387853 \h </w:instrText>
       </w:r>
       <w:r>
         <w:fldChar w:fldCharType="separate"/>
@@ -1780,7 +1691,7 @@
         <w:rPr>
           <w:lang w:val="en-US"/>
         </w:rPr>
-        <w:t>11</w:t>
+        <w:t>12</w:t>
       </w:r>
       <w:r>
         <w:fldChar w:fldCharType="end"/>
@@ -1830,7 +1741,7 @@
         <w:rPr>
           <w:lang w:val="en-US"/>
         </w:rPr>
-        <w:instrText xml:space="preserve"> PAGEREF _Toc452126788 \h </w:instrText>
+        <w:instrText xml:space="preserve"> PAGEREF _Toc452387854 \h </w:instrText>
       </w:r>
       <w:r>
         <w:fldChar w:fldCharType="separate"/>
@@ -1839,7 +1750,7 @@
         <w:rPr>
           <w:lang w:val="en-US"/>
         </w:rPr>
-        <w:t>11</w:t>
+        <w:t>12</w:t>
       </w:r>
       <w:r>
         <w:fldChar w:fldCharType="end"/>
@@ -1889,7 +1800,7 @@
         <w:rPr>
           <w:lang w:val="en-US"/>
         </w:rPr>
-        <w:instrText xml:space="preserve"> PAGEREF _Toc452126789 \h </w:instrText>
+        <w:instrText xml:space="preserve"> PAGEREF _Toc452387855 \h </w:instrText>
       </w:r>
       <w:r>
         <w:fldChar w:fldCharType="separate"/>
@@ -1898,7 +1809,7 @@
         <w:rPr>
           <w:lang w:val="en-US"/>
         </w:rPr>
-        <w:t>11</w:t>
+        <w:t>12</w:t>
       </w:r>
       <w:r>
         <w:fldChar w:fldCharType="end"/>
@@ -1948,7 +1859,7 @@
         <w:rPr>
           <w:lang w:val="en-US"/>
         </w:rPr>
-        <w:instrText xml:space="preserve"> PAGEREF _Toc452126790 \h </w:instrText>
+        <w:instrText xml:space="preserve"> PAGEREF _Toc452387856 \h </w:instrText>
       </w:r>
       <w:r>
         <w:fldChar w:fldCharType="separate"/>
@@ -1957,7 +1868,7 @@
         <w:rPr>
           <w:lang w:val="en-US"/>
         </w:rPr>
-        <w:t>11</w:t>
+        <w:t>12</w:t>
       </w:r>
       <w:r>
         <w:fldChar w:fldCharType="end"/>
@@ -2007,7 +1918,7 @@
         <w:rPr>
           <w:lang w:val="en-US"/>
         </w:rPr>
-        <w:instrText xml:space="preserve"> PAGEREF _Toc452126791 \h </w:instrText>
+        <w:instrText xml:space="preserve"> PAGEREF _Toc452387857 \h </w:instrText>
       </w:r>
       <w:r>
         <w:fldChar w:fldCharType="separate"/>
@@ -2016,7 +1927,7 @@
         <w:rPr>
           <w:lang w:val="en-US"/>
         </w:rPr>
-        <w:t>11</w:t>
+        <w:t>12</w:t>
       </w:r>
       <w:r>
         <w:fldChar w:fldCharType="end"/>
@@ -2068,7 +1979,7 @@
         <w:rPr>
           <w:lang w:val="en-US"/>
         </w:rPr>
-        <w:instrText xml:space="preserve"> PAGEREF _Toc452126792 \h </w:instrText>
+        <w:instrText xml:space="preserve"> PAGEREF _Toc452387858 \h </w:instrText>
       </w:r>
       <w:r>
         <w:fldChar w:fldCharType="separate"/>
@@ -2077,7 +1988,7 @@
         <w:rPr>
           <w:lang w:val="en-US"/>
         </w:rPr>
-        <w:t>12</w:t>
+        <w:t>13</w:t>
       </w:r>
       <w:r>
         <w:fldChar w:fldCharType="end"/>
@@ -2129,7 +2040,7 @@
         <w:rPr>
           <w:lang w:val="en-US"/>
         </w:rPr>
-        <w:instrText xml:space="preserve"> PAGEREF _Toc452126793 \h </w:instrText>
+        <w:instrText xml:space="preserve"> PAGEREF _Toc452387859 \h </w:instrText>
       </w:r>
       <w:r>
         <w:fldChar w:fldCharType="separate"/>
@@ -2138,7 +2049,7 @@
         <w:rPr>
           <w:lang w:val="en-US"/>
         </w:rPr>
-        <w:t>13</w:t>
+        <w:t>14</w:t>
       </w:r>
       <w:r>
         <w:fldChar w:fldCharType="end"/>
@@ -2190,7 +2101,7 @@
         <w:rPr>
           <w:lang w:val="en-US"/>
         </w:rPr>
-        <w:instrText xml:space="preserve"> PAGEREF _Toc452126794 \h </w:instrText>
+        <w:instrText xml:space="preserve"> PAGEREF _Toc452387860 \h </w:instrText>
       </w:r>
       <w:r>
         <w:fldChar w:fldCharType="separate"/>
@@ -2199,7 +2110,7 @@
         <w:rPr>
           <w:lang w:val="en-US"/>
         </w:rPr>
-        <w:t>14</w:t>
+        <w:t>15</w:t>
       </w:r>
       <w:r>
         <w:fldChar w:fldCharType="end"/>
@@ -2249,7 +2160,7 @@
         <w:rPr>
           <w:lang w:val="en-US"/>
         </w:rPr>
-        <w:instrText xml:space="preserve"> PAGEREF _Toc452126795 \h </w:instrText>
+        <w:instrText xml:space="preserve"> PAGEREF _Toc452387861 \h </w:instrText>
       </w:r>
       <w:r>
         <w:fldChar w:fldCharType="separate"/>
@@ -2258,7 +2169,7 @@
         <w:rPr>
           <w:lang w:val="en-US"/>
         </w:rPr>
-        <w:t>14</w:t>
+        <w:t>15</w:t>
       </w:r>
       <w:r>
         <w:fldChar w:fldCharType="end"/>
@@ -2308,7 +2219,7 @@
         <w:rPr>
           <w:lang w:val="en-US"/>
         </w:rPr>
-        <w:instrText xml:space="preserve"> PAGEREF _Toc452126796 \h </w:instrText>
+        <w:instrText xml:space="preserve"> PAGEREF _Toc452387862 \h </w:instrText>
       </w:r>
       <w:r>
         <w:fldChar w:fldCharType="separate"/>
@@ -2317,7 +2228,7 @@
         <w:rPr>
           <w:lang w:val="en-US"/>
         </w:rPr>
-        <w:t>14</w:t>
+        <w:t>15</w:t>
       </w:r>
       <w:r>
         <w:fldChar w:fldCharType="end"/>
@@ -2367,7 +2278,7 @@
         <w:rPr>
           <w:lang w:val="en-US"/>
         </w:rPr>
-        <w:instrText xml:space="preserve"> PAGEREF _Toc452126797 \h </w:instrText>
+        <w:instrText xml:space="preserve"> PAGEREF _Toc452387863 \h </w:instrText>
       </w:r>
       <w:r>
         <w:fldChar w:fldCharType="separate"/>
@@ -2376,7 +2287,7 @@
         <w:rPr>
           <w:lang w:val="en-US"/>
         </w:rPr>
-        <w:t>14</w:t>
+        <w:t>15</w:t>
       </w:r>
       <w:r>
         <w:fldChar w:fldCharType="end"/>
@@ -2426,7 +2337,7 @@
         <w:rPr>
           <w:lang w:val="en-US"/>
         </w:rPr>
-        <w:instrText xml:space="preserve"> PAGEREF _Toc452126798 \h </w:instrText>
+        <w:instrText xml:space="preserve"> PAGEREF _Toc452387864 \h </w:instrText>
       </w:r>
       <w:r>
         <w:fldChar w:fldCharType="separate"/>
@@ -2435,7 +2346,7 @@
         <w:rPr>
           <w:lang w:val="en-US"/>
         </w:rPr>
-        <w:t>15</w:t>
+        <w:t>16</w:t>
       </w:r>
       <w:r>
         <w:fldChar w:fldCharType="end"/>
@@ -2485,7 +2396,7 @@
         <w:rPr>
           <w:lang w:val="en-US"/>
         </w:rPr>
-        <w:instrText xml:space="preserve"> PAGEREF _Toc452126799 \h </w:instrText>
+        <w:instrText xml:space="preserve"> PAGEREF _Toc452387865 \h </w:instrText>
       </w:r>
       <w:r>
         <w:fldChar w:fldCharType="separate"/>
@@ -2494,7 +2405,7 @@
         <w:rPr>
           <w:lang w:val="en-US"/>
         </w:rPr>
-        <w:t>15</w:t>
+        <w:t>16</w:t>
       </w:r>
       <w:r>
         <w:fldChar w:fldCharType="end"/>
@@ -2544,7 +2455,7 @@
         <w:rPr>
           <w:lang w:val="en-US"/>
         </w:rPr>
-        <w:instrText xml:space="preserve"> PAGEREF _Toc452126800 \h </w:instrText>
+        <w:instrText xml:space="preserve"> PAGEREF _Toc452387866 \h </w:instrText>
       </w:r>
       <w:r>
         <w:fldChar w:fldCharType="separate"/>
@@ -2553,7 +2464,7 @@
         <w:rPr>
           <w:lang w:val="en-US"/>
         </w:rPr>
-        <w:t>16</w:t>
+        <w:t>17</w:t>
       </w:r>
       <w:r>
         <w:fldChar w:fldCharType="end"/>
@@ -2603,7 +2514,7 @@
         <w:rPr>
           <w:lang w:val="en-US"/>
         </w:rPr>
-        <w:instrText xml:space="preserve"> PAGEREF _Toc452126801 \h </w:instrText>
+        <w:instrText xml:space="preserve"> PAGEREF _Toc452387867 \h </w:instrText>
       </w:r>
       <w:r>
         <w:fldChar w:fldCharType="separate"/>
@@ -2612,7 +2523,7 @@
         <w:rPr>
           <w:lang w:val="en-US"/>
         </w:rPr>
-        <w:t>17</w:t>
+        <w:t>18</w:t>
       </w:r>
       <w:r>
         <w:fldChar w:fldCharType="end"/>
@@ -2662,7 +2573,7 @@
         <w:rPr>
           <w:lang w:val="en-US"/>
         </w:rPr>
-        <w:instrText xml:space="preserve"> PAGEREF _Toc452126802 \h </w:instrText>
+        <w:instrText xml:space="preserve"> PAGEREF _Toc452387868 \h </w:instrText>
       </w:r>
       <w:r>
         <w:fldChar w:fldCharType="separate"/>
@@ -2671,7 +2582,7 @@
         <w:rPr>
           <w:lang w:val="en-US"/>
         </w:rPr>
-        <w:t>19</w:t>
+        <w:t>20</w:t>
       </w:r>
       <w:r>
         <w:fldChar w:fldCharType="end"/>
@@ -2721,7 +2632,7 @@
         <w:rPr>
           <w:lang w:val="en-US"/>
         </w:rPr>
-        <w:instrText xml:space="preserve"> PAGEREF _Toc452126803 \h </w:instrText>
+        <w:instrText xml:space="preserve"> PAGEREF _Toc452387869 \h </w:instrText>
       </w:r>
       <w:r>
         <w:fldChar w:fldCharType="separate"/>
@@ -2730,7 +2641,66 @@
         <w:rPr>
           <w:lang w:val="en-US"/>
         </w:rPr>
-        <w:t>20</w:t>
+        <w:t>21</w:t>
+      </w:r>
+      <w:r>
+        <w:fldChar w:fldCharType="end"/>
+      </w:r>
+    </w:p>
+    <w:p>
+      <w:pPr>
+        <w:pStyle w:val="Verzeichnis3"/>
+        <w:rPr>
+          <w:rFonts w:asciiTheme="minorHAnsi" w:eastAsiaTheme="minorEastAsia" w:hAnsiTheme="minorHAnsi" w:cstheme="minorBidi"/>
+          <w:sz w:val="22"/>
+          <w:szCs w:val="22"/>
+          <w:lang w:val="en-US"/>
+        </w:rPr>
+      </w:pPr>
+      <w:r>
+        <w:rPr>
+          <w:lang w:val="en-US"/>
+        </w:rPr>
+        <w:t>4.3.1</w:t>
+      </w:r>
+      <w:r>
+        <w:rPr>
+          <w:rFonts w:asciiTheme="minorHAnsi" w:eastAsiaTheme="minorEastAsia" w:hAnsiTheme="minorHAnsi" w:cstheme="minorBidi"/>
+          <w:sz w:val="22"/>
+          <w:szCs w:val="22"/>
+          <w:lang w:val="en-US"/>
+        </w:rPr>
+        <w:tab/>
+      </w:r>
+      <w:r>
+        <w:rPr>
+          <w:lang w:val="en-US"/>
+        </w:rPr>
+        <w:t>Dynamic Webserver</w:t>
+      </w:r>
+      <w:r>
+        <w:rPr>
+          <w:lang w:val="en-US"/>
+        </w:rPr>
+        <w:tab/>
+      </w:r>
+      <w:r>
+        <w:fldChar w:fldCharType="begin"/>
+      </w:r>
+      <w:r>
+        <w:rPr>
+          <w:lang w:val="en-US"/>
+        </w:rPr>
+        <w:instrText xml:space="preserve"> PAGEREF _Toc452387870 \h </w:instrText>
+      </w:r>
+      <w:r>
+        <w:fldChar w:fldCharType="separate"/>
+      </w:r>
+      <w:r>
+        <w:rPr>
+          <w:lang w:val="en-US"/>
+        </w:rPr>
+        <w:t>22</w:t>
       </w:r>
       <w:r>
         <w:fldChar w:fldCharType="end"/>
@@ -2751,6 +2721,7 @@
         <w:rPr>
           <w:lang w:val="en-US"/>
         </w:rPr>
+        <w:lastRenderedPageBreak/>
         <w:t>5</w:t>
       </w:r>
       <w:r>
@@ -2782,7 +2753,7 @@
         <w:rPr>
           <w:lang w:val="en-US"/>
         </w:rPr>
-        <w:instrText xml:space="preserve"> PAGEREF _Toc452126804 \h </w:instrText>
+        <w:instrText xml:space="preserve"> PAGEREF _Toc452387871 \h </w:instrText>
       </w:r>
       <w:r>
         <w:fldChar w:fldCharType="separate"/>
@@ -2791,7 +2762,7 @@
         <w:rPr>
           <w:lang w:val="en-US"/>
         </w:rPr>
-        <w:t>21</w:t>
+        <w:t>23</w:t>
       </w:r>
       <w:r>
         <w:fldChar w:fldCharType="end"/>
@@ -2811,7 +2782,6 @@
         <w:rPr>
           <w:lang w:val="en-US"/>
         </w:rPr>
-        <w:lastRenderedPageBreak/>
         <w:t>5.1</w:t>
       </w:r>
       <w:r>
@@ -2842,7 +2812,7 @@
         <w:rPr>
           <w:lang w:val="en-US"/>
         </w:rPr>
-        <w:instrText xml:space="preserve"> PAGEREF _Toc452126805 \h </w:instrText>
+        <w:instrText xml:space="preserve"> PAGEREF _Toc452387872 \h </w:instrText>
       </w:r>
       <w:r>
         <w:fldChar w:fldCharType="separate"/>
@@ -2851,7 +2821,7 @@
         <w:rPr>
           <w:lang w:val="en-US"/>
         </w:rPr>
-        <w:t>21</w:t>
+        <w:t>23</w:t>
       </w:r>
       <w:r>
         <w:fldChar w:fldCharType="end"/>
@@ -2901,7 +2871,7 @@
         <w:rPr>
           <w:lang w:val="en-US"/>
         </w:rPr>
-        <w:instrText xml:space="preserve"> PAGEREF _Toc452126806 \h </w:instrText>
+        <w:instrText xml:space="preserve"> PAGEREF _Toc452387873 \h </w:instrText>
       </w:r>
       <w:r>
         <w:fldChar w:fldCharType="separate"/>
@@ -2910,7 +2880,7 @@
         <w:rPr>
           <w:lang w:val="en-US"/>
         </w:rPr>
-        <w:t>23</w:t>
+        <w:t>25</w:t>
       </w:r>
       <w:r>
         <w:fldChar w:fldCharType="end"/>
@@ -2960,7 +2930,7 @@
         <w:rPr>
           <w:lang w:val="en-US"/>
         </w:rPr>
-        <w:instrText xml:space="preserve"> PAGEREF _Toc452126807 \h </w:instrText>
+        <w:instrText xml:space="preserve"> PAGEREF _Toc452387874 \h </w:instrText>
       </w:r>
       <w:r>
         <w:fldChar w:fldCharType="separate"/>
@@ -2969,7 +2939,7 @@
         <w:rPr>
           <w:lang w:val="en-US"/>
         </w:rPr>
-        <w:t>24</w:t>
+        <w:t>26</w:t>
       </w:r>
       <w:r>
         <w:fldChar w:fldCharType="end"/>
@@ -3021,7 +2991,7 @@
         <w:rPr>
           <w:lang w:val="en-US"/>
         </w:rPr>
-        <w:instrText xml:space="preserve"> PAGEREF _Toc452126808 \h </w:instrText>
+        <w:instrText xml:space="preserve"> PAGEREF _Toc452387875 \h </w:instrText>
       </w:r>
       <w:r>
         <w:fldChar w:fldCharType="separate"/>
@@ -3030,7 +3000,7 @@
         <w:rPr>
           <w:lang w:val="en-US"/>
         </w:rPr>
-        <w:t>26</w:t>
+        <w:t>28</w:t>
       </w:r>
       <w:r>
         <w:fldChar w:fldCharType="end"/>
@@ -3082,7 +3052,7 @@
         <w:rPr>
           <w:lang w:val="en-US"/>
         </w:rPr>
-        <w:instrText xml:space="preserve"> PAGEREF _Toc452126809 \h </w:instrText>
+        <w:instrText xml:space="preserve"> PAGEREF _Toc452387876 \h </w:instrText>
       </w:r>
       <w:r>
         <w:fldChar w:fldCharType="separate"/>
@@ -3091,7 +3061,7 @@
         <w:rPr>
           <w:lang w:val="en-US"/>
         </w:rPr>
-        <w:t>27</w:t>
+        <w:t>29</w:t>
       </w:r>
       <w:r>
         <w:fldChar w:fldCharType="end"/>
@@ -3143,7 +3113,7 @@
         <w:rPr>
           <w:lang w:val="en-US"/>
         </w:rPr>
-        <w:instrText xml:space="preserve"> PAGEREF _Toc452126810 \h </w:instrText>
+        <w:instrText xml:space="preserve"> PAGEREF _Toc452387877 \h </w:instrText>
       </w:r>
       <w:r>
         <w:fldChar w:fldCharType="separate"/>
@@ -3152,7 +3122,7 @@
         <w:rPr>
           <w:lang w:val="en-US"/>
         </w:rPr>
-        <w:t>28</w:t>
+        <w:t>30</w:t>
       </w:r>
       <w:r>
         <w:fldChar w:fldCharType="end"/>
@@ -3202,7 +3172,7 @@
         <w:rPr>
           <w:lang w:val="en-US"/>
         </w:rPr>
-        <w:instrText xml:space="preserve"> PAGEREF _Toc452126811 \h </w:instrText>
+        <w:instrText xml:space="preserve"> PAGEREF _Toc452387878 \h </w:instrText>
       </w:r>
       <w:r>
         <w:fldChar w:fldCharType="separate"/>
@@ -3211,7 +3181,7 @@
         <w:rPr>
           <w:lang w:val="en-US"/>
         </w:rPr>
-        <w:t>28</w:t>
+        <w:t>30</w:t>
       </w:r>
       <w:r>
         <w:fldChar w:fldCharType="end"/>
@@ -3261,7 +3231,7 @@
         <w:rPr>
           <w:lang w:val="en-US"/>
         </w:rPr>
-        <w:instrText xml:space="preserve"> PAGEREF _Toc452126812 \h </w:instrText>
+        <w:instrText xml:space="preserve"> PAGEREF _Toc452387879 \h </w:instrText>
       </w:r>
       <w:r>
         <w:fldChar w:fldCharType="separate"/>
@@ -3270,7 +3240,7 @@
         <w:rPr>
           <w:lang w:val="en-US"/>
         </w:rPr>
-        <w:t>28</w:t>
+        <w:t>30</w:t>
       </w:r>
       <w:r>
         <w:fldChar w:fldCharType="end"/>
@@ -3320,7 +3290,7 @@
         <w:rPr>
           <w:lang w:val="en-US"/>
         </w:rPr>
-        <w:instrText xml:space="preserve"> PAGEREF _Toc452126813 \h </w:instrText>
+        <w:instrText xml:space="preserve"> PAGEREF _Toc452387880 \h </w:instrText>
       </w:r>
       <w:r>
         <w:fldChar w:fldCharType="separate"/>
@@ -3329,7 +3299,7 @@
         <w:rPr>
           <w:lang w:val="en-US"/>
         </w:rPr>
-        <w:t>28</w:t>
+        <w:t>30</w:t>
       </w:r>
       <w:r>
         <w:fldChar w:fldCharType="end"/>
@@ -3379,7 +3349,7 @@
         <w:rPr>
           <w:lang w:val="en-US"/>
         </w:rPr>
-        <w:instrText xml:space="preserve"> PAGEREF _Toc452126814 \h </w:instrText>
+        <w:instrText xml:space="preserve"> PAGEREF _Toc452387881 \h </w:instrText>
       </w:r>
       <w:r>
         <w:fldChar w:fldCharType="separate"/>
@@ -3388,7 +3358,7 @@
         <w:rPr>
           <w:lang w:val="en-US"/>
         </w:rPr>
-        <w:t>28</w:t>
+        <w:t>30</w:t>
       </w:r>
       <w:r>
         <w:fldChar w:fldCharType="end"/>
@@ -3438,7 +3408,7 @@
         <w:rPr>
           <w:lang w:val="en-US"/>
         </w:rPr>
-        <w:instrText xml:space="preserve"> PAGEREF _Toc452126815 \h </w:instrText>
+        <w:instrText xml:space="preserve"> PAGEREF _Toc452387882 \h </w:instrText>
       </w:r>
       <w:r>
         <w:fldChar w:fldCharType="separate"/>
@@ -3447,7 +3417,7 @@
         <w:rPr>
           <w:lang w:val="en-US"/>
         </w:rPr>
-        <w:t>30</w:t>
+        <w:t>32</w:t>
       </w:r>
       <w:r>
         <w:fldChar w:fldCharType="end"/>
@@ -3497,7 +3467,7 @@
         <w:rPr>
           <w:lang w:val="en-US"/>
         </w:rPr>
-        <w:instrText xml:space="preserve"> PAGEREF _Toc452126816 \h </w:instrText>
+        <w:instrText xml:space="preserve"> PAGEREF _Toc452387883 \h </w:instrText>
       </w:r>
       <w:r>
         <w:fldChar w:fldCharType="separate"/>
@@ -3506,7 +3476,7 @@
         <w:rPr>
           <w:lang w:val="en-US"/>
         </w:rPr>
-        <w:t>31</w:t>
+        <w:t>33</w:t>
       </w:r>
       <w:r>
         <w:fldChar w:fldCharType="end"/>
@@ -3556,7 +3526,7 @@
         <w:rPr>
           <w:lang w:val="en-US"/>
         </w:rPr>
-        <w:instrText xml:space="preserve"> PAGEREF _Toc452126817 \h </w:instrText>
+        <w:instrText xml:space="preserve"> PAGEREF _Toc452387884 \h </w:instrText>
       </w:r>
       <w:r>
         <w:fldChar w:fldCharType="separate"/>
@@ -3565,7 +3535,7 @@
         <w:rPr>
           <w:lang w:val="en-US"/>
         </w:rPr>
-        <w:t>31</w:t>
+        <w:t>33</w:t>
       </w:r>
       <w:r>
         <w:fldChar w:fldCharType="end"/>
@@ -3615,7 +3585,7 @@
         <w:rPr>
           <w:lang w:val="en-US"/>
         </w:rPr>
-        <w:instrText xml:space="preserve"> PAGEREF _Toc452126818 \h </w:instrText>
+        <w:instrText xml:space="preserve"> PAGEREF _Toc452387885 \h </w:instrText>
       </w:r>
       <w:r>
         <w:fldChar w:fldCharType="separate"/>
@@ -3624,7 +3594,7 @@
         <w:rPr>
           <w:lang w:val="en-US"/>
         </w:rPr>
-        <w:t>32</w:t>
+        <w:t>34</w:t>
       </w:r>
       <w:r>
         <w:fldChar w:fldCharType="end"/>
@@ -3674,7 +3644,7 @@
         <w:rPr>
           <w:lang w:val="en-US"/>
         </w:rPr>
-        <w:instrText xml:space="preserve"> PAGEREF _Toc452126819 \h </w:instrText>
+        <w:instrText xml:space="preserve"> PAGEREF _Toc452387886 \h </w:instrText>
       </w:r>
       <w:r>
         <w:fldChar w:fldCharType="separate"/>
@@ -3683,7 +3653,7 @@
         <w:rPr>
           <w:lang w:val="en-US"/>
         </w:rPr>
-        <w:t>32</w:t>
+        <w:t>34</w:t>
       </w:r>
       <w:r>
         <w:fldChar w:fldCharType="end"/>
@@ -3733,7 +3703,7 @@
         <w:rPr>
           <w:lang w:val="en-US"/>
         </w:rPr>
-        <w:instrText xml:space="preserve"> PAGEREF _Toc452126820 \h </w:instrText>
+        <w:instrText xml:space="preserve"> PAGEREF _Toc452387887 \h </w:instrText>
       </w:r>
       <w:r>
         <w:fldChar w:fldCharType="separate"/>
@@ -3742,7 +3712,7 @@
         <w:rPr>
           <w:lang w:val="en-US"/>
         </w:rPr>
-        <w:t>32</w:t>
+        <w:t>34</w:t>
       </w:r>
       <w:r>
         <w:fldChar w:fldCharType="end"/>
@@ -3792,7 +3762,7 @@
         <w:rPr>
           <w:lang w:val="en-US"/>
         </w:rPr>
-        <w:instrText xml:space="preserve"> PAGEREF _Toc452126821 \h </w:instrText>
+        <w:instrText xml:space="preserve"> PAGEREF _Toc452387888 \h </w:instrText>
       </w:r>
       <w:r>
         <w:fldChar w:fldCharType="separate"/>
@@ -3801,7 +3771,7 @@
         <w:rPr>
           <w:lang w:val="en-US"/>
         </w:rPr>
-        <w:t>33</w:t>
+        <w:t>35</w:t>
       </w:r>
       <w:r>
         <w:fldChar w:fldCharType="end"/>
@@ -3851,7 +3821,7 @@
         <w:rPr>
           <w:lang w:val="en-US"/>
         </w:rPr>
-        <w:instrText xml:space="preserve"> PAGEREF _Toc452126822 \h </w:instrText>
+        <w:instrText xml:space="preserve"> PAGEREF _Toc452387889 \h </w:instrText>
       </w:r>
       <w:r>
         <w:fldChar w:fldCharType="separate"/>
@@ -3860,7 +3830,7 @@
         <w:rPr>
           <w:lang w:val="en-US"/>
         </w:rPr>
-        <w:t>34</w:t>
+        <w:t>36</w:t>
       </w:r>
       <w:r>
         <w:fldChar w:fldCharType="end"/>
@@ -3910,7 +3880,7 @@
         <w:rPr>
           <w:lang w:val="en-US"/>
         </w:rPr>
-        <w:instrText xml:space="preserve"> PAGEREF _Toc452126823 \h </w:instrText>
+        <w:instrText xml:space="preserve"> PAGEREF _Toc452387890 \h </w:instrText>
       </w:r>
       <w:r>
         <w:fldChar w:fldCharType="separate"/>
@@ -3919,7 +3889,7 @@
         <w:rPr>
           <w:lang w:val="en-US"/>
         </w:rPr>
-        <w:t>34</w:t>
+        <w:t>36</w:t>
       </w:r>
       <w:r>
         <w:fldChar w:fldCharType="end"/>
@@ -3969,7 +3939,7 @@
         <w:rPr>
           <w:lang w:val="en-US"/>
         </w:rPr>
-        <w:instrText xml:space="preserve"> PAGEREF _Toc452126824 \h </w:instrText>
+        <w:instrText xml:space="preserve"> PAGEREF _Toc452387891 \h </w:instrText>
       </w:r>
       <w:r>
         <w:fldChar w:fldCharType="separate"/>
@@ -3978,7 +3948,7 @@
         <w:rPr>
           <w:lang w:val="en-US"/>
         </w:rPr>
-        <w:t>34</w:t>
+        <w:t>36</w:t>
       </w:r>
       <w:r>
         <w:fldChar w:fldCharType="end"/>
@@ -4028,7 +3998,7 @@
         <w:rPr>
           <w:lang w:val="en-US"/>
         </w:rPr>
-        <w:instrText xml:space="preserve"> PAGEREF _Toc452126825 \h </w:instrText>
+        <w:instrText xml:space="preserve"> PAGEREF _Toc452387892 \h </w:instrText>
       </w:r>
       <w:r>
         <w:fldChar w:fldCharType="separate"/>
@@ -4037,7 +4007,7 @@
         <w:rPr>
           <w:lang w:val="en-US"/>
         </w:rPr>
-        <w:t>34</w:t>
+        <w:t>36</w:t>
       </w:r>
       <w:r>
         <w:fldChar w:fldCharType="end"/>
@@ -4087,7 +4057,7 @@
         <w:rPr>
           <w:lang w:val="en-US"/>
         </w:rPr>
-        <w:instrText xml:space="preserve"> PAGEREF _Toc452126826 \h </w:instrText>
+        <w:instrText xml:space="preserve"> PAGEREF _Toc452387893 \h </w:instrText>
       </w:r>
       <w:r>
         <w:fldChar w:fldCharType="separate"/>
@@ -4096,7 +4066,7 @@
         <w:rPr>
           <w:lang w:val="en-US"/>
         </w:rPr>
-        <w:t>34</w:t>
+        <w:t>36</w:t>
       </w:r>
       <w:r>
         <w:fldChar w:fldCharType="end"/>
@@ -4146,7 +4116,7 @@
         <w:rPr>
           <w:lang w:val="en-US"/>
         </w:rPr>
-        <w:instrText xml:space="preserve"> PAGEREF _Toc452126827 \h </w:instrText>
+        <w:instrText xml:space="preserve"> PAGEREF _Toc452387894 \h </w:instrText>
       </w:r>
       <w:r>
         <w:fldChar w:fldCharType="separate"/>
@@ -4155,7 +4125,7 @@
         <w:rPr>
           <w:lang w:val="en-US"/>
         </w:rPr>
-        <w:t>35</w:t>
+        <w:t>37</w:t>
       </w:r>
       <w:r>
         <w:fldChar w:fldCharType="end"/>
@@ -4205,7 +4175,7 @@
         <w:rPr>
           <w:lang w:val="en-US"/>
         </w:rPr>
-        <w:instrText xml:space="preserve"> PAGEREF _Toc452126828 \h </w:instrText>
+        <w:instrText xml:space="preserve"> PAGEREF _Toc452387895 \h </w:instrText>
       </w:r>
       <w:r>
         <w:fldChar w:fldCharType="separate"/>
@@ -4214,7 +4184,7 @@
         <w:rPr>
           <w:lang w:val="en-US"/>
         </w:rPr>
-        <w:t>35</w:t>
+        <w:t>37</w:t>
       </w:r>
       <w:r>
         <w:fldChar w:fldCharType="end"/>
@@ -4264,7 +4234,7 @@
         <w:rPr>
           <w:lang w:val="en-US"/>
         </w:rPr>
-        <w:instrText xml:space="preserve"> PAGEREF _Toc452126829 \h </w:instrText>
+        <w:instrText xml:space="preserve"> PAGEREF _Toc452387896 \h </w:instrText>
       </w:r>
       <w:r>
         <w:fldChar w:fldCharType="separate"/>
@@ -4273,7 +4243,7 @@
         <w:rPr>
           <w:lang w:val="en-US"/>
         </w:rPr>
-        <w:t>35</w:t>
+        <w:t>37</w:t>
       </w:r>
       <w:r>
         <w:fldChar w:fldCharType="end"/>
@@ -4323,7 +4293,7 @@
         <w:rPr>
           <w:lang w:val="en-US"/>
         </w:rPr>
-        <w:instrText xml:space="preserve"> PAGEREF _Toc452126830 \h </w:instrText>
+        <w:instrText xml:space="preserve"> PAGEREF _Toc452387897 \h </w:instrText>
       </w:r>
       <w:r>
         <w:fldChar w:fldCharType="separate"/>
@@ -4332,7 +4302,7 @@
         <w:rPr>
           <w:lang w:val="en-US"/>
         </w:rPr>
-        <w:t>35</w:t>
+        <w:t>37</w:t>
       </w:r>
       <w:r>
         <w:fldChar w:fldCharType="end"/>
@@ -4382,7 +4352,7 @@
         <w:rPr>
           <w:lang w:val="en-US"/>
         </w:rPr>
-        <w:instrText xml:space="preserve"> PAGEREF _Toc452126831 \h </w:instrText>
+        <w:instrText xml:space="preserve"> PAGEREF _Toc452387898 \h </w:instrText>
       </w:r>
       <w:r>
         <w:fldChar w:fldCharType="separate"/>
@@ -4391,7 +4361,7 @@
         <w:rPr>
           <w:lang w:val="en-US"/>
         </w:rPr>
-        <w:t>36</w:t>
+        <w:t>38</w:t>
       </w:r>
       <w:r>
         <w:fldChar w:fldCharType="end"/>
@@ -4441,7 +4411,7 @@
         <w:rPr>
           <w:lang w:val="en-US"/>
         </w:rPr>
-        <w:instrText xml:space="preserve"> PAGEREF _Toc452126832 \h </w:instrText>
+        <w:instrText xml:space="preserve"> PAGEREF _Toc452387899 \h </w:instrText>
       </w:r>
       <w:r>
         <w:fldChar w:fldCharType="separate"/>
@@ -4450,7 +4420,7 @@
         <w:rPr>
           <w:lang w:val="en-US"/>
         </w:rPr>
-        <w:t>36</w:t>
+        <w:t>38</w:t>
       </w:r>
       <w:r>
         <w:fldChar w:fldCharType="end"/>
@@ -4502,7 +4472,7 @@
         <w:rPr>
           <w:lang w:val="en-US"/>
         </w:rPr>
-        <w:instrText xml:space="preserve"> PAGEREF _Toc452126833 \h </w:instrText>
+        <w:instrText xml:space="preserve"> PAGEREF _Toc452387900 \h </w:instrText>
       </w:r>
       <w:r>
         <w:fldChar w:fldCharType="separate"/>
@@ -4511,7 +4481,7 @@
         <w:rPr>
           <w:lang w:val="en-US"/>
         </w:rPr>
-        <w:t>37</w:t>
+        <w:t>39</w:t>
       </w:r>
       <w:r>
         <w:fldChar w:fldCharType="end"/>
@@ -4563,7 +4533,7 @@
         <w:rPr>
           <w:lang w:val="en-US"/>
         </w:rPr>
-        <w:instrText xml:space="preserve"> PAGEREF _Toc452126834 \h </w:instrText>
+        <w:instrText xml:space="preserve"> PAGEREF _Toc452387901 \h </w:instrText>
       </w:r>
       <w:r>
         <w:fldChar w:fldCharType="separate"/>
@@ -4572,7 +4542,7 @@
         <w:rPr>
           <w:lang w:val="en-US"/>
         </w:rPr>
-        <w:t>38</w:t>
+        <w:t>40</w:t>
       </w:r>
       <w:r>
         <w:fldChar w:fldCharType="end"/>
@@ -4624,7 +4594,7 @@
         <w:rPr>
           <w:lang w:val="en-US"/>
         </w:rPr>
-        <w:instrText xml:space="preserve"> PAGEREF _Toc452126835 \h </w:instrText>
+        <w:instrText xml:space="preserve"> PAGEREF _Toc452387902 \h </w:instrText>
       </w:r>
       <w:r>
         <w:fldChar w:fldCharType="separate"/>
@@ -4633,7 +4603,7 @@
         <w:rPr>
           <w:lang w:val="en-US"/>
         </w:rPr>
-        <w:t>39</w:t>
+        <w:t>41</w:t>
       </w:r>
       <w:r>
         <w:fldChar w:fldCharType="end"/>
@@ -4669,7 +4639,7 @@
         <w:rPr>
           <w:lang w:val="en-US"/>
         </w:rPr>
-        <w:instrText xml:space="preserve"> PAGEREF _Toc452126836 \h </w:instrText>
+        <w:instrText xml:space="preserve"> PAGEREF _Toc452387903 \h </w:instrText>
       </w:r>
       <w:r>
         <w:fldChar w:fldCharType="separate"/>
@@ -4678,7 +4648,7 @@
         <w:rPr>
           <w:lang w:val="en-US"/>
         </w:rPr>
-        <w:t>40</w:t>
+        <w:t>42</w:t>
       </w:r>
       <w:r>
         <w:fldChar w:fldCharType="end"/>
@@ -4714,7 +4684,7 @@
         <w:rPr>
           <w:lang w:val="en-US"/>
         </w:rPr>
-        <w:instrText xml:space="preserve"> PAGEREF _Toc452126837 \h </w:instrText>
+        <w:instrText xml:space="preserve"> PAGEREF _Toc452387904 \h </w:instrText>
       </w:r>
       <w:r>
         <w:fldChar w:fldCharType="separate"/>
@@ -4723,7 +4693,7 @@
         <w:rPr>
           <w:lang w:val="en-US"/>
         </w:rPr>
-        <w:t>40</w:t>
+        <w:t>42</w:t>
       </w:r>
       <w:r>
         <w:fldChar w:fldCharType="end"/>
@@ -4759,7 +4729,7 @@
         <w:rPr>
           <w:lang w:val="en-US"/>
         </w:rPr>
-        <w:instrText xml:space="preserve"> PAGEREF _Toc452126838 \h </w:instrText>
+        <w:instrText xml:space="preserve"> PAGEREF _Toc452387905 \h </w:instrText>
       </w:r>
       <w:r>
         <w:fldChar w:fldCharType="separate"/>
@@ -4768,7 +4738,7 @@
         <w:rPr>
           <w:lang w:val="en-US"/>
         </w:rPr>
-        <w:t>41</w:t>
+        <w:t>43</w:t>
       </w:r>
       <w:r>
         <w:fldChar w:fldCharType="end"/>
@@ -4785,6 +4755,7 @@
         </w:rPr>
       </w:pPr>
       <w:r>
+        <w:lastRenderedPageBreak/>
         <w:t>Version History</w:t>
       </w:r>
       <w:r>
@@ -4794,13 +4765,13 @@
         <w:fldChar w:fldCharType="begin"/>
       </w:r>
       <w:r>
-        <w:instrText xml:space="preserve"> PAGEREF _Toc452126839 \h </w:instrText>
+        <w:instrText xml:space="preserve"> PAGEREF _Toc452387906 \h </w:instrText>
       </w:r>
       <w:r>
         <w:fldChar w:fldCharType="separate"/>
       </w:r>
       <w:r>
-        <w:t>42</w:t>
+        <w:t>44</w:t>
       </w:r>
       <w:r>
         <w:fldChar w:fldCharType="end"/>
@@ -4826,7 +4797,7 @@
       <w:r>
         <w:t xml:space="preserve"> </w:t>
       </w:r>
-      <w:bookmarkStart w:id="1" w:name="_Toc452126771"/>
+      <w:bookmarkStart w:id="1" w:name="_Toc452387837"/>
       <w:proofErr w:type="spellStart"/>
       <w:r>
         <w:t>Preface</w:t>
@@ -4884,7 +4855,7 @@
           <w:lang w:val="en-US"/>
         </w:rPr>
       </w:pPr>
-      <w:bookmarkStart w:id="2" w:name="_Toc452126772"/>
+      <w:bookmarkStart w:id="2" w:name="_Toc452387838"/>
       <w:r>
         <w:rPr>
           <w:lang w:val="en-US"/>
@@ -4999,7 +4970,7 @@
           <w:lang w:val="en-US"/>
         </w:rPr>
       </w:pPr>
-      <w:bookmarkStart w:id="3" w:name="_Toc452126773"/>
+      <w:bookmarkStart w:id="3" w:name="_Toc452387839"/>
       <w:r>
         <w:rPr>
           <w:lang w:val="en-US"/>
@@ -5064,7 +5035,7 @@
                                 <w:lang w:val="en-US"/>
                               </w:rPr>
                             </w:pPr>
-                            <w:bookmarkStart w:id="4" w:name="_Toc452126840"/>
+                            <w:bookmarkStart w:id="4" w:name="_Toc452387907"/>
                             <w:r>
                               <w:rPr>
                                 <w:lang w:val="en-US"/>
@@ -5138,7 +5109,11 @@
           </mc:Choice>
           <mc:Fallback>
             <w:pict>
-              <v:shape w14:anchorId="607CA4BC" id="Textfeld 16" o:spid="_x0000_s1028" type="#_x0000_t202" style="position:absolute;left:0;text-align:left;margin-left:-.25pt;margin-top:328.2pt;width:425.15pt;height:47.25pt;z-index:251683840;visibility:visible;mso-wrap-style:square;mso-height-percent:0;mso-wrap-distance-left:9pt;mso-wrap-distance-top:0;mso-wrap-distance-right:9pt;mso-wrap-distance-bottom:0;mso-position-horizontal:absolute;mso-position-horizontal-relative:text;mso-position-vertical:absolute;mso-position-vertical-relative:text;mso-height-percent:0;mso-height-relative:margin;v-text-anchor:top" o:gfxdata="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" stroked="f">
+              <v:shapetype w14:anchorId="607CA4BC" id="_x0000_t202" coordsize="21600,21600" o:spt="202" path="m,l,21600r21600,l21600,xe">
+                <v:stroke joinstyle="miter"/>
+                <v:path gradientshapeok="t" o:connecttype="rect"/>
+              </v:shapetype>
+              <v:shape id="Textfeld 16" o:spid="_x0000_s1028" type="#_x0000_t202" style="position:absolute;left:0;text-align:left;margin-left:-.25pt;margin-top:328.2pt;width:425.15pt;height:47.25pt;z-index:251683840;visibility:visible;mso-wrap-style:square;mso-height-percent:0;mso-wrap-distance-left:9pt;mso-wrap-distance-top:0;mso-wrap-distance-right:9pt;mso-wrap-distance-bottom:0;mso-position-horizontal:absolute;mso-position-horizontal-relative:text;mso-position-vertical:absolute;mso-position-vertical-relative:text;mso-height-percent:0;mso-height-relative:margin;v-text-anchor:top" o:gfxdata="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" stroked="f">
                 <v:textbox inset="0,0,0,0">
                   <w:txbxContent>
                     <w:p>
@@ -5149,7 +5124,7 @@
                           <w:lang w:val="en-US"/>
                         </w:rPr>
                       </w:pPr>
-                      <w:bookmarkStart w:id="5" w:name="_Toc452126840"/>
+                      <w:bookmarkStart w:id="5" w:name="_Toc452387907"/>
                       <w:r>
                         <w:rPr>
                           <w:lang w:val="en-US"/>
@@ -5319,7 +5294,7 @@
           <w:lang w:val="en-US"/>
         </w:rPr>
       </w:pPr>
-      <w:bookmarkStart w:id="6" w:name="_Toc452126774"/>
+      <w:bookmarkStart w:id="6" w:name="_Toc452387840"/>
       <w:r>
         <w:rPr>
           <w:lang w:val="en-US"/>
@@ -5355,7 +5330,7 @@
           <w:lang w:val="en-US"/>
         </w:rPr>
       </w:pPr>
-      <w:bookmarkStart w:id="7" w:name="_Toc452126775"/>
+      <w:bookmarkStart w:id="7" w:name="_Toc452387841"/>
       <w:r>
         <w:rPr>
           <w:lang w:val="en-US"/>
@@ -5384,7 +5359,7 @@
           <w:lang w:val="en-US"/>
         </w:rPr>
       </w:pPr>
-      <w:bookmarkStart w:id="8" w:name="_Toc452126776"/>
+      <w:bookmarkStart w:id="8" w:name="_Toc452387842"/>
       <w:r>
         <w:rPr>
           <w:lang w:val="en-US"/>
@@ -5413,7 +5388,7 @@
           <w:lang w:val="en-US"/>
         </w:rPr>
       </w:pPr>
-      <w:bookmarkStart w:id="9" w:name="_Toc452126777"/>
+      <w:bookmarkStart w:id="9" w:name="_Toc452387843"/>
       <w:r>
         <w:rPr>
           <w:lang w:val="en-US"/>
@@ -5456,7 +5431,7 @@
           <w:lang w:val="en-US"/>
         </w:rPr>
       </w:pPr>
-      <w:bookmarkStart w:id="10" w:name="_Toc452126778"/>
+      <w:bookmarkStart w:id="10" w:name="_Toc452387844"/>
       <w:r>
         <w:rPr>
           <w:lang w:val="en-US"/>
@@ -5491,7 +5466,7 @@
           <w:lang w:val="en-US"/>
         </w:rPr>
       </w:pPr>
-      <w:bookmarkStart w:id="11" w:name="_Toc452126779"/>
+      <w:bookmarkStart w:id="11" w:name="_Toc452387845"/>
       <w:r>
         <w:rPr>
           <w:lang w:val="en-US"/>
@@ -5579,7 +5554,7 @@
           <w:lang w:val="en-US"/>
         </w:rPr>
       </w:pPr>
-      <w:bookmarkStart w:id="12" w:name="_Toc452126780"/>
+      <w:bookmarkStart w:id="12" w:name="_Toc452387846"/>
       <w:r>
         <w:rPr>
           <w:lang w:val="en-US"/>
@@ -5613,7 +5588,7 @@
           <w:lang w:val="en-US"/>
         </w:rPr>
       </w:pPr>
-      <w:bookmarkStart w:id="13" w:name="_Toc452126781"/>
+      <w:bookmarkStart w:id="13" w:name="_Toc452387847"/>
       <w:r>
         <w:rPr>
           <w:lang w:val="en-US"/>
@@ -5647,7 +5622,7 @@
           <w:lang w:val="en-US"/>
         </w:rPr>
       </w:pPr>
-      <w:bookmarkStart w:id="14" w:name="_Toc452126782"/>
+      <w:bookmarkStart w:id="14" w:name="_Toc452387848"/>
       <w:r>
         <w:rPr>
           <w:lang w:val="en-US"/>
@@ -5699,7 +5674,7 @@
           <w:lang w:val="en-US"/>
         </w:rPr>
       </w:pPr>
-      <w:bookmarkStart w:id="15" w:name="_Toc452126783"/>
+      <w:bookmarkStart w:id="15" w:name="_Toc452387849"/>
       <w:r>
         <w:rPr>
           <w:lang w:val="en-US"/>
@@ -5729,7 +5704,7 @@
           <w:lang w:val="en-US"/>
         </w:rPr>
       </w:pPr>
-      <w:bookmarkStart w:id="16" w:name="_Toc452126784"/>
+      <w:bookmarkStart w:id="16" w:name="_Toc452387850"/>
       <w:r>
         <w:rPr>
           <w:lang w:val="en-US"/>
@@ -6163,7 +6138,7 @@
           <w:lang w:val="en-US"/>
         </w:rPr>
       </w:pPr>
-      <w:bookmarkStart w:id="17" w:name="_Toc452126848"/>
+      <w:bookmarkStart w:id="17" w:name="_Toc452387916"/>
       <w:r>
         <w:t xml:space="preserve">Table </w:t>
       </w:r>
@@ -6620,7 +6595,7 @@
         <w:pStyle w:val="Beschriftung"/>
         <w:jc w:val="center"/>
       </w:pPr>
-      <w:bookmarkStart w:id="19" w:name="_Toc452126849"/>
+      <w:bookmarkStart w:id="19" w:name="_Toc452387917"/>
       <w:r>
         <w:t xml:space="preserve">Table </w:t>
       </w:r>
@@ -7101,7 +7076,7 @@
           <w:lang w:val="en-US"/>
         </w:rPr>
       </w:pPr>
-      <w:bookmarkStart w:id="21" w:name="_Toc452126850"/>
+      <w:bookmarkStart w:id="21" w:name="_Toc452387918"/>
       <w:r>
         <w:t xml:space="preserve">Table </w:t>
       </w:r>
@@ -7558,7 +7533,7 @@
         <w:pStyle w:val="Beschriftung"/>
         <w:jc w:val="center"/>
       </w:pPr>
-      <w:bookmarkStart w:id="23" w:name="_Toc452126851"/>
+      <w:bookmarkStart w:id="23" w:name="_Toc452387919"/>
       <w:r>
         <w:t xml:space="preserve">Table </w:t>
       </w:r>
@@ -8054,7 +8029,7 @@
         <w:jc w:val="center"/>
       </w:pPr>
       <w:bookmarkStart w:id="25" w:name="_Ref451931813"/>
-      <w:bookmarkStart w:id="26" w:name="_Toc452126852"/>
+      <w:bookmarkStart w:id="26" w:name="_Toc452387920"/>
       <w:r>
         <w:t xml:space="preserve">Table </w:t>
       </w:r>
@@ -8094,7 +8069,7 @@
       <w:pPr>
         <w:pStyle w:val="berschrift3"/>
       </w:pPr>
-      <w:bookmarkStart w:id="28" w:name="_Toc452126785"/>
+      <w:bookmarkStart w:id="28" w:name="_Toc452387851"/>
       <w:r>
         <w:t>Future</w:t>
       </w:r>
@@ -8528,7 +8503,7 @@
         <w:pStyle w:val="Beschriftung"/>
         <w:jc w:val="center"/>
       </w:pPr>
-      <w:bookmarkStart w:id="29" w:name="_Toc452126853"/>
+      <w:bookmarkStart w:id="29" w:name="_Toc452387921"/>
       <w:r>
         <w:t xml:space="preserve">Table </w:t>
       </w:r>
@@ -8999,7 +8974,7 @@
           <w:lang w:val="en-US"/>
         </w:rPr>
       </w:pPr>
-      <w:bookmarkStart w:id="30" w:name="_Toc452126854"/>
+      <w:bookmarkStart w:id="30" w:name="_Toc452387922"/>
       <w:r>
         <w:t xml:space="preserve">Table </w:t>
       </w:r>
@@ -9478,7 +9453,7 @@
           <w:lang w:val="en-US"/>
         </w:rPr>
       </w:pPr>
-      <w:bookmarkStart w:id="31" w:name="_Toc452126855"/>
+      <w:bookmarkStart w:id="31" w:name="_Toc452387923"/>
       <w:r>
         <w:t xml:space="preserve">Table </w:t>
       </w:r>
@@ -9515,7 +9490,7 @@
           <w:lang w:val="en-US"/>
         </w:rPr>
       </w:pPr>
-      <w:bookmarkStart w:id="32" w:name="_Toc452126786"/>
+      <w:bookmarkStart w:id="32" w:name="_Toc452387852"/>
       <w:r>
         <w:rPr>
           <w:lang w:val="en-US"/>
@@ -9545,7 +9520,7 @@
           <w:lang w:val="en-US"/>
         </w:rPr>
       </w:pPr>
-      <w:bookmarkStart w:id="33" w:name="_Toc452126787"/>
+      <w:bookmarkStart w:id="33" w:name="_Toc452387853"/>
       <w:r>
         <w:rPr>
           <w:lang w:val="en-US"/>
@@ -9574,7 +9549,7 @@
           <w:lang w:val="en-US"/>
         </w:rPr>
       </w:pPr>
-      <w:bookmarkStart w:id="34" w:name="_Toc452126788"/>
+      <w:bookmarkStart w:id="34" w:name="_Toc452387854"/>
       <w:r>
         <w:rPr>
           <w:lang w:val="en-US"/>
@@ -9603,7 +9578,7 @@
           <w:lang w:val="en-US"/>
         </w:rPr>
       </w:pPr>
-      <w:bookmarkStart w:id="35" w:name="_Toc452126789"/>
+      <w:bookmarkStart w:id="35" w:name="_Toc452387855"/>
       <w:r>
         <w:rPr>
           <w:lang w:val="en-US"/>
@@ -9632,7 +9607,7 @@
           <w:lang w:val="en-US"/>
         </w:rPr>
       </w:pPr>
-      <w:bookmarkStart w:id="36" w:name="_Toc452126790"/>
+      <w:bookmarkStart w:id="36" w:name="_Toc452387856"/>
       <w:r>
         <w:rPr>
           <w:lang w:val="en-US"/>
@@ -9661,7 +9636,7 @@
           <w:lang w:val="en-US"/>
         </w:rPr>
       </w:pPr>
-      <w:bookmarkStart w:id="37" w:name="_Toc452126791"/>
+      <w:bookmarkStart w:id="37" w:name="_Toc452387857"/>
       <w:r>
         <w:rPr>
           <w:lang w:val="en-US"/>
@@ -9690,7 +9665,7 @@
           <w:lang w:val="en-US"/>
         </w:rPr>
       </w:pPr>
-      <w:bookmarkStart w:id="38" w:name="_Toc452126792"/>
+      <w:bookmarkStart w:id="38" w:name="_Toc452387858"/>
       <w:r>
         <w:rPr>
           <w:lang w:val="en-US"/>
@@ -9781,7 +9756,7 @@
           <w:lang w:val="en-US"/>
         </w:rPr>
       </w:pPr>
-      <w:bookmarkStart w:id="39" w:name="_Toc452126793"/>
+      <w:bookmarkStart w:id="39" w:name="_Toc452387859"/>
       <w:r>
         <w:rPr>
           <w:noProof/>
@@ -9837,7 +9812,7 @@
                                 <w:lang w:val="en-US"/>
                               </w:rPr>
                             </w:pPr>
-                            <w:bookmarkStart w:id="40" w:name="_Toc452126841"/>
+                            <w:bookmarkStart w:id="40" w:name="_Toc452387908"/>
                             <w:r>
                               <w:rPr>
                                 <w:lang w:val="en-US"/>
@@ -9917,7 +9892,7 @@
                           <w:lang w:val="en-US"/>
                         </w:rPr>
                       </w:pPr>
-                      <w:bookmarkStart w:id="41" w:name="_Toc452126841"/>
+                      <w:bookmarkStart w:id="41" w:name="_Toc452387908"/>
                       <w:r>
                         <w:rPr>
                           <w:lang w:val="en-US"/>
@@ -10065,7 +10040,7 @@
           <w:lang w:val="en-US"/>
         </w:rPr>
       </w:pPr>
-      <w:bookmarkStart w:id="42" w:name="_Toc452126794"/>
+      <w:bookmarkStart w:id="42" w:name="_Toc452387860"/>
       <w:r>
         <w:rPr>
           <w:lang w:val="en-US"/>
@@ -10110,7 +10085,7 @@
           <w:lang w:val="en-US"/>
         </w:rPr>
       </w:pPr>
-      <w:bookmarkStart w:id="43" w:name="_Toc452126795"/>
+      <w:bookmarkStart w:id="43" w:name="_Toc452387861"/>
       <w:r>
         <w:rPr>
           <w:lang w:val="en-US"/>
@@ -10176,7 +10151,7 @@
                                 <w:lang w:val="en-US"/>
                               </w:rPr>
                             </w:pPr>
-                            <w:bookmarkStart w:id="44" w:name="_Toc452126842"/>
+                            <w:bookmarkStart w:id="44" w:name="_Toc452387909"/>
                             <w:r>
                               <w:rPr>
                                 <w:lang w:val="en-US"/>
@@ -10265,7 +10240,7 @@
                           <w:lang w:val="en-US"/>
                         </w:rPr>
                       </w:pPr>
-                      <w:bookmarkStart w:id="45" w:name="_Toc452126842"/>
+                      <w:bookmarkStart w:id="45" w:name="_Toc452387909"/>
                       <w:r>
                         <w:rPr>
                           <w:lang w:val="en-US"/>
@@ -10345,7 +10320,7 @@
           <w:lang w:val="en-US"/>
         </w:rPr>
       </w:pPr>
-      <w:bookmarkStart w:id="46" w:name="_Toc452126796"/>
+      <w:bookmarkStart w:id="46" w:name="_Toc452387862"/>
       <w:r>
         <w:rPr>
           <w:noProof/>
@@ -10483,7 +10458,7 @@
           <w:lang w:val="en-US"/>
         </w:rPr>
       </w:pPr>
-      <w:bookmarkStart w:id="48" w:name="_Toc452126797"/>
+      <w:bookmarkStart w:id="48" w:name="_Toc452387863"/>
       <w:r>
         <w:rPr>
           <w:lang w:val="en-US"/>
@@ -10554,7 +10529,7 @@
           <w:lang w:val="en-US"/>
         </w:rPr>
       </w:pPr>
-      <w:bookmarkStart w:id="49" w:name="_Toc452126798"/>
+      <w:bookmarkStart w:id="49" w:name="_Toc452387864"/>
       <w:r>
         <w:rPr>
           <w:lang w:val="en-US"/>
@@ -10595,7 +10570,7 @@
           <w:lang w:val="en-US"/>
         </w:rPr>
       </w:pPr>
-      <w:bookmarkStart w:id="50" w:name="_Toc452126799"/>
+      <w:bookmarkStart w:id="50" w:name="_Toc452387865"/>
       <w:r>
         <w:rPr>
           <w:lang w:val="en-US"/>
@@ -10640,7 +10615,7 @@
           <w:lang w:val="en-US"/>
         </w:rPr>
       </w:pPr>
-      <w:bookmarkStart w:id="54" w:name="_Toc452126800"/>
+      <w:bookmarkStart w:id="54" w:name="_Toc452387866"/>
       <w:r>
         <w:rPr>
           <w:noProof/>
@@ -10694,7 +10669,7 @@
                               </w:rPr>
                             </w:pPr>
                             <w:bookmarkStart w:id="55" w:name="_Ref452126411"/>
-                            <w:bookmarkStart w:id="56" w:name="_Toc452126843"/>
+                            <w:bookmarkStart w:id="56" w:name="_Toc452387910"/>
                             <w:r>
                               <w:rPr>
                                 <w:lang w:val="en-US"/>
@@ -10768,7 +10743,7 @@
                         </w:rPr>
                       </w:pPr>
                       <w:bookmarkStart w:id="57" w:name="_Ref452126411"/>
-                      <w:bookmarkStart w:id="58" w:name="_Toc452126843"/>
+                      <w:bookmarkStart w:id="58" w:name="_Toc452387910"/>
                       <w:r>
                         <w:rPr>
                           <w:lang w:val="en-US"/>
@@ -11026,7 +11001,7 @@
         </w:rPr>
       </w:pPr>
       <w:bookmarkStart w:id="59" w:name="_Toc452055188"/>
-      <w:bookmarkStart w:id="60" w:name="_Toc452126801"/>
+      <w:bookmarkStart w:id="60" w:name="_Toc452387867"/>
       <w:r>
         <w:rPr>
           <w:lang w:val="en-US"/>
@@ -11547,7 +11522,7 @@
           <w:lang w:val="en-US"/>
         </w:rPr>
       </w:pPr>
-      <w:bookmarkStart w:id="61" w:name="_Toc452126802"/>
+      <w:bookmarkStart w:id="61" w:name="_Toc452387868"/>
       <w:r>
         <w:rPr>
           <w:lang w:val="en-US"/>
@@ -11567,13 +11542,7 @@
         <w:rPr>
           <w:lang w:val="en-US"/>
         </w:rPr>
-        <w:t>This chapter lists all technologies used in knowledge base system und relates them to level 1 and level 2 components.</w:t>
-      </w:r>
-      <w:r>
-        <w:rPr>
-          <w:lang w:val="en-US"/>
-        </w:rPr>
-        <w:t xml:space="preserve"> </w:t>
+        <w:t xml:space="preserve">This chapter lists all technologies used in knowledge base system und relates them to level 1 and level 2 components. </w:t>
       </w:r>
       <w:r>
         <w:rPr>
@@ -11730,7 +11699,7 @@
                               </w:rPr>
                             </w:pPr>
                             <w:bookmarkStart w:id="62" w:name="_Ref452126308"/>
-                            <w:bookmarkStart w:id="63" w:name="_Toc452126844"/>
+                            <w:bookmarkStart w:id="63" w:name="_Toc452387911"/>
                             <w:r>
                               <w:rPr>
                                 <w:lang w:val="en-US"/>
@@ -11806,7 +11775,7 @@
                         </w:rPr>
                       </w:pPr>
                       <w:bookmarkStart w:id="64" w:name="_Ref452126308"/>
-                      <w:bookmarkStart w:id="65" w:name="_Toc452126844"/>
+                      <w:bookmarkStart w:id="65" w:name="_Toc452387911"/>
                       <w:r>
                         <w:rPr>
                           <w:lang w:val="en-US"/>
@@ -11965,25 +11934,7 @@
         <w:rPr>
           <w:lang w:val="en-US"/>
         </w:rPr>
-        <w:t xml:space="preserve"> component (l</w:t>
-      </w:r>
-      <w:r>
-        <w:rPr>
-          <w:lang w:val="en-US"/>
-        </w:rPr>
-        <w:t>evel</w:t>
-      </w:r>
-      <w:r>
-        <w:rPr>
-          <w:lang w:val="en-US"/>
-        </w:rPr>
-        <w:t xml:space="preserve"> </w:t>
-      </w:r>
-      <w:r>
-        <w:rPr>
-          <w:lang w:val="en-US"/>
-        </w:rPr>
-        <w:t>1)</w:t>
+        <w:t xml:space="preserve"> component (level 1)</w:t>
       </w:r>
       <w:r>
         <w:rPr>
@@ -11995,13 +11946,7 @@
         <w:rPr>
           <w:lang w:val="en-US"/>
         </w:rPr>
-        <w:t xml:space="preserve"> of the client side JavaS</w:t>
-      </w:r>
-      <w:r>
-        <w:rPr>
-          <w:lang w:val="en-US"/>
-        </w:rPr>
-        <w:t>cript web framework Angu</w:t>
+        <w:t xml:space="preserve"> of the client side JavaScript web framework Angu</w:t>
       </w:r>
       <w:r>
         <w:rPr>
@@ -12162,19 +12107,7 @@
         <w:rPr>
           <w:lang w:val="en-US"/>
         </w:rPr>
-        <w:t>Dynamic webserver uses REST/JSON API in order to communicate with OpenSearch</w:t>
-      </w:r>
-      <w:r>
-        <w:rPr>
-          <w:lang w:val="en-US"/>
-        </w:rPr>
-        <w:t>-</w:t>
-      </w:r>
-      <w:r>
-        <w:rPr>
-          <w:lang w:val="en-US"/>
-        </w:rPr>
-        <w:t>Server.</w:t>
+        <w:t>Dynamic webserver uses REST/JSON API in order to communicate with OpenSearch-Server.</w:t>
       </w:r>
     </w:p>
     <w:p>
@@ -12211,7 +12144,7 @@
           <w:lang w:val="en-US"/>
         </w:rPr>
       </w:pPr>
-      <w:bookmarkStart w:id="66" w:name="_Toc452126803"/>
+      <w:bookmarkStart w:id="66" w:name="_Toc452387869"/>
       <w:r>
         <w:rPr>
           <w:lang w:val="en-US"/>
@@ -12230,7 +12163,475 @@
         <w:rPr>
           <w:lang w:val="en-US"/>
         </w:rPr>
-        <w:t>TODO detailed view on Dynamic Webserver internals (not yet designed)</w:t>
+        <w:t>Building block level 3 describes the internal structure of the dynamic webserver and the frontend.</w:t>
+      </w:r>
+    </w:p>
+    <w:p>
+      <w:pPr>
+        <w:pStyle w:val="berschrift3"/>
+        <w:rPr>
+          <w:lang w:val="en-US"/>
+        </w:rPr>
+      </w:pPr>
+      <w:bookmarkStart w:id="67" w:name="_Toc452387870"/>
+      <w:r>
+        <w:rPr>
+          <w:lang w:val="en-US"/>
+        </w:rPr>
+        <w:lastRenderedPageBreak/>
+        <w:t>Dynamic Webserver</w:t>
+      </w:r>
+      <w:bookmarkEnd w:id="67"/>
+    </w:p>
+    <w:p>
+      <w:pPr>
+        <w:rPr>
+          <w:lang w:val="en-US"/>
+        </w:rPr>
+      </w:pPr>
+      <w:r>
+        <w:rPr>
+          <w:noProof/>
+        </w:rPr>
+        <mc:AlternateContent>
+          <mc:Choice Requires="wps">
+            <w:drawing>
+              <wp:anchor distT="0" distB="0" distL="114300" distR="114300" simplePos="0" relativeHeight="251693056" behindDoc="0" locked="0" layoutInCell="1" allowOverlap="1" wp14:anchorId="24DDED86" wp14:editId="373D4200">
+                <wp:simplePos x="0" y="0"/>
+                <wp:positionH relativeFrom="column">
+                  <wp:posOffset>749300</wp:posOffset>
+                </wp:positionH>
+                <wp:positionV relativeFrom="paragraph">
+                  <wp:posOffset>2672080</wp:posOffset>
+                </wp:positionV>
+                <wp:extent cx="3476625" cy="635"/>
+                <wp:effectExtent l="0" t="0" r="0" b="0"/>
+                <wp:wrapTopAndBottom/>
+                <wp:docPr id="22" name="Textfeld 22"/>
+                <wp:cNvGraphicFramePr/>
+                <a:graphic xmlns:a="http://schemas.openxmlformats.org/drawingml/2006/main">
+                  <a:graphicData uri="http://schemas.microsoft.com/office/word/2010/wordprocessingShape">
+                    <wps:wsp>
+                      <wps:cNvSpPr txBox="1"/>
+                      <wps:spPr>
+                        <a:xfrm>
+                          <a:off x="0" y="0"/>
+                          <a:ext cx="3476625" cy="635"/>
+                        </a:xfrm>
+                        <a:prstGeom prst="rect">
+                          <a:avLst/>
+                        </a:prstGeom>
+                        <a:solidFill>
+                          <a:prstClr val="white"/>
+                        </a:solidFill>
+                        <a:ln>
+                          <a:noFill/>
+                        </a:ln>
+                        <a:effectLst/>
+                      </wps:spPr>
+                      <wps:txbx>
+                        <w:txbxContent>
+                          <w:p>
+                            <w:pPr>
+                              <w:pStyle w:val="Beschriftung"/>
+                              <w:jc w:val="center"/>
+                              <w:rPr>
+                                <w:noProof/>
+                                <w:lang w:val="en-US"/>
+                              </w:rPr>
+                            </w:pPr>
+                            <w:bookmarkStart w:id="68" w:name="_Ref452387374"/>
+                            <w:bookmarkStart w:id="69" w:name="_Toc452387912"/>
+                            <w:r>
+                              <w:rPr>
+                                <w:lang w:val="en-US"/>
+                              </w:rPr>
+                              <w:t xml:space="preserve">Figure </w:t>
+                            </w:r>
+                            <w:r>
+                              <w:rPr>
+                                <w:lang w:val="en-US"/>
+                              </w:rPr>
+                              <w:fldChar w:fldCharType="begin"/>
+                            </w:r>
+                            <w:r>
+                              <w:rPr>
+                                <w:lang w:val="en-US"/>
+                              </w:rPr>
+                              <w:instrText xml:space="preserve"> SEQ Figure \* ARABIC </w:instrText>
+                            </w:r>
+                            <w:r>
+                              <w:rPr>
+                                <w:lang w:val="en-US"/>
+                              </w:rPr>
+                              <w:fldChar w:fldCharType="separate"/>
+                            </w:r>
+                            <w:r>
+                              <w:rPr>
+                                <w:noProof/>
+                                <w:lang w:val="en-US"/>
+                              </w:rPr>
+                              <w:t>6</w:t>
+                            </w:r>
+                            <w:r>
+                              <w:rPr>
+                                <w:lang w:val="en-US"/>
+                              </w:rPr>
+                              <w:fldChar w:fldCharType="end"/>
+                            </w:r>
+                            <w:bookmarkEnd w:id="68"/>
+                            <w:r>
+                              <w:rPr>
+                                <w:lang w:val="en-US"/>
+                              </w:rPr>
+                              <w:t>: dynamic webserver components</w:t>
+                            </w:r>
+                            <w:bookmarkEnd w:id="69"/>
+                          </w:p>
+                        </w:txbxContent>
+                      </wps:txbx>
+                      <wps:bodyPr rot="0" spcFirstLastPara="0" vertOverflow="overflow" horzOverflow="overflow" vert="horz" wrap="square" lIns="0" tIns="0" rIns="0" bIns="0" numCol="1" spcCol="0" rtlCol="0" fromWordArt="0" anchor="t" anchorCtr="0" forceAA="0" compatLnSpc="1">
+                        <a:prstTxWarp prst="textNoShape">
+                          <a:avLst/>
+                        </a:prstTxWarp>
+                        <a:spAutoFit/>
+                      </wps:bodyPr>
+                    </wps:wsp>
+                  </a:graphicData>
+                </a:graphic>
+              </wp:anchor>
+            </w:drawing>
+          </mc:Choice>
+          <mc:Fallback>
+            <w:pict>
+              <v:shape w14:anchorId="24DDED86" id="Textfeld 22" o:spid="_x0000_s1033" type="#_x0000_t202" style="position:absolute;left:0;text-align:left;margin-left:59pt;margin-top:210.4pt;width:273.75pt;height:.05pt;z-index:251693056;visibility:visible;mso-wrap-style:square;mso-wrap-distance-left:9pt;mso-wrap-distance-top:0;mso-wrap-distance-right:9pt;mso-wrap-distance-bottom:0;mso-position-horizontal:absolute;mso-position-horizontal-relative:text;mso-position-vertical:absolute;mso-position-vertical-relative:text;v-text-anchor:top" o:gfxdata="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" stroked="f">
+                <v:textbox style="mso-fit-shape-to-text:t" inset="0,0,0,0">
+                  <w:txbxContent>
+                    <w:p>
+                      <w:pPr>
+                        <w:pStyle w:val="Beschriftung"/>
+                        <w:jc w:val="center"/>
+                        <w:rPr>
+                          <w:noProof/>
+                          <w:lang w:val="en-US"/>
+                        </w:rPr>
+                      </w:pPr>
+                      <w:bookmarkStart w:id="70" w:name="_Ref452387374"/>
+                      <w:bookmarkStart w:id="71" w:name="_Toc452387912"/>
+                      <w:r>
+                        <w:rPr>
+                          <w:lang w:val="en-US"/>
+                        </w:rPr>
+                        <w:t xml:space="preserve">Figure </w:t>
+                      </w:r>
+                      <w:r>
+                        <w:rPr>
+                          <w:lang w:val="en-US"/>
+                        </w:rPr>
+                        <w:fldChar w:fldCharType="begin"/>
+                      </w:r>
+                      <w:r>
+                        <w:rPr>
+                          <w:lang w:val="en-US"/>
+                        </w:rPr>
+                        <w:instrText xml:space="preserve"> SEQ Figure \* ARABIC </w:instrText>
+                      </w:r>
+                      <w:r>
+                        <w:rPr>
+                          <w:lang w:val="en-US"/>
+                        </w:rPr>
+                        <w:fldChar w:fldCharType="separate"/>
+                      </w:r>
+                      <w:r>
+                        <w:rPr>
+                          <w:noProof/>
+                          <w:lang w:val="en-US"/>
+                        </w:rPr>
+                        <w:t>6</w:t>
+                      </w:r>
+                      <w:r>
+                        <w:rPr>
+                          <w:lang w:val="en-US"/>
+                        </w:rPr>
+                        <w:fldChar w:fldCharType="end"/>
+                      </w:r>
+                      <w:bookmarkEnd w:id="70"/>
+                      <w:r>
+                        <w:rPr>
+                          <w:lang w:val="en-US"/>
+                        </w:rPr>
+                        <w:t>: dynamic webserver components</w:t>
+                      </w:r>
+                      <w:bookmarkEnd w:id="71"/>
+                    </w:p>
+                  </w:txbxContent>
+                </v:textbox>
+                <w10:wrap type="topAndBottom"/>
+              </v:shape>
+            </w:pict>
+          </mc:Fallback>
+        </mc:AlternateContent>
+      </w:r>
+      <w:r>
+        <w:rPr>
+          <w:noProof/>
+        </w:rPr>
+        <w:drawing>
+          <wp:anchor distT="0" distB="0" distL="114300" distR="114300" simplePos="0" relativeHeight="251691008" behindDoc="0" locked="0" layoutInCell="1" allowOverlap="1" wp14:anchorId="3DA18F05" wp14:editId="3586EDD4">
+            <wp:simplePos x="0" y="0"/>
+            <wp:positionH relativeFrom="column">
+              <wp:posOffset>749300</wp:posOffset>
+            </wp:positionH>
+            <wp:positionV relativeFrom="paragraph">
+              <wp:posOffset>833755</wp:posOffset>
+            </wp:positionV>
+            <wp:extent cx="3477600" cy="1782000"/>
+            <wp:effectExtent l="0" t="0" r="8890" b="8890"/>
+            <wp:wrapTopAndBottom/>
+            <wp:docPr id="21" name="Grafik 21" descr="C:\Hochschule\Master\MSP\knowledgebase\docs\documentation\architecture\diagrams\component level 3.png"/>
+            <wp:cNvGraphicFramePr>
+              <a:graphicFrameLocks xmlns:a="http://schemas.openxmlformats.org/drawingml/2006/main" noChangeAspect="1"/>
+            </wp:cNvGraphicFramePr>
+            <a:graphic xmlns:a="http://schemas.openxmlformats.org/drawingml/2006/main">
+              <a:graphicData uri="http://schemas.openxmlformats.org/drawingml/2006/picture">
+                <pic:pic xmlns:pic="http://schemas.openxmlformats.org/drawingml/2006/picture">
+                  <pic:nvPicPr>
+                    <pic:cNvPr id="0" name="Picture 1" descr="C:\Hochschule\Master\MSP\knowledgebase\docs\documentation\architecture\diagrams\component level 3.png"/>
+                    <pic:cNvPicPr>
+                      <a:picLocks noChangeAspect="1" noChangeArrowheads="1"/>
+                    </pic:cNvPicPr>
+                  </pic:nvPicPr>
+                  <pic:blipFill>
+                    <a:blip r:embed="rId16">
+                      <a:extLst>
+                        <a:ext uri="{28A0092B-C50C-407E-A947-70E740481C1C}">
+                          <a14:useLocalDpi xmlns:a14="http://schemas.microsoft.com/office/drawing/2010/main" val="0"/>
+                        </a:ext>
+                      </a:extLst>
+                    </a:blip>
+                    <a:srcRect/>
+                    <a:stretch>
+                      <a:fillRect/>
+                    </a:stretch>
+                  </pic:blipFill>
+                  <pic:spPr bwMode="auto">
+                    <a:xfrm>
+                      <a:off x="0" y="0"/>
+                      <a:ext cx="3477600" cy="1782000"/>
+                    </a:xfrm>
+                    <a:prstGeom prst="rect">
+                      <a:avLst/>
+                    </a:prstGeom>
+                    <a:noFill/>
+                    <a:ln>
+                      <a:noFill/>
+                    </a:ln>
+                  </pic:spPr>
+                </pic:pic>
+              </a:graphicData>
+            </a:graphic>
+            <wp14:sizeRelH relativeFrom="margin">
+              <wp14:pctWidth>0</wp14:pctWidth>
+            </wp14:sizeRelH>
+            <wp14:sizeRelV relativeFrom="margin">
+              <wp14:pctHeight>0</wp14:pctHeight>
+            </wp14:sizeRelV>
+          </wp:anchor>
+        </w:drawing>
+      </w:r>
+      <w:r>
+        <w:rPr>
+          <w:lang w:val="en-US"/>
+        </w:rPr>
+        <w:t xml:space="preserve">The dynamic webserver consists of the four components Article Handler, Article Service, Database Service and File System Service and exports a REST API for the frontend. </w:t>
+      </w:r>
+      <w:r>
+        <w:rPr>
+          <w:i/>
+          <w:lang w:val="en-US"/>
+        </w:rPr>
+        <w:fldChar w:fldCharType="begin"/>
+      </w:r>
+      <w:r>
+        <w:rPr>
+          <w:i/>
+          <w:lang w:val="en-US"/>
+        </w:rPr>
+        <w:instrText xml:space="preserve"> REF _Ref452387374 \h </w:instrText>
+      </w:r>
+      <w:r>
+        <w:rPr>
+          <w:i/>
+          <w:lang w:val="en-US"/>
+        </w:rPr>
+        <w:instrText xml:space="preserve"> \* MERGEFORMAT </w:instrText>
+      </w:r>
+      <w:r>
+        <w:rPr>
+          <w:i/>
+          <w:lang w:val="en-US"/>
+        </w:rPr>
+      </w:r>
+      <w:r>
+        <w:rPr>
+          <w:i/>
+          <w:lang w:val="en-US"/>
+        </w:rPr>
+        <w:fldChar w:fldCharType="separate"/>
+      </w:r>
+      <w:r>
+        <w:rPr>
+          <w:i/>
+          <w:lang w:val="en-US"/>
+        </w:rPr>
+        <w:t xml:space="preserve">Figure </w:t>
+      </w:r>
+      <w:r>
+        <w:rPr>
+          <w:i/>
+          <w:noProof/>
+          <w:lang w:val="en-US"/>
+        </w:rPr>
+        <w:t>6</w:t>
+      </w:r>
+      <w:r>
+        <w:rPr>
+          <w:i/>
+          <w:lang w:val="en-US"/>
+        </w:rPr>
+        <w:fldChar w:fldCharType="end"/>
+      </w:r>
+      <w:r>
+        <w:rPr>
+          <w:lang w:val="en-US"/>
+        </w:rPr>
+        <w:t xml:space="preserve"> </w:t>
+      </w:r>
+      <w:r>
+        <w:rPr>
+          <w:lang w:val="en-US"/>
+        </w:rPr>
+        <w:t>shows the internals of the dynamic we</w:t>
+      </w:r>
+      <w:r>
+        <w:rPr>
+          <w:lang w:val="en-US"/>
+        </w:rPr>
+        <w:t>bserver in a component diagram.</w:t>
+      </w:r>
+    </w:p>
+    <w:p>
+      <w:pPr>
+        <w:pStyle w:val="berschrift4"/>
+        <w:rPr>
+          <w:lang w:val="en-US"/>
+        </w:rPr>
+      </w:pPr>
+      <w:r>
+        <w:rPr>
+          <w:lang w:val="en-US"/>
+        </w:rPr>
+        <w:t>Article Handler</w:t>
+      </w:r>
+    </w:p>
+    <w:p>
+      <w:pPr>
+        <w:rPr>
+          <w:lang w:val="en-US"/>
+        </w:rPr>
+      </w:pPr>
+      <w:r>
+        <w:rPr>
+          <w:lang w:val="en-US"/>
+        </w:rPr>
+        <w:t>The Article Handler provides the REST API of the dynamic webserver. It allows to create, read, update, delete and search for articles</w:t>
+      </w:r>
+      <w:r>
+        <w:rPr>
+          <w:lang w:val="en-US"/>
+        </w:rPr>
+        <w:t>. It uses the Article Service for these functions.</w:t>
+      </w:r>
+    </w:p>
+    <w:p>
+      <w:pPr>
+        <w:pStyle w:val="berschrift4"/>
+        <w:rPr>
+          <w:lang w:val="en-US"/>
+        </w:rPr>
+      </w:pPr>
+      <w:r>
+        <w:rPr>
+          <w:lang w:val="en-US"/>
+        </w:rPr>
+        <w:t>Article Service</w:t>
+      </w:r>
+    </w:p>
+    <w:p>
+      <w:pPr>
+        <w:rPr>
+          <w:lang w:val="en-US"/>
+        </w:rPr>
+      </w:pPr>
+      <w:r>
+        <w:rPr>
+          <w:lang w:val="en-US"/>
+        </w:rPr>
+        <w:t>The Article Service allows to create, read, update, delete and search for articles. It uses the Database Service to access article metadata from the database and the File System Service for persistence operations of the articles and its documents.</w:t>
+      </w:r>
+    </w:p>
+    <w:p>
+      <w:pPr>
+        <w:pStyle w:val="berschrift4"/>
+        <w:rPr>
+          <w:lang w:val="en-US"/>
+        </w:rPr>
+      </w:pPr>
+      <w:r>
+        <w:rPr>
+          <w:lang w:val="en-US"/>
+        </w:rPr>
+        <w:t>Database Service</w:t>
+      </w:r>
+    </w:p>
+    <w:p>
+      <w:pPr>
+        <w:rPr>
+          <w:lang w:val="en-US"/>
+        </w:rPr>
+      </w:pPr>
+      <w:r>
+        <w:rPr>
+          <w:lang w:val="en-US"/>
+        </w:rPr>
+        <w:t>The Database Service encapsulates the database from the application logic.</w:t>
+      </w:r>
+    </w:p>
+    <w:p>
+      <w:pPr>
+        <w:pStyle w:val="berschrift4"/>
+        <w:rPr>
+          <w:lang w:val="en-US"/>
+        </w:rPr>
+      </w:pPr>
+      <w:r>
+        <w:rPr>
+          <w:lang w:val="en-US"/>
+        </w:rPr>
+        <w:t>File System Service</w:t>
+      </w:r>
+    </w:p>
+    <w:p>
+      <w:pPr>
+        <w:rPr>
+          <w:lang w:val="en-US"/>
+        </w:rPr>
+      </w:pPr>
+      <w:r>
+        <w:rPr>
+          <w:lang w:val="en-US"/>
+        </w:rPr>
+        <w:t>The File System Service handles all file system accesses and provides an abstraction layer away from the file system for the application logic.</w:t>
       </w:r>
     </w:p>
     <w:p>
@@ -12240,7 +12641,7 @@
           <w:lang w:val="en-US"/>
         </w:rPr>
       </w:pPr>
-      <w:bookmarkStart w:id="67" w:name="_Toc452126804"/>
+      <w:bookmarkStart w:id="72" w:name="_Toc452387871"/>
       <w:r>
         <w:rPr>
           <w:lang w:val="en-US"/>
@@ -12248,7 +12649,7 @@
         <w:lastRenderedPageBreak/>
         <w:t>Runtime View</w:t>
       </w:r>
-      <w:bookmarkEnd w:id="67"/>
+      <w:bookmarkEnd w:id="72"/>
     </w:p>
     <w:p>
       <w:pPr>
@@ -12294,14 +12695,14 @@
           <w:lang w:val="en-US"/>
         </w:rPr>
       </w:pPr>
-      <w:bookmarkStart w:id="68" w:name="_Toc452126805"/>
+      <w:bookmarkStart w:id="73" w:name="_Toc452387872"/>
       <w:r>
         <w:rPr>
           <w:lang w:val="en-US"/>
         </w:rPr>
         <w:t>Create Article</w:t>
       </w:r>
-      <w:bookmarkEnd w:id="68"/>
+      <w:bookmarkEnd w:id="73"/>
     </w:p>
     <w:p>
       <w:pPr>
@@ -12678,7 +13079,7 @@
                     </pic:cNvPicPr>
                   </pic:nvPicPr>
                   <pic:blipFill>
-                    <a:blip r:embed="rId16">
+                    <a:blip r:embed="rId17">
                       <a:extLst>
                         <a:ext uri="{28A0092B-C50C-407E-A947-70E740481C1C}">
                           <a14:useLocalDpi xmlns:a14="http://schemas.microsoft.com/office/drawing/2010/main" val="0"/>
@@ -12765,8 +13166,8 @@
                                 <w:lang w:val="en-US"/>
                               </w:rPr>
                             </w:pPr>
-                            <w:bookmarkStart w:id="69" w:name="_Ref451939241"/>
-                            <w:bookmarkStart w:id="70" w:name="_Toc452126845"/>
+                            <w:bookmarkStart w:id="74" w:name="_Ref451939241"/>
+                            <w:bookmarkStart w:id="75" w:name="_Toc452387913"/>
                             <w:r>
                               <w:rPr>
                                 <w:lang w:val="en-US"/>
@@ -12796,7 +13197,7 @@
                                 <w:noProof/>
                                 <w:lang w:val="en-US"/>
                               </w:rPr>
-                              <w:t>6</w:t>
+                              <w:t>7</w:t>
                             </w:r>
                             <w:r>
                               <w:rPr>
@@ -12804,14 +13205,14 @@
                               </w:rPr>
                               <w:fldChar w:fldCharType="end"/>
                             </w:r>
-                            <w:bookmarkEnd w:id="69"/>
+                            <w:bookmarkEnd w:id="74"/>
                             <w:r>
                               <w:rPr>
                                 <w:lang w:val="en-US"/>
                               </w:rPr>
                               <w:t>: create article sequence diagram</w:t>
                             </w:r>
-                            <w:bookmarkEnd w:id="70"/>
+                            <w:bookmarkEnd w:id="75"/>
                           </w:p>
                         </w:txbxContent>
                       </wps:txbx>
@@ -12832,7 +13233,7 @@
           </mc:Choice>
           <mc:Fallback>
             <w:pict>
-              <v:shape w14:anchorId="2546020A" id="Textfeld 13" o:spid="_x0000_s1033" type="#_x0000_t202" style="position:absolute;left:0;text-align:left;margin-left:-1.45pt;margin-top:627.45pt;width:425.45pt;height:.05pt;z-index:251674624;visibility:visible;mso-wrap-style:square;mso-height-percent:0;mso-wrap-distance-left:9pt;mso-wrap-distance-top:0;mso-wrap-distance-right:9pt;mso-wrap-distance-bottom:0;mso-position-horizontal:absolute;mso-position-horizontal-relative:text;mso-position-vertical:absolute;mso-position-vertical-relative:text;mso-height-percent:0;mso-height-relative:margin;v-text-anchor:top" o:gfxdata="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" stroked="f">
+              <v:shape w14:anchorId="2546020A" id="Textfeld 13" o:spid="_x0000_s1034" type="#_x0000_t202" style="position:absolute;left:0;text-align:left;margin-left:-1.45pt;margin-top:627.45pt;width:425.45pt;height:.05pt;z-index:251674624;visibility:visible;mso-wrap-style:square;mso-height-percent:0;mso-wrap-distance-left:9pt;mso-wrap-distance-top:0;mso-wrap-distance-right:9pt;mso-wrap-distance-bottom:0;mso-position-horizontal:absolute;mso-position-horizontal-relative:text;mso-position-vertical:absolute;mso-position-vertical-relative:text;mso-height-percent:0;mso-height-relative:margin;v-text-anchor:top" o:gfxdata="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" stroked="f">
                 <v:textbox style="mso-fit-shape-to-text:t" inset="0,0,0,0">
                   <w:txbxContent>
                     <w:p>
@@ -12844,8 +13245,8 @@
                           <w:lang w:val="en-US"/>
                         </w:rPr>
                       </w:pPr>
-                      <w:bookmarkStart w:id="71" w:name="_Ref451939241"/>
-                      <w:bookmarkStart w:id="72" w:name="_Toc452126845"/>
+                      <w:bookmarkStart w:id="76" w:name="_Ref451939241"/>
+                      <w:bookmarkStart w:id="77" w:name="_Toc452387913"/>
                       <w:r>
                         <w:rPr>
                           <w:lang w:val="en-US"/>
@@ -12875,7 +13276,7 @@
                           <w:noProof/>
                           <w:lang w:val="en-US"/>
                         </w:rPr>
-                        <w:t>6</w:t>
+                        <w:t>7</w:t>
                       </w:r>
                       <w:r>
                         <w:rPr>
@@ -12883,14 +13284,14 @@
                         </w:rPr>
                         <w:fldChar w:fldCharType="end"/>
                       </w:r>
-                      <w:bookmarkEnd w:id="71"/>
+                      <w:bookmarkEnd w:id="76"/>
                       <w:r>
                         <w:rPr>
                           <w:lang w:val="en-US"/>
                         </w:rPr>
                         <w:t>: create article sequence diagram</w:t>
                       </w:r>
-                      <w:bookmarkEnd w:id="72"/>
+                      <w:bookmarkEnd w:id="77"/>
                     </w:p>
                   </w:txbxContent>
                 </v:textbox>
@@ -12908,9 +13309,9 @@
           <w:lang w:val="en-US"/>
         </w:rPr>
       </w:pPr>
-      <w:bookmarkStart w:id="73" w:name="_Ref451938736"/>
-      <w:bookmarkStart w:id="74" w:name="_Ref451938740"/>
-      <w:bookmarkStart w:id="75" w:name="_Toc452126806"/>
+      <w:bookmarkStart w:id="78" w:name="_Ref451938736"/>
+      <w:bookmarkStart w:id="79" w:name="_Ref451938740"/>
+      <w:bookmarkStart w:id="80" w:name="_Toc452387873"/>
       <w:r>
         <w:rPr>
           <w:lang w:val="en-US"/>
@@ -12918,9 +13319,9 @@
         <w:lastRenderedPageBreak/>
         <w:t>Read Article</w:t>
       </w:r>
-      <w:bookmarkEnd w:id="73"/>
-      <w:bookmarkEnd w:id="74"/>
-      <w:bookmarkEnd w:id="75"/>
+      <w:bookmarkEnd w:id="78"/>
+      <w:bookmarkEnd w:id="79"/>
+      <w:bookmarkEnd w:id="80"/>
     </w:p>
     <w:p>
       <w:pPr>
@@ -12958,7 +13359,7 @@
                     </pic:cNvPicPr>
                   </pic:nvPicPr>
                   <pic:blipFill>
-                    <a:blip r:embed="rId17">
+                    <a:blip r:embed="rId18">
                       <a:extLst>
                         <a:ext uri="{28A0092B-C50C-407E-A947-70E740481C1C}">
                           <a14:useLocalDpi xmlns:a14="http://schemas.microsoft.com/office/drawing/2010/main" val="0"/>
@@ -13045,8 +13446,8 @@
                                 <w:lang w:val="en-US"/>
                               </w:rPr>
                             </w:pPr>
-                            <w:bookmarkStart w:id="76" w:name="_Ref451941139"/>
-                            <w:bookmarkStart w:id="77" w:name="_Toc452126846"/>
+                            <w:bookmarkStart w:id="81" w:name="_Ref451941139"/>
+                            <w:bookmarkStart w:id="82" w:name="_Toc452387914"/>
                             <w:r>
                               <w:rPr>
                                 <w:lang w:val="en-US"/>
@@ -13076,7 +13477,7 @@
                                 <w:noProof/>
                                 <w:lang w:val="en-US"/>
                               </w:rPr>
-                              <w:t>7</w:t>
+                              <w:t>8</w:t>
                             </w:r>
                             <w:r>
                               <w:rPr>
@@ -13084,14 +13485,14 @@
                               </w:rPr>
                               <w:fldChar w:fldCharType="end"/>
                             </w:r>
-                            <w:bookmarkEnd w:id="76"/>
+                            <w:bookmarkEnd w:id="81"/>
                             <w:r>
                               <w:rPr>
                                 <w:lang w:val="en-US"/>
                               </w:rPr>
                               <w:t>: read article sequence diagram</w:t>
                             </w:r>
-                            <w:bookmarkEnd w:id="77"/>
+                            <w:bookmarkEnd w:id="82"/>
                           </w:p>
                         </w:txbxContent>
                       </wps:txbx>
@@ -13112,7 +13513,7 @@
           </mc:Choice>
           <mc:Fallback>
             <w:pict>
-              <v:shape w14:anchorId="02A16A59" id="Textfeld 10" o:spid="_x0000_s1034" type="#_x0000_t202" style="position:absolute;left:0;text-align:left;margin-left:10.25pt;margin-top:631.65pt;width:398.8pt;height:24.75pt;z-index:251677696;visibility:visible;mso-wrap-style:square;mso-height-percent:0;mso-wrap-distance-left:9pt;mso-wrap-distance-top:0;mso-wrap-distance-right:9pt;mso-wrap-distance-bottom:0;mso-position-horizontal:absolute;mso-position-horizontal-relative:text;mso-position-vertical:absolute;mso-position-vertical-relative:text;mso-height-percent:0;mso-height-relative:margin;v-text-anchor:top" o:gfxdata="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" stroked="f">
+              <v:shape w14:anchorId="02A16A59" id="Textfeld 10" o:spid="_x0000_s1035" type="#_x0000_t202" style="position:absolute;left:0;text-align:left;margin-left:10.25pt;margin-top:631.65pt;width:398.8pt;height:24.75pt;z-index:251677696;visibility:visible;mso-wrap-style:square;mso-height-percent:0;mso-wrap-distance-left:9pt;mso-wrap-distance-top:0;mso-wrap-distance-right:9pt;mso-wrap-distance-bottom:0;mso-position-horizontal:absolute;mso-position-horizontal-relative:text;mso-position-vertical:absolute;mso-position-vertical-relative:text;mso-height-percent:0;mso-height-relative:margin;v-text-anchor:top" o:gfxdata="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" stroked="f">
                 <v:textbox inset="0,0,0,0">
                   <w:txbxContent>
                     <w:p>
@@ -13124,8 +13525,8 @@
                           <w:lang w:val="en-US"/>
                         </w:rPr>
                       </w:pPr>
-                      <w:bookmarkStart w:id="78" w:name="_Ref451941139"/>
-                      <w:bookmarkStart w:id="79" w:name="_Toc452126846"/>
+                      <w:bookmarkStart w:id="83" w:name="_Ref451941139"/>
+                      <w:bookmarkStart w:id="84" w:name="_Toc452387914"/>
                       <w:r>
                         <w:rPr>
                           <w:lang w:val="en-US"/>
@@ -13155,7 +13556,7 @@
                           <w:noProof/>
                           <w:lang w:val="en-US"/>
                         </w:rPr>
-                        <w:t>7</w:t>
+                        <w:t>8</w:t>
                       </w:r>
                       <w:r>
                         <w:rPr>
@@ -13163,14 +13564,14 @@
                         </w:rPr>
                         <w:fldChar w:fldCharType="end"/>
                       </w:r>
-                      <w:bookmarkEnd w:id="78"/>
+                      <w:bookmarkEnd w:id="83"/>
                       <w:r>
                         <w:rPr>
                           <w:lang w:val="en-US"/>
                         </w:rPr>
                         <w:t>: read article sequence diagram</w:t>
                       </w:r>
-                      <w:bookmarkEnd w:id="79"/>
+                      <w:bookmarkEnd w:id="84"/>
                     </w:p>
                   </w:txbxContent>
                 </v:textbox>
@@ -13353,14 +13754,14 @@
           <w:lang w:val="en-US"/>
         </w:rPr>
       </w:pPr>
-      <w:bookmarkStart w:id="80" w:name="_Toc452126807"/>
+      <w:bookmarkStart w:id="85" w:name="_Toc452387874"/>
       <w:r>
         <w:rPr>
           <w:lang w:val="en-US"/>
         </w:rPr>
         <w:t>Search Article</w:t>
       </w:r>
-      <w:bookmarkEnd w:id="80"/>
+      <w:bookmarkEnd w:id="85"/>
     </w:p>
     <w:p>
       <w:pPr>
@@ -13547,7 +13948,7 @@
                     </pic:cNvPicPr>
                   </pic:nvPicPr>
                   <pic:blipFill>
-                    <a:blip r:embed="rId18">
+                    <a:blip r:embed="rId19">
                       <a:extLst>
                         <a:ext uri="{28A0092B-C50C-407E-A947-70E740481C1C}">
                           <a14:useLocalDpi xmlns:a14="http://schemas.microsoft.com/office/drawing/2010/main" val="0"/>
@@ -13635,8 +14036,8 @@
                                 <w:lang w:val="en-US"/>
                               </w:rPr>
                             </w:pPr>
-                            <w:bookmarkStart w:id="81" w:name="_Ref451942891"/>
-                            <w:bookmarkStart w:id="82" w:name="_Toc452126847"/>
+                            <w:bookmarkStart w:id="86" w:name="_Ref451942891"/>
+                            <w:bookmarkStart w:id="87" w:name="_Toc452387915"/>
                             <w:r>
                               <w:rPr>
                                 <w:lang w:val="en-US"/>
@@ -13666,7 +14067,7 @@
                                 <w:noProof/>
                                 <w:lang w:val="en-US"/>
                               </w:rPr>
-                              <w:t>8</w:t>
+                              <w:t>9</w:t>
                             </w:r>
                             <w:r>
                               <w:rPr>
@@ -13674,14 +14075,14 @@
                               </w:rPr>
                               <w:fldChar w:fldCharType="end"/>
                             </w:r>
-                            <w:bookmarkEnd w:id="81"/>
+                            <w:bookmarkEnd w:id="86"/>
                             <w:r>
                               <w:rPr>
                                 <w:lang w:val="en-US"/>
                               </w:rPr>
                               <w:t>: search article sequence diagram</w:t>
                             </w:r>
-                            <w:bookmarkEnd w:id="82"/>
+                            <w:bookmarkEnd w:id="87"/>
                           </w:p>
                         </w:txbxContent>
                       </wps:txbx>
@@ -13699,7 +14100,7 @@
           </mc:Choice>
           <mc:Fallback>
             <w:pict>
-              <v:shape w14:anchorId="62A5846B" id="Textfeld 15" o:spid="_x0000_s1035" type="#_x0000_t202" style="position:absolute;left:0;text-align:left;margin-left:90.85pt;margin-top:606.15pt;width:227.9pt;height:.05pt;z-index:251680768;visibility:visible;mso-wrap-style:square;mso-wrap-distance-left:9pt;mso-wrap-distance-top:0;mso-wrap-distance-right:9pt;mso-wrap-distance-bottom:0;mso-position-horizontal:absolute;mso-position-horizontal-relative:text;mso-position-vertical:absolute;mso-position-vertical-relative:text;v-text-anchor:top" o:gfxdata="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" stroked="f">
+              <v:shape w14:anchorId="62A5846B" id="Textfeld 15" o:spid="_x0000_s1036" type="#_x0000_t202" style="position:absolute;left:0;text-align:left;margin-left:90.85pt;margin-top:606.15pt;width:227.9pt;height:.05pt;z-index:251680768;visibility:visible;mso-wrap-style:square;mso-wrap-distance-left:9pt;mso-wrap-distance-top:0;mso-wrap-distance-right:9pt;mso-wrap-distance-bottom:0;mso-position-horizontal:absolute;mso-position-horizontal-relative:text;mso-position-vertical:absolute;mso-position-vertical-relative:text;v-text-anchor:top" o:gfxdata="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" stroked="f">
                 <v:textbox style="mso-fit-shape-to-text:t" inset="0,0,0,0">
                   <w:txbxContent>
                     <w:p>
@@ -13711,8 +14112,8 @@
                           <w:lang w:val="en-US"/>
                         </w:rPr>
                       </w:pPr>
-                      <w:bookmarkStart w:id="83" w:name="_Ref451942891"/>
-                      <w:bookmarkStart w:id="84" w:name="_Toc452126847"/>
+                      <w:bookmarkStart w:id="88" w:name="_Ref451942891"/>
+                      <w:bookmarkStart w:id="89" w:name="_Toc452387915"/>
                       <w:r>
                         <w:rPr>
                           <w:lang w:val="en-US"/>
@@ -13742,7 +14143,7 @@
                           <w:noProof/>
                           <w:lang w:val="en-US"/>
                         </w:rPr>
-                        <w:t>8</w:t>
+                        <w:t>9</w:t>
                       </w:r>
                       <w:r>
                         <w:rPr>
@@ -13750,14 +14151,14 @@
                         </w:rPr>
                         <w:fldChar w:fldCharType="end"/>
                       </w:r>
-                      <w:bookmarkEnd w:id="83"/>
+                      <w:bookmarkEnd w:id="88"/>
                       <w:r>
                         <w:rPr>
                           <w:lang w:val="en-US"/>
                         </w:rPr>
                         <w:t>: search article sequence diagram</w:t>
                       </w:r>
-                      <w:bookmarkEnd w:id="84"/>
+                      <w:bookmarkEnd w:id="89"/>
                     </w:p>
                   </w:txbxContent>
                 </v:textbox>
@@ -13775,7 +14176,7 @@
           <w:lang w:val="en-US"/>
         </w:rPr>
       </w:pPr>
-      <w:bookmarkStart w:id="85" w:name="_Toc452126808"/>
+      <w:bookmarkStart w:id="90" w:name="_Toc452387875"/>
       <w:r>
         <w:rPr>
           <w:lang w:val="en-US"/>
@@ -13783,7 +14184,7 @@
         <w:lastRenderedPageBreak/>
         <w:t>Deployment View</w:t>
       </w:r>
-      <w:bookmarkEnd w:id="85"/>
+      <w:bookmarkEnd w:id="90"/>
     </w:p>
     <w:p>
       <w:pPr>
@@ -13805,7 +14206,7 @@
           <w:lang w:val="en-US"/>
         </w:rPr>
       </w:pPr>
-      <w:bookmarkStart w:id="86" w:name="_Toc452126809"/>
+      <w:bookmarkStart w:id="91" w:name="_Toc452387876"/>
       <w:r>
         <w:rPr>
           <w:lang w:val="en-US"/>
@@ -13813,7 +14214,7 @@
         <w:lastRenderedPageBreak/>
         <w:t>Concepts</w:t>
       </w:r>
-      <w:bookmarkEnd w:id="86"/>
+      <w:bookmarkEnd w:id="91"/>
     </w:p>
     <w:p>
       <w:pPr>
@@ -13835,7 +14236,7 @@
           <w:lang w:val="en-US"/>
         </w:rPr>
       </w:pPr>
-      <w:bookmarkStart w:id="87" w:name="_Toc452126810"/>
+      <w:bookmarkStart w:id="92" w:name="_Toc452387877"/>
       <w:r>
         <w:rPr>
           <w:lang w:val="en-US"/>
@@ -13843,7 +14244,7 @@
         <w:lastRenderedPageBreak/>
         <w:t>Design Decisions</w:t>
       </w:r>
-      <w:bookmarkEnd w:id="87"/>
+      <w:bookmarkEnd w:id="92"/>
     </w:p>
     <w:p>
       <w:pPr>
@@ -13865,16 +14266,16 @@
           <w:lang w:val="en-US"/>
         </w:rPr>
       </w:pPr>
-      <w:bookmarkStart w:id="88" w:name="_Ref451862997"/>
-      <w:bookmarkStart w:id="89" w:name="_Toc452126811"/>
+      <w:bookmarkStart w:id="93" w:name="_Ref451862997"/>
+      <w:bookmarkStart w:id="94" w:name="_Toc452387878"/>
       <w:r>
         <w:rPr>
           <w:lang w:val="en-US"/>
         </w:rPr>
         <w:t>Search Engine</w:t>
       </w:r>
-      <w:bookmarkEnd w:id="88"/>
-      <w:bookmarkEnd w:id="89"/>
+      <w:bookmarkEnd w:id="93"/>
+      <w:bookmarkEnd w:id="94"/>
     </w:p>
     <w:p>
       <w:pPr>
@@ -13896,7 +14297,7 @@
           <w:lang w:val="en-US"/>
         </w:rPr>
       </w:pPr>
-      <w:bookmarkStart w:id="90" w:name="_Toc452126812"/>
+      <w:bookmarkStart w:id="95" w:name="_Toc452387879"/>
       <w:r>
         <w:rPr>
           <w:lang w:val="en-US"/>
@@ -13909,7 +14310,7 @@
         </w:rPr>
         <w:t>es</w:t>
       </w:r>
-      <w:bookmarkEnd w:id="90"/>
+      <w:bookmarkEnd w:id="95"/>
     </w:p>
     <w:p>
       <w:pPr>
@@ -14336,14 +14737,14 @@
           <w:lang w:val="en-US"/>
         </w:rPr>
       </w:pPr>
-      <w:bookmarkStart w:id="91" w:name="_Toc452126813"/>
+      <w:bookmarkStart w:id="96" w:name="_Toc452387880"/>
       <w:r>
         <w:rPr>
           <w:lang w:val="en-US"/>
         </w:rPr>
         <w:t>Constraints</w:t>
       </w:r>
-      <w:bookmarkEnd w:id="91"/>
+      <w:bookmarkEnd w:id="96"/>
     </w:p>
     <w:p>
       <w:pPr>
@@ -14365,14 +14766,14 @@
           <w:lang w:val="en-US"/>
         </w:rPr>
       </w:pPr>
-      <w:bookmarkStart w:id="92" w:name="_Toc452126814"/>
+      <w:bookmarkStart w:id="97" w:name="_Toc452387881"/>
       <w:r>
         <w:rPr>
           <w:lang w:val="en-US"/>
         </w:rPr>
         <w:t>Considered Alternatives</w:t>
       </w:r>
-      <w:bookmarkEnd w:id="92"/>
+      <w:bookmarkEnd w:id="97"/>
     </w:p>
     <w:p>
       <w:pPr>
@@ -14639,7 +15040,7 @@
           <w:lang w:val="en-US"/>
         </w:rPr>
       </w:pPr>
-      <w:bookmarkStart w:id="93" w:name="_Toc452126815"/>
+      <w:bookmarkStart w:id="98" w:name="_Toc452387882"/>
       <w:r>
         <w:rPr>
           <w:lang w:val="en-US"/>
@@ -14647,7 +15048,7 @@
         <w:lastRenderedPageBreak/>
         <w:t>Comparison</w:t>
       </w:r>
-      <w:bookmarkEnd w:id="93"/>
+      <w:bookmarkEnd w:id="98"/>
     </w:p>
     <w:p>
       <w:pPr>
@@ -15835,8 +16236,8 @@
           <w:lang w:val="en-US"/>
         </w:rPr>
       </w:pPr>
-      <w:bookmarkStart w:id="94" w:name="_Ref451951584"/>
-      <w:bookmarkStart w:id="95" w:name="_Toc452126856"/>
+      <w:bookmarkStart w:id="99" w:name="_Ref451951584"/>
+      <w:bookmarkStart w:id="100" w:name="_Toc452387924"/>
       <w:r>
         <w:rPr>
           <w:lang w:val="en-US"/>
@@ -15874,22 +16275,22 @@
         </w:rPr>
         <w:fldChar w:fldCharType="end"/>
       </w:r>
-      <w:bookmarkEnd w:id="94"/>
+      <w:bookmarkEnd w:id="99"/>
       <w:r>
         <w:rPr>
           <w:lang w:val="en-US"/>
         </w:rPr>
         <w:t xml:space="preserve">: </w:t>
       </w:r>
-      <w:bookmarkStart w:id="96" w:name="_Ref451951576"/>
+      <w:bookmarkStart w:id="101" w:name="_Ref451951576"/>
       <w:r>
         <w:rPr>
           <w:lang w:val="en-US"/>
         </w:rPr>
         <w:t>search engine comparison</w:t>
       </w:r>
-      <w:bookmarkEnd w:id="95"/>
-      <w:bookmarkEnd w:id="96"/>
+      <w:bookmarkEnd w:id="100"/>
+      <w:bookmarkEnd w:id="101"/>
     </w:p>
     <w:p>
       <w:pPr>
@@ -16412,8 +16813,8 @@
           <w:lang w:val="en-US"/>
         </w:rPr>
       </w:pPr>
-      <w:bookmarkStart w:id="97" w:name="_Ref451954368"/>
-      <w:bookmarkStart w:id="98" w:name="_Toc452126857"/>
+      <w:bookmarkStart w:id="102" w:name="_Ref451954368"/>
+      <w:bookmarkStart w:id="103" w:name="_Toc452387925"/>
       <w:r>
         <w:rPr>
           <w:lang w:val="en-US"/>
@@ -16451,14 +16852,14 @@
         </w:rPr>
         <w:fldChar w:fldCharType="end"/>
       </w:r>
-      <w:bookmarkEnd w:id="97"/>
+      <w:bookmarkEnd w:id="102"/>
       <w:r>
         <w:rPr>
           <w:lang w:val="en-US"/>
         </w:rPr>
         <w:t>: search engine benchmark</w:t>
       </w:r>
-      <w:bookmarkEnd w:id="98"/>
+      <w:bookmarkEnd w:id="103"/>
     </w:p>
     <w:p>
       <w:pPr>
@@ -16467,14 +16868,14 @@
           <w:lang w:val="en-US"/>
         </w:rPr>
       </w:pPr>
-      <w:bookmarkStart w:id="99" w:name="_Toc452126816"/>
+      <w:bookmarkStart w:id="104" w:name="_Toc452387883"/>
       <w:r>
         <w:rPr>
           <w:lang w:val="en-US"/>
         </w:rPr>
         <w:t>Decision</w:t>
       </w:r>
-      <w:bookmarkEnd w:id="99"/>
+      <w:bookmarkEnd w:id="104"/>
     </w:p>
     <w:p>
       <w:pPr>
@@ -16502,16 +16903,16 @@
           <w:lang w:val="en-US"/>
         </w:rPr>
       </w:pPr>
-      <w:bookmarkStart w:id="100" w:name="_Ref451863220"/>
-      <w:bookmarkStart w:id="101" w:name="_Toc452126817"/>
+      <w:bookmarkStart w:id="105" w:name="_Ref451863220"/>
+      <w:bookmarkStart w:id="106" w:name="_Toc452387884"/>
       <w:r>
         <w:rPr>
           <w:lang w:val="en-US"/>
         </w:rPr>
         <w:t>Persistence</w:t>
       </w:r>
-      <w:bookmarkEnd w:id="100"/>
-      <w:bookmarkEnd w:id="101"/>
+      <w:bookmarkEnd w:id="105"/>
+      <w:bookmarkEnd w:id="106"/>
     </w:p>
     <w:p>
       <w:pPr>
@@ -16626,7 +17027,7 @@
           <w:lang w:val="en-US"/>
         </w:rPr>
       </w:pPr>
-      <w:bookmarkStart w:id="102" w:name="_Toc452126818"/>
+      <w:bookmarkStart w:id="107" w:name="_Toc452387885"/>
       <w:r>
         <w:rPr>
           <w:lang w:val="en-US"/>
@@ -16640,7 +17041,7 @@
         </w:rPr>
         <w:t>es</w:t>
       </w:r>
-      <w:bookmarkEnd w:id="102"/>
+      <w:bookmarkEnd w:id="107"/>
     </w:p>
     <w:p>
       <w:pPr>
@@ -17067,14 +17468,14 @@
           <w:lang w:val="en-US"/>
         </w:rPr>
       </w:pPr>
-      <w:bookmarkStart w:id="103" w:name="_Toc452126819"/>
+      <w:bookmarkStart w:id="108" w:name="_Toc452387886"/>
       <w:r>
         <w:rPr>
           <w:lang w:val="en-US"/>
         </w:rPr>
         <w:t>Constraints</w:t>
       </w:r>
-      <w:bookmarkEnd w:id="103"/>
+      <w:bookmarkEnd w:id="108"/>
     </w:p>
     <w:p>
       <w:pPr>
@@ -17096,14 +17497,14 @@
           <w:lang w:val="en-US"/>
         </w:rPr>
       </w:pPr>
-      <w:bookmarkStart w:id="104" w:name="_Toc452126820"/>
+      <w:bookmarkStart w:id="109" w:name="_Toc452387887"/>
       <w:r>
         <w:rPr>
           <w:lang w:val="en-US"/>
         </w:rPr>
         <w:t>Considered Alternatives</w:t>
       </w:r>
-      <w:bookmarkEnd w:id="104"/>
+      <w:bookmarkEnd w:id="109"/>
     </w:p>
     <w:p>
       <w:pPr>
@@ -17252,14 +17653,14 @@
           <w:lang w:val="en-US"/>
         </w:rPr>
       </w:pPr>
-      <w:bookmarkStart w:id="105" w:name="_Toc452126821"/>
+      <w:bookmarkStart w:id="110" w:name="_Toc452387888"/>
       <w:r>
         <w:rPr>
           <w:lang w:val="en-US"/>
         </w:rPr>
         <w:t>Comparison</w:t>
       </w:r>
-      <w:bookmarkEnd w:id="105"/>
+      <w:bookmarkEnd w:id="110"/>
     </w:p>
     <w:p>
       <w:pPr>
@@ -18054,8 +18455,8 @@
           <w:lang w:val="en-US"/>
         </w:rPr>
       </w:pPr>
-      <w:bookmarkStart w:id="106" w:name="_Ref452055033"/>
-      <w:bookmarkStart w:id="107" w:name="_Toc452126858"/>
+      <w:bookmarkStart w:id="111" w:name="_Ref452055033"/>
+      <w:bookmarkStart w:id="112" w:name="_Toc452387926"/>
       <w:r>
         <w:rPr>
           <w:lang w:val="en-US"/>
@@ -18093,14 +18494,14 @@
         </w:rPr>
         <w:fldChar w:fldCharType="end"/>
       </w:r>
-      <w:bookmarkEnd w:id="106"/>
+      <w:bookmarkEnd w:id="111"/>
       <w:r>
         <w:rPr>
           <w:lang w:val="en-US"/>
         </w:rPr>
         <w:t>: persistence comparison</w:t>
       </w:r>
-      <w:bookmarkEnd w:id="107"/>
+      <w:bookmarkEnd w:id="112"/>
     </w:p>
     <w:p>
       <w:pPr>
@@ -18109,14 +18510,14 @@
           <w:lang w:val="en-US"/>
         </w:rPr>
       </w:pPr>
-      <w:bookmarkStart w:id="108" w:name="_Toc452126822"/>
+      <w:bookmarkStart w:id="113" w:name="_Toc452387889"/>
       <w:r>
         <w:rPr>
           <w:lang w:val="en-US"/>
         </w:rPr>
         <w:t>Decision</w:t>
       </w:r>
-      <w:bookmarkEnd w:id="108"/>
+      <w:bookmarkEnd w:id="113"/>
     </w:p>
     <w:p>
       <w:pPr>
@@ -18138,18 +18539,18 @@
           <w:lang w:val="en-US"/>
         </w:rPr>
       </w:pPr>
-      <w:bookmarkStart w:id="109" w:name="_Ref452116932"/>
-      <w:bookmarkStart w:id="110" w:name="_Ref452116941"/>
-      <w:bookmarkStart w:id="111" w:name="_Toc452126823"/>
+      <w:bookmarkStart w:id="114" w:name="_Ref452116932"/>
+      <w:bookmarkStart w:id="115" w:name="_Ref452116941"/>
+      <w:bookmarkStart w:id="116" w:name="_Toc452387890"/>
       <w:r>
         <w:rPr>
           <w:lang w:val="en-US"/>
         </w:rPr>
         <w:t>Backend Technology</w:t>
       </w:r>
-      <w:bookmarkEnd w:id="109"/>
-      <w:bookmarkEnd w:id="110"/>
-      <w:bookmarkEnd w:id="111"/>
+      <w:bookmarkEnd w:id="114"/>
+      <w:bookmarkEnd w:id="115"/>
+      <w:bookmarkEnd w:id="116"/>
     </w:p>
     <w:p>
       <w:pPr>
@@ -18171,7 +18572,7 @@
           <w:lang w:val="en-US"/>
         </w:rPr>
       </w:pPr>
-      <w:bookmarkStart w:id="112" w:name="_Toc452126824"/>
+      <w:bookmarkStart w:id="117" w:name="_Toc452387891"/>
       <w:r>
         <w:rPr>
           <w:lang w:val="en-US"/>
@@ -18184,7 +18585,7 @@
         </w:rPr>
         <w:t>es</w:t>
       </w:r>
-      <w:bookmarkEnd w:id="112"/>
+      <w:bookmarkEnd w:id="117"/>
     </w:p>
     <w:p>
       <w:pPr>
@@ -18653,14 +19054,14 @@
           <w:lang w:val="en-US"/>
         </w:rPr>
       </w:pPr>
-      <w:bookmarkStart w:id="113" w:name="_Toc452126825"/>
+      <w:bookmarkStart w:id="118" w:name="_Toc452387892"/>
       <w:r>
         <w:rPr>
           <w:lang w:val="en-US"/>
         </w:rPr>
         <w:t>Constraints</w:t>
       </w:r>
-      <w:bookmarkEnd w:id="113"/>
+      <w:bookmarkEnd w:id="118"/>
     </w:p>
     <w:p>
       <w:pPr>
@@ -18682,14 +19083,14 @@
           <w:lang w:val="en-US"/>
         </w:rPr>
       </w:pPr>
-      <w:bookmarkStart w:id="114" w:name="_Toc452126826"/>
+      <w:bookmarkStart w:id="119" w:name="_Toc452387893"/>
       <w:r>
         <w:rPr>
           <w:lang w:val="en-US"/>
         </w:rPr>
         <w:t>Considered Alternatives</w:t>
       </w:r>
-      <w:bookmarkEnd w:id="114"/>
+      <w:bookmarkEnd w:id="119"/>
     </w:p>
     <w:p>
       <w:pPr>
@@ -18834,14 +19235,14 @@
           <w:lang w:val="en-US"/>
         </w:rPr>
       </w:pPr>
-      <w:bookmarkStart w:id="115" w:name="_Toc452126827"/>
+      <w:bookmarkStart w:id="120" w:name="_Toc452387894"/>
       <w:r>
         <w:rPr>
           <w:lang w:val="en-US"/>
         </w:rPr>
         <w:t>Decision</w:t>
       </w:r>
-      <w:bookmarkEnd w:id="115"/>
+      <w:bookmarkEnd w:id="120"/>
     </w:p>
     <w:p>
       <w:pPr>
@@ -18917,14 +19318,14 @@
           <w:lang w:val="en-US"/>
         </w:rPr>
       </w:pPr>
-      <w:bookmarkStart w:id="116" w:name="_Toc452126828"/>
+      <w:bookmarkStart w:id="121" w:name="_Toc452387895"/>
       <w:r>
         <w:rPr>
           <w:lang w:val="en-US"/>
         </w:rPr>
         <w:t>Frontend Technology</w:t>
       </w:r>
-      <w:bookmarkEnd w:id="116"/>
+      <w:bookmarkEnd w:id="121"/>
     </w:p>
     <w:p>
       <w:pPr>
@@ -18946,14 +19347,14 @@
           <w:lang w:val="en-US"/>
         </w:rPr>
       </w:pPr>
-      <w:bookmarkStart w:id="117" w:name="_Toc452126829"/>
+      <w:bookmarkStart w:id="122" w:name="_Toc452387896"/>
       <w:r>
         <w:rPr>
           <w:lang w:val="en-US"/>
         </w:rPr>
         <w:t>Influences</w:t>
       </w:r>
-      <w:bookmarkEnd w:id="117"/>
+      <w:bookmarkEnd w:id="122"/>
     </w:p>
     <w:p>
       <w:pPr>
@@ -19259,14 +19660,14 @@
           <w:lang w:val="en-US"/>
         </w:rPr>
       </w:pPr>
-      <w:bookmarkStart w:id="118" w:name="_Toc452126830"/>
+      <w:bookmarkStart w:id="123" w:name="_Toc452387897"/>
       <w:r>
         <w:rPr>
           <w:lang w:val="en-US"/>
         </w:rPr>
         <w:t>Constraints</w:t>
       </w:r>
-      <w:bookmarkEnd w:id="118"/>
+      <w:bookmarkEnd w:id="123"/>
     </w:p>
     <w:p>
       <w:pPr>
@@ -19386,7 +19787,7 @@
           <w:lang w:val="en-US"/>
         </w:rPr>
       </w:pPr>
-      <w:bookmarkStart w:id="119" w:name="_Toc452126831"/>
+      <w:bookmarkStart w:id="124" w:name="_Toc452387898"/>
       <w:r>
         <w:rPr>
           <w:lang w:val="en-US"/>
@@ -19394,7 +19795,7 @@
         <w:lastRenderedPageBreak/>
         <w:t>Decision</w:t>
       </w:r>
-      <w:bookmarkEnd w:id="119"/>
+      <w:bookmarkEnd w:id="124"/>
     </w:p>
     <w:p>
       <w:pPr>
@@ -19416,14 +19817,14 @@
           <w:lang w:val="en-US"/>
         </w:rPr>
       </w:pPr>
-      <w:bookmarkStart w:id="120" w:name="_Toc452126832"/>
+      <w:bookmarkStart w:id="125" w:name="_Toc452387899"/>
       <w:r>
         <w:rPr>
           <w:lang w:val="en-US"/>
         </w:rPr>
         <w:t>Deployment</w:t>
       </w:r>
-      <w:bookmarkEnd w:id="120"/>
+      <w:bookmarkEnd w:id="125"/>
     </w:p>
     <w:p>
       <w:pPr>
@@ -19459,7 +19860,7 @@
           <w:lang w:val="en-US"/>
         </w:rPr>
       </w:pPr>
-      <w:bookmarkStart w:id="121" w:name="_Toc452126833"/>
+      <w:bookmarkStart w:id="126" w:name="_Toc452387900"/>
       <w:r>
         <w:rPr>
           <w:lang w:val="en-US"/>
@@ -19467,7 +19868,7 @@
         <w:lastRenderedPageBreak/>
         <w:t>Quality Scenarios</w:t>
       </w:r>
-      <w:bookmarkEnd w:id="121"/>
+      <w:bookmarkEnd w:id="126"/>
     </w:p>
     <w:p>
       <w:pPr>
@@ -19497,7 +19898,7 @@
           <w:lang w:val="en-US"/>
         </w:rPr>
       </w:pPr>
-      <w:bookmarkStart w:id="122" w:name="_Toc452126834"/>
+      <w:bookmarkStart w:id="127" w:name="_Toc452387901"/>
       <w:r>
         <w:rPr>
           <w:lang w:val="en-US"/>
@@ -19505,7 +19906,7 @@
         <w:lastRenderedPageBreak/>
         <w:t>Technical Risks</w:t>
       </w:r>
-      <w:bookmarkEnd w:id="122"/>
+      <w:bookmarkEnd w:id="127"/>
     </w:p>
     <w:p>
       <w:pPr>
@@ -19527,7 +19928,7 @@
           <w:lang w:val="en-US"/>
         </w:rPr>
       </w:pPr>
-      <w:bookmarkStart w:id="123" w:name="_Toc452126835"/>
+      <w:bookmarkStart w:id="128" w:name="_Toc452387902"/>
       <w:r>
         <w:rPr>
           <w:lang w:val="en-US"/>
@@ -19535,7 +19936,7 @@
         <w:lastRenderedPageBreak/>
         <w:t>Glossary</w:t>
       </w:r>
-      <w:bookmarkEnd w:id="123"/>
+      <w:bookmarkEnd w:id="128"/>
     </w:p>
     <w:p>
       <w:pPr>
@@ -19692,7 +20093,7 @@
           <w:lang w:val="en-US"/>
         </w:rPr>
       </w:pPr>
-      <w:bookmarkStart w:id="124" w:name="_Toc452126836"/>
+      <w:bookmarkStart w:id="129" w:name="_Toc452387903"/>
       <w:r>
         <w:rPr>
           <w:lang w:val="en-US"/>
@@ -19700,7 +20101,7 @@
         <w:lastRenderedPageBreak/>
         <w:t>List of Figures</w:t>
       </w:r>
-      <w:bookmarkEnd w:id="124"/>
+      <w:bookmarkEnd w:id="129"/>
     </w:p>
     <w:p>
       <w:pPr>
@@ -19749,7 +20150,7 @@
         <w:rPr>
           <w:lang w:val="en-US"/>
         </w:rPr>
-        <w:instrText xml:space="preserve"> PAGEREF _Toc452126840 \h </w:instrText>
+        <w:instrText xml:space="preserve"> PAGEREF _Toc452387907 \h </w:instrText>
       </w:r>
       <w:r>
         <w:fldChar w:fldCharType="separate"/>
@@ -19758,7 +20159,7 @@
         <w:rPr>
           <w:lang w:val="en-US"/>
         </w:rPr>
-        <w:t>5</w:t>
+        <w:t>6</w:t>
       </w:r>
       <w:r>
         <w:fldChar w:fldCharType="end"/>
@@ -19793,7 +20194,7 @@
         <w:rPr>
           <w:lang w:val="en-US"/>
         </w:rPr>
-        <w:instrText xml:space="preserve"> PAGEREF _Toc452126841 \h </w:instrText>
+        <w:instrText xml:space="preserve"> PAGEREF _Toc452387908 \h </w:instrText>
       </w:r>
       <w:r>
         <w:fldChar w:fldCharType="separate"/>
@@ -19802,7 +20203,7 @@
         <w:rPr>
           <w:lang w:val="en-US"/>
         </w:rPr>
-        <w:t>13</w:t>
+        <w:t>14</w:t>
       </w:r>
       <w:r>
         <w:fldChar w:fldCharType="end"/>
@@ -19837,7 +20238,7 @@
         <w:rPr>
           <w:lang w:val="en-US"/>
         </w:rPr>
-        <w:instrText xml:space="preserve"> PAGEREF _Toc452126842 \h </w:instrText>
+        <w:instrText xml:space="preserve"> PAGEREF _Toc452387909 \h </w:instrText>
       </w:r>
       <w:r>
         <w:fldChar w:fldCharType="separate"/>
@@ -19846,7 +20247,7 @@
         <w:rPr>
           <w:lang w:val="en-US"/>
         </w:rPr>
-        <w:t>14</w:t>
+        <w:t>15</w:t>
       </w:r>
       <w:r>
         <w:fldChar w:fldCharType="end"/>
@@ -19881,7 +20282,7 @@
         <w:rPr>
           <w:lang w:val="en-US"/>
         </w:rPr>
-        <w:instrText xml:space="preserve"> PAGEREF _Toc452126843 \h </w:instrText>
+        <w:instrText xml:space="preserve"> PAGEREF _Toc452387910 \h </w:instrText>
       </w:r>
       <w:r>
         <w:fldChar w:fldCharType="separate"/>
@@ -19890,7 +20291,7 @@
         <w:rPr>
           <w:lang w:val="en-US"/>
         </w:rPr>
-        <w:t>16</w:t>
+        <w:t>17</w:t>
       </w:r>
       <w:r>
         <w:fldChar w:fldCharType="end"/>
@@ -19925,7 +20326,7 @@
         <w:rPr>
           <w:lang w:val="en-US"/>
         </w:rPr>
-        <w:instrText xml:space="preserve"> PAGEREF _Toc452126844 \h </w:instrText>
+        <w:instrText xml:space="preserve"> PAGEREF _Toc452387911 \h </w:instrText>
       </w:r>
       <w:r>
         <w:fldChar w:fldCharType="separate"/>
@@ -19934,7 +20335,7 @@
         <w:rPr>
           <w:lang w:val="en-US"/>
         </w:rPr>
-        <w:t>19</w:t>
+        <w:t>20</w:t>
       </w:r>
       <w:r>
         <w:fldChar w:fldCharType="end"/>
@@ -19954,7 +20355,7 @@
         <w:rPr>
           <w:lang w:val="en-US"/>
         </w:rPr>
-        <w:t>Figure 6: create article sequence diagram</w:t>
+        <w:t>Figure 6: dynamic webserver components</w:t>
       </w:r>
       <w:r>
         <w:rPr>
@@ -19969,7 +20370,7 @@
         <w:rPr>
           <w:lang w:val="en-US"/>
         </w:rPr>
-        <w:instrText xml:space="preserve"> PAGEREF _Toc452126845 \h </w:instrText>
+        <w:instrText xml:space="preserve"> PAGEREF _Toc452387912 \h </w:instrText>
       </w:r>
       <w:r>
         <w:fldChar w:fldCharType="separate"/>
@@ -19998,7 +20399,7 @@
         <w:rPr>
           <w:lang w:val="en-US"/>
         </w:rPr>
-        <w:t>Figure 7: read article sequence diagram</w:t>
+        <w:t>Figure 7: create article sequence diagram</w:t>
       </w:r>
       <w:r>
         <w:rPr>
@@ -20013,7 +20414,7 @@
         <w:rPr>
           <w:lang w:val="en-US"/>
         </w:rPr>
-        <w:instrText xml:space="preserve"> PAGEREF _Toc452126846 \h </w:instrText>
+        <w:instrText xml:space="preserve"> PAGEREF _Toc452387913 \h </w:instrText>
       </w:r>
       <w:r>
         <w:fldChar w:fldCharType="separate"/>
@@ -20022,7 +20423,7 @@
         <w:rPr>
           <w:lang w:val="en-US"/>
         </w:rPr>
-        <w:t>23</w:t>
+        <w:t>24</w:t>
       </w:r>
       <w:r>
         <w:fldChar w:fldCharType="end"/>
@@ -20042,7 +20443,7 @@
         <w:rPr>
           <w:lang w:val="en-US"/>
         </w:rPr>
-        <w:t>Figure 8: search article sequence diagram</w:t>
+        <w:t>Figure 8: read article sequence diagram</w:t>
       </w:r>
       <w:r>
         <w:rPr>
@@ -20057,7 +20458,7 @@
         <w:rPr>
           <w:lang w:val="en-US"/>
         </w:rPr>
-        <w:instrText xml:space="preserve"> PAGEREF _Toc452126847 \h </w:instrText>
+        <w:instrText xml:space="preserve"> PAGEREF _Toc452387914 \h </w:instrText>
       </w:r>
       <w:r>
         <w:fldChar w:fldCharType="separate"/>
@@ -20067,6 +20468,50 @@
           <w:lang w:val="en-US"/>
         </w:rPr>
         <w:t>25</w:t>
+      </w:r>
+      <w:r>
+        <w:fldChar w:fldCharType="end"/>
+      </w:r>
+    </w:p>
+    <w:p>
+      <w:pPr>
+        <w:pStyle w:val="Abbildungsverzeichnis"/>
+        <w:rPr>
+          <w:rFonts w:asciiTheme="minorHAnsi" w:eastAsiaTheme="minorEastAsia" w:hAnsiTheme="minorHAnsi" w:cstheme="minorBidi"/>
+          <w:sz w:val="22"/>
+          <w:szCs w:val="22"/>
+          <w:lang w:val="en-US"/>
+        </w:rPr>
+      </w:pPr>
+      <w:r>
+        <w:rPr>
+          <w:lang w:val="en-US"/>
+        </w:rPr>
+        <w:t>Figure 9: search article sequence diagram</w:t>
+      </w:r>
+      <w:r>
+        <w:rPr>
+          <w:lang w:val="en-US"/>
+        </w:rPr>
+        <w:tab/>
+      </w:r>
+      <w:r>
+        <w:fldChar w:fldCharType="begin"/>
+      </w:r>
+      <w:r>
+        <w:rPr>
+          <w:lang w:val="en-US"/>
+        </w:rPr>
+        <w:instrText xml:space="preserve"> PAGEREF _Toc452387915 \h </w:instrText>
+      </w:r>
+      <w:r>
+        <w:fldChar w:fldCharType="separate"/>
+      </w:r>
+      <w:r>
+        <w:rPr>
+          <w:lang w:val="en-US"/>
+        </w:rPr>
+        <w:t>27</w:t>
       </w:r>
       <w:r>
         <w:fldChar w:fldCharType="end"/>
@@ -20098,14 +20543,14 @@
           <w:lang w:val="en-US"/>
         </w:rPr>
       </w:pPr>
-      <w:bookmarkStart w:id="125" w:name="_Toc452126837"/>
+      <w:bookmarkStart w:id="130" w:name="_Toc452387904"/>
       <w:r>
         <w:rPr>
           <w:lang w:val="en-US"/>
         </w:rPr>
         <w:t>List of Tables</w:t>
       </w:r>
-      <w:bookmarkEnd w:id="125"/>
+      <w:bookmarkEnd w:id="130"/>
     </w:p>
     <w:p>
       <w:pPr>
@@ -20157,7 +20602,7 @@
         <w:rPr>
           <w:lang w:val="en-US"/>
         </w:rPr>
-        <w:instrText xml:space="preserve"> PAGEREF _Toc452126848 \h </w:instrText>
+        <w:instrText xml:space="preserve"> PAGEREF _Toc452387916 \h </w:instrText>
       </w:r>
       <w:r>
         <w:fldChar w:fldCharType="separate"/>
@@ -20166,7 +20611,7 @@
         <w:rPr>
           <w:lang w:val="en-US"/>
         </w:rPr>
-        <w:t>7</w:t>
+        <w:t>8</w:t>
       </w:r>
       <w:r>
         <w:fldChar w:fldCharType="end"/>
@@ -20201,7 +20646,7 @@
         <w:rPr>
           <w:lang w:val="en-US"/>
         </w:rPr>
-        <w:instrText xml:space="preserve"> PAGEREF _Toc452126849 \h </w:instrText>
+        <w:instrText xml:space="preserve"> PAGEREF _Toc452387917 \h </w:instrText>
       </w:r>
       <w:r>
         <w:fldChar w:fldCharType="separate"/>
@@ -20210,7 +20655,7 @@
         <w:rPr>
           <w:lang w:val="en-US"/>
         </w:rPr>
-        <w:t>7</w:t>
+        <w:t>8</w:t>
       </w:r>
       <w:r>
         <w:fldChar w:fldCharType="end"/>
@@ -20245,7 +20690,7 @@
         <w:rPr>
           <w:lang w:val="en-US"/>
         </w:rPr>
-        <w:instrText xml:space="preserve"> PAGEREF _Toc452126850 \h </w:instrText>
+        <w:instrText xml:space="preserve"> PAGEREF _Toc452387918 \h </w:instrText>
       </w:r>
       <w:r>
         <w:fldChar w:fldCharType="separate"/>
@@ -20254,7 +20699,7 @@
         <w:rPr>
           <w:lang w:val="en-US"/>
         </w:rPr>
-        <w:t>8</w:t>
+        <w:t>9</w:t>
       </w:r>
       <w:r>
         <w:fldChar w:fldCharType="end"/>
@@ -20289,7 +20734,7 @@
         <w:rPr>
           <w:lang w:val="en-US"/>
         </w:rPr>
-        <w:instrText xml:space="preserve"> PAGEREF _Toc452126851 \h </w:instrText>
+        <w:instrText xml:space="preserve"> PAGEREF _Toc452387919 \h </w:instrText>
       </w:r>
       <w:r>
         <w:fldChar w:fldCharType="separate"/>
@@ -20298,7 +20743,7 @@
         <w:rPr>
           <w:lang w:val="en-US"/>
         </w:rPr>
-        <w:t>8</w:t>
+        <w:t>9</w:t>
       </w:r>
       <w:r>
         <w:fldChar w:fldCharType="end"/>
@@ -20333,7 +20778,7 @@
         <w:rPr>
           <w:lang w:val="en-US"/>
         </w:rPr>
-        <w:instrText xml:space="preserve"> PAGEREF _Toc452126852 \h </w:instrText>
+        <w:instrText xml:space="preserve"> PAGEREF _Toc452387920 \h </w:instrText>
       </w:r>
       <w:r>
         <w:fldChar w:fldCharType="separate"/>
@@ -20342,7 +20787,7 @@
         <w:rPr>
           <w:lang w:val="en-US"/>
         </w:rPr>
-        <w:t>9</w:t>
+        <w:t>10</w:t>
       </w:r>
       <w:r>
         <w:fldChar w:fldCharType="end"/>
@@ -20377,7 +20822,7 @@
         <w:rPr>
           <w:lang w:val="en-US"/>
         </w:rPr>
-        <w:instrText xml:space="preserve"> PAGEREF _Toc452126853 \h </w:instrText>
+        <w:instrText xml:space="preserve"> PAGEREF _Toc452387921 \h </w:instrText>
       </w:r>
       <w:r>
         <w:fldChar w:fldCharType="separate"/>
@@ -20386,7 +20831,7 @@
         <w:rPr>
           <w:lang w:val="en-US"/>
         </w:rPr>
-        <w:t>9</w:t>
+        <w:t>10</w:t>
       </w:r>
       <w:r>
         <w:fldChar w:fldCharType="end"/>
@@ -20421,7 +20866,7 @@
         <w:rPr>
           <w:lang w:val="en-US"/>
         </w:rPr>
-        <w:instrText xml:space="preserve"> PAGEREF _Toc452126854 \h </w:instrText>
+        <w:instrText xml:space="preserve"> PAGEREF _Toc452387922 \h </w:instrText>
       </w:r>
       <w:r>
         <w:fldChar w:fldCharType="separate"/>
@@ -20430,7 +20875,7 @@
         <w:rPr>
           <w:lang w:val="en-US"/>
         </w:rPr>
-        <w:t>10</w:t>
+        <w:t>11</w:t>
       </w:r>
       <w:r>
         <w:fldChar w:fldCharType="end"/>
@@ -20465,7 +20910,7 @@
         <w:rPr>
           <w:lang w:val="en-US"/>
         </w:rPr>
-        <w:instrText xml:space="preserve"> PAGEREF _Toc452126855 \h </w:instrText>
+        <w:instrText xml:space="preserve"> PAGEREF _Toc452387923 \h </w:instrText>
       </w:r>
       <w:r>
         <w:fldChar w:fldCharType="separate"/>
@@ -20474,7 +20919,7 @@
         <w:rPr>
           <w:lang w:val="en-US"/>
         </w:rPr>
-        <w:t>10</w:t>
+        <w:t>11</w:t>
       </w:r>
       <w:r>
         <w:fldChar w:fldCharType="end"/>
@@ -20509,7 +20954,7 @@
         <w:rPr>
           <w:lang w:val="en-US"/>
         </w:rPr>
-        <w:instrText xml:space="preserve"> PAGEREF _Toc452126856 \h </w:instrText>
+        <w:instrText xml:space="preserve"> PAGEREF _Toc452387924 \h </w:instrText>
       </w:r>
       <w:r>
         <w:fldChar w:fldCharType="separate"/>
@@ -20518,7 +20963,7 @@
         <w:rPr>
           <w:lang w:val="en-US"/>
         </w:rPr>
-        <w:t>30</w:t>
+        <w:t>32</w:t>
       </w:r>
       <w:r>
         <w:fldChar w:fldCharType="end"/>
@@ -20553,7 +20998,7 @@
         <w:rPr>
           <w:lang w:val="en-US"/>
         </w:rPr>
-        <w:instrText xml:space="preserve"> PAGEREF _Toc452126857 \h </w:instrText>
+        <w:instrText xml:space="preserve"> PAGEREF _Toc452387925 \h </w:instrText>
       </w:r>
       <w:r>
         <w:fldChar w:fldCharType="separate"/>
@@ -20562,7 +21007,7 @@
         <w:rPr>
           <w:lang w:val="en-US"/>
         </w:rPr>
-        <w:t>31</w:t>
+        <w:t>33</w:t>
       </w:r>
       <w:r>
         <w:fldChar w:fldCharType="end"/>
@@ -20590,13 +21035,13 @@
         <w:fldChar w:fldCharType="begin"/>
       </w:r>
       <w:r>
-        <w:instrText xml:space="preserve"> PAGEREF _Toc452126858 \h </w:instrText>
+        <w:instrText xml:space="preserve"> PAGEREF _Toc452387926 \h </w:instrText>
       </w:r>
       <w:r>
         <w:fldChar w:fldCharType="separate"/>
       </w:r>
       <w:r>
-        <w:t>34</w:t>
+        <w:t>36</w:t>
       </w:r>
       <w:r>
         <w:fldChar w:fldCharType="end"/>
@@ -20652,7 +21097,9 @@
           <w:lang w:val="en-US"/>
         </w:rPr>
       </w:pPr>
-      <w:bookmarkStart w:id="126" w:name="_Toc452126838"/>
+      <w:bookmarkStart w:id="131" w:name="_Toc452387905"/>
+      <w:bookmarkStart w:id="132" w:name="_GoBack"/>
+      <w:bookmarkEnd w:id="132"/>
       <w:r>
         <w:rPr>
           <w:lang w:val="en-US"/>
@@ -20660,7 +21107,7 @@
         <w:lastRenderedPageBreak/>
         <w:t>List of Abbreviations</w:t>
       </w:r>
-      <w:bookmarkEnd w:id="126"/>
+      <w:bookmarkEnd w:id="131"/>
     </w:p>
     <w:p>
       <w:pPr>
@@ -21327,7 +21774,7 @@
           <w:lang w:val="en-US"/>
         </w:rPr>
       </w:pPr>
-      <w:bookmarkStart w:id="127" w:name="_Toc452126839"/>
+      <w:bookmarkStart w:id="133" w:name="_Toc452387906"/>
       <w:r>
         <w:rPr>
           <w:lang w:val="en-US"/>
@@ -21335,7 +21782,7 @@
         <w:lastRenderedPageBreak/>
         <w:t>Version History</w:t>
       </w:r>
-      <w:bookmarkEnd w:id="127"/>
+      <w:bookmarkEnd w:id="133"/>
     </w:p>
     <w:tbl>
       <w:tblPr>
@@ -21564,8 +22011,6 @@
                 <w:lang w:val="en-US"/>
               </w:rPr>
             </w:pPr>
-            <w:bookmarkStart w:id="128" w:name="_GoBack"/>
-            <w:bookmarkEnd w:id="128"/>
           </w:p>
         </w:tc>
         <w:tc>
@@ -21590,7 +22035,7 @@
       </w:pPr>
     </w:p>
     <w:sectPr>
-      <w:headerReference w:type="default" r:id="rId19"/>
+      <w:headerReference w:type="default" r:id="rId20"/>
       <w:type w:val="continuous"/>
       <w:pgSz w:w="11906" w:h="16838" w:code="9"/>
       <w:pgMar w:top="1418" w:right="1418" w:bottom="1134" w:left="1985" w:header="720" w:footer="720" w:gutter="0"/>
@@ -21756,7 +22201,7 @@
       <w:rPr>
         <w:noProof/>
       </w:rPr>
-      <w:t>Version History</w:t>
+      <w:t>List of Abbreviations</w:t>
     </w:r>
     <w:r>
       <w:rPr>
@@ -21780,7 +22225,7 @@
       <w:rPr>
         <w:noProof/>
       </w:rPr>
-      <w:t>42</w:t>
+      <w:t>43</w:t>
     </w:r>
     <w:r>
       <w:fldChar w:fldCharType="end"/>
@@ -26478,7 +26923,7 @@
 </file>
 
 <file path=customXml/itemProps1.xml><?xml version="1.0" encoding="utf-8"?>
-<ds:datastoreItem xmlns:ds="http://schemas.openxmlformats.org/officeDocument/2006/customXml" ds:itemID="{016CCD8F-48BE-4717-AD8B-A004DE9010E1}">
+<ds:datastoreItem xmlns:ds="http://schemas.openxmlformats.org/officeDocument/2006/customXml" ds:itemID="{6784F392-8D9B-49B4-95FE-499ABD01AFFA}">
   <ds:schemaRefs>
     <ds:schemaRef ds:uri="http://schemas.openxmlformats.org/officeDocument/2006/bibliography"/>
   </ds:schemaRefs>

</xml_diff>

<commit_message>
[KNOW-98] REST API description
</commit_message>
<xml_diff>
--- a/docs/documentation/architecture/Architecture Documentation.docx
+++ b/docs/documentation/architecture/Architecture Documentation.docx
@@ -722,7 +722,7 @@
           <w:lang w:val="en-US"/>
         </w:rPr>
       </w:pPr>
-      <w:bookmarkStart w:id="0" w:name="_Toc452387836"/>
+      <w:bookmarkStart w:id="0" w:name="_Toc452391228"/>
       <w:r>
         <w:rPr>
           <w:lang w:val="en-US"/>
@@ -740,6 +740,7 @@
           <w:b w:val="0"/>
           <w:sz w:val="22"/>
           <w:szCs w:val="22"/>
+          <w:lang w:val="en-US"/>
         </w:rPr>
       </w:pPr>
       <w:r>
@@ -767,18 +768,27 @@
         <w:t>Table of Contents</w:t>
       </w:r>
       <w:r>
+        <w:rPr>
+          <w:lang w:val="en-US"/>
+        </w:rPr>
         <w:tab/>
       </w:r>
       <w:r>
         <w:fldChar w:fldCharType="begin"/>
       </w:r>
       <w:r>
-        <w:instrText xml:space="preserve"> PAGEREF _Toc452387836 \h </w:instrText>
+        <w:rPr>
+          <w:lang w:val="en-US"/>
+        </w:rPr>
+        <w:instrText xml:space="preserve"> PAGEREF _Toc452391228 \h </w:instrText>
       </w:r>
       <w:r>
         <w:fldChar w:fldCharType="separate"/>
       </w:r>
       <w:r>
+        <w:rPr>
+          <w:lang w:val="en-US"/>
+        </w:rPr>
         <w:t>2</w:t>
       </w:r>
       <w:r>
@@ -793,24 +803,37 @@
           <w:b w:val="0"/>
           <w:sz w:val="22"/>
           <w:szCs w:val="22"/>
-        </w:rPr>
-      </w:pPr>
-      <w:r>
+          <w:lang w:val="en-US"/>
+        </w:rPr>
+      </w:pPr>
+      <w:r>
+        <w:rPr>
+          <w:lang w:val="en-US"/>
+        </w:rPr>
         <w:t>Preface</w:t>
       </w:r>
       <w:r>
+        <w:rPr>
+          <w:lang w:val="en-US"/>
+        </w:rPr>
         <w:tab/>
       </w:r>
       <w:r>
         <w:fldChar w:fldCharType="begin"/>
       </w:r>
       <w:r>
-        <w:instrText xml:space="preserve"> PAGEREF _Toc452387837 \h </w:instrText>
+        <w:rPr>
+          <w:lang w:val="en-US"/>
+        </w:rPr>
+        <w:instrText xml:space="preserve"> PAGEREF _Toc452391229 \h </w:instrText>
       </w:r>
       <w:r>
         <w:fldChar w:fldCharType="separate"/>
       </w:r>
       <w:r>
+        <w:rPr>
+          <w:lang w:val="en-US"/>
+        </w:rPr>
         <w:t>5</w:t>
       </w:r>
       <w:r>
@@ -863,7 +886,7 @@
         <w:rPr>
           <w:lang w:val="en-US"/>
         </w:rPr>
-        <w:instrText xml:space="preserve"> PAGEREF _Toc452387838 \h </w:instrText>
+        <w:instrText xml:space="preserve"> PAGEREF _Toc452391230 \h </w:instrText>
       </w:r>
       <w:r>
         <w:fldChar w:fldCharType="separate"/>
@@ -922,7 +945,7 @@
         <w:rPr>
           <w:lang w:val="en-US"/>
         </w:rPr>
-        <w:instrText xml:space="preserve"> PAGEREF _Toc452387839 \h </w:instrText>
+        <w:instrText xml:space="preserve"> PAGEREF _Toc452391231 \h </w:instrText>
       </w:r>
       <w:r>
         <w:fldChar w:fldCharType="separate"/>
@@ -944,6 +967,7 @@
           <w:rFonts w:asciiTheme="minorHAnsi" w:eastAsiaTheme="minorEastAsia" w:hAnsiTheme="minorHAnsi" w:cstheme="minorBidi"/>
           <w:sz w:val="22"/>
           <w:szCs w:val="22"/>
+          <w:lang w:val="en-US"/>
         </w:rPr>
       </w:pPr>
       <w:r>
@@ -957,6 +981,7 @@
           <w:rFonts w:asciiTheme="minorHAnsi" w:eastAsiaTheme="minorEastAsia" w:hAnsiTheme="minorHAnsi" w:cstheme="minorBidi"/>
           <w:sz w:val="22"/>
           <w:szCs w:val="22"/>
+          <w:lang w:val="en-US"/>
         </w:rPr>
         <w:tab/>
       </w:r>
@@ -967,18 +992,27 @@
         <w:t>Quality Goals</w:t>
       </w:r>
       <w:r>
+        <w:rPr>
+          <w:lang w:val="en-US"/>
+        </w:rPr>
         <w:tab/>
       </w:r>
       <w:r>
         <w:fldChar w:fldCharType="begin"/>
       </w:r>
       <w:r>
-        <w:instrText xml:space="preserve"> PAGEREF _Toc452387840 \h </w:instrText>
+        <w:rPr>
+          <w:lang w:val="en-US"/>
+        </w:rPr>
+        <w:instrText xml:space="preserve"> PAGEREF _Toc452391232 \h </w:instrText>
       </w:r>
       <w:r>
         <w:fldChar w:fldCharType="separate"/>
       </w:r>
       <w:r>
+        <w:rPr>
+          <w:lang w:val="en-US"/>
+        </w:rPr>
         <w:t>7</w:t>
       </w:r>
       <w:r>
@@ -992,6 +1026,7 @@
           <w:rFonts w:asciiTheme="minorHAnsi" w:eastAsiaTheme="minorEastAsia" w:hAnsiTheme="minorHAnsi" w:cstheme="minorBidi"/>
           <w:sz w:val="22"/>
           <w:szCs w:val="22"/>
+          <w:lang w:val="en-US"/>
         </w:rPr>
       </w:pPr>
       <w:r>
@@ -1005,6 +1040,7 @@
           <w:rFonts w:asciiTheme="minorHAnsi" w:eastAsiaTheme="minorEastAsia" w:hAnsiTheme="minorHAnsi" w:cstheme="minorBidi"/>
           <w:sz w:val="22"/>
           <w:szCs w:val="22"/>
+          <w:lang w:val="en-US"/>
         </w:rPr>
         <w:tab/>
       </w:r>
@@ -1015,18 +1051,27 @@
         <w:t>Usability</w:t>
       </w:r>
       <w:r>
+        <w:rPr>
+          <w:lang w:val="en-US"/>
+        </w:rPr>
         <w:tab/>
       </w:r>
       <w:r>
         <w:fldChar w:fldCharType="begin"/>
       </w:r>
       <w:r>
-        <w:instrText xml:space="preserve"> PAGEREF _Toc452387841 \h </w:instrText>
+        <w:rPr>
+          <w:lang w:val="en-US"/>
+        </w:rPr>
+        <w:instrText xml:space="preserve"> PAGEREF _Toc452391233 \h </w:instrText>
       </w:r>
       <w:r>
         <w:fldChar w:fldCharType="separate"/>
       </w:r>
       <w:r>
+        <w:rPr>
+          <w:lang w:val="en-US"/>
+        </w:rPr>
         <w:t>7</w:t>
       </w:r>
       <w:r>
@@ -1040,6 +1085,7 @@
           <w:rFonts w:asciiTheme="minorHAnsi" w:eastAsiaTheme="minorEastAsia" w:hAnsiTheme="minorHAnsi" w:cstheme="minorBidi"/>
           <w:sz w:val="22"/>
           <w:szCs w:val="22"/>
+          <w:lang w:val="en-US"/>
         </w:rPr>
       </w:pPr>
       <w:r>
@@ -1053,6 +1099,7 @@
           <w:rFonts w:asciiTheme="minorHAnsi" w:eastAsiaTheme="minorEastAsia" w:hAnsiTheme="minorHAnsi" w:cstheme="minorBidi"/>
           <w:sz w:val="22"/>
           <w:szCs w:val="22"/>
+          <w:lang w:val="en-US"/>
         </w:rPr>
         <w:tab/>
       </w:r>
@@ -1063,18 +1110,27 @@
         <w:t>Testability</w:t>
       </w:r>
       <w:r>
+        <w:rPr>
+          <w:lang w:val="en-US"/>
+        </w:rPr>
         <w:tab/>
       </w:r>
       <w:r>
         <w:fldChar w:fldCharType="begin"/>
       </w:r>
       <w:r>
-        <w:instrText xml:space="preserve"> PAGEREF _Toc452387842 \h </w:instrText>
+        <w:rPr>
+          <w:lang w:val="en-US"/>
+        </w:rPr>
+        <w:instrText xml:space="preserve"> PAGEREF _Toc452391234 \h </w:instrText>
       </w:r>
       <w:r>
         <w:fldChar w:fldCharType="separate"/>
       </w:r>
       <w:r>
+        <w:rPr>
+          <w:lang w:val="en-US"/>
+        </w:rPr>
         <w:t>7</w:t>
       </w:r>
       <w:r>
@@ -1088,6 +1144,7 @@
           <w:rFonts w:asciiTheme="minorHAnsi" w:eastAsiaTheme="minorEastAsia" w:hAnsiTheme="minorHAnsi" w:cstheme="minorBidi"/>
           <w:sz w:val="22"/>
           <w:szCs w:val="22"/>
+          <w:lang w:val="en-US"/>
         </w:rPr>
       </w:pPr>
       <w:r>
@@ -1101,6 +1158,7 @@
           <w:rFonts w:asciiTheme="minorHAnsi" w:eastAsiaTheme="minorEastAsia" w:hAnsiTheme="minorHAnsi" w:cstheme="minorBidi"/>
           <w:sz w:val="22"/>
           <w:szCs w:val="22"/>
+          <w:lang w:val="en-US"/>
         </w:rPr>
         <w:tab/>
       </w:r>
@@ -1111,18 +1169,27 @@
         <w:t>Documentation</w:t>
       </w:r>
       <w:r>
+        <w:rPr>
+          <w:lang w:val="en-US"/>
+        </w:rPr>
         <w:tab/>
       </w:r>
       <w:r>
         <w:fldChar w:fldCharType="begin"/>
       </w:r>
       <w:r>
-        <w:instrText xml:space="preserve"> PAGEREF _Toc452387843 \h </w:instrText>
+        <w:rPr>
+          <w:lang w:val="en-US"/>
+        </w:rPr>
+        <w:instrText xml:space="preserve"> PAGEREF _Toc452391235 \h </w:instrText>
       </w:r>
       <w:r>
         <w:fldChar w:fldCharType="separate"/>
       </w:r>
       <w:r>
+        <w:rPr>
+          <w:lang w:val="en-US"/>
+        </w:rPr>
         <w:t>7</w:t>
       </w:r>
       <w:r>
@@ -1136,6 +1203,7 @@
           <w:rFonts w:asciiTheme="minorHAnsi" w:eastAsiaTheme="minorEastAsia" w:hAnsiTheme="minorHAnsi" w:cstheme="minorBidi"/>
           <w:sz w:val="22"/>
           <w:szCs w:val="22"/>
+          <w:lang w:val="en-US"/>
         </w:rPr>
       </w:pPr>
       <w:r>
@@ -1149,6 +1217,7 @@
           <w:rFonts w:asciiTheme="minorHAnsi" w:eastAsiaTheme="minorEastAsia" w:hAnsiTheme="minorHAnsi" w:cstheme="minorBidi"/>
           <w:sz w:val="22"/>
           <w:szCs w:val="22"/>
+          <w:lang w:val="en-US"/>
         </w:rPr>
         <w:tab/>
       </w:r>
@@ -1159,18 +1228,27 @@
         <w:t>Stakeholders</w:t>
       </w:r>
       <w:r>
+        <w:rPr>
+          <w:lang w:val="en-US"/>
+        </w:rPr>
         <w:tab/>
       </w:r>
       <w:r>
         <w:fldChar w:fldCharType="begin"/>
       </w:r>
       <w:r>
-        <w:instrText xml:space="preserve"> PAGEREF _Toc452387844 \h </w:instrText>
+        <w:rPr>
+          <w:lang w:val="en-US"/>
+        </w:rPr>
+        <w:instrText xml:space="preserve"> PAGEREF _Toc452391236 \h </w:instrText>
       </w:r>
       <w:r>
         <w:fldChar w:fldCharType="separate"/>
       </w:r>
       <w:r>
+        <w:rPr>
+          <w:lang w:val="en-US"/>
+        </w:rPr>
         <w:t>7</w:t>
       </w:r>
       <w:r>
@@ -1184,6 +1262,7 @@
           <w:rFonts w:asciiTheme="minorHAnsi" w:eastAsiaTheme="minorEastAsia" w:hAnsiTheme="minorHAnsi" w:cstheme="minorBidi"/>
           <w:sz w:val="22"/>
           <w:szCs w:val="22"/>
+          <w:lang w:val="en-US"/>
         </w:rPr>
       </w:pPr>
       <w:r>
@@ -1197,6 +1276,7 @@
           <w:rFonts w:asciiTheme="minorHAnsi" w:eastAsiaTheme="minorEastAsia" w:hAnsiTheme="minorHAnsi" w:cstheme="minorBidi"/>
           <w:sz w:val="22"/>
           <w:szCs w:val="22"/>
+          <w:lang w:val="en-US"/>
         </w:rPr>
         <w:tab/>
       </w:r>
@@ -1207,18 +1287,27 @@
         <w:t>Software Architects</w:t>
       </w:r>
       <w:r>
+        <w:rPr>
+          <w:lang w:val="en-US"/>
+        </w:rPr>
         <w:tab/>
       </w:r>
       <w:r>
         <w:fldChar w:fldCharType="begin"/>
       </w:r>
       <w:r>
-        <w:instrText xml:space="preserve"> PAGEREF _Toc452387845 \h </w:instrText>
+        <w:rPr>
+          <w:lang w:val="en-US"/>
+        </w:rPr>
+        <w:instrText xml:space="preserve"> PAGEREF _Toc452391237 \h </w:instrText>
       </w:r>
       <w:r>
         <w:fldChar w:fldCharType="separate"/>
       </w:r>
       <w:r>
+        <w:rPr>
+          <w:lang w:val="en-US"/>
+        </w:rPr>
         <w:t>7</w:t>
       </w:r>
       <w:r>
@@ -1269,7 +1358,7 @@
         <w:rPr>
           <w:lang w:val="en-US"/>
         </w:rPr>
-        <w:instrText xml:space="preserve"> PAGEREF _Toc452387846 \h </w:instrText>
+        <w:instrText xml:space="preserve"> PAGEREF _Toc452391238 \h </w:instrText>
       </w:r>
       <w:r>
         <w:fldChar w:fldCharType="separate"/>
@@ -1328,7 +1417,7 @@
         <w:rPr>
           <w:lang w:val="en-US"/>
         </w:rPr>
-        <w:instrText xml:space="preserve"> PAGEREF _Toc452387847 \h </w:instrText>
+        <w:instrText xml:space="preserve"> PAGEREF _Toc452391239 \h </w:instrText>
       </w:r>
       <w:r>
         <w:fldChar w:fldCharType="separate"/>
@@ -1387,7 +1476,7 @@
         <w:rPr>
           <w:lang w:val="en-US"/>
         </w:rPr>
-        <w:instrText xml:space="preserve"> PAGEREF _Toc452387848 \h </w:instrText>
+        <w:instrText xml:space="preserve"> PAGEREF _Toc452391240 \h </w:instrText>
       </w:r>
       <w:r>
         <w:fldChar w:fldCharType="separate"/>
@@ -1446,7 +1535,7 @@
         <w:rPr>
           <w:lang w:val="en-US"/>
         </w:rPr>
-        <w:instrText xml:space="preserve"> PAGEREF _Toc452387849 \h </w:instrText>
+        <w:instrText xml:space="preserve"> PAGEREF _Toc452391241 \h </w:instrText>
       </w:r>
       <w:r>
         <w:fldChar w:fldCharType="separate"/>
@@ -1505,7 +1594,7 @@
         <w:rPr>
           <w:lang w:val="en-US"/>
         </w:rPr>
-        <w:instrText xml:space="preserve"> PAGEREF _Toc452387850 \h </w:instrText>
+        <w:instrText xml:space="preserve"> PAGEREF _Toc452391242 \h </w:instrText>
       </w:r>
       <w:r>
         <w:fldChar w:fldCharType="separate"/>
@@ -1564,7 +1653,7 @@
         <w:rPr>
           <w:lang w:val="en-US"/>
         </w:rPr>
-        <w:instrText xml:space="preserve"> PAGEREF _Toc452387851 \h </w:instrText>
+        <w:instrText xml:space="preserve"> PAGEREF _Toc452391243 \h </w:instrText>
       </w:r>
       <w:r>
         <w:fldChar w:fldCharType="separate"/>
@@ -1623,7 +1712,7 @@
         <w:rPr>
           <w:lang w:val="en-US"/>
         </w:rPr>
-        <w:instrText xml:space="preserve"> PAGEREF _Toc452387852 \h </w:instrText>
+        <w:instrText xml:space="preserve"> PAGEREF _Toc452391244 \h </w:instrText>
       </w:r>
       <w:r>
         <w:fldChar w:fldCharType="separate"/>
@@ -1682,7 +1771,7 @@
         <w:rPr>
           <w:lang w:val="en-US"/>
         </w:rPr>
-        <w:instrText xml:space="preserve"> PAGEREF _Toc452387853 \h </w:instrText>
+        <w:instrText xml:space="preserve"> PAGEREF _Toc452391245 \h </w:instrText>
       </w:r>
       <w:r>
         <w:fldChar w:fldCharType="separate"/>
@@ -1741,7 +1830,7 @@
         <w:rPr>
           <w:lang w:val="en-US"/>
         </w:rPr>
-        <w:instrText xml:space="preserve"> PAGEREF _Toc452387854 \h </w:instrText>
+        <w:instrText xml:space="preserve"> PAGEREF _Toc452391246 \h </w:instrText>
       </w:r>
       <w:r>
         <w:fldChar w:fldCharType="separate"/>
@@ -1800,7 +1889,7 @@
         <w:rPr>
           <w:lang w:val="en-US"/>
         </w:rPr>
-        <w:instrText xml:space="preserve"> PAGEREF _Toc452387855 \h </w:instrText>
+        <w:instrText xml:space="preserve"> PAGEREF _Toc452391247 \h </w:instrText>
       </w:r>
       <w:r>
         <w:fldChar w:fldCharType="separate"/>
@@ -1859,7 +1948,7 @@
         <w:rPr>
           <w:lang w:val="en-US"/>
         </w:rPr>
-        <w:instrText xml:space="preserve"> PAGEREF _Toc452387856 \h </w:instrText>
+        <w:instrText xml:space="preserve"> PAGEREF _Toc452391248 \h </w:instrText>
       </w:r>
       <w:r>
         <w:fldChar w:fldCharType="separate"/>
@@ -1918,7 +2007,7 @@
         <w:rPr>
           <w:lang w:val="en-US"/>
         </w:rPr>
-        <w:instrText xml:space="preserve"> PAGEREF _Toc452387857 \h </w:instrText>
+        <w:instrText xml:space="preserve"> PAGEREF _Toc452391249 \h </w:instrText>
       </w:r>
       <w:r>
         <w:fldChar w:fldCharType="separate"/>
@@ -1979,7 +2068,7 @@
         <w:rPr>
           <w:lang w:val="en-US"/>
         </w:rPr>
-        <w:instrText xml:space="preserve"> PAGEREF _Toc452387858 \h </w:instrText>
+        <w:instrText xml:space="preserve"> PAGEREF _Toc452391250 \h </w:instrText>
       </w:r>
       <w:r>
         <w:fldChar w:fldCharType="separate"/>
@@ -2040,7 +2129,7 @@
         <w:rPr>
           <w:lang w:val="en-US"/>
         </w:rPr>
-        <w:instrText xml:space="preserve"> PAGEREF _Toc452387859 \h </w:instrText>
+        <w:instrText xml:space="preserve"> PAGEREF _Toc452391251 \h </w:instrText>
       </w:r>
       <w:r>
         <w:fldChar w:fldCharType="separate"/>
@@ -2101,7 +2190,7 @@
         <w:rPr>
           <w:lang w:val="en-US"/>
         </w:rPr>
-        <w:instrText xml:space="preserve"> PAGEREF _Toc452387860 \h </w:instrText>
+        <w:instrText xml:space="preserve"> PAGEREF _Toc452391252 \h </w:instrText>
       </w:r>
       <w:r>
         <w:fldChar w:fldCharType="separate"/>
@@ -2160,7 +2249,7 @@
         <w:rPr>
           <w:lang w:val="en-US"/>
         </w:rPr>
-        <w:instrText xml:space="preserve"> PAGEREF _Toc452387861 \h </w:instrText>
+        <w:instrText xml:space="preserve"> PAGEREF _Toc452391253 \h </w:instrText>
       </w:r>
       <w:r>
         <w:fldChar w:fldCharType="separate"/>
@@ -2219,7 +2308,7 @@
         <w:rPr>
           <w:lang w:val="en-US"/>
         </w:rPr>
-        <w:instrText xml:space="preserve"> PAGEREF _Toc452387862 \h </w:instrText>
+        <w:instrText xml:space="preserve"> PAGEREF _Toc452391254 \h </w:instrText>
       </w:r>
       <w:r>
         <w:fldChar w:fldCharType="separate"/>
@@ -2278,7 +2367,7 @@
         <w:rPr>
           <w:lang w:val="en-US"/>
         </w:rPr>
-        <w:instrText xml:space="preserve"> PAGEREF _Toc452387863 \h </w:instrText>
+        <w:instrText xml:space="preserve"> PAGEREF _Toc452391255 \h </w:instrText>
       </w:r>
       <w:r>
         <w:fldChar w:fldCharType="separate"/>
@@ -2337,7 +2426,7 @@
         <w:rPr>
           <w:lang w:val="en-US"/>
         </w:rPr>
-        <w:instrText xml:space="preserve"> PAGEREF _Toc452387864 \h </w:instrText>
+        <w:instrText xml:space="preserve"> PAGEREF _Toc452391256 \h </w:instrText>
       </w:r>
       <w:r>
         <w:fldChar w:fldCharType="separate"/>
@@ -2396,7 +2485,7 @@
         <w:rPr>
           <w:lang w:val="en-US"/>
         </w:rPr>
-        <w:instrText xml:space="preserve"> PAGEREF _Toc452387865 \h </w:instrText>
+        <w:instrText xml:space="preserve"> PAGEREF _Toc452391257 \h </w:instrText>
       </w:r>
       <w:r>
         <w:fldChar w:fldCharType="separate"/>
@@ -2455,7 +2544,7 @@
         <w:rPr>
           <w:lang w:val="en-US"/>
         </w:rPr>
-        <w:instrText xml:space="preserve"> PAGEREF _Toc452387866 \h </w:instrText>
+        <w:instrText xml:space="preserve"> PAGEREF _Toc452391258 \h </w:instrText>
       </w:r>
       <w:r>
         <w:fldChar w:fldCharType="separate"/>
@@ -2514,7 +2603,7 @@
         <w:rPr>
           <w:lang w:val="en-US"/>
         </w:rPr>
-        <w:instrText xml:space="preserve"> PAGEREF _Toc452387867 \h </w:instrText>
+        <w:instrText xml:space="preserve"> PAGEREF _Toc452391259 \h </w:instrText>
       </w:r>
       <w:r>
         <w:fldChar w:fldCharType="separate"/>
@@ -2573,7 +2662,7 @@
         <w:rPr>
           <w:lang w:val="en-US"/>
         </w:rPr>
-        <w:instrText xml:space="preserve"> PAGEREF _Toc452387868 \h </w:instrText>
+        <w:instrText xml:space="preserve"> PAGEREF _Toc452391260 \h </w:instrText>
       </w:r>
       <w:r>
         <w:fldChar w:fldCharType="separate"/>
@@ -2632,7 +2721,7 @@
         <w:rPr>
           <w:lang w:val="en-US"/>
         </w:rPr>
-        <w:instrText xml:space="preserve"> PAGEREF _Toc452387869 \h </w:instrText>
+        <w:instrText xml:space="preserve"> PAGEREF _Toc452391261 \h </w:instrText>
       </w:r>
       <w:r>
         <w:fldChar w:fldCharType="separate"/>
@@ -2691,7 +2780,7 @@
         <w:rPr>
           <w:lang w:val="en-US"/>
         </w:rPr>
-        <w:instrText xml:space="preserve"> PAGEREF _Toc452387870 \h </w:instrText>
+        <w:instrText xml:space="preserve"> PAGEREF _Toc452391262 \h </w:instrText>
       </w:r>
       <w:r>
         <w:fldChar w:fldCharType="separate"/>
@@ -2753,7 +2842,7 @@
         <w:rPr>
           <w:lang w:val="en-US"/>
         </w:rPr>
-        <w:instrText xml:space="preserve"> PAGEREF _Toc452387871 \h </w:instrText>
+        <w:instrText xml:space="preserve"> PAGEREF _Toc452391263 \h </w:instrText>
       </w:r>
       <w:r>
         <w:fldChar w:fldCharType="separate"/>
@@ -2762,7 +2851,7 @@
         <w:rPr>
           <w:lang w:val="en-US"/>
         </w:rPr>
-        <w:t>23</w:t>
+        <w:t>24</w:t>
       </w:r>
       <w:r>
         <w:fldChar w:fldCharType="end"/>
@@ -2812,7 +2901,7 @@
         <w:rPr>
           <w:lang w:val="en-US"/>
         </w:rPr>
-        <w:instrText xml:space="preserve"> PAGEREF _Toc452387872 \h </w:instrText>
+        <w:instrText xml:space="preserve"> PAGEREF _Toc452391264 \h </w:instrText>
       </w:r>
       <w:r>
         <w:fldChar w:fldCharType="separate"/>
@@ -2821,7 +2910,7 @@
         <w:rPr>
           <w:lang w:val="en-US"/>
         </w:rPr>
-        <w:t>23</w:t>
+        <w:t>24</w:t>
       </w:r>
       <w:r>
         <w:fldChar w:fldCharType="end"/>
@@ -2871,7 +2960,7 @@
         <w:rPr>
           <w:lang w:val="en-US"/>
         </w:rPr>
-        <w:instrText xml:space="preserve"> PAGEREF _Toc452387873 \h </w:instrText>
+        <w:instrText xml:space="preserve"> PAGEREF _Toc452391265 \h </w:instrText>
       </w:r>
       <w:r>
         <w:fldChar w:fldCharType="separate"/>
@@ -2880,7 +2969,7 @@
         <w:rPr>
           <w:lang w:val="en-US"/>
         </w:rPr>
-        <w:t>25</w:t>
+        <w:t>26</w:t>
       </w:r>
       <w:r>
         <w:fldChar w:fldCharType="end"/>
@@ -2930,7 +3019,7 @@
         <w:rPr>
           <w:lang w:val="en-US"/>
         </w:rPr>
-        <w:instrText xml:space="preserve"> PAGEREF _Toc452387874 \h </w:instrText>
+        <w:instrText xml:space="preserve"> PAGEREF _Toc452391266 \h </w:instrText>
       </w:r>
       <w:r>
         <w:fldChar w:fldCharType="separate"/>
@@ -2939,7 +3028,7 @@
         <w:rPr>
           <w:lang w:val="en-US"/>
         </w:rPr>
-        <w:t>26</w:t>
+        <w:t>27</w:t>
       </w:r>
       <w:r>
         <w:fldChar w:fldCharType="end"/>
@@ -2991,7 +3080,7 @@
         <w:rPr>
           <w:lang w:val="en-US"/>
         </w:rPr>
-        <w:instrText xml:space="preserve"> PAGEREF _Toc452387875 \h </w:instrText>
+        <w:instrText xml:space="preserve"> PAGEREF _Toc452391267 \h </w:instrText>
       </w:r>
       <w:r>
         <w:fldChar w:fldCharType="separate"/>
@@ -3000,7 +3089,7 @@
         <w:rPr>
           <w:lang w:val="en-US"/>
         </w:rPr>
-        <w:t>28</w:t>
+        <w:t>29</w:t>
       </w:r>
       <w:r>
         <w:fldChar w:fldCharType="end"/>
@@ -3052,7 +3141,7 @@
         <w:rPr>
           <w:lang w:val="en-US"/>
         </w:rPr>
-        <w:instrText xml:space="preserve"> PAGEREF _Toc452387876 \h </w:instrText>
+        <w:instrText xml:space="preserve"> PAGEREF _Toc452391268 \h </w:instrText>
       </w:r>
       <w:r>
         <w:fldChar w:fldCharType="separate"/>
@@ -3061,7 +3150,7 @@
         <w:rPr>
           <w:lang w:val="en-US"/>
         </w:rPr>
-        <w:t>29</w:t>
+        <w:t>30</w:t>
       </w:r>
       <w:r>
         <w:fldChar w:fldCharType="end"/>
@@ -3113,7 +3202,7 @@
         <w:rPr>
           <w:lang w:val="en-US"/>
         </w:rPr>
-        <w:instrText xml:space="preserve"> PAGEREF _Toc452387877 \h </w:instrText>
+        <w:instrText xml:space="preserve"> PAGEREF _Toc452391269 \h </w:instrText>
       </w:r>
       <w:r>
         <w:fldChar w:fldCharType="separate"/>
@@ -3122,7 +3211,7 @@
         <w:rPr>
           <w:lang w:val="en-US"/>
         </w:rPr>
-        <w:t>30</w:t>
+        <w:t>31</w:t>
       </w:r>
       <w:r>
         <w:fldChar w:fldCharType="end"/>
@@ -3172,7 +3261,7 @@
         <w:rPr>
           <w:lang w:val="en-US"/>
         </w:rPr>
-        <w:instrText xml:space="preserve"> PAGEREF _Toc452387878 \h </w:instrText>
+        <w:instrText xml:space="preserve"> PAGEREF _Toc452391270 \h </w:instrText>
       </w:r>
       <w:r>
         <w:fldChar w:fldCharType="separate"/>
@@ -3181,7 +3270,7 @@
         <w:rPr>
           <w:lang w:val="en-US"/>
         </w:rPr>
-        <w:t>30</w:t>
+        <w:t>31</w:t>
       </w:r>
       <w:r>
         <w:fldChar w:fldCharType="end"/>
@@ -3231,7 +3320,7 @@
         <w:rPr>
           <w:lang w:val="en-US"/>
         </w:rPr>
-        <w:instrText xml:space="preserve"> PAGEREF _Toc452387879 \h </w:instrText>
+        <w:instrText xml:space="preserve"> PAGEREF _Toc452391271 \h </w:instrText>
       </w:r>
       <w:r>
         <w:fldChar w:fldCharType="separate"/>
@@ -3240,7 +3329,7 @@
         <w:rPr>
           <w:lang w:val="en-US"/>
         </w:rPr>
-        <w:t>30</w:t>
+        <w:t>31</w:t>
       </w:r>
       <w:r>
         <w:fldChar w:fldCharType="end"/>
@@ -3290,7 +3379,7 @@
         <w:rPr>
           <w:lang w:val="en-US"/>
         </w:rPr>
-        <w:instrText xml:space="preserve"> PAGEREF _Toc452387880 \h </w:instrText>
+        <w:instrText xml:space="preserve"> PAGEREF _Toc452391272 \h </w:instrText>
       </w:r>
       <w:r>
         <w:fldChar w:fldCharType="separate"/>
@@ -3299,7 +3388,7 @@
         <w:rPr>
           <w:lang w:val="en-US"/>
         </w:rPr>
-        <w:t>30</w:t>
+        <w:t>31</w:t>
       </w:r>
       <w:r>
         <w:fldChar w:fldCharType="end"/>
@@ -3349,7 +3438,7 @@
         <w:rPr>
           <w:lang w:val="en-US"/>
         </w:rPr>
-        <w:instrText xml:space="preserve"> PAGEREF _Toc452387881 \h </w:instrText>
+        <w:instrText xml:space="preserve"> PAGEREF _Toc452391273 \h </w:instrText>
       </w:r>
       <w:r>
         <w:fldChar w:fldCharType="separate"/>
@@ -3358,7 +3447,7 @@
         <w:rPr>
           <w:lang w:val="en-US"/>
         </w:rPr>
-        <w:t>30</w:t>
+        <w:t>31</w:t>
       </w:r>
       <w:r>
         <w:fldChar w:fldCharType="end"/>
@@ -3408,7 +3497,7 @@
         <w:rPr>
           <w:lang w:val="en-US"/>
         </w:rPr>
-        <w:instrText xml:space="preserve"> PAGEREF _Toc452387882 \h </w:instrText>
+        <w:instrText xml:space="preserve"> PAGEREF _Toc452391274 \h </w:instrText>
       </w:r>
       <w:r>
         <w:fldChar w:fldCharType="separate"/>
@@ -3417,7 +3506,7 @@
         <w:rPr>
           <w:lang w:val="en-US"/>
         </w:rPr>
-        <w:t>32</w:t>
+        <w:t>33</w:t>
       </w:r>
       <w:r>
         <w:fldChar w:fldCharType="end"/>
@@ -3467,7 +3556,7 @@
         <w:rPr>
           <w:lang w:val="en-US"/>
         </w:rPr>
-        <w:instrText xml:space="preserve"> PAGEREF _Toc452387883 \h </w:instrText>
+        <w:instrText xml:space="preserve"> PAGEREF _Toc452391275 \h </w:instrText>
       </w:r>
       <w:r>
         <w:fldChar w:fldCharType="separate"/>
@@ -3476,7 +3565,7 @@
         <w:rPr>
           <w:lang w:val="en-US"/>
         </w:rPr>
-        <w:t>33</w:t>
+        <w:t>34</w:t>
       </w:r>
       <w:r>
         <w:fldChar w:fldCharType="end"/>
@@ -3526,7 +3615,7 @@
         <w:rPr>
           <w:lang w:val="en-US"/>
         </w:rPr>
-        <w:instrText xml:space="preserve"> PAGEREF _Toc452387884 \h </w:instrText>
+        <w:instrText xml:space="preserve"> PAGEREF _Toc452391276 \h </w:instrText>
       </w:r>
       <w:r>
         <w:fldChar w:fldCharType="separate"/>
@@ -3535,7 +3624,7 @@
         <w:rPr>
           <w:lang w:val="en-US"/>
         </w:rPr>
-        <w:t>33</w:t>
+        <w:t>34</w:t>
       </w:r>
       <w:r>
         <w:fldChar w:fldCharType="end"/>
@@ -3585,7 +3674,7 @@
         <w:rPr>
           <w:lang w:val="en-US"/>
         </w:rPr>
-        <w:instrText xml:space="preserve"> PAGEREF _Toc452387885 \h </w:instrText>
+        <w:instrText xml:space="preserve"> PAGEREF _Toc452391277 \h </w:instrText>
       </w:r>
       <w:r>
         <w:fldChar w:fldCharType="separate"/>
@@ -3594,7 +3683,7 @@
         <w:rPr>
           <w:lang w:val="en-US"/>
         </w:rPr>
-        <w:t>34</w:t>
+        <w:t>35</w:t>
       </w:r>
       <w:r>
         <w:fldChar w:fldCharType="end"/>
@@ -3644,7 +3733,7 @@
         <w:rPr>
           <w:lang w:val="en-US"/>
         </w:rPr>
-        <w:instrText xml:space="preserve"> PAGEREF _Toc452387886 \h </w:instrText>
+        <w:instrText xml:space="preserve"> PAGEREF _Toc452391278 \h </w:instrText>
       </w:r>
       <w:r>
         <w:fldChar w:fldCharType="separate"/>
@@ -3653,7 +3742,7 @@
         <w:rPr>
           <w:lang w:val="en-US"/>
         </w:rPr>
-        <w:t>34</w:t>
+        <w:t>35</w:t>
       </w:r>
       <w:r>
         <w:fldChar w:fldCharType="end"/>
@@ -3703,7 +3792,7 @@
         <w:rPr>
           <w:lang w:val="en-US"/>
         </w:rPr>
-        <w:instrText xml:space="preserve"> PAGEREF _Toc452387887 \h </w:instrText>
+        <w:instrText xml:space="preserve"> PAGEREF _Toc452391279 \h </w:instrText>
       </w:r>
       <w:r>
         <w:fldChar w:fldCharType="separate"/>
@@ -3712,7 +3801,7 @@
         <w:rPr>
           <w:lang w:val="en-US"/>
         </w:rPr>
-        <w:t>34</w:t>
+        <w:t>35</w:t>
       </w:r>
       <w:r>
         <w:fldChar w:fldCharType="end"/>
@@ -3762,7 +3851,7 @@
         <w:rPr>
           <w:lang w:val="en-US"/>
         </w:rPr>
-        <w:instrText xml:space="preserve"> PAGEREF _Toc452387888 \h </w:instrText>
+        <w:instrText xml:space="preserve"> PAGEREF _Toc452391280 \h </w:instrText>
       </w:r>
       <w:r>
         <w:fldChar w:fldCharType="separate"/>
@@ -3771,7 +3860,7 @@
         <w:rPr>
           <w:lang w:val="en-US"/>
         </w:rPr>
-        <w:t>35</w:t>
+        <w:t>36</w:t>
       </w:r>
       <w:r>
         <w:fldChar w:fldCharType="end"/>
@@ -3821,7 +3910,7 @@
         <w:rPr>
           <w:lang w:val="en-US"/>
         </w:rPr>
-        <w:instrText xml:space="preserve"> PAGEREF _Toc452387889 \h </w:instrText>
+        <w:instrText xml:space="preserve"> PAGEREF _Toc452391281 \h </w:instrText>
       </w:r>
       <w:r>
         <w:fldChar w:fldCharType="separate"/>
@@ -3830,7 +3919,7 @@
         <w:rPr>
           <w:lang w:val="en-US"/>
         </w:rPr>
-        <w:t>36</w:t>
+        <w:t>37</w:t>
       </w:r>
       <w:r>
         <w:fldChar w:fldCharType="end"/>
@@ -3880,7 +3969,7 @@
         <w:rPr>
           <w:lang w:val="en-US"/>
         </w:rPr>
-        <w:instrText xml:space="preserve"> PAGEREF _Toc452387890 \h </w:instrText>
+        <w:instrText xml:space="preserve"> PAGEREF _Toc452391282 \h </w:instrText>
       </w:r>
       <w:r>
         <w:fldChar w:fldCharType="separate"/>
@@ -3889,7 +3978,7 @@
         <w:rPr>
           <w:lang w:val="en-US"/>
         </w:rPr>
-        <w:t>36</w:t>
+        <w:t>37</w:t>
       </w:r>
       <w:r>
         <w:fldChar w:fldCharType="end"/>
@@ -3939,7 +4028,7 @@
         <w:rPr>
           <w:lang w:val="en-US"/>
         </w:rPr>
-        <w:instrText xml:space="preserve"> PAGEREF _Toc452387891 \h </w:instrText>
+        <w:instrText xml:space="preserve"> PAGEREF _Toc452391283 \h </w:instrText>
       </w:r>
       <w:r>
         <w:fldChar w:fldCharType="separate"/>
@@ -3948,7 +4037,7 @@
         <w:rPr>
           <w:lang w:val="en-US"/>
         </w:rPr>
-        <w:t>36</w:t>
+        <w:t>37</w:t>
       </w:r>
       <w:r>
         <w:fldChar w:fldCharType="end"/>
@@ -3998,7 +4087,7 @@
         <w:rPr>
           <w:lang w:val="en-US"/>
         </w:rPr>
-        <w:instrText xml:space="preserve"> PAGEREF _Toc452387892 \h </w:instrText>
+        <w:instrText xml:space="preserve"> PAGEREF _Toc452391284 \h </w:instrText>
       </w:r>
       <w:r>
         <w:fldChar w:fldCharType="separate"/>
@@ -4007,7 +4096,7 @@
         <w:rPr>
           <w:lang w:val="en-US"/>
         </w:rPr>
-        <w:t>36</w:t>
+        <w:t>37</w:t>
       </w:r>
       <w:r>
         <w:fldChar w:fldCharType="end"/>
@@ -4057,7 +4146,7 @@
         <w:rPr>
           <w:lang w:val="en-US"/>
         </w:rPr>
-        <w:instrText xml:space="preserve"> PAGEREF _Toc452387893 \h </w:instrText>
+        <w:instrText xml:space="preserve"> PAGEREF _Toc452391285 \h </w:instrText>
       </w:r>
       <w:r>
         <w:fldChar w:fldCharType="separate"/>
@@ -4066,7 +4155,7 @@
         <w:rPr>
           <w:lang w:val="en-US"/>
         </w:rPr>
-        <w:t>36</w:t>
+        <w:t>37</w:t>
       </w:r>
       <w:r>
         <w:fldChar w:fldCharType="end"/>
@@ -4116,7 +4205,7 @@
         <w:rPr>
           <w:lang w:val="en-US"/>
         </w:rPr>
-        <w:instrText xml:space="preserve"> PAGEREF _Toc452387894 \h </w:instrText>
+        <w:instrText xml:space="preserve"> PAGEREF _Toc452391286 \h </w:instrText>
       </w:r>
       <w:r>
         <w:fldChar w:fldCharType="separate"/>
@@ -4125,7 +4214,7 @@
         <w:rPr>
           <w:lang w:val="en-US"/>
         </w:rPr>
-        <w:t>37</w:t>
+        <w:t>38</w:t>
       </w:r>
       <w:r>
         <w:fldChar w:fldCharType="end"/>
@@ -4175,7 +4264,7 @@
         <w:rPr>
           <w:lang w:val="en-US"/>
         </w:rPr>
-        <w:instrText xml:space="preserve"> PAGEREF _Toc452387895 \h </w:instrText>
+        <w:instrText xml:space="preserve"> PAGEREF _Toc452391287 \h </w:instrText>
       </w:r>
       <w:r>
         <w:fldChar w:fldCharType="separate"/>
@@ -4184,7 +4273,7 @@
         <w:rPr>
           <w:lang w:val="en-US"/>
         </w:rPr>
-        <w:t>37</w:t>
+        <w:t>38</w:t>
       </w:r>
       <w:r>
         <w:fldChar w:fldCharType="end"/>
@@ -4234,7 +4323,7 @@
         <w:rPr>
           <w:lang w:val="en-US"/>
         </w:rPr>
-        <w:instrText xml:space="preserve"> PAGEREF _Toc452387896 \h </w:instrText>
+        <w:instrText xml:space="preserve"> PAGEREF _Toc452391288 \h </w:instrText>
       </w:r>
       <w:r>
         <w:fldChar w:fldCharType="separate"/>
@@ -4243,7 +4332,7 @@
         <w:rPr>
           <w:lang w:val="en-US"/>
         </w:rPr>
-        <w:t>37</w:t>
+        <w:t>38</w:t>
       </w:r>
       <w:r>
         <w:fldChar w:fldCharType="end"/>
@@ -4293,7 +4382,7 @@
         <w:rPr>
           <w:lang w:val="en-US"/>
         </w:rPr>
-        <w:instrText xml:space="preserve"> PAGEREF _Toc452387897 \h </w:instrText>
+        <w:instrText xml:space="preserve"> PAGEREF _Toc452391289 \h </w:instrText>
       </w:r>
       <w:r>
         <w:fldChar w:fldCharType="separate"/>
@@ -4302,7 +4391,7 @@
         <w:rPr>
           <w:lang w:val="en-US"/>
         </w:rPr>
-        <w:t>37</w:t>
+        <w:t>38</w:t>
       </w:r>
       <w:r>
         <w:fldChar w:fldCharType="end"/>
@@ -4352,7 +4441,7 @@
         <w:rPr>
           <w:lang w:val="en-US"/>
         </w:rPr>
-        <w:instrText xml:space="preserve"> PAGEREF _Toc452387898 \h </w:instrText>
+        <w:instrText xml:space="preserve"> PAGEREF _Toc452391290 \h </w:instrText>
       </w:r>
       <w:r>
         <w:fldChar w:fldCharType="separate"/>
@@ -4361,7 +4450,7 @@
         <w:rPr>
           <w:lang w:val="en-US"/>
         </w:rPr>
-        <w:t>38</w:t>
+        <w:t>39</w:t>
       </w:r>
       <w:r>
         <w:fldChar w:fldCharType="end"/>
@@ -4411,7 +4500,7 @@
         <w:rPr>
           <w:lang w:val="en-US"/>
         </w:rPr>
-        <w:instrText xml:space="preserve"> PAGEREF _Toc452387899 \h </w:instrText>
+        <w:instrText xml:space="preserve"> PAGEREF _Toc452391291 \h </w:instrText>
       </w:r>
       <w:r>
         <w:fldChar w:fldCharType="separate"/>
@@ -4420,7 +4509,7 @@
         <w:rPr>
           <w:lang w:val="en-US"/>
         </w:rPr>
-        <w:t>38</w:t>
+        <w:t>39</w:t>
       </w:r>
       <w:r>
         <w:fldChar w:fldCharType="end"/>
@@ -4472,7 +4561,7 @@
         <w:rPr>
           <w:lang w:val="en-US"/>
         </w:rPr>
-        <w:instrText xml:space="preserve"> PAGEREF _Toc452387900 \h </w:instrText>
+        <w:instrText xml:space="preserve"> PAGEREF _Toc452391292 \h </w:instrText>
       </w:r>
       <w:r>
         <w:fldChar w:fldCharType="separate"/>
@@ -4481,7 +4570,7 @@
         <w:rPr>
           <w:lang w:val="en-US"/>
         </w:rPr>
-        <w:t>39</w:t>
+        <w:t>40</w:t>
       </w:r>
       <w:r>
         <w:fldChar w:fldCharType="end"/>
@@ -4533,7 +4622,7 @@
         <w:rPr>
           <w:lang w:val="en-US"/>
         </w:rPr>
-        <w:instrText xml:space="preserve"> PAGEREF _Toc452387901 \h </w:instrText>
+        <w:instrText xml:space="preserve"> PAGEREF _Toc452391293 \h </w:instrText>
       </w:r>
       <w:r>
         <w:fldChar w:fldCharType="separate"/>
@@ -4542,7 +4631,7 @@
         <w:rPr>
           <w:lang w:val="en-US"/>
         </w:rPr>
-        <w:t>40</w:t>
+        <w:t>41</w:t>
       </w:r>
       <w:r>
         <w:fldChar w:fldCharType="end"/>
@@ -4594,7 +4683,7 @@
         <w:rPr>
           <w:lang w:val="en-US"/>
         </w:rPr>
-        <w:instrText xml:space="preserve"> PAGEREF _Toc452387902 \h </w:instrText>
+        <w:instrText xml:space="preserve"> PAGEREF _Toc452391294 \h </w:instrText>
       </w:r>
       <w:r>
         <w:fldChar w:fldCharType="separate"/>
@@ -4603,7 +4692,7 @@
         <w:rPr>
           <w:lang w:val="en-US"/>
         </w:rPr>
-        <w:t>41</w:t>
+        <w:t>42</w:t>
       </w:r>
       <w:r>
         <w:fldChar w:fldCharType="end"/>
@@ -4639,7 +4728,7 @@
         <w:rPr>
           <w:lang w:val="en-US"/>
         </w:rPr>
-        <w:instrText xml:space="preserve"> PAGEREF _Toc452387903 \h </w:instrText>
+        <w:instrText xml:space="preserve"> PAGEREF _Toc452391295 \h </w:instrText>
       </w:r>
       <w:r>
         <w:fldChar w:fldCharType="separate"/>
@@ -4648,7 +4737,7 @@
         <w:rPr>
           <w:lang w:val="en-US"/>
         </w:rPr>
-        <w:t>42</w:t>
+        <w:t>43</w:t>
       </w:r>
       <w:r>
         <w:fldChar w:fldCharType="end"/>
@@ -4684,7 +4773,7 @@
         <w:rPr>
           <w:lang w:val="en-US"/>
         </w:rPr>
-        <w:instrText xml:space="preserve"> PAGEREF _Toc452387904 \h </w:instrText>
+        <w:instrText xml:space="preserve"> PAGEREF _Toc452391296 \h </w:instrText>
       </w:r>
       <w:r>
         <w:fldChar w:fldCharType="separate"/>
@@ -4693,7 +4782,7 @@
         <w:rPr>
           <w:lang w:val="en-US"/>
         </w:rPr>
-        <w:t>42</w:t>
+        <w:t>43</w:t>
       </w:r>
       <w:r>
         <w:fldChar w:fldCharType="end"/>
@@ -4729,7 +4818,7 @@
         <w:rPr>
           <w:lang w:val="en-US"/>
         </w:rPr>
-        <w:instrText xml:space="preserve"> PAGEREF _Toc452387905 \h </w:instrText>
+        <w:instrText xml:space="preserve"> PAGEREF _Toc452391297 \h </w:instrText>
       </w:r>
       <w:r>
         <w:fldChar w:fldCharType="separate"/>
@@ -4738,7 +4827,7 @@
         <w:rPr>
           <w:lang w:val="en-US"/>
         </w:rPr>
-        <w:t>43</w:t>
+        <w:t>44</w:t>
       </w:r>
       <w:r>
         <w:fldChar w:fldCharType="end"/>
@@ -4765,13 +4854,13 @@
         <w:fldChar w:fldCharType="begin"/>
       </w:r>
       <w:r>
-        <w:instrText xml:space="preserve"> PAGEREF _Toc452387906 \h </w:instrText>
+        <w:instrText xml:space="preserve"> PAGEREF _Toc452391298 \h </w:instrText>
       </w:r>
       <w:r>
         <w:fldChar w:fldCharType="separate"/>
       </w:r>
       <w:r>
-        <w:t>44</w:t>
+        <w:t>45</w:t>
       </w:r>
       <w:r>
         <w:fldChar w:fldCharType="end"/>
@@ -4797,7 +4886,7 @@
       <w:r>
         <w:t xml:space="preserve"> </w:t>
       </w:r>
-      <w:bookmarkStart w:id="1" w:name="_Toc452387837"/>
+      <w:bookmarkStart w:id="1" w:name="_Toc452391229"/>
       <w:proofErr w:type="spellStart"/>
       <w:r>
         <w:t>Preface</w:t>
@@ -4855,7 +4944,7 @@
           <w:lang w:val="en-US"/>
         </w:rPr>
       </w:pPr>
-      <w:bookmarkStart w:id="2" w:name="_Toc452387838"/>
+      <w:bookmarkStart w:id="2" w:name="_Toc452391230"/>
       <w:r>
         <w:rPr>
           <w:lang w:val="en-US"/>
@@ -4970,7 +5059,7 @@
           <w:lang w:val="en-US"/>
         </w:rPr>
       </w:pPr>
-      <w:bookmarkStart w:id="3" w:name="_Toc452387839"/>
+      <w:bookmarkStart w:id="3" w:name="_Toc452391231"/>
       <w:r>
         <w:rPr>
           <w:lang w:val="en-US"/>
@@ -5035,7 +5124,7 @@
                                 <w:lang w:val="en-US"/>
                               </w:rPr>
                             </w:pPr>
-                            <w:bookmarkStart w:id="4" w:name="_Toc452387907"/>
+                            <w:bookmarkStart w:id="4" w:name="_Toc452391311"/>
                             <w:r>
                               <w:rPr>
                                 <w:lang w:val="en-US"/>
@@ -5109,11 +5198,7 @@
           </mc:Choice>
           <mc:Fallback>
             <w:pict>
-              <v:shapetype w14:anchorId="607CA4BC" id="_x0000_t202" coordsize="21600,21600" o:spt="202" path="m,l,21600r21600,l21600,xe">
-                <v:stroke joinstyle="miter"/>
-                <v:path gradientshapeok="t" o:connecttype="rect"/>
-              </v:shapetype>
-              <v:shape id="Textfeld 16" o:spid="_x0000_s1028" type="#_x0000_t202" style="position:absolute;left:0;text-align:left;margin-left:-.25pt;margin-top:328.2pt;width:425.15pt;height:47.25pt;z-index:251683840;visibility:visible;mso-wrap-style:square;mso-height-percent:0;mso-wrap-distance-left:9pt;mso-wrap-distance-top:0;mso-wrap-distance-right:9pt;mso-wrap-distance-bottom:0;mso-position-horizontal:absolute;mso-position-horizontal-relative:text;mso-position-vertical:absolute;mso-position-vertical-relative:text;mso-height-percent:0;mso-height-relative:margin;v-text-anchor:top" o:gfxdata="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" stroked="f">
+              <v:shape w14:anchorId="607CA4BC" id="Textfeld 16" o:spid="_x0000_s1028" type="#_x0000_t202" style="position:absolute;left:0;text-align:left;margin-left:-.25pt;margin-top:328.2pt;width:425.15pt;height:47.25pt;z-index:251683840;visibility:visible;mso-wrap-style:square;mso-height-percent:0;mso-wrap-distance-left:9pt;mso-wrap-distance-top:0;mso-wrap-distance-right:9pt;mso-wrap-distance-bottom:0;mso-position-horizontal:absolute;mso-position-horizontal-relative:text;mso-position-vertical:absolute;mso-position-vertical-relative:text;mso-height-percent:0;mso-height-relative:margin;v-text-anchor:top" o:gfxdata="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" stroked="f">
                 <v:textbox inset="0,0,0,0">
                   <w:txbxContent>
                     <w:p>
@@ -5124,7 +5209,7 @@
                           <w:lang w:val="en-US"/>
                         </w:rPr>
                       </w:pPr>
-                      <w:bookmarkStart w:id="5" w:name="_Toc452387907"/>
+                      <w:bookmarkStart w:id="5" w:name="_Toc452391311"/>
                       <w:r>
                         <w:rPr>
                           <w:lang w:val="en-US"/>
@@ -5294,7 +5379,7 @@
           <w:lang w:val="en-US"/>
         </w:rPr>
       </w:pPr>
-      <w:bookmarkStart w:id="6" w:name="_Toc452387840"/>
+      <w:bookmarkStart w:id="6" w:name="_Toc452391232"/>
       <w:r>
         <w:rPr>
           <w:lang w:val="en-US"/>
@@ -5330,7 +5415,7 @@
           <w:lang w:val="en-US"/>
         </w:rPr>
       </w:pPr>
-      <w:bookmarkStart w:id="7" w:name="_Toc452387841"/>
+      <w:bookmarkStart w:id="7" w:name="_Toc452391233"/>
       <w:r>
         <w:rPr>
           <w:lang w:val="en-US"/>
@@ -5359,7 +5444,7 @@
           <w:lang w:val="en-US"/>
         </w:rPr>
       </w:pPr>
-      <w:bookmarkStart w:id="8" w:name="_Toc452387842"/>
+      <w:bookmarkStart w:id="8" w:name="_Toc452391234"/>
       <w:r>
         <w:rPr>
           <w:lang w:val="en-US"/>
@@ -5388,7 +5473,7 @@
           <w:lang w:val="en-US"/>
         </w:rPr>
       </w:pPr>
-      <w:bookmarkStart w:id="9" w:name="_Toc452387843"/>
+      <w:bookmarkStart w:id="9" w:name="_Toc452391235"/>
       <w:r>
         <w:rPr>
           <w:lang w:val="en-US"/>
@@ -5431,7 +5516,7 @@
           <w:lang w:val="en-US"/>
         </w:rPr>
       </w:pPr>
-      <w:bookmarkStart w:id="10" w:name="_Toc452387844"/>
+      <w:bookmarkStart w:id="10" w:name="_Toc452391236"/>
       <w:r>
         <w:rPr>
           <w:lang w:val="en-US"/>
@@ -5466,7 +5551,7 @@
           <w:lang w:val="en-US"/>
         </w:rPr>
       </w:pPr>
-      <w:bookmarkStart w:id="11" w:name="_Toc452387845"/>
+      <w:bookmarkStart w:id="11" w:name="_Toc452391237"/>
       <w:r>
         <w:rPr>
           <w:lang w:val="en-US"/>
@@ -5554,7 +5639,7 @@
           <w:lang w:val="en-US"/>
         </w:rPr>
       </w:pPr>
-      <w:bookmarkStart w:id="12" w:name="_Toc452387846"/>
+      <w:bookmarkStart w:id="12" w:name="_Toc452391238"/>
       <w:r>
         <w:rPr>
           <w:lang w:val="en-US"/>
@@ -5588,7 +5673,7 @@
           <w:lang w:val="en-US"/>
         </w:rPr>
       </w:pPr>
-      <w:bookmarkStart w:id="13" w:name="_Toc452387847"/>
+      <w:bookmarkStart w:id="13" w:name="_Toc452391239"/>
       <w:r>
         <w:rPr>
           <w:lang w:val="en-US"/>
@@ -5622,7 +5707,7 @@
           <w:lang w:val="en-US"/>
         </w:rPr>
       </w:pPr>
-      <w:bookmarkStart w:id="14" w:name="_Toc452387848"/>
+      <w:bookmarkStart w:id="14" w:name="_Toc452391240"/>
       <w:r>
         <w:rPr>
           <w:lang w:val="en-US"/>
@@ -5674,7 +5759,7 @@
           <w:lang w:val="en-US"/>
         </w:rPr>
       </w:pPr>
-      <w:bookmarkStart w:id="15" w:name="_Toc452387849"/>
+      <w:bookmarkStart w:id="15" w:name="_Toc452391241"/>
       <w:r>
         <w:rPr>
           <w:lang w:val="en-US"/>
@@ -5704,7 +5789,7 @@
           <w:lang w:val="en-US"/>
         </w:rPr>
       </w:pPr>
-      <w:bookmarkStart w:id="16" w:name="_Toc452387850"/>
+      <w:bookmarkStart w:id="16" w:name="_Toc452391242"/>
       <w:r>
         <w:rPr>
           <w:lang w:val="en-US"/>
@@ -6138,7 +6223,7 @@
           <w:lang w:val="en-US"/>
         </w:rPr>
       </w:pPr>
-      <w:bookmarkStart w:id="17" w:name="_Toc452387916"/>
+      <w:bookmarkStart w:id="17" w:name="_Toc452391299"/>
       <w:r>
         <w:t xml:space="preserve">Table </w:t>
       </w:r>
@@ -6158,9 +6243,6 @@
         <w:t>1</w:t>
       </w:r>
       <w:r>
-        <w:rPr>
-          <w:noProof/>
-        </w:rPr>
         <w:fldChar w:fldCharType="end"/>
       </w:r>
       <w:r>
@@ -6595,7 +6677,7 @@
         <w:pStyle w:val="Beschriftung"/>
         <w:jc w:val="center"/>
       </w:pPr>
-      <w:bookmarkStart w:id="19" w:name="_Toc452387917"/>
+      <w:bookmarkStart w:id="19" w:name="_Toc452391300"/>
       <w:r>
         <w:t xml:space="preserve">Table </w:t>
       </w:r>
@@ -6615,9 +6697,6 @@
         <w:t>2</w:t>
       </w:r>
       <w:r>
-        <w:rPr>
-          <w:noProof/>
-        </w:rPr>
         <w:fldChar w:fldCharType="end"/>
       </w:r>
       <w:r>
@@ -7076,7 +7155,7 @@
           <w:lang w:val="en-US"/>
         </w:rPr>
       </w:pPr>
-      <w:bookmarkStart w:id="21" w:name="_Toc452387918"/>
+      <w:bookmarkStart w:id="21" w:name="_Toc452391301"/>
       <w:r>
         <w:t xml:space="preserve">Table </w:t>
       </w:r>
@@ -7096,9 +7175,6 @@
         <w:t>3</w:t>
       </w:r>
       <w:r>
-        <w:rPr>
-          <w:noProof/>
-        </w:rPr>
         <w:fldChar w:fldCharType="end"/>
       </w:r>
       <w:r>
@@ -7533,7 +7609,7 @@
         <w:pStyle w:val="Beschriftung"/>
         <w:jc w:val="center"/>
       </w:pPr>
-      <w:bookmarkStart w:id="23" w:name="_Toc452387919"/>
+      <w:bookmarkStart w:id="23" w:name="_Toc452391302"/>
       <w:r>
         <w:t xml:space="preserve">Table </w:t>
       </w:r>
@@ -7553,9 +7629,6 @@
         <w:t>4</w:t>
       </w:r>
       <w:r>
-        <w:rPr>
-          <w:noProof/>
-        </w:rPr>
         <w:fldChar w:fldCharType="end"/>
       </w:r>
       <w:r>
@@ -8029,7 +8102,7 @@
         <w:jc w:val="center"/>
       </w:pPr>
       <w:bookmarkStart w:id="25" w:name="_Ref451931813"/>
-      <w:bookmarkStart w:id="26" w:name="_Toc452387920"/>
+      <w:bookmarkStart w:id="26" w:name="_Toc452391303"/>
       <w:r>
         <w:t xml:space="preserve">Table </w:t>
       </w:r>
@@ -8049,9 +8122,6 @@
         <w:t>5</w:t>
       </w:r>
       <w:r>
-        <w:rPr>
-          <w:noProof/>
-        </w:rPr>
         <w:fldChar w:fldCharType="end"/>
       </w:r>
       <w:r>
@@ -8069,7 +8139,7 @@
       <w:pPr>
         <w:pStyle w:val="berschrift3"/>
       </w:pPr>
-      <w:bookmarkStart w:id="28" w:name="_Toc452387851"/>
+      <w:bookmarkStart w:id="28" w:name="_Toc452391243"/>
       <w:r>
         <w:t>Future</w:t>
       </w:r>
@@ -8503,7 +8573,7 @@
         <w:pStyle w:val="Beschriftung"/>
         <w:jc w:val="center"/>
       </w:pPr>
-      <w:bookmarkStart w:id="29" w:name="_Toc452387921"/>
+      <w:bookmarkStart w:id="29" w:name="_Toc452391304"/>
       <w:r>
         <w:t xml:space="preserve">Table </w:t>
       </w:r>
@@ -8523,9 +8593,6 @@
         <w:t>6</w:t>
       </w:r>
       <w:r>
-        <w:rPr>
-          <w:noProof/>
-        </w:rPr>
         <w:fldChar w:fldCharType="end"/>
       </w:r>
       <w:r>
@@ -8974,7 +9041,7 @@
           <w:lang w:val="en-US"/>
         </w:rPr>
       </w:pPr>
-      <w:bookmarkStart w:id="30" w:name="_Toc452387922"/>
+      <w:bookmarkStart w:id="30" w:name="_Toc452391305"/>
       <w:r>
         <w:t xml:space="preserve">Table </w:t>
       </w:r>
@@ -8994,9 +9061,6 @@
         <w:t>7</w:t>
       </w:r>
       <w:r>
-        <w:rPr>
-          <w:noProof/>
-        </w:rPr>
         <w:fldChar w:fldCharType="end"/>
       </w:r>
       <w:r>
@@ -9453,7 +9517,7 @@
           <w:lang w:val="en-US"/>
         </w:rPr>
       </w:pPr>
-      <w:bookmarkStart w:id="31" w:name="_Toc452387923"/>
+      <w:bookmarkStart w:id="31" w:name="_Toc452391306"/>
       <w:r>
         <w:t xml:space="preserve">Table </w:t>
       </w:r>
@@ -9473,9 +9537,6 @@
         <w:t>8</w:t>
       </w:r>
       <w:r>
-        <w:rPr>
-          <w:noProof/>
-        </w:rPr>
         <w:fldChar w:fldCharType="end"/>
       </w:r>
       <w:r>
@@ -9490,7 +9551,7 @@
           <w:lang w:val="en-US"/>
         </w:rPr>
       </w:pPr>
-      <w:bookmarkStart w:id="32" w:name="_Toc452387852"/>
+      <w:bookmarkStart w:id="32" w:name="_Toc452391244"/>
       <w:r>
         <w:rPr>
           <w:lang w:val="en-US"/>
@@ -9520,7 +9581,7 @@
           <w:lang w:val="en-US"/>
         </w:rPr>
       </w:pPr>
-      <w:bookmarkStart w:id="33" w:name="_Toc452387853"/>
+      <w:bookmarkStart w:id="33" w:name="_Toc452391245"/>
       <w:r>
         <w:rPr>
           <w:lang w:val="en-US"/>
@@ -9549,7 +9610,7 @@
           <w:lang w:val="en-US"/>
         </w:rPr>
       </w:pPr>
-      <w:bookmarkStart w:id="34" w:name="_Toc452387854"/>
+      <w:bookmarkStart w:id="34" w:name="_Toc452391246"/>
       <w:r>
         <w:rPr>
           <w:lang w:val="en-US"/>
@@ -9578,7 +9639,7 @@
           <w:lang w:val="en-US"/>
         </w:rPr>
       </w:pPr>
-      <w:bookmarkStart w:id="35" w:name="_Toc452387855"/>
+      <w:bookmarkStart w:id="35" w:name="_Toc452391247"/>
       <w:r>
         <w:rPr>
           <w:lang w:val="en-US"/>
@@ -9607,7 +9668,7 @@
           <w:lang w:val="en-US"/>
         </w:rPr>
       </w:pPr>
-      <w:bookmarkStart w:id="36" w:name="_Toc452387856"/>
+      <w:bookmarkStart w:id="36" w:name="_Toc452391248"/>
       <w:r>
         <w:rPr>
           <w:lang w:val="en-US"/>
@@ -9636,7 +9697,7 @@
           <w:lang w:val="en-US"/>
         </w:rPr>
       </w:pPr>
-      <w:bookmarkStart w:id="37" w:name="_Toc452387857"/>
+      <w:bookmarkStart w:id="37" w:name="_Toc452391249"/>
       <w:r>
         <w:rPr>
           <w:lang w:val="en-US"/>
@@ -9665,7 +9726,7 @@
           <w:lang w:val="en-US"/>
         </w:rPr>
       </w:pPr>
-      <w:bookmarkStart w:id="38" w:name="_Toc452387858"/>
+      <w:bookmarkStart w:id="38" w:name="_Toc452391250"/>
       <w:r>
         <w:rPr>
           <w:lang w:val="en-US"/>
@@ -9756,7 +9817,7 @@
           <w:lang w:val="en-US"/>
         </w:rPr>
       </w:pPr>
-      <w:bookmarkStart w:id="39" w:name="_Toc452387859"/>
+      <w:bookmarkStart w:id="39" w:name="_Toc452391251"/>
       <w:r>
         <w:rPr>
           <w:noProof/>
@@ -9812,7 +9873,7 @@
                                 <w:lang w:val="en-US"/>
                               </w:rPr>
                             </w:pPr>
-                            <w:bookmarkStart w:id="40" w:name="_Toc452387908"/>
+                            <w:bookmarkStart w:id="40" w:name="_Toc452391312"/>
                             <w:r>
                               <w:rPr>
                                 <w:lang w:val="en-US"/>
@@ -9892,7 +9953,7 @@
                           <w:lang w:val="en-US"/>
                         </w:rPr>
                       </w:pPr>
-                      <w:bookmarkStart w:id="41" w:name="_Toc452387908"/>
+                      <w:bookmarkStart w:id="41" w:name="_Toc452391312"/>
                       <w:r>
                         <w:rPr>
                           <w:lang w:val="en-US"/>
@@ -10040,7 +10101,7 @@
           <w:lang w:val="en-US"/>
         </w:rPr>
       </w:pPr>
-      <w:bookmarkStart w:id="42" w:name="_Toc452387860"/>
+      <w:bookmarkStart w:id="42" w:name="_Toc452391252"/>
       <w:r>
         <w:rPr>
           <w:lang w:val="en-US"/>
@@ -10085,7 +10146,7 @@
           <w:lang w:val="en-US"/>
         </w:rPr>
       </w:pPr>
-      <w:bookmarkStart w:id="43" w:name="_Toc452387861"/>
+      <w:bookmarkStart w:id="43" w:name="_Toc452391253"/>
       <w:r>
         <w:rPr>
           <w:lang w:val="en-US"/>
@@ -10151,7 +10212,7 @@
                                 <w:lang w:val="en-US"/>
                               </w:rPr>
                             </w:pPr>
-                            <w:bookmarkStart w:id="44" w:name="_Toc452387909"/>
+                            <w:bookmarkStart w:id="44" w:name="_Toc452391313"/>
                             <w:r>
                               <w:rPr>
                                 <w:lang w:val="en-US"/>
@@ -10240,7 +10301,7 @@
                           <w:lang w:val="en-US"/>
                         </w:rPr>
                       </w:pPr>
-                      <w:bookmarkStart w:id="45" w:name="_Toc452387909"/>
+                      <w:bookmarkStart w:id="45" w:name="_Toc452391313"/>
                       <w:r>
                         <w:rPr>
                           <w:lang w:val="en-US"/>
@@ -10320,7 +10381,7 @@
           <w:lang w:val="en-US"/>
         </w:rPr>
       </w:pPr>
-      <w:bookmarkStart w:id="46" w:name="_Toc452387862"/>
+      <w:bookmarkStart w:id="46" w:name="_Toc452391254"/>
       <w:r>
         <w:rPr>
           <w:noProof/>
@@ -10458,7 +10519,7 @@
           <w:lang w:val="en-US"/>
         </w:rPr>
       </w:pPr>
-      <w:bookmarkStart w:id="48" w:name="_Toc452387863"/>
+      <w:bookmarkStart w:id="48" w:name="_Toc452391255"/>
       <w:r>
         <w:rPr>
           <w:lang w:val="en-US"/>
@@ -10529,7 +10590,7 @@
           <w:lang w:val="en-US"/>
         </w:rPr>
       </w:pPr>
-      <w:bookmarkStart w:id="49" w:name="_Toc452387864"/>
+      <w:bookmarkStart w:id="49" w:name="_Toc452391256"/>
       <w:r>
         <w:rPr>
           <w:lang w:val="en-US"/>
@@ -10570,7 +10631,7 @@
           <w:lang w:val="en-US"/>
         </w:rPr>
       </w:pPr>
-      <w:bookmarkStart w:id="50" w:name="_Toc452387865"/>
+      <w:bookmarkStart w:id="50" w:name="_Toc452391257"/>
       <w:r>
         <w:rPr>
           <w:lang w:val="en-US"/>
@@ -10615,7 +10676,7 @@
           <w:lang w:val="en-US"/>
         </w:rPr>
       </w:pPr>
-      <w:bookmarkStart w:id="54" w:name="_Toc452387866"/>
+      <w:bookmarkStart w:id="54" w:name="_Toc452391258"/>
       <w:r>
         <w:rPr>
           <w:noProof/>
@@ -10669,7 +10730,7 @@
                               </w:rPr>
                             </w:pPr>
                             <w:bookmarkStart w:id="55" w:name="_Ref452126411"/>
-                            <w:bookmarkStart w:id="56" w:name="_Toc452387910"/>
+                            <w:bookmarkStart w:id="56" w:name="_Toc452391314"/>
                             <w:r>
                               <w:rPr>
                                 <w:lang w:val="en-US"/>
@@ -10743,7 +10804,7 @@
                         </w:rPr>
                       </w:pPr>
                       <w:bookmarkStart w:id="57" w:name="_Ref452126411"/>
-                      <w:bookmarkStart w:id="58" w:name="_Toc452387910"/>
+                      <w:bookmarkStart w:id="58" w:name="_Toc452391314"/>
                       <w:r>
                         <w:rPr>
                           <w:lang w:val="en-US"/>
@@ -11001,7 +11062,7 @@
         </w:rPr>
       </w:pPr>
       <w:bookmarkStart w:id="59" w:name="_Toc452055188"/>
-      <w:bookmarkStart w:id="60" w:name="_Toc452387867"/>
+      <w:bookmarkStart w:id="60" w:name="_Toc452391259"/>
       <w:r>
         <w:rPr>
           <w:lang w:val="en-US"/>
@@ -11522,7 +11583,7 @@
           <w:lang w:val="en-US"/>
         </w:rPr>
       </w:pPr>
-      <w:bookmarkStart w:id="61" w:name="_Toc452387868"/>
+      <w:bookmarkStart w:id="61" w:name="_Toc452391260"/>
       <w:r>
         <w:rPr>
           <w:lang w:val="en-US"/>
@@ -11699,7 +11760,7 @@
                               </w:rPr>
                             </w:pPr>
                             <w:bookmarkStart w:id="62" w:name="_Ref452126308"/>
-                            <w:bookmarkStart w:id="63" w:name="_Toc452387911"/>
+                            <w:bookmarkStart w:id="63" w:name="_Toc452391315"/>
                             <w:r>
                               <w:rPr>
                                 <w:lang w:val="en-US"/>
@@ -11775,7 +11836,7 @@
                         </w:rPr>
                       </w:pPr>
                       <w:bookmarkStart w:id="64" w:name="_Ref452126308"/>
-                      <w:bookmarkStart w:id="65" w:name="_Toc452387911"/>
+                      <w:bookmarkStart w:id="65" w:name="_Toc452391315"/>
                       <w:r>
                         <w:rPr>
                           <w:lang w:val="en-US"/>
@@ -12144,7 +12205,7 @@
           <w:lang w:val="en-US"/>
         </w:rPr>
       </w:pPr>
-      <w:bookmarkStart w:id="66" w:name="_Toc452387869"/>
+      <w:bookmarkStart w:id="66" w:name="_Toc452391261"/>
       <w:r>
         <w:rPr>
           <w:lang w:val="en-US"/>
@@ -12173,7 +12234,7 @@
           <w:lang w:val="en-US"/>
         </w:rPr>
       </w:pPr>
-      <w:bookmarkStart w:id="67" w:name="_Toc452387870"/>
+      <w:bookmarkStart w:id="67" w:name="_Toc452391262"/>
       <w:r>
         <w:rPr>
           <w:lang w:val="en-US"/>
@@ -12241,7 +12302,7 @@
                               </w:rPr>
                             </w:pPr>
                             <w:bookmarkStart w:id="68" w:name="_Ref452387374"/>
-                            <w:bookmarkStart w:id="69" w:name="_Toc452387912"/>
+                            <w:bookmarkStart w:id="69" w:name="_Toc452391316"/>
                             <w:r>
                               <w:rPr>
                                 <w:lang w:val="en-US"/>
@@ -12317,7 +12378,7 @@
                         </w:rPr>
                       </w:pPr>
                       <w:bookmarkStart w:id="70" w:name="_Ref452387374"/>
-                      <w:bookmarkStart w:id="71" w:name="_Toc452387912"/>
+                      <w:bookmarkStart w:id="71" w:name="_Toc452391316"/>
                       <w:r>
                         <w:rPr>
                           <w:lang w:val="en-US"/>
@@ -12636,12 +12697,818 @@
     </w:p>
     <w:p>
       <w:pPr>
+        <w:pStyle w:val="berschrift4"/>
+        <w:rPr>
+          <w:lang w:val="en-US"/>
+        </w:rPr>
+      </w:pPr>
+      <w:r>
+        <w:rPr>
+          <w:lang w:val="en-US"/>
+        </w:rPr>
+        <w:t>REST API</w:t>
+      </w:r>
+    </w:p>
+    <w:p>
+      <w:pPr>
+        <w:rPr>
+          <w:lang w:val="en-US"/>
+        </w:rPr>
+      </w:pPr>
+      <w:r>
+        <w:rPr>
+          <w:lang w:val="en-US"/>
+        </w:rPr>
+        <w:t xml:space="preserve">The </w:t>
+      </w:r>
+      <w:r>
+        <w:rPr>
+          <w:lang w:val="en-US"/>
+        </w:rPr>
+        <w:t xml:space="preserve">operations of the </w:t>
+      </w:r>
+      <w:r>
+        <w:rPr>
+          <w:lang w:val="en-US"/>
+        </w:rPr>
+        <w:t xml:space="preserve">REST API </w:t>
+      </w:r>
+      <w:r>
+        <w:rPr>
+          <w:lang w:val="en-US"/>
+        </w:rPr>
+        <w:t>are</w:t>
+      </w:r>
+      <w:r>
+        <w:rPr>
+          <w:lang w:val="en-US"/>
+        </w:rPr>
+        <w:t xml:space="preserve"> described in</w:t>
+      </w:r>
+      <w:r>
+        <w:rPr>
+          <w:lang w:val="en-US"/>
+        </w:rPr>
+        <w:t xml:space="preserve"> </w:t>
+      </w:r>
+      <w:r>
+        <w:rPr>
+          <w:i/>
+          <w:lang w:val="en-US"/>
+        </w:rPr>
+        <w:fldChar w:fldCharType="begin"/>
+      </w:r>
+      <w:r>
+        <w:rPr>
+          <w:i/>
+          <w:lang w:val="en-US"/>
+        </w:rPr>
+        <w:instrText xml:space="preserve"> REF _Ref452390478 \h </w:instrText>
+      </w:r>
+      <w:r>
+        <w:rPr>
+          <w:i/>
+          <w:lang w:val="en-US"/>
+        </w:rPr>
+      </w:r>
+      <w:r>
+        <w:rPr>
+          <w:i/>
+          <w:lang w:val="en-US"/>
+        </w:rPr>
+        <w:instrText xml:space="preserve"> \* MERGEFORMAT </w:instrText>
+      </w:r>
+      <w:r>
+        <w:rPr>
+          <w:i/>
+          <w:lang w:val="en-US"/>
+        </w:rPr>
+        <w:fldChar w:fldCharType="separate"/>
+      </w:r>
+      <w:r>
+        <w:rPr>
+          <w:i/>
+          <w:lang w:val="en-US"/>
+        </w:rPr>
+        <w:t xml:space="preserve">Table </w:t>
+      </w:r>
+      <w:r>
+        <w:rPr>
+          <w:i/>
+          <w:noProof/>
+          <w:lang w:val="en-US"/>
+        </w:rPr>
+        <w:t>9</w:t>
+      </w:r>
+      <w:r>
+        <w:rPr>
+          <w:i/>
+          <w:lang w:val="en-US"/>
+        </w:rPr>
+        <w:fldChar w:fldCharType="end"/>
+      </w:r>
+      <w:r>
+        <w:rPr>
+          <w:lang w:val="en-US"/>
+        </w:rPr>
+        <w:t>.</w:t>
+      </w:r>
+    </w:p>
+    <w:tbl>
+      <w:tblPr>
+        <w:tblStyle w:val="Tabellenraster"/>
+        <w:tblW w:w="0" w:type="auto"/>
+        <w:tblLook w:val="04A0" w:firstRow="1" w:lastRow="0" w:firstColumn="1" w:lastColumn="0" w:noHBand="0" w:noVBand="1"/>
+      </w:tblPr>
+      <w:tblGrid>
+        <w:gridCol w:w="1124"/>
+        <w:gridCol w:w="2132"/>
+        <w:gridCol w:w="5237"/>
+      </w:tblGrid>
+      <w:tr>
+        <w:tc>
+          <w:tcPr>
+            <w:tcW w:w="1124" w:type="dxa"/>
+            <w:vAlign w:val="bottom"/>
+          </w:tcPr>
+          <w:p>
+            <w:pPr>
+              <w:jc w:val="left"/>
+              <w:rPr>
+                <w:b/>
+                <w:lang w:val="en-US"/>
+              </w:rPr>
+            </w:pPr>
+            <w:r>
+              <w:rPr>
+                <w:b/>
+                <w:lang w:val="en-US"/>
+              </w:rPr>
+              <w:t>HTTP Method</w:t>
+            </w:r>
+          </w:p>
+        </w:tc>
+        <w:tc>
+          <w:tcPr>
+            <w:tcW w:w="2132" w:type="dxa"/>
+            <w:vAlign w:val="bottom"/>
+          </w:tcPr>
+          <w:p>
+            <w:pPr>
+              <w:jc w:val="left"/>
+              <w:rPr>
+                <w:b/>
+                <w:lang w:val="en-US"/>
+              </w:rPr>
+            </w:pPr>
+            <w:r>
+              <w:rPr>
+                <w:b/>
+                <w:lang w:val="en-US"/>
+              </w:rPr>
+              <w:t>URL</w:t>
+            </w:r>
+          </w:p>
+        </w:tc>
+        <w:tc>
+          <w:tcPr>
+            <w:tcW w:w="5237" w:type="dxa"/>
+            <w:vAlign w:val="bottom"/>
+          </w:tcPr>
+          <w:p>
+            <w:pPr>
+              <w:jc w:val="left"/>
+              <w:rPr>
+                <w:b/>
+                <w:lang w:val="en-US"/>
+              </w:rPr>
+            </w:pPr>
+            <w:r>
+              <w:rPr>
+                <w:b/>
+                <w:lang w:val="en-US"/>
+              </w:rPr>
+              <w:t>Description</w:t>
+            </w:r>
+          </w:p>
+        </w:tc>
+      </w:tr>
+      <w:tr>
+        <w:tc>
+          <w:tcPr>
+            <w:tcW w:w="1124" w:type="dxa"/>
+          </w:tcPr>
+          <w:p>
+            <w:pPr>
+              <w:rPr>
+                <w:lang w:val="en-US"/>
+              </w:rPr>
+            </w:pPr>
+            <w:r>
+              <w:rPr>
+                <w:lang w:val="en-US"/>
+              </w:rPr>
+              <w:t>POST</w:t>
+            </w:r>
+          </w:p>
+        </w:tc>
+        <w:tc>
+          <w:tcPr>
+            <w:tcW w:w="2132" w:type="dxa"/>
+          </w:tcPr>
+          <w:p>
+            <w:pPr>
+              <w:rPr>
+                <w:lang w:val="en-US"/>
+              </w:rPr>
+            </w:pPr>
+            <w:r>
+              <w:rPr>
+                <w:lang w:val="en-US"/>
+              </w:rPr>
+              <w:t>/article</w:t>
+            </w:r>
+          </w:p>
+        </w:tc>
+        <w:tc>
+          <w:tcPr>
+            <w:tcW w:w="5237" w:type="dxa"/>
+          </w:tcPr>
+          <w:p>
+            <w:pPr>
+              <w:rPr>
+                <w:lang w:val="en-US"/>
+              </w:rPr>
+            </w:pPr>
+            <w:r>
+              <w:rPr>
+                <w:lang w:val="en-US"/>
+              </w:rPr>
+              <w:t>Create a new article.</w:t>
+            </w:r>
+          </w:p>
+        </w:tc>
+      </w:tr>
+      <w:tr>
+        <w:tc>
+          <w:tcPr>
+            <w:tcW w:w="1124" w:type="dxa"/>
+          </w:tcPr>
+          <w:p>
+            <w:pPr>
+              <w:rPr>
+                <w:lang w:val="en-US"/>
+              </w:rPr>
+            </w:pPr>
+            <w:r>
+              <w:rPr>
+                <w:lang w:val="en-US"/>
+              </w:rPr>
+              <w:lastRenderedPageBreak/>
+              <w:t>PUT</w:t>
+            </w:r>
+          </w:p>
+        </w:tc>
+        <w:tc>
+          <w:tcPr>
+            <w:tcW w:w="2132" w:type="dxa"/>
+          </w:tcPr>
+          <w:p>
+            <w:pPr>
+              <w:rPr>
+                <w:lang w:val="en-US"/>
+              </w:rPr>
+            </w:pPr>
+            <w:r>
+              <w:rPr>
+                <w:lang w:val="en-US"/>
+              </w:rPr>
+              <w:t>/article/{id}</w:t>
+            </w:r>
+          </w:p>
+        </w:tc>
+        <w:tc>
+          <w:tcPr>
+            <w:tcW w:w="5237" w:type="dxa"/>
+          </w:tcPr>
+          <w:p>
+            <w:pPr>
+              <w:rPr>
+                <w:lang w:val="en-US"/>
+              </w:rPr>
+            </w:pPr>
+            <w:r>
+              <w:rPr>
+                <w:lang w:val="en-US"/>
+              </w:rPr>
+              <w:t>Update the article with the given id, completely overwriting it.</w:t>
+            </w:r>
+          </w:p>
+        </w:tc>
+      </w:tr>
+      <w:tr>
+        <w:tc>
+          <w:tcPr>
+            <w:tcW w:w="1124" w:type="dxa"/>
+          </w:tcPr>
+          <w:p>
+            <w:pPr>
+              <w:rPr>
+                <w:lang w:val="en-US"/>
+              </w:rPr>
+            </w:pPr>
+            <w:r>
+              <w:rPr>
+                <w:lang w:val="en-US"/>
+              </w:rPr>
+              <w:t>GET</w:t>
+            </w:r>
+          </w:p>
+        </w:tc>
+        <w:tc>
+          <w:tcPr>
+            <w:tcW w:w="2132" w:type="dxa"/>
+          </w:tcPr>
+          <w:p>
+            <w:pPr>
+              <w:rPr>
+                <w:lang w:val="en-US"/>
+              </w:rPr>
+            </w:pPr>
+            <w:r>
+              <w:rPr>
+                <w:lang w:val="en-US"/>
+              </w:rPr>
+              <w:t>/</w:t>
+            </w:r>
+            <w:proofErr w:type="spellStart"/>
+            <w:r>
+              <w:rPr>
+                <w:lang w:val="en-US"/>
+              </w:rPr>
+              <w:t>article?q</w:t>
+            </w:r>
+            <w:proofErr w:type="spellEnd"/>
+            <w:r>
+              <w:rPr>
+                <w:lang w:val="en-US"/>
+              </w:rPr>
+              <w:t>={query}</w:t>
+            </w:r>
+          </w:p>
+        </w:tc>
+        <w:tc>
+          <w:tcPr>
+            <w:tcW w:w="5237" w:type="dxa"/>
+          </w:tcPr>
+          <w:p>
+            <w:pPr>
+              <w:rPr>
+                <w:lang w:val="en-US"/>
+              </w:rPr>
+            </w:pPr>
+            <w:r>
+              <w:rPr>
+                <w:lang w:val="en-US"/>
+              </w:rPr>
+              <w:t>Search for articles matching the given query.</w:t>
+            </w:r>
+          </w:p>
+        </w:tc>
+      </w:tr>
+      <w:tr>
+        <w:tc>
+          <w:tcPr>
+            <w:tcW w:w="1124" w:type="dxa"/>
+          </w:tcPr>
+          <w:p>
+            <w:pPr>
+              <w:rPr>
+                <w:lang w:val="en-US"/>
+              </w:rPr>
+            </w:pPr>
+            <w:r>
+              <w:rPr>
+                <w:lang w:val="en-US"/>
+              </w:rPr>
+              <w:t>GET</w:t>
+            </w:r>
+          </w:p>
+        </w:tc>
+        <w:tc>
+          <w:tcPr>
+            <w:tcW w:w="2132" w:type="dxa"/>
+          </w:tcPr>
+          <w:p>
+            <w:pPr>
+              <w:rPr>
+                <w:lang w:val="en-US"/>
+              </w:rPr>
+            </w:pPr>
+            <w:r>
+              <w:rPr>
+                <w:lang w:val="en-US"/>
+              </w:rPr>
+              <w:t>/article/{id}</w:t>
+            </w:r>
+          </w:p>
+        </w:tc>
+        <w:tc>
+          <w:tcPr>
+            <w:tcW w:w="5237" w:type="dxa"/>
+          </w:tcPr>
+          <w:p>
+            <w:pPr>
+              <w:rPr>
+                <w:lang w:val="en-US"/>
+              </w:rPr>
+            </w:pPr>
+            <w:r>
+              <w:rPr>
+                <w:lang w:val="en-US"/>
+              </w:rPr>
+              <w:t xml:space="preserve">Returns the article with the given id. </w:t>
+            </w:r>
+          </w:p>
+        </w:tc>
+      </w:tr>
+      <w:tr>
+        <w:tc>
+          <w:tcPr>
+            <w:tcW w:w="1124" w:type="dxa"/>
+          </w:tcPr>
+          <w:p>
+            <w:pPr>
+              <w:rPr>
+                <w:lang w:val="en-US"/>
+              </w:rPr>
+            </w:pPr>
+            <w:r>
+              <w:rPr>
+                <w:lang w:val="en-US"/>
+              </w:rPr>
+              <w:t>DELETE</w:t>
+            </w:r>
+          </w:p>
+        </w:tc>
+        <w:tc>
+          <w:tcPr>
+            <w:tcW w:w="2132" w:type="dxa"/>
+          </w:tcPr>
+          <w:p>
+            <w:pPr>
+              <w:rPr>
+                <w:lang w:val="en-US"/>
+              </w:rPr>
+            </w:pPr>
+            <w:r>
+              <w:rPr>
+                <w:lang w:val="en-US"/>
+              </w:rPr>
+              <w:t>/article/{id}</w:t>
+            </w:r>
+          </w:p>
+        </w:tc>
+        <w:tc>
+          <w:tcPr>
+            <w:tcW w:w="5237" w:type="dxa"/>
+          </w:tcPr>
+          <w:p>
+            <w:pPr>
+              <w:keepNext/>
+              <w:rPr>
+                <w:lang w:val="en-US"/>
+              </w:rPr>
+            </w:pPr>
+            <w:r>
+              <w:rPr>
+                <w:lang w:val="en-US"/>
+              </w:rPr>
+              <w:t>Deletes the article with the given id.</w:t>
+            </w:r>
+          </w:p>
+        </w:tc>
+      </w:tr>
+    </w:tbl>
+    <w:p>
+      <w:pPr>
+        <w:pStyle w:val="Beschriftung"/>
+        <w:jc w:val="center"/>
+        <w:rPr>
+          <w:lang w:val="en-US"/>
+        </w:rPr>
+      </w:pPr>
+      <w:bookmarkStart w:id="72" w:name="_Ref452390478"/>
+      <w:bookmarkStart w:id="73" w:name="_Toc452391307"/>
+      <w:r>
+        <w:rPr>
+          <w:lang w:val="en-US"/>
+        </w:rPr>
+        <w:t xml:space="preserve">Table </w:t>
+      </w:r>
+      <w:r>
+        <w:rPr>
+          <w:lang w:val="en-US"/>
+        </w:rPr>
+        <w:fldChar w:fldCharType="begin"/>
+      </w:r>
+      <w:r>
+        <w:rPr>
+          <w:lang w:val="en-US"/>
+        </w:rPr>
+        <w:instrText xml:space="preserve"> SEQ Table \* ARABIC </w:instrText>
+      </w:r>
+      <w:r>
+        <w:rPr>
+          <w:lang w:val="en-US"/>
+        </w:rPr>
+        <w:fldChar w:fldCharType="separate"/>
+      </w:r>
+      <w:r>
+        <w:rPr>
+          <w:noProof/>
+          <w:lang w:val="en-US"/>
+        </w:rPr>
+        <w:t>9</w:t>
+      </w:r>
+      <w:r>
+        <w:rPr>
+          <w:lang w:val="en-US"/>
+        </w:rPr>
+        <w:fldChar w:fldCharType="end"/>
+      </w:r>
+      <w:bookmarkEnd w:id="72"/>
+      <w:r>
+        <w:rPr>
+          <w:lang w:val="en-US"/>
+        </w:rPr>
+        <w:t>: REST API description</w:t>
+      </w:r>
+      <w:bookmarkEnd w:id="73"/>
+    </w:p>
+    <w:p>
+      <w:pPr>
+        <w:rPr>
+          <w:lang w:val="en-US"/>
+        </w:rPr>
+      </w:pPr>
+      <w:r>
+        <w:rPr>
+          <w:lang w:val="en-US"/>
+        </w:rPr>
+        <w:t>All article</w:t>
+      </w:r>
+      <w:r>
+        <w:rPr>
+          <w:lang w:val="en-US"/>
+        </w:rPr>
+        <w:t>s</w:t>
+      </w:r>
+      <w:r>
+        <w:rPr>
+          <w:lang w:val="en-US"/>
+        </w:rPr>
+        <w:t xml:space="preserve"> are represented like the following JSON object:</w:t>
+      </w:r>
+    </w:p>
+    <w:p>
+      <w:pPr>
+        <w:pStyle w:val="Computerprogramm"/>
+      </w:pPr>
+      <w:r>
+        <w:t>{</w:t>
+      </w:r>
+    </w:p>
+    <w:p>
+      <w:pPr>
+        <w:pStyle w:val="Computerprogramm"/>
+      </w:pPr>
+      <w:r>
+        <w:tab/>
+        <w:t>“id”: 1,</w:t>
+      </w:r>
+    </w:p>
+    <w:p>
+      <w:pPr>
+        <w:pStyle w:val="Computerprogramm"/>
+      </w:pPr>
+      <w:r>
+        <w:tab/>
+        <w:t>“author”: {</w:t>
+      </w:r>
+    </w:p>
+    <w:p>
+      <w:pPr>
+        <w:pStyle w:val="Computerprogramm"/>
+      </w:pPr>
+      <w:r>
+        <w:tab/>
+      </w:r>
+      <w:r>
+        <w:tab/>
+      </w:r>
+      <w:r>
+        <w:t>“name”: “Max Mustermann”,</w:t>
+      </w:r>
+    </w:p>
+    <w:p>
+      <w:pPr>
+        <w:pStyle w:val="Computerprogramm"/>
+      </w:pPr>
+      <w:r>
+        <w:tab/>
+      </w:r>
+      <w:r>
+        <w:tab/>
+        <w:t>“email”: “max@mustermann.com”</w:t>
+      </w:r>
+    </w:p>
+    <w:p>
+      <w:pPr>
+        <w:pStyle w:val="Computerprogramm"/>
+      </w:pPr>
+      <w:r>
+        <w:tab/>
+        <w:t>},</w:t>
+      </w:r>
+    </w:p>
+    <w:p>
+      <w:pPr>
+        <w:pStyle w:val="Computerprogramm"/>
+      </w:pPr>
+      <w:r>
+        <w:tab/>
+        <w:t>“lastChangedBy”: {</w:t>
+      </w:r>
+    </w:p>
+    <w:p>
+      <w:pPr>
+        <w:pStyle w:val="Computerprogramm"/>
+      </w:pPr>
+      <w:r>
+        <w:tab/>
+      </w:r>
+      <w:r>
+        <w:tab/>
+        <w:t>“name”: “Martin Mustermann”,</w:t>
+      </w:r>
+    </w:p>
+    <w:p>
+      <w:pPr>
+        <w:pStyle w:val="Computerprogramm"/>
+      </w:pPr>
+      <w:r>
+        <w:tab/>
+      </w:r>
+      <w:r>
+        <w:tab/>
+        <w:t>“email”: “martin@mustermann.com”</w:t>
+      </w:r>
+    </w:p>
+    <w:p>
+      <w:pPr>
+        <w:pStyle w:val="Computerprogramm"/>
+      </w:pPr>
+      <w:r>
+        <w:tab/>
+        <w:t>},</w:t>
+      </w:r>
+    </w:p>
+    <w:p>
+      <w:pPr>
+        <w:pStyle w:val="Computerprogramm"/>
+      </w:pPr>
+      <w:r>
+        <w:tab/>
+        <w:t>“lastChanged”: 20160530,</w:t>
+      </w:r>
+    </w:p>
+    <w:p>
+      <w:pPr>
+        <w:pStyle w:val="Computerprogramm"/>
+      </w:pPr>
+      <w:r>
+        <w:tab/>
+        <w:t>“title”:</w:t>
+      </w:r>
+      <w:bookmarkStart w:id="74" w:name="_GoBack"/>
+      <w:bookmarkEnd w:id="74"/>
+      <w:r>
+        <w:t xml:space="preserve"> “Knowledge”,</w:t>
+      </w:r>
+    </w:p>
+    <w:p>
+      <w:pPr>
+        <w:pStyle w:val="Computerprogramm"/>
+      </w:pPr>
+      <w:r>
+        <w:tab/>
+        <w:t>“text”: “This is some &lt;b&gt;important&lt;/b&gt; Knowledge”,</w:t>
+      </w:r>
+    </w:p>
+    <w:p>
+      <w:pPr>
+        <w:pStyle w:val="Computerprogramm"/>
+      </w:pPr>
+      <w:r>
+        <w:tab/>
+        <w:t>“files”: [</w:t>
+      </w:r>
+    </w:p>
+    <w:p>
+      <w:pPr>
+        <w:pStyle w:val="Computerprogramm"/>
+      </w:pPr>
+      <w:r>
+        <w:tab/>
+      </w:r>
+      <w:r>
+        <w:tab/>
+        <w:t>{</w:t>
+      </w:r>
+    </w:p>
+    <w:p>
+      <w:pPr>
+        <w:pStyle w:val="Computerprogramm"/>
+      </w:pPr>
+      <w:r>
+        <w:tab/>
+      </w:r>
+      <w:r>
+        <w:tab/>
+      </w:r>
+      <w:r>
+        <w:tab/>
+        <w:t>“type”: “pdf”,</w:t>
+      </w:r>
+    </w:p>
+    <w:p>
+      <w:pPr>
+        <w:pStyle w:val="Computerprogramm"/>
+      </w:pPr>
+      <w:r>
+        <w:tab/>
+      </w:r>
+      <w:r>
+        <w:tab/>
+      </w:r>
+      <w:r>
+        <w:tab/>
+        <w:t>“name”: “some knowledge”,</w:t>
+      </w:r>
+    </w:p>
+    <w:p>
+      <w:pPr>
+        <w:pStyle w:val="Computerprogramm"/>
+      </w:pPr>
+      <w:r>
+        <w:tab/>
+      </w:r>
+      <w:r>
+        <w:tab/>
+      </w:r>
+      <w:r>
+        <w:tab/>
+        <w:t>“url”: “/this/is/some knowledge.pdf”</w:t>
+      </w:r>
+    </w:p>
+    <w:p>
+      <w:pPr>
+        <w:pStyle w:val="Computerprogramm"/>
+      </w:pPr>
+      <w:r>
+        <w:tab/>
+      </w:r>
+      <w:r>
+        <w:tab/>
+        <w:t>}</w:t>
+      </w:r>
+    </w:p>
+    <w:p>
+      <w:pPr>
+        <w:pStyle w:val="Computerprogramm"/>
+      </w:pPr>
+      <w:r>
+        <w:tab/>
+        <w:t>]</w:t>
+      </w:r>
+    </w:p>
+    <w:p>
+      <w:pPr>
+        <w:pStyle w:val="Computerprogramm"/>
+      </w:pPr>
+      <w:r>
+        <w:t>}</w:t>
+      </w:r>
+    </w:p>
+    <w:p>
+      <w:pPr>
         <w:pStyle w:val="berschrift1"/>
         <w:rPr>
           <w:lang w:val="en-US"/>
         </w:rPr>
       </w:pPr>
-      <w:bookmarkStart w:id="72" w:name="_Toc452387871"/>
+      <w:bookmarkStart w:id="75" w:name="_Toc452391263"/>
       <w:r>
         <w:rPr>
           <w:lang w:val="en-US"/>
@@ -12649,7 +13516,7 @@
         <w:lastRenderedPageBreak/>
         <w:t>Runtime View</w:t>
       </w:r>
-      <w:bookmarkEnd w:id="72"/>
+      <w:bookmarkEnd w:id="75"/>
     </w:p>
     <w:p>
       <w:pPr>
@@ -12695,14 +13562,14 @@
           <w:lang w:val="en-US"/>
         </w:rPr>
       </w:pPr>
-      <w:bookmarkStart w:id="73" w:name="_Toc452387872"/>
+      <w:bookmarkStart w:id="76" w:name="_Toc452391264"/>
       <w:r>
         <w:rPr>
           <w:lang w:val="en-US"/>
         </w:rPr>
         <w:t>Create Article</w:t>
       </w:r>
-      <w:bookmarkEnd w:id="73"/>
+      <w:bookmarkEnd w:id="76"/>
     </w:p>
     <w:p>
       <w:pPr>
@@ -13166,8 +14033,8 @@
                                 <w:lang w:val="en-US"/>
                               </w:rPr>
                             </w:pPr>
-                            <w:bookmarkStart w:id="74" w:name="_Ref451939241"/>
-                            <w:bookmarkStart w:id="75" w:name="_Toc452387913"/>
+                            <w:bookmarkStart w:id="77" w:name="_Ref451939241"/>
+                            <w:bookmarkStart w:id="78" w:name="_Toc452391317"/>
                             <w:r>
                               <w:rPr>
                                 <w:lang w:val="en-US"/>
@@ -13205,14 +14072,14 @@
                               </w:rPr>
                               <w:fldChar w:fldCharType="end"/>
                             </w:r>
-                            <w:bookmarkEnd w:id="74"/>
+                            <w:bookmarkEnd w:id="77"/>
                             <w:r>
                               <w:rPr>
                                 <w:lang w:val="en-US"/>
                               </w:rPr>
                               <w:t>: create article sequence diagram</w:t>
                             </w:r>
-                            <w:bookmarkEnd w:id="75"/>
+                            <w:bookmarkEnd w:id="78"/>
                           </w:p>
                         </w:txbxContent>
                       </wps:txbx>
@@ -13245,8 +14112,8 @@
                           <w:lang w:val="en-US"/>
                         </w:rPr>
                       </w:pPr>
-                      <w:bookmarkStart w:id="76" w:name="_Ref451939241"/>
-                      <w:bookmarkStart w:id="77" w:name="_Toc452387913"/>
+                      <w:bookmarkStart w:id="79" w:name="_Ref451939241"/>
+                      <w:bookmarkStart w:id="80" w:name="_Toc452391317"/>
                       <w:r>
                         <w:rPr>
                           <w:lang w:val="en-US"/>
@@ -13284,14 +14151,14 @@
                         </w:rPr>
                         <w:fldChar w:fldCharType="end"/>
                       </w:r>
-                      <w:bookmarkEnd w:id="76"/>
+                      <w:bookmarkEnd w:id="79"/>
                       <w:r>
                         <w:rPr>
                           <w:lang w:val="en-US"/>
                         </w:rPr>
                         <w:t>: create article sequence diagram</w:t>
                       </w:r>
-                      <w:bookmarkEnd w:id="77"/>
+                      <w:bookmarkEnd w:id="80"/>
                     </w:p>
                   </w:txbxContent>
                 </v:textbox>
@@ -13309,9 +14176,9 @@
           <w:lang w:val="en-US"/>
         </w:rPr>
       </w:pPr>
-      <w:bookmarkStart w:id="78" w:name="_Ref451938736"/>
-      <w:bookmarkStart w:id="79" w:name="_Ref451938740"/>
-      <w:bookmarkStart w:id="80" w:name="_Toc452387873"/>
+      <w:bookmarkStart w:id="81" w:name="_Ref451938736"/>
+      <w:bookmarkStart w:id="82" w:name="_Ref451938740"/>
+      <w:bookmarkStart w:id="83" w:name="_Toc452391265"/>
       <w:r>
         <w:rPr>
           <w:lang w:val="en-US"/>
@@ -13319,9 +14186,9 @@
         <w:lastRenderedPageBreak/>
         <w:t>Read Article</w:t>
       </w:r>
-      <w:bookmarkEnd w:id="78"/>
-      <w:bookmarkEnd w:id="79"/>
-      <w:bookmarkEnd w:id="80"/>
+      <w:bookmarkEnd w:id="81"/>
+      <w:bookmarkEnd w:id="82"/>
+      <w:bookmarkEnd w:id="83"/>
     </w:p>
     <w:p>
       <w:pPr>
@@ -13446,8 +14313,8 @@
                                 <w:lang w:val="en-US"/>
                               </w:rPr>
                             </w:pPr>
-                            <w:bookmarkStart w:id="81" w:name="_Ref451941139"/>
-                            <w:bookmarkStart w:id="82" w:name="_Toc452387914"/>
+                            <w:bookmarkStart w:id="84" w:name="_Ref451941139"/>
+                            <w:bookmarkStart w:id="85" w:name="_Toc452391318"/>
                             <w:r>
                               <w:rPr>
                                 <w:lang w:val="en-US"/>
@@ -13485,14 +14352,14 @@
                               </w:rPr>
                               <w:fldChar w:fldCharType="end"/>
                             </w:r>
-                            <w:bookmarkEnd w:id="81"/>
+                            <w:bookmarkEnd w:id="84"/>
                             <w:r>
                               <w:rPr>
                                 <w:lang w:val="en-US"/>
                               </w:rPr>
                               <w:t>: read article sequence diagram</w:t>
                             </w:r>
-                            <w:bookmarkEnd w:id="82"/>
+                            <w:bookmarkEnd w:id="85"/>
                           </w:p>
                         </w:txbxContent>
                       </wps:txbx>
@@ -13525,8 +14392,8 @@
                           <w:lang w:val="en-US"/>
                         </w:rPr>
                       </w:pPr>
-                      <w:bookmarkStart w:id="83" w:name="_Ref451941139"/>
-                      <w:bookmarkStart w:id="84" w:name="_Toc452387914"/>
+                      <w:bookmarkStart w:id="86" w:name="_Ref451941139"/>
+                      <w:bookmarkStart w:id="87" w:name="_Toc452391318"/>
                       <w:r>
                         <w:rPr>
                           <w:lang w:val="en-US"/>
@@ -13564,14 +14431,14 @@
                         </w:rPr>
                         <w:fldChar w:fldCharType="end"/>
                       </w:r>
-                      <w:bookmarkEnd w:id="83"/>
+                      <w:bookmarkEnd w:id="86"/>
                       <w:r>
                         <w:rPr>
                           <w:lang w:val="en-US"/>
                         </w:rPr>
                         <w:t>: read article sequence diagram</w:t>
                       </w:r>
-                      <w:bookmarkEnd w:id="84"/>
+                      <w:bookmarkEnd w:id="87"/>
                     </w:p>
                   </w:txbxContent>
                 </v:textbox>
@@ -13754,14 +14621,14 @@
           <w:lang w:val="en-US"/>
         </w:rPr>
       </w:pPr>
-      <w:bookmarkStart w:id="85" w:name="_Toc452387874"/>
+      <w:bookmarkStart w:id="88" w:name="_Toc452391266"/>
       <w:r>
         <w:rPr>
           <w:lang w:val="en-US"/>
         </w:rPr>
         <w:t>Search Article</w:t>
       </w:r>
-      <w:bookmarkEnd w:id="85"/>
+      <w:bookmarkEnd w:id="88"/>
     </w:p>
     <w:p>
       <w:pPr>
@@ -14036,8 +14903,8 @@
                                 <w:lang w:val="en-US"/>
                               </w:rPr>
                             </w:pPr>
-                            <w:bookmarkStart w:id="86" w:name="_Ref451942891"/>
-                            <w:bookmarkStart w:id="87" w:name="_Toc452387915"/>
+                            <w:bookmarkStart w:id="89" w:name="_Ref451942891"/>
+                            <w:bookmarkStart w:id="90" w:name="_Toc452391319"/>
                             <w:r>
                               <w:rPr>
                                 <w:lang w:val="en-US"/>
@@ -14075,14 +14942,14 @@
                               </w:rPr>
                               <w:fldChar w:fldCharType="end"/>
                             </w:r>
-                            <w:bookmarkEnd w:id="86"/>
+                            <w:bookmarkEnd w:id="89"/>
                             <w:r>
                               <w:rPr>
                                 <w:lang w:val="en-US"/>
                               </w:rPr>
                               <w:t>: search article sequence diagram</w:t>
                             </w:r>
-                            <w:bookmarkEnd w:id="87"/>
+                            <w:bookmarkEnd w:id="90"/>
                           </w:p>
                         </w:txbxContent>
                       </wps:txbx>
@@ -14112,8 +14979,8 @@
                           <w:lang w:val="en-US"/>
                         </w:rPr>
                       </w:pPr>
-                      <w:bookmarkStart w:id="88" w:name="_Ref451942891"/>
-                      <w:bookmarkStart w:id="89" w:name="_Toc452387915"/>
+                      <w:bookmarkStart w:id="91" w:name="_Ref451942891"/>
+                      <w:bookmarkStart w:id="92" w:name="_Toc452391319"/>
                       <w:r>
                         <w:rPr>
                           <w:lang w:val="en-US"/>
@@ -14151,14 +15018,14 @@
                         </w:rPr>
                         <w:fldChar w:fldCharType="end"/>
                       </w:r>
-                      <w:bookmarkEnd w:id="88"/>
+                      <w:bookmarkEnd w:id="91"/>
                       <w:r>
                         <w:rPr>
                           <w:lang w:val="en-US"/>
                         </w:rPr>
                         <w:t>: search article sequence diagram</w:t>
                       </w:r>
-                      <w:bookmarkEnd w:id="89"/>
+                      <w:bookmarkEnd w:id="92"/>
                     </w:p>
                   </w:txbxContent>
                 </v:textbox>
@@ -14176,7 +15043,7 @@
           <w:lang w:val="en-US"/>
         </w:rPr>
       </w:pPr>
-      <w:bookmarkStart w:id="90" w:name="_Toc452387875"/>
+      <w:bookmarkStart w:id="93" w:name="_Toc452391267"/>
       <w:r>
         <w:rPr>
           <w:lang w:val="en-US"/>
@@ -14184,7 +15051,7 @@
         <w:lastRenderedPageBreak/>
         <w:t>Deployment View</w:t>
       </w:r>
-      <w:bookmarkEnd w:id="90"/>
+      <w:bookmarkEnd w:id="93"/>
     </w:p>
     <w:p>
       <w:pPr>
@@ -14206,7 +15073,7 @@
           <w:lang w:val="en-US"/>
         </w:rPr>
       </w:pPr>
-      <w:bookmarkStart w:id="91" w:name="_Toc452387876"/>
+      <w:bookmarkStart w:id="94" w:name="_Toc452391268"/>
       <w:r>
         <w:rPr>
           <w:lang w:val="en-US"/>
@@ -14214,7 +15081,7 @@
         <w:lastRenderedPageBreak/>
         <w:t>Concepts</w:t>
       </w:r>
-      <w:bookmarkEnd w:id="91"/>
+      <w:bookmarkEnd w:id="94"/>
     </w:p>
     <w:p>
       <w:pPr>
@@ -14236,7 +15103,7 @@
           <w:lang w:val="en-US"/>
         </w:rPr>
       </w:pPr>
-      <w:bookmarkStart w:id="92" w:name="_Toc452387877"/>
+      <w:bookmarkStart w:id="95" w:name="_Toc452391269"/>
       <w:r>
         <w:rPr>
           <w:lang w:val="en-US"/>
@@ -14244,7 +15111,7 @@
         <w:lastRenderedPageBreak/>
         <w:t>Design Decisions</w:t>
       </w:r>
-      <w:bookmarkEnd w:id="92"/>
+      <w:bookmarkEnd w:id="95"/>
     </w:p>
     <w:p>
       <w:pPr>
@@ -14266,16 +15133,16 @@
           <w:lang w:val="en-US"/>
         </w:rPr>
       </w:pPr>
-      <w:bookmarkStart w:id="93" w:name="_Ref451862997"/>
-      <w:bookmarkStart w:id="94" w:name="_Toc452387878"/>
+      <w:bookmarkStart w:id="96" w:name="_Ref451862997"/>
+      <w:bookmarkStart w:id="97" w:name="_Toc452391270"/>
       <w:r>
         <w:rPr>
           <w:lang w:val="en-US"/>
         </w:rPr>
         <w:t>Search Engine</w:t>
       </w:r>
-      <w:bookmarkEnd w:id="93"/>
-      <w:bookmarkEnd w:id="94"/>
+      <w:bookmarkEnd w:id="96"/>
+      <w:bookmarkEnd w:id="97"/>
     </w:p>
     <w:p>
       <w:pPr>
@@ -14297,7 +15164,7 @@
           <w:lang w:val="en-US"/>
         </w:rPr>
       </w:pPr>
-      <w:bookmarkStart w:id="95" w:name="_Toc452387879"/>
+      <w:bookmarkStart w:id="98" w:name="_Toc452391271"/>
       <w:r>
         <w:rPr>
           <w:lang w:val="en-US"/>
@@ -14310,7 +15177,7 @@
         </w:rPr>
         <w:t>es</w:t>
       </w:r>
-      <w:bookmarkEnd w:id="95"/>
+      <w:bookmarkEnd w:id="98"/>
     </w:p>
     <w:p>
       <w:pPr>
@@ -14737,14 +15604,14 @@
           <w:lang w:val="en-US"/>
         </w:rPr>
       </w:pPr>
-      <w:bookmarkStart w:id="96" w:name="_Toc452387880"/>
+      <w:bookmarkStart w:id="99" w:name="_Toc452391272"/>
       <w:r>
         <w:rPr>
           <w:lang w:val="en-US"/>
         </w:rPr>
         <w:t>Constraints</w:t>
       </w:r>
-      <w:bookmarkEnd w:id="96"/>
+      <w:bookmarkEnd w:id="99"/>
     </w:p>
     <w:p>
       <w:pPr>
@@ -14766,14 +15633,14 @@
           <w:lang w:val="en-US"/>
         </w:rPr>
       </w:pPr>
-      <w:bookmarkStart w:id="97" w:name="_Toc452387881"/>
+      <w:bookmarkStart w:id="100" w:name="_Toc452391273"/>
       <w:r>
         <w:rPr>
           <w:lang w:val="en-US"/>
         </w:rPr>
         <w:t>Considered Alternatives</w:t>
       </w:r>
-      <w:bookmarkEnd w:id="97"/>
+      <w:bookmarkEnd w:id="100"/>
     </w:p>
     <w:p>
       <w:pPr>
@@ -15040,7 +15907,7 @@
           <w:lang w:val="en-US"/>
         </w:rPr>
       </w:pPr>
-      <w:bookmarkStart w:id="98" w:name="_Toc452387882"/>
+      <w:bookmarkStart w:id="101" w:name="_Toc452391274"/>
       <w:r>
         <w:rPr>
           <w:lang w:val="en-US"/>
@@ -15048,7 +15915,7 @@
         <w:lastRenderedPageBreak/>
         <w:t>Comparison</w:t>
       </w:r>
-      <w:bookmarkEnd w:id="98"/>
+      <w:bookmarkEnd w:id="101"/>
     </w:p>
     <w:p>
       <w:pPr>
@@ -16236,8 +17103,8 @@
           <w:lang w:val="en-US"/>
         </w:rPr>
       </w:pPr>
-      <w:bookmarkStart w:id="99" w:name="_Ref451951584"/>
-      <w:bookmarkStart w:id="100" w:name="_Toc452387924"/>
+      <w:bookmarkStart w:id="102" w:name="_Ref451951584"/>
+      <w:bookmarkStart w:id="103" w:name="_Toc452391308"/>
       <w:r>
         <w:rPr>
           <w:lang w:val="en-US"/>
@@ -16267,7 +17134,7 @@
           <w:noProof/>
           <w:lang w:val="en-US"/>
         </w:rPr>
-        <w:t>9</w:t>
+        <w:t>10</w:t>
       </w:r>
       <w:r>
         <w:rPr>
@@ -16275,22 +17142,22 @@
         </w:rPr>
         <w:fldChar w:fldCharType="end"/>
       </w:r>
-      <w:bookmarkEnd w:id="99"/>
+      <w:bookmarkEnd w:id="102"/>
       <w:r>
         <w:rPr>
           <w:lang w:val="en-US"/>
         </w:rPr>
         <w:t xml:space="preserve">: </w:t>
       </w:r>
-      <w:bookmarkStart w:id="101" w:name="_Ref451951576"/>
+      <w:bookmarkStart w:id="104" w:name="_Ref451951576"/>
       <w:r>
         <w:rPr>
           <w:lang w:val="en-US"/>
         </w:rPr>
         <w:t>search engine comparison</w:t>
       </w:r>
-      <w:bookmarkEnd w:id="100"/>
-      <w:bookmarkEnd w:id="101"/>
+      <w:bookmarkEnd w:id="103"/>
+      <w:bookmarkEnd w:id="104"/>
     </w:p>
     <w:p>
       <w:pPr>
@@ -16813,8 +17680,8 @@
           <w:lang w:val="en-US"/>
         </w:rPr>
       </w:pPr>
-      <w:bookmarkStart w:id="102" w:name="_Ref451954368"/>
-      <w:bookmarkStart w:id="103" w:name="_Toc452387925"/>
+      <w:bookmarkStart w:id="105" w:name="_Ref451954368"/>
+      <w:bookmarkStart w:id="106" w:name="_Toc452391309"/>
       <w:r>
         <w:rPr>
           <w:lang w:val="en-US"/>
@@ -16844,7 +17711,7 @@
           <w:noProof/>
           <w:lang w:val="en-US"/>
         </w:rPr>
-        <w:t>10</w:t>
+        <w:t>11</w:t>
       </w:r>
       <w:r>
         <w:rPr>
@@ -16852,14 +17719,14 @@
         </w:rPr>
         <w:fldChar w:fldCharType="end"/>
       </w:r>
-      <w:bookmarkEnd w:id="102"/>
+      <w:bookmarkEnd w:id="105"/>
       <w:r>
         <w:rPr>
           <w:lang w:val="en-US"/>
         </w:rPr>
         <w:t>: search engine benchmark</w:t>
       </w:r>
-      <w:bookmarkEnd w:id="103"/>
+      <w:bookmarkEnd w:id="106"/>
     </w:p>
     <w:p>
       <w:pPr>
@@ -16868,14 +17735,14 @@
           <w:lang w:val="en-US"/>
         </w:rPr>
       </w:pPr>
-      <w:bookmarkStart w:id="104" w:name="_Toc452387883"/>
+      <w:bookmarkStart w:id="107" w:name="_Toc452391275"/>
       <w:r>
         <w:rPr>
           <w:lang w:val="en-US"/>
         </w:rPr>
         <w:t>Decision</w:t>
       </w:r>
-      <w:bookmarkEnd w:id="104"/>
+      <w:bookmarkEnd w:id="107"/>
     </w:p>
     <w:p>
       <w:pPr>
@@ -16903,16 +17770,16 @@
           <w:lang w:val="en-US"/>
         </w:rPr>
       </w:pPr>
-      <w:bookmarkStart w:id="105" w:name="_Ref451863220"/>
-      <w:bookmarkStart w:id="106" w:name="_Toc452387884"/>
+      <w:bookmarkStart w:id="108" w:name="_Ref451863220"/>
+      <w:bookmarkStart w:id="109" w:name="_Toc452391276"/>
       <w:r>
         <w:rPr>
           <w:lang w:val="en-US"/>
         </w:rPr>
         <w:t>Persistence</w:t>
       </w:r>
-      <w:bookmarkEnd w:id="105"/>
-      <w:bookmarkEnd w:id="106"/>
+      <w:bookmarkEnd w:id="108"/>
+      <w:bookmarkEnd w:id="109"/>
     </w:p>
     <w:p>
       <w:pPr>
@@ -17027,7 +17894,7 @@
           <w:lang w:val="en-US"/>
         </w:rPr>
       </w:pPr>
-      <w:bookmarkStart w:id="107" w:name="_Toc452387885"/>
+      <w:bookmarkStart w:id="110" w:name="_Toc452391277"/>
       <w:r>
         <w:rPr>
           <w:lang w:val="en-US"/>
@@ -17041,7 +17908,7 @@
         </w:rPr>
         <w:t>es</w:t>
       </w:r>
-      <w:bookmarkEnd w:id="107"/>
+      <w:bookmarkEnd w:id="110"/>
     </w:p>
     <w:p>
       <w:pPr>
@@ -17468,14 +18335,14 @@
           <w:lang w:val="en-US"/>
         </w:rPr>
       </w:pPr>
-      <w:bookmarkStart w:id="108" w:name="_Toc452387886"/>
+      <w:bookmarkStart w:id="111" w:name="_Toc452391278"/>
       <w:r>
         <w:rPr>
           <w:lang w:val="en-US"/>
         </w:rPr>
         <w:t>Constraints</w:t>
       </w:r>
-      <w:bookmarkEnd w:id="108"/>
+      <w:bookmarkEnd w:id="111"/>
     </w:p>
     <w:p>
       <w:pPr>
@@ -17497,14 +18364,14 @@
           <w:lang w:val="en-US"/>
         </w:rPr>
       </w:pPr>
-      <w:bookmarkStart w:id="109" w:name="_Toc452387887"/>
+      <w:bookmarkStart w:id="112" w:name="_Toc452391279"/>
       <w:r>
         <w:rPr>
           <w:lang w:val="en-US"/>
         </w:rPr>
         <w:t>Considered Alternatives</w:t>
       </w:r>
-      <w:bookmarkEnd w:id="109"/>
+      <w:bookmarkEnd w:id="112"/>
     </w:p>
     <w:p>
       <w:pPr>
@@ -17653,14 +18520,14 @@
           <w:lang w:val="en-US"/>
         </w:rPr>
       </w:pPr>
-      <w:bookmarkStart w:id="110" w:name="_Toc452387888"/>
+      <w:bookmarkStart w:id="113" w:name="_Toc452391280"/>
       <w:r>
         <w:rPr>
           <w:lang w:val="en-US"/>
         </w:rPr>
         <w:t>Comparison</w:t>
       </w:r>
-      <w:bookmarkEnd w:id="110"/>
+      <w:bookmarkEnd w:id="113"/>
     </w:p>
     <w:p>
       <w:pPr>
@@ -18455,8 +19322,8 @@
           <w:lang w:val="en-US"/>
         </w:rPr>
       </w:pPr>
-      <w:bookmarkStart w:id="111" w:name="_Ref452055033"/>
-      <w:bookmarkStart w:id="112" w:name="_Toc452387926"/>
+      <w:bookmarkStart w:id="114" w:name="_Ref452055033"/>
+      <w:bookmarkStart w:id="115" w:name="_Toc452391310"/>
       <w:r>
         <w:rPr>
           <w:lang w:val="en-US"/>
@@ -18486,7 +19353,7 @@
           <w:noProof/>
           <w:lang w:val="en-US"/>
         </w:rPr>
-        <w:t>11</w:t>
+        <w:t>12</w:t>
       </w:r>
       <w:r>
         <w:rPr>
@@ -18494,14 +19361,14 @@
         </w:rPr>
         <w:fldChar w:fldCharType="end"/>
       </w:r>
-      <w:bookmarkEnd w:id="111"/>
+      <w:bookmarkEnd w:id="114"/>
       <w:r>
         <w:rPr>
           <w:lang w:val="en-US"/>
         </w:rPr>
         <w:t>: persistence comparison</w:t>
       </w:r>
-      <w:bookmarkEnd w:id="112"/>
+      <w:bookmarkEnd w:id="115"/>
     </w:p>
     <w:p>
       <w:pPr>
@@ -18510,14 +19377,14 @@
           <w:lang w:val="en-US"/>
         </w:rPr>
       </w:pPr>
-      <w:bookmarkStart w:id="113" w:name="_Toc452387889"/>
+      <w:bookmarkStart w:id="116" w:name="_Toc452391281"/>
       <w:r>
         <w:rPr>
           <w:lang w:val="en-US"/>
         </w:rPr>
         <w:t>Decision</w:t>
       </w:r>
-      <w:bookmarkEnd w:id="113"/>
+      <w:bookmarkEnd w:id="116"/>
     </w:p>
     <w:p>
       <w:pPr>
@@ -18539,18 +19406,18 @@
           <w:lang w:val="en-US"/>
         </w:rPr>
       </w:pPr>
-      <w:bookmarkStart w:id="114" w:name="_Ref452116932"/>
-      <w:bookmarkStart w:id="115" w:name="_Ref452116941"/>
-      <w:bookmarkStart w:id="116" w:name="_Toc452387890"/>
+      <w:bookmarkStart w:id="117" w:name="_Ref452116932"/>
+      <w:bookmarkStart w:id="118" w:name="_Ref452116941"/>
+      <w:bookmarkStart w:id="119" w:name="_Toc452391282"/>
       <w:r>
         <w:rPr>
           <w:lang w:val="en-US"/>
         </w:rPr>
         <w:t>Backend Technology</w:t>
       </w:r>
-      <w:bookmarkEnd w:id="114"/>
-      <w:bookmarkEnd w:id="115"/>
-      <w:bookmarkEnd w:id="116"/>
+      <w:bookmarkEnd w:id="117"/>
+      <w:bookmarkEnd w:id="118"/>
+      <w:bookmarkEnd w:id="119"/>
     </w:p>
     <w:p>
       <w:pPr>
@@ -18572,7 +19439,7 @@
           <w:lang w:val="en-US"/>
         </w:rPr>
       </w:pPr>
-      <w:bookmarkStart w:id="117" w:name="_Toc452387891"/>
+      <w:bookmarkStart w:id="120" w:name="_Toc452391283"/>
       <w:r>
         <w:rPr>
           <w:lang w:val="en-US"/>
@@ -18585,7 +19452,7 @@
         </w:rPr>
         <w:t>es</w:t>
       </w:r>
-      <w:bookmarkEnd w:id="117"/>
+      <w:bookmarkEnd w:id="120"/>
     </w:p>
     <w:p>
       <w:pPr>
@@ -19054,14 +19921,14 @@
           <w:lang w:val="en-US"/>
         </w:rPr>
       </w:pPr>
-      <w:bookmarkStart w:id="118" w:name="_Toc452387892"/>
+      <w:bookmarkStart w:id="121" w:name="_Toc452391284"/>
       <w:r>
         <w:rPr>
           <w:lang w:val="en-US"/>
         </w:rPr>
         <w:t>Constraints</w:t>
       </w:r>
-      <w:bookmarkEnd w:id="118"/>
+      <w:bookmarkEnd w:id="121"/>
     </w:p>
     <w:p>
       <w:pPr>
@@ -19083,14 +19950,14 @@
           <w:lang w:val="en-US"/>
         </w:rPr>
       </w:pPr>
-      <w:bookmarkStart w:id="119" w:name="_Toc452387893"/>
+      <w:bookmarkStart w:id="122" w:name="_Toc452391285"/>
       <w:r>
         <w:rPr>
           <w:lang w:val="en-US"/>
         </w:rPr>
         <w:t>Considered Alternatives</w:t>
       </w:r>
-      <w:bookmarkEnd w:id="119"/>
+      <w:bookmarkEnd w:id="122"/>
     </w:p>
     <w:p>
       <w:pPr>
@@ -19235,14 +20102,14 @@
           <w:lang w:val="en-US"/>
         </w:rPr>
       </w:pPr>
-      <w:bookmarkStart w:id="120" w:name="_Toc452387894"/>
+      <w:bookmarkStart w:id="123" w:name="_Toc452391286"/>
       <w:r>
         <w:rPr>
           <w:lang w:val="en-US"/>
         </w:rPr>
         <w:t>Decision</w:t>
       </w:r>
-      <w:bookmarkEnd w:id="120"/>
+      <w:bookmarkEnd w:id="123"/>
     </w:p>
     <w:p>
       <w:pPr>
@@ -19318,14 +20185,14 @@
           <w:lang w:val="en-US"/>
         </w:rPr>
       </w:pPr>
-      <w:bookmarkStart w:id="121" w:name="_Toc452387895"/>
+      <w:bookmarkStart w:id="124" w:name="_Toc452391287"/>
       <w:r>
         <w:rPr>
           <w:lang w:val="en-US"/>
         </w:rPr>
         <w:t>Frontend Technology</w:t>
       </w:r>
-      <w:bookmarkEnd w:id="121"/>
+      <w:bookmarkEnd w:id="124"/>
     </w:p>
     <w:p>
       <w:pPr>
@@ -19347,14 +20214,14 @@
           <w:lang w:val="en-US"/>
         </w:rPr>
       </w:pPr>
-      <w:bookmarkStart w:id="122" w:name="_Toc452387896"/>
+      <w:bookmarkStart w:id="125" w:name="_Toc452391288"/>
       <w:r>
         <w:rPr>
           <w:lang w:val="en-US"/>
         </w:rPr>
         <w:t>Influences</w:t>
       </w:r>
-      <w:bookmarkEnd w:id="122"/>
+      <w:bookmarkEnd w:id="125"/>
     </w:p>
     <w:p>
       <w:pPr>
@@ -19660,14 +20527,14 @@
           <w:lang w:val="en-US"/>
         </w:rPr>
       </w:pPr>
-      <w:bookmarkStart w:id="123" w:name="_Toc452387897"/>
+      <w:bookmarkStart w:id="126" w:name="_Toc452391289"/>
       <w:r>
         <w:rPr>
           <w:lang w:val="en-US"/>
         </w:rPr>
         <w:t>Constraints</w:t>
       </w:r>
-      <w:bookmarkEnd w:id="123"/>
+      <w:bookmarkEnd w:id="126"/>
     </w:p>
     <w:p>
       <w:pPr>
@@ -19787,7 +20654,7 @@
           <w:lang w:val="en-US"/>
         </w:rPr>
       </w:pPr>
-      <w:bookmarkStart w:id="124" w:name="_Toc452387898"/>
+      <w:bookmarkStart w:id="127" w:name="_Toc452391290"/>
       <w:r>
         <w:rPr>
           <w:lang w:val="en-US"/>
@@ -19795,7 +20662,7 @@
         <w:lastRenderedPageBreak/>
         <w:t>Decision</w:t>
       </w:r>
-      <w:bookmarkEnd w:id="124"/>
+      <w:bookmarkEnd w:id="127"/>
     </w:p>
     <w:p>
       <w:pPr>
@@ -19817,14 +20684,14 @@
           <w:lang w:val="en-US"/>
         </w:rPr>
       </w:pPr>
-      <w:bookmarkStart w:id="125" w:name="_Toc452387899"/>
+      <w:bookmarkStart w:id="128" w:name="_Toc452391291"/>
       <w:r>
         <w:rPr>
           <w:lang w:val="en-US"/>
         </w:rPr>
         <w:t>Deployment</w:t>
       </w:r>
-      <w:bookmarkEnd w:id="125"/>
+      <w:bookmarkEnd w:id="128"/>
     </w:p>
     <w:p>
       <w:pPr>
@@ -19860,7 +20727,7 @@
           <w:lang w:val="en-US"/>
         </w:rPr>
       </w:pPr>
-      <w:bookmarkStart w:id="126" w:name="_Toc452387900"/>
+      <w:bookmarkStart w:id="129" w:name="_Toc452391292"/>
       <w:r>
         <w:rPr>
           <w:lang w:val="en-US"/>
@@ -19868,7 +20735,7 @@
         <w:lastRenderedPageBreak/>
         <w:t>Quality Scenarios</w:t>
       </w:r>
-      <w:bookmarkEnd w:id="126"/>
+      <w:bookmarkEnd w:id="129"/>
     </w:p>
     <w:p>
       <w:pPr>
@@ -19898,7 +20765,7 @@
           <w:lang w:val="en-US"/>
         </w:rPr>
       </w:pPr>
-      <w:bookmarkStart w:id="127" w:name="_Toc452387901"/>
+      <w:bookmarkStart w:id="130" w:name="_Toc452391293"/>
       <w:r>
         <w:rPr>
           <w:lang w:val="en-US"/>
@@ -19906,7 +20773,7 @@
         <w:lastRenderedPageBreak/>
         <w:t>Technical Risks</w:t>
       </w:r>
-      <w:bookmarkEnd w:id="127"/>
+      <w:bookmarkEnd w:id="130"/>
     </w:p>
     <w:p>
       <w:pPr>
@@ -19928,7 +20795,7 @@
           <w:lang w:val="en-US"/>
         </w:rPr>
       </w:pPr>
-      <w:bookmarkStart w:id="128" w:name="_Toc452387902"/>
+      <w:bookmarkStart w:id="131" w:name="_Toc452391294"/>
       <w:r>
         <w:rPr>
           <w:lang w:val="en-US"/>
@@ -19936,7 +20803,7 @@
         <w:lastRenderedPageBreak/>
         <w:t>Glossary</w:t>
       </w:r>
-      <w:bookmarkEnd w:id="128"/>
+      <w:bookmarkEnd w:id="131"/>
     </w:p>
     <w:p>
       <w:pPr>
@@ -20093,7 +20960,7 @@
           <w:lang w:val="en-US"/>
         </w:rPr>
       </w:pPr>
-      <w:bookmarkStart w:id="129" w:name="_Toc452387903"/>
+      <w:bookmarkStart w:id="132" w:name="_Toc452391295"/>
       <w:r>
         <w:rPr>
           <w:lang w:val="en-US"/>
@@ -20101,7 +20968,7 @@
         <w:lastRenderedPageBreak/>
         <w:t>List of Figures</w:t>
       </w:r>
-      <w:bookmarkEnd w:id="129"/>
+      <w:bookmarkEnd w:id="132"/>
     </w:p>
     <w:p>
       <w:pPr>
@@ -20150,7 +21017,7 @@
         <w:rPr>
           <w:lang w:val="en-US"/>
         </w:rPr>
-        <w:instrText xml:space="preserve"> PAGEREF _Toc452387907 \h </w:instrText>
+        <w:instrText xml:space="preserve"> PAGEREF _Toc452391311 \h </w:instrText>
       </w:r>
       <w:r>
         <w:fldChar w:fldCharType="separate"/>
@@ -20194,7 +21061,7 @@
         <w:rPr>
           <w:lang w:val="en-US"/>
         </w:rPr>
-        <w:instrText xml:space="preserve"> PAGEREF _Toc452387908 \h </w:instrText>
+        <w:instrText xml:space="preserve"> PAGEREF _Toc452391312 \h </w:instrText>
       </w:r>
       <w:r>
         <w:fldChar w:fldCharType="separate"/>
@@ -20238,7 +21105,7 @@
         <w:rPr>
           <w:lang w:val="en-US"/>
         </w:rPr>
-        <w:instrText xml:space="preserve"> PAGEREF _Toc452387909 \h </w:instrText>
+        <w:instrText xml:space="preserve"> PAGEREF _Toc452391313 \h </w:instrText>
       </w:r>
       <w:r>
         <w:fldChar w:fldCharType="separate"/>
@@ -20282,7 +21149,7 @@
         <w:rPr>
           <w:lang w:val="en-US"/>
         </w:rPr>
-        <w:instrText xml:space="preserve"> PAGEREF _Toc452387910 \h </w:instrText>
+        <w:instrText xml:space="preserve"> PAGEREF _Toc452391314 \h </w:instrText>
       </w:r>
       <w:r>
         <w:fldChar w:fldCharType="separate"/>
@@ -20326,7 +21193,7 @@
         <w:rPr>
           <w:lang w:val="en-US"/>
         </w:rPr>
-        <w:instrText xml:space="preserve"> PAGEREF _Toc452387911 \h </w:instrText>
+        <w:instrText xml:space="preserve"> PAGEREF _Toc452391315 \h </w:instrText>
       </w:r>
       <w:r>
         <w:fldChar w:fldCharType="separate"/>
@@ -20370,7 +21237,7 @@
         <w:rPr>
           <w:lang w:val="en-US"/>
         </w:rPr>
-        <w:instrText xml:space="preserve"> PAGEREF _Toc452387912 \h </w:instrText>
+        <w:instrText xml:space="preserve"> PAGEREF _Toc452391316 \h </w:instrText>
       </w:r>
       <w:r>
         <w:fldChar w:fldCharType="separate"/>
@@ -20414,7 +21281,7 @@
         <w:rPr>
           <w:lang w:val="en-US"/>
         </w:rPr>
-        <w:instrText xml:space="preserve"> PAGEREF _Toc452387913 \h </w:instrText>
+        <w:instrText xml:space="preserve"> PAGEREF _Toc452391317 \h </w:instrText>
       </w:r>
       <w:r>
         <w:fldChar w:fldCharType="separate"/>
@@ -20423,7 +21290,7 @@
         <w:rPr>
           <w:lang w:val="en-US"/>
         </w:rPr>
-        <w:t>24</w:t>
+        <w:t>25</w:t>
       </w:r>
       <w:r>
         <w:fldChar w:fldCharType="end"/>
@@ -20458,7 +21325,7 @@
         <w:rPr>
           <w:lang w:val="en-US"/>
         </w:rPr>
-        <w:instrText xml:space="preserve"> PAGEREF _Toc452387914 \h </w:instrText>
+        <w:instrText xml:space="preserve"> PAGEREF _Toc452391318 \h </w:instrText>
       </w:r>
       <w:r>
         <w:fldChar w:fldCharType="separate"/>
@@ -20467,7 +21334,7 @@
         <w:rPr>
           <w:lang w:val="en-US"/>
         </w:rPr>
-        <w:t>25</w:t>
+        <w:t>26</w:t>
       </w:r>
       <w:r>
         <w:fldChar w:fldCharType="end"/>
@@ -20502,7 +21369,7 @@
         <w:rPr>
           <w:lang w:val="en-US"/>
         </w:rPr>
-        <w:instrText xml:space="preserve"> PAGEREF _Toc452387915 \h </w:instrText>
+        <w:instrText xml:space="preserve"> PAGEREF _Toc452391319 \h </w:instrText>
       </w:r>
       <w:r>
         <w:fldChar w:fldCharType="separate"/>
@@ -20511,7 +21378,7 @@
         <w:rPr>
           <w:lang w:val="en-US"/>
         </w:rPr>
-        <w:t>27</w:t>
+        <w:t>28</w:t>
       </w:r>
       <w:r>
         <w:fldChar w:fldCharType="end"/>
@@ -20543,14 +21410,14 @@
           <w:lang w:val="en-US"/>
         </w:rPr>
       </w:pPr>
-      <w:bookmarkStart w:id="130" w:name="_Toc452387904"/>
+      <w:bookmarkStart w:id="133" w:name="_Toc452391296"/>
       <w:r>
         <w:rPr>
           <w:lang w:val="en-US"/>
         </w:rPr>
         <w:t>List of Tables</w:t>
       </w:r>
-      <w:bookmarkEnd w:id="130"/>
+      <w:bookmarkEnd w:id="133"/>
     </w:p>
     <w:p>
       <w:pPr>
@@ -20602,7 +21469,7 @@
         <w:rPr>
           <w:lang w:val="en-US"/>
         </w:rPr>
-        <w:instrText xml:space="preserve"> PAGEREF _Toc452387916 \h </w:instrText>
+        <w:instrText xml:space="preserve"> PAGEREF _Toc452391299 \h </w:instrText>
       </w:r>
       <w:r>
         <w:fldChar w:fldCharType="separate"/>
@@ -20646,7 +21513,7 @@
         <w:rPr>
           <w:lang w:val="en-US"/>
         </w:rPr>
-        <w:instrText xml:space="preserve"> PAGEREF _Toc452387917 \h </w:instrText>
+        <w:instrText xml:space="preserve"> PAGEREF _Toc452391300 \h </w:instrText>
       </w:r>
       <w:r>
         <w:fldChar w:fldCharType="separate"/>
@@ -20690,7 +21557,7 @@
         <w:rPr>
           <w:lang w:val="en-US"/>
         </w:rPr>
-        <w:instrText xml:space="preserve"> PAGEREF _Toc452387918 \h </w:instrText>
+        <w:instrText xml:space="preserve"> PAGEREF _Toc452391301 \h </w:instrText>
       </w:r>
       <w:r>
         <w:fldChar w:fldCharType="separate"/>
@@ -20734,7 +21601,7 @@
         <w:rPr>
           <w:lang w:val="en-US"/>
         </w:rPr>
-        <w:instrText xml:space="preserve"> PAGEREF _Toc452387919 \h </w:instrText>
+        <w:instrText xml:space="preserve"> PAGEREF _Toc452391302 \h </w:instrText>
       </w:r>
       <w:r>
         <w:fldChar w:fldCharType="separate"/>
@@ -20778,7 +21645,7 @@
         <w:rPr>
           <w:lang w:val="en-US"/>
         </w:rPr>
-        <w:instrText xml:space="preserve"> PAGEREF _Toc452387920 \h </w:instrText>
+        <w:instrText xml:space="preserve"> PAGEREF _Toc452391303 \h </w:instrText>
       </w:r>
       <w:r>
         <w:fldChar w:fldCharType="separate"/>
@@ -20822,7 +21689,7 @@
         <w:rPr>
           <w:lang w:val="en-US"/>
         </w:rPr>
-        <w:instrText xml:space="preserve"> PAGEREF _Toc452387921 \h </w:instrText>
+        <w:instrText xml:space="preserve"> PAGEREF _Toc452391304 \h </w:instrText>
       </w:r>
       <w:r>
         <w:fldChar w:fldCharType="separate"/>
@@ -20866,7 +21733,7 @@
         <w:rPr>
           <w:lang w:val="en-US"/>
         </w:rPr>
-        <w:instrText xml:space="preserve"> PAGEREF _Toc452387922 \h </w:instrText>
+        <w:instrText xml:space="preserve"> PAGEREF _Toc452391305 \h </w:instrText>
       </w:r>
       <w:r>
         <w:fldChar w:fldCharType="separate"/>
@@ -20910,7 +21777,7 @@
         <w:rPr>
           <w:lang w:val="en-US"/>
         </w:rPr>
-        <w:instrText xml:space="preserve"> PAGEREF _Toc452387923 \h </w:instrText>
+        <w:instrText xml:space="preserve"> PAGEREF _Toc452391306 \h </w:instrText>
       </w:r>
       <w:r>
         <w:fldChar w:fldCharType="separate"/>
@@ -20939,7 +21806,7 @@
         <w:rPr>
           <w:lang w:val="en-US"/>
         </w:rPr>
-        <w:t>Table 9: search engine comparison</w:t>
+        <w:t>Table 9: REST API description</w:t>
       </w:r>
       <w:r>
         <w:rPr>
@@ -20954,7 +21821,7 @@
         <w:rPr>
           <w:lang w:val="en-US"/>
         </w:rPr>
-        <w:instrText xml:space="preserve"> PAGEREF _Toc452387924 \h </w:instrText>
+        <w:instrText xml:space="preserve"> PAGEREF _Toc452391307 \h </w:instrText>
       </w:r>
       <w:r>
         <w:fldChar w:fldCharType="separate"/>
@@ -20963,7 +21830,7 @@
         <w:rPr>
           <w:lang w:val="en-US"/>
         </w:rPr>
-        <w:t>32</w:t>
+        <w:t>23</w:t>
       </w:r>
       <w:r>
         <w:fldChar w:fldCharType="end"/>
@@ -20983,7 +21850,7 @@
         <w:rPr>
           <w:lang w:val="en-US"/>
         </w:rPr>
-        <w:t>Table 10: search engine benchmark</w:t>
+        <w:t>Table 10: search engine comparison</w:t>
       </w:r>
       <w:r>
         <w:rPr>
@@ -20998,7 +21865,7 @@
         <w:rPr>
           <w:lang w:val="en-US"/>
         </w:rPr>
-        <w:instrText xml:space="preserve"> PAGEREF _Toc452387925 \h </w:instrText>
+        <w:instrText xml:space="preserve"> PAGEREF _Toc452391308 \h </w:instrText>
       </w:r>
       <w:r>
         <w:fldChar w:fldCharType="separate"/>
@@ -21020,28 +21887,82 @@
           <w:rFonts w:asciiTheme="minorHAnsi" w:eastAsiaTheme="minorEastAsia" w:hAnsiTheme="minorHAnsi" w:cstheme="minorBidi"/>
           <w:sz w:val="22"/>
           <w:szCs w:val="22"/>
-        </w:rPr>
-      </w:pPr>
-      <w:r>
-        <w:rPr>
-          <w:lang w:val="en-US"/>
-        </w:rPr>
-        <w:t>Table 11: persistence comparison</w:t>
-      </w:r>
-      <w:r>
+          <w:lang w:val="en-US"/>
+        </w:rPr>
+      </w:pPr>
+      <w:r>
+        <w:rPr>
+          <w:lang w:val="en-US"/>
+        </w:rPr>
+        <w:t>Table 11: search engine benchmark</w:t>
+      </w:r>
+      <w:r>
+        <w:rPr>
+          <w:lang w:val="en-US"/>
+        </w:rPr>
         <w:tab/>
       </w:r>
       <w:r>
         <w:fldChar w:fldCharType="begin"/>
       </w:r>
       <w:r>
-        <w:instrText xml:space="preserve"> PAGEREF _Toc452387926 \h </w:instrText>
+        <w:rPr>
+          <w:lang w:val="en-US"/>
+        </w:rPr>
+        <w:instrText xml:space="preserve"> PAGEREF _Toc452391309 \h </w:instrText>
       </w:r>
       <w:r>
         <w:fldChar w:fldCharType="separate"/>
       </w:r>
       <w:r>
-        <w:t>36</w:t>
+        <w:rPr>
+          <w:lang w:val="en-US"/>
+        </w:rPr>
+        <w:t>34</w:t>
+      </w:r>
+      <w:r>
+        <w:fldChar w:fldCharType="end"/>
+      </w:r>
+    </w:p>
+    <w:p>
+      <w:pPr>
+        <w:pStyle w:val="Abbildungsverzeichnis"/>
+        <w:rPr>
+          <w:rFonts w:asciiTheme="minorHAnsi" w:eastAsiaTheme="minorEastAsia" w:hAnsiTheme="minorHAnsi" w:cstheme="minorBidi"/>
+          <w:sz w:val="22"/>
+          <w:szCs w:val="22"/>
+          <w:lang w:val="en-US"/>
+        </w:rPr>
+      </w:pPr>
+      <w:r>
+        <w:rPr>
+          <w:lang w:val="en-US"/>
+        </w:rPr>
+        <w:t>Table 12: persistence comparison</w:t>
+      </w:r>
+      <w:r>
+        <w:rPr>
+          <w:lang w:val="en-US"/>
+        </w:rPr>
+        <w:tab/>
+      </w:r>
+      <w:r>
+        <w:fldChar w:fldCharType="begin"/>
+      </w:r>
+      <w:r>
+        <w:rPr>
+          <w:lang w:val="en-US"/>
+        </w:rPr>
+        <w:instrText xml:space="preserve"> PAGEREF _Toc452391310 \h </w:instrText>
+      </w:r>
+      <w:r>
+        <w:fldChar w:fldCharType="separate"/>
+      </w:r>
+      <w:r>
+        <w:rPr>
+          <w:lang w:val="en-US"/>
+        </w:rPr>
+        <w:t>37</w:t>
       </w:r>
       <w:r>
         <w:fldChar w:fldCharType="end"/>
@@ -21097,9 +22018,7 @@
           <w:lang w:val="en-US"/>
         </w:rPr>
       </w:pPr>
-      <w:bookmarkStart w:id="131" w:name="_Toc452387905"/>
-      <w:bookmarkStart w:id="132" w:name="_GoBack"/>
-      <w:bookmarkEnd w:id="132"/>
+      <w:bookmarkStart w:id="134" w:name="_Toc452391297"/>
       <w:r>
         <w:rPr>
           <w:lang w:val="en-US"/>
@@ -21107,7 +22026,7 @@
         <w:lastRenderedPageBreak/>
         <w:t>List of Abbreviations</w:t>
       </w:r>
-      <w:bookmarkEnd w:id="131"/>
+      <w:bookmarkEnd w:id="134"/>
     </w:p>
     <w:p>
       <w:pPr>
@@ -21774,7 +22693,7 @@
           <w:lang w:val="en-US"/>
         </w:rPr>
       </w:pPr>
-      <w:bookmarkStart w:id="133" w:name="_Toc452387906"/>
+      <w:bookmarkStart w:id="135" w:name="_Toc452391298"/>
       <w:r>
         <w:rPr>
           <w:lang w:val="en-US"/>
@@ -21782,7 +22701,7 @@
         <w:lastRenderedPageBreak/>
         <w:t>Version History</w:t>
       </w:r>
-      <w:bookmarkEnd w:id="133"/>
+      <w:bookmarkEnd w:id="135"/>
     </w:p>
     <w:tbl>
       <w:tblPr>
@@ -22113,27 +23032,14 @@
     <w:r>
       <w:instrText xml:space="preserve"> IF  </w:instrText>
     </w:r>
-    <w:r>
-      <w:fldChar w:fldCharType="begin"/>
-    </w:r>
-    <w:r>
-      <w:instrText xml:space="preserve"> STYLEREF "Überschrift 1" \n \* MERGEFORMAT </w:instrText>
-    </w:r>
-    <w:r>
-      <w:fldChar w:fldCharType="separate"/>
-    </w:r>
-    <w:r>
-      <w:rPr>
-        <w:noProof/>
-      </w:rPr>
-      <w:instrText>0</w:instrText>
-    </w:r>
-    <w:r>
-      <w:rPr>
-        <w:noProof/>
-      </w:rPr>
-      <w:fldChar w:fldCharType="end"/>
-    </w:r>
+    <w:fldSimple w:instr=" STYLEREF &quot;Überschrift 1&quot; \n \* MERGEFORMAT ">
+      <w:r>
+        <w:rPr>
+          <w:noProof/>
+        </w:rPr>
+        <w:instrText>8</w:instrText>
+      </w:r>
+    </w:fldSimple>
     <w:r>
       <w:instrText xml:space="preserve">&lt;&gt;"0" </w:instrText>
     </w:r>
@@ -22143,27 +23049,14 @@
     <w:r>
       <w:instrText xml:space="preserve"> QUOTE </w:instrText>
     </w:r>
-    <w:r>
-      <w:fldChar w:fldCharType="begin"/>
-    </w:r>
-    <w:r>
-      <w:instrText xml:space="preserve"> STYLEREF "Überschrift 1" \n \* MERGEFORMAT </w:instrText>
-    </w:r>
-    <w:r>
-      <w:fldChar w:fldCharType="separate"/>
-    </w:r>
-    <w:r>
-      <w:rPr>
-        <w:noProof/>
-      </w:rPr>
-      <w:instrText>11</w:instrText>
-    </w:r>
-    <w:r>
-      <w:rPr>
-        <w:noProof/>
-      </w:rPr>
-      <w:fldChar w:fldCharType="end"/>
-    </w:r>
+    <w:fldSimple w:instr=" STYLEREF &quot;Überschrift 1&quot; \n \* MERGEFORMAT ">
+      <w:r>
+        <w:rPr>
+          <w:noProof/>
+        </w:rPr>
+        <w:instrText>8</w:instrText>
+      </w:r>
+    </w:fldSimple>
     <w:r>
       <w:instrText xml:space="preserve"> " " \* MERGEFORMAT </w:instrText>
     </w:r>
@@ -22174,7 +23067,7 @@
       <w:rPr>
         <w:noProof/>
       </w:rPr>
-      <w:instrText>11</w:instrText>
+      <w:instrText>8</w:instrText>
     </w:r>
     <w:r>
       <w:instrText xml:space="preserve"> </w:instrText>
@@ -22186,29 +23079,25 @@
       <w:instrText xml:space="preserve"> \* MERGEFORMAT </w:instrText>
     </w:r>
     <w:r>
-      <w:fldChar w:fldCharType="end"/>
-    </w:r>
-    <w:r>
-      <w:fldChar w:fldCharType="begin"/>
-    </w:r>
-    <w:r>
-      <w:instrText xml:space="preserve"> STYLEREF "Überschrift 1" \* MERGEFORMAT </w:instrText>
-    </w:r>
-    <w:r>
       <w:fldChar w:fldCharType="separate"/>
     </w:r>
     <w:r>
       <w:rPr>
         <w:noProof/>
       </w:rPr>
-      <w:t>List of Abbreviations</w:t>
+      <w:t xml:space="preserve">8 </w:t>
     </w:r>
     <w:r>
-      <w:rPr>
-        <w:noProof/>
-      </w:rPr>
       <w:fldChar w:fldCharType="end"/>
     </w:r>
+    <w:fldSimple w:instr=" STYLEREF &quot;Überschrift 1&quot; \* MERGEFORMAT ">
+      <w:r>
+        <w:rPr>
+          <w:noProof/>
+        </w:rPr>
+        <w:t>Design Decisions</w:t>
+      </w:r>
+    </w:fldSimple>
     <w:r>
       <w:tab/>
     </w:r>
@@ -22225,7 +23114,7 @@
       <w:rPr>
         <w:noProof/>
       </w:rPr>
-      <w:t>43</w:t>
+      <w:t>32</w:t>
     </w:r>
     <w:r>
       <w:fldChar w:fldCharType="end"/>
@@ -26923,7 +27812,7 @@
 </file>
 
 <file path=customXml/itemProps1.xml><?xml version="1.0" encoding="utf-8"?>
-<ds:datastoreItem xmlns:ds="http://schemas.openxmlformats.org/officeDocument/2006/customXml" ds:itemID="{6784F392-8D9B-49B4-95FE-499ABD01AFFA}">
+<ds:datastoreItem xmlns:ds="http://schemas.openxmlformats.org/officeDocument/2006/customXml" ds:itemID="{8BDE9891-2D7C-4108-BADB-6373005E3E25}">
   <ds:schemaRefs>
     <ds:schemaRef ds:uri="http://schemas.openxmlformats.org/officeDocument/2006/bibliography"/>
   </ds:schemaRefs>

</xml_diff>

<commit_message>
reference to api.raml added
</commit_message>
<xml_diff>
--- a/docs/documentation/architecture/Architecture Documentation.docx
+++ b/docs/documentation/architecture/Architecture Documentation.docx
@@ -1123,8 +1123,6 @@
         </w:rPr>
         <w:t>Architecture Constraints</w:t>
       </w:r>
-      <w:bookmarkStart w:id="2" w:name="_GoBack"/>
-      <w:bookmarkEnd w:id="2"/>
       <w:r>
         <w:tab/>
       </w:r>
@@ -2669,14 +2667,14 @@
         <w:lastRenderedPageBreak/>
         <w:fldChar w:fldCharType="end"/>
       </w:r>
-      <w:bookmarkStart w:id="3" w:name="_Toc452535932"/>
+      <w:bookmarkStart w:id="2" w:name="_Toc452535932"/>
       <w:r>
         <w:rPr>
           <w:lang w:val="en-US"/>
         </w:rPr>
         <w:t>Preface</w:t>
       </w:r>
-      <w:bookmarkEnd w:id="3"/>
+      <w:bookmarkEnd w:id="2"/>
     </w:p>
     <w:p>
       <w:pPr>
@@ -2912,7 +2910,7 @@
           <w:lang w:val="en-US"/>
         </w:rPr>
       </w:pPr>
-      <w:bookmarkStart w:id="4" w:name="_Toc452535933"/>
+      <w:bookmarkStart w:id="3" w:name="_Toc452535933"/>
       <w:r>
         <w:rPr>
           <w:lang w:val="en-US"/>
@@ -2920,121 +2918,121 @@
         <w:lastRenderedPageBreak/>
         <w:t>Introduction and Goals</w:t>
       </w:r>
+      <w:bookmarkEnd w:id="3"/>
+    </w:p>
+    <w:p>
+      <w:pPr>
+        <w:rPr>
+          <w:lang w:val="en-US"/>
+        </w:rPr>
+      </w:pPr>
+      <w:r>
+        <w:rPr>
+          <w:lang w:val="en-US"/>
+        </w:rPr>
+        <w:t>This document specifies th</w:t>
+      </w:r>
+      <w:r>
+        <w:rPr>
+          <w:lang w:val="en-US"/>
+        </w:rPr>
+        <w:t>e software architecture of the knowledge b</w:t>
+      </w:r>
+      <w:r>
+        <w:rPr>
+          <w:lang w:val="en-US"/>
+        </w:rPr>
+        <w:t xml:space="preserve">ase platform which is being implemented at </w:t>
+      </w:r>
+      <w:r>
+        <w:rPr>
+          <w:lang w:val="en-US"/>
+        </w:rPr>
+        <w:t>u</w:t>
+      </w:r>
+      <w:r>
+        <w:rPr>
+          <w:lang w:val="en-US"/>
+        </w:rPr>
+        <w:t xml:space="preserve">niversity </w:t>
+      </w:r>
+      <w:r>
+        <w:rPr>
+          <w:lang w:val="en-US"/>
+        </w:rPr>
+        <w:t xml:space="preserve">of applied sciences </w:t>
+      </w:r>
+      <w:r>
+        <w:rPr>
+          <w:lang w:val="en-US"/>
+        </w:rPr>
+        <w:t>Mannheim as part of MSP progra</w:t>
+      </w:r>
+      <w:r>
+        <w:rPr>
+          <w:lang w:val="en-US"/>
+        </w:rPr>
+        <w:t>m for a customer from NTT DATA Company</w:t>
+      </w:r>
+      <w:r>
+        <w:rPr>
+          <w:lang w:val="en-US"/>
+        </w:rPr>
+        <w:t>.</w:t>
+      </w:r>
+    </w:p>
+    <w:p>
+      <w:pPr>
+        <w:rPr>
+          <w:lang w:val="en-US"/>
+        </w:rPr>
+      </w:pPr>
+      <w:r>
+        <w:rPr>
+          <w:lang w:val="en-US"/>
+        </w:rPr>
+        <w:t>Before the completion of this project NTT DATA Company has managed its knowledge by means of Microsoft SharePoint. SharePoint does not satisfy the requirements of the company regarding simplicity, generic usage, an</w:t>
+      </w:r>
+      <w:r>
+        <w:rPr>
+          <w:lang w:val="en-US"/>
+        </w:rPr>
+        <w:t>d ease of use. The goal of the knowledge b</w:t>
+      </w:r>
+      <w:r>
+        <w:rPr>
+          <w:lang w:val="en-US"/>
+        </w:rPr>
+        <w:t>ase platform is to address the shortcomings of SharePoint and repla</w:t>
+      </w:r>
+      <w:r>
+        <w:rPr>
+          <w:lang w:val="en-US"/>
+        </w:rPr>
+        <w:t>ce it in NTT DATA Company. The knowledge b</w:t>
+      </w:r>
+      <w:r>
+        <w:rPr>
+          <w:lang w:val="en-US"/>
+        </w:rPr>
+        <w:t>ase has to provide an easy way to collect and share knowledge within NTT DATA Company. It should be a web application that allows users to populate their knowledge in arbitrary formats quickly on a central server, and make it easy to find for other users.</w:t>
+      </w:r>
+    </w:p>
+    <w:p>
+      <w:pPr>
+        <w:pStyle w:val="berschrift2"/>
+        <w:rPr>
+          <w:lang w:val="en-US"/>
+        </w:rPr>
+      </w:pPr>
+      <w:bookmarkStart w:id="4" w:name="_Toc452535934"/>
+      <w:r>
+        <w:rPr>
+          <w:lang w:val="en-US"/>
+        </w:rPr>
+        <w:t>Key Functionality</w:t>
+      </w:r>
       <w:bookmarkEnd w:id="4"/>
-    </w:p>
-    <w:p>
-      <w:pPr>
-        <w:rPr>
-          <w:lang w:val="en-US"/>
-        </w:rPr>
-      </w:pPr>
-      <w:r>
-        <w:rPr>
-          <w:lang w:val="en-US"/>
-        </w:rPr>
-        <w:t>This document specifies th</w:t>
-      </w:r>
-      <w:r>
-        <w:rPr>
-          <w:lang w:val="en-US"/>
-        </w:rPr>
-        <w:t>e software architecture of the knowledge b</w:t>
-      </w:r>
-      <w:r>
-        <w:rPr>
-          <w:lang w:val="en-US"/>
-        </w:rPr>
-        <w:t xml:space="preserve">ase platform which is being implemented at </w:t>
-      </w:r>
-      <w:r>
-        <w:rPr>
-          <w:lang w:val="en-US"/>
-        </w:rPr>
-        <w:t>u</w:t>
-      </w:r>
-      <w:r>
-        <w:rPr>
-          <w:lang w:val="en-US"/>
-        </w:rPr>
-        <w:t xml:space="preserve">niversity </w:t>
-      </w:r>
-      <w:r>
-        <w:rPr>
-          <w:lang w:val="en-US"/>
-        </w:rPr>
-        <w:t xml:space="preserve">of applied sciences </w:t>
-      </w:r>
-      <w:r>
-        <w:rPr>
-          <w:lang w:val="en-US"/>
-        </w:rPr>
-        <w:t>Mannheim as part of MSP progra</w:t>
-      </w:r>
-      <w:r>
-        <w:rPr>
-          <w:lang w:val="en-US"/>
-        </w:rPr>
-        <w:t>m for a customer from NTT DATA Company</w:t>
-      </w:r>
-      <w:r>
-        <w:rPr>
-          <w:lang w:val="en-US"/>
-        </w:rPr>
-        <w:t>.</w:t>
-      </w:r>
-    </w:p>
-    <w:p>
-      <w:pPr>
-        <w:rPr>
-          <w:lang w:val="en-US"/>
-        </w:rPr>
-      </w:pPr>
-      <w:r>
-        <w:rPr>
-          <w:lang w:val="en-US"/>
-        </w:rPr>
-        <w:t>Before the completion of this project NTT DATA Company has managed its knowledge by means of Microsoft SharePoint. SharePoint does not satisfy the requirements of the company regarding simplicity, generic usage, an</w:t>
-      </w:r>
-      <w:r>
-        <w:rPr>
-          <w:lang w:val="en-US"/>
-        </w:rPr>
-        <w:t>d ease of use. The goal of the knowledge b</w:t>
-      </w:r>
-      <w:r>
-        <w:rPr>
-          <w:lang w:val="en-US"/>
-        </w:rPr>
-        <w:t>ase platform is to address the shortcomings of SharePoint and repla</w:t>
-      </w:r>
-      <w:r>
-        <w:rPr>
-          <w:lang w:val="en-US"/>
-        </w:rPr>
-        <w:t>ce it in NTT DATA Company. The knowledge b</w:t>
-      </w:r>
-      <w:r>
-        <w:rPr>
-          <w:lang w:val="en-US"/>
-        </w:rPr>
-        <w:t>ase has to provide an easy way to collect and share knowledge within NTT DATA Company. It should be a web application that allows users to populate their knowledge in arbitrary formats quickly on a central server, and make it easy to find for other users.</w:t>
-      </w:r>
-    </w:p>
-    <w:p>
-      <w:pPr>
-        <w:pStyle w:val="berschrift2"/>
-        <w:rPr>
-          <w:lang w:val="en-US"/>
-        </w:rPr>
-      </w:pPr>
-      <w:bookmarkStart w:id="5" w:name="_Toc452535934"/>
-      <w:r>
-        <w:rPr>
-          <w:lang w:val="en-US"/>
-        </w:rPr>
-        <w:t>Key Functionality</w:t>
-      </w:r>
-      <w:bookmarkEnd w:id="5"/>
     </w:p>
     <w:p>
       <w:pPr>
@@ -3158,7 +3156,7 @@
                                 <w:lang w:val="en-US"/>
                               </w:rPr>
                             </w:pPr>
-                            <w:bookmarkStart w:id="6" w:name="_Toc452535972"/>
+                            <w:bookmarkStart w:id="5" w:name="_Toc452535972"/>
                             <w:r>
                               <w:rPr>
                                 <w:lang w:val="en-US"/>
@@ -3211,7 +3209,7 @@
                               </w:rPr>
                               <w:t>ase platform</w:t>
                             </w:r>
-                            <w:bookmarkEnd w:id="6"/>
+                            <w:bookmarkEnd w:id="5"/>
                           </w:p>
                         </w:txbxContent>
                       </wps:txbx>
@@ -3346,7 +3344,7 @@
           <w:lang w:val="en-US"/>
         </w:rPr>
       </w:pPr>
-      <w:bookmarkStart w:id="8" w:name="_Toc452535935"/>
+      <w:bookmarkStart w:id="6" w:name="_Toc452535935"/>
       <w:r>
         <w:rPr>
           <w:lang w:val="en-US"/>
@@ -3354,7 +3352,7 @@
         <w:lastRenderedPageBreak/>
         <w:t>Quality Goals</w:t>
       </w:r>
-      <w:bookmarkEnd w:id="8"/>
+      <w:bookmarkEnd w:id="6"/>
     </w:p>
     <w:p>
       <w:pPr>
@@ -3463,7 +3461,7 @@
           <w:lang w:val="en-US"/>
         </w:rPr>
       </w:pPr>
-      <w:bookmarkStart w:id="9" w:name="_Toc452535936"/>
+      <w:bookmarkStart w:id="7" w:name="_Toc452535936"/>
       <w:r>
         <w:rPr>
           <w:lang w:val="en-US"/>
@@ -3476,7 +3474,7 @@
         </w:rPr>
         <w:t>s</w:t>
       </w:r>
-      <w:bookmarkEnd w:id="9"/>
+      <w:bookmarkEnd w:id="7"/>
     </w:p>
     <w:p>
       <w:pPr>
@@ -3698,9 +3696,9 @@
           <w:lang w:val="en-US"/>
         </w:rPr>
       </w:pPr>
-      <w:bookmarkStart w:id="10" w:name="_Ref452465026"/>
-      <w:bookmarkStart w:id="11" w:name="_Ref452465054"/>
-      <w:bookmarkStart w:id="12" w:name="_Toc452535937"/>
+      <w:bookmarkStart w:id="8" w:name="_Ref452465026"/>
+      <w:bookmarkStart w:id="9" w:name="_Ref452465054"/>
+      <w:bookmarkStart w:id="10" w:name="_Toc452535937"/>
       <w:r>
         <w:rPr>
           <w:lang w:val="en-US"/>
@@ -3708,9 +3706,9 @@
         <w:lastRenderedPageBreak/>
         <w:t>Architecture Drivers</w:t>
       </w:r>
+      <w:bookmarkEnd w:id="8"/>
+      <w:bookmarkEnd w:id="9"/>
       <w:bookmarkEnd w:id="10"/>
-      <w:bookmarkEnd w:id="11"/>
-      <w:bookmarkEnd w:id="12"/>
     </w:p>
     <w:p>
       <w:pPr>
@@ -4164,27 +4162,40 @@
           <w:lang w:val="en-US"/>
         </w:rPr>
       </w:pPr>
-      <w:bookmarkStart w:id="13" w:name="_Toc452535995"/>
+      <w:bookmarkStart w:id="11" w:name="_Toc452535995"/>
       <w:r>
         <w:t xml:space="preserve">Table </w:t>
       </w:r>
-      <w:fldSimple w:instr=" SEQ Table \* ARABIC ">
-        <w:r>
-          <w:rPr>
-            <w:noProof/>
-          </w:rPr>
-          <w:t>1</w:t>
-        </w:r>
-      </w:fldSimple>
+      <w:r>
+        <w:fldChar w:fldCharType="begin"/>
+      </w:r>
+      <w:r>
+        <w:instrText xml:space="preserve"> SEQ Table \* ARABIC </w:instrText>
+      </w:r>
+      <w:r>
+        <w:fldChar w:fldCharType="separate"/>
+      </w:r>
+      <w:r>
+        <w:rPr>
+          <w:noProof/>
+        </w:rPr>
+        <w:t>1</w:t>
+      </w:r>
+      <w:r>
+        <w:rPr>
+          <w:noProof/>
+        </w:rPr>
+        <w:fldChar w:fldCharType="end"/>
+      </w:r>
       <w:r>
         <w:t xml:space="preserve">: </w:t>
       </w:r>
-      <w:bookmarkStart w:id="14" w:name="_Ref451948852"/>
+      <w:bookmarkStart w:id="12" w:name="_Ref451948852"/>
       <w:r>
         <w:t>AD-01-Search</w:t>
       </w:r>
-      <w:bookmarkEnd w:id="13"/>
-      <w:bookmarkEnd w:id="14"/>
+      <w:bookmarkEnd w:id="11"/>
+      <w:bookmarkEnd w:id="12"/>
     </w:p>
     <w:tbl>
       <w:tblPr>
@@ -4608,27 +4619,40 @@
         <w:pStyle w:val="Beschriftung"/>
         <w:jc w:val="center"/>
       </w:pPr>
-      <w:bookmarkStart w:id="15" w:name="_Toc452535996"/>
+      <w:bookmarkStart w:id="13" w:name="_Toc452535996"/>
       <w:r>
         <w:t xml:space="preserve">Table </w:t>
       </w:r>
-      <w:fldSimple w:instr=" SEQ Table \* ARABIC ">
-        <w:r>
-          <w:rPr>
-            <w:noProof/>
-          </w:rPr>
-          <w:t>2</w:t>
-        </w:r>
-      </w:fldSimple>
+      <w:r>
+        <w:fldChar w:fldCharType="begin"/>
+      </w:r>
+      <w:r>
+        <w:instrText xml:space="preserve"> SEQ Table \* ARABIC </w:instrText>
+      </w:r>
+      <w:r>
+        <w:fldChar w:fldCharType="separate"/>
+      </w:r>
+      <w:r>
+        <w:rPr>
+          <w:noProof/>
+        </w:rPr>
+        <w:t>2</w:t>
+      </w:r>
+      <w:r>
+        <w:rPr>
+          <w:noProof/>
+        </w:rPr>
+        <w:fldChar w:fldCharType="end"/>
+      </w:r>
       <w:r>
         <w:t xml:space="preserve">: </w:t>
       </w:r>
-      <w:bookmarkStart w:id="16" w:name="_Ref452124700"/>
+      <w:bookmarkStart w:id="14" w:name="_Ref452124700"/>
       <w:r>
         <w:t>AD-02-Usability</w:t>
       </w:r>
-      <w:bookmarkEnd w:id="15"/>
-      <w:bookmarkEnd w:id="16"/>
+      <w:bookmarkEnd w:id="13"/>
+      <w:bookmarkEnd w:id="14"/>
     </w:p>
     <w:tbl>
       <w:tblPr>
@@ -5076,27 +5100,40 @@
           <w:lang w:val="en-US"/>
         </w:rPr>
       </w:pPr>
-      <w:bookmarkStart w:id="17" w:name="_Toc452535997"/>
+      <w:bookmarkStart w:id="15" w:name="_Toc452535997"/>
       <w:r>
         <w:t xml:space="preserve">Table </w:t>
       </w:r>
-      <w:fldSimple w:instr=" SEQ Table \* ARABIC ">
-        <w:r>
-          <w:rPr>
-            <w:noProof/>
-          </w:rPr>
-          <w:t>3</w:t>
-        </w:r>
-      </w:fldSimple>
+      <w:r>
+        <w:fldChar w:fldCharType="begin"/>
+      </w:r>
+      <w:r>
+        <w:instrText xml:space="preserve"> SEQ Table \* ARABIC </w:instrText>
+      </w:r>
+      <w:r>
+        <w:fldChar w:fldCharType="separate"/>
+      </w:r>
+      <w:r>
+        <w:rPr>
+          <w:noProof/>
+        </w:rPr>
+        <w:t>3</w:t>
+      </w:r>
+      <w:r>
+        <w:rPr>
+          <w:noProof/>
+        </w:rPr>
+        <w:fldChar w:fldCharType="end"/>
+      </w:r>
       <w:r>
         <w:t xml:space="preserve">: </w:t>
       </w:r>
-      <w:bookmarkStart w:id="18" w:name="_Ref451948858"/>
+      <w:bookmarkStart w:id="16" w:name="_Ref451948858"/>
       <w:r>
         <w:t>AD-03-Generic</w:t>
       </w:r>
-      <w:bookmarkEnd w:id="17"/>
-      <w:bookmarkEnd w:id="18"/>
+      <w:bookmarkEnd w:id="15"/>
+      <w:bookmarkEnd w:id="16"/>
     </w:p>
     <w:tbl>
       <w:tblPr>
@@ -5520,27 +5557,40 @@
         <w:pStyle w:val="Beschriftung"/>
         <w:jc w:val="center"/>
       </w:pPr>
-      <w:bookmarkStart w:id="19" w:name="_Toc452535998"/>
+      <w:bookmarkStart w:id="17" w:name="_Toc452535998"/>
       <w:r>
         <w:t xml:space="preserve">Table </w:t>
       </w:r>
-      <w:fldSimple w:instr=" SEQ Table \* ARABIC ">
-        <w:r>
-          <w:rPr>
-            <w:noProof/>
-          </w:rPr>
-          <w:t>4</w:t>
-        </w:r>
-      </w:fldSimple>
+      <w:r>
+        <w:fldChar w:fldCharType="begin"/>
+      </w:r>
+      <w:r>
+        <w:instrText xml:space="preserve"> SEQ Table \* ARABIC </w:instrText>
+      </w:r>
+      <w:r>
+        <w:fldChar w:fldCharType="separate"/>
+      </w:r>
+      <w:r>
+        <w:rPr>
+          <w:noProof/>
+        </w:rPr>
+        <w:t>4</w:t>
+      </w:r>
+      <w:r>
+        <w:rPr>
+          <w:noProof/>
+        </w:rPr>
+        <w:fldChar w:fldCharType="end"/>
+      </w:r>
       <w:r>
         <w:t xml:space="preserve">: </w:t>
       </w:r>
-      <w:bookmarkStart w:id="20" w:name="_Ref451931872"/>
+      <w:bookmarkStart w:id="18" w:name="_Ref451931872"/>
       <w:r>
         <w:t>AD-04-Testability</w:t>
       </w:r>
-      <w:bookmarkEnd w:id="19"/>
-      <w:bookmarkEnd w:id="20"/>
+      <w:bookmarkEnd w:id="17"/>
+      <w:bookmarkEnd w:id="18"/>
     </w:p>
     <w:p/>
     <w:tbl>
@@ -6002,29 +6052,42 @@
         <w:pStyle w:val="Beschriftung"/>
         <w:jc w:val="center"/>
       </w:pPr>
-      <w:bookmarkStart w:id="21" w:name="_Ref451931813"/>
-      <w:bookmarkStart w:id="22" w:name="_Toc452535999"/>
+      <w:bookmarkStart w:id="19" w:name="_Ref451931813"/>
+      <w:bookmarkStart w:id="20" w:name="_Toc452535999"/>
       <w:r>
         <w:t xml:space="preserve">Table </w:t>
       </w:r>
-      <w:fldSimple w:instr=" SEQ Table \* ARABIC ">
-        <w:r>
-          <w:rPr>
-            <w:noProof/>
-          </w:rPr>
-          <w:t>5</w:t>
-        </w:r>
-      </w:fldSimple>
+      <w:r>
+        <w:fldChar w:fldCharType="begin"/>
+      </w:r>
+      <w:r>
+        <w:instrText xml:space="preserve"> SEQ Table \* ARABIC </w:instrText>
+      </w:r>
+      <w:r>
+        <w:fldChar w:fldCharType="separate"/>
+      </w:r>
+      <w:r>
+        <w:rPr>
+          <w:noProof/>
+        </w:rPr>
+        <w:t>5</w:t>
+      </w:r>
+      <w:r>
+        <w:rPr>
+          <w:noProof/>
+        </w:rPr>
+        <w:fldChar w:fldCharType="end"/>
+      </w:r>
       <w:r>
         <w:t xml:space="preserve">: </w:t>
       </w:r>
-      <w:bookmarkStart w:id="23" w:name="_Ref451931821"/>
+      <w:bookmarkStart w:id="21" w:name="_Ref451931821"/>
       <w:r>
         <w:t>AD-05-Persistence</w:t>
       </w:r>
+      <w:bookmarkEnd w:id="19"/>
+      <w:bookmarkEnd w:id="20"/>
       <w:bookmarkEnd w:id="21"/>
-      <w:bookmarkEnd w:id="22"/>
-      <w:bookmarkEnd w:id="23"/>
     </w:p>
     <w:p>
       <w:pPr>
@@ -6462,22 +6525,35 @@
         <w:pStyle w:val="Beschriftung"/>
         <w:jc w:val="center"/>
       </w:pPr>
-      <w:bookmarkStart w:id="24" w:name="_Toc452536000"/>
+      <w:bookmarkStart w:id="22" w:name="_Toc452536000"/>
       <w:r>
         <w:t xml:space="preserve">Table </w:t>
       </w:r>
-      <w:fldSimple w:instr=" SEQ Table \* ARABIC ">
-        <w:r>
-          <w:rPr>
-            <w:noProof/>
-          </w:rPr>
-          <w:t>6</w:t>
-        </w:r>
-      </w:fldSimple>
+      <w:r>
+        <w:fldChar w:fldCharType="begin"/>
+      </w:r>
+      <w:r>
+        <w:instrText xml:space="preserve"> SEQ Table \* ARABIC </w:instrText>
+      </w:r>
+      <w:r>
+        <w:fldChar w:fldCharType="separate"/>
+      </w:r>
+      <w:r>
+        <w:rPr>
+          <w:noProof/>
+        </w:rPr>
+        <w:t>6</w:t>
+      </w:r>
+      <w:r>
+        <w:rPr>
+          <w:noProof/>
+        </w:rPr>
+        <w:fldChar w:fldCharType="end"/>
+      </w:r>
       <w:r>
         <w:t>: AD-06-Mobile</w:t>
       </w:r>
-      <w:bookmarkEnd w:id="24"/>
+      <w:bookmarkEnd w:id="22"/>
     </w:p>
     <w:p/>
     <w:tbl>
@@ -6906,22 +6982,35 @@
           <w:lang w:val="en-US"/>
         </w:rPr>
       </w:pPr>
-      <w:bookmarkStart w:id="25" w:name="_Toc452536001"/>
+      <w:bookmarkStart w:id="23" w:name="_Toc452536001"/>
       <w:r>
         <w:t xml:space="preserve">Table </w:t>
       </w:r>
-      <w:fldSimple w:instr=" SEQ Table \* ARABIC ">
-        <w:r>
-          <w:rPr>
-            <w:noProof/>
-          </w:rPr>
-          <w:t>7</w:t>
-        </w:r>
-      </w:fldSimple>
+      <w:r>
+        <w:fldChar w:fldCharType="begin"/>
+      </w:r>
+      <w:r>
+        <w:instrText xml:space="preserve"> SEQ Table \* ARABIC </w:instrText>
+      </w:r>
+      <w:r>
+        <w:fldChar w:fldCharType="separate"/>
+      </w:r>
+      <w:r>
+        <w:rPr>
+          <w:noProof/>
+        </w:rPr>
+        <w:t>7</w:t>
+      </w:r>
+      <w:r>
+        <w:rPr>
+          <w:noProof/>
+        </w:rPr>
+        <w:fldChar w:fldCharType="end"/>
+      </w:r>
       <w:r>
         <w:t>: AD-07-Scalability</w:t>
       </w:r>
-      <w:bookmarkEnd w:id="25"/>
+      <w:bookmarkEnd w:id="23"/>
     </w:p>
     <w:tbl>
       <w:tblPr>
@@ -7372,22 +7461,35 @@
           <w:lang w:val="en-US"/>
         </w:rPr>
       </w:pPr>
-      <w:bookmarkStart w:id="26" w:name="_Toc452536002"/>
+      <w:bookmarkStart w:id="24" w:name="_Toc452536002"/>
       <w:r>
         <w:t xml:space="preserve">Table </w:t>
       </w:r>
-      <w:fldSimple w:instr=" SEQ Table \* ARABIC ">
-        <w:r>
-          <w:rPr>
-            <w:noProof/>
-          </w:rPr>
-          <w:t>8</w:t>
-        </w:r>
-      </w:fldSimple>
+      <w:r>
+        <w:fldChar w:fldCharType="begin"/>
+      </w:r>
+      <w:r>
+        <w:instrText xml:space="preserve"> SEQ Table \* ARABIC </w:instrText>
+      </w:r>
+      <w:r>
+        <w:fldChar w:fldCharType="separate"/>
+      </w:r>
+      <w:r>
+        <w:rPr>
+          <w:noProof/>
+        </w:rPr>
+        <w:t>8</w:t>
+      </w:r>
+      <w:r>
+        <w:rPr>
+          <w:noProof/>
+        </w:rPr>
+        <w:fldChar w:fldCharType="end"/>
+      </w:r>
       <w:r>
         <w:t>: AD-08-Integration</w:t>
       </w:r>
-      <w:bookmarkEnd w:id="26"/>
+      <w:bookmarkEnd w:id="24"/>
     </w:p>
     <w:p>
       <w:pPr>
@@ -7396,8 +7498,8 @@
           <w:lang w:val="en-US"/>
         </w:rPr>
       </w:pPr>
-      <w:bookmarkStart w:id="27" w:name="_Ref452465063"/>
-      <w:bookmarkStart w:id="28" w:name="_Toc452535938"/>
+      <w:bookmarkStart w:id="25" w:name="_Ref452465063"/>
+      <w:bookmarkStart w:id="26" w:name="_Toc452535938"/>
       <w:r>
         <w:rPr>
           <w:lang w:val="en-US"/>
@@ -7405,8 +7507,8 @@
         <w:lastRenderedPageBreak/>
         <w:t>Non Drivers</w:t>
       </w:r>
-      <w:bookmarkEnd w:id="27"/>
-      <w:bookmarkEnd w:id="28"/>
+      <w:bookmarkEnd w:id="25"/>
+      <w:bookmarkEnd w:id="26"/>
     </w:p>
     <w:p>
       <w:pPr>
@@ -7563,7 +7665,7 @@
           <w:lang w:val="en-US"/>
         </w:rPr>
       </w:pPr>
-      <w:bookmarkStart w:id="29" w:name="_Toc452535939"/>
+      <w:bookmarkStart w:id="27" w:name="_Toc452535939"/>
       <w:r>
         <w:rPr>
           <w:lang w:val="en-US"/>
@@ -7577,39 +7679,177 @@
         </w:rPr>
         <w:t xml:space="preserve"> Constraints</w:t>
       </w:r>
+      <w:bookmarkEnd w:id="27"/>
+    </w:p>
+    <w:p>
+      <w:pPr>
+        <w:rPr>
+          <w:lang w:val="en-US"/>
+        </w:rPr>
+      </w:pPr>
+      <w:r>
+        <w:rPr>
+          <w:lang w:val="en-US"/>
+        </w:rPr>
+        <w:t>The following section lists all constraints influencing the development of this project.</w:t>
+      </w:r>
+    </w:p>
+    <w:p>
+      <w:pPr>
+        <w:pStyle w:val="berschrift2"/>
+        <w:rPr>
+          <w:lang w:val="en-US"/>
+        </w:rPr>
+      </w:pPr>
+      <w:bookmarkStart w:id="28" w:name="_Toc452535940"/>
+      <w:r>
+        <w:rPr>
+          <w:lang w:val="en-US"/>
+        </w:rPr>
+        <w:t>Technical Constraints</w:t>
+      </w:r>
+      <w:bookmarkEnd w:id="28"/>
+    </w:p>
+    <w:p>
+      <w:pPr>
+        <w:pStyle w:val="berschrift3"/>
+        <w:rPr>
+          <w:lang w:val="en-US"/>
+        </w:rPr>
+      </w:pPr>
+      <w:r>
+        <w:rPr>
+          <w:lang w:val="en-US"/>
+        </w:rPr>
+        <w:t>Hardware Constraints</w:t>
+      </w:r>
+    </w:p>
+    <w:p>
+      <w:pPr>
+        <w:rPr>
+          <w:lang w:val="en-US"/>
+        </w:rPr>
+      </w:pPr>
+      <w:r>
+        <w:rPr>
+          <w:lang w:val="en-US"/>
+        </w:rPr>
+        <w:t>There are no specific hardware constraints. The customer wishes the system to require as little hardware resources as possible.</w:t>
+      </w:r>
+    </w:p>
+    <w:p>
+      <w:pPr>
+        <w:pStyle w:val="berschrift3"/>
+        <w:rPr>
+          <w:lang w:val="en-US"/>
+        </w:rPr>
+      </w:pPr>
+      <w:r>
+        <w:rPr>
+          <w:lang w:val="en-US"/>
+        </w:rPr>
+        <w:t>Software Constraints</w:t>
+      </w:r>
+    </w:p>
+    <w:p>
+      <w:pPr>
+        <w:rPr>
+          <w:lang w:val="en-US"/>
+        </w:rPr>
+      </w:pPr>
+      <w:r>
+        <w:rPr>
+          <w:lang w:val="en-US"/>
+        </w:rPr>
+        <w:t>There are no restrictions in software which may be used in the context of this project. The development team is free to choose the technologies and development tools in order to complete this project. The system may rely on third party libraries which require making the source code of the system available for public consumption or rather open-source.</w:t>
+      </w:r>
+    </w:p>
+    <w:p>
+      <w:pPr>
+        <w:pStyle w:val="berschrift3"/>
+        <w:rPr>
+          <w:lang w:val="en-US"/>
+        </w:rPr>
+      </w:pPr>
+      <w:r>
+        <w:rPr>
+          <w:lang w:val="en-US"/>
+        </w:rPr>
+        <w:t>Operating System Constraints</w:t>
+      </w:r>
+    </w:p>
+    <w:p>
+      <w:pPr>
+        <w:rPr>
+          <w:lang w:val="en-US"/>
+        </w:rPr>
+      </w:pPr>
+      <w:r>
+        <w:rPr>
+          <w:lang w:val="en-US"/>
+        </w:rPr>
+        <w:t xml:space="preserve">The customer wants the system to run on Linux or </w:t>
+      </w:r>
+      <w:proofErr w:type="gramStart"/>
+      <w:r>
+        <w:rPr>
+          <w:lang w:val="en-US"/>
+        </w:rPr>
+        <w:t>Unix</w:t>
+      </w:r>
+      <w:proofErr w:type="gramEnd"/>
+      <w:r>
+        <w:rPr>
+          <w:lang w:val="en-US"/>
+        </w:rPr>
+        <w:t>.</w:t>
+      </w:r>
+    </w:p>
+    <w:p>
+      <w:pPr>
+        <w:pStyle w:val="berschrift3"/>
+        <w:rPr>
+          <w:lang w:val="en-US"/>
+        </w:rPr>
+      </w:pPr>
+      <w:r>
+        <w:rPr>
+          <w:lang w:val="en-US"/>
+        </w:rPr>
+        <w:t>Programming Constraints</w:t>
+      </w:r>
+    </w:p>
+    <w:p>
+      <w:pPr>
+        <w:rPr>
+          <w:lang w:val="en-US"/>
+        </w:rPr>
+      </w:pPr>
+      <w:r>
+        <w:rPr>
+          <w:lang w:val="en-US"/>
+        </w:rPr>
+        <w:t>The software code should be documented in the manner similar to JavaDoc. Clean Code Conventions should be used.</w:t>
+      </w:r>
+    </w:p>
+    <w:p>
+      <w:pPr>
+        <w:pStyle w:val="berschrift2"/>
+        <w:rPr>
+          <w:lang w:val="en-US"/>
+        </w:rPr>
+      </w:pPr>
+      <w:bookmarkStart w:id="29" w:name="_Toc452535941"/>
+      <w:r>
+        <w:rPr>
+          <w:lang w:val="en-US"/>
+        </w:rPr>
+        <w:t>Organizational Constraints</w:t>
+      </w:r>
       <w:bookmarkEnd w:id="29"/>
     </w:p>
     <w:p>
       <w:pPr>
-        <w:rPr>
-          <w:lang w:val="en-US"/>
-        </w:rPr>
-      </w:pPr>
-      <w:r>
-        <w:rPr>
-          <w:lang w:val="en-US"/>
-        </w:rPr>
-        <w:t>The following section lists all constraints influencing the development of this project.</w:t>
-      </w:r>
-    </w:p>
-    <w:p>
-      <w:pPr>
-        <w:pStyle w:val="berschrift2"/>
-        <w:rPr>
-          <w:lang w:val="en-US"/>
-        </w:rPr>
-      </w:pPr>
-      <w:bookmarkStart w:id="30" w:name="_Toc452535940"/>
-      <w:r>
-        <w:rPr>
-          <w:lang w:val="en-US"/>
-        </w:rPr>
-        <w:t>Technical Constraints</w:t>
-      </w:r>
-      <w:bookmarkEnd w:id="30"/>
-    </w:p>
-    <w:p>
-      <w:pPr>
         <w:pStyle w:val="berschrift3"/>
         <w:rPr>
           <w:lang w:val="en-US"/>
@@ -7619,32 +7859,20 @@
         <w:rPr>
           <w:lang w:val="en-US"/>
         </w:rPr>
-        <w:t>Hardware Constraints</w:t>
-      </w:r>
-    </w:p>
-    <w:p>
-      <w:pPr>
-        <w:rPr>
-          <w:lang w:val="en-US"/>
-        </w:rPr>
-      </w:pPr>
-      <w:r>
-        <w:rPr>
-          <w:lang w:val="en-US"/>
-        </w:rPr>
-        <w:t xml:space="preserve">There are no specific hardware constraints. The customer wishes the system to require as </w:t>
-      </w:r>
-      <w:r>
-        <w:rPr>
-          <w:lang w:val="en-US"/>
-        </w:rPr>
-        <w:t>little</w:t>
-      </w:r>
-      <w:r>
-        <w:rPr>
-          <w:lang w:val="en-US"/>
-        </w:rPr>
-        <w:t xml:space="preserve"> hardware resources as possible.</w:t>
+        <w:t>Organization and Structure</w:t>
+      </w:r>
+    </w:p>
+    <w:p>
+      <w:pPr>
+        <w:rPr>
+          <w:lang w:val="en-US"/>
+        </w:rPr>
+      </w:pPr>
+      <w:r>
+        <w:rPr>
+          <w:lang w:val="en-US"/>
+        </w:rPr>
+        <w:t>The development team Kanbanana of Mannheim University of Applied Sciences is responsible for system realization and in time delivery of system artefacts including the installation guide document to the customer. The customer is responsible for deployment of the system in the infrastructure of his company, as well as for the further maintenance and system evolutions.</w:t>
       </w:r>
     </w:p>
     <w:p>
@@ -7658,144 +7886,6 @@
         <w:rPr>
           <w:lang w:val="en-US"/>
         </w:rPr>
-        <w:t>Software Constraints</w:t>
-      </w:r>
-    </w:p>
-    <w:p>
-      <w:pPr>
-        <w:rPr>
-          <w:lang w:val="en-US"/>
-        </w:rPr>
-      </w:pPr>
-      <w:r>
-        <w:rPr>
-          <w:lang w:val="en-US"/>
-        </w:rPr>
-        <w:t>There are no restrictions in software which may be used in the context of this project. The development team is free to choose the technologies and development tools in order to complete this project. The system may rely on third party libraries which require making the source code of the system available for public consumption or rather open-source.</w:t>
-      </w:r>
-    </w:p>
-    <w:p>
-      <w:pPr>
-        <w:pStyle w:val="berschrift3"/>
-        <w:rPr>
-          <w:lang w:val="en-US"/>
-        </w:rPr>
-      </w:pPr>
-      <w:r>
-        <w:rPr>
-          <w:lang w:val="en-US"/>
-        </w:rPr>
-        <w:t>Operating System Constraints</w:t>
-      </w:r>
-    </w:p>
-    <w:p>
-      <w:pPr>
-        <w:rPr>
-          <w:lang w:val="en-US"/>
-        </w:rPr>
-      </w:pPr>
-      <w:r>
-        <w:rPr>
-          <w:lang w:val="en-US"/>
-        </w:rPr>
-        <w:t xml:space="preserve">The customer wants the system to run on Linux or </w:t>
-      </w:r>
-      <w:proofErr w:type="gramStart"/>
-      <w:r>
-        <w:rPr>
-          <w:lang w:val="en-US"/>
-        </w:rPr>
-        <w:t>Unix</w:t>
-      </w:r>
-      <w:proofErr w:type="gramEnd"/>
-      <w:r>
-        <w:rPr>
-          <w:lang w:val="en-US"/>
-        </w:rPr>
-        <w:t>.</w:t>
-      </w:r>
-    </w:p>
-    <w:p>
-      <w:pPr>
-        <w:pStyle w:val="berschrift3"/>
-        <w:rPr>
-          <w:lang w:val="en-US"/>
-        </w:rPr>
-      </w:pPr>
-      <w:r>
-        <w:rPr>
-          <w:lang w:val="en-US"/>
-        </w:rPr>
-        <w:t>Programming Constraints</w:t>
-      </w:r>
-    </w:p>
-    <w:p>
-      <w:pPr>
-        <w:rPr>
-          <w:lang w:val="en-US"/>
-        </w:rPr>
-      </w:pPr>
-      <w:r>
-        <w:rPr>
-          <w:lang w:val="en-US"/>
-        </w:rPr>
-        <w:t>The software code should be documented in the manner similar to JavaDoc. Clean Code Conventions should be used.</w:t>
-      </w:r>
-    </w:p>
-    <w:p>
-      <w:pPr>
-        <w:pStyle w:val="berschrift2"/>
-        <w:rPr>
-          <w:lang w:val="en-US"/>
-        </w:rPr>
-      </w:pPr>
-      <w:bookmarkStart w:id="31" w:name="_Toc452535941"/>
-      <w:r>
-        <w:rPr>
-          <w:lang w:val="en-US"/>
-        </w:rPr>
-        <w:t>Organizational Constraints</w:t>
-      </w:r>
-      <w:bookmarkEnd w:id="31"/>
-    </w:p>
-    <w:p>
-      <w:pPr>
-        <w:pStyle w:val="berschrift3"/>
-        <w:rPr>
-          <w:lang w:val="en-US"/>
-        </w:rPr>
-      </w:pPr>
-      <w:r>
-        <w:rPr>
-          <w:lang w:val="en-US"/>
-        </w:rPr>
-        <w:t>Organization and Structure</w:t>
-      </w:r>
-    </w:p>
-    <w:p>
-      <w:pPr>
-        <w:rPr>
-          <w:lang w:val="en-US"/>
-        </w:rPr>
-      </w:pPr>
-      <w:r>
-        <w:rPr>
-          <w:lang w:val="en-US"/>
-        </w:rPr>
-        <w:t>The development team Kanbanana of Mannheim University of Applied Sciences is responsible for system realization and in time delivery of system artefacts including the installation guide document to the customer. The customer is responsible for deployment of the system in the infrastructure of his company, as well as for the further maintenance and system evolutions.</w:t>
-      </w:r>
-    </w:p>
-    <w:p>
-      <w:pPr>
-        <w:pStyle w:val="berschrift3"/>
-        <w:rPr>
-          <w:lang w:val="en-US"/>
-        </w:rPr>
-      </w:pPr>
-      <w:r>
-        <w:rPr>
-          <w:lang w:val="en-US"/>
-        </w:rPr>
         <w:t>Resources</w:t>
       </w:r>
     </w:p>
@@ -7809,31 +7899,7 @@
         <w:rPr>
           <w:lang w:val="en-US"/>
         </w:rPr>
-        <w:t xml:space="preserve">The system should be realized and delivered to the customer until 22.06.2016. There are no reserved financial resources for this project. The </w:t>
-      </w:r>
-      <w:r>
-        <w:rPr>
-          <w:lang w:val="en-US"/>
-        </w:rPr>
-        <w:t xml:space="preserve">Kanbanana </w:t>
-      </w:r>
-      <w:r>
-        <w:rPr>
-          <w:lang w:val="en-US"/>
-        </w:rPr>
-        <w:t>project team consists of 15 members who are students of Mannheim</w:t>
-      </w:r>
-      <w:r>
-        <w:rPr>
-          <w:lang w:val="en-US"/>
-        </w:rPr>
-        <w:t xml:space="preserve"> University of Applied Sciences</w:t>
-      </w:r>
-      <w:r>
-        <w:rPr>
-          <w:lang w:val="en-US"/>
-        </w:rPr>
-        <w:t>.</w:t>
+        <w:t>The system should be realized and delivered to the customer until 22.06.2016. There are no reserved financial resources for this project. The Kanbanana project team consists of 15 members who are students of Mannheim University of Applied Sciences.</w:t>
       </w:r>
     </w:p>
     <w:p>
@@ -7900,6 +7966,7 @@
         </w:rPr>
       </w:pPr>
     </w:p>
+    <w:bookmarkStart w:id="30" w:name="_Toc452535942"/>
     <w:p>
       <w:pPr>
         <w:pStyle w:val="berschrift1"/>
@@ -7907,7 +7974,6 @@
           <w:lang w:val="en-US"/>
         </w:rPr>
       </w:pPr>
-      <w:bookmarkStart w:id="32" w:name="_Toc452535942"/>
       <w:r>
         <w:rPr>
           <w:noProof/>
@@ -7963,7 +8029,7 @@
                                 <w:lang w:val="en-US"/>
                               </w:rPr>
                             </w:pPr>
-                            <w:bookmarkStart w:id="33" w:name="_Toc452535973"/>
+                            <w:bookmarkStart w:id="31" w:name="_Toc452535973"/>
                             <w:r>
                               <w:rPr>
                                 <w:lang w:val="en-US"/>
@@ -8007,7 +8073,7 @@
                               </w:rPr>
                               <w:t>: context diagram</w:t>
                             </w:r>
-                            <w:bookmarkEnd w:id="33"/>
+                            <w:bookmarkEnd w:id="31"/>
                           </w:p>
                         </w:txbxContent>
                       </wps:txbx>
@@ -8157,7 +8223,7 @@
         </w:rPr>
         <w:t>System Scope and Context</w:t>
       </w:r>
-      <w:bookmarkEnd w:id="32"/>
+      <w:bookmarkEnd w:id="30"/>
     </w:p>
     <w:p>
       <w:pPr>
@@ -8210,7 +8276,7 @@
           <w:lang w:val="en-US"/>
         </w:rPr>
       </w:pPr>
-      <w:bookmarkStart w:id="35" w:name="_Toc452535943"/>
+      <w:bookmarkStart w:id="32" w:name="_Toc452535943"/>
       <w:r>
         <w:rPr>
           <w:lang w:val="en-US"/>
@@ -8218,7 +8284,7 @@
         <w:lastRenderedPageBreak/>
         <w:t>Building Block View</w:t>
       </w:r>
-      <w:bookmarkEnd w:id="35"/>
+      <w:bookmarkEnd w:id="32"/>
     </w:p>
     <w:p>
       <w:pPr>
@@ -8255,14 +8321,14 @@
           <w:lang w:val="en-US"/>
         </w:rPr>
       </w:pPr>
-      <w:bookmarkStart w:id="36" w:name="_Toc452535944"/>
+      <w:bookmarkStart w:id="33" w:name="_Toc452535944"/>
       <w:r>
         <w:rPr>
           <w:lang w:val="en-US"/>
         </w:rPr>
         <w:t>Level 1</w:t>
       </w:r>
-      <w:bookmarkEnd w:id="36"/>
+      <w:bookmarkEnd w:id="33"/>
     </w:p>
     <w:p>
       <w:pPr>
@@ -8321,7 +8387,7 @@
                                 <w:lang w:val="en-US"/>
                               </w:rPr>
                             </w:pPr>
-                            <w:bookmarkStart w:id="37" w:name="_Toc452535974"/>
+                            <w:bookmarkStart w:id="34" w:name="_Toc452535974"/>
                             <w:r>
                               <w:rPr>
                                 <w:lang w:val="en-US"/>
@@ -8377,7 +8443,7 @@
                               </w:rPr>
                               <w:t xml:space="preserve"> level 1</w:t>
                             </w:r>
-                            <w:bookmarkEnd w:id="37"/>
+                            <w:bookmarkEnd w:id="34"/>
                           </w:p>
                         </w:txbxContent>
                       </wps:txbx>
@@ -8558,14 +8624,14 @@
           <w:lang w:val="en-US"/>
         </w:rPr>
       </w:pPr>
-      <w:bookmarkStart w:id="39" w:name="_Ref452124796"/>
+      <w:bookmarkStart w:id="35" w:name="_Ref452124796"/>
       <w:r>
         <w:rPr>
           <w:lang w:val="en-US"/>
         </w:rPr>
         <w:t>Frontend</w:t>
       </w:r>
-      <w:bookmarkEnd w:id="39"/>
+      <w:bookmarkEnd w:id="35"/>
     </w:p>
     <w:p>
       <w:pPr>
@@ -8734,24 +8800,24 @@
           <w:lang w:val="en-US"/>
         </w:rPr>
       </w:pPr>
-      <w:bookmarkStart w:id="40" w:name="_Toc452535945"/>
+      <w:bookmarkStart w:id="36" w:name="_Toc452535945"/>
       <w:r>
         <w:rPr>
           <w:lang w:val="en-US"/>
         </w:rPr>
         <w:t>Level 2</w:t>
       </w:r>
-      <w:bookmarkEnd w:id="40"/>
-    </w:p>
-    <w:p>
-      <w:pPr>
-        <w:rPr>
-          <w:lang w:val="en-US"/>
-        </w:rPr>
-      </w:pPr>
-      <w:bookmarkStart w:id="41" w:name="_Ref452124832"/>
-      <w:bookmarkStart w:id="42" w:name="_Ref452124915"/>
-      <w:bookmarkStart w:id="43" w:name="_Ref452124917"/>
+      <w:bookmarkEnd w:id="36"/>
+    </w:p>
+    <w:p>
+      <w:pPr>
+        <w:rPr>
+          <w:lang w:val="en-US"/>
+        </w:rPr>
+      </w:pPr>
+      <w:bookmarkStart w:id="37" w:name="_Ref452124832"/>
+      <w:bookmarkStart w:id="38" w:name="_Ref452124915"/>
+      <w:bookmarkStart w:id="39" w:name="_Ref452124917"/>
       <w:r>
         <w:rPr>
           <w:lang w:val="en-US"/>
@@ -8772,6 +8838,7 @@
         <w:t>At first a component diagram will illustrate the white box view of both basic level 1 components in order to present the big picture of the main parts of the system. Afterwards the white box view for each level 1 component is going to be explained. Furthermore the complete technology stack will be presented and related to level 1 and level 2 components.</w:t>
       </w:r>
     </w:p>
+    <w:bookmarkStart w:id="40" w:name="_Ref452534390"/>
     <w:p>
       <w:pPr>
         <w:pStyle w:val="berschrift3"/>
@@ -8779,7 +8846,6 @@
           <w:lang w:val="en-US"/>
         </w:rPr>
       </w:pPr>
-      <w:bookmarkStart w:id="44" w:name="_Ref452534390"/>
       <w:r>
         <w:rPr>
           <w:noProof/>
@@ -8832,8 +8898,8 @@
                                 <w:lang w:val="en-US"/>
                               </w:rPr>
                             </w:pPr>
-                            <w:bookmarkStart w:id="45" w:name="_Ref452126411"/>
-                            <w:bookmarkStart w:id="46" w:name="_Toc452535975"/>
+                            <w:bookmarkStart w:id="41" w:name="_Ref452126411"/>
+                            <w:bookmarkStart w:id="42" w:name="_Toc452535975"/>
                             <w:r>
                               <w:rPr>
                                 <w:lang w:val="en-US"/>
@@ -8862,7 +8928,7 @@
                             <w:r>
                               <w:fldChar w:fldCharType="end"/>
                             </w:r>
-                            <w:bookmarkEnd w:id="45"/>
+                            <w:bookmarkEnd w:id="41"/>
                             <w:r>
                               <w:rPr>
                                 <w:lang w:val="en-US"/>
@@ -8876,7 +8942,7 @@
                               </w:rPr>
                               <w:t xml:space="preserve"> level 2</w:t>
                             </w:r>
-                            <w:bookmarkEnd w:id="46"/>
+                            <w:bookmarkEnd w:id="42"/>
                           </w:p>
                         </w:txbxContent>
                       </wps:txbx>
@@ -9033,10 +9099,10 @@
         </w:rPr>
         <w:t>Frontend</w:t>
       </w:r>
-      <w:bookmarkEnd w:id="41"/>
-      <w:bookmarkEnd w:id="42"/>
-      <w:bookmarkEnd w:id="43"/>
-      <w:bookmarkEnd w:id="44"/>
+      <w:bookmarkEnd w:id="37"/>
+      <w:bookmarkEnd w:id="38"/>
+      <w:bookmarkEnd w:id="39"/>
+      <w:bookmarkEnd w:id="40"/>
     </w:p>
     <w:p>
       <w:pPr>
@@ -9164,14 +9230,14 @@
           <w:lang w:val="en-US"/>
         </w:rPr>
       </w:pPr>
-      <w:bookmarkStart w:id="49" w:name="_Toc452055188"/>
+      <w:bookmarkStart w:id="43" w:name="_Toc452055188"/>
       <w:r>
         <w:rPr>
           <w:lang w:val="en-US"/>
         </w:rPr>
         <w:t>Backend</w:t>
       </w:r>
-      <w:bookmarkEnd w:id="49"/>
+      <w:bookmarkEnd w:id="43"/>
     </w:p>
     <w:p>
       <w:pPr>
@@ -9193,14 +9259,14 @@
           <w:lang w:val="en-US"/>
         </w:rPr>
       </w:pPr>
-      <w:bookmarkStart w:id="50" w:name="_Ref452534522"/>
+      <w:bookmarkStart w:id="44" w:name="_Ref452534522"/>
       <w:r>
         <w:rPr>
           <w:lang w:val="en-US"/>
         </w:rPr>
         <w:t>Dynamic Webserver</w:t>
       </w:r>
-      <w:bookmarkEnd w:id="50"/>
+      <w:bookmarkEnd w:id="44"/>
     </w:p>
     <w:p>
       <w:pPr>
@@ -9495,7 +9561,7 @@
           <w:lang w:val="en-US"/>
         </w:rPr>
       </w:pPr>
-      <w:bookmarkStart w:id="51" w:name="_Ref452534546"/>
+      <w:bookmarkStart w:id="45" w:name="_Ref452534546"/>
       <w:r>
         <w:rPr>
           <w:lang w:val="en-US"/>
@@ -9503,7 +9569,7 @@
         <w:lastRenderedPageBreak/>
         <w:t>Search Engine</w:t>
       </w:r>
-      <w:bookmarkEnd w:id="51"/>
+      <w:bookmarkEnd w:id="45"/>
     </w:p>
     <w:p>
       <w:pPr>
@@ -9862,8 +9928,8 @@
                                 <w:lang w:val="en-US"/>
                               </w:rPr>
                             </w:pPr>
-                            <w:bookmarkStart w:id="52" w:name="_Ref452126308"/>
-                            <w:bookmarkStart w:id="53" w:name="_Toc452535976"/>
+                            <w:bookmarkStart w:id="46" w:name="_Ref452126308"/>
+                            <w:bookmarkStart w:id="47" w:name="_Toc452535976"/>
                             <w:r>
                               <w:rPr>
                                 <w:lang w:val="en-US"/>
@@ -9901,14 +9967,14 @@
                               </w:rPr>
                               <w:fldChar w:fldCharType="end"/>
                             </w:r>
-                            <w:bookmarkEnd w:id="52"/>
+                            <w:bookmarkEnd w:id="46"/>
                             <w:r>
                               <w:rPr>
                                 <w:lang w:val="en-US"/>
                               </w:rPr>
                               <w:t>: components with technologies</w:t>
                             </w:r>
-                            <w:bookmarkEnd w:id="53"/>
+                            <w:bookmarkEnd w:id="47"/>
                           </w:p>
                         </w:txbxContent>
                       </wps:txbx>
@@ -10308,14 +10374,14 @@
           <w:lang w:val="en-US"/>
         </w:rPr>
       </w:pPr>
-      <w:bookmarkStart w:id="56" w:name="_Toc452535946"/>
+      <w:bookmarkStart w:id="48" w:name="_Toc452535946"/>
       <w:r>
         <w:rPr>
           <w:lang w:val="en-US"/>
         </w:rPr>
         <w:t>Level 3</w:t>
       </w:r>
-      <w:bookmarkEnd w:id="56"/>
+      <w:bookmarkEnd w:id="48"/>
     </w:p>
     <w:p>
       <w:pPr>
@@ -10402,8 +10468,8 @@
                                 <w:lang w:val="en-US"/>
                               </w:rPr>
                             </w:pPr>
-                            <w:bookmarkStart w:id="57" w:name="_Ref452387374"/>
-                            <w:bookmarkStart w:id="58" w:name="_Toc452535977"/>
+                            <w:bookmarkStart w:id="49" w:name="_Ref452387374"/>
+                            <w:bookmarkStart w:id="50" w:name="_Toc452535977"/>
                             <w:r>
                               <w:rPr>
                                 <w:lang w:val="en-US"/>
@@ -10441,14 +10507,14 @@
                               </w:rPr>
                               <w:fldChar w:fldCharType="end"/>
                             </w:r>
-                            <w:bookmarkEnd w:id="57"/>
+                            <w:bookmarkEnd w:id="49"/>
                             <w:r>
                               <w:rPr>
                                 <w:lang w:val="en-US"/>
                               </w:rPr>
                               <w:t>: dynamic webserver components</w:t>
                             </w:r>
-                            <w:bookmarkEnd w:id="58"/>
+                            <w:bookmarkEnd w:id="50"/>
                           </w:p>
                         </w:txbxContent>
                       </wps:txbx>
@@ -11306,8 +11372,8 @@
           <w:lang w:val="en-US"/>
         </w:rPr>
       </w:pPr>
-      <w:bookmarkStart w:id="61" w:name="_Ref452390478"/>
-      <w:bookmarkStart w:id="62" w:name="_Toc452536003"/>
+      <w:bookmarkStart w:id="51" w:name="_Ref452390478"/>
+      <w:bookmarkStart w:id="52" w:name="_Toc452536003"/>
       <w:r>
         <w:rPr>
           <w:lang w:val="en-US"/>
@@ -11345,14 +11411,14 @@
         </w:rPr>
         <w:fldChar w:fldCharType="end"/>
       </w:r>
-      <w:bookmarkEnd w:id="61"/>
+      <w:bookmarkEnd w:id="51"/>
       <w:r>
         <w:rPr>
           <w:lang w:val="en-US"/>
         </w:rPr>
         <w:t>: REST API description</w:t>
       </w:r>
-      <w:bookmarkEnd w:id="62"/>
+      <w:bookmarkEnd w:id="52"/>
     </w:p>
     <w:p>
       <w:pPr>
@@ -11758,12 +11824,44 @@
     </w:p>
     <w:p>
       <w:pPr>
+        <w:rPr>
+          <w:lang w:val="en-US"/>
+        </w:rPr>
+      </w:pPr>
+      <w:r>
+        <w:rPr>
+          <w:lang w:val="en-US"/>
+        </w:rPr>
+        <w:t xml:space="preserve">A formal description of </w:t>
+      </w:r>
+      <w:r>
+        <w:rPr>
+          <w:lang w:val="en-US"/>
+        </w:rPr>
+        <w:t>the REST API in the RAML format can be found in the system’s documentation</w:t>
+      </w:r>
+      <w:r>
+        <w:rPr>
+          <w:rStyle w:val="Funotenzeichen"/>
+          <w:lang w:val="en-US"/>
+        </w:rPr>
+        <w:footnoteReference w:id="2"/>
+      </w:r>
+      <w:r>
+        <w:rPr>
+          <w:lang w:val="en-US"/>
+        </w:rPr>
+        <w:t xml:space="preserve">. </w:t>
+      </w:r>
+    </w:p>
+    <w:p>
+      <w:pPr>
         <w:pStyle w:val="berschrift1"/>
         <w:rPr>
           <w:lang w:val="en-US"/>
         </w:rPr>
       </w:pPr>
-      <w:bookmarkStart w:id="63" w:name="_Toc452535947"/>
+      <w:bookmarkStart w:id="53" w:name="_Toc452535947"/>
       <w:r>
         <w:rPr>
           <w:lang w:val="en-US"/>
@@ -11771,7 +11869,7 @@
         <w:lastRenderedPageBreak/>
         <w:t>Runtime View</w:t>
       </w:r>
-      <w:bookmarkEnd w:id="63"/>
+      <w:bookmarkEnd w:id="53"/>
     </w:p>
     <w:p>
       <w:pPr>
@@ -11817,14 +11915,14 @@
           <w:lang w:val="en-US"/>
         </w:rPr>
       </w:pPr>
-      <w:bookmarkStart w:id="64" w:name="_Toc452535948"/>
+      <w:bookmarkStart w:id="54" w:name="_Toc452535948"/>
       <w:r>
         <w:rPr>
           <w:lang w:val="en-US"/>
         </w:rPr>
         <w:t>Create Article</w:t>
       </w:r>
-      <w:bookmarkEnd w:id="64"/>
+      <w:bookmarkEnd w:id="54"/>
     </w:p>
     <w:p>
       <w:pPr>
@@ -12288,8 +12386,8 @@
                                 <w:lang w:val="en-US"/>
                               </w:rPr>
                             </w:pPr>
-                            <w:bookmarkStart w:id="65" w:name="_Ref451939241"/>
-                            <w:bookmarkStart w:id="66" w:name="_Toc452535978"/>
+                            <w:bookmarkStart w:id="55" w:name="_Ref451939241"/>
+                            <w:bookmarkStart w:id="56" w:name="_Toc452535978"/>
                             <w:r>
                               <w:rPr>
                                 <w:lang w:val="en-US"/>
@@ -12327,14 +12425,14 @@
                               </w:rPr>
                               <w:fldChar w:fldCharType="end"/>
                             </w:r>
-                            <w:bookmarkEnd w:id="65"/>
+                            <w:bookmarkEnd w:id="55"/>
                             <w:r>
                               <w:rPr>
                                 <w:lang w:val="en-US"/>
                               </w:rPr>
                               <w:t>: create article sequence diagram</w:t>
                             </w:r>
-                            <w:bookmarkEnd w:id="66"/>
+                            <w:bookmarkEnd w:id="56"/>
                           </w:p>
                         </w:txbxContent>
                       </wps:txbx>
@@ -12431,9 +12529,9 @@
           <w:lang w:val="en-US"/>
         </w:rPr>
       </w:pPr>
-      <w:bookmarkStart w:id="69" w:name="_Ref451938736"/>
-      <w:bookmarkStart w:id="70" w:name="_Ref451938740"/>
-      <w:bookmarkStart w:id="71" w:name="_Toc452535949"/>
+      <w:bookmarkStart w:id="57" w:name="_Ref451938736"/>
+      <w:bookmarkStart w:id="58" w:name="_Ref451938740"/>
+      <w:bookmarkStart w:id="59" w:name="_Toc452535949"/>
       <w:r>
         <w:rPr>
           <w:lang w:val="en-US"/>
@@ -12441,9 +12539,9 @@
         <w:lastRenderedPageBreak/>
         <w:t>Read Article</w:t>
       </w:r>
-      <w:bookmarkEnd w:id="69"/>
-      <w:bookmarkEnd w:id="70"/>
-      <w:bookmarkEnd w:id="71"/>
+      <w:bookmarkEnd w:id="57"/>
+      <w:bookmarkEnd w:id="58"/>
+      <w:bookmarkEnd w:id="59"/>
     </w:p>
     <w:p>
       <w:pPr>
@@ -12568,8 +12666,8 @@
                                 <w:lang w:val="en-US"/>
                               </w:rPr>
                             </w:pPr>
-                            <w:bookmarkStart w:id="72" w:name="_Ref451941139"/>
-                            <w:bookmarkStart w:id="73" w:name="_Toc452535979"/>
+                            <w:bookmarkStart w:id="60" w:name="_Ref451941139"/>
+                            <w:bookmarkStart w:id="61" w:name="_Toc452535979"/>
                             <w:r>
                               <w:rPr>
                                 <w:lang w:val="en-US"/>
@@ -12607,14 +12705,14 @@
                               </w:rPr>
                               <w:fldChar w:fldCharType="end"/>
                             </w:r>
-                            <w:bookmarkEnd w:id="72"/>
+                            <w:bookmarkEnd w:id="60"/>
                             <w:r>
                               <w:rPr>
                                 <w:lang w:val="en-US"/>
                               </w:rPr>
                               <w:t>: read article sequence diagram</w:t>
                             </w:r>
-                            <w:bookmarkEnd w:id="73"/>
+                            <w:bookmarkEnd w:id="61"/>
                           </w:p>
                         </w:txbxContent>
                       </wps:txbx>
@@ -12876,14 +12974,14 @@
           <w:lang w:val="en-US"/>
         </w:rPr>
       </w:pPr>
-      <w:bookmarkStart w:id="76" w:name="_Toc452535950"/>
+      <w:bookmarkStart w:id="62" w:name="_Toc452535950"/>
       <w:r>
         <w:rPr>
           <w:lang w:val="en-US"/>
         </w:rPr>
         <w:t>Search Article</w:t>
       </w:r>
-      <w:bookmarkEnd w:id="76"/>
+      <w:bookmarkEnd w:id="62"/>
     </w:p>
     <w:p>
       <w:pPr>
@@ -13158,8 +13256,8 @@
                                 <w:lang w:val="en-US"/>
                               </w:rPr>
                             </w:pPr>
-                            <w:bookmarkStart w:id="77" w:name="_Ref451942891"/>
-                            <w:bookmarkStart w:id="78" w:name="_Toc452535980"/>
+                            <w:bookmarkStart w:id="63" w:name="_Ref451942891"/>
+                            <w:bookmarkStart w:id="64" w:name="_Toc452535980"/>
                             <w:r>
                               <w:rPr>
                                 <w:lang w:val="en-US"/>
@@ -13197,14 +13295,14 @@
                               </w:rPr>
                               <w:fldChar w:fldCharType="end"/>
                             </w:r>
-                            <w:bookmarkEnd w:id="77"/>
+                            <w:bookmarkEnd w:id="63"/>
                             <w:r>
                               <w:rPr>
                                 <w:lang w:val="en-US"/>
                               </w:rPr>
                               <w:t>: search article sequence diagram</w:t>
                             </w:r>
-                            <w:bookmarkEnd w:id="78"/>
+                            <w:bookmarkEnd w:id="64"/>
                           </w:p>
                         </w:txbxContent>
                       </wps:txbx>
@@ -13298,7 +13396,7 @@
           <w:lang w:val="en-US"/>
         </w:rPr>
       </w:pPr>
-      <w:bookmarkStart w:id="81" w:name="_Toc452535951"/>
+      <w:bookmarkStart w:id="65" w:name="_Toc452535951"/>
       <w:r>
         <w:rPr>
           <w:lang w:val="en-US"/>
@@ -13306,7 +13404,7 @@
         <w:lastRenderedPageBreak/>
         <w:t>Deployment View</w:t>
       </w:r>
-      <w:bookmarkEnd w:id="81"/>
+      <w:bookmarkEnd w:id="65"/>
     </w:p>
     <w:p>
       <w:pPr>
@@ -13328,9 +13426,9 @@
           <w:lang w:val="en-US"/>
         </w:rPr>
       </w:pPr>
-      <w:bookmarkStart w:id="82" w:name="_Ref452451945"/>
-      <w:bookmarkStart w:id="83" w:name="_Ref452451950"/>
-      <w:bookmarkStart w:id="84" w:name="_Toc452535952"/>
+      <w:bookmarkStart w:id="66" w:name="_Ref452451945"/>
+      <w:bookmarkStart w:id="67" w:name="_Ref452451950"/>
+      <w:bookmarkStart w:id="68" w:name="_Toc452535952"/>
       <w:r>
         <w:rPr>
           <w:lang w:val="en-US"/>
@@ -13338,9 +13436,9 @@
         <w:lastRenderedPageBreak/>
         <w:t>Concepts</w:t>
       </w:r>
-      <w:bookmarkEnd w:id="82"/>
-      <w:bookmarkEnd w:id="83"/>
-      <w:bookmarkEnd w:id="84"/>
+      <w:bookmarkEnd w:id="66"/>
+      <w:bookmarkEnd w:id="67"/>
+      <w:bookmarkEnd w:id="68"/>
     </w:p>
     <w:p>
       <w:pPr>
@@ -13374,18 +13472,18 @@
           <w:lang w:val="en-US"/>
         </w:rPr>
       </w:pPr>
-      <w:bookmarkStart w:id="85" w:name="_Ref452451958"/>
-      <w:bookmarkStart w:id="86" w:name="_Ref452451961"/>
-      <w:bookmarkStart w:id="87" w:name="_Toc452535953"/>
+      <w:bookmarkStart w:id="69" w:name="_Ref452451958"/>
+      <w:bookmarkStart w:id="70" w:name="_Ref452451961"/>
+      <w:bookmarkStart w:id="71" w:name="_Toc452535953"/>
       <w:r>
         <w:rPr>
           <w:lang w:val="en-US"/>
         </w:rPr>
         <w:t>Persistency</w:t>
       </w:r>
-      <w:bookmarkEnd w:id="85"/>
-      <w:bookmarkEnd w:id="86"/>
-      <w:bookmarkEnd w:id="87"/>
+      <w:bookmarkEnd w:id="69"/>
+      <w:bookmarkEnd w:id="70"/>
+      <w:bookmarkEnd w:id="71"/>
     </w:p>
     <w:p>
       <w:pPr>
@@ -13471,8 +13569,8 @@
                                 <w:lang w:val="en-US"/>
                               </w:rPr>
                             </w:pPr>
-                            <w:bookmarkStart w:id="88" w:name="_Ref452454408"/>
-                            <w:bookmarkStart w:id="89" w:name="_Toc452535981"/>
+                            <w:bookmarkStart w:id="72" w:name="_Ref452454408"/>
+                            <w:bookmarkStart w:id="73" w:name="_Toc452535981"/>
                             <w:r>
                               <w:rPr>
                                 <w:lang w:val="en-US"/>
@@ -13510,7 +13608,7 @@
                               </w:rPr>
                               <w:fldChar w:fldCharType="end"/>
                             </w:r>
-                            <w:bookmarkEnd w:id="88"/>
+                            <w:bookmarkEnd w:id="72"/>
                             <w:r>
                               <w:rPr>
                                 <w:lang w:val="en-US"/>
@@ -13523,7 +13621,7 @@
                               </w:rPr>
                               <w:t>tree</w:t>
                             </w:r>
-                            <w:bookmarkEnd w:id="89"/>
+                            <w:bookmarkEnd w:id="73"/>
                           </w:p>
                         </w:txbxContent>
                       </wps:txbx>
@@ -14675,14 +14773,14 @@
           <w:lang w:val="en-US"/>
         </w:rPr>
       </w:pPr>
-      <w:bookmarkStart w:id="92" w:name="_Toc452535954"/>
+      <w:bookmarkStart w:id="74" w:name="_Toc452535954"/>
       <w:r>
         <w:rPr>
           <w:lang w:val="en-US"/>
         </w:rPr>
         <w:t>Testability</w:t>
       </w:r>
-      <w:bookmarkEnd w:id="92"/>
+      <w:bookmarkEnd w:id="74"/>
     </w:p>
     <w:p>
       <w:pPr>
@@ -14704,7 +14802,7 @@
           <w:lang w:val="en-US"/>
         </w:rPr>
       </w:pPr>
-      <w:bookmarkStart w:id="93" w:name="_Toc452535955"/>
+      <w:bookmarkStart w:id="75" w:name="_Toc452535955"/>
       <w:r>
         <w:rPr>
           <w:lang w:val="en-US"/>
@@ -14712,7 +14810,7 @@
         <w:lastRenderedPageBreak/>
         <w:t>Design Decisions</w:t>
       </w:r>
-      <w:bookmarkEnd w:id="93"/>
+      <w:bookmarkEnd w:id="75"/>
     </w:p>
     <w:p>
       <w:pPr>
@@ -14734,16 +14832,16 @@
           <w:lang w:val="en-US"/>
         </w:rPr>
       </w:pPr>
-      <w:bookmarkStart w:id="94" w:name="_Ref451862997"/>
-      <w:bookmarkStart w:id="95" w:name="_Toc452535956"/>
+      <w:bookmarkStart w:id="76" w:name="_Ref451862997"/>
+      <w:bookmarkStart w:id="77" w:name="_Toc452535956"/>
       <w:r>
         <w:rPr>
           <w:lang w:val="en-US"/>
         </w:rPr>
         <w:t>Search Engine</w:t>
       </w:r>
-      <w:bookmarkEnd w:id="94"/>
-      <w:bookmarkEnd w:id="95"/>
+      <w:bookmarkEnd w:id="76"/>
+      <w:bookmarkEnd w:id="77"/>
     </w:p>
     <w:p>
       <w:pPr>
@@ -16696,8 +16794,8 @@
           <w:lang w:val="en-US"/>
         </w:rPr>
       </w:pPr>
-      <w:bookmarkStart w:id="96" w:name="_Ref451951584"/>
-      <w:bookmarkStart w:id="97" w:name="_Toc452536004"/>
+      <w:bookmarkStart w:id="78" w:name="_Ref451951584"/>
+      <w:bookmarkStart w:id="79" w:name="_Toc452536004"/>
       <w:r>
         <w:rPr>
           <w:lang w:val="en-US"/>
@@ -16735,22 +16833,22 @@
         </w:rPr>
         <w:fldChar w:fldCharType="end"/>
       </w:r>
-      <w:bookmarkEnd w:id="96"/>
+      <w:bookmarkEnd w:id="78"/>
       <w:r>
         <w:rPr>
           <w:lang w:val="en-US"/>
         </w:rPr>
         <w:t xml:space="preserve">: </w:t>
       </w:r>
-      <w:bookmarkStart w:id="98" w:name="_Ref451951576"/>
+      <w:bookmarkStart w:id="80" w:name="_Ref451951576"/>
       <w:r>
         <w:rPr>
           <w:lang w:val="en-US"/>
         </w:rPr>
         <w:t>search engine comparison</w:t>
       </w:r>
-      <w:bookmarkEnd w:id="97"/>
-      <w:bookmarkEnd w:id="98"/>
+      <w:bookmarkEnd w:id="79"/>
+      <w:bookmarkEnd w:id="80"/>
     </w:p>
     <w:p>
       <w:pPr>
@@ -17273,8 +17371,8 @@
           <w:lang w:val="en-US"/>
         </w:rPr>
       </w:pPr>
-      <w:bookmarkStart w:id="99" w:name="_Ref451954368"/>
-      <w:bookmarkStart w:id="100" w:name="_Toc452536005"/>
+      <w:bookmarkStart w:id="81" w:name="_Ref451954368"/>
+      <w:bookmarkStart w:id="82" w:name="_Toc452536005"/>
       <w:r>
         <w:rPr>
           <w:lang w:val="en-US"/>
@@ -17312,14 +17410,14 @@
         </w:rPr>
         <w:fldChar w:fldCharType="end"/>
       </w:r>
-      <w:bookmarkEnd w:id="99"/>
+      <w:bookmarkEnd w:id="81"/>
       <w:r>
         <w:rPr>
           <w:lang w:val="en-US"/>
         </w:rPr>
         <w:t>: search engine benchmark</w:t>
       </w:r>
-      <w:bookmarkEnd w:id="100"/>
+      <w:bookmarkEnd w:id="82"/>
     </w:p>
     <w:p>
       <w:pPr>
@@ -17361,16 +17459,16 @@
           <w:lang w:val="en-US"/>
         </w:rPr>
       </w:pPr>
-      <w:bookmarkStart w:id="101" w:name="_Ref451863220"/>
-      <w:bookmarkStart w:id="102" w:name="_Toc452535957"/>
+      <w:bookmarkStart w:id="83" w:name="_Ref451863220"/>
+      <w:bookmarkStart w:id="84" w:name="_Toc452535957"/>
       <w:r>
         <w:rPr>
           <w:lang w:val="en-US"/>
         </w:rPr>
         <w:t>Persistence</w:t>
       </w:r>
-      <w:bookmarkEnd w:id="101"/>
-      <w:bookmarkEnd w:id="102"/>
+      <w:bookmarkEnd w:id="83"/>
+      <w:bookmarkEnd w:id="84"/>
     </w:p>
     <w:p>
       <w:pPr>
@@ -19008,8 +19106,8 @@
           <w:lang w:val="en-US"/>
         </w:rPr>
       </w:pPr>
-      <w:bookmarkStart w:id="103" w:name="_Ref452055033"/>
-      <w:bookmarkStart w:id="104" w:name="_Toc452536006"/>
+      <w:bookmarkStart w:id="85" w:name="_Ref452055033"/>
+      <w:bookmarkStart w:id="86" w:name="_Toc452536006"/>
       <w:r>
         <w:rPr>
           <w:lang w:val="en-US"/>
@@ -19047,14 +19145,14 @@
         </w:rPr>
         <w:fldChar w:fldCharType="end"/>
       </w:r>
-      <w:bookmarkEnd w:id="103"/>
+      <w:bookmarkEnd w:id="85"/>
       <w:r>
         <w:rPr>
           <w:lang w:val="en-US"/>
         </w:rPr>
         <w:t>: persistence comparison</w:t>
       </w:r>
-      <w:bookmarkEnd w:id="104"/>
+      <w:bookmarkEnd w:id="86"/>
     </w:p>
     <w:p>
       <w:pPr>
@@ -19090,18 +19188,18 @@
           <w:lang w:val="en-US"/>
         </w:rPr>
       </w:pPr>
-      <w:bookmarkStart w:id="105" w:name="_Ref452116932"/>
-      <w:bookmarkStart w:id="106" w:name="_Ref452116941"/>
-      <w:bookmarkStart w:id="107" w:name="_Toc452535958"/>
+      <w:bookmarkStart w:id="87" w:name="_Ref452116932"/>
+      <w:bookmarkStart w:id="88" w:name="_Ref452116941"/>
+      <w:bookmarkStart w:id="89" w:name="_Toc452535958"/>
       <w:r>
         <w:rPr>
           <w:lang w:val="en-US"/>
         </w:rPr>
         <w:t>Backend Technology</w:t>
       </w:r>
-      <w:bookmarkEnd w:id="105"/>
-      <w:bookmarkEnd w:id="106"/>
-      <w:bookmarkEnd w:id="107"/>
+      <w:bookmarkEnd w:id="87"/>
+      <w:bookmarkEnd w:id="88"/>
+      <w:bookmarkEnd w:id="89"/>
     </w:p>
     <w:p>
       <w:pPr>
@@ -19861,14 +19959,14 @@
           <w:lang w:val="en-US"/>
         </w:rPr>
       </w:pPr>
-      <w:bookmarkStart w:id="108" w:name="_Toc452535959"/>
+      <w:bookmarkStart w:id="90" w:name="_Toc452535959"/>
       <w:r>
         <w:rPr>
           <w:lang w:val="en-US"/>
         </w:rPr>
         <w:t>Frontend Technology</w:t>
       </w:r>
-      <w:bookmarkEnd w:id="108"/>
+      <w:bookmarkEnd w:id="90"/>
     </w:p>
     <w:p>
       <w:pPr>
@@ -20354,14 +20452,14 @@
           <w:lang w:val="en-US"/>
         </w:rPr>
       </w:pPr>
-      <w:bookmarkStart w:id="109" w:name="_Toc452535960"/>
+      <w:bookmarkStart w:id="91" w:name="_Toc452535960"/>
       <w:r>
         <w:rPr>
           <w:lang w:val="en-US"/>
         </w:rPr>
         <w:t>Deployment</w:t>
       </w:r>
-      <w:bookmarkEnd w:id="109"/>
+      <w:bookmarkEnd w:id="91"/>
     </w:p>
     <w:p>
       <w:pPr>
@@ -20397,14 +20495,14 @@
           <w:lang w:val="en-US"/>
         </w:rPr>
       </w:pPr>
-      <w:bookmarkStart w:id="110" w:name="_Toc452535961"/>
+      <w:bookmarkStart w:id="92" w:name="_Toc452535961"/>
       <w:r>
         <w:rPr>
           <w:lang w:val="en-US"/>
         </w:rPr>
         <w:t>File Upload</w:t>
       </w:r>
-      <w:bookmarkEnd w:id="110"/>
+      <w:bookmarkEnd w:id="92"/>
     </w:p>
     <w:p>
       <w:pPr>
@@ -20426,14 +20524,14 @@
           <w:lang w:val="en-US"/>
         </w:rPr>
       </w:pPr>
-      <w:bookmarkStart w:id="111" w:name="_Toc452535962"/>
+      <w:bookmarkStart w:id="93" w:name="_Toc452535962"/>
       <w:r>
         <w:rPr>
           <w:lang w:val="en-US"/>
         </w:rPr>
         <w:t>Folder Structure</w:t>
       </w:r>
-      <w:bookmarkEnd w:id="111"/>
+      <w:bookmarkEnd w:id="93"/>
     </w:p>
     <w:p>
       <w:pPr>
@@ -20455,7 +20553,7 @@
           <w:lang w:val="en-US"/>
         </w:rPr>
       </w:pPr>
-      <w:bookmarkStart w:id="112" w:name="_Toc452535963"/>
+      <w:bookmarkStart w:id="94" w:name="_Toc452535963"/>
       <w:r>
         <w:rPr>
           <w:lang w:val="en-US"/>
@@ -20463,7 +20561,7 @@
         <w:lastRenderedPageBreak/>
         <w:t>Quality Scenarios</w:t>
       </w:r>
-      <w:bookmarkEnd w:id="112"/>
+      <w:bookmarkEnd w:id="94"/>
     </w:p>
     <w:p>
       <w:pPr>
@@ -20485,7 +20583,7 @@
           <w:lang w:val="en-US"/>
         </w:rPr>
       </w:pPr>
-      <w:bookmarkStart w:id="113" w:name="_Toc452535964"/>
+      <w:bookmarkStart w:id="95" w:name="_Toc452535964"/>
       <w:r>
         <w:rPr>
           <w:noProof/>
@@ -20558,7 +20656,7 @@
         </w:rPr>
         <w:t>Quality Tree</w:t>
       </w:r>
-      <w:bookmarkEnd w:id="113"/>
+      <w:bookmarkEnd w:id="95"/>
     </w:p>
     <w:p>
       <w:pPr>
@@ -20617,8 +20715,8 @@
                                 <w:lang w:val="en-US"/>
                               </w:rPr>
                             </w:pPr>
-                            <w:bookmarkStart w:id="114" w:name="_Ref452533992"/>
-                            <w:bookmarkStart w:id="115" w:name="_Toc452535982"/>
+                            <w:bookmarkStart w:id="96" w:name="_Ref452533992"/>
+                            <w:bookmarkStart w:id="97" w:name="_Toc452535982"/>
                             <w:r>
                               <w:rPr>
                                 <w:lang w:val="en-US"/>
@@ -20656,14 +20754,14 @@
                               </w:rPr>
                               <w:fldChar w:fldCharType="end"/>
                             </w:r>
-                            <w:bookmarkEnd w:id="114"/>
+                            <w:bookmarkEnd w:id="96"/>
                             <w:r>
                               <w:rPr>
                                 <w:lang w:val="en-US"/>
                               </w:rPr>
                               <w:t>: quality tree</w:t>
                             </w:r>
-                            <w:bookmarkEnd w:id="115"/>
+                            <w:bookmarkEnd w:id="97"/>
                           </w:p>
                         </w:txbxContent>
                       </wps:txbx>
@@ -20757,14 +20855,14 @@
           <w:lang w:val="en-US"/>
         </w:rPr>
       </w:pPr>
-      <w:bookmarkStart w:id="118" w:name="_Toc452535965"/>
+      <w:bookmarkStart w:id="98" w:name="_Toc452535965"/>
       <w:r>
         <w:rPr>
           <w:lang w:val="en-US"/>
         </w:rPr>
         <w:t>Scenarios</w:t>
       </w:r>
-      <w:bookmarkEnd w:id="118"/>
+      <w:bookmarkEnd w:id="98"/>
     </w:p>
     <w:p>
       <w:pPr>
@@ -24530,7 +24628,7 @@
           <w:lang w:val="en-US"/>
         </w:rPr>
       </w:pPr>
-      <w:bookmarkStart w:id="119" w:name="_Toc452535966"/>
+      <w:bookmarkStart w:id="99" w:name="_Toc452535966"/>
       <w:r>
         <w:rPr>
           <w:lang w:val="en-US"/>
@@ -24538,7 +24636,7 @@
         <w:lastRenderedPageBreak/>
         <w:t>Technical Risks</w:t>
       </w:r>
-      <w:bookmarkEnd w:id="119"/>
+      <w:bookmarkEnd w:id="99"/>
     </w:p>
     <w:p>
       <w:pPr>
@@ -24560,7 +24658,7 @@
           <w:lang w:val="en-US"/>
         </w:rPr>
       </w:pPr>
-      <w:bookmarkStart w:id="120" w:name="_Toc452535967"/>
+      <w:bookmarkStart w:id="100" w:name="_Toc452535967"/>
       <w:r>
         <w:rPr>
           <w:lang w:val="en-US"/>
@@ -24568,7 +24666,7 @@
         <w:lastRenderedPageBreak/>
         <w:t>Glossary</w:t>
       </w:r>
-      <w:bookmarkEnd w:id="120"/>
+      <w:bookmarkEnd w:id="100"/>
     </w:p>
     <w:p>
       <w:pPr>
@@ -24725,7 +24823,7 @@
           <w:lang w:val="en-US"/>
         </w:rPr>
       </w:pPr>
-      <w:bookmarkStart w:id="121" w:name="_Toc452535968"/>
+      <w:bookmarkStart w:id="101" w:name="_Toc452535968"/>
       <w:r>
         <w:rPr>
           <w:lang w:val="en-US"/>
@@ -24733,7 +24831,7 @@
         <w:lastRenderedPageBreak/>
         <w:t>List of Figures</w:t>
       </w:r>
-      <w:bookmarkEnd w:id="121"/>
+      <w:bookmarkEnd w:id="101"/>
     </w:p>
     <w:p>
       <w:pPr>
@@ -25153,14 +25251,14 @@
           <w:lang w:val="en-US"/>
         </w:rPr>
       </w:pPr>
-      <w:bookmarkStart w:id="122" w:name="_Toc452535969"/>
+      <w:bookmarkStart w:id="102" w:name="_Toc452535969"/>
       <w:r>
         <w:rPr>
           <w:lang w:val="en-US"/>
         </w:rPr>
         <w:t>List of Tables</w:t>
       </w:r>
-      <w:bookmarkEnd w:id="122"/>
+      <w:bookmarkEnd w:id="102"/>
     </w:p>
     <w:p>
       <w:pPr>
@@ -25459,10 +25557,7 @@
         <w:fldChar w:fldCharType="separate"/>
       </w:r>
       <w:r>
-        <w:t>2</w:t>
-      </w:r>
-      <w:r>
-        <w:t>3</w:t>
+        <w:t>23</w:t>
       </w:r>
       <w:r>
         <w:fldChar w:fldCharType="end"/>
@@ -25620,7 +25715,7 @@
           <w:lang w:val="en-US"/>
         </w:rPr>
       </w:pPr>
-      <w:bookmarkStart w:id="123" w:name="_Toc452535970"/>
+      <w:bookmarkStart w:id="103" w:name="_Toc452535970"/>
       <w:r>
         <w:rPr>
           <w:lang w:val="en-US"/>
@@ -25628,7 +25723,7 @@
         <w:lastRenderedPageBreak/>
         <w:t>List of Abbreviations</w:t>
       </w:r>
-      <w:bookmarkEnd w:id="123"/>
+      <w:bookmarkEnd w:id="103"/>
     </w:p>
     <w:p>
       <w:pPr>
@@ -26143,6 +26238,36 @@
         </w:rPr>
         <w:t>Portable Document Format</w:t>
       </w:r>
+    </w:p>
+    <w:p>
+      <w:pPr>
+        <w:tabs>
+          <w:tab w:val="left" w:pos="1440"/>
+        </w:tabs>
+        <w:rPr>
+          <w:lang w:val="en-US"/>
+        </w:rPr>
+      </w:pPr>
+      <w:r>
+        <w:rPr>
+          <w:lang w:val="en-US"/>
+        </w:rPr>
+        <w:t>RAML</w:t>
+      </w:r>
+      <w:r>
+        <w:rPr>
+          <w:lang w:val="en-US"/>
+        </w:rPr>
+        <w:tab/>
+      </w:r>
+      <w:r>
+        <w:rPr>
+          <w:lang w:val="en-US"/>
+        </w:rPr>
+        <w:t>RESTful API Modeling Language</w:t>
+      </w:r>
+      <w:bookmarkStart w:id="104" w:name="_GoBack"/>
+      <w:bookmarkEnd w:id="104"/>
     </w:p>
     <w:p>
       <w:pPr>
@@ -26330,7 +26455,7 @@
           <w:lang w:val="en-US"/>
         </w:rPr>
       </w:pPr>
-      <w:bookmarkStart w:id="124" w:name="_Toc452535971"/>
+      <w:bookmarkStart w:id="105" w:name="_Toc452535971"/>
       <w:r>
         <w:rPr>
           <w:lang w:val="en-US"/>
@@ -26338,7 +26463,7 @@
         <w:lastRenderedPageBreak/>
         <w:t>Version History</w:t>
       </w:r>
-      <w:bookmarkEnd w:id="124"/>
+      <w:bookmarkEnd w:id="105"/>
     </w:p>
     <w:tbl>
       <w:tblPr>
@@ -26669,6 +26794,51 @@
       </w:r>
     </w:p>
   </w:footnote>
+  <w:footnote w:id="2">
+    <w:p>
+      <w:pPr>
+        <w:pStyle w:val="Funotentext"/>
+        <w:rPr>
+          <w:lang w:val="en-US"/>
+        </w:rPr>
+      </w:pPr>
+      <w:r>
+        <w:rPr>
+          <w:rStyle w:val="Funotenzeichen"/>
+          <w:lang w:val="en-US"/>
+        </w:rPr>
+        <w:footnoteRef/>
+      </w:r>
+      <w:r>
+        <w:rPr>
+          <w:lang w:val="en-US"/>
+        </w:rPr>
+        <w:t xml:space="preserve"> In the repository under docs/documentation/</w:t>
+      </w:r>
+      <w:proofErr w:type="spellStart"/>
+      <w:r>
+        <w:rPr>
+          <w:lang w:val="en-US"/>
+        </w:rPr>
+        <w:t>api</w:t>
+      </w:r>
+      <w:proofErr w:type="spellEnd"/>
+      <w:r>
+        <w:rPr>
+          <w:lang w:val="en-US"/>
+        </w:rPr>
+        <w:t>/</w:t>
+      </w:r>
+      <w:proofErr w:type="spellStart"/>
+      <w:r>
+        <w:rPr>
+          <w:lang w:val="en-US"/>
+        </w:rPr>
+        <w:t>api.raml</w:t>
+      </w:r>
+      <w:proofErr w:type="spellEnd"/>
+    </w:p>
+  </w:footnote>
 </w:footnotes>
 </file>
 
@@ -26688,27 +26858,14 @@
     <w:r>
       <w:instrText xml:space="preserve"> IF  </w:instrText>
     </w:r>
-    <w:r>
-      <w:fldChar w:fldCharType="begin"/>
-    </w:r>
-    <w:r>
-      <w:instrText xml:space="preserve"> STYLEREF "Überschrift 1" \n \* MERGEFORMAT </w:instrText>
-    </w:r>
-    <w:r>
-      <w:fldChar w:fldCharType="separate"/>
-    </w:r>
-    <w:r>
-      <w:rPr>
-        <w:noProof/>
-      </w:rPr>
-      <w:instrText>4</w:instrText>
-    </w:r>
-    <w:r>
-      <w:rPr>
-        <w:noProof/>
-      </w:rPr>
-      <w:fldChar w:fldCharType="end"/>
-    </w:r>
+    <w:fldSimple w:instr=" STYLEREF &quot;Überschrift 1&quot; \n \* MERGEFORMAT ">
+      <w:r>
+        <w:rPr>
+          <w:noProof/>
+        </w:rPr>
+        <w:instrText>0</w:instrText>
+      </w:r>
+    </w:fldSimple>
     <w:r>
       <w:instrText xml:space="preserve">&lt;&gt;"0" </w:instrText>
     </w:r>
@@ -26718,27 +26875,14 @@
     <w:r>
       <w:instrText xml:space="preserve"> QUOTE </w:instrText>
     </w:r>
-    <w:r>
-      <w:fldChar w:fldCharType="begin"/>
-    </w:r>
-    <w:r>
-      <w:instrText xml:space="preserve"> STYLEREF "Überschrift 1" \n \* MERGEFORMAT </w:instrText>
-    </w:r>
-    <w:r>
-      <w:fldChar w:fldCharType="separate"/>
-    </w:r>
-    <w:r>
-      <w:rPr>
-        <w:noProof/>
-      </w:rPr>
-      <w:instrText>4</w:instrText>
-    </w:r>
-    <w:r>
-      <w:rPr>
-        <w:noProof/>
-      </w:rPr>
-      <w:fldChar w:fldCharType="end"/>
-    </w:r>
+    <w:fldSimple w:instr=" STYLEREF &quot;Überschrift 1&quot; \n \* MERGEFORMAT ">
+      <w:r>
+        <w:rPr>
+          <w:noProof/>
+        </w:rPr>
+        <w:instrText>11</w:instrText>
+      </w:r>
+    </w:fldSimple>
     <w:r>
       <w:instrText xml:space="preserve"> " " \* MERGEFORMAT </w:instrText>
     </w:r>
@@ -26749,7 +26893,7 @@
       <w:rPr>
         <w:noProof/>
       </w:rPr>
-      <w:instrText>4</w:instrText>
+      <w:instrText>11</w:instrText>
     </w:r>
     <w:r>
       <w:instrText xml:space="preserve"> </w:instrText>
@@ -26761,41 +26905,16 @@
       <w:instrText xml:space="preserve"> \* MERGEFORMAT </w:instrText>
     </w:r>
     <w:r>
-      <w:fldChar w:fldCharType="separate"/>
-    </w:r>
-    <w:r>
-      <w:rPr>
-        <w:noProof/>
-      </w:rPr>
-      <w:t xml:space="preserve">4 </w:t>
-    </w:r>
-    <w:r>
       <w:fldChar w:fldCharType="end"/>
     </w:r>
-    <w:r>
-      <w:fldChar w:fldCharType="begin"/>
-    </w:r>
-    <w:r>
-      <w:instrText xml:space="preserve"> STYLEREF "Überschri</w:instrText>
-    </w:r>
-    <w:r>
-      <w:instrText xml:space="preserve">ft 1" \* MERGEFORMAT </w:instrText>
-    </w:r>
-    <w:r>
-      <w:fldChar w:fldCharType="separate"/>
-    </w:r>
-    <w:r>
-      <w:rPr>
-        <w:noProof/>
-      </w:rPr>
-      <w:t>Building Block View</w:t>
-    </w:r>
-    <w:r>
-      <w:rPr>
-        <w:noProof/>
-      </w:rPr>
-      <w:fldChar w:fldCharType="end"/>
-    </w:r>
+    <w:fldSimple w:instr=" STYLEREF &quot;Überschrift 1&quot; \* MERGEFORMAT ">
+      <w:r>
+        <w:rPr>
+          <w:noProof/>
+        </w:rPr>
+        <w:t>List of Figures</w:t>
+      </w:r>
+    </w:fldSimple>
     <w:r>
       <w:tab/>
     </w:r>
@@ -26812,7 +26931,7 @@
       <w:rPr>
         <w:noProof/>
       </w:rPr>
-      <w:t>21</w:t>
+      <w:t>49</w:t>
     </w:r>
     <w:r>
       <w:fldChar w:fldCharType="end"/>
@@ -31515,7 +31634,7 @@
 </file>
 
 <file path=customXml/itemProps1.xml><?xml version="1.0" encoding="utf-8"?>
-<ds:datastoreItem xmlns:ds="http://schemas.openxmlformats.org/officeDocument/2006/customXml" ds:itemID="{8FDEDFE7-7310-42B3-A4AB-699C7CAFEC3E}">
+<ds:datastoreItem xmlns:ds="http://schemas.openxmlformats.org/officeDocument/2006/customXml" ds:itemID="{D68DA414-FD3F-4359-8217-5C2F7E45D171}">
   <ds:schemaRefs>
     <ds:schemaRef ds:uri="http://schemas.openxmlformats.org/officeDocument/2006/bibliography"/>
   </ds:schemaRefs>

</xml_diff>

<commit_message>
fixed broken text references
</commit_message>
<xml_diff>
--- a/docs/documentation/architecture/Architecture Documentation.docx
+++ b/docs/documentation/architecture/Architecture Documentation.docx
@@ -307,6 +307,8 @@
           <w:lang w:val="en-US"/>
         </w:rPr>
       </w:pPr>
+      <w:bookmarkStart w:id="0" w:name="_GoBack"/>
+      <w:bookmarkEnd w:id="0"/>
     </w:p>
     <w:p>
       <w:pPr>
@@ -702,8 +704,8 @@
           <w:lang w:val="en-US"/>
         </w:rPr>
       </w:pPr>
-      <w:bookmarkStart w:id="0" w:name="_Ref452465001"/>
-      <w:bookmarkStart w:id="1" w:name="_Toc452535931"/>
+      <w:bookmarkStart w:id="1" w:name="_Ref452465001"/>
+      <w:bookmarkStart w:id="2" w:name="_Toc452546639"/>
       <w:r>
         <w:rPr>
           <w:lang w:val="en-US"/>
@@ -711,8 +713,8 @@
         <w:lastRenderedPageBreak/>
         <w:t>Table of Contents</w:t>
       </w:r>
-      <w:bookmarkEnd w:id="0"/>
       <w:bookmarkEnd w:id="1"/>
+      <w:bookmarkEnd w:id="2"/>
     </w:p>
     <w:p>
       <w:pPr>
@@ -755,7 +757,7 @@
         <w:fldChar w:fldCharType="begin"/>
       </w:r>
       <w:r>
-        <w:instrText xml:space="preserve"> PAGEREF _Toc452535931 \h </w:instrText>
+        <w:instrText xml:space="preserve"> PAGEREF _Toc452546639 \h </w:instrText>
       </w:r>
       <w:r>
         <w:fldChar w:fldCharType="separate"/>
@@ -790,7 +792,7 @@
         <w:fldChar w:fldCharType="begin"/>
       </w:r>
       <w:r>
-        <w:instrText xml:space="preserve"> PAGEREF _Toc452535932 \h </w:instrText>
+        <w:instrText xml:space="preserve"> PAGEREF _Toc452546640 \h </w:instrText>
       </w:r>
       <w:r>
         <w:fldChar w:fldCharType="separate"/>
@@ -840,7 +842,7 @@
         <w:fldChar w:fldCharType="begin"/>
       </w:r>
       <w:r>
-        <w:instrText xml:space="preserve"> PAGEREF _Toc452535933 \h </w:instrText>
+        <w:instrText xml:space="preserve"> PAGEREF _Toc452546641 \h </w:instrText>
       </w:r>
       <w:r>
         <w:fldChar w:fldCharType="separate"/>
@@ -888,7 +890,7 @@
         <w:fldChar w:fldCharType="begin"/>
       </w:r>
       <w:r>
-        <w:instrText xml:space="preserve"> PAGEREF _Toc452535934 \h </w:instrText>
+        <w:instrText xml:space="preserve"> PAGEREF _Toc452546642 \h </w:instrText>
       </w:r>
       <w:r>
         <w:fldChar w:fldCharType="separate"/>
@@ -936,7 +938,7 @@
         <w:fldChar w:fldCharType="begin"/>
       </w:r>
       <w:r>
-        <w:instrText xml:space="preserve"> PAGEREF _Toc452535935 \h </w:instrText>
+        <w:instrText xml:space="preserve"> PAGEREF _Toc452546643 \h </w:instrText>
       </w:r>
       <w:r>
         <w:fldChar w:fldCharType="separate"/>
@@ -984,7 +986,7 @@
         <w:fldChar w:fldCharType="begin"/>
       </w:r>
       <w:r>
-        <w:instrText xml:space="preserve"> PAGEREF _Toc452535936 \h </w:instrText>
+        <w:instrText xml:space="preserve"> PAGEREF _Toc452546644 \h </w:instrText>
       </w:r>
       <w:r>
         <w:fldChar w:fldCharType="separate"/>
@@ -1032,7 +1034,7 @@
         <w:fldChar w:fldCharType="begin"/>
       </w:r>
       <w:r>
-        <w:instrText xml:space="preserve"> PAGEREF _Toc452535937 \h </w:instrText>
+        <w:instrText xml:space="preserve"> PAGEREF _Toc452546645 \h </w:instrText>
       </w:r>
       <w:r>
         <w:fldChar w:fldCharType="separate"/>
@@ -1080,7 +1082,7 @@
         <w:fldChar w:fldCharType="begin"/>
       </w:r>
       <w:r>
-        <w:instrText xml:space="preserve"> PAGEREF _Toc452535938 \h </w:instrText>
+        <w:instrText xml:space="preserve"> PAGEREF _Toc452546646 \h </w:instrText>
       </w:r>
       <w:r>
         <w:fldChar w:fldCharType="separate"/>
@@ -1130,7 +1132,7 @@
         <w:fldChar w:fldCharType="begin"/>
       </w:r>
       <w:r>
-        <w:instrText xml:space="preserve"> PAGEREF _Toc452535939 \h </w:instrText>
+        <w:instrText xml:space="preserve"> PAGEREF _Toc452546647 \h </w:instrText>
       </w:r>
       <w:r>
         <w:fldChar w:fldCharType="separate"/>
@@ -1178,7 +1180,7 @@
         <w:fldChar w:fldCharType="begin"/>
       </w:r>
       <w:r>
-        <w:instrText xml:space="preserve"> PAGEREF _Toc452535940 \h </w:instrText>
+        <w:instrText xml:space="preserve"> PAGEREF _Toc452546648 \h </w:instrText>
       </w:r>
       <w:r>
         <w:fldChar w:fldCharType="separate"/>
@@ -1226,7 +1228,7 @@
         <w:fldChar w:fldCharType="begin"/>
       </w:r>
       <w:r>
-        <w:instrText xml:space="preserve"> PAGEREF _Toc452535941 \h </w:instrText>
+        <w:instrText xml:space="preserve"> PAGEREF _Toc452546649 \h </w:instrText>
       </w:r>
       <w:r>
         <w:fldChar w:fldCharType="separate"/>
@@ -1276,7 +1278,7 @@
         <w:fldChar w:fldCharType="begin"/>
       </w:r>
       <w:r>
-        <w:instrText xml:space="preserve"> PAGEREF _Toc452535942 \h </w:instrText>
+        <w:instrText xml:space="preserve"> PAGEREF _Toc452546650 \h </w:instrText>
       </w:r>
       <w:r>
         <w:fldChar w:fldCharType="separate"/>
@@ -1326,7 +1328,7 @@
         <w:fldChar w:fldCharType="begin"/>
       </w:r>
       <w:r>
-        <w:instrText xml:space="preserve"> PAGEREF _Toc452535943 \h </w:instrText>
+        <w:instrText xml:space="preserve"> PAGEREF _Toc452546651 \h </w:instrText>
       </w:r>
       <w:r>
         <w:fldChar w:fldCharType="separate"/>
@@ -1374,7 +1376,7 @@
         <w:fldChar w:fldCharType="begin"/>
       </w:r>
       <w:r>
-        <w:instrText xml:space="preserve"> PAGEREF _Toc452535944 \h </w:instrText>
+        <w:instrText xml:space="preserve"> PAGEREF _Toc452546652 \h </w:instrText>
       </w:r>
       <w:r>
         <w:fldChar w:fldCharType="separate"/>
@@ -1422,7 +1424,7 @@
         <w:fldChar w:fldCharType="begin"/>
       </w:r>
       <w:r>
-        <w:instrText xml:space="preserve"> PAGEREF _Toc452535945 \h </w:instrText>
+        <w:instrText xml:space="preserve"> PAGEREF _Toc452546653 \h </w:instrText>
       </w:r>
       <w:r>
         <w:fldChar w:fldCharType="separate"/>
@@ -1470,7 +1472,7 @@
         <w:fldChar w:fldCharType="begin"/>
       </w:r>
       <w:r>
-        <w:instrText xml:space="preserve"> PAGEREF _Toc452535946 \h </w:instrText>
+        <w:instrText xml:space="preserve"> PAGEREF _Toc452546654 \h </w:instrText>
       </w:r>
       <w:r>
         <w:fldChar w:fldCharType="separate"/>
@@ -1520,7 +1522,7 @@
         <w:fldChar w:fldCharType="begin"/>
       </w:r>
       <w:r>
-        <w:instrText xml:space="preserve"> PAGEREF _Toc452535947 \h </w:instrText>
+        <w:instrText xml:space="preserve"> PAGEREF _Toc452546655 \h </w:instrText>
       </w:r>
       <w:r>
         <w:fldChar w:fldCharType="separate"/>
@@ -1568,7 +1570,7 @@
         <w:fldChar w:fldCharType="begin"/>
       </w:r>
       <w:r>
-        <w:instrText xml:space="preserve"> PAGEREF _Toc452535948 \h </w:instrText>
+        <w:instrText xml:space="preserve"> PAGEREF _Toc452546656 \h </w:instrText>
       </w:r>
       <w:r>
         <w:fldChar w:fldCharType="separate"/>
@@ -1616,7 +1618,7 @@
         <w:fldChar w:fldCharType="begin"/>
       </w:r>
       <w:r>
-        <w:instrText xml:space="preserve"> PAGEREF _Toc452535949 \h </w:instrText>
+        <w:instrText xml:space="preserve"> PAGEREF _Toc452546657 \h </w:instrText>
       </w:r>
       <w:r>
         <w:fldChar w:fldCharType="separate"/>
@@ -1664,7 +1666,7 @@
         <w:fldChar w:fldCharType="begin"/>
       </w:r>
       <w:r>
-        <w:instrText xml:space="preserve"> PAGEREF _Toc452535950 \h </w:instrText>
+        <w:instrText xml:space="preserve"> PAGEREF _Toc452546658 \h </w:instrText>
       </w:r>
       <w:r>
         <w:fldChar w:fldCharType="separate"/>
@@ -1714,7 +1716,7 @@
         <w:fldChar w:fldCharType="begin"/>
       </w:r>
       <w:r>
-        <w:instrText xml:space="preserve"> PAGEREF _Toc452535951 \h </w:instrText>
+        <w:instrText xml:space="preserve"> PAGEREF _Toc452546659 \h </w:instrText>
       </w:r>
       <w:r>
         <w:fldChar w:fldCharType="separate"/>
@@ -1764,7 +1766,7 @@
         <w:fldChar w:fldCharType="begin"/>
       </w:r>
       <w:r>
-        <w:instrText xml:space="preserve"> PAGEREF _Toc452535952 \h </w:instrText>
+        <w:instrText xml:space="preserve"> PAGEREF _Toc452546660 \h </w:instrText>
       </w:r>
       <w:r>
         <w:fldChar w:fldCharType="separate"/>
@@ -1812,7 +1814,7 @@
         <w:fldChar w:fldCharType="begin"/>
       </w:r>
       <w:r>
-        <w:instrText xml:space="preserve"> PAGEREF _Toc452535953 \h </w:instrText>
+        <w:instrText xml:space="preserve"> PAGEREF _Toc452546661 \h </w:instrText>
       </w:r>
       <w:r>
         <w:fldChar w:fldCharType="separate"/>
@@ -1860,7 +1862,7 @@
         <w:fldChar w:fldCharType="begin"/>
       </w:r>
       <w:r>
-        <w:instrText xml:space="preserve"> PAGEREF _Toc452535954 \h </w:instrText>
+        <w:instrText xml:space="preserve"> PAGEREF _Toc452546662 \h </w:instrText>
       </w:r>
       <w:r>
         <w:fldChar w:fldCharType="separate"/>
@@ -1910,7 +1912,7 @@
         <w:fldChar w:fldCharType="begin"/>
       </w:r>
       <w:r>
-        <w:instrText xml:space="preserve"> PAGEREF _Toc452535955 \h </w:instrText>
+        <w:instrText xml:space="preserve"> PAGEREF _Toc452546663 \h </w:instrText>
       </w:r>
       <w:r>
         <w:fldChar w:fldCharType="separate"/>
@@ -1958,7 +1960,7 @@
         <w:fldChar w:fldCharType="begin"/>
       </w:r>
       <w:r>
-        <w:instrText xml:space="preserve"> PAGEREF _Toc452535956 \h </w:instrText>
+        <w:instrText xml:space="preserve"> PAGEREF _Toc452546664 \h </w:instrText>
       </w:r>
       <w:r>
         <w:fldChar w:fldCharType="separate"/>
@@ -2006,7 +2008,7 @@
         <w:fldChar w:fldCharType="begin"/>
       </w:r>
       <w:r>
-        <w:instrText xml:space="preserve"> PAGEREF _Toc452535957 \h </w:instrText>
+        <w:instrText xml:space="preserve"> PAGEREF _Toc452546665 \h </w:instrText>
       </w:r>
       <w:r>
         <w:fldChar w:fldCharType="separate"/>
@@ -2054,7 +2056,7 @@
         <w:fldChar w:fldCharType="begin"/>
       </w:r>
       <w:r>
-        <w:instrText xml:space="preserve"> PAGEREF _Toc452535958 \h </w:instrText>
+        <w:instrText xml:space="preserve"> PAGEREF _Toc452546666 \h </w:instrText>
       </w:r>
       <w:r>
         <w:fldChar w:fldCharType="separate"/>
@@ -2102,7 +2104,7 @@
         <w:fldChar w:fldCharType="begin"/>
       </w:r>
       <w:r>
-        <w:instrText xml:space="preserve"> PAGEREF _Toc452535959 \h </w:instrText>
+        <w:instrText xml:space="preserve"> PAGEREF _Toc452546667 \h </w:instrText>
       </w:r>
       <w:r>
         <w:fldChar w:fldCharType="separate"/>
@@ -2150,7 +2152,7 @@
         <w:fldChar w:fldCharType="begin"/>
       </w:r>
       <w:r>
-        <w:instrText xml:space="preserve"> PAGEREF _Toc452535960 \h </w:instrText>
+        <w:instrText xml:space="preserve"> PAGEREF _Toc452546668 \h </w:instrText>
       </w:r>
       <w:r>
         <w:fldChar w:fldCharType="separate"/>
@@ -2198,7 +2200,7 @@
         <w:fldChar w:fldCharType="begin"/>
       </w:r>
       <w:r>
-        <w:instrText xml:space="preserve"> PAGEREF _Toc452535961 \h </w:instrText>
+        <w:instrText xml:space="preserve"> PAGEREF _Toc452546669 \h </w:instrText>
       </w:r>
       <w:r>
         <w:fldChar w:fldCharType="separate"/>
@@ -2247,7 +2249,7 @@
         <w:fldChar w:fldCharType="begin"/>
       </w:r>
       <w:r>
-        <w:instrText xml:space="preserve"> PAGEREF _Toc452535962 \h </w:instrText>
+        <w:instrText xml:space="preserve"> PAGEREF _Toc452546670 \h </w:instrText>
       </w:r>
       <w:r>
         <w:fldChar w:fldCharType="separate"/>
@@ -2297,7 +2299,7 @@
         <w:fldChar w:fldCharType="begin"/>
       </w:r>
       <w:r>
-        <w:instrText xml:space="preserve"> PAGEREF _Toc452535963 \h </w:instrText>
+        <w:instrText xml:space="preserve"> PAGEREF _Toc452546671 \h </w:instrText>
       </w:r>
       <w:r>
         <w:fldChar w:fldCharType="separate"/>
@@ -2345,7 +2347,7 @@
         <w:fldChar w:fldCharType="begin"/>
       </w:r>
       <w:r>
-        <w:instrText xml:space="preserve"> PAGEREF _Toc452535964 \h </w:instrText>
+        <w:instrText xml:space="preserve"> PAGEREF _Toc452546672 \h </w:instrText>
       </w:r>
       <w:r>
         <w:fldChar w:fldCharType="separate"/>
@@ -2393,7 +2395,7 @@
         <w:fldChar w:fldCharType="begin"/>
       </w:r>
       <w:r>
-        <w:instrText xml:space="preserve"> PAGEREF _Toc452535965 \h </w:instrText>
+        <w:instrText xml:space="preserve"> PAGEREF _Toc452546673 \h </w:instrText>
       </w:r>
       <w:r>
         <w:fldChar w:fldCharType="separate"/>
@@ -2443,7 +2445,7 @@
         <w:fldChar w:fldCharType="begin"/>
       </w:r>
       <w:r>
-        <w:instrText xml:space="preserve"> PAGEREF _Toc452535966 \h </w:instrText>
+        <w:instrText xml:space="preserve"> PAGEREF _Toc452546674 \h </w:instrText>
       </w:r>
       <w:r>
         <w:fldChar w:fldCharType="separate"/>
@@ -2493,7 +2495,7 @@
         <w:fldChar w:fldCharType="begin"/>
       </w:r>
       <w:r>
-        <w:instrText xml:space="preserve"> PAGEREF _Toc452535967 \h </w:instrText>
+        <w:instrText xml:space="preserve"> PAGEREF _Toc452546675 \h </w:instrText>
       </w:r>
       <w:r>
         <w:fldChar w:fldCharType="separate"/>
@@ -2528,7 +2530,7 @@
         <w:fldChar w:fldCharType="begin"/>
       </w:r>
       <w:r>
-        <w:instrText xml:space="preserve"> PAGEREF _Toc452535968 \h </w:instrText>
+        <w:instrText xml:space="preserve"> PAGEREF _Toc452546676 \h </w:instrText>
       </w:r>
       <w:r>
         <w:fldChar w:fldCharType="separate"/>
@@ -2563,7 +2565,7 @@
         <w:fldChar w:fldCharType="begin"/>
       </w:r>
       <w:r>
-        <w:instrText xml:space="preserve"> PAGEREF _Toc452535969 \h </w:instrText>
+        <w:instrText xml:space="preserve"> PAGEREF _Toc452546677 \h </w:instrText>
       </w:r>
       <w:r>
         <w:fldChar w:fldCharType="separate"/>
@@ -2598,7 +2600,7 @@
         <w:fldChar w:fldCharType="begin"/>
       </w:r>
       <w:r>
-        <w:instrText xml:space="preserve"> PAGEREF _Toc452535970 \h </w:instrText>
+        <w:instrText xml:space="preserve"> PAGEREF _Toc452546678 \h </w:instrText>
       </w:r>
       <w:r>
         <w:fldChar w:fldCharType="separate"/>
@@ -2633,7 +2635,7 @@
         <w:fldChar w:fldCharType="begin"/>
       </w:r>
       <w:r>
-        <w:instrText xml:space="preserve"> PAGEREF _Toc452535971 \h </w:instrText>
+        <w:instrText xml:space="preserve"> PAGEREF _Toc452546679 \h </w:instrText>
       </w:r>
       <w:r>
         <w:fldChar w:fldCharType="separate"/>
@@ -2667,14 +2669,14 @@
         <w:lastRenderedPageBreak/>
         <w:fldChar w:fldCharType="end"/>
       </w:r>
-      <w:bookmarkStart w:id="2" w:name="_Toc452535932"/>
+      <w:bookmarkStart w:id="3" w:name="_Toc452546640"/>
       <w:r>
         <w:rPr>
           <w:lang w:val="en-US"/>
         </w:rPr>
         <w:t>Preface</w:t>
       </w:r>
-      <w:bookmarkEnd w:id="2"/>
+      <w:bookmarkEnd w:id="3"/>
     </w:p>
     <w:p>
       <w:pPr>
@@ -2910,7 +2912,7 @@
           <w:lang w:val="en-US"/>
         </w:rPr>
       </w:pPr>
-      <w:bookmarkStart w:id="3" w:name="_Toc452535933"/>
+      <w:bookmarkStart w:id="4" w:name="_Toc452546641"/>
       <w:r>
         <w:rPr>
           <w:lang w:val="en-US"/>
@@ -2918,7 +2920,7 @@
         <w:lastRenderedPageBreak/>
         <w:t>Introduction and Goals</w:t>
       </w:r>
-      <w:bookmarkEnd w:id="3"/>
+      <w:bookmarkEnd w:id="4"/>
     </w:p>
     <w:p>
       <w:pPr>
@@ -3025,14 +3027,14 @@
           <w:lang w:val="en-US"/>
         </w:rPr>
       </w:pPr>
-      <w:bookmarkStart w:id="4" w:name="_Toc452535934"/>
+      <w:bookmarkStart w:id="5" w:name="_Toc452546642"/>
       <w:r>
         <w:rPr>
           <w:lang w:val="en-US"/>
         </w:rPr>
         <w:t>Key Functionality</w:t>
       </w:r>
-      <w:bookmarkEnd w:id="4"/>
+      <w:bookmarkEnd w:id="5"/>
     </w:p>
     <w:p>
       <w:pPr>
@@ -3156,7 +3158,7 @@
                                 <w:lang w:val="en-US"/>
                               </w:rPr>
                             </w:pPr>
-                            <w:bookmarkStart w:id="5" w:name="_Toc452535972"/>
+                            <w:bookmarkStart w:id="6" w:name="_Toc452535972"/>
                             <w:r>
                               <w:rPr>
                                 <w:lang w:val="en-US"/>
@@ -3209,7 +3211,7 @@
                               </w:rPr>
                               <w:t>ase platform</w:t>
                             </w:r>
-                            <w:bookmarkEnd w:id="5"/>
+                            <w:bookmarkEnd w:id="6"/>
                           </w:p>
                         </w:txbxContent>
                       </wps:txbx>
@@ -3230,7 +3232,11 @@
           </mc:Choice>
           <mc:Fallback>
             <w:pict>
-              <v:shape w14:anchorId="607CA4BC" id="Textfeld 16" o:spid="_x0000_s1028" type="#_x0000_t202" style="position:absolute;left:0;text-align:left;margin-left:-.25pt;margin-top:328.2pt;width:425.15pt;height:47.25pt;z-index:251683840;visibility:visible;mso-wrap-style:square;mso-height-percent:0;mso-wrap-distance-left:9pt;mso-wrap-distance-top:0;mso-wrap-distance-right:9pt;mso-wrap-distance-bottom:0;mso-position-horizontal:absolute;mso-position-horizontal-relative:text;mso-position-vertical:absolute;mso-position-vertical-relative:text;mso-height-percent:0;mso-height-relative:margin;v-text-anchor:top" o:gfxdata="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" stroked="f">
+              <v:shapetype w14:anchorId="607CA4BC" id="_x0000_t202" coordsize="21600,21600" o:spt="202" path="m,l,21600r21600,l21600,xe">
+                <v:stroke joinstyle="miter"/>
+                <v:path gradientshapeok="t" o:connecttype="rect"/>
+              </v:shapetype>
+              <v:shape id="Textfeld 16" o:spid="_x0000_s1028" type="#_x0000_t202" style="position:absolute;left:0;text-align:left;margin-left:-.25pt;margin-top:328.2pt;width:425.15pt;height:47.25pt;z-index:251683840;visibility:visible;mso-wrap-style:square;mso-height-percent:0;mso-wrap-distance-left:9pt;mso-wrap-distance-top:0;mso-wrap-distance-right:9pt;mso-wrap-distance-bottom:0;mso-position-horizontal:absolute;mso-position-horizontal-relative:text;mso-position-vertical:absolute;mso-position-vertical-relative:text;mso-height-percent:0;mso-height-relative:margin;v-text-anchor:top" o:gfxdata="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" stroked="f">
                 <v:textbox inset="0,0,0,0">
                   <w:txbxContent>
                     <w:p>
@@ -3344,7 +3350,7 @@
           <w:lang w:val="en-US"/>
         </w:rPr>
       </w:pPr>
-      <w:bookmarkStart w:id="6" w:name="_Toc452535935"/>
+      <w:bookmarkStart w:id="8" w:name="_Toc452546643"/>
       <w:r>
         <w:rPr>
           <w:lang w:val="en-US"/>
@@ -3352,7 +3358,7 @@
         <w:lastRenderedPageBreak/>
         <w:t>Quality Goals</w:t>
       </w:r>
-      <w:bookmarkEnd w:id="6"/>
+      <w:bookmarkEnd w:id="8"/>
     </w:p>
     <w:p>
       <w:pPr>
@@ -3461,7 +3467,8 @@
           <w:lang w:val="en-US"/>
         </w:rPr>
       </w:pPr>
-      <w:bookmarkStart w:id="7" w:name="_Toc452535936"/>
+      <w:bookmarkStart w:id="9" w:name="_Toc452546644"/>
+      <w:bookmarkStart w:id="10" w:name="_Ref452547251"/>
       <w:r>
         <w:rPr>
           <w:lang w:val="en-US"/>
@@ -3474,7 +3481,8 @@
         </w:rPr>
         <w:t>s</w:t>
       </w:r>
-      <w:bookmarkEnd w:id="7"/>
+      <w:bookmarkEnd w:id="9"/>
+      <w:bookmarkEnd w:id="10"/>
     </w:p>
     <w:p>
       <w:pPr>
@@ -3696,9 +3704,9 @@
           <w:lang w:val="en-US"/>
         </w:rPr>
       </w:pPr>
-      <w:bookmarkStart w:id="8" w:name="_Ref452465026"/>
-      <w:bookmarkStart w:id="9" w:name="_Ref452465054"/>
-      <w:bookmarkStart w:id="10" w:name="_Toc452535937"/>
+      <w:bookmarkStart w:id="11" w:name="_Ref452465026"/>
+      <w:bookmarkStart w:id="12" w:name="_Ref452465054"/>
+      <w:bookmarkStart w:id="13" w:name="_Toc452546645"/>
       <w:r>
         <w:rPr>
           <w:lang w:val="en-US"/>
@@ -3706,9 +3714,9 @@
         <w:lastRenderedPageBreak/>
         <w:t>Architecture Drivers</w:t>
       </w:r>
-      <w:bookmarkEnd w:id="8"/>
-      <w:bookmarkEnd w:id="9"/>
-      <w:bookmarkEnd w:id="10"/>
+      <w:bookmarkEnd w:id="11"/>
+      <w:bookmarkEnd w:id="12"/>
+      <w:bookmarkEnd w:id="13"/>
     </w:p>
     <w:p>
       <w:pPr>
@@ -4162,7 +4170,7 @@
           <w:lang w:val="en-US"/>
         </w:rPr>
       </w:pPr>
-      <w:bookmarkStart w:id="11" w:name="_Toc452535995"/>
+      <w:bookmarkStart w:id="14" w:name="_Toc452535995"/>
       <w:r>
         <w:t xml:space="preserve">Table </w:t>
       </w:r>
@@ -4190,12 +4198,12 @@
       <w:r>
         <w:t xml:space="preserve">: </w:t>
       </w:r>
-      <w:bookmarkStart w:id="12" w:name="_Ref451948852"/>
+      <w:bookmarkStart w:id="15" w:name="_Ref451948852"/>
       <w:r>
         <w:t>AD-01-Search</w:t>
       </w:r>
-      <w:bookmarkEnd w:id="11"/>
-      <w:bookmarkEnd w:id="12"/>
+      <w:bookmarkEnd w:id="14"/>
+      <w:bookmarkEnd w:id="15"/>
     </w:p>
     <w:tbl>
       <w:tblPr>
@@ -4619,7 +4627,7 @@
         <w:pStyle w:val="Beschriftung"/>
         <w:jc w:val="center"/>
       </w:pPr>
-      <w:bookmarkStart w:id="13" w:name="_Toc452535996"/>
+      <w:bookmarkStart w:id="16" w:name="_Toc452535996"/>
       <w:r>
         <w:t xml:space="preserve">Table </w:t>
       </w:r>
@@ -4647,12 +4655,12 @@
       <w:r>
         <w:t xml:space="preserve">: </w:t>
       </w:r>
-      <w:bookmarkStart w:id="14" w:name="_Ref452124700"/>
+      <w:bookmarkStart w:id="17" w:name="_Ref452124700"/>
       <w:r>
         <w:t>AD-02-Usability</w:t>
       </w:r>
-      <w:bookmarkEnd w:id="13"/>
-      <w:bookmarkEnd w:id="14"/>
+      <w:bookmarkEnd w:id="16"/>
+      <w:bookmarkEnd w:id="17"/>
     </w:p>
     <w:tbl>
       <w:tblPr>
@@ -5100,7 +5108,7 @@
           <w:lang w:val="en-US"/>
         </w:rPr>
       </w:pPr>
-      <w:bookmarkStart w:id="15" w:name="_Toc452535997"/>
+      <w:bookmarkStart w:id="18" w:name="_Toc452535997"/>
       <w:r>
         <w:t xml:space="preserve">Table </w:t>
       </w:r>
@@ -5128,12 +5136,12 @@
       <w:r>
         <w:t xml:space="preserve">: </w:t>
       </w:r>
-      <w:bookmarkStart w:id="16" w:name="_Ref451948858"/>
+      <w:bookmarkStart w:id="19" w:name="_Ref451948858"/>
       <w:r>
         <w:t>AD-03-Generic</w:t>
       </w:r>
-      <w:bookmarkEnd w:id="15"/>
-      <w:bookmarkEnd w:id="16"/>
+      <w:bookmarkEnd w:id="18"/>
+      <w:bookmarkEnd w:id="19"/>
     </w:p>
     <w:tbl>
       <w:tblPr>
@@ -5557,7 +5565,7 @@
         <w:pStyle w:val="Beschriftung"/>
         <w:jc w:val="center"/>
       </w:pPr>
-      <w:bookmarkStart w:id="17" w:name="_Toc452535998"/>
+      <w:bookmarkStart w:id="20" w:name="_Toc452535998"/>
       <w:r>
         <w:t xml:space="preserve">Table </w:t>
       </w:r>
@@ -5585,12 +5593,12 @@
       <w:r>
         <w:t xml:space="preserve">: </w:t>
       </w:r>
-      <w:bookmarkStart w:id="18" w:name="_Ref451931872"/>
+      <w:bookmarkStart w:id="21" w:name="_Ref451931872"/>
       <w:r>
         <w:t>AD-04-Testability</w:t>
       </w:r>
-      <w:bookmarkEnd w:id="17"/>
-      <w:bookmarkEnd w:id="18"/>
+      <w:bookmarkEnd w:id="20"/>
+      <w:bookmarkEnd w:id="21"/>
     </w:p>
     <w:p/>
     <w:tbl>
@@ -6052,8 +6060,8 @@
         <w:pStyle w:val="Beschriftung"/>
         <w:jc w:val="center"/>
       </w:pPr>
-      <w:bookmarkStart w:id="19" w:name="_Ref451931813"/>
-      <w:bookmarkStart w:id="20" w:name="_Toc452535999"/>
+      <w:bookmarkStart w:id="22" w:name="_Ref451931813"/>
+      <w:bookmarkStart w:id="23" w:name="_Toc452535999"/>
       <w:r>
         <w:t xml:space="preserve">Table </w:t>
       </w:r>
@@ -6081,13 +6089,13 @@
       <w:r>
         <w:t xml:space="preserve">: </w:t>
       </w:r>
-      <w:bookmarkStart w:id="21" w:name="_Ref451931821"/>
+      <w:bookmarkStart w:id="24" w:name="_Ref451931821"/>
       <w:r>
         <w:t>AD-05-Persistence</w:t>
       </w:r>
-      <w:bookmarkEnd w:id="19"/>
-      <w:bookmarkEnd w:id="20"/>
-      <w:bookmarkEnd w:id="21"/>
+      <w:bookmarkEnd w:id="22"/>
+      <w:bookmarkEnd w:id="23"/>
+      <w:bookmarkEnd w:id="24"/>
     </w:p>
     <w:p>
       <w:pPr>
@@ -6525,7 +6533,7 @@
         <w:pStyle w:val="Beschriftung"/>
         <w:jc w:val="center"/>
       </w:pPr>
-      <w:bookmarkStart w:id="22" w:name="_Toc452536000"/>
+      <w:bookmarkStart w:id="25" w:name="_Toc452536000"/>
       <w:r>
         <w:t xml:space="preserve">Table </w:t>
       </w:r>
@@ -6551,9 +6559,14 @@
         <w:fldChar w:fldCharType="end"/>
       </w:r>
       <w:r>
-        <w:t>: AD-06-Mobile</w:t>
-      </w:r>
-      <w:bookmarkEnd w:id="22"/>
+        <w:t xml:space="preserve">: </w:t>
+      </w:r>
+      <w:bookmarkStart w:id="26" w:name="_Ref452547124"/>
+      <w:r>
+        <w:t>AD-06-Mobile</w:t>
+      </w:r>
+      <w:bookmarkEnd w:id="25"/>
+      <w:bookmarkEnd w:id="26"/>
     </w:p>
     <w:p/>
     <w:tbl>
@@ -6982,7 +6995,7 @@
           <w:lang w:val="en-US"/>
         </w:rPr>
       </w:pPr>
-      <w:bookmarkStart w:id="23" w:name="_Toc452536001"/>
+      <w:bookmarkStart w:id="27" w:name="_Toc452536001"/>
       <w:r>
         <w:t xml:space="preserve">Table </w:t>
       </w:r>
@@ -7008,9 +7021,14 @@
         <w:fldChar w:fldCharType="end"/>
       </w:r>
       <w:r>
-        <w:t>: AD-07-Scalability</w:t>
-      </w:r>
-      <w:bookmarkEnd w:id="23"/>
+        <w:t xml:space="preserve">: </w:t>
+      </w:r>
+      <w:bookmarkStart w:id="28" w:name="_Ref452547212"/>
+      <w:r>
+        <w:t>AD-07-Scalability</w:t>
+      </w:r>
+      <w:bookmarkEnd w:id="27"/>
+      <w:bookmarkEnd w:id="28"/>
     </w:p>
     <w:tbl>
       <w:tblPr>
@@ -7461,7 +7479,7 @@
           <w:lang w:val="en-US"/>
         </w:rPr>
       </w:pPr>
-      <w:bookmarkStart w:id="24" w:name="_Toc452536002"/>
+      <w:bookmarkStart w:id="29" w:name="_Toc452536002"/>
       <w:r>
         <w:t xml:space="preserve">Table </w:t>
       </w:r>
@@ -7487,9 +7505,14 @@
         <w:fldChar w:fldCharType="end"/>
       </w:r>
       <w:r>
-        <w:t>: AD-08-Integration</w:t>
-      </w:r>
-      <w:bookmarkEnd w:id="24"/>
+        <w:t xml:space="preserve">: </w:t>
+      </w:r>
+      <w:bookmarkStart w:id="30" w:name="_Ref452547178"/>
+      <w:r>
+        <w:t>AD-08-Integration</w:t>
+      </w:r>
+      <w:bookmarkEnd w:id="29"/>
+      <w:bookmarkEnd w:id="30"/>
     </w:p>
     <w:p>
       <w:pPr>
@@ -7498,8 +7521,8 @@
           <w:lang w:val="en-US"/>
         </w:rPr>
       </w:pPr>
-      <w:bookmarkStart w:id="25" w:name="_Ref452465063"/>
-      <w:bookmarkStart w:id="26" w:name="_Toc452535938"/>
+      <w:bookmarkStart w:id="31" w:name="_Ref452465063"/>
+      <w:bookmarkStart w:id="32" w:name="_Toc452546646"/>
       <w:r>
         <w:rPr>
           <w:lang w:val="en-US"/>
@@ -7507,8 +7530,8 @@
         <w:lastRenderedPageBreak/>
         <w:t>Non Drivers</w:t>
       </w:r>
-      <w:bookmarkEnd w:id="25"/>
-      <w:bookmarkEnd w:id="26"/>
+      <w:bookmarkEnd w:id="31"/>
+      <w:bookmarkEnd w:id="32"/>
     </w:p>
     <w:p>
       <w:pPr>
@@ -7665,7 +7688,7 @@
           <w:lang w:val="en-US"/>
         </w:rPr>
       </w:pPr>
-      <w:bookmarkStart w:id="27" w:name="_Toc452535939"/>
+      <w:bookmarkStart w:id="33" w:name="_Toc452546647"/>
       <w:r>
         <w:rPr>
           <w:lang w:val="en-US"/>
@@ -7679,7 +7702,7 @@
         </w:rPr>
         <w:t xml:space="preserve"> Constraints</w:t>
       </w:r>
-      <w:bookmarkEnd w:id="27"/>
+      <w:bookmarkEnd w:id="33"/>
     </w:p>
     <w:p>
       <w:pPr>
@@ -7701,14 +7724,14 @@
           <w:lang w:val="en-US"/>
         </w:rPr>
       </w:pPr>
-      <w:bookmarkStart w:id="28" w:name="_Toc452535940"/>
+      <w:bookmarkStart w:id="34" w:name="_Toc452546648"/>
       <w:r>
         <w:rPr>
           <w:lang w:val="en-US"/>
         </w:rPr>
         <w:t>Technical Constraints</w:t>
       </w:r>
-      <w:bookmarkEnd w:id="28"/>
+      <w:bookmarkEnd w:id="34"/>
     </w:p>
     <w:p>
       <w:pPr>
@@ -7839,14 +7862,14 @@
           <w:lang w:val="en-US"/>
         </w:rPr>
       </w:pPr>
-      <w:bookmarkStart w:id="29" w:name="_Toc452535941"/>
+      <w:bookmarkStart w:id="35" w:name="_Toc452546649"/>
       <w:r>
         <w:rPr>
           <w:lang w:val="en-US"/>
         </w:rPr>
         <w:t>Organizational Constraints</w:t>
       </w:r>
-      <w:bookmarkEnd w:id="29"/>
+      <w:bookmarkEnd w:id="35"/>
     </w:p>
     <w:p>
       <w:pPr>
@@ -7966,7 +7989,6 @@
         </w:rPr>
       </w:pPr>
     </w:p>
-    <w:bookmarkStart w:id="30" w:name="_Toc452535942"/>
     <w:p>
       <w:pPr>
         <w:pStyle w:val="berschrift1"/>
@@ -7974,6 +7996,7 @@
           <w:lang w:val="en-US"/>
         </w:rPr>
       </w:pPr>
+      <w:bookmarkStart w:id="36" w:name="_Toc452546650"/>
       <w:r>
         <w:rPr>
           <w:noProof/>
@@ -8029,7 +8052,7 @@
                                 <w:lang w:val="en-US"/>
                               </w:rPr>
                             </w:pPr>
-                            <w:bookmarkStart w:id="31" w:name="_Toc452535973"/>
+                            <w:bookmarkStart w:id="37" w:name="_Toc452535973"/>
                             <w:r>
                               <w:rPr>
                                 <w:lang w:val="en-US"/>
@@ -8073,7 +8096,7 @@
                               </w:rPr>
                               <w:t>: context diagram</w:t>
                             </w:r>
-                            <w:bookmarkEnd w:id="31"/>
+                            <w:bookmarkEnd w:id="37"/>
                           </w:p>
                         </w:txbxContent>
                       </wps:txbx>
@@ -8109,7 +8132,7 @@
                           <w:lang w:val="en-US"/>
                         </w:rPr>
                       </w:pPr>
-                      <w:bookmarkStart w:id="34" w:name="_Toc452535973"/>
+                      <w:bookmarkStart w:id="38" w:name="_Toc452535973"/>
                       <w:r>
                         <w:rPr>
                           <w:lang w:val="en-US"/>
@@ -8153,7 +8176,7 @@
                         </w:rPr>
                         <w:t>: context diagram</w:t>
                       </w:r>
-                      <w:bookmarkEnd w:id="34"/>
+                      <w:bookmarkEnd w:id="38"/>
                     </w:p>
                   </w:txbxContent>
                 </v:textbox>
@@ -8223,7 +8246,7 @@
         </w:rPr>
         <w:t>System Scope and Context</w:t>
       </w:r>
-      <w:bookmarkEnd w:id="30"/>
+      <w:bookmarkEnd w:id="36"/>
     </w:p>
     <w:p>
       <w:pPr>
@@ -8276,7 +8299,7 @@
           <w:lang w:val="en-US"/>
         </w:rPr>
       </w:pPr>
-      <w:bookmarkStart w:id="32" w:name="_Toc452535943"/>
+      <w:bookmarkStart w:id="39" w:name="_Toc452546651"/>
       <w:r>
         <w:rPr>
           <w:lang w:val="en-US"/>
@@ -8284,7 +8307,7 @@
         <w:lastRenderedPageBreak/>
         <w:t>Building Block View</w:t>
       </w:r>
-      <w:bookmarkEnd w:id="32"/>
+      <w:bookmarkEnd w:id="39"/>
     </w:p>
     <w:p>
       <w:pPr>
@@ -8321,14 +8344,14 @@
           <w:lang w:val="en-US"/>
         </w:rPr>
       </w:pPr>
-      <w:bookmarkStart w:id="33" w:name="_Toc452535944"/>
+      <w:bookmarkStart w:id="40" w:name="_Toc452546652"/>
       <w:r>
         <w:rPr>
           <w:lang w:val="en-US"/>
         </w:rPr>
         <w:t>Level 1</w:t>
       </w:r>
-      <w:bookmarkEnd w:id="33"/>
+      <w:bookmarkEnd w:id="40"/>
     </w:p>
     <w:p>
       <w:pPr>
@@ -8387,7 +8410,7 @@
                                 <w:lang w:val="en-US"/>
                               </w:rPr>
                             </w:pPr>
-                            <w:bookmarkStart w:id="34" w:name="_Toc452535974"/>
+                            <w:bookmarkStart w:id="41" w:name="_Toc452535974"/>
                             <w:r>
                               <w:rPr>
                                 <w:lang w:val="en-US"/>
@@ -8443,7 +8466,7 @@
                               </w:rPr>
                               <w:t xml:space="preserve"> level 1</w:t>
                             </w:r>
-                            <w:bookmarkEnd w:id="34"/>
+                            <w:bookmarkEnd w:id="41"/>
                           </w:p>
                         </w:txbxContent>
                       </wps:txbx>
@@ -8476,7 +8499,7 @@
                           <w:lang w:val="en-US"/>
                         </w:rPr>
                       </w:pPr>
-                      <w:bookmarkStart w:id="38" w:name="_Toc452535974"/>
+                      <w:bookmarkStart w:id="42" w:name="_Toc452535974"/>
                       <w:r>
                         <w:rPr>
                           <w:lang w:val="en-US"/>
@@ -8532,7 +8555,7 @@
                         </w:rPr>
                         <w:t xml:space="preserve"> level 1</w:t>
                       </w:r>
-                      <w:bookmarkEnd w:id="38"/>
+                      <w:bookmarkEnd w:id="42"/>
                     </w:p>
                   </w:txbxContent>
                 </v:textbox>
@@ -8624,14 +8647,14 @@
           <w:lang w:val="en-US"/>
         </w:rPr>
       </w:pPr>
-      <w:bookmarkStart w:id="35" w:name="_Ref452124796"/>
+      <w:bookmarkStart w:id="43" w:name="_Ref452124796"/>
       <w:r>
         <w:rPr>
           <w:lang w:val="en-US"/>
         </w:rPr>
         <w:t>Frontend</w:t>
       </w:r>
-      <w:bookmarkEnd w:id="35"/>
+      <w:bookmarkEnd w:id="43"/>
     </w:p>
     <w:p>
       <w:pPr>
@@ -8800,24 +8823,24 @@
           <w:lang w:val="en-US"/>
         </w:rPr>
       </w:pPr>
-      <w:bookmarkStart w:id="36" w:name="_Toc452535945"/>
+      <w:bookmarkStart w:id="44" w:name="_Toc452546653"/>
       <w:r>
         <w:rPr>
           <w:lang w:val="en-US"/>
         </w:rPr>
         <w:t>Level 2</w:t>
       </w:r>
-      <w:bookmarkEnd w:id="36"/>
-    </w:p>
-    <w:p>
-      <w:pPr>
-        <w:rPr>
-          <w:lang w:val="en-US"/>
-        </w:rPr>
-      </w:pPr>
-      <w:bookmarkStart w:id="37" w:name="_Ref452124832"/>
-      <w:bookmarkStart w:id="38" w:name="_Ref452124915"/>
-      <w:bookmarkStart w:id="39" w:name="_Ref452124917"/>
+      <w:bookmarkEnd w:id="44"/>
+    </w:p>
+    <w:p>
+      <w:pPr>
+        <w:rPr>
+          <w:lang w:val="en-US"/>
+        </w:rPr>
+      </w:pPr>
+      <w:bookmarkStart w:id="45" w:name="_Ref452124832"/>
+      <w:bookmarkStart w:id="46" w:name="_Ref452124915"/>
+      <w:bookmarkStart w:id="47" w:name="_Ref452124917"/>
       <w:r>
         <w:rPr>
           <w:lang w:val="en-US"/>
@@ -8838,7 +8861,6 @@
         <w:t>At first a component diagram will illustrate the white box view of both basic level 1 components in order to present the big picture of the main parts of the system. Afterwards the white box view for each level 1 component is going to be explained. Furthermore the complete technology stack will be presented and related to level 1 and level 2 components.</w:t>
       </w:r>
     </w:p>
-    <w:bookmarkStart w:id="40" w:name="_Ref452534390"/>
     <w:p>
       <w:pPr>
         <w:pStyle w:val="berschrift3"/>
@@ -8846,6 +8868,7 @@
           <w:lang w:val="en-US"/>
         </w:rPr>
       </w:pPr>
+      <w:bookmarkStart w:id="48" w:name="_Ref452534390"/>
       <w:r>
         <w:rPr>
           <w:noProof/>
@@ -8898,8 +8921,8 @@
                                 <w:lang w:val="en-US"/>
                               </w:rPr>
                             </w:pPr>
-                            <w:bookmarkStart w:id="41" w:name="_Ref452126411"/>
-                            <w:bookmarkStart w:id="42" w:name="_Toc452535975"/>
+                            <w:bookmarkStart w:id="49" w:name="_Ref452126411"/>
+                            <w:bookmarkStart w:id="50" w:name="_Toc452535975"/>
                             <w:r>
                               <w:rPr>
                                 <w:lang w:val="en-US"/>
@@ -8928,7 +8951,7 @@
                             <w:r>
                               <w:fldChar w:fldCharType="end"/>
                             </w:r>
-                            <w:bookmarkEnd w:id="41"/>
+                            <w:bookmarkEnd w:id="49"/>
                             <w:r>
                               <w:rPr>
                                 <w:lang w:val="en-US"/>
@@ -8942,7 +8965,7 @@
                               </w:rPr>
                               <w:t xml:space="preserve"> level 2</w:t>
                             </w:r>
-                            <w:bookmarkEnd w:id="42"/>
+                            <w:bookmarkEnd w:id="50"/>
                           </w:p>
                         </w:txbxContent>
                       </wps:txbx>
@@ -8972,8 +8995,8 @@
                           <w:lang w:val="en-US"/>
                         </w:rPr>
                       </w:pPr>
-                      <w:bookmarkStart w:id="47" w:name="_Ref452126411"/>
-                      <w:bookmarkStart w:id="48" w:name="_Toc452535975"/>
+                      <w:bookmarkStart w:id="51" w:name="_Ref452126411"/>
+                      <w:bookmarkStart w:id="52" w:name="_Toc452535975"/>
                       <w:r>
                         <w:rPr>
                           <w:lang w:val="en-US"/>
@@ -9002,7 +9025,7 @@
                       <w:r>
                         <w:fldChar w:fldCharType="end"/>
                       </w:r>
-                      <w:bookmarkEnd w:id="47"/>
+                      <w:bookmarkEnd w:id="51"/>
                       <w:r>
                         <w:rPr>
                           <w:lang w:val="en-US"/>
@@ -9016,7 +9039,7 @@
                         </w:rPr>
                         <w:t xml:space="preserve"> level 2</w:t>
                       </w:r>
-                      <w:bookmarkEnd w:id="48"/>
+                      <w:bookmarkEnd w:id="52"/>
                     </w:p>
                   </w:txbxContent>
                 </v:textbox>
@@ -9099,10 +9122,10 @@
         </w:rPr>
         <w:t>Frontend</w:t>
       </w:r>
-      <w:bookmarkEnd w:id="37"/>
-      <w:bookmarkEnd w:id="38"/>
-      <w:bookmarkEnd w:id="39"/>
-      <w:bookmarkEnd w:id="40"/>
+      <w:bookmarkEnd w:id="45"/>
+      <w:bookmarkEnd w:id="46"/>
+      <w:bookmarkEnd w:id="47"/>
+      <w:bookmarkEnd w:id="48"/>
     </w:p>
     <w:p>
       <w:pPr>
@@ -9230,14 +9253,18 @@
           <w:lang w:val="en-US"/>
         </w:rPr>
       </w:pPr>
-      <w:bookmarkStart w:id="43" w:name="_Toc452055188"/>
+      <w:bookmarkStart w:id="53" w:name="_Toc452055188"/>
+      <w:bookmarkStart w:id="54" w:name="_Ref452546936"/>
+      <w:bookmarkStart w:id="55" w:name="_Ref452546942"/>
       <w:r>
         <w:rPr>
           <w:lang w:val="en-US"/>
         </w:rPr>
         <w:t>Backend</w:t>
       </w:r>
-      <w:bookmarkEnd w:id="43"/>
+      <w:bookmarkEnd w:id="53"/>
+      <w:bookmarkEnd w:id="54"/>
+      <w:bookmarkEnd w:id="55"/>
     </w:p>
     <w:p>
       <w:pPr>
@@ -9259,14 +9286,14 @@
           <w:lang w:val="en-US"/>
         </w:rPr>
       </w:pPr>
-      <w:bookmarkStart w:id="44" w:name="_Ref452534522"/>
+      <w:bookmarkStart w:id="56" w:name="_Ref452534522"/>
       <w:r>
         <w:rPr>
           <w:lang w:val="en-US"/>
         </w:rPr>
         <w:t>Dynamic Webserver</w:t>
       </w:r>
-      <w:bookmarkEnd w:id="44"/>
+      <w:bookmarkEnd w:id="56"/>
     </w:p>
     <w:p>
       <w:pPr>
@@ -9561,7 +9588,7 @@
           <w:lang w:val="en-US"/>
         </w:rPr>
       </w:pPr>
-      <w:bookmarkStart w:id="45" w:name="_Ref452534546"/>
+      <w:bookmarkStart w:id="57" w:name="_Ref452534546"/>
       <w:r>
         <w:rPr>
           <w:lang w:val="en-US"/>
@@ -9569,7 +9596,7 @@
         <w:lastRenderedPageBreak/>
         <w:t>Search Engine</w:t>
       </w:r>
-      <w:bookmarkEnd w:id="45"/>
+      <w:bookmarkEnd w:id="57"/>
     </w:p>
     <w:p>
       <w:pPr>
@@ -9928,8 +9955,8 @@
                                 <w:lang w:val="en-US"/>
                               </w:rPr>
                             </w:pPr>
-                            <w:bookmarkStart w:id="46" w:name="_Ref452126308"/>
-                            <w:bookmarkStart w:id="47" w:name="_Toc452535976"/>
+                            <w:bookmarkStart w:id="58" w:name="_Ref452126308"/>
+                            <w:bookmarkStart w:id="59" w:name="_Toc452535976"/>
                             <w:r>
                               <w:rPr>
                                 <w:lang w:val="en-US"/>
@@ -9967,14 +9994,14 @@
                               </w:rPr>
                               <w:fldChar w:fldCharType="end"/>
                             </w:r>
-                            <w:bookmarkEnd w:id="46"/>
+                            <w:bookmarkEnd w:id="58"/>
                             <w:r>
                               <w:rPr>
                                 <w:lang w:val="en-US"/>
                               </w:rPr>
                               <w:t>: components with technologies</w:t>
                             </w:r>
-                            <w:bookmarkEnd w:id="47"/>
+                            <w:bookmarkEnd w:id="59"/>
                           </w:p>
                         </w:txbxContent>
                       </wps:txbx>
@@ -10004,8 +10031,8 @@
                           <w:lang w:val="en-US"/>
                         </w:rPr>
                       </w:pPr>
-                      <w:bookmarkStart w:id="54" w:name="_Ref452126308"/>
-                      <w:bookmarkStart w:id="55" w:name="_Toc452535976"/>
+                      <w:bookmarkStart w:id="60" w:name="_Ref452126308"/>
+                      <w:bookmarkStart w:id="61" w:name="_Toc452535976"/>
                       <w:r>
                         <w:rPr>
                           <w:lang w:val="en-US"/>
@@ -10043,14 +10070,14 @@
                         </w:rPr>
                         <w:fldChar w:fldCharType="end"/>
                       </w:r>
-                      <w:bookmarkEnd w:id="54"/>
+                      <w:bookmarkEnd w:id="60"/>
                       <w:r>
                         <w:rPr>
                           <w:lang w:val="en-US"/>
                         </w:rPr>
                         <w:t>: components with technologies</w:t>
                       </w:r>
-                      <w:bookmarkEnd w:id="55"/>
+                      <w:bookmarkEnd w:id="61"/>
                     </w:p>
                   </w:txbxContent>
                 </v:textbox>
@@ -10374,14 +10401,14 @@
           <w:lang w:val="en-US"/>
         </w:rPr>
       </w:pPr>
-      <w:bookmarkStart w:id="48" w:name="_Toc452535946"/>
+      <w:bookmarkStart w:id="62" w:name="_Toc452546654"/>
       <w:r>
         <w:rPr>
           <w:lang w:val="en-US"/>
         </w:rPr>
         <w:t>Level 3</w:t>
       </w:r>
-      <w:bookmarkEnd w:id="48"/>
+      <w:bookmarkEnd w:id="62"/>
     </w:p>
     <w:p>
       <w:pPr>
@@ -10468,8 +10495,8 @@
                                 <w:lang w:val="en-US"/>
                               </w:rPr>
                             </w:pPr>
-                            <w:bookmarkStart w:id="49" w:name="_Ref452387374"/>
-                            <w:bookmarkStart w:id="50" w:name="_Toc452535977"/>
+                            <w:bookmarkStart w:id="63" w:name="_Ref452387374"/>
+                            <w:bookmarkStart w:id="64" w:name="_Toc452535977"/>
                             <w:r>
                               <w:rPr>
                                 <w:lang w:val="en-US"/>
@@ -10507,14 +10534,14 @@
                               </w:rPr>
                               <w:fldChar w:fldCharType="end"/>
                             </w:r>
-                            <w:bookmarkEnd w:id="49"/>
+                            <w:bookmarkEnd w:id="63"/>
                             <w:r>
                               <w:rPr>
                                 <w:lang w:val="en-US"/>
                               </w:rPr>
                               <w:t>: dynamic webserver components</w:t>
                             </w:r>
-                            <w:bookmarkEnd w:id="50"/>
+                            <w:bookmarkEnd w:id="64"/>
                           </w:p>
                         </w:txbxContent>
                       </wps:txbx>
@@ -10544,8 +10571,8 @@
                           <w:lang w:val="en-US"/>
                         </w:rPr>
                       </w:pPr>
-                      <w:bookmarkStart w:id="59" w:name="_Ref452387374"/>
-                      <w:bookmarkStart w:id="60" w:name="_Toc452535977"/>
+                      <w:bookmarkStart w:id="65" w:name="_Ref452387374"/>
+                      <w:bookmarkStart w:id="66" w:name="_Toc452535977"/>
                       <w:r>
                         <w:rPr>
                           <w:lang w:val="en-US"/>
@@ -10583,14 +10610,14 @@
                         </w:rPr>
                         <w:fldChar w:fldCharType="end"/>
                       </w:r>
-                      <w:bookmarkEnd w:id="59"/>
+                      <w:bookmarkEnd w:id="65"/>
                       <w:r>
                         <w:rPr>
                           <w:lang w:val="en-US"/>
                         </w:rPr>
                         <w:t>: dynamic webserver components</w:t>
                       </w:r>
-                      <w:bookmarkEnd w:id="60"/>
+                      <w:bookmarkEnd w:id="66"/>
                     </w:p>
                   </w:txbxContent>
                 </v:textbox>
@@ -11372,8 +11399,8 @@
           <w:lang w:val="en-US"/>
         </w:rPr>
       </w:pPr>
-      <w:bookmarkStart w:id="51" w:name="_Ref452390478"/>
-      <w:bookmarkStart w:id="52" w:name="_Toc452536003"/>
+      <w:bookmarkStart w:id="67" w:name="_Ref452390478"/>
+      <w:bookmarkStart w:id="68" w:name="_Toc452536003"/>
       <w:r>
         <w:rPr>
           <w:lang w:val="en-US"/>
@@ -11411,14 +11438,14 @@
         </w:rPr>
         <w:fldChar w:fldCharType="end"/>
       </w:r>
-      <w:bookmarkEnd w:id="51"/>
+      <w:bookmarkEnd w:id="67"/>
       <w:r>
         <w:rPr>
           <w:lang w:val="en-US"/>
         </w:rPr>
         <w:t>: REST API description</w:t>
       </w:r>
-      <w:bookmarkEnd w:id="52"/>
+      <w:bookmarkEnd w:id="68"/>
     </w:p>
     <w:p>
       <w:pPr>
@@ -11861,7 +11888,7 @@
           <w:lang w:val="en-US"/>
         </w:rPr>
       </w:pPr>
-      <w:bookmarkStart w:id="53" w:name="_Toc452535947"/>
+      <w:bookmarkStart w:id="69" w:name="_Toc452546655"/>
       <w:r>
         <w:rPr>
           <w:lang w:val="en-US"/>
@@ -11869,7 +11896,7 @@
         <w:lastRenderedPageBreak/>
         <w:t>Runtime View</w:t>
       </w:r>
-      <w:bookmarkEnd w:id="53"/>
+      <w:bookmarkEnd w:id="69"/>
     </w:p>
     <w:p>
       <w:pPr>
@@ -11915,14 +11942,14 @@
           <w:lang w:val="en-US"/>
         </w:rPr>
       </w:pPr>
-      <w:bookmarkStart w:id="54" w:name="_Toc452535948"/>
+      <w:bookmarkStart w:id="70" w:name="_Toc452546656"/>
       <w:r>
         <w:rPr>
           <w:lang w:val="en-US"/>
         </w:rPr>
         <w:t>Create Article</w:t>
       </w:r>
-      <w:bookmarkEnd w:id="54"/>
+      <w:bookmarkEnd w:id="70"/>
     </w:p>
     <w:p>
       <w:pPr>
@@ -11983,7 +12010,7 @@
           <w:noProof/>
           <w:lang w:val="en-US"/>
         </w:rPr>
-        <w:t>3</w:t>
+        <w:t>7</w:t>
       </w:r>
       <w:r>
         <w:rPr>
@@ -12174,7 +12201,7 @@
           <w:i/>
           <w:lang w:val="en-US"/>
         </w:rPr>
-        <w:t>6.2</w:t>
+        <w:t>5.2</w:t>
       </w:r>
       <w:r>
         <w:rPr>
@@ -12386,8 +12413,8 @@
                                 <w:lang w:val="en-US"/>
                               </w:rPr>
                             </w:pPr>
-                            <w:bookmarkStart w:id="55" w:name="_Ref451939241"/>
-                            <w:bookmarkStart w:id="56" w:name="_Toc452535978"/>
+                            <w:bookmarkStart w:id="71" w:name="_Ref451939241"/>
+                            <w:bookmarkStart w:id="72" w:name="_Toc452535978"/>
                             <w:r>
                               <w:rPr>
                                 <w:lang w:val="en-US"/>
@@ -12425,14 +12452,14 @@
                               </w:rPr>
                               <w:fldChar w:fldCharType="end"/>
                             </w:r>
-                            <w:bookmarkEnd w:id="55"/>
+                            <w:bookmarkEnd w:id="71"/>
                             <w:r>
                               <w:rPr>
                                 <w:lang w:val="en-US"/>
                               </w:rPr>
                               <w:t>: create article sequence diagram</w:t>
                             </w:r>
-                            <w:bookmarkEnd w:id="56"/>
+                            <w:bookmarkEnd w:id="72"/>
                           </w:p>
                         </w:txbxContent>
                       </wps:txbx>
@@ -12465,8 +12492,8 @@
                           <w:lang w:val="en-US"/>
                         </w:rPr>
                       </w:pPr>
-                      <w:bookmarkStart w:id="67" w:name="_Ref451939241"/>
-                      <w:bookmarkStart w:id="68" w:name="_Toc452535978"/>
+                      <w:bookmarkStart w:id="73" w:name="_Ref451939241"/>
+                      <w:bookmarkStart w:id="74" w:name="_Toc452535978"/>
                       <w:r>
                         <w:rPr>
                           <w:lang w:val="en-US"/>
@@ -12504,14 +12531,14 @@
                         </w:rPr>
                         <w:fldChar w:fldCharType="end"/>
                       </w:r>
-                      <w:bookmarkEnd w:id="67"/>
+                      <w:bookmarkEnd w:id="73"/>
                       <w:r>
                         <w:rPr>
                           <w:lang w:val="en-US"/>
                         </w:rPr>
                         <w:t>: create article sequence diagram</w:t>
                       </w:r>
-                      <w:bookmarkEnd w:id="68"/>
+                      <w:bookmarkEnd w:id="74"/>
                     </w:p>
                   </w:txbxContent>
                 </v:textbox>
@@ -12529,9 +12556,9 @@
           <w:lang w:val="en-US"/>
         </w:rPr>
       </w:pPr>
-      <w:bookmarkStart w:id="57" w:name="_Ref451938736"/>
-      <w:bookmarkStart w:id="58" w:name="_Ref451938740"/>
-      <w:bookmarkStart w:id="59" w:name="_Toc452535949"/>
+      <w:bookmarkStart w:id="75" w:name="_Ref451938736"/>
+      <w:bookmarkStart w:id="76" w:name="_Ref451938740"/>
+      <w:bookmarkStart w:id="77" w:name="_Toc452546657"/>
       <w:r>
         <w:rPr>
           <w:lang w:val="en-US"/>
@@ -12539,9 +12566,9 @@
         <w:lastRenderedPageBreak/>
         <w:t>Read Article</w:t>
       </w:r>
-      <w:bookmarkEnd w:id="57"/>
-      <w:bookmarkEnd w:id="58"/>
-      <w:bookmarkEnd w:id="59"/>
+      <w:bookmarkEnd w:id="75"/>
+      <w:bookmarkEnd w:id="76"/>
+      <w:bookmarkEnd w:id="77"/>
     </w:p>
     <w:p>
       <w:pPr>
@@ -12666,8 +12693,8 @@
                                 <w:lang w:val="en-US"/>
                               </w:rPr>
                             </w:pPr>
-                            <w:bookmarkStart w:id="60" w:name="_Ref451941139"/>
-                            <w:bookmarkStart w:id="61" w:name="_Toc452535979"/>
+                            <w:bookmarkStart w:id="78" w:name="_Ref451941139"/>
+                            <w:bookmarkStart w:id="79" w:name="_Toc452535979"/>
                             <w:r>
                               <w:rPr>
                                 <w:lang w:val="en-US"/>
@@ -12705,14 +12732,14 @@
                               </w:rPr>
                               <w:fldChar w:fldCharType="end"/>
                             </w:r>
-                            <w:bookmarkEnd w:id="60"/>
+                            <w:bookmarkEnd w:id="78"/>
                             <w:r>
                               <w:rPr>
                                 <w:lang w:val="en-US"/>
                               </w:rPr>
                               <w:t>: read article sequence diagram</w:t>
                             </w:r>
-                            <w:bookmarkEnd w:id="61"/>
+                            <w:bookmarkEnd w:id="79"/>
                           </w:p>
                         </w:txbxContent>
                       </wps:txbx>
@@ -12745,8 +12772,8 @@
                           <w:lang w:val="en-US"/>
                         </w:rPr>
                       </w:pPr>
-                      <w:bookmarkStart w:id="74" w:name="_Ref451941139"/>
-                      <w:bookmarkStart w:id="75" w:name="_Toc452535979"/>
+                      <w:bookmarkStart w:id="80" w:name="_Ref451941139"/>
+                      <w:bookmarkStart w:id="81" w:name="_Toc452535979"/>
                       <w:r>
                         <w:rPr>
                           <w:lang w:val="en-US"/>
@@ -12784,14 +12811,14 @@
                         </w:rPr>
                         <w:fldChar w:fldCharType="end"/>
                       </w:r>
-                      <w:bookmarkEnd w:id="74"/>
+                      <w:bookmarkEnd w:id="80"/>
                       <w:r>
                         <w:rPr>
                           <w:lang w:val="en-US"/>
                         </w:rPr>
                         <w:t>: read article sequence diagram</w:t>
                       </w:r>
-                      <w:bookmarkEnd w:id="75"/>
+                      <w:bookmarkEnd w:id="81"/>
                     </w:p>
                   </w:txbxContent>
                 </v:textbox>
@@ -12866,7 +12893,7 @@
           <w:noProof/>
           <w:lang w:val="en-US"/>
         </w:rPr>
-        <w:t>4</w:t>
+        <w:t>8</w:t>
       </w:r>
       <w:r>
         <w:rPr>
@@ -12974,14 +13001,14 @@
           <w:lang w:val="en-US"/>
         </w:rPr>
       </w:pPr>
-      <w:bookmarkStart w:id="62" w:name="_Toc452535950"/>
+      <w:bookmarkStart w:id="82" w:name="_Toc452546658"/>
       <w:r>
         <w:rPr>
           <w:lang w:val="en-US"/>
         </w:rPr>
         <w:t>Search Article</w:t>
       </w:r>
-      <w:bookmarkEnd w:id="62"/>
+      <w:bookmarkEnd w:id="82"/>
     </w:p>
     <w:p>
       <w:pPr>
@@ -13060,7 +13087,7 @@
           <w:noProof/>
           <w:lang w:val="en-US"/>
         </w:rPr>
-        <w:t>5</w:t>
+        <w:t>9</w:t>
       </w:r>
       <w:r>
         <w:rPr>
@@ -13256,8 +13283,8 @@
                                 <w:lang w:val="en-US"/>
                               </w:rPr>
                             </w:pPr>
-                            <w:bookmarkStart w:id="63" w:name="_Ref451942891"/>
-                            <w:bookmarkStart w:id="64" w:name="_Toc452535980"/>
+                            <w:bookmarkStart w:id="83" w:name="_Ref451942891"/>
+                            <w:bookmarkStart w:id="84" w:name="_Toc452535980"/>
                             <w:r>
                               <w:rPr>
                                 <w:lang w:val="en-US"/>
@@ -13295,14 +13322,14 @@
                               </w:rPr>
                               <w:fldChar w:fldCharType="end"/>
                             </w:r>
-                            <w:bookmarkEnd w:id="63"/>
+                            <w:bookmarkEnd w:id="83"/>
                             <w:r>
                               <w:rPr>
                                 <w:lang w:val="en-US"/>
                               </w:rPr>
                               <w:t>: search article sequence diagram</w:t>
                             </w:r>
-                            <w:bookmarkEnd w:id="64"/>
+                            <w:bookmarkEnd w:id="84"/>
                           </w:p>
                         </w:txbxContent>
                       </wps:txbx>
@@ -13332,8 +13359,8 @@
                           <w:lang w:val="en-US"/>
                         </w:rPr>
                       </w:pPr>
-                      <w:bookmarkStart w:id="79" w:name="_Ref451942891"/>
-                      <w:bookmarkStart w:id="80" w:name="_Toc452535980"/>
+                      <w:bookmarkStart w:id="85" w:name="_Ref451942891"/>
+                      <w:bookmarkStart w:id="86" w:name="_Toc452535980"/>
                       <w:r>
                         <w:rPr>
                           <w:lang w:val="en-US"/>
@@ -13371,14 +13398,14 @@
                         </w:rPr>
                         <w:fldChar w:fldCharType="end"/>
                       </w:r>
-                      <w:bookmarkEnd w:id="79"/>
+                      <w:bookmarkEnd w:id="85"/>
                       <w:r>
                         <w:rPr>
                           <w:lang w:val="en-US"/>
                         </w:rPr>
                         <w:t>: search article sequence diagram</w:t>
                       </w:r>
-                      <w:bookmarkEnd w:id="80"/>
+                      <w:bookmarkEnd w:id="86"/>
                     </w:p>
                   </w:txbxContent>
                 </v:textbox>
@@ -13396,7 +13423,7 @@
           <w:lang w:val="en-US"/>
         </w:rPr>
       </w:pPr>
-      <w:bookmarkStart w:id="65" w:name="_Toc452535951"/>
+      <w:bookmarkStart w:id="87" w:name="_Toc452546659"/>
       <w:r>
         <w:rPr>
           <w:lang w:val="en-US"/>
@@ -13404,7 +13431,7 @@
         <w:lastRenderedPageBreak/>
         <w:t>Deployment View</w:t>
       </w:r>
-      <w:bookmarkEnd w:id="65"/>
+      <w:bookmarkEnd w:id="87"/>
     </w:p>
     <w:p>
       <w:pPr>
@@ -13426,9 +13453,9 @@
           <w:lang w:val="en-US"/>
         </w:rPr>
       </w:pPr>
-      <w:bookmarkStart w:id="66" w:name="_Ref452451945"/>
-      <w:bookmarkStart w:id="67" w:name="_Ref452451950"/>
-      <w:bookmarkStart w:id="68" w:name="_Toc452535952"/>
+      <w:bookmarkStart w:id="88" w:name="_Ref452451945"/>
+      <w:bookmarkStart w:id="89" w:name="_Ref452451950"/>
+      <w:bookmarkStart w:id="90" w:name="_Toc452546660"/>
       <w:r>
         <w:rPr>
           <w:lang w:val="en-US"/>
@@ -13436,9 +13463,9 @@
         <w:lastRenderedPageBreak/>
         <w:t>Concepts</w:t>
       </w:r>
-      <w:bookmarkEnd w:id="66"/>
-      <w:bookmarkEnd w:id="67"/>
-      <w:bookmarkEnd w:id="68"/>
+      <w:bookmarkEnd w:id="88"/>
+      <w:bookmarkEnd w:id="89"/>
+      <w:bookmarkEnd w:id="90"/>
     </w:p>
     <w:p>
       <w:pPr>
@@ -13472,18 +13499,18 @@
           <w:lang w:val="en-US"/>
         </w:rPr>
       </w:pPr>
-      <w:bookmarkStart w:id="69" w:name="_Ref452451958"/>
-      <w:bookmarkStart w:id="70" w:name="_Ref452451961"/>
-      <w:bookmarkStart w:id="71" w:name="_Toc452535953"/>
+      <w:bookmarkStart w:id="91" w:name="_Ref452451958"/>
+      <w:bookmarkStart w:id="92" w:name="_Ref452451961"/>
+      <w:bookmarkStart w:id="93" w:name="_Toc452546661"/>
       <w:r>
         <w:rPr>
           <w:lang w:val="en-US"/>
         </w:rPr>
         <w:t>Persistency</w:t>
       </w:r>
-      <w:bookmarkEnd w:id="69"/>
-      <w:bookmarkEnd w:id="70"/>
-      <w:bookmarkEnd w:id="71"/>
+      <w:bookmarkEnd w:id="91"/>
+      <w:bookmarkEnd w:id="92"/>
+      <w:bookmarkEnd w:id="93"/>
     </w:p>
     <w:p>
       <w:pPr>
@@ -13569,8 +13596,8 @@
                                 <w:lang w:val="en-US"/>
                               </w:rPr>
                             </w:pPr>
-                            <w:bookmarkStart w:id="72" w:name="_Ref452454408"/>
-                            <w:bookmarkStart w:id="73" w:name="_Toc452535981"/>
+                            <w:bookmarkStart w:id="94" w:name="_Ref452454408"/>
+                            <w:bookmarkStart w:id="95" w:name="_Toc452535981"/>
                             <w:r>
                               <w:rPr>
                                 <w:lang w:val="en-US"/>
@@ -13608,7 +13635,7 @@
                               </w:rPr>
                               <w:fldChar w:fldCharType="end"/>
                             </w:r>
-                            <w:bookmarkEnd w:id="72"/>
+                            <w:bookmarkEnd w:id="94"/>
                             <w:r>
                               <w:rPr>
                                 <w:lang w:val="en-US"/>
@@ -13621,7 +13648,7 @@
                               </w:rPr>
                               <w:t>tree</w:t>
                             </w:r>
-                            <w:bookmarkEnd w:id="73"/>
+                            <w:bookmarkEnd w:id="95"/>
                           </w:p>
                         </w:txbxContent>
                       </wps:txbx>
@@ -13654,8 +13681,8 @@
                           <w:lang w:val="en-US"/>
                         </w:rPr>
                       </w:pPr>
-                      <w:bookmarkStart w:id="90" w:name="_Ref452454408"/>
-                      <w:bookmarkStart w:id="91" w:name="_Toc452535981"/>
+                      <w:bookmarkStart w:id="96" w:name="_Ref452454408"/>
+                      <w:bookmarkStart w:id="97" w:name="_Toc452535981"/>
                       <w:r>
                         <w:rPr>
                           <w:lang w:val="en-US"/>
@@ -13693,7 +13720,7 @@
                         </w:rPr>
                         <w:fldChar w:fldCharType="end"/>
                       </w:r>
-                      <w:bookmarkEnd w:id="90"/>
+                      <w:bookmarkEnd w:id="96"/>
                       <w:r>
                         <w:rPr>
                           <w:lang w:val="en-US"/>
@@ -13706,7 +13733,7 @@
                         </w:rPr>
                         <w:t>tree</w:t>
                       </w:r>
-                      <w:bookmarkEnd w:id="91"/>
+                      <w:bookmarkEnd w:id="97"/>
                     </w:p>
                   </w:txbxContent>
                 </v:textbox>
@@ -14773,14 +14800,14 @@
           <w:lang w:val="en-US"/>
         </w:rPr>
       </w:pPr>
-      <w:bookmarkStart w:id="74" w:name="_Toc452535954"/>
+      <w:bookmarkStart w:id="98" w:name="_Toc452546662"/>
       <w:r>
         <w:rPr>
           <w:lang w:val="en-US"/>
         </w:rPr>
         <w:t>Testability</w:t>
       </w:r>
-      <w:bookmarkEnd w:id="74"/>
+      <w:bookmarkEnd w:id="98"/>
     </w:p>
     <w:p>
       <w:pPr>
@@ -14802,7 +14829,7 @@
           <w:lang w:val="en-US"/>
         </w:rPr>
       </w:pPr>
-      <w:bookmarkStart w:id="75" w:name="_Toc452535955"/>
+      <w:bookmarkStart w:id="99" w:name="_Toc452546663"/>
       <w:r>
         <w:rPr>
           <w:lang w:val="en-US"/>
@@ -14810,7 +14837,7 @@
         <w:lastRenderedPageBreak/>
         <w:t>Design Decisions</w:t>
       </w:r>
-      <w:bookmarkEnd w:id="75"/>
+      <w:bookmarkEnd w:id="99"/>
     </w:p>
     <w:p>
       <w:pPr>
@@ -14832,16 +14859,16 @@
           <w:lang w:val="en-US"/>
         </w:rPr>
       </w:pPr>
-      <w:bookmarkStart w:id="76" w:name="_Ref451862997"/>
-      <w:bookmarkStart w:id="77" w:name="_Toc452535956"/>
+      <w:bookmarkStart w:id="100" w:name="_Ref451862997"/>
+      <w:bookmarkStart w:id="101" w:name="_Toc452546664"/>
       <w:r>
         <w:rPr>
           <w:lang w:val="en-US"/>
         </w:rPr>
         <w:t>Search Engine</w:t>
       </w:r>
-      <w:bookmarkEnd w:id="76"/>
-      <w:bookmarkEnd w:id="77"/>
+      <w:bookmarkEnd w:id="100"/>
+      <w:bookmarkEnd w:id="101"/>
     </w:p>
     <w:p>
       <w:pPr>
@@ -15182,7 +15209,14 @@
         <w:rPr>
           <w:lang w:val="en-US"/>
         </w:rPr>
-        <w:t xml:space="preserve">the component </w:t>
+        <w:t>the component</w:t>
+      </w:r>
+      <w:r>
+        <w:rPr>
+          <w:i/>
+          <w:lang w:val="en-US"/>
+        </w:rPr>
+        <w:t xml:space="preserve"> </w:t>
       </w:r>
       <w:r>
         <w:rPr>
@@ -15196,7 +15230,61 @@
           <w:i/>
           <w:lang w:val="en-US"/>
         </w:rPr>
-        <w:instrText xml:space="preserve"> REF _Ref452117149 \w \h </w:instrText>
+        <w:instrText xml:space="preserve"> REF _Ref452546936 \r \h </w:instrText>
+      </w:r>
+      <w:r>
+        <w:rPr>
+          <w:i/>
+          <w:lang w:val="en-US"/>
+        </w:rPr>
+      </w:r>
+      <w:r>
+        <w:rPr>
+          <w:i/>
+          <w:lang w:val="en-US"/>
+        </w:rPr>
+        <w:fldChar w:fldCharType="separate"/>
+      </w:r>
+      <w:r>
+        <w:rPr>
+          <w:i/>
+          <w:lang w:val="en-US"/>
+        </w:rPr>
+        <w:t>4.2.2</w:t>
+      </w:r>
+      <w:r>
+        <w:rPr>
+          <w:i/>
+          <w:lang w:val="en-US"/>
+        </w:rPr>
+        <w:fldChar w:fldCharType="end"/>
+      </w:r>
+      <w:r>
+        <w:rPr>
+          <w:i/>
+          <w:lang w:val="en-US"/>
+        </w:rPr>
+        <w:t xml:space="preserve"> </w:t>
+      </w:r>
+      <w:r>
+        <w:rPr>
+          <w:i/>
+          <w:lang w:val="en-US"/>
+        </w:rPr>
+        <w:fldChar w:fldCharType="begin"/>
+      </w:r>
+      <w:r>
+        <w:rPr>
+          <w:i/>
+          <w:lang w:val="en-US"/>
+        </w:rPr>
+        <w:instrText xml:space="preserve"> REF _Ref452546942 \h </w:instrText>
+      </w:r>
+      <w:r>
+        <w:rPr>
+          <w:i/>
+          <w:lang w:val="en-US"/>
+        </w:rPr>
       </w:r>
       <w:r>
         <w:rPr>
@@ -15204,67 +15292,6 @@
           <w:lang w:val="en-US"/>
         </w:rPr>
         <w:instrText xml:space="preserve"> \* MERGEFORMAT </w:instrText>
-      </w:r>
-      <w:r>
-        <w:rPr>
-          <w:i/>
-          <w:lang w:val="en-US"/>
-        </w:rPr>
-      </w:r>
-      <w:r>
-        <w:rPr>
-          <w:i/>
-          <w:lang w:val="en-US"/>
-        </w:rPr>
-        <w:fldChar w:fldCharType="separate"/>
-      </w:r>
-      <w:r>
-        <w:rPr>
-          <w:i/>
-          <w:lang w:val="en-US"/>
-        </w:rPr>
-        <w:t>4.2.2</w:t>
-      </w:r>
-      <w:r>
-        <w:rPr>
-          <w:i/>
-          <w:lang w:val="en-US"/>
-        </w:rPr>
-        <w:fldChar w:fldCharType="end"/>
-      </w:r>
-      <w:r>
-        <w:rPr>
-          <w:i/>
-          <w:lang w:val="en-US"/>
-        </w:rPr>
-        <w:t xml:space="preserve"> </w:t>
-      </w:r>
-      <w:r>
-        <w:rPr>
-          <w:i/>
-          <w:lang w:val="en-US"/>
-        </w:rPr>
-        <w:fldChar w:fldCharType="begin"/>
-      </w:r>
-      <w:r>
-        <w:rPr>
-          <w:i/>
-          <w:lang w:val="en-US"/>
-        </w:rPr>
-        <w:instrText xml:space="preserve"> REF _Ref452117172 \h </w:instrText>
-      </w:r>
-      <w:r>
-        <w:rPr>
-          <w:i/>
-          <w:lang w:val="en-US"/>
-        </w:rPr>
-        <w:instrText xml:space="preserve"> \* MERGEFORMAT </w:instrText>
-      </w:r>
-      <w:r>
-        <w:rPr>
-          <w:i/>
-          <w:lang w:val="en-US"/>
-        </w:rPr>
       </w:r>
       <w:r>
         <w:rPr>
@@ -15881,7 +15908,7 @@
           <w:noProof/>
           <w:lang w:val="en-US"/>
         </w:rPr>
-        <w:t>6</w:t>
+        <w:t>10</w:t>
       </w:r>
       <w:r>
         <w:rPr>
@@ -16794,8 +16821,8 @@
           <w:lang w:val="en-US"/>
         </w:rPr>
       </w:pPr>
-      <w:bookmarkStart w:id="78" w:name="_Ref451951584"/>
-      <w:bookmarkStart w:id="79" w:name="_Toc452536004"/>
+      <w:bookmarkStart w:id="102" w:name="_Ref451951584"/>
+      <w:bookmarkStart w:id="103" w:name="_Toc452536004"/>
       <w:r>
         <w:rPr>
           <w:lang w:val="en-US"/>
@@ -16833,22 +16860,22 @@
         </w:rPr>
         <w:fldChar w:fldCharType="end"/>
       </w:r>
-      <w:bookmarkEnd w:id="78"/>
+      <w:bookmarkEnd w:id="102"/>
       <w:r>
         <w:rPr>
           <w:lang w:val="en-US"/>
         </w:rPr>
         <w:t xml:space="preserve">: </w:t>
       </w:r>
-      <w:bookmarkStart w:id="80" w:name="_Ref451951576"/>
+      <w:bookmarkStart w:id="104" w:name="_Ref451951576"/>
       <w:r>
         <w:rPr>
           <w:lang w:val="en-US"/>
         </w:rPr>
         <w:t>search engine comparison</w:t>
       </w:r>
-      <w:bookmarkEnd w:id="79"/>
-      <w:bookmarkEnd w:id="80"/>
+      <w:bookmarkEnd w:id="103"/>
+      <w:bookmarkEnd w:id="104"/>
     </w:p>
     <w:p>
       <w:pPr>
@@ -16941,7 +16968,7 @@
           <w:noProof/>
           <w:lang w:val="en-US"/>
         </w:rPr>
-        <w:t>7</w:t>
+        <w:t>11</w:t>
       </w:r>
       <w:r>
         <w:rPr>
@@ -17371,8 +17398,8 @@
           <w:lang w:val="en-US"/>
         </w:rPr>
       </w:pPr>
-      <w:bookmarkStart w:id="81" w:name="_Ref451954368"/>
-      <w:bookmarkStart w:id="82" w:name="_Toc452536005"/>
+      <w:bookmarkStart w:id="105" w:name="_Ref451954368"/>
+      <w:bookmarkStart w:id="106" w:name="_Toc452536005"/>
       <w:r>
         <w:rPr>
           <w:lang w:val="en-US"/>
@@ -17410,14 +17437,14 @@
         </w:rPr>
         <w:fldChar w:fldCharType="end"/>
       </w:r>
-      <w:bookmarkEnd w:id="81"/>
+      <w:bookmarkEnd w:id="105"/>
       <w:r>
         <w:rPr>
           <w:lang w:val="en-US"/>
         </w:rPr>
         <w:t>: search engine benchmark</w:t>
       </w:r>
-      <w:bookmarkEnd w:id="82"/>
+      <w:bookmarkEnd w:id="106"/>
     </w:p>
     <w:p>
       <w:pPr>
@@ -17459,16 +17486,16 @@
           <w:lang w:val="en-US"/>
         </w:rPr>
       </w:pPr>
-      <w:bookmarkStart w:id="83" w:name="_Ref451863220"/>
-      <w:bookmarkStart w:id="84" w:name="_Toc452535957"/>
+      <w:bookmarkStart w:id="107" w:name="_Ref451863220"/>
+      <w:bookmarkStart w:id="108" w:name="_Toc452546665"/>
       <w:r>
         <w:rPr>
           <w:lang w:val="en-US"/>
         </w:rPr>
         <w:t>Persistence</w:t>
       </w:r>
-      <w:bookmarkEnd w:id="83"/>
-      <w:bookmarkEnd w:id="84"/>
+      <w:bookmarkEnd w:id="107"/>
+      <w:bookmarkEnd w:id="108"/>
     </w:p>
     <w:p>
       <w:pPr>
@@ -17911,7 +17938,61 @@
           <w:i/>
           <w:lang w:val="en-US"/>
         </w:rPr>
-        <w:instrText xml:space="preserve"> REF _Ref452117149 \w \h </w:instrText>
+        <w:instrText xml:space="preserve"> REF _Ref452546936 \r \h </w:instrText>
+      </w:r>
+      <w:r>
+        <w:rPr>
+          <w:i/>
+          <w:lang w:val="en-US"/>
+        </w:rPr>
+      </w:r>
+      <w:r>
+        <w:rPr>
+          <w:i/>
+          <w:lang w:val="en-US"/>
+        </w:rPr>
+        <w:fldChar w:fldCharType="separate"/>
+      </w:r>
+      <w:r>
+        <w:rPr>
+          <w:i/>
+          <w:lang w:val="en-US"/>
+        </w:rPr>
+        <w:t>4.2.2</w:t>
+      </w:r>
+      <w:r>
+        <w:rPr>
+          <w:i/>
+          <w:lang w:val="en-US"/>
+        </w:rPr>
+        <w:fldChar w:fldCharType="end"/>
+      </w:r>
+      <w:r>
+        <w:rPr>
+          <w:i/>
+          <w:lang w:val="en-US"/>
+        </w:rPr>
+        <w:t xml:space="preserve"> </w:t>
+      </w:r>
+      <w:r>
+        <w:rPr>
+          <w:i/>
+          <w:lang w:val="en-US"/>
+        </w:rPr>
+        <w:fldChar w:fldCharType="begin"/>
+      </w:r>
+      <w:r>
+        <w:rPr>
+          <w:i/>
+          <w:lang w:val="en-US"/>
+        </w:rPr>
+        <w:instrText xml:space="preserve"> REF _Ref452546942 \h </w:instrText>
+      </w:r>
+      <w:r>
+        <w:rPr>
+          <w:i/>
+          <w:lang w:val="en-US"/>
+        </w:rPr>
       </w:r>
       <w:r>
         <w:rPr>
@@ -17919,67 +18000,6 @@
           <w:lang w:val="en-US"/>
         </w:rPr>
         <w:instrText xml:space="preserve"> \* MERGEFORMAT </w:instrText>
-      </w:r>
-      <w:r>
-        <w:rPr>
-          <w:i/>
-          <w:lang w:val="en-US"/>
-        </w:rPr>
-      </w:r>
-      <w:r>
-        <w:rPr>
-          <w:i/>
-          <w:lang w:val="en-US"/>
-        </w:rPr>
-        <w:fldChar w:fldCharType="separate"/>
-      </w:r>
-      <w:r>
-        <w:rPr>
-          <w:i/>
-          <w:lang w:val="en-US"/>
-        </w:rPr>
-        <w:t>4.2.2</w:t>
-      </w:r>
-      <w:r>
-        <w:rPr>
-          <w:i/>
-          <w:lang w:val="en-US"/>
-        </w:rPr>
-        <w:fldChar w:fldCharType="end"/>
-      </w:r>
-      <w:r>
-        <w:rPr>
-          <w:i/>
-          <w:lang w:val="en-US"/>
-        </w:rPr>
-        <w:t xml:space="preserve"> </w:t>
-      </w:r>
-      <w:r>
-        <w:rPr>
-          <w:i/>
-          <w:lang w:val="en-US"/>
-        </w:rPr>
-        <w:fldChar w:fldCharType="begin"/>
-      </w:r>
-      <w:r>
-        <w:rPr>
-          <w:i/>
-          <w:lang w:val="en-US"/>
-        </w:rPr>
-        <w:instrText xml:space="preserve"> REF _Ref452117172 \h </w:instrText>
-      </w:r>
-      <w:r>
-        <w:rPr>
-          <w:i/>
-          <w:lang w:val="en-US"/>
-        </w:rPr>
-        <w:instrText xml:space="preserve"> \* MERGEFORMAT </w:instrText>
-      </w:r>
-      <w:r>
-        <w:rPr>
-          <w:i/>
-          <w:lang w:val="en-US"/>
-        </w:rPr>
       </w:r>
       <w:r>
         <w:rPr>
@@ -18514,7 +18534,7 @@
           <w:noProof/>
           <w:lang w:val="en-US"/>
         </w:rPr>
-        <w:t>8</w:t>
+        <w:t>12</w:t>
       </w:r>
       <w:r>
         <w:rPr>
@@ -19106,8 +19126,8 @@
           <w:lang w:val="en-US"/>
         </w:rPr>
       </w:pPr>
-      <w:bookmarkStart w:id="85" w:name="_Ref452055033"/>
-      <w:bookmarkStart w:id="86" w:name="_Toc452536006"/>
+      <w:bookmarkStart w:id="109" w:name="_Ref452055033"/>
+      <w:bookmarkStart w:id="110" w:name="_Toc452536006"/>
       <w:r>
         <w:rPr>
           <w:lang w:val="en-US"/>
@@ -19145,14 +19165,14 @@
         </w:rPr>
         <w:fldChar w:fldCharType="end"/>
       </w:r>
-      <w:bookmarkEnd w:id="85"/>
+      <w:bookmarkEnd w:id="109"/>
       <w:r>
         <w:rPr>
           <w:lang w:val="en-US"/>
         </w:rPr>
         <w:t>: persistence comparison</w:t>
       </w:r>
-      <w:bookmarkEnd w:id="86"/>
+      <w:bookmarkEnd w:id="110"/>
     </w:p>
     <w:p>
       <w:pPr>
@@ -19188,18 +19208,18 @@
           <w:lang w:val="en-US"/>
         </w:rPr>
       </w:pPr>
-      <w:bookmarkStart w:id="87" w:name="_Ref452116932"/>
-      <w:bookmarkStart w:id="88" w:name="_Ref452116941"/>
-      <w:bookmarkStart w:id="89" w:name="_Toc452535958"/>
+      <w:bookmarkStart w:id="111" w:name="_Ref452116932"/>
+      <w:bookmarkStart w:id="112" w:name="_Ref452116941"/>
+      <w:bookmarkStart w:id="113" w:name="_Toc452546666"/>
       <w:r>
         <w:rPr>
           <w:lang w:val="en-US"/>
         </w:rPr>
         <w:t>Backend Technology</w:t>
       </w:r>
-      <w:bookmarkEnd w:id="87"/>
-      <w:bookmarkEnd w:id="88"/>
-      <w:bookmarkEnd w:id="89"/>
+      <w:bookmarkEnd w:id="111"/>
+      <w:bookmarkEnd w:id="112"/>
+      <w:bookmarkEnd w:id="113"/>
     </w:p>
     <w:p>
       <w:pPr>
@@ -19385,7 +19405,7 @@
           <w:i/>
           <w:lang w:val="en-US"/>
         </w:rPr>
-        <w:t>9.1</w:t>
+        <w:t>8.1</w:t>
       </w:r>
       <w:r>
         <w:rPr>
@@ -19501,7 +19521,7 @@
           <w:i/>
           <w:lang w:val="en-US"/>
         </w:rPr>
-        <w:t>9.2</w:t>
+        <w:t>8.2</w:t>
       </w:r>
       <w:r>
         <w:rPr>
@@ -19596,7 +19616,61 @@
           <w:i/>
           <w:lang w:val="en-US"/>
         </w:rPr>
-        <w:instrText xml:space="preserve"> REF _Ref452117149 \w \h </w:instrText>
+        <w:instrText xml:space="preserve"> REF _Ref452546936 \r \h </w:instrText>
+      </w:r>
+      <w:r>
+        <w:rPr>
+          <w:i/>
+          <w:lang w:val="en-US"/>
+        </w:rPr>
+      </w:r>
+      <w:r>
+        <w:rPr>
+          <w:i/>
+          <w:lang w:val="en-US"/>
+        </w:rPr>
+        <w:fldChar w:fldCharType="separate"/>
+      </w:r>
+      <w:r>
+        <w:rPr>
+          <w:i/>
+          <w:lang w:val="en-US"/>
+        </w:rPr>
+        <w:t>4.2.2</w:t>
+      </w:r>
+      <w:r>
+        <w:rPr>
+          <w:i/>
+          <w:lang w:val="en-US"/>
+        </w:rPr>
+        <w:fldChar w:fldCharType="end"/>
+      </w:r>
+      <w:r>
+        <w:rPr>
+          <w:i/>
+          <w:lang w:val="en-US"/>
+        </w:rPr>
+        <w:t xml:space="preserve"> </w:t>
+      </w:r>
+      <w:r>
+        <w:rPr>
+          <w:i/>
+          <w:lang w:val="en-US"/>
+        </w:rPr>
+        <w:fldChar w:fldCharType="begin"/>
+      </w:r>
+      <w:r>
+        <w:rPr>
+          <w:i/>
+          <w:lang w:val="en-US"/>
+        </w:rPr>
+        <w:instrText xml:space="preserve"> REF _Ref452546942 \h </w:instrText>
+      </w:r>
+      <w:r>
+        <w:rPr>
+          <w:i/>
+          <w:lang w:val="en-US"/>
+        </w:rPr>
       </w:r>
       <w:r>
         <w:rPr>
@@ -19604,67 +19678,6 @@
           <w:lang w:val="en-US"/>
         </w:rPr>
         <w:instrText xml:space="preserve"> \* MERGEFORMAT </w:instrText>
-      </w:r>
-      <w:r>
-        <w:rPr>
-          <w:i/>
-          <w:lang w:val="en-US"/>
-        </w:rPr>
-      </w:r>
-      <w:r>
-        <w:rPr>
-          <w:i/>
-          <w:lang w:val="en-US"/>
-        </w:rPr>
-        <w:fldChar w:fldCharType="separate"/>
-      </w:r>
-      <w:r>
-        <w:rPr>
-          <w:i/>
-          <w:lang w:val="en-US"/>
-        </w:rPr>
-        <w:t>4.2.2</w:t>
-      </w:r>
-      <w:r>
-        <w:rPr>
-          <w:i/>
-          <w:lang w:val="en-US"/>
-        </w:rPr>
-        <w:fldChar w:fldCharType="end"/>
-      </w:r>
-      <w:r>
-        <w:rPr>
-          <w:i/>
-          <w:lang w:val="en-US"/>
-        </w:rPr>
-        <w:t xml:space="preserve"> </w:t>
-      </w:r>
-      <w:r>
-        <w:rPr>
-          <w:i/>
-          <w:lang w:val="en-US"/>
-        </w:rPr>
-        <w:fldChar w:fldCharType="begin"/>
-      </w:r>
-      <w:r>
-        <w:rPr>
-          <w:i/>
-          <w:lang w:val="en-US"/>
-        </w:rPr>
-        <w:instrText xml:space="preserve"> REF _Ref452117172 \h </w:instrText>
-      </w:r>
-      <w:r>
-        <w:rPr>
-          <w:i/>
-          <w:lang w:val="en-US"/>
-        </w:rPr>
-        <w:instrText xml:space="preserve"> \* MERGEFORMAT </w:instrText>
-      </w:r>
-      <w:r>
-        <w:rPr>
-          <w:i/>
-          <w:lang w:val="en-US"/>
-        </w:rPr>
       </w:r>
       <w:r>
         <w:rPr>
@@ -19959,14 +19972,14 @@
           <w:lang w:val="en-US"/>
         </w:rPr>
       </w:pPr>
-      <w:bookmarkStart w:id="90" w:name="_Toc452535959"/>
+      <w:bookmarkStart w:id="114" w:name="_Toc452546667"/>
       <w:r>
         <w:rPr>
           <w:lang w:val="en-US"/>
         </w:rPr>
         <w:t>Frontend Technology</w:t>
       </w:r>
-      <w:bookmarkEnd w:id="90"/>
+      <w:bookmarkEnd w:id="114"/>
     </w:p>
     <w:p>
       <w:pPr>
@@ -20221,7 +20234,7 @@
           <w:i/>
           <w:lang w:val="en-US"/>
         </w:rPr>
-        <w:t>4.2.1</w:t>
+        <w:t>0</w:t>
       </w:r>
       <w:r>
         <w:rPr>
@@ -20271,9 +20284,43 @@
         </w:rPr>
         <w:fldChar w:fldCharType="separate"/>
       </w:r>
-      <w:r>
-        <w:rPr>
-          <w:i/>
+      <w:proofErr w:type="gramStart"/>
+      <w:r>
+        <w:rPr>
+          <w:i/>
+          <w:lang w:val="en-US"/>
+        </w:rPr>
+        <w:t>The</w:t>
+      </w:r>
+      <w:proofErr w:type="gramEnd"/>
+      <w:r>
+        <w:rPr>
+          <w:lang w:val="en-US"/>
+        </w:rPr>
+        <w:t xml:space="preserve"> building block view level 2 lists the internal components of level 1 components, explains them, and describes their relations.</w:t>
+      </w:r>
+    </w:p>
+    <w:p>
+      <w:pPr>
+        <w:rPr>
+          <w:lang w:val="en-US"/>
+        </w:rPr>
+      </w:pPr>
+      <w:r>
+        <w:rPr>
+          <w:lang w:val="en-US"/>
+        </w:rPr>
+        <w:t>At first a component diagram will illustrate the white box view of both basic level 1 components in order to present the big picture of the main parts of the system. Afterwards the white box view for each level 1 component is going to be explained. Furthermore the complete technology stack will be presented and related to level 1 and level 2 components.</w:t>
+      </w:r>
+    </w:p>
+    <w:p>
+      <w:pPr>
+        <w:rPr>
+          <w:lang w:val="en-US"/>
+        </w:rPr>
+      </w:pPr>
+      <w:r>
+        <w:rPr>
           <w:lang w:val="en-US"/>
         </w:rPr>
         <w:t>Frontend</w:t>
@@ -20303,6 +20350,7 @@
         <w:rPr>
           <w:lang w:val="en-US"/>
         </w:rPr>
+        <w:lastRenderedPageBreak/>
         <w:t>Constraints</w:t>
       </w:r>
     </w:p>
@@ -20428,7 +20476,6 @@
         <w:rPr>
           <w:lang w:val="en-US"/>
         </w:rPr>
-        <w:lastRenderedPageBreak/>
         <w:t>Decision</w:t>
       </w:r>
     </w:p>
@@ -20452,14 +20499,14 @@
           <w:lang w:val="en-US"/>
         </w:rPr>
       </w:pPr>
-      <w:bookmarkStart w:id="91" w:name="_Toc452535960"/>
+      <w:bookmarkStart w:id="115" w:name="_Toc452546668"/>
       <w:r>
         <w:rPr>
           <w:lang w:val="en-US"/>
         </w:rPr>
         <w:t>Deployment</w:t>
       </w:r>
-      <w:bookmarkEnd w:id="91"/>
+      <w:bookmarkEnd w:id="115"/>
     </w:p>
     <w:p>
       <w:pPr>
@@ -20495,14 +20542,14 @@
           <w:lang w:val="en-US"/>
         </w:rPr>
       </w:pPr>
-      <w:bookmarkStart w:id="92" w:name="_Toc452535961"/>
+      <w:bookmarkStart w:id="116" w:name="_Toc452546669"/>
       <w:r>
         <w:rPr>
           <w:lang w:val="en-US"/>
         </w:rPr>
         <w:t>File Upload</w:t>
       </w:r>
-      <w:bookmarkEnd w:id="92"/>
+      <w:bookmarkEnd w:id="116"/>
     </w:p>
     <w:p>
       <w:pPr>
@@ -20524,14 +20571,14 @@
           <w:lang w:val="en-US"/>
         </w:rPr>
       </w:pPr>
-      <w:bookmarkStart w:id="93" w:name="_Toc452535962"/>
+      <w:bookmarkStart w:id="117" w:name="_Toc452546670"/>
       <w:r>
         <w:rPr>
           <w:lang w:val="en-US"/>
         </w:rPr>
         <w:t>Folder Structure</w:t>
       </w:r>
-      <w:bookmarkEnd w:id="93"/>
+      <w:bookmarkEnd w:id="117"/>
     </w:p>
     <w:p>
       <w:pPr>
@@ -20553,7 +20600,7 @@
           <w:lang w:val="en-US"/>
         </w:rPr>
       </w:pPr>
-      <w:bookmarkStart w:id="94" w:name="_Toc452535963"/>
+      <w:bookmarkStart w:id="118" w:name="_Toc452546671"/>
       <w:r>
         <w:rPr>
           <w:lang w:val="en-US"/>
@@ -20561,7 +20608,7 @@
         <w:lastRenderedPageBreak/>
         <w:t>Quality Scenarios</w:t>
       </w:r>
-      <w:bookmarkEnd w:id="94"/>
+      <w:bookmarkEnd w:id="118"/>
     </w:p>
     <w:p>
       <w:pPr>
@@ -20583,7 +20630,7 @@
           <w:lang w:val="en-US"/>
         </w:rPr>
       </w:pPr>
-      <w:bookmarkStart w:id="95" w:name="_Toc452535964"/>
+      <w:bookmarkStart w:id="119" w:name="_Toc452546672"/>
       <w:r>
         <w:rPr>
           <w:noProof/>
@@ -20656,7 +20703,7 @@
         </w:rPr>
         <w:t>Quality Tree</w:t>
       </w:r>
-      <w:bookmarkEnd w:id="95"/>
+      <w:bookmarkEnd w:id="119"/>
     </w:p>
     <w:p>
       <w:pPr>
@@ -20715,8 +20762,8 @@
                                 <w:lang w:val="en-US"/>
                               </w:rPr>
                             </w:pPr>
-                            <w:bookmarkStart w:id="96" w:name="_Ref452533992"/>
-                            <w:bookmarkStart w:id="97" w:name="_Toc452535982"/>
+                            <w:bookmarkStart w:id="120" w:name="_Ref452533992"/>
+                            <w:bookmarkStart w:id="121" w:name="_Toc452535982"/>
                             <w:r>
                               <w:rPr>
                                 <w:lang w:val="en-US"/>
@@ -20754,14 +20801,14 @@
                               </w:rPr>
                               <w:fldChar w:fldCharType="end"/>
                             </w:r>
-                            <w:bookmarkEnd w:id="96"/>
+                            <w:bookmarkEnd w:id="120"/>
                             <w:r>
                               <w:rPr>
                                 <w:lang w:val="en-US"/>
                               </w:rPr>
                               <w:t>: quality tree</w:t>
                             </w:r>
-                            <w:bookmarkEnd w:id="97"/>
+                            <w:bookmarkEnd w:id="121"/>
                           </w:p>
                         </w:txbxContent>
                       </wps:txbx>
@@ -20791,8 +20838,8 @@
                           <w:lang w:val="en-US"/>
                         </w:rPr>
                       </w:pPr>
-                      <w:bookmarkStart w:id="116" w:name="_Ref452533992"/>
-                      <w:bookmarkStart w:id="117" w:name="_Toc452535982"/>
+                      <w:bookmarkStart w:id="122" w:name="_Ref452533992"/>
+                      <w:bookmarkStart w:id="123" w:name="_Toc452535982"/>
                       <w:r>
                         <w:rPr>
                           <w:lang w:val="en-US"/>
@@ -20830,14 +20877,14 @@
                         </w:rPr>
                         <w:fldChar w:fldCharType="end"/>
                       </w:r>
-                      <w:bookmarkEnd w:id="116"/>
+                      <w:bookmarkEnd w:id="122"/>
                       <w:r>
                         <w:rPr>
                           <w:lang w:val="en-US"/>
                         </w:rPr>
                         <w:t>: quality tree</w:t>
                       </w:r>
-                      <w:bookmarkEnd w:id="117"/>
+                      <w:bookmarkEnd w:id="123"/>
                     </w:p>
                   </w:txbxContent>
                 </v:textbox>
@@ -20855,14 +20902,14 @@
           <w:lang w:val="en-US"/>
         </w:rPr>
       </w:pPr>
-      <w:bookmarkStart w:id="98" w:name="_Toc452535965"/>
+      <w:bookmarkStart w:id="124" w:name="_Toc452546673"/>
       <w:r>
         <w:rPr>
           <w:lang w:val="en-US"/>
         </w:rPr>
         <w:t>Scenarios</w:t>
       </w:r>
-      <w:bookmarkEnd w:id="98"/>
+      <w:bookmarkEnd w:id="124"/>
     </w:p>
     <w:p>
       <w:pPr>
@@ -22396,7 +22443,13 @@
         <w:rPr>
           <w:lang w:val="en-US"/>
         </w:rPr>
-        <w:t xml:space="preserve">This quality scenario is associated with the architecture driver </w:t>
+        <w:t>This quality scenario is associa</w:t>
+      </w:r>
+      <w:r>
+        <w:rPr>
+          <w:lang w:val="en-US"/>
+        </w:rPr>
+        <w:t xml:space="preserve">ted with the architecture driver </w:t>
       </w:r>
       <w:r>
         <w:rPr>
@@ -22410,7 +22463,13 @@
           <w:i/>
           <w:lang w:val="en-US"/>
         </w:rPr>
-        <w:instrText xml:space="preserve"> REF _Ref452471520 \h </w:instrText>
+        <w:instrText xml:space="preserve"> REF _Ref452547124 \h </w:instrText>
+      </w:r>
+      <w:r>
+        <w:rPr>
+          <w:i/>
+          <w:lang w:val="en-US"/>
+        </w:rPr>
       </w:r>
       <w:r>
         <w:rPr>
@@ -22424,18 +22483,11 @@
           <w:i/>
           <w:lang w:val="en-US"/>
         </w:rPr>
-      </w:r>
-      <w:r>
-        <w:rPr>
-          <w:i/>
-          <w:lang w:val="en-US"/>
-        </w:rPr>
         <w:fldChar w:fldCharType="separate"/>
       </w:r>
       <w:r>
         <w:rPr>
           <w:i/>
-          <w:lang w:val="en-US"/>
         </w:rPr>
         <w:t>AD-06-Mobile</w:t>
       </w:r>
@@ -22737,7 +22789,13 @@
         <w:rPr>
           <w:lang w:val="en-US"/>
         </w:rPr>
-        <w:t xml:space="preserve">This quality scenario is associated with the architecture driver </w:t>
+        <w:t>This quality scenario is associa</w:t>
+      </w:r>
+      <w:r>
+        <w:rPr>
+          <w:lang w:val="en-US"/>
+        </w:rPr>
+        <w:t xml:space="preserve">ted with the architecture driver </w:t>
       </w:r>
       <w:r>
         <w:rPr>
@@ -22751,7 +22809,13 @@
           <w:i/>
           <w:lang w:val="en-US"/>
         </w:rPr>
-        <w:instrText xml:space="preserve"> REF _Ref452472359 \h </w:instrText>
+        <w:instrText xml:space="preserve"> REF _Ref452547178 \h </w:instrText>
+      </w:r>
+      <w:r>
+        <w:rPr>
+          <w:i/>
+          <w:lang w:val="en-US"/>
+        </w:rPr>
       </w:r>
       <w:r>
         <w:rPr>
@@ -22765,18 +22829,11 @@
           <w:i/>
           <w:lang w:val="en-US"/>
         </w:rPr>
-      </w:r>
-      <w:r>
-        <w:rPr>
-          <w:i/>
-          <w:lang w:val="en-US"/>
-        </w:rPr>
         <w:fldChar w:fldCharType="separate"/>
       </w:r>
       <w:r>
         <w:rPr>
           <w:i/>
-          <w:lang w:val="en-US"/>
         </w:rPr>
         <w:t>AD-08-Integration</w:t>
       </w:r>
@@ -23083,7 +23140,13 @@
         <w:rPr>
           <w:lang w:val="en-US"/>
         </w:rPr>
-        <w:t xml:space="preserve">This quality scenario is associated with the architecture driver </w:t>
+        <w:t>This quality scenario is associa</w:t>
+      </w:r>
+      <w:r>
+        <w:rPr>
+          <w:lang w:val="en-US"/>
+        </w:rPr>
+        <w:t xml:space="preserve">ted with the architecture driver </w:t>
       </w:r>
       <w:r>
         <w:rPr>
@@ -23097,7 +23160,13 @@
           <w:i/>
           <w:lang w:val="en-US"/>
         </w:rPr>
-        <w:instrText xml:space="preserve"> REF _Ref452472376 \h </w:instrText>
+        <w:instrText xml:space="preserve"> REF _Ref452547212 \h </w:instrText>
+      </w:r>
+      <w:r>
+        <w:rPr>
+          <w:i/>
+          <w:lang w:val="en-US"/>
+        </w:rPr>
       </w:r>
       <w:r>
         <w:rPr>
@@ -23111,18 +23180,11 @@
           <w:i/>
           <w:lang w:val="en-US"/>
         </w:rPr>
-      </w:r>
-      <w:r>
-        <w:rPr>
-          <w:i/>
-          <w:lang w:val="en-US"/>
-        </w:rPr>
         <w:fldChar w:fldCharType="separate"/>
       </w:r>
       <w:r>
         <w:rPr>
           <w:i/>
-          <w:lang w:val="en-US"/>
         </w:rPr>
         <w:t>AD-07-Scalability</w:t>
       </w:r>
@@ -23950,7 +24012,13 @@
         <w:rPr>
           <w:lang w:val="en-US"/>
         </w:rPr>
-        <w:t xml:space="preserve"> Stakeholders of architecture documentation (chapter </w:t>
+        <w:t xml:space="preserve"> Stakeholders of arc</w:t>
+      </w:r>
+      <w:r>
+        <w:rPr>
+          <w:lang w:val="en-US"/>
+        </w:rPr>
+        <w:t xml:space="preserve">hitecture documentation (chapter </w:t>
       </w:r>
       <w:r>
         <w:rPr>
@@ -23964,7 +24032,13 @@
           <w:i/>
           <w:lang w:val="en-US"/>
         </w:rPr>
-        <w:instrText xml:space="preserve"> REF _Ref452476525 \r \h </w:instrText>
+        <w:instrText xml:space="preserve"> REF _Ref452547251 \r \h </w:instrText>
+      </w:r>
+      <w:r>
+        <w:rPr>
+          <w:i/>
+          <w:lang w:val="en-US"/>
+        </w:rPr>
       </w:r>
       <w:r>
         <w:rPr>
@@ -23972,12 +24046,6 @@
           <w:lang w:val="en-US"/>
         </w:rPr>
         <w:instrText xml:space="preserve"> \* MERGEFORMAT </w:instrText>
-      </w:r>
-      <w:r>
-        <w:rPr>
-          <w:i/>
-          <w:lang w:val="en-US"/>
-        </w:rPr>
       </w:r>
       <w:r>
         <w:rPr>
@@ -24628,7 +24696,7 @@
           <w:lang w:val="en-US"/>
         </w:rPr>
       </w:pPr>
-      <w:bookmarkStart w:id="99" w:name="_Toc452535966"/>
+      <w:bookmarkStart w:id="125" w:name="_Toc452546674"/>
       <w:r>
         <w:rPr>
           <w:lang w:val="en-US"/>
@@ -24636,7 +24704,7 @@
         <w:lastRenderedPageBreak/>
         <w:t>Technical Risks</w:t>
       </w:r>
-      <w:bookmarkEnd w:id="99"/>
+      <w:bookmarkEnd w:id="125"/>
     </w:p>
     <w:p>
       <w:pPr>
@@ -24658,7 +24726,7 @@
           <w:lang w:val="en-US"/>
         </w:rPr>
       </w:pPr>
-      <w:bookmarkStart w:id="100" w:name="_Toc452535967"/>
+      <w:bookmarkStart w:id="126" w:name="_Toc452546675"/>
       <w:r>
         <w:rPr>
           <w:lang w:val="en-US"/>
@@ -24666,7 +24734,7 @@
         <w:lastRenderedPageBreak/>
         <w:t>Glossary</w:t>
       </w:r>
-      <w:bookmarkEnd w:id="100"/>
+      <w:bookmarkEnd w:id="126"/>
     </w:p>
     <w:p>
       <w:pPr>
@@ -24823,7 +24891,7 @@
           <w:lang w:val="en-US"/>
         </w:rPr>
       </w:pPr>
-      <w:bookmarkStart w:id="101" w:name="_Toc452535968"/>
+      <w:bookmarkStart w:id="127" w:name="_Toc452546676"/>
       <w:r>
         <w:rPr>
           <w:lang w:val="en-US"/>
@@ -24831,7 +24899,7 @@
         <w:lastRenderedPageBreak/>
         <w:t>List of Figures</w:t>
       </w:r>
-      <w:bookmarkEnd w:id="101"/>
+      <w:bookmarkEnd w:id="127"/>
     </w:p>
     <w:p>
       <w:pPr>
@@ -25251,14 +25319,14 @@
           <w:lang w:val="en-US"/>
         </w:rPr>
       </w:pPr>
-      <w:bookmarkStart w:id="102" w:name="_Toc452535969"/>
+      <w:bookmarkStart w:id="128" w:name="_Toc452546677"/>
       <w:r>
         <w:rPr>
           <w:lang w:val="en-US"/>
         </w:rPr>
         <w:t>List of Tables</w:t>
       </w:r>
-      <w:bookmarkEnd w:id="102"/>
+      <w:bookmarkEnd w:id="128"/>
     </w:p>
     <w:p>
       <w:pPr>
@@ -25715,7 +25783,7 @@
           <w:lang w:val="en-US"/>
         </w:rPr>
       </w:pPr>
-      <w:bookmarkStart w:id="103" w:name="_Toc452535970"/>
+      <w:bookmarkStart w:id="129" w:name="_Toc452546678"/>
       <w:r>
         <w:rPr>
           <w:lang w:val="en-US"/>
@@ -25723,7 +25791,7 @@
         <w:lastRenderedPageBreak/>
         <w:t>List of Abbreviations</w:t>
       </w:r>
-      <w:bookmarkEnd w:id="103"/>
+      <w:bookmarkEnd w:id="129"/>
     </w:p>
     <w:p>
       <w:pPr>
@@ -26266,8 +26334,6 @@
         </w:rPr>
         <w:t>RESTful API Modeling Language</w:t>
       </w:r>
-      <w:bookmarkStart w:id="104" w:name="_GoBack"/>
-      <w:bookmarkEnd w:id="104"/>
     </w:p>
     <w:p>
       <w:pPr>
@@ -26455,7 +26521,7 @@
           <w:lang w:val="en-US"/>
         </w:rPr>
       </w:pPr>
-      <w:bookmarkStart w:id="105" w:name="_Toc452535971"/>
+      <w:bookmarkStart w:id="130" w:name="_Toc452546679"/>
       <w:r>
         <w:rPr>
           <w:lang w:val="en-US"/>
@@ -26463,7 +26529,7 @@
         <w:lastRenderedPageBreak/>
         <w:t>Version History</w:t>
       </w:r>
-      <w:bookmarkEnd w:id="105"/>
+      <w:bookmarkEnd w:id="130"/>
     </w:p>
     <w:tbl>
       <w:tblPr>
@@ -26863,7 +26929,7 @@
         <w:rPr>
           <w:noProof/>
         </w:rPr>
-        <w:instrText>0</w:instrText>
+        <w:instrText>4</w:instrText>
       </w:r>
     </w:fldSimple>
     <w:r>
@@ -26880,7 +26946,7 @@
         <w:rPr>
           <w:noProof/>
         </w:rPr>
-        <w:instrText>11</w:instrText>
+        <w:instrText>4</w:instrText>
       </w:r>
     </w:fldSimple>
     <w:r>
@@ -26893,7 +26959,7 @@
       <w:rPr>
         <w:noProof/>
       </w:rPr>
-      <w:instrText>11</w:instrText>
+      <w:instrText>4</w:instrText>
     </w:r>
     <w:r>
       <w:instrText xml:space="preserve"> </w:instrText>
@@ -26905,6 +26971,15 @@
       <w:instrText xml:space="preserve"> \* MERGEFORMAT </w:instrText>
     </w:r>
     <w:r>
+      <w:fldChar w:fldCharType="separate"/>
+    </w:r>
+    <w:r>
+      <w:rPr>
+        <w:noProof/>
+      </w:rPr>
+      <w:t xml:space="preserve">4 </w:t>
+    </w:r>
+    <w:r>
       <w:fldChar w:fldCharType="end"/>
     </w:r>
     <w:fldSimple w:instr=" STYLEREF &quot;Überschrift 1&quot; \* MERGEFORMAT ">
@@ -26912,7 +26987,7 @@
         <w:rPr>
           <w:noProof/>
         </w:rPr>
-        <w:t>List of Figures</w:t>
+        <w:t>Building Block View</w:t>
       </w:r>
     </w:fldSimple>
     <w:r>
@@ -26931,7 +27006,7 @@
       <w:rPr>
         <w:noProof/>
       </w:rPr>
-      <w:t>49</w:t>
+      <w:t>21</w:t>
     </w:r>
     <w:r>
       <w:fldChar w:fldCharType="end"/>
@@ -31634,7 +31709,7 @@
 </file>
 
 <file path=customXml/itemProps1.xml><?xml version="1.0" encoding="utf-8"?>
-<ds:datastoreItem xmlns:ds="http://schemas.openxmlformats.org/officeDocument/2006/customXml" ds:itemID="{D68DA414-FD3F-4359-8217-5C2F7E45D171}">
+<ds:datastoreItem xmlns:ds="http://schemas.openxmlformats.org/officeDocument/2006/customXml" ds:itemID="{CE9B75DD-CA66-4B4B-9834-E2127C418A0C}">
   <ds:schemaRefs>
     <ds:schemaRef ds:uri="http://schemas.openxmlformats.org/officeDocument/2006/bibliography"/>
   </ds:schemaRefs>

</xml_diff>

<commit_message>
Updated create article sequence diagram and decision
</commit_message>
<xml_diff>
--- a/docs/documentation/architecture/Architecture Documentation.docx
+++ b/docs/documentation/architecture/Architecture Documentation.docx
@@ -1,6 +1,6 @@
 
 <file path=word/document.xml><?xml version="1.0" encoding="utf-8"?>
-<w:document xmlns:wpc="http://schemas.microsoft.com/office/word/2010/wordprocessingCanvas" xmlns:mc="http://schemas.openxmlformats.org/markup-compatibility/2006" xmlns:o="urn:schemas-microsoft-com:office:office" xmlns:r="http://schemas.openxmlformats.org/officeDocument/2006/relationships" xmlns:m="http://schemas.openxmlformats.org/officeDocument/2006/math" xmlns:v="urn:schemas-microsoft-com:vml" xmlns:wp14="http://schemas.microsoft.com/office/word/2010/wordprocessingDrawing" xmlns:wp="http://schemas.openxmlformats.org/drawingml/2006/wordprocessingDrawing" xmlns:w10="urn:schemas-microsoft-com:office:word" xmlns:w="http://schemas.openxmlformats.org/wordprocessingml/2006/main" xmlns:w14="http://schemas.microsoft.com/office/word/2010/wordml" xmlns:w15="http://schemas.microsoft.com/office/word/2012/wordml" xmlns:wpg="http://schemas.microsoft.com/office/word/2010/wordprocessingGroup" xmlns:wpi="http://schemas.microsoft.com/office/word/2010/wordprocessingInk" xmlns:wne="http://schemas.microsoft.com/office/word/2006/wordml" xmlns:wps="http://schemas.microsoft.com/office/word/2010/wordprocessingShape" mc:Ignorable="w14 w15 wp14">
+<w:document xmlns:wpc="http://schemas.microsoft.com/office/word/2010/wordprocessingCanvas" xmlns:cx="http://schemas.microsoft.com/office/drawing/2014/chartex" xmlns:cx1="http://schemas.microsoft.com/office/drawing/2015/9/8/chartex" xmlns:mc="http://schemas.openxmlformats.org/markup-compatibility/2006" xmlns:o="urn:schemas-microsoft-com:office:office" xmlns:r="http://schemas.openxmlformats.org/officeDocument/2006/relationships" xmlns:m="http://schemas.openxmlformats.org/officeDocument/2006/math" xmlns:v="urn:schemas-microsoft-com:vml" xmlns:wp14="http://schemas.microsoft.com/office/word/2010/wordprocessingDrawing" xmlns:wp="http://schemas.openxmlformats.org/drawingml/2006/wordprocessingDrawing" xmlns:w10="urn:schemas-microsoft-com:office:word" xmlns:w="http://schemas.openxmlformats.org/wordprocessingml/2006/main" xmlns:w14="http://schemas.microsoft.com/office/word/2010/wordml" xmlns:w15="http://schemas.microsoft.com/office/word/2012/wordml" xmlns:w16se="http://schemas.microsoft.com/office/word/2015/wordml/symex" xmlns:wpg="http://schemas.microsoft.com/office/word/2010/wordprocessingGroup" xmlns:wpi="http://schemas.microsoft.com/office/word/2010/wordprocessingInk" xmlns:wne="http://schemas.microsoft.com/office/word/2006/wordml" xmlns:wps="http://schemas.microsoft.com/office/word/2010/wordprocessingShape" mc:Ignorable="w14 w15 w16se wp14">
   <w:body>
     <w:tbl>
       <w:tblPr>
@@ -37,6 +37,7 @@
               <w:rPr>
                 <w:b/>
                 <w:noProof/>
+                <w:lang w:val="en-US" w:eastAsia="en-US"/>
               </w:rPr>
               <w:drawing>
                 <wp:anchor distT="0" distB="0" distL="114300" distR="114300" simplePos="0" relativeHeight="251663360" behindDoc="1" locked="0" layoutInCell="1" allowOverlap="1" wp14:anchorId="09F9BF32" wp14:editId="4D28A2A7">
@@ -127,6 +128,7 @@
               <w:rPr>
                 <w:b/>
                 <w:noProof/>
+                <w:lang w:val="en-US" w:eastAsia="en-US"/>
               </w:rPr>
               <w:drawing>
                 <wp:anchor distT="0" distB="0" distL="114300" distR="114300" simplePos="0" relativeHeight="251662847" behindDoc="1" locked="0" layoutInCell="1" allowOverlap="1" wp14:anchorId="2AF4B111" wp14:editId="0839AF32">
@@ -195,6 +197,7 @@
               <w:rPr>
                 <w:b/>
                 <w:noProof/>
+                <w:lang w:val="en-US" w:eastAsia="en-US"/>
               </w:rPr>
               <w:drawing>
                 <wp:anchor distT="0" distB="0" distL="114300" distR="114300" simplePos="0" relativeHeight="251665408" behindDoc="1" locked="0" layoutInCell="1" allowOverlap="1" wp14:anchorId="2802D8B9" wp14:editId="1040F698">
@@ -283,7 +286,6 @@
               <w:t xml:space="preserve">               </w:t>
             </w:r>
             <w:proofErr w:type="spellStart"/>
-            <w:proofErr w:type="gramStart"/>
             <w:r>
               <w:rPr>
                 <w:b/>
@@ -293,7 +295,6 @@
               <w:t>kan</w:t>
             </w:r>
             <w:proofErr w:type="spellEnd"/>
-            <w:proofErr w:type="gramEnd"/>
           </w:p>
         </w:tc>
       </w:tr>
@@ -320,6 +321,7 @@
       <w:r>
         <w:rPr>
           <w:noProof/>
+          <w:lang w:val="en-US" w:eastAsia="en-US"/>
         </w:rPr>
         <mc:AlternateContent>
           <mc:Choice Requires="wps">
@@ -513,6 +515,7 @@
       <w:r>
         <w:rPr>
           <w:noProof/>
+          <w:lang w:val="en-US" w:eastAsia="en-US"/>
         </w:rPr>
         <mc:AlternateContent>
           <mc:Choice Requires="wps">
@@ -579,7 +582,6 @@
                             <w:r>
                               <w:rPr>
                                 <w:b/>
-                                <w:lang w:val="en-US"/>
                               </w:rPr>
                               <w:t>Authors</w:t>
                             </w:r>
@@ -638,7 +640,6 @@
                       <w:r>
                         <w:rPr>
                           <w:b/>
-                          <w:lang w:val="en-US"/>
                         </w:rPr>
                         <w:t>Authors</w:t>
                       </w:r>
@@ -2486,8 +2487,6 @@
         </w:rPr>
         <w:t>Glossary</w:t>
       </w:r>
-      <w:bookmarkStart w:id="2" w:name="_GoBack"/>
-      <w:bookmarkEnd w:id="2"/>
       <w:r>
         <w:tab/>
       </w:r>
@@ -2669,14 +2668,14 @@
         <w:lastRenderedPageBreak/>
         <w:fldChar w:fldCharType="end"/>
       </w:r>
-      <w:bookmarkStart w:id="3" w:name="_Toc452564004"/>
+      <w:bookmarkStart w:id="2" w:name="_Toc452564004"/>
       <w:r>
         <w:rPr>
           <w:lang w:val="en-US"/>
         </w:rPr>
         <w:t>Preface</w:t>
       </w:r>
-      <w:bookmarkEnd w:id="3"/>
+      <w:bookmarkEnd w:id="2"/>
     </w:p>
     <w:p>
       <w:pPr>
@@ -2912,7 +2911,7 @@
           <w:lang w:val="en-US"/>
         </w:rPr>
       </w:pPr>
-      <w:bookmarkStart w:id="4" w:name="_Toc452564005"/>
+      <w:bookmarkStart w:id="3" w:name="_Toc452564005"/>
       <w:r>
         <w:rPr>
           <w:lang w:val="en-US"/>
@@ -2920,6 +2919,120 @@
         <w:lastRenderedPageBreak/>
         <w:t>Introduction and Goals</w:t>
       </w:r>
+      <w:bookmarkEnd w:id="3"/>
+    </w:p>
+    <w:p>
+      <w:pPr>
+        <w:rPr>
+          <w:lang w:val="en-US"/>
+        </w:rPr>
+      </w:pPr>
+      <w:r>
+        <w:rPr>
+          <w:lang w:val="en-US"/>
+        </w:rPr>
+        <w:t>This document specifies th</w:t>
+      </w:r>
+      <w:r>
+        <w:rPr>
+          <w:lang w:val="en-US"/>
+        </w:rPr>
+        <w:t>e software architecture of the knowledge b</w:t>
+      </w:r>
+      <w:r>
+        <w:rPr>
+          <w:lang w:val="en-US"/>
+        </w:rPr>
+        <w:t xml:space="preserve">ase platform which is being implemented at </w:t>
+      </w:r>
+      <w:r>
+        <w:rPr>
+          <w:lang w:val="en-US"/>
+        </w:rPr>
+        <w:t>u</w:t>
+      </w:r>
+      <w:r>
+        <w:rPr>
+          <w:lang w:val="en-US"/>
+        </w:rPr>
+        <w:t xml:space="preserve">niversity </w:t>
+      </w:r>
+      <w:r>
+        <w:rPr>
+          <w:lang w:val="en-US"/>
+        </w:rPr>
+        <w:t xml:space="preserve">of applied sciences </w:t>
+      </w:r>
+      <w:r>
+        <w:rPr>
+          <w:lang w:val="en-US"/>
+        </w:rPr>
+        <w:t>Mannheim as part of MSP progra</w:t>
+      </w:r>
+      <w:r>
+        <w:rPr>
+          <w:lang w:val="en-US"/>
+        </w:rPr>
+        <w:t>m for a customer from NTT DATA Company</w:t>
+      </w:r>
+      <w:r>
+        <w:rPr>
+          <w:lang w:val="en-US"/>
+        </w:rPr>
+        <w:t>.</w:t>
+      </w:r>
+    </w:p>
+    <w:p>
+      <w:pPr>
+        <w:rPr>
+          <w:lang w:val="en-US"/>
+        </w:rPr>
+      </w:pPr>
+      <w:r>
+        <w:rPr>
+          <w:lang w:val="en-US"/>
+        </w:rPr>
+        <w:t>Before the completion of this project NTT DATA Company has managed its knowledge by means of Microsoft SharePoint. SharePoint does not satisfy the requirements of the company regarding simplicity, generic usage, an</w:t>
+      </w:r>
+      <w:r>
+        <w:rPr>
+          <w:lang w:val="en-US"/>
+        </w:rPr>
+        <w:t>d ease of use. The goal of the knowledge b</w:t>
+      </w:r>
+      <w:r>
+        <w:rPr>
+          <w:lang w:val="en-US"/>
+        </w:rPr>
+        <w:t>ase platform is to address the shortcomings of SharePoint and repla</w:t>
+      </w:r>
+      <w:r>
+        <w:rPr>
+          <w:lang w:val="en-US"/>
+        </w:rPr>
+        <w:t>ce it in NTT DATA Company. The knowledge b</w:t>
+      </w:r>
+      <w:r>
+        <w:rPr>
+          <w:lang w:val="en-US"/>
+        </w:rPr>
+        <w:t>ase has to provide an easy way to collect and share knowledge within NTT DATA Company. It should be a web application that allows users to populate their knowledge in arbitrary formats quickly on a central server, and make it easy to find for other users.</w:t>
+      </w:r>
+    </w:p>
+    <w:p>
+      <w:pPr>
+        <w:pStyle w:val="berschrift2"/>
+        <w:rPr>
+          <w:lang w:val="en-US"/>
+        </w:rPr>
+      </w:pPr>
+      <w:bookmarkStart w:id="4" w:name="_Toc452564006"/>
+      <w:r>
+        <w:rPr>
+          <w:lang w:val="en-US"/>
+        </w:rPr>
+        <w:t>Key Functionality</w:t>
+      </w:r>
       <w:bookmarkEnd w:id="4"/>
     </w:p>
     <w:p>
@@ -2930,121 +3043,8 @@
       </w:pPr>
       <w:r>
         <w:rPr>
-          <w:lang w:val="en-US"/>
-        </w:rPr>
-        <w:t>This document specifies th</w:t>
-      </w:r>
-      <w:r>
-        <w:rPr>
-          <w:lang w:val="en-US"/>
-        </w:rPr>
-        <w:t>e software architecture of the knowledge b</w:t>
-      </w:r>
-      <w:r>
-        <w:rPr>
-          <w:lang w:val="en-US"/>
-        </w:rPr>
-        <w:t xml:space="preserve">ase platform which is being implemented at </w:t>
-      </w:r>
-      <w:r>
-        <w:rPr>
-          <w:lang w:val="en-US"/>
-        </w:rPr>
-        <w:t>u</w:t>
-      </w:r>
-      <w:r>
-        <w:rPr>
-          <w:lang w:val="en-US"/>
-        </w:rPr>
-        <w:t xml:space="preserve">niversity </w:t>
-      </w:r>
-      <w:r>
-        <w:rPr>
-          <w:lang w:val="en-US"/>
-        </w:rPr>
-        <w:t xml:space="preserve">of applied sciences </w:t>
-      </w:r>
-      <w:r>
-        <w:rPr>
-          <w:lang w:val="en-US"/>
-        </w:rPr>
-        <w:t>Mannheim as part of MSP progra</w:t>
-      </w:r>
-      <w:r>
-        <w:rPr>
-          <w:lang w:val="en-US"/>
-        </w:rPr>
-        <w:t>m for a customer from NTT DATA Company</w:t>
-      </w:r>
-      <w:r>
-        <w:rPr>
-          <w:lang w:val="en-US"/>
-        </w:rPr>
-        <w:t>.</w:t>
-      </w:r>
-    </w:p>
-    <w:p>
-      <w:pPr>
-        <w:rPr>
-          <w:lang w:val="en-US"/>
-        </w:rPr>
-      </w:pPr>
-      <w:r>
-        <w:rPr>
-          <w:lang w:val="en-US"/>
-        </w:rPr>
-        <w:t>Before the completion of this project NTT DATA Company has managed its knowledge by means of Microsoft SharePoint. SharePoint does not satisfy the requirements of the company regarding simplicity, generic usage, an</w:t>
-      </w:r>
-      <w:r>
-        <w:rPr>
-          <w:lang w:val="en-US"/>
-        </w:rPr>
-        <w:t>d ease of use. The goal of the knowledge b</w:t>
-      </w:r>
-      <w:r>
-        <w:rPr>
-          <w:lang w:val="en-US"/>
-        </w:rPr>
-        <w:t>ase platform is to address the shortcomings of SharePoint and repla</w:t>
-      </w:r>
-      <w:r>
-        <w:rPr>
-          <w:lang w:val="en-US"/>
-        </w:rPr>
-        <w:t>ce it in NTT DATA Company. The knowledge b</w:t>
-      </w:r>
-      <w:r>
-        <w:rPr>
-          <w:lang w:val="en-US"/>
-        </w:rPr>
-        <w:t>ase has to provide an easy way to collect and share knowledge within NTT DATA Company. It should be a web application that allows users to populate their knowledge in arbitrary formats quickly on a central server, and make it easy to find for other users.</w:t>
-      </w:r>
-    </w:p>
-    <w:p>
-      <w:pPr>
-        <w:pStyle w:val="berschrift2"/>
-        <w:rPr>
-          <w:lang w:val="en-US"/>
-        </w:rPr>
-      </w:pPr>
-      <w:bookmarkStart w:id="5" w:name="_Toc452564006"/>
-      <w:r>
-        <w:rPr>
-          <w:lang w:val="en-US"/>
-        </w:rPr>
-        <w:t>Key Functionality</w:t>
-      </w:r>
-      <w:bookmarkEnd w:id="5"/>
-    </w:p>
-    <w:p>
-      <w:pPr>
-        <w:rPr>
-          <w:lang w:val="en-US"/>
-        </w:rPr>
-      </w:pPr>
-      <w:r>
-        <w:rPr>
           <w:noProof/>
+          <w:lang w:val="en-US" w:eastAsia="en-US"/>
         </w:rPr>
         <w:drawing>
           <wp:anchor distT="0" distB="0" distL="114300" distR="114300" simplePos="0" relativeHeight="251681792" behindDoc="0" locked="0" layoutInCell="1" allowOverlap="1" wp14:anchorId="2B43B196" wp14:editId="67C31506">
@@ -3111,6 +3111,7 @@
       <w:r>
         <w:rPr>
           <w:noProof/>
+          <w:lang w:val="en-US" w:eastAsia="en-US"/>
         </w:rPr>
         <mc:AlternateContent>
           <mc:Choice Requires="wps">
@@ -3158,7 +3159,7 @@
                                 <w:lang w:val="en-US"/>
                               </w:rPr>
                             </w:pPr>
-                            <w:bookmarkStart w:id="6" w:name="_Toc452563989"/>
+                            <w:bookmarkStart w:id="5" w:name="_Toc452563989"/>
                             <w:r>
                               <w:rPr>
                                 <w:lang w:val="en-US"/>
@@ -3211,7 +3212,7 @@
                               </w:rPr>
                               <w:t>ase platform</w:t>
                             </w:r>
-                            <w:bookmarkEnd w:id="6"/>
+                            <w:bookmarkEnd w:id="5"/>
                           </w:p>
                         </w:txbxContent>
                       </wps:txbx>
@@ -3243,7 +3244,7 @@
                           <w:lang w:val="en-US"/>
                         </w:rPr>
                       </w:pPr>
-                      <w:bookmarkStart w:id="7" w:name="_Toc452563989"/>
+                      <w:bookmarkStart w:id="6" w:name="_Toc452563989"/>
                       <w:r>
                         <w:rPr>
                           <w:lang w:val="en-US"/>
@@ -3296,7 +3297,7 @@
                         </w:rPr>
                         <w:t>ase platform</w:t>
                       </w:r>
-                      <w:bookmarkEnd w:id="7"/>
+                      <w:bookmarkEnd w:id="6"/>
                     </w:p>
                   </w:txbxContent>
                 </v:textbox>
@@ -3346,7 +3347,7 @@
           <w:lang w:val="en-US"/>
         </w:rPr>
       </w:pPr>
-      <w:bookmarkStart w:id="8" w:name="_Toc452564007"/>
+      <w:bookmarkStart w:id="7" w:name="_Toc452564007"/>
       <w:r>
         <w:rPr>
           <w:lang w:val="en-US"/>
@@ -3354,131 +3355,131 @@
         <w:lastRenderedPageBreak/>
         <w:t>Quality Goals</w:t>
       </w:r>
+      <w:bookmarkEnd w:id="7"/>
+    </w:p>
+    <w:p>
+      <w:pPr>
+        <w:rPr>
+          <w:lang w:val="en-US"/>
+        </w:rPr>
+      </w:pPr>
+      <w:r>
+        <w:rPr>
+          <w:lang w:val="en-US"/>
+        </w:rPr>
+        <w:t>The following quality goals hav</w:t>
+      </w:r>
+      <w:r>
+        <w:rPr>
+          <w:lang w:val="en-US"/>
+        </w:rPr>
+        <w:t>e top priority for the customer.</w:t>
+      </w:r>
+    </w:p>
+    <w:p>
+      <w:pPr>
+        <w:pStyle w:val="berschrift3"/>
+        <w:rPr>
+          <w:lang w:val="en-US"/>
+        </w:rPr>
+      </w:pPr>
+      <w:r>
+        <w:rPr>
+          <w:lang w:val="en-US"/>
+        </w:rPr>
+        <w:t>Usability</w:t>
+      </w:r>
+    </w:p>
+    <w:p>
+      <w:pPr>
+        <w:rPr>
+          <w:lang w:val="en-US"/>
+        </w:rPr>
+      </w:pPr>
+      <w:r>
+        <w:rPr>
+          <w:lang w:val="en-US"/>
+        </w:rPr>
+        <w:t>The system must be intuitive and easy in use. A new user should be able to get familiar with the Knowledge Base platform in 15 minutes. A user should be able to create a new knowledge article in 5 minutes.</w:t>
+      </w:r>
+    </w:p>
+    <w:p>
+      <w:pPr>
+        <w:pStyle w:val="berschrift3"/>
+        <w:rPr>
+          <w:lang w:val="en-US"/>
+        </w:rPr>
+      </w:pPr>
+      <w:r>
+        <w:rPr>
+          <w:lang w:val="en-US"/>
+        </w:rPr>
+        <w:t>Testability</w:t>
+      </w:r>
+    </w:p>
+    <w:p>
+      <w:pPr>
+        <w:rPr>
+          <w:lang w:val="en-US"/>
+        </w:rPr>
+      </w:pPr>
+      <w:r>
+        <w:rPr>
+          <w:lang w:val="en-US"/>
+        </w:rPr>
+        <w:t>The code should be tested in an automated way reaching a test coverage of 85%.</w:t>
+      </w:r>
+    </w:p>
+    <w:p>
+      <w:pPr>
+        <w:pStyle w:val="berschrift3"/>
+        <w:rPr>
+          <w:lang w:val="en-US"/>
+        </w:rPr>
+      </w:pPr>
+      <w:r>
+        <w:rPr>
+          <w:lang w:val="en-US"/>
+        </w:rPr>
+        <w:t>Documentation</w:t>
+      </w:r>
+    </w:p>
+    <w:p>
+      <w:pPr>
+        <w:rPr>
+          <w:lang w:val="en-US"/>
+        </w:rPr>
+      </w:pPr>
+      <w:r>
+        <w:rPr>
+          <w:lang w:val="en-US"/>
+        </w:rPr>
+        <w:t>The code must be documented in a manner similar to JavaDoc.</w:t>
+      </w:r>
+    </w:p>
+    <w:p>
+      <w:pPr>
+        <w:pStyle w:val="berschrift2"/>
+        <w:rPr>
+          <w:lang w:val="en-US"/>
+        </w:rPr>
+      </w:pPr>
+      <w:bookmarkStart w:id="8" w:name="_Ref452547251"/>
+      <w:bookmarkStart w:id="9" w:name="_Toc452564008"/>
+      <w:r>
+        <w:rPr>
+          <w:lang w:val="en-US"/>
+        </w:rPr>
+        <w:t>Stakeholder</w:t>
+      </w:r>
+      <w:r>
+        <w:rPr>
+          <w:lang w:val="en-US"/>
+        </w:rPr>
+        <w:t>s</w:t>
+      </w:r>
       <w:bookmarkEnd w:id="8"/>
-    </w:p>
-    <w:p>
-      <w:pPr>
-        <w:rPr>
-          <w:lang w:val="en-US"/>
-        </w:rPr>
-      </w:pPr>
-      <w:r>
-        <w:rPr>
-          <w:lang w:val="en-US"/>
-        </w:rPr>
-        <w:t>The following quality goals hav</w:t>
-      </w:r>
-      <w:r>
-        <w:rPr>
-          <w:lang w:val="en-US"/>
-        </w:rPr>
-        <w:t>e top priority for the customer.</w:t>
-      </w:r>
-    </w:p>
-    <w:p>
-      <w:pPr>
-        <w:pStyle w:val="berschrift3"/>
-        <w:rPr>
-          <w:lang w:val="en-US"/>
-        </w:rPr>
-      </w:pPr>
-      <w:r>
-        <w:rPr>
-          <w:lang w:val="en-US"/>
-        </w:rPr>
-        <w:t>Usability</w:t>
-      </w:r>
-    </w:p>
-    <w:p>
-      <w:pPr>
-        <w:rPr>
-          <w:lang w:val="en-US"/>
-        </w:rPr>
-      </w:pPr>
-      <w:r>
-        <w:rPr>
-          <w:lang w:val="en-US"/>
-        </w:rPr>
-        <w:t>The system must be intuitive and easy in use. A new user should be able to get familiar with the Knowledge Base platform in 15 minutes. A user should be able to create a new knowledge article in 5 minutes.</w:t>
-      </w:r>
-    </w:p>
-    <w:p>
-      <w:pPr>
-        <w:pStyle w:val="berschrift3"/>
-        <w:rPr>
-          <w:lang w:val="en-US"/>
-        </w:rPr>
-      </w:pPr>
-      <w:r>
-        <w:rPr>
-          <w:lang w:val="en-US"/>
-        </w:rPr>
-        <w:t>Testability</w:t>
-      </w:r>
-    </w:p>
-    <w:p>
-      <w:pPr>
-        <w:rPr>
-          <w:lang w:val="en-US"/>
-        </w:rPr>
-      </w:pPr>
-      <w:r>
-        <w:rPr>
-          <w:lang w:val="en-US"/>
-        </w:rPr>
-        <w:t>The code should be tested in an automated way reaching a test coverage of 85%.</w:t>
-      </w:r>
-    </w:p>
-    <w:p>
-      <w:pPr>
-        <w:pStyle w:val="berschrift3"/>
-        <w:rPr>
-          <w:lang w:val="en-US"/>
-        </w:rPr>
-      </w:pPr>
-      <w:r>
-        <w:rPr>
-          <w:lang w:val="en-US"/>
-        </w:rPr>
-        <w:t>Documentation</w:t>
-      </w:r>
-    </w:p>
-    <w:p>
-      <w:pPr>
-        <w:rPr>
-          <w:lang w:val="en-US"/>
-        </w:rPr>
-      </w:pPr>
-      <w:r>
-        <w:rPr>
-          <w:lang w:val="en-US"/>
-        </w:rPr>
-        <w:t>The code must be documented in a manner similar to JavaDoc.</w:t>
-      </w:r>
-    </w:p>
-    <w:p>
-      <w:pPr>
-        <w:pStyle w:val="berschrift2"/>
-        <w:rPr>
-          <w:lang w:val="en-US"/>
-        </w:rPr>
-      </w:pPr>
-      <w:bookmarkStart w:id="9" w:name="_Ref452547251"/>
-      <w:bookmarkStart w:id="10" w:name="_Toc452564008"/>
-      <w:r>
-        <w:rPr>
-          <w:lang w:val="en-US"/>
-        </w:rPr>
-        <w:t>Stakeholder</w:t>
-      </w:r>
-      <w:r>
-        <w:rPr>
-          <w:lang w:val="en-US"/>
-        </w:rPr>
-        <w:t>s</w:t>
-      </w:r>
       <w:bookmarkEnd w:id="9"/>
-      <w:bookmarkEnd w:id="10"/>
     </w:p>
     <w:p>
       <w:pPr>
@@ -3700,9 +3701,9 @@
           <w:lang w:val="en-US"/>
         </w:rPr>
       </w:pPr>
-      <w:bookmarkStart w:id="11" w:name="_Ref452465026"/>
-      <w:bookmarkStart w:id="12" w:name="_Ref452465054"/>
-      <w:bookmarkStart w:id="13" w:name="_Toc452564009"/>
+      <w:bookmarkStart w:id="10" w:name="_Ref452465026"/>
+      <w:bookmarkStart w:id="11" w:name="_Ref452465054"/>
+      <w:bookmarkStart w:id="12" w:name="_Toc452564009"/>
       <w:r>
         <w:rPr>
           <w:lang w:val="en-US"/>
@@ -3710,9 +3711,9 @@
         <w:lastRenderedPageBreak/>
         <w:t>Architecture Drivers</w:t>
       </w:r>
+      <w:bookmarkEnd w:id="10"/>
       <w:bookmarkEnd w:id="11"/>
       <w:bookmarkEnd w:id="12"/>
-      <w:bookmarkEnd w:id="13"/>
     </w:p>
     <w:p>
       <w:pPr>
@@ -4166,7 +4167,7 @@
           <w:lang w:val="en-US"/>
         </w:rPr>
       </w:pPr>
-      <w:bookmarkStart w:id="14" w:name="_Toc452563977"/>
+      <w:bookmarkStart w:id="13" w:name="_Toc452563977"/>
       <w:r>
         <w:t xml:space="preserve">Table </w:t>
       </w:r>
@@ -4181,12 +4182,12 @@
       <w:r>
         <w:t xml:space="preserve">: </w:t>
       </w:r>
-      <w:bookmarkStart w:id="15" w:name="_Ref451948852"/>
+      <w:bookmarkStart w:id="14" w:name="_Ref451948852"/>
       <w:r>
         <w:t>AD-01-Search</w:t>
       </w:r>
+      <w:bookmarkEnd w:id="13"/>
       <w:bookmarkEnd w:id="14"/>
-      <w:bookmarkEnd w:id="15"/>
     </w:p>
     <w:tbl>
       <w:tblPr>
@@ -4610,7 +4611,7 @@
         <w:pStyle w:val="Beschriftung"/>
         <w:jc w:val="center"/>
       </w:pPr>
-      <w:bookmarkStart w:id="16" w:name="_Toc452563978"/>
+      <w:bookmarkStart w:id="15" w:name="_Toc452563978"/>
       <w:r>
         <w:t xml:space="preserve">Table </w:t>
       </w:r>
@@ -4625,12 +4626,12 @@
       <w:r>
         <w:t xml:space="preserve">: </w:t>
       </w:r>
-      <w:bookmarkStart w:id="17" w:name="_Ref452124700"/>
+      <w:bookmarkStart w:id="16" w:name="_Ref452124700"/>
       <w:r>
         <w:t>AD-02-Usability</w:t>
       </w:r>
+      <w:bookmarkEnd w:id="15"/>
       <w:bookmarkEnd w:id="16"/>
-      <w:bookmarkEnd w:id="17"/>
     </w:p>
     <w:tbl>
       <w:tblPr>
@@ -5078,7 +5079,7 @@
           <w:lang w:val="en-US"/>
         </w:rPr>
       </w:pPr>
-      <w:bookmarkStart w:id="18" w:name="_Toc452563979"/>
+      <w:bookmarkStart w:id="17" w:name="_Toc452563979"/>
       <w:r>
         <w:t xml:space="preserve">Table </w:t>
       </w:r>
@@ -5093,12 +5094,12 @@
       <w:r>
         <w:t xml:space="preserve">: </w:t>
       </w:r>
-      <w:bookmarkStart w:id="19" w:name="_Ref451948858"/>
+      <w:bookmarkStart w:id="18" w:name="_Ref451948858"/>
       <w:r>
         <w:t>AD-03-Generic</w:t>
       </w:r>
+      <w:bookmarkEnd w:id="17"/>
       <w:bookmarkEnd w:id="18"/>
-      <w:bookmarkEnd w:id="19"/>
     </w:p>
     <w:tbl>
       <w:tblPr>
@@ -5522,7 +5523,7 @@
         <w:pStyle w:val="Beschriftung"/>
         <w:jc w:val="center"/>
       </w:pPr>
-      <w:bookmarkStart w:id="20" w:name="_Toc452563980"/>
+      <w:bookmarkStart w:id="19" w:name="_Toc452563980"/>
       <w:r>
         <w:t xml:space="preserve">Table </w:t>
       </w:r>
@@ -5537,12 +5538,12 @@
       <w:r>
         <w:t xml:space="preserve">: </w:t>
       </w:r>
-      <w:bookmarkStart w:id="21" w:name="_Ref451931872"/>
+      <w:bookmarkStart w:id="20" w:name="_Ref451931872"/>
       <w:r>
         <w:t>AD-04-Testability</w:t>
       </w:r>
+      <w:bookmarkEnd w:id="19"/>
       <w:bookmarkEnd w:id="20"/>
-      <w:bookmarkEnd w:id="21"/>
     </w:p>
     <w:p/>
     <w:tbl>
@@ -6004,8 +6005,8 @@
         <w:pStyle w:val="Beschriftung"/>
         <w:jc w:val="center"/>
       </w:pPr>
-      <w:bookmarkStart w:id="22" w:name="_Ref451931813"/>
-      <w:bookmarkStart w:id="23" w:name="_Toc452563981"/>
+      <w:bookmarkStart w:id="21" w:name="_Ref451931813"/>
+      <w:bookmarkStart w:id="22" w:name="_Toc452563981"/>
       <w:r>
         <w:t xml:space="preserve">Table </w:t>
       </w:r>
@@ -6020,13 +6021,13 @@
       <w:r>
         <w:t xml:space="preserve">: </w:t>
       </w:r>
-      <w:bookmarkStart w:id="24" w:name="_Ref451931821"/>
+      <w:bookmarkStart w:id="23" w:name="_Ref451931821"/>
       <w:r>
         <w:t>AD-05-Persistence</w:t>
       </w:r>
+      <w:bookmarkEnd w:id="21"/>
       <w:bookmarkEnd w:id="22"/>
       <w:bookmarkEnd w:id="23"/>
-      <w:bookmarkEnd w:id="24"/>
     </w:p>
     <w:p>
       <w:pPr>
@@ -6464,7 +6465,7 @@
         <w:pStyle w:val="Beschriftung"/>
         <w:jc w:val="center"/>
       </w:pPr>
-      <w:bookmarkStart w:id="25" w:name="_Toc452563982"/>
+      <w:bookmarkStart w:id="24" w:name="_Toc452563982"/>
       <w:r>
         <w:t xml:space="preserve">Table </w:t>
       </w:r>
@@ -6479,12 +6480,12 @@
       <w:r>
         <w:t xml:space="preserve">: </w:t>
       </w:r>
-      <w:bookmarkStart w:id="26" w:name="_Ref452547124"/>
+      <w:bookmarkStart w:id="25" w:name="_Ref452547124"/>
       <w:r>
         <w:t>AD-06-Mobile</w:t>
       </w:r>
+      <w:bookmarkEnd w:id="24"/>
       <w:bookmarkEnd w:id="25"/>
-      <w:bookmarkEnd w:id="26"/>
     </w:p>
     <w:p/>
     <w:tbl>
@@ -6913,7 +6914,7 @@
           <w:lang w:val="en-US"/>
         </w:rPr>
       </w:pPr>
-      <w:bookmarkStart w:id="27" w:name="_Toc452563983"/>
+      <w:bookmarkStart w:id="26" w:name="_Toc452563983"/>
       <w:r>
         <w:t xml:space="preserve">Table </w:t>
       </w:r>
@@ -6928,12 +6929,12 @@
       <w:r>
         <w:t xml:space="preserve">: </w:t>
       </w:r>
-      <w:bookmarkStart w:id="28" w:name="_Ref452547212"/>
+      <w:bookmarkStart w:id="27" w:name="_Ref452547212"/>
       <w:r>
         <w:t>AD-07-Scalability</w:t>
       </w:r>
+      <w:bookmarkEnd w:id="26"/>
       <w:bookmarkEnd w:id="27"/>
-      <w:bookmarkEnd w:id="28"/>
     </w:p>
     <w:tbl>
       <w:tblPr>
@@ -7384,7 +7385,7 @@
           <w:lang w:val="en-US"/>
         </w:rPr>
       </w:pPr>
-      <w:bookmarkStart w:id="29" w:name="_Toc452563984"/>
+      <w:bookmarkStart w:id="28" w:name="_Toc452563984"/>
       <w:r>
         <w:t xml:space="preserve">Table </w:t>
       </w:r>
@@ -7399,12 +7400,12 @@
       <w:r>
         <w:t xml:space="preserve">: </w:t>
       </w:r>
-      <w:bookmarkStart w:id="30" w:name="_Ref452547178"/>
+      <w:bookmarkStart w:id="29" w:name="_Ref452547178"/>
       <w:r>
         <w:t>AD-08-Integration</w:t>
       </w:r>
+      <w:bookmarkEnd w:id="28"/>
       <w:bookmarkEnd w:id="29"/>
-      <w:bookmarkEnd w:id="30"/>
     </w:p>
     <w:p>
       <w:pPr>
@@ -7413,8 +7414,8 @@
           <w:lang w:val="en-US"/>
         </w:rPr>
       </w:pPr>
-      <w:bookmarkStart w:id="31" w:name="_Ref452465063"/>
-      <w:bookmarkStart w:id="32" w:name="_Toc452564010"/>
+      <w:bookmarkStart w:id="30" w:name="_Ref452465063"/>
+      <w:bookmarkStart w:id="31" w:name="_Toc452564010"/>
       <w:r>
         <w:rPr>
           <w:lang w:val="en-US"/>
@@ -7422,8 +7423,8 @@
         <w:lastRenderedPageBreak/>
         <w:t>Non Drivers</w:t>
       </w:r>
+      <w:bookmarkEnd w:id="30"/>
       <w:bookmarkEnd w:id="31"/>
-      <w:bookmarkEnd w:id="32"/>
     </w:p>
     <w:p>
       <w:pPr>
@@ -7580,7 +7581,7 @@
           <w:lang w:val="en-US"/>
         </w:rPr>
       </w:pPr>
-      <w:bookmarkStart w:id="33" w:name="_Toc452564011"/>
+      <w:bookmarkStart w:id="32" w:name="_Toc452564011"/>
       <w:r>
         <w:rPr>
           <w:lang w:val="en-US"/>
@@ -7594,19 +7595,143 @@
         </w:rPr>
         <w:t xml:space="preserve"> Constraints</w:t>
       </w:r>
+      <w:bookmarkEnd w:id="32"/>
+    </w:p>
+    <w:p>
+      <w:pPr>
+        <w:rPr>
+          <w:lang w:val="en-US"/>
+        </w:rPr>
+      </w:pPr>
+      <w:r>
+        <w:rPr>
+          <w:lang w:val="en-US"/>
+        </w:rPr>
+        <w:t>The following section lists all constraints influencing the development of this project.</w:t>
+      </w:r>
+    </w:p>
+    <w:p>
+      <w:pPr>
+        <w:pStyle w:val="berschrift2"/>
+        <w:rPr>
+          <w:lang w:val="en-US"/>
+        </w:rPr>
+      </w:pPr>
+      <w:bookmarkStart w:id="33" w:name="_Toc452564012"/>
+      <w:r>
+        <w:rPr>
+          <w:lang w:val="en-US"/>
+        </w:rPr>
+        <w:t>Technical Constraints</w:t>
+      </w:r>
       <w:bookmarkEnd w:id="33"/>
     </w:p>
     <w:p>
       <w:pPr>
-        <w:rPr>
-          <w:lang w:val="en-US"/>
-        </w:rPr>
-      </w:pPr>
-      <w:r>
-        <w:rPr>
-          <w:lang w:val="en-US"/>
-        </w:rPr>
-        <w:t>The following section lists all constraints influencing the development of this project.</w:t>
+        <w:pStyle w:val="berschrift3"/>
+        <w:rPr>
+          <w:lang w:val="en-US"/>
+        </w:rPr>
+      </w:pPr>
+      <w:r>
+        <w:rPr>
+          <w:lang w:val="en-US"/>
+        </w:rPr>
+        <w:t>Hardware Constraints</w:t>
+      </w:r>
+    </w:p>
+    <w:p>
+      <w:pPr>
+        <w:rPr>
+          <w:lang w:val="en-US"/>
+        </w:rPr>
+      </w:pPr>
+      <w:r>
+        <w:rPr>
+          <w:lang w:val="en-US"/>
+        </w:rPr>
+        <w:t>There are no specific hardware constraints. The customer wishes the system to require as little hardware resources as possible.</w:t>
+      </w:r>
+    </w:p>
+    <w:p>
+      <w:pPr>
+        <w:pStyle w:val="berschrift3"/>
+        <w:rPr>
+          <w:lang w:val="en-US"/>
+        </w:rPr>
+      </w:pPr>
+      <w:r>
+        <w:rPr>
+          <w:lang w:val="en-US"/>
+        </w:rPr>
+        <w:t>Software Constraints</w:t>
+      </w:r>
+    </w:p>
+    <w:p>
+      <w:pPr>
+        <w:rPr>
+          <w:lang w:val="en-US"/>
+        </w:rPr>
+      </w:pPr>
+      <w:r>
+        <w:rPr>
+          <w:lang w:val="en-US"/>
+        </w:rPr>
+        <w:t>There are no restrictions in software which may be used in the context of this project. The development team is free to choose the technologies and development tools in order to complete this project. The system may rely on third party libraries which require making the source code of the system available for public consumption or rather open-source.</w:t>
+      </w:r>
+    </w:p>
+    <w:p>
+      <w:pPr>
+        <w:pStyle w:val="berschrift3"/>
+        <w:rPr>
+          <w:lang w:val="en-US"/>
+        </w:rPr>
+      </w:pPr>
+      <w:r>
+        <w:rPr>
+          <w:lang w:val="en-US"/>
+        </w:rPr>
+        <w:t>Operating System Constraints</w:t>
+      </w:r>
+    </w:p>
+    <w:p>
+      <w:pPr>
+        <w:rPr>
+          <w:lang w:val="en-US"/>
+        </w:rPr>
+      </w:pPr>
+      <w:r>
+        <w:rPr>
+          <w:lang w:val="en-US"/>
+        </w:rPr>
+        <w:t>The customer wants the system to run on Linux or Unix.</w:t>
+      </w:r>
+    </w:p>
+    <w:p>
+      <w:pPr>
+        <w:pStyle w:val="berschrift3"/>
+        <w:rPr>
+          <w:lang w:val="en-US"/>
+        </w:rPr>
+      </w:pPr>
+      <w:r>
+        <w:rPr>
+          <w:lang w:val="en-US"/>
+        </w:rPr>
+        <w:t>Programming Constraints</w:t>
+      </w:r>
+    </w:p>
+    <w:p>
+      <w:pPr>
+        <w:rPr>
+          <w:lang w:val="en-US"/>
+        </w:rPr>
+      </w:pPr>
+      <w:r>
+        <w:rPr>
+          <w:lang w:val="en-US"/>
+        </w:rPr>
+        <w:t>The software code should be documented in the manner similar to JavaDoc. Clean Code Conventions should be used.</w:t>
       </w:r>
     </w:p>
     <w:p>
@@ -7616,152 +7741,14 @@
           <w:lang w:val="en-US"/>
         </w:rPr>
       </w:pPr>
-      <w:bookmarkStart w:id="34" w:name="_Toc452564012"/>
-      <w:r>
-        <w:rPr>
-          <w:lang w:val="en-US"/>
-        </w:rPr>
-        <w:t>Technical Constraints</w:t>
+      <w:bookmarkStart w:id="34" w:name="_Toc452564013"/>
+      <w:r>
+        <w:rPr>
+          <w:lang w:val="en-US"/>
+        </w:rPr>
+        <w:t>Organizational Constraints</w:t>
       </w:r>
       <w:bookmarkEnd w:id="34"/>
-    </w:p>
-    <w:p>
-      <w:pPr>
-        <w:pStyle w:val="berschrift3"/>
-        <w:rPr>
-          <w:lang w:val="en-US"/>
-        </w:rPr>
-      </w:pPr>
-      <w:r>
-        <w:rPr>
-          <w:lang w:val="en-US"/>
-        </w:rPr>
-        <w:t>Hardware Constraints</w:t>
-      </w:r>
-    </w:p>
-    <w:p>
-      <w:pPr>
-        <w:rPr>
-          <w:lang w:val="en-US"/>
-        </w:rPr>
-      </w:pPr>
-      <w:r>
-        <w:rPr>
-          <w:lang w:val="en-US"/>
-        </w:rPr>
-        <w:t>There are no specific hardware constraints. The customer wishes the system to require as little hardware resources as possible.</w:t>
-      </w:r>
-    </w:p>
-    <w:p>
-      <w:pPr>
-        <w:pStyle w:val="berschrift3"/>
-        <w:rPr>
-          <w:lang w:val="en-US"/>
-        </w:rPr>
-      </w:pPr>
-      <w:r>
-        <w:rPr>
-          <w:lang w:val="en-US"/>
-        </w:rPr>
-        <w:t>Software Constraints</w:t>
-      </w:r>
-    </w:p>
-    <w:p>
-      <w:pPr>
-        <w:rPr>
-          <w:lang w:val="en-US"/>
-        </w:rPr>
-      </w:pPr>
-      <w:r>
-        <w:rPr>
-          <w:lang w:val="en-US"/>
-        </w:rPr>
-        <w:t>There are no restrictions in software which may be used in the context of this project. The development team is free to choose the technologies and development tools in order to complete this project. The system may rely on third party libraries which require making the source code of the system available for public consumption or rather open-source.</w:t>
-      </w:r>
-    </w:p>
-    <w:p>
-      <w:pPr>
-        <w:pStyle w:val="berschrift3"/>
-        <w:rPr>
-          <w:lang w:val="en-US"/>
-        </w:rPr>
-      </w:pPr>
-      <w:r>
-        <w:rPr>
-          <w:lang w:val="en-US"/>
-        </w:rPr>
-        <w:t>Operating System Constraints</w:t>
-      </w:r>
-    </w:p>
-    <w:p>
-      <w:pPr>
-        <w:rPr>
-          <w:lang w:val="en-US"/>
-        </w:rPr>
-      </w:pPr>
-      <w:r>
-        <w:rPr>
-          <w:lang w:val="en-US"/>
-        </w:rPr>
-        <w:t xml:space="preserve">The customer wants the system to run on Linux or </w:t>
-      </w:r>
-      <w:proofErr w:type="gramStart"/>
-      <w:r>
-        <w:rPr>
-          <w:lang w:val="en-US"/>
-        </w:rPr>
-        <w:t>Unix</w:t>
-      </w:r>
-      <w:proofErr w:type="gramEnd"/>
-      <w:r>
-        <w:rPr>
-          <w:lang w:val="en-US"/>
-        </w:rPr>
-        <w:t>.</w:t>
-      </w:r>
-    </w:p>
-    <w:p>
-      <w:pPr>
-        <w:pStyle w:val="berschrift3"/>
-        <w:rPr>
-          <w:lang w:val="en-US"/>
-        </w:rPr>
-      </w:pPr>
-      <w:r>
-        <w:rPr>
-          <w:lang w:val="en-US"/>
-        </w:rPr>
-        <w:t>Programming Constraints</w:t>
-      </w:r>
-    </w:p>
-    <w:p>
-      <w:pPr>
-        <w:rPr>
-          <w:lang w:val="en-US"/>
-        </w:rPr>
-      </w:pPr>
-      <w:r>
-        <w:rPr>
-          <w:lang w:val="en-US"/>
-        </w:rPr>
-        <w:t>The software code should be documented in the manner similar to JavaDoc. Clean Code Conventions should be used.</w:t>
-      </w:r>
-    </w:p>
-    <w:p>
-      <w:pPr>
-        <w:pStyle w:val="berschrift2"/>
-        <w:rPr>
-          <w:lang w:val="en-US"/>
-        </w:rPr>
-      </w:pPr>
-      <w:bookmarkStart w:id="35" w:name="_Toc452564013"/>
-      <w:r>
-        <w:rPr>
-          <w:lang w:val="en-US"/>
-        </w:rPr>
-        <w:t>Organizational Constraints</w:t>
-      </w:r>
-      <w:bookmarkEnd w:id="35"/>
     </w:p>
     <w:p>
       <w:pPr>
@@ -7888,10 +7875,11 @@
           <w:lang w:val="en-US"/>
         </w:rPr>
       </w:pPr>
-      <w:bookmarkStart w:id="36" w:name="_Toc452564014"/>
+      <w:bookmarkStart w:id="35" w:name="_Toc452564014"/>
       <w:r>
         <w:rPr>
           <w:noProof/>
+          <w:lang w:val="en-US" w:eastAsia="en-US"/>
         </w:rPr>
         <w:lastRenderedPageBreak/>
         <mc:AlternateContent>
@@ -7944,7 +7932,7 @@
                                 <w:lang w:val="en-US"/>
                               </w:rPr>
                             </w:pPr>
-                            <w:bookmarkStart w:id="37" w:name="_Toc452563990"/>
+                            <w:bookmarkStart w:id="36" w:name="_Toc452563990"/>
                             <w:r>
                               <w:rPr>
                                 <w:lang w:val="en-US"/>
@@ -7988,7 +7976,7 @@
                               </w:rPr>
                               <w:t>: context diagram</w:t>
                             </w:r>
-                            <w:bookmarkEnd w:id="37"/>
+                            <w:bookmarkEnd w:id="36"/>
                           </w:p>
                         </w:txbxContent>
                       </wps:txbx>
@@ -8024,7 +8012,7 @@
                           <w:lang w:val="en-US"/>
                         </w:rPr>
                       </w:pPr>
-                      <w:bookmarkStart w:id="38" w:name="_Toc452563990"/>
+                      <w:bookmarkStart w:id="37" w:name="_Toc452563990"/>
                       <w:r>
                         <w:rPr>
                           <w:lang w:val="en-US"/>
@@ -8068,7 +8056,7 @@
                         </w:rPr>
                         <w:t>: context diagram</w:t>
                       </w:r>
-                      <w:bookmarkEnd w:id="38"/>
+                      <w:bookmarkEnd w:id="37"/>
                     </w:p>
                   </w:txbxContent>
                 </v:textbox>
@@ -8081,6 +8069,7 @@
       <w:r>
         <w:rPr>
           <w:noProof/>
+          <w:lang w:val="en-US" w:eastAsia="en-US"/>
         </w:rPr>
         <w:drawing>
           <wp:anchor distT="0" distB="0" distL="114300" distR="114300" simplePos="0" relativeHeight="251666432" behindDoc="0" locked="0" layoutInCell="1" allowOverlap="1" wp14:anchorId="55224565" wp14:editId="1ECD073D">
@@ -8138,7 +8127,7 @@
         </w:rPr>
         <w:t>System Scope and Context</w:t>
       </w:r>
-      <w:bookmarkEnd w:id="36"/>
+      <w:bookmarkEnd w:id="35"/>
     </w:p>
     <w:p>
       <w:pPr>
@@ -8191,7 +8180,7 @@
           <w:lang w:val="en-US"/>
         </w:rPr>
       </w:pPr>
-      <w:bookmarkStart w:id="39" w:name="_Toc452564015"/>
+      <w:bookmarkStart w:id="38" w:name="_Toc452564015"/>
       <w:r>
         <w:rPr>
           <w:lang w:val="en-US"/>
@@ -8199,7 +8188,7 @@
         <w:lastRenderedPageBreak/>
         <w:t>Building Block View</w:t>
       </w:r>
-      <w:bookmarkEnd w:id="39"/>
+      <w:bookmarkEnd w:id="38"/>
     </w:p>
     <w:p>
       <w:pPr>
@@ -8236,14 +8225,14 @@
           <w:lang w:val="en-US"/>
         </w:rPr>
       </w:pPr>
-      <w:bookmarkStart w:id="40" w:name="_Toc452564016"/>
+      <w:bookmarkStart w:id="39" w:name="_Toc452564016"/>
       <w:r>
         <w:rPr>
           <w:lang w:val="en-US"/>
         </w:rPr>
         <w:t>Level 1</w:t>
       </w:r>
-      <w:bookmarkEnd w:id="40"/>
+      <w:bookmarkEnd w:id="39"/>
     </w:p>
     <w:p>
       <w:pPr>
@@ -8254,6 +8243,7 @@
       <w:r>
         <w:rPr>
           <w:noProof/>
+          <w:lang w:val="en-US" w:eastAsia="en-US"/>
         </w:rPr>
         <mc:AlternateContent>
           <mc:Choice Requires="wps">
@@ -8302,7 +8292,7 @@
                                 <w:lang w:val="en-US"/>
                               </w:rPr>
                             </w:pPr>
-                            <w:bookmarkStart w:id="41" w:name="_Toc452563991"/>
+                            <w:bookmarkStart w:id="40" w:name="_Toc452563991"/>
                             <w:r>
                               <w:rPr>
                                 <w:lang w:val="en-US"/>
@@ -8358,7 +8348,7 @@
                               </w:rPr>
                               <w:t xml:space="preserve"> level 1</w:t>
                             </w:r>
-                            <w:bookmarkEnd w:id="41"/>
+                            <w:bookmarkEnd w:id="40"/>
                           </w:p>
                         </w:txbxContent>
                       </wps:txbx>
@@ -8391,7 +8381,7 @@
                           <w:lang w:val="en-US"/>
                         </w:rPr>
                       </w:pPr>
-                      <w:bookmarkStart w:id="42" w:name="_Toc452563991"/>
+                      <w:bookmarkStart w:id="41" w:name="_Toc452563991"/>
                       <w:r>
                         <w:rPr>
                           <w:lang w:val="en-US"/>
@@ -8447,7 +8437,7 @@
                         </w:rPr>
                         <w:t xml:space="preserve"> level 1</w:t>
                       </w:r>
-                      <w:bookmarkEnd w:id="42"/>
+                      <w:bookmarkEnd w:id="41"/>
                     </w:p>
                   </w:txbxContent>
                 </v:textbox>
@@ -8474,6 +8464,7 @@
       <w:r>
         <w:rPr>
           <w:noProof/>
+          <w:lang w:val="en-US" w:eastAsia="en-US"/>
         </w:rPr>
         <w:drawing>
           <wp:anchor distT="0" distB="0" distL="114300" distR="114300" simplePos="0" relativeHeight="251669504" behindDoc="0" locked="0" layoutInCell="1" allowOverlap="1" wp14:anchorId="56371E0C" wp14:editId="1B889D6F">
@@ -8539,14 +8530,14 @@
           <w:lang w:val="en-US"/>
         </w:rPr>
       </w:pPr>
-      <w:bookmarkStart w:id="43" w:name="_Ref452124796"/>
+      <w:bookmarkStart w:id="42" w:name="_Ref452124796"/>
       <w:r>
         <w:rPr>
           <w:lang w:val="en-US"/>
         </w:rPr>
         <w:t>Frontend</w:t>
       </w:r>
-      <w:bookmarkEnd w:id="43"/>
+      <w:bookmarkEnd w:id="42"/>
     </w:p>
     <w:p>
       <w:pPr>
@@ -8715,24 +8706,24 @@
           <w:lang w:val="en-US"/>
         </w:rPr>
       </w:pPr>
-      <w:bookmarkStart w:id="44" w:name="_Toc452564017"/>
+      <w:bookmarkStart w:id="43" w:name="_Toc452564017"/>
       <w:r>
         <w:rPr>
           <w:lang w:val="en-US"/>
         </w:rPr>
         <w:t>Level 2</w:t>
       </w:r>
-      <w:bookmarkEnd w:id="44"/>
-    </w:p>
-    <w:p>
-      <w:pPr>
-        <w:rPr>
-          <w:lang w:val="en-US"/>
-        </w:rPr>
-      </w:pPr>
-      <w:bookmarkStart w:id="45" w:name="_Ref452124832"/>
-      <w:bookmarkStart w:id="46" w:name="_Ref452124915"/>
-      <w:bookmarkStart w:id="47" w:name="_Ref452124917"/>
+      <w:bookmarkEnd w:id="43"/>
+    </w:p>
+    <w:p>
+      <w:pPr>
+        <w:rPr>
+          <w:lang w:val="en-US"/>
+        </w:rPr>
+      </w:pPr>
+      <w:bookmarkStart w:id="44" w:name="_Ref452124832"/>
+      <w:bookmarkStart w:id="45" w:name="_Ref452124915"/>
+      <w:bookmarkStart w:id="46" w:name="_Ref452124917"/>
       <w:r>
         <w:rPr>
           <w:lang w:val="en-US"/>
@@ -8760,10 +8751,11 @@
           <w:lang w:val="en-US"/>
         </w:rPr>
       </w:pPr>
-      <w:bookmarkStart w:id="48" w:name="_Ref452534390"/>
+      <w:bookmarkStart w:id="47" w:name="_Ref452534390"/>
       <w:r>
         <w:rPr>
           <w:noProof/>
+          <w:lang w:val="en-US" w:eastAsia="en-US"/>
         </w:rPr>
         <w:lastRenderedPageBreak/>
         <mc:AlternateContent>
@@ -8813,8 +8805,8 @@
                                 <w:lang w:val="en-US"/>
                               </w:rPr>
                             </w:pPr>
-                            <w:bookmarkStart w:id="49" w:name="_Ref452126411"/>
-                            <w:bookmarkStart w:id="50" w:name="_Toc452563992"/>
+                            <w:bookmarkStart w:id="48" w:name="_Ref452126411"/>
+                            <w:bookmarkStart w:id="49" w:name="_Toc452563992"/>
                             <w:r>
                               <w:rPr>
                                 <w:lang w:val="en-US"/>
@@ -8843,7 +8835,7 @@
                             <w:r>
                               <w:fldChar w:fldCharType="end"/>
                             </w:r>
-                            <w:bookmarkEnd w:id="49"/>
+                            <w:bookmarkEnd w:id="48"/>
                             <w:r>
                               <w:rPr>
                                 <w:lang w:val="en-US"/>
@@ -8857,7 +8849,7 @@
                               </w:rPr>
                               <w:t xml:space="preserve"> level 2</w:t>
                             </w:r>
-                            <w:bookmarkEnd w:id="50"/>
+                            <w:bookmarkEnd w:id="49"/>
                           </w:p>
                         </w:txbxContent>
                       </wps:txbx>
@@ -8887,8 +8879,8 @@
                           <w:lang w:val="en-US"/>
                         </w:rPr>
                       </w:pPr>
-                      <w:bookmarkStart w:id="51" w:name="_Ref452126411"/>
-                      <w:bookmarkStart w:id="52" w:name="_Toc452563992"/>
+                      <w:bookmarkStart w:id="50" w:name="_Ref452126411"/>
+                      <w:bookmarkStart w:id="51" w:name="_Toc452563992"/>
                       <w:r>
                         <w:rPr>
                           <w:lang w:val="en-US"/>
@@ -8917,7 +8909,7 @@
                       <w:r>
                         <w:fldChar w:fldCharType="end"/>
                       </w:r>
-                      <w:bookmarkEnd w:id="51"/>
+                      <w:bookmarkEnd w:id="50"/>
                       <w:r>
                         <w:rPr>
                           <w:lang w:val="en-US"/>
@@ -8931,7 +8923,7 @@
                         </w:rPr>
                         <w:t xml:space="preserve"> level 2</w:t>
                       </w:r>
-                      <w:bookmarkEnd w:id="52"/>
+                      <w:bookmarkEnd w:id="51"/>
                     </w:p>
                   </w:txbxContent>
                 </v:textbox>
@@ -8944,6 +8936,7 @@
       <w:r>
         <w:rPr>
           <w:noProof/>
+          <w:lang w:val="en-US" w:eastAsia="en-US"/>
         </w:rPr>
         <w:drawing>
           <wp:anchor distT="0" distB="0" distL="114300" distR="114300" simplePos="0" relativeHeight="251684864" behindDoc="0" locked="0" layoutInCell="1" allowOverlap="1" wp14:anchorId="75F8DF3B" wp14:editId="6798C85A">
@@ -9014,10 +9007,10 @@
         </w:rPr>
         <w:t>Frontend</w:t>
       </w:r>
+      <w:bookmarkEnd w:id="44"/>
       <w:bookmarkEnd w:id="45"/>
       <w:bookmarkEnd w:id="46"/>
       <w:bookmarkEnd w:id="47"/>
-      <w:bookmarkEnd w:id="48"/>
     </w:p>
     <w:p>
       <w:pPr>
@@ -9145,51 +9138,51 @@
           <w:lang w:val="en-US"/>
         </w:rPr>
       </w:pPr>
-      <w:bookmarkStart w:id="53" w:name="_Toc452055188"/>
-      <w:bookmarkStart w:id="54" w:name="_Ref452546936"/>
-      <w:bookmarkStart w:id="55" w:name="_Ref452546942"/>
-      <w:bookmarkStart w:id="56" w:name="_Ref452560461"/>
-      <w:bookmarkStart w:id="57" w:name="_Ref452560473"/>
+      <w:bookmarkStart w:id="52" w:name="_Toc452055188"/>
+      <w:bookmarkStart w:id="53" w:name="_Ref452546936"/>
+      <w:bookmarkStart w:id="54" w:name="_Ref452546942"/>
+      <w:bookmarkStart w:id="55" w:name="_Ref452560461"/>
+      <w:bookmarkStart w:id="56" w:name="_Ref452560473"/>
       <w:r>
         <w:rPr>
           <w:lang w:val="en-US"/>
         </w:rPr>
         <w:t>Backend</w:t>
       </w:r>
+      <w:bookmarkEnd w:id="52"/>
       <w:bookmarkEnd w:id="53"/>
       <w:bookmarkEnd w:id="54"/>
       <w:bookmarkEnd w:id="55"/>
       <w:bookmarkEnd w:id="56"/>
+    </w:p>
+    <w:p>
+      <w:pPr>
+        <w:rPr>
+          <w:lang w:val="en-US"/>
+        </w:rPr>
+      </w:pPr>
+      <w:r>
+        <w:rPr>
+          <w:lang w:val="en-US"/>
+        </w:rPr>
+        <w:t>The backend consists of three components and two data storages.</w:t>
+      </w:r>
+    </w:p>
+    <w:p>
+      <w:pPr>
+        <w:pStyle w:val="berschrift4"/>
+        <w:rPr>
+          <w:lang w:val="en-US"/>
+        </w:rPr>
+      </w:pPr>
+      <w:bookmarkStart w:id="57" w:name="_Ref452534522"/>
+      <w:r>
+        <w:rPr>
+          <w:lang w:val="en-US"/>
+        </w:rPr>
+        <w:t>Dynamic Webserver</w:t>
+      </w:r>
       <w:bookmarkEnd w:id="57"/>
-    </w:p>
-    <w:p>
-      <w:pPr>
-        <w:rPr>
-          <w:lang w:val="en-US"/>
-        </w:rPr>
-      </w:pPr>
-      <w:r>
-        <w:rPr>
-          <w:lang w:val="en-US"/>
-        </w:rPr>
-        <w:t>The backend consists of three components and two data storages.</w:t>
-      </w:r>
-    </w:p>
-    <w:p>
-      <w:pPr>
-        <w:pStyle w:val="berschrift4"/>
-        <w:rPr>
-          <w:lang w:val="en-US"/>
-        </w:rPr>
-      </w:pPr>
-      <w:bookmarkStart w:id="58" w:name="_Ref452534522"/>
-      <w:r>
-        <w:rPr>
-          <w:lang w:val="en-US"/>
-        </w:rPr>
-        <w:t>Dynamic Webserver</w:t>
-      </w:r>
-      <w:bookmarkEnd w:id="58"/>
     </w:p>
     <w:p>
       <w:pPr>
@@ -9484,7 +9477,7 @@
           <w:lang w:val="en-US"/>
         </w:rPr>
       </w:pPr>
-      <w:bookmarkStart w:id="59" w:name="_Ref452534546"/>
+      <w:bookmarkStart w:id="58" w:name="_Ref452534546"/>
       <w:r>
         <w:rPr>
           <w:lang w:val="en-US"/>
@@ -9492,7 +9485,7 @@
         <w:lastRenderedPageBreak/>
         <w:t>Search Engine</w:t>
       </w:r>
-      <w:bookmarkEnd w:id="59"/>
+      <w:bookmarkEnd w:id="58"/>
     </w:p>
     <w:p>
       <w:pPr>
@@ -9803,6 +9796,7 @@
       <w:r>
         <w:rPr>
           <w:noProof/>
+          <w:lang w:val="en-US" w:eastAsia="en-US"/>
         </w:rPr>
         <mc:AlternateContent>
           <mc:Choice Requires="wps">
@@ -9851,8 +9845,8 @@
                                 <w:lang w:val="en-US"/>
                               </w:rPr>
                             </w:pPr>
-                            <w:bookmarkStart w:id="60" w:name="_Ref452126308"/>
-                            <w:bookmarkStart w:id="61" w:name="_Toc452563993"/>
+                            <w:bookmarkStart w:id="59" w:name="_Ref452126308"/>
+                            <w:bookmarkStart w:id="60" w:name="_Toc452563993"/>
                             <w:r>
                               <w:rPr>
                                 <w:lang w:val="en-US"/>
@@ -9890,14 +9884,14 @@
                               </w:rPr>
                               <w:fldChar w:fldCharType="end"/>
                             </w:r>
-                            <w:bookmarkEnd w:id="60"/>
+                            <w:bookmarkEnd w:id="59"/>
                             <w:r>
                               <w:rPr>
                                 <w:lang w:val="en-US"/>
                               </w:rPr>
                               <w:t>: components with technologies</w:t>
                             </w:r>
-                            <w:bookmarkEnd w:id="61"/>
+                            <w:bookmarkEnd w:id="60"/>
                           </w:p>
                         </w:txbxContent>
                       </wps:txbx>
@@ -9927,8 +9921,8 @@
                           <w:lang w:val="en-US"/>
                         </w:rPr>
                       </w:pPr>
-                      <w:bookmarkStart w:id="62" w:name="_Ref452126308"/>
-                      <w:bookmarkStart w:id="63" w:name="_Toc452563993"/>
+                      <w:bookmarkStart w:id="61" w:name="_Ref452126308"/>
+                      <w:bookmarkStart w:id="62" w:name="_Toc452563993"/>
                       <w:r>
                         <w:rPr>
                           <w:lang w:val="en-US"/>
@@ -9966,14 +9960,14 @@
                         </w:rPr>
                         <w:fldChar w:fldCharType="end"/>
                       </w:r>
-                      <w:bookmarkEnd w:id="62"/>
+                      <w:bookmarkEnd w:id="61"/>
                       <w:r>
                         <w:rPr>
                           <w:lang w:val="en-US"/>
                         </w:rPr>
                         <w:t>: components with technologies</w:t>
                       </w:r>
-                      <w:bookmarkEnd w:id="63"/>
+                      <w:bookmarkEnd w:id="62"/>
                     </w:p>
                   </w:txbxContent>
                 </v:textbox>
@@ -9986,6 +9980,7 @@
       <w:r>
         <w:rPr>
           <w:noProof/>
+          <w:lang w:val="en-US" w:eastAsia="en-US"/>
         </w:rPr>
         <w:drawing>
           <wp:anchor distT="0" distB="0" distL="114300" distR="114300" simplePos="0" relativeHeight="251687936" behindDoc="0" locked="0" layoutInCell="1" allowOverlap="1" wp14:anchorId="2044CC30" wp14:editId="3CCCA176">
@@ -10297,14 +10292,14 @@
           <w:lang w:val="en-US"/>
         </w:rPr>
       </w:pPr>
-      <w:bookmarkStart w:id="64" w:name="_Toc452564018"/>
+      <w:bookmarkStart w:id="63" w:name="_Toc452564018"/>
       <w:r>
         <w:rPr>
           <w:lang w:val="en-US"/>
         </w:rPr>
         <w:t>Level 3</w:t>
       </w:r>
-      <w:bookmarkEnd w:id="64"/>
+      <w:bookmarkEnd w:id="63"/>
     </w:p>
     <w:p>
       <w:pPr>
@@ -10343,6 +10338,7 @@
       <w:r>
         <w:rPr>
           <w:noProof/>
+          <w:lang w:val="en-US" w:eastAsia="en-US"/>
         </w:rPr>
         <mc:AlternateContent>
           <mc:Choice Requires="wps">
@@ -10391,8 +10387,8 @@
                                 <w:lang w:val="en-US"/>
                               </w:rPr>
                             </w:pPr>
-                            <w:bookmarkStart w:id="65" w:name="_Ref452387374"/>
-                            <w:bookmarkStart w:id="66" w:name="_Toc452563994"/>
+                            <w:bookmarkStart w:id="64" w:name="_Ref452387374"/>
+                            <w:bookmarkStart w:id="65" w:name="_Toc452563994"/>
                             <w:r>
                               <w:rPr>
                                 <w:lang w:val="en-US"/>
@@ -10430,14 +10426,14 @@
                               </w:rPr>
                               <w:fldChar w:fldCharType="end"/>
                             </w:r>
-                            <w:bookmarkEnd w:id="65"/>
+                            <w:bookmarkEnd w:id="64"/>
                             <w:r>
                               <w:rPr>
                                 <w:lang w:val="en-US"/>
                               </w:rPr>
                               <w:t>: dynamic webserver components</w:t>
                             </w:r>
-                            <w:bookmarkEnd w:id="66"/>
+                            <w:bookmarkEnd w:id="65"/>
                           </w:p>
                         </w:txbxContent>
                       </wps:txbx>
@@ -10467,8 +10463,8 @@
                           <w:lang w:val="en-US"/>
                         </w:rPr>
                       </w:pPr>
-                      <w:bookmarkStart w:id="67" w:name="_Ref452387374"/>
-                      <w:bookmarkStart w:id="68" w:name="_Toc452563994"/>
+                      <w:bookmarkStart w:id="66" w:name="_Ref452387374"/>
+                      <w:bookmarkStart w:id="67" w:name="_Toc452563994"/>
                       <w:r>
                         <w:rPr>
                           <w:lang w:val="en-US"/>
@@ -10506,14 +10502,14 @@
                         </w:rPr>
                         <w:fldChar w:fldCharType="end"/>
                       </w:r>
-                      <w:bookmarkEnd w:id="67"/>
+                      <w:bookmarkEnd w:id="66"/>
                       <w:r>
                         <w:rPr>
                           <w:lang w:val="en-US"/>
                         </w:rPr>
                         <w:t>: dynamic webserver components</w:t>
                       </w:r>
-                      <w:bookmarkEnd w:id="68"/>
+                      <w:bookmarkEnd w:id="67"/>
                     </w:p>
                   </w:txbxContent>
                 </v:textbox>
@@ -10526,6 +10522,7 @@
       <w:r>
         <w:rPr>
           <w:noProof/>
+          <w:lang w:val="en-US" w:eastAsia="en-US"/>
         </w:rPr>
         <w:drawing>
           <wp:anchor distT="0" distB="0" distL="114300" distR="114300" simplePos="0" relativeHeight="251691008" behindDoc="0" locked="0" layoutInCell="1" allowOverlap="1" wp14:anchorId="3DA18F05" wp14:editId="1A13AA76">
@@ -11295,8 +11292,8 @@
           <w:lang w:val="en-US"/>
         </w:rPr>
       </w:pPr>
-      <w:bookmarkStart w:id="69" w:name="_Ref452390478"/>
-      <w:bookmarkStart w:id="70" w:name="_Toc452563985"/>
+      <w:bookmarkStart w:id="68" w:name="_Ref452390478"/>
+      <w:bookmarkStart w:id="69" w:name="_Toc452563985"/>
       <w:r>
         <w:rPr>
           <w:lang w:val="en-US"/>
@@ -11334,14 +11331,14 @@
         </w:rPr>
         <w:fldChar w:fldCharType="end"/>
       </w:r>
+      <w:bookmarkEnd w:id="68"/>
+      <w:r>
+        <w:rPr>
+          <w:lang w:val="en-US"/>
+        </w:rPr>
+        <w:t>: REST API description</w:t>
+      </w:r>
       <w:bookmarkEnd w:id="69"/>
-      <w:r>
-        <w:rPr>
-          <w:lang w:val="en-US"/>
-        </w:rPr>
-        <w:t>: REST API description</w:t>
-      </w:r>
-      <w:bookmarkEnd w:id="70"/>
     </w:p>
     <w:p>
       <w:pPr>
@@ -11711,6 +11708,9 @@
     <w:p>
       <w:pPr>
         <w:pStyle w:val="Computerprogramm"/>
+        <w:rPr>
+          <w:lang w:val="en-US"/>
+        </w:rPr>
       </w:pPr>
       <w:r>
         <w:rPr>
@@ -11725,14 +11725,23 @@
         <w:tab/>
       </w:r>
       <w:r>
+        <w:rPr>
+          <w:lang w:val="en-US"/>
+        </w:rPr>
         <w:t>}</w:t>
       </w:r>
     </w:p>
     <w:p>
       <w:pPr>
         <w:pStyle w:val="Computerprogramm"/>
-      </w:pPr>
-      <w:r>
+        <w:rPr>
+          <w:lang w:val="en-US"/>
+        </w:rPr>
+      </w:pPr>
+      <w:r>
+        <w:rPr>
+          <w:lang w:val="en-US"/>
+        </w:rPr>
         <w:tab/>
         <w:t>]</w:t>
       </w:r>
@@ -11740,8 +11749,14 @@
     <w:p>
       <w:pPr>
         <w:pStyle w:val="Computerprogramm"/>
-      </w:pPr>
-      <w:r>
+        <w:rPr>
+          <w:lang w:val="en-US"/>
+        </w:rPr>
+      </w:pPr>
+      <w:r>
+        <w:rPr>
+          <w:lang w:val="en-US"/>
+        </w:rPr>
         <w:t>}</w:t>
       </w:r>
     </w:p>
@@ -11784,7 +11799,7 @@
           <w:lang w:val="en-US"/>
         </w:rPr>
       </w:pPr>
-      <w:bookmarkStart w:id="71" w:name="_Toc452564019"/>
+      <w:bookmarkStart w:id="70" w:name="_Toc452564019"/>
       <w:r>
         <w:rPr>
           <w:lang w:val="en-US"/>
@@ -11792,60 +11807,60 @@
         <w:lastRenderedPageBreak/>
         <w:t>Runtime View</w:t>
       </w:r>
+      <w:bookmarkEnd w:id="70"/>
+    </w:p>
+    <w:p>
+      <w:pPr>
+        <w:rPr>
+          <w:lang w:val="en-US"/>
+        </w:rPr>
+      </w:pPr>
+      <w:r>
+        <w:rPr>
+          <w:lang w:val="en-US"/>
+        </w:rPr>
+        <w:t xml:space="preserve">This chapter contains </w:t>
+      </w:r>
+      <w:r>
+        <w:rPr>
+          <w:lang w:val="en-US"/>
+        </w:rPr>
+        <w:t>the runtime view</w:t>
+      </w:r>
+      <w:r>
+        <w:rPr>
+          <w:lang w:val="en-US"/>
+        </w:rPr>
+        <w:t xml:space="preserve"> of the </w:t>
+      </w:r>
+      <w:r>
+        <w:rPr>
+          <w:lang w:val="en-US"/>
+        </w:rPr>
+        <w:t>system, represented by multiple runtime scenarios</w:t>
+      </w:r>
+      <w:r>
+        <w:rPr>
+          <w:lang w:val="en-US"/>
+        </w:rPr>
+        <w:t>. Each section represents one runtime scenario. These are show with UML sequence diagrams.</w:t>
+      </w:r>
+    </w:p>
+    <w:p>
+      <w:pPr>
+        <w:pStyle w:val="berschrift2"/>
+        <w:rPr>
+          <w:lang w:val="en-US"/>
+        </w:rPr>
+      </w:pPr>
+      <w:bookmarkStart w:id="71" w:name="_Toc452564020"/>
+      <w:r>
+        <w:rPr>
+          <w:lang w:val="en-US"/>
+        </w:rPr>
+        <w:t>Create Article</w:t>
+      </w:r>
       <w:bookmarkEnd w:id="71"/>
-    </w:p>
-    <w:p>
-      <w:pPr>
-        <w:rPr>
-          <w:lang w:val="en-US"/>
-        </w:rPr>
-      </w:pPr>
-      <w:r>
-        <w:rPr>
-          <w:lang w:val="en-US"/>
-        </w:rPr>
-        <w:t xml:space="preserve">This chapter contains </w:t>
-      </w:r>
-      <w:r>
-        <w:rPr>
-          <w:lang w:val="en-US"/>
-        </w:rPr>
-        <w:t>the runtime view</w:t>
-      </w:r>
-      <w:r>
-        <w:rPr>
-          <w:lang w:val="en-US"/>
-        </w:rPr>
-        <w:t xml:space="preserve"> of the </w:t>
-      </w:r>
-      <w:r>
-        <w:rPr>
-          <w:lang w:val="en-US"/>
-        </w:rPr>
-        <w:t>system, represented by multiple runtime scenarios</w:t>
-      </w:r>
-      <w:r>
-        <w:rPr>
-          <w:lang w:val="en-US"/>
-        </w:rPr>
-        <w:t>. Each section represents one runtime scenario. These are show with UML sequence diagrams.</w:t>
-      </w:r>
-    </w:p>
-    <w:p>
-      <w:pPr>
-        <w:pStyle w:val="berschrift2"/>
-        <w:rPr>
-          <w:lang w:val="en-US"/>
-        </w:rPr>
-      </w:pPr>
-      <w:bookmarkStart w:id="72" w:name="_Toc452564020"/>
-      <w:r>
-        <w:rPr>
-          <w:lang w:val="en-US"/>
-        </w:rPr>
-        <w:t>Create Article</w:t>
-      </w:r>
-      <w:bookmarkEnd w:id="72"/>
     </w:p>
     <w:p>
       <w:pPr>
@@ -11979,19 +11994,27 @@
         <w:rPr>
           <w:lang w:val="en-US"/>
         </w:rPr>
-        <w:t xml:space="preserve">. After it is loaded, the user clicks on the button to create a new article. The frontend loads the new article page </w:t>
-      </w:r>
-      <w:r>
-        <w:rPr>
-          <w:lang w:val="en-US"/>
-        </w:rPr>
-        <w:t xml:space="preserve">from the static webserver </w:t>
-      </w:r>
-      <w:r>
-        <w:rPr>
-          <w:lang w:val="en-US"/>
-        </w:rPr>
-        <w:t>and offers the user the possibility to enter a formatted article with pictures and attached documents.</w:t>
+        <w:t xml:space="preserve">. After it is loaded, the user clicks on the button to create a new article. The frontend </w:t>
+      </w:r>
+      <w:r>
+        <w:rPr>
+          <w:lang w:val="en-US"/>
+        </w:rPr>
+        <w:t xml:space="preserve">requests a new article </w:t>
+      </w:r>
+      <w:proofErr w:type="spellStart"/>
+      <w:r>
+        <w:rPr>
+          <w:lang w:val="en-US"/>
+        </w:rPr>
+        <w:t>id</w:t>
+      </w:r>
+      <w:proofErr w:type="spellEnd"/>
+      <w:r>
+        <w:rPr>
+          <w:lang w:val="en-US"/>
+        </w:rPr>
+        <w:t xml:space="preserve"> from the dynamic webserver. The dynamic webserver creates a new article entry on the database and returns the database unique id to the frontend as article id. The frontend loads the create article view for the user to insert text, meta data, images and documents.</w:t>
       </w:r>
     </w:p>
     <w:p>
@@ -12009,19 +12032,13 @@
         <w:rPr>
           <w:lang w:val="en-US"/>
         </w:rPr>
-        <w:t xml:space="preserve">As his second action, the user writes the article and decides to use </w:t>
-      </w:r>
-      <w:r>
-        <w:rPr>
-          <w:lang w:val="en-US"/>
-        </w:rPr>
-        <w:t xml:space="preserve">pictures in it, as well as to attach a document. The frontend </w:t>
-      </w:r>
-      <w:r>
-        <w:rPr>
-          <w:lang w:val="en-US"/>
-        </w:rPr>
-        <w:t>converts the picture.</w:t>
+        <w:t>As his second action, the user writes the article</w:t>
+      </w:r>
+      <w:r>
+        <w:rPr>
+          <w:lang w:val="en-US"/>
+        </w:rPr>
+        <w:t xml:space="preserve"> using the WYSIWYG editor.</w:t>
       </w:r>
     </w:p>
     <w:p>
@@ -12039,31 +12056,97 @@
         <w:rPr>
           <w:lang w:val="en-US"/>
         </w:rPr>
-        <w:t>The user thirdly clicks on the button to save the article after he is content with it. The frontend sends the article</w:t>
-      </w:r>
-      <w:r>
-        <w:rPr>
-          <w:lang w:val="en-US"/>
-        </w:rPr>
-        <w:t xml:space="preserve"> and the document</w:t>
-      </w:r>
-      <w:r>
-        <w:rPr>
-          <w:lang w:val="en-US"/>
-        </w:rPr>
-        <w:t xml:space="preserve"> to the dynamic webserver. The dynamic webserver saves the article </w:t>
-      </w:r>
-      <w:r>
-        <w:rPr>
-          <w:lang w:val="en-US"/>
-        </w:rPr>
-        <w:t xml:space="preserve">and the document </w:t>
-      </w:r>
-      <w:r>
-        <w:rPr>
-          <w:lang w:val="en-US"/>
-        </w:rPr>
-        <w:t xml:space="preserve">on the file system and the metadata in the database. After the article is saved, the dynamic webserver sends an URL to the article back to the frontend. The frontend then allows to read the article (see </w:t>
+        <w:t>Then he</w:t>
+      </w:r>
+      <w:r>
+        <w:rPr>
+          <w:lang w:val="en-US"/>
+        </w:rPr>
+        <w:t xml:space="preserve"> decides to use </w:t>
+      </w:r>
+      <w:r>
+        <w:rPr>
+          <w:lang w:val="en-US"/>
+        </w:rPr>
+        <w:t>images in the article. Images are converted to base64 by the frontend in order to embed them into the article content.</w:t>
+      </w:r>
+    </w:p>
+    <w:p>
+      <w:pPr>
+        <w:pStyle w:val="Listenabsatz"/>
+        <w:numPr>
+          <w:ilvl w:val="0"/>
+          <w:numId w:val="42"/>
+        </w:numPr>
+        <w:rPr>
+          <w:lang w:val="en-US"/>
+        </w:rPr>
+      </w:pPr>
+      <w:r>
+        <w:rPr>
+          <w:lang w:val="en-US"/>
+        </w:rPr>
+        <w:t>Additionally, the user uploads a document to the article. As soon as the document file is added to the article, the frontend uploads it to the dynamic webserver. The webserver then initializes the article’s directory and stores the document there. Afterwards a static link for the uploaded document is generated, stored in the article’s database entry and send to the frontend.</w:t>
+      </w:r>
+    </w:p>
+    <w:p>
+      <w:pPr>
+        <w:pStyle w:val="Listenabsatz"/>
+        <w:numPr>
+          <w:ilvl w:val="0"/>
+          <w:numId w:val="42"/>
+        </w:numPr>
+        <w:rPr>
+          <w:lang w:val="en-US"/>
+        </w:rPr>
+      </w:pPr>
+      <w:r>
+        <w:rPr>
+          <w:lang w:val="en-US"/>
+        </w:rPr>
+        <w:t>Finally, t</w:t>
+      </w:r>
+      <w:r>
+        <w:rPr>
+          <w:lang w:val="en-US"/>
+        </w:rPr>
+        <w:t>he user clicks on the button to save the article. The frontend sends the article</w:t>
+      </w:r>
+      <w:r>
+        <w:rPr>
+          <w:lang w:val="en-US"/>
+        </w:rPr>
+        <w:t xml:space="preserve"> content and meta data (author, email) </w:t>
+      </w:r>
+      <w:r>
+        <w:rPr>
+          <w:lang w:val="en-US"/>
+        </w:rPr>
+        <w:t xml:space="preserve">to the dynamic webserver. The dynamic webserver saves the article </w:t>
+      </w:r>
+      <w:r>
+        <w:rPr>
+          <w:lang w:val="en-US"/>
+        </w:rPr>
+        <w:t>content in the article’s directory</w:t>
+      </w:r>
+      <w:r>
+        <w:rPr>
+          <w:lang w:val="en-US"/>
+        </w:rPr>
+        <w:t xml:space="preserve"> and the metadata in the database. After the article is saved,</w:t>
+      </w:r>
+      <w:r>
+        <w:rPr>
+          <w:lang w:val="en-US"/>
+        </w:rPr>
+        <w:t xml:space="preserve"> the dynamic webserver sends the article details </w:t>
+      </w:r>
+      <w:r>
+        <w:rPr>
+          <w:lang w:val="en-US"/>
+        </w:rPr>
+        <w:t xml:space="preserve">to the frontend. The frontend then allows to read the article (see </w:t>
       </w:r>
       <w:r>
         <w:rPr>
@@ -12166,6 +12249,8 @@
         </w:rPr>
         <w:t>.</w:t>
       </w:r>
+      <w:bookmarkStart w:id="72" w:name="_GoBack"/>
+      <w:bookmarkEnd w:id="72"/>
     </w:p>
     <w:p>
       <w:pPr>
@@ -12194,19 +12279,20 @@
       <w:r>
         <w:rPr>
           <w:noProof/>
+          <w:lang w:val="en-US" w:eastAsia="en-US"/>
         </w:rPr>
         <w:lastRenderedPageBreak/>
         <w:drawing>
-          <wp:anchor distT="0" distB="0" distL="114300" distR="114300" simplePos="0" relativeHeight="251672576" behindDoc="0" locked="0" layoutInCell="1" allowOverlap="1" wp14:anchorId="00C6689A" wp14:editId="25DF1F5E">
+          <wp:anchor distT="0" distB="0" distL="114300" distR="114300" simplePos="0" relativeHeight="251672576" behindDoc="0" locked="0" layoutInCell="1" allowOverlap="1" wp14:anchorId="00C6689A" wp14:editId="52DF493B">
             <wp:simplePos x="0" y="0"/>
             <wp:positionH relativeFrom="column">
-              <wp:posOffset>-1105535</wp:posOffset>
+              <wp:posOffset>-434975</wp:posOffset>
             </wp:positionH>
             <wp:positionV relativeFrom="paragraph">
-              <wp:posOffset>1607185</wp:posOffset>
+              <wp:posOffset>1602105</wp:posOffset>
             </wp:positionV>
-            <wp:extent cx="7736205" cy="4669155"/>
-            <wp:effectExtent l="0" t="9525" r="7620" b="7620"/>
+            <wp:extent cx="6209665" cy="5334635"/>
+            <wp:effectExtent l="0" t="635" r="0" b="0"/>
             <wp:wrapTopAndBottom/>
             <wp:docPr id="12" name="Grafik 12"/>
             <wp:cNvGraphicFramePr>
@@ -12236,7 +12322,7 @@
                   <pic:spPr bwMode="auto">
                     <a:xfrm rot="16200000">
                       <a:off x="0" y="0"/>
-                      <a:ext cx="7736205" cy="4669155"/>
+                      <a:ext cx="6209665" cy="5334635"/>
                     </a:xfrm>
                     <a:prstGeom prst="rect">
                       <a:avLst/>
@@ -12261,6 +12347,7 @@
       <w:r>
         <w:rPr>
           <w:noProof/>
+          <w:lang w:val="en-US" w:eastAsia="en-US"/>
         </w:rPr>
         <mc:AlternateContent>
           <mc:Choice Requires="wps">
@@ -12475,6 +12562,7 @@
       <w:r>
         <w:rPr>
           <w:noProof/>
+          <w:lang w:val="en-US" w:eastAsia="en-US"/>
         </w:rPr>
         <w:drawing>
           <wp:anchor distT="0" distB="0" distL="114300" distR="114300" simplePos="0" relativeHeight="251675648" behindDoc="0" locked="0" layoutInCell="1" allowOverlap="1" wp14:anchorId="72DA4F10" wp14:editId="1D066C9E">
@@ -12541,6 +12629,7 @@
       <w:r>
         <w:rPr>
           <w:noProof/>
+          <w:lang w:val="en-US" w:eastAsia="en-US"/>
         </w:rPr>
         <mc:AlternateContent>
           <mc:Choice Requires="wps">
@@ -13063,6 +13152,7 @@
       <w:r>
         <w:rPr>
           <w:noProof/>
+          <w:lang w:val="en-US" w:eastAsia="en-US"/>
         </w:rPr>
         <w:lastRenderedPageBreak/>
         <w:drawing>
@@ -13131,6 +13221,7 @@
       <w:r>
         <w:rPr>
           <w:noProof/>
+          <w:lang w:val="en-US" w:eastAsia="en-US"/>
         </w:rPr>
         <mc:AlternateContent>
           <mc:Choice Requires="wps">
@@ -13444,6 +13535,7 @@
       <w:r>
         <w:rPr>
           <w:noProof/>
+          <w:lang w:val="en-US" w:eastAsia="en-US"/>
         </w:rPr>
         <mc:AlternateContent>
           <mc:Choice Requires="wps">
@@ -13642,6 +13734,7 @@
       <w:r>
         <w:rPr>
           <w:noProof/>
+          <w:lang w:val="en-US" w:eastAsia="en-US"/>
         </w:rPr>
         <mc:AlternateContent>
           <mc:Choice Requires="wps">
@@ -15301,21 +15394,7 @@
           <w:lang w:val="en-US"/>
         </w:rPr>
         <w:lastRenderedPageBreak/>
-        <w:t xml:space="preserve">object instance of </w:t>
-      </w:r>
-      <w:proofErr w:type="spellStart"/>
-      <w:r>
-        <w:rPr>
-          <w:lang w:val="en-US"/>
-        </w:rPr>
-        <w:t>org.apache.lucene.document.Document</w:t>
-      </w:r>
-      <w:proofErr w:type="spellEnd"/>
-      <w:r>
-        <w:rPr>
-          <w:lang w:val="en-US"/>
-        </w:rPr>
-        <w:t>. The conversion from various proprietary file formats into this more abstract version is handled by Tika. The requirement of this very specific document form limits the possibilities of connecting Lucene with non-Java technologies. Also the implementation of a search engine with Lucene and Tike requires an unhandy amount of glue code, which has to be implemented, updated and tested discretely.</w:t>
+        <w:t>object instance of org.apache.lucene.document.Document. The conversion from various proprietary file formats into this more abstract version is handled by Tika. The requirement of this very specific document form limits the possibilities of connecting Lucene with non-Java technologies. Also the implementation of a search engine with Lucene and Tike requires an unhandy amount of glue code, which has to be implemented, updated and tested discretely.</w:t>
       </w:r>
     </w:p>
     <w:p>
@@ -15435,27 +15514,13 @@
         <w:rPr>
           <w:lang w:val="en-US"/>
         </w:rPr>
-        <w:t xml:space="preserve"> are available for PHP, Ruby, </w:t>
-      </w:r>
-      <w:proofErr w:type="gramStart"/>
-      <w:r>
-        <w:rPr>
-          <w:lang w:val="en-US"/>
-        </w:rPr>
-        <w:t xml:space="preserve">Perl and </w:t>
-      </w:r>
-      <w:r>
-        <w:rPr>
-          <w:lang w:val="en-US"/>
-        </w:rPr>
-        <w:t>C#</w:t>
-      </w:r>
-      <w:proofErr w:type="gramEnd"/>
-      <w:r>
-        <w:rPr>
-          <w:lang w:val="en-US"/>
-        </w:rPr>
-        <w:t>. The biggest benefit of OpenSearch</w:t>
+        <w:t xml:space="preserve"> are available for PHP, Ruby, Perl and </w:t>
+      </w:r>
+      <w:r>
+        <w:rPr>
+          <w:lang w:val="en-US"/>
+        </w:rPr>
+        <w:t>C#. The biggest benefit of OpenSearch</w:t>
       </w:r>
       <w:r>
         <w:rPr>
@@ -20089,12 +20154,6 @@
           <w:i/>
           <w:lang w:val="en-US"/>
         </w:rPr>
-      </w:r>
-      <w:r>
-        <w:rPr>
-          <w:i/>
-          <w:lang w:val="en-US"/>
-        </w:rPr>
         <w:instrText xml:space="preserve"> \* MERGEFORMAT </w:instrText>
       </w:r>
       <w:r>
@@ -20102,6 +20161,12 @@
           <w:i/>
           <w:lang w:val="en-US"/>
         </w:rPr>
+      </w:r>
+      <w:r>
+        <w:rPr>
+          <w:i/>
+          <w:lang w:val="en-US"/>
+        </w:rPr>
         <w:fldChar w:fldCharType="separate"/>
       </w:r>
       <w:r>
@@ -20144,13 +20209,13 @@
           <w:i/>
           <w:lang w:val="en-US"/>
         </w:rPr>
-      </w:r>
-      <w:r>
-        <w:rPr>
-          <w:i/>
-          <w:lang w:val="en-US"/>
-        </w:rPr>
         <w:instrText xml:space="preserve"> \* MERGEFORMAT </w:instrText>
+      </w:r>
+      <w:r>
+        <w:rPr>
+          <w:i/>
+          <w:lang w:val="en-US"/>
+        </w:rPr>
       </w:r>
       <w:r>
         <w:rPr>
@@ -20507,6 +20572,7 @@
       <w:r>
         <w:rPr>
           <w:i/>
+          <w:lang w:val="en-US"/>
         </w:rPr>
         <w:t>AD-05-Persistence</w:t>
       </w:r>
@@ -21155,6 +21221,7 @@
       <w:r>
         <w:rPr>
           <w:noProof/>
+          <w:lang w:val="en-US"/>
         </w:rPr>
         <w:t xml:space="preserve"> </w:t>
       </w:r>
@@ -21168,6 +21235,7 @@
       <w:r>
         <w:rPr>
           <w:noProof/>
+          <w:lang w:val="en-US" w:eastAsia="en-US"/>
         </w:rPr>
         <w:lastRenderedPageBreak/>
         <mc:AlternateContent>
@@ -21355,6 +21423,7 @@
       <w:r>
         <w:rPr>
           <w:noProof/>
+          <w:lang w:val="en-US" w:eastAsia="en-US"/>
         </w:rPr>
         <mc:AlternateContent>
           <mc:Choice Requires="wps">
@@ -21838,6 +21907,7 @@
       <w:r>
         <w:rPr>
           <w:noProof/>
+          <w:lang w:val="en-US" w:eastAsia="en-US"/>
         </w:rPr>
         <mc:AlternateContent>
           <mc:Choice Requires="wps">
@@ -22024,6 +22094,7 @@
       <w:r>
         <w:rPr>
           <w:noProof/>
+          <w:lang w:val="en-US" w:eastAsia="en-US"/>
         </w:rPr>
         <mc:AlternateContent>
           <mc:Choice Requires="wps">
@@ -22696,6 +22767,7 @@
       <w:r>
         <w:rPr>
           <w:noProof/>
+          <w:lang w:val="en-US"/>
         </w:rPr>
         <w:t xml:space="preserve"> </w:t>
       </w:r>
@@ -22764,12 +22836,6 @@
           <w:i/>
           <w:lang w:val="en-US"/>
         </w:rPr>
-      </w:r>
-      <w:r>
-        <w:rPr>
-          <w:i/>
-          <w:lang w:val="en-US"/>
-        </w:rPr>
         <w:instrText xml:space="preserve"> \* MERGEFORMAT </w:instrText>
       </w:r>
       <w:r>
@@ -22777,6 +22843,12 @@
           <w:i/>
           <w:lang w:val="en-US"/>
         </w:rPr>
+      </w:r>
+      <w:r>
+        <w:rPr>
+          <w:i/>
+          <w:lang w:val="en-US"/>
+        </w:rPr>
         <w:fldChar w:fldCharType="separate"/>
       </w:r>
       <w:r>
@@ -22817,6 +22889,7 @@
       <w:r>
         <w:rPr>
           <w:noProof/>
+          <w:lang w:val="en-US" w:eastAsia="en-US"/>
         </w:rPr>
         <w:lastRenderedPageBreak/>
         <mc:AlternateContent>
@@ -23004,6 +23077,7 @@
       <w:r>
         <w:rPr>
           <w:noProof/>
+          <w:lang w:val="en-US" w:eastAsia="en-US"/>
         </w:rPr>
         <mc:AlternateContent>
           <mc:Choice Requires="wps">
@@ -23654,6 +23728,7 @@
       <w:r>
         <w:rPr>
           <w:noProof/>
+          <w:lang w:val="en-US" w:eastAsia="en-US"/>
         </w:rPr>
         <mc:AlternateContent>
           <mc:Choice Requires="wps">
@@ -23840,6 +23915,7 @@
       <w:r>
         <w:rPr>
           <w:noProof/>
+          <w:lang w:val="en-US" w:eastAsia="en-US"/>
         </w:rPr>
         <w:drawing>
           <wp:anchor distT="0" distB="0" distL="114300" distR="114300" simplePos="0" relativeHeight="251698176" behindDoc="0" locked="0" layoutInCell="1" allowOverlap="1" wp14:anchorId="29F25E47" wp14:editId="2794F530">
@@ -25504,6 +25580,7 @@
       <w:r>
         <w:rPr>
           <w:i/>
+          <w:lang w:val="en-US"/>
         </w:rPr>
         <w:t>AD-06-Mobile</w:t>
       </w:r>
@@ -25850,6 +25927,7 @@
       <w:r>
         <w:rPr>
           <w:i/>
+          <w:lang w:val="en-US"/>
         </w:rPr>
         <w:t>AD-08-Integration</w:t>
       </w:r>
@@ -26201,6 +26279,7 @@
       <w:r>
         <w:rPr>
           <w:i/>
+          <w:lang w:val="en-US"/>
         </w:rPr>
         <w:t>AD-07-Scalability</w:t>
       </w:r>
@@ -27924,6 +28003,7 @@
           <w:rFonts w:asciiTheme="minorHAnsi" w:eastAsiaTheme="minorEastAsia" w:hAnsiTheme="minorHAnsi" w:cstheme="minorBidi"/>
           <w:sz w:val="22"/>
           <w:szCs w:val="22"/>
+          <w:lang w:val="en-US"/>
         </w:rPr>
       </w:pPr>
       <w:r>
@@ -27951,18 +28031,27 @@
         <w:t>Figure 1: key functions of the knowledge base platform</w:t>
       </w:r>
       <w:r>
+        <w:rPr>
+          <w:lang w:val="en-US"/>
+        </w:rPr>
         <w:tab/>
       </w:r>
       <w:r>
         <w:fldChar w:fldCharType="begin"/>
       </w:r>
       <w:r>
+        <w:rPr>
+          <w:lang w:val="en-US"/>
+        </w:rPr>
         <w:instrText xml:space="preserve"> PAGEREF _Toc452563989 \h </w:instrText>
       </w:r>
       <w:r>
         <w:fldChar w:fldCharType="separate"/>
       </w:r>
       <w:r>
+        <w:rPr>
+          <w:lang w:val="en-US"/>
+        </w:rPr>
         <w:t>5</w:t>
       </w:r>
       <w:r>
@@ -27976,6 +28065,7 @@
           <w:rFonts w:asciiTheme="minorHAnsi" w:eastAsiaTheme="minorEastAsia" w:hAnsiTheme="minorHAnsi" w:cstheme="minorBidi"/>
           <w:sz w:val="22"/>
           <w:szCs w:val="22"/>
+          <w:lang w:val="en-US"/>
         </w:rPr>
       </w:pPr>
       <w:r>
@@ -27985,18 +28075,27 @@
         <w:t>Figure 2: context diagram</w:t>
       </w:r>
       <w:r>
+        <w:rPr>
+          <w:lang w:val="en-US"/>
+        </w:rPr>
         <w:tab/>
       </w:r>
       <w:r>
         <w:fldChar w:fldCharType="begin"/>
       </w:r>
       <w:r>
+        <w:rPr>
+          <w:lang w:val="en-US"/>
+        </w:rPr>
         <w:instrText xml:space="preserve"> PAGEREF _Toc452563990 \h </w:instrText>
       </w:r>
       <w:r>
         <w:fldChar w:fldCharType="separate"/>
       </w:r>
       <w:r>
+        <w:rPr>
+          <w:lang w:val="en-US"/>
+        </w:rPr>
         <w:t>14</w:t>
       </w:r>
       <w:r>
@@ -28010,6 +28109,7 @@
           <w:rFonts w:asciiTheme="minorHAnsi" w:eastAsiaTheme="minorEastAsia" w:hAnsiTheme="minorHAnsi" w:cstheme="minorBidi"/>
           <w:sz w:val="22"/>
           <w:szCs w:val="22"/>
+          <w:lang w:val="en-US"/>
         </w:rPr>
       </w:pPr>
       <w:r>
@@ -28019,18 +28119,27 @@
         <w:t>Figure 3: building block view level 1</w:t>
       </w:r>
       <w:r>
+        <w:rPr>
+          <w:lang w:val="en-US"/>
+        </w:rPr>
         <w:tab/>
       </w:r>
       <w:r>
         <w:fldChar w:fldCharType="begin"/>
       </w:r>
       <w:r>
+        <w:rPr>
+          <w:lang w:val="en-US"/>
+        </w:rPr>
         <w:instrText xml:space="preserve"> PAGEREF _Toc452563991 \h </w:instrText>
       </w:r>
       <w:r>
         <w:fldChar w:fldCharType="separate"/>
       </w:r>
       <w:r>
+        <w:rPr>
+          <w:lang w:val="en-US"/>
+        </w:rPr>
         <w:t>15</w:t>
       </w:r>
       <w:r>
@@ -28044,6 +28153,7 @@
           <w:rFonts w:asciiTheme="minorHAnsi" w:eastAsiaTheme="minorEastAsia" w:hAnsiTheme="minorHAnsi" w:cstheme="minorBidi"/>
           <w:sz w:val="22"/>
           <w:szCs w:val="22"/>
+          <w:lang w:val="en-US"/>
         </w:rPr>
       </w:pPr>
       <w:r>
@@ -28053,18 +28163,27 @@
         <w:t>Figure 4: building block view level 2</w:t>
       </w:r>
       <w:r>
+        <w:rPr>
+          <w:lang w:val="en-US"/>
+        </w:rPr>
         <w:tab/>
       </w:r>
       <w:r>
         <w:fldChar w:fldCharType="begin"/>
       </w:r>
       <w:r>
+        <w:rPr>
+          <w:lang w:val="en-US"/>
+        </w:rPr>
         <w:instrText xml:space="preserve"> PAGEREF _Toc452563992 \h </w:instrText>
       </w:r>
       <w:r>
         <w:fldChar w:fldCharType="separate"/>
       </w:r>
       <w:r>
+        <w:rPr>
+          <w:lang w:val="en-US"/>
+        </w:rPr>
         <w:t>17</w:t>
       </w:r>
       <w:r>
@@ -28078,6 +28197,7 @@
           <w:rFonts w:asciiTheme="minorHAnsi" w:eastAsiaTheme="minorEastAsia" w:hAnsiTheme="minorHAnsi" w:cstheme="minorBidi"/>
           <w:sz w:val="22"/>
           <w:szCs w:val="22"/>
+          <w:lang w:val="en-US"/>
         </w:rPr>
       </w:pPr>
       <w:r>
@@ -28087,18 +28207,27 @@
         <w:t>Figure 5: components with technologies</w:t>
       </w:r>
       <w:r>
+        <w:rPr>
+          <w:lang w:val="en-US"/>
+        </w:rPr>
         <w:tab/>
       </w:r>
       <w:r>
         <w:fldChar w:fldCharType="begin"/>
       </w:r>
       <w:r>
+        <w:rPr>
+          <w:lang w:val="en-US"/>
+        </w:rPr>
         <w:instrText xml:space="preserve"> PAGEREF _Toc452563993 \h </w:instrText>
       </w:r>
       <w:r>
         <w:fldChar w:fldCharType="separate"/>
       </w:r>
       <w:r>
+        <w:rPr>
+          <w:lang w:val="en-US"/>
+        </w:rPr>
         <w:t>20</w:t>
       </w:r>
       <w:r>
@@ -28112,6 +28241,7 @@
           <w:rFonts w:asciiTheme="minorHAnsi" w:eastAsiaTheme="minorEastAsia" w:hAnsiTheme="minorHAnsi" w:cstheme="minorBidi"/>
           <w:sz w:val="22"/>
           <w:szCs w:val="22"/>
+          <w:lang w:val="en-US"/>
         </w:rPr>
       </w:pPr>
       <w:r>
@@ -28121,18 +28251,27 @@
         <w:t>Figure 6: dynamic webserver components</w:t>
       </w:r>
       <w:r>
+        <w:rPr>
+          <w:lang w:val="en-US"/>
+        </w:rPr>
         <w:tab/>
       </w:r>
       <w:r>
         <w:fldChar w:fldCharType="begin"/>
       </w:r>
       <w:r>
+        <w:rPr>
+          <w:lang w:val="en-US"/>
+        </w:rPr>
         <w:instrText xml:space="preserve"> PAGEREF _Toc452563994 \h </w:instrText>
       </w:r>
       <w:r>
         <w:fldChar w:fldCharType="separate"/>
       </w:r>
       <w:r>
+        <w:rPr>
+          <w:lang w:val="en-US"/>
+        </w:rPr>
         <w:t>22</w:t>
       </w:r>
       <w:r>
@@ -28146,6 +28285,7 @@
           <w:rFonts w:asciiTheme="minorHAnsi" w:eastAsiaTheme="minorEastAsia" w:hAnsiTheme="minorHAnsi" w:cstheme="minorBidi"/>
           <w:sz w:val="22"/>
           <w:szCs w:val="22"/>
+          <w:lang w:val="en-US"/>
         </w:rPr>
       </w:pPr>
       <w:r>
@@ -28155,18 +28295,27 @@
         <w:t>Figure 7: create article sequence diagram</w:t>
       </w:r>
       <w:r>
+        <w:rPr>
+          <w:lang w:val="en-US"/>
+        </w:rPr>
         <w:tab/>
       </w:r>
       <w:r>
         <w:fldChar w:fldCharType="begin"/>
       </w:r>
       <w:r>
+        <w:rPr>
+          <w:lang w:val="en-US"/>
+        </w:rPr>
         <w:instrText xml:space="preserve"> PAGEREF _Toc452563995 \h </w:instrText>
       </w:r>
       <w:r>
         <w:fldChar w:fldCharType="separate"/>
       </w:r>
       <w:r>
+        <w:rPr>
+          <w:lang w:val="en-US"/>
+        </w:rPr>
         <w:t>25</w:t>
       </w:r>
       <w:r>
@@ -28180,6 +28329,7 @@
           <w:rFonts w:asciiTheme="minorHAnsi" w:eastAsiaTheme="minorEastAsia" w:hAnsiTheme="minorHAnsi" w:cstheme="minorBidi"/>
           <w:sz w:val="22"/>
           <w:szCs w:val="22"/>
+          <w:lang w:val="en-US"/>
         </w:rPr>
       </w:pPr>
       <w:r>
@@ -28189,18 +28339,27 @@
         <w:t>Figure 8: read article sequence diagram</w:t>
       </w:r>
       <w:r>
+        <w:rPr>
+          <w:lang w:val="en-US"/>
+        </w:rPr>
         <w:tab/>
       </w:r>
       <w:r>
         <w:fldChar w:fldCharType="begin"/>
       </w:r>
       <w:r>
+        <w:rPr>
+          <w:lang w:val="en-US"/>
+        </w:rPr>
         <w:instrText xml:space="preserve"> PAGEREF _Toc452563996 \h </w:instrText>
       </w:r>
       <w:r>
         <w:fldChar w:fldCharType="separate"/>
       </w:r>
       <w:r>
+        <w:rPr>
+          <w:lang w:val="en-US"/>
+        </w:rPr>
         <w:t>26</w:t>
       </w:r>
       <w:r>
@@ -28214,6 +28373,7 @@
           <w:rFonts w:asciiTheme="minorHAnsi" w:eastAsiaTheme="minorEastAsia" w:hAnsiTheme="minorHAnsi" w:cstheme="minorBidi"/>
           <w:sz w:val="22"/>
           <w:szCs w:val="22"/>
+          <w:lang w:val="en-US"/>
         </w:rPr>
       </w:pPr>
       <w:r>
@@ -28223,18 +28383,27 @@
         <w:t>Figure 9: search article sequence diagram</w:t>
       </w:r>
       <w:r>
+        <w:rPr>
+          <w:lang w:val="en-US"/>
+        </w:rPr>
         <w:tab/>
       </w:r>
       <w:r>
         <w:fldChar w:fldCharType="begin"/>
       </w:r>
       <w:r>
+        <w:rPr>
+          <w:lang w:val="en-US"/>
+        </w:rPr>
         <w:instrText xml:space="preserve"> PAGEREF _Toc452563997 \h </w:instrText>
       </w:r>
       <w:r>
         <w:fldChar w:fldCharType="separate"/>
       </w:r>
       <w:r>
+        <w:rPr>
+          <w:lang w:val="en-US"/>
+        </w:rPr>
         <w:t>28</w:t>
       </w:r>
       <w:r>
@@ -28248,6 +28417,7 @@
           <w:rFonts w:asciiTheme="minorHAnsi" w:eastAsiaTheme="minorEastAsia" w:hAnsiTheme="minorHAnsi" w:cstheme="minorBidi"/>
           <w:sz w:val="22"/>
           <w:szCs w:val="22"/>
+          <w:lang w:val="en-US"/>
         </w:rPr>
       </w:pPr>
       <w:r>
@@ -28257,18 +28427,27 @@
         <w:t>Figure 10: folder tree</w:t>
       </w:r>
       <w:r>
+        <w:rPr>
+          <w:lang w:val="en-US"/>
+        </w:rPr>
         <w:tab/>
       </w:r>
       <w:r>
         <w:fldChar w:fldCharType="begin"/>
       </w:r>
       <w:r>
+        <w:rPr>
+          <w:lang w:val="en-US"/>
+        </w:rPr>
         <w:instrText xml:space="preserve"> PAGEREF _Toc452563998 \h </w:instrText>
       </w:r>
       <w:r>
         <w:fldChar w:fldCharType="separate"/>
       </w:r>
       <w:r>
+        <w:rPr>
+          <w:lang w:val="en-US"/>
+        </w:rPr>
         <w:t>30</w:t>
       </w:r>
       <w:r>
@@ -28282,6 +28461,7 @@
           <w:rFonts w:asciiTheme="minorHAnsi" w:eastAsiaTheme="minorEastAsia" w:hAnsiTheme="minorHAnsi" w:cstheme="minorBidi"/>
           <w:sz w:val="22"/>
           <w:szCs w:val="22"/>
+          <w:lang w:val="en-US"/>
         </w:rPr>
       </w:pPr>
       <w:r>
@@ -28291,18 +28471,27 @@
         <w:t>Figure 11: one folder structure</w:t>
       </w:r>
       <w:r>
+        <w:rPr>
+          <w:lang w:val="en-US"/>
+        </w:rPr>
         <w:tab/>
       </w:r>
       <w:r>
         <w:fldChar w:fldCharType="begin"/>
       </w:r>
       <w:r>
+        <w:rPr>
+          <w:lang w:val="en-US"/>
+        </w:rPr>
         <w:instrText xml:space="preserve"> PAGEREF _Toc452563999 \h </w:instrText>
       </w:r>
       <w:r>
         <w:fldChar w:fldCharType="separate"/>
       </w:r>
       <w:r>
+        <w:rPr>
+          <w:lang w:val="en-US"/>
+        </w:rPr>
         <w:t>41</w:t>
       </w:r>
       <w:r>
@@ -28316,6 +28505,7 @@
           <w:rFonts w:asciiTheme="minorHAnsi" w:eastAsiaTheme="minorEastAsia" w:hAnsiTheme="minorHAnsi" w:cstheme="minorBidi"/>
           <w:sz w:val="22"/>
           <w:szCs w:val="22"/>
+          <w:lang w:val="en-US"/>
         </w:rPr>
       </w:pPr>
       <w:r>
@@ -28325,18 +28515,27 @@
         <w:t>Figure 12: nested version article folders</w:t>
       </w:r>
       <w:r>
+        <w:rPr>
+          <w:lang w:val="en-US"/>
+        </w:rPr>
         <w:tab/>
       </w:r>
       <w:r>
         <w:fldChar w:fldCharType="begin"/>
       </w:r>
       <w:r>
+        <w:rPr>
+          <w:lang w:val="en-US"/>
+        </w:rPr>
         <w:instrText xml:space="preserve"> PAGEREF _Toc452564000 \h </w:instrText>
       </w:r>
       <w:r>
         <w:fldChar w:fldCharType="separate"/>
       </w:r>
       <w:r>
+        <w:rPr>
+          <w:lang w:val="en-US"/>
+        </w:rPr>
         <w:t>41</w:t>
       </w:r>
       <w:r>
@@ -28350,6 +28549,7 @@
           <w:rFonts w:asciiTheme="minorHAnsi" w:eastAsiaTheme="minorEastAsia" w:hAnsiTheme="minorHAnsi" w:cstheme="minorBidi"/>
           <w:sz w:val="22"/>
           <w:szCs w:val="22"/>
+          <w:lang w:val="en-US"/>
         </w:rPr>
       </w:pPr>
       <w:r>
@@ -28359,18 +28559,27 @@
         <w:t>Figure 13: external versioned article folders</w:t>
       </w:r>
       <w:r>
+        <w:rPr>
+          <w:lang w:val="en-US"/>
+        </w:rPr>
         <w:tab/>
       </w:r>
       <w:r>
         <w:fldChar w:fldCharType="begin"/>
       </w:r>
       <w:r>
+        <w:rPr>
+          <w:lang w:val="en-US"/>
+        </w:rPr>
         <w:instrText xml:space="preserve"> PAGEREF _Toc452564001 \h </w:instrText>
       </w:r>
       <w:r>
         <w:fldChar w:fldCharType="separate"/>
       </w:r>
       <w:r>
+        <w:rPr>
+          <w:lang w:val="en-US"/>
+        </w:rPr>
         <w:t>42</w:t>
       </w:r>
       <w:r>
@@ -28384,6 +28593,7 @@
           <w:rFonts w:asciiTheme="minorHAnsi" w:eastAsiaTheme="minorEastAsia" w:hAnsiTheme="minorHAnsi" w:cstheme="minorBidi"/>
           <w:sz w:val="22"/>
           <w:szCs w:val="22"/>
+          <w:lang w:val="en-US"/>
         </w:rPr>
       </w:pPr>
       <w:r>
@@ -28393,18 +28603,27 @@
         <w:t>Figure 14: quality tree</w:t>
       </w:r>
       <w:r>
+        <w:rPr>
+          <w:lang w:val="en-US"/>
+        </w:rPr>
         <w:tab/>
       </w:r>
       <w:r>
         <w:fldChar w:fldCharType="begin"/>
       </w:r>
       <w:r>
+        <w:rPr>
+          <w:lang w:val="en-US"/>
+        </w:rPr>
         <w:instrText xml:space="preserve"> PAGEREF _Toc452564002 \h </w:instrText>
       </w:r>
       <w:r>
         <w:fldChar w:fldCharType="separate"/>
       </w:r>
       <w:r>
+        <w:rPr>
+          <w:lang w:val="en-US"/>
+        </w:rPr>
         <w:t>43</w:t>
       </w:r>
       <w:r>
@@ -28453,6 +28672,7 @@
           <w:rFonts w:asciiTheme="minorHAnsi" w:eastAsiaTheme="minorEastAsia" w:hAnsiTheme="minorHAnsi" w:cstheme="minorBidi"/>
           <w:sz w:val="22"/>
           <w:szCs w:val="22"/>
+          <w:lang w:val="en-US"/>
         </w:rPr>
       </w:pPr>
       <w:r>
@@ -28477,21 +28697,33 @@
         <w:fldChar w:fldCharType="separate"/>
       </w:r>
       <w:r>
+        <w:rPr>
+          <w:lang w:val="en-US"/>
+        </w:rPr>
         <w:t>Table 1: AD-01-Search</w:t>
       </w:r>
       <w:r>
+        <w:rPr>
+          <w:lang w:val="en-US"/>
+        </w:rPr>
         <w:tab/>
       </w:r>
       <w:r>
         <w:fldChar w:fldCharType="begin"/>
       </w:r>
       <w:r>
+        <w:rPr>
+          <w:lang w:val="en-US"/>
+        </w:rPr>
         <w:instrText xml:space="preserve"> PAGEREF _Toc452563977 \h </w:instrText>
       </w:r>
       <w:r>
         <w:fldChar w:fldCharType="separate"/>
       </w:r>
       <w:r>
+        <w:rPr>
+          <w:lang w:val="en-US"/>
+        </w:rPr>
         <w:t>7</w:t>
       </w:r>
       <w:r>
@@ -28505,24 +28737,37 @@
           <w:rFonts w:asciiTheme="minorHAnsi" w:eastAsiaTheme="minorEastAsia" w:hAnsiTheme="minorHAnsi" w:cstheme="minorBidi"/>
           <w:sz w:val="22"/>
           <w:szCs w:val="22"/>
-        </w:rPr>
-      </w:pPr>
-      <w:r>
+          <w:lang w:val="en-US"/>
+        </w:rPr>
+      </w:pPr>
+      <w:r>
+        <w:rPr>
+          <w:lang w:val="en-US"/>
+        </w:rPr>
         <w:t>Table 2: AD-02-Usability</w:t>
       </w:r>
       <w:r>
+        <w:rPr>
+          <w:lang w:val="en-US"/>
+        </w:rPr>
         <w:tab/>
       </w:r>
       <w:r>
         <w:fldChar w:fldCharType="begin"/>
       </w:r>
       <w:r>
+        <w:rPr>
+          <w:lang w:val="en-US"/>
+        </w:rPr>
         <w:instrText xml:space="preserve"> PAGEREF _Toc452563978 \h </w:instrText>
       </w:r>
       <w:r>
         <w:fldChar w:fldCharType="separate"/>
       </w:r>
       <w:r>
+        <w:rPr>
+          <w:lang w:val="en-US"/>
+        </w:rPr>
         <w:t>7</w:t>
       </w:r>
       <w:r>
@@ -28536,24 +28781,37 @@
           <w:rFonts w:asciiTheme="minorHAnsi" w:eastAsiaTheme="minorEastAsia" w:hAnsiTheme="minorHAnsi" w:cstheme="minorBidi"/>
           <w:sz w:val="22"/>
           <w:szCs w:val="22"/>
-        </w:rPr>
-      </w:pPr>
-      <w:r>
+          <w:lang w:val="en-US"/>
+        </w:rPr>
+      </w:pPr>
+      <w:r>
+        <w:rPr>
+          <w:lang w:val="en-US"/>
+        </w:rPr>
         <w:t>Table 3: AD-03-Generic</w:t>
       </w:r>
       <w:r>
+        <w:rPr>
+          <w:lang w:val="en-US"/>
+        </w:rPr>
         <w:tab/>
       </w:r>
       <w:r>
         <w:fldChar w:fldCharType="begin"/>
       </w:r>
       <w:r>
+        <w:rPr>
+          <w:lang w:val="en-US"/>
+        </w:rPr>
         <w:instrText xml:space="preserve"> PAGEREF _Toc452563979 \h </w:instrText>
       </w:r>
       <w:r>
         <w:fldChar w:fldCharType="separate"/>
       </w:r>
       <w:r>
+        <w:rPr>
+          <w:lang w:val="en-US"/>
+        </w:rPr>
         <w:t>8</w:t>
       </w:r>
       <w:r>
@@ -28567,24 +28825,37 @@
           <w:rFonts w:asciiTheme="minorHAnsi" w:eastAsiaTheme="minorEastAsia" w:hAnsiTheme="minorHAnsi" w:cstheme="minorBidi"/>
           <w:sz w:val="22"/>
           <w:szCs w:val="22"/>
-        </w:rPr>
-      </w:pPr>
-      <w:r>
+          <w:lang w:val="en-US"/>
+        </w:rPr>
+      </w:pPr>
+      <w:r>
+        <w:rPr>
+          <w:lang w:val="en-US"/>
+        </w:rPr>
         <w:t>Table 4: AD-04-Testability</w:t>
       </w:r>
       <w:r>
+        <w:rPr>
+          <w:lang w:val="en-US"/>
+        </w:rPr>
         <w:tab/>
       </w:r>
       <w:r>
         <w:fldChar w:fldCharType="begin"/>
       </w:r>
       <w:r>
+        <w:rPr>
+          <w:lang w:val="en-US"/>
+        </w:rPr>
         <w:instrText xml:space="preserve"> PAGEREF _Toc452563980 \h </w:instrText>
       </w:r>
       <w:r>
         <w:fldChar w:fldCharType="separate"/>
       </w:r>
       <w:r>
+        <w:rPr>
+          <w:lang w:val="en-US"/>
+        </w:rPr>
         <w:t>8</w:t>
       </w:r>
       <w:r>
@@ -28598,24 +28869,37 @@
           <w:rFonts w:asciiTheme="minorHAnsi" w:eastAsiaTheme="minorEastAsia" w:hAnsiTheme="minorHAnsi" w:cstheme="minorBidi"/>
           <w:sz w:val="22"/>
           <w:szCs w:val="22"/>
-        </w:rPr>
-      </w:pPr>
-      <w:r>
+          <w:lang w:val="en-US"/>
+        </w:rPr>
+      </w:pPr>
+      <w:r>
+        <w:rPr>
+          <w:lang w:val="en-US"/>
+        </w:rPr>
         <w:t>Table 5: AD-05-Persistence</w:t>
       </w:r>
       <w:r>
+        <w:rPr>
+          <w:lang w:val="en-US"/>
+        </w:rPr>
         <w:tab/>
       </w:r>
       <w:r>
         <w:fldChar w:fldCharType="begin"/>
       </w:r>
       <w:r>
+        <w:rPr>
+          <w:lang w:val="en-US"/>
+        </w:rPr>
         <w:instrText xml:space="preserve"> PAGEREF _Toc452563981 \h </w:instrText>
       </w:r>
       <w:r>
         <w:fldChar w:fldCharType="separate"/>
       </w:r>
       <w:r>
+        <w:rPr>
+          <w:lang w:val="en-US"/>
+        </w:rPr>
         <w:t>9</w:t>
       </w:r>
       <w:r>
@@ -28629,24 +28913,37 @@
           <w:rFonts w:asciiTheme="minorHAnsi" w:eastAsiaTheme="minorEastAsia" w:hAnsiTheme="minorHAnsi" w:cstheme="minorBidi"/>
           <w:sz w:val="22"/>
           <w:szCs w:val="22"/>
-        </w:rPr>
-      </w:pPr>
-      <w:r>
+          <w:lang w:val="en-US"/>
+        </w:rPr>
+      </w:pPr>
+      <w:r>
+        <w:rPr>
+          <w:lang w:val="en-US"/>
+        </w:rPr>
         <w:t>Table 6: AD-06-Mobile</w:t>
       </w:r>
       <w:r>
+        <w:rPr>
+          <w:lang w:val="en-US"/>
+        </w:rPr>
         <w:tab/>
       </w:r>
       <w:r>
         <w:fldChar w:fldCharType="begin"/>
       </w:r>
       <w:r>
+        <w:rPr>
+          <w:lang w:val="en-US"/>
+        </w:rPr>
         <w:instrText xml:space="preserve"> PAGEREF _Toc452563982 \h </w:instrText>
       </w:r>
       <w:r>
         <w:fldChar w:fldCharType="separate"/>
       </w:r>
       <w:r>
+        <w:rPr>
+          <w:lang w:val="en-US"/>
+        </w:rPr>
         <w:t>9</w:t>
       </w:r>
       <w:r>
@@ -28660,24 +28957,37 @@
           <w:rFonts w:asciiTheme="minorHAnsi" w:eastAsiaTheme="minorEastAsia" w:hAnsiTheme="minorHAnsi" w:cstheme="minorBidi"/>
           <w:sz w:val="22"/>
           <w:szCs w:val="22"/>
-        </w:rPr>
-      </w:pPr>
-      <w:r>
+          <w:lang w:val="en-US"/>
+        </w:rPr>
+      </w:pPr>
+      <w:r>
+        <w:rPr>
+          <w:lang w:val="en-US"/>
+        </w:rPr>
         <w:t>Table 7: AD-07-Scalability</w:t>
       </w:r>
       <w:r>
+        <w:rPr>
+          <w:lang w:val="en-US"/>
+        </w:rPr>
         <w:tab/>
       </w:r>
       <w:r>
         <w:fldChar w:fldCharType="begin"/>
       </w:r>
       <w:r>
+        <w:rPr>
+          <w:lang w:val="en-US"/>
+        </w:rPr>
         <w:instrText xml:space="preserve"> PAGEREF _Toc452563983 \h </w:instrText>
       </w:r>
       <w:r>
         <w:fldChar w:fldCharType="separate"/>
       </w:r>
       <w:r>
+        <w:rPr>
+          <w:lang w:val="en-US"/>
+        </w:rPr>
         <w:t>10</w:t>
       </w:r>
       <w:r>
@@ -28691,24 +29001,37 @@
           <w:rFonts w:asciiTheme="minorHAnsi" w:eastAsiaTheme="minorEastAsia" w:hAnsiTheme="minorHAnsi" w:cstheme="minorBidi"/>
           <w:sz w:val="22"/>
           <w:szCs w:val="22"/>
-        </w:rPr>
-      </w:pPr>
-      <w:r>
+          <w:lang w:val="en-US"/>
+        </w:rPr>
+      </w:pPr>
+      <w:r>
+        <w:rPr>
+          <w:lang w:val="en-US"/>
+        </w:rPr>
         <w:t>Table 8: AD-08-Integration</w:t>
       </w:r>
       <w:r>
+        <w:rPr>
+          <w:lang w:val="en-US"/>
+        </w:rPr>
         <w:tab/>
       </w:r>
       <w:r>
         <w:fldChar w:fldCharType="begin"/>
       </w:r>
       <w:r>
+        <w:rPr>
+          <w:lang w:val="en-US"/>
+        </w:rPr>
         <w:instrText xml:space="preserve"> PAGEREF _Toc452563984 \h </w:instrText>
       </w:r>
       <w:r>
         <w:fldChar w:fldCharType="separate"/>
       </w:r>
       <w:r>
+        <w:rPr>
+          <w:lang w:val="en-US"/>
+        </w:rPr>
         <w:t>10</w:t>
       </w:r>
       <w:r>
@@ -28722,6 +29045,7 @@
           <w:rFonts w:asciiTheme="minorHAnsi" w:eastAsiaTheme="minorEastAsia" w:hAnsiTheme="minorHAnsi" w:cstheme="minorBidi"/>
           <w:sz w:val="22"/>
           <w:szCs w:val="22"/>
+          <w:lang w:val="en-US"/>
         </w:rPr>
       </w:pPr>
       <w:r>
@@ -28731,18 +29055,27 @@
         <w:t>Table 9: REST API description</w:t>
       </w:r>
       <w:r>
+        <w:rPr>
+          <w:lang w:val="en-US"/>
+        </w:rPr>
         <w:tab/>
       </w:r>
       <w:r>
         <w:fldChar w:fldCharType="begin"/>
       </w:r>
       <w:r>
+        <w:rPr>
+          <w:lang w:val="en-US"/>
+        </w:rPr>
         <w:instrText xml:space="preserve"> PAGEREF _Toc452563985 \h </w:instrText>
       </w:r>
       <w:r>
         <w:fldChar w:fldCharType="separate"/>
       </w:r>
       <w:r>
+        <w:rPr>
+          <w:lang w:val="en-US"/>
+        </w:rPr>
         <w:t>23</w:t>
       </w:r>
       <w:r>
@@ -28756,6 +29089,7 @@
           <w:rFonts w:asciiTheme="minorHAnsi" w:eastAsiaTheme="minorEastAsia" w:hAnsiTheme="minorHAnsi" w:cstheme="minorBidi"/>
           <w:sz w:val="22"/>
           <w:szCs w:val="22"/>
+          <w:lang w:val="en-US"/>
         </w:rPr>
       </w:pPr>
       <w:r>
@@ -28765,18 +29099,27 @@
         <w:t>Table 10: search engine comparison</w:t>
       </w:r>
       <w:r>
+        <w:rPr>
+          <w:lang w:val="en-US"/>
+        </w:rPr>
         <w:tab/>
       </w:r>
       <w:r>
         <w:fldChar w:fldCharType="begin"/>
       </w:r>
       <w:r>
+        <w:rPr>
+          <w:lang w:val="en-US"/>
+        </w:rPr>
         <w:instrText xml:space="preserve"> PAGEREF _Toc452563986 \h </w:instrText>
       </w:r>
       <w:r>
         <w:fldChar w:fldCharType="separate"/>
       </w:r>
       <w:r>
+        <w:rPr>
+          <w:lang w:val="en-US"/>
+        </w:rPr>
         <w:t>34</w:t>
       </w:r>
       <w:r>
@@ -28790,6 +29133,7 @@
           <w:rFonts w:asciiTheme="minorHAnsi" w:eastAsiaTheme="minorEastAsia" w:hAnsiTheme="minorHAnsi" w:cstheme="minorBidi"/>
           <w:sz w:val="22"/>
           <w:szCs w:val="22"/>
+          <w:lang w:val="en-US"/>
         </w:rPr>
       </w:pPr>
       <w:r>
@@ -28799,18 +29143,27 @@
         <w:t>Table 11: search engine benchmark</w:t>
       </w:r>
       <w:r>
+        <w:rPr>
+          <w:lang w:val="en-US"/>
+        </w:rPr>
         <w:tab/>
       </w:r>
       <w:r>
         <w:fldChar w:fldCharType="begin"/>
       </w:r>
       <w:r>
+        <w:rPr>
+          <w:lang w:val="en-US"/>
+        </w:rPr>
         <w:instrText xml:space="preserve"> PAGEREF _Toc452563987 \h </w:instrText>
       </w:r>
       <w:r>
         <w:fldChar w:fldCharType="separate"/>
       </w:r>
       <w:r>
+        <w:rPr>
+          <w:lang w:val="en-US"/>
+        </w:rPr>
         <w:t>35</w:t>
       </w:r>
       <w:r>
@@ -28824,6 +29177,7 @@
           <w:rFonts w:asciiTheme="minorHAnsi" w:eastAsiaTheme="minorEastAsia" w:hAnsiTheme="minorHAnsi" w:cstheme="minorBidi"/>
           <w:sz w:val="22"/>
           <w:szCs w:val="22"/>
+          <w:lang w:val="en-US"/>
         </w:rPr>
       </w:pPr>
       <w:r>
@@ -28833,18 +29187,27 @@
         <w:t>Table 12: persistence comparison</w:t>
       </w:r>
       <w:r>
+        <w:rPr>
+          <w:lang w:val="en-US"/>
+        </w:rPr>
         <w:tab/>
       </w:r>
       <w:r>
         <w:fldChar w:fldCharType="begin"/>
       </w:r>
       <w:r>
+        <w:rPr>
+          <w:lang w:val="en-US"/>
+        </w:rPr>
         <w:instrText xml:space="preserve"> PAGEREF _Toc452563988 \h </w:instrText>
       </w:r>
       <w:r>
         <w:fldChar w:fldCharType="separate"/>
       </w:r>
       <w:r>
+        <w:rPr>
+          <w:lang w:val="en-US"/>
+        </w:rPr>
         <w:t>38</w:t>
       </w:r>
       <w:r>
@@ -29989,7 +30352,7 @@
 </file>
 
 <file path=word/endnotes.xml><?xml version="1.0" encoding="utf-8"?>
-<w:endnotes xmlns:wpc="http://schemas.microsoft.com/office/word/2010/wordprocessingCanvas" xmlns:mc="http://schemas.openxmlformats.org/markup-compatibility/2006" xmlns:o="urn:schemas-microsoft-com:office:office" xmlns:r="http://schemas.openxmlformats.org/officeDocument/2006/relationships" xmlns:m="http://schemas.openxmlformats.org/officeDocument/2006/math" xmlns:v="urn:schemas-microsoft-com:vml" xmlns:wp14="http://schemas.microsoft.com/office/word/2010/wordprocessingDrawing" xmlns:wp="http://schemas.openxmlformats.org/drawingml/2006/wordprocessingDrawing" xmlns:w10="urn:schemas-microsoft-com:office:word" xmlns:w="http://schemas.openxmlformats.org/wordprocessingml/2006/main" xmlns:w14="http://schemas.microsoft.com/office/word/2010/wordml" xmlns:w15="http://schemas.microsoft.com/office/word/2012/wordml" xmlns:wpg="http://schemas.microsoft.com/office/word/2010/wordprocessingGroup" xmlns:wpi="http://schemas.microsoft.com/office/word/2010/wordprocessingInk" xmlns:wne="http://schemas.microsoft.com/office/word/2006/wordml" xmlns:wps="http://schemas.microsoft.com/office/word/2010/wordprocessingShape" mc:Ignorable="w14 w15 wp14">
+<w:endnotes xmlns:wpc="http://schemas.microsoft.com/office/word/2010/wordprocessingCanvas" xmlns:cx="http://schemas.microsoft.com/office/drawing/2014/chartex" xmlns:cx1="http://schemas.microsoft.com/office/drawing/2015/9/8/chartex" xmlns:mc="http://schemas.openxmlformats.org/markup-compatibility/2006" xmlns:o="urn:schemas-microsoft-com:office:office" xmlns:r="http://schemas.openxmlformats.org/officeDocument/2006/relationships" xmlns:m="http://schemas.openxmlformats.org/officeDocument/2006/math" xmlns:v="urn:schemas-microsoft-com:vml" xmlns:wp14="http://schemas.microsoft.com/office/word/2010/wordprocessingDrawing" xmlns:wp="http://schemas.openxmlformats.org/drawingml/2006/wordprocessingDrawing" xmlns:w10="urn:schemas-microsoft-com:office:word" xmlns:w="http://schemas.openxmlformats.org/wordprocessingml/2006/main" xmlns:w14="http://schemas.microsoft.com/office/word/2010/wordml" xmlns:w15="http://schemas.microsoft.com/office/word/2012/wordml" xmlns:w16se="http://schemas.microsoft.com/office/word/2015/wordml/symex" xmlns:wpg="http://schemas.microsoft.com/office/word/2010/wordprocessingGroup" xmlns:wpi="http://schemas.microsoft.com/office/word/2010/wordprocessingInk" xmlns:wne="http://schemas.microsoft.com/office/word/2006/wordml" xmlns:wps="http://schemas.microsoft.com/office/word/2010/wordprocessingShape" mc:Ignorable="w14 w15 w16se wp14">
   <w:endnote w:type="separator" w:id="-1">
     <w:p>
       <w:pPr>
@@ -30014,7 +30377,7 @@
 </file>
 
 <file path=word/footnotes.xml><?xml version="1.0" encoding="utf-8"?>
-<w:footnotes xmlns:wpc="http://schemas.microsoft.com/office/word/2010/wordprocessingCanvas" xmlns:mc="http://schemas.openxmlformats.org/markup-compatibility/2006" xmlns:o="urn:schemas-microsoft-com:office:office" xmlns:r="http://schemas.openxmlformats.org/officeDocument/2006/relationships" xmlns:m="http://schemas.openxmlformats.org/officeDocument/2006/math" xmlns:v="urn:schemas-microsoft-com:vml" xmlns:wp14="http://schemas.microsoft.com/office/word/2010/wordprocessingDrawing" xmlns:wp="http://schemas.openxmlformats.org/drawingml/2006/wordprocessingDrawing" xmlns:w10="urn:schemas-microsoft-com:office:word" xmlns:w="http://schemas.openxmlformats.org/wordprocessingml/2006/main" xmlns:w14="http://schemas.microsoft.com/office/word/2010/wordml" xmlns:w15="http://schemas.microsoft.com/office/word/2012/wordml" xmlns:wpg="http://schemas.microsoft.com/office/word/2010/wordprocessingGroup" xmlns:wpi="http://schemas.microsoft.com/office/word/2010/wordprocessingInk" xmlns:wne="http://schemas.microsoft.com/office/word/2006/wordml" xmlns:wps="http://schemas.microsoft.com/office/word/2010/wordprocessingShape" mc:Ignorable="w14 w15 wp14">
+<w:footnotes xmlns:wpc="http://schemas.microsoft.com/office/word/2010/wordprocessingCanvas" xmlns:cx="http://schemas.microsoft.com/office/drawing/2014/chartex" xmlns:cx1="http://schemas.microsoft.com/office/drawing/2015/9/8/chartex" xmlns:mc="http://schemas.openxmlformats.org/markup-compatibility/2006" xmlns:o="urn:schemas-microsoft-com:office:office" xmlns:r="http://schemas.openxmlformats.org/officeDocument/2006/relationships" xmlns:m="http://schemas.openxmlformats.org/officeDocument/2006/math" xmlns:v="urn:schemas-microsoft-com:vml" xmlns:wp14="http://schemas.microsoft.com/office/word/2010/wordprocessingDrawing" xmlns:wp="http://schemas.openxmlformats.org/drawingml/2006/wordprocessingDrawing" xmlns:w10="urn:schemas-microsoft-com:office:word" xmlns:w="http://schemas.openxmlformats.org/wordprocessingml/2006/main" xmlns:w14="http://schemas.microsoft.com/office/word/2010/wordml" xmlns:w15="http://schemas.microsoft.com/office/word/2012/wordml" xmlns:w16se="http://schemas.microsoft.com/office/word/2015/wordml/symex" xmlns:wpg="http://schemas.microsoft.com/office/word/2010/wordprocessingGroup" xmlns:wpi="http://schemas.microsoft.com/office/word/2010/wordprocessingInk" xmlns:wne="http://schemas.microsoft.com/office/word/2006/wordml" xmlns:wps="http://schemas.microsoft.com/office/word/2010/wordprocessingShape" mc:Ignorable="w14 w15 w16se wp14">
   <w:footnote w:type="separator" w:id="-1">
     <w:p>
       <w:pPr>
@@ -30039,6 +30402,9 @@
     <w:p>
       <w:pPr>
         <w:pStyle w:val="Funotentext"/>
+        <w:rPr>
+          <w:lang w:val="en-US"/>
+        </w:rPr>
       </w:pPr>
       <w:r>
         <w:rPr>
@@ -30047,10 +30413,10 @@
         <w:footnoteRef/>
       </w:r>
       <w:r>
-        <w:t xml:space="preserve"> </w:t>
-      </w:r>
-      <w:r>
-        <w:t>http://arc42.org/</w:t>
+        <w:rPr>
+          <w:lang w:val="en-US"/>
+        </w:rPr>
+        <w:t xml:space="preserve"> http://arc42.org/</w:t>
       </w:r>
     </w:p>
   </w:footnote>
@@ -30103,7 +30469,7 @@
 </file>
 
 <file path=word/header1.xml><?xml version="1.0" encoding="utf-8"?>
-<w:hdr xmlns:wpc="http://schemas.microsoft.com/office/word/2010/wordprocessingCanvas" xmlns:mc="http://schemas.openxmlformats.org/markup-compatibility/2006" xmlns:o="urn:schemas-microsoft-com:office:office" xmlns:r="http://schemas.openxmlformats.org/officeDocument/2006/relationships" xmlns:m="http://schemas.openxmlformats.org/officeDocument/2006/math" xmlns:v="urn:schemas-microsoft-com:vml" xmlns:wp14="http://schemas.microsoft.com/office/word/2010/wordprocessingDrawing" xmlns:wp="http://schemas.openxmlformats.org/drawingml/2006/wordprocessingDrawing" xmlns:w10="urn:schemas-microsoft-com:office:word" xmlns:w="http://schemas.openxmlformats.org/wordprocessingml/2006/main" xmlns:w14="http://schemas.microsoft.com/office/word/2010/wordml" xmlns:w15="http://schemas.microsoft.com/office/word/2012/wordml" xmlns:wpg="http://schemas.microsoft.com/office/word/2010/wordprocessingGroup" xmlns:wpi="http://schemas.microsoft.com/office/word/2010/wordprocessingInk" xmlns:wne="http://schemas.microsoft.com/office/word/2006/wordml" xmlns:wps="http://schemas.microsoft.com/office/word/2010/wordprocessingShape" mc:Ignorable="w14 w15 wp14">
+<w:hdr xmlns:wpc="http://schemas.microsoft.com/office/word/2010/wordprocessingCanvas" xmlns:cx="http://schemas.microsoft.com/office/drawing/2014/chartex" xmlns:cx1="http://schemas.microsoft.com/office/drawing/2015/9/8/chartex" xmlns:mc="http://schemas.openxmlformats.org/markup-compatibility/2006" xmlns:o="urn:schemas-microsoft-com:office:office" xmlns:r="http://schemas.openxmlformats.org/officeDocument/2006/relationships" xmlns:m="http://schemas.openxmlformats.org/officeDocument/2006/math" xmlns:v="urn:schemas-microsoft-com:vml" xmlns:wp14="http://schemas.microsoft.com/office/word/2010/wordprocessingDrawing" xmlns:wp="http://schemas.openxmlformats.org/drawingml/2006/wordprocessingDrawing" xmlns:w10="urn:schemas-microsoft-com:office:word" xmlns:w="http://schemas.openxmlformats.org/wordprocessingml/2006/main" xmlns:w14="http://schemas.microsoft.com/office/word/2010/wordml" xmlns:w15="http://schemas.microsoft.com/office/word/2012/wordml" xmlns:w16se="http://schemas.microsoft.com/office/word/2015/wordml/symex" xmlns:wpg="http://schemas.microsoft.com/office/word/2010/wordprocessingGroup" xmlns:wpi="http://schemas.microsoft.com/office/word/2010/wordprocessingInk" xmlns:wne="http://schemas.microsoft.com/office/word/2006/wordml" xmlns:wps="http://schemas.microsoft.com/office/word/2010/wordprocessingShape" mc:Ignorable="w14 w15 w16se wp14">
   <w:p>
     <w:pPr>
       <w:pStyle w:val="Kopfzeile"/>
@@ -30123,7 +30489,7 @@
         <w:rPr>
           <w:noProof/>
         </w:rPr>
-        <w:instrText>4</w:instrText>
+        <w:instrText>8</w:instrText>
       </w:r>
     </w:fldSimple>
     <w:r>
@@ -30140,7 +30506,7 @@
         <w:rPr>
           <w:noProof/>
         </w:rPr>
-        <w:instrText>4</w:instrText>
+        <w:instrText>8</w:instrText>
       </w:r>
     </w:fldSimple>
     <w:r>
@@ -30153,7 +30519,7 @@
       <w:rPr>
         <w:noProof/>
       </w:rPr>
-      <w:instrText>4</w:instrText>
+      <w:instrText>8</w:instrText>
     </w:r>
     <w:r>
       <w:instrText xml:space="preserve"> </w:instrText>
@@ -30171,7 +30537,7 @@
       <w:rPr>
         <w:noProof/>
       </w:rPr>
-      <w:t xml:space="preserve">4 </w:t>
+      <w:t xml:space="preserve">8 </w:t>
     </w:r>
     <w:r>
       <w:fldChar w:fldCharType="end"/>
@@ -30181,7 +30547,7 @@
         <w:rPr>
           <w:noProof/>
         </w:rPr>
-        <w:t>Building Block View</w:t>
+        <w:t>Design Decisions</w:t>
       </w:r>
     </w:fldSimple>
     <w:r>
@@ -30200,7 +30566,7 @@
       <w:rPr>
         <w:noProof/>
       </w:rPr>
-      <w:t>21</w:t>
+      <w:t>33</w:t>
     </w:r>
     <w:r>
       <w:fldChar w:fldCharType="end"/>
@@ -30210,8 +30576,8 @@
 </file>
 
 <file path=word/numbering.xml><?xml version="1.0" encoding="utf-8"?>
-<w:numbering xmlns:wpc="http://schemas.microsoft.com/office/word/2010/wordprocessingCanvas" xmlns:mc="http://schemas.openxmlformats.org/markup-compatibility/2006" xmlns:o="urn:schemas-microsoft-com:office:office" xmlns:r="http://schemas.openxmlformats.org/officeDocument/2006/relationships" xmlns:m="http://schemas.openxmlformats.org/officeDocument/2006/math" xmlns:v="urn:schemas-microsoft-com:vml" xmlns:wp14="http://schemas.microsoft.com/office/word/2010/wordprocessingDrawing" xmlns:wp="http://schemas.openxmlformats.org/drawingml/2006/wordprocessingDrawing" xmlns:w10="urn:schemas-microsoft-com:office:word" xmlns:w="http://schemas.openxmlformats.org/wordprocessingml/2006/main" xmlns:w14="http://schemas.microsoft.com/office/word/2010/wordml" xmlns:w15="http://schemas.microsoft.com/office/word/2012/wordml" xmlns:wpg="http://schemas.microsoft.com/office/word/2010/wordprocessingGroup" xmlns:wpi="http://schemas.microsoft.com/office/word/2010/wordprocessingInk" xmlns:wne="http://schemas.microsoft.com/office/word/2006/wordml" xmlns:wps="http://schemas.microsoft.com/office/word/2010/wordprocessingShape" mc:Ignorable="w14 w15 wp14">
-  <w:abstractNum w:abstractNumId="0">
+<w:numbering xmlns:wpc="http://schemas.microsoft.com/office/word/2010/wordprocessingCanvas" xmlns:cx="http://schemas.microsoft.com/office/drawing/2014/chartex" xmlns:cx1="http://schemas.microsoft.com/office/drawing/2015/9/8/chartex" xmlns:mc="http://schemas.openxmlformats.org/markup-compatibility/2006" xmlns:o="urn:schemas-microsoft-com:office:office" xmlns:r="http://schemas.openxmlformats.org/officeDocument/2006/relationships" xmlns:m="http://schemas.openxmlformats.org/officeDocument/2006/math" xmlns:v="urn:schemas-microsoft-com:vml" xmlns:wp14="http://schemas.microsoft.com/office/word/2010/wordprocessingDrawing" xmlns:wp="http://schemas.openxmlformats.org/drawingml/2006/wordprocessingDrawing" xmlns:w10="urn:schemas-microsoft-com:office:word" xmlns:w="http://schemas.openxmlformats.org/wordprocessingml/2006/main" xmlns:w14="http://schemas.microsoft.com/office/word/2010/wordml" xmlns:w15="http://schemas.microsoft.com/office/word/2012/wordml" xmlns:w16se="http://schemas.microsoft.com/office/word/2015/wordml/symex" xmlns:wpg="http://schemas.microsoft.com/office/word/2010/wordprocessingGroup" xmlns:wpi="http://schemas.microsoft.com/office/word/2010/wordprocessingInk" xmlns:wne="http://schemas.microsoft.com/office/word/2006/wordml" xmlns:wps="http://schemas.microsoft.com/office/word/2010/wordprocessingShape" mc:Ignorable="w14 w15 w16se wp14">
+  <w:abstractNum w:abstractNumId="0" w15:restartNumberingAfterBreak="0">
     <w:nsid w:val="FFFFFF7C"/>
     <w:multiLevelType w:val="singleLevel"/>
     <w:tmpl w:val="733C3F36"/>
@@ -30229,7 +30595,7 @@
       </w:pPr>
     </w:lvl>
   </w:abstractNum>
-  <w:abstractNum w:abstractNumId="1">
+  <w:abstractNum w:abstractNumId="1" w15:restartNumberingAfterBreak="0">
     <w:nsid w:val="FFFFFF7D"/>
     <w:multiLevelType w:val="singleLevel"/>
     <w:tmpl w:val="D6A6458C"/>
@@ -30247,7 +30613,7 @@
       </w:pPr>
     </w:lvl>
   </w:abstractNum>
-  <w:abstractNum w:abstractNumId="2">
+  <w:abstractNum w:abstractNumId="2" w15:restartNumberingAfterBreak="0">
     <w:nsid w:val="FFFFFF7E"/>
     <w:multiLevelType w:val="singleLevel"/>
     <w:tmpl w:val="F788D9E6"/>
@@ -30265,7 +30631,7 @@
       </w:pPr>
     </w:lvl>
   </w:abstractNum>
-  <w:abstractNum w:abstractNumId="3">
+  <w:abstractNum w:abstractNumId="3" w15:restartNumberingAfterBreak="0">
     <w:nsid w:val="FFFFFF7F"/>
     <w:multiLevelType w:val="singleLevel"/>
     <w:tmpl w:val="B7A2702E"/>
@@ -30283,7 +30649,7 @@
       </w:pPr>
     </w:lvl>
   </w:abstractNum>
-  <w:abstractNum w:abstractNumId="4">
+  <w:abstractNum w:abstractNumId="4" w15:restartNumberingAfterBreak="0">
     <w:nsid w:val="FFFFFF80"/>
     <w:multiLevelType w:val="singleLevel"/>
     <w:tmpl w:val="AF84E9B0"/>
@@ -30304,7 +30670,7 @@
       </w:rPr>
     </w:lvl>
   </w:abstractNum>
-  <w:abstractNum w:abstractNumId="5">
+  <w:abstractNum w:abstractNumId="5" w15:restartNumberingAfterBreak="0">
     <w:nsid w:val="FFFFFF81"/>
     <w:multiLevelType w:val="singleLevel"/>
     <w:tmpl w:val="BE36C46A"/>
@@ -30325,7 +30691,7 @@
       </w:rPr>
     </w:lvl>
   </w:abstractNum>
-  <w:abstractNum w:abstractNumId="6">
+  <w:abstractNum w:abstractNumId="6" w15:restartNumberingAfterBreak="0">
     <w:nsid w:val="FFFFFF82"/>
     <w:multiLevelType w:val="singleLevel"/>
     <w:tmpl w:val="A5ECC18E"/>
@@ -30346,7 +30712,7 @@
       </w:rPr>
     </w:lvl>
   </w:abstractNum>
-  <w:abstractNum w:abstractNumId="7">
+  <w:abstractNum w:abstractNumId="7" w15:restartNumberingAfterBreak="0">
     <w:nsid w:val="FFFFFF83"/>
     <w:multiLevelType w:val="singleLevel"/>
     <w:tmpl w:val="7E6A3204"/>
@@ -30367,7 +30733,7 @@
       </w:rPr>
     </w:lvl>
   </w:abstractNum>
-  <w:abstractNum w:abstractNumId="8">
+  <w:abstractNum w:abstractNumId="8" w15:restartNumberingAfterBreak="0">
     <w:nsid w:val="FFFFFF88"/>
     <w:multiLevelType w:val="singleLevel"/>
     <w:tmpl w:val="BE124A82"/>
@@ -30385,7 +30751,7 @@
       </w:pPr>
     </w:lvl>
   </w:abstractNum>
-  <w:abstractNum w:abstractNumId="9">
+  <w:abstractNum w:abstractNumId="9" w15:restartNumberingAfterBreak="0">
     <w:nsid w:val="FFFFFF89"/>
     <w:multiLevelType w:val="singleLevel"/>
     <w:tmpl w:val="C7E672EA"/>
@@ -30406,7 +30772,7 @@
       </w:rPr>
     </w:lvl>
   </w:abstractNum>
-  <w:abstractNum w:abstractNumId="10">
+  <w:abstractNum w:abstractNumId="10" w15:restartNumberingAfterBreak="0">
     <w:nsid w:val="035E68C1"/>
     <w:multiLevelType w:val="singleLevel"/>
     <w:tmpl w:val="1AB4F454"/>
@@ -30428,7 +30794,7 @@
       </w:rPr>
     </w:lvl>
   </w:abstractNum>
-  <w:abstractNum w:abstractNumId="11">
+  <w:abstractNum w:abstractNumId="11" w15:restartNumberingAfterBreak="0">
     <w:nsid w:val="0CC45E4E"/>
     <w:multiLevelType w:val="singleLevel"/>
     <w:tmpl w:val="1AB4F454"/>
@@ -30450,7 +30816,7 @@
       </w:rPr>
     </w:lvl>
   </w:abstractNum>
-  <w:abstractNum w:abstractNumId="12">
+  <w:abstractNum w:abstractNumId="12" w15:restartNumberingAfterBreak="0">
     <w:nsid w:val="112E3635"/>
     <w:multiLevelType w:val="hybridMultilevel"/>
     <w:tmpl w:val="A54A91B2"/>
@@ -30563,7 +30929,7 @@
       </w:rPr>
     </w:lvl>
   </w:abstractNum>
-  <w:abstractNum w:abstractNumId="13">
+  <w:abstractNum w:abstractNumId="13" w15:restartNumberingAfterBreak="0">
     <w:nsid w:val="14274CE1"/>
     <w:multiLevelType w:val="hybridMultilevel"/>
     <w:tmpl w:val="200835EE"/>
@@ -30676,7 +31042,7 @@
       </w:rPr>
     </w:lvl>
   </w:abstractNum>
-  <w:abstractNum w:abstractNumId="14">
+  <w:abstractNum w:abstractNumId="14" w15:restartNumberingAfterBreak="0">
     <w:nsid w:val="16295D59"/>
     <w:multiLevelType w:val="singleLevel"/>
     <w:tmpl w:val="0407000F"/>
@@ -30693,7 +31059,7 @@
       </w:pPr>
     </w:lvl>
   </w:abstractNum>
-  <w:abstractNum w:abstractNumId="15">
+  <w:abstractNum w:abstractNumId="15" w15:restartNumberingAfterBreak="0">
     <w:nsid w:val="19354D5C"/>
     <w:multiLevelType w:val="multilevel"/>
     <w:tmpl w:val="0407001D"/>
@@ -30806,7 +31172,7 @@
       </w:pPr>
     </w:lvl>
   </w:abstractNum>
-  <w:abstractNum w:abstractNumId="16">
+  <w:abstractNum w:abstractNumId="16" w15:restartNumberingAfterBreak="0">
     <w:nsid w:val="1DB029FF"/>
     <w:multiLevelType w:val="hybridMultilevel"/>
     <w:tmpl w:val="A372FC42"/>
@@ -30919,7 +31285,7 @@
       </w:rPr>
     </w:lvl>
   </w:abstractNum>
-  <w:abstractNum w:abstractNumId="17">
+  <w:abstractNum w:abstractNumId="17" w15:restartNumberingAfterBreak="0">
     <w:nsid w:val="1F0F3868"/>
     <w:multiLevelType w:val="singleLevel"/>
     <w:tmpl w:val="0407000F"/>
@@ -30936,7 +31302,7 @@
       </w:pPr>
     </w:lvl>
   </w:abstractNum>
-  <w:abstractNum w:abstractNumId="18">
+  <w:abstractNum w:abstractNumId="18" w15:restartNumberingAfterBreak="0">
     <w:nsid w:val="24F03214"/>
     <w:multiLevelType w:val="hybridMultilevel"/>
     <w:tmpl w:val="E9D09182"/>
@@ -31049,7 +31415,7 @@
       </w:rPr>
     </w:lvl>
   </w:abstractNum>
-  <w:abstractNum w:abstractNumId="19">
+  <w:abstractNum w:abstractNumId="19" w15:restartNumberingAfterBreak="0">
     <w:nsid w:val="29695EE3"/>
     <w:multiLevelType w:val="hybridMultilevel"/>
     <w:tmpl w:val="E37A6D00"/>
@@ -31162,7 +31528,7 @@
       </w:rPr>
     </w:lvl>
   </w:abstractNum>
-  <w:abstractNum w:abstractNumId="20">
+  <w:abstractNum w:abstractNumId="20" w15:restartNumberingAfterBreak="0">
     <w:nsid w:val="2C225F1B"/>
     <w:multiLevelType w:val="hybridMultilevel"/>
     <w:tmpl w:val="D9449BFC"/>
@@ -31275,7 +31641,7 @@
       </w:rPr>
     </w:lvl>
   </w:abstractNum>
-  <w:abstractNum w:abstractNumId="21">
+  <w:abstractNum w:abstractNumId="21" w15:restartNumberingAfterBreak="0">
     <w:nsid w:val="2D95715C"/>
     <w:multiLevelType w:val="hybridMultilevel"/>
     <w:tmpl w:val="3BCC744E"/>
@@ -31388,7 +31754,7 @@
       </w:rPr>
     </w:lvl>
   </w:abstractNum>
-  <w:abstractNum w:abstractNumId="22">
+  <w:abstractNum w:abstractNumId="22" w15:restartNumberingAfterBreak="0">
     <w:nsid w:val="304B58F6"/>
     <w:multiLevelType w:val="singleLevel"/>
     <w:tmpl w:val="1AB4F454"/>
@@ -31410,7 +31776,7 @@
       </w:rPr>
     </w:lvl>
   </w:abstractNum>
-  <w:abstractNum w:abstractNumId="23">
+  <w:abstractNum w:abstractNumId="23" w15:restartNumberingAfterBreak="0">
     <w:nsid w:val="38316A6F"/>
     <w:multiLevelType w:val="hybridMultilevel"/>
     <w:tmpl w:val="F09E6A20"/>
@@ -31523,7 +31889,7 @@
       </w:rPr>
     </w:lvl>
   </w:abstractNum>
-  <w:abstractNum w:abstractNumId="24">
+  <w:abstractNum w:abstractNumId="24" w15:restartNumberingAfterBreak="0">
     <w:nsid w:val="38CD4524"/>
     <w:multiLevelType w:val="singleLevel"/>
     <w:tmpl w:val="1AB4F454"/>
@@ -31545,7 +31911,7 @@
       </w:rPr>
     </w:lvl>
   </w:abstractNum>
-  <w:abstractNum w:abstractNumId="25">
+  <w:abstractNum w:abstractNumId="25" w15:restartNumberingAfterBreak="0">
     <w:nsid w:val="3F6F52A8"/>
     <w:multiLevelType w:val="singleLevel"/>
     <w:tmpl w:val="1AB4F454"/>
@@ -31567,7 +31933,7 @@
       </w:rPr>
     </w:lvl>
   </w:abstractNum>
-  <w:abstractNum w:abstractNumId="26">
+  <w:abstractNum w:abstractNumId="26" w15:restartNumberingAfterBreak="0">
     <w:nsid w:val="41035E9F"/>
     <w:multiLevelType w:val="hybridMultilevel"/>
     <w:tmpl w:val="56DCB428"/>
@@ -31680,7 +32046,7 @@
       </w:rPr>
     </w:lvl>
   </w:abstractNum>
-  <w:abstractNum w:abstractNumId="27">
+  <w:abstractNum w:abstractNumId="27" w15:restartNumberingAfterBreak="0">
     <w:nsid w:val="42667771"/>
     <w:multiLevelType w:val="hybridMultilevel"/>
     <w:tmpl w:val="037C0E90"/>
@@ -31793,7 +32159,7 @@
       </w:rPr>
     </w:lvl>
   </w:abstractNum>
-  <w:abstractNum w:abstractNumId="28">
+  <w:abstractNum w:abstractNumId="28" w15:restartNumberingAfterBreak="0">
     <w:nsid w:val="429A4293"/>
     <w:multiLevelType w:val="hybridMultilevel"/>
     <w:tmpl w:val="99F85418"/>
@@ -31906,7 +32272,7 @@
       </w:rPr>
     </w:lvl>
   </w:abstractNum>
-  <w:abstractNum w:abstractNumId="29">
+  <w:abstractNum w:abstractNumId="29" w15:restartNumberingAfterBreak="0">
     <w:nsid w:val="449A1693"/>
     <w:multiLevelType w:val="singleLevel"/>
     <w:tmpl w:val="0407000F"/>
@@ -31923,7 +32289,7 @@
       </w:pPr>
     </w:lvl>
   </w:abstractNum>
-  <w:abstractNum w:abstractNumId="30">
+  <w:abstractNum w:abstractNumId="30" w15:restartNumberingAfterBreak="0">
     <w:nsid w:val="4BA24A17"/>
     <w:multiLevelType w:val="singleLevel"/>
     <w:tmpl w:val="1AB4F454"/>
@@ -31945,7 +32311,7 @@
       </w:rPr>
     </w:lvl>
   </w:abstractNum>
-  <w:abstractNum w:abstractNumId="31">
+  <w:abstractNum w:abstractNumId="31" w15:restartNumberingAfterBreak="0">
     <w:nsid w:val="4D771122"/>
     <w:multiLevelType w:val="hybridMultilevel"/>
     <w:tmpl w:val="DE9EDCF4"/>
@@ -32058,7 +32424,7 @@
       </w:rPr>
     </w:lvl>
   </w:abstractNum>
-  <w:abstractNum w:abstractNumId="32">
+  <w:abstractNum w:abstractNumId="32" w15:restartNumberingAfterBreak="0">
     <w:nsid w:val="51D8138F"/>
     <w:multiLevelType w:val="singleLevel"/>
     <w:tmpl w:val="1AB4F454"/>
@@ -32080,7 +32446,7 @@
       </w:rPr>
     </w:lvl>
   </w:abstractNum>
-  <w:abstractNum w:abstractNumId="33">
+  <w:abstractNum w:abstractNumId="33" w15:restartNumberingAfterBreak="0">
     <w:nsid w:val="54093128"/>
     <w:multiLevelType w:val="hybridMultilevel"/>
     <w:tmpl w:val="0ACC868E"/>
@@ -32193,7 +32559,7 @@
       </w:rPr>
     </w:lvl>
   </w:abstractNum>
-  <w:abstractNum w:abstractNumId="34">
+  <w:abstractNum w:abstractNumId="34" w15:restartNumberingAfterBreak="0">
     <w:nsid w:val="59945146"/>
     <w:multiLevelType w:val="singleLevel"/>
     <w:tmpl w:val="0407000F"/>
@@ -32210,7 +32576,7 @@
       </w:pPr>
     </w:lvl>
   </w:abstractNum>
-  <w:abstractNum w:abstractNumId="35">
+  <w:abstractNum w:abstractNumId="35" w15:restartNumberingAfterBreak="0">
     <w:nsid w:val="5ABC14CD"/>
     <w:multiLevelType w:val="hybridMultilevel"/>
     <w:tmpl w:val="483A35A2"/>
@@ -32323,7 +32689,7 @@
       </w:rPr>
     </w:lvl>
   </w:abstractNum>
-  <w:abstractNum w:abstractNumId="36">
+  <w:abstractNum w:abstractNumId="36" w15:restartNumberingAfterBreak="0">
     <w:nsid w:val="5B951FFE"/>
     <w:multiLevelType w:val="singleLevel"/>
     <w:tmpl w:val="1AB4F454"/>
@@ -32345,7 +32711,7 @@
       </w:rPr>
     </w:lvl>
   </w:abstractNum>
-  <w:abstractNum w:abstractNumId="37">
+  <w:abstractNum w:abstractNumId="37" w15:restartNumberingAfterBreak="0">
     <w:nsid w:val="62AE773C"/>
     <w:multiLevelType w:val="multilevel"/>
     <w:tmpl w:val="0407001D"/>
@@ -32458,7 +32824,7 @@
       </w:pPr>
     </w:lvl>
   </w:abstractNum>
-  <w:abstractNum w:abstractNumId="38">
+  <w:abstractNum w:abstractNumId="38" w15:restartNumberingAfterBreak="0">
     <w:nsid w:val="65E26A3E"/>
     <w:multiLevelType w:val="hybridMultilevel"/>
     <w:tmpl w:val="511E67BA"/>
@@ -32571,7 +32937,7 @@
       </w:rPr>
     </w:lvl>
   </w:abstractNum>
-  <w:abstractNum w:abstractNumId="39">
+  <w:abstractNum w:abstractNumId="39" w15:restartNumberingAfterBreak="0">
     <w:nsid w:val="6AA57A17"/>
     <w:multiLevelType w:val="singleLevel"/>
     <w:tmpl w:val="1AB4F454"/>
@@ -32593,7 +32959,7 @@
       </w:rPr>
     </w:lvl>
   </w:abstractNum>
-  <w:abstractNum w:abstractNumId="40">
+  <w:abstractNum w:abstractNumId="40" w15:restartNumberingAfterBreak="0">
     <w:nsid w:val="6C362613"/>
     <w:multiLevelType w:val="singleLevel"/>
     <w:tmpl w:val="0407000F"/>
@@ -32610,7 +32976,7 @@
       </w:pPr>
     </w:lvl>
   </w:abstractNum>
-  <w:abstractNum w:abstractNumId="41">
+  <w:abstractNum w:abstractNumId="41" w15:restartNumberingAfterBreak="0">
     <w:nsid w:val="70DF772D"/>
     <w:multiLevelType w:val="singleLevel"/>
     <w:tmpl w:val="0407000F"/>
@@ -32627,7 +32993,7 @@
       </w:pPr>
     </w:lvl>
   </w:abstractNum>
-  <w:abstractNum w:abstractNumId="42">
+  <w:abstractNum w:abstractNumId="42" w15:restartNumberingAfterBreak="0">
     <w:nsid w:val="74953A54"/>
     <w:multiLevelType w:val="hybridMultilevel"/>
     <w:tmpl w:val="DF3EF350"/>
@@ -32740,7 +33106,7 @@
       </w:rPr>
     </w:lvl>
   </w:abstractNum>
-  <w:abstractNum w:abstractNumId="43">
+  <w:abstractNum w:abstractNumId="43" w15:restartNumberingAfterBreak="0">
     <w:nsid w:val="75411D43"/>
     <w:multiLevelType w:val="singleLevel"/>
     <w:tmpl w:val="1AB4F454"/>
@@ -32762,7 +33128,7 @@
       </w:rPr>
     </w:lvl>
   </w:abstractNum>
-  <w:abstractNum w:abstractNumId="44">
+  <w:abstractNum w:abstractNumId="44" w15:restartNumberingAfterBreak="0">
     <w:nsid w:val="78B33B6C"/>
     <w:multiLevelType w:val="singleLevel"/>
     <w:tmpl w:val="1AB4F454"/>
@@ -32784,7 +33150,7 @@
       </w:rPr>
     </w:lvl>
   </w:abstractNum>
-  <w:abstractNum w:abstractNumId="45">
+  <w:abstractNum w:abstractNumId="45" w15:restartNumberingAfterBreak="0">
     <w:nsid w:val="7D8A6FE6"/>
     <w:multiLevelType w:val="multilevel"/>
     <w:tmpl w:val="F5123CA6"/>
@@ -33049,7 +33415,7 @@
 </file>
 
 <file path=word/styles.xml><?xml version="1.0" encoding="utf-8"?>
-<w:styles xmlns:mc="http://schemas.openxmlformats.org/markup-compatibility/2006" xmlns:r="http://schemas.openxmlformats.org/officeDocument/2006/relationships" xmlns:w="http://schemas.openxmlformats.org/wordprocessingml/2006/main" xmlns:w14="http://schemas.microsoft.com/office/word/2010/wordml" xmlns:w15="http://schemas.microsoft.com/office/word/2012/wordml" mc:Ignorable="w14 w15">
+<w:styles xmlns:mc="http://schemas.openxmlformats.org/markup-compatibility/2006" xmlns:r="http://schemas.openxmlformats.org/officeDocument/2006/relationships" xmlns:w="http://schemas.openxmlformats.org/wordprocessingml/2006/main" xmlns:w14="http://schemas.microsoft.com/office/word/2010/wordml" xmlns:w15="http://schemas.microsoft.com/office/word/2012/wordml" xmlns:w16se="http://schemas.microsoft.com/office/word/2015/wordml/symex" mc:Ignorable="w14 w15 w16se">
   <w:docDefaults>
     <w:rPrDefault>
       <w:rPr>
@@ -34552,7 +34918,6 @@
     <w:uiPriority w:val="39"/>
     <w:rsid w:val="00F71676"/>
     <w:tblPr>
-      <w:tblInd w:w="0" w:type="dxa"/>
       <w:tblBorders>
         <w:top w:val="single" w:sz="4" w:space="0" w:color="auto"/>
         <w:left w:val="single" w:sz="4" w:space="0" w:color="auto"/>
@@ -34561,12 +34926,6 @@
         <w:insideH w:val="single" w:sz="4" w:space="0" w:color="auto"/>
         <w:insideV w:val="single" w:sz="4" w:space="0" w:color="auto"/>
       </w:tblBorders>
-      <w:tblCellMar>
-        <w:top w:w="0" w:type="dxa"/>
-        <w:left w:w="108" w:type="dxa"/>
-        <w:bottom w:w="0" w:type="dxa"/>
-        <w:right w:w="108" w:type="dxa"/>
-      </w:tblCellMar>
     </w:tblPr>
   </w:style>
   <w:style w:type="paragraph" w:styleId="Listenabsatz">
@@ -34903,7 +35262,7 @@
 </file>
 
 <file path=customXml/itemProps1.xml><?xml version="1.0" encoding="utf-8"?>
-<ds:datastoreItem xmlns:ds="http://schemas.openxmlformats.org/officeDocument/2006/customXml" ds:itemID="{B52A2B1F-C41A-4EEC-B8AC-F0865B0B1160}">
+<ds:datastoreItem xmlns:ds="http://schemas.openxmlformats.org/officeDocument/2006/customXml" ds:itemID="{E661D915-26AE-4200-B053-74BBA7E88D24}">
   <ds:schemaRefs>
     <ds:schemaRef ds:uri="http://schemas.openxmlformats.org/officeDocument/2006/bibliography"/>
   </ds:schemaRefs>

</xml_diff>

<commit_message>
[KNOW-92] temp folder added
</commit_message>
<xml_diff>
--- a/docs/documentation/architecture/Architecture Documentation.docx
+++ b/docs/documentation/architecture/Architecture Documentation.docx
@@ -1,6 +1,6 @@
 
 <file path=word/document.xml><?xml version="1.0" encoding="utf-8"?>
-<w:document xmlns:wpc="http://schemas.microsoft.com/office/word/2010/wordprocessingCanvas" xmlns:cx="http://schemas.microsoft.com/office/drawing/2014/chartex" xmlns:cx1="http://schemas.microsoft.com/office/drawing/2015/9/8/chartex" xmlns:mc="http://schemas.openxmlformats.org/markup-compatibility/2006" xmlns:o="urn:schemas-microsoft-com:office:office" xmlns:r="http://schemas.openxmlformats.org/officeDocument/2006/relationships" xmlns:m="http://schemas.openxmlformats.org/officeDocument/2006/math" xmlns:v="urn:schemas-microsoft-com:vml" xmlns:wp14="http://schemas.microsoft.com/office/word/2010/wordprocessingDrawing" xmlns:wp="http://schemas.openxmlformats.org/drawingml/2006/wordprocessingDrawing" xmlns:w10="urn:schemas-microsoft-com:office:word" xmlns:w="http://schemas.openxmlformats.org/wordprocessingml/2006/main" xmlns:w14="http://schemas.microsoft.com/office/word/2010/wordml" xmlns:w15="http://schemas.microsoft.com/office/word/2012/wordml" xmlns:w16se="http://schemas.microsoft.com/office/word/2015/wordml/symex" xmlns:wpg="http://schemas.microsoft.com/office/word/2010/wordprocessingGroup" xmlns:wpi="http://schemas.microsoft.com/office/word/2010/wordprocessingInk" xmlns:wne="http://schemas.microsoft.com/office/word/2006/wordml" xmlns:wps="http://schemas.microsoft.com/office/word/2010/wordprocessingShape" mc:Ignorable="w14 w15 w16se wp14">
+<w:document xmlns:wpc="http://schemas.microsoft.com/office/word/2010/wordprocessingCanvas" xmlns:mc="http://schemas.openxmlformats.org/markup-compatibility/2006" xmlns:o="urn:schemas-microsoft-com:office:office" xmlns:r="http://schemas.openxmlformats.org/officeDocument/2006/relationships" xmlns:m="http://schemas.openxmlformats.org/officeDocument/2006/math" xmlns:v="urn:schemas-microsoft-com:vml" xmlns:wp14="http://schemas.microsoft.com/office/word/2010/wordprocessingDrawing" xmlns:wp="http://schemas.openxmlformats.org/drawingml/2006/wordprocessingDrawing" xmlns:w10="urn:schemas-microsoft-com:office:word" xmlns:w="http://schemas.openxmlformats.org/wordprocessingml/2006/main" xmlns:w14="http://schemas.microsoft.com/office/word/2010/wordml" xmlns:w15="http://schemas.microsoft.com/office/word/2012/wordml" xmlns:wpg="http://schemas.microsoft.com/office/word/2010/wordprocessingGroup" xmlns:wpi="http://schemas.microsoft.com/office/word/2010/wordprocessingInk" xmlns:wne="http://schemas.microsoft.com/office/word/2006/wordml" xmlns:wps="http://schemas.microsoft.com/office/word/2010/wordprocessingShape" mc:Ignorable="w14 w15 wp14">
   <w:body>
     <w:tbl>
       <w:tblPr>
@@ -37,7 +37,6 @@
               <w:rPr>
                 <w:b/>
                 <w:noProof/>
-                <w:lang w:val="en-US" w:eastAsia="en-US"/>
               </w:rPr>
               <w:drawing>
                 <wp:anchor distT="0" distB="0" distL="114300" distR="114300" simplePos="0" relativeHeight="251663360" behindDoc="1" locked="0" layoutInCell="1" allowOverlap="1" wp14:anchorId="09F9BF32" wp14:editId="4D28A2A7">
@@ -128,7 +127,6 @@
               <w:rPr>
                 <w:b/>
                 <w:noProof/>
-                <w:lang w:val="en-US" w:eastAsia="en-US"/>
               </w:rPr>
               <w:drawing>
                 <wp:anchor distT="0" distB="0" distL="114300" distR="114300" simplePos="0" relativeHeight="251662847" behindDoc="1" locked="0" layoutInCell="1" allowOverlap="1" wp14:anchorId="2AF4B111" wp14:editId="0839AF32">
@@ -197,7 +195,6 @@
               <w:rPr>
                 <w:b/>
                 <w:noProof/>
-                <w:lang w:val="en-US" w:eastAsia="en-US"/>
               </w:rPr>
               <w:drawing>
                 <wp:anchor distT="0" distB="0" distL="114300" distR="114300" simplePos="0" relativeHeight="251665408" behindDoc="1" locked="0" layoutInCell="1" allowOverlap="1" wp14:anchorId="2802D8B9" wp14:editId="1040F698">
@@ -285,7 +282,6 @@
               <w:br/>
               <w:t xml:space="preserve">               </w:t>
             </w:r>
-            <w:proofErr w:type="spellStart"/>
             <w:r>
               <w:rPr>
                 <w:b/>
@@ -294,7 +290,6 @@
               </w:rPr>
               <w:t>kan</w:t>
             </w:r>
-            <w:proofErr w:type="spellEnd"/>
           </w:p>
         </w:tc>
       </w:tr>
@@ -321,7 +316,6 @@
       <w:r>
         <w:rPr>
           <w:noProof/>
-          <w:lang w:val="en-US" w:eastAsia="en-US"/>
         </w:rPr>
         <mc:AlternateContent>
           <mc:Choice Requires="wps">
@@ -433,7 +427,7 @@
               </wp:anchor>
             </w:drawing>
           </mc:Choice>
-          <mc:Fallback>
+          <mc:Fallback xmlns:cx="http://schemas.microsoft.com/office/drawing/2014/chartex" xmlns:cx1="http://schemas.microsoft.com/office/drawing/2015/9/8/chartex" xmlns:w16se="http://schemas.microsoft.com/office/word/2015/wordml/symex">
             <w:pict>
               <v:shapetype w14:anchorId="2740E057" id="_x0000_t202" coordsize="21600,21600" o:spt="202" path="m,l,21600r21600,l21600,xe">
                 <v:stroke joinstyle="miter"/>
@@ -515,7 +509,6 @@
       <w:r>
         <w:rPr>
           <w:noProof/>
-          <w:lang w:val="en-US" w:eastAsia="en-US"/>
         </w:rPr>
         <mc:AlternateContent>
           <mc:Choice Requires="wps">
@@ -628,7 +621,7 @@
               </wp:anchor>
             </w:drawing>
           </mc:Choice>
-          <mc:Fallback>
+          <mc:Fallback xmlns:cx="http://schemas.microsoft.com/office/drawing/2014/chartex" xmlns:cx1="http://schemas.microsoft.com/office/drawing/2015/9/8/chartex" xmlns:w16se="http://schemas.microsoft.com/office/word/2015/wordml/symex">
             <w:pict>
               <v:shape w14:anchorId="1E964B7B" id="Textfeld 9" o:spid="_x0000_s1027" type="#_x0000_t202" style="position:absolute;left:0;text-align:left;margin-left:-8.2pt;margin-top:439.65pt;width:425.15pt;height:135.05pt;z-index:251662336;visibility:visible;mso-wrap-style:square;mso-width-percent:0;mso-height-percent:0;mso-wrap-distance-left:9pt;mso-wrap-distance-top:0;mso-wrap-distance-right:9pt;mso-wrap-distance-bottom:0;mso-position-horizontal:absolute;mso-position-horizontal-relative:text;mso-position-vertical:absolute;mso-position-vertical-relative:margin;mso-width-percent:0;mso-height-percent:0;mso-width-relative:margin;mso-height-relative:margin;v-text-anchor:bottom" o:gfxdata="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" filled="f" stroked="f">
                 <v:textbox inset="0,0,0,0">
@@ -3044,7 +3037,6 @@
       <w:r>
         <w:rPr>
           <w:noProof/>
-          <w:lang w:val="en-US" w:eastAsia="en-US"/>
         </w:rPr>
         <w:drawing>
           <wp:anchor distT="0" distB="0" distL="114300" distR="114300" simplePos="0" relativeHeight="251681792" behindDoc="0" locked="0" layoutInCell="1" allowOverlap="1" wp14:anchorId="2B43B196" wp14:editId="67C31506">
@@ -3111,7 +3103,6 @@
       <w:r>
         <w:rPr>
           <w:noProof/>
-          <w:lang w:val="en-US" w:eastAsia="en-US"/>
         </w:rPr>
         <mc:AlternateContent>
           <mc:Choice Requires="wps">
@@ -3231,7 +3222,7 @@
               </wp:anchor>
             </w:drawing>
           </mc:Choice>
-          <mc:Fallback>
+          <mc:Fallback xmlns:cx="http://schemas.microsoft.com/office/drawing/2014/chartex" xmlns:cx1="http://schemas.microsoft.com/office/drawing/2015/9/8/chartex" xmlns:w16se="http://schemas.microsoft.com/office/word/2015/wordml/symex">
             <w:pict>
               <v:shape w14:anchorId="607CA4BC" id="Textfeld 16" o:spid="_x0000_s1028" type="#_x0000_t202" style="position:absolute;left:0;text-align:left;margin-left:-.25pt;margin-top:328.2pt;width:425.15pt;height:47.25pt;z-index:251683840;visibility:visible;mso-wrap-style:square;mso-height-percent:0;mso-wrap-distance-left:9pt;mso-wrap-distance-top:0;mso-wrap-distance-right:9pt;mso-wrap-distance-bottom:0;mso-position-horizontal:absolute;mso-position-horizontal-relative:text;mso-position-vertical:absolute;mso-position-vertical-relative:text;mso-height-percent:0;mso-height-relative:margin;v-text-anchor:top" o:gfxdata="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" stroked="f">
                 <v:textbox inset="0,0,0,0">
@@ -3347,7 +3338,7 @@
           <w:lang w:val="en-US"/>
         </w:rPr>
       </w:pPr>
-      <w:bookmarkStart w:id="7" w:name="_Toc452564007"/>
+      <w:bookmarkStart w:id="6" w:name="_Toc452564007"/>
       <w:r>
         <w:rPr>
           <w:lang w:val="en-US"/>
@@ -3355,131 +3346,131 @@
         <w:lastRenderedPageBreak/>
         <w:t>Quality Goals</w:t>
       </w:r>
+      <w:bookmarkEnd w:id="6"/>
+    </w:p>
+    <w:p>
+      <w:pPr>
+        <w:rPr>
+          <w:lang w:val="en-US"/>
+        </w:rPr>
+      </w:pPr>
+      <w:r>
+        <w:rPr>
+          <w:lang w:val="en-US"/>
+        </w:rPr>
+        <w:t>The following quality goals hav</w:t>
+      </w:r>
+      <w:r>
+        <w:rPr>
+          <w:lang w:val="en-US"/>
+        </w:rPr>
+        <w:t>e top priority for the customer.</w:t>
+      </w:r>
+    </w:p>
+    <w:p>
+      <w:pPr>
+        <w:pStyle w:val="berschrift3"/>
+        <w:rPr>
+          <w:lang w:val="en-US"/>
+        </w:rPr>
+      </w:pPr>
+      <w:r>
+        <w:rPr>
+          <w:lang w:val="en-US"/>
+        </w:rPr>
+        <w:t>Usability</w:t>
+      </w:r>
+    </w:p>
+    <w:p>
+      <w:pPr>
+        <w:rPr>
+          <w:lang w:val="en-US"/>
+        </w:rPr>
+      </w:pPr>
+      <w:r>
+        <w:rPr>
+          <w:lang w:val="en-US"/>
+        </w:rPr>
+        <w:t>The system must be intuitive and easy in use. A new user should be able to get familiar with the Knowledge Base platform in 15 minutes. A user should be able to create a new knowledge article in 5 minutes.</w:t>
+      </w:r>
+    </w:p>
+    <w:p>
+      <w:pPr>
+        <w:pStyle w:val="berschrift3"/>
+        <w:rPr>
+          <w:lang w:val="en-US"/>
+        </w:rPr>
+      </w:pPr>
+      <w:r>
+        <w:rPr>
+          <w:lang w:val="en-US"/>
+        </w:rPr>
+        <w:t>Testability</w:t>
+      </w:r>
+    </w:p>
+    <w:p>
+      <w:pPr>
+        <w:rPr>
+          <w:lang w:val="en-US"/>
+        </w:rPr>
+      </w:pPr>
+      <w:r>
+        <w:rPr>
+          <w:lang w:val="en-US"/>
+        </w:rPr>
+        <w:t>The code should be tested in an automated way reaching a test coverage of 85%.</w:t>
+      </w:r>
+    </w:p>
+    <w:p>
+      <w:pPr>
+        <w:pStyle w:val="berschrift3"/>
+        <w:rPr>
+          <w:lang w:val="en-US"/>
+        </w:rPr>
+      </w:pPr>
+      <w:r>
+        <w:rPr>
+          <w:lang w:val="en-US"/>
+        </w:rPr>
+        <w:t>Documentation</w:t>
+      </w:r>
+    </w:p>
+    <w:p>
+      <w:pPr>
+        <w:rPr>
+          <w:lang w:val="en-US"/>
+        </w:rPr>
+      </w:pPr>
+      <w:r>
+        <w:rPr>
+          <w:lang w:val="en-US"/>
+        </w:rPr>
+        <w:t>The code must be documented in a manner similar to JavaDoc.</w:t>
+      </w:r>
+    </w:p>
+    <w:p>
+      <w:pPr>
+        <w:pStyle w:val="berschrift2"/>
+        <w:rPr>
+          <w:lang w:val="en-US"/>
+        </w:rPr>
+      </w:pPr>
+      <w:bookmarkStart w:id="7" w:name="_Ref452547251"/>
+      <w:bookmarkStart w:id="8" w:name="_Toc452564008"/>
+      <w:r>
+        <w:rPr>
+          <w:lang w:val="en-US"/>
+        </w:rPr>
+        <w:t>Stakeholder</w:t>
+      </w:r>
+      <w:r>
+        <w:rPr>
+          <w:lang w:val="en-US"/>
+        </w:rPr>
+        <w:t>s</w:t>
+      </w:r>
       <w:bookmarkEnd w:id="7"/>
-    </w:p>
-    <w:p>
-      <w:pPr>
-        <w:rPr>
-          <w:lang w:val="en-US"/>
-        </w:rPr>
-      </w:pPr>
-      <w:r>
-        <w:rPr>
-          <w:lang w:val="en-US"/>
-        </w:rPr>
-        <w:t>The following quality goals hav</w:t>
-      </w:r>
-      <w:r>
-        <w:rPr>
-          <w:lang w:val="en-US"/>
-        </w:rPr>
-        <w:t>e top priority for the customer.</w:t>
-      </w:r>
-    </w:p>
-    <w:p>
-      <w:pPr>
-        <w:pStyle w:val="berschrift3"/>
-        <w:rPr>
-          <w:lang w:val="en-US"/>
-        </w:rPr>
-      </w:pPr>
-      <w:r>
-        <w:rPr>
-          <w:lang w:val="en-US"/>
-        </w:rPr>
-        <w:t>Usability</w:t>
-      </w:r>
-    </w:p>
-    <w:p>
-      <w:pPr>
-        <w:rPr>
-          <w:lang w:val="en-US"/>
-        </w:rPr>
-      </w:pPr>
-      <w:r>
-        <w:rPr>
-          <w:lang w:val="en-US"/>
-        </w:rPr>
-        <w:t>The system must be intuitive and easy in use. A new user should be able to get familiar with the Knowledge Base platform in 15 minutes. A user should be able to create a new knowledge article in 5 minutes.</w:t>
-      </w:r>
-    </w:p>
-    <w:p>
-      <w:pPr>
-        <w:pStyle w:val="berschrift3"/>
-        <w:rPr>
-          <w:lang w:val="en-US"/>
-        </w:rPr>
-      </w:pPr>
-      <w:r>
-        <w:rPr>
-          <w:lang w:val="en-US"/>
-        </w:rPr>
-        <w:t>Testability</w:t>
-      </w:r>
-    </w:p>
-    <w:p>
-      <w:pPr>
-        <w:rPr>
-          <w:lang w:val="en-US"/>
-        </w:rPr>
-      </w:pPr>
-      <w:r>
-        <w:rPr>
-          <w:lang w:val="en-US"/>
-        </w:rPr>
-        <w:t>The code should be tested in an automated way reaching a test coverage of 85%.</w:t>
-      </w:r>
-    </w:p>
-    <w:p>
-      <w:pPr>
-        <w:pStyle w:val="berschrift3"/>
-        <w:rPr>
-          <w:lang w:val="en-US"/>
-        </w:rPr>
-      </w:pPr>
-      <w:r>
-        <w:rPr>
-          <w:lang w:val="en-US"/>
-        </w:rPr>
-        <w:t>Documentation</w:t>
-      </w:r>
-    </w:p>
-    <w:p>
-      <w:pPr>
-        <w:rPr>
-          <w:lang w:val="en-US"/>
-        </w:rPr>
-      </w:pPr>
-      <w:r>
-        <w:rPr>
-          <w:lang w:val="en-US"/>
-        </w:rPr>
-        <w:t>The code must be documented in a manner similar to JavaDoc.</w:t>
-      </w:r>
-    </w:p>
-    <w:p>
-      <w:pPr>
-        <w:pStyle w:val="berschrift2"/>
-        <w:rPr>
-          <w:lang w:val="en-US"/>
-        </w:rPr>
-      </w:pPr>
-      <w:bookmarkStart w:id="8" w:name="_Ref452547251"/>
-      <w:bookmarkStart w:id="9" w:name="_Toc452564008"/>
-      <w:r>
-        <w:rPr>
-          <w:lang w:val="en-US"/>
-        </w:rPr>
-        <w:t>Stakeholder</w:t>
-      </w:r>
-      <w:r>
-        <w:rPr>
-          <w:lang w:val="en-US"/>
-        </w:rPr>
-        <w:t>s</w:t>
-      </w:r>
       <w:bookmarkEnd w:id="8"/>
-      <w:bookmarkEnd w:id="9"/>
     </w:p>
     <w:p>
       <w:pPr>
@@ -3701,9 +3692,9 @@
           <w:lang w:val="en-US"/>
         </w:rPr>
       </w:pPr>
-      <w:bookmarkStart w:id="10" w:name="_Ref452465026"/>
-      <w:bookmarkStart w:id="11" w:name="_Ref452465054"/>
-      <w:bookmarkStart w:id="12" w:name="_Toc452564009"/>
+      <w:bookmarkStart w:id="9" w:name="_Ref452465026"/>
+      <w:bookmarkStart w:id="10" w:name="_Ref452465054"/>
+      <w:bookmarkStart w:id="11" w:name="_Toc452564009"/>
       <w:r>
         <w:rPr>
           <w:lang w:val="en-US"/>
@@ -3711,9 +3702,9 @@
         <w:lastRenderedPageBreak/>
         <w:t>Architecture Drivers</w:t>
       </w:r>
+      <w:bookmarkEnd w:id="9"/>
       <w:bookmarkEnd w:id="10"/>
       <w:bookmarkEnd w:id="11"/>
-      <w:bookmarkEnd w:id="12"/>
     </w:p>
     <w:p>
       <w:pPr>
@@ -4167,7 +4158,7 @@
           <w:lang w:val="en-US"/>
         </w:rPr>
       </w:pPr>
-      <w:bookmarkStart w:id="13" w:name="_Toc452563977"/>
+      <w:bookmarkStart w:id="12" w:name="_Toc452563977"/>
       <w:r>
         <w:t xml:space="preserve">Table </w:t>
       </w:r>
@@ -4182,12 +4173,12 @@
       <w:r>
         <w:t xml:space="preserve">: </w:t>
       </w:r>
-      <w:bookmarkStart w:id="14" w:name="_Ref451948852"/>
+      <w:bookmarkStart w:id="13" w:name="_Ref451948852"/>
       <w:r>
         <w:t>AD-01-Search</w:t>
       </w:r>
+      <w:bookmarkEnd w:id="12"/>
       <w:bookmarkEnd w:id="13"/>
-      <w:bookmarkEnd w:id="14"/>
     </w:p>
     <w:tbl>
       <w:tblPr>
@@ -4611,7 +4602,7 @@
         <w:pStyle w:val="Beschriftung"/>
         <w:jc w:val="center"/>
       </w:pPr>
-      <w:bookmarkStart w:id="15" w:name="_Toc452563978"/>
+      <w:bookmarkStart w:id="14" w:name="_Toc452563978"/>
       <w:r>
         <w:t xml:space="preserve">Table </w:t>
       </w:r>
@@ -4626,12 +4617,12 @@
       <w:r>
         <w:t xml:space="preserve">: </w:t>
       </w:r>
-      <w:bookmarkStart w:id="16" w:name="_Ref452124700"/>
+      <w:bookmarkStart w:id="15" w:name="_Ref452124700"/>
       <w:r>
         <w:t>AD-02-Usability</w:t>
       </w:r>
+      <w:bookmarkEnd w:id="14"/>
       <w:bookmarkEnd w:id="15"/>
-      <w:bookmarkEnd w:id="16"/>
     </w:p>
     <w:tbl>
       <w:tblPr>
@@ -5051,21 +5042,7 @@
               <w:rPr>
                 <w:lang w:val="en-US"/>
               </w:rPr>
-              <w:t xml:space="preserve">The system accepts and indexes an unlimited number </w:t>
-            </w:r>
-            <w:proofErr w:type="spellStart"/>
-            <w:r>
-              <w:rPr>
-                <w:lang w:val="en-US"/>
-              </w:rPr>
-              <w:t>docx</w:t>
-            </w:r>
-            <w:proofErr w:type="spellEnd"/>
-            <w:r>
-              <w:rPr>
-                <w:lang w:val="en-US"/>
-              </w:rPr>
-              <w:t>, doc, pdf and txt files. As well as a text of any length, containing tables, bullet points, text formatting and images.</w:t>
+              <w:t>The system accepts and indexes an unlimited number docx, doc, pdf and txt files. As well as a text of any length, containing tables, bullet points, text formatting and images.</w:t>
             </w:r>
           </w:p>
         </w:tc>
@@ -5079,7 +5056,7 @@
           <w:lang w:val="en-US"/>
         </w:rPr>
       </w:pPr>
-      <w:bookmarkStart w:id="17" w:name="_Toc452563979"/>
+      <w:bookmarkStart w:id="16" w:name="_Toc452563979"/>
       <w:r>
         <w:t xml:space="preserve">Table </w:t>
       </w:r>
@@ -5094,12 +5071,12 @@
       <w:r>
         <w:t xml:space="preserve">: </w:t>
       </w:r>
-      <w:bookmarkStart w:id="18" w:name="_Ref451948858"/>
+      <w:bookmarkStart w:id="17" w:name="_Ref451948858"/>
       <w:r>
         <w:t>AD-03-Generic</w:t>
       </w:r>
+      <w:bookmarkEnd w:id="16"/>
       <w:bookmarkEnd w:id="17"/>
-      <w:bookmarkEnd w:id="18"/>
     </w:p>
     <w:tbl>
       <w:tblPr>
@@ -5523,7 +5500,7 @@
         <w:pStyle w:val="Beschriftung"/>
         <w:jc w:val="center"/>
       </w:pPr>
-      <w:bookmarkStart w:id="19" w:name="_Toc452563980"/>
+      <w:bookmarkStart w:id="18" w:name="_Toc452563980"/>
       <w:r>
         <w:t xml:space="preserve">Table </w:t>
       </w:r>
@@ -5538,12 +5515,12 @@
       <w:r>
         <w:t xml:space="preserve">: </w:t>
       </w:r>
-      <w:bookmarkStart w:id="20" w:name="_Ref451931872"/>
+      <w:bookmarkStart w:id="19" w:name="_Ref451931872"/>
       <w:r>
         <w:t>AD-04-Testability</w:t>
       </w:r>
+      <w:bookmarkEnd w:id="18"/>
       <w:bookmarkEnd w:id="19"/>
-      <w:bookmarkEnd w:id="20"/>
     </w:p>
     <w:p/>
     <w:tbl>
@@ -6005,8 +5982,8 @@
         <w:pStyle w:val="Beschriftung"/>
         <w:jc w:val="center"/>
       </w:pPr>
-      <w:bookmarkStart w:id="21" w:name="_Ref451931813"/>
-      <w:bookmarkStart w:id="22" w:name="_Toc452563981"/>
+      <w:bookmarkStart w:id="20" w:name="_Ref451931813"/>
+      <w:bookmarkStart w:id="21" w:name="_Toc452563981"/>
       <w:r>
         <w:t xml:space="preserve">Table </w:t>
       </w:r>
@@ -6021,13 +5998,13 @@
       <w:r>
         <w:t xml:space="preserve">: </w:t>
       </w:r>
-      <w:bookmarkStart w:id="23" w:name="_Ref451931821"/>
+      <w:bookmarkStart w:id="22" w:name="_Ref451931821"/>
       <w:r>
         <w:t>AD-05-Persistence</w:t>
       </w:r>
+      <w:bookmarkEnd w:id="20"/>
       <w:bookmarkEnd w:id="21"/>
       <w:bookmarkEnd w:id="22"/>
-      <w:bookmarkEnd w:id="23"/>
     </w:p>
     <w:p>
       <w:pPr>
@@ -6465,7 +6442,7 @@
         <w:pStyle w:val="Beschriftung"/>
         <w:jc w:val="center"/>
       </w:pPr>
-      <w:bookmarkStart w:id="24" w:name="_Toc452563982"/>
+      <w:bookmarkStart w:id="23" w:name="_Toc452563982"/>
       <w:r>
         <w:t xml:space="preserve">Table </w:t>
       </w:r>
@@ -6480,12 +6457,12 @@
       <w:r>
         <w:t xml:space="preserve">: </w:t>
       </w:r>
-      <w:bookmarkStart w:id="25" w:name="_Ref452547124"/>
+      <w:bookmarkStart w:id="24" w:name="_Ref452547124"/>
       <w:r>
         <w:t>AD-06-Mobile</w:t>
       </w:r>
+      <w:bookmarkEnd w:id="23"/>
       <w:bookmarkEnd w:id="24"/>
-      <w:bookmarkEnd w:id="25"/>
     </w:p>
     <w:p/>
     <w:tbl>
@@ -6914,7 +6891,7 @@
           <w:lang w:val="en-US"/>
         </w:rPr>
       </w:pPr>
-      <w:bookmarkStart w:id="26" w:name="_Toc452563983"/>
+      <w:bookmarkStart w:id="25" w:name="_Toc452563983"/>
       <w:r>
         <w:t xml:space="preserve">Table </w:t>
       </w:r>
@@ -6929,12 +6906,12 @@
       <w:r>
         <w:t xml:space="preserve">: </w:t>
       </w:r>
-      <w:bookmarkStart w:id="27" w:name="_Ref452547212"/>
+      <w:bookmarkStart w:id="26" w:name="_Ref452547212"/>
       <w:r>
         <w:t>AD-07-Scalability</w:t>
       </w:r>
+      <w:bookmarkEnd w:id="25"/>
       <w:bookmarkEnd w:id="26"/>
-      <w:bookmarkEnd w:id="27"/>
     </w:p>
     <w:tbl>
       <w:tblPr>
@@ -7385,7 +7362,7 @@
           <w:lang w:val="en-US"/>
         </w:rPr>
       </w:pPr>
-      <w:bookmarkStart w:id="28" w:name="_Toc452563984"/>
+      <w:bookmarkStart w:id="27" w:name="_Toc452563984"/>
       <w:r>
         <w:t xml:space="preserve">Table </w:t>
       </w:r>
@@ -7400,12 +7377,12 @@
       <w:r>
         <w:t xml:space="preserve">: </w:t>
       </w:r>
-      <w:bookmarkStart w:id="29" w:name="_Ref452547178"/>
+      <w:bookmarkStart w:id="28" w:name="_Ref452547178"/>
       <w:r>
         <w:t>AD-08-Integration</w:t>
       </w:r>
+      <w:bookmarkEnd w:id="27"/>
       <w:bookmarkEnd w:id="28"/>
-      <w:bookmarkEnd w:id="29"/>
     </w:p>
     <w:p>
       <w:pPr>
@@ -7414,8 +7391,8 @@
           <w:lang w:val="en-US"/>
         </w:rPr>
       </w:pPr>
-      <w:bookmarkStart w:id="30" w:name="_Ref452465063"/>
-      <w:bookmarkStart w:id="31" w:name="_Toc452564010"/>
+      <w:bookmarkStart w:id="29" w:name="_Ref452465063"/>
+      <w:bookmarkStart w:id="30" w:name="_Toc452564010"/>
       <w:r>
         <w:rPr>
           <w:lang w:val="en-US"/>
@@ -7423,8 +7400,8 @@
         <w:lastRenderedPageBreak/>
         <w:t>Non Drivers</w:t>
       </w:r>
+      <w:bookmarkEnd w:id="29"/>
       <w:bookmarkEnd w:id="30"/>
-      <w:bookmarkEnd w:id="31"/>
     </w:p>
     <w:p>
       <w:pPr>
@@ -7581,7 +7558,7 @@
           <w:lang w:val="en-US"/>
         </w:rPr>
       </w:pPr>
-      <w:bookmarkStart w:id="32" w:name="_Toc452564011"/>
+      <w:bookmarkStart w:id="31" w:name="_Toc452564011"/>
       <w:r>
         <w:rPr>
           <w:lang w:val="en-US"/>
@@ -7595,19 +7572,143 @@
         </w:rPr>
         <w:t xml:space="preserve"> Constraints</w:t>
       </w:r>
+      <w:bookmarkEnd w:id="31"/>
+    </w:p>
+    <w:p>
+      <w:pPr>
+        <w:rPr>
+          <w:lang w:val="en-US"/>
+        </w:rPr>
+      </w:pPr>
+      <w:r>
+        <w:rPr>
+          <w:lang w:val="en-US"/>
+        </w:rPr>
+        <w:t>The following section lists all constraints influencing the development of this project.</w:t>
+      </w:r>
+    </w:p>
+    <w:p>
+      <w:pPr>
+        <w:pStyle w:val="berschrift2"/>
+        <w:rPr>
+          <w:lang w:val="en-US"/>
+        </w:rPr>
+      </w:pPr>
+      <w:bookmarkStart w:id="32" w:name="_Toc452564012"/>
+      <w:r>
+        <w:rPr>
+          <w:lang w:val="en-US"/>
+        </w:rPr>
+        <w:t>Technical Constraints</w:t>
+      </w:r>
       <w:bookmarkEnd w:id="32"/>
     </w:p>
     <w:p>
       <w:pPr>
-        <w:rPr>
-          <w:lang w:val="en-US"/>
-        </w:rPr>
-      </w:pPr>
-      <w:r>
-        <w:rPr>
-          <w:lang w:val="en-US"/>
-        </w:rPr>
-        <w:t>The following section lists all constraints influencing the development of this project.</w:t>
+        <w:pStyle w:val="berschrift3"/>
+        <w:rPr>
+          <w:lang w:val="en-US"/>
+        </w:rPr>
+      </w:pPr>
+      <w:r>
+        <w:rPr>
+          <w:lang w:val="en-US"/>
+        </w:rPr>
+        <w:t>Hardware Constraints</w:t>
+      </w:r>
+    </w:p>
+    <w:p>
+      <w:pPr>
+        <w:rPr>
+          <w:lang w:val="en-US"/>
+        </w:rPr>
+      </w:pPr>
+      <w:r>
+        <w:rPr>
+          <w:lang w:val="en-US"/>
+        </w:rPr>
+        <w:t>There are no specific hardware constraints. The customer wishes the system to require as little hardware resources as possible.</w:t>
+      </w:r>
+    </w:p>
+    <w:p>
+      <w:pPr>
+        <w:pStyle w:val="berschrift3"/>
+        <w:rPr>
+          <w:lang w:val="en-US"/>
+        </w:rPr>
+      </w:pPr>
+      <w:r>
+        <w:rPr>
+          <w:lang w:val="en-US"/>
+        </w:rPr>
+        <w:t>Software Constraints</w:t>
+      </w:r>
+    </w:p>
+    <w:p>
+      <w:pPr>
+        <w:rPr>
+          <w:lang w:val="en-US"/>
+        </w:rPr>
+      </w:pPr>
+      <w:r>
+        <w:rPr>
+          <w:lang w:val="en-US"/>
+        </w:rPr>
+        <w:t>There are no restrictions in software which may be used in the context of this project. The development team is free to choose the technologies and development tools in order to complete this project. The system may rely on third party libraries which require making the source code of the system available for public consumption or rather open-source.</w:t>
+      </w:r>
+    </w:p>
+    <w:p>
+      <w:pPr>
+        <w:pStyle w:val="berschrift3"/>
+        <w:rPr>
+          <w:lang w:val="en-US"/>
+        </w:rPr>
+      </w:pPr>
+      <w:r>
+        <w:rPr>
+          <w:lang w:val="en-US"/>
+        </w:rPr>
+        <w:t>Operating System Constraints</w:t>
+      </w:r>
+    </w:p>
+    <w:p>
+      <w:pPr>
+        <w:rPr>
+          <w:lang w:val="en-US"/>
+        </w:rPr>
+      </w:pPr>
+      <w:r>
+        <w:rPr>
+          <w:lang w:val="en-US"/>
+        </w:rPr>
+        <w:t>The customer wants the system to run on Linux or Unix.</w:t>
+      </w:r>
+    </w:p>
+    <w:p>
+      <w:pPr>
+        <w:pStyle w:val="berschrift3"/>
+        <w:rPr>
+          <w:lang w:val="en-US"/>
+        </w:rPr>
+      </w:pPr>
+      <w:r>
+        <w:rPr>
+          <w:lang w:val="en-US"/>
+        </w:rPr>
+        <w:t>Programming Constraints</w:t>
+      </w:r>
+    </w:p>
+    <w:p>
+      <w:pPr>
+        <w:rPr>
+          <w:lang w:val="en-US"/>
+        </w:rPr>
+      </w:pPr>
+      <w:r>
+        <w:rPr>
+          <w:lang w:val="en-US"/>
+        </w:rPr>
+        <w:t>The software code should be documented in the manner similar to JavaDoc. Clean Code Conventions should be used.</w:t>
       </w:r>
     </w:p>
     <w:p>
@@ -7617,138 +7718,14 @@
           <w:lang w:val="en-US"/>
         </w:rPr>
       </w:pPr>
-      <w:bookmarkStart w:id="33" w:name="_Toc452564012"/>
-      <w:r>
-        <w:rPr>
-          <w:lang w:val="en-US"/>
-        </w:rPr>
-        <w:t>Technical Constraints</w:t>
+      <w:bookmarkStart w:id="33" w:name="_Toc452564013"/>
+      <w:r>
+        <w:rPr>
+          <w:lang w:val="en-US"/>
+        </w:rPr>
+        <w:t>Organizational Constraints</w:t>
       </w:r>
       <w:bookmarkEnd w:id="33"/>
-    </w:p>
-    <w:p>
-      <w:pPr>
-        <w:pStyle w:val="berschrift3"/>
-        <w:rPr>
-          <w:lang w:val="en-US"/>
-        </w:rPr>
-      </w:pPr>
-      <w:r>
-        <w:rPr>
-          <w:lang w:val="en-US"/>
-        </w:rPr>
-        <w:t>Hardware Constraints</w:t>
-      </w:r>
-    </w:p>
-    <w:p>
-      <w:pPr>
-        <w:rPr>
-          <w:lang w:val="en-US"/>
-        </w:rPr>
-      </w:pPr>
-      <w:r>
-        <w:rPr>
-          <w:lang w:val="en-US"/>
-        </w:rPr>
-        <w:t>There are no specific hardware constraints. The customer wishes the system to require as little hardware resources as possible.</w:t>
-      </w:r>
-    </w:p>
-    <w:p>
-      <w:pPr>
-        <w:pStyle w:val="berschrift3"/>
-        <w:rPr>
-          <w:lang w:val="en-US"/>
-        </w:rPr>
-      </w:pPr>
-      <w:r>
-        <w:rPr>
-          <w:lang w:val="en-US"/>
-        </w:rPr>
-        <w:t>Software Constraints</w:t>
-      </w:r>
-    </w:p>
-    <w:p>
-      <w:pPr>
-        <w:rPr>
-          <w:lang w:val="en-US"/>
-        </w:rPr>
-      </w:pPr>
-      <w:r>
-        <w:rPr>
-          <w:lang w:val="en-US"/>
-        </w:rPr>
-        <w:t>There are no restrictions in software which may be used in the context of this project. The development team is free to choose the technologies and development tools in order to complete this project. The system may rely on third party libraries which require making the source code of the system available for public consumption or rather open-source.</w:t>
-      </w:r>
-    </w:p>
-    <w:p>
-      <w:pPr>
-        <w:pStyle w:val="berschrift3"/>
-        <w:rPr>
-          <w:lang w:val="en-US"/>
-        </w:rPr>
-      </w:pPr>
-      <w:r>
-        <w:rPr>
-          <w:lang w:val="en-US"/>
-        </w:rPr>
-        <w:t>Operating System Constraints</w:t>
-      </w:r>
-    </w:p>
-    <w:p>
-      <w:pPr>
-        <w:rPr>
-          <w:lang w:val="en-US"/>
-        </w:rPr>
-      </w:pPr>
-      <w:r>
-        <w:rPr>
-          <w:lang w:val="en-US"/>
-        </w:rPr>
-        <w:t>The customer wants the system to run on Linux or Unix.</w:t>
-      </w:r>
-    </w:p>
-    <w:p>
-      <w:pPr>
-        <w:pStyle w:val="berschrift3"/>
-        <w:rPr>
-          <w:lang w:val="en-US"/>
-        </w:rPr>
-      </w:pPr>
-      <w:r>
-        <w:rPr>
-          <w:lang w:val="en-US"/>
-        </w:rPr>
-        <w:t>Programming Constraints</w:t>
-      </w:r>
-    </w:p>
-    <w:p>
-      <w:pPr>
-        <w:rPr>
-          <w:lang w:val="en-US"/>
-        </w:rPr>
-      </w:pPr>
-      <w:r>
-        <w:rPr>
-          <w:lang w:val="en-US"/>
-        </w:rPr>
-        <w:t>The software code should be documented in the manner similar to JavaDoc. Clean Code Conventions should be used.</w:t>
-      </w:r>
-    </w:p>
-    <w:p>
-      <w:pPr>
-        <w:pStyle w:val="berschrift2"/>
-        <w:rPr>
-          <w:lang w:val="en-US"/>
-        </w:rPr>
-      </w:pPr>
-      <w:bookmarkStart w:id="34" w:name="_Toc452564013"/>
-      <w:r>
-        <w:rPr>
-          <w:lang w:val="en-US"/>
-        </w:rPr>
-        <w:t>Organizational Constraints</w:t>
-      </w:r>
-      <w:bookmarkEnd w:id="34"/>
     </w:p>
     <w:p>
       <w:pPr>
@@ -7868,6 +7845,7 @@
         </w:rPr>
       </w:pPr>
     </w:p>
+    <w:bookmarkStart w:id="34" w:name="_Toc452564014"/>
     <w:p>
       <w:pPr>
         <w:pStyle w:val="berschrift1"/>
@@ -7875,11 +7853,9 @@
           <w:lang w:val="en-US"/>
         </w:rPr>
       </w:pPr>
-      <w:bookmarkStart w:id="35" w:name="_Toc452564014"/>
       <w:r>
         <w:rPr>
           <w:noProof/>
-          <w:lang w:val="en-US" w:eastAsia="en-US"/>
         </w:rPr>
         <w:lastRenderedPageBreak/>
         <mc:AlternateContent>
@@ -7932,7 +7908,7 @@
                                 <w:lang w:val="en-US"/>
                               </w:rPr>
                             </w:pPr>
-                            <w:bookmarkStart w:id="36" w:name="_Toc452563990"/>
+                            <w:bookmarkStart w:id="35" w:name="_Toc452563990"/>
                             <w:r>
                               <w:rPr>
                                 <w:lang w:val="en-US"/>
@@ -7976,7 +7952,7 @@
                               </w:rPr>
                               <w:t>: context diagram</w:t>
                             </w:r>
-                            <w:bookmarkEnd w:id="36"/>
+                            <w:bookmarkEnd w:id="35"/>
                           </w:p>
                         </w:txbxContent>
                       </wps:txbx>
@@ -7995,7 +7971,7 @@
               </wp:anchor>
             </w:drawing>
           </mc:Choice>
-          <mc:Fallback>
+          <mc:Fallback xmlns:cx="http://schemas.microsoft.com/office/drawing/2014/chartex" xmlns:cx1="http://schemas.microsoft.com/office/drawing/2015/9/8/chartex" xmlns:w16se="http://schemas.microsoft.com/office/word/2015/wordml/symex">
             <w:pict>
               <v:shape w14:anchorId="35F50EA8" id="Textfeld 6" o:spid="_x0000_s1029" type="#_x0000_t202" style="position:absolute;left:0;text-align:left;margin-left:64.25pt;margin-top:208.85pt;width:267.75pt;height:27pt;z-index:251668480;visibility:visible;mso-wrap-style:square;mso-height-percent:0;mso-wrap-distance-left:9pt;mso-wrap-distance-top:0;mso-wrap-distance-right:9pt;mso-wrap-distance-bottom:0;mso-position-horizontal:absolute;mso-position-horizontal-relative:text;mso-position-vertical:absolute;mso-position-vertical-relative:text;mso-height-percent:0;mso-height-relative:margin;v-text-anchor:top" o:gfxdata="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" stroked="f">
                 <v:textbox inset="0,0,0,0">
@@ -8069,7 +8045,6 @@
       <w:r>
         <w:rPr>
           <w:noProof/>
-          <w:lang w:val="en-US" w:eastAsia="en-US"/>
         </w:rPr>
         <w:drawing>
           <wp:anchor distT="0" distB="0" distL="114300" distR="114300" simplePos="0" relativeHeight="251666432" behindDoc="0" locked="0" layoutInCell="1" allowOverlap="1" wp14:anchorId="55224565" wp14:editId="1ECD073D">
@@ -8127,7 +8102,7 @@
         </w:rPr>
         <w:t>System Scope and Context</w:t>
       </w:r>
-      <w:bookmarkEnd w:id="35"/>
+      <w:bookmarkEnd w:id="34"/>
     </w:p>
     <w:p>
       <w:pPr>
@@ -8180,7 +8155,7 @@
           <w:lang w:val="en-US"/>
         </w:rPr>
       </w:pPr>
-      <w:bookmarkStart w:id="38" w:name="_Toc452564015"/>
+      <w:bookmarkStart w:id="36" w:name="_Toc452564015"/>
       <w:r>
         <w:rPr>
           <w:lang w:val="en-US"/>
@@ -8188,7 +8163,7 @@
         <w:lastRenderedPageBreak/>
         <w:t>Building Block View</w:t>
       </w:r>
-      <w:bookmarkEnd w:id="38"/>
+      <w:bookmarkEnd w:id="36"/>
     </w:p>
     <w:p>
       <w:pPr>
@@ -8225,14 +8200,14 @@
           <w:lang w:val="en-US"/>
         </w:rPr>
       </w:pPr>
-      <w:bookmarkStart w:id="39" w:name="_Toc452564016"/>
+      <w:bookmarkStart w:id="37" w:name="_Toc452564016"/>
       <w:r>
         <w:rPr>
           <w:lang w:val="en-US"/>
         </w:rPr>
         <w:t>Level 1</w:t>
       </w:r>
-      <w:bookmarkEnd w:id="39"/>
+      <w:bookmarkEnd w:id="37"/>
     </w:p>
     <w:p>
       <w:pPr>
@@ -8243,7 +8218,6 @@
       <w:r>
         <w:rPr>
           <w:noProof/>
-          <w:lang w:val="en-US" w:eastAsia="en-US"/>
         </w:rPr>
         <mc:AlternateContent>
           <mc:Choice Requires="wps">
@@ -8292,7 +8266,7 @@
                                 <w:lang w:val="en-US"/>
                               </w:rPr>
                             </w:pPr>
-                            <w:bookmarkStart w:id="40" w:name="_Toc452563991"/>
+                            <w:bookmarkStart w:id="38" w:name="_Toc452563991"/>
                             <w:r>
                               <w:rPr>
                                 <w:lang w:val="en-US"/>
@@ -8348,7 +8322,7 @@
                               </w:rPr>
                               <w:t xml:space="preserve"> level 1</w:t>
                             </w:r>
-                            <w:bookmarkEnd w:id="40"/>
+                            <w:bookmarkEnd w:id="38"/>
                           </w:p>
                         </w:txbxContent>
                       </wps:txbx>
@@ -8367,7 +8341,7 @@
               </wp:anchor>
             </w:drawing>
           </mc:Choice>
-          <mc:Fallback>
+          <mc:Fallback xmlns:cx="http://schemas.microsoft.com/office/drawing/2014/chartex" xmlns:cx1="http://schemas.microsoft.com/office/drawing/2015/9/8/chartex" xmlns:w16se="http://schemas.microsoft.com/office/word/2015/wordml/symex">
             <w:pict>
               <v:shape w14:anchorId="2C9AEC9D" id="Textfeld 7" o:spid="_x0000_s1030" type="#_x0000_t202" style="position:absolute;left:0;text-align:left;margin-left:-.25pt;margin-top:215.05pt;width:411.8pt;height:24.75pt;z-index:251671552;visibility:visible;mso-wrap-style:square;mso-height-percent:0;mso-wrap-distance-left:9pt;mso-wrap-distance-top:0;mso-wrap-distance-right:9pt;mso-wrap-distance-bottom:0;mso-position-horizontal:absolute;mso-position-horizontal-relative:text;mso-position-vertical:absolute;mso-position-vertical-relative:text;mso-height-percent:0;mso-height-relative:margin;v-text-anchor:top" o:gfxdata="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" stroked="f">
                 <v:textbox inset="0,0,0,0">
@@ -8464,7 +8438,6 @@
       <w:r>
         <w:rPr>
           <w:noProof/>
-          <w:lang w:val="en-US" w:eastAsia="en-US"/>
         </w:rPr>
         <w:drawing>
           <wp:anchor distT="0" distB="0" distL="114300" distR="114300" simplePos="0" relativeHeight="251669504" behindDoc="0" locked="0" layoutInCell="1" allowOverlap="1" wp14:anchorId="56371E0C" wp14:editId="1B889D6F">
@@ -8530,14 +8503,14 @@
           <w:lang w:val="en-US"/>
         </w:rPr>
       </w:pPr>
-      <w:bookmarkStart w:id="42" w:name="_Ref452124796"/>
+      <w:bookmarkStart w:id="39" w:name="_Ref452124796"/>
       <w:r>
         <w:rPr>
           <w:lang w:val="en-US"/>
         </w:rPr>
         <w:t>Frontend</w:t>
       </w:r>
-      <w:bookmarkEnd w:id="42"/>
+      <w:bookmarkEnd w:id="39"/>
     </w:p>
     <w:p>
       <w:pPr>
@@ -8706,24 +8679,24 @@
           <w:lang w:val="en-US"/>
         </w:rPr>
       </w:pPr>
-      <w:bookmarkStart w:id="43" w:name="_Toc452564017"/>
+      <w:bookmarkStart w:id="40" w:name="_Toc452564017"/>
       <w:r>
         <w:rPr>
           <w:lang w:val="en-US"/>
         </w:rPr>
         <w:t>Level 2</w:t>
       </w:r>
-      <w:bookmarkEnd w:id="43"/>
-    </w:p>
-    <w:p>
-      <w:pPr>
-        <w:rPr>
-          <w:lang w:val="en-US"/>
-        </w:rPr>
-      </w:pPr>
-      <w:bookmarkStart w:id="44" w:name="_Ref452124832"/>
-      <w:bookmarkStart w:id="45" w:name="_Ref452124915"/>
-      <w:bookmarkStart w:id="46" w:name="_Ref452124917"/>
+      <w:bookmarkEnd w:id="40"/>
+    </w:p>
+    <w:p>
+      <w:pPr>
+        <w:rPr>
+          <w:lang w:val="en-US"/>
+        </w:rPr>
+      </w:pPr>
+      <w:bookmarkStart w:id="41" w:name="_Ref452124832"/>
+      <w:bookmarkStart w:id="42" w:name="_Ref452124915"/>
+      <w:bookmarkStart w:id="43" w:name="_Ref452124917"/>
       <w:r>
         <w:rPr>
           <w:lang w:val="en-US"/>
@@ -8744,6 +8717,7 @@
         <w:t>At first a component diagram will illustrate the white box view of both basic level 1 components in order to present the big picture of the main parts of the system. Afterwards the white box view for each level 1 component is going to be explained. Furthermore the complete technology stack will be presented and related to level 1 and level 2 components.</w:t>
       </w:r>
     </w:p>
+    <w:bookmarkStart w:id="44" w:name="_Ref452534390"/>
     <w:p>
       <w:pPr>
         <w:pStyle w:val="berschrift3"/>
@@ -8751,11 +8725,9 @@
           <w:lang w:val="en-US"/>
         </w:rPr>
       </w:pPr>
-      <w:bookmarkStart w:id="47" w:name="_Ref452534390"/>
       <w:r>
         <w:rPr>
           <w:noProof/>
-          <w:lang w:val="en-US" w:eastAsia="en-US"/>
         </w:rPr>
         <w:lastRenderedPageBreak/>
         <mc:AlternateContent>
@@ -8805,8 +8777,8 @@
                                 <w:lang w:val="en-US"/>
                               </w:rPr>
                             </w:pPr>
-                            <w:bookmarkStart w:id="48" w:name="_Ref452126411"/>
-                            <w:bookmarkStart w:id="49" w:name="_Toc452563992"/>
+                            <w:bookmarkStart w:id="45" w:name="_Ref452126411"/>
+                            <w:bookmarkStart w:id="46" w:name="_Toc452563992"/>
                             <w:r>
                               <w:rPr>
                                 <w:lang w:val="en-US"/>
@@ -8835,7 +8807,7 @@
                             <w:r>
                               <w:fldChar w:fldCharType="end"/>
                             </w:r>
-                            <w:bookmarkEnd w:id="48"/>
+                            <w:bookmarkEnd w:id="45"/>
                             <w:r>
                               <w:rPr>
                                 <w:lang w:val="en-US"/>
@@ -8849,7 +8821,7 @@
                               </w:rPr>
                               <w:t xml:space="preserve"> level 2</w:t>
                             </w:r>
-                            <w:bookmarkEnd w:id="49"/>
+                            <w:bookmarkEnd w:id="46"/>
                           </w:p>
                         </w:txbxContent>
                       </wps:txbx>
@@ -8865,7 +8837,7 @@
               </wp:anchor>
             </w:drawing>
           </mc:Choice>
-          <mc:Fallback>
+          <mc:Fallback xmlns:cx="http://schemas.microsoft.com/office/drawing/2014/chartex" xmlns:cx1="http://schemas.microsoft.com/office/drawing/2015/9/8/chartex" xmlns:w16se="http://schemas.microsoft.com/office/word/2015/wordml/symex">
             <w:pict>
               <v:shape w14:anchorId="630C7474" id="Textfeld 18" o:spid="_x0000_s1031" type="#_x0000_t202" style="position:absolute;left:0;text-align:left;margin-left:32.75pt;margin-top:551.65pt;width:342.7pt;height:.05pt;z-index:251686912;visibility:visible;mso-wrap-style:square;mso-wrap-distance-left:9pt;mso-wrap-distance-top:0;mso-wrap-distance-right:9pt;mso-wrap-distance-bottom:0;mso-position-horizontal:absolute;mso-position-horizontal-relative:text;mso-position-vertical:absolute;mso-position-vertical-relative:text;v-text-anchor:top" o:gfxdata="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" stroked="f">
                 <v:textbox style="mso-fit-shape-to-text:t" inset="0,0,0,0">
@@ -8936,7 +8908,6 @@
       <w:r>
         <w:rPr>
           <w:noProof/>
-          <w:lang w:val="en-US" w:eastAsia="en-US"/>
         </w:rPr>
         <w:drawing>
           <wp:anchor distT="0" distB="0" distL="114300" distR="114300" simplePos="0" relativeHeight="251684864" behindDoc="0" locked="0" layoutInCell="1" allowOverlap="1" wp14:anchorId="75F8DF3B" wp14:editId="6798C85A">
@@ -9007,10 +8978,10 @@
         </w:rPr>
         <w:t>Frontend</w:t>
       </w:r>
+      <w:bookmarkEnd w:id="41"/>
+      <w:bookmarkEnd w:id="42"/>
+      <w:bookmarkEnd w:id="43"/>
       <w:bookmarkEnd w:id="44"/>
-      <w:bookmarkEnd w:id="45"/>
-      <w:bookmarkEnd w:id="46"/>
-      <w:bookmarkEnd w:id="47"/>
     </w:p>
     <w:p>
       <w:pPr>
@@ -9138,51 +9109,51 @@
           <w:lang w:val="en-US"/>
         </w:rPr>
       </w:pPr>
-      <w:bookmarkStart w:id="52" w:name="_Toc452055188"/>
-      <w:bookmarkStart w:id="53" w:name="_Ref452546936"/>
-      <w:bookmarkStart w:id="54" w:name="_Ref452546942"/>
-      <w:bookmarkStart w:id="55" w:name="_Ref452560461"/>
-      <w:bookmarkStart w:id="56" w:name="_Ref452560473"/>
+      <w:bookmarkStart w:id="47" w:name="_Toc452055188"/>
+      <w:bookmarkStart w:id="48" w:name="_Ref452546936"/>
+      <w:bookmarkStart w:id="49" w:name="_Ref452546942"/>
+      <w:bookmarkStart w:id="50" w:name="_Ref452560461"/>
+      <w:bookmarkStart w:id="51" w:name="_Ref452560473"/>
       <w:r>
         <w:rPr>
           <w:lang w:val="en-US"/>
         </w:rPr>
         <w:t>Backend</w:t>
       </w:r>
+      <w:bookmarkEnd w:id="47"/>
+      <w:bookmarkEnd w:id="48"/>
+      <w:bookmarkEnd w:id="49"/>
+      <w:bookmarkEnd w:id="50"/>
+      <w:bookmarkEnd w:id="51"/>
+    </w:p>
+    <w:p>
+      <w:pPr>
+        <w:rPr>
+          <w:lang w:val="en-US"/>
+        </w:rPr>
+      </w:pPr>
+      <w:r>
+        <w:rPr>
+          <w:lang w:val="en-US"/>
+        </w:rPr>
+        <w:t>The backend consists of three components and two data storages.</w:t>
+      </w:r>
+    </w:p>
+    <w:p>
+      <w:pPr>
+        <w:pStyle w:val="berschrift4"/>
+        <w:rPr>
+          <w:lang w:val="en-US"/>
+        </w:rPr>
+      </w:pPr>
+      <w:bookmarkStart w:id="52" w:name="_Ref452534522"/>
+      <w:r>
+        <w:rPr>
+          <w:lang w:val="en-US"/>
+        </w:rPr>
+        <w:t>Dynamic Webserver</w:t>
+      </w:r>
       <w:bookmarkEnd w:id="52"/>
-      <w:bookmarkEnd w:id="53"/>
-      <w:bookmarkEnd w:id="54"/>
-      <w:bookmarkEnd w:id="55"/>
-      <w:bookmarkEnd w:id="56"/>
-    </w:p>
-    <w:p>
-      <w:pPr>
-        <w:rPr>
-          <w:lang w:val="en-US"/>
-        </w:rPr>
-      </w:pPr>
-      <w:r>
-        <w:rPr>
-          <w:lang w:val="en-US"/>
-        </w:rPr>
-        <w:t>The backend consists of three components and two data storages.</w:t>
-      </w:r>
-    </w:p>
-    <w:p>
-      <w:pPr>
-        <w:pStyle w:val="berschrift4"/>
-        <w:rPr>
-          <w:lang w:val="en-US"/>
-        </w:rPr>
-      </w:pPr>
-      <w:bookmarkStart w:id="57" w:name="_Ref452534522"/>
-      <w:r>
-        <w:rPr>
-          <w:lang w:val="en-US"/>
-        </w:rPr>
-        <w:t>Dynamic Webserver</w:t>
-      </w:r>
-      <w:bookmarkEnd w:id="57"/>
     </w:p>
     <w:p>
       <w:pPr>
@@ -9477,7 +9448,7 @@
           <w:lang w:val="en-US"/>
         </w:rPr>
       </w:pPr>
-      <w:bookmarkStart w:id="58" w:name="_Ref452534546"/>
+      <w:bookmarkStart w:id="53" w:name="_Ref452534546"/>
       <w:r>
         <w:rPr>
           <w:lang w:val="en-US"/>
@@ -9485,7 +9456,7 @@
         <w:lastRenderedPageBreak/>
         <w:t>Search Engine</w:t>
       </w:r>
-      <w:bookmarkEnd w:id="58"/>
+      <w:bookmarkEnd w:id="53"/>
     </w:p>
     <w:p>
       <w:pPr>
@@ -9796,7 +9767,6 @@
       <w:r>
         <w:rPr>
           <w:noProof/>
-          <w:lang w:val="en-US" w:eastAsia="en-US"/>
         </w:rPr>
         <mc:AlternateContent>
           <mc:Choice Requires="wps">
@@ -9845,8 +9815,8 @@
                                 <w:lang w:val="en-US"/>
                               </w:rPr>
                             </w:pPr>
-                            <w:bookmarkStart w:id="59" w:name="_Ref452126308"/>
-                            <w:bookmarkStart w:id="60" w:name="_Toc452563993"/>
+                            <w:bookmarkStart w:id="54" w:name="_Ref452126308"/>
+                            <w:bookmarkStart w:id="55" w:name="_Toc452563993"/>
                             <w:r>
                               <w:rPr>
                                 <w:lang w:val="en-US"/>
@@ -9884,14 +9854,14 @@
                               </w:rPr>
                               <w:fldChar w:fldCharType="end"/>
                             </w:r>
-                            <w:bookmarkEnd w:id="59"/>
+                            <w:bookmarkEnd w:id="54"/>
                             <w:r>
                               <w:rPr>
                                 <w:lang w:val="en-US"/>
                               </w:rPr>
                               <w:t>: components with technologies</w:t>
                             </w:r>
-                            <w:bookmarkEnd w:id="60"/>
+                            <w:bookmarkEnd w:id="55"/>
                           </w:p>
                         </w:txbxContent>
                       </wps:txbx>
@@ -9907,7 +9877,7 @@
               </wp:anchor>
             </w:drawing>
           </mc:Choice>
-          <mc:Fallback>
+          <mc:Fallback xmlns:cx="http://schemas.microsoft.com/office/drawing/2014/chartex" xmlns:cx1="http://schemas.microsoft.com/office/drawing/2015/9/8/chartex" xmlns:w16se="http://schemas.microsoft.com/office/word/2015/wordml/symex">
             <w:pict>
               <v:shape w14:anchorId="1C93E726" id="Textfeld 20" o:spid="_x0000_s1032" type="#_x0000_t202" style="position:absolute;left:0;text-align:left;margin-left:38.75pt;margin-top:555.35pt;width:343.55pt;height:.05pt;z-index:251689984;visibility:visible;mso-wrap-style:square;mso-wrap-distance-left:9pt;mso-wrap-distance-top:0;mso-wrap-distance-right:9pt;mso-wrap-distance-bottom:0;mso-position-horizontal:absolute;mso-position-horizontal-relative:text;mso-position-vertical:absolute;mso-position-vertical-relative:text;v-text-anchor:top" o:gfxdata="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" stroked="f">
                 <v:textbox style="mso-fit-shape-to-text:t" inset="0,0,0,0">
@@ -9980,7 +9950,6 @@
       <w:r>
         <w:rPr>
           <w:noProof/>
-          <w:lang w:val="en-US" w:eastAsia="en-US"/>
         </w:rPr>
         <w:drawing>
           <wp:anchor distT="0" distB="0" distL="114300" distR="114300" simplePos="0" relativeHeight="251687936" behindDoc="0" locked="0" layoutInCell="1" allowOverlap="1" wp14:anchorId="2044CC30" wp14:editId="3CCCA176">
@@ -10292,14 +10261,14 @@
           <w:lang w:val="en-US"/>
         </w:rPr>
       </w:pPr>
-      <w:bookmarkStart w:id="63" w:name="_Toc452564018"/>
+      <w:bookmarkStart w:id="56" w:name="_Toc452564018"/>
       <w:r>
         <w:rPr>
           <w:lang w:val="en-US"/>
         </w:rPr>
         <w:t>Level 3</w:t>
       </w:r>
-      <w:bookmarkEnd w:id="63"/>
+      <w:bookmarkEnd w:id="56"/>
     </w:p>
     <w:p>
       <w:pPr>
@@ -10338,7 +10307,6 @@
       <w:r>
         <w:rPr>
           <w:noProof/>
-          <w:lang w:val="en-US" w:eastAsia="en-US"/>
         </w:rPr>
         <mc:AlternateContent>
           <mc:Choice Requires="wps">
@@ -10387,8 +10355,8 @@
                                 <w:lang w:val="en-US"/>
                               </w:rPr>
                             </w:pPr>
-                            <w:bookmarkStart w:id="64" w:name="_Ref452387374"/>
-                            <w:bookmarkStart w:id="65" w:name="_Toc452563994"/>
+                            <w:bookmarkStart w:id="57" w:name="_Ref452387374"/>
+                            <w:bookmarkStart w:id="58" w:name="_Toc452563994"/>
                             <w:r>
                               <w:rPr>
                                 <w:lang w:val="en-US"/>
@@ -10426,14 +10394,14 @@
                               </w:rPr>
                               <w:fldChar w:fldCharType="end"/>
                             </w:r>
-                            <w:bookmarkEnd w:id="64"/>
+                            <w:bookmarkEnd w:id="57"/>
                             <w:r>
                               <w:rPr>
                                 <w:lang w:val="en-US"/>
                               </w:rPr>
                               <w:t>: dynamic webserver components</w:t>
                             </w:r>
-                            <w:bookmarkEnd w:id="65"/>
+                            <w:bookmarkEnd w:id="58"/>
                           </w:p>
                         </w:txbxContent>
                       </wps:txbx>
@@ -10449,7 +10417,7 @@
               </wp:anchor>
             </w:drawing>
           </mc:Choice>
-          <mc:Fallback>
+          <mc:Fallback xmlns:cx="http://schemas.microsoft.com/office/drawing/2014/chartex" xmlns:cx1="http://schemas.microsoft.com/office/drawing/2015/9/8/chartex" xmlns:w16se="http://schemas.microsoft.com/office/word/2015/wordml/symex">
             <w:pict>
               <v:shape w14:anchorId="24DDED86" id="Textfeld 22" o:spid="_x0000_s1033" type="#_x0000_t202" style="position:absolute;left:0;text-align:left;margin-left:58.9pt;margin-top:265.8pt;width:273.75pt;height:.05pt;z-index:251693056;visibility:visible;mso-wrap-style:square;mso-wrap-distance-left:9pt;mso-wrap-distance-top:0;mso-wrap-distance-right:9pt;mso-wrap-distance-bottom:0;mso-position-horizontal:absolute;mso-position-horizontal-relative:text;mso-position-vertical:absolute;mso-position-vertical-relative:text;v-text-anchor:top" o:gfxdata="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" stroked="f">
                 <v:textbox style="mso-fit-shape-to-text:t" inset="0,0,0,0">
@@ -10522,7 +10490,6 @@
       <w:r>
         <w:rPr>
           <w:noProof/>
-          <w:lang w:val="en-US" w:eastAsia="en-US"/>
         </w:rPr>
         <w:drawing>
           <wp:anchor distT="0" distB="0" distL="114300" distR="114300" simplePos="0" relativeHeight="251691008" behindDoc="0" locked="0" layoutInCell="1" allowOverlap="1" wp14:anchorId="3DA18F05" wp14:editId="1A13AA76">
@@ -11133,21 +11100,7 @@
               <w:rPr>
                 <w:lang w:val="en-US"/>
               </w:rPr>
-              <w:t>/</w:t>
-            </w:r>
-            <w:proofErr w:type="spellStart"/>
-            <w:r>
-              <w:rPr>
-                <w:lang w:val="en-US"/>
-              </w:rPr>
-              <w:t>article?q</w:t>
-            </w:r>
-            <w:proofErr w:type="spellEnd"/>
-            <w:r>
-              <w:rPr>
-                <w:lang w:val="en-US"/>
-              </w:rPr>
-              <w:t>={query}</w:t>
+              <w:t>/article?q={query}</w:t>
             </w:r>
           </w:p>
         </w:tc>
@@ -11292,8 +11245,8 @@
           <w:lang w:val="en-US"/>
         </w:rPr>
       </w:pPr>
-      <w:bookmarkStart w:id="68" w:name="_Ref452390478"/>
-      <w:bookmarkStart w:id="69" w:name="_Toc452563985"/>
+      <w:bookmarkStart w:id="59" w:name="_Ref452390478"/>
+      <w:bookmarkStart w:id="60" w:name="_Toc452563985"/>
       <w:r>
         <w:rPr>
           <w:lang w:val="en-US"/>
@@ -11331,14 +11284,14 @@
         </w:rPr>
         <w:fldChar w:fldCharType="end"/>
       </w:r>
-      <w:bookmarkEnd w:id="68"/>
+      <w:bookmarkEnd w:id="59"/>
       <w:r>
         <w:rPr>
           <w:lang w:val="en-US"/>
         </w:rPr>
         <w:t>: REST API description</w:t>
       </w:r>
-      <w:bookmarkEnd w:id="69"/>
+      <w:bookmarkEnd w:id="60"/>
     </w:p>
     <w:p>
       <w:pPr>
@@ -11799,7 +11752,7 @@
           <w:lang w:val="en-US"/>
         </w:rPr>
       </w:pPr>
-      <w:bookmarkStart w:id="70" w:name="_Toc452564019"/>
+      <w:bookmarkStart w:id="61" w:name="_Toc452564019"/>
       <w:r>
         <w:rPr>
           <w:lang w:val="en-US"/>
@@ -11807,7 +11760,7 @@
         <w:lastRenderedPageBreak/>
         <w:t>Runtime View</w:t>
       </w:r>
-      <w:bookmarkEnd w:id="70"/>
+      <w:bookmarkEnd w:id="61"/>
     </w:p>
     <w:p>
       <w:pPr>
@@ -11853,14 +11806,14 @@
           <w:lang w:val="en-US"/>
         </w:rPr>
       </w:pPr>
-      <w:bookmarkStart w:id="71" w:name="_Toc452564020"/>
+      <w:bookmarkStart w:id="62" w:name="_Toc452564020"/>
       <w:r>
         <w:rPr>
           <w:lang w:val="en-US"/>
         </w:rPr>
         <w:t>Create Article</w:t>
       </w:r>
-      <w:bookmarkEnd w:id="71"/>
+      <w:bookmarkEnd w:id="62"/>
     </w:p>
     <w:p>
       <w:pPr>
@@ -12000,21 +11953,7 @@
         <w:rPr>
           <w:lang w:val="en-US"/>
         </w:rPr>
-        <w:t xml:space="preserve">requests a new article </w:t>
-      </w:r>
-      <w:proofErr w:type="spellStart"/>
-      <w:r>
-        <w:rPr>
-          <w:lang w:val="en-US"/>
-        </w:rPr>
-        <w:t>id</w:t>
-      </w:r>
-      <w:proofErr w:type="spellEnd"/>
-      <w:r>
-        <w:rPr>
-          <w:lang w:val="en-US"/>
-        </w:rPr>
-        <w:t xml:space="preserve"> from the dynamic webserver. The dynamic webserver creates a new article entry on the database and returns the database unique id to the frontend as article id. The frontend loads the create article view for the user to insert text, meta data, images and documents.</w:t>
+        <w:t>requests a new article id from the dynamic webserver. The dynamic webserver creates a new article entry on the database and returns the database unique id to the frontend as article id. The frontend loads the create article view for the user to insert text, meta data, images and documents.</w:t>
       </w:r>
     </w:p>
     <w:p>
@@ -12249,8 +12188,6 @@
         </w:rPr>
         <w:t>.</w:t>
       </w:r>
-      <w:bookmarkStart w:id="72" w:name="_GoBack"/>
-      <w:bookmarkEnd w:id="72"/>
     </w:p>
     <w:p>
       <w:pPr>
@@ -12279,7 +12216,6 @@
       <w:r>
         <w:rPr>
           <w:noProof/>
-          <w:lang w:val="en-US" w:eastAsia="en-US"/>
         </w:rPr>
         <w:lastRenderedPageBreak/>
         <w:drawing>
@@ -12347,7 +12283,6 @@
       <w:r>
         <w:rPr>
           <w:noProof/>
-          <w:lang w:val="en-US" w:eastAsia="en-US"/>
         </w:rPr>
         <mc:AlternateContent>
           <mc:Choice Requires="wps">
@@ -12396,8 +12331,8 @@
                                 <w:lang w:val="en-US"/>
                               </w:rPr>
                             </w:pPr>
-                            <w:bookmarkStart w:id="73" w:name="_Ref451939241"/>
-                            <w:bookmarkStart w:id="74" w:name="_Toc452563995"/>
+                            <w:bookmarkStart w:id="63" w:name="_Ref451939241"/>
+                            <w:bookmarkStart w:id="64" w:name="_Toc452563995"/>
                             <w:r>
                               <w:rPr>
                                 <w:lang w:val="en-US"/>
@@ -12435,14 +12370,14 @@
                               </w:rPr>
                               <w:fldChar w:fldCharType="end"/>
                             </w:r>
-                            <w:bookmarkEnd w:id="73"/>
+                            <w:bookmarkEnd w:id="63"/>
                             <w:r>
                               <w:rPr>
                                 <w:lang w:val="en-US"/>
                               </w:rPr>
                               <w:t>: create article sequence diagram</w:t>
                             </w:r>
-                            <w:bookmarkEnd w:id="74"/>
+                            <w:bookmarkEnd w:id="64"/>
                           </w:p>
                         </w:txbxContent>
                       </wps:txbx>
@@ -12461,7 +12396,7 @@
               </wp:anchor>
             </w:drawing>
           </mc:Choice>
-          <mc:Fallback>
+          <mc:Fallback xmlns:cx="http://schemas.microsoft.com/office/drawing/2014/chartex" xmlns:cx1="http://schemas.microsoft.com/office/drawing/2015/9/8/chartex" xmlns:w16se="http://schemas.microsoft.com/office/word/2015/wordml/symex">
             <w:pict>
               <v:shape w14:anchorId="2546020A" id="Textfeld 13" o:spid="_x0000_s1034" type="#_x0000_t202" style="position:absolute;left:0;text-align:left;margin-left:-1.45pt;margin-top:627.45pt;width:425.45pt;height:.05pt;z-index:251674624;visibility:visible;mso-wrap-style:square;mso-height-percent:0;mso-wrap-distance-left:9pt;mso-wrap-distance-top:0;mso-wrap-distance-right:9pt;mso-wrap-distance-bottom:0;mso-position-horizontal:absolute;mso-position-horizontal-relative:text;mso-position-vertical:absolute;mso-position-vertical-relative:text;mso-height-percent:0;mso-height-relative:margin;v-text-anchor:top" o:gfxdata="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" stroked="f">
                 <v:textbox style="mso-fit-shape-to-text:t" inset="0,0,0,0">
@@ -12539,9 +12474,9 @@
           <w:lang w:val="en-US"/>
         </w:rPr>
       </w:pPr>
-      <w:bookmarkStart w:id="77" w:name="_Ref451938736"/>
-      <w:bookmarkStart w:id="78" w:name="_Ref451938740"/>
-      <w:bookmarkStart w:id="79" w:name="_Toc452564021"/>
+      <w:bookmarkStart w:id="65" w:name="_Ref451938736"/>
+      <w:bookmarkStart w:id="66" w:name="_Ref451938740"/>
+      <w:bookmarkStart w:id="67" w:name="_Toc452564021"/>
       <w:r>
         <w:rPr>
           <w:lang w:val="en-US"/>
@@ -12549,9 +12484,9 @@
         <w:lastRenderedPageBreak/>
         <w:t>Read Article</w:t>
       </w:r>
-      <w:bookmarkEnd w:id="77"/>
-      <w:bookmarkEnd w:id="78"/>
-      <w:bookmarkEnd w:id="79"/>
+      <w:bookmarkEnd w:id="65"/>
+      <w:bookmarkEnd w:id="66"/>
+      <w:bookmarkEnd w:id="67"/>
     </w:p>
     <w:p>
       <w:pPr>
@@ -12562,7 +12497,6 @@
       <w:r>
         <w:rPr>
           <w:noProof/>
-          <w:lang w:val="en-US" w:eastAsia="en-US"/>
         </w:rPr>
         <w:drawing>
           <wp:anchor distT="0" distB="0" distL="114300" distR="114300" simplePos="0" relativeHeight="251675648" behindDoc="0" locked="0" layoutInCell="1" allowOverlap="1" wp14:anchorId="72DA4F10" wp14:editId="1D066C9E">
@@ -12629,7 +12563,6 @@
       <w:r>
         <w:rPr>
           <w:noProof/>
-          <w:lang w:val="en-US" w:eastAsia="en-US"/>
         </w:rPr>
         <mc:AlternateContent>
           <mc:Choice Requires="wps">
@@ -12678,8 +12611,8 @@
                                 <w:lang w:val="en-US"/>
                               </w:rPr>
                             </w:pPr>
-                            <w:bookmarkStart w:id="80" w:name="_Ref451941139"/>
-                            <w:bookmarkStart w:id="81" w:name="_Toc452563996"/>
+                            <w:bookmarkStart w:id="68" w:name="_Ref451941139"/>
+                            <w:bookmarkStart w:id="69" w:name="_Toc452563996"/>
                             <w:r>
                               <w:rPr>
                                 <w:lang w:val="en-US"/>
@@ -12717,14 +12650,14 @@
                               </w:rPr>
                               <w:fldChar w:fldCharType="end"/>
                             </w:r>
-                            <w:bookmarkEnd w:id="80"/>
+                            <w:bookmarkEnd w:id="68"/>
                             <w:r>
                               <w:rPr>
                                 <w:lang w:val="en-US"/>
                               </w:rPr>
                               <w:t>: read article sequence diagram</w:t>
                             </w:r>
-                            <w:bookmarkEnd w:id="81"/>
+                            <w:bookmarkEnd w:id="69"/>
                           </w:p>
                         </w:txbxContent>
                       </wps:txbx>
@@ -12743,7 +12676,7 @@
               </wp:anchor>
             </w:drawing>
           </mc:Choice>
-          <mc:Fallback>
+          <mc:Fallback xmlns:cx="http://schemas.microsoft.com/office/drawing/2014/chartex" xmlns:cx1="http://schemas.microsoft.com/office/drawing/2015/9/8/chartex" xmlns:w16se="http://schemas.microsoft.com/office/word/2015/wordml/symex">
             <w:pict>
               <v:shape w14:anchorId="02A16A59" id="Textfeld 10" o:spid="_x0000_s1035" type="#_x0000_t202" style="position:absolute;left:0;text-align:left;margin-left:10.25pt;margin-top:631.65pt;width:398.8pt;height:24.75pt;z-index:251677696;visibility:visible;mso-wrap-style:square;mso-height-percent:0;mso-wrap-distance-left:9pt;mso-wrap-distance-top:0;mso-wrap-distance-right:9pt;mso-wrap-distance-bottom:0;mso-position-horizontal:absolute;mso-position-horizontal-relative:text;mso-position-vertical:absolute;mso-position-vertical-relative:text;mso-height-percent:0;mso-height-relative:margin;v-text-anchor:top" o:gfxdata="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" stroked="f">
                 <v:textbox inset="0,0,0,0">
@@ -12986,14 +12919,14 @@
           <w:lang w:val="en-US"/>
         </w:rPr>
       </w:pPr>
-      <w:bookmarkStart w:id="84" w:name="_Toc452564022"/>
+      <w:bookmarkStart w:id="70" w:name="_Toc452564022"/>
       <w:r>
         <w:rPr>
           <w:lang w:val="en-US"/>
         </w:rPr>
         <w:t>Search Article</w:t>
       </w:r>
-      <w:bookmarkEnd w:id="84"/>
+      <w:bookmarkEnd w:id="70"/>
     </w:p>
     <w:p>
       <w:pPr>
@@ -13152,7 +13085,6 @@
       <w:r>
         <w:rPr>
           <w:noProof/>
-          <w:lang w:val="en-US" w:eastAsia="en-US"/>
         </w:rPr>
         <w:lastRenderedPageBreak/>
         <w:drawing>
@@ -13221,7 +13153,6 @@
       <w:r>
         <w:rPr>
           <w:noProof/>
-          <w:lang w:val="en-US" w:eastAsia="en-US"/>
         </w:rPr>
         <mc:AlternateContent>
           <mc:Choice Requires="wps">
@@ -13270,8 +13201,8 @@
                                 <w:lang w:val="en-US"/>
                               </w:rPr>
                             </w:pPr>
-                            <w:bookmarkStart w:id="85" w:name="_Ref451942891"/>
-                            <w:bookmarkStart w:id="86" w:name="_Toc452563997"/>
+                            <w:bookmarkStart w:id="71" w:name="_Ref451942891"/>
+                            <w:bookmarkStart w:id="72" w:name="_Toc452563997"/>
                             <w:r>
                               <w:rPr>
                                 <w:lang w:val="en-US"/>
@@ -13309,14 +13240,14 @@
                               </w:rPr>
                               <w:fldChar w:fldCharType="end"/>
                             </w:r>
-                            <w:bookmarkEnd w:id="85"/>
+                            <w:bookmarkEnd w:id="71"/>
                             <w:r>
                               <w:rPr>
                                 <w:lang w:val="en-US"/>
                               </w:rPr>
                               <w:t>: search article sequence diagram</w:t>
                             </w:r>
-                            <w:bookmarkEnd w:id="86"/>
+                            <w:bookmarkEnd w:id="72"/>
                           </w:p>
                         </w:txbxContent>
                       </wps:txbx>
@@ -13332,7 +13263,7 @@
               </wp:anchor>
             </w:drawing>
           </mc:Choice>
-          <mc:Fallback>
+          <mc:Fallback xmlns:cx="http://schemas.microsoft.com/office/drawing/2014/chartex" xmlns:cx1="http://schemas.microsoft.com/office/drawing/2015/9/8/chartex" xmlns:w16se="http://schemas.microsoft.com/office/word/2015/wordml/symex">
             <w:pict>
               <v:shape w14:anchorId="62A5846B" id="Textfeld 15" o:spid="_x0000_s1036" type="#_x0000_t202" style="position:absolute;left:0;text-align:left;margin-left:90.85pt;margin-top:606.15pt;width:227.9pt;height:.05pt;z-index:251680768;visibility:visible;mso-wrap-style:square;mso-wrap-distance-left:9pt;mso-wrap-distance-top:0;mso-wrap-distance-right:9pt;mso-wrap-distance-bottom:0;mso-position-horizontal:absolute;mso-position-horizontal-relative:text;mso-position-vertical:absolute;mso-position-vertical-relative:text;v-text-anchor:top" o:gfxdata="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" stroked="f">
                 <v:textbox style="mso-fit-shape-to-text:t" inset="0,0,0,0">
@@ -13410,7 +13341,7 @@
           <w:lang w:val="en-US"/>
         </w:rPr>
       </w:pPr>
-      <w:bookmarkStart w:id="89" w:name="_Toc452564023"/>
+      <w:bookmarkStart w:id="73" w:name="_Toc452564023"/>
       <w:r>
         <w:rPr>
           <w:lang w:val="en-US"/>
@@ -13418,7 +13349,7 @@
         <w:lastRenderedPageBreak/>
         <w:t>Deployment View</w:t>
       </w:r>
-      <w:bookmarkEnd w:id="89"/>
+      <w:bookmarkEnd w:id="73"/>
     </w:p>
     <w:p>
       <w:pPr>
@@ -13440,9 +13371,9 @@
           <w:lang w:val="en-US"/>
         </w:rPr>
       </w:pPr>
-      <w:bookmarkStart w:id="90" w:name="_Ref452451945"/>
-      <w:bookmarkStart w:id="91" w:name="_Ref452451950"/>
-      <w:bookmarkStart w:id="92" w:name="_Toc452564024"/>
+      <w:bookmarkStart w:id="74" w:name="_Ref452451945"/>
+      <w:bookmarkStart w:id="75" w:name="_Ref452451950"/>
+      <w:bookmarkStart w:id="76" w:name="_Toc452564024"/>
       <w:r>
         <w:rPr>
           <w:lang w:val="en-US"/>
@@ -13450,9 +13381,9 @@
         <w:lastRenderedPageBreak/>
         <w:t>Concepts</w:t>
       </w:r>
-      <w:bookmarkEnd w:id="90"/>
-      <w:bookmarkEnd w:id="91"/>
-      <w:bookmarkEnd w:id="92"/>
+      <w:bookmarkEnd w:id="74"/>
+      <w:bookmarkEnd w:id="75"/>
+      <w:bookmarkEnd w:id="76"/>
     </w:p>
     <w:p>
       <w:pPr>
@@ -13486,18 +13417,18 @@
           <w:lang w:val="en-US"/>
         </w:rPr>
       </w:pPr>
-      <w:bookmarkStart w:id="93" w:name="_Ref452451958"/>
-      <w:bookmarkStart w:id="94" w:name="_Ref452451961"/>
-      <w:bookmarkStart w:id="95" w:name="_Toc452564025"/>
+      <w:bookmarkStart w:id="77" w:name="_Ref452451958"/>
+      <w:bookmarkStart w:id="78" w:name="_Ref452451961"/>
+      <w:bookmarkStart w:id="79" w:name="_Toc452564025"/>
       <w:r>
         <w:rPr>
           <w:lang w:val="en-US"/>
         </w:rPr>
         <w:t>Persistency</w:t>
       </w:r>
-      <w:bookmarkEnd w:id="93"/>
-      <w:bookmarkEnd w:id="94"/>
-      <w:bookmarkEnd w:id="95"/>
+      <w:bookmarkEnd w:id="77"/>
+      <w:bookmarkEnd w:id="78"/>
+      <w:bookmarkEnd w:id="79"/>
     </w:p>
     <w:p>
       <w:pPr>
@@ -13535,18 +13466,17 @@
       <w:r>
         <w:rPr>
           <w:noProof/>
-          <w:lang w:val="en-US" w:eastAsia="en-US"/>
         </w:rPr>
         <mc:AlternateContent>
           <mc:Choice Requires="wps">
             <w:drawing>
-              <wp:anchor distT="0" distB="0" distL="114300" distR="114300" simplePos="0" relativeHeight="251697152" behindDoc="0" locked="0" layoutInCell="1" allowOverlap="1" wp14:anchorId="02D75A35" wp14:editId="04D24D09">
+              <wp:anchor distT="0" distB="0" distL="114300" distR="114300" simplePos="0" relativeHeight="251697152" behindDoc="0" locked="0" layoutInCell="1" allowOverlap="1" wp14:anchorId="02D75A35" wp14:editId="663B1A7E">
                 <wp:simplePos x="0" y="0"/>
                 <wp:positionH relativeFrom="column">
                   <wp:posOffset>977900</wp:posOffset>
                 </wp:positionH>
                 <wp:positionV relativeFrom="paragraph">
-                  <wp:posOffset>3493770</wp:posOffset>
+                  <wp:posOffset>4461510</wp:posOffset>
                 </wp:positionV>
                 <wp:extent cx="2962275" cy="323850"/>
                 <wp:effectExtent l="0" t="0" r="9525" b="0"/>
@@ -13584,8 +13514,8 @@
                                 <w:lang w:val="en-US"/>
                               </w:rPr>
                             </w:pPr>
-                            <w:bookmarkStart w:id="96" w:name="_Ref452454408"/>
-                            <w:bookmarkStart w:id="97" w:name="_Toc452563998"/>
+                            <w:bookmarkStart w:id="80" w:name="_Ref452454408"/>
+                            <w:bookmarkStart w:id="81" w:name="_Toc452563998"/>
                             <w:r>
                               <w:rPr>
                                 <w:lang w:val="en-US"/>
@@ -13623,7 +13553,7 @@
                               </w:rPr>
                               <w:fldChar w:fldCharType="end"/>
                             </w:r>
-                            <w:bookmarkEnd w:id="96"/>
+                            <w:bookmarkEnd w:id="80"/>
                             <w:r>
                               <w:rPr>
                                 <w:lang w:val="en-US"/>
@@ -13636,7 +13566,7 @@
                               </w:rPr>
                               <w:t>tree</w:t>
                             </w:r>
-                            <w:bookmarkEnd w:id="97"/>
+                            <w:bookmarkEnd w:id="81"/>
                           </w:p>
                         </w:txbxContent>
                       </wps:txbx>
@@ -13657,7 +13587,11 @@
           </mc:Choice>
           <mc:Fallback>
             <w:pict>
-              <v:shape w14:anchorId="02D75A35" id="Textfeld 24" o:spid="_x0000_s1037" type="#_x0000_t202" style="position:absolute;left:0;text-align:left;margin-left:77pt;margin-top:275.1pt;width:233.25pt;height:25.5pt;z-index:251697152;visibility:visible;mso-wrap-style:square;mso-height-percent:0;mso-wrap-distance-left:9pt;mso-wrap-distance-top:0;mso-wrap-distance-right:9pt;mso-wrap-distance-bottom:0;mso-position-horizontal:absolute;mso-position-horizontal-relative:text;mso-position-vertical:absolute;mso-position-vertical-relative:text;mso-height-percent:0;mso-height-relative:margin;v-text-anchor:top" o:gfxdata="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" stroked="f">
+              <v:shapetype w14:anchorId="02D75A35" id="_x0000_t202" coordsize="21600,21600" o:spt="202" path="m,l,21600r21600,l21600,xe">
+                <v:stroke joinstyle="miter"/>
+                <v:path gradientshapeok="t" o:connecttype="rect"/>
+              </v:shapetype>
+              <v:shape id="Textfeld 24" o:spid="_x0000_s1037" type="#_x0000_t202" style="position:absolute;left:0;text-align:left;margin-left:77pt;margin-top:351.3pt;width:233.25pt;height:25.5pt;z-index:251697152;visibility:visible;mso-wrap-style:square;mso-height-percent:0;mso-wrap-distance-left:9pt;mso-wrap-distance-top:0;mso-wrap-distance-right:9pt;mso-wrap-distance-bottom:0;mso-position-horizontal:absolute;mso-position-horizontal-relative:text;mso-position-vertical:absolute;mso-position-vertical-relative:text;mso-height-percent:0;mso-height-relative:margin;v-text-anchor:top" o:gfxdata="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" stroked="f">
                 <v:textbox inset="0,0,0,0">
                   <w:txbxContent>
                     <w:p>
@@ -13669,8 +13603,8 @@
                           <w:lang w:val="en-US"/>
                         </w:rPr>
                       </w:pPr>
-                      <w:bookmarkStart w:id="98" w:name="_Ref452454408"/>
-                      <w:bookmarkStart w:id="99" w:name="_Toc452563998"/>
+                      <w:bookmarkStart w:id="82" w:name="_Ref452454408"/>
+                      <w:bookmarkStart w:id="83" w:name="_Toc452563998"/>
                       <w:r>
                         <w:rPr>
                           <w:lang w:val="en-US"/>
@@ -13708,7 +13642,7 @@
                         </w:rPr>
                         <w:fldChar w:fldCharType="end"/>
                       </w:r>
-                      <w:bookmarkEnd w:id="98"/>
+                      <w:bookmarkEnd w:id="82"/>
                       <w:r>
                         <w:rPr>
                           <w:lang w:val="en-US"/>
@@ -13721,7 +13655,7 @@
                         </w:rPr>
                         <w:t>tree</w:t>
                       </w:r>
-                      <w:bookmarkEnd w:id="99"/>
+                      <w:bookmarkEnd w:id="83"/>
                     </w:p>
                   </w:txbxContent>
                 </v:textbox>
@@ -13734,18 +13668,17 @@
       <w:r>
         <w:rPr>
           <w:noProof/>
-          <w:lang w:val="en-US" w:eastAsia="en-US"/>
         </w:rPr>
         <mc:AlternateContent>
           <mc:Choice Requires="wps">
             <w:drawing>
-              <wp:anchor distT="45720" distB="45720" distL="114300" distR="114300" simplePos="0" relativeHeight="251695104" behindDoc="0" locked="0" layoutInCell="1" allowOverlap="1" wp14:anchorId="10012DFE" wp14:editId="7305EC48">
+              <wp:anchor distT="45720" distB="45720" distL="114300" distR="114300" simplePos="0" relativeHeight="251695104" behindDoc="0" locked="0" layoutInCell="1" allowOverlap="1" wp14:anchorId="10012DFE" wp14:editId="3B394AD2">
                 <wp:simplePos x="0" y="0"/>
                 <wp:positionH relativeFrom="column">
                   <wp:posOffset>977900</wp:posOffset>
                 </wp:positionH>
                 <wp:positionV relativeFrom="paragraph">
-                  <wp:posOffset>1496060</wp:posOffset>
+                  <wp:posOffset>1905635</wp:posOffset>
                 </wp:positionV>
                 <wp:extent cx="2962275" cy="1404620"/>
                 <wp:effectExtent l="0" t="0" r="9525" b="5080"/>
@@ -13967,7 +13900,31 @@
                                 <w:szCs w:val="22"/>
                                 <w:lang w:val="en-US"/>
                               </w:rPr>
-                              <w:t>└──old articles</w:t>
+                              <w:t>├</w:t>
+                            </w:r>
+                            <w:r>
+                              <w:rPr>
+                                <w:sz w:val="22"/>
+                                <w:szCs w:val="22"/>
+                                <w:lang w:val="en-US"/>
+                              </w:rPr>
+                              <w:t>──</w:t>
+                            </w:r>
+                            <w:r>
+                              <w:rPr>
+                                <w:sz w:val="22"/>
+                                <w:szCs w:val="22"/>
+                                <w:lang w:val="en-US"/>
+                              </w:rPr>
+                              <w:t>articles</w:t>
+                            </w:r>
+                            <w:r>
+                              <w:rPr>
+                                <w:sz w:val="22"/>
+                                <w:szCs w:val="22"/>
+                                <w:lang w:val="en-US"/>
+                              </w:rPr>
+                              <w:t>_old</w:t>
                             </w:r>
                           </w:p>
                           <w:p>
@@ -13986,7 +13943,15 @@
                                 <w:szCs w:val="22"/>
                                 <w:lang w:val="en-US"/>
                               </w:rPr>
-                              <w:t xml:space="preserve">   ├──1</w:t>
+                              <w:t>│</w:t>
+                            </w:r>
+                            <w:r>
+                              <w:rPr>
+                                <w:sz w:val="22"/>
+                                <w:szCs w:val="22"/>
+                                <w:lang w:val="en-US"/>
+                              </w:rPr>
+                              <w:t xml:space="preserve">  ├──1</w:t>
                             </w:r>
                           </w:p>
                           <w:p>
@@ -14005,7 +13970,15 @@
                                 <w:szCs w:val="22"/>
                                 <w:lang w:val="en-US"/>
                               </w:rPr>
-                              <w:t xml:space="preserve">   │  └──article.html</w:t>
+                              <w:t>│</w:t>
+                            </w:r>
+                            <w:r>
+                              <w:rPr>
+                                <w:sz w:val="22"/>
+                                <w:szCs w:val="22"/>
+                                <w:lang w:val="en-US"/>
+                              </w:rPr>
+                              <w:t xml:space="preserve">  │  └──article.html</w:t>
                             </w:r>
                           </w:p>
                           <w:p>
@@ -14024,7 +13997,139 @@
                                 <w:szCs w:val="22"/>
                                 <w:lang w:val="en-US"/>
                               </w:rPr>
-                              <w:t xml:space="preserve">   └──...</w:t>
+                              <w:t>│</w:t>
+                            </w:r>
+                            <w:r>
+                              <w:rPr>
+                                <w:sz w:val="22"/>
+                                <w:szCs w:val="22"/>
+                                <w:lang w:val="en-US"/>
+                              </w:rPr>
+                              <w:t xml:space="preserve">  └──...</w:t>
+                            </w:r>
+                          </w:p>
+                          <w:p>
+                            <w:pPr>
+                              <w:pStyle w:val="Computerprogramm"/>
+                              <w:spacing w:line="220" w:lineRule="exact"/>
+                              <w:rPr>
+                                <w:sz w:val="22"/>
+                                <w:szCs w:val="22"/>
+                                <w:lang w:val="en-US"/>
+                              </w:rPr>
+                            </w:pPr>
+                            <w:r>
+                              <w:rPr>
+                                <w:sz w:val="22"/>
+                                <w:szCs w:val="22"/>
+                                <w:lang w:val="en-US"/>
+                              </w:rPr>
+                              <w:t>└──articles</w:t>
+                            </w:r>
+                            <w:r>
+                              <w:rPr>
+                                <w:sz w:val="22"/>
+                                <w:szCs w:val="22"/>
+                                <w:lang w:val="en-US"/>
+                              </w:rPr>
+                              <w:t>_temp</w:t>
+                            </w:r>
+                          </w:p>
+                          <w:p>
+                            <w:pPr>
+                              <w:pStyle w:val="Computerprogramm"/>
+                              <w:spacing w:line="220" w:lineRule="exact"/>
+                              <w:rPr>
+                                <w:sz w:val="22"/>
+                                <w:szCs w:val="22"/>
+                                <w:lang w:val="en-US"/>
+                              </w:rPr>
+                            </w:pPr>
+                            <w:r>
+                              <w:rPr>
+                                <w:sz w:val="22"/>
+                                <w:szCs w:val="22"/>
+                                <w:lang w:val="en-US"/>
+                              </w:rPr>
+                              <w:t xml:space="preserve">   ├──7</w:t>
+                            </w:r>
+                          </w:p>
+                          <w:p>
+                            <w:pPr>
+                              <w:pStyle w:val="Computerprogramm"/>
+                              <w:spacing w:line="220" w:lineRule="exact"/>
+                              <w:rPr>
+                                <w:sz w:val="22"/>
+                                <w:szCs w:val="22"/>
+                                <w:lang w:val="en-US"/>
+                              </w:rPr>
+                            </w:pPr>
+                            <w:r>
+                              <w:rPr>
+                                <w:sz w:val="22"/>
+                                <w:szCs w:val="22"/>
+                                <w:lang w:val="en-US"/>
+                              </w:rPr>
+                              <w:t xml:space="preserve"> </w:t>
+                            </w:r>
+                            <w:r>
+                              <w:rPr>
+                                <w:sz w:val="22"/>
+                                <w:szCs w:val="22"/>
+                                <w:lang w:val="en-US"/>
+                              </w:rPr>
+                              <w:t xml:space="preserve">  │  └──</w:t>
+                            </w:r>
+                            <w:r>
+                              <w:rPr>
+                                <w:sz w:val="22"/>
+                                <w:szCs w:val="22"/>
+                                <w:lang w:val="en-US"/>
+                              </w:rPr>
+                              <w:t>Information</w:t>
+                            </w:r>
+                            <w:r>
+                              <w:rPr>
+                                <w:sz w:val="22"/>
+                                <w:szCs w:val="22"/>
+                                <w:lang w:val="en-US"/>
+                              </w:rPr>
+                              <w:t>.</w:t>
+                            </w:r>
+                            <w:r>
+                              <w:rPr>
+                                <w:sz w:val="22"/>
+                                <w:szCs w:val="22"/>
+                                <w:lang w:val="en-US"/>
+                              </w:rPr>
+                              <w:t>docx</w:t>
+                            </w:r>
+                          </w:p>
+                          <w:p>
+                            <w:pPr>
+                              <w:pStyle w:val="Computerprogramm"/>
+                              <w:spacing w:line="220" w:lineRule="exact"/>
+                              <w:rPr>
+                                <w:sz w:val="22"/>
+                                <w:szCs w:val="22"/>
+                                <w:lang w:val="en-US"/>
+                              </w:rPr>
+                            </w:pPr>
+                            <w:r>
+                              <w:rPr>
+                                <w:sz w:val="22"/>
+                                <w:szCs w:val="22"/>
+                                <w:lang w:val="en-US"/>
+                              </w:rPr>
+                              <w:t xml:space="preserve"> </w:t>
+                            </w:r>
+                            <w:r>
+                              <w:rPr>
+                                <w:sz w:val="22"/>
+                                <w:szCs w:val="22"/>
+                                <w:lang w:val="en-US"/>
+                              </w:rPr>
+                              <w:t xml:space="preserve">  └──...</w:t>
                             </w:r>
                           </w:p>
                         </w:txbxContent>
@@ -14046,7 +14151,7 @@
           </mc:Choice>
           <mc:Fallback>
             <w:pict>
-              <v:shape w14:anchorId="10012DFE" id="Textfeld 2" o:spid="_x0000_s1038" type="#_x0000_t202" style="position:absolute;left:0;text-align:left;margin-left:77pt;margin-top:117.8pt;width:233.25pt;height:110.6pt;z-index:251695104;visibility:visible;mso-wrap-style:square;mso-width-percent:0;mso-height-percent:200;mso-wrap-distance-left:9pt;mso-wrap-distance-top:3.6pt;mso-wrap-distance-right:9pt;mso-wrap-distance-bottom:3.6pt;mso-position-horizontal:absolute;mso-position-horizontal-relative:text;mso-position-vertical:absolute;mso-position-vertical-relative:text;mso-width-percent:0;mso-height-percent:200;mso-width-relative:margin;mso-height-relative:margin;v-text-anchor:top" o:gfxdata="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" stroked="f">
+              <v:shape w14:anchorId="10012DFE" id="Textfeld 2" o:spid="_x0000_s1038" type="#_x0000_t202" style="position:absolute;left:0;text-align:left;margin-left:77pt;margin-top:150.05pt;width:233.25pt;height:110.6pt;z-index:251695104;visibility:visible;mso-wrap-style:square;mso-width-percent:0;mso-height-percent:200;mso-wrap-distance-left:9pt;mso-wrap-distance-top:3.6pt;mso-wrap-distance-right:9pt;mso-wrap-distance-bottom:3.6pt;mso-position-horizontal:absolute;mso-position-horizontal-relative:text;mso-position-vertical:absolute;mso-position-vertical-relative:text;mso-width-percent:0;mso-height-percent:200;mso-width-relative:margin;mso-height-relative:margin;v-text-anchor:top" o:gfxdata="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" stroked="f">
                 <v:textbox style="mso-fit-shape-to-text:t">
                   <w:txbxContent>
                     <w:p>
@@ -14236,7 +14341,31 @@
                           <w:szCs w:val="22"/>
                           <w:lang w:val="en-US"/>
                         </w:rPr>
-                        <w:t>└──old articles</w:t>
+                        <w:t>├</w:t>
+                      </w:r>
+                      <w:r>
+                        <w:rPr>
+                          <w:sz w:val="22"/>
+                          <w:szCs w:val="22"/>
+                          <w:lang w:val="en-US"/>
+                        </w:rPr>
+                        <w:t>──</w:t>
+                      </w:r>
+                      <w:r>
+                        <w:rPr>
+                          <w:sz w:val="22"/>
+                          <w:szCs w:val="22"/>
+                          <w:lang w:val="en-US"/>
+                        </w:rPr>
+                        <w:t>articles</w:t>
+                      </w:r>
+                      <w:r>
+                        <w:rPr>
+                          <w:sz w:val="22"/>
+                          <w:szCs w:val="22"/>
+                          <w:lang w:val="en-US"/>
+                        </w:rPr>
+                        <w:t>_old</w:t>
                       </w:r>
                     </w:p>
                     <w:p>
@@ -14255,7 +14384,15 @@
                           <w:szCs w:val="22"/>
                           <w:lang w:val="en-US"/>
                         </w:rPr>
-                        <w:t xml:space="preserve">   ├──1</w:t>
+                        <w:t>│</w:t>
+                      </w:r>
+                      <w:r>
+                        <w:rPr>
+                          <w:sz w:val="22"/>
+                          <w:szCs w:val="22"/>
+                          <w:lang w:val="en-US"/>
+                        </w:rPr>
+                        <w:t xml:space="preserve">  ├──1</w:t>
                       </w:r>
                     </w:p>
                     <w:p>
@@ -14274,7 +14411,15 @@
                           <w:szCs w:val="22"/>
                           <w:lang w:val="en-US"/>
                         </w:rPr>
-                        <w:t xml:space="preserve">   │  └──article.html</w:t>
+                        <w:t>│</w:t>
+                      </w:r>
+                      <w:r>
+                        <w:rPr>
+                          <w:sz w:val="22"/>
+                          <w:szCs w:val="22"/>
+                          <w:lang w:val="en-US"/>
+                        </w:rPr>
+                        <w:t xml:space="preserve">  │  └──article.html</w:t>
                       </w:r>
                     </w:p>
                     <w:p>
@@ -14293,7 +14438,139 @@
                           <w:szCs w:val="22"/>
                           <w:lang w:val="en-US"/>
                         </w:rPr>
-                        <w:t xml:space="preserve">   └──...</w:t>
+                        <w:t>│</w:t>
+                      </w:r>
+                      <w:r>
+                        <w:rPr>
+                          <w:sz w:val="22"/>
+                          <w:szCs w:val="22"/>
+                          <w:lang w:val="en-US"/>
+                        </w:rPr>
+                        <w:t xml:space="preserve">  └──...</w:t>
+                      </w:r>
+                    </w:p>
+                    <w:p>
+                      <w:pPr>
+                        <w:pStyle w:val="Computerprogramm"/>
+                        <w:spacing w:line="220" w:lineRule="exact"/>
+                        <w:rPr>
+                          <w:sz w:val="22"/>
+                          <w:szCs w:val="22"/>
+                          <w:lang w:val="en-US"/>
+                        </w:rPr>
+                      </w:pPr>
+                      <w:r>
+                        <w:rPr>
+                          <w:sz w:val="22"/>
+                          <w:szCs w:val="22"/>
+                          <w:lang w:val="en-US"/>
+                        </w:rPr>
+                        <w:t>└──articles</w:t>
+                      </w:r>
+                      <w:r>
+                        <w:rPr>
+                          <w:sz w:val="22"/>
+                          <w:szCs w:val="22"/>
+                          <w:lang w:val="en-US"/>
+                        </w:rPr>
+                        <w:t>_temp</w:t>
+                      </w:r>
+                    </w:p>
+                    <w:p>
+                      <w:pPr>
+                        <w:pStyle w:val="Computerprogramm"/>
+                        <w:spacing w:line="220" w:lineRule="exact"/>
+                        <w:rPr>
+                          <w:sz w:val="22"/>
+                          <w:szCs w:val="22"/>
+                          <w:lang w:val="en-US"/>
+                        </w:rPr>
+                      </w:pPr>
+                      <w:r>
+                        <w:rPr>
+                          <w:sz w:val="22"/>
+                          <w:szCs w:val="22"/>
+                          <w:lang w:val="en-US"/>
+                        </w:rPr>
+                        <w:t xml:space="preserve">   ├──7</w:t>
+                      </w:r>
+                    </w:p>
+                    <w:p>
+                      <w:pPr>
+                        <w:pStyle w:val="Computerprogramm"/>
+                        <w:spacing w:line="220" w:lineRule="exact"/>
+                        <w:rPr>
+                          <w:sz w:val="22"/>
+                          <w:szCs w:val="22"/>
+                          <w:lang w:val="en-US"/>
+                        </w:rPr>
+                      </w:pPr>
+                      <w:r>
+                        <w:rPr>
+                          <w:sz w:val="22"/>
+                          <w:szCs w:val="22"/>
+                          <w:lang w:val="en-US"/>
+                        </w:rPr>
+                        <w:t xml:space="preserve"> </w:t>
+                      </w:r>
+                      <w:r>
+                        <w:rPr>
+                          <w:sz w:val="22"/>
+                          <w:szCs w:val="22"/>
+                          <w:lang w:val="en-US"/>
+                        </w:rPr>
+                        <w:t xml:space="preserve">  │  └──</w:t>
+                      </w:r>
+                      <w:r>
+                        <w:rPr>
+                          <w:sz w:val="22"/>
+                          <w:szCs w:val="22"/>
+                          <w:lang w:val="en-US"/>
+                        </w:rPr>
+                        <w:t>Information</w:t>
+                      </w:r>
+                      <w:r>
+                        <w:rPr>
+                          <w:sz w:val="22"/>
+                          <w:szCs w:val="22"/>
+                          <w:lang w:val="en-US"/>
+                        </w:rPr>
+                        <w:t>.</w:t>
+                      </w:r>
+                      <w:r>
+                        <w:rPr>
+                          <w:sz w:val="22"/>
+                          <w:szCs w:val="22"/>
+                          <w:lang w:val="en-US"/>
+                        </w:rPr>
+                        <w:t>docx</w:t>
+                      </w:r>
+                    </w:p>
+                    <w:p>
+                      <w:pPr>
+                        <w:pStyle w:val="Computerprogramm"/>
+                        <w:spacing w:line="220" w:lineRule="exact"/>
+                        <w:rPr>
+                          <w:sz w:val="22"/>
+                          <w:szCs w:val="22"/>
+                          <w:lang w:val="en-US"/>
+                        </w:rPr>
+                      </w:pPr>
+                      <w:r>
+                        <w:rPr>
+                          <w:sz w:val="22"/>
+                          <w:szCs w:val="22"/>
+                          <w:lang w:val="en-US"/>
+                        </w:rPr>
+                        <w:t xml:space="preserve"> </w:t>
+                      </w:r>
+                      <w:r>
+                        <w:rPr>
+                          <w:sz w:val="22"/>
+                          <w:szCs w:val="22"/>
+                          <w:lang w:val="en-US"/>
+                        </w:rPr>
+                        <w:t xml:space="preserve">  └──...</w:t>
                       </w:r>
                     </w:p>
                   </w:txbxContent>
@@ -14308,19 +14585,45 @@
         <w:rPr>
           <w:lang w:val="en-US"/>
         </w:rPr>
-        <w:t>All articles are stored in one folder called “articles”. Each article has his own subfolder with its id as name. This subfolder holds the article and its attached documents. On the top level, next to the “articles” folder, there is a folder for the previous version of an article, called “old articles”. Each article with an old version has his own subfolder with its id as name similar to the “articles” folder. As only the articles content should be versioned it doesn’t hold any documents.</w:t>
-      </w:r>
-      <w:r>
-        <w:rPr>
-          <w:lang w:val="en-US"/>
-        </w:rPr>
-        <w:t xml:space="preserve"> TODO temp folder!</w:t>
-      </w:r>
-      <w:r>
-        <w:rPr>
-          <w:lang w:val="en-US"/>
-        </w:rPr>
-        <w:t xml:space="preserve"> </w:t>
+        <w:t>All articles are stored in one folder called “articles”. Each article has his own subfolder with its id as name. This subfolder holds the article and its attached documents. On the top level, next to the “articles” folder, there is a folder for the previous ver</w:t>
+      </w:r>
+      <w:r>
+        <w:rPr>
+          <w:lang w:val="en-US"/>
+        </w:rPr>
+        <w:t>sion of an article, called “</w:t>
+      </w:r>
+      <w:r>
+        <w:rPr>
+          <w:lang w:val="en-US"/>
+        </w:rPr>
+        <w:t>articles</w:t>
+      </w:r>
+      <w:r>
+        <w:rPr>
+          <w:lang w:val="en-US"/>
+        </w:rPr>
+        <w:t>_old</w:t>
+      </w:r>
+      <w:r>
+        <w:rPr>
+          <w:lang w:val="en-US"/>
+        </w:rPr>
+        <w:t xml:space="preserve">”. Each article with an old version has his own subfolder with its id as name similar to the “articles” folder. As only the </w:t>
+      </w:r>
+      <w:bookmarkStart w:id="84" w:name="_GoBack"/>
+      <w:bookmarkEnd w:id="84"/>
+      <w:r>
+        <w:rPr>
+          <w:lang w:val="en-US"/>
+        </w:rPr>
+        <w:t>articles content should be versioned it doesn’t hold any documents</w:t>
+      </w:r>
+      <w:r>
+        <w:rPr>
+          <w:lang w:val="en-US"/>
+        </w:rPr>
+        <w:t xml:space="preserve">. When an article is created and files are attached during that process, they get saved into a top level folder called “articles_temp”. Each temporary article has its subfolder with a unique id there. </w:t>
       </w:r>
       <w:r>
         <w:rPr>
@@ -14479,6 +14782,7 @@
         <w:rPr>
           <w:lang w:val="en-US"/>
         </w:rPr>
+        <w:lastRenderedPageBreak/>
         <w:tab/>
       </w:r>
       <w:r>
@@ -14572,7 +14876,6 @@
         <w:rPr>
           <w:lang w:val="en-US"/>
         </w:rPr>
-        <w:lastRenderedPageBreak/>
         <w:tab/>
       </w:r>
       <w:r>
@@ -14789,14 +15092,14 @@
           <w:lang w:val="en-US"/>
         </w:rPr>
       </w:pPr>
-      <w:bookmarkStart w:id="100" w:name="_Toc452564026"/>
+      <w:bookmarkStart w:id="85" w:name="_Toc452564026"/>
       <w:r>
         <w:rPr>
           <w:lang w:val="en-US"/>
         </w:rPr>
         <w:t>Testability</w:t>
       </w:r>
-      <w:bookmarkEnd w:id="100"/>
+      <w:bookmarkEnd w:id="85"/>
     </w:p>
     <w:p>
       <w:pPr>
@@ -14818,7 +15121,7 @@
           <w:lang w:val="en-US"/>
         </w:rPr>
       </w:pPr>
-      <w:bookmarkStart w:id="101" w:name="_Toc452564027"/>
+      <w:bookmarkStart w:id="86" w:name="_Toc452564027"/>
       <w:r>
         <w:rPr>
           <w:lang w:val="en-US"/>
@@ -14826,7 +15129,7 @@
         <w:lastRenderedPageBreak/>
         <w:t>Design Decisions</w:t>
       </w:r>
-      <w:bookmarkEnd w:id="101"/>
+      <w:bookmarkEnd w:id="86"/>
     </w:p>
     <w:p>
       <w:pPr>
@@ -14848,16 +15151,16 @@
           <w:lang w:val="en-US"/>
         </w:rPr>
       </w:pPr>
-      <w:bookmarkStart w:id="102" w:name="_Ref451862997"/>
-      <w:bookmarkStart w:id="103" w:name="_Toc452564028"/>
+      <w:bookmarkStart w:id="87" w:name="_Ref451862997"/>
+      <w:bookmarkStart w:id="88" w:name="_Toc452564028"/>
       <w:r>
         <w:rPr>
           <w:lang w:val="en-US"/>
         </w:rPr>
         <w:t>Search Engine</w:t>
       </w:r>
-      <w:bookmarkEnd w:id="102"/>
-      <w:bookmarkEnd w:id="103"/>
+      <w:bookmarkEnd w:id="87"/>
+      <w:bookmarkEnd w:id="88"/>
     </w:p>
     <w:p>
       <w:pPr>
@@ -16775,8 +17078,8 @@
           <w:lang w:val="en-US"/>
         </w:rPr>
       </w:pPr>
-      <w:bookmarkStart w:id="104" w:name="_Ref451951584"/>
-      <w:bookmarkStart w:id="105" w:name="_Toc452563986"/>
+      <w:bookmarkStart w:id="89" w:name="_Ref451951584"/>
+      <w:bookmarkStart w:id="90" w:name="_Toc452563986"/>
       <w:r>
         <w:rPr>
           <w:lang w:val="en-US"/>
@@ -16814,22 +17117,22 @@
         </w:rPr>
         <w:fldChar w:fldCharType="end"/>
       </w:r>
-      <w:bookmarkEnd w:id="104"/>
+      <w:bookmarkEnd w:id="89"/>
       <w:r>
         <w:rPr>
           <w:lang w:val="en-US"/>
         </w:rPr>
         <w:t xml:space="preserve">: </w:t>
       </w:r>
-      <w:bookmarkStart w:id="106" w:name="_Ref451951576"/>
+      <w:bookmarkStart w:id="91" w:name="_Ref451951576"/>
       <w:r>
         <w:rPr>
           <w:lang w:val="en-US"/>
         </w:rPr>
         <w:t>search engine comparison</w:t>
       </w:r>
-      <w:bookmarkEnd w:id="105"/>
-      <w:bookmarkEnd w:id="106"/>
+      <w:bookmarkEnd w:id="90"/>
+      <w:bookmarkEnd w:id="91"/>
     </w:p>
     <w:p>
       <w:pPr>
@@ -17352,8 +17655,8 @@
           <w:lang w:val="en-US"/>
         </w:rPr>
       </w:pPr>
-      <w:bookmarkStart w:id="107" w:name="_Ref451954368"/>
-      <w:bookmarkStart w:id="108" w:name="_Toc452563987"/>
+      <w:bookmarkStart w:id="92" w:name="_Ref451954368"/>
+      <w:bookmarkStart w:id="93" w:name="_Toc452563987"/>
       <w:r>
         <w:rPr>
           <w:lang w:val="en-US"/>
@@ -17391,14 +17694,14 @@
         </w:rPr>
         <w:fldChar w:fldCharType="end"/>
       </w:r>
-      <w:bookmarkEnd w:id="107"/>
+      <w:bookmarkEnd w:id="92"/>
       <w:r>
         <w:rPr>
           <w:lang w:val="en-US"/>
         </w:rPr>
         <w:t>: search engine benchmark</w:t>
       </w:r>
-      <w:bookmarkEnd w:id="108"/>
+      <w:bookmarkEnd w:id="93"/>
     </w:p>
     <w:p>
       <w:pPr>
@@ -17440,16 +17743,16 @@
           <w:lang w:val="en-US"/>
         </w:rPr>
       </w:pPr>
-      <w:bookmarkStart w:id="109" w:name="_Ref451863220"/>
-      <w:bookmarkStart w:id="110" w:name="_Toc452564029"/>
+      <w:bookmarkStart w:id="94" w:name="_Ref451863220"/>
+      <w:bookmarkStart w:id="95" w:name="_Toc452564029"/>
       <w:r>
         <w:rPr>
           <w:lang w:val="en-US"/>
         </w:rPr>
         <w:t>Persistence</w:t>
       </w:r>
-      <w:bookmarkEnd w:id="109"/>
-      <w:bookmarkEnd w:id="110"/>
+      <w:bookmarkEnd w:id="94"/>
+      <w:bookmarkEnd w:id="95"/>
     </w:p>
     <w:p>
       <w:pPr>
@@ -19073,8 +19376,8 @@
           <w:lang w:val="en-US"/>
         </w:rPr>
       </w:pPr>
-      <w:bookmarkStart w:id="111" w:name="_Ref452055033"/>
-      <w:bookmarkStart w:id="112" w:name="_Toc452563988"/>
+      <w:bookmarkStart w:id="96" w:name="_Ref452055033"/>
+      <w:bookmarkStart w:id="97" w:name="_Toc452563988"/>
       <w:r>
         <w:rPr>
           <w:lang w:val="en-US"/>
@@ -19112,14 +19415,14 @@
         </w:rPr>
         <w:fldChar w:fldCharType="end"/>
       </w:r>
-      <w:bookmarkEnd w:id="111"/>
+      <w:bookmarkEnd w:id="96"/>
       <w:r>
         <w:rPr>
           <w:lang w:val="en-US"/>
         </w:rPr>
         <w:t>: persistence comparison</w:t>
       </w:r>
-      <w:bookmarkEnd w:id="112"/>
+      <w:bookmarkEnd w:id="97"/>
     </w:p>
     <w:p>
       <w:pPr>
@@ -19155,18 +19458,18 @@
           <w:lang w:val="en-US"/>
         </w:rPr>
       </w:pPr>
-      <w:bookmarkStart w:id="113" w:name="_Ref452116932"/>
-      <w:bookmarkStart w:id="114" w:name="_Ref452116941"/>
-      <w:bookmarkStart w:id="115" w:name="_Toc452564030"/>
+      <w:bookmarkStart w:id="98" w:name="_Ref452116932"/>
+      <w:bookmarkStart w:id="99" w:name="_Ref452116941"/>
+      <w:bookmarkStart w:id="100" w:name="_Toc452564030"/>
       <w:r>
         <w:rPr>
           <w:lang w:val="en-US"/>
         </w:rPr>
         <w:t>Backend Technology</w:t>
       </w:r>
-      <w:bookmarkEnd w:id="113"/>
-      <w:bookmarkEnd w:id="114"/>
-      <w:bookmarkEnd w:id="115"/>
+      <w:bookmarkEnd w:id="98"/>
+      <w:bookmarkEnd w:id="99"/>
+      <w:bookmarkEnd w:id="100"/>
     </w:p>
     <w:p>
       <w:pPr>
@@ -19912,14 +20215,14 @@
           <w:lang w:val="en-US"/>
         </w:rPr>
       </w:pPr>
-      <w:bookmarkStart w:id="116" w:name="_Toc452564031"/>
+      <w:bookmarkStart w:id="101" w:name="_Toc452564031"/>
       <w:r>
         <w:rPr>
           <w:lang w:val="en-US"/>
         </w:rPr>
         <w:t>Frontend Technology</w:t>
       </w:r>
-      <w:bookmarkEnd w:id="116"/>
+      <w:bookmarkEnd w:id="101"/>
     </w:p>
     <w:p>
       <w:pPr>
@@ -20405,40 +20708,26 @@
           <w:lang w:val="en-US"/>
         </w:rPr>
       </w:pPr>
-      <w:bookmarkStart w:id="117" w:name="_Toc452564032"/>
+      <w:bookmarkStart w:id="102" w:name="_Toc452564032"/>
       <w:r>
         <w:rPr>
           <w:lang w:val="en-US"/>
         </w:rPr>
         <w:t>Deployment</w:t>
       </w:r>
-      <w:bookmarkEnd w:id="117"/>
-    </w:p>
-    <w:p>
-      <w:pPr>
-        <w:rPr>
-          <w:lang w:val="en-US"/>
-        </w:rPr>
-      </w:pPr>
-      <w:r>
-        <w:rPr>
-          <w:lang w:val="en-US"/>
-        </w:rPr>
-        <w:t xml:space="preserve">TODO </w:t>
-      </w:r>
-      <w:proofErr w:type="spellStart"/>
-      <w:r>
-        <w:rPr>
-          <w:lang w:val="en-US"/>
-        </w:rPr>
-        <w:t>docker</w:t>
-      </w:r>
-      <w:proofErr w:type="spellEnd"/>
-      <w:r>
-        <w:rPr>
-          <w:lang w:val="en-US"/>
-        </w:rPr>
-        <w:t>?</w:t>
+      <w:bookmarkEnd w:id="102"/>
+    </w:p>
+    <w:p>
+      <w:pPr>
+        <w:rPr>
+          <w:lang w:val="en-US"/>
+        </w:rPr>
+      </w:pPr>
+      <w:r>
+        <w:rPr>
+          <w:lang w:val="en-US"/>
+        </w:rPr>
+        <w:t>TODO docker?</w:t>
       </w:r>
     </w:p>
     <w:p>
@@ -20448,18 +20737,18 @@
           <w:lang w:val="en-US"/>
         </w:rPr>
       </w:pPr>
-      <w:bookmarkStart w:id="118" w:name="_Ref452560615"/>
-      <w:bookmarkStart w:id="119" w:name="_Ref452560624"/>
-      <w:bookmarkStart w:id="120" w:name="_Toc452564033"/>
+      <w:bookmarkStart w:id="103" w:name="_Ref452560615"/>
+      <w:bookmarkStart w:id="104" w:name="_Ref452560624"/>
+      <w:bookmarkStart w:id="105" w:name="_Toc452564033"/>
       <w:r>
         <w:rPr>
           <w:lang w:val="en-US"/>
         </w:rPr>
         <w:t>File Upload</w:t>
       </w:r>
-      <w:bookmarkEnd w:id="118"/>
-      <w:bookmarkEnd w:id="119"/>
-      <w:bookmarkEnd w:id="120"/>
+      <w:bookmarkEnd w:id="103"/>
+      <w:bookmarkEnd w:id="104"/>
+      <w:bookmarkEnd w:id="105"/>
     </w:p>
     <w:p>
       <w:pPr>
@@ -20481,14 +20770,14 @@
           <w:lang w:val="en-US"/>
         </w:rPr>
       </w:pPr>
-      <w:bookmarkStart w:id="121" w:name="_Toc452564034"/>
+      <w:bookmarkStart w:id="106" w:name="_Toc452564034"/>
       <w:r>
         <w:rPr>
           <w:lang w:val="en-US"/>
         </w:rPr>
         <w:t>Folder Structure</w:t>
       </w:r>
-      <w:bookmarkEnd w:id="121"/>
+      <w:bookmarkEnd w:id="106"/>
     </w:p>
     <w:p>
       <w:pPr>
@@ -21235,7 +21524,6 @@
       <w:r>
         <w:rPr>
           <w:noProof/>
-          <w:lang w:val="en-US" w:eastAsia="en-US"/>
         </w:rPr>
         <w:lastRenderedPageBreak/>
         <mc:AlternateContent>
@@ -21285,8 +21573,8 @@
                                 <w:lang w:val="en-US"/>
                               </w:rPr>
                             </w:pPr>
-                            <w:bookmarkStart w:id="122" w:name="_Ref452561851"/>
-                            <w:bookmarkStart w:id="123" w:name="_Toc452563999"/>
+                            <w:bookmarkStart w:id="107" w:name="_Ref452561851"/>
+                            <w:bookmarkStart w:id="108" w:name="_Toc452563999"/>
                             <w:r>
                               <w:rPr>
                                 <w:lang w:val="en-US"/>
@@ -21324,14 +21612,14 @@
                               </w:rPr>
                               <w:fldChar w:fldCharType="end"/>
                             </w:r>
-                            <w:bookmarkEnd w:id="122"/>
+                            <w:bookmarkEnd w:id="107"/>
                             <w:r>
                               <w:rPr>
                                 <w:lang w:val="en-US"/>
                               </w:rPr>
                               <w:t>: one folder structure</w:t>
                             </w:r>
-                            <w:bookmarkEnd w:id="123"/>
+                            <w:bookmarkEnd w:id="108"/>
                           </w:p>
                         </w:txbxContent>
                       </wps:txbx>
@@ -21350,7 +21638,7 @@
               </wp:anchor>
             </w:drawing>
           </mc:Choice>
-          <mc:Fallback>
+          <mc:Fallback xmlns:cx="http://schemas.microsoft.com/office/drawing/2014/chartex" xmlns:cx1="http://schemas.microsoft.com/office/drawing/2015/9/8/chartex" xmlns:w16se="http://schemas.microsoft.com/office/word/2015/wordml/symex">
             <w:pict>
               <v:shape w14:anchorId="7E38FD09" id="Textfeld 28" o:spid="_x0000_s1039" type="#_x0000_t202" style="position:absolute;left:0;text-align:left;margin-left:78.5pt;margin-top:79.85pt;width:233.25pt;height:24.75pt;z-index:251704320;visibility:visible;mso-wrap-style:square;mso-height-percent:0;mso-wrap-distance-left:9pt;mso-wrap-distance-top:0;mso-wrap-distance-right:9pt;mso-wrap-distance-bottom:0;mso-position-horizontal:absolute;mso-position-horizontal-relative:text;mso-position-vertical:absolute;mso-position-vertical-relative:text;mso-height-percent:0;mso-height-relative:margin;v-text-anchor:top" o:gfxdata="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" stroked="f">
                 <v:textbox inset="0,0,0,0">
@@ -21423,7 +21711,6 @@
       <w:r>
         <w:rPr>
           <w:noProof/>
-          <w:lang w:val="en-US" w:eastAsia="en-US"/>
         </w:rPr>
         <mc:AlternateContent>
           <mc:Choice Requires="wps">
@@ -21672,7 +21959,7 @@
               </wp:anchor>
             </w:drawing>
           </mc:Choice>
-          <mc:Fallback>
+          <mc:Fallback xmlns:cx="http://schemas.microsoft.com/office/drawing/2014/chartex" xmlns:cx1="http://schemas.microsoft.com/office/drawing/2015/9/8/chartex" xmlns:w16se="http://schemas.microsoft.com/office/word/2015/wordml/symex">
             <w:pict>
               <v:shape w14:anchorId="0370B0CA" id="_x0000_s1040" type="#_x0000_t202" style="position:absolute;left:0;text-align:left;margin-left:78.5pt;margin-top:0;width:233.25pt;height:79.9pt;z-index:251702272;visibility:visible;mso-wrap-style:square;mso-width-percent:0;mso-height-percent:200;mso-wrap-distance-left:9pt;mso-wrap-distance-top:3.6pt;mso-wrap-distance-right:9pt;mso-wrap-distance-bottom:3.6pt;mso-position-horizontal:absolute;mso-position-horizontal-relative:text;mso-position-vertical:absolute;mso-position-vertical-relative:text;mso-width-percent:0;mso-height-percent:200;mso-width-relative:margin;mso-height-relative:margin;v-text-anchor:top" o:gfxdata="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" stroked="f">
                 <v:textbox style="mso-fit-shape-to-text:t">
@@ -21907,7 +22194,6 @@
       <w:r>
         <w:rPr>
           <w:noProof/>
-          <w:lang w:val="en-US" w:eastAsia="en-US"/>
         </w:rPr>
         <mc:AlternateContent>
           <mc:Choice Requires="wps">
@@ -21956,8 +22242,8 @@
                                 <w:lang w:val="en-US"/>
                               </w:rPr>
                             </w:pPr>
-                            <w:bookmarkStart w:id="126" w:name="_Ref452562497"/>
-                            <w:bookmarkStart w:id="127" w:name="_Toc452564000"/>
+                            <w:bookmarkStart w:id="109" w:name="_Ref452562497"/>
+                            <w:bookmarkStart w:id="110" w:name="_Toc452564000"/>
                             <w:r>
                               <w:rPr>
                                 <w:lang w:val="en-US"/>
@@ -21995,14 +22281,14 @@
                               </w:rPr>
                               <w:fldChar w:fldCharType="end"/>
                             </w:r>
-                            <w:bookmarkEnd w:id="126"/>
+                            <w:bookmarkEnd w:id="109"/>
                             <w:r>
                               <w:rPr>
                                 <w:lang w:val="en-US"/>
                               </w:rPr>
                               <w:t>: nested version article folders</w:t>
                             </w:r>
-                            <w:bookmarkEnd w:id="127"/>
+                            <w:bookmarkEnd w:id="110"/>
                           </w:p>
                         </w:txbxContent>
                       </wps:txbx>
@@ -22021,7 +22307,7 @@
               </wp:anchor>
             </w:drawing>
           </mc:Choice>
-          <mc:Fallback>
+          <mc:Fallback xmlns:cx="http://schemas.microsoft.com/office/drawing/2014/chartex" xmlns:cx1="http://schemas.microsoft.com/office/drawing/2015/9/8/chartex" xmlns:w16se="http://schemas.microsoft.com/office/word/2015/wordml/symex">
             <w:pict>
               <v:shape w14:anchorId="521207A7" id="Textfeld 30" o:spid="_x0000_s1041" type="#_x0000_t202" style="position:absolute;left:0;text-align:left;margin-left:77pt;margin-top:231.3pt;width:233.25pt;height:28.5pt;z-index:251708416;visibility:visible;mso-wrap-style:square;mso-height-percent:0;mso-wrap-distance-left:9pt;mso-wrap-distance-top:0;mso-wrap-distance-right:9pt;mso-wrap-distance-bottom:0;mso-position-horizontal:absolute;mso-position-horizontal-relative:text;mso-position-vertical:absolute;mso-position-vertical-relative:text;mso-height-percent:0;mso-height-relative:margin;v-text-anchor:top" o:gfxdata="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" stroked="f">
                 <v:textbox inset="0,0,0,0">
@@ -22094,7 +22380,6 @@
       <w:r>
         <w:rPr>
           <w:noProof/>
-          <w:lang w:val="en-US" w:eastAsia="en-US"/>
         </w:rPr>
         <mc:AlternateContent>
           <mc:Choice Requires="wps">
@@ -22417,7 +22702,7 @@
               </wp:anchor>
             </w:drawing>
           </mc:Choice>
-          <mc:Fallback>
+          <mc:Fallback xmlns:cx="http://schemas.microsoft.com/office/drawing/2014/chartex" xmlns:cx1="http://schemas.microsoft.com/office/drawing/2015/9/8/chartex" xmlns:w16se="http://schemas.microsoft.com/office/word/2015/wordml/symex">
             <w:pict>
               <v:shape w14:anchorId="2521205C" id="_x0000_s1042" type="#_x0000_t202" style="position:absolute;left:0;text-align:left;margin-left:77pt;margin-top:81.25pt;width:233.25pt;height:110.6pt;z-index:251706368;visibility:visible;mso-wrap-style:square;mso-width-percent:0;mso-height-percent:200;mso-wrap-distance-left:9pt;mso-wrap-distance-top:3.6pt;mso-wrap-distance-right:9pt;mso-wrap-distance-bottom:3.6pt;mso-position-horizontal:absolute;mso-position-horizontal-relative:text;mso-position-vertical:absolute;mso-position-vertical-relative:text;mso-width-percent:0;mso-height-percent:200;mso-width-relative:margin;mso-height-relative:margin;v-text-anchor:top" o:gfxdata="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" stroked="f">
                 <v:textbox style="mso-fit-shape-to-text:t">
@@ -22889,7 +23174,6 @@
       <w:r>
         <w:rPr>
           <w:noProof/>
-          <w:lang w:val="en-US" w:eastAsia="en-US"/>
         </w:rPr>
         <w:lastRenderedPageBreak/>
         <mc:AlternateContent>
@@ -22939,8 +23223,8 @@
                                 <w:lang w:val="en-US"/>
                               </w:rPr>
                             </w:pPr>
-                            <w:bookmarkStart w:id="130" w:name="_Ref452563590"/>
-                            <w:bookmarkStart w:id="131" w:name="_Toc452564001"/>
+                            <w:bookmarkStart w:id="111" w:name="_Ref452563590"/>
+                            <w:bookmarkStart w:id="112" w:name="_Toc452564001"/>
                             <w:r>
                               <w:rPr>
                                 <w:lang w:val="en-US"/>
@@ -22978,14 +23262,14 @@
                               </w:rPr>
                               <w:fldChar w:fldCharType="end"/>
                             </w:r>
-                            <w:bookmarkEnd w:id="130"/>
+                            <w:bookmarkEnd w:id="111"/>
                             <w:r>
                               <w:rPr>
                                 <w:lang w:val="en-US"/>
                               </w:rPr>
                               <w:t>: external versioned article folders</w:t>
                             </w:r>
-                            <w:bookmarkEnd w:id="131"/>
+                            <w:bookmarkEnd w:id="112"/>
                           </w:p>
                         </w:txbxContent>
                       </wps:txbx>
@@ -23004,7 +23288,7 @@
               </wp:anchor>
             </w:drawing>
           </mc:Choice>
-          <mc:Fallback>
+          <mc:Fallback xmlns:cx="http://schemas.microsoft.com/office/drawing/2014/chartex" xmlns:cx1="http://schemas.microsoft.com/office/drawing/2015/9/8/chartex" xmlns:w16se="http://schemas.microsoft.com/office/word/2015/wordml/symex">
             <w:pict>
               <v:shape w14:anchorId="6C374D04" id="Textfeld 31" o:spid="_x0000_s1043" type="#_x0000_t202" style="position:absolute;left:0;text-align:left;margin-left:77pt;margin-top:161.6pt;width:233.25pt;height:27.75pt;z-index:251712512;visibility:visible;mso-wrap-style:square;mso-height-percent:0;mso-wrap-distance-left:9pt;mso-wrap-distance-top:0;mso-wrap-distance-right:9pt;mso-wrap-distance-bottom:0;mso-position-horizontal:absolute;mso-position-horizontal-relative:text;mso-position-vertical:absolute;mso-position-vertical-relative:text;mso-height-percent:0;mso-height-relative:margin;v-text-anchor:top" o:gfxdata="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" stroked="f">
                 <v:textbox inset="0,0,0,0">
@@ -23077,7 +23361,6 @@
       <w:r>
         <w:rPr>
           <w:noProof/>
-          <w:lang w:val="en-US" w:eastAsia="en-US"/>
         </w:rPr>
         <mc:AlternateContent>
           <mc:Choice Requires="wps">
@@ -23387,7 +23670,7 @@
               </wp:anchor>
             </w:drawing>
           </mc:Choice>
-          <mc:Fallback>
+          <mc:Fallback xmlns:cx="http://schemas.microsoft.com/office/drawing/2014/chartex" xmlns:cx1="http://schemas.microsoft.com/office/drawing/2015/9/8/chartex" xmlns:w16se="http://schemas.microsoft.com/office/word/2015/wordml/symex">
             <w:pict>
               <v:shape w14:anchorId="02841FE9" id="_x0000_s1044" type="#_x0000_t202" style="position:absolute;left:0;text-align:left;margin-left:77pt;margin-top:0;width:233.25pt;height:110.6pt;z-index:251710464;visibility:visible;mso-wrap-style:square;mso-width-percent:0;mso-height-percent:200;mso-wrap-distance-left:9pt;mso-wrap-distance-top:3.6pt;mso-wrap-distance-right:9pt;mso-wrap-distance-bottom:3.6pt;mso-position-horizontal:absolute;mso-position-horizontal-relative:text;mso-position-vertical:absolute;mso-position-vertical-relative:text;mso-width-percent:0;mso-height-percent:200;mso-width-relative:margin;mso-height-relative:margin;v-text-anchor:top" o:gfxdata="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" stroked="f">
                 <v:textbox style="mso-fit-shape-to-text:t">
@@ -23694,7 +23977,7 @@
           <w:lang w:val="en-US"/>
         </w:rPr>
       </w:pPr>
-      <w:bookmarkStart w:id="134" w:name="_Toc452564035"/>
+      <w:bookmarkStart w:id="113" w:name="_Toc452564035"/>
       <w:r>
         <w:rPr>
           <w:lang w:val="en-US"/>
@@ -23702,7 +23985,7 @@
         <w:lastRenderedPageBreak/>
         <w:t>Quality Scenarios</w:t>
       </w:r>
-      <w:bookmarkEnd w:id="134"/>
+      <w:bookmarkEnd w:id="113"/>
     </w:p>
     <w:p>
       <w:pPr>
@@ -23717,6 +24000,7 @@
         <w:t>The following illustration gives an overview of the relevant quality attributes and their associated scenarios.</w:t>
       </w:r>
     </w:p>
+    <w:bookmarkStart w:id="114" w:name="_Toc452564036"/>
     <w:p>
       <w:pPr>
         <w:pStyle w:val="berschrift2"/>
@@ -23724,11 +24008,9 @@
           <w:lang w:val="en-US"/>
         </w:rPr>
       </w:pPr>
-      <w:bookmarkStart w:id="135" w:name="_Toc452564036"/>
       <w:r>
         <w:rPr>
           <w:noProof/>
-          <w:lang w:val="en-US" w:eastAsia="en-US"/>
         </w:rPr>
         <mc:AlternateContent>
           <mc:Choice Requires="wps">
@@ -23777,8 +24059,8 @@
                                 <w:lang w:val="en-US"/>
                               </w:rPr>
                             </w:pPr>
-                            <w:bookmarkStart w:id="136" w:name="_Ref452533992"/>
-                            <w:bookmarkStart w:id="137" w:name="_Toc452564002"/>
+                            <w:bookmarkStart w:id="115" w:name="_Ref452533992"/>
+                            <w:bookmarkStart w:id="116" w:name="_Toc452564002"/>
                             <w:r>
                               <w:rPr>
                                 <w:lang w:val="en-US"/>
@@ -23816,14 +24098,14 @@
                               </w:rPr>
                               <w:fldChar w:fldCharType="end"/>
                             </w:r>
-                            <w:bookmarkEnd w:id="136"/>
+                            <w:bookmarkEnd w:id="115"/>
                             <w:r>
                               <w:rPr>
                                 <w:lang w:val="en-US"/>
                               </w:rPr>
                               <w:t>: quality tree</w:t>
                             </w:r>
-                            <w:bookmarkEnd w:id="137"/>
+                            <w:bookmarkEnd w:id="116"/>
                           </w:p>
                         </w:txbxContent>
                       </wps:txbx>
@@ -23842,7 +24124,7 @@
               </wp:anchor>
             </w:drawing>
           </mc:Choice>
-          <mc:Fallback>
+          <mc:Fallback xmlns:cx="http://schemas.microsoft.com/office/drawing/2014/chartex" xmlns:cx1="http://schemas.microsoft.com/office/drawing/2015/9/8/chartex" xmlns:w16se="http://schemas.microsoft.com/office/word/2015/wordml/symex">
             <w:pict>
               <v:shape w14:anchorId="153F8FAB" id="Textfeld 25" o:spid="_x0000_s1045" type="#_x0000_t202" style="position:absolute;left:0;text-align:left;margin-left:-.25pt;margin-top:496.3pt;width:424.6pt;height:29.25pt;z-index:251700224;visibility:visible;mso-wrap-style:square;mso-height-percent:0;mso-wrap-distance-left:9pt;mso-wrap-distance-top:0;mso-wrap-distance-right:9pt;mso-wrap-distance-bottom:0;mso-position-horizontal:absolute;mso-position-horizontal-relative:text;mso-position-vertical:absolute;mso-position-vertical-relative:text;mso-height-percent:0;mso-height-relative:margin;v-text-anchor:top" o:gfxdata="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" stroked="f">
                 <v:textbox inset="0,0,0,0">
@@ -23915,7 +24197,6 @@
       <w:r>
         <w:rPr>
           <w:noProof/>
-          <w:lang w:val="en-US" w:eastAsia="en-US"/>
         </w:rPr>
         <w:drawing>
           <wp:anchor distT="0" distB="0" distL="114300" distR="114300" simplePos="0" relativeHeight="251698176" behindDoc="0" locked="0" layoutInCell="1" allowOverlap="1" wp14:anchorId="29F25E47" wp14:editId="2794F530">
@@ -23985,7 +24266,7 @@
         </w:rPr>
         <w:t>Quality Tree</w:t>
       </w:r>
-      <w:bookmarkEnd w:id="135"/>
+      <w:bookmarkEnd w:id="114"/>
     </w:p>
     <w:p>
       <w:pPr>
@@ -23994,14 +24275,14 @@
           <w:lang w:val="en-US"/>
         </w:rPr>
       </w:pPr>
-      <w:bookmarkStart w:id="140" w:name="_Toc452564037"/>
+      <w:bookmarkStart w:id="117" w:name="_Toc452564037"/>
       <w:r>
         <w:rPr>
           <w:lang w:val="en-US"/>
         </w:rPr>
         <w:t>Scenarios</w:t>
       </w:r>
-      <w:bookmarkEnd w:id="140"/>
+      <w:bookmarkEnd w:id="117"/>
     </w:p>
     <w:p>
       <w:pPr>
@@ -27791,7 +28072,7 @@
           <w:lang w:val="en-US"/>
         </w:rPr>
       </w:pPr>
-      <w:bookmarkStart w:id="141" w:name="_Toc452564038"/>
+      <w:bookmarkStart w:id="118" w:name="_Toc452564038"/>
       <w:r>
         <w:rPr>
           <w:lang w:val="en-US"/>
@@ -27799,7 +28080,7 @@
         <w:lastRenderedPageBreak/>
         <w:t>Technical Risks</w:t>
       </w:r>
-      <w:bookmarkEnd w:id="141"/>
+      <w:bookmarkEnd w:id="118"/>
     </w:p>
     <w:p>
       <w:pPr>
@@ -27821,7 +28102,7 @@
           <w:lang w:val="en-US"/>
         </w:rPr>
       </w:pPr>
-      <w:bookmarkStart w:id="142" w:name="_Toc452564039"/>
+      <w:bookmarkStart w:id="119" w:name="_Toc452564039"/>
       <w:r>
         <w:rPr>
           <w:lang w:val="en-US"/>
@@ -27829,7 +28110,7 @@
         <w:lastRenderedPageBreak/>
         <w:t>Glossary</w:t>
       </w:r>
-      <w:bookmarkEnd w:id="142"/>
+      <w:bookmarkEnd w:id="119"/>
     </w:p>
     <w:p>
       <w:pPr>
@@ -27986,7 +28267,7 @@
           <w:lang w:val="en-US"/>
         </w:rPr>
       </w:pPr>
-      <w:bookmarkStart w:id="143" w:name="_Toc452564040"/>
+      <w:bookmarkStart w:id="120" w:name="_Toc452564040"/>
       <w:r>
         <w:rPr>
           <w:lang w:val="en-US"/>
@@ -27994,7 +28275,7 @@
         <w:lastRenderedPageBreak/>
         <w:t>List of Figures</w:t>
       </w:r>
-      <w:bookmarkEnd w:id="143"/>
+      <w:bookmarkEnd w:id="120"/>
     </w:p>
     <w:p>
       <w:pPr>
@@ -28656,14 +28937,14 @@
           <w:lang w:val="en-US"/>
         </w:rPr>
       </w:pPr>
-      <w:bookmarkStart w:id="144" w:name="_Toc452564041"/>
+      <w:bookmarkStart w:id="121" w:name="_Toc452564041"/>
       <w:r>
         <w:rPr>
           <w:lang w:val="en-US"/>
         </w:rPr>
         <w:t>List of Tables</w:t>
       </w:r>
-      <w:bookmarkEnd w:id="144"/>
+      <w:bookmarkEnd w:id="121"/>
     </w:p>
     <w:p>
       <w:pPr>
@@ -29264,7 +29545,7 @@
           <w:lang w:val="en-US"/>
         </w:rPr>
       </w:pPr>
-      <w:bookmarkStart w:id="145" w:name="_Toc452564042"/>
+      <w:bookmarkStart w:id="122" w:name="_Toc452564042"/>
       <w:r>
         <w:rPr>
           <w:lang w:val="en-US"/>
@@ -29272,7 +29553,7 @@
         <w:lastRenderedPageBreak/>
         <w:t>List of Abbreviations</w:t>
       </w:r>
-      <w:bookmarkEnd w:id="145"/>
+      <w:bookmarkEnd w:id="122"/>
     </w:p>
     <w:p>
       <w:pPr>
@@ -30078,7 +30359,7 @@
           <w:lang w:val="en-US"/>
         </w:rPr>
       </w:pPr>
-      <w:bookmarkStart w:id="146" w:name="_Toc452564043"/>
+      <w:bookmarkStart w:id="123" w:name="_Toc452564043"/>
       <w:r>
         <w:rPr>
           <w:lang w:val="en-US"/>
@@ -30086,7 +30367,7 @@
         <w:lastRenderedPageBreak/>
         <w:t>Version History</w:t>
       </w:r>
-      <w:bookmarkEnd w:id="146"/>
+      <w:bookmarkEnd w:id="123"/>
     </w:p>
     <w:tbl>
       <w:tblPr>
@@ -30352,7 +30633,7 @@
 </file>
 
 <file path=word/endnotes.xml><?xml version="1.0" encoding="utf-8"?>
-<w:endnotes xmlns:wpc="http://schemas.microsoft.com/office/word/2010/wordprocessingCanvas" xmlns:cx="http://schemas.microsoft.com/office/drawing/2014/chartex" xmlns:cx1="http://schemas.microsoft.com/office/drawing/2015/9/8/chartex" xmlns:mc="http://schemas.openxmlformats.org/markup-compatibility/2006" xmlns:o="urn:schemas-microsoft-com:office:office" xmlns:r="http://schemas.openxmlformats.org/officeDocument/2006/relationships" xmlns:m="http://schemas.openxmlformats.org/officeDocument/2006/math" xmlns:v="urn:schemas-microsoft-com:vml" xmlns:wp14="http://schemas.microsoft.com/office/word/2010/wordprocessingDrawing" xmlns:wp="http://schemas.openxmlformats.org/drawingml/2006/wordprocessingDrawing" xmlns:w10="urn:schemas-microsoft-com:office:word" xmlns:w="http://schemas.openxmlformats.org/wordprocessingml/2006/main" xmlns:w14="http://schemas.microsoft.com/office/word/2010/wordml" xmlns:w15="http://schemas.microsoft.com/office/word/2012/wordml" xmlns:w16se="http://schemas.microsoft.com/office/word/2015/wordml/symex" xmlns:wpg="http://schemas.microsoft.com/office/word/2010/wordprocessingGroup" xmlns:wpi="http://schemas.microsoft.com/office/word/2010/wordprocessingInk" xmlns:wne="http://schemas.microsoft.com/office/word/2006/wordml" xmlns:wps="http://schemas.microsoft.com/office/word/2010/wordprocessingShape" mc:Ignorable="w14 w15 w16se wp14">
+<w:endnotes xmlns:wpc="http://schemas.microsoft.com/office/word/2010/wordprocessingCanvas" xmlns:mc="http://schemas.openxmlformats.org/markup-compatibility/2006" xmlns:o="urn:schemas-microsoft-com:office:office" xmlns:r="http://schemas.openxmlformats.org/officeDocument/2006/relationships" xmlns:m="http://schemas.openxmlformats.org/officeDocument/2006/math" xmlns:v="urn:schemas-microsoft-com:vml" xmlns:wp14="http://schemas.microsoft.com/office/word/2010/wordprocessingDrawing" xmlns:wp="http://schemas.openxmlformats.org/drawingml/2006/wordprocessingDrawing" xmlns:w10="urn:schemas-microsoft-com:office:word" xmlns:w="http://schemas.openxmlformats.org/wordprocessingml/2006/main" xmlns:w14="http://schemas.microsoft.com/office/word/2010/wordml" xmlns:w15="http://schemas.microsoft.com/office/word/2012/wordml" xmlns:wpg="http://schemas.microsoft.com/office/word/2010/wordprocessingGroup" xmlns:wpi="http://schemas.microsoft.com/office/word/2010/wordprocessingInk" xmlns:wne="http://schemas.microsoft.com/office/word/2006/wordml" xmlns:wps="http://schemas.microsoft.com/office/word/2010/wordprocessingShape" mc:Ignorable="w14 w15 wp14">
   <w:endnote w:type="separator" w:id="-1">
     <w:p>
       <w:pPr>
@@ -30377,7 +30658,7 @@
 </file>
 
 <file path=word/footnotes.xml><?xml version="1.0" encoding="utf-8"?>
-<w:footnotes xmlns:wpc="http://schemas.microsoft.com/office/word/2010/wordprocessingCanvas" xmlns:cx="http://schemas.microsoft.com/office/drawing/2014/chartex" xmlns:cx1="http://schemas.microsoft.com/office/drawing/2015/9/8/chartex" xmlns:mc="http://schemas.openxmlformats.org/markup-compatibility/2006" xmlns:o="urn:schemas-microsoft-com:office:office" xmlns:r="http://schemas.openxmlformats.org/officeDocument/2006/relationships" xmlns:m="http://schemas.openxmlformats.org/officeDocument/2006/math" xmlns:v="urn:schemas-microsoft-com:vml" xmlns:wp14="http://schemas.microsoft.com/office/word/2010/wordprocessingDrawing" xmlns:wp="http://schemas.openxmlformats.org/drawingml/2006/wordprocessingDrawing" xmlns:w10="urn:schemas-microsoft-com:office:word" xmlns:w="http://schemas.openxmlformats.org/wordprocessingml/2006/main" xmlns:w14="http://schemas.microsoft.com/office/word/2010/wordml" xmlns:w15="http://schemas.microsoft.com/office/word/2012/wordml" xmlns:w16se="http://schemas.microsoft.com/office/word/2015/wordml/symex" xmlns:wpg="http://schemas.microsoft.com/office/word/2010/wordprocessingGroup" xmlns:wpi="http://schemas.microsoft.com/office/word/2010/wordprocessingInk" xmlns:wne="http://schemas.microsoft.com/office/word/2006/wordml" xmlns:wps="http://schemas.microsoft.com/office/word/2010/wordprocessingShape" mc:Ignorable="w14 w15 w16se wp14">
+<w:footnotes xmlns:wpc="http://schemas.microsoft.com/office/word/2010/wordprocessingCanvas" xmlns:mc="http://schemas.openxmlformats.org/markup-compatibility/2006" xmlns:o="urn:schemas-microsoft-com:office:office" xmlns:r="http://schemas.openxmlformats.org/officeDocument/2006/relationships" xmlns:m="http://schemas.openxmlformats.org/officeDocument/2006/math" xmlns:v="urn:schemas-microsoft-com:vml" xmlns:wp14="http://schemas.microsoft.com/office/word/2010/wordprocessingDrawing" xmlns:wp="http://schemas.openxmlformats.org/drawingml/2006/wordprocessingDrawing" xmlns:w10="urn:schemas-microsoft-com:office:word" xmlns:w="http://schemas.openxmlformats.org/wordprocessingml/2006/main" xmlns:w14="http://schemas.microsoft.com/office/word/2010/wordml" xmlns:w15="http://schemas.microsoft.com/office/word/2012/wordml" xmlns:wpg="http://schemas.microsoft.com/office/word/2010/wordprocessingGroup" xmlns:wpi="http://schemas.microsoft.com/office/word/2010/wordprocessingInk" xmlns:wne="http://schemas.microsoft.com/office/word/2006/wordml" xmlns:wps="http://schemas.microsoft.com/office/word/2010/wordprocessingShape" mc:Ignorable="w14 w15 wp14">
   <w:footnote w:type="separator" w:id="-1">
     <w:p>
       <w:pPr>
@@ -30439,37 +30720,15 @@
         <w:rPr>
           <w:lang w:val="en-US"/>
         </w:rPr>
-        <w:t xml:space="preserve"> In the repository under docs/documentation/</w:t>
-      </w:r>
-      <w:proofErr w:type="spellStart"/>
-      <w:r>
-        <w:rPr>
-          <w:lang w:val="en-US"/>
-        </w:rPr>
-        <w:t>api</w:t>
-      </w:r>
-      <w:proofErr w:type="spellEnd"/>
-      <w:r>
-        <w:rPr>
-          <w:lang w:val="en-US"/>
-        </w:rPr>
-        <w:t>/</w:t>
-      </w:r>
-      <w:proofErr w:type="spellStart"/>
-      <w:r>
-        <w:rPr>
-          <w:lang w:val="en-US"/>
-        </w:rPr>
-        <w:t>api.raml</w:t>
-      </w:r>
-      <w:proofErr w:type="spellEnd"/>
+        <w:t xml:space="preserve"> In the repository under docs/documentation/api/api.raml</w:t>
+      </w:r>
     </w:p>
   </w:footnote>
 </w:footnotes>
 </file>
 
 <file path=word/header1.xml><?xml version="1.0" encoding="utf-8"?>
-<w:hdr xmlns:wpc="http://schemas.microsoft.com/office/word/2010/wordprocessingCanvas" xmlns:cx="http://schemas.microsoft.com/office/drawing/2014/chartex" xmlns:cx1="http://schemas.microsoft.com/office/drawing/2015/9/8/chartex" xmlns:mc="http://schemas.openxmlformats.org/markup-compatibility/2006" xmlns:o="urn:schemas-microsoft-com:office:office" xmlns:r="http://schemas.openxmlformats.org/officeDocument/2006/relationships" xmlns:m="http://schemas.openxmlformats.org/officeDocument/2006/math" xmlns:v="urn:schemas-microsoft-com:vml" xmlns:wp14="http://schemas.microsoft.com/office/word/2010/wordprocessingDrawing" xmlns:wp="http://schemas.openxmlformats.org/drawingml/2006/wordprocessingDrawing" xmlns:w10="urn:schemas-microsoft-com:office:word" xmlns:w="http://schemas.openxmlformats.org/wordprocessingml/2006/main" xmlns:w14="http://schemas.microsoft.com/office/word/2010/wordml" xmlns:w15="http://schemas.microsoft.com/office/word/2012/wordml" xmlns:w16se="http://schemas.microsoft.com/office/word/2015/wordml/symex" xmlns:wpg="http://schemas.microsoft.com/office/word/2010/wordprocessingGroup" xmlns:wpi="http://schemas.microsoft.com/office/word/2010/wordprocessingInk" xmlns:wne="http://schemas.microsoft.com/office/word/2006/wordml" xmlns:wps="http://schemas.microsoft.com/office/word/2010/wordprocessingShape" mc:Ignorable="w14 w15 w16se wp14">
+<w:hdr xmlns:wpc="http://schemas.microsoft.com/office/word/2010/wordprocessingCanvas" xmlns:mc="http://schemas.openxmlformats.org/markup-compatibility/2006" xmlns:o="urn:schemas-microsoft-com:office:office" xmlns:r="http://schemas.openxmlformats.org/officeDocument/2006/relationships" xmlns:m="http://schemas.openxmlformats.org/officeDocument/2006/math" xmlns:v="urn:schemas-microsoft-com:vml" xmlns:wp14="http://schemas.microsoft.com/office/word/2010/wordprocessingDrawing" xmlns:wp="http://schemas.openxmlformats.org/drawingml/2006/wordprocessingDrawing" xmlns:w10="urn:schemas-microsoft-com:office:word" xmlns:w="http://schemas.openxmlformats.org/wordprocessingml/2006/main" xmlns:w14="http://schemas.microsoft.com/office/word/2010/wordml" xmlns:w15="http://schemas.microsoft.com/office/word/2012/wordml" xmlns:wpg="http://schemas.microsoft.com/office/word/2010/wordprocessingGroup" xmlns:wpi="http://schemas.microsoft.com/office/word/2010/wordprocessingInk" xmlns:wne="http://schemas.microsoft.com/office/word/2006/wordml" xmlns:wps="http://schemas.microsoft.com/office/word/2010/wordprocessingShape" mc:Ignorable="w14 w15 wp14">
   <w:p>
     <w:pPr>
       <w:pStyle w:val="Kopfzeile"/>
@@ -30566,7 +30825,7 @@
       <w:rPr>
         <w:noProof/>
       </w:rPr>
-      <w:t>33</w:t>
+      <w:t>40</w:t>
     </w:r>
     <w:r>
       <w:fldChar w:fldCharType="end"/>
@@ -30576,8 +30835,8 @@
 </file>
 
 <file path=word/numbering.xml><?xml version="1.0" encoding="utf-8"?>
-<w:numbering xmlns:wpc="http://schemas.microsoft.com/office/word/2010/wordprocessingCanvas" xmlns:cx="http://schemas.microsoft.com/office/drawing/2014/chartex" xmlns:cx1="http://schemas.microsoft.com/office/drawing/2015/9/8/chartex" xmlns:mc="http://schemas.openxmlformats.org/markup-compatibility/2006" xmlns:o="urn:schemas-microsoft-com:office:office" xmlns:r="http://schemas.openxmlformats.org/officeDocument/2006/relationships" xmlns:m="http://schemas.openxmlformats.org/officeDocument/2006/math" xmlns:v="urn:schemas-microsoft-com:vml" xmlns:wp14="http://schemas.microsoft.com/office/word/2010/wordprocessingDrawing" xmlns:wp="http://schemas.openxmlformats.org/drawingml/2006/wordprocessingDrawing" xmlns:w10="urn:schemas-microsoft-com:office:word" xmlns:w="http://schemas.openxmlformats.org/wordprocessingml/2006/main" xmlns:w14="http://schemas.microsoft.com/office/word/2010/wordml" xmlns:w15="http://schemas.microsoft.com/office/word/2012/wordml" xmlns:w16se="http://schemas.microsoft.com/office/word/2015/wordml/symex" xmlns:wpg="http://schemas.microsoft.com/office/word/2010/wordprocessingGroup" xmlns:wpi="http://schemas.microsoft.com/office/word/2010/wordprocessingInk" xmlns:wne="http://schemas.microsoft.com/office/word/2006/wordml" xmlns:wps="http://schemas.microsoft.com/office/word/2010/wordprocessingShape" mc:Ignorable="w14 w15 w16se wp14">
-  <w:abstractNum w:abstractNumId="0" w15:restartNumberingAfterBreak="0">
+<w:numbering xmlns:wpc="http://schemas.microsoft.com/office/word/2010/wordprocessingCanvas" xmlns:mc="http://schemas.openxmlformats.org/markup-compatibility/2006" xmlns:o="urn:schemas-microsoft-com:office:office" xmlns:r="http://schemas.openxmlformats.org/officeDocument/2006/relationships" xmlns:m="http://schemas.openxmlformats.org/officeDocument/2006/math" xmlns:v="urn:schemas-microsoft-com:vml" xmlns:wp14="http://schemas.microsoft.com/office/word/2010/wordprocessingDrawing" xmlns:wp="http://schemas.openxmlformats.org/drawingml/2006/wordprocessingDrawing" xmlns:w10="urn:schemas-microsoft-com:office:word" xmlns:w="http://schemas.openxmlformats.org/wordprocessingml/2006/main" xmlns:w14="http://schemas.microsoft.com/office/word/2010/wordml" xmlns:w15="http://schemas.microsoft.com/office/word/2012/wordml" xmlns:wpg="http://schemas.microsoft.com/office/word/2010/wordprocessingGroup" xmlns:wpi="http://schemas.microsoft.com/office/word/2010/wordprocessingInk" xmlns:wne="http://schemas.microsoft.com/office/word/2006/wordml" xmlns:wps="http://schemas.microsoft.com/office/word/2010/wordprocessingShape" mc:Ignorable="w14 w15 wp14">
+  <w:abstractNum w:abstractNumId="0">
     <w:nsid w:val="FFFFFF7C"/>
     <w:multiLevelType w:val="singleLevel"/>
     <w:tmpl w:val="733C3F36"/>
@@ -30595,7 +30854,7 @@
       </w:pPr>
     </w:lvl>
   </w:abstractNum>
-  <w:abstractNum w:abstractNumId="1" w15:restartNumberingAfterBreak="0">
+  <w:abstractNum w:abstractNumId="1">
     <w:nsid w:val="FFFFFF7D"/>
     <w:multiLevelType w:val="singleLevel"/>
     <w:tmpl w:val="D6A6458C"/>
@@ -30613,7 +30872,7 @@
       </w:pPr>
     </w:lvl>
   </w:abstractNum>
-  <w:abstractNum w:abstractNumId="2" w15:restartNumberingAfterBreak="0">
+  <w:abstractNum w:abstractNumId="2">
     <w:nsid w:val="FFFFFF7E"/>
     <w:multiLevelType w:val="singleLevel"/>
     <w:tmpl w:val="F788D9E6"/>
@@ -30631,7 +30890,7 @@
       </w:pPr>
     </w:lvl>
   </w:abstractNum>
-  <w:abstractNum w:abstractNumId="3" w15:restartNumberingAfterBreak="0">
+  <w:abstractNum w:abstractNumId="3">
     <w:nsid w:val="FFFFFF7F"/>
     <w:multiLevelType w:val="singleLevel"/>
     <w:tmpl w:val="B7A2702E"/>
@@ -30649,7 +30908,7 @@
       </w:pPr>
     </w:lvl>
   </w:abstractNum>
-  <w:abstractNum w:abstractNumId="4" w15:restartNumberingAfterBreak="0">
+  <w:abstractNum w:abstractNumId="4">
     <w:nsid w:val="FFFFFF80"/>
     <w:multiLevelType w:val="singleLevel"/>
     <w:tmpl w:val="AF84E9B0"/>
@@ -30670,7 +30929,7 @@
       </w:rPr>
     </w:lvl>
   </w:abstractNum>
-  <w:abstractNum w:abstractNumId="5" w15:restartNumberingAfterBreak="0">
+  <w:abstractNum w:abstractNumId="5">
     <w:nsid w:val="FFFFFF81"/>
     <w:multiLevelType w:val="singleLevel"/>
     <w:tmpl w:val="BE36C46A"/>
@@ -30691,7 +30950,7 @@
       </w:rPr>
     </w:lvl>
   </w:abstractNum>
-  <w:abstractNum w:abstractNumId="6" w15:restartNumberingAfterBreak="0">
+  <w:abstractNum w:abstractNumId="6">
     <w:nsid w:val="FFFFFF82"/>
     <w:multiLevelType w:val="singleLevel"/>
     <w:tmpl w:val="A5ECC18E"/>
@@ -30712,7 +30971,7 @@
       </w:rPr>
     </w:lvl>
   </w:abstractNum>
-  <w:abstractNum w:abstractNumId="7" w15:restartNumberingAfterBreak="0">
+  <w:abstractNum w:abstractNumId="7">
     <w:nsid w:val="FFFFFF83"/>
     <w:multiLevelType w:val="singleLevel"/>
     <w:tmpl w:val="7E6A3204"/>
@@ -30733,7 +30992,7 @@
       </w:rPr>
     </w:lvl>
   </w:abstractNum>
-  <w:abstractNum w:abstractNumId="8" w15:restartNumberingAfterBreak="0">
+  <w:abstractNum w:abstractNumId="8">
     <w:nsid w:val="FFFFFF88"/>
     <w:multiLevelType w:val="singleLevel"/>
     <w:tmpl w:val="BE124A82"/>
@@ -30751,7 +31010,7 @@
       </w:pPr>
     </w:lvl>
   </w:abstractNum>
-  <w:abstractNum w:abstractNumId="9" w15:restartNumberingAfterBreak="0">
+  <w:abstractNum w:abstractNumId="9">
     <w:nsid w:val="FFFFFF89"/>
     <w:multiLevelType w:val="singleLevel"/>
     <w:tmpl w:val="C7E672EA"/>
@@ -30772,7 +31031,7 @@
       </w:rPr>
     </w:lvl>
   </w:abstractNum>
-  <w:abstractNum w:abstractNumId="10" w15:restartNumberingAfterBreak="0">
+  <w:abstractNum w:abstractNumId="10">
     <w:nsid w:val="035E68C1"/>
     <w:multiLevelType w:val="singleLevel"/>
     <w:tmpl w:val="1AB4F454"/>
@@ -30794,7 +31053,7 @@
       </w:rPr>
     </w:lvl>
   </w:abstractNum>
-  <w:abstractNum w:abstractNumId="11" w15:restartNumberingAfterBreak="0">
+  <w:abstractNum w:abstractNumId="11">
     <w:nsid w:val="0CC45E4E"/>
     <w:multiLevelType w:val="singleLevel"/>
     <w:tmpl w:val="1AB4F454"/>
@@ -30816,7 +31075,7 @@
       </w:rPr>
     </w:lvl>
   </w:abstractNum>
-  <w:abstractNum w:abstractNumId="12" w15:restartNumberingAfterBreak="0">
+  <w:abstractNum w:abstractNumId="12">
     <w:nsid w:val="112E3635"/>
     <w:multiLevelType w:val="hybridMultilevel"/>
     <w:tmpl w:val="A54A91B2"/>
@@ -30929,7 +31188,7 @@
       </w:rPr>
     </w:lvl>
   </w:abstractNum>
-  <w:abstractNum w:abstractNumId="13" w15:restartNumberingAfterBreak="0">
+  <w:abstractNum w:abstractNumId="13">
     <w:nsid w:val="14274CE1"/>
     <w:multiLevelType w:val="hybridMultilevel"/>
     <w:tmpl w:val="200835EE"/>
@@ -31042,7 +31301,7 @@
       </w:rPr>
     </w:lvl>
   </w:abstractNum>
-  <w:abstractNum w:abstractNumId="14" w15:restartNumberingAfterBreak="0">
+  <w:abstractNum w:abstractNumId="14">
     <w:nsid w:val="16295D59"/>
     <w:multiLevelType w:val="singleLevel"/>
     <w:tmpl w:val="0407000F"/>
@@ -31059,7 +31318,7 @@
       </w:pPr>
     </w:lvl>
   </w:abstractNum>
-  <w:abstractNum w:abstractNumId="15" w15:restartNumberingAfterBreak="0">
+  <w:abstractNum w:abstractNumId="15">
     <w:nsid w:val="19354D5C"/>
     <w:multiLevelType w:val="multilevel"/>
     <w:tmpl w:val="0407001D"/>
@@ -31172,7 +31431,7 @@
       </w:pPr>
     </w:lvl>
   </w:abstractNum>
-  <w:abstractNum w:abstractNumId="16" w15:restartNumberingAfterBreak="0">
+  <w:abstractNum w:abstractNumId="16">
     <w:nsid w:val="1DB029FF"/>
     <w:multiLevelType w:val="hybridMultilevel"/>
     <w:tmpl w:val="A372FC42"/>
@@ -31285,7 +31544,7 @@
       </w:rPr>
     </w:lvl>
   </w:abstractNum>
-  <w:abstractNum w:abstractNumId="17" w15:restartNumberingAfterBreak="0">
+  <w:abstractNum w:abstractNumId="17">
     <w:nsid w:val="1F0F3868"/>
     <w:multiLevelType w:val="singleLevel"/>
     <w:tmpl w:val="0407000F"/>
@@ -31302,7 +31561,7 @@
       </w:pPr>
     </w:lvl>
   </w:abstractNum>
-  <w:abstractNum w:abstractNumId="18" w15:restartNumberingAfterBreak="0">
+  <w:abstractNum w:abstractNumId="18">
     <w:nsid w:val="24F03214"/>
     <w:multiLevelType w:val="hybridMultilevel"/>
     <w:tmpl w:val="E9D09182"/>
@@ -31415,7 +31674,7 @@
       </w:rPr>
     </w:lvl>
   </w:abstractNum>
-  <w:abstractNum w:abstractNumId="19" w15:restartNumberingAfterBreak="0">
+  <w:abstractNum w:abstractNumId="19">
     <w:nsid w:val="29695EE3"/>
     <w:multiLevelType w:val="hybridMultilevel"/>
     <w:tmpl w:val="E37A6D00"/>
@@ -31528,7 +31787,7 @@
       </w:rPr>
     </w:lvl>
   </w:abstractNum>
-  <w:abstractNum w:abstractNumId="20" w15:restartNumberingAfterBreak="0">
+  <w:abstractNum w:abstractNumId="20">
     <w:nsid w:val="2C225F1B"/>
     <w:multiLevelType w:val="hybridMultilevel"/>
     <w:tmpl w:val="D9449BFC"/>
@@ -31641,7 +31900,7 @@
       </w:rPr>
     </w:lvl>
   </w:abstractNum>
-  <w:abstractNum w:abstractNumId="21" w15:restartNumberingAfterBreak="0">
+  <w:abstractNum w:abstractNumId="21">
     <w:nsid w:val="2D95715C"/>
     <w:multiLevelType w:val="hybridMultilevel"/>
     <w:tmpl w:val="3BCC744E"/>
@@ -31754,7 +32013,7 @@
       </w:rPr>
     </w:lvl>
   </w:abstractNum>
-  <w:abstractNum w:abstractNumId="22" w15:restartNumberingAfterBreak="0">
+  <w:abstractNum w:abstractNumId="22">
     <w:nsid w:val="304B58F6"/>
     <w:multiLevelType w:val="singleLevel"/>
     <w:tmpl w:val="1AB4F454"/>
@@ -31776,7 +32035,7 @@
       </w:rPr>
     </w:lvl>
   </w:abstractNum>
-  <w:abstractNum w:abstractNumId="23" w15:restartNumberingAfterBreak="0">
+  <w:abstractNum w:abstractNumId="23">
     <w:nsid w:val="38316A6F"/>
     <w:multiLevelType w:val="hybridMultilevel"/>
     <w:tmpl w:val="F09E6A20"/>
@@ -31889,7 +32148,7 @@
       </w:rPr>
     </w:lvl>
   </w:abstractNum>
-  <w:abstractNum w:abstractNumId="24" w15:restartNumberingAfterBreak="0">
+  <w:abstractNum w:abstractNumId="24">
     <w:nsid w:val="38CD4524"/>
     <w:multiLevelType w:val="singleLevel"/>
     <w:tmpl w:val="1AB4F454"/>
@@ -31911,7 +32170,7 @@
       </w:rPr>
     </w:lvl>
   </w:abstractNum>
-  <w:abstractNum w:abstractNumId="25" w15:restartNumberingAfterBreak="0">
+  <w:abstractNum w:abstractNumId="25">
     <w:nsid w:val="3F6F52A8"/>
     <w:multiLevelType w:val="singleLevel"/>
     <w:tmpl w:val="1AB4F454"/>
@@ -31933,7 +32192,7 @@
       </w:rPr>
     </w:lvl>
   </w:abstractNum>
-  <w:abstractNum w:abstractNumId="26" w15:restartNumberingAfterBreak="0">
+  <w:abstractNum w:abstractNumId="26">
     <w:nsid w:val="41035E9F"/>
     <w:multiLevelType w:val="hybridMultilevel"/>
     <w:tmpl w:val="56DCB428"/>
@@ -32046,7 +32305,7 @@
       </w:rPr>
     </w:lvl>
   </w:abstractNum>
-  <w:abstractNum w:abstractNumId="27" w15:restartNumberingAfterBreak="0">
+  <w:abstractNum w:abstractNumId="27">
     <w:nsid w:val="42667771"/>
     <w:multiLevelType w:val="hybridMultilevel"/>
     <w:tmpl w:val="037C0E90"/>
@@ -32159,7 +32418,7 @@
       </w:rPr>
     </w:lvl>
   </w:abstractNum>
-  <w:abstractNum w:abstractNumId="28" w15:restartNumberingAfterBreak="0">
+  <w:abstractNum w:abstractNumId="28">
     <w:nsid w:val="429A4293"/>
     <w:multiLevelType w:val="hybridMultilevel"/>
     <w:tmpl w:val="99F85418"/>
@@ -32272,7 +32531,7 @@
       </w:rPr>
     </w:lvl>
   </w:abstractNum>
-  <w:abstractNum w:abstractNumId="29" w15:restartNumberingAfterBreak="0">
+  <w:abstractNum w:abstractNumId="29">
     <w:nsid w:val="449A1693"/>
     <w:multiLevelType w:val="singleLevel"/>
     <w:tmpl w:val="0407000F"/>
@@ -32289,7 +32548,7 @@
       </w:pPr>
     </w:lvl>
   </w:abstractNum>
-  <w:abstractNum w:abstractNumId="30" w15:restartNumberingAfterBreak="0">
+  <w:abstractNum w:abstractNumId="30">
     <w:nsid w:val="4BA24A17"/>
     <w:multiLevelType w:val="singleLevel"/>
     <w:tmpl w:val="1AB4F454"/>
@@ -32311,7 +32570,7 @@
       </w:rPr>
     </w:lvl>
   </w:abstractNum>
-  <w:abstractNum w:abstractNumId="31" w15:restartNumberingAfterBreak="0">
+  <w:abstractNum w:abstractNumId="31">
     <w:nsid w:val="4D771122"/>
     <w:multiLevelType w:val="hybridMultilevel"/>
     <w:tmpl w:val="DE9EDCF4"/>
@@ -32424,7 +32683,7 @@
       </w:rPr>
     </w:lvl>
   </w:abstractNum>
-  <w:abstractNum w:abstractNumId="32" w15:restartNumberingAfterBreak="0">
+  <w:abstractNum w:abstractNumId="32">
     <w:nsid w:val="51D8138F"/>
     <w:multiLevelType w:val="singleLevel"/>
     <w:tmpl w:val="1AB4F454"/>
@@ -32446,7 +32705,7 @@
       </w:rPr>
     </w:lvl>
   </w:abstractNum>
-  <w:abstractNum w:abstractNumId="33" w15:restartNumberingAfterBreak="0">
+  <w:abstractNum w:abstractNumId="33">
     <w:nsid w:val="54093128"/>
     <w:multiLevelType w:val="hybridMultilevel"/>
     <w:tmpl w:val="0ACC868E"/>
@@ -32559,7 +32818,7 @@
       </w:rPr>
     </w:lvl>
   </w:abstractNum>
-  <w:abstractNum w:abstractNumId="34" w15:restartNumberingAfterBreak="0">
+  <w:abstractNum w:abstractNumId="34">
     <w:nsid w:val="59945146"/>
     <w:multiLevelType w:val="singleLevel"/>
     <w:tmpl w:val="0407000F"/>
@@ -32576,7 +32835,7 @@
       </w:pPr>
     </w:lvl>
   </w:abstractNum>
-  <w:abstractNum w:abstractNumId="35" w15:restartNumberingAfterBreak="0">
+  <w:abstractNum w:abstractNumId="35">
     <w:nsid w:val="5ABC14CD"/>
     <w:multiLevelType w:val="hybridMultilevel"/>
     <w:tmpl w:val="483A35A2"/>
@@ -32689,7 +32948,7 @@
       </w:rPr>
     </w:lvl>
   </w:abstractNum>
-  <w:abstractNum w:abstractNumId="36" w15:restartNumberingAfterBreak="0">
+  <w:abstractNum w:abstractNumId="36">
     <w:nsid w:val="5B951FFE"/>
     <w:multiLevelType w:val="singleLevel"/>
     <w:tmpl w:val="1AB4F454"/>
@@ -32711,7 +32970,7 @@
       </w:rPr>
     </w:lvl>
   </w:abstractNum>
-  <w:abstractNum w:abstractNumId="37" w15:restartNumberingAfterBreak="0">
+  <w:abstractNum w:abstractNumId="37">
     <w:nsid w:val="62AE773C"/>
     <w:multiLevelType w:val="multilevel"/>
     <w:tmpl w:val="0407001D"/>
@@ -32824,7 +33083,7 @@
       </w:pPr>
     </w:lvl>
   </w:abstractNum>
-  <w:abstractNum w:abstractNumId="38" w15:restartNumberingAfterBreak="0">
+  <w:abstractNum w:abstractNumId="38">
     <w:nsid w:val="65E26A3E"/>
     <w:multiLevelType w:val="hybridMultilevel"/>
     <w:tmpl w:val="511E67BA"/>
@@ -32937,7 +33196,7 @@
       </w:rPr>
     </w:lvl>
   </w:abstractNum>
-  <w:abstractNum w:abstractNumId="39" w15:restartNumberingAfterBreak="0">
+  <w:abstractNum w:abstractNumId="39">
     <w:nsid w:val="6AA57A17"/>
     <w:multiLevelType w:val="singleLevel"/>
     <w:tmpl w:val="1AB4F454"/>
@@ -32959,7 +33218,7 @@
       </w:rPr>
     </w:lvl>
   </w:abstractNum>
-  <w:abstractNum w:abstractNumId="40" w15:restartNumberingAfterBreak="0">
+  <w:abstractNum w:abstractNumId="40">
     <w:nsid w:val="6C362613"/>
     <w:multiLevelType w:val="singleLevel"/>
     <w:tmpl w:val="0407000F"/>
@@ -32976,7 +33235,7 @@
       </w:pPr>
     </w:lvl>
   </w:abstractNum>
-  <w:abstractNum w:abstractNumId="41" w15:restartNumberingAfterBreak="0">
+  <w:abstractNum w:abstractNumId="41">
     <w:nsid w:val="70DF772D"/>
     <w:multiLevelType w:val="singleLevel"/>
     <w:tmpl w:val="0407000F"/>
@@ -32993,7 +33252,7 @@
       </w:pPr>
     </w:lvl>
   </w:abstractNum>
-  <w:abstractNum w:abstractNumId="42" w15:restartNumberingAfterBreak="0">
+  <w:abstractNum w:abstractNumId="42">
     <w:nsid w:val="74953A54"/>
     <w:multiLevelType w:val="hybridMultilevel"/>
     <w:tmpl w:val="DF3EF350"/>
@@ -33106,7 +33365,7 @@
       </w:rPr>
     </w:lvl>
   </w:abstractNum>
-  <w:abstractNum w:abstractNumId="43" w15:restartNumberingAfterBreak="0">
+  <w:abstractNum w:abstractNumId="43">
     <w:nsid w:val="75411D43"/>
     <w:multiLevelType w:val="singleLevel"/>
     <w:tmpl w:val="1AB4F454"/>
@@ -33128,7 +33387,7 @@
       </w:rPr>
     </w:lvl>
   </w:abstractNum>
-  <w:abstractNum w:abstractNumId="44" w15:restartNumberingAfterBreak="0">
+  <w:abstractNum w:abstractNumId="44">
     <w:nsid w:val="78B33B6C"/>
     <w:multiLevelType w:val="singleLevel"/>
     <w:tmpl w:val="1AB4F454"/>
@@ -33150,7 +33409,7 @@
       </w:rPr>
     </w:lvl>
   </w:abstractNum>
-  <w:abstractNum w:abstractNumId="45" w15:restartNumberingAfterBreak="0">
+  <w:abstractNum w:abstractNumId="45">
     <w:nsid w:val="7D8A6FE6"/>
     <w:multiLevelType w:val="multilevel"/>
     <w:tmpl w:val="F5123CA6"/>
@@ -33415,7 +33674,7 @@
 </file>
 
 <file path=word/styles.xml><?xml version="1.0" encoding="utf-8"?>
-<w:styles xmlns:mc="http://schemas.openxmlformats.org/markup-compatibility/2006" xmlns:r="http://schemas.openxmlformats.org/officeDocument/2006/relationships" xmlns:w="http://schemas.openxmlformats.org/wordprocessingml/2006/main" xmlns:w14="http://schemas.microsoft.com/office/word/2010/wordml" xmlns:w15="http://schemas.microsoft.com/office/word/2012/wordml" xmlns:w16se="http://schemas.microsoft.com/office/word/2015/wordml/symex" mc:Ignorable="w14 w15 w16se">
+<w:styles xmlns:mc="http://schemas.openxmlformats.org/markup-compatibility/2006" xmlns:r="http://schemas.openxmlformats.org/officeDocument/2006/relationships" xmlns:w="http://schemas.openxmlformats.org/wordprocessingml/2006/main" xmlns:w14="http://schemas.microsoft.com/office/word/2010/wordml" xmlns:w15="http://schemas.microsoft.com/office/word/2012/wordml" mc:Ignorable="w14 w15">
   <w:docDefaults>
     <w:rPrDefault>
       <w:rPr>
@@ -34918,6 +35177,7 @@
     <w:uiPriority w:val="39"/>
     <w:rsid w:val="00F71676"/>
     <w:tblPr>
+      <w:tblInd w:w="0" w:type="dxa"/>
       <w:tblBorders>
         <w:top w:val="single" w:sz="4" w:space="0" w:color="auto"/>
         <w:left w:val="single" w:sz="4" w:space="0" w:color="auto"/>
@@ -34926,6 +35186,12 @@
         <w:insideH w:val="single" w:sz="4" w:space="0" w:color="auto"/>
         <w:insideV w:val="single" w:sz="4" w:space="0" w:color="auto"/>
       </w:tblBorders>
+      <w:tblCellMar>
+        <w:top w:w="0" w:type="dxa"/>
+        <w:left w:w="108" w:type="dxa"/>
+        <w:bottom w:w="0" w:type="dxa"/>
+        <w:right w:w="108" w:type="dxa"/>
+      </w:tblCellMar>
     </w:tblPr>
   </w:style>
   <w:style w:type="paragraph" w:styleId="Listenabsatz">
@@ -35262,7 +35528,7 @@
 </file>
 
 <file path=customXml/itemProps1.xml><?xml version="1.0" encoding="utf-8"?>
-<ds:datastoreItem xmlns:ds="http://schemas.openxmlformats.org/officeDocument/2006/customXml" ds:itemID="{E661D915-26AE-4200-B053-74BBA7E88D24}">
+<ds:datastoreItem xmlns:ds="http://schemas.openxmlformats.org/officeDocument/2006/customXml" ds:itemID="{F0729156-7C55-45B9-A399-53C16A24D150}">
   <ds:schemaRefs>
     <ds:schemaRef ds:uri="http://schemas.openxmlformats.org/officeDocument/2006/bibliography"/>
   </ds:schemaRefs>

</xml_diff>

<commit_message>
[KNOW-98] REST API json names update
</commit_message>
<xml_diff>
--- a/docs/documentation/architecture/Architecture Documentation.docx
+++ b/docs/documentation/architecture/Architecture Documentation.docx
@@ -282,8 +282,6 @@
               <w:br/>
               <w:t xml:space="preserve">               </w:t>
             </w:r>
-            <w:proofErr w:type="spellStart"/>
-            <w:proofErr w:type="gramStart"/>
             <w:r>
               <w:rPr>
                 <w:b/>
@@ -292,8 +290,6 @@
               </w:rPr>
               <w:t>kan</w:t>
             </w:r>
-            <w:proofErr w:type="spellEnd"/>
-            <w:proofErr w:type="gramEnd"/>
           </w:p>
         </w:tc>
       </w:tr>
@@ -576,14 +572,12 @@
                             <w:pPr>
                               <w:pStyle w:val="Untertitel"/>
                             </w:pPr>
-                            <w:proofErr w:type="spellStart"/>
                             <w:r>
                               <w:rPr>
                                 <w:b/>
                               </w:rPr>
                               <w:t>Authors</w:t>
                             </w:r>
-                            <w:proofErr w:type="spellEnd"/>
                             <w:r>
                               <w:rPr>
                                 <w:b/>
@@ -636,14 +630,12 @@
                       <w:pPr>
                         <w:pStyle w:val="Untertitel"/>
                       </w:pPr>
-                      <w:proofErr w:type="spellStart"/>
                       <w:r>
                         <w:rPr>
                           <w:b/>
                         </w:rPr>
                         <w:t>Authors</w:t>
                       </w:r>
-                      <w:proofErr w:type="spellEnd"/>
                       <w:r>
                         <w:rPr>
                           <w:b/>
@@ -3232,11 +3224,7 @@
           </mc:Choice>
           <mc:Fallback>
             <w:pict>
-              <v:shapetype w14:anchorId="607CA4BC" id="_x0000_t202" coordsize="21600,21600" o:spt="202" path="m,l,21600r21600,l21600,xe">
-                <v:stroke joinstyle="miter"/>
-                <v:path gradientshapeok="t" o:connecttype="rect"/>
-              </v:shapetype>
-              <v:shape id="Textfeld 16" o:spid="_x0000_s1028" type="#_x0000_t202" style="position:absolute;left:0;text-align:left;margin-left:-.25pt;margin-top:328.2pt;width:425.15pt;height:47.25pt;z-index:251683840;visibility:visible;mso-wrap-style:square;mso-height-percent:0;mso-wrap-distance-left:9pt;mso-wrap-distance-top:0;mso-wrap-distance-right:9pt;mso-wrap-distance-bottom:0;mso-position-horizontal:absolute;mso-position-horizontal-relative:text;mso-position-vertical:absolute;mso-position-vertical-relative:text;mso-height-percent:0;mso-height-relative:margin;v-text-anchor:top" o:gfxdata="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" stroked="f">
+              <v:shape w14:anchorId="607CA4BC" id="Textfeld 16" o:spid="_x0000_s1028" type="#_x0000_t202" style="position:absolute;left:0;text-align:left;margin-left:-.25pt;margin-top:328.2pt;width:425.15pt;height:47.25pt;z-index:251683840;visibility:visible;mso-wrap-style:square;mso-height-percent:0;mso-wrap-distance-left:9pt;mso-wrap-distance-top:0;mso-wrap-distance-right:9pt;mso-wrap-distance-bottom:0;mso-position-horizontal:absolute;mso-position-horizontal-relative:text;mso-position-vertical:absolute;mso-position-vertical-relative:text;mso-height-percent:0;mso-height-relative:margin;v-text-anchor:top" o:gfxdata="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" stroked="f">
                 <v:textbox inset="0,0,0,0">
                   <w:txbxContent>
                     <w:p>
@@ -3350,7 +3338,7 @@
           <w:lang w:val="en-US"/>
         </w:rPr>
       </w:pPr>
-      <w:bookmarkStart w:id="6" w:name="_Toc452630883"/>
+      <w:bookmarkStart w:id="7" w:name="_Toc452630883"/>
       <w:r>
         <w:rPr>
           <w:lang w:val="en-US"/>
@@ -3358,7 +3346,7 @@
         <w:lastRenderedPageBreak/>
         <w:t>Quality Goals</w:t>
       </w:r>
-      <w:bookmarkEnd w:id="6"/>
+      <w:bookmarkEnd w:id="7"/>
     </w:p>
     <w:p>
       <w:pPr>
@@ -3403,7 +3391,19 @@
         <w:rPr>
           <w:lang w:val="en-US"/>
         </w:rPr>
-        <w:t>The system must be intuitive and easy in use. A new user should be able to get familiar with the Knowledge Base platform in 15 minutes. A user should be able to create a new knowledge article in 5 minutes.</w:t>
+        <w:t xml:space="preserve">The system must be intuitive and easy in use. A new user should be </w:t>
+      </w:r>
+      <w:r>
+        <w:rPr>
+          <w:lang w:val="en-US"/>
+        </w:rPr>
+        <w:t>able to get familiar with the knowledge b</w:t>
+      </w:r>
+      <w:r>
+        <w:rPr>
+          <w:lang w:val="en-US"/>
+        </w:rPr>
+        <w:t>ase platform in 15 minutes. A user should be able to create a new knowledge article in 5 minutes.</w:t>
       </w:r>
     </w:p>
     <w:p>
@@ -3467,8 +3467,8 @@
           <w:lang w:val="en-US"/>
         </w:rPr>
       </w:pPr>
-      <w:bookmarkStart w:id="7" w:name="_Ref452547251"/>
-      <w:bookmarkStart w:id="8" w:name="_Toc452630884"/>
+      <w:bookmarkStart w:id="8" w:name="_Ref452547251"/>
+      <w:bookmarkStart w:id="9" w:name="_Toc452630884"/>
       <w:r>
         <w:rPr>
           <w:lang w:val="en-US"/>
@@ -3481,8 +3481,8 @@
         </w:rPr>
         <w:t>s</w:t>
       </w:r>
-      <w:bookmarkEnd w:id="7"/>
       <w:bookmarkEnd w:id="8"/>
+      <w:bookmarkEnd w:id="9"/>
     </w:p>
     <w:p>
       <w:pPr>
@@ -3704,9 +3704,9 @@
           <w:lang w:val="en-US"/>
         </w:rPr>
       </w:pPr>
-      <w:bookmarkStart w:id="9" w:name="_Ref452465026"/>
-      <w:bookmarkStart w:id="10" w:name="_Ref452465054"/>
-      <w:bookmarkStart w:id="11" w:name="_Toc452630885"/>
+      <w:bookmarkStart w:id="10" w:name="_Ref452465026"/>
+      <w:bookmarkStart w:id="11" w:name="_Ref452465054"/>
+      <w:bookmarkStart w:id="12" w:name="_Toc452630885"/>
       <w:r>
         <w:rPr>
           <w:lang w:val="en-US"/>
@@ -3714,9 +3714,9 @@
         <w:lastRenderedPageBreak/>
         <w:t>Architecture Drivers</w:t>
       </w:r>
-      <w:bookmarkEnd w:id="9"/>
       <w:bookmarkEnd w:id="10"/>
       <w:bookmarkEnd w:id="11"/>
+      <w:bookmarkEnd w:id="12"/>
     </w:p>
     <w:p>
       <w:pPr>
@@ -4170,40 +4170,27 @@
           <w:lang w:val="en-US"/>
         </w:rPr>
       </w:pPr>
-      <w:bookmarkStart w:id="12" w:name="_Toc452630934"/>
+      <w:bookmarkStart w:id="13" w:name="_Toc452630934"/>
       <w:r>
         <w:t xml:space="preserve">Table </w:t>
       </w:r>
-      <w:r>
-        <w:fldChar w:fldCharType="begin"/>
-      </w:r>
-      <w:r>
-        <w:instrText xml:space="preserve"> SEQ Table \* ARABIC </w:instrText>
-      </w:r>
-      <w:r>
-        <w:fldChar w:fldCharType="separate"/>
-      </w:r>
-      <w:r>
-        <w:rPr>
-          <w:noProof/>
-        </w:rPr>
-        <w:t>1</w:t>
-      </w:r>
-      <w:r>
-        <w:rPr>
-          <w:noProof/>
-        </w:rPr>
-        <w:fldChar w:fldCharType="end"/>
-      </w:r>
+      <w:fldSimple w:instr=" SEQ Table \* ARABIC ">
+        <w:r>
+          <w:rPr>
+            <w:noProof/>
+          </w:rPr>
+          <w:t>1</w:t>
+        </w:r>
+      </w:fldSimple>
       <w:r>
         <w:t xml:space="preserve">: </w:t>
       </w:r>
-      <w:bookmarkStart w:id="13" w:name="_Ref451948852"/>
+      <w:bookmarkStart w:id="14" w:name="_Ref451948852"/>
       <w:r>
         <w:t>AD-01-Search</w:t>
       </w:r>
-      <w:bookmarkEnd w:id="12"/>
       <w:bookmarkEnd w:id="13"/>
+      <w:bookmarkEnd w:id="14"/>
     </w:p>
     <w:tbl>
       <w:tblPr>
@@ -4627,40 +4614,27 @@
         <w:pStyle w:val="Beschriftung"/>
         <w:jc w:val="center"/>
       </w:pPr>
-      <w:bookmarkStart w:id="14" w:name="_Toc452630935"/>
+      <w:bookmarkStart w:id="15" w:name="_Toc452630935"/>
       <w:r>
         <w:t xml:space="preserve">Table </w:t>
       </w:r>
-      <w:r>
-        <w:fldChar w:fldCharType="begin"/>
-      </w:r>
-      <w:r>
-        <w:instrText xml:space="preserve"> SEQ Table \* ARABIC </w:instrText>
-      </w:r>
-      <w:r>
-        <w:fldChar w:fldCharType="separate"/>
-      </w:r>
-      <w:r>
-        <w:rPr>
-          <w:noProof/>
-        </w:rPr>
-        <w:t>2</w:t>
-      </w:r>
-      <w:r>
-        <w:rPr>
-          <w:noProof/>
-        </w:rPr>
-        <w:fldChar w:fldCharType="end"/>
-      </w:r>
+      <w:fldSimple w:instr=" SEQ Table \* ARABIC ">
+        <w:r>
+          <w:rPr>
+            <w:noProof/>
+          </w:rPr>
+          <w:t>2</w:t>
+        </w:r>
+      </w:fldSimple>
       <w:r>
         <w:t xml:space="preserve">: </w:t>
       </w:r>
-      <w:bookmarkStart w:id="15" w:name="_Ref452124700"/>
+      <w:bookmarkStart w:id="16" w:name="_Ref452124700"/>
       <w:r>
         <w:t>AD-02-Usability</w:t>
       </w:r>
-      <w:bookmarkEnd w:id="14"/>
       <w:bookmarkEnd w:id="15"/>
+      <w:bookmarkEnd w:id="16"/>
     </w:p>
     <w:tbl>
       <w:tblPr>
@@ -5080,21 +5054,7 @@
               <w:rPr>
                 <w:lang w:val="en-US"/>
               </w:rPr>
-              <w:t xml:space="preserve">The system accepts and indexes an unlimited number </w:t>
-            </w:r>
-            <w:proofErr w:type="spellStart"/>
-            <w:r>
-              <w:rPr>
-                <w:lang w:val="en-US"/>
-              </w:rPr>
-              <w:t>docx</w:t>
-            </w:r>
-            <w:proofErr w:type="spellEnd"/>
-            <w:r>
-              <w:rPr>
-                <w:lang w:val="en-US"/>
-              </w:rPr>
-              <w:t>, doc, pdf and txt files. As well as a text of any length, containing tables, bullet points, text formatting and images.</w:t>
+              <w:t>The system accepts and indexes an unlimited number docx, doc, pdf and txt files. As well as a text of any length, containing tables, bullet points, text formatting and images.</w:t>
             </w:r>
           </w:p>
         </w:tc>
@@ -5108,40 +5068,27 @@
           <w:lang w:val="en-US"/>
         </w:rPr>
       </w:pPr>
-      <w:bookmarkStart w:id="16" w:name="_Toc452630936"/>
+      <w:bookmarkStart w:id="17" w:name="_Toc452630936"/>
       <w:r>
         <w:t xml:space="preserve">Table </w:t>
       </w:r>
-      <w:r>
-        <w:fldChar w:fldCharType="begin"/>
-      </w:r>
-      <w:r>
-        <w:instrText xml:space="preserve"> SEQ Table \* ARABIC </w:instrText>
-      </w:r>
-      <w:r>
-        <w:fldChar w:fldCharType="separate"/>
-      </w:r>
-      <w:r>
-        <w:rPr>
-          <w:noProof/>
-        </w:rPr>
-        <w:t>3</w:t>
-      </w:r>
-      <w:r>
-        <w:rPr>
-          <w:noProof/>
-        </w:rPr>
-        <w:fldChar w:fldCharType="end"/>
-      </w:r>
+      <w:fldSimple w:instr=" SEQ Table \* ARABIC ">
+        <w:r>
+          <w:rPr>
+            <w:noProof/>
+          </w:rPr>
+          <w:t>3</w:t>
+        </w:r>
+      </w:fldSimple>
       <w:r>
         <w:t xml:space="preserve">: </w:t>
       </w:r>
-      <w:bookmarkStart w:id="17" w:name="_Ref451948858"/>
+      <w:bookmarkStart w:id="18" w:name="_Ref451948858"/>
       <w:r>
         <w:t>AD-03-Generic</w:t>
       </w:r>
-      <w:bookmarkEnd w:id="16"/>
       <w:bookmarkEnd w:id="17"/>
+      <w:bookmarkEnd w:id="18"/>
     </w:p>
     <w:tbl>
       <w:tblPr>
@@ -5565,40 +5512,27 @@
         <w:pStyle w:val="Beschriftung"/>
         <w:jc w:val="center"/>
       </w:pPr>
-      <w:bookmarkStart w:id="18" w:name="_Toc452630937"/>
+      <w:bookmarkStart w:id="19" w:name="_Toc452630937"/>
       <w:r>
         <w:t xml:space="preserve">Table </w:t>
       </w:r>
-      <w:r>
-        <w:fldChar w:fldCharType="begin"/>
-      </w:r>
-      <w:r>
-        <w:instrText xml:space="preserve"> SEQ Table \* ARABIC </w:instrText>
-      </w:r>
-      <w:r>
-        <w:fldChar w:fldCharType="separate"/>
-      </w:r>
-      <w:r>
-        <w:rPr>
-          <w:noProof/>
-        </w:rPr>
-        <w:t>4</w:t>
-      </w:r>
-      <w:r>
-        <w:rPr>
-          <w:noProof/>
-        </w:rPr>
-        <w:fldChar w:fldCharType="end"/>
-      </w:r>
+      <w:fldSimple w:instr=" SEQ Table \* ARABIC ">
+        <w:r>
+          <w:rPr>
+            <w:noProof/>
+          </w:rPr>
+          <w:t>4</w:t>
+        </w:r>
+      </w:fldSimple>
       <w:r>
         <w:t xml:space="preserve">: </w:t>
       </w:r>
-      <w:bookmarkStart w:id="19" w:name="_Ref451931872"/>
+      <w:bookmarkStart w:id="20" w:name="_Ref451931872"/>
       <w:r>
         <w:t>AD-04-Testability</w:t>
       </w:r>
-      <w:bookmarkEnd w:id="18"/>
       <w:bookmarkEnd w:id="19"/>
+      <w:bookmarkEnd w:id="20"/>
     </w:p>
     <w:p/>
     <w:tbl>
@@ -6060,42 +5994,29 @@
         <w:pStyle w:val="Beschriftung"/>
         <w:jc w:val="center"/>
       </w:pPr>
-      <w:bookmarkStart w:id="20" w:name="_Ref451931813"/>
-      <w:bookmarkStart w:id="21" w:name="_Toc452630938"/>
+      <w:bookmarkStart w:id="21" w:name="_Ref451931813"/>
+      <w:bookmarkStart w:id="22" w:name="_Toc452630938"/>
       <w:r>
         <w:t xml:space="preserve">Table </w:t>
       </w:r>
-      <w:r>
-        <w:fldChar w:fldCharType="begin"/>
-      </w:r>
-      <w:r>
-        <w:instrText xml:space="preserve"> SEQ Table \* ARABIC </w:instrText>
-      </w:r>
-      <w:r>
-        <w:fldChar w:fldCharType="separate"/>
-      </w:r>
-      <w:r>
-        <w:rPr>
-          <w:noProof/>
-        </w:rPr>
-        <w:t>5</w:t>
-      </w:r>
-      <w:r>
-        <w:rPr>
-          <w:noProof/>
-        </w:rPr>
-        <w:fldChar w:fldCharType="end"/>
-      </w:r>
+      <w:fldSimple w:instr=" SEQ Table \* ARABIC ">
+        <w:r>
+          <w:rPr>
+            <w:noProof/>
+          </w:rPr>
+          <w:t>5</w:t>
+        </w:r>
+      </w:fldSimple>
       <w:r>
         <w:t xml:space="preserve">: </w:t>
       </w:r>
-      <w:bookmarkStart w:id="22" w:name="_Ref451931821"/>
+      <w:bookmarkStart w:id="23" w:name="_Ref451931821"/>
       <w:r>
         <w:t>AD-05-Persistence</w:t>
       </w:r>
-      <w:bookmarkEnd w:id="20"/>
       <w:bookmarkEnd w:id="21"/>
       <w:bookmarkEnd w:id="22"/>
+      <w:bookmarkEnd w:id="23"/>
     </w:p>
     <w:p>
       <w:pPr>
@@ -6533,40 +6454,27 @@
         <w:pStyle w:val="Beschriftung"/>
         <w:jc w:val="center"/>
       </w:pPr>
-      <w:bookmarkStart w:id="23" w:name="_Toc452630939"/>
+      <w:bookmarkStart w:id="24" w:name="_Toc452630939"/>
       <w:r>
         <w:t xml:space="preserve">Table </w:t>
       </w:r>
-      <w:r>
-        <w:fldChar w:fldCharType="begin"/>
-      </w:r>
-      <w:r>
-        <w:instrText xml:space="preserve"> SEQ Table \* ARABIC </w:instrText>
-      </w:r>
-      <w:r>
-        <w:fldChar w:fldCharType="separate"/>
-      </w:r>
-      <w:r>
-        <w:rPr>
-          <w:noProof/>
-        </w:rPr>
-        <w:t>6</w:t>
-      </w:r>
-      <w:r>
-        <w:rPr>
-          <w:noProof/>
-        </w:rPr>
-        <w:fldChar w:fldCharType="end"/>
-      </w:r>
+      <w:fldSimple w:instr=" SEQ Table \* ARABIC ">
+        <w:r>
+          <w:rPr>
+            <w:noProof/>
+          </w:rPr>
+          <w:t>6</w:t>
+        </w:r>
+      </w:fldSimple>
       <w:r>
         <w:t xml:space="preserve">: </w:t>
       </w:r>
-      <w:bookmarkStart w:id="24" w:name="_Ref452547124"/>
+      <w:bookmarkStart w:id="25" w:name="_Ref452547124"/>
       <w:r>
         <w:t>AD-06-Mobile</w:t>
       </w:r>
-      <w:bookmarkEnd w:id="23"/>
       <w:bookmarkEnd w:id="24"/>
+      <w:bookmarkEnd w:id="25"/>
     </w:p>
     <w:p/>
     <w:tbl>
@@ -6995,40 +6903,27 @@
           <w:lang w:val="en-US"/>
         </w:rPr>
       </w:pPr>
-      <w:bookmarkStart w:id="25" w:name="_Toc452630940"/>
+      <w:bookmarkStart w:id="26" w:name="_Toc452630940"/>
       <w:r>
         <w:t xml:space="preserve">Table </w:t>
       </w:r>
-      <w:r>
-        <w:fldChar w:fldCharType="begin"/>
-      </w:r>
-      <w:r>
-        <w:instrText xml:space="preserve"> SEQ Table \* ARABIC </w:instrText>
-      </w:r>
-      <w:r>
-        <w:fldChar w:fldCharType="separate"/>
-      </w:r>
-      <w:r>
-        <w:rPr>
-          <w:noProof/>
-        </w:rPr>
-        <w:t>7</w:t>
-      </w:r>
-      <w:r>
-        <w:rPr>
-          <w:noProof/>
-        </w:rPr>
-        <w:fldChar w:fldCharType="end"/>
-      </w:r>
+      <w:fldSimple w:instr=" SEQ Table \* ARABIC ">
+        <w:r>
+          <w:rPr>
+            <w:noProof/>
+          </w:rPr>
+          <w:t>7</w:t>
+        </w:r>
+      </w:fldSimple>
       <w:r>
         <w:t xml:space="preserve">: </w:t>
       </w:r>
-      <w:bookmarkStart w:id="26" w:name="_Ref452547212"/>
+      <w:bookmarkStart w:id="27" w:name="_Ref452547212"/>
       <w:r>
         <w:t>AD-07-Scalability</w:t>
       </w:r>
-      <w:bookmarkEnd w:id="25"/>
       <w:bookmarkEnd w:id="26"/>
+      <w:bookmarkEnd w:id="27"/>
     </w:p>
     <w:tbl>
       <w:tblPr>
@@ -7479,40 +7374,27 @@
           <w:lang w:val="en-US"/>
         </w:rPr>
       </w:pPr>
-      <w:bookmarkStart w:id="27" w:name="_Toc452630941"/>
+      <w:bookmarkStart w:id="28" w:name="_Toc452630941"/>
       <w:r>
         <w:t xml:space="preserve">Table </w:t>
       </w:r>
-      <w:r>
-        <w:fldChar w:fldCharType="begin"/>
-      </w:r>
-      <w:r>
-        <w:instrText xml:space="preserve"> SEQ Table \* ARABIC </w:instrText>
-      </w:r>
-      <w:r>
-        <w:fldChar w:fldCharType="separate"/>
-      </w:r>
-      <w:r>
-        <w:rPr>
-          <w:noProof/>
-        </w:rPr>
-        <w:t>8</w:t>
-      </w:r>
-      <w:r>
-        <w:rPr>
-          <w:noProof/>
-        </w:rPr>
-        <w:fldChar w:fldCharType="end"/>
-      </w:r>
+      <w:fldSimple w:instr=" SEQ Table \* ARABIC ">
+        <w:r>
+          <w:rPr>
+            <w:noProof/>
+          </w:rPr>
+          <w:t>8</w:t>
+        </w:r>
+      </w:fldSimple>
       <w:r>
         <w:t xml:space="preserve">: </w:t>
       </w:r>
-      <w:bookmarkStart w:id="28" w:name="_Ref452547178"/>
+      <w:bookmarkStart w:id="29" w:name="_Ref452547178"/>
       <w:r>
         <w:t>AD-08-Integration</w:t>
       </w:r>
-      <w:bookmarkEnd w:id="27"/>
       <w:bookmarkEnd w:id="28"/>
+      <w:bookmarkEnd w:id="29"/>
     </w:p>
     <w:p>
       <w:pPr>
@@ -7521,8 +7403,8 @@
           <w:lang w:val="en-US"/>
         </w:rPr>
       </w:pPr>
-      <w:bookmarkStart w:id="29" w:name="_Ref452465063"/>
-      <w:bookmarkStart w:id="30" w:name="_Toc452630886"/>
+      <w:bookmarkStart w:id="30" w:name="_Ref452465063"/>
+      <w:bookmarkStart w:id="31" w:name="_Toc452630886"/>
       <w:r>
         <w:rPr>
           <w:lang w:val="en-US"/>
@@ -7530,8 +7412,8 @@
         <w:lastRenderedPageBreak/>
         <w:t>Non Drivers</w:t>
       </w:r>
-      <w:bookmarkEnd w:id="29"/>
       <w:bookmarkEnd w:id="30"/>
+      <w:bookmarkEnd w:id="31"/>
     </w:p>
     <w:p>
       <w:pPr>
@@ -7688,7 +7570,7 @@
           <w:lang w:val="en-US"/>
         </w:rPr>
       </w:pPr>
-      <w:bookmarkStart w:id="31" w:name="_Toc452630887"/>
+      <w:bookmarkStart w:id="32" w:name="_Toc452630887"/>
       <w:r>
         <w:rPr>
           <w:lang w:val="en-US"/>
@@ -7702,7 +7584,7 @@
         </w:rPr>
         <w:t xml:space="preserve"> Constraints</w:t>
       </w:r>
-      <w:bookmarkEnd w:id="31"/>
+      <w:bookmarkEnd w:id="32"/>
     </w:p>
     <w:p>
       <w:pPr>
@@ -7724,14 +7606,14 @@
           <w:lang w:val="en-US"/>
         </w:rPr>
       </w:pPr>
-      <w:bookmarkStart w:id="32" w:name="_Toc452630888"/>
+      <w:bookmarkStart w:id="33" w:name="_Toc452630888"/>
       <w:r>
         <w:rPr>
           <w:lang w:val="en-US"/>
         </w:rPr>
         <w:t>Technical Constraints</w:t>
       </w:r>
-      <w:bookmarkEnd w:id="32"/>
+      <w:bookmarkEnd w:id="33"/>
     </w:p>
     <w:p>
       <w:pPr>
@@ -7811,21 +7693,7 @@
         <w:rPr>
           <w:lang w:val="en-US"/>
         </w:rPr>
-        <w:t xml:space="preserve">The customer wants the system to run on Linux or </w:t>
-      </w:r>
-      <w:proofErr w:type="gramStart"/>
-      <w:r>
-        <w:rPr>
-          <w:lang w:val="en-US"/>
-        </w:rPr>
-        <w:t>Unix</w:t>
-      </w:r>
-      <w:proofErr w:type="gramEnd"/>
-      <w:r>
-        <w:rPr>
-          <w:lang w:val="en-US"/>
-        </w:rPr>
-        <w:t>.</w:t>
+        <w:t>The customer wants the system to run on Linux or Unix.</w:t>
       </w:r>
     </w:p>
     <w:p>
@@ -7862,14 +7730,14 @@
           <w:lang w:val="en-US"/>
         </w:rPr>
       </w:pPr>
-      <w:bookmarkStart w:id="33" w:name="_Toc452630889"/>
+      <w:bookmarkStart w:id="34" w:name="_Toc452630889"/>
       <w:r>
         <w:rPr>
           <w:lang w:val="en-US"/>
         </w:rPr>
         <w:t>Organizational Constraints</w:t>
       </w:r>
-      <w:bookmarkEnd w:id="33"/>
+      <w:bookmarkEnd w:id="34"/>
     </w:p>
     <w:p>
       <w:pPr>
@@ -7989,7 +7857,6 @@
         </w:rPr>
       </w:pPr>
     </w:p>
-    <w:bookmarkStart w:id="34" w:name="_Toc452630890"/>
     <w:p>
       <w:pPr>
         <w:pStyle w:val="berschrift1"/>
@@ -7997,6 +7864,7 @@
           <w:lang w:val="en-US"/>
         </w:rPr>
       </w:pPr>
+      <w:bookmarkStart w:id="35" w:name="_Toc452630890"/>
       <w:r>
         <w:rPr>
           <w:noProof/>
@@ -8052,7 +7920,7 @@
                                 <w:lang w:val="en-US"/>
                               </w:rPr>
                             </w:pPr>
-                            <w:bookmarkStart w:id="35" w:name="_Toc452630921"/>
+                            <w:bookmarkStart w:id="36" w:name="_Toc452630921"/>
                             <w:r>
                               <w:rPr>
                                 <w:lang w:val="en-US"/>
@@ -8096,7 +7964,7 @@
                               </w:rPr>
                               <w:t>: context diagram</w:t>
                             </w:r>
-                            <w:bookmarkEnd w:id="35"/>
+                            <w:bookmarkEnd w:id="36"/>
                           </w:p>
                         </w:txbxContent>
                       </wps:txbx>
@@ -8246,7 +8114,7 @@
         </w:rPr>
         <w:t>System Scope and Context</w:t>
       </w:r>
-      <w:bookmarkEnd w:id="34"/>
+      <w:bookmarkEnd w:id="35"/>
     </w:p>
     <w:p>
       <w:pPr>
@@ -8299,7 +8167,7 @@
           <w:lang w:val="en-US"/>
         </w:rPr>
       </w:pPr>
-      <w:bookmarkStart w:id="36" w:name="_Toc452630891"/>
+      <w:bookmarkStart w:id="38" w:name="_Toc452630891"/>
       <w:r>
         <w:rPr>
           <w:lang w:val="en-US"/>
@@ -8307,7 +8175,7 @@
         <w:lastRenderedPageBreak/>
         <w:t>Building Block View</w:t>
       </w:r>
-      <w:bookmarkEnd w:id="36"/>
+      <w:bookmarkEnd w:id="38"/>
     </w:p>
     <w:p>
       <w:pPr>
@@ -8344,14 +8212,14 @@
           <w:lang w:val="en-US"/>
         </w:rPr>
       </w:pPr>
-      <w:bookmarkStart w:id="37" w:name="_Toc452630892"/>
+      <w:bookmarkStart w:id="39" w:name="_Toc452630892"/>
       <w:r>
         <w:rPr>
           <w:lang w:val="en-US"/>
         </w:rPr>
         <w:t>Level 1</w:t>
       </w:r>
-      <w:bookmarkEnd w:id="37"/>
+      <w:bookmarkEnd w:id="39"/>
     </w:p>
     <w:p>
       <w:pPr>
@@ -8410,7 +8278,7 @@
                                 <w:lang w:val="en-US"/>
                               </w:rPr>
                             </w:pPr>
-                            <w:bookmarkStart w:id="38" w:name="_Toc452630922"/>
+                            <w:bookmarkStart w:id="40" w:name="_Toc452630922"/>
                             <w:r>
                               <w:rPr>
                                 <w:lang w:val="en-US"/>
@@ -8466,7 +8334,7 @@
                               </w:rPr>
                               <w:t xml:space="preserve"> level 1</w:t>
                             </w:r>
-                            <w:bookmarkEnd w:id="38"/>
+                            <w:bookmarkEnd w:id="40"/>
                           </w:p>
                         </w:txbxContent>
                       </wps:txbx>
@@ -8647,14 +8515,14 @@
           <w:lang w:val="en-US"/>
         </w:rPr>
       </w:pPr>
-      <w:bookmarkStart w:id="39" w:name="_Ref452124796"/>
+      <w:bookmarkStart w:id="42" w:name="_Ref452124796"/>
       <w:r>
         <w:rPr>
           <w:lang w:val="en-US"/>
         </w:rPr>
         <w:t>Frontend</w:t>
       </w:r>
-      <w:bookmarkEnd w:id="39"/>
+      <w:bookmarkEnd w:id="42"/>
     </w:p>
     <w:p>
       <w:pPr>
@@ -8823,24 +8691,24 @@
           <w:lang w:val="en-US"/>
         </w:rPr>
       </w:pPr>
-      <w:bookmarkStart w:id="40" w:name="_Toc452630893"/>
+      <w:bookmarkStart w:id="43" w:name="_Toc452630893"/>
       <w:r>
         <w:rPr>
           <w:lang w:val="en-US"/>
         </w:rPr>
         <w:t>Level 2</w:t>
       </w:r>
-      <w:bookmarkEnd w:id="40"/>
-    </w:p>
-    <w:p>
-      <w:pPr>
-        <w:rPr>
-          <w:lang w:val="en-US"/>
-        </w:rPr>
-      </w:pPr>
-      <w:bookmarkStart w:id="41" w:name="_Ref452124832"/>
-      <w:bookmarkStart w:id="42" w:name="_Ref452124915"/>
-      <w:bookmarkStart w:id="43" w:name="_Ref452124917"/>
+      <w:bookmarkEnd w:id="43"/>
+    </w:p>
+    <w:p>
+      <w:pPr>
+        <w:rPr>
+          <w:lang w:val="en-US"/>
+        </w:rPr>
+      </w:pPr>
+      <w:bookmarkStart w:id="44" w:name="_Ref452124832"/>
+      <w:bookmarkStart w:id="45" w:name="_Ref452124915"/>
+      <w:bookmarkStart w:id="46" w:name="_Ref452124917"/>
       <w:r>
         <w:rPr>
           <w:lang w:val="en-US"/>
@@ -8861,7 +8729,6 @@
         <w:t>At first a component diagram will illustrate the white box view of both basic level 1 components in order to present the big picture of the main parts of the system. Afterwards the white box view for each level 1 component is going to be explained. Furthermore the complete technology stack will be presented and related to level 1 and level 2 components.</w:t>
       </w:r>
     </w:p>
-    <w:bookmarkStart w:id="44" w:name="_Ref452534390"/>
     <w:p>
       <w:pPr>
         <w:pStyle w:val="berschrift3"/>
@@ -8869,6 +8736,7 @@
           <w:lang w:val="en-US"/>
         </w:rPr>
       </w:pPr>
+      <w:bookmarkStart w:id="47" w:name="_Ref452534390"/>
       <w:r>
         <w:rPr>
           <w:noProof/>
@@ -8921,8 +8789,8 @@
                                 <w:lang w:val="en-US"/>
                               </w:rPr>
                             </w:pPr>
-                            <w:bookmarkStart w:id="45" w:name="_Ref452126411"/>
-                            <w:bookmarkStart w:id="46" w:name="_Toc452630923"/>
+                            <w:bookmarkStart w:id="48" w:name="_Ref452126411"/>
+                            <w:bookmarkStart w:id="49" w:name="_Toc452630923"/>
                             <w:r>
                               <w:rPr>
                                 <w:lang w:val="en-US"/>
@@ -8951,7 +8819,7 @@
                             <w:r>
                               <w:fldChar w:fldCharType="end"/>
                             </w:r>
-                            <w:bookmarkEnd w:id="45"/>
+                            <w:bookmarkEnd w:id="48"/>
                             <w:r>
                               <w:rPr>
                                 <w:lang w:val="en-US"/>
@@ -8965,7 +8833,7 @@
                               </w:rPr>
                               <w:t xml:space="preserve"> level 2</w:t>
                             </w:r>
-                            <w:bookmarkEnd w:id="46"/>
+                            <w:bookmarkEnd w:id="49"/>
                           </w:p>
                         </w:txbxContent>
                       </wps:txbx>
@@ -9122,10 +8990,10 @@
         </w:rPr>
         <w:t>Frontend</w:t>
       </w:r>
-      <w:bookmarkEnd w:id="41"/>
-      <w:bookmarkEnd w:id="42"/>
-      <w:bookmarkEnd w:id="43"/>
       <w:bookmarkEnd w:id="44"/>
+      <w:bookmarkEnd w:id="45"/>
+      <w:bookmarkEnd w:id="46"/>
+      <w:bookmarkEnd w:id="47"/>
     </w:p>
     <w:p>
       <w:pPr>
@@ -9253,22 +9121,22 @@
           <w:lang w:val="en-US"/>
         </w:rPr>
       </w:pPr>
-      <w:bookmarkStart w:id="47" w:name="_Toc452055188"/>
-      <w:bookmarkStart w:id="48" w:name="_Ref452546936"/>
-      <w:bookmarkStart w:id="49" w:name="_Ref452546942"/>
-      <w:bookmarkStart w:id="50" w:name="_Ref452560461"/>
-      <w:bookmarkStart w:id="51" w:name="_Ref452560473"/>
+      <w:bookmarkStart w:id="52" w:name="_Toc452055188"/>
+      <w:bookmarkStart w:id="53" w:name="_Ref452546936"/>
+      <w:bookmarkStart w:id="54" w:name="_Ref452546942"/>
+      <w:bookmarkStart w:id="55" w:name="_Ref452560461"/>
+      <w:bookmarkStart w:id="56" w:name="_Ref452560473"/>
       <w:r>
         <w:rPr>
           <w:lang w:val="en-US"/>
         </w:rPr>
         <w:t>Backend</w:t>
       </w:r>
-      <w:bookmarkEnd w:id="47"/>
-      <w:bookmarkEnd w:id="48"/>
-      <w:bookmarkEnd w:id="49"/>
-      <w:bookmarkEnd w:id="50"/>
-      <w:bookmarkEnd w:id="51"/>
+      <w:bookmarkEnd w:id="52"/>
+      <w:bookmarkEnd w:id="53"/>
+      <w:bookmarkEnd w:id="54"/>
+      <w:bookmarkEnd w:id="55"/>
+      <w:bookmarkEnd w:id="56"/>
     </w:p>
     <w:p>
       <w:pPr>
@@ -9290,14 +9158,14 @@
           <w:lang w:val="en-US"/>
         </w:rPr>
       </w:pPr>
-      <w:bookmarkStart w:id="52" w:name="_Ref452534522"/>
+      <w:bookmarkStart w:id="57" w:name="_Ref452534522"/>
       <w:r>
         <w:rPr>
           <w:lang w:val="en-US"/>
         </w:rPr>
         <w:t>Dynamic Webserver</w:t>
       </w:r>
-      <w:bookmarkEnd w:id="52"/>
+      <w:bookmarkEnd w:id="57"/>
     </w:p>
     <w:p>
       <w:pPr>
@@ -9592,7 +9460,7 @@
           <w:lang w:val="en-US"/>
         </w:rPr>
       </w:pPr>
-      <w:bookmarkStart w:id="53" w:name="_Ref452534546"/>
+      <w:bookmarkStart w:id="58" w:name="_Ref452534546"/>
       <w:r>
         <w:rPr>
           <w:lang w:val="en-US"/>
@@ -9600,7 +9468,7 @@
         <w:lastRenderedPageBreak/>
         <w:t>Search Engine</w:t>
       </w:r>
-      <w:bookmarkEnd w:id="53"/>
+      <w:bookmarkEnd w:id="58"/>
     </w:p>
     <w:p>
       <w:pPr>
@@ -9959,8 +9827,8 @@
                                 <w:lang w:val="en-US"/>
                               </w:rPr>
                             </w:pPr>
-                            <w:bookmarkStart w:id="54" w:name="_Ref452126308"/>
-                            <w:bookmarkStart w:id="55" w:name="_Toc452630924"/>
+                            <w:bookmarkStart w:id="59" w:name="_Ref452126308"/>
+                            <w:bookmarkStart w:id="60" w:name="_Toc452630924"/>
                             <w:r>
                               <w:rPr>
                                 <w:lang w:val="en-US"/>
@@ -9998,14 +9866,14 @@
                               </w:rPr>
                               <w:fldChar w:fldCharType="end"/>
                             </w:r>
-                            <w:bookmarkEnd w:id="54"/>
+                            <w:bookmarkEnd w:id="59"/>
                             <w:r>
                               <w:rPr>
                                 <w:lang w:val="en-US"/>
                               </w:rPr>
                               <w:t>: components with technologies</w:t>
                             </w:r>
-                            <w:bookmarkEnd w:id="55"/>
+                            <w:bookmarkEnd w:id="60"/>
                           </w:p>
                         </w:txbxContent>
                       </wps:txbx>
@@ -10405,14 +10273,14 @@
           <w:lang w:val="en-US"/>
         </w:rPr>
       </w:pPr>
-      <w:bookmarkStart w:id="56" w:name="_Toc452630894"/>
+      <w:bookmarkStart w:id="63" w:name="_Toc452630894"/>
       <w:r>
         <w:rPr>
           <w:lang w:val="en-US"/>
         </w:rPr>
         <w:t>Level 3</w:t>
       </w:r>
-      <w:bookmarkEnd w:id="56"/>
+      <w:bookmarkEnd w:id="63"/>
     </w:p>
     <w:p>
       <w:pPr>
@@ -10499,8 +10367,8 @@
                                 <w:lang w:val="en-US"/>
                               </w:rPr>
                             </w:pPr>
-                            <w:bookmarkStart w:id="57" w:name="_Ref452387374"/>
-                            <w:bookmarkStart w:id="58" w:name="_Toc452630925"/>
+                            <w:bookmarkStart w:id="64" w:name="_Ref452387374"/>
+                            <w:bookmarkStart w:id="65" w:name="_Toc452630925"/>
                             <w:r>
                               <w:rPr>
                                 <w:lang w:val="en-US"/>
@@ -10538,14 +10406,14 @@
                               </w:rPr>
                               <w:fldChar w:fldCharType="end"/>
                             </w:r>
-                            <w:bookmarkEnd w:id="57"/>
+                            <w:bookmarkEnd w:id="64"/>
                             <w:r>
                               <w:rPr>
                                 <w:lang w:val="en-US"/>
                               </w:rPr>
                               <w:t>: dynamic webserver components</w:t>
                             </w:r>
-                            <w:bookmarkEnd w:id="58"/>
+                            <w:bookmarkEnd w:id="65"/>
                           </w:p>
                         </w:txbxContent>
                       </wps:txbx>
@@ -11166,21 +11034,7 @@
               <w:rPr>
                 <w:lang w:val="en-US"/>
               </w:rPr>
-              <w:t>/</w:t>
-            </w:r>
-            <w:proofErr w:type="spellStart"/>
-            <w:r>
-              <w:rPr>
-                <w:lang w:val="en-US"/>
-              </w:rPr>
-              <w:t>api</w:t>
-            </w:r>
-            <w:proofErr w:type="spellEnd"/>
-            <w:r>
-              <w:rPr>
-                <w:lang w:val="en-US"/>
-              </w:rPr>
-              <w:t>/articles/{id}</w:t>
+              <w:t>/api/articles/{id}</w:t>
             </w:r>
           </w:p>
         </w:tc>
@@ -11257,21 +11111,7 @@
               <w:rPr>
                 <w:lang w:val="en-US"/>
               </w:rPr>
-              <w:t>/</w:t>
-            </w:r>
-            <w:proofErr w:type="spellStart"/>
-            <w:r>
-              <w:rPr>
-                <w:lang w:val="en-US"/>
-              </w:rPr>
-              <w:t>api</w:t>
-            </w:r>
-            <w:proofErr w:type="spellEnd"/>
-            <w:r>
-              <w:rPr>
-                <w:lang w:val="en-US"/>
-              </w:rPr>
-              <w:t>/articles/last</w:t>
+              <w:t>/api/articles/last</w:t>
             </w:r>
           </w:p>
         </w:tc>
@@ -11348,35 +11188,7 @@
               <w:rPr>
                 <w:lang w:val="en-US"/>
               </w:rPr>
-              <w:t>/</w:t>
-            </w:r>
-            <w:proofErr w:type="spellStart"/>
-            <w:r>
-              <w:rPr>
-                <w:lang w:val="en-US"/>
-              </w:rPr>
-              <w:t>api</w:t>
-            </w:r>
-            <w:proofErr w:type="spellEnd"/>
-            <w:r>
-              <w:rPr>
-                <w:lang w:val="en-US"/>
-              </w:rPr>
-              <w:t>/</w:t>
-            </w:r>
-            <w:proofErr w:type="spellStart"/>
-            <w:r>
-              <w:rPr>
-                <w:lang w:val="en-US"/>
-              </w:rPr>
-              <w:t>articles?q</w:t>
-            </w:r>
-            <w:proofErr w:type="spellEnd"/>
-            <w:r>
-              <w:rPr>
-                <w:lang w:val="en-US"/>
-              </w:rPr>
-              <w:t>={query}</w:t>
+              <w:t>/api/articles?q={query}</w:t>
             </w:r>
           </w:p>
         </w:tc>
@@ -11476,21 +11288,7 @@
               <w:rPr>
                 <w:lang w:val="en-US"/>
               </w:rPr>
-              <w:t>/</w:t>
-            </w:r>
-            <w:proofErr w:type="spellStart"/>
-            <w:r>
-              <w:rPr>
-                <w:lang w:val="en-US"/>
-              </w:rPr>
-              <w:t>api</w:t>
-            </w:r>
-            <w:proofErr w:type="spellEnd"/>
-            <w:r>
-              <w:rPr>
-                <w:lang w:val="en-US"/>
-              </w:rPr>
-              <w:t>/articles</w:t>
+              <w:t>/api/articles</w:t>
             </w:r>
           </w:p>
         </w:tc>
@@ -11567,21 +11365,7 @@
               <w:rPr>
                 <w:lang w:val="en-US"/>
               </w:rPr>
-              <w:t>/</w:t>
-            </w:r>
-            <w:proofErr w:type="spellStart"/>
-            <w:r>
-              <w:rPr>
-                <w:lang w:val="en-US"/>
-              </w:rPr>
-              <w:t>api</w:t>
-            </w:r>
-            <w:proofErr w:type="spellEnd"/>
-            <w:r>
-              <w:rPr>
-                <w:lang w:val="en-US"/>
-              </w:rPr>
-              <w:t>/articles/{id</w:t>
+              <w:t>/api/articles/{id</w:t>
             </w:r>
             <w:r>
               <w:rPr>
@@ -11687,21 +11471,7 @@
               <w:rPr>
                 <w:lang w:val="en-US"/>
               </w:rPr>
-              <w:t>/</w:t>
-            </w:r>
-            <w:proofErr w:type="spellStart"/>
-            <w:r>
-              <w:rPr>
-                <w:lang w:val="en-US"/>
-              </w:rPr>
-              <w:t>api</w:t>
-            </w:r>
-            <w:proofErr w:type="spellEnd"/>
-            <w:r>
-              <w:rPr>
-                <w:lang w:val="en-US"/>
-              </w:rPr>
-              <w:t>/articles/{id}</w:t>
+              <w:t>/api/articles/{id}</w:t>
             </w:r>
           </w:p>
         </w:tc>
@@ -11815,21 +11585,7 @@
               <w:rPr>
                 <w:lang w:val="en-US"/>
               </w:rPr>
-              <w:t>/</w:t>
-            </w:r>
-            <w:proofErr w:type="spellStart"/>
-            <w:r>
-              <w:rPr>
-                <w:lang w:val="en-US"/>
-              </w:rPr>
-              <w:t>api</w:t>
-            </w:r>
-            <w:proofErr w:type="spellEnd"/>
-            <w:r>
-              <w:rPr>
-                <w:lang w:val="en-US"/>
-              </w:rPr>
-              <w:t>/articles/{id}</w:t>
+              <w:t>/api/articles/{id}</w:t>
             </w:r>
           </w:p>
         </w:tc>
@@ -11906,21 +11662,7 @@
               <w:rPr>
                 <w:lang w:val="en-US"/>
               </w:rPr>
-              <w:t>/</w:t>
-            </w:r>
-            <w:proofErr w:type="spellStart"/>
-            <w:r>
-              <w:rPr>
-                <w:lang w:val="en-US"/>
-              </w:rPr>
-              <w:t>api</w:t>
-            </w:r>
-            <w:proofErr w:type="spellEnd"/>
-            <w:r>
-              <w:rPr>
-                <w:lang w:val="en-US"/>
-              </w:rPr>
-              <w:t>/articles/{id</w:t>
+              <w:t>/api/articles/{id</w:t>
             </w:r>
             <w:r>
               <w:rPr>
@@ -12018,8 +11760,8 @@
           <w:lang w:val="en-US"/>
         </w:rPr>
       </w:pPr>
-      <w:bookmarkStart w:id="59" w:name="_Ref452390478"/>
-      <w:bookmarkStart w:id="60" w:name="_Toc452630942"/>
+      <w:bookmarkStart w:id="68" w:name="_Ref452390478"/>
+      <w:bookmarkStart w:id="69" w:name="_Toc452630942"/>
       <w:r>
         <w:rPr>
           <w:lang w:val="en-US"/>
@@ -12057,14 +11799,14 @@
         </w:rPr>
         <w:fldChar w:fldCharType="end"/>
       </w:r>
-      <w:bookmarkEnd w:id="59"/>
+      <w:bookmarkEnd w:id="68"/>
       <w:r>
         <w:rPr>
           <w:lang w:val="en-US"/>
         </w:rPr>
         <w:t>: REST API description</w:t>
       </w:r>
-      <w:bookmarkEnd w:id="60"/>
+      <w:bookmarkEnd w:id="69"/>
     </w:p>
     <w:p>
       <w:pPr>
@@ -12133,6 +11875,21 @@
         </w:rPr>
         <w:lastRenderedPageBreak/>
         <w:tab/>
+        <w:t>“isTemporary”: false,</w:t>
+      </w:r>
+    </w:p>
+    <w:p>
+      <w:pPr>
+        <w:pStyle w:val="Computerprogramm"/>
+        <w:rPr>
+          <w:lang w:val="en-US"/>
+        </w:rPr>
+      </w:pPr>
+      <w:r>
+        <w:rPr>
+          <w:lang w:val="en-US"/>
+        </w:rPr>
+        <w:tab/>
         <w:t>“author”: {</w:t>
       </w:r>
     </w:p>
@@ -12284,8 +12041,6 @@
         <w:tab/>
         <w:t>“lastChanged”: 20160530,</w:t>
       </w:r>
-      <w:bookmarkStart w:id="61" w:name="_GoBack"/>
-      <w:bookmarkEnd w:id="61"/>
     </w:p>
     <w:p>
       <w:pPr>
@@ -12377,7 +12132,19 @@
           <w:lang w:val="en-US"/>
         </w:rPr>
         <w:tab/>
-        <w:t>“type”: “pdf”,</w:t>
+        <w:t>“</w:t>
+      </w:r>
+      <w:r>
+        <w:rPr>
+          <w:lang w:val="en-US"/>
+        </w:rPr>
+        <w:t>file</w:t>
+      </w:r>
+      <w:r>
+        <w:rPr>
+          <w:lang w:val="en-US"/>
+        </w:rPr>
+        <w:t>type”: “pdf”,</w:t>
       </w:r>
     </w:p>
     <w:p>
@@ -12540,7 +12307,7 @@
           <w:lang w:val="en-US"/>
         </w:rPr>
       </w:pPr>
-      <w:bookmarkStart w:id="62" w:name="_Toc452630895"/>
+      <w:bookmarkStart w:id="70" w:name="_Toc452630895"/>
       <w:r>
         <w:rPr>
           <w:lang w:val="en-US"/>
@@ -12548,7 +12315,7 @@
         <w:lastRenderedPageBreak/>
         <w:t>Runtime View</w:t>
       </w:r>
-      <w:bookmarkEnd w:id="62"/>
+      <w:bookmarkEnd w:id="70"/>
     </w:p>
     <w:p>
       <w:pPr>
@@ -12594,14 +12361,14 @@
           <w:lang w:val="en-US"/>
         </w:rPr>
       </w:pPr>
-      <w:bookmarkStart w:id="63" w:name="_Toc452630896"/>
+      <w:bookmarkStart w:id="71" w:name="_Toc452630896"/>
       <w:r>
         <w:rPr>
           <w:lang w:val="en-US"/>
         </w:rPr>
         <w:t>Create Article</w:t>
       </w:r>
-      <w:bookmarkEnd w:id="63"/>
+      <w:bookmarkEnd w:id="71"/>
     </w:p>
     <w:p>
       <w:pPr>
@@ -12741,35 +12508,19 @@
         <w:rPr>
           <w:lang w:val="en-US"/>
         </w:rPr>
-        <w:t xml:space="preserve">requests a new article </w:t>
-      </w:r>
-      <w:proofErr w:type="spellStart"/>
-      <w:r>
-        <w:rPr>
-          <w:lang w:val="en-US"/>
-        </w:rPr>
-        <w:t>id</w:t>
-      </w:r>
-      <w:proofErr w:type="spellEnd"/>
-      <w:r>
-        <w:rPr>
-          <w:lang w:val="en-US"/>
-        </w:rPr>
-        <w:t xml:space="preserve"> from the dynamic webserver. The dynamic webserver creates a new article entry on the database and returns the database unique id to the frontend as article id. The frontend loads the create article view for the user to insert text, </w:t>
-      </w:r>
-      <w:proofErr w:type="gramStart"/>
-      <w:r>
-        <w:rPr>
-          <w:lang w:val="en-US"/>
-        </w:rPr>
-        <w:t>meta</w:t>
-      </w:r>
-      <w:proofErr w:type="gramEnd"/>
-      <w:r>
-        <w:rPr>
-          <w:lang w:val="en-US"/>
-        </w:rPr>
-        <w:t xml:space="preserve"> data, images and documents.</w:t>
+        <w:t>requests a new article id from the dynamic webserver. The dynamic webserver creates a new article entry on the database and returns the database unique id to the frontend as article id. The frontend loads the create article view fo</w:t>
+      </w:r>
+      <w:r>
+        <w:rPr>
+          <w:lang w:val="en-US"/>
+        </w:rPr>
+        <w:t>r the user to insert text, meta</w:t>
+      </w:r>
+      <w:r>
+        <w:rPr>
+          <w:lang w:val="en-US"/>
+        </w:rPr>
+        <w:t>data, images and documents.</w:t>
       </w:r>
     </w:p>
     <w:p>
@@ -12871,21 +12622,7 @@
         <w:rPr>
           <w:lang w:val="en-US"/>
         </w:rPr>
-        <w:t xml:space="preserve"> content and </w:t>
-      </w:r>
-      <w:proofErr w:type="gramStart"/>
-      <w:r>
-        <w:rPr>
-          <w:lang w:val="en-US"/>
-        </w:rPr>
-        <w:t>meta</w:t>
-      </w:r>
-      <w:proofErr w:type="gramEnd"/>
-      <w:r>
-        <w:rPr>
-          <w:lang w:val="en-US"/>
-        </w:rPr>
-        <w:t xml:space="preserve"> data (author, email) </w:t>
+        <w:t xml:space="preserve"> content and meta data (author, email) </w:t>
       </w:r>
       <w:r>
         <w:rPr>
@@ -13161,8 +12898,8 @@
                                 <w:lang w:val="en-US"/>
                               </w:rPr>
                             </w:pPr>
-                            <w:bookmarkStart w:id="64" w:name="_Ref451939241"/>
-                            <w:bookmarkStart w:id="65" w:name="_Toc452630926"/>
+                            <w:bookmarkStart w:id="72" w:name="_Ref451939241"/>
+                            <w:bookmarkStart w:id="73" w:name="_Toc452630926"/>
                             <w:r>
                               <w:rPr>
                                 <w:lang w:val="en-US"/>
@@ -13200,14 +12937,14 @@
                               </w:rPr>
                               <w:fldChar w:fldCharType="end"/>
                             </w:r>
-                            <w:bookmarkEnd w:id="64"/>
+                            <w:bookmarkEnd w:id="72"/>
                             <w:r>
                               <w:rPr>
                                 <w:lang w:val="en-US"/>
                               </w:rPr>
                               <w:t>: create article sequence diagram</w:t>
                             </w:r>
-                            <w:bookmarkEnd w:id="65"/>
+                            <w:bookmarkEnd w:id="73"/>
                           </w:p>
                         </w:txbxContent>
                       </wps:txbx>
@@ -13304,9 +13041,9 @@
           <w:lang w:val="en-US"/>
         </w:rPr>
       </w:pPr>
-      <w:bookmarkStart w:id="66" w:name="_Ref451938736"/>
-      <w:bookmarkStart w:id="67" w:name="_Ref451938740"/>
-      <w:bookmarkStart w:id="68" w:name="_Toc452630897"/>
+      <w:bookmarkStart w:id="76" w:name="_Ref451938736"/>
+      <w:bookmarkStart w:id="77" w:name="_Ref451938740"/>
+      <w:bookmarkStart w:id="78" w:name="_Toc452630897"/>
       <w:r>
         <w:rPr>
           <w:lang w:val="en-US"/>
@@ -13314,9 +13051,9 @@
         <w:lastRenderedPageBreak/>
         <w:t>Read Article</w:t>
       </w:r>
-      <w:bookmarkEnd w:id="66"/>
-      <w:bookmarkEnd w:id="67"/>
-      <w:bookmarkEnd w:id="68"/>
+      <w:bookmarkEnd w:id="76"/>
+      <w:bookmarkEnd w:id="77"/>
+      <w:bookmarkEnd w:id="78"/>
     </w:p>
     <w:p>
       <w:pPr>
@@ -13441,8 +13178,8 @@
                                 <w:lang w:val="en-US"/>
                               </w:rPr>
                             </w:pPr>
-                            <w:bookmarkStart w:id="69" w:name="_Ref451941139"/>
-                            <w:bookmarkStart w:id="70" w:name="_Toc452630927"/>
+                            <w:bookmarkStart w:id="79" w:name="_Ref451941139"/>
+                            <w:bookmarkStart w:id="80" w:name="_Toc452630927"/>
                             <w:r>
                               <w:rPr>
                                 <w:lang w:val="en-US"/>
@@ -13480,14 +13217,14 @@
                               </w:rPr>
                               <w:fldChar w:fldCharType="end"/>
                             </w:r>
-                            <w:bookmarkEnd w:id="69"/>
+                            <w:bookmarkEnd w:id="79"/>
                             <w:r>
                               <w:rPr>
                                 <w:lang w:val="en-US"/>
                               </w:rPr>
                               <w:t>: read article sequence diagram</w:t>
                             </w:r>
-                            <w:bookmarkEnd w:id="70"/>
+                            <w:bookmarkEnd w:id="80"/>
                           </w:p>
                         </w:txbxContent>
                       </wps:txbx>
@@ -13749,14 +13486,14 @@
           <w:lang w:val="en-US"/>
         </w:rPr>
       </w:pPr>
-      <w:bookmarkStart w:id="71" w:name="_Toc452630898"/>
+      <w:bookmarkStart w:id="83" w:name="_Toc452630898"/>
       <w:r>
         <w:rPr>
           <w:lang w:val="en-US"/>
         </w:rPr>
         <w:t>Search Article</w:t>
       </w:r>
-      <w:bookmarkEnd w:id="71"/>
+      <w:bookmarkEnd w:id="83"/>
     </w:p>
     <w:p>
       <w:pPr>
@@ -14031,8 +13768,8 @@
                                 <w:lang w:val="en-US"/>
                               </w:rPr>
                             </w:pPr>
-                            <w:bookmarkStart w:id="72" w:name="_Ref451942891"/>
-                            <w:bookmarkStart w:id="73" w:name="_Toc452630928"/>
+                            <w:bookmarkStart w:id="84" w:name="_Ref451942891"/>
+                            <w:bookmarkStart w:id="85" w:name="_Toc452630928"/>
                             <w:r>
                               <w:rPr>
                                 <w:lang w:val="en-US"/>
@@ -14070,14 +13807,14 @@
                               </w:rPr>
                               <w:fldChar w:fldCharType="end"/>
                             </w:r>
-                            <w:bookmarkEnd w:id="72"/>
+                            <w:bookmarkEnd w:id="84"/>
                             <w:r>
                               <w:rPr>
                                 <w:lang w:val="en-US"/>
                               </w:rPr>
                               <w:t>: search article sequence diagram</w:t>
                             </w:r>
-                            <w:bookmarkEnd w:id="73"/>
+                            <w:bookmarkEnd w:id="85"/>
                           </w:p>
                         </w:txbxContent>
                       </wps:txbx>
@@ -14171,7 +13908,7 @@
           <w:lang w:val="en-US"/>
         </w:rPr>
       </w:pPr>
-      <w:bookmarkStart w:id="74" w:name="_Toc452630899"/>
+      <w:bookmarkStart w:id="88" w:name="_Toc452630899"/>
       <w:r>
         <w:rPr>
           <w:lang w:val="en-US"/>
@@ -14179,7 +13916,7 @@
         <w:lastRenderedPageBreak/>
         <w:t>Deployment View</w:t>
       </w:r>
-      <w:bookmarkEnd w:id="74"/>
+      <w:bookmarkEnd w:id="88"/>
     </w:p>
     <w:p>
       <w:pPr>
@@ -14201,9 +13938,9 @@
           <w:lang w:val="en-US"/>
         </w:rPr>
       </w:pPr>
-      <w:bookmarkStart w:id="75" w:name="_Ref452451945"/>
-      <w:bookmarkStart w:id="76" w:name="_Ref452451950"/>
-      <w:bookmarkStart w:id="77" w:name="_Toc452630900"/>
+      <w:bookmarkStart w:id="89" w:name="_Ref452451945"/>
+      <w:bookmarkStart w:id="90" w:name="_Ref452451950"/>
+      <w:bookmarkStart w:id="91" w:name="_Toc452630900"/>
       <w:r>
         <w:rPr>
           <w:lang w:val="en-US"/>
@@ -14211,9 +13948,9 @@
         <w:lastRenderedPageBreak/>
         <w:t>Concepts</w:t>
       </w:r>
-      <w:bookmarkEnd w:id="75"/>
-      <w:bookmarkEnd w:id="76"/>
-      <w:bookmarkEnd w:id="77"/>
+      <w:bookmarkEnd w:id="89"/>
+      <w:bookmarkEnd w:id="90"/>
+      <w:bookmarkEnd w:id="91"/>
     </w:p>
     <w:p>
       <w:pPr>
@@ -14247,18 +13984,18 @@
           <w:lang w:val="en-US"/>
         </w:rPr>
       </w:pPr>
-      <w:bookmarkStart w:id="78" w:name="_Ref452451958"/>
-      <w:bookmarkStart w:id="79" w:name="_Ref452451961"/>
-      <w:bookmarkStart w:id="80" w:name="_Toc452630901"/>
+      <w:bookmarkStart w:id="92" w:name="_Ref452451958"/>
+      <w:bookmarkStart w:id="93" w:name="_Ref452451961"/>
+      <w:bookmarkStart w:id="94" w:name="_Toc452630901"/>
       <w:r>
         <w:rPr>
           <w:lang w:val="en-US"/>
         </w:rPr>
         <w:t>Persistency</w:t>
       </w:r>
-      <w:bookmarkEnd w:id="78"/>
-      <w:bookmarkEnd w:id="79"/>
-      <w:bookmarkEnd w:id="80"/>
+      <w:bookmarkEnd w:id="92"/>
+      <w:bookmarkEnd w:id="93"/>
+      <w:bookmarkEnd w:id="94"/>
     </w:p>
     <w:p>
       <w:pPr>
@@ -14344,8 +14081,8 @@
                                 <w:lang w:val="en-US"/>
                               </w:rPr>
                             </w:pPr>
-                            <w:bookmarkStart w:id="81" w:name="_Ref452454408"/>
-                            <w:bookmarkStart w:id="82" w:name="_Toc452630929"/>
+                            <w:bookmarkStart w:id="95" w:name="_Ref452454408"/>
+                            <w:bookmarkStart w:id="96" w:name="_Toc452630929"/>
                             <w:r>
                               <w:rPr>
                                 <w:lang w:val="en-US"/>
@@ -14383,7 +14120,7 @@
                               </w:rPr>
                               <w:fldChar w:fldCharType="end"/>
                             </w:r>
-                            <w:bookmarkEnd w:id="81"/>
+                            <w:bookmarkEnd w:id="95"/>
                             <w:r>
                               <w:rPr>
                                 <w:lang w:val="en-US"/>
@@ -14396,7 +14133,7 @@
                               </w:rPr>
                               <w:t>tree</w:t>
                             </w:r>
-                            <w:bookmarkEnd w:id="82"/>
+                            <w:bookmarkEnd w:id="96"/>
                           </w:p>
                         </w:txbxContent>
                       </wps:txbx>
@@ -15371,7 +15108,6 @@
         </w:rPr>
         <w:t>sion of an article, called “</w:t>
       </w:r>
-      <w:proofErr w:type="spellStart"/>
       <w:r>
         <w:rPr>
           <w:lang w:val="en-US"/>
@@ -15384,7 +15120,6 @@
         </w:rPr>
         <w:t>_old</w:t>
       </w:r>
-      <w:proofErr w:type="spellEnd"/>
       <w:r>
         <w:rPr>
           <w:lang w:val="en-US"/>
@@ -15395,21 +15130,7 @@
         <w:rPr>
           <w:lang w:val="en-US"/>
         </w:rPr>
-        <w:t>. When an article is created and files are attached during that process, they get saved into a top level folder called “</w:t>
-      </w:r>
-      <w:proofErr w:type="spellStart"/>
-      <w:r>
-        <w:rPr>
-          <w:lang w:val="en-US"/>
-        </w:rPr>
-        <w:t>articles_temp</w:t>
-      </w:r>
-      <w:proofErr w:type="spellEnd"/>
-      <w:r>
-        <w:rPr>
-          <w:lang w:val="en-US"/>
-        </w:rPr>
-        <w:t xml:space="preserve">”. Each temporary article has its subfolder with a unique id there. </w:t>
+        <w:t xml:space="preserve">. When an article is created and files are attached during that process, they get saved into a top level folder called “articles_temp”. Each temporary article has its subfolder with a unique id there. </w:t>
       </w:r>
       <w:r>
         <w:rPr>
@@ -15554,7 +15275,7 @@
           <w:lang w:val="en-US"/>
         </w:rPr>
         <w:tab/>
-        <w:t>“author”: {</w:t>
+        <w:t>“isTemporary”: false,</w:t>
       </w:r>
     </w:p>
     <w:p>
@@ -15570,6 +15291,21 @@
         </w:rPr>
         <w:lastRenderedPageBreak/>
         <w:tab/>
+        <w:t>“author”: {</w:t>
+      </w:r>
+    </w:p>
+    <w:p>
+      <w:pPr>
+        <w:pStyle w:val="Computerprogramm"/>
+        <w:rPr>
+          <w:lang w:val="en-US"/>
+        </w:rPr>
+      </w:pPr>
+      <w:r>
+        <w:rPr>
+          <w:lang w:val="en-US"/>
+        </w:rPr>
+        <w:tab/>
       </w:r>
       <w:r>
         <w:rPr>
@@ -15777,7 +15513,21 @@
           <w:lang w:val="en-US"/>
         </w:rPr>
         <w:tab/>
-        <w:t>“type”: “pdf”,</w:t>
+        <w:t>“</w:t>
+      </w:r>
+      <w:r>
+        <w:rPr>
+          <w:lang w:val="en-US"/>
+        </w:rPr>
+        <w:t>file</w:t>
+      </w:r>
+      <w:bookmarkStart w:id="99" w:name="_GoBack"/>
+      <w:bookmarkEnd w:id="99"/>
+      <w:r>
+        <w:rPr>
+          <w:lang w:val="en-US"/>
+        </w:rPr>
+        <w:t>type”: “pdf”,</w:t>
       </w:r>
     </w:p>
     <w:p>
@@ -15890,14 +15640,14 @@
           <w:lang w:val="en-US"/>
         </w:rPr>
       </w:pPr>
-      <w:bookmarkStart w:id="83" w:name="_Toc452630902"/>
+      <w:bookmarkStart w:id="100" w:name="_Toc452630902"/>
       <w:r>
         <w:rPr>
           <w:lang w:val="en-US"/>
         </w:rPr>
         <w:t>Testability</w:t>
       </w:r>
-      <w:bookmarkEnd w:id="83"/>
+      <w:bookmarkEnd w:id="100"/>
     </w:p>
     <w:p>
       <w:pPr>
@@ -15919,7 +15669,7 @@
           <w:lang w:val="en-US"/>
         </w:rPr>
       </w:pPr>
-      <w:bookmarkStart w:id="84" w:name="_Toc452630903"/>
+      <w:bookmarkStart w:id="101" w:name="_Toc452630903"/>
       <w:r>
         <w:rPr>
           <w:lang w:val="en-US"/>
@@ -15927,7 +15677,7 @@
         <w:lastRenderedPageBreak/>
         <w:t>Design Decisions</w:t>
       </w:r>
-      <w:bookmarkEnd w:id="84"/>
+      <w:bookmarkEnd w:id="101"/>
     </w:p>
     <w:p>
       <w:pPr>
@@ -15949,16 +15699,16 @@
           <w:lang w:val="en-US"/>
         </w:rPr>
       </w:pPr>
-      <w:bookmarkStart w:id="85" w:name="_Ref451862997"/>
-      <w:bookmarkStart w:id="86" w:name="_Toc452630904"/>
+      <w:bookmarkStart w:id="102" w:name="_Ref451862997"/>
+      <w:bookmarkStart w:id="103" w:name="_Toc452630904"/>
       <w:r>
         <w:rPr>
           <w:lang w:val="en-US"/>
         </w:rPr>
         <w:t>Search Engine</w:t>
       </w:r>
-      <w:bookmarkEnd w:id="85"/>
-      <w:bookmarkEnd w:id="86"/>
+      <w:bookmarkEnd w:id="102"/>
+      <w:bookmarkEnd w:id="103"/>
     </w:p>
     <w:p>
       <w:pPr>
@@ -16495,21 +16245,7 @@
           <w:lang w:val="en-US"/>
         </w:rPr>
         <w:lastRenderedPageBreak/>
-        <w:t xml:space="preserve">object instance of </w:t>
-      </w:r>
-      <w:proofErr w:type="spellStart"/>
-      <w:r>
-        <w:rPr>
-          <w:lang w:val="en-US"/>
-        </w:rPr>
-        <w:t>org.apache.lucene.document.Document</w:t>
-      </w:r>
-      <w:proofErr w:type="spellEnd"/>
-      <w:r>
-        <w:rPr>
-          <w:lang w:val="en-US"/>
-        </w:rPr>
-        <w:t>. The conversion from various proprietary file formats into this more abstract version is handled by Tika. The requirement of this very specific document form limits the possibilities of connecting Lucene with non-Java technologies. Also the implementation of a search engine with Lucene and Tike requires an unhandy amount of glue code, which has to be implemented, updated and tested discretely.</w:t>
+        <w:t>object instance of org.apache.lucene.document.Document. The conversion from various proprietary file formats into this more abstract version is handled by Tika. The requirement of this very specific document form limits the possibilities of connecting Lucene with non-Java technologies. Also the implementation of a search engine with Lucene and Tike requires an unhandy amount of glue code, which has to be implemented, updated and tested discretely.</w:t>
       </w:r>
     </w:p>
     <w:p>
@@ -16629,27 +16365,13 @@
         <w:rPr>
           <w:lang w:val="en-US"/>
         </w:rPr>
-        <w:t xml:space="preserve"> are available for PHP, Ruby, </w:t>
-      </w:r>
-      <w:proofErr w:type="gramStart"/>
-      <w:r>
-        <w:rPr>
-          <w:lang w:val="en-US"/>
-        </w:rPr>
-        <w:t xml:space="preserve">Perl and </w:t>
-      </w:r>
-      <w:r>
-        <w:rPr>
-          <w:lang w:val="en-US"/>
-        </w:rPr>
-        <w:t>C#</w:t>
-      </w:r>
-      <w:proofErr w:type="gramEnd"/>
-      <w:r>
-        <w:rPr>
-          <w:lang w:val="en-US"/>
-        </w:rPr>
-        <w:t>. The biggest benefit of OpenSearch</w:t>
+        <w:t xml:space="preserve"> are available for PHP, Ruby, Perl and </w:t>
+      </w:r>
+      <w:r>
+        <w:rPr>
+          <w:lang w:val="en-US"/>
+        </w:rPr>
+        <w:t>C#. The biggest benefit of OpenSearch</w:t>
       </w:r>
       <w:r>
         <w:rPr>
@@ -17904,8 +17626,8 @@
           <w:lang w:val="en-US"/>
         </w:rPr>
       </w:pPr>
-      <w:bookmarkStart w:id="87" w:name="_Ref451951584"/>
-      <w:bookmarkStart w:id="88" w:name="_Toc452630943"/>
+      <w:bookmarkStart w:id="104" w:name="_Ref451951584"/>
+      <w:bookmarkStart w:id="105" w:name="_Toc452630943"/>
       <w:r>
         <w:rPr>
           <w:lang w:val="en-US"/>
@@ -17943,22 +17665,22 @@
         </w:rPr>
         <w:fldChar w:fldCharType="end"/>
       </w:r>
-      <w:bookmarkEnd w:id="87"/>
+      <w:bookmarkEnd w:id="104"/>
       <w:r>
         <w:rPr>
           <w:lang w:val="en-US"/>
         </w:rPr>
         <w:t xml:space="preserve">: </w:t>
       </w:r>
-      <w:bookmarkStart w:id="89" w:name="_Ref451951576"/>
+      <w:bookmarkStart w:id="106" w:name="_Ref451951576"/>
       <w:r>
         <w:rPr>
           <w:lang w:val="en-US"/>
         </w:rPr>
         <w:t>search engine comparison</w:t>
       </w:r>
-      <w:bookmarkEnd w:id="88"/>
-      <w:bookmarkEnd w:id="89"/>
+      <w:bookmarkEnd w:id="105"/>
+      <w:bookmarkEnd w:id="106"/>
     </w:p>
     <w:p>
       <w:pPr>
@@ -18481,8 +18203,8 @@
           <w:lang w:val="en-US"/>
         </w:rPr>
       </w:pPr>
-      <w:bookmarkStart w:id="90" w:name="_Ref451954368"/>
-      <w:bookmarkStart w:id="91" w:name="_Toc452630944"/>
+      <w:bookmarkStart w:id="107" w:name="_Ref451954368"/>
+      <w:bookmarkStart w:id="108" w:name="_Toc452630944"/>
       <w:r>
         <w:rPr>
           <w:lang w:val="en-US"/>
@@ -18520,14 +18242,14 @@
         </w:rPr>
         <w:fldChar w:fldCharType="end"/>
       </w:r>
-      <w:bookmarkEnd w:id="90"/>
+      <w:bookmarkEnd w:id="107"/>
       <w:r>
         <w:rPr>
           <w:lang w:val="en-US"/>
         </w:rPr>
         <w:t>: search engine benchmark</w:t>
       </w:r>
-      <w:bookmarkEnd w:id="91"/>
+      <w:bookmarkEnd w:id="108"/>
     </w:p>
     <w:p>
       <w:pPr>
@@ -18569,16 +18291,16 @@
           <w:lang w:val="en-US"/>
         </w:rPr>
       </w:pPr>
-      <w:bookmarkStart w:id="92" w:name="_Ref451863220"/>
-      <w:bookmarkStart w:id="93" w:name="_Toc452630905"/>
+      <w:bookmarkStart w:id="109" w:name="_Ref451863220"/>
+      <w:bookmarkStart w:id="110" w:name="_Toc452630905"/>
       <w:r>
         <w:rPr>
           <w:lang w:val="en-US"/>
         </w:rPr>
         <w:t>Persistence</w:t>
       </w:r>
-      <w:bookmarkEnd w:id="92"/>
-      <w:bookmarkEnd w:id="93"/>
+      <w:bookmarkEnd w:id="109"/>
+      <w:bookmarkEnd w:id="110"/>
     </w:p>
     <w:p>
       <w:pPr>
@@ -20202,8 +19924,8 @@
           <w:lang w:val="en-US"/>
         </w:rPr>
       </w:pPr>
-      <w:bookmarkStart w:id="94" w:name="_Ref452055033"/>
-      <w:bookmarkStart w:id="95" w:name="_Toc452630945"/>
+      <w:bookmarkStart w:id="111" w:name="_Ref452055033"/>
+      <w:bookmarkStart w:id="112" w:name="_Toc452630945"/>
       <w:r>
         <w:rPr>
           <w:lang w:val="en-US"/>
@@ -20241,14 +19963,14 @@
         </w:rPr>
         <w:fldChar w:fldCharType="end"/>
       </w:r>
-      <w:bookmarkEnd w:id="94"/>
+      <w:bookmarkEnd w:id="111"/>
       <w:r>
         <w:rPr>
           <w:lang w:val="en-US"/>
         </w:rPr>
         <w:t>: persistence comparison</w:t>
       </w:r>
-      <w:bookmarkEnd w:id="95"/>
+      <w:bookmarkEnd w:id="112"/>
     </w:p>
     <w:p>
       <w:pPr>
@@ -20284,18 +20006,18 @@
           <w:lang w:val="en-US"/>
         </w:rPr>
       </w:pPr>
-      <w:bookmarkStart w:id="96" w:name="_Ref452116932"/>
-      <w:bookmarkStart w:id="97" w:name="_Ref452116941"/>
-      <w:bookmarkStart w:id="98" w:name="_Toc452630906"/>
+      <w:bookmarkStart w:id="113" w:name="_Ref452116932"/>
+      <w:bookmarkStart w:id="114" w:name="_Ref452116941"/>
+      <w:bookmarkStart w:id="115" w:name="_Toc452630906"/>
       <w:r>
         <w:rPr>
           <w:lang w:val="en-US"/>
         </w:rPr>
         <w:t>Backend Technology</w:t>
       </w:r>
-      <w:bookmarkEnd w:id="96"/>
-      <w:bookmarkEnd w:id="97"/>
-      <w:bookmarkEnd w:id="98"/>
+      <w:bookmarkEnd w:id="113"/>
+      <w:bookmarkEnd w:id="114"/>
+      <w:bookmarkEnd w:id="115"/>
     </w:p>
     <w:p>
       <w:pPr>
@@ -21041,14 +20763,14 @@
           <w:lang w:val="en-US"/>
         </w:rPr>
       </w:pPr>
-      <w:bookmarkStart w:id="99" w:name="_Toc452630907"/>
+      <w:bookmarkStart w:id="116" w:name="_Toc452630907"/>
       <w:r>
         <w:rPr>
           <w:lang w:val="en-US"/>
         </w:rPr>
         <w:t>Frontend Technology</w:t>
       </w:r>
-      <w:bookmarkEnd w:id="99"/>
+      <w:bookmarkEnd w:id="116"/>
     </w:p>
     <w:p>
       <w:pPr>
@@ -21534,40 +21256,26 @@
           <w:lang w:val="en-US"/>
         </w:rPr>
       </w:pPr>
-      <w:bookmarkStart w:id="100" w:name="_Toc452630908"/>
+      <w:bookmarkStart w:id="117" w:name="_Toc452630908"/>
       <w:r>
         <w:rPr>
           <w:lang w:val="en-US"/>
         </w:rPr>
         <w:t>Deployment</w:t>
       </w:r>
-      <w:bookmarkEnd w:id="100"/>
-    </w:p>
-    <w:p>
-      <w:pPr>
-        <w:rPr>
-          <w:lang w:val="en-US"/>
-        </w:rPr>
-      </w:pPr>
-      <w:r>
-        <w:rPr>
-          <w:lang w:val="en-US"/>
-        </w:rPr>
-        <w:t xml:space="preserve">TODO </w:t>
-      </w:r>
-      <w:proofErr w:type="spellStart"/>
-      <w:r>
-        <w:rPr>
-          <w:lang w:val="en-US"/>
-        </w:rPr>
-        <w:t>docker</w:t>
-      </w:r>
-      <w:proofErr w:type="spellEnd"/>
-      <w:r>
-        <w:rPr>
-          <w:lang w:val="en-US"/>
-        </w:rPr>
-        <w:t>?</w:t>
+      <w:bookmarkEnd w:id="117"/>
+    </w:p>
+    <w:p>
+      <w:pPr>
+        <w:rPr>
+          <w:lang w:val="en-US"/>
+        </w:rPr>
+      </w:pPr>
+      <w:r>
+        <w:rPr>
+          <w:lang w:val="en-US"/>
+        </w:rPr>
+        <w:t>TODO docker?</w:t>
       </w:r>
     </w:p>
     <w:p>
@@ -21577,18 +21285,18 @@
           <w:lang w:val="en-US"/>
         </w:rPr>
       </w:pPr>
-      <w:bookmarkStart w:id="101" w:name="_Ref452560615"/>
-      <w:bookmarkStart w:id="102" w:name="_Ref452560624"/>
-      <w:bookmarkStart w:id="103" w:name="_Toc452630909"/>
+      <w:bookmarkStart w:id="118" w:name="_Ref452560615"/>
+      <w:bookmarkStart w:id="119" w:name="_Ref452560624"/>
+      <w:bookmarkStart w:id="120" w:name="_Toc452630909"/>
       <w:r>
         <w:rPr>
           <w:lang w:val="en-US"/>
         </w:rPr>
         <w:t>File Upload</w:t>
       </w:r>
-      <w:bookmarkEnd w:id="101"/>
-      <w:bookmarkEnd w:id="102"/>
-      <w:bookmarkEnd w:id="103"/>
+      <w:bookmarkEnd w:id="118"/>
+      <w:bookmarkEnd w:id="119"/>
+      <w:bookmarkEnd w:id="120"/>
     </w:p>
     <w:p>
       <w:pPr>
@@ -21610,14 +21318,14 @@
           <w:lang w:val="en-US"/>
         </w:rPr>
       </w:pPr>
-      <w:bookmarkStart w:id="104" w:name="_Toc452630910"/>
+      <w:bookmarkStart w:id="121" w:name="_Toc452630910"/>
       <w:r>
         <w:rPr>
           <w:lang w:val="en-US"/>
         </w:rPr>
         <w:t>Folder Structure</w:t>
       </w:r>
-      <w:bookmarkEnd w:id="104"/>
+      <w:bookmarkEnd w:id="121"/>
     </w:p>
     <w:p>
       <w:pPr>
@@ -22413,8 +22121,8 @@
                                 <w:lang w:val="en-US"/>
                               </w:rPr>
                             </w:pPr>
-                            <w:bookmarkStart w:id="105" w:name="_Ref452561851"/>
-                            <w:bookmarkStart w:id="106" w:name="_Toc452630930"/>
+                            <w:bookmarkStart w:id="122" w:name="_Ref452561851"/>
+                            <w:bookmarkStart w:id="123" w:name="_Toc452630930"/>
                             <w:r>
                               <w:rPr>
                                 <w:lang w:val="en-US"/>
@@ -22452,14 +22160,14 @@
                               </w:rPr>
                               <w:fldChar w:fldCharType="end"/>
                             </w:r>
-                            <w:bookmarkEnd w:id="105"/>
+                            <w:bookmarkEnd w:id="122"/>
                             <w:r>
                               <w:rPr>
                                 <w:lang w:val="en-US"/>
                               </w:rPr>
                               <w:t>: one folder structure</w:t>
                             </w:r>
-                            <w:bookmarkEnd w:id="106"/>
+                            <w:bookmarkEnd w:id="123"/>
                           </w:p>
                         </w:txbxContent>
                       </wps:txbx>
@@ -22492,8 +22200,8 @@
                           <w:lang w:val="en-US"/>
                         </w:rPr>
                       </w:pPr>
-                      <w:bookmarkStart w:id="123" w:name="_Ref452561851"/>
-                      <w:bookmarkStart w:id="124" w:name="_Toc452630930"/>
+                      <w:bookmarkStart w:id="124" w:name="_Ref452561851"/>
+                      <w:bookmarkStart w:id="125" w:name="_Toc452630930"/>
                       <w:r>
                         <w:rPr>
                           <w:lang w:val="en-US"/>
@@ -22531,14 +22239,14 @@
                         </w:rPr>
                         <w:fldChar w:fldCharType="end"/>
                       </w:r>
-                      <w:bookmarkEnd w:id="123"/>
+                      <w:bookmarkEnd w:id="124"/>
                       <w:r>
                         <w:rPr>
                           <w:lang w:val="en-US"/>
                         </w:rPr>
                         <w:t>: one folder structure</w:t>
                       </w:r>
-                      <w:bookmarkEnd w:id="124"/>
+                      <w:bookmarkEnd w:id="125"/>
                     </w:p>
                   </w:txbxContent>
                 </v:textbox>
@@ -23082,8 +22790,8 @@
                                 <w:lang w:val="en-US"/>
                               </w:rPr>
                             </w:pPr>
-                            <w:bookmarkStart w:id="107" w:name="_Ref452562497"/>
-                            <w:bookmarkStart w:id="108" w:name="_Toc452630931"/>
+                            <w:bookmarkStart w:id="126" w:name="_Ref452562497"/>
+                            <w:bookmarkStart w:id="127" w:name="_Toc452630931"/>
                             <w:r>
                               <w:rPr>
                                 <w:lang w:val="en-US"/>
@@ -23121,14 +22829,14 @@
                               </w:rPr>
                               <w:fldChar w:fldCharType="end"/>
                             </w:r>
-                            <w:bookmarkEnd w:id="107"/>
+                            <w:bookmarkEnd w:id="126"/>
                             <w:r>
                               <w:rPr>
                                 <w:lang w:val="en-US"/>
                               </w:rPr>
                               <w:t>: nested version article folders</w:t>
                             </w:r>
-                            <w:bookmarkEnd w:id="108"/>
+                            <w:bookmarkEnd w:id="127"/>
                           </w:p>
                         </w:txbxContent>
                       </wps:txbx>
@@ -23161,8 +22869,8 @@
                           <w:lang w:val="en-US"/>
                         </w:rPr>
                       </w:pPr>
-                      <w:bookmarkStart w:id="127" w:name="_Ref452562497"/>
-                      <w:bookmarkStart w:id="128" w:name="_Toc452630931"/>
+                      <w:bookmarkStart w:id="128" w:name="_Ref452562497"/>
+                      <w:bookmarkStart w:id="129" w:name="_Toc452630931"/>
                       <w:r>
                         <w:rPr>
                           <w:lang w:val="en-US"/>
@@ -23200,14 +22908,14 @@
                         </w:rPr>
                         <w:fldChar w:fldCharType="end"/>
                       </w:r>
-                      <w:bookmarkEnd w:id="127"/>
+                      <w:bookmarkEnd w:id="128"/>
                       <w:r>
                         <w:rPr>
                           <w:lang w:val="en-US"/>
                         </w:rPr>
                         <w:t>: nested version article folders</w:t>
                       </w:r>
-                      <w:bookmarkEnd w:id="128"/>
+                      <w:bookmarkEnd w:id="129"/>
                     </w:p>
                   </w:txbxContent>
                 </v:textbox>
@@ -24063,8 +23771,8 @@
                                 <w:lang w:val="en-US"/>
                               </w:rPr>
                             </w:pPr>
-                            <w:bookmarkStart w:id="109" w:name="_Ref452563590"/>
-                            <w:bookmarkStart w:id="110" w:name="_Toc452630932"/>
+                            <w:bookmarkStart w:id="130" w:name="_Ref452563590"/>
+                            <w:bookmarkStart w:id="131" w:name="_Toc452630932"/>
                             <w:r>
                               <w:rPr>
                                 <w:lang w:val="en-US"/>
@@ -24102,14 +23810,14 @@
                               </w:rPr>
                               <w:fldChar w:fldCharType="end"/>
                             </w:r>
-                            <w:bookmarkEnd w:id="109"/>
+                            <w:bookmarkEnd w:id="130"/>
                             <w:r>
                               <w:rPr>
                                 <w:lang w:val="en-US"/>
                               </w:rPr>
                               <w:t>: external versioned article folders</w:t>
                             </w:r>
-                            <w:bookmarkEnd w:id="110"/>
+                            <w:bookmarkEnd w:id="131"/>
                           </w:p>
                         </w:txbxContent>
                       </wps:txbx>
@@ -24142,8 +23850,8 @@
                           <w:lang w:val="en-US"/>
                         </w:rPr>
                       </w:pPr>
-                      <w:bookmarkStart w:id="131" w:name="_Ref452563590"/>
-                      <w:bookmarkStart w:id="132" w:name="_Toc452630932"/>
+                      <w:bookmarkStart w:id="132" w:name="_Ref452563590"/>
+                      <w:bookmarkStart w:id="133" w:name="_Toc452630932"/>
                       <w:r>
                         <w:rPr>
                           <w:lang w:val="en-US"/>
@@ -24181,14 +23889,14 @@
                         </w:rPr>
                         <w:fldChar w:fldCharType="end"/>
                       </w:r>
-                      <w:bookmarkEnd w:id="131"/>
+                      <w:bookmarkEnd w:id="132"/>
                       <w:r>
                         <w:rPr>
                           <w:lang w:val="en-US"/>
                         </w:rPr>
                         <w:t>: external versioned article folders</w:t>
                       </w:r>
-                      <w:bookmarkEnd w:id="132"/>
+                      <w:bookmarkEnd w:id="133"/>
                     </w:p>
                   </w:txbxContent>
                 </v:textbox>
@@ -24817,7 +24525,7 @@
           <w:lang w:val="en-US"/>
         </w:rPr>
       </w:pPr>
-      <w:bookmarkStart w:id="111" w:name="_Toc452630911"/>
+      <w:bookmarkStart w:id="134" w:name="_Toc452630911"/>
       <w:r>
         <w:rPr>
           <w:lang w:val="en-US"/>
@@ -24825,7 +24533,7 @@
         <w:lastRenderedPageBreak/>
         <w:t>Quality Scenarios</w:t>
       </w:r>
-      <w:bookmarkEnd w:id="111"/>
+      <w:bookmarkEnd w:id="134"/>
     </w:p>
     <w:p>
       <w:pPr>
@@ -24840,7 +24548,6 @@
         <w:t>The following illustration gives an overview of the relevant quality attributes and their associated scenarios.</w:t>
       </w:r>
     </w:p>
-    <w:bookmarkStart w:id="112" w:name="_Toc452630912"/>
     <w:p>
       <w:pPr>
         <w:pStyle w:val="berschrift2"/>
@@ -24848,6 +24555,7 @@
           <w:lang w:val="en-US"/>
         </w:rPr>
       </w:pPr>
+      <w:bookmarkStart w:id="135" w:name="_Toc452630912"/>
       <w:r>
         <w:rPr>
           <w:noProof/>
@@ -24899,8 +24607,8 @@
                                 <w:lang w:val="en-US"/>
                               </w:rPr>
                             </w:pPr>
-                            <w:bookmarkStart w:id="113" w:name="_Ref452533992"/>
-                            <w:bookmarkStart w:id="114" w:name="_Toc452630933"/>
+                            <w:bookmarkStart w:id="136" w:name="_Ref452533992"/>
+                            <w:bookmarkStart w:id="137" w:name="_Toc452630933"/>
                             <w:r>
                               <w:rPr>
                                 <w:lang w:val="en-US"/>
@@ -24938,14 +24646,14 @@
                               </w:rPr>
                               <w:fldChar w:fldCharType="end"/>
                             </w:r>
-                            <w:bookmarkEnd w:id="113"/>
+                            <w:bookmarkEnd w:id="136"/>
                             <w:r>
                               <w:rPr>
                                 <w:lang w:val="en-US"/>
                               </w:rPr>
                               <w:t>: quality tree</w:t>
                             </w:r>
-                            <w:bookmarkEnd w:id="114"/>
+                            <w:bookmarkEnd w:id="137"/>
                           </w:p>
                         </w:txbxContent>
                       </wps:txbx>
@@ -24978,8 +24686,8 @@
                           <w:lang w:val="en-US"/>
                         </w:rPr>
                       </w:pPr>
-                      <w:bookmarkStart w:id="137" w:name="_Ref452533992"/>
-                      <w:bookmarkStart w:id="138" w:name="_Toc452630933"/>
+                      <w:bookmarkStart w:id="138" w:name="_Ref452533992"/>
+                      <w:bookmarkStart w:id="139" w:name="_Toc452630933"/>
                       <w:r>
                         <w:rPr>
                           <w:lang w:val="en-US"/>
@@ -25017,14 +24725,14 @@
                         </w:rPr>
                         <w:fldChar w:fldCharType="end"/>
                       </w:r>
-                      <w:bookmarkEnd w:id="137"/>
+                      <w:bookmarkEnd w:id="138"/>
                       <w:r>
                         <w:rPr>
                           <w:lang w:val="en-US"/>
                         </w:rPr>
                         <w:t>: quality tree</w:t>
                       </w:r>
-                      <w:bookmarkEnd w:id="138"/>
+                      <w:bookmarkEnd w:id="139"/>
                     </w:p>
                   </w:txbxContent>
                 </v:textbox>
@@ -25106,7 +24814,7 @@
         </w:rPr>
         <w:t>Quality Tree</w:t>
       </w:r>
-      <w:bookmarkEnd w:id="112"/>
+      <w:bookmarkEnd w:id="135"/>
     </w:p>
     <w:p>
       <w:pPr>
@@ -25115,14 +24823,14 @@
           <w:lang w:val="en-US"/>
         </w:rPr>
       </w:pPr>
-      <w:bookmarkStart w:id="115" w:name="_Toc452630913"/>
+      <w:bookmarkStart w:id="140" w:name="_Toc452630913"/>
       <w:r>
         <w:rPr>
           <w:lang w:val="en-US"/>
         </w:rPr>
         <w:t>Scenarios</w:t>
       </w:r>
-      <w:bookmarkEnd w:id="115"/>
+      <w:bookmarkEnd w:id="140"/>
     </w:p>
     <w:p>
       <w:pPr>
@@ -28912,7 +28620,7 @@
           <w:lang w:val="en-US"/>
         </w:rPr>
       </w:pPr>
-      <w:bookmarkStart w:id="116" w:name="_Toc452630914"/>
+      <w:bookmarkStart w:id="141" w:name="_Toc452630914"/>
       <w:r>
         <w:rPr>
           <w:lang w:val="en-US"/>
@@ -28920,7 +28628,7 @@
         <w:lastRenderedPageBreak/>
         <w:t>Technical Risks</w:t>
       </w:r>
-      <w:bookmarkEnd w:id="116"/>
+      <w:bookmarkEnd w:id="141"/>
     </w:p>
     <w:p>
       <w:pPr>
@@ -28942,7 +28650,7 @@
           <w:lang w:val="en-US"/>
         </w:rPr>
       </w:pPr>
-      <w:bookmarkStart w:id="117" w:name="_Toc452630915"/>
+      <w:bookmarkStart w:id="142" w:name="_Toc452630915"/>
       <w:r>
         <w:rPr>
           <w:lang w:val="en-US"/>
@@ -28950,7 +28658,7 @@
         <w:lastRenderedPageBreak/>
         <w:t>Glossary</w:t>
       </w:r>
-      <w:bookmarkEnd w:id="117"/>
+      <w:bookmarkEnd w:id="142"/>
     </w:p>
     <w:p>
       <w:pPr>
@@ -29107,7 +28815,7 @@
           <w:lang w:val="en-US"/>
         </w:rPr>
       </w:pPr>
-      <w:bookmarkStart w:id="118" w:name="_Toc452630916"/>
+      <w:bookmarkStart w:id="143" w:name="_Toc452630916"/>
       <w:r>
         <w:rPr>
           <w:lang w:val="en-US"/>
@@ -29115,7 +28823,7 @@
         <w:lastRenderedPageBreak/>
         <w:t>List of Figures</w:t>
       </w:r>
-      <w:bookmarkEnd w:id="118"/>
+      <w:bookmarkEnd w:id="143"/>
     </w:p>
     <w:p>
       <w:pPr>
@@ -29637,14 +29345,14 @@
           <w:lang w:val="en-US"/>
         </w:rPr>
       </w:pPr>
-      <w:bookmarkStart w:id="119" w:name="_Toc452630917"/>
+      <w:bookmarkStart w:id="144" w:name="_Toc452630917"/>
       <w:r>
         <w:rPr>
           <w:lang w:val="en-US"/>
         </w:rPr>
         <w:t>List of Tables</w:t>
       </w:r>
-      <w:bookmarkEnd w:id="119"/>
+      <w:bookmarkEnd w:id="144"/>
     </w:p>
     <w:p>
       <w:pPr>
@@ -30101,7 +29809,7 @@
           <w:lang w:val="en-US"/>
         </w:rPr>
       </w:pPr>
-      <w:bookmarkStart w:id="120" w:name="_Toc452630918"/>
+      <w:bookmarkStart w:id="145" w:name="_Toc452630918"/>
       <w:r>
         <w:rPr>
           <w:lang w:val="en-US"/>
@@ -30109,7 +29817,7 @@
         <w:lastRenderedPageBreak/>
         <w:t>List of Abbreviations</w:t>
       </w:r>
-      <w:bookmarkEnd w:id="120"/>
+      <w:bookmarkEnd w:id="145"/>
     </w:p>
     <w:p>
       <w:pPr>
@@ -30915,7 +30623,7 @@
           <w:lang w:val="en-US"/>
         </w:rPr>
       </w:pPr>
-      <w:bookmarkStart w:id="121" w:name="_Toc452630919"/>
+      <w:bookmarkStart w:id="146" w:name="_Toc452630919"/>
       <w:r>
         <w:rPr>
           <w:lang w:val="en-US"/>
@@ -30923,7 +30631,7 @@
         <w:lastRenderedPageBreak/>
         <w:t>Version History</w:t>
       </w:r>
-      <w:bookmarkEnd w:id="121"/>
+      <w:bookmarkEnd w:id="146"/>
     </w:p>
     <w:tbl>
       <w:tblPr>
@@ -31276,30 +30984,8 @@
         <w:rPr>
           <w:lang w:val="en-US"/>
         </w:rPr>
-        <w:t xml:space="preserve"> In the repository under docs/documentation/</w:t>
-      </w:r>
-      <w:proofErr w:type="spellStart"/>
-      <w:r>
-        <w:rPr>
-          <w:lang w:val="en-US"/>
-        </w:rPr>
-        <w:t>api</w:t>
-      </w:r>
-      <w:proofErr w:type="spellEnd"/>
-      <w:r>
-        <w:rPr>
-          <w:lang w:val="en-US"/>
-        </w:rPr>
-        <w:t>/</w:t>
-      </w:r>
-      <w:proofErr w:type="spellStart"/>
-      <w:r>
-        <w:rPr>
-          <w:lang w:val="en-US"/>
-        </w:rPr>
-        <w:t>api.raml</w:t>
-      </w:r>
-      <w:proofErr w:type="spellEnd"/>
+        <w:t xml:space="preserve"> In the repository under docs/documentation/api/api.raml</w:t>
+      </w:r>
     </w:p>
   </w:footnote>
 </w:footnotes>
@@ -31403,7 +31089,7 @@
       <w:rPr>
         <w:noProof/>
       </w:rPr>
-      <w:t>33</w:t>
+      <w:t>41</w:t>
     </w:r>
     <w:r>
       <w:fldChar w:fldCharType="end"/>
@@ -36106,7 +35792,7 @@
 </file>
 
 <file path=customXml/itemProps1.xml><?xml version="1.0" encoding="utf-8"?>
-<ds:datastoreItem xmlns:ds="http://schemas.openxmlformats.org/officeDocument/2006/customXml" ds:itemID="{E7BB1128-087A-461B-96C8-C1D8F60C707E}">
+<ds:datastoreItem xmlns:ds="http://schemas.openxmlformats.org/officeDocument/2006/customXml" ds:itemID="{A93B49A1-D21A-4CB2-A6D4-EEFFAFE717F3}">
   <ds:schemaRefs>
     <ds:schemaRef ds:uri="http://schemas.openxmlformats.org/officeDocument/2006/bibliography"/>
   </ds:schemaRefs>

</xml_diff>

<commit_message>
[KNOW-96] technical risks merged
</commit_message>
<xml_diff>
--- a/docs/documentation/architecture/Architecture Documentation.docx
+++ b/docs/documentation/architecture/Architecture Documentation.docx
@@ -282,6 +282,8 @@
               <w:br/>
               <w:t xml:space="preserve">               </w:t>
             </w:r>
+            <w:proofErr w:type="spellStart"/>
+            <w:proofErr w:type="gramStart"/>
             <w:r>
               <w:rPr>
                 <w:b/>
@@ -290,6 +292,8 @@
               </w:rPr>
               <w:t>kan</w:t>
             </w:r>
+            <w:proofErr w:type="spellEnd"/>
+            <w:proofErr w:type="gramEnd"/>
           </w:p>
         </w:tc>
       </w:tr>
@@ -575,6 +579,7 @@
                             <w:r>
                               <w:rPr>
                                 <w:b/>
+                                <w:lang w:val="en-US"/>
                               </w:rPr>
                               <w:t>Authors</w:t>
                             </w:r>
@@ -633,6 +638,7 @@
                       <w:r>
                         <w:rPr>
                           <w:b/>
+                          <w:lang w:val="en-US"/>
                         </w:rPr>
                         <w:t>Authors</w:t>
                       </w:r>
@@ -697,7 +703,7 @@
         </w:rPr>
       </w:pPr>
       <w:bookmarkStart w:id="0" w:name="_Ref452465001"/>
-      <w:bookmarkStart w:id="1" w:name="_Toc452630879"/>
+      <w:bookmarkStart w:id="1" w:name="_Toc452640016"/>
       <w:r>
         <w:rPr>
           <w:lang w:val="en-US"/>
@@ -736,6 +742,8 @@
         </w:rPr>
         <w:fldChar w:fldCharType="separate"/>
       </w:r>
+      <w:bookmarkStart w:id="2" w:name="_GoBack"/>
+      <w:bookmarkEnd w:id="2"/>
       <w:r>
         <w:rPr>
           <w:lang w:val="en-US"/>
@@ -749,7 +757,7 @@
         <w:fldChar w:fldCharType="begin"/>
       </w:r>
       <w:r>
-        <w:instrText xml:space="preserve"> PAGEREF _Toc452630879 \h </w:instrText>
+        <w:instrText xml:space="preserve"> PAGEREF _Toc452640016 \h </w:instrText>
       </w:r>
       <w:r>
         <w:fldChar w:fldCharType="separate"/>
@@ -784,7 +792,7 @@
         <w:fldChar w:fldCharType="begin"/>
       </w:r>
       <w:r>
-        <w:instrText xml:space="preserve"> PAGEREF _Toc452630880 \h </w:instrText>
+        <w:instrText xml:space="preserve"> PAGEREF _Toc452640017 \h </w:instrText>
       </w:r>
       <w:r>
         <w:fldChar w:fldCharType="separate"/>
@@ -834,7 +842,7 @@
         <w:fldChar w:fldCharType="begin"/>
       </w:r>
       <w:r>
-        <w:instrText xml:space="preserve"> PAGEREF _Toc452630881 \h </w:instrText>
+        <w:instrText xml:space="preserve"> PAGEREF _Toc452640018 \h </w:instrText>
       </w:r>
       <w:r>
         <w:fldChar w:fldCharType="separate"/>
@@ -882,7 +890,7 @@
         <w:fldChar w:fldCharType="begin"/>
       </w:r>
       <w:r>
-        <w:instrText xml:space="preserve"> PAGEREF _Toc452630882 \h </w:instrText>
+        <w:instrText xml:space="preserve"> PAGEREF _Toc452640019 \h </w:instrText>
       </w:r>
       <w:r>
         <w:fldChar w:fldCharType="separate"/>
@@ -930,7 +938,7 @@
         <w:fldChar w:fldCharType="begin"/>
       </w:r>
       <w:r>
-        <w:instrText xml:space="preserve"> PAGEREF _Toc452630883 \h </w:instrText>
+        <w:instrText xml:space="preserve"> PAGEREF _Toc452640020 \h </w:instrText>
       </w:r>
       <w:r>
         <w:fldChar w:fldCharType="separate"/>
@@ -978,7 +986,7 @@
         <w:fldChar w:fldCharType="begin"/>
       </w:r>
       <w:r>
-        <w:instrText xml:space="preserve"> PAGEREF _Toc452630884 \h </w:instrText>
+        <w:instrText xml:space="preserve"> PAGEREF _Toc452640021 \h </w:instrText>
       </w:r>
       <w:r>
         <w:fldChar w:fldCharType="separate"/>
@@ -1026,7 +1034,7 @@
         <w:fldChar w:fldCharType="begin"/>
       </w:r>
       <w:r>
-        <w:instrText xml:space="preserve"> PAGEREF _Toc452630885 \h </w:instrText>
+        <w:instrText xml:space="preserve"> PAGEREF _Toc452640022 \h </w:instrText>
       </w:r>
       <w:r>
         <w:fldChar w:fldCharType="separate"/>
@@ -1074,7 +1082,7 @@
         <w:fldChar w:fldCharType="begin"/>
       </w:r>
       <w:r>
-        <w:instrText xml:space="preserve"> PAGEREF _Toc452630886 \h </w:instrText>
+        <w:instrText xml:space="preserve"> PAGEREF _Toc452640023 \h </w:instrText>
       </w:r>
       <w:r>
         <w:fldChar w:fldCharType="separate"/>
@@ -1124,7 +1132,7 @@
         <w:fldChar w:fldCharType="begin"/>
       </w:r>
       <w:r>
-        <w:instrText xml:space="preserve"> PAGEREF _Toc452630887 \h </w:instrText>
+        <w:instrText xml:space="preserve"> PAGEREF _Toc452640024 \h </w:instrText>
       </w:r>
       <w:r>
         <w:fldChar w:fldCharType="separate"/>
@@ -1172,7 +1180,7 @@
         <w:fldChar w:fldCharType="begin"/>
       </w:r>
       <w:r>
-        <w:instrText xml:space="preserve"> PAGEREF _Toc452630888 \h </w:instrText>
+        <w:instrText xml:space="preserve"> PAGEREF _Toc452640025 \h </w:instrText>
       </w:r>
       <w:r>
         <w:fldChar w:fldCharType="separate"/>
@@ -1220,7 +1228,7 @@
         <w:fldChar w:fldCharType="begin"/>
       </w:r>
       <w:r>
-        <w:instrText xml:space="preserve"> PAGEREF _Toc452630889 \h </w:instrText>
+        <w:instrText xml:space="preserve"> PAGEREF _Toc452640026 \h </w:instrText>
       </w:r>
       <w:r>
         <w:fldChar w:fldCharType="separate"/>
@@ -1270,7 +1278,7 @@
         <w:fldChar w:fldCharType="begin"/>
       </w:r>
       <w:r>
-        <w:instrText xml:space="preserve"> PAGEREF _Toc452630890 \h </w:instrText>
+        <w:instrText xml:space="preserve"> PAGEREF _Toc452640027 \h </w:instrText>
       </w:r>
       <w:r>
         <w:fldChar w:fldCharType="separate"/>
@@ -1320,7 +1328,7 @@
         <w:fldChar w:fldCharType="begin"/>
       </w:r>
       <w:r>
-        <w:instrText xml:space="preserve"> PAGEREF _Toc452630891 \h </w:instrText>
+        <w:instrText xml:space="preserve"> PAGEREF _Toc452640028 \h </w:instrText>
       </w:r>
       <w:r>
         <w:fldChar w:fldCharType="separate"/>
@@ -1368,7 +1376,7 @@
         <w:fldChar w:fldCharType="begin"/>
       </w:r>
       <w:r>
-        <w:instrText xml:space="preserve"> PAGEREF _Toc452630892 \h </w:instrText>
+        <w:instrText xml:space="preserve"> PAGEREF _Toc452640029 \h </w:instrText>
       </w:r>
       <w:r>
         <w:fldChar w:fldCharType="separate"/>
@@ -1416,7 +1424,7 @@
         <w:fldChar w:fldCharType="begin"/>
       </w:r>
       <w:r>
-        <w:instrText xml:space="preserve"> PAGEREF _Toc452630893 \h </w:instrText>
+        <w:instrText xml:space="preserve"> PAGEREF _Toc452640030 \h </w:instrText>
       </w:r>
       <w:r>
         <w:fldChar w:fldCharType="separate"/>
@@ -1464,7 +1472,7 @@
         <w:fldChar w:fldCharType="begin"/>
       </w:r>
       <w:r>
-        <w:instrText xml:space="preserve"> PAGEREF _Toc452630894 \h </w:instrText>
+        <w:instrText xml:space="preserve"> PAGEREF _Toc452640031 \h </w:instrText>
       </w:r>
       <w:r>
         <w:fldChar w:fldCharType="separate"/>
@@ -1514,7 +1522,7 @@
         <w:fldChar w:fldCharType="begin"/>
       </w:r>
       <w:r>
-        <w:instrText xml:space="preserve"> PAGEREF _Toc452630895 \h </w:instrText>
+        <w:instrText xml:space="preserve"> PAGEREF _Toc452640032 \h </w:instrText>
       </w:r>
       <w:r>
         <w:fldChar w:fldCharType="separate"/>
@@ -1562,7 +1570,7 @@
         <w:fldChar w:fldCharType="begin"/>
       </w:r>
       <w:r>
-        <w:instrText xml:space="preserve"> PAGEREF _Toc452630896 \h </w:instrText>
+        <w:instrText xml:space="preserve"> PAGEREF _Toc452640033 \h </w:instrText>
       </w:r>
       <w:r>
         <w:fldChar w:fldCharType="separate"/>
@@ -1610,7 +1618,7 @@
         <w:fldChar w:fldCharType="begin"/>
       </w:r>
       <w:r>
-        <w:instrText xml:space="preserve"> PAGEREF _Toc452630897 \h </w:instrText>
+        <w:instrText xml:space="preserve"> PAGEREF _Toc452640034 \h </w:instrText>
       </w:r>
       <w:r>
         <w:fldChar w:fldCharType="separate"/>
@@ -1658,7 +1666,7 @@
         <w:fldChar w:fldCharType="begin"/>
       </w:r>
       <w:r>
-        <w:instrText xml:space="preserve"> PAGEREF _Toc452630898 \h </w:instrText>
+        <w:instrText xml:space="preserve"> PAGEREF _Toc452640035 \h </w:instrText>
       </w:r>
       <w:r>
         <w:fldChar w:fldCharType="separate"/>
@@ -1708,7 +1716,7 @@
         <w:fldChar w:fldCharType="begin"/>
       </w:r>
       <w:r>
-        <w:instrText xml:space="preserve"> PAGEREF _Toc452630899 \h </w:instrText>
+        <w:instrText xml:space="preserve"> PAGEREF _Toc452640036 \h </w:instrText>
       </w:r>
       <w:r>
         <w:fldChar w:fldCharType="separate"/>
@@ -1758,7 +1766,7 @@
         <w:fldChar w:fldCharType="begin"/>
       </w:r>
       <w:r>
-        <w:instrText xml:space="preserve"> PAGEREF _Toc452630900 \h </w:instrText>
+        <w:instrText xml:space="preserve"> PAGEREF _Toc452640037 \h </w:instrText>
       </w:r>
       <w:r>
         <w:fldChar w:fldCharType="separate"/>
@@ -1806,7 +1814,7 @@
         <w:fldChar w:fldCharType="begin"/>
       </w:r>
       <w:r>
-        <w:instrText xml:space="preserve"> PAGEREF _Toc452630901 \h </w:instrText>
+        <w:instrText xml:space="preserve"> PAGEREF _Toc452640038 \h </w:instrText>
       </w:r>
       <w:r>
         <w:fldChar w:fldCharType="separate"/>
@@ -1854,7 +1862,7 @@
         <w:fldChar w:fldCharType="begin"/>
       </w:r>
       <w:r>
-        <w:instrText xml:space="preserve"> PAGEREF _Toc452630902 \h </w:instrText>
+        <w:instrText xml:space="preserve"> PAGEREF _Toc452640039 \h </w:instrText>
       </w:r>
       <w:r>
         <w:fldChar w:fldCharType="separate"/>
@@ -1904,7 +1912,7 @@
         <w:fldChar w:fldCharType="begin"/>
       </w:r>
       <w:r>
-        <w:instrText xml:space="preserve"> PAGEREF _Toc452630903 \h </w:instrText>
+        <w:instrText xml:space="preserve"> PAGEREF _Toc452640040 \h </w:instrText>
       </w:r>
       <w:r>
         <w:fldChar w:fldCharType="separate"/>
@@ -1952,7 +1960,7 @@
         <w:fldChar w:fldCharType="begin"/>
       </w:r>
       <w:r>
-        <w:instrText xml:space="preserve"> PAGEREF _Toc452630904 \h </w:instrText>
+        <w:instrText xml:space="preserve"> PAGEREF _Toc452640041 \h </w:instrText>
       </w:r>
       <w:r>
         <w:fldChar w:fldCharType="separate"/>
@@ -2000,7 +2008,7 @@
         <w:fldChar w:fldCharType="begin"/>
       </w:r>
       <w:r>
-        <w:instrText xml:space="preserve"> PAGEREF _Toc452630905 \h </w:instrText>
+        <w:instrText xml:space="preserve"> PAGEREF _Toc452640042 \h </w:instrText>
       </w:r>
       <w:r>
         <w:fldChar w:fldCharType="separate"/>
@@ -2048,7 +2056,7 @@
         <w:fldChar w:fldCharType="begin"/>
       </w:r>
       <w:r>
-        <w:instrText xml:space="preserve"> PAGEREF _Toc452630906 \h </w:instrText>
+        <w:instrText xml:space="preserve"> PAGEREF _Toc452640043 \h </w:instrText>
       </w:r>
       <w:r>
         <w:fldChar w:fldCharType="separate"/>
@@ -2096,7 +2104,7 @@
         <w:fldChar w:fldCharType="begin"/>
       </w:r>
       <w:r>
-        <w:instrText xml:space="preserve"> PAGEREF _Toc452630907 \h </w:instrText>
+        <w:instrText xml:space="preserve"> PAGEREF _Toc452640044 \h </w:instrText>
       </w:r>
       <w:r>
         <w:fldChar w:fldCharType="separate"/>
@@ -2144,7 +2152,7 @@
         <w:fldChar w:fldCharType="begin"/>
       </w:r>
       <w:r>
-        <w:instrText xml:space="preserve"> PAGEREF _Toc452630908 \h </w:instrText>
+        <w:instrText xml:space="preserve"> PAGEREF _Toc452640045 \h </w:instrText>
       </w:r>
       <w:r>
         <w:fldChar w:fldCharType="separate"/>
@@ -2192,7 +2200,7 @@
         <w:fldChar w:fldCharType="begin"/>
       </w:r>
       <w:r>
-        <w:instrText xml:space="preserve"> PAGEREF _Toc452630909 \h </w:instrText>
+        <w:instrText xml:space="preserve"> PAGEREF _Toc452640046 \h </w:instrText>
       </w:r>
       <w:r>
         <w:fldChar w:fldCharType="separate"/>
@@ -2241,7 +2249,7 @@
         <w:fldChar w:fldCharType="begin"/>
       </w:r>
       <w:r>
-        <w:instrText xml:space="preserve"> PAGEREF _Toc452630910 \h </w:instrText>
+        <w:instrText xml:space="preserve"> PAGEREF _Toc452640047 \h </w:instrText>
       </w:r>
       <w:r>
         <w:fldChar w:fldCharType="separate"/>
@@ -2291,7 +2299,7 @@
         <w:fldChar w:fldCharType="begin"/>
       </w:r>
       <w:r>
-        <w:instrText xml:space="preserve"> PAGEREF _Toc452630911 \h </w:instrText>
+        <w:instrText xml:space="preserve"> PAGEREF _Toc452640048 \h </w:instrText>
       </w:r>
       <w:r>
         <w:fldChar w:fldCharType="separate"/>
@@ -2339,7 +2347,7 @@
         <w:fldChar w:fldCharType="begin"/>
       </w:r>
       <w:r>
-        <w:instrText xml:space="preserve"> PAGEREF _Toc452630912 \h </w:instrText>
+        <w:instrText xml:space="preserve"> PAGEREF _Toc452640049 \h </w:instrText>
       </w:r>
       <w:r>
         <w:fldChar w:fldCharType="separate"/>
@@ -2387,7 +2395,7 @@
         <w:fldChar w:fldCharType="begin"/>
       </w:r>
       <w:r>
-        <w:instrText xml:space="preserve"> PAGEREF _Toc452630913 \h </w:instrText>
+        <w:instrText xml:space="preserve"> PAGEREF _Toc452640050 \h </w:instrText>
       </w:r>
       <w:r>
         <w:fldChar w:fldCharType="separate"/>
@@ -2437,7 +2445,103 @@
         <w:fldChar w:fldCharType="begin"/>
       </w:r>
       <w:r>
-        <w:instrText xml:space="preserve"> PAGEREF _Toc452630914 \h </w:instrText>
+        <w:instrText xml:space="preserve"> PAGEREF _Toc452640051 \h </w:instrText>
+      </w:r>
+      <w:r>
+        <w:fldChar w:fldCharType="separate"/>
+      </w:r>
+      <w:r>
+        <w:t>50</w:t>
+      </w:r>
+      <w:r>
+        <w:fldChar w:fldCharType="end"/>
+      </w:r>
+    </w:p>
+    <w:p>
+      <w:pPr>
+        <w:pStyle w:val="Verzeichnis2"/>
+        <w:rPr>
+          <w:rFonts w:asciiTheme="minorHAnsi" w:eastAsiaTheme="minorEastAsia" w:hAnsiTheme="minorHAnsi" w:cstheme="minorBidi"/>
+          <w:sz w:val="22"/>
+          <w:szCs w:val="22"/>
+        </w:rPr>
+      </w:pPr>
+      <w:r>
+        <w:rPr>
+          <w:lang w:val="en-US"/>
+        </w:rPr>
+        <w:t>10.1</w:t>
+      </w:r>
+      <w:r>
+        <w:rPr>
+          <w:rFonts w:asciiTheme="minorHAnsi" w:eastAsiaTheme="minorEastAsia" w:hAnsiTheme="minorHAnsi" w:cstheme="minorBidi"/>
+          <w:sz w:val="22"/>
+          <w:szCs w:val="22"/>
+        </w:rPr>
+        <w:tab/>
+      </w:r>
+      <w:r>
+        <w:rPr>
+          <w:lang w:val="en-US"/>
+        </w:rPr>
+        <w:t>Risk: High Effort for Search-Engine Configuration</w:t>
+      </w:r>
+      <w:r>
+        <w:tab/>
+      </w:r>
+      <w:r>
+        <w:fldChar w:fldCharType="begin"/>
+      </w:r>
+      <w:r>
+        <w:instrText xml:space="preserve"> PAGEREF _Toc452640052 \h </w:instrText>
+      </w:r>
+      <w:r>
+        <w:fldChar w:fldCharType="separate"/>
+      </w:r>
+      <w:r>
+        <w:t>50</w:t>
+      </w:r>
+      <w:r>
+        <w:fldChar w:fldCharType="end"/>
+      </w:r>
+    </w:p>
+    <w:p>
+      <w:pPr>
+        <w:pStyle w:val="Verzeichnis2"/>
+        <w:rPr>
+          <w:rFonts w:asciiTheme="minorHAnsi" w:eastAsiaTheme="minorEastAsia" w:hAnsiTheme="minorHAnsi" w:cstheme="minorBidi"/>
+          <w:sz w:val="22"/>
+          <w:szCs w:val="22"/>
+        </w:rPr>
+      </w:pPr>
+      <w:r>
+        <w:rPr>
+          <w:lang w:val="en-US"/>
+        </w:rPr>
+        <w:t>10.2</w:t>
+      </w:r>
+      <w:r>
+        <w:rPr>
+          <w:rFonts w:asciiTheme="minorHAnsi" w:eastAsiaTheme="minorEastAsia" w:hAnsiTheme="minorHAnsi" w:cstheme="minorBidi"/>
+          <w:sz w:val="22"/>
+          <w:szCs w:val="22"/>
+        </w:rPr>
+        <w:tab/>
+      </w:r>
+      <w:r>
+        <w:rPr>
+          <w:lang w:val="en-US"/>
+        </w:rPr>
+        <w:t>Risk: High Memory Consumption of Search-Engine</w:t>
+      </w:r>
+      <w:r>
+        <w:tab/>
+      </w:r>
+      <w:r>
+        <w:fldChar w:fldCharType="begin"/>
+      </w:r>
+      <w:r>
+        <w:instrText xml:space="preserve"> PAGEREF _Toc452640053 \h </w:instrText>
       </w:r>
       <w:r>
         <w:fldChar w:fldCharType="separate"/>
@@ -2487,13 +2591,13 @@
         <w:fldChar w:fldCharType="begin"/>
       </w:r>
       <w:r>
-        <w:instrText xml:space="preserve"> PAGEREF _Toc452630915 \h </w:instrText>
+        <w:instrText xml:space="preserve"> PAGEREF _Toc452640054 \h </w:instrText>
       </w:r>
       <w:r>
         <w:fldChar w:fldCharType="separate"/>
       </w:r>
       <w:r>
-        <w:t>51</w:t>
+        <w:t>52</w:t>
       </w:r>
       <w:r>
         <w:fldChar w:fldCharType="end"/>
@@ -2522,13 +2626,13 @@
         <w:fldChar w:fldCharType="begin"/>
       </w:r>
       <w:r>
-        <w:instrText xml:space="preserve"> PAGEREF _Toc452630916 \h </w:instrText>
+        <w:instrText xml:space="preserve"> PAGEREF _Toc452640055 \h </w:instrText>
       </w:r>
       <w:r>
         <w:fldChar w:fldCharType="separate"/>
       </w:r>
       <w:r>
-        <w:t>52</w:t>
+        <w:t>53</w:t>
       </w:r>
       <w:r>
         <w:fldChar w:fldCharType="end"/>
@@ -2557,13 +2661,13 @@
         <w:fldChar w:fldCharType="begin"/>
       </w:r>
       <w:r>
-        <w:instrText xml:space="preserve"> PAGEREF _Toc452630917 \h </w:instrText>
+        <w:instrText xml:space="preserve"> PAGEREF _Toc452640056 \h </w:instrText>
       </w:r>
       <w:r>
         <w:fldChar w:fldCharType="separate"/>
       </w:r>
       <w:r>
-        <w:t>52</w:t>
+        <w:t>53</w:t>
       </w:r>
       <w:r>
         <w:fldChar w:fldCharType="end"/>
@@ -2592,13 +2696,13 @@
         <w:fldChar w:fldCharType="begin"/>
       </w:r>
       <w:r>
-        <w:instrText xml:space="preserve"> PAGEREF _Toc452630918 \h </w:instrText>
+        <w:instrText xml:space="preserve"> PAGEREF _Toc452640057 \h </w:instrText>
       </w:r>
       <w:r>
         <w:fldChar w:fldCharType="separate"/>
       </w:r>
       <w:r>
-        <w:t>53</w:t>
+        <w:t>54</w:t>
       </w:r>
       <w:r>
         <w:fldChar w:fldCharType="end"/>
@@ -2627,13 +2731,13 @@
         <w:fldChar w:fldCharType="begin"/>
       </w:r>
       <w:r>
-        <w:instrText xml:space="preserve"> PAGEREF _Toc452630919 \h </w:instrText>
+        <w:instrText xml:space="preserve"> PAGEREF _Toc452640058 \h </w:instrText>
       </w:r>
       <w:r>
         <w:fldChar w:fldCharType="separate"/>
       </w:r>
       <w:r>
-        <w:t>54</w:t>
+        <w:t>55</w:t>
       </w:r>
       <w:r>
         <w:fldChar w:fldCharType="end"/>
@@ -2661,14 +2765,14 @@
         <w:lastRenderedPageBreak/>
         <w:fldChar w:fldCharType="end"/>
       </w:r>
-      <w:bookmarkStart w:id="2" w:name="_Toc452630880"/>
+      <w:bookmarkStart w:id="3" w:name="_Toc452640017"/>
       <w:r>
         <w:rPr>
           <w:lang w:val="en-US"/>
         </w:rPr>
         <w:t>Preface</w:t>
       </w:r>
-      <w:bookmarkEnd w:id="2"/>
+      <w:bookmarkEnd w:id="3"/>
     </w:p>
     <w:p>
       <w:pPr>
@@ -2904,7 +3008,7 @@
           <w:lang w:val="en-US"/>
         </w:rPr>
       </w:pPr>
-      <w:bookmarkStart w:id="3" w:name="_Toc452630881"/>
+      <w:bookmarkStart w:id="4" w:name="_Toc452640018"/>
       <w:r>
         <w:rPr>
           <w:lang w:val="en-US"/>
@@ -2912,7 +3016,7 @@
         <w:lastRenderedPageBreak/>
         <w:t>Introduction and Goals</w:t>
       </w:r>
-      <w:bookmarkEnd w:id="3"/>
+      <w:bookmarkEnd w:id="4"/>
     </w:p>
     <w:p>
       <w:pPr>
@@ -3019,14 +3123,14 @@
           <w:lang w:val="en-US"/>
         </w:rPr>
       </w:pPr>
-      <w:bookmarkStart w:id="4" w:name="_Toc452630882"/>
+      <w:bookmarkStart w:id="5" w:name="_Toc452640019"/>
       <w:r>
         <w:rPr>
           <w:lang w:val="en-US"/>
         </w:rPr>
         <w:t>Key Functionality</w:t>
       </w:r>
-      <w:bookmarkEnd w:id="4"/>
+      <w:bookmarkEnd w:id="5"/>
     </w:p>
     <w:p>
       <w:pPr>
@@ -3150,7 +3254,7 @@
                                 <w:lang w:val="en-US"/>
                               </w:rPr>
                             </w:pPr>
-                            <w:bookmarkStart w:id="5" w:name="_Toc452630920"/>
+                            <w:bookmarkStart w:id="6" w:name="_Toc452639755"/>
                             <w:r>
                               <w:rPr>
                                 <w:lang w:val="en-US"/>
@@ -3203,7 +3307,7 @@
                               </w:rPr>
                               <w:t>ase platform</w:t>
                             </w:r>
-                            <w:bookmarkEnd w:id="5"/>
+                            <w:bookmarkEnd w:id="6"/>
                           </w:p>
                         </w:txbxContent>
                       </wps:txbx>
@@ -3235,7 +3339,7 @@
                           <w:lang w:val="en-US"/>
                         </w:rPr>
                       </w:pPr>
-                      <w:bookmarkStart w:id="6" w:name="_Toc452630920"/>
+                      <w:bookmarkStart w:id="6" w:name="_Toc452639755"/>
                       <w:r>
                         <w:rPr>
                           <w:lang w:val="en-US"/>
@@ -3338,7 +3442,7 @@
           <w:lang w:val="en-US"/>
         </w:rPr>
       </w:pPr>
-      <w:bookmarkStart w:id="7" w:name="_Toc452630883"/>
+      <w:bookmarkStart w:id="7" w:name="_Toc452640020"/>
       <w:r>
         <w:rPr>
           <w:lang w:val="en-US"/>
@@ -3468,7 +3572,7 @@
         </w:rPr>
       </w:pPr>
       <w:bookmarkStart w:id="8" w:name="_Ref452547251"/>
-      <w:bookmarkStart w:id="9" w:name="_Toc452630884"/>
+      <w:bookmarkStart w:id="9" w:name="_Toc452640021"/>
       <w:r>
         <w:rPr>
           <w:lang w:val="en-US"/>
@@ -3706,7 +3810,7 @@
       </w:pPr>
       <w:bookmarkStart w:id="10" w:name="_Ref452465026"/>
       <w:bookmarkStart w:id="11" w:name="_Ref452465054"/>
-      <w:bookmarkStart w:id="12" w:name="_Toc452630885"/>
+      <w:bookmarkStart w:id="12" w:name="_Toc452640022"/>
       <w:r>
         <w:rPr>
           <w:lang w:val="en-US"/>
@@ -4170,7 +4274,7 @@
           <w:lang w:val="en-US"/>
         </w:rPr>
       </w:pPr>
-      <w:bookmarkStart w:id="13" w:name="_Toc452630934"/>
+      <w:bookmarkStart w:id="13" w:name="_Toc452639769"/>
       <w:r>
         <w:t xml:space="preserve">Table </w:t>
       </w:r>
@@ -4614,7 +4718,7 @@
         <w:pStyle w:val="Beschriftung"/>
         <w:jc w:val="center"/>
       </w:pPr>
-      <w:bookmarkStart w:id="15" w:name="_Toc452630935"/>
+      <w:bookmarkStart w:id="15" w:name="_Toc452639770"/>
       <w:r>
         <w:t xml:space="preserve">Table </w:t>
       </w:r>
@@ -5054,7 +5158,21 @@
               <w:rPr>
                 <w:lang w:val="en-US"/>
               </w:rPr>
-              <w:t>The system accepts and indexes an unlimited number docx, doc, pdf and txt files. As well as a text of any length, containing tables, bullet points, text formatting and images.</w:t>
+              <w:t xml:space="preserve">The system accepts and indexes an unlimited number </w:t>
+            </w:r>
+            <w:proofErr w:type="spellStart"/>
+            <w:r>
+              <w:rPr>
+                <w:lang w:val="en-US"/>
+              </w:rPr>
+              <w:t>docx</w:t>
+            </w:r>
+            <w:proofErr w:type="spellEnd"/>
+            <w:r>
+              <w:rPr>
+                <w:lang w:val="en-US"/>
+              </w:rPr>
+              <w:t>, doc, pdf and txt files. As well as a text of any length, containing tables, bullet points, text formatting and images.</w:t>
             </w:r>
           </w:p>
         </w:tc>
@@ -5068,7 +5186,7 @@
           <w:lang w:val="en-US"/>
         </w:rPr>
       </w:pPr>
-      <w:bookmarkStart w:id="17" w:name="_Toc452630936"/>
+      <w:bookmarkStart w:id="17" w:name="_Toc452639771"/>
       <w:r>
         <w:t xml:space="preserve">Table </w:t>
       </w:r>
@@ -5512,7 +5630,7 @@
         <w:pStyle w:val="Beschriftung"/>
         <w:jc w:val="center"/>
       </w:pPr>
-      <w:bookmarkStart w:id="19" w:name="_Toc452630937"/>
+      <w:bookmarkStart w:id="19" w:name="_Toc452639772"/>
       <w:r>
         <w:t xml:space="preserve">Table </w:t>
       </w:r>
@@ -5995,7 +6113,7 @@
         <w:jc w:val="center"/>
       </w:pPr>
       <w:bookmarkStart w:id="21" w:name="_Ref451931813"/>
-      <w:bookmarkStart w:id="22" w:name="_Toc452630938"/>
+      <w:bookmarkStart w:id="22" w:name="_Toc452639773"/>
       <w:r>
         <w:t xml:space="preserve">Table </w:t>
       </w:r>
@@ -6454,7 +6572,7 @@
         <w:pStyle w:val="Beschriftung"/>
         <w:jc w:val="center"/>
       </w:pPr>
-      <w:bookmarkStart w:id="24" w:name="_Toc452630939"/>
+      <w:bookmarkStart w:id="24" w:name="_Toc452639774"/>
       <w:r>
         <w:t xml:space="preserve">Table </w:t>
       </w:r>
@@ -6903,7 +7021,7 @@
           <w:lang w:val="en-US"/>
         </w:rPr>
       </w:pPr>
-      <w:bookmarkStart w:id="26" w:name="_Toc452630940"/>
+      <w:bookmarkStart w:id="26" w:name="_Toc452639775"/>
       <w:r>
         <w:t xml:space="preserve">Table </w:t>
       </w:r>
@@ -7374,7 +7492,7 @@
           <w:lang w:val="en-US"/>
         </w:rPr>
       </w:pPr>
-      <w:bookmarkStart w:id="28" w:name="_Toc452630941"/>
+      <w:bookmarkStart w:id="28" w:name="_Toc452639776"/>
       <w:r>
         <w:t xml:space="preserve">Table </w:t>
       </w:r>
@@ -7404,7 +7522,7 @@
         </w:rPr>
       </w:pPr>
       <w:bookmarkStart w:id="30" w:name="_Ref452465063"/>
-      <w:bookmarkStart w:id="31" w:name="_Toc452630886"/>
+      <w:bookmarkStart w:id="31" w:name="_Toc452640023"/>
       <w:r>
         <w:rPr>
           <w:lang w:val="en-US"/>
@@ -7570,7 +7688,7 @@
           <w:lang w:val="en-US"/>
         </w:rPr>
       </w:pPr>
-      <w:bookmarkStart w:id="32" w:name="_Toc452630887"/>
+      <w:bookmarkStart w:id="32" w:name="_Toc452640024"/>
       <w:r>
         <w:rPr>
           <w:lang w:val="en-US"/>
@@ -7606,7 +7724,7 @@
           <w:lang w:val="en-US"/>
         </w:rPr>
       </w:pPr>
-      <w:bookmarkStart w:id="33" w:name="_Toc452630888"/>
+      <w:bookmarkStart w:id="33" w:name="_Toc452640025"/>
       <w:r>
         <w:rPr>
           <w:lang w:val="en-US"/>
@@ -7693,7 +7811,21 @@
         <w:rPr>
           <w:lang w:val="en-US"/>
         </w:rPr>
-        <w:t>The customer wants the system to run on Linux or Unix.</w:t>
+        <w:t xml:space="preserve">The customer wants the system to run on Linux or </w:t>
+      </w:r>
+      <w:proofErr w:type="gramStart"/>
+      <w:r>
+        <w:rPr>
+          <w:lang w:val="en-US"/>
+        </w:rPr>
+        <w:t>Unix</w:t>
+      </w:r>
+      <w:proofErr w:type="gramEnd"/>
+      <w:r>
+        <w:rPr>
+          <w:lang w:val="en-US"/>
+        </w:rPr>
+        <w:t>.</w:t>
       </w:r>
     </w:p>
     <w:p>
@@ -7730,7 +7862,7 @@
           <w:lang w:val="en-US"/>
         </w:rPr>
       </w:pPr>
-      <w:bookmarkStart w:id="34" w:name="_Toc452630889"/>
+      <w:bookmarkStart w:id="34" w:name="_Toc452640026"/>
       <w:r>
         <w:rPr>
           <w:lang w:val="en-US"/>
@@ -7857,6 +7989,7 @@
         </w:rPr>
       </w:pPr>
     </w:p>
+    <w:bookmarkStart w:id="35" w:name="_Toc452640027"/>
     <w:p>
       <w:pPr>
         <w:pStyle w:val="berschrift1"/>
@@ -7864,7 +7997,6 @@
           <w:lang w:val="en-US"/>
         </w:rPr>
       </w:pPr>
-      <w:bookmarkStart w:id="35" w:name="_Toc452630890"/>
       <w:r>
         <w:rPr>
           <w:noProof/>
@@ -7920,7 +8052,7 @@
                                 <w:lang w:val="en-US"/>
                               </w:rPr>
                             </w:pPr>
-                            <w:bookmarkStart w:id="36" w:name="_Toc452630921"/>
+                            <w:bookmarkStart w:id="36" w:name="_Toc452639756"/>
                             <w:r>
                               <w:rPr>
                                 <w:lang w:val="en-US"/>
@@ -8000,7 +8132,7 @@
                           <w:lang w:val="en-US"/>
                         </w:rPr>
                       </w:pPr>
-                      <w:bookmarkStart w:id="37" w:name="_Toc452630921"/>
+                      <w:bookmarkStart w:id="37" w:name="_Toc452639756"/>
                       <w:r>
                         <w:rPr>
                           <w:lang w:val="en-US"/>
@@ -8167,7 +8299,7 @@
           <w:lang w:val="en-US"/>
         </w:rPr>
       </w:pPr>
-      <w:bookmarkStart w:id="38" w:name="_Toc452630891"/>
+      <w:bookmarkStart w:id="37" w:name="_Toc452640028"/>
       <w:r>
         <w:rPr>
           <w:lang w:val="en-US"/>
@@ -8175,7 +8307,7 @@
         <w:lastRenderedPageBreak/>
         <w:t>Building Block View</w:t>
       </w:r>
-      <w:bookmarkEnd w:id="38"/>
+      <w:bookmarkEnd w:id="37"/>
     </w:p>
     <w:p>
       <w:pPr>
@@ -8212,14 +8344,14 @@
           <w:lang w:val="en-US"/>
         </w:rPr>
       </w:pPr>
-      <w:bookmarkStart w:id="39" w:name="_Toc452630892"/>
+      <w:bookmarkStart w:id="38" w:name="_Toc452640029"/>
       <w:r>
         <w:rPr>
           <w:lang w:val="en-US"/>
         </w:rPr>
         <w:t>Level 1</w:t>
       </w:r>
-      <w:bookmarkEnd w:id="39"/>
+      <w:bookmarkEnd w:id="38"/>
     </w:p>
     <w:p>
       <w:pPr>
@@ -8278,7 +8410,7 @@
                                 <w:lang w:val="en-US"/>
                               </w:rPr>
                             </w:pPr>
-                            <w:bookmarkStart w:id="40" w:name="_Toc452630922"/>
+                            <w:bookmarkStart w:id="39" w:name="_Toc452639757"/>
                             <w:r>
                               <w:rPr>
                                 <w:lang w:val="en-US"/>
@@ -8334,7 +8466,7 @@
                               </w:rPr>
                               <w:t xml:space="preserve"> level 1</w:t>
                             </w:r>
-                            <w:bookmarkEnd w:id="40"/>
+                            <w:bookmarkEnd w:id="39"/>
                           </w:p>
                         </w:txbxContent>
                       </wps:txbx>
@@ -8367,7 +8499,7 @@
                           <w:lang w:val="en-US"/>
                         </w:rPr>
                       </w:pPr>
-                      <w:bookmarkStart w:id="41" w:name="_Toc452630922"/>
+                      <w:bookmarkStart w:id="41" w:name="_Toc452639757"/>
                       <w:r>
                         <w:rPr>
                           <w:lang w:val="en-US"/>
@@ -8515,14 +8647,14 @@
           <w:lang w:val="en-US"/>
         </w:rPr>
       </w:pPr>
-      <w:bookmarkStart w:id="42" w:name="_Ref452124796"/>
+      <w:bookmarkStart w:id="40" w:name="_Ref452124796"/>
       <w:r>
         <w:rPr>
           <w:lang w:val="en-US"/>
         </w:rPr>
         <w:t>Frontend</w:t>
       </w:r>
-      <w:bookmarkEnd w:id="42"/>
+      <w:bookmarkEnd w:id="40"/>
     </w:p>
     <w:p>
       <w:pPr>
@@ -8691,24 +8823,24 @@
           <w:lang w:val="en-US"/>
         </w:rPr>
       </w:pPr>
-      <w:bookmarkStart w:id="43" w:name="_Toc452630893"/>
+      <w:bookmarkStart w:id="41" w:name="_Toc452640030"/>
       <w:r>
         <w:rPr>
           <w:lang w:val="en-US"/>
         </w:rPr>
         <w:t>Level 2</w:t>
       </w:r>
-      <w:bookmarkEnd w:id="43"/>
-    </w:p>
-    <w:p>
-      <w:pPr>
-        <w:rPr>
-          <w:lang w:val="en-US"/>
-        </w:rPr>
-      </w:pPr>
-      <w:bookmarkStart w:id="44" w:name="_Ref452124832"/>
-      <w:bookmarkStart w:id="45" w:name="_Ref452124915"/>
-      <w:bookmarkStart w:id="46" w:name="_Ref452124917"/>
+      <w:bookmarkEnd w:id="41"/>
+    </w:p>
+    <w:p>
+      <w:pPr>
+        <w:rPr>
+          <w:lang w:val="en-US"/>
+        </w:rPr>
+      </w:pPr>
+      <w:bookmarkStart w:id="42" w:name="_Ref452124832"/>
+      <w:bookmarkStart w:id="43" w:name="_Ref452124915"/>
+      <w:bookmarkStart w:id="44" w:name="_Ref452124917"/>
       <w:r>
         <w:rPr>
           <w:lang w:val="en-US"/>
@@ -8729,6 +8861,7 @@
         <w:t>At first a component diagram will illustrate the white box view of both basic level 1 components in order to present the big picture of the main parts of the system. Afterwards the white box view for each level 1 component is going to be explained. Furthermore the complete technology stack will be presented and related to level 1 and level 2 components.</w:t>
       </w:r>
     </w:p>
+    <w:bookmarkStart w:id="45" w:name="_Ref452534390"/>
     <w:p>
       <w:pPr>
         <w:pStyle w:val="berschrift3"/>
@@ -8736,7 +8869,6 @@
           <w:lang w:val="en-US"/>
         </w:rPr>
       </w:pPr>
-      <w:bookmarkStart w:id="47" w:name="_Ref452534390"/>
       <w:r>
         <w:rPr>
           <w:noProof/>
@@ -8789,8 +8921,8 @@
                                 <w:lang w:val="en-US"/>
                               </w:rPr>
                             </w:pPr>
-                            <w:bookmarkStart w:id="48" w:name="_Ref452126411"/>
-                            <w:bookmarkStart w:id="49" w:name="_Toc452630923"/>
+                            <w:bookmarkStart w:id="46" w:name="_Ref452126411"/>
+                            <w:bookmarkStart w:id="47" w:name="_Toc452639758"/>
                             <w:r>
                               <w:rPr>
                                 <w:lang w:val="en-US"/>
@@ -8819,7 +8951,7 @@
                             <w:r>
                               <w:fldChar w:fldCharType="end"/>
                             </w:r>
-                            <w:bookmarkEnd w:id="48"/>
+                            <w:bookmarkEnd w:id="46"/>
                             <w:r>
                               <w:rPr>
                                 <w:lang w:val="en-US"/>
@@ -8833,7 +8965,7 @@
                               </w:rPr>
                               <w:t xml:space="preserve"> level 2</w:t>
                             </w:r>
-                            <w:bookmarkEnd w:id="49"/>
+                            <w:bookmarkEnd w:id="47"/>
                           </w:p>
                         </w:txbxContent>
                       </wps:txbx>
@@ -8864,7 +8996,7 @@
                         </w:rPr>
                       </w:pPr>
                       <w:bookmarkStart w:id="50" w:name="_Ref452126411"/>
-                      <w:bookmarkStart w:id="51" w:name="_Toc452630923"/>
+                      <w:bookmarkStart w:id="51" w:name="_Toc452639758"/>
                       <w:r>
                         <w:rPr>
                           <w:lang w:val="en-US"/>
@@ -8990,10 +9122,10 @@
         </w:rPr>
         <w:t>Frontend</w:t>
       </w:r>
+      <w:bookmarkEnd w:id="42"/>
+      <w:bookmarkEnd w:id="43"/>
       <w:bookmarkEnd w:id="44"/>
       <w:bookmarkEnd w:id="45"/>
-      <w:bookmarkEnd w:id="46"/>
-      <w:bookmarkEnd w:id="47"/>
     </w:p>
     <w:p>
       <w:pPr>
@@ -9121,51 +9253,51 @@
           <w:lang w:val="en-US"/>
         </w:rPr>
       </w:pPr>
-      <w:bookmarkStart w:id="52" w:name="_Toc452055188"/>
-      <w:bookmarkStart w:id="53" w:name="_Ref452546936"/>
-      <w:bookmarkStart w:id="54" w:name="_Ref452546942"/>
-      <w:bookmarkStart w:id="55" w:name="_Ref452560461"/>
-      <w:bookmarkStart w:id="56" w:name="_Ref452560473"/>
+      <w:bookmarkStart w:id="48" w:name="_Toc452055188"/>
+      <w:bookmarkStart w:id="49" w:name="_Ref452546936"/>
+      <w:bookmarkStart w:id="50" w:name="_Ref452546942"/>
+      <w:bookmarkStart w:id="51" w:name="_Ref452560461"/>
+      <w:bookmarkStart w:id="52" w:name="_Ref452560473"/>
       <w:r>
         <w:rPr>
           <w:lang w:val="en-US"/>
         </w:rPr>
         <w:t>Backend</w:t>
       </w:r>
+      <w:bookmarkEnd w:id="48"/>
+      <w:bookmarkEnd w:id="49"/>
+      <w:bookmarkEnd w:id="50"/>
+      <w:bookmarkEnd w:id="51"/>
       <w:bookmarkEnd w:id="52"/>
+    </w:p>
+    <w:p>
+      <w:pPr>
+        <w:rPr>
+          <w:lang w:val="en-US"/>
+        </w:rPr>
+      </w:pPr>
+      <w:r>
+        <w:rPr>
+          <w:lang w:val="en-US"/>
+        </w:rPr>
+        <w:t>The backend consists of three components and two data storages.</w:t>
+      </w:r>
+    </w:p>
+    <w:p>
+      <w:pPr>
+        <w:pStyle w:val="berschrift4"/>
+        <w:rPr>
+          <w:lang w:val="en-US"/>
+        </w:rPr>
+      </w:pPr>
+      <w:bookmarkStart w:id="53" w:name="_Ref452534522"/>
+      <w:r>
+        <w:rPr>
+          <w:lang w:val="en-US"/>
+        </w:rPr>
+        <w:t>Dynamic Webserver</w:t>
+      </w:r>
       <w:bookmarkEnd w:id="53"/>
-      <w:bookmarkEnd w:id="54"/>
-      <w:bookmarkEnd w:id="55"/>
-      <w:bookmarkEnd w:id="56"/>
-    </w:p>
-    <w:p>
-      <w:pPr>
-        <w:rPr>
-          <w:lang w:val="en-US"/>
-        </w:rPr>
-      </w:pPr>
-      <w:r>
-        <w:rPr>
-          <w:lang w:val="en-US"/>
-        </w:rPr>
-        <w:t>The backend consists of three components and two data storages.</w:t>
-      </w:r>
-    </w:p>
-    <w:p>
-      <w:pPr>
-        <w:pStyle w:val="berschrift4"/>
-        <w:rPr>
-          <w:lang w:val="en-US"/>
-        </w:rPr>
-      </w:pPr>
-      <w:bookmarkStart w:id="57" w:name="_Ref452534522"/>
-      <w:r>
-        <w:rPr>
-          <w:lang w:val="en-US"/>
-        </w:rPr>
-        <w:t>Dynamic Webserver</w:t>
-      </w:r>
-      <w:bookmarkEnd w:id="57"/>
     </w:p>
     <w:p>
       <w:pPr>
@@ -9460,7 +9592,7 @@
           <w:lang w:val="en-US"/>
         </w:rPr>
       </w:pPr>
-      <w:bookmarkStart w:id="58" w:name="_Ref452534546"/>
+      <w:bookmarkStart w:id="54" w:name="_Ref452534546"/>
       <w:r>
         <w:rPr>
           <w:lang w:val="en-US"/>
@@ -9468,7 +9600,7 @@
         <w:lastRenderedPageBreak/>
         <w:t>Search Engine</w:t>
       </w:r>
-      <w:bookmarkEnd w:id="58"/>
+      <w:bookmarkEnd w:id="54"/>
     </w:p>
     <w:p>
       <w:pPr>
@@ -9827,8 +9959,8 @@
                                 <w:lang w:val="en-US"/>
                               </w:rPr>
                             </w:pPr>
-                            <w:bookmarkStart w:id="59" w:name="_Ref452126308"/>
-                            <w:bookmarkStart w:id="60" w:name="_Toc452630924"/>
+                            <w:bookmarkStart w:id="55" w:name="_Ref452126308"/>
+                            <w:bookmarkStart w:id="56" w:name="_Toc452639759"/>
                             <w:r>
                               <w:rPr>
                                 <w:lang w:val="en-US"/>
@@ -9866,14 +9998,14 @@
                               </w:rPr>
                               <w:fldChar w:fldCharType="end"/>
                             </w:r>
-                            <w:bookmarkEnd w:id="59"/>
+                            <w:bookmarkEnd w:id="55"/>
                             <w:r>
                               <w:rPr>
                                 <w:lang w:val="en-US"/>
                               </w:rPr>
                               <w:t>: components with technologies</w:t>
                             </w:r>
-                            <w:bookmarkEnd w:id="60"/>
+                            <w:bookmarkEnd w:id="56"/>
                           </w:p>
                         </w:txbxContent>
                       </wps:txbx>
@@ -9904,7 +10036,7 @@
                         </w:rPr>
                       </w:pPr>
                       <w:bookmarkStart w:id="61" w:name="_Ref452126308"/>
-                      <w:bookmarkStart w:id="62" w:name="_Toc452630924"/>
+                      <w:bookmarkStart w:id="62" w:name="_Toc452639759"/>
                       <w:r>
                         <w:rPr>
                           <w:lang w:val="en-US"/>
@@ -10273,14 +10405,14 @@
           <w:lang w:val="en-US"/>
         </w:rPr>
       </w:pPr>
-      <w:bookmarkStart w:id="63" w:name="_Toc452630894"/>
+      <w:bookmarkStart w:id="57" w:name="_Toc452640031"/>
       <w:r>
         <w:rPr>
           <w:lang w:val="en-US"/>
         </w:rPr>
         <w:t>Level 3</w:t>
       </w:r>
-      <w:bookmarkEnd w:id="63"/>
+      <w:bookmarkEnd w:id="57"/>
     </w:p>
     <w:p>
       <w:pPr>
@@ -10367,8 +10499,8 @@
                                 <w:lang w:val="en-US"/>
                               </w:rPr>
                             </w:pPr>
-                            <w:bookmarkStart w:id="64" w:name="_Ref452387374"/>
-                            <w:bookmarkStart w:id="65" w:name="_Toc452630925"/>
+                            <w:bookmarkStart w:id="58" w:name="_Ref452387374"/>
+                            <w:bookmarkStart w:id="59" w:name="_Toc452639760"/>
                             <w:r>
                               <w:rPr>
                                 <w:lang w:val="en-US"/>
@@ -10406,14 +10538,14 @@
                               </w:rPr>
                               <w:fldChar w:fldCharType="end"/>
                             </w:r>
-                            <w:bookmarkEnd w:id="64"/>
+                            <w:bookmarkEnd w:id="58"/>
                             <w:r>
                               <w:rPr>
                                 <w:lang w:val="en-US"/>
                               </w:rPr>
                               <w:t>: dynamic webserver components</w:t>
                             </w:r>
-                            <w:bookmarkEnd w:id="65"/>
+                            <w:bookmarkEnd w:id="59"/>
                           </w:p>
                         </w:txbxContent>
                       </wps:txbx>
@@ -10444,7 +10576,7 @@
                         </w:rPr>
                       </w:pPr>
                       <w:bookmarkStart w:id="66" w:name="_Ref452387374"/>
-                      <w:bookmarkStart w:id="67" w:name="_Toc452630925"/>
+                      <w:bookmarkStart w:id="67" w:name="_Toc452639760"/>
                       <w:r>
                         <w:rPr>
                           <w:lang w:val="en-US"/>
@@ -11034,7 +11166,21 @@
               <w:rPr>
                 <w:lang w:val="en-US"/>
               </w:rPr>
-              <w:t>/api/articles/{id}</w:t>
+              <w:t>/</w:t>
+            </w:r>
+            <w:proofErr w:type="spellStart"/>
+            <w:r>
+              <w:rPr>
+                <w:lang w:val="en-US"/>
+              </w:rPr>
+              <w:t>api</w:t>
+            </w:r>
+            <w:proofErr w:type="spellEnd"/>
+            <w:r>
+              <w:rPr>
+                <w:lang w:val="en-US"/>
+              </w:rPr>
+              <w:t>/articles/{id}</w:t>
             </w:r>
           </w:p>
         </w:tc>
@@ -11111,7 +11257,21 @@
               <w:rPr>
                 <w:lang w:val="en-US"/>
               </w:rPr>
-              <w:t>/api/articles/last</w:t>
+              <w:t>/</w:t>
+            </w:r>
+            <w:proofErr w:type="spellStart"/>
+            <w:r>
+              <w:rPr>
+                <w:lang w:val="en-US"/>
+              </w:rPr>
+              <w:t>api</w:t>
+            </w:r>
+            <w:proofErr w:type="spellEnd"/>
+            <w:r>
+              <w:rPr>
+                <w:lang w:val="en-US"/>
+              </w:rPr>
+              <w:t>/articles/last</w:t>
             </w:r>
           </w:p>
         </w:tc>
@@ -11188,7 +11348,35 @@
               <w:rPr>
                 <w:lang w:val="en-US"/>
               </w:rPr>
-              <w:t>/api/articles?q={query}</w:t>
+              <w:t>/</w:t>
+            </w:r>
+            <w:proofErr w:type="spellStart"/>
+            <w:r>
+              <w:rPr>
+                <w:lang w:val="en-US"/>
+              </w:rPr>
+              <w:t>api</w:t>
+            </w:r>
+            <w:proofErr w:type="spellEnd"/>
+            <w:r>
+              <w:rPr>
+                <w:lang w:val="en-US"/>
+              </w:rPr>
+              <w:t>/</w:t>
+            </w:r>
+            <w:proofErr w:type="spellStart"/>
+            <w:r>
+              <w:rPr>
+                <w:lang w:val="en-US"/>
+              </w:rPr>
+              <w:t>articles?q</w:t>
+            </w:r>
+            <w:proofErr w:type="spellEnd"/>
+            <w:r>
+              <w:rPr>
+                <w:lang w:val="en-US"/>
+              </w:rPr>
+              <w:t>={query}</w:t>
             </w:r>
           </w:p>
         </w:tc>
@@ -11288,7 +11476,21 @@
               <w:rPr>
                 <w:lang w:val="en-US"/>
               </w:rPr>
-              <w:t>/api/articles</w:t>
+              <w:t>/</w:t>
+            </w:r>
+            <w:proofErr w:type="spellStart"/>
+            <w:r>
+              <w:rPr>
+                <w:lang w:val="en-US"/>
+              </w:rPr>
+              <w:t>api</w:t>
+            </w:r>
+            <w:proofErr w:type="spellEnd"/>
+            <w:r>
+              <w:rPr>
+                <w:lang w:val="en-US"/>
+              </w:rPr>
+              <w:t>/articles</w:t>
             </w:r>
           </w:p>
         </w:tc>
@@ -11365,7 +11567,21 @@
               <w:rPr>
                 <w:lang w:val="en-US"/>
               </w:rPr>
-              <w:t>/api/articles/{id</w:t>
+              <w:t>/</w:t>
+            </w:r>
+            <w:proofErr w:type="spellStart"/>
+            <w:r>
+              <w:rPr>
+                <w:lang w:val="en-US"/>
+              </w:rPr>
+              <w:t>api</w:t>
+            </w:r>
+            <w:proofErr w:type="spellEnd"/>
+            <w:r>
+              <w:rPr>
+                <w:lang w:val="en-US"/>
+              </w:rPr>
+              <w:t>/articles/{id</w:t>
             </w:r>
             <w:r>
               <w:rPr>
@@ -11471,7 +11687,21 @@
               <w:rPr>
                 <w:lang w:val="en-US"/>
               </w:rPr>
-              <w:t>/api/articles/{id}</w:t>
+              <w:t>/</w:t>
+            </w:r>
+            <w:proofErr w:type="spellStart"/>
+            <w:r>
+              <w:rPr>
+                <w:lang w:val="en-US"/>
+              </w:rPr>
+              <w:t>api</w:t>
+            </w:r>
+            <w:proofErr w:type="spellEnd"/>
+            <w:r>
+              <w:rPr>
+                <w:lang w:val="en-US"/>
+              </w:rPr>
+              <w:t>/articles/{id}</w:t>
             </w:r>
           </w:p>
         </w:tc>
@@ -11585,7 +11815,21 @@
               <w:rPr>
                 <w:lang w:val="en-US"/>
               </w:rPr>
-              <w:t>/api/articles/{id}</w:t>
+              <w:t>/</w:t>
+            </w:r>
+            <w:proofErr w:type="spellStart"/>
+            <w:r>
+              <w:rPr>
+                <w:lang w:val="en-US"/>
+              </w:rPr>
+              <w:t>api</w:t>
+            </w:r>
+            <w:proofErr w:type="spellEnd"/>
+            <w:r>
+              <w:rPr>
+                <w:lang w:val="en-US"/>
+              </w:rPr>
+              <w:t>/articles/{id}</w:t>
             </w:r>
           </w:p>
         </w:tc>
@@ -11662,7 +11906,21 @@
               <w:rPr>
                 <w:lang w:val="en-US"/>
               </w:rPr>
-              <w:t>/api/articles/{id</w:t>
+              <w:t>/</w:t>
+            </w:r>
+            <w:proofErr w:type="spellStart"/>
+            <w:r>
+              <w:rPr>
+                <w:lang w:val="en-US"/>
+              </w:rPr>
+              <w:t>api</w:t>
+            </w:r>
+            <w:proofErr w:type="spellEnd"/>
+            <w:r>
+              <w:rPr>
+                <w:lang w:val="en-US"/>
+              </w:rPr>
+              <w:t>/articles/{id</w:t>
             </w:r>
             <w:r>
               <w:rPr>
@@ -11760,8 +12018,8 @@
           <w:lang w:val="en-US"/>
         </w:rPr>
       </w:pPr>
-      <w:bookmarkStart w:id="68" w:name="_Ref452390478"/>
-      <w:bookmarkStart w:id="69" w:name="_Toc452630942"/>
+      <w:bookmarkStart w:id="60" w:name="_Ref452390478"/>
+      <w:bookmarkStart w:id="61" w:name="_Toc452639777"/>
       <w:r>
         <w:rPr>
           <w:lang w:val="en-US"/>
@@ -11799,14 +12057,14 @@
         </w:rPr>
         <w:fldChar w:fldCharType="end"/>
       </w:r>
-      <w:bookmarkEnd w:id="68"/>
+      <w:bookmarkEnd w:id="60"/>
       <w:r>
         <w:rPr>
           <w:lang w:val="en-US"/>
         </w:rPr>
         <w:t>: REST API description</w:t>
       </w:r>
-      <w:bookmarkEnd w:id="69"/>
+      <w:bookmarkEnd w:id="61"/>
     </w:p>
     <w:p>
       <w:pPr>
@@ -12307,7 +12565,7 @@
           <w:lang w:val="en-US"/>
         </w:rPr>
       </w:pPr>
-      <w:bookmarkStart w:id="70" w:name="_Toc452630895"/>
+      <w:bookmarkStart w:id="62" w:name="_Toc452640032"/>
       <w:r>
         <w:rPr>
           <w:lang w:val="en-US"/>
@@ -12315,7 +12573,7 @@
         <w:lastRenderedPageBreak/>
         <w:t>Runtime View</w:t>
       </w:r>
-      <w:bookmarkEnd w:id="70"/>
+      <w:bookmarkEnd w:id="62"/>
     </w:p>
     <w:p>
       <w:pPr>
@@ -12361,14 +12619,14 @@
           <w:lang w:val="en-US"/>
         </w:rPr>
       </w:pPr>
-      <w:bookmarkStart w:id="71" w:name="_Toc452630896"/>
+      <w:bookmarkStart w:id="63" w:name="_Toc452640033"/>
       <w:r>
         <w:rPr>
           <w:lang w:val="en-US"/>
         </w:rPr>
         <w:t>Create Article</w:t>
       </w:r>
-      <w:bookmarkEnd w:id="71"/>
+      <w:bookmarkEnd w:id="63"/>
     </w:p>
     <w:p>
       <w:pPr>
@@ -12508,7 +12766,21 @@
         <w:rPr>
           <w:lang w:val="en-US"/>
         </w:rPr>
-        <w:t>requests a new article id from the dynamic webserver. The dynamic webserver creates a new article entry on the database and returns the database unique id to the frontend as article id. The frontend loads the create article view fo</w:t>
+        <w:t xml:space="preserve">requests a new article </w:t>
+      </w:r>
+      <w:proofErr w:type="spellStart"/>
+      <w:r>
+        <w:rPr>
+          <w:lang w:val="en-US"/>
+        </w:rPr>
+        <w:t>id</w:t>
+      </w:r>
+      <w:proofErr w:type="spellEnd"/>
+      <w:r>
+        <w:rPr>
+          <w:lang w:val="en-US"/>
+        </w:rPr>
+        <w:t xml:space="preserve"> from the dynamic webserver. The dynamic webserver creates a new article entry on the database and returns the database unique id to the frontend as article id. The frontend loads the create article view fo</w:t>
       </w:r>
       <w:r>
         <w:rPr>
@@ -12622,7 +12894,21 @@
         <w:rPr>
           <w:lang w:val="en-US"/>
         </w:rPr>
-        <w:t xml:space="preserve"> content and meta data (author, email) </w:t>
+        <w:t xml:space="preserve"> content and </w:t>
+      </w:r>
+      <w:proofErr w:type="gramStart"/>
+      <w:r>
+        <w:rPr>
+          <w:lang w:val="en-US"/>
+        </w:rPr>
+        <w:t>meta</w:t>
+      </w:r>
+      <w:proofErr w:type="gramEnd"/>
+      <w:r>
+        <w:rPr>
+          <w:lang w:val="en-US"/>
+        </w:rPr>
+        <w:t xml:space="preserve"> data (author, email) </w:t>
       </w:r>
       <w:r>
         <w:rPr>
@@ -12898,8 +13184,8 @@
                                 <w:lang w:val="en-US"/>
                               </w:rPr>
                             </w:pPr>
-                            <w:bookmarkStart w:id="72" w:name="_Ref451939241"/>
-                            <w:bookmarkStart w:id="73" w:name="_Toc452630926"/>
+                            <w:bookmarkStart w:id="64" w:name="_Ref451939241"/>
+                            <w:bookmarkStart w:id="65" w:name="_Toc452639761"/>
                             <w:r>
                               <w:rPr>
                                 <w:lang w:val="en-US"/>
@@ -12937,14 +13223,14 @@
                               </w:rPr>
                               <w:fldChar w:fldCharType="end"/>
                             </w:r>
-                            <w:bookmarkEnd w:id="72"/>
+                            <w:bookmarkEnd w:id="64"/>
                             <w:r>
                               <w:rPr>
                                 <w:lang w:val="en-US"/>
                               </w:rPr>
                               <w:t>: create article sequence diagram</w:t>
                             </w:r>
-                            <w:bookmarkEnd w:id="73"/>
+                            <w:bookmarkEnd w:id="65"/>
                           </w:p>
                         </w:txbxContent>
                       </wps:txbx>
@@ -12978,7 +13264,7 @@
                         </w:rPr>
                       </w:pPr>
                       <w:bookmarkStart w:id="74" w:name="_Ref451939241"/>
-                      <w:bookmarkStart w:id="75" w:name="_Toc452630926"/>
+                      <w:bookmarkStart w:id="75" w:name="_Toc452639761"/>
                       <w:r>
                         <w:rPr>
                           <w:lang w:val="en-US"/>
@@ -13041,9 +13327,9 @@
           <w:lang w:val="en-US"/>
         </w:rPr>
       </w:pPr>
-      <w:bookmarkStart w:id="76" w:name="_Ref451938736"/>
-      <w:bookmarkStart w:id="77" w:name="_Ref451938740"/>
-      <w:bookmarkStart w:id="78" w:name="_Toc452630897"/>
+      <w:bookmarkStart w:id="66" w:name="_Ref451938736"/>
+      <w:bookmarkStart w:id="67" w:name="_Ref451938740"/>
+      <w:bookmarkStart w:id="68" w:name="_Toc452640034"/>
       <w:r>
         <w:rPr>
           <w:lang w:val="en-US"/>
@@ -13051,9 +13337,9 @@
         <w:lastRenderedPageBreak/>
         <w:t>Read Article</w:t>
       </w:r>
-      <w:bookmarkEnd w:id="76"/>
-      <w:bookmarkEnd w:id="77"/>
-      <w:bookmarkEnd w:id="78"/>
+      <w:bookmarkEnd w:id="66"/>
+      <w:bookmarkEnd w:id="67"/>
+      <w:bookmarkEnd w:id="68"/>
     </w:p>
     <w:p>
       <w:pPr>
@@ -13178,8 +13464,8 @@
                                 <w:lang w:val="en-US"/>
                               </w:rPr>
                             </w:pPr>
-                            <w:bookmarkStart w:id="79" w:name="_Ref451941139"/>
-                            <w:bookmarkStart w:id="80" w:name="_Toc452630927"/>
+                            <w:bookmarkStart w:id="69" w:name="_Ref451941139"/>
+                            <w:bookmarkStart w:id="70" w:name="_Toc452639762"/>
                             <w:r>
                               <w:rPr>
                                 <w:lang w:val="en-US"/>
@@ -13217,14 +13503,14 @@
                               </w:rPr>
                               <w:fldChar w:fldCharType="end"/>
                             </w:r>
-                            <w:bookmarkEnd w:id="79"/>
+                            <w:bookmarkEnd w:id="69"/>
                             <w:r>
                               <w:rPr>
                                 <w:lang w:val="en-US"/>
                               </w:rPr>
                               <w:t>: read article sequence diagram</w:t>
                             </w:r>
-                            <w:bookmarkEnd w:id="80"/>
+                            <w:bookmarkEnd w:id="70"/>
                           </w:p>
                         </w:txbxContent>
                       </wps:txbx>
@@ -13258,7 +13544,7 @@
                         </w:rPr>
                       </w:pPr>
                       <w:bookmarkStart w:id="81" w:name="_Ref451941139"/>
-                      <w:bookmarkStart w:id="82" w:name="_Toc452630927"/>
+                      <w:bookmarkStart w:id="82" w:name="_Toc452639762"/>
                       <w:r>
                         <w:rPr>
                           <w:lang w:val="en-US"/>
@@ -13486,14 +13772,14 @@
           <w:lang w:val="en-US"/>
         </w:rPr>
       </w:pPr>
-      <w:bookmarkStart w:id="83" w:name="_Toc452630898"/>
+      <w:bookmarkStart w:id="71" w:name="_Toc452640035"/>
       <w:r>
         <w:rPr>
           <w:lang w:val="en-US"/>
         </w:rPr>
         <w:t>Search Article</w:t>
       </w:r>
-      <w:bookmarkEnd w:id="83"/>
+      <w:bookmarkEnd w:id="71"/>
     </w:p>
     <w:p>
       <w:pPr>
@@ -13768,8 +14054,8 @@
                                 <w:lang w:val="en-US"/>
                               </w:rPr>
                             </w:pPr>
-                            <w:bookmarkStart w:id="84" w:name="_Ref451942891"/>
-                            <w:bookmarkStart w:id="85" w:name="_Toc452630928"/>
+                            <w:bookmarkStart w:id="72" w:name="_Ref451942891"/>
+                            <w:bookmarkStart w:id="73" w:name="_Toc452639763"/>
                             <w:r>
                               <w:rPr>
                                 <w:lang w:val="en-US"/>
@@ -13807,14 +14093,14 @@
                               </w:rPr>
                               <w:fldChar w:fldCharType="end"/>
                             </w:r>
-                            <w:bookmarkEnd w:id="84"/>
+                            <w:bookmarkEnd w:id="72"/>
                             <w:r>
                               <w:rPr>
                                 <w:lang w:val="en-US"/>
                               </w:rPr>
                               <w:t>: search article sequence diagram</w:t>
                             </w:r>
-                            <w:bookmarkEnd w:id="85"/>
+                            <w:bookmarkEnd w:id="73"/>
                           </w:p>
                         </w:txbxContent>
                       </wps:txbx>
@@ -13845,7 +14131,7 @@
                         </w:rPr>
                       </w:pPr>
                       <w:bookmarkStart w:id="86" w:name="_Ref451942891"/>
-                      <w:bookmarkStart w:id="87" w:name="_Toc452630928"/>
+                      <w:bookmarkStart w:id="87" w:name="_Toc452639763"/>
                       <w:r>
                         <w:rPr>
                           <w:lang w:val="en-US"/>
@@ -13908,7 +14194,7 @@
           <w:lang w:val="en-US"/>
         </w:rPr>
       </w:pPr>
-      <w:bookmarkStart w:id="88" w:name="_Toc452630899"/>
+      <w:bookmarkStart w:id="74" w:name="_Toc452640036"/>
       <w:r>
         <w:rPr>
           <w:lang w:val="en-US"/>
@@ -13916,7 +14202,7 @@
         <w:lastRenderedPageBreak/>
         <w:t>Deployment View</w:t>
       </w:r>
-      <w:bookmarkEnd w:id="88"/>
+      <w:bookmarkEnd w:id="74"/>
     </w:p>
     <w:p>
       <w:pPr>
@@ -13938,9 +14224,9 @@
           <w:lang w:val="en-US"/>
         </w:rPr>
       </w:pPr>
-      <w:bookmarkStart w:id="89" w:name="_Ref452451945"/>
-      <w:bookmarkStart w:id="90" w:name="_Ref452451950"/>
-      <w:bookmarkStart w:id="91" w:name="_Toc452630900"/>
+      <w:bookmarkStart w:id="75" w:name="_Ref452451945"/>
+      <w:bookmarkStart w:id="76" w:name="_Ref452451950"/>
+      <w:bookmarkStart w:id="77" w:name="_Toc452640037"/>
       <w:r>
         <w:rPr>
           <w:lang w:val="en-US"/>
@@ -13948,9 +14234,9 @@
         <w:lastRenderedPageBreak/>
         <w:t>Concepts</w:t>
       </w:r>
-      <w:bookmarkEnd w:id="89"/>
-      <w:bookmarkEnd w:id="90"/>
-      <w:bookmarkEnd w:id="91"/>
+      <w:bookmarkEnd w:id="75"/>
+      <w:bookmarkEnd w:id="76"/>
+      <w:bookmarkEnd w:id="77"/>
     </w:p>
     <w:p>
       <w:pPr>
@@ -13984,18 +14270,18 @@
           <w:lang w:val="en-US"/>
         </w:rPr>
       </w:pPr>
-      <w:bookmarkStart w:id="92" w:name="_Ref452451958"/>
-      <w:bookmarkStart w:id="93" w:name="_Ref452451961"/>
-      <w:bookmarkStart w:id="94" w:name="_Toc452630901"/>
+      <w:bookmarkStart w:id="78" w:name="_Ref452451958"/>
+      <w:bookmarkStart w:id="79" w:name="_Ref452451961"/>
+      <w:bookmarkStart w:id="80" w:name="_Toc452640038"/>
       <w:r>
         <w:rPr>
           <w:lang w:val="en-US"/>
         </w:rPr>
         <w:t>Persistency</w:t>
       </w:r>
-      <w:bookmarkEnd w:id="92"/>
-      <w:bookmarkEnd w:id="93"/>
-      <w:bookmarkEnd w:id="94"/>
+      <w:bookmarkEnd w:id="78"/>
+      <w:bookmarkEnd w:id="79"/>
+      <w:bookmarkEnd w:id="80"/>
     </w:p>
     <w:p>
       <w:pPr>
@@ -14081,8 +14367,8 @@
                                 <w:lang w:val="en-US"/>
                               </w:rPr>
                             </w:pPr>
-                            <w:bookmarkStart w:id="95" w:name="_Ref452454408"/>
-                            <w:bookmarkStart w:id="96" w:name="_Toc452630929"/>
+                            <w:bookmarkStart w:id="81" w:name="_Ref452454408"/>
+                            <w:bookmarkStart w:id="82" w:name="_Toc452639764"/>
                             <w:r>
                               <w:rPr>
                                 <w:lang w:val="en-US"/>
@@ -14120,7 +14406,7 @@
                               </w:rPr>
                               <w:fldChar w:fldCharType="end"/>
                             </w:r>
-                            <w:bookmarkEnd w:id="95"/>
+                            <w:bookmarkEnd w:id="81"/>
                             <w:r>
                               <w:rPr>
                                 <w:lang w:val="en-US"/>
@@ -14133,7 +14419,7 @@
                               </w:rPr>
                               <w:t>tree</w:t>
                             </w:r>
-                            <w:bookmarkEnd w:id="96"/>
+                            <w:bookmarkEnd w:id="82"/>
                           </w:p>
                         </w:txbxContent>
                       </wps:txbx>
@@ -14167,7 +14453,7 @@
                         </w:rPr>
                       </w:pPr>
                       <w:bookmarkStart w:id="97" w:name="_Ref452454408"/>
-                      <w:bookmarkStart w:id="98" w:name="_Toc452630929"/>
+                      <w:bookmarkStart w:id="98" w:name="_Toc452639764"/>
                       <w:r>
                         <w:rPr>
                           <w:lang w:val="en-US"/>
@@ -15108,6 +15394,7 @@
         </w:rPr>
         <w:t>sion of an article, called “</w:t>
       </w:r>
+      <w:proofErr w:type="spellStart"/>
       <w:r>
         <w:rPr>
           <w:lang w:val="en-US"/>
@@ -15120,6 +15407,7 @@
         </w:rPr>
         <w:t>_old</w:t>
       </w:r>
+      <w:proofErr w:type="spellEnd"/>
       <w:r>
         <w:rPr>
           <w:lang w:val="en-US"/>
@@ -15130,7 +15418,21 @@
         <w:rPr>
           <w:lang w:val="en-US"/>
         </w:rPr>
-        <w:t xml:space="preserve">. When an article is created and files are attached during that process, they get saved into a top level folder called “articles_temp”. Each temporary article has its subfolder with a unique id there. </w:t>
+        <w:t>. When an article is created and files are attached during that process, they get saved into a top level folder called “</w:t>
+      </w:r>
+      <w:proofErr w:type="spellStart"/>
+      <w:r>
+        <w:rPr>
+          <w:lang w:val="en-US"/>
+        </w:rPr>
+        <w:t>articles_temp</w:t>
+      </w:r>
+      <w:proofErr w:type="spellEnd"/>
+      <w:r>
+        <w:rPr>
+          <w:lang w:val="en-US"/>
+        </w:rPr>
+        <w:t xml:space="preserve">”. Each temporary article has its subfolder with a unique id there. </w:t>
       </w:r>
       <w:r>
         <w:rPr>
@@ -15521,8 +15823,6 @@
         </w:rPr>
         <w:t>file</w:t>
       </w:r>
-      <w:bookmarkStart w:id="99" w:name="_GoBack"/>
-      <w:bookmarkEnd w:id="99"/>
       <w:r>
         <w:rPr>
           <w:lang w:val="en-US"/>
@@ -15640,14 +15940,14 @@
           <w:lang w:val="en-US"/>
         </w:rPr>
       </w:pPr>
-      <w:bookmarkStart w:id="100" w:name="_Toc452630902"/>
+      <w:bookmarkStart w:id="83" w:name="_Toc452640039"/>
       <w:r>
         <w:rPr>
           <w:lang w:val="en-US"/>
         </w:rPr>
         <w:t>Testability</w:t>
       </w:r>
-      <w:bookmarkEnd w:id="100"/>
+      <w:bookmarkEnd w:id="83"/>
     </w:p>
     <w:p>
       <w:pPr>
@@ -15669,7 +15969,7 @@
           <w:lang w:val="en-US"/>
         </w:rPr>
       </w:pPr>
-      <w:bookmarkStart w:id="101" w:name="_Toc452630903"/>
+      <w:bookmarkStart w:id="84" w:name="_Toc452640040"/>
       <w:r>
         <w:rPr>
           <w:lang w:val="en-US"/>
@@ -15677,7 +15977,7 @@
         <w:lastRenderedPageBreak/>
         <w:t>Design Decisions</w:t>
       </w:r>
-      <w:bookmarkEnd w:id="101"/>
+      <w:bookmarkEnd w:id="84"/>
     </w:p>
     <w:p>
       <w:pPr>
@@ -15699,16 +15999,16 @@
           <w:lang w:val="en-US"/>
         </w:rPr>
       </w:pPr>
-      <w:bookmarkStart w:id="102" w:name="_Ref451862997"/>
-      <w:bookmarkStart w:id="103" w:name="_Toc452630904"/>
+      <w:bookmarkStart w:id="85" w:name="_Ref451862997"/>
+      <w:bookmarkStart w:id="86" w:name="_Toc452640041"/>
       <w:r>
         <w:rPr>
           <w:lang w:val="en-US"/>
         </w:rPr>
         <w:t>Search Engine</w:t>
       </w:r>
-      <w:bookmarkEnd w:id="102"/>
-      <w:bookmarkEnd w:id="103"/>
+      <w:bookmarkEnd w:id="85"/>
+      <w:bookmarkEnd w:id="86"/>
     </w:p>
     <w:p>
       <w:pPr>
@@ -16245,7 +16545,21 @@
           <w:lang w:val="en-US"/>
         </w:rPr>
         <w:lastRenderedPageBreak/>
-        <w:t>object instance of org.apache.lucene.document.Document. The conversion from various proprietary file formats into this more abstract version is handled by Tika. The requirement of this very specific document form limits the possibilities of connecting Lucene with non-Java technologies. Also the implementation of a search engine with Lucene and Tike requires an unhandy amount of glue code, which has to be implemented, updated and tested discretely.</w:t>
+        <w:t xml:space="preserve">object instance of </w:t>
+      </w:r>
+      <w:proofErr w:type="spellStart"/>
+      <w:r>
+        <w:rPr>
+          <w:lang w:val="en-US"/>
+        </w:rPr>
+        <w:t>org.apache.lucene.document.Document</w:t>
+      </w:r>
+      <w:proofErr w:type="spellEnd"/>
+      <w:r>
+        <w:rPr>
+          <w:lang w:val="en-US"/>
+        </w:rPr>
+        <w:t>. The conversion from various proprietary file formats into this more abstract version is handled by Tika. The requirement of this very specific document form limits the possibilities of connecting Lucene with non-Java technologies. Also the implementation of a search engine with Lucene and Tike requires an unhandy amount of glue code, which has to be implemented, updated and tested discretely.</w:t>
       </w:r>
     </w:p>
     <w:p>
@@ -16365,13 +16679,27 @@
         <w:rPr>
           <w:lang w:val="en-US"/>
         </w:rPr>
-        <w:t xml:space="preserve"> are available for PHP, Ruby, Perl and </w:t>
-      </w:r>
-      <w:r>
-        <w:rPr>
-          <w:lang w:val="en-US"/>
-        </w:rPr>
-        <w:t>C#. The biggest benefit of OpenSearch</w:t>
+        <w:t xml:space="preserve"> are available for PHP, Ruby, </w:t>
+      </w:r>
+      <w:proofErr w:type="gramStart"/>
+      <w:r>
+        <w:rPr>
+          <w:lang w:val="en-US"/>
+        </w:rPr>
+        <w:t xml:space="preserve">Perl and </w:t>
+      </w:r>
+      <w:r>
+        <w:rPr>
+          <w:lang w:val="en-US"/>
+        </w:rPr>
+        <w:t>C#</w:t>
+      </w:r>
+      <w:proofErr w:type="gramEnd"/>
+      <w:r>
+        <w:rPr>
+          <w:lang w:val="en-US"/>
+        </w:rPr>
+        <w:t>. The biggest benefit of OpenSearch</w:t>
       </w:r>
       <w:r>
         <w:rPr>
@@ -17626,8 +17954,8 @@
           <w:lang w:val="en-US"/>
         </w:rPr>
       </w:pPr>
-      <w:bookmarkStart w:id="104" w:name="_Ref451951584"/>
-      <w:bookmarkStart w:id="105" w:name="_Toc452630943"/>
+      <w:bookmarkStart w:id="87" w:name="_Ref451951584"/>
+      <w:bookmarkStart w:id="88" w:name="_Toc452639778"/>
       <w:r>
         <w:rPr>
           <w:lang w:val="en-US"/>
@@ -17665,22 +17993,22 @@
         </w:rPr>
         <w:fldChar w:fldCharType="end"/>
       </w:r>
-      <w:bookmarkEnd w:id="104"/>
+      <w:bookmarkEnd w:id="87"/>
       <w:r>
         <w:rPr>
           <w:lang w:val="en-US"/>
         </w:rPr>
         <w:t xml:space="preserve">: </w:t>
       </w:r>
-      <w:bookmarkStart w:id="106" w:name="_Ref451951576"/>
+      <w:bookmarkStart w:id="89" w:name="_Ref451951576"/>
       <w:r>
         <w:rPr>
           <w:lang w:val="en-US"/>
         </w:rPr>
         <w:t>search engine comparison</w:t>
       </w:r>
-      <w:bookmarkEnd w:id="105"/>
-      <w:bookmarkEnd w:id="106"/>
+      <w:bookmarkEnd w:id="88"/>
+      <w:bookmarkEnd w:id="89"/>
     </w:p>
     <w:p>
       <w:pPr>
@@ -18203,8 +18531,8 @@
           <w:lang w:val="en-US"/>
         </w:rPr>
       </w:pPr>
-      <w:bookmarkStart w:id="107" w:name="_Ref451954368"/>
-      <w:bookmarkStart w:id="108" w:name="_Toc452630944"/>
+      <w:bookmarkStart w:id="90" w:name="_Ref451954368"/>
+      <w:bookmarkStart w:id="91" w:name="_Toc452639779"/>
       <w:r>
         <w:rPr>
           <w:lang w:val="en-US"/>
@@ -18242,14 +18570,14 @@
         </w:rPr>
         <w:fldChar w:fldCharType="end"/>
       </w:r>
-      <w:bookmarkEnd w:id="107"/>
+      <w:bookmarkEnd w:id="90"/>
       <w:r>
         <w:rPr>
           <w:lang w:val="en-US"/>
         </w:rPr>
         <w:t>: search engine benchmark</w:t>
       </w:r>
-      <w:bookmarkEnd w:id="108"/>
+      <w:bookmarkEnd w:id="91"/>
     </w:p>
     <w:p>
       <w:pPr>
@@ -18291,16 +18619,16 @@
           <w:lang w:val="en-US"/>
         </w:rPr>
       </w:pPr>
-      <w:bookmarkStart w:id="109" w:name="_Ref451863220"/>
-      <w:bookmarkStart w:id="110" w:name="_Toc452630905"/>
+      <w:bookmarkStart w:id="92" w:name="_Ref451863220"/>
+      <w:bookmarkStart w:id="93" w:name="_Toc452640042"/>
       <w:r>
         <w:rPr>
           <w:lang w:val="en-US"/>
         </w:rPr>
         <w:t>Persistence</w:t>
       </w:r>
-      <w:bookmarkEnd w:id="109"/>
-      <w:bookmarkEnd w:id="110"/>
+      <w:bookmarkEnd w:id="92"/>
+      <w:bookmarkEnd w:id="93"/>
     </w:p>
     <w:p>
       <w:pPr>
@@ -19924,8 +20252,8 @@
           <w:lang w:val="en-US"/>
         </w:rPr>
       </w:pPr>
-      <w:bookmarkStart w:id="111" w:name="_Ref452055033"/>
-      <w:bookmarkStart w:id="112" w:name="_Toc452630945"/>
+      <w:bookmarkStart w:id="94" w:name="_Ref452055033"/>
+      <w:bookmarkStart w:id="95" w:name="_Toc452639780"/>
       <w:r>
         <w:rPr>
           <w:lang w:val="en-US"/>
@@ -19963,14 +20291,14 @@
         </w:rPr>
         <w:fldChar w:fldCharType="end"/>
       </w:r>
-      <w:bookmarkEnd w:id="111"/>
+      <w:bookmarkEnd w:id="94"/>
       <w:r>
         <w:rPr>
           <w:lang w:val="en-US"/>
         </w:rPr>
         <w:t>: persistence comparison</w:t>
       </w:r>
-      <w:bookmarkEnd w:id="112"/>
+      <w:bookmarkEnd w:id="95"/>
     </w:p>
     <w:p>
       <w:pPr>
@@ -20006,18 +20334,18 @@
           <w:lang w:val="en-US"/>
         </w:rPr>
       </w:pPr>
-      <w:bookmarkStart w:id="113" w:name="_Ref452116932"/>
-      <w:bookmarkStart w:id="114" w:name="_Ref452116941"/>
-      <w:bookmarkStart w:id="115" w:name="_Toc452630906"/>
+      <w:bookmarkStart w:id="96" w:name="_Ref452116932"/>
+      <w:bookmarkStart w:id="97" w:name="_Ref452116941"/>
+      <w:bookmarkStart w:id="98" w:name="_Toc452640043"/>
       <w:r>
         <w:rPr>
           <w:lang w:val="en-US"/>
         </w:rPr>
         <w:t>Backend Technology</w:t>
       </w:r>
-      <w:bookmarkEnd w:id="113"/>
-      <w:bookmarkEnd w:id="114"/>
-      <w:bookmarkEnd w:id="115"/>
+      <w:bookmarkEnd w:id="96"/>
+      <w:bookmarkEnd w:id="97"/>
+      <w:bookmarkEnd w:id="98"/>
     </w:p>
     <w:p>
       <w:pPr>
@@ -20763,14 +21091,14 @@
           <w:lang w:val="en-US"/>
         </w:rPr>
       </w:pPr>
-      <w:bookmarkStart w:id="116" w:name="_Toc452630907"/>
+      <w:bookmarkStart w:id="99" w:name="_Toc452640044"/>
       <w:r>
         <w:rPr>
           <w:lang w:val="en-US"/>
         </w:rPr>
         <w:t>Frontend Technology</w:t>
       </w:r>
-      <w:bookmarkEnd w:id="116"/>
+      <w:bookmarkEnd w:id="99"/>
     </w:p>
     <w:p>
       <w:pPr>
@@ -21256,26 +21584,40 @@
           <w:lang w:val="en-US"/>
         </w:rPr>
       </w:pPr>
-      <w:bookmarkStart w:id="117" w:name="_Toc452630908"/>
+      <w:bookmarkStart w:id="100" w:name="_Toc452640045"/>
       <w:r>
         <w:rPr>
           <w:lang w:val="en-US"/>
         </w:rPr>
         <w:t>Deployment</w:t>
       </w:r>
-      <w:bookmarkEnd w:id="117"/>
-    </w:p>
-    <w:p>
-      <w:pPr>
-        <w:rPr>
-          <w:lang w:val="en-US"/>
-        </w:rPr>
-      </w:pPr>
-      <w:r>
-        <w:rPr>
-          <w:lang w:val="en-US"/>
-        </w:rPr>
-        <w:t>TODO docker?</w:t>
+      <w:bookmarkEnd w:id="100"/>
+    </w:p>
+    <w:p>
+      <w:pPr>
+        <w:rPr>
+          <w:lang w:val="en-US"/>
+        </w:rPr>
+      </w:pPr>
+      <w:r>
+        <w:rPr>
+          <w:lang w:val="en-US"/>
+        </w:rPr>
+        <w:t xml:space="preserve">TODO </w:t>
+      </w:r>
+      <w:proofErr w:type="spellStart"/>
+      <w:r>
+        <w:rPr>
+          <w:lang w:val="en-US"/>
+        </w:rPr>
+        <w:t>docker</w:t>
+      </w:r>
+      <w:proofErr w:type="spellEnd"/>
+      <w:r>
+        <w:rPr>
+          <w:lang w:val="en-US"/>
+        </w:rPr>
+        <w:t>?</w:t>
       </w:r>
     </w:p>
     <w:p>
@@ -21285,18 +21627,18 @@
           <w:lang w:val="en-US"/>
         </w:rPr>
       </w:pPr>
-      <w:bookmarkStart w:id="118" w:name="_Ref452560615"/>
-      <w:bookmarkStart w:id="119" w:name="_Ref452560624"/>
-      <w:bookmarkStart w:id="120" w:name="_Toc452630909"/>
+      <w:bookmarkStart w:id="101" w:name="_Ref452560615"/>
+      <w:bookmarkStart w:id="102" w:name="_Ref452560624"/>
+      <w:bookmarkStart w:id="103" w:name="_Toc452640046"/>
       <w:r>
         <w:rPr>
           <w:lang w:val="en-US"/>
         </w:rPr>
         <w:t>File Upload</w:t>
       </w:r>
-      <w:bookmarkEnd w:id="118"/>
-      <w:bookmarkEnd w:id="119"/>
-      <w:bookmarkEnd w:id="120"/>
+      <w:bookmarkEnd w:id="101"/>
+      <w:bookmarkEnd w:id="102"/>
+      <w:bookmarkEnd w:id="103"/>
     </w:p>
     <w:p>
       <w:pPr>
@@ -21318,14 +21660,14 @@
           <w:lang w:val="en-US"/>
         </w:rPr>
       </w:pPr>
-      <w:bookmarkStart w:id="121" w:name="_Toc452630910"/>
+      <w:bookmarkStart w:id="104" w:name="_Toc452640047"/>
       <w:r>
         <w:rPr>
           <w:lang w:val="en-US"/>
         </w:rPr>
         <w:t>Folder Structure</w:t>
       </w:r>
-      <w:bookmarkEnd w:id="121"/>
+      <w:bookmarkEnd w:id="104"/>
     </w:p>
     <w:p>
       <w:pPr>
@@ -22121,8 +22463,8 @@
                                 <w:lang w:val="en-US"/>
                               </w:rPr>
                             </w:pPr>
-                            <w:bookmarkStart w:id="122" w:name="_Ref452561851"/>
-                            <w:bookmarkStart w:id="123" w:name="_Toc452630930"/>
+                            <w:bookmarkStart w:id="105" w:name="_Ref452561851"/>
+                            <w:bookmarkStart w:id="106" w:name="_Toc452639765"/>
                             <w:r>
                               <w:rPr>
                                 <w:lang w:val="en-US"/>
@@ -22160,14 +22502,14 @@
                               </w:rPr>
                               <w:fldChar w:fldCharType="end"/>
                             </w:r>
-                            <w:bookmarkEnd w:id="122"/>
+                            <w:bookmarkEnd w:id="105"/>
                             <w:r>
                               <w:rPr>
                                 <w:lang w:val="en-US"/>
                               </w:rPr>
                               <w:t>: one folder structure</w:t>
                             </w:r>
-                            <w:bookmarkEnd w:id="123"/>
+                            <w:bookmarkEnd w:id="106"/>
                           </w:p>
                         </w:txbxContent>
                       </wps:txbx>
@@ -22200,8 +22542,8 @@
                           <w:lang w:val="en-US"/>
                         </w:rPr>
                       </w:pPr>
-                      <w:bookmarkStart w:id="124" w:name="_Ref452561851"/>
-                      <w:bookmarkStart w:id="125" w:name="_Toc452630930"/>
+                      <w:bookmarkStart w:id="123" w:name="_Ref452561851"/>
+                      <w:bookmarkStart w:id="124" w:name="_Toc452639765"/>
                       <w:r>
                         <w:rPr>
                           <w:lang w:val="en-US"/>
@@ -22239,14 +22581,14 @@
                         </w:rPr>
                         <w:fldChar w:fldCharType="end"/>
                       </w:r>
-                      <w:bookmarkEnd w:id="124"/>
+                      <w:bookmarkEnd w:id="123"/>
                       <w:r>
                         <w:rPr>
                           <w:lang w:val="en-US"/>
                         </w:rPr>
                         <w:t>: one folder structure</w:t>
                       </w:r>
-                      <w:bookmarkEnd w:id="125"/>
+                      <w:bookmarkEnd w:id="124"/>
                     </w:p>
                   </w:txbxContent>
                 </v:textbox>
@@ -22790,8 +23132,8 @@
                                 <w:lang w:val="en-US"/>
                               </w:rPr>
                             </w:pPr>
-                            <w:bookmarkStart w:id="126" w:name="_Ref452562497"/>
-                            <w:bookmarkStart w:id="127" w:name="_Toc452630931"/>
+                            <w:bookmarkStart w:id="107" w:name="_Ref452562497"/>
+                            <w:bookmarkStart w:id="108" w:name="_Toc452639766"/>
                             <w:r>
                               <w:rPr>
                                 <w:lang w:val="en-US"/>
@@ -22829,14 +23171,14 @@
                               </w:rPr>
                               <w:fldChar w:fldCharType="end"/>
                             </w:r>
-                            <w:bookmarkEnd w:id="126"/>
+                            <w:bookmarkEnd w:id="107"/>
                             <w:r>
                               <w:rPr>
                                 <w:lang w:val="en-US"/>
                               </w:rPr>
                               <w:t>: nested version article folders</w:t>
                             </w:r>
-                            <w:bookmarkEnd w:id="127"/>
+                            <w:bookmarkEnd w:id="108"/>
                           </w:p>
                         </w:txbxContent>
                       </wps:txbx>
@@ -22869,8 +23211,8 @@
                           <w:lang w:val="en-US"/>
                         </w:rPr>
                       </w:pPr>
-                      <w:bookmarkStart w:id="128" w:name="_Ref452562497"/>
-                      <w:bookmarkStart w:id="129" w:name="_Toc452630931"/>
+                      <w:bookmarkStart w:id="127" w:name="_Ref452562497"/>
+                      <w:bookmarkStart w:id="128" w:name="_Toc452639766"/>
                       <w:r>
                         <w:rPr>
                           <w:lang w:val="en-US"/>
@@ -22908,14 +23250,14 @@
                         </w:rPr>
                         <w:fldChar w:fldCharType="end"/>
                       </w:r>
-                      <w:bookmarkEnd w:id="128"/>
+                      <w:bookmarkEnd w:id="127"/>
                       <w:r>
                         <w:rPr>
                           <w:lang w:val="en-US"/>
                         </w:rPr>
                         <w:t>: nested version article folders</w:t>
                       </w:r>
-                      <w:bookmarkEnd w:id="129"/>
+                      <w:bookmarkEnd w:id="128"/>
                     </w:p>
                   </w:txbxContent>
                 </v:textbox>
@@ -23771,8 +24113,8 @@
                                 <w:lang w:val="en-US"/>
                               </w:rPr>
                             </w:pPr>
-                            <w:bookmarkStart w:id="130" w:name="_Ref452563590"/>
-                            <w:bookmarkStart w:id="131" w:name="_Toc452630932"/>
+                            <w:bookmarkStart w:id="109" w:name="_Ref452563590"/>
+                            <w:bookmarkStart w:id="110" w:name="_Toc452639767"/>
                             <w:r>
                               <w:rPr>
                                 <w:lang w:val="en-US"/>
@@ -23810,14 +24152,14 @@
                               </w:rPr>
                               <w:fldChar w:fldCharType="end"/>
                             </w:r>
-                            <w:bookmarkEnd w:id="130"/>
+                            <w:bookmarkEnd w:id="109"/>
                             <w:r>
                               <w:rPr>
                                 <w:lang w:val="en-US"/>
                               </w:rPr>
                               <w:t>: external versioned article folders</w:t>
                             </w:r>
-                            <w:bookmarkEnd w:id="131"/>
+                            <w:bookmarkEnd w:id="110"/>
                           </w:p>
                         </w:txbxContent>
                       </wps:txbx>
@@ -23850,8 +24192,8 @@
                           <w:lang w:val="en-US"/>
                         </w:rPr>
                       </w:pPr>
-                      <w:bookmarkStart w:id="132" w:name="_Ref452563590"/>
-                      <w:bookmarkStart w:id="133" w:name="_Toc452630932"/>
+                      <w:bookmarkStart w:id="131" w:name="_Ref452563590"/>
+                      <w:bookmarkStart w:id="132" w:name="_Toc452639767"/>
                       <w:r>
                         <w:rPr>
                           <w:lang w:val="en-US"/>
@@ -23889,14 +24231,14 @@
                         </w:rPr>
                         <w:fldChar w:fldCharType="end"/>
                       </w:r>
-                      <w:bookmarkEnd w:id="132"/>
+                      <w:bookmarkEnd w:id="131"/>
                       <w:r>
                         <w:rPr>
                           <w:lang w:val="en-US"/>
                         </w:rPr>
                         <w:t>: external versioned article folders</w:t>
                       </w:r>
-                      <w:bookmarkEnd w:id="133"/>
+                      <w:bookmarkEnd w:id="132"/>
                     </w:p>
                   </w:txbxContent>
                 </v:textbox>
@@ -24525,7 +24867,7 @@
           <w:lang w:val="en-US"/>
         </w:rPr>
       </w:pPr>
-      <w:bookmarkStart w:id="134" w:name="_Toc452630911"/>
+      <w:bookmarkStart w:id="111" w:name="_Toc452640048"/>
       <w:r>
         <w:rPr>
           <w:lang w:val="en-US"/>
@@ -24533,7 +24875,7 @@
         <w:lastRenderedPageBreak/>
         <w:t>Quality Scenarios</w:t>
       </w:r>
-      <w:bookmarkEnd w:id="134"/>
+      <w:bookmarkEnd w:id="111"/>
     </w:p>
     <w:p>
       <w:pPr>
@@ -24548,6 +24890,7 @@
         <w:t>The following illustration gives an overview of the relevant quality attributes and their associated scenarios.</w:t>
       </w:r>
     </w:p>
+    <w:bookmarkStart w:id="112" w:name="_Toc452640049"/>
     <w:p>
       <w:pPr>
         <w:pStyle w:val="berschrift2"/>
@@ -24555,7 +24898,6 @@
           <w:lang w:val="en-US"/>
         </w:rPr>
       </w:pPr>
-      <w:bookmarkStart w:id="135" w:name="_Toc452630912"/>
       <w:r>
         <w:rPr>
           <w:noProof/>
@@ -24607,8 +24949,8 @@
                                 <w:lang w:val="en-US"/>
                               </w:rPr>
                             </w:pPr>
-                            <w:bookmarkStart w:id="136" w:name="_Ref452533992"/>
-                            <w:bookmarkStart w:id="137" w:name="_Toc452630933"/>
+                            <w:bookmarkStart w:id="113" w:name="_Ref452533992"/>
+                            <w:bookmarkStart w:id="114" w:name="_Toc452639768"/>
                             <w:r>
                               <w:rPr>
                                 <w:lang w:val="en-US"/>
@@ -24646,14 +24988,14 @@
                               </w:rPr>
                               <w:fldChar w:fldCharType="end"/>
                             </w:r>
-                            <w:bookmarkEnd w:id="136"/>
+                            <w:bookmarkEnd w:id="113"/>
                             <w:r>
                               <w:rPr>
                                 <w:lang w:val="en-US"/>
                               </w:rPr>
                               <w:t>: quality tree</w:t>
                             </w:r>
-                            <w:bookmarkEnd w:id="137"/>
+                            <w:bookmarkEnd w:id="114"/>
                           </w:p>
                         </w:txbxContent>
                       </wps:txbx>
@@ -24686,8 +25028,8 @@
                           <w:lang w:val="en-US"/>
                         </w:rPr>
                       </w:pPr>
-                      <w:bookmarkStart w:id="138" w:name="_Ref452533992"/>
-                      <w:bookmarkStart w:id="139" w:name="_Toc452630933"/>
+                      <w:bookmarkStart w:id="137" w:name="_Ref452533992"/>
+                      <w:bookmarkStart w:id="138" w:name="_Toc452639768"/>
                       <w:r>
                         <w:rPr>
                           <w:lang w:val="en-US"/>
@@ -24725,14 +25067,14 @@
                         </w:rPr>
                         <w:fldChar w:fldCharType="end"/>
                       </w:r>
-                      <w:bookmarkEnd w:id="138"/>
+                      <w:bookmarkEnd w:id="137"/>
                       <w:r>
                         <w:rPr>
                           <w:lang w:val="en-US"/>
                         </w:rPr>
                         <w:t>: quality tree</w:t>
                       </w:r>
-                      <w:bookmarkEnd w:id="139"/>
+                      <w:bookmarkEnd w:id="138"/>
                     </w:p>
                   </w:txbxContent>
                 </v:textbox>
@@ -24814,7 +25156,7 @@
         </w:rPr>
         <w:t>Quality Tree</w:t>
       </w:r>
-      <w:bookmarkEnd w:id="135"/>
+      <w:bookmarkEnd w:id="112"/>
     </w:p>
     <w:p>
       <w:pPr>
@@ -24823,14 +25165,14 @@
           <w:lang w:val="en-US"/>
         </w:rPr>
       </w:pPr>
-      <w:bookmarkStart w:id="140" w:name="_Toc452630913"/>
+      <w:bookmarkStart w:id="115" w:name="_Toc452640050"/>
       <w:r>
         <w:rPr>
           <w:lang w:val="en-US"/>
         </w:rPr>
         <w:t>Scenarios</w:t>
       </w:r>
-      <w:bookmarkEnd w:id="140"/>
+      <w:bookmarkEnd w:id="115"/>
     </w:p>
     <w:p>
       <w:pPr>
@@ -28620,7 +28962,7 @@
           <w:lang w:val="en-US"/>
         </w:rPr>
       </w:pPr>
-      <w:bookmarkStart w:id="141" w:name="_Toc452630914"/>
+      <w:bookmarkStart w:id="116" w:name="_Toc452640051"/>
       <w:r>
         <w:rPr>
           <w:lang w:val="en-US"/>
@@ -28628,20 +28970,336 @@
         <w:lastRenderedPageBreak/>
         <w:t>Technical Risks</w:t>
       </w:r>
-      <w:bookmarkEnd w:id="141"/>
-    </w:p>
-    <w:p>
-      <w:pPr>
-        <w:rPr>
-          <w:lang w:val="en-US"/>
-        </w:rPr>
-      </w:pPr>
-      <w:r>
-        <w:rPr>
-          <w:lang w:val="en-US"/>
-        </w:rPr>
-        <w:t>TODO</w:t>
-      </w:r>
+      <w:bookmarkEnd w:id="116"/>
+    </w:p>
+    <w:p>
+      <w:pPr>
+        <w:rPr>
+          <w:lang w:val="en-US"/>
+        </w:rPr>
+      </w:pPr>
+      <w:r>
+        <w:rPr>
+          <w:lang w:val="en-US"/>
+        </w:rPr>
+        <w:t>The following risks have been identified at the beginning of the project</w:t>
+      </w:r>
+      <w:r>
+        <w:rPr>
+          <w:lang w:val="en-US"/>
+        </w:rPr>
+        <w:t>.</w:t>
+      </w:r>
+    </w:p>
+    <w:p>
+      <w:pPr>
+        <w:pStyle w:val="berschrift2"/>
+        <w:rPr>
+          <w:lang w:val="en-US"/>
+        </w:rPr>
+      </w:pPr>
+      <w:bookmarkStart w:id="117" w:name="_Toc452640052"/>
+      <w:r>
+        <w:rPr>
+          <w:lang w:val="en-US"/>
+        </w:rPr>
+        <w:t>Risk: High Effort for Search-Engine Configuration</w:t>
+      </w:r>
+      <w:bookmarkEnd w:id="117"/>
+    </w:p>
+    <w:p>
+      <w:pPr>
+        <w:rPr>
+          <w:lang w:val="en-US"/>
+        </w:rPr>
+      </w:pPr>
+      <w:r>
+        <w:rPr>
+          <w:lang w:val="en-US"/>
+        </w:rPr>
+        <w:t>OpenSearchServer is a complete and standalone search engine solution which is used in the context of this project. The features of OpenSearchServer mentioned on the official OpenSearchServer website</w:t>
+      </w:r>
+      <w:r>
+        <w:rPr>
+          <w:rStyle w:val="Funotenzeichen"/>
+          <w:lang w:val="en-US"/>
+        </w:rPr>
+        <w:footnoteReference w:id="3"/>
+      </w:r>
+      <w:r>
+        <w:rPr>
+          <w:lang w:val="en-US"/>
+        </w:rPr>
+        <w:t xml:space="preserve"> sound very promising. The risky part is the development of a suitable OpenSearchServer configuration for the knowledge base system in compliance with the system requirements. The configuration of OpenSearchServer is very voluminous. On the one hand the OpenSearchServer includes a runnable configuration out of the box. On the other hand the included configuration needs to be validated, verified, and customized if necessary in order to ensure the fulfillment of system requirements.</w:t>
+      </w:r>
+    </w:p>
+    <w:p>
+      <w:pPr>
+        <w:pStyle w:val="berschrift3"/>
+        <w:rPr>
+          <w:lang w:val="en-US"/>
+        </w:rPr>
+      </w:pPr>
+      <w:r>
+        <w:rPr>
+          <w:lang w:val="en-US"/>
+        </w:rPr>
+        <w:t>Risk mitigation</w:t>
+      </w:r>
+    </w:p>
+    <w:p>
+      <w:pPr>
+        <w:pStyle w:val="berschrift4"/>
+        <w:rPr>
+          <w:b/>
+          <w:lang w:val="en-US"/>
+        </w:rPr>
+      </w:pPr>
+      <w:r>
+        <w:rPr>
+          <w:lang w:val="en-US"/>
+        </w:rPr>
+        <w:t xml:space="preserve">Early </w:t>
+      </w:r>
+      <w:r>
+        <w:t>Start</w:t>
+      </w:r>
+      <w:r>
+        <w:rPr>
+          <w:lang w:val="en-US"/>
+        </w:rPr>
+        <w:t xml:space="preserve"> of configuration task</w:t>
+      </w:r>
+    </w:p>
+    <w:p>
+      <w:pPr>
+        <w:rPr>
+          <w:lang w:val="en-US"/>
+        </w:rPr>
+      </w:pPr>
+      <w:r>
+        <w:rPr>
+          <w:lang w:val="en-US"/>
+        </w:rPr>
+        <w:t>Early start of OpenSearchServer configuration is required in order to be able to precise the effort estimation for this task and assign development resources accordingly.</w:t>
+      </w:r>
+    </w:p>
+    <w:p>
+      <w:pPr>
+        <w:pStyle w:val="berschrift3"/>
+        <w:rPr>
+          <w:lang w:val="en-US"/>
+        </w:rPr>
+      </w:pPr>
+      <w:r>
+        <w:rPr>
+          <w:lang w:val="en-US"/>
+        </w:rPr>
+        <w:t>Contingency Planning</w:t>
+      </w:r>
+    </w:p>
+    <w:p>
+      <w:pPr>
+        <w:pStyle w:val="berschrift4"/>
+        <w:rPr>
+          <w:lang w:val="en-US"/>
+        </w:rPr>
+      </w:pPr>
+      <w:r>
+        <w:rPr>
+          <w:lang w:val="en-US"/>
+        </w:rPr>
+        <w:t>Assignment of many development resources</w:t>
+      </w:r>
+    </w:p>
+    <w:p>
+      <w:pPr>
+        <w:rPr>
+          <w:lang w:val="en-US"/>
+        </w:rPr>
+      </w:pPr>
+      <w:r>
+        <w:rPr>
+          <w:lang w:val="en-US"/>
+        </w:rPr>
+        <w:t>Assign as much development resources as needed to complete the extensive configuration in time.</w:t>
+      </w:r>
+    </w:p>
+    <w:p>
+      <w:pPr>
+        <w:pStyle w:val="berschrift2"/>
+        <w:rPr>
+          <w:lang w:val="en-US"/>
+        </w:rPr>
+      </w:pPr>
+      <w:bookmarkStart w:id="118" w:name="_Toc452640053"/>
+      <w:r>
+        <w:rPr>
+          <w:lang w:val="en-US"/>
+        </w:rPr>
+        <w:t>Risk: High Memory Consumption of Search-Engine</w:t>
+      </w:r>
+      <w:bookmarkEnd w:id="118"/>
+    </w:p>
+    <w:p>
+      <w:pPr>
+        <w:rPr>
+          <w:lang w:val="en-US"/>
+        </w:rPr>
+      </w:pPr>
+      <w:r>
+        <w:rPr>
+          <w:lang w:val="en-US"/>
+        </w:rPr>
+        <w:t>The runnable prototype of OpenSearchServer showed that an OpenSearchServer instance consumes over 4 GB of main memory in initial state. It is not possible to gain concrete hardware constrains from the customer, even after explicit questioning. According to the customer the knowledge base system should use as less hardware resources as possible. Thus, there is a risk that the customer may not be satisfied by resource consumption of the final knowledge base system which rely on OpenSearchServer.</w:t>
+      </w:r>
+    </w:p>
+    <w:p>
+      <w:pPr>
+        <w:pStyle w:val="berschrift3"/>
+        <w:rPr>
+          <w:lang w:val="en-US"/>
+        </w:rPr>
+      </w:pPr>
+      <w:r>
+        <w:rPr>
+          <w:lang w:val="en-US"/>
+        </w:rPr>
+        <w:lastRenderedPageBreak/>
+        <w:t>Risk mitigation</w:t>
+      </w:r>
+    </w:p>
+    <w:p>
+      <w:pPr>
+        <w:pStyle w:val="berschrift4"/>
+        <w:rPr>
+          <w:b/>
+          <w:lang w:val="en-US"/>
+        </w:rPr>
+      </w:pPr>
+      <w:r>
+        <w:rPr>
+          <w:lang w:val="en-US"/>
+        </w:rPr>
+        <w:t>Further Prototyping</w:t>
+      </w:r>
+    </w:p>
+    <w:p>
+      <w:pPr>
+        <w:rPr>
+          <w:lang w:val="en-US"/>
+        </w:rPr>
+      </w:pPr>
+      <w:r>
+        <w:rPr>
+          <w:lang w:val="en-US"/>
+        </w:rPr>
+        <w:t>Further research is required in order to discover the configuration options which instruct OpenSearchServer to reduce its main memory consumption.</w:t>
+      </w:r>
+    </w:p>
+    <w:p>
+      <w:pPr>
+        <w:pStyle w:val="berschrift4"/>
+        <w:rPr>
+          <w:b/>
+          <w:lang w:val="en-US"/>
+        </w:rPr>
+      </w:pPr>
+      <w:r>
+        <w:rPr>
+          <w:lang w:val="en-US"/>
+        </w:rPr>
+        <w:t>Early customer feedback</w:t>
+      </w:r>
+    </w:p>
+    <w:p>
+      <w:pPr>
+        <w:rPr>
+          <w:lang w:val="en-US"/>
+        </w:rPr>
+      </w:pPr>
+      <w:r>
+        <w:rPr>
+          <w:lang w:val="en-US"/>
+        </w:rPr>
+        <w:t>Inform the customer about the estimated main memory consumption as soon as a precise estimation could be made, explain the benefits of OpenSearchServer, and request an agreement for fulfilment of hardware constraints respecting the estimated main memory consumption.</w:t>
+      </w:r>
+    </w:p>
+    <w:p>
+      <w:pPr>
+        <w:pStyle w:val="berschrift4"/>
+        <w:rPr>
+          <w:lang w:val="en-US"/>
+        </w:rPr>
+      </w:pPr>
+      <w:r>
+        <w:rPr>
+          <w:lang w:val="en-US"/>
+        </w:rPr>
+        <w:t>Exchange support of Search-Engine in architecture</w:t>
+      </w:r>
+    </w:p>
+    <w:p>
+      <w:pPr>
+        <w:rPr>
+          <w:b/>
+          <w:lang w:val="en-US"/>
+        </w:rPr>
+      </w:pPr>
+      <w:r>
+        <w:rPr>
+          <w:lang w:val="en-US"/>
+        </w:rPr>
+        <w:t>The architecture should envisage a reasonable solution for an exchange of OpenSearchServer to another search engine technology which consumes less main memory.</w:t>
+      </w:r>
+    </w:p>
+    <w:p>
+      <w:pPr>
+        <w:pStyle w:val="berschrift3"/>
+        <w:rPr>
+          <w:lang w:val="en-US"/>
+        </w:rPr>
+      </w:pPr>
+      <w:r>
+        <w:rPr>
+          <w:lang w:val="en-US"/>
+        </w:rPr>
+        <w:t>Contingency Planning</w:t>
+      </w:r>
+    </w:p>
+    <w:p>
+      <w:pPr>
+        <w:pStyle w:val="berschrift4"/>
+        <w:rPr>
+          <w:lang w:val="en-US"/>
+        </w:rPr>
+      </w:pPr>
+      <w:r>
+        <w:rPr>
+          <w:lang w:val="en-US"/>
+        </w:rPr>
+        <w:t>Exchange of OpenSearchServer to Solr</w:t>
+      </w:r>
+    </w:p>
+    <w:p>
+      <w:pPr>
+        <w:rPr>
+          <w:lang w:val="en-US"/>
+        </w:rPr>
+      </w:pPr>
+      <w:r>
+        <w:rPr>
+          <w:lang w:val="en-US"/>
+        </w:rPr>
+        <w:t>With the support of architecture the search engine can be changed to Apache Solr. The prototypes of Solr have shown that it consumes initially much less main memory than OpenSearchServer. However, in contrast to OpenSearchServer the configuration effort for Solr is much higher than for OpenSearchServer. Therefore, it’s unlikely that this change can be achieved in the context of the first system evolution cycle. Thus, the customer should be informed about this option in order to be able to achieve the desired main memory consumption in a future evolution by himself.</w:t>
+      </w:r>
+    </w:p>
+    <w:p>
+      <w:pPr>
+        <w:rPr>
+          <w:lang w:val="en-US"/>
+        </w:rPr>
+      </w:pPr>
     </w:p>
     <w:p>
       <w:pPr>
@@ -28650,7 +29308,7 @@
           <w:lang w:val="en-US"/>
         </w:rPr>
       </w:pPr>
-      <w:bookmarkStart w:id="142" w:name="_Toc452630915"/>
+      <w:bookmarkStart w:id="119" w:name="_Toc452640054"/>
       <w:r>
         <w:rPr>
           <w:lang w:val="en-US"/>
@@ -28658,7 +29316,7 @@
         <w:lastRenderedPageBreak/>
         <w:t>Glossary</w:t>
       </w:r>
-      <w:bookmarkEnd w:id="142"/>
+      <w:bookmarkEnd w:id="119"/>
     </w:p>
     <w:p>
       <w:pPr>
@@ -28815,7 +29473,7 @@
           <w:lang w:val="en-US"/>
         </w:rPr>
       </w:pPr>
-      <w:bookmarkStart w:id="143" w:name="_Toc452630916"/>
+      <w:bookmarkStart w:id="120" w:name="_Toc452640055"/>
       <w:r>
         <w:rPr>
           <w:lang w:val="en-US"/>
@@ -28823,7 +29481,7 @@
         <w:lastRenderedPageBreak/>
         <w:t>List of Figures</w:t>
       </w:r>
-      <w:bookmarkEnd w:id="143"/>
+      <w:bookmarkEnd w:id="120"/>
     </w:p>
     <w:p>
       <w:pPr>
@@ -28865,7 +29523,7 @@
         <w:fldChar w:fldCharType="begin"/>
       </w:r>
       <w:r>
-        <w:instrText xml:space="preserve"> PAGEREF _Toc452630920 \h </w:instrText>
+        <w:instrText xml:space="preserve"> PAGEREF _Toc452639755 \h </w:instrText>
       </w:r>
       <w:r>
         <w:fldChar w:fldCharType="separate"/>
@@ -28899,7 +29557,7 @@
         <w:fldChar w:fldCharType="begin"/>
       </w:r>
       <w:r>
-        <w:instrText xml:space="preserve"> PAGEREF _Toc452630921 \h </w:instrText>
+        <w:instrText xml:space="preserve"> PAGEREF _Toc452639756 \h </w:instrText>
       </w:r>
       <w:r>
         <w:fldChar w:fldCharType="separate"/>
@@ -28933,7 +29591,7 @@
         <w:fldChar w:fldCharType="begin"/>
       </w:r>
       <w:r>
-        <w:instrText xml:space="preserve"> PAGEREF _Toc452630922 \h </w:instrText>
+        <w:instrText xml:space="preserve"> PAGEREF _Toc452639757 \h </w:instrText>
       </w:r>
       <w:r>
         <w:fldChar w:fldCharType="separate"/>
@@ -28967,7 +29625,7 @@
         <w:fldChar w:fldCharType="begin"/>
       </w:r>
       <w:r>
-        <w:instrText xml:space="preserve"> PAGEREF _Toc452630923 \h </w:instrText>
+        <w:instrText xml:space="preserve"> PAGEREF _Toc452639758 \h </w:instrText>
       </w:r>
       <w:r>
         <w:fldChar w:fldCharType="separate"/>
@@ -29001,7 +29659,7 @@
         <w:fldChar w:fldCharType="begin"/>
       </w:r>
       <w:r>
-        <w:instrText xml:space="preserve"> PAGEREF _Toc452630924 \h </w:instrText>
+        <w:instrText xml:space="preserve"> PAGEREF _Toc452639759 \h </w:instrText>
       </w:r>
       <w:r>
         <w:fldChar w:fldCharType="separate"/>
@@ -29035,7 +29693,7 @@
         <w:fldChar w:fldCharType="begin"/>
       </w:r>
       <w:r>
-        <w:instrText xml:space="preserve"> PAGEREF _Toc452630925 \h </w:instrText>
+        <w:instrText xml:space="preserve"> PAGEREF _Toc452639760 \h </w:instrText>
       </w:r>
       <w:r>
         <w:fldChar w:fldCharType="separate"/>
@@ -29069,7 +29727,7 @@
         <w:fldChar w:fldCharType="begin"/>
       </w:r>
       <w:r>
-        <w:instrText xml:space="preserve"> PAGEREF _Toc452630926 \h </w:instrText>
+        <w:instrText xml:space="preserve"> PAGEREF _Toc452639761 \h </w:instrText>
       </w:r>
       <w:r>
         <w:fldChar w:fldCharType="separate"/>
@@ -29103,7 +29761,7 @@
         <w:fldChar w:fldCharType="begin"/>
       </w:r>
       <w:r>
-        <w:instrText xml:space="preserve"> PAGEREF _Toc452630927 \h </w:instrText>
+        <w:instrText xml:space="preserve"> PAGEREF _Toc452639762 \h </w:instrText>
       </w:r>
       <w:r>
         <w:fldChar w:fldCharType="separate"/>
@@ -29137,7 +29795,7 @@
         <w:fldChar w:fldCharType="begin"/>
       </w:r>
       <w:r>
-        <w:instrText xml:space="preserve"> PAGEREF _Toc452630928 \h </w:instrText>
+        <w:instrText xml:space="preserve"> PAGEREF _Toc452639763 \h </w:instrText>
       </w:r>
       <w:r>
         <w:fldChar w:fldCharType="separate"/>
@@ -29171,7 +29829,7 @@
         <w:fldChar w:fldCharType="begin"/>
       </w:r>
       <w:r>
-        <w:instrText xml:space="preserve"> PAGEREF _Toc452630929 \h </w:instrText>
+        <w:instrText xml:space="preserve"> PAGEREF _Toc452639764 \h </w:instrText>
       </w:r>
       <w:r>
         <w:fldChar w:fldCharType="separate"/>
@@ -29205,7 +29863,7 @@
         <w:fldChar w:fldCharType="begin"/>
       </w:r>
       <w:r>
-        <w:instrText xml:space="preserve"> PAGEREF _Toc452630930 \h </w:instrText>
+        <w:instrText xml:space="preserve"> PAGEREF _Toc452639765 \h </w:instrText>
       </w:r>
       <w:r>
         <w:fldChar w:fldCharType="separate"/>
@@ -29239,7 +29897,7 @@
         <w:fldChar w:fldCharType="begin"/>
       </w:r>
       <w:r>
-        <w:instrText xml:space="preserve"> PAGEREF _Toc452630931 \h </w:instrText>
+        <w:instrText xml:space="preserve"> PAGEREF _Toc452639766 \h </w:instrText>
       </w:r>
       <w:r>
         <w:fldChar w:fldCharType="separate"/>
@@ -29273,7 +29931,7 @@
         <w:fldChar w:fldCharType="begin"/>
       </w:r>
       <w:r>
-        <w:instrText xml:space="preserve"> PAGEREF _Toc452630932 \h </w:instrText>
+        <w:instrText xml:space="preserve"> PAGEREF _Toc452639767 \h </w:instrText>
       </w:r>
       <w:r>
         <w:fldChar w:fldCharType="separate"/>
@@ -29307,7 +29965,7 @@
         <w:fldChar w:fldCharType="begin"/>
       </w:r>
       <w:r>
-        <w:instrText xml:space="preserve"> PAGEREF _Toc452630933 \h </w:instrText>
+        <w:instrText xml:space="preserve"> PAGEREF _Toc452639768 \h </w:instrText>
       </w:r>
       <w:r>
         <w:fldChar w:fldCharType="separate"/>
@@ -29345,14 +30003,14 @@
           <w:lang w:val="en-US"/>
         </w:rPr>
       </w:pPr>
-      <w:bookmarkStart w:id="144" w:name="_Toc452630917"/>
+      <w:bookmarkStart w:id="121" w:name="_Toc452640056"/>
       <w:r>
         <w:rPr>
           <w:lang w:val="en-US"/>
         </w:rPr>
         <w:t>List of Tables</w:t>
       </w:r>
-      <w:bookmarkEnd w:id="144"/>
+      <w:bookmarkEnd w:id="121"/>
     </w:p>
     <w:p>
       <w:pPr>
@@ -29394,7 +30052,7 @@
         <w:fldChar w:fldCharType="begin"/>
       </w:r>
       <w:r>
-        <w:instrText xml:space="preserve"> PAGEREF _Toc452630934 \h </w:instrText>
+        <w:instrText xml:space="preserve"> PAGEREF _Toc452639769 \h </w:instrText>
       </w:r>
       <w:r>
         <w:fldChar w:fldCharType="separate"/>
@@ -29425,7 +30083,7 @@
         <w:fldChar w:fldCharType="begin"/>
       </w:r>
       <w:r>
-        <w:instrText xml:space="preserve"> PAGEREF _Toc452630935 \h </w:instrText>
+        <w:instrText xml:space="preserve"> PAGEREF _Toc452639770 \h </w:instrText>
       </w:r>
       <w:r>
         <w:fldChar w:fldCharType="separate"/>
@@ -29456,7 +30114,7 @@
         <w:fldChar w:fldCharType="begin"/>
       </w:r>
       <w:r>
-        <w:instrText xml:space="preserve"> PAGEREF _Toc452630936 \h </w:instrText>
+        <w:instrText xml:space="preserve"> PAGEREF _Toc452639771 \h </w:instrText>
       </w:r>
       <w:r>
         <w:fldChar w:fldCharType="separate"/>
@@ -29487,7 +30145,7 @@
         <w:fldChar w:fldCharType="begin"/>
       </w:r>
       <w:r>
-        <w:instrText xml:space="preserve"> PAGEREF _Toc452630937 \h </w:instrText>
+        <w:instrText xml:space="preserve"> PAGEREF _Toc452639772 \h </w:instrText>
       </w:r>
       <w:r>
         <w:fldChar w:fldCharType="separate"/>
@@ -29518,7 +30176,7 @@
         <w:fldChar w:fldCharType="begin"/>
       </w:r>
       <w:r>
-        <w:instrText xml:space="preserve"> PAGEREF _Toc452630938 \h </w:instrText>
+        <w:instrText xml:space="preserve"> PAGEREF _Toc452639773 \h </w:instrText>
       </w:r>
       <w:r>
         <w:fldChar w:fldCharType="separate"/>
@@ -29549,7 +30207,7 @@
         <w:fldChar w:fldCharType="begin"/>
       </w:r>
       <w:r>
-        <w:instrText xml:space="preserve"> PAGEREF _Toc452630939 \h </w:instrText>
+        <w:instrText xml:space="preserve"> PAGEREF _Toc452639774 \h </w:instrText>
       </w:r>
       <w:r>
         <w:fldChar w:fldCharType="separate"/>
@@ -29580,7 +30238,7 @@
         <w:fldChar w:fldCharType="begin"/>
       </w:r>
       <w:r>
-        <w:instrText xml:space="preserve"> PAGEREF _Toc452630940 \h </w:instrText>
+        <w:instrText xml:space="preserve"> PAGEREF _Toc452639775 \h </w:instrText>
       </w:r>
       <w:r>
         <w:fldChar w:fldCharType="separate"/>
@@ -29611,7 +30269,7 @@
         <w:fldChar w:fldCharType="begin"/>
       </w:r>
       <w:r>
-        <w:instrText xml:space="preserve"> PAGEREF _Toc452630941 \h </w:instrText>
+        <w:instrText xml:space="preserve"> PAGEREF _Toc452639776 \h </w:instrText>
       </w:r>
       <w:r>
         <w:fldChar w:fldCharType="separate"/>
@@ -29645,7 +30303,7 @@
         <w:fldChar w:fldCharType="begin"/>
       </w:r>
       <w:r>
-        <w:instrText xml:space="preserve"> PAGEREF _Toc452630942 \h </w:instrText>
+        <w:instrText xml:space="preserve"> PAGEREF _Toc452639777 \h </w:instrText>
       </w:r>
       <w:r>
         <w:fldChar w:fldCharType="separate"/>
@@ -29679,7 +30337,7 @@
         <w:fldChar w:fldCharType="begin"/>
       </w:r>
       <w:r>
-        <w:instrText xml:space="preserve"> PAGEREF _Toc452630943 \h </w:instrText>
+        <w:instrText xml:space="preserve"> PAGEREF _Toc452639778 \h </w:instrText>
       </w:r>
       <w:r>
         <w:fldChar w:fldCharType="separate"/>
@@ -29713,7 +30371,7 @@
         <w:fldChar w:fldCharType="begin"/>
       </w:r>
       <w:r>
-        <w:instrText xml:space="preserve"> PAGEREF _Toc452630944 \h </w:instrText>
+        <w:instrText xml:space="preserve"> PAGEREF _Toc452639779 \h </w:instrText>
       </w:r>
       <w:r>
         <w:fldChar w:fldCharType="separate"/>
@@ -29747,7 +30405,7 @@
         <w:fldChar w:fldCharType="begin"/>
       </w:r>
       <w:r>
-        <w:instrText xml:space="preserve"> PAGEREF _Toc452630945 \h </w:instrText>
+        <w:instrText xml:space="preserve"> PAGEREF _Toc452639780 \h </w:instrText>
       </w:r>
       <w:r>
         <w:fldChar w:fldCharType="separate"/>
@@ -29809,7 +30467,7 @@
           <w:lang w:val="en-US"/>
         </w:rPr>
       </w:pPr>
-      <w:bookmarkStart w:id="145" w:name="_Toc452630918"/>
+      <w:bookmarkStart w:id="122" w:name="_Toc452640057"/>
       <w:r>
         <w:rPr>
           <w:lang w:val="en-US"/>
@@ -29817,7 +30475,7 @@
         <w:lastRenderedPageBreak/>
         <w:t>List of Abbreviations</w:t>
       </w:r>
-      <w:bookmarkEnd w:id="145"/>
+      <w:bookmarkEnd w:id="122"/>
     </w:p>
     <w:p>
       <w:pPr>
@@ -30623,7 +31281,7 @@
           <w:lang w:val="en-US"/>
         </w:rPr>
       </w:pPr>
-      <w:bookmarkStart w:id="146" w:name="_Toc452630919"/>
+      <w:bookmarkStart w:id="123" w:name="_Toc452640058"/>
       <w:r>
         <w:rPr>
           <w:lang w:val="en-US"/>
@@ -30631,7 +31289,7 @@
         <w:lastRenderedPageBreak/>
         <w:t>Version History</w:t>
       </w:r>
-      <w:bookmarkEnd w:id="146"/>
+      <w:bookmarkEnd w:id="123"/>
     </w:p>
     <w:tbl>
       <w:tblPr>
@@ -30984,7 +31642,66 @@
         <w:rPr>
           <w:lang w:val="en-US"/>
         </w:rPr>
-        <w:t xml:space="preserve"> In the repository under docs/documentation/api/api.raml</w:t>
+        <w:t xml:space="preserve"> In the repository under docs/documentation/</w:t>
+      </w:r>
+      <w:proofErr w:type="spellStart"/>
+      <w:r>
+        <w:rPr>
+          <w:lang w:val="en-US"/>
+        </w:rPr>
+        <w:t>api</w:t>
+      </w:r>
+      <w:proofErr w:type="spellEnd"/>
+      <w:r>
+        <w:rPr>
+          <w:lang w:val="en-US"/>
+        </w:rPr>
+        <w:t>/</w:t>
+      </w:r>
+      <w:proofErr w:type="spellStart"/>
+      <w:r>
+        <w:rPr>
+          <w:lang w:val="en-US"/>
+        </w:rPr>
+        <w:t>api.raml</w:t>
+      </w:r>
+      <w:proofErr w:type="spellEnd"/>
+    </w:p>
+  </w:footnote>
+  <w:footnote w:id="3">
+    <w:p>
+      <w:pPr>
+        <w:pStyle w:val="Funotentext"/>
+        <w:rPr>
+          <w:lang w:val="en-US"/>
+        </w:rPr>
+      </w:pPr>
+      <w:r>
+        <w:rPr>
+          <w:rStyle w:val="Funotenzeichen"/>
+        </w:rPr>
+        <w:footnoteRef/>
+      </w:r>
+      <w:r>
+        <w:rPr>
+          <w:lang w:val="en-US"/>
+        </w:rPr>
+        <w:t xml:space="preserve"> OpenSearchServer official website: </w:t>
+      </w:r>
+      <w:hyperlink r:id="rId1" w:history="1">
+        <w:r>
+          <w:rPr>
+            <w:rStyle w:val="Hyperlink"/>
+            <w:lang w:val="en-US"/>
+          </w:rPr>
+          <w:t>http://www.opensearchserver.com/</w:t>
+        </w:r>
+      </w:hyperlink>
+      <w:r>
+        <w:rPr>
+          <w:lang w:val="en-US"/>
+        </w:rPr>
+        <w:t xml:space="preserve"> </w:t>
       </w:r>
     </w:p>
   </w:footnote>
@@ -31012,7 +31729,7 @@
         <w:rPr>
           <w:noProof/>
         </w:rPr>
-        <w:instrText>8</w:instrText>
+        <w:instrText>4</w:instrText>
       </w:r>
     </w:fldSimple>
     <w:r>
@@ -31029,7 +31746,7 @@
         <w:rPr>
           <w:noProof/>
         </w:rPr>
-        <w:instrText>8</w:instrText>
+        <w:instrText>4</w:instrText>
       </w:r>
     </w:fldSimple>
     <w:r>
@@ -31042,7 +31759,7 @@
       <w:rPr>
         <w:noProof/>
       </w:rPr>
-      <w:instrText>8</w:instrText>
+      <w:instrText>4</w:instrText>
     </w:r>
     <w:r>
       <w:instrText xml:space="preserve"> </w:instrText>
@@ -31060,7 +31777,7 @@
       <w:rPr>
         <w:noProof/>
       </w:rPr>
-      <w:t xml:space="preserve">8 </w:t>
+      <w:t xml:space="preserve">4 </w:t>
     </w:r>
     <w:r>
       <w:fldChar w:fldCharType="end"/>
@@ -31070,7 +31787,7 @@
         <w:rPr>
           <w:noProof/>
         </w:rPr>
-        <w:t>Design Decisions</w:t>
+        <w:t>Building Block View</w:t>
       </w:r>
     </w:fldSimple>
     <w:r>
@@ -31089,7 +31806,7 @@
       <w:rPr>
         <w:noProof/>
       </w:rPr>
-      <w:t>41</w:t>
+      <w:t>21</w:t>
     </w:r>
     <w:r>
       <w:fldChar w:fldCharType="end"/>
@@ -33483,6 +34200,43 @@
     </w:lvl>
   </w:abstractNum>
   <w:abstractNum w:abstractNumId="40">
+    <w:nsid w:val="6ADE10CB"/>
+    <w:multiLevelType w:val="singleLevel"/>
+    <w:tmpl w:val="0CF69296"/>
+    <w:lvl w:ilvl="0">
+      <w:start w:val="1"/>
+      <w:numFmt w:val="bullet"/>
+      <w:lvlText w:val=""/>
+      <w:lvlJc w:val="left"/>
+      <w:pPr>
+        <w:tabs>
+          <w:tab w:val="num" w:pos="1494"/>
+        </w:tabs>
+        <w:ind w:left="397" w:firstLine="737"/>
+      </w:pPr>
+      <w:rPr>
+        <w:rFonts w:ascii="Wingdings" w:hAnsi="Wingdings" w:hint="default"/>
+        <w:color w:val="000000"/>
+        <w:sz w:val="36"/>
+        <w14:shadow w14:blurRad="0" w14:dist="25400" w14:dir="13500000" w14:sx="0" w14:sy="0" w14:kx="0" w14:ky="0" w14:algn="none">
+          <w14:srgbClr w14:val="000000">
+            <w14:alpha w14:val="50000"/>
+          </w14:srgbClr>
+        </w14:shadow>
+        <w14:textOutline w14:w="9525" w14:cap="flat" w14:cmpd="sng" w14:algn="ctr">
+          <w14:solidFill>
+            <w14:schemeClr w14:val="bg1">
+              <w14:alpha w14:val="50000"/>
+              <w14:lumMod w14:val="75000"/>
+            </w14:schemeClr>
+          </w14:solidFill>
+          <w14:prstDash w14:val="solid"/>
+          <w14:round/>
+        </w14:textOutline>
+      </w:rPr>
+    </w:lvl>
+  </w:abstractNum>
+  <w:abstractNum w:abstractNumId="41">
     <w:nsid w:val="6C362613"/>
     <w:multiLevelType w:val="singleLevel"/>
     <w:tmpl w:val="0407000F"/>
@@ -33499,7 +34253,7 @@
       </w:pPr>
     </w:lvl>
   </w:abstractNum>
-  <w:abstractNum w:abstractNumId="41">
+  <w:abstractNum w:abstractNumId="42">
     <w:nsid w:val="70DF772D"/>
     <w:multiLevelType w:val="singleLevel"/>
     <w:tmpl w:val="0407000F"/>
@@ -33516,7 +34270,7 @@
       </w:pPr>
     </w:lvl>
   </w:abstractNum>
-  <w:abstractNum w:abstractNumId="42">
+  <w:abstractNum w:abstractNumId="43">
     <w:nsid w:val="74953A54"/>
     <w:multiLevelType w:val="hybridMultilevel"/>
     <w:tmpl w:val="DF3EF350"/>
@@ -33629,7 +34383,7 @@
       </w:rPr>
     </w:lvl>
   </w:abstractNum>
-  <w:abstractNum w:abstractNumId="43">
+  <w:abstractNum w:abstractNumId="44">
     <w:nsid w:val="75411D43"/>
     <w:multiLevelType w:val="singleLevel"/>
     <w:tmpl w:val="1AB4F454"/>
@@ -33651,7 +34405,7 @@
       </w:rPr>
     </w:lvl>
   </w:abstractNum>
-  <w:abstractNum w:abstractNumId="44">
+  <w:abstractNum w:abstractNumId="45">
     <w:nsid w:val="78B33B6C"/>
     <w:multiLevelType w:val="singleLevel"/>
     <w:tmpl w:val="1AB4F454"/>
@@ -33673,10 +34427,10 @@
       </w:rPr>
     </w:lvl>
   </w:abstractNum>
-  <w:abstractNum w:abstractNumId="45">
+  <w:abstractNum w:abstractNumId="46">
     <w:nsid w:val="7D8A6FE6"/>
     <w:multiLevelType w:val="multilevel"/>
-    <w:tmpl w:val="F5123CA6"/>
+    <w:tmpl w:val="4612912C"/>
     <w:lvl w:ilvl="0">
       <w:start w:val="1"/>
       <w:numFmt w:val="decimal"/>
@@ -33728,6 +34482,9 @@
         </w:tabs>
         <w:ind w:left="864" w:hanging="864"/>
       </w:pPr>
+      <w:rPr>
+        <w:b w:val="0"/>
+      </w:rPr>
     </w:lvl>
     <w:lvl w:ilvl="4">
       <w:start w:val="1"/>
@@ -33796,7 +34553,7 @@
     </w:lvl>
   </w:abstractNum>
   <w:num w:numId="1">
-    <w:abstractNumId w:val="45"/>
+    <w:abstractNumId w:val="46"/>
   </w:num>
   <w:num w:numId="2">
     <w:abstractNumId w:val="6"/>
@@ -33829,10 +34586,10 @@
     <w:abstractNumId w:val="0"/>
   </w:num>
   <w:num w:numId="12">
-    <w:abstractNumId w:val="44"/>
+    <w:abstractNumId w:val="45"/>
   </w:num>
   <w:num w:numId="13">
-    <w:abstractNumId w:val="43"/>
+    <w:abstractNumId w:val="44"/>
   </w:num>
   <w:num w:numId="14">
     <w:abstractNumId w:val="30"/>
@@ -33862,10 +34619,10 @@
     <w:abstractNumId w:val="34"/>
   </w:num>
   <w:num w:numId="23">
-    <w:abstractNumId w:val="41"/>
+    <w:abstractNumId w:val="42"/>
   </w:num>
   <w:num w:numId="24">
-    <w:abstractNumId w:val="40"/>
+    <w:abstractNumId w:val="41"/>
   </w:num>
   <w:num w:numId="25">
     <w:abstractNumId w:val="24"/>
@@ -33886,7 +34643,7 @@
     <w:abstractNumId w:val="32"/>
   </w:num>
   <w:num w:numId="31">
-    <w:abstractNumId w:val="42"/>
+    <w:abstractNumId w:val="43"/>
   </w:num>
   <w:num w:numId="32">
     <w:abstractNumId w:val="27"/>
@@ -33932,6 +34689,9 @@
   </w:num>
   <w:num w:numId="46">
     <w:abstractNumId w:val="16"/>
+  </w:num>
+  <w:num w:numId="47">
+    <w:abstractNumId w:val="40"/>
   </w:num>
   <w:numIdMacAtCleanup w:val="30"/>
 </w:numbering>
@@ -34384,6 +35144,7 @@
   </w:style>
   <w:style w:type="paragraph" w:styleId="berschrift3">
     <w:name w:val="heading 3"/>
+    <w:aliases w:val="Überschrift 3-OIO-T,OIO-T-Überschrift 3"/>
     <w:basedOn w:val="berschrift2"/>
     <w:next w:val="Standard"/>
     <w:qFormat/>
@@ -34609,6 +35370,7 @@
   </w:style>
   <w:style w:type="character" w:styleId="Funotenzeichen">
     <w:name w:val="footnote reference"/>
+    <w:uiPriority w:val="99"/>
     <w:semiHidden/>
     <w:rPr>
       <w:sz w:val="20"/>
@@ -34694,6 +35456,8 @@
   <w:style w:type="paragraph" w:styleId="Funotentext">
     <w:name w:val="footnote text"/>
     <w:basedOn w:val="Standard"/>
+    <w:link w:val="FunotentextZchn"/>
+    <w:uiPriority w:val="99"/>
     <w:semiHidden/>
     <w:pPr>
       <w:tabs>
@@ -35499,6 +36263,14 @@
     <w:basedOn w:val="Absatz-Standardschriftart"/>
     <w:rsid w:val="007C6C97"/>
   </w:style>
+  <w:style w:type="character" w:customStyle="1" w:styleId="FunotentextZchn">
+    <w:name w:val="Fußnotentext Zchn"/>
+    <w:basedOn w:val="Absatz-Standardschriftart"/>
+    <w:link w:val="Funotentext"/>
+    <w:uiPriority w:val="99"/>
+    <w:semiHidden/>
+    <w:rsid w:val="00A37358"/>
+  </w:style>
 </w:styles>
 </file>
 
@@ -35792,7 +36564,7 @@
 </file>
 
 <file path=customXml/itemProps1.xml><?xml version="1.0" encoding="utf-8"?>
-<ds:datastoreItem xmlns:ds="http://schemas.openxmlformats.org/officeDocument/2006/customXml" ds:itemID="{A93B49A1-D21A-4CB2-A6D4-EEFFAFE717F3}">
+<ds:datastoreItem xmlns:ds="http://schemas.openxmlformats.org/officeDocument/2006/customXml" ds:itemID="{4054A4E4-E280-470A-9D72-069988CD0311}">
   <ds:schemaRefs>
     <ds:schemaRef ds:uri="http://schemas.openxmlformats.org/officeDocument/2006/bibliography"/>
   </ds:schemaRefs>

</xml_diff>

<commit_message>
[KNOW-106] testability concept added
</commit_message>
<xml_diff>
--- a/docs/documentation/architecture/Architecture Documentation.docx
+++ b/docs/documentation/architecture/Architecture Documentation.docx
@@ -703,7 +703,7 @@
         </w:rPr>
       </w:pPr>
       <w:bookmarkStart w:id="0" w:name="_Ref452465001"/>
-      <w:bookmarkStart w:id="1" w:name="_Toc452640016"/>
+      <w:bookmarkStart w:id="1" w:name="_Toc452641834"/>
       <w:r>
         <w:rPr>
           <w:lang w:val="en-US"/>
@@ -757,7 +757,7 @@
         <w:fldChar w:fldCharType="begin"/>
       </w:r>
       <w:r>
-        <w:instrText xml:space="preserve"> PAGEREF _Toc452640016 \h </w:instrText>
+        <w:instrText xml:space="preserve"> PAGEREF _Toc452641834 \h </w:instrText>
       </w:r>
       <w:r>
         <w:fldChar w:fldCharType="separate"/>
@@ -792,7 +792,7 @@
         <w:fldChar w:fldCharType="begin"/>
       </w:r>
       <w:r>
-        <w:instrText xml:space="preserve"> PAGEREF _Toc452640017 \h </w:instrText>
+        <w:instrText xml:space="preserve"> PAGEREF _Toc452641835 \h </w:instrText>
       </w:r>
       <w:r>
         <w:fldChar w:fldCharType="separate"/>
@@ -842,7 +842,7 @@
         <w:fldChar w:fldCharType="begin"/>
       </w:r>
       <w:r>
-        <w:instrText xml:space="preserve"> PAGEREF _Toc452640018 \h </w:instrText>
+        <w:instrText xml:space="preserve"> PAGEREF _Toc452641836 \h </w:instrText>
       </w:r>
       <w:r>
         <w:fldChar w:fldCharType="separate"/>
@@ -890,7 +890,7 @@
         <w:fldChar w:fldCharType="begin"/>
       </w:r>
       <w:r>
-        <w:instrText xml:space="preserve"> PAGEREF _Toc452640019 \h </w:instrText>
+        <w:instrText xml:space="preserve"> PAGEREF _Toc452641837 \h </w:instrText>
       </w:r>
       <w:r>
         <w:fldChar w:fldCharType="separate"/>
@@ -938,7 +938,7 @@
         <w:fldChar w:fldCharType="begin"/>
       </w:r>
       <w:r>
-        <w:instrText xml:space="preserve"> PAGEREF _Toc452640020 \h </w:instrText>
+        <w:instrText xml:space="preserve"> PAGEREF _Toc452641838 \h </w:instrText>
       </w:r>
       <w:r>
         <w:fldChar w:fldCharType="separate"/>
@@ -986,7 +986,7 @@
         <w:fldChar w:fldCharType="begin"/>
       </w:r>
       <w:r>
-        <w:instrText xml:space="preserve"> PAGEREF _Toc452640021 \h </w:instrText>
+        <w:instrText xml:space="preserve"> PAGEREF _Toc452641839 \h </w:instrText>
       </w:r>
       <w:r>
         <w:fldChar w:fldCharType="separate"/>
@@ -1034,7 +1034,7 @@
         <w:fldChar w:fldCharType="begin"/>
       </w:r>
       <w:r>
-        <w:instrText xml:space="preserve"> PAGEREF _Toc452640022 \h </w:instrText>
+        <w:instrText xml:space="preserve"> PAGEREF _Toc452641840 \h </w:instrText>
       </w:r>
       <w:r>
         <w:fldChar w:fldCharType="separate"/>
@@ -1082,7 +1082,7 @@
         <w:fldChar w:fldCharType="begin"/>
       </w:r>
       <w:r>
-        <w:instrText xml:space="preserve"> PAGEREF _Toc452640023 \h </w:instrText>
+        <w:instrText xml:space="preserve"> PAGEREF _Toc452641841 \h </w:instrText>
       </w:r>
       <w:r>
         <w:fldChar w:fldCharType="separate"/>
@@ -1132,7 +1132,7 @@
         <w:fldChar w:fldCharType="begin"/>
       </w:r>
       <w:r>
-        <w:instrText xml:space="preserve"> PAGEREF _Toc452640024 \h </w:instrText>
+        <w:instrText xml:space="preserve"> PAGEREF _Toc452641842 \h </w:instrText>
       </w:r>
       <w:r>
         <w:fldChar w:fldCharType="separate"/>
@@ -1180,7 +1180,7 @@
         <w:fldChar w:fldCharType="begin"/>
       </w:r>
       <w:r>
-        <w:instrText xml:space="preserve"> PAGEREF _Toc452640025 \h </w:instrText>
+        <w:instrText xml:space="preserve"> PAGEREF _Toc452641843 \h </w:instrText>
       </w:r>
       <w:r>
         <w:fldChar w:fldCharType="separate"/>
@@ -1228,7 +1228,7 @@
         <w:fldChar w:fldCharType="begin"/>
       </w:r>
       <w:r>
-        <w:instrText xml:space="preserve"> PAGEREF _Toc452640026 \h </w:instrText>
+        <w:instrText xml:space="preserve"> PAGEREF _Toc452641844 \h </w:instrText>
       </w:r>
       <w:r>
         <w:fldChar w:fldCharType="separate"/>
@@ -1278,7 +1278,7 @@
         <w:fldChar w:fldCharType="begin"/>
       </w:r>
       <w:r>
-        <w:instrText xml:space="preserve"> PAGEREF _Toc452640027 \h </w:instrText>
+        <w:instrText xml:space="preserve"> PAGEREF _Toc452641845 \h </w:instrText>
       </w:r>
       <w:r>
         <w:fldChar w:fldCharType="separate"/>
@@ -1328,7 +1328,7 @@
         <w:fldChar w:fldCharType="begin"/>
       </w:r>
       <w:r>
-        <w:instrText xml:space="preserve"> PAGEREF _Toc452640028 \h </w:instrText>
+        <w:instrText xml:space="preserve"> PAGEREF _Toc452641846 \h </w:instrText>
       </w:r>
       <w:r>
         <w:fldChar w:fldCharType="separate"/>
@@ -1376,7 +1376,7 @@
         <w:fldChar w:fldCharType="begin"/>
       </w:r>
       <w:r>
-        <w:instrText xml:space="preserve"> PAGEREF _Toc452640029 \h </w:instrText>
+        <w:instrText xml:space="preserve"> PAGEREF _Toc452641847 \h </w:instrText>
       </w:r>
       <w:r>
         <w:fldChar w:fldCharType="separate"/>
@@ -1424,7 +1424,7 @@
         <w:fldChar w:fldCharType="begin"/>
       </w:r>
       <w:r>
-        <w:instrText xml:space="preserve"> PAGEREF _Toc452640030 \h </w:instrText>
+        <w:instrText xml:space="preserve"> PAGEREF _Toc452641848 \h </w:instrText>
       </w:r>
       <w:r>
         <w:fldChar w:fldCharType="separate"/>
@@ -1472,7 +1472,7 @@
         <w:fldChar w:fldCharType="begin"/>
       </w:r>
       <w:r>
-        <w:instrText xml:space="preserve"> PAGEREF _Toc452640031 \h </w:instrText>
+        <w:instrText xml:space="preserve"> PAGEREF _Toc452641849 \h </w:instrText>
       </w:r>
       <w:r>
         <w:fldChar w:fldCharType="separate"/>
@@ -1522,7 +1522,7 @@
         <w:fldChar w:fldCharType="begin"/>
       </w:r>
       <w:r>
-        <w:instrText xml:space="preserve"> PAGEREF _Toc452640032 \h </w:instrText>
+        <w:instrText xml:space="preserve"> PAGEREF _Toc452641850 \h </w:instrText>
       </w:r>
       <w:r>
         <w:fldChar w:fldCharType="separate"/>
@@ -1570,7 +1570,7 @@
         <w:fldChar w:fldCharType="begin"/>
       </w:r>
       <w:r>
-        <w:instrText xml:space="preserve"> PAGEREF _Toc452640033 \h </w:instrText>
+        <w:instrText xml:space="preserve"> PAGEREF _Toc452641851 \h </w:instrText>
       </w:r>
       <w:r>
         <w:fldChar w:fldCharType="separate"/>
@@ -1618,7 +1618,7 @@
         <w:fldChar w:fldCharType="begin"/>
       </w:r>
       <w:r>
-        <w:instrText xml:space="preserve"> PAGEREF _Toc452640034 \h </w:instrText>
+        <w:instrText xml:space="preserve"> PAGEREF _Toc452641852 \h </w:instrText>
       </w:r>
       <w:r>
         <w:fldChar w:fldCharType="separate"/>
@@ -1666,7 +1666,7 @@
         <w:fldChar w:fldCharType="begin"/>
       </w:r>
       <w:r>
-        <w:instrText xml:space="preserve"> PAGEREF _Toc452640035 \h </w:instrText>
+        <w:instrText xml:space="preserve"> PAGEREF _Toc452641853 \h </w:instrText>
       </w:r>
       <w:r>
         <w:fldChar w:fldCharType="separate"/>
@@ -1716,7 +1716,7 @@
         <w:fldChar w:fldCharType="begin"/>
       </w:r>
       <w:r>
-        <w:instrText xml:space="preserve"> PAGEREF _Toc452640036 \h </w:instrText>
+        <w:instrText xml:space="preserve"> PAGEREF _Toc452641854 \h </w:instrText>
       </w:r>
       <w:r>
         <w:fldChar w:fldCharType="separate"/>
@@ -1766,7 +1766,7 @@
         <w:fldChar w:fldCharType="begin"/>
       </w:r>
       <w:r>
-        <w:instrText xml:space="preserve"> PAGEREF _Toc452640037 \h </w:instrText>
+        <w:instrText xml:space="preserve"> PAGEREF _Toc452641855 \h </w:instrText>
       </w:r>
       <w:r>
         <w:fldChar w:fldCharType="separate"/>
@@ -1814,7 +1814,7 @@
         <w:fldChar w:fldCharType="begin"/>
       </w:r>
       <w:r>
-        <w:instrText xml:space="preserve"> PAGEREF _Toc452640038 \h </w:instrText>
+        <w:instrText xml:space="preserve"> PAGEREF _Toc452641856 \h </w:instrText>
       </w:r>
       <w:r>
         <w:fldChar w:fldCharType="separate"/>
@@ -1862,7 +1862,7 @@
         <w:fldChar w:fldCharType="begin"/>
       </w:r>
       <w:r>
-        <w:instrText xml:space="preserve"> PAGEREF _Toc452640039 \h </w:instrText>
+        <w:instrText xml:space="preserve"> PAGEREF _Toc452641857 \h </w:instrText>
       </w:r>
       <w:r>
         <w:fldChar w:fldCharType="separate"/>
@@ -1912,7 +1912,7 @@
         <w:fldChar w:fldCharType="begin"/>
       </w:r>
       <w:r>
-        <w:instrText xml:space="preserve"> PAGEREF _Toc452640040 \h </w:instrText>
+        <w:instrText xml:space="preserve"> PAGEREF _Toc452641858 \h </w:instrText>
       </w:r>
       <w:r>
         <w:fldChar w:fldCharType="separate"/>
@@ -1960,7 +1960,7 @@
         <w:fldChar w:fldCharType="begin"/>
       </w:r>
       <w:r>
-        <w:instrText xml:space="preserve"> PAGEREF _Toc452640041 \h </w:instrText>
+        <w:instrText xml:space="preserve"> PAGEREF _Toc452641859 \h </w:instrText>
       </w:r>
       <w:r>
         <w:fldChar w:fldCharType="separate"/>
@@ -2008,7 +2008,7 @@
         <w:fldChar w:fldCharType="begin"/>
       </w:r>
       <w:r>
-        <w:instrText xml:space="preserve"> PAGEREF _Toc452640042 \h </w:instrText>
+        <w:instrText xml:space="preserve"> PAGEREF _Toc452641860 \h </w:instrText>
       </w:r>
       <w:r>
         <w:fldChar w:fldCharType="separate"/>
@@ -2056,7 +2056,7 @@
         <w:fldChar w:fldCharType="begin"/>
       </w:r>
       <w:r>
-        <w:instrText xml:space="preserve"> PAGEREF _Toc452640043 \h </w:instrText>
+        <w:instrText xml:space="preserve"> PAGEREF _Toc452641861 \h </w:instrText>
       </w:r>
       <w:r>
         <w:fldChar w:fldCharType="separate"/>
@@ -2104,7 +2104,7 @@
         <w:fldChar w:fldCharType="begin"/>
       </w:r>
       <w:r>
-        <w:instrText xml:space="preserve"> PAGEREF _Toc452640044 \h </w:instrText>
+        <w:instrText xml:space="preserve"> PAGEREF _Toc452641862 \h </w:instrText>
       </w:r>
       <w:r>
         <w:fldChar w:fldCharType="separate"/>
@@ -2152,7 +2152,7 @@
         <w:fldChar w:fldCharType="begin"/>
       </w:r>
       <w:r>
-        <w:instrText xml:space="preserve"> PAGEREF _Toc452640045 \h </w:instrText>
+        <w:instrText xml:space="preserve"> PAGEREF _Toc452641863 \h </w:instrText>
       </w:r>
       <w:r>
         <w:fldChar w:fldCharType="separate"/>
@@ -2200,7 +2200,7 @@
         <w:fldChar w:fldCharType="begin"/>
       </w:r>
       <w:r>
-        <w:instrText xml:space="preserve"> PAGEREF _Toc452640046 \h </w:instrText>
+        <w:instrText xml:space="preserve"> PAGEREF _Toc452641864 \h </w:instrText>
       </w:r>
       <w:r>
         <w:fldChar w:fldCharType="separate"/>
@@ -2249,7 +2249,7 @@
         <w:fldChar w:fldCharType="begin"/>
       </w:r>
       <w:r>
-        <w:instrText xml:space="preserve"> PAGEREF _Toc452640047 \h </w:instrText>
+        <w:instrText xml:space="preserve"> PAGEREF _Toc452641865 \h </w:instrText>
       </w:r>
       <w:r>
         <w:fldChar w:fldCharType="separate"/>
@@ -2299,7 +2299,7 @@
         <w:fldChar w:fldCharType="begin"/>
       </w:r>
       <w:r>
-        <w:instrText xml:space="preserve"> PAGEREF _Toc452640048 \h </w:instrText>
+        <w:instrText xml:space="preserve"> PAGEREF _Toc452641866 \h </w:instrText>
       </w:r>
       <w:r>
         <w:fldChar w:fldCharType="separate"/>
@@ -2347,7 +2347,7 @@
         <w:fldChar w:fldCharType="begin"/>
       </w:r>
       <w:r>
-        <w:instrText xml:space="preserve"> PAGEREF _Toc452640049 \h </w:instrText>
+        <w:instrText xml:space="preserve"> PAGEREF _Toc452641867 \h </w:instrText>
       </w:r>
       <w:r>
         <w:fldChar w:fldCharType="separate"/>
@@ -2395,7 +2395,7 @@
         <w:fldChar w:fldCharType="begin"/>
       </w:r>
       <w:r>
-        <w:instrText xml:space="preserve"> PAGEREF _Toc452640050 \h </w:instrText>
+        <w:instrText xml:space="preserve"> PAGEREF _Toc452641868 \h </w:instrText>
       </w:r>
       <w:r>
         <w:fldChar w:fldCharType="separate"/>
@@ -2445,7 +2445,7 @@
         <w:fldChar w:fldCharType="begin"/>
       </w:r>
       <w:r>
-        <w:instrText xml:space="preserve"> PAGEREF _Toc452640051 \h </w:instrText>
+        <w:instrText xml:space="preserve"> PAGEREF _Toc452641869 \h </w:instrText>
       </w:r>
       <w:r>
         <w:fldChar w:fldCharType="separate"/>
@@ -2493,7 +2493,7 @@
         <w:fldChar w:fldCharType="begin"/>
       </w:r>
       <w:r>
-        <w:instrText xml:space="preserve"> PAGEREF _Toc452640052 \h </w:instrText>
+        <w:instrText xml:space="preserve"> PAGEREF _Toc452641870 \h </w:instrText>
       </w:r>
       <w:r>
         <w:fldChar w:fldCharType="separate"/>
@@ -2541,7 +2541,7 @@
         <w:fldChar w:fldCharType="begin"/>
       </w:r>
       <w:r>
-        <w:instrText xml:space="preserve"> PAGEREF _Toc452640053 \h </w:instrText>
+        <w:instrText xml:space="preserve"> PAGEREF _Toc452641871 \h </w:instrText>
       </w:r>
       <w:r>
         <w:fldChar w:fldCharType="separate"/>
@@ -2591,7 +2591,7 @@
         <w:fldChar w:fldCharType="begin"/>
       </w:r>
       <w:r>
-        <w:instrText xml:space="preserve"> PAGEREF _Toc452640054 \h </w:instrText>
+        <w:instrText xml:space="preserve"> PAGEREF _Toc452641872 \h </w:instrText>
       </w:r>
       <w:r>
         <w:fldChar w:fldCharType="separate"/>
@@ -2626,7 +2626,7 @@
         <w:fldChar w:fldCharType="begin"/>
       </w:r>
       <w:r>
-        <w:instrText xml:space="preserve"> PAGEREF _Toc452640055 \h </w:instrText>
+        <w:instrText xml:space="preserve"> PAGEREF _Toc452641873 \h </w:instrText>
       </w:r>
       <w:r>
         <w:fldChar w:fldCharType="separate"/>
@@ -2661,7 +2661,7 @@
         <w:fldChar w:fldCharType="begin"/>
       </w:r>
       <w:r>
-        <w:instrText xml:space="preserve"> PAGEREF _Toc452640056 \h </w:instrText>
+        <w:instrText xml:space="preserve"> PAGEREF _Toc452641874 \h </w:instrText>
       </w:r>
       <w:r>
         <w:fldChar w:fldCharType="separate"/>
@@ -2696,7 +2696,7 @@
         <w:fldChar w:fldCharType="begin"/>
       </w:r>
       <w:r>
-        <w:instrText xml:space="preserve"> PAGEREF _Toc452640057 \h </w:instrText>
+        <w:instrText xml:space="preserve"> PAGEREF _Toc452641875 \h </w:instrText>
       </w:r>
       <w:r>
         <w:fldChar w:fldCharType="separate"/>
@@ -2731,7 +2731,7 @@
         <w:fldChar w:fldCharType="begin"/>
       </w:r>
       <w:r>
-        <w:instrText xml:space="preserve"> PAGEREF _Toc452640058 \h </w:instrText>
+        <w:instrText xml:space="preserve"> PAGEREF _Toc452641876 \h </w:instrText>
       </w:r>
       <w:r>
         <w:fldChar w:fldCharType="separate"/>
@@ -2765,7 +2765,7 @@
         <w:lastRenderedPageBreak/>
         <w:fldChar w:fldCharType="end"/>
       </w:r>
-      <w:bookmarkStart w:id="3" w:name="_Toc452640017"/>
+      <w:bookmarkStart w:id="3" w:name="_Toc452641835"/>
       <w:r>
         <w:rPr>
           <w:lang w:val="en-US"/>
@@ -3008,7 +3008,7 @@
           <w:lang w:val="en-US"/>
         </w:rPr>
       </w:pPr>
-      <w:bookmarkStart w:id="4" w:name="_Toc452640018"/>
+      <w:bookmarkStart w:id="4" w:name="_Toc452641836"/>
       <w:r>
         <w:rPr>
           <w:lang w:val="en-US"/>
@@ -3123,7 +3123,7 @@
           <w:lang w:val="en-US"/>
         </w:rPr>
       </w:pPr>
-      <w:bookmarkStart w:id="5" w:name="_Toc452640019"/>
+      <w:bookmarkStart w:id="5" w:name="_Toc452641837"/>
       <w:r>
         <w:rPr>
           <w:lang w:val="en-US"/>
@@ -3339,7 +3339,7 @@
                           <w:lang w:val="en-US"/>
                         </w:rPr>
                       </w:pPr>
-                      <w:bookmarkStart w:id="6" w:name="_Toc452639755"/>
+                      <w:bookmarkStart w:id="7" w:name="_Toc452639755"/>
                       <w:r>
                         <w:rPr>
                           <w:lang w:val="en-US"/>
@@ -3392,7 +3392,7 @@
                         </w:rPr>
                         <w:t>ase platform</w:t>
                       </w:r>
-                      <w:bookmarkEnd w:id="6"/>
+                      <w:bookmarkEnd w:id="7"/>
                     </w:p>
                   </w:txbxContent>
                 </v:textbox>
@@ -3442,7 +3442,7 @@
           <w:lang w:val="en-US"/>
         </w:rPr>
       </w:pPr>
-      <w:bookmarkStart w:id="7" w:name="_Toc452640020"/>
+      <w:bookmarkStart w:id="8" w:name="_Toc452641838"/>
       <w:r>
         <w:rPr>
           <w:lang w:val="en-US"/>
@@ -3450,7 +3450,7 @@
         <w:lastRenderedPageBreak/>
         <w:t>Quality Goals</w:t>
       </w:r>
-      <w:bookmarkEnd w:id="7"/>
+      <w:bookmarkEnd w:id="8"/>
     </w:p>
     <w:p>
       <w:pPr>
@@ -3571,8 +3571,8 @@
           <w:lang w:val="en-US"/>
         </w:rPr>
       </w:pPr>
-      <w:bookmarkStart w:id="8" w:name="_Ref452547251"/>
-      <w:bookmarkStart w:id="9" w:name="_Toc452640021"/>
+      <w:bookmarkStart w:id="9" w:name="_Ref452547251"/>
+      <w:bookmarkStart w:id="10" w:name="_Toc452641839"/>
       <w:r>
         <w:rPr>
           <w:lang w:val="en-US"/>
@@ -3585,8 +3585,8 @@
         </w:rPr>
         <w:t>s</w:t>
       </w:r>
-      <w:bookmarkEnd w:id="8"/>
       <w:bookmarkEnd w:id="9"/>
+      <w:bookmarkEnd w:id="10"/>
     </w:p>
     <w:p>
       <w:pPr>
@@ -3808,9 +3808,9 @@
           <w:lang w:val="en-US"/>
         </w:rPr>
       </w:pPr>
-      <w:bookmarkStart w:id="10" w:name="_Ref452465026"/>
-      <w:bookmarkStart w:id="11" w:name="_Ref452465054"/>
-      <w:bookmarkStart w:id="12" w:name="_Toc452640022"/>
+      <w:bookmarkStart w:id="11" w:name="_Ref452465026"/>
+      <w:bookmarkStart w:id="12" w:name="_Ref452465054"/>
+      <w:bookmarkStart w:id="13" w:name="_Toc452641840"/>
       <w:r>
         <w:rPr>
           <w:lang w:val="en-US"/>
@@ -3818,9 +3818,9 @@
         <w:lastRenderedPageBreak/>
         <w:t>Architecture Drivers</w:t>
       </w:r>
-      <w:bookmarkEnd w:id="10"/>
       <w:bookmarkEnd w:id="11"/>
       <w:bookmarkEnd w:id="12"/>
+      <w:bookmarkEnd w:id="13"/>
     </w:p>
     <w:p>
       <w:pPr>
@@ -4274,7 +4274,7 @@
           <w:lang w:val="en-US"/>
         </w:rPr>
       </w:pPr>
-      <w:bookmarkStart w:id="13" w:name="_Toc452639769"/>
+      <w:bookmarkStart w:id="14" w:name="_Toc452639769"/>
       <w:r>
         <w:t xml:space="preserve">Table </w:t>
       </w:r>
@@ -4289,12 +4289,12 @@
       <w:r>
         <w:t xml:space="preserve">: </w:t>
       </w:r>
-      <w:bookmarkStart w:id="14" w:name="_Ref451948852"/>
+      <w:bookmarkStart w:id="15" w:name="_Ref451948852"/>
       <w:r>
         <w:t>AD-01-Search</w:t>
       </w:r>
-      <w:bookmarkEnd w:id="13"/>
       <w:bookmarkEnd w:id="14"/>
+      <w:bookmarkEnd w:id="15"/>
     </w:p>
     <w:tbl>
       <w:tblPr>
@@ -4718,7 +4718,7 @@
         <w:pStyle w:val="Beschriftung"/>
         <w:jc w:val="center"/>
       </w:pPr>
-      <w:bookmarkStart w:id="15" w:name="_Toc452639770"/>
+      <w:bookmarkStart w:id="16" w:name="_Toc452639770"/>
       <w:r>
         <w:t xml:space="preserve">Table </w:t>
       </w:r>
@@ -4733,12 +4733,12 @@
       <w:r>
         <w:t xml:space="preserve">: </w:t>
       </w:r>
-      <w:bookmarkStart w:id="16" w:name="_Ref452124700"/>
+      <w:bookmarkStart w:id="17" w:name="_Ref452124700"/>
       <w:r>
         <w:t>AD-02-Usability</w:t>
       </w:r>
-      <w:bookmarkEnd w:id="15"/>
       <w:bookmarkEnd w:id="16"/>
+      <w:bookmarkEnd w:id="17"/>
     </w:p>
     <w:tbl>
       <w:tblPr>
@@ -5186,7 +5186,7 @@
           <w:lang w:val="en-US"/>
         </w:rPr>
       </w:pPr>
-      <w:bookmarkStart w:id="17" w:name="_Toc452639771"/>
+      <w:bookmarkStart w:id="18" w:name="_Toc452639771"/>
       <w:r>
         <w:t xml:space="preserve">Table </w:t>
       </w:r>
@@ -5201,12 +5201,12 @@
       <w:r>
         <w:t xml:space="preserve">: </w:t>
       </w:r>
-      <w:bookmarkStart w:id="18" w:name="_Ref451948858"/>
+      <w:bookmarkStart w:id="19" w:name="_Ref451948858"/>
       <w:r>
         <w:t>AD-03-Generic</w:t>
       </w:r>
-      <w:bookmarkEnd w:id="17"/>
       <w:bookmarkEnd w:id="18"/>
+      <w:bookmarkEnd w:id="19"/>
     </w:p>
     <w:tbl>
       <w:tblPr>
@@ -5630,7 +5630,7 @@
         <w:pStyle w:val="Beschriftung"/>
         <w:jc w:val="center"/>
       </w:pPr>
-      <w:bookmarkStart w:id="19" w:name="_Toc452639772"/>
+      <w:bookmarkStart w:id="20" w:name="_Toc452639772"/>
       <w:r>
         <w:t xml:space="preserve">Table </w:t>
       </w:r>
@@ -5645,12 +5645,12 @@
       <w:r>
         <w:t xml:space="preserve">: </w:t>
       </w:r>
-      <w:bookmarkStart w:id="20" w:name="_Ref451931872"/>
+      <w:bookmarkStart w:id="21" w:name="_Ref451931872"/>
       <w:r>
         <w:t>AD-04-Testability</w:t>
       </w:r>
-      <w:bookmarkEnd w:id="19"/>
       <w:bookmarkEnd w:id="20"/>
+      <w:bookmarkEnd w:id="21"/>
     </w:p>
     <w:p/>
     <w:tbl>
@@ -6112,8 +6112,8 @@
         <w:pStyle w:val="Beschriftung"/>
         <w:jc w:val="center"/>
       </w:pPr>
-      <w:bookmarkStart w:id="21" w:name="_Ref451931813"/>
-      <w:bookmarkStart w:id="22" w:name="_Toc452639773"/>
+      <w:bookmarkStart w:id="22" w:name="_Ref451931813"/>
+      <w:bookmarkStart w:id="23" w:name="_Toc452639773"/>
       <w:r>
         <w:t xml:space="preserve">Table </w:t>
       </w:r>
@@ -6128,13 +6128,13 @@
       <w:r>
         <w:t xml:space="preserve">: </w:t>
       </w:r>
-      <w:bookmarkStart w:id="23" w:name="_Ref451931821"/>
+      <w:bookmarkStart w:id="24" w:name="_Ref451931821"/>
       <w:r>
         <w:t>AD-05-Persistence</w:t>
       </w:r>
-      <w:bookmarkEnd w:id="21"/>
       <w:bookmarkEnd w:id="22"/>
       <w:bookmarkEnd w:id="23"/>
+      <w:bookmarkEnd w:id="24"/>
     </w:p>
     <w:p>
       <w:pPr>
@@ -6572,7 +6572,7 @@
         <w:pStyle w:val="Beschriftung"/>
         <w:jc w:val="center"/>
       </w:pPr>
-      <w:bookmarkStart w:id="24" w:name="_Toc452639774"/>
+      <w:bookmarkStart w:id="25" w:name="_Toc452639774"/>
       <w:r>
         <w:t xml:space="preserve">Table </w:t>
       </w:r>
@@ -6587,12 +6587,12 @@
       <w:r>
         <w:t xml:space="preserve">: </w:t>
       </w:r>
-      <w:bookmarkStart w:id="25" w:name="_Ref452547124"/>
+      <w:bookmarkStart w:id="26" w:name="_Ref452547124"/>
       <w:r>
         <w:t>AD-06-Mobile</w:t>
       </w:r>
-      <w:bookmarkEnd w:id="24"/>
       <w:bookmarkEnd w:id="25"/>
+      <w:bookmarkEnd w:id="26"/>
     </w:p>
     <w:p/>
     <w:tbl>
@@ -7021,7 +7021,7 @@
           <w:lang w:val="en-US"/>
         </w:rPr>
       </w:pPr>
-      <w:bookmarkStart w:id="26" w:name="_Toc452639775"/>
+      <w:bookmarkStart w:id="27" w:name="_Toc452639775"/>
       <w:r>
         <w:t xml:space="preserve">Table </w:t>
       </w:r>
@@ -7036,12 +7036,12 @@
       <w:r>
         <w:t xml:space="preserve">: </w:t>
       </w:r>
-      <w:bookmarkStart w:id="27" w:name="_Ref452547212"/>
+      <w:bookmarkStart w:id="28" w:name="_Ref452547212"/>
       <w:r>
         <w:t>AD-07-Scalability</w:t>
       </w:r>
-      <w:bookmarkEnd w:id="26"/>
       <w:bookmarkEnd w:id="27"/>
+      <w:bookmarkEnd w:id="28"/>
     </w:p>
     <w:tbl>
       <w:tblPr>
@@ -7492,7 +7492,7 @@
           <w:lang w:val="en-US"/>
         </w:rPr>
       </w:pPr>
-      <w:bookmarkStart w:id="28" w:name="_Toc452639776"/>
+      <w:bookmarkStart w:id="29" w:name="_Toc452639776"/>
       <w:r>
         <w:t xml:space="preserve">Table </w:t>
       </w:r>
@@ -7507,12 +7507,12 @@
       <w:r>
         <w:t xml:space="preserve">: </w:t>
       </w:r>
-      <w:bookmarkStart w:id="29" w:name="_Ref452547178"/>
+      <w:bookmarkStart w:id="30" w:name="_Ref452547178"/>
       <w:r>
         <w:t>AD-08-Integration</w:t>
       </w:r>
-      <w:bookmarkEnd w:id="28"/>
       <w:bookmarkEnd w:id="29"/>
+      <w:bookmarkEnd w:id="30"/>
     </w:p>
     <w:p>
       <w:pPr>
@@ -7521,8 +7521,8 @@
           <w:lang w:val="en-US"/>
         </w:rPr>
       </w:pPr>
-      <w:bookmarkStart w:id="30" w:name="_Ref452465063"/>
-      <w:bookmarkStart w:id="31" w:name="_Toc452640023"/>
+      <w:bookmarkStart w:id="31" w:name="_Ref452465063"/>
+      <w:bookmarkStart w:id="32" w:name="_Toc452641841"/>
       <w:r>
         <w:rPr>
           <w:lang w:val="en-US"/>
@@ -7530,8 +7530,8 @@
         <w:lastRenderedPageBreak/>
         <w:t>Non Drivers</w:t>
       </w:r>
-      <w:bookmarkEnd w:id="30"/>
       <w:bookmarkEnd w:id="31"/>
+      <w:bookmarkEnd w:id="32"/>
     </w:p>
     <w:p>
       <w:pPr>
@@ -7688,7 +7688,7 @@
           <w:lang w:val="en-US"/>
         </w:rPr>
       </w:pPr>
-      <w:bookmarkStart w:id="32" w:name="_Toc452640024"/>
+      <w:bookmarkStart w:id="33" w:name="_Toc452641842"/>
       <w:r>
         <w:rPr>
           <w:lang w:val="en-US"/>
@@ -7702,7 +7702,7 @@
         </w:rPr>
         <w:t xml:space="preserve"> Constraints</w:t>
       </w:r>
-      <w:bookmarkEnd w:id="32"/>
+      <w:bookmarkEnd w:id="33"/>
     </w:p>
     <w:p>
       <w:pPr>
@@ -7724,14 +7724,14 @@
           <w:lang w:val="en-US"/>
         </w:rPr>
       </w:pPr>
-      <w:bookmarkStart w:id="33" w:name="_Toc452640025"/>
+      <w:bookmarkStart w:id="34" w:name="_Toc452641843"/>
       <w:r>
         <w:rPr>
           <w:lang w:val="en-US"/>
         </w:rPr>
         <w:t>Technical Constraints</w:t>
       </w:r>
-      <w:bookmarkEnd w:id="33"/>
+      <w:bookmarkEnd w:id="34"/>
     </w:p>
     <w:p>
       <w:pPr>
@@ -7862,14 +7862,14 @@
           <w:lang w:val="en-US"/>
         </w:rPr>
       </w:pPr>
-      <w:bookmarkStart w:id="34" w:name="_Toc452640026"/>
+      <w:bookmarkStart w:id="35" w:name="_Toc452641844"/>
       <w:r>
         <w:rPr>
           <w:lang w:val="en-US"/>
         </w:rPr>
         <w:t>Organizational Constraints</w:t>
       </w:r>
-      <w:bookmarkEnd w:id="34"/>
+      <w:bookmarkEnd w:id="35"/>
     </w:p>
     <w:p>
       <w:pPr>
@@ -7989,7 +7989,6 @@
         </w:rPr>
       </w:pPr>
     </w:p>
-    <w:bookmarkStart w:id="35" w:name="_Toc452640027"/>
     <w:p>
       <w:pPr>
         <w:pStyle w:val="berschrift1"/>
@@ -7997,6 +7996,7 @@
           <w:lang w:val="en-US"/>
         </w:rPr>
       </w:pPr>
+      <w:bookmarkStart w:id="36" w:name="_Toc452641845"/>
       <w:r>
         <w:rPr>
           <w:noProof/>
@@ -8052,7 +8052,7 @@
                                 <w:lang w:val="en-US"/>
                               </w:rPr>
                             </w:pPr>
-                            <w:bookmarkStart w:id="36" w:name="_Toc452639756"/>
+                            <w:bookmarkStart w:id="37" w:name="_Toc452639756"/>
                             <w:r>
                               <w:rPr>
                                 <w:lang w:val="en-US"/>
@@ -8096,7 +8096,7 @@
                               </w:rPr>
                               <w:t>: context diagram</w:t>
                             </w:r>
-                            <w:bookmarkEnd w:id="36"/>
+                            <w:bookmarkEnd w:id="37"/>
                           </w:p>
                         </w:txbxContent>
                       </wps:txbx>
@@ -8132,7 +8132,7 @@
                           <w:lang w:val="en-US"/>
                         </w:rPr>
                       </w:pPr>
-                      <w:bookmarkStart w:id="37" w:name="_Toc452639756"/>
+                      <w:bookmarkStart w:id="38" w:name="_Toc452639756"/>
                       <w:r>
                         <w:rPr>
                           <w:lang w:val="en-US"/>
@@ -8176,7 +8176,7 @@
                         </w:rPr>
                         <w:t>: context diagram</w:t>
                       </w:r>
-                      <w:bookmarkEnd w:id="37"/>
+                      <w:bookmarkEnd w:id="38"/>
                     </w:p>
                   </w:txbxContent>
                 </v:textbox>
@@ -8246,7 +8246,7 @@
         </w:rPr>
         <w:t>System Scope and Context</w:t>
       </w:r>
-      <w:bookmarkEnd w:id="35"/>
+      <w:bookmarkEnd w:id="36"/>
     </w:p>
     <w:p>
       <w:pPr>
@@ -8299,7 +8299,7 @@
           <w:lang w:val="en-US"/>
         </w:rPr>
       </w:pPr>
-      <w:bookmarkStart w:id="37" w:name="_Toc452640028"/>
+      <w:bookmarkStart w:id="39" w:name="_Toc452641846"/>
       <w:r>
         <w:rPr>
           <w:lang w:val="en-US"/>
@@ -8307,7 +8307,7 @@
         <w:lastRenderedPageBreak/>
         <w:t>Building Block View</w:t>
       </w:r>
-      <w:bookmarkEnd w:id="37"/>
+      <w:bookmarkEnd w:id="39"/>
     </w:p>
     <w:p>
       <w:pPr>
@@ -8344,14 +8344,14 @@
           <w:lang w:val="en-US"/>
         </w:rPr>
       </w:pPr>
-      <w:bookmarkStart w:id="38" w:name="_Toc452640029"/>
+      <w:bookmarkStart w:id="40" w:name="_Toc452641847"/>
       <w:r>
         <w:rPr>
           <w:lang w:val="en-US"/>
         </w:rPr>
         <w:t>Level 1</w:t>
       </w:r>
-      <w:bookmarkEnd w:id="38"/>
+      <w:bookmarkEnd w:id="40"/>
     </w:p>
     <w:p>
       <w:pPr>
@@ -8410,7 +8410,7 @@
                                 <w:lang w:val="en-US"/>
                               </w:rPr>
                             </w:pPr>
-                            <w:bookmarkStart w:id="39" w:name="_Toc452639757"/>
+                            <w:bookmarkStart w:id="41" w:name="_Toc452639757"/>
                             <w:r>
                               <w:rPr>
                                 <w:lang w:val="en-US"/>
@@ -8466,7 +8466,7 @@
                               </w:rPr>
                               <w:t xml:space="preserve"> level 1</w:t>
                             </w:r>
-                            <w:bookmarkEnd w:id="39"/>
+                            <w:bookmarkEnd w:id="41"/>
                           </w:p>
                         </w:txbxContent>
                       </wps:txbx>
@@ -8499,7 +8499,7 @@
                           <w:lang w:val="en-US"/>
                         </w:rPr>
                       </w:pPr>
-                      <w:bookmarkStart w:id="41" w:name="_Toc452639757"/>
+                      <w:bookmarkStart w:id="42" w:name="_Toc452639757"/>
                       <w:r>
                         <w:rPr>
                           <w:lang w:val="en-US"/>
@@ -8555,7 +8555,7 @@
                         </w:rPr>
                         <w:t xml:space="preserve"> level 1</w:t>
                       </w:r>
-                      <w:bookmarkEnd w:id="41"/>
+                      <w:bookmarkEnd w:id="42"/>
                     </w:p>
                   </w:txbxContent>
                 </v:textbox>
@@ -8647,14 +8647,14 @@
           <w:lang w:val="en-US"/>
         </w:rPr>
       </w:pPr>
-      <w:bookmarkStart w:id="40" w:name="_Ref452124796"/>
+      <w:bookmarkStart w:id="43" w:name="_Ref452124796"/>
       <w:r>
         <w:rPr>
           <w:lang w:val="en-US"/>
         </w:rPr>
         <w:t>Frontend</w:t>
       </w:r>
-      <w:bookmarkEnd w:id="40"/>
+      <w:bookmarkEnd w:id="43"/>
     </w:p>
     <w:p>
       <w:pPr>
@@ -8823,24 +8823,24 @@
           <w:lang w:val="en-US"/>
         </w:rPr>
       </w:pPr>
-      <w:bookmarkStart w:id="41" w:name="_Toc452640030"/>
+      <w:bookmarkStart w:id="44" w:name="_Toc452641848"/>
       <w:r>
         <w:rPr>
           <w:lang w:val="en-US"/>
         </w:rPr>
         <w:t>Level 2</w:t>
       </w:r>
-      <w:bookmarkEnd w:id="41"/>
-    </w:p>
-    <w:p>
-      <w:pPr>
-        <w:rPr>
-          <w:lang w:val="en-US"/>
-        </w:rPr>
-      </w:pPr>
-      <w:bookmarkStart w:id="42" w:name="_Ref452124832"/>
-      <w:bookmarkStart w:id="43" w:name="_Ref452124915"/>
-      <w:bookmarkStart w:id="44" w:name="_Ref452124917"/>
+      <w:bookmarkEnd w:id="44"/>
+    </w:p>
+    <w:p>
+      <w:pPr>
+        <w:rPr>
+          <w:lang w:val="en-US"/>
+        </w:rPr>
+      </w:pPr>
+      <w:bookmarkStart w:id="45" w:name="_Ref452124832"/>
+      <w:bookmarkStart w:id="46" w:name="_Ref452124915"/>
+      <w:bookmarkStart w:id="47" w:name="_Ref452124917"/>
       <w:r>
         <w:rPr>
           <w:lang w:val="en-US"/>
@@ -8861,7 +8861,6 @@
         <w:t>At first a component diagram will illustrate the white box view of both basic level 1 components in order to present the big picture of the main parts of the system. Afterwards the white box view for each level 1 component is going to be explained. Furthermore the complete technology stack will be presented and related to level 1 and level 2 components.</w:t>
       </w:r>
     </w:p>
-    <w:bookmarkStart w:id="45" w:name="_Ref452534390"/>
     <w:p>
       <w:pPr>
         <w:pStyle w:val="berschrift3"/>
@@ -8869,6 +8868,7 @@
           <w:lang w:val="en-US"/>
         </w:rPr>
       </w:pPr>
+      <w:bookmarkStart w:id="48" w:name="_Ref452534390"/>
       <w:r>
         <w:rPr>
           <w:noProof/>
@@ -8921,8 +8921,8 @@
                                 <w:lang w:val="en-US"/>
                               </w:rPr>
                             </w:pPr>
-                            <w:bookmarkStart w:id="46" w:name="_Ref452126411"/>
-                            <w:bookmarkStart w:id="47" w:name="_Toc452639758"/>
+                            <w:bookmarkStart w:id="49" w:name="_Ref452126411"/>
+                            <w:bookmarkStart w:id="50" w:name="_Toc452639758"/>
                             <w:r>
                               <w:rPr>
                                 <w:lang w:val="en-US"/>
@@ -8951,7 +8951,7 @@
                             <w:r>
                               <w:fldChar w:fldCharType="end"/>
                             </w:r>
-                            <w:bookmarkEnd w:id="46"/>
+                            <w:bookmarkEnd w:id="49"/>
                             <w:r>
                               <w:rPr>
                                 <w:lang w:val="en-US"/>
@@ -8965,7 +8965,7 @@
                               </w:rPr>
                               <w:t xml:space="preserve"> level 2</w:t>
                             </w:r>
-                            <w:bookmarkEnd w:id="47"/>
+                            <w:bookmarkEnd w:id="50"/>
                           </w:p>
                         </w:txbxContent>
                       </wps:txbx>
@@ -8995,8 +8995,8 @@
                           <w:lang w:val="en-US"/>
                         </w:rPr>
                       </w:pPr>
-                      <w:bookmarkStart w:id="50" w:name="_Ref452126411"/>
-                      <w:bookmarkStart w:id="51" w:name="_Toc452639758"/>
+                      <w:bookmarkStart w:id="51" w:name="_Ref452126411"/>
+                      <w:bookmarkStart w:id="52" w:name="_Toc452639758"/>
                       <w:r>
                         <w:rPr>
                           <w:lang w:val="en-US"/>
@@ -9025,7 +9025,7 @@
                       <w:r>
                         <w:fldChar w:fldCharType="end"/>
                       </w:r>
-                      <w:bookmarkEnd w:id="50"/>
+                      <w:bookmarkEnd w:id="51"/>
                       <w:r>
                         <w:rPr>
                           <w:lang w:val="en-US"/>
@@ -9039,7 +9039,7 @@
                         </w:rPr>
                         <w:t xml:space="preserve"> level 2</w:t>
                       </w:r>
-                      <w:bookmarkEnd w:id="51"/>
+                      <w:bookmarkEnd w:id="52"/>
                     </w:p>
                   </w:txbxContent>
                 </v:textbox>
@@ -9122,10 +9122,10 @@
         </w:rPr>
         <w:t>Frontend</w:t>
       </w:r>
-      <w:bookmarkEnd w:id="42"/>
-      <w:bookmarkEnd w:id="43"/>
-      <w:bookmarkEnd w:id="44"/>
       <w:bookmarkEnd w:id="45"/>
+      <w:bookmarkEnd w:id="46"/>
+      <w:bookmarkEnd w:id="47"/>
+      <w:bookmarkEnd w:id="48"/>
     </w:p>
     <w:p>
       <w:pPr>
@@ -9253,22 +9253,22 @@
           <w:lang w:val="en-US"/>
         </w:rPr>
       </w:pPr>
-      <w:bookmarkStart w:id="48" w:name="_Toc452055188"/>
-      <w:bookmarkStart w:id="49" w:name="_Ref452546936"/>
-      <w:bookmarkStart w:id="50" w:name="_Ref452546942"/>
-      <w:bookmarkStart w:id="51" w:name="_Ref452560461"/>
-      <w:bookmarkStart w:id="52" w:name="_Ref452560473"/>
+      <w:bookmarkStart w:id="53" w:name="_Toc452055188"/>
+      <w:bookmarkStart w:id="54" w:name="_Ref452546936"/>
+      <w:bookmarkStart w:id="55" w:name="_Ref452546942"/>
+      <w:bookmarkStart w:id="56" w:name="_Ref452560461"/>
+      <w:bookmarkStart w:id="57" w:name="_Ref452560473"/>
       <w:r>
         <w:rPr>
           <w:lang w:val="en-US"/>
         </w:rPr>
         <w:t>Backend</w:t>
       </w:r>
-      <w:bookmarkEnd w:id="48"/>
-      <w:bookmarkEnd w:id="49"/>
-      <w:bookmarkEnd w:id="50"/>
-      <w:bookmarkEnd w:id="51"/>
-      <w:bookmarkEnd w:id="52"/>
+      <w:bookmarkEnd w:id="53"/>
+      <w:bookmarkEnd w:id="54"/>
+      <w:bookmarkEnd w:id="55"/>
+      <w:bookmarkEnd w:id="56"/>
+      <w:bookmarkEnd w:id="57"/>
     </w:p>
     <w:p>
       <w:pPr>
@@ -9290,14 +9290,14 @@
           <w:lang w:val="en-US"/>
         </w:rPr>
       </w:pPr>
-      <w:bookmarkStart w:id="53" w:name="_Ref452534522"/>
+      <w:bookmarkStart w:id="58" w:name="_Ref452534522"/>
       <w:r>
         <w:rPr>
           <w:lang w:val="en-US"/>
         </w:rPr>
         <w:t>Dynamic Webserver</w:t>
       </w:r>
-      <w:bookmarkEnd w:id="53"/>
+      <w:bookmarkEnd w:id="58"/>
     </w:p>
     <w:p>
       <w:pPr>
@@ -9592,7 +9592,7 @@
           <w:lang w:val="en-US"/>
         </w:rPr>
       </w:pPr>
-      <w:bookmarkStart w:id="54" w:name="_Ref452534546"/>
+      <w:bookmarkStart w:id="59" w:name="_Ref452534546"/>
       <w:r>
         <w:rPr>
           <w:lang w:val="en-US"/>
@@ -9600,7 +9600,7 @@
         <w:lastRenderedPageBreak/>
         <w:t>Search Engine</w:t>
       </w:r>
-      <w:bookmarkEnd w:id="54"/>
+      <w:bookmarkEnd w:id="59"/>
     </w:p>
     <w:p>
       <w:pPr>
@@ -9959,8 +9959,8 @@
                                 <w:lang w:val="en-US"/>
                               </w:rPr>
                             </w:pPr>
-                            <w:bookmarkStart w:id="55" w:name="_Ref452126308"/>
-                            <w:bookmarkStart w:id="56" w:name="_Toc452639759"/>
+                            <w:bookmarkStart w:id="60" w:name="_Ref452126308"/>
+                            <w:bookmarkStart w:id="61" w:name="_Toc452639759"/>
                             <w:r>
                               <w:rPr>
                                 <w:lang w:val="en-US"/>
@@ -9998,14 +9998,14 @@
                               </w:rPr>
                               <w:fldChar w:fldCharType="end"/>
                             </w:r>
-                            <w:bookmarkEnd w:id="55"/>
+                            <w:bookmarkEnd w:id="60"/>
                             <w:r>
                               <w:rPr>
                                 <w:lang w:val="en-US"/>
                               </w:rPr>
                               <w:t>: components with technologies</w:t>
                             </w:r>
-                            <w:bookmarkEnd w:id="56"/>
+                            <w:bookmarkEnd w:id="61"/>
                           </w:p>
                         </w:txbxContent>
                       </wps:txbx>
@@ -10035,8 +10035,8 @@
                           <w:lang w:val="en-US"/>
                         </w:rPr>
                       </w:pPr>
-                      <w:bookmarkStart w:id="61" w:name="_Ref452126308"/>
-                      <w:bookmarkStart w:id="62" w:name="_Toc452639759"/>
+                      <w:bookmarkStart w:id="62" w:name="_Ref452126308"/>
+                      <w:bookmarkStart w:id="63" w:name="_Toc452639759"/>
                       <w:r>
                         <w:rPr>
                           <w:lang w:val="en-US"/>
@@ -10074,14 +10074,14 @@
                         </w:rPr>
                         <w:fldChar w:fldCharType="end"/>
                       </w:r>
-                      <w:bookmarkEnd w:id="61"/>
+                      <w:bookmarkEnd w:id="62"/>
                       <w:r>
                         <w:rPr>
                           <w:lang w:val="en-US"/>
                         </w:rPr>
                         <w:t>: components with technologies</w:t>
                       </w:r>
-                      <w:bookmarkEnd w:id="62"/>
+                      <w:bookmarkEnd w:id="63"/>
                     </w:p>
                   </w:txbxContent>
                 </v:textbox>
@@ -10405,14 +10405,14 @@
           <w:lang w:val="en-US"/>
         </w:rPr>
       </w:pPr>
-      <w:bookmarkStart w:id="57" w:name="_Toc452640031"/>
+      <w:bookmarkStart w:id="64" w:name="_Toc452641849"/>
       <w:r>
         <w:rPr>
           <w:lang w:val="en-US"/>
         </w:rPr>
         <w:t>Level 3</w:t>
       </w:r>
-      <w:bookmarkEnd w:id="57"/>
+      <w:bookmarkEnd w:id="64"/>
     </w:p>
     <w:p>
       <w:pPr>
@@ -10499,8 +10499,8 @@
                                 <w:lang w:val="en-US"/>
                               </w:rPr>
                             </w:pPr>
-                            <w:bookmarkStart w:id="58" w:name="_Ref452387374"/>
-                            <w:bookmarkStart w:id="59" w:name="_Toc452639760"/>
+                            <w:bookmarkStart w:id="65" w:name="_Ref452387374"/>
+                            <w:bookmarkStart w:id="66" w:name="_Toc452639760"/>
                             <w:r>
                               <w:rPr>
                                 <w:lang w:val="en-US"/>
@@ -10538,14 +10538,14 @@
                               </w:rPr>
                               <w:fldChar w:fldCharType="end"/>
                             </w:r>
-                            <w:bookmarkEnd w:id="58"/>
+                            <w:bookmarkEnd w:id="65"/>
                             <w:r>
                               <w:rPr>
                                 <w:lang w:val="en-US"/>
                               </w:rPr>
                               <w:t>: dynamic webserver components</w:t>
                             </w:r>
-                            <w:bookmarkEnd w:id="59"/>
+                            <w:bookmarkEnd w:id="66"/>
                           </w:p>
                         </w:txbxContent>
                       </wps:txbx>
@@ -10575,8 +10575,8 @@
                           <w:lang w:val="en-US"/>
                         </w:rPr>
                       </w:pPr>
-                      <w:bookmarkStart w:id="66" w:name="_Ref452387374"/>
-                      <w:bookmarkStart w:id="67" w:name="_Toc452639760"/>
+                      <w:bookmarkStart w:id="67" w:name="_Ref452387374"/>
+                      <w:bookmarkStart w:id="68" w:name="_Toc452639760"/>
                       <w:r>
                         <w:rPr>
                           <w:lang w:val="en-US"/>
@@ -10614,14 +10614,14 @@
                         </w:rPr>
                         <w:fldChar w:fldCharType="end"/>
                       </w:r>
-                      <w:bookmarkEnd w:id="66"/>
+                      <w:bookmarkEnd w:id="67"/>
                       <w:r>
                         <w:rPr>
                           <w:lang w:val="en-US"/>
                         </w:rPr>
                         <w:t>: dynamic webserver components</w:t>
                       </w:r>
-                      <w:bookmarkEnd w:id="67"/>
+                      <w:bookmarkEnd w:id="68"/>
                     </w:p>
                   </w:txbxContent>
                 </v:textbox>
@@ -11606,7 +11606,13 @@
               <w:rPr>
                 <w:lang w:val="en-US"/>
               </w:rPr>
-              <w:t>Upload a file to an article</w:t>
+              <w:t xml:space="preserve">Upload documents </w:t>
+            </w:r>
+            <w:r>
+              <w:rPr>
+                <w:lang w:val="en-US"/>
+              </w:rPr>
+              <w:t>to an article</w:t>
             </w:r>
           </w:p>
         </w:tc>
@@ -11625,7 +11631,13 @@
               <w:rPr>
                 <w:lang w:val="en-US"/>
               </w:rPr>
-              <w:t>HTML Form</w:t>
+              <w:t>HTML F</w:t>
+            </w:r>
+            <w:r>
+              <w:rPr>
+                <w:lang w:val="en-US"/>
+              </w:rPr>
+              <w:t>orm documents: contains the documents</w:t>
             </w:r>
           </w:p>
         </w:tc>
@@ -11644,7 +11656,25 @@
               <w:rPr>
                 <w:lang w:val="en-US"/>
               </w:rPr>
-              <w:t>File JSON object like in example below</w:t>
+              <w:t>Array of f</w:t>
+            </w:r>
+            <w:r>
+              <w:rPr>
+                <w:lang w:val="en-US"/>
+              </w:rPr>
+              <w:t>ile JSON object</w:t>
+            </w:r>
+            <w:r>
+              <w:rPr>
+                <w:lang w:val="en-US"/>
+              </w:rPr>
+              <w:t>s</w:t>
+            </w:r>
+            <w:r>
+              <w:rPr>
+                <w:lang w:val="en-US"/>
+              </w:rPr>
+              <w:t xml:space="preserve"> like in example below</w:t>
             </w:r>
           </w:p>
         </w:tc>
@@ -12018,8 +12048,8 @@
           <w:lang w:val="en-US"/>
         </w:rPr>
       </w:pPr>
-      <w:bookmarkStart w:id="60" w:name="_Ref452390478"/>
-      <w:bookmarkStart w:id="61" w:name="_Toc452639777"/>
+      <w:bookmarkStart w:id="69" w:name="_Ref452390478"/>
+      <w:bookmarkStart w:id="70" w:name="_Toc452639777"/>
       <w:r>
         <w:rPr>
           <w:lang w:val="en-US"/>
@@ -12057,14 +12087,14 @@
         </w:rPr>
         <w:fldChar w:fldCharType="end"/>
       </w:r>
-      <w:bookmarkEnd w:id="60"/>
+      <w:bookmarkEnd w:id="69"/>
       <w:r>
         <w:rPr>
           <w:lang w:val="en-US"/>
         </w:rPr>
         <w:t>: REST API description</w:t>
       </w:r>
-      <w:bookmarkEnd w:id="61"/>
+      <w:bookmarkEnd w:id="70"/>
     </w:p>
     <w:p>
       <w:pPr>
@@ -12116,6 +12146,7 @@
         <w:rPr>
           <w:lang w:val="en-US"/>
         </w:rPr>
+        <w:lastRenderedPageBreak/>
         <w:tab/>
         <w:t>“id”: 1,</w:t>
       </w:r>
@@ -12131,7 +12162,6 @@
         <w:rPr>
           <w:lang w:val="en-US"/>
         </w:rPr>
-        <w:lastRenderedPageBreak/>
         <w:tab/>
         <w:t>“isTemporary”: false,</w:t>
       </w:r>
@@ -12565,7 +12595,7 @@
           <w:lang w:val="en-US"/>
         </w:rPr>
       </w:pPr>
-      <w:bookmarkStart w:id="62" w:name="_Toc452640032"/>
+      <w:bookmarkStart w:id="71" w:name="_Toc452641850"/>
       <w:r>
         <w:rPr>
           <w:lang w:val="en-US"/>
@@ -12573,7 +12603,7 @@
         <w:lastRenderedPageBreak/>
         <w:t>Runtime View</w:t>
       </w:r>
-      <w:bookmarkEnd w:id="62"/>
+      <w:bookmarkEnd w:id="71"/>
     </w:p>
     <w:p>
       <w:pPr>
@@ -12619,14 +12649,14 @@
           <w:lang w:val="en-US"/>
         </w:rPr>
       </w:pPr>
-      <w:bookmarkStart w:id="63" w:name="_Toc452640033"/>
+      <w:bookmarkStart w:id="72" w:name="_Toc452641851"/>
       <w:r>
         <w:rPr>
           <w:lang w:val="en-US"/>
         </w:rPr>
         <w:t>Create Article</w:t>
       </w:r>
-      <w:bookmarkEnd w:id="63"/>
+      <w:bookmarkEnd w:id="72"/>
     </w:p>
     <w:p>
       <w:pPr>
@@ -13184,8 +13214,8 @@
                                 <w:lang w:val="en-US"/>
                               </w:rPr>
                             </w:pPr>
-                            <w:bookmarkStart w:id="64" w:name="_Ref451939241"/>
-                            <w:bookmarkStart w:id="65" w:name="_Toc452639761"/>
+                            <w:bookmarkStart w:id="73" w:name="_Ref451939241"/>
+                            <w:bookmarkStart w:id="74" w:name="_Toc452639761"/>
                             <w:r>
                               <w:rPr>
                                 <w:lang w:val="en-US"/>
@@ -13223,14 +13253,14 @@
                               </w:rPr>
                               <w:fldChar w:fldCharType="end"/>
                             </w:r>
-                            <w:bookmarkEnd w:id="64"/>
+                            <w:bookmarkEnd w:id="73"/>
                             <w:r>
                               <w:rPr>
                                 <w:lang w:val="en-US"/>
                               </w:rPr>
                               <w:t>: create article sequence diagram</w:t>
                             </w:r>
-                            <w:bookmarkEnd w:id="65"/>
+                            <w:bookmarkEnd w:id="74"/>
                           </w:p>
                         </w:txbxContent>
                       </wps:txbx>
@@ -13263,8 +13293,8 @@
                           <w:lang w:val="en-US"/>
                         </w:rPr>
                       </w:pPr>
-                      <w:bookmarkStart w:id="74" w:name="_Ref451939241"/>
-                      <w:bookmarkStart w:id="75" w:name="_Toc452639761"/>
+                      <w:bookmarkStart w:id="75" w:name="_Ref451939241"/>
+                      <w:bookmarkStart w:id="76" w:name="_Toc452639761"/>
                       <w:r>
                         <w:rPr>
                           <w:lang w:val="en-US"/>
@@ -13302,14 +13332,14 @@
                         </w:rPr>
                         <w:fldChar w:fldCharType="end"/>
                       </w:r>
-                      <w:bookmarkEnd w:id="74"/>
+                      <w:bookmarkEnd w:id="75"/>
                       <w:r>
                         <w:rPr>
                           <w:lang w:val="en-US"/>
                         </w:rPr>
                         <w:t>: create article sequence diagram</w:t>
                       </w:r>
-                      <w:bookmarkEnd w:id="75"/>
+                      <w:bookmarkEnd w:id="76"/>
                     </w:p>
                   </w:txbxContent>
                 </v:textbox>
@@ -13327,9 +13357,9 @@
           <w:lang w:val="en-US"/>
         </w:rPr>
       </w:pPr>
-      <w:bookmarkStart w:id="66" w:name="_Ref451938736"/>
-      <w:bookmarkStart w:id="67" w:name="_Ref451938740"/>
-      <w:bookmarkStart w:id="68" w:name="_Toc452640034"/>
+      <w:bookmarkStart w:id="77" w:name="_Ref451938736"/>
+      <w:bookmarkStart w:id="78" w:name="_Ref451938740"/>
+      <w:bookmarkStart w:id="79" w:name="_Toc452641852"/>
       <w:r>
         <w:rPr>
           <w:lang w:val="en-US"/>
@@ -13337,9 +13367,9 @@
         <w:lastRenderedPageBreak/>
         <w:t>Read Article</w:t>
       </w:r>
-      <w:bookmarkEnd w:id="66"/>
-      <w:bookmarkEnd w:id="67"/>
-      <w:bookmarkEnd w:id="68"/>
+      <w:bookmarkEnd w:id="77"/>
+      <w:bookmarkEnd w:id="78"/>
+      <w:bookmarkEnd w:id="79"/>
     </w:p>
     <w:p>
       <w:pPr>
@@ -13464,8 +13494,8 @@
                                 <w:lang w:val="en-US"/>
                               </w:rPr>
                             </w:pPr>
-                            <w:bookmarkStart w:id="69" w:name="_Ref451941139"/>
-                            <w:bookmarkStart w:id="70" w:name="_Toc452639762"/>
+                            <w:bookmarkStart w:id="80" w:name="_Ref451941139"/>
+                            <w:bookmarkStart w:id="81" w:name="_Toc452639762"/>
                             <w:r>
                               <w:rPr>
                                 <w:lang w:val="en-US"/>
@@ -13503,14 +13533,14 @@
                               </w:rPr>
                               <w:fldChar w:fldCharType="end"/>
                             </w:r>
-                            <w:bookmarkEnd w:id="69"/>
+                            <w:bookmarkEnd w:id="80"/>
                             <w:r>
                               <w:rPr>
                                 <w:lang w:val="en-US"/>
                               </w:rPr>
                               <w:t>: read article sequence diagram</w:t>
                             </w:r>
-                            <w:bookmarkEnd w:id="70"/>
+                            <w:bookmarkEnd w:id="81"/>
                           </w:p>
                         </w:txbxContent>
                       </wps:txbx>
@@ -13543,8 +13573,8 @@
                           <w:lang w:val="en-US"/>
                         </w:rPr>
                       </w:pPr>
-                      <w:bookmarkStart w:id="81" w:name="_Ref451941139"/>
-                      <w:bookmarkStart w:id="82" w:name="_Toc452639762"/>
+                      <w:bookmarkStart w:id="82" w:name="_Ref451941139"/>
+                      <w:bookmarkStart w:id="83" w:name="_Toc452639762"/>
                       <w:r>
                         <w:rPr>
                           <w:lang w:val="en-US"/>
@@ -13582,14 +13612,14 @@
                         </w:rPr>
                         <w:fldChar w:fldCharType="end"/>
                       </w:r>
-                      <w:bookmarkEnd w:id="81"/>
+                      <w:bookmarkEnd w:id="82"/>
                       <w:r>
                         <w:rPr>
                           <w:lang w:val="en-US"/>
                         </w:rPr>
                         <w:t>: read article sequence diagram</w:t>
                       </w:r>
-                      <w:bookmarkEnd w:id="82"/>
+                      <w:bookmarkEnd w:id="83"/>
                     </w:p>
                   </w:txbxContent>
                 </v:textbox>
@@ -13772,14 +13802,14 @@
           <w:lang w:val="en-US"/>
         </w:rPr>
       </w:pPr>
-      <w:bookmarkStart w:id="71" w:name="_Toc452640035"/>
+      <w:bookmarkStart w:id="84" w:name="_Toc452641853"/>
       <w:r>
         <w:rPr>
           <w:lang w:val="en-US"/>
         </w:rPr>
         <w:t>Search Article</w:t>
       </w:r>
-      <w:bookmarkEnd w:id="71"/>
+      <w:bookmarkEnd w:id="84"/>
     </w:p>
     <w:p>
       <w:pPr>
@@ -14054,8 +14084,8 @@
                                 <w:lang w:val="en-US"/>
                               </w:rPr>
                             </w:pPr>
-                            <w:bookmarkStart w:id="72" w:name="_Ref451942891"/>
-                            <w:bookmarkStart w:id="73" w:name="_Toc452639763"/>
+                            <w:bookmarkStart w:id="85" w:name="_Ref451942891"/>
+                            <w:bookmarkStart w:id="86" w:name="_Toc452639763"/>
                             <w:r>
                               <w:rPr>
                                 <w:lang w:val="en-US"/>
@@ -14093,14 +14123,14 @@
                               </w:rPr>
                               <w:fldChar w:fldCharType="end"/>
                             </w:r>
-                            <w:bookmarkEnd w:id="72"/>
+                            <w:bookmarkEnd w:id="85"/>
                             <w:r>
                               <w:rPr>
                                 <w:lang w:val="en-US"/>
                               </w:rPr>
                               <w:t>: search article sequence diagram</w:t>
                             </w:r>
-                            <w:bookmarkEnd w:id="73"/>
+                            <w:bookmarkEnd w:id="86"/>
                           </w:p>
                         </w:txbxContent>
                       </wps:txbx>
@@ -14130,8 +14160,8 @@
                           <w:lang w:val="en-US"/>
                         </w:rPr>
                       </w:pPr>
-                      <w:bookmarkStart w:id="86" w:name="_Ref451942891"/>
-                      <w:bookmarkStart w:id="87" w:name="_Toc452639763"/>
+                      <w:bookmarkStart w:id="87" w:name="_Ref451942891"/>
+                      <w:bookmarkStart w:id="88" w:name="_Toc452639763"/>
                       <w:r>
                         <w:rPr>
                           <w:lang w:val="en-US"/>
@@ -14169,14 +14199,14 @@
                         </w:rPr>
                         <w:fldChar w:fldCharType="end"/>
                       </w:r>
-                      <w:bookmarkEnd w:id="86"/>
+                      <w:bookmarkEnd w:id="87"/>
                       <w:r>
                         <w:rPr>
                           <w:lang w:val="en-US"/>
                         </w:rPr>
                         <w:t>: search article sequence diagram</w:t>
                       </w:r>
-                      <w:bookmarkEnd w:id="87"/>
+                      <w:bookmarkEnd w:id="88"/>
                     </w:p>
                   </w:txbxContent>
                 </v:textbox>
@@ -14194,7 +14224,7 @@
           <w:lang w:val="en-US"/>
         </w:rPr>
       </w:pPr>
-      <w:bookmarkStart w:id="74" w:name="_Toc452640036"/>
+      <w:bookmarkStart w:id="89" w:name="_Toc452641854"/>
       <w:r>
         <w:rPr>
           <w:lang w:val="en-US"/>
@@ -14202,7 +14232,7 @@
         <w:lastRenderedPageBreak/>
         <w:t>Deployment View</w:t>
       </w:r>
-      <w:bookmarkEnd w:id="74"/>
+      <w:bookmarkEnd w:id="89"/>
     </w:p>
     <w:p>
       <w:pPr>
@@ -14224,9 +14254,9 @@
           <w:lang w:val="en-US"/>
         </w:rPr>
       </w:pPr>
-      <w:bookmarkStart w:id="75" w:name="_Ref452451945"/>
-      <w:bookmarkStart w:id="76" w:name="_Ref452451950"/>
-      <w:bookmarkStart w:id="77" w:name="_Toc452640037"/>
+      <w:bookmarkStart w:id="90" w:name="_Ref452451945"/>
+      <w:bookmarkStart w:id="91" w:name="_Ref452451950"/>
+      <w:bookmarkStart w:id="92" w:name="_Toc452641855"/>
       <w:r>
         <w:rPr>
           <w:lang w:val="en-US"/>
@@ -14234,9 +14264,9 @@
         <w:lastRenderedPageBreak/>
         <w:t>Concepts</w:t>
       </w:r>
-      <w:bookmarkEnd w:id="75"/>
-      <w:bookmarkEnd w:id="76"/>
-      <w:bookmarkEnd w:id="77"/>
+      <w:bookmarkEnd w:id="90"/>
+      <w:bookmarkEnd w:id="91"/>
+      <w:bookmarkEnd w:id="92"/>
     </w:p>
     <w:p>
       <w:pPr>
@@ -14270,18 +14300,18 @@
           <w:lang w:val="en-US"/>
         </w:rPr>
       </w:pPr>
-      <w:bookmarkStart w:id="78" w:name="_Ref452451958"/>
-      <w:bookmarkStart w:id="79" w:name="_Ref452451961"/>
-      <w:bookmarkStart w:id="80" w:name="_Toc452640038"/>
+      <w:bookmarkStart w:id="93" w:name="_Ref452451958"/>
+      <w:bookmarkStart w:id="94" w:name="_Ref452451961"/>
+      <w:bookmarkStart w:id="95" w:name="_Toc452641856"/>
       <w:r>
         <w:rPr>
           <w:lang w:val="en-US"/>
         </w:rPr>
         <w:t>Persistency</w:t>
       </w:r>
-      <w:bookmarkEnd w:id="78"/>
-      <w:bookmarkEnd w:id="79"/>
-      <w:bookmarkEnd w:id="80"/>
+      <w:bookmarkEnd w:id="93"/>
+      <w:bookmarkEnd w:id="94"/>
+      <w:bookmarkEnd w:id="95"/>
     </w:p>
     <w:p>
       <w:pPr>
@@ -14367,8 +14397,8 @@
                                 <w:lang w:val="en-US"/>
                               </w:rPr>
                             </w:pPr>
-                            <w:bookmarkStart w:id="81" w:name="_Ref452454408"/>
-                            <w:bookmarkStart w:id="82" w:name="_Toc452639764"/>
+                            <w:bookmarkStart w:id="96" w:name="_Ref452454408"/>
+                            <w:bookmarkStart w:id="97" w:name="_Toc452639764"/>
                             <w:r>
                               <w:rPr>
                                 <w:lang w:val="en-US"/>
@@ -14406,7 +14436,7 @@
                               </w:rPr>
                               <w:fldChar w:fldCharType="end"/>
                             </w:r>
-                            <w:bookmarkEnd w:id="81"/>
+                            <w:bookmarkEnd w:id="96"/>
                             <w:r>
                               <w:rPr>
                                 <w:lang w:val="en-US"/>
@@ -14419,7 +14449,7 @@
                               </w:rPr>
                               <w:t>tree</w:t>
                             </w:r>
-                            <w:bookmarkEnd w:id="82"/>
+                            <w:bookmarkEnd w:id="97"/>
                           </w:p>
                         </w:txbxContent>
                       </wps:txbx>
@@ -14452,8 +14482,8 @@
                           <w:lang w:val="en-US"/>
                         </w:rPr>
                       </w:pPr>
-                      <w:bookmarkStart w:id="97" w:name="_Ref452454408"/>
-                      <w:bookmarkStart w:id="98" w:name="_Toc452639764"/>
+                      <w:bookmarkStart w:id="98" w:name="_Ref452454408"/>
+                      <w:bookmarkStart w:id="99" w:name="_Toc452639764"/>
                       <w:r>
                         <w:rPr>
                           <w:lang w:val="en-US"/>
@@ -14491,7 +14521,7 @@
                         </w:rPr>
                         <w:fldChar w:fldCharType="end"/>
                       </w:r>
-                      <w:bookmarkEnd w:id="97"/>
+                      <w:bookmarkEnd w:id="98"/>
                       <w:r>
                         <w:rPr>
                           <w:lang w:val="en-US"/>
@@ -14504,7 +14534,7 @@
                         </w:rPr>
                         <w:t>tree</w:t>
                       </w:r>
-                      <w:bookmarkEnd w:id="98"/>
+                      <w:bookmarkEnd w:id="99"/>
                     </w:p>
                   </w:txbxContent>
                 </v:textbox>
@@ -15940,26 +15970,91 @@
           <w:lang w:val="en-US"/>
         </w:rPr>
       </w:pPr>
-      <w:bookmarkStart w:id="83" w:name="_Toc452640039"/>
+      <w:bookmarkStart w:id="100" w:name="_Toc452641857"/>
       <w:r>
         <w:rPr>
           <w:lang w:val="en-US"/>
         </w:rPr>
         <w:t>Testability</w:t>
       </w:r>
-      <w:bookmarkEnd w:id="83"/>
-    </w:p>
-    <w:p>
-      <w:pPr>
-        <w:rPr>
-          <w:lang w:val="en-US"/>
-        </w:rPr>
-      </w:pPr>
-      <w:r>
-        <w:rPr>
-          <w:lang w:val="en-US"/>
-        </w:rPr>
-        <w:t>TODO</w:t>
+      <w:bookmarkEnd w:id="100"/>
+    </w:p>
+    <w:p>
+      <w:pPr>
+        <w:rPr>
+          <w:lang w:val="en-US"/>
+        </w:rPr>
+      </w:pPr>
+      <w:r>
+        <w:rPr>
+          <w:lang w:val="en-US"/>
+        </w:rPr>
+        <w:t xml:space="preserve">In order to fulfill architecture driver </w:t>
+      </w:r>
+      <w:r>
+        <w:rPr>
+          <w:i/>
+          <w:lang w:val="en-US"/>
+        </w:rPr>
+        <w:fldChar w:fldCharType="begin"/>
+      </w:r>
+      <w:r>
+        <w:rPr>
+          <w:i/>
+          <w:lang w:val="en-US"/>
+        </w:rPr>
+        <w:instrText xml:space="preserve"> REF _Ref451931872 \h </w:instrText>
+      </w:r>
+      <w:r>
+        <w:rPr>
+          <w:i/>
+          <w:lang w:val="en-US"/>
+        </w:rPr>
+      </w:r>
+      <w:r>
+        <w:rPr>
+          <w:i/>
+          <w:lang w:val="en-US"/>
+        </w:rPr>
+        <w:instrText xml:space="preserve"> \* MERGEFORMAT </w:instrText>
+      </w:r>
+      <w:r>
+        <w:rPr>
+          <w:i/>
+          <w:lang w:val="en-US"/>
+        </w:rPr>
+        <w:fldChar w:fldCharType="separate"/>
+      </w:r>
+      <w:r>
+        <w:rPr>
+          <w:i/>
+        </w:rPr>
+        <w:t>AD-04-Testability</w:t>
+      </w:r>
+      <w:r>
+        <w:rPr>
+          <w:i/>
+          <w:lang w:val="en-US"/>
+        </w:rPr>
+        <w:fldChar w:fldCharType="end"/>
+      </w:r>
+      <w:r>
+        <w:rPr>
+          <w:lang w:val="en-US"/>
+        </w:rPr>
+        <w:t>, the system is built in modules. Each of these modules is separately testable.</w:t>
+      </w:r>
+      <w:r>
+        <w:rPr>
+          <w:lang w:val="en-US"/>
+        </w:rPr>
+        <w:t xml:space="preserve"> Node.js and AngularJS both enable automated unit tests. These are run as part of the build process.</w:t>
+      </w:r>
+      <w:r>
+        <w:rPr>
+          <w:lang w:val="en-US"/>
+        </w:rPr>
+        <w:t xml:space="preserve"> </w:t>
       </w:r>
     </w:p>
     <w:p>
@@ -15969,7 +16064,7 @@
           <w:lang w:val="en-US"/>
         </w:rPr>
       </w:pPr>
-      <w:bookmarkStart w:id="84" w:name="_Toc452640040"/>
+      <w:bookmarkStart w:id="101" w:name="_Toc452641858"/>
       <w:r>
         <w:rPr>
           <w:lang w:val="en-US"/>
@@ -15977,7 +16072,7 @@
         <w:lastRenderedPageBreak/>
         <w:t>Design Decisions</w:t>
       </w:r>
-      <w:bookmarkEnd w:id="84"/>
+      <w:bookmarkEnd w:id="101"/>
     </w:p>
     <w:p>
       <w:pPr>
@@ -15999,16 +16094,16 @@
           <w:lang w:val="en-US"/>
         </w:rPr>
       </w:pPr>
-      <w:bookmarkStart w:id="85" w:name="_Ref451862997"/>
-      <w:bookmarkStart w:id="86" w:name="_Toc452640041"/>
+      <w:bookmarkStart w:id="102" w:name="_Ref451862997"/>
+      <w:bookmarkStart w:id="103" w:name="_Toc452641859"/>
       <w:r>
         <w:rPr>
           <w:lang w:val="en-US"/>
         </w:rPr>
         <w:t>Search Engine</w:t>
       </w:r>
-      <w:bookmarkEnd w:id="85"/>
-      <w:bookmarkEnd w:id="86"/>
+      <w:bookmarkEnd w:id="102"/>
+      <w:bookmarkEnd w:id="103"/>
     </w:p>
     <w:p>
       <w:pPr>
@@ -17954,8 +18049,8 @@
           <w:lang w:val="en-US"/>
         </w:rPr>
       </w:pPr>
-      <w:bookmarkStart w:id="87" w:name="_Ref451951584"/>
-      <w:bookmarkStart w:id="88" w:name="_Toc452639778"/>
+      <w:bookmarkStart w:id="104" w:name="_Ref451951584"/>
+      <w:bookmarkStart w:id="105" w:name="_Toc452639778"/>
       <w:r>
         <w:rPr>
           <w:lang w:val="en-US"/>
@@ -17993,22 +18088,22 @@
         </w:rPr>
         <w:fldChar w:fldCharType="end"/>
       </w:r>
-      <w:bookmarkEnd w:id="87"/>
+      <w:bookmarkEnd w:id="104"/>
       <w:r>
         <w:rPr>
           <w:lang w:val="en-US"/>
         </w:rPr>
         <w:t xml:space="preserve">: </w:t>
       </w:r>
-      <w:bookmarkStart w:id="89" w:name="_Ref451951576"/>
+      <w:bookmarkStart w:id="106" w:name="_Ref451951576"/>
       <w:r>
         <w:rPr>
           <w:lang w:val="en-US"/>
         </w:rPr>
         <w:t>search engine comparison</w:t>
       </w:r>
-      <w:bookmarkEnd w:id="88"/>
-      <w:bookmarkEnd w:id="89"/>
+      <w:bookmarkEnd w:id="105"/>
+      <w:bookmarkEnd w:id="106"/>
     </w:p>
     <w:p>
       <w:pPr>
@@ -18531,8 +18626,8 @@
           <w:lang w:val="en-US"/>
         </w:rPr>
       </w:pPr>
-      <w:bookmarkStart w:id="90" w:name="_Ref451954368"/>
-      <w:bookmarkStart w:id="91" w:name="_Toc452639779"/>
+      <w:bookmarkStart w:id="107" w:name="_Ref451954368"/>
+      <w:bookmarkStart w:id="108" w:name="_Toc452639779"/>
       <w:r>
         <w:rPr>
           <w:lang w:val="en-US"/>
@@ -18570,14 +18665,14 @@
         </w:rPr>
         <w:fldChar w:fldCharType="end"/>
       </w:r>
-      <w:bookmarkEnd w:id="90"/>
+      <w:bookmarkEnd w:id="107"/>
       <w:r>
         <w:rPr>
           <w:lang w:val="en-US"/>
         </w:rPr>
         <w:t>: search engine benchmark</w:t>
       </w:r>
-      <w:bookmarkEnd w:id="91"/>
+      <w:bookmarkEnd w:id="108"/>
     </w:p>
     <w:p>
       <w:pPr>
@@ -18619,16 +18714,16 @@
           <w:lang w:val="en-US"/>
         </w:rPr>
       </w:pPr>
-      <w:bookmarkStart w:id="92" w:name="_Ref451863220"/>
-      <w:bookmarkStart w:id="93" w:name="_Toc452640042"/>
+      <w:bookmarkStart w:id="109" w:name="_Ref451863220"/>
+      <w:bookmarkStart w:id="110" w:name="_Toc452641860"/>
       <w:r>
         <w:rPr>
           <w:lang w:val="en-US"/>
         </w:rPr>
         <w:t>Persistence</w:t>
       </w:r>
-      <w:bookmarkEnd w:id="92"/>
-      <w:bookmarkEnd w:id="93"/>
+      <w:bookmarkEnd w:id="109"/>
+      <w:bookmarkEnd w:id="110"/>
     </w:p>
     <w:p>
       <w:pPr>
@@ -20252,8 +20347,8 @@
           <w:lang w:val="en-US"/>
         </w:rPr>
       </w:pPr>
-      <w:bookmarkStart w:id="94" w:name="_Ref452055033"/>
-      <w:bookmarkStart w:id="95" w:name="_Toc452639780"/>
+      <w:bookmarkStart w:id="111" w:name="_Ref452055033"/>
+      <w:bookmarkStart w:id="112" w:name="_Toc452639780"/>
       <w:r>
         <w:rPr>
           <w:lang w:val="en-US"/>
@@ -20291,14 +20386,14 @@
         </w:rPr>
         <w:fldChar w:fldCharType="end"/>
       </w:r>
-      <w:bookmarkEnd w:id="94"/>
+      <w:bookmarkEnd w:id="111"/>
       <w:r>
         <w:rPr>
           <w:lang w:val="en-US"/>
         </w:rPr>
         <w:t>: persistence comparison</w:t>
       </w:r>
-      <w:bookmarkEnd w:id="95"/>
+      <w:bookmarkEnd w:id="112"/>
     </w:p>
     <w:p>
       <w:pPr>
@@ -20334,18 +20429,18 @@
           <w:lang w:val="en-US"/>
         </w:rPr>
       </w:pPr>
-      <w:bookmarkStart w:id="96" w:name="_Ref452116932"/>
-      <w:bookmarkStart w:id="97" w:name="_Ref452116941"/>
-      <w:bookmarkStart w:id="98" w:name="_Toc452640043"/>
+      <w:bookmarkStart w:id="113" w:name="_Ref452116932"/>
+      <w:bookmarkStart w:id="114" w:name="_Ref452116941"/>
+      <w:bookmarkStart w:id="115" w:name="_Toc452641861"/>
       <w:r>
         <w:rPr>
           <w:lang w:val="en-US"/>
         </w:rPr>
         <w:t>Backend Technology</w:t>
       </w:r>
-      <w:bookmarkEnd w:id="96"/>
-      <w:bookmarkEnd w:id="97"/>
-      <w:bookmarkEnd w:id="98"/>
+      <w:bookmarkEnd w:id="113"/>
+      <w:bookmarkEnd w:id="114"/>
+      <w:bookmarkEnd w:id="115"/>
     </w:p>
     <w:p>
       <w:pPr>
@@ -21091,14 +21186,14 @@
           <w:lang w:val="en-US"/>
         </w:rPr>
       </w:pPr>
-      <w:bookmarkStart w:id="99" w:name="_Toc452640044"/>
+      <w:bookmarkStart w:id="116" w:name="_Toc452641862"/>
       <w:r>
         <w:rPr>
           <w:lang w:val="en-US"/>
         </w:rPr>
         <w:t>Frontend Technology</w:t>
       </w:r>
-      <w:bookmarkEnd w:id="99"/>
+      <w:bookmarkEnd w:id="116"/>
     </w:p>
     <w:p>
       <w:pPr>
@@ -21584,14 +21679,14 @@
           <w:lang w:val="en-US"/>
         </w:rPr>
       </w:pPr>
-      <w:bookmarkStart w:id="100" w:name="_Toc452640045"/>
+      <w:bookmarkStart w:id="117" w:name="_Toc452641863"/>
       <w:r>
         <w:rPr>
           <w:lang w:val="en-US"/>
         </w:rPr>
         <w:t>Deployment</w:t>
       </w:r>
-      <w:bookmarkEnd w:id="100"/>
+      <w:bookmarkEnd w:id="117"/>
     </w:p>
     <w:p>
       <w:pPr>
@@ -21627,18 +21722,18 @@
           <w:lang w:val="en-US"/>
         </w:rPr>
       </w:pPr>
-      <w:bookmarkStart w:id="101" w:name="_Ref452560615"/>
-      <w:bookmarkStart w:id="102" w:name="_Ref452560624"/>
-      <w:bookmarkStart w:id="103" w:name="_Toc452640046"/>
+      <w:bookmarkStart w:id="118" w:name="_Ref452560615"/>
+      <w:bookmarkStart w:id="119" w:name="_Ref452560624"/>
+      <w:bookmarkStart w:id="120" w:name="_Toc452641864"/>
       <w:r>
         <w:rPr>
           <w:lang w:val="en-US"/>
         </w:rPr>
         <w:t>File Upload</w:t>
       </w:r>
-      <w:bookmarkEnd w:id="101"/>
-      <w:bookmarkEnd w:id="102"/>
-      <w:bookmarkEnd w:id="103"/>
+      <w:bookmarkEnd w:id="118"/>
+      <w:bookmarkEnd w:id="119"/>
+      <w:bookmarkEnd w:id="120"/>
     </w:p>
     <w:p>
       <w:pPr>
@@ -21660,14 +21755,14 @@
           <w:lang w:val="en-US"/>
         </w:rPr>
       </w:pPr>
-      <w:bookmarkStart w:id="104" w:name="_Toc452640047"/>
+      <w:bookmarkStart w:id="121" w:name="_Toc452641865"/>
       <w:r>
         <w:rPr>
           <w:lang w:val="en-US"/>
         </w:rPr>
         <w:t>Folder Structure</w:t>
       </w:r>
-      <w:bookmarkEnd w:id="104"/>
+      <w:bookmarkEnd w:id="121"/>
     </w:p>
     <w:p>
       <w:pPr>
@@ -22463,8 +22558,8 @@
                                 <w:lang w:val="en-US"/>
                               </w:rPr>
                             </w:pPr>
-                            <w:bookmarkStart w:id="105" w:name="_Ref452561851"/>
-                            <w:bookmarkStart w:id="106" w:name="_Toc452639765"/>
+                            <w:bookmarkStart w:id="122" w:name="_Ref452561851"/>
+                            <w:bookmarkStart w:id="123" w:name="_Toc452639765"/>
                             <w:r>
                               <w:rPr>
                                 <w:lang w:val="en-US"/>
@@ -22502,14 +22597,14 @@
                               </w:rPr>
                               <w:fldChar w:fldCharType="end"/>
                             </w:r>
-                            <w:bookmarkEnd w:id="105"/>
+                            <w:bookmarkEnd w:id="122"/>
                             <w:r>
                               <w:rPr>
                                 <w:lang w:val="en-US"/>
                               </w:rPr>
                               <w:t>: one folder structure</w:t>
                             </w:r>
-                            <w:bookmarkEnd w:id="106"/>
+                            <w:bookmarkEnd w:id="123"/>
                           </w:p>
                         </w:txbxContent>
                       </wps:txbx>
@@ -22542,8 +22637,8 @@
                           <w:lang w:val="en-US"/>
                         </w:rPr>
                       </w:pPr>
-                      <w:bookmarkStart w:id="123" w:name="_Ref452561851"/>
-                      <w:bookmarkStart w:id="124" w:name="_Toc452639765"/>
+                      <w:bookmarkStart w:id="124" w:name="_Ref452561851"/>
+                      <w:bookmarkStart w:id="125" w:name="_Toc452639765"/>
                       <w:r>
                         <w:rPr>
                           <w:lang w:val="en-US"/>
@@ -22581,14 +22676,14 @@
                         </w:rPr>
                         <w:fldChar w:fldCharType="end"/>
                       </w:r>
-                      <w:bookmarkEnd w:id="123"/>
+                      <w:bookmarkEnd w:id="124"/>
                       <w:r>
                         <w:rPr>
                           <w:lang w:val="en-US"/>
                         </w:rPr>
                         <w:t>: one folder structure</w:t>
                       </w:r>
-                      <w:bookmarkEnd w:id="124"/>
+                      <w:bookmarkEnd w:id="125"/>
                     </w:p>
                   </w:txbxContent>
                 </v:textbox>
@@ -23132,8 +23227,8 @@
                                 <w:lang w:val="en-US"/>
                               </w:rPr>
                             </w:pPr>
-                            <w:bookmarkStart w:id="107" w:name="_Ref452562497"/>
-                            <w:bookmarkStart w:id="108" w:name="_Toc452639766"/>
+                            <w:bookmarkStart w:id="126" w:name="_Ref452562497"/>
+                            <w:bookmarkStart w:id="127" w:name="_Toc452639766"/>
                             <w:r>
                               <w:rPr>
                                 <w:lang w:val="en-US"/>
@@ -23171,14 +23266,14 @@
                               </w:rPr>
                               <w:fldChar w:fldCharType="end"/>
                             </w:r>
-                            <w:bookmarkEnd w:id="107"/>
+                            <w:bookmarkEnd w:id="126"/>
                             <w:r>
                               <w:rPr>
                                 <w:lang w:val="en-US"/>
                               </w:rPr>
                               <w:t>: nested version article folders</w:t>
                             </w:r>
-                            <w:bookmarkEnd w:id="108"/>
+                            <w:bookmarkEnd w:id="127"/>
                           </w:p>
                         </w:txbxContent>
                       </wps:txbx>
@@ -23211,8 +23306,8 @@
                           <w:lang w:val="en-US"/>
                         </w:rPr>
                       </w:pPr>
-                      <w:bookmarkStart w:id="127" w:name="_Ref452562497"/>
-                      <w:bookmarkStart w:id="128" w:name="_Toc452639766"/>
+                      <w:bookmarkStart w:id="128" w:name="_Ref452562497"/>
+                      <w:bookmarkStart w:id="129" w:name="_Toc452639766"/>
                       <w:r>
                         <w:rPr>
                           <w:lang w:val="en-US"/>
@@ -23250,14 +23345,14 @@
                         </w:rPr>
                         <w:fldChar w:fldCharType="end"/>
                       </w:r>
-                      <w:bookmarkEnd w:id="127"/>
+                      <w:bookmarkEnd w:id="128"/>
                       <w:r>
                         <w:rPr>
                           <w:lang w:val="en-US"/>
                         </w:rPr>
                         <w:t>: nested version article folders</w:t>
                       </w:r>
-                      <w:bookmarkEnd w:id="128"/>
+                      <w:bookmarkEnd w:id="129"/>
                     </w:p>
                   </w:txbxContent>
                 </v:textbox>
@@ -24113,8 +24208,8 @@
                                 <w:lang w:val="en-US"/>
                               </w:rPr>
                             </w:pPr>
-                            <w:bookmarkStart w:id="109" w:name="_Ref452563590"/>
-                            <w:bookmarkStart w:id="110" w:name="_Toc452639767"/>
+                            <w:bookmarkStart w:id="130" w:name="_Ref452563590"/>
+                            <w:bookmarkStart w:id="131" w:name="_Toc452639767"/>
                             <w:r>
                               <w:rPr>
                                 <w:lang w:val="en-US"/>
@@ -24152,14 +24247,14 @@
                               </w:rPr>
                               <w:fldChar w:fldCharType="end"/>
                             </w:r>
-                            <w:bookmarkEnd w:id="109"/>
+                            <w:bookmarkEnd w:id="130"/>
                             <w:r>
                               <w:rPr>
                                 <w:lang w:val="en-US"/>
                               </w:rPr>
                               <w:t>: external versioned article folders</w:t>
                             </w:r>
-                            <w:bookmarkEnd w:id="110"/>
+                            <w:bookmarkEnd w:id="131"/>
                           </w:p>
                         </w:txbxContent>
                       </wps:txbx>
@@ -24192,8 +24287,8 @@
                           <w:lang w:val="en-US"/>
                         </w:rPr>
                       </w:pPr>
-                      <w:bookmarkStart w:id="131" w:name="_Ref452563590"/>
-                      <w:bookmarkStart w:id="132" w:name="_Toc452639767"/>
+                      <w:bookmarkStart w:id="132" w:name="_Ref452563590"/>
+                      <w:bookmarkStart w:id="133" w:name="_Toc452639767"/>
                       <w:r>
                         <w:rPr>
                           <w:lang w:val="en-US"/>
@@ -24231,14 +24326,14 @@
                         </w:rPr>
                         <w:fldChar w:fldCharType="end"/>
                       </w:r>
-                      <w:bookmarkEnd w:id="131"/>
+                      <w:bookmarkEnd w:id="132"/>
                       <w:r>
                         <w:rPr>
                           <w:lang w:val="en-US"/>
                         </w:rPr>
                         <w:t>: external versioned article folders</w:t>
                       </w:r>
-                      <w:bookmarkEnd w:id="132"/>
+                      <w:bookmarkEnd w:id="133"/>
                     </w:p>
                   </w:txbxContent>
                 </v:textbox>
@@ -24867,7 +24962,7 @@
           <w:lang w:val="en-US"/>
         </w:rPr>
       </w:pPr>
-      <w:bookmarkStart w:id="111" w:name="_Toc452640048"/>
+      <w:bookmarkStart w:id="134" w:name="_Toc452641866"/>
       <w:r>
         <w:rPr>
           <w:lang w:val="en-US"/>
@@ -24875,7 +24970,7 @@
         <w:lastRenderedPageBreak/>
         <w:t>Quality Scenarios</w:t>
       </w:r>
-      <w:bookmarkEnd w:id="111"/>
+      <w:bookmarkEnd w:id="134"/>
     </w:p>
     <w:p>
       <w:pPr>
@@ -24890,7 +24985,6 @@
         <w:t>The following illustration gives an overview of the relevant quality attributes and their associated scenarios.</w:t>
       </w:r>
     </w:p>
-    <w:bookmarkStart w:id="112" w:name="_Toc452640049"/>
     <w:p>
       <w:pPr>
         <w:pStyle w:val="berschrift2"/>
@@ -24898,6 +24992,7 @@
           <w:lang w:val="en-US"/>
         </w:rPr>
       </w:pPr>
+      <w:bookmarkStart w:id="135" w:name="_Toc452641867"/>
       <w:r>
         <w:rPr>
           <w:noProof/>
@@ -24949,8 +25044,8 @@
                                 <w:lang w:val="en-US"/>
                               </w:rPr>
                             </w:pPr>
-                            <w:bookmarkStart w:id="113" w:name="_Ref452533992"/>
-                            <w:bookmarkStart w:id="114" w:name="_Toc452639768"/>
+                            <w:bookmarkStart w:id="136" w:name="_Ref452533992"/>
+                            <w:bookmarkStart w:id="137" w:name="_Toc452639768"/>
                             <w:r>
                               <w:rPr>
                                 <w:lang w:val="en-US"/>
@@ -24988,14 +25083,14 @@
                               </w:rPr>
                               <w:fldChar w:fldCharType="end"/>
                             </w:r>
-                            <w:bookmarkEnd w:id="113"/>
+                            <w:bookmarkEnd w:id="136"/>
                             <w:r>
                               <w:rPr>
                                 <w:lang w:val="en-US"/>
                               </w:rPr>
                               <w:t>: quality tree</w:t>
                             </w:r>
-                            <w:bookmarkEnd w:id="114"/>
+                            <w:bookmarkEnd w:id="137"/>
                           </w:p>
                         </w:txbxContent>
                       </wps:txbx>
@@ -25028,8 +25123,8 @@
                           <w:lang w:val="en-US"/>
                         </w:rPr>
                       </w:pPr>
-                      <w:bookmarkStart w:id="137" w:name="_Ref452533992"/>
-                      <w:bookmarkStart w:id="138" w:name="_Toc452639768"/>
+                      <w:bookmarkStart w:id="138" w:name="_Ref452533992"/>
+                      <w:bookmarkStart w:id="139" w:name="_Toc452639768"/>
                       <w:r>
                         <w:rPr>
                           <w:lang w:val="en-US"/>
@@ -25067,14 +25162,14 @@
                         </w:rPr>
                         <w:fldChar w:fldCharType="end"/>
                       </w:r>
-                      <w:bookmarkEnd w:id="137"/>
+                      <w:bookmarkEnd w:id="138"/>
                       <w:r>
                         <w:rPr>
                           <w:lang w:val="en-US"/>
                         </w:rPr>
                         <w:t>: quality tree</w:t>
                       </w:r>
-                      <w:bookmarkEnd w:id="138"/>
+                      <w:bookmarkEnd w:id="139"/>
                     </w:p>
                   </w:txbxContent>
                 </v:textbox>
@@ -25156,7 +25251,7 @@
         </w:rPr>
         <w:t>Quality Tree</w:t>
       </w:r>
-      <w:bookmarkEnd w:id="112"/>
+      <w:bookmarkEnd w:id="135"/>
     </w:p>
     <w:p>
       <w:pPr>
@@ -25165,14 +25260,14 @@
           <w:lang w:val="en-US"/>
         </w:rPr>
       </w:pPr>
-      <w:bookmarkStart w:id="115" w:name="_Toc452640050"/>
+      <w:bookmarkStart w:id="140" w:name="_Toc452641868"/>
       <w:r>
         <w:rPr>
           <w:lang w:val="en-US"/>
         </w:rPr>
         <w:t>Scenarios</w:t>
       </w:r>
-      <w:bookmarkEnd w:id="115"/>
+      <w:bookmarkEnd w:id="140"/>
     </w:p>
     <w:p>
       <w:pPr>
@@ -28962,7 +29057,7 @@
           <w:lang w:val="en-US"/>
         </w:rPr>
       </w:pPr>
-      <w:bookmarkStart w:id="116" w:name="_Toc452640051"/>
+      <w:bookmarkStart w:id="141" w:name="_Toc452641869"/>
       <w:r>
         <w:rPr>
           <w:lang w:val="en-US"/>
@@ -28970,7 +29065,7 @@
         <w:lastRenderedPageBreak/>
         <w:t>Technical Risks</w:t>
       </w:r>
-      <w:bookmarkEnd w:id="116"/>
+      <w:bookmarkEnd w:id="141"/>
     </w:p>
     <w:p>
       <w:pPr>
@@ -28998,14 +29093,14 @@
           <w:lang w:val="en-US"/>
         </w:rPr>
       </w:pPr>
-      <w:bookmarkStart w:id="117" w:name="_Toc452640052"/>
+      <w:bookmarkStart w:id="142" w:name="_Toc452641870"/>
       <w:r>
         <w:rPr>
           <w:lang w:val="en-US"/>
         </w:rPr>
         <w:t>Risk: High Effort for Search-Engine Configuration</w:t>
       </w:r>
-      <w:bookmarkEnd w:id="117"/>
+      <w:bookmarkEnd w:id="142"/>
     </w:p>
     <w:p>
       <w:pPr>
@@ -29132,14 +29227,14 @@
           <w:lang w:val="en-US"/>
         </w:rPr>
       </w:pPr>
-      <w:bookmarkStart w:id="118" w:name="_Toc452640053"/>
+      <w:bookmarkStart w:id="143" w:name="_Toc452641871"/>
       <w:r>
         <w:rPr>
           <w:lang w:val="en-US"/>
         </w:rPr>
         <w:t>Risk: High Memory Consumption of Search-Engine</w:t>
       </w:r>
-      <w:bookmarkEnd w:id="118"/>
+      <w:bookmarkEnd w:id="143"/>
     </w:p>
     <w:p>
       <w:pPr>
@@ -29308,7 +29403,7 @@
           <w:lang w:val="en-US"/>
         </w:rPr>
       </w:pPr>
-      <w:bookmarkStart w:id="119" w:name="_Toc452640054"/>
+      <w:bookmarkStart w:id="144" w:name="_Toc452641872"/>
       <w:r>
         <w:rPr>
           <w:lang w:val="en-US"/>
@@ -29316,7 +29411,7 @@
         <w:lastRenderedPageBreak/>
         <w:t>Glossary</w:t>
       </w:r>
-      <w:bookmarkEnd w:id="119"/>
+      <w:bookmarkEnd w:id="144"/>
     </w:p>
     <w:p>
       <w:pPr>
@@ -29473,7 +29568,7 @@
           <w:lang w:val="en-US"/>
         </w:rPr>
       </w:pPr>
-      <w:bookmarkStart w:id="120" w:name="_Toc452640055"/>
+      <w:bookmarkStart w:id="145" w:name="_Toc452641873"/>
       <w:r>
         <w:rPr>
           <w:lang w:val="en-US"/>
@@ -29481,7 +29576,7 @@
         <w:lastRenderedPageBreak/>
         <w:t>List of Figures</w:t>
       </w:r>
-      <w:bookmarkEnd w:id="120"/>
+      <w:bookmarkEnd w:id="145"/>
     </w:p>
     <w:p>
       <w:pPr>
@@ -30003,14 +30098,14 @@
           <w:lang w:val="en-US"/>
         </w:rPr>
       </w:pPr>
-      <w:bookmarkStart w:id="121" w:name="_Toc452640056"/>
+      <w:bookmarkStart w:id="146" w:name="_Toc452641874"/>
       <w:r>
         <w:rPr>
           <w:lang w:val="en-US"/>
         </w:rPr>
         <w:t>List of Tables</w:t>
       </w:r>
-      <w:bookmarkEnd w:id="121"/>
+      <w:bookmarkEnd w:id="146"/>
     </w:p>
     <w:p>
       <w:pPr>
@@ -30467,7 +30562,7 @@
           <w:lang w:val="en-US"/>
         </w:rPr>
       </w:pPr>
-      <w:bookmarkStart w:id="122" w:name="_Toc452640057"/>
+      <w:bookmarkStart w:id="147" w:name="_Toc452641875"/>
       <w:r>
         <w:rPr>
           <w:lang w:val="en-US"/>
@@ -30475,7 +30570,7 @@
         <w:lastRenderedPageBreak/>
         <w:t>List of Abbreviations</w:t>
       </w:r>
-      <w:bookmarkEnd w:id="122"/>
+      <w:bookmarkEnd w:id="147"/>
     </w:p>
     <w:p>
       <w:pPr>
@@ -31281,7 +31376,7 @@
           <w:lang w:val="en-US"/>
         </w:rPr>
       </w:pPr>
-      <w:bookmarkStart w:id="123" w:name="_Toc452640058"/>
+      <w:bookmarkStart w:id="148" w:name="_Toc452641876"/>
       <w:r>
         <w:rPr>
           <w:lang w:val="en-US"/>
@@ -31289,7 +31384,7 @@
         <w:lastRenderedPageBreak/>
         <w:t>Version History</w:t>
       </w:r>
-      <w:bookmarkEnd w:id="123"/>
+      <w:bookmarkEnd w:id="148"/>
     </w:p>
     <w:tbl>
       <w:tblPr>
@@ -36564,7 +36659,7 @@
 </file>
 
 <file path=customXml/itemProps1.xml><?xml version="1.0" encoding="utf-8"?>
-<ds:datastoreItem xmlns:ds="http://schemas.openxmlformats.org/officeDocument/2006/customXml" ds:itemID="{4054A4E4-E280-470A-9D72-069988CD0311}">
+<ds:datastoreItem xmlns:ds="http://schemas.openxmlformats.org/officeDocument/2006/customXml" ds:itemID="{B3FDE863-7501-4B77-9B5C-A86D20A8A65A}">
   <ds:schemaRefs>
     <ds:schemaRef ds:uri="http://schemas.openxmlformats.org/officeDocument/2006/bibliography"/>
   </ds:schemaRefs>

</xml_diff>

<commit_message>
[KNOW-94] deployment view added
</commit_message>
<xml_diff>
--- a/docs/documentation/architecture/Architecture Documentation.docx
+++ b/docs/documentation/architecture/Architecture Documentation.docx
@@ -703,7 +703,7 @@
         </w:rPr>
       </w:pPr>
       <w:bookmarkStart w:id="0" w:name="_Ref452465001"/>
-      <w:bookmarkStart w:id="1" w:name="_Toc452709458"/>
+      <w:bookmarkStart w:id="1" w:name="_Toc452727740"/>
       <w:r>
         <w:rPr>
           <w:lang w:val="en-US"/>
@@ -755,7 +755,7 @@
         <w:fldChar w:fldCharType="begin"/>
       </w:r>
       <w:r>
-        <w:instrText xml:space="preserve"> PAGEREF _Toc452709458 \h </w:instrText>
+        <w:instrText xml:space="preserve"> PAGEREF _Toc452727740 \h </w:instrText>
       </w:r>
       <w:r>
         <w:fldChar w:fldCharType="separate"/>
@@ -790,7 +790,7 @@
         <w:fldChar w:fldCharType="begin"/>
       </w:r>
       <w:r>
-        <w:instrText xml:space="preserve"> PAGEREF _Toc452709459 \h </w:instrText>
+        <w:instrText xml:space="preserve"> PAGEREF _Toc452727741 \h </w:instrText>
       </w:r>
       <w:r>
         <w:fldChar w:fldCharType="separate"/>
@@ -840,7 +840,7 @@
         <w:fldChar w:fldCharType="begin"/>
       </w:r>
       <w:r>
-        <w:instrText xml:space="preserve"> PAGEREF _Toc452709460 \h </w:instrText>
+        <w:instrText xml:space="preserve"> PAGEREF _Toc452727742 \h </w:instrText>
       </w:r>
       <w:r>
         <w:fldChar w:fldCharType="separate"/>
@@ -888,7 +888,7 @@
         <w:fldChar w:fldCharType="begin"/>
       </w:r>
       <w:r>
-        <w:instrText xml:space="preserve"> PAGEREF _Toc452709461 \h </w:instrText>
+        <w:instrText xml:space="preserve"> PAGEREF _Toc452727743 \h </w:instrText>
       </w:r>
       <w:r>
         <w:fldChar w:fldCharType="separate"/>
@@ -936,7 +936,7 @@
         <w:fldChar w:fldCharType="begin"/>
       </w:r>
       <w:r>
-        <w:instrText xml:space="preserve"> PAGEREF _Toc452709462 \h </w:instrText>
+        <w:instrText xml:space="preserve"> PAGEREF _Toc452727744 \h </w:instrText>
       </w:r>
       <w:r>
         <w:fldChar w:fldCharType="separate"/>
@@ -984,7 +984,7 @@
         <w:fldChar w:fldCharType="begin"/>
       </w:r>
       <w:r>
-        <w:instrText xml:space="preserve"> PAGEREF _Toc452709463 \h </w:instrText>
+        <w:instrText xml:space="preserve"> PAGEREF _Toc452727745 \h </w:instrText>
       </w:r>
       <w:r>
         <w:fldChar w:fldCharType="separate"/>
@@ -1032,7 +1032,7 @@
         <w:fldChar w:fldCharType="begin"/>
       </w:r>
       <w:r>
-        <w:instrText xml:space="preserve"> PAGEREF _Toc452709464 \h </w:instrText>
+        <w:instrText xml:space="preserve"> PAGEREF _Toc452727746 \h </w:instrText>
       </w:r>
       <w:r>
         <w:fldChar w:fldCharType="separate"/>
@@ -1080,7 +1080,7 @@
         <w:fldChar w:fldCharType="begin"/>
       </w:r>
       <w:r>
-        <w:instrText xml:space="preserve"> PAGEREF _Toc452709465 \h </w:instrText>
+        <w:instrText xml:space="preserve"> PAGEREF _Toc452727747 \h </w:instrText>
       </w:r>
       <w:r>
         <w:fldChar w:fldCharType="separate"/>
@@ -1130,7 +1130,7 @@
         <w:fldChar w:fldCharType="begin"/>
       </w:r>
       <w:r>
-        <w:instrText xml:space="preserve"> PAGEREF _Toc452709466 \h </w:instrText>
+        <w:instrText xml:space="preserve"> PAGEREF _Toc452727748 \h </w:instrText>
       </w:r>
       <w:r>
         <w:fldChar w:fldCharType="separate"/>
@@ -1178,7 +1178,7 @@
         <w:fldChar w:fldCharType="begin"/>
       </w:r>
       <w:r>
-        <w:instrText xml:space="preserve"> PAGEREF _Toc452709467 \h </w:instrText>
+        <w:instrText xml:space="preserve"> PAGEREF _Toc452727749 \h </w:instrText>
       </w:r>
       <w:r>
         <w:fldChar w:fldCharType="separate"/>
@@ -1226,7 +1226,7 @@
         <w:fldChar w:fldCharType="begin"/>
       </w:r>
       <w:r>
-        <w:instrText xml:space="preserve"> PAGEREF _Toc452709468 \h </w:instrText>
+        <w:instrText xml:space="preserve"> PAGEREF _Toc452727750 \h </w:instrText>
       </w:r>
       <w:r>
         <w:fldChar w:fldCharType="separate"/>
@@ -1276,7 +1276,7 @@
         <w:fldChar w:fldCharType="begin"/>
       </w:r>
       <w:r>
-        <w:instrText xml:space="preserve"> PAGEREF _Toc452709469 \h </w:instrText>
+        <w:instrText xml:space="preserve"> PAGEREF _Toc452727751 \h </w:instrText>
       </w:r>
       <w:r>
         <w:fldChar w:fldCharType="separate"/>
@@ -1326,7 +1326,7 @@
         <w:fldChar w:fldCharType="begin"/>
       </w:r>
       <w:r>
-        <w:instrText xml:space="preserve"> PAGEREF _Toc452709470 \h </w:instrText>
+        <w:instrText xml:space="preserve"> PAGEREF _Toc452727752 \h </w:instrText>
       </w:r>
       <w:r>
         <w:fldChar w:fldCharType="separate"/>
@@ -1374,7 +1374,7 @@
         <w:fldChar w:fldCharType="begin"/>
       </w:r>
       <w:r>
-        <w:instrText xml:space="preserve"> PAGEREF _Toc452709471 \h </w:instrText>
+        <w:instrText xml:space="preserve"> PAGEREF _Toc452727753 \h </w:instrText>
       </w:r>
       <w:r>
         <w:fldChar w:fldCharType="separate"/>
@@ -1422,7 +1422,7 @@
         <w:fldChar w:fldCharType="begin"/>
       </w:r>
       <w:r>
-        <w:instrText xml:space="preserve"> PAGEREF _Toc452709472 \h </w:instrText>
+        <w:instrText xml:space="preserve"> PAGEREF _Toc452727754 \h </w:instrText>
       </w:r>
       <w:r>
         <w:fldChar w:fldCharType="separate"/>
@@ -1470,7 +1470,7 @@
         <w:fldChar w:fldCharType="begin"/>
       </w:r>
       <w:r>
-        <w:instrText xml:space="preserve"> PAGEREF _Toc452709473 \h </w:instrText>
+        <w:instrText xml:space="preserve"> PAGEREF _Toc452727755 \h </w:instrText>
       </w:r>
       <w:r>
         <w:fldChar w:fldCharType="separate"/>
@@ -1520,7 +1520,7 @@
         <w:fldChar w:fldCharType="begin"/>
       </w:r>
       <w:r>
-        <w:instrText xml:space="preserve"> PAGEREF _Toc452709474 \h </w:instrText>
+        <w:instrText xml:space="preserve"> PAGEREF _Toc452727756 \h </w:instrText>
       </w:r>
       <w:r>
         <w:fldChar w:fldCharType="separate"/>
@@ -1568,7 +1568,7 @@
         <w:fldChar w:fldCharType="begin"/>
       </w:r>
       <w:r>
-        <w:instrText xml:space="preserve"> PAGEREF _Toc452709475 \h </w:instrText>
+        <w:instrText xml:space="preserve"> PAGEREF _Toc452727757 \h </w:instrText>
       </w:r>
       <w:r>
         <w:fldChar w:fldCharType="separate"/>
@@ -1616,7 +1616,7 @@
         <w:fldChar w:fldCharType="begin"/>
       </w:r>
       <w:r>
-        <w:instrText xml:space="preserve"> PAGEREF _Toc452709476 \h </w:instrText>
+        <w:instrText xml:space="preserve"> PAGEREF _Toc452727758 \h </w:instrText>
       </w:r>
       <w:r>
         <w:fldChar w:fldCharType="separate"/>
@@ -1664,7 +1664,7 @@
         <w:fldChar w:fldCharType="begin"/>
       </w:r>
       <w:r>
-        <w:instrText xml:space="preserve"> PAGEREF _Toc452709477 \h </w:instrText>
+        <w:instrText xml:space="preserve"> PAGEREF _Toc452727759 \h </w:instrText>
       </w:r>
       <w:r>
         <w:fldChar w:fldCharType="separate"/>
@@ -1714,7 +1714,7 @@
         <w:fldChar w:fldCharType="begin"/>
       </w:r>
       <w:r>
-        <w:instrText xml:space="preserve"> PAGEREF _Toc452709478 \h </w:instrText>
+        <w:instrText xml:space="preserve"> PAGEREF _Toc452727760 \h </w:instrText>
       </w:r>
       <w:r>
         <w:fldChar w:fldCharType="separate"/>
@@ -1764,7 +1764,7 @@
         <w:fldChar w:fldCharType="begin"/>
       </w:r>
       <w:r>
-        <w:instrText xml:space="preserve"> PAGEREF _Toc452709479 \h </w:instrText>
+        <w:instrText xml:space="preserve"> PAGEREF _Toc452727761 \h </w:instrText>
       </w:r>
       <w:r>
         <w:fldChar w:fldCharType="separate"/>
@@ -1812,7 +1812,7 @@
         <w:fldChar w:fldCharType="begin"/>
       </w:r>
       <w:r>
-        <w:instrText xml:space="preserve"> PAGEREF _Toc452709480 \h </w:instrText>
+        <w:instrText xml:space="preserve"> PAGEREF _Toc452727762 \h </w:instrText>
       </w:r>
       <w:r>
         <w:fldChar w:fldCharType="separate"/>
@@ -1860,7 +1860,7 @@
         <w:fldChar w:fldCharType="begin"/>
       </w:r>
       <w:r>
-        <w:instrText xml:space="preserve"> PAGEREF _Toc452709481 \h </w:instrText>
+        <w:instrText xml:space="preserve"> PAGEREF _Toc452727763 \h </w:instrText>
       </w:r>
       <w:r>
         <w:fldChar w:fldCharType="separate"/>
@@ -1908,13 +1908,61 @@
         <w:fldChar w:fldCharType="begin"/>
       </w:r>
       <w:r>
-        <w:instrText xml:space="preserve"> PAGEREF _Toc452709482 \h </w:instrText>
+        <w:instrText xml:space="preserve"> PAGEREF _Toc452727764 \h </w:instrText>
       </w:r>
       <w:r>
         <w:fldChar w:fldCharType="separate"/>
       </w:r>
       <w:r>
         <w:t>35</w:t>
+      </w:r>
+      <w:r>
+        <w:fldChar w:fldCharType="end"/>
+      </w:r>
+    </w:p>
+    <w:p>
+      <w:pPr>
+        <w:pStyle w:val="Verzeichnis2"/>
+        <w:rPr>
+          <w:rFonts w:asciiTheme="minorHAnsi" w:eastAsiaTheme="minorEastAsia" w:hAnsiTheme="minorHAnsi" w:cstheme="minorBidi"/>
+          <w:sz w:val="22"/>
+          <w:szCs w:val="22"/>
+        </w:rPr>
+      </w:pPr>
+      <w:r>
+        <w:rPr>
+          <w:lang w:val="en-US"/>
+        </w:rPr>
+        <w:t>7.4</w:t>
+      </w:r>
+      <w:r>
+        <w:rPr>
+          <w:rFonts w:asciiTheme="minorHAnsi" w:eastAsiaTheme="minorEastAsia" w:hAnsiTheme="minorHAnsi" w:cstheme="minorBidi"/>
+          <w:sz w:val="22"/>
+          <w:szCs w:val="22"/>
+        </w:rPr>
+        <w:tab/>
+      </w:r>
+      <w:r>
+        <w:rPr>
+          <w:lang w:val="en-US"/>
+        </w:rPr>
+        <w:t>Remote API</w:t>
+      </w:r>
+      <w:r>
+        <w:tab/>
+      </w:r>
+      <w:r>
+        <w:fldChar w:fldCharType="begin"/>
+      </w:r>
+      <w:r>
+        <w:instrText xml:space="preserve"> PAGEREF _Toc452727765 \h </w:instrText>
+      </w:r>
+      <w:r>
+        <w:fldChar w:fldCharType="separate"/>
+      </w:r>
+      <w:r>
+        <w:t>36</w:t>
       </w:r>
       <w:r>
         <w:fldChar w:fldCharType="end"/>
@@ -1958,7 +2006,7 @@
         <w:fldChar w:fldCharType="begin"/>
       </w:r>
       <w:r>
-        <w:instrText xml:space="preserve"> PAGEREF _Toc452709483 \h </w:instrText>
+        <w:instrText xml:space="preserve"> PAGEREF _Toc452727766 \h </w:instrText>
       </w:r>
       <w:r>
         <w:fldChar w:fldCharType="separate"/>
@@ -2006,7 +2054,7 @@
         <w:fldChar w:fldCharType="begin"/>
       </w:r>
       <w:r>
-        <w:instrText xml:space="preserve"> PAGEREF _Toc452709484 \h </w:instrText>
+        <w:instrText xml:space="preserve"> PAGEREF _Toc452727767 \h </w:instrText>
       </w:r>
       <w:r>
         <w:fldChar w:fldCharType="separate"/>
@@ -2054,7 +2102,7 @@
         <w:fldChar w:fldCharType="begin"/>
       </w:r>
       <w:r>
-        <w:instrText xml:space="preserve"> PAGEREF _Toc452709485 \h </w:instrText>
+        <w:instrText xml:space="preserve"> PAGEREF _Toc452727768 \h </w:instrText>
       </w:r>
       <w:r>
         <w:fldChar w:fldCharType="separate"/>
@@ -2102,7 +2150,7 @@
         <w:fldChar w:fldCharType="begin"/>
       </w:r>
       <w:r>
-        <w:instrText xml:space="preserve"> PAGEREF _Toc452709486 \h </w:instrText>
+        <w:instrText xml:space="preserve"> PAGEREF _Toc452727769 \h </w:instrText>
       </w:r>
       <w:r>
         <w:fldChar w:fldCharType="separate"/>
@@ -2150,7 +2198,7 @@
         <w:fldChar w:fldCharType="begin"/>
       </w:r>
       <w:r>
-        <w:instrText xml:space="preserve"> PAGEREF _Toc452709487 \h </w:instrText>
+        <w:instrText xml:space="preserve"> PAGEREF _Toc452727770 \h </w:instrText>
       </w:r>
       <w:r>
         <w:fldChar w:fldCharType="separate"/>
@@ -2175,6 +2223,7 @@
         <w:rPr>
           <w:lang w:val="en-US"/>
         </w:rPr>
+        <w:lastRenderedPageBreak/>
         <w:t>8.5</w:t>
       </w:r>
       <w:r>
@@ -2189,7 +2238,7 @@
         <w:rPr>
           <w:lang w:val="en-US"/>
         </w:rPr>
-        <w:t>Deployment</w:t>
+        <w:t>Folder Structure</w:t>
       </w:r>
       <w:r>
         <w:tab/>
@@ -2198,7 +2247,7 @@
         <w:fldChar w:fldCharType="begin"/>
       </w:r>
       <w:r>
-        <w:instrText xml:space="preserve"> PAGEREF _Toc452709488 \h </w:instrText>
+        <w:instrText xml:space="preserve"> PAGEREF _Toc452727771 \h </w:instrText>
       </w:r>
       <w:r>
         <w:fldChar w:fldCharType="separate"/>
@@ -2223,7 +2272,6 @@
         <w:rPr>
           <w:lang w:val="en-US"/>
         </w:rPr>
-        <w:lastRenderedPageBreak/>
         <w:t>8.6</w:t>
       </w:r>
       <w:r>
@@ -2238,7 +2286,7 @@
         <w:rPr>
           <w:lang w:val="en-US"/>
         </w:rPr>
-        <w:t>File Upload</w:t>
+        <w:t>WYSIWYG Editor</w:t>
       </w:r>
       <w:r>
         <w:tab/>
@@ -2247,13 +2295,13 @@
         <w:fldChar w:fldCharType="begin"/>
       </w:r>
       <w:r>
-        <w:instrText xml:space="preserve"> PAGEREF _Toc452709489 \h </w:instrText>
+        <w:instrText xml:space="preserve"> PAGEREF _Toc452727772 \h </w:instrText>
       </w:r>
       <w:r>
         <w:fldChar w:fldCharType="separate"/>
       </w:r>
       <w:r>
-        <w:t>45</w:t>
+        <w:t>47</w:t>
       </w:r>
       <w:r>
         <w:fldChar w:fldCharType="end"/>
@@ -2286,7 +2334,7 @@
         <w:rPr>
           <w:lang w:val="en-US"/>
         </w:rPr>
-        <w:t>Folder Structure</w:t>
+        <w:t>File Upload</w:t>
       </w:r>
       <w:r>
         <w:tab/>
@@ -2295,61 +2343,13 @@
         <w:fldChar w:fldCharType="begin"/>
       </w:r>
       <w:r>
-        <w:instrText xml:space="preserve"> PAGEREF _Toc452709490 \h </w:instrText>
+        <w:instrText xml:space="preserve"> PAGEREF _Toc452727773 \h </w:instrText>
       </w:r>
       <w:r>
         <w:fldChar w:fldCharType="separate"/>
       </w:r>
       <w:r>
-        <w:t>45</w:t>
-      </w:r>
-      <w:r>
-        <w:fldChar w:fldCharType="end"/>
-      </w:r>
-    </w:p>
-    <w:p>
-      <w:pPr>
-        <w:pStyle w:val="Verzeichnis2"/>
-        <w:rPr>
-          <w:rFonts w:asciiTheme="minorHAnsi" w:eastAsiaTheme="minorEastAsia" w:hAnsiTheme="minorHAnsi" w:cstheme="minorBidi"/>
-          <w:sz w:val="22"/>
-          <w:szCs w:val="22"/>
-        </w:rPr>
-      </w:pPr>
-      <w:r>
-        <w:rPr>
-          <w:lang w:val="en-US"/>
-        </w:rPr>
-        <w:t>8.8</w:t>
-      </w:r>
-      <w:r>
-        <w:rPr>
-          <w:rFonts w:asciiTheme="minorHAnsi" w:eastAsiaTheme="minorEastAsia" w:hAnsiTheme="minorHAnsi" w:cstheme="minorBidi"/>
-          <w:sz w:val="22"/>
-          <w:szCs w:val="22"/>
-        </w:rPr>
-        <w:tab/>
-      </w:r>
-      <w:r>
-        <w:rPr>
-          <w:lang w:val="en-US"/>
-        </w:rPr>
-        <w:t>WYSIWYG Editor</w:t>
-      </w:r>
-      <w:r>
-        <w:tab/>
-      </w:r>
-      <w:r>
-        <w:fldChar w:fldCharType="begin"/>
-      </w:r>
-      <w:r>
-        <w:instrText xml:space="preserve"> PAGEREF _Toc452709491 \h </w:instrText>
-      </w:r>
-      <w:r>
-        <w:fldChar w:fldCharType="separate"/>
-      </w:r>
-      <w:r>
-        <w:t>47</w:t>
+        <w:t>48</w:t>
       </w:r>
       <w:r>
         <w:fldChar w:fldCharType="end"/>
@@ -2393,7 +2393,7 @@
         <w:fldChar w:fldCharType="begin"/>
       </w:r>
       <w:r>
-        <w:instrText xml:space="preserve"> PAGEREF _Toc452709492 \h </w:instrText>
+        <w:instrText xml:space="preserve"> PAGEREF _Toc452727774 \h </w:instrText>
       </w:r>
       <w:r>
         <w:fldChar w:fldCharType="separate"/>
@@ -2441,7 +2441,7 @@
         <w:fldChar w:fldCharType="begin"/>
       </w:r>
       <w:r>
-        <w:instrText xml:space="preserve"> PAGEREF _Toc452709493 \h </w:instrText>
+        <w:instrText xml:space="preserve"> PAGEREF _Toc452727775 \h </w:instrText>
       </w:r>
       <w:r>
         <w:fldChar w:fldCharType="separate"/>
@@ -2489,7 +2489,7 @@
         <w:fldChar w:fldCharType="begin"/>
       </w:r>
       <w:r>
-        <w:instrText xml:space="preserve"> PAGEREF _Toc452709494 \h </w:instrText>
+        <w:instrText xml:space="preserve"> PAGEREF _Toc452727776 \h </w:instrText>
       </w:r>
       <w:r>
         <w:fldChar w:fldCharType="separate"/>
@@ -2539,7 +2539,7 @@
         <w:fldChar w:fldCharType="begin"/>
       </w:r>
       <w:r>
-        <w:instrText xml:space="preserve"> PAGEREF _Toc452709495 \h </w:instrText>
+        <w:instrText xml:space="preserve"> PAGEREF _Toc452727777 \h </w:instrText>
       </w:r>
       <w:r>
         <w:fldChar w:fldCharType="separate"/>
@@ -2587,7 +2587,7 @@
         <w:fldChar w:fldCharType="begin"/>
       </w:r>
       <w:r>
-        <w:instrText xml:space="preserve"> PAGEREF _Toc452709496 \h </w:instrText>
+        <w:instrText xml:space="preserve"> PAGEREF _Toc452727778 \h </w:instrText>
       </w:r>
       <w:r>
         <w:fldChar w:fldCharType="separate"/>
@@ -2635,7 +2635,7 @@
         <w:fldChar w:fldCharType="begin"/>
       </w:r>
       <w:r>
-        <w:instrText xml:space="preserve"> PAGEREF _Toc452709497 \h </w:instrText>
+        <w:instrText xml:space="preserve"> PAGEREF _Toc452727779 \h </w:instrText>
       </w:r>
       <w:r>
         <w:fldChar w:fldCharType="separate"/>
@@ -2685,7 +2685,7 @@
         <w:fldChar w:fldCharType="begin"/>
       </w:r>
       <w:r>
-        <w:instrText xml:space="preserve"> PAGEREF _Toc452709498 \h </w:instrText>
+        <w:instrText xml:space="preserve"> PAGEREF _Toc452727780 \h </w:instrText>
       </w:r>
       <w:r>
         <w:fldChar w:fldCharType="separate"/>
@@ -2720,7 +2720,7 @@
         <w:fldChar w:fldCharType="begin"/>
       </w:r>
       <w:r>
-        <w:instrText xml:space="preserve"> PAGEREF _Toc452709499 \h </w:instrText>
+        <w:instrText xml:space="preserve"> PAGEREF _Toc452727781 \h </w:instrText>
       </w:r>
       <w:r>
         <w:fldChar w:fldCharType="separate"/>
@@ -2755,7 +2755,7 @@
         <w:fldChar w:fldCharType="begin"/>
       </w:r>
       <w:r>
-        <w:instrText xml:space="preserve"> PAGEREF _Toc452709500 \h </w:instrText>
+        <w:instrText xml:space="preserve"> PAGEREF _Toc452727782 \h </w:instrText>
       </w:r>
       <w:r>
         <w:fldChar w:fldCharType="separate"/>
@@ -2790,7 +2790,7 @@
         <w:fldChar w:fldCharType="begin"/>
       </w:r>
       <w:r>
-        <w:instrText xml:space="preserve"> PAGEREF _Toc452709501 \h </w:instrText>
+        <w:instrText xml:space="preserve"> PAGEREF _Toc452727783 \h </w:instrText>
       </w:r>
       <w:r>
         <w:fldChar w:fldCharType="separate"/>
@@ -2825,7 +2825,7 @@
         <w:fldChar w:fldCharType="begin"/>
       </w:r>
       <w:r>
-        <w:instrText xml:space="preserve"> PAGEREF _Toc452709502 \h </w:instrText>
+        <w:instrText xml:space="preserve"> PAGEREF _Toc452727784 \h </w:instrText>
       </w:r>
       <w:r>
         <w:fldChar w:fldCharType="separate"/>
@@ -2859,7 +2859,7 @@
         <w:lastRenderedPageBreak/>
         <w:fldChar w:fldCharType="end"/>
       </w:r>
-      <w:bookmarkStart w:id="2" w:name="_Toc452709459"/>
+      <w:bookmarkStart w:id="2" w:name="_Toc452727741"/>
       <w:r>
         <w:rPr>
           <w:lang w:val="en-US"/>
@@ -3102,7 +3102,7 @@
           <w:lang w:val="en-US"/>
         </w:rPr>
       </w:pPr>
-      <w:bookmarkStart w:id="3" w:name="_Toc452709460"/>
+      <w:bookmarkStart w:id="3" w:name="_Toc452727742"/>
       <w:r>
         <w:rPr>
           <w:lang w:val="en-US"/>
@@ -3217,7 +3217,7 @@
           <w:lang w:val="en-US"/>
         </w:rPr>
       </w:pPr>
-      <w:bookmarkStart w:id="4" w:name="_Toc452709461"/>
+      <w:bookmarkStart w:id="4" w:name="_Toc452727743"/>
       <w:r>
         <w:rPr>
           <w:lang w:val="en-US"/>
@@ -3348,7 +3348,7 @@
                                 <w:lang w:val="en-US"/>
                               </w:rPr>
                             </w:pPr>
-                            <w:bookmarkStart w:id="5" w:name="_Toc452709503"/>
+                            <w:bookmarkStart w:id="5" w:name="_Toc452727678"/>
                             <w:r>
                               <w:rPr>
                                 <w:lang w:val="en-US"/>
@@ -3437,7 +3437,7 @@
                           <w:lang w:val="en-US"/>
                         </w:rPr>
                       </w:pPr>
-                      <w:bookmarkStart w:id="6" w:name="_Toc452709503"/>
+                      <w:bookmarkStart w:id="6" w:name="_Toc452727678"/>
                       <w:r>
                         <w:rPr>
                           <w:lang w:val="en-US"/>
@@ -3540,7 +3540,7 @@
           <w:lang w:val="en-US"/>
         </w:rPr>
       </w:pPr>
-      <w:bookmarkStart w:id="7" w:name="_Toc452709462"/>
+      <w:bookmarkStart w:id="7" w:name="_Toc452727744"/>
       <w:r>
         <w:rPr>
           <w:lang w:val="en-US"/>
@@ -3670,7 +3670,7 @@
         </w:rPr>
       </w:pPr>
       <w:bookmarkStart w:id="8" w:name="_Ref452547251"/>
-      <w:bookmarkStart w:id="9" w:name="_Toc452709463"/>
+      <w:bookmarkStart w:id="9" w:name="_Toc452727745"/>
       <w:r>
         <w:rPr>
           <w:lang w:val="en-US"/>
@@ -3992,7 +3992,7 @@
       </w:pPr>
       <w:bookmarkStart w:id="10" w:name="_Ref452465026"/>
       <w:bookmarkStart w:id="11" w:name="_Ref452465054"/>
-      <w:bookmarkStart w:id="12" w:name="_Toc452709464"/>
+      <w:bookmarkStart w:id="12" w:name="_Toc452727746"/>
       <w:r>
         <w:rPr>
           <w:lang w:val="en-US"/>
@@ -4456,18 +4456,31 @@
           <w:lang w:val="en-US"/>
         </w:rPr>
       </w:pPr>
-      <w:bookmarkStart w:id="13" w:name="_Toc452709519"/>
+      <w:bookmarkStart w:id="13" w:name="_Toc452727665"/>
       <w:r>
         <w:t xml:space="preserve">Table </w:t>
       </w:r>
-      <w:fldSimple w:instr=" SEQ Table \* ARABIC ">
-        <w:r>
-          <w:rPr>
-            <w:noProof/>
-          </w:rPr>
-          <w:t>1</w:t>
-        </w:r>
-      </w:fldSimple>
+      <w:r>
+        <w:fldChar w:fldCharType="begin"/>
+      </w:r>
+      <w:r>
+        <w:instrText xml:space="preserve"> SEQ Table \* ARABIC </w:instrText>
+      </w:r>
+      <w:r>
+        <w:fldChar w:fldCharType="separate"/>
+      </w:r>
+      <w:r>
+        <w:rPr>
+          <w:noProof/>
+        </w:rPr>
+        <w:t>1</w:t>
+      </w:r>
+      <w:r>
+        <w:rPr>
+          <w:noProof/>
+        </w:rPr>
+        <w:fldChar w:fldCharType="end"/>
+      </w:r>
       <w:r>
         <w:t xml:space="preserve">: </w:t>
       </w:r>
@@ -4900,18 +4913,31 @@
         <w:pStyle w:val="Beschriftung"/>
         <w:jc w:val="center"/>
       </w:pPr>
-      <w:bookmarkStart w:id="15" w:name="_Toc452709520"/>
+      <w:bookmarkStart w:id="15" w:name="_Toc452727666"/>
       <w:r>
         <w:t xml:space="preserve">Table </w:t>
       </w:r>
-      <w:fldSimple w:instr=" SEQ Table \* ARABIC ">
-        <w:r>
-          <w:rPr>
-            <w:noProof/>
-          </w:rPr>
-          <w:t>2</w:t>
-        </w:r>
-      </w:fldSimple>
+      <w:r>
+        <w:fldChar w:fldCharType="begin"/>
+      </w:r>
+      <w:r>
+        <w:instrText xml:space="preserve"> SEQ Table \* ARABIC </w:instrText>
+      </w:r>
+      <w:r>
+        <w:fldChar w:fldCharType="separate"/>
+      </w:r>
+      <w:r>
+        <w:rPr>
+          <w:noProof/>
+        </w:rPr>
+        <w:t>2</w:t>
+      </w:r>
+      <w:r>
+        <w:rPr>
+          <w:noProof/>
+        </w:rPr>
+        <w:fldChar w:fldCharType="end"/>
+      </w:r>
       <w:r>
         <w:t xml:space="preserve">: </w:t>
       </w:r>
@@ -5368,18 +5394,31 @@
           <w:lang w:val="en-US"/>
         </w:rPr>
       </w:pPr>
-      <w:bookmarkStart w:id="17" w:name="_Toc452709521"/>
+      <w:bookmarkStart w:id="17" w:name="_Toc452727667"/>
       <w:r>
         <w:t xml:space="preserve">Table </w:t>
       </w:r>
-      <w:fldSimple w:instr=" SEQ Table \* ARABIC ">
-        <w:r>
-          <w:rPr>
-            <w:noProof/>
-          </w:rPr>
-          <w:t>3</w:t>
-        </w:r>
-      </w:fldSimple>
+      <w:r>
+        <w:fldChar w:fldCharType="begin"/>
+      </w:r>
+      <w:r>
+        <w:instrText xml:space="preserve"> SEQ Table \* ARABIC </w:instrText>
+      </w:r>
+      <w:r>
+        <w:fldChar w:fldCharType="separate"/>
+      </w:r>
+      <w:r>
+        <w:rPr>
+          <w:noProof/>
+        </w:rPr>
+        <w:t>3</w:t>
+      </w:r>
+      <w:r>
+        <w:rPr>
+          <w:noProof/>
+        </w:rPr>
+        <w:fldChar w:fldCharType="end"/>
+      </w:r>
       <w:r>
         <w:t xml:space="preserve">: </w:t>
       </w:r>
@@ -5812,18 +5851,31 @@
         <w:pStyle w:val="Beschriftung"/>
         <w:jc w:val="center"/>
       </w:pPr>
-      <w:bookmarkStart w:id="19" w:name="_Toc452709522"/>
+      <w:bookmarkStart w:id="19" w:name="_Toc452727668"/>
       <w:r>
         <w:t xml:space="preserve">Table </w:t>
       </w:r>
-      <w:fldSimple w:instr=" SEQ Table \* ARABIC ">
-        <w:r>
-          <w:rPr>
-            <w:noProof/>
-          </w:rPr>
-          <w:t>4</w:t>
-        </w:r>
-      </w:fldSimple>
+      <w:r>
+        <w:fldChar w:fldCharType="begin"/>
+      </w:r>
+      <w:r>
+        <w:instrText xml:space="preserve"> SEQ Table \* ARABIC </w:instrText>
+      </w:r>
+      <w:r>
+        <w:fldChar w:fldCharType="separate"/>
+      </w:r>
+      <w:r>
+        <w:rPr>
+          <w:noProof/>
+        </w:rPr>
+        <w:t>4</w:t>
+      </w:r>
+      <w:r>
+        <w:rPr>
+          <w:noProof/>
+        </w:rPr>
+        <w:fldChar w:fldCharType="end"/>
+      </w:r>
       <w:r>
         <w:t xml:space="preserve">: </w:t>
       </w:r>
@@ -6295,18 +6347,31 @@
         <w:jc w:val="center"/>
       </w:pPr>
       <w:bookmarkStart w:id="21" w:name="_Ref451931813"/>
-      <w:bookmarkStart w:id="22" w:name="_Toc452709523"/>
+      <w:bookmarkStart w:id="22" w:name="_Toc452727669"/>
       <w:r>
         <w:t xml:space="preserve">Table </w:t>
       </w:r>
-      <w:fldSimple w:instr=" SEQ Table \* ARABIC ">
-        <w:r>
-          <w:rPr>
-            <w:noProof/>
-          </w:rPr>
-          <w:t>5</w:t>
-        </w:r>
-      </w:fldSimple>
+      <w:r>
+        <w:fldChar w:fldCharType="begin"/>
+      </w:r>
+      <w:r>
+        <w:instrText xml:space="preserve"> SEQ Table \* ARABIC </w:instrText>
+      </w:r>
+      <w:r>
+        <w:fldChar w:fldCharType="separate"/>
+      </w:r>
+      <w:r>
+        <w:rPr>
+          <w:noProof/>
+        </w:rPr>
+        <w:t>5</w:t>
+      </w:r>
+      <w:r>
+        <w:rPr>
+          <w:noProof/>
+        </w:rPr>
+        <w:fldChar w:fldCharType="end"/>
+      </w:r>
       <w:r>
         <w:t xml:space="preserve">: </w:t>
       </w:r>
@@ -6754,18 +6819,31 @@
         <w:pStyle w:val="Beschriftung"/>
         <w:jc w:val="center"/>
       </w:pPr>
-      <w:bookmarkStart w:id="24" w:name="_Toc452709524"/>
+      <w:bookmarkStart w:id="24" w:name="_Toc452727670"/>
       <w:r>
         <w:t xml:space="preserve">Table </w:t>
       </w:r>
-      <w:fldSimple w:instr=" SEQ Table \* ARABIC ">
-        <w:r>
-          <w:rPr>
-            <w:noProof/>
-          </w:rPr>
-          <w:t>6</w:t>
-        </w:r>
-      </w:fldSimple>
+      <w:r>
+        <w:fldChar w:fldCharType="begin"/>
+      </w:r>
+      <w:r>
+        <w:instrText xml:space="preserve"> SEQ Table \* ARABIC </w:instrText>
+      </w:r>
+      <w:r>
+        <w:fldChar w:fldCharType="separate"/>
+      </w:r>
+      <w:r>
+        <w:rPr>
+          <w:noProof/>
+        </w:rPr>
+        <w:t>6</w:t>
+      </w:r>
+      <w:r>
+        <w:rPr>
+          <w:noProof/>
+        </w:rPr>
+        <w:fldChar w:fldCharType="end"/>
+      </w:r>
       <w:r>
         <w:t xml:space="preserve">: </w:t>
       </w:r>
@@ -7203,18 +7281,31 @@
           <w:lang w:val="en-US"/>
         </w:rPr>
       </w:pPr>
-      <w:bookmarkStart w:id="26" w:name="_Toc452709525"/>
+      <w:bookmarkStart w:id="26" w:name="_Toc452727671"/>
       <w:r>
         <w:t xml:space="preserve">Table </w:t>
       </w:r>
-      <w:fldSimple w:instr=" SEQ Table \* ARABIC ">
-        <w:r>
-          <w:rPr>
-            <w:noProof/>
-          </w:rPr>
-          <w:t>7</w:t>
-        </w:r>
-      </w:fldSimple>
+      <w:r>
+        <w:fldChar w:fldCharType="begin"/>
+      </w:r>
+      <w:r>
+        <w:instrText xml:space="preserve"> SEQ Table \* ARABIC </w:instrText>
+      </w:r>
+      <w:r>
+        <w:fldChar w:fldCharType="separate"/>
+      </w:r>
+      <w:r>
+        <w:rPr>
+          <w:noProof/>
+        </w:rPr>
+        <w:t>7</w:t>
+      </w:r>
+      <w:r>
+        <w:rPr>
+          <w:noProof/>
+        </w:rPr>
+        <w:fldChar w:fldCharType="end"/>
+      </w:r>
       <w:r>
         <w:t xml:space="preserve">: </w:t>
       </w:r>
@@ -7674,18 +7765,31 @@
           <w:lang w:val="en-US"/>
         </w:rPr>
       </w:pPr>
-      <w:bookmarkStart w:id="28" w:name="_Toc452709526"/>
+      <w:bookmarkStart w:id="28" w:name="_Toc452727672"/>
       <w:r>
         <w:t xml:space="preserve">Table </w:t>
       </w:r>
-      <w:fldSimple w:instr=" SEQ Table \* ARABIC ">
-        <w:r>
-          <w:rPr>
-            <w:noProof/>
-          </w:rPr>
-          <w:t>8</w:t>
-        </w:r>
-      </w:fldSimple>
+      <w:r>
+        <w:fldChar w:fldCharType="begin"/>
+      </w:r>
+      <w:r>
+        <w:instrText xml:space="preserve"> SEQ Table \* ARABIC </w:instrText>
+      </w:r>
+      <w:r>
+        <w:fldChar w:fldCharType="separate"/>
+      </w:r>
+      <w:r>
+        <w:rPr>
+          <w:noProof/>
+        </w:rPr>
+        <w:t>8</w:t>
+      </w:r>
+      <w:r>
+        <w:rPr>
+          <w:noProof/>
+        </w:rPr>
+        <w:fldChar w:fldCharType="end"/>
+      </w:r>
       <w:r>
         <w:t xml:space="preserve">: </w:t>
       </w:r>
@@ -7704,7 +7808,7 @@
         </w:rPr>
       </w:pPr>
       <w:bookmarkStart w:id="30" w:name="_Ref452465063"/>
-      <w:bookmarkStart w:id="31" w:name="_Toc452709465"/>
+      <w:bookmarkStart w:id="31" w:name="_Toc452727747"/>
       <w:r>
         <w:rPr>
           <w:lang w:val="en-US"/>
@@ -7870,7 +7974,7 @@
           <w:lang w:val="en-US"/>
         </w:rPr>
       </w:pPr>
-      <w:bookmarkStart w:id="32" w:name="_Toc452709466"/>
+      <w:bookmarkStart w:id="32" w:name="_Toc452727748"/>
       <w:r>
         <w:rPr>
           <w:lang w:val="en-US"/>
@@ -7906,7 +8010,7 @@
           <w:lang w:val="en-US"/>
         </w:rPr>
       </w:pPr>
-      <w:bookmarkStart w:id="33" w:name="_Toc452709467"/>
+      <w:bookmarkStart w:id="33" w:name="_Toc452727749"/>
       <w:r>
         <w:rPr>
           <w:lang w:val="en-US"/>
@@ -8044,7 +8148,7 @@
           <w:lang w:val="en-US"/>
         </w:rPr>
       </w:pPr>
-      <w:bookmarkStart w:id="34" w:name="_Toc452709468"/>
+      <w:bookmarkStart w:id="34" w:name="_Toc452727750"/>
       <w:r>
         <w:rPr>
           <w:lang w:val="en-US"/>
@@ -8178,7 +8282,7 @@
           <w:lang w:val="en-US"/>
         </w:rPr>
       </w:pPr>
-      <w:bookmarkStart w:id="35" w:name="_Toc452709469"/>
+      <w:bookmarkStart w:id="35" w:name="_Toc452727751"/>
       <w:r>
         <w:rPr>
           <w:noProof/>
@@ -8234,7 +8338,7 @@
                                 <w:lang w:val="en-US"/>
                               </w:rPr>
                             </w:pPr>
-                            <w:bookmarkStart w:id="36" w:name="_Toc452709504"/>
+                            <w:bookmarkStart w:id="36" w:name="_Toc452727679"/>
                             <w:r>
                               <w:rPr>
                                 <w:lang w:val="en-US"/>
@@ -8314,7 +8418,7 @@
                           <w:lang w:val="en-US"/>
                         </w:rPr>
                       </w:pPr>
-                      <w:bookmarkStart w:id="37" w:name="_Toc452709504"/>
+                      <w:bookmarkStart w:id="37" w:name="_Toc452727679"/>
                       <w:r>
                         <w:rPr>
                           <w:lang w:val="en-US"/>
@@ -8481,7 +8585,7 @@
           <w:lang w:val="en-US"/>
         </w:rPr>
       </w:pPr>
-      <w:bookmarkStart w:id="38" w:name="_Toc452709470"/>
+      <w:bookmarkStart w:id="38" w:name="_Toc452727752"/>
       <w:r>
         <w:rPr>
           <w:lang w:val="en-US"/>
@@ -8526,7 +8630,7 @@
           <w:lang w:val="en-US"/>
         </w:rPr>
       </w:pPr>
-      <w:bookmarkStart w:id="39" w:name="_Toc452709471"/>
+      <w:bookmarkStart w:id="39" w:name="_Toc452727753"/>
       <w:r>
         <w:rPr>
           <w:lang w:val="en-US"/>
@@ -8592,7 +8696,7 @@
                                 <w:lang w:val="en-US"/>
                               </w:rPr>
                             </w:pPr>
-                            <w:bookmarkStart w:id="40" w:name="_Toc452709505"/>
+                            <w:bookmarkStart w:id="40" w:name="_Toc452727680"/>
                             <w:r>
                               <w:rPr>
                                 <w:lang w:val="en-US"/>
@@ -8681,7 +8785,7 @@
                           <w:lang w:val="en-US"/>
                         </w:rPr>
                       </w:pPr>
-                      <w:bookmarkStart w:id="41" w:name="_Toc452709505"/>
+                      <w:bookmarkStart w:id="41" w:name="_Toc452727680"/>
                       <w:r>
                         <w:rPr>
                           <w:lang w:val="en-US"/>
@@ -9005,7 +9109,7 @@
           <w:lang w:val="en-US"/>
         </w:rPr>
       </w:pPr>
-      <w:bookmarkStart w:id="43" w:name="_Toc452709472"/>
+      <w:bookmarkStart w:id="43" w:name="_Toc452727754"/>
       <w:r>
         <w:rPr>
           <w:lang w:val="en-US"/>
@@ -9170,7 +9274,7 @@
                               </w:rPr>
                             </w:pPr>
                             <w:bookmarkStart w:id="48" w:name="_Ref452126411"/>
-                            <w:bookmarkStart w:id="49" w:name="_Toc452709506"/>
+                            <w:bookmarkStart w:id="49" w:name="_Toc452727681"/>
                             <w:r>
                               <w:rPr>
                                 <w:lang w:val="en-US"/>
@@ -9244,7 +9348,7 @@
                         </w:rPr>
                       </w:pPr>
                       <w:bookmarkStart w:id="50" w:name="_Ref452126411"/>
-                      <w:bookmarkStart w:id="51" w:name="_Toc452709506"/>
+                      <w:bookmarkStart w:id="51" w:name="_Toc452727681"/>
                       <w:r>
                         <w:rPr>
                           <w:lang w:val="en-US"/>
@@ -10264,7 +10368,7 @@
                               </w:rPr>
                             </w:pPr>
                             <w:bookmarkStart w:id="59" w:name="_Ref452126308"/>
-                            <w:bookmarkStart w:id="60" w:name="_Toc452709507"/>
+                            <w:bookmarkStart w:id="60" w:name="_Toc452727682"/>
                             <w:r>
                               <w:rPr>
                                 <w:lang w:val="en-US"/>
@@ -10340,7 +10444,7 @@
                         </w:rPr>
                       </w:pPr>
                       <w:bookmarkStart w:id="61" w:name="_Ref452126308"/>
-                      <w:bookmarkStart w:id="62" w:name="_Toc452709507"/>
+                      <w:bookmarkStart w:id="62" w:name="_Toc452727682"/>
                       <w:r>
                         <w:rPr>
                           <w:lang w:val="en-US"/>
@@ -10649,7 +10753,7 @@
           <w:lang w:val="en-US"/>
         </w:rPr>
       </w:pPr>
-      <w:bookmarkStart w:id="63" w:name="_Toc452709473"/>
+      <w:bookmarkStart w:id="63" w:name="_Toc452727755"/>
       <w:r>
         <w:rPr>
           <w:lang w:val="en-US"/>
@@ -10744,7 +10848,7 @@
                               </w:rPr>
                             </w:pPr>
                             <w:bookmarkStart w:id="64" w:name="_Ref452387374"/>
-                            <w:bookmarkStart w:id="65" w:name="_Toc452709508"/>
+                            <w:bookmarkStart w:id="65" w:name="_Toc452727683"/>
                             <w:r>
                               <w:rPr>
                                 <w:lang w:val="en-US"/>
@@ -10820,7 +10924,7 @@
                         </w:rPr>
                       </w:pPr>
                       <w:bookmarkStart w:id="66" w:name="_Ref452387374"/>
-                      <w:bookmarkStart w:id="67" w:name="_Toc452709508"/>
+                      <w:bookmarkStart w:id="67" w:name="_Toc452727683"/>
                       <w:r>
                         <w:rPr>
                           <w:lang w:val="en-US"/>
@@ -12295,7 +12399,7 @@
         </w:rPr>
       </w:pPr>
       <w:bookmarkStart w:id="69" w:name="_Ref452390478"/>
-      <w:bookmarkStart w:id="70" w:name="_Toc452709527"/>
+      <w:bookmarkStart w:id="70" w:name="_Toc452727673"/>
       <w:r>
         <w:rPr>
           <w:lang w:val="en-US"/>
@@ -12907,7 +13011,7 @@
                               </w:rPr>
                             </w:pPr>
                             <w:bookmarkStart w:id="71" w:name="_Ref452709380"/>
-                            <w:bookmarkStart w:id="72" w:name="_Toc452709509"/>
+                            <w:bookmarkStart w:id="72" w:name="_Toc452727684"/>
                             <w:r>
                               <w:rPr>
                                 <w:lang w:val="en-US"/>
@@ -12986,7 +13090,7 @@
                         </w:rPr>
                       </w:pPr>
                       <w:bookmarkStart w:id="73" w:name="_Ref452709380"/>
-                      <w:bookmarkStart w:id="74" w:name="_Toc452709509"/>
+                      <w:bookmarkStart w:id="74" w:name="_Toc452727684"/>
                       <w:r>
                         <w:rPr>
                           <w:lang w:val="en-US"/>
@@ -13326,7 +13430,7 @@
           <w:lang w:val="en-US"/>
         </w:rPr>
       </w:pPr>
-      <w:bookmarkStart w:id="75" w:name="_Toc452709474"/>
+      <w:bookmarkStart w:id="75" w:name="_Toc452727756"/>
       <w:r>
         <w:rPr>
           <w:lang w:val="en-US"/>
@@ -13380,7 +13484,7 @@
           <w:lang w:val="en-US"/>
         </w:rPr>
       </w:pPr>
-      <w:bookmarkStart w:id="76" w:name="_Toc452709475"/>
+      <w:bookmarkStart w:id="76" w:name="_Toc452727757"/>
       <w:r>
         <w:rPr>
           <w:lang w:val="en-US"/>
@@ -13448,7 +13552,7 @@
           <w:noProof/>
           <w:lang w:val="en-US"/>
         </w:rPr>
-        <w:t>7</w:t>
+        <w:t>8</w:t>
       </w:r>
       <w:r>
         <w:rPr>
@@ -13938,7 +14042,7 @@
                               </w:rPr>
                             </w:pPr>
                             <w:bookmarkStart w:id="77" w:name="_Ref451939241"/>
-                            <w:bookmarkStart w:id="78" w:name="_Toc452709510"/>
+                            <w:bookmarkStart w:id="78" w:name="_Toc452727685"/>
                             <w:r>
                               <w:rPr>
                                 <w:lang w:val="en-US"/>
@@ -14017,7 +14121,7 @@
                         </w:rPr>
                       </w:pPr>
                       <w:bookmarkStart w:id="79" w:name="_Ref451939241"/>
-                      <w:bookmarkStart w:id="80" w:name="_Toc452709510"/>
+                      <w:bookmarkStart w:id="80" w:name="_Toc452727685"/>
                       <w:r>
                         <w:rPr>
                           <w:lang w:val="en-US"/>
@@ -14082,7 +14186,7 @@
       </w:pPr>
       <w:bookmarkStart w:id="81" w:name="_Ref451938736"/>
       <w:bookmarkStart w:id="82" w:name="_Ref451938740"/>
-      <w:bookmarkStart w:id="83" w:name="_Toc452709476"/>
+      <w:bookmarkStart w:id="83" w:name="_Toc452727758"/>
       <w:r>
         <w:rPr>
           <w:lang w:val="en-US"/>
@@ -14218,7 +14322,7 @@
                               </w:rPr>
                             </w:pPr>
                             <w:bookmarkStart w:id="84" w:name="_Ref451941139"/>
-                            <w:bookmarkStart w:id="85" w:name="_Toc452709511"/>
+                            <w:bookmarkStart w:id="85" w:name="_Toc452727686"/>
                             <w:r>
                               <w:rPr>
                                 <w:lang w:val="en-US"/>
@@ -14297,7 +14401,7 @@
                         </w:rPr>
                       </w:pPr>
                       <w:bookmarkStart w:id="86" w:name="_Ref451941139"/>
-                      <w:bookmarkStart w:id="87" w:name="_Toc452709511"/>
+                      <w:bookmarkStart w:id="87" w:name="_Toc452727686"/>
                       <w:r>
                         <w:rPr>
                           <w:lang w:val="en-US"/>
@@ -14417,7 +14521,7 @@
           <w:noProof/>
           <w:lang w:val="en-US"/>
         </w:rPr>
-        <w:t>8</w:t>
+        <w:t>9</w:t>
       </w:r>
       <w:r>
         <w:rPr>
@@ -14525,7 +14629,7 @@
           <w:lang w:val="en-US"/>
         </w:rPr>
       </w:pPr>
-      <w:bookmarkStart w:id="88" w:name="_Toc452709477"/>
+      <w:bookmarkStart w:id="88" w:name="_Toc452727759"/>
       <w:r>
         <w:rPr>
           <w:lang w:val="en-US"/>
@@ -14611,7 +14715,7 @@
           <w:noProof/>
           <w:lang w:val="en-US"/>
         </w:rPr>
-        <w:t>9</w:t>
+        <w:t>10</w:t>
       </w:r>
       <w:r>
         <w:rPr>
@@ -14808,7 +14912,7 @@
                               </w:rPr>
                             </w:pPr>
                             <w:bookmarkStart w:id="89" w:name="_Ref451942891"/>
-                            <w:bookmarkStart w:id="90" w:name="_Toc452709512"/>
+                            <w:bookmarkStart w:id="90" w:name="_Toc452727687"/>
                             <w:r>
                               <w:rPr>
                                 <w:lang w:val="en-US"/>
@@ -14884,7 +14988,7 @@
                         </w:rPr>
                       </w:pPr>
                       <w:bookmarkStart w:id="91" w:name="_Ref451942891"/>
-                      <w:bookmarkStart w:id="92" w:name="_Toc452709512"/>
+                      <w:bookmarkStart w:id="92" w:name="_Toc452727687"/>
                       <w:r>
                         <w:rPr>
                           <w:lang w:val="en-US"/>
@@ -14947,7 +15051,7 @@
           <w:lang w:val="en-US"/>
         </w:rPr>
       </w:pPr>
-      <w:bookmarkStart w:id="93" w:name="_Toc452709478"/>
+      <w:bookmarkStart w:id="93" w:name="_Toc452727760"/>
       <w:r>
         <w:rPr>
           <w:lang w:val="en-US"/>
@@ -14965,9 +15069,314 @@
       </w:pPr>
       <w:r>
         <w:rPr>
-          <w:lang w:val="en-US"/>
-        </w:rPr>
-        <w:t>TODO</w:t>
+          <w:noProof/>
+        </w:rPr>
+        <w:drawing>
+          <wp:anchor distT="0" distB="0" distL="114300" distR="114300" simplePos="0" relativeHeight="251716608" behindDoc="0" locked="0" layoutInCell="1" allowOverlap="1" wp14:anchorId="1361A3DA" wp14:editId="40E62345">
+            <wp:simplePos x="0" y="0"/>
+            <wp:positionH relativeFrom="column">
+              <wp:posOffset>339725</wp:posOffset>
+            </wp:positionH>
+            <wp:positionV relativeFrom="paragraph">
+              <wp:posOffset>1748790</wp:posOffset>
+            </wp:positionV>
+            <wp:extent cx="4495800" cy="3160395"/>
+            <wp:effectExtent l="0" t="0" r="0" b="1905"/>
+            <wp:wrapTopAndBottom/>
+            <wp:docPr id="36" name="Grafik 36" descr="C:\Hochschule\Master\MSP\knowledgebase\docs\documentation\architecture\diagrams\deployment.png"/>
+            <wp:cNvGraphicFramePr>
+              <a:graphicFrameLocks xmlns:a="http://schemas.openxmlformats.org/drawingml/2006/main" noChangeAspect="1"/>
+            </wp:cNvGraphicFramePr>
+            <a:graphic xmlns:a="http://schemas.openxmlformats.org/drawingml/2006/main">
+              <a:graphicData uri="http://schemas.openxmlformats.org/drawingml/2006/picture">
+                <pic:pic xmlns:pic="http://schemas.openxmlformats.org/drawingml/2006/picture">
+                  <pic:nvPicPr>
+                    <pic:cNvPr id="0" name="Picture 2" descr="C:\Hochschule\Master\MSP\knowledgebase\docs\documentation\architecture\diagrams\deployment.png"/>
+                    <pic:cNvPicPr>
+                      <a:picLocks noChangeAspect="1" noChangeArrowheads="1"/>
+                    </pic:cNvPicPr>
+                  </pic:nvPicPr>
+                  <pic:blipFill>
+                    <a:blip r:embed="rId21">
+                      <a:extLst>
+                        <a:ext uri="{28A0092B-C50C-407E-A947-70E740481C1C}">
+                          <a14:useLocalDpi xmlns:a14="http://schemas.microsoft.com/office/drawing/2010/main" val="0"/>
+                        </a:ext>
+                      </a:extLst>
+                    </a:blip>
+                    <a:srcRect/>
+                    <a:stretch>
+                      <a:fillRect/>
+                    </a:stretch>
+                  </pic:blipFill>
+                  <pic:spPr bwMode="auto">
+                    <a:xfrm>
+                      <a:off x="0" y="0"/>
+                      <a:ext cx="4495800" cy="3160395"/>
+                    </a:xfrm>
+                    <a:prstGeom prst="rect">
+                      <a:avLst/>
+                    </a:prstGeom>
+                    <a:noFill/>
+                    <a:ln>
+                      <a:noFill/>
+                    </a:ln>
+                  </pic:spPr>
+                </pic:pic>
+              </a:graphicData>
+            </a:graphic>
+            <wp14:sizeRelH relativeFrom="margin">
+              <wp14:pctWidth>0</wp14:pctWidth>
+            </wp14:sizeRelH>
+            <wp14:sizeRelV relativeFrom="margin">
+              <wp14:pctHeight>0</wp14:pctHeight>
+            </wp14:sizeRelV>
+          </wp:anchor>
+        </w:drawing>
+      </w:r>
+      <w:r>
+        <w:rPr>
+          <w:noProof/>
+        </w:rPr>
+        <mc:AlternateContent>
+          <mc:Choice Requires="wps">
+            <w:drawing>
+              <wp:anchor distT="0" distB="0" distL="114300" distR="114300" simplePos="0" relativeHeight="251718656" behindDoc="0" locked="0" layoutInCell="1" allowOverlap="1" wp14:anchorId="2CE80E0F" wp14:editId="1453EF8E">
+                <wp:simplePos x="0" y="0"/>
+                <wp:positionH relativeFrom="column">
+                  <wp:posOffset>339725</wp:posOffset>
+                </wp:positionH>
+                <wp:positionV relativeFrom="paragraph">
+                  <wp:posOffset>4966335</wp:posOffset>
+                </wp:positionV>
+                <wp:extent cx="4495800" cy="635"/>
+                <wp:effectExtent l="0" t="0" r="0" b="0"/>
+                <wp:wrapTopAndBottom/>
+                <wp:docPr id="37" name="Textfeld 37"/>
+                <wp:cNvGraphicFramePr/>
+                <a:graphic xmlns:a="http://schemas.openxmlformats.org/drawingml/2006/main">
+                  <a:graphicData uri="http://schemas.microsoft.com/office/word/2010/wordprocessingShape">
+                    <wps:wsp>
+                      <wps:cNvSpPr txBox="1"/>
+                      <wps:spPr>
+                        <a:xfrm>
+                          <a:off x="0" y="0"/>
+                          <a:ext cx="4495800" cy="635"/>
+                        </a:xfrm>
+                        <a:prstGeom prst="rect">
+                          <a:avLst/>
+                        </a:prstGeom>
+                        <a:solidFill>
+                          <a:prstClr val="white"/>
+                        </a:solidFill>
+                        <a:ln>
+                          <a:noFill/>
+                        </a:ln>
+                        <a:effectLst/>
+                      </wps:spPr>
+                      <wps:txbx>
+                        <w:txbxContent>
+                          <w:p>
+                            <w:pPr>
+                              <w:pStyle w:val="Beschriftung"/>
+                              <w:jc w:val="center"/>
+                              <w:rPr>
+                                <w:noProof/>
+                                <w:lang w:val="en-US"/>
+                              </w:rPr>
+                            </w:pPr>
+                            <w:bookmarkStart w:id="94" w:name="_Ref452727427"/>
+                            <w:bookmarkStart w:id="95" w:name="_Toc452727688"/>
+                            <w:r>
+                              <w:rPr>
+                                <w:lang w:val="en-US"/>
+                              </w:rPr>
+                              <w:t xml:space="preserve">Figure </w:t>
+                            </w:r>
+                            <w:r>
+                              <w:rPr>
+                                <w:lang w:val="en-US"/>
+                              </w:rPr>
+                              <w:fldChar w:fldCharType="begin"/>
+                            </w:r>
+                            <w:r>
+                              <w:rPr>
+                                <w:lang w:val="en-US"/>
+                              </w:rPr>
+                              <w:instrText xml:space="preserve"> SEQ Figure \* ARABIC </w:instrText>
+                            </w:r>
+                            <w:r>
+                              <w:rPr>
+                                <w:lang w:val="en-US"/>
+                              </w:rPr>
+                              <w:fldChar w:fldCharType="separate"/>
+                            </w:r>
+                            <w:r>
+                              <w:rPr>
+                                <w:noProof/>
+                                <w:lang w:val="en-US"/>
+                              </w:rPr>
+                              <w:t>11</w:t>
+                            </w:r>
+                            <w:r>
+                              <w:rPr>
+                                <w:lang w:val="en-US"/>
+                              </w:rPr>
+                              <w:fldChar w:fldCharType="end"/>
+                            </w:r>
+                            <w:bookmarkEnd w:id="94"/>
+                            <w:r>
+                              <w:rPr>
+                                <w:lang w:val="en-US"/>
+                              </w:rPr>
+                              <w:t>: deployment diagram</w:t>
+                            </w:r>
+                            <w:bookmarkEnd w:id="95"/>
+                          </w:p>
+                        </w:txbxContent>
+                      </wps:txbx>
+                      <wps:bodyPr rot="0" spcFirstLastPara="0" vertOverflow="overflow" horzOverflow="overflow" vert="horz" wrap="square" lIns="0" tIns="0" rIns="0" bIns="0" numCol="1" spcCol="0" rtlCol="0" fromWordArt="0" anchor="t" anchorCtr="0" forceAA="0" compatLnSpc="1">
+                        <a:prstTxWarp prst="textNoShape">
+                          <a:avLst/>
+                        </a:prstTxWarp>
+                        <a:spAutoFit/>
+                      </wps:bodyPr>
+                    </wps:wsp>
+                  </a:graphicData>
+                </a:graphic>
+              </wp:anchor>
+            </w:drawing>
+          </mc:Choice>
+          <mc:Fallback>
+            <w:pict>
+              <v:shape w14:anchorId="2CE80E0F" id="Textfeld 37" o:spid="_x0000_s1038" type="#_x0000_t202" style="position:absolute;left:0;text-align:left;margin-left:26.75pt;margin-top:391.05pt;width:354pt;height:.05pt;z-index:251718656;visibility:visible;mso-wrap-style:square;mso-wrap-distance-left:9pt;mso-wrap-distance-top:0;mso-wrap-distance-right:9pt;mso-wrap-distance-bottom:0;mso-position-horizontal:absolute;mso-position-horizontal-relative:text;mso-position-vertical:absolute;mso-position-vertical-relative:text;v-text-anchor:top" o:gfxdata="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" stroked="f">
+                <v:textbox style="mso-fit-shape-to-text:t" inset="0,0,0,0">
+                  <w:txbxContent>
+                    <w:p>
+                      <w:pPr>
+                        <w:pStyle w:val="Beschriftung"/>
+                        <w:jc w:val="center"/>
+                        <w:rPr>
+                          <w:noProof/>
+                          <w:lang w:val="en-US"/>
+                        </w:rPr>
+                      </w:pPr>
+                      <w:bookmarkStart w:id="96" w:name="_Ref452727427"/>
+                      <w:bookmarkStart w:id="97" w:name="_Toc452727688"/>
+                      <w:r>
+                        <w:rPr>
+                          <w:lang w:val="en-US"/>
+                        </w:rPr>
+                        <w:t xml:space="preserve">Figure </w:t>
+                      </w:r>
+                      <w:r>
+                        <w:rPr>
+                          <w:lang w:val="en-US"/>
+                        </w:rPr>
+                        <w:fldChar w:fldCharType="begin"/>
+                      </w:r>
+                      <w:r>
+                        <w:rPr>
+                          <w:lang w:val="en-US"/>
+                        </w:rPr>
+                        <w:instrText xml:space="preserve"> SEQ Figure \* ARABIC </w:instrText>
+                      </w:r>
+                      <w:r>
+                        <w:rPr>
+                          <w:lang w:val="en-US"/>
+                        </w:rPr>
+                        <w:fldChar w:fldCharType="separate"/>
+                      </w:r>
+                      <w:r>
+                        <w:rPr>
+                          <w:noProof/>
+                          <w:lang w:val="en-US"/>
+                        </w:rPr>
+                        <w:t>11</w:t>
+                      </w:r>
+                      <w:r>
+                        <w:rPr>
+                          <w:lang w:val="en-US"/>
+                        </w:rPr>
+                        <w:fldChar w:fldCharType="end"/>
+                      </w:r>
+                      <w:bookmarkEnd w:id="96"/>
+                      <w:r>
+                        <w:rPr>
+                          <w:lang w:val="en-US"/>
+                        </w:rPr>
+                        <w:t>: deployment diagram</w:t>
+                      </w:r>
+                      <w:bookmarkEnd w:id="97"/>
+                    </w:p>
+                  </w:txbxContent>
+                </v:textbox>
+                <w10:wrap type="topAndBottom"/>
+              </v:shape>
+            </w:pict>
+          </mc:Fallback>
+        </mc:AlternateContent>
+      </w:r>
+      <w:r>
+        <w:rPr>
+          <w:lang w:val="en-US"/>
+        </w:rPr>
+        <w:t xml:space="preserve">The system is split into four Docker images and two Docker volumes. Each of these images contains one backend component. There are images for Nginx, Node.js, Open-SearchServer and mongoDB. The first three share one volume called file system. This volume contains the articles and the documents, as well as the frontend and backend files. The mongoDB image has his own volume containing the database. The frontend and backend communicate with the HTTP(S) protocol. The system is intended to run on one physical or virtual Docker host. </w:t>
+      </w:r>
+      <w:r>
+        <w:rPr>
+          <w:i/>
+          <w:lang w:val="en-US"/>
+        </w:rPr>
+        <w:fldChar w:fldCharType="begin"/>
+      </w:r>
+      <w:r>
+        <w:rPr>
+          <w:i/>
+          <w:lang w:val="en-US"/>
+        </w:rPr>
+        <w:instrText xml:space="preserve"> REF _Ref452727427 \h  \* MERGEFORMAT </w:instrText>
+      </w:r>
+      <w:r>
+        <w:rPr>
+          <w:i/>
+          <w:lang w:val="en-US"/>
+        </w:rPr>
+      </w:r>
+      <w:r>
+        <w:rPr>
+          <w:i/>
+          <w:lang w:val="en-US"/>
+        </w:rPr>
+        <w:fldChar w:fldCharType="separate"/>
+      </w:r>
+      <w:r>
+        <w:rPr>
+          <w:i/>
+          <w:lang w:val="en-US"/>
+        </w:rPr>
+        <w:t xml:space="preserve">Figure </w:t>
+      </w:r>
+      <w:r>
+        <w:rPr>
+          <w:i/>
+          <w:noProof/>
+          <w:lang w:val="en-US"/>
+        </w:rPr>
+        <w:t>11</w:t>
+      </w:r>
+      <w:r>
+        <w:rPr>
+          <w:i/>
+          <w:lang w:val="en-US"/>
+        </w:rPr>
+        <w:fldChar w:fldCharType="end"/>
+      </w:r>
+      <w:r>
+        <w:rPr>
+          <w:lang w:val="en-US"/>
+        </w:rPr>
+        <w:t xml:space="preserve"> shows this deployment structure.</w:t>
       </w:r>
     </w:p>
     <w:p>
@@ -14977,9 +15386,9 @@
           <w:lang w:val="en-US"/>
         </w:rPr>
       </w:pPr>
-      <w:bookmarkStart w:id="94" w:name="_Ref452451945"/>
-      <w:bookmarkStart w:id="95" w:name="_Ref452451950"/>
-      <w:bookmarkStart w:id="96" w:name="_Toc452709479"/>
+      <w:bookmarkStart w:id="98" w:name="_Ref452451945"/>
+      <w:bookmarkStart w:id="99" w:name="_Ref452451950"/>
+      <w:bookmarkStart w:id="100" w:name="_Toc452727761"/>
       <w:r>
         <w:rPr>
           <w:lang w:val="en-US"/>
@@ -14987,54 +15396,54 @@
         <w:lastRenderedPageBreak/>
         <w:t>Concepts</w:t>
       </w:r>
-      <w:bookmarkEnd w:id="94"/>
-      <w:bookmarkEnd w:id="95"/>
-      <w:bookmarkEnd w:id="96"/>
-    </w:p>
-    <w:p>
-      <w:pPr>
-        <w:rPr>
-          <w:lang w:val="en-US"/>
-        </w:rPr>
-      </w:pPr>
-      <w:r>
-        <w:rPr>
-          <w:lang w:val="en-US"/>
-        </w:rPr>
-        <w:t xml:space="preserve">This chapter contains the important concepts of the system that are not already described in other views. Each sub chapter </w:t>
-      </w:r>
-      <w:r>
-        <w:rPr>
-          <w:lang w:val="en-US"/>
-        </w:rPr>
-        <w:t>represents</w:t>
-      </w:r>
-      <w:r>
-        <w:rPr>
-          <w:lang w:val="en-US"/>
-        </w:rPr>
-        <w:t xml:space="preserve"> one concept.</w:t>
-      </w:r>
-    </w:p>
-    <w:p>
-      <w:pPr>
-        <w:pStyle w:val="berschrift2"/>
-        <w:rPr>
-          <w:lang w:val="en-US"/>
-        </w:rPr>
-      </w:pPr>
-      <w:bookmarkStart w:id="97" w:name="_Ref452451958"/>
-      <w:bookmarkStart w:id="98" w:name="_Ref452451961"/>
-      <w:bookmarkStart w:id="99" w:name="_Toc452709480"/>
-      <w:r>
-        <w:rPr>
-          <w:lang w:val="en-US"/>
-        </w:rPr>
-        <w:t>Persistency</w:t>
-      </w:r>
-      <w:bookmarkEnd w:id="97"/>
       <w:bookmarkEnd w:id="98"/>
       <w:bookmarkEnd w:id="99"/>
+      <w:bookmarkEnd w:id="100"/>
+    </w:p>
+    <w:p>
+      <w:pPr>
+        <w:rPr>
+          <w:lang w:val="en-US"/>
+        </w:rPr>
+      </w:pPr>
+      <w:r>
+        <w:rPr>
+          <w:lang w:val="en-US"/>
+        </w:rPr>
+        <w:t xml:space="preserve">This chapter contains the important concepts of the system that are not already described in other views. Each sub chapter </w:t>
+      </w:r>
+      <w:r>
+        <w:rPr>
+          <w:lang w:val="en-US"/>
+        </w:rPr>
+        <w:t>represents</w:t>
+      </w:r>
+      <w:r>
+        <w:rPr>
+          <w:lang w:val="en-US"/>
+        </w:rPr>
+        <w:t xml:space="preserve"> one concept.</w:t>
+      </w:r>
+    </w:p>
+    <w:p>
+      <w:pPr>
+        <w:pStyle w:val="berschrift2"/>
+        <w:rPr>
+          <w:lang w:val="en-US"/>
+        </w:rPr>
+      </w:pPr>
+      <w:bookmarkStart w:id="101" w:name="_Ref452451958"/>
+      <w:bookmarkStart w:id="102" w:name="_Ref452451961"/>
+      <w:bookmarkStart w:id="103" w:name="_Toc452727762"/>
+      <w:r>
+        <w:rPr>
+          <w:lang w:val="en-US"/>
+        </w:rPr>
+        <w:t>Persistency</w:t>
+      </w:r>
+      <w:bookmarkEnd w:id="101"/>
+      <w:bookmarkEnd w:id="102"/>
+      <w:bookmarkEnd w:id="103"/>
     </w:p>
     <w:p>
       <w:pPr>
@@ -15120,8 +15529,8 @@
                                 <w:lang w:val="en-US"/>
                               </w:rPr>
                             </w:pPr>
-                            <w:bookmarkStart w:id="100" w:name="_Ref452454408"/>
-                            <w:bookmarkStart w:id="101" w:name="_Toc452709513"/>
+                            <w:bookmarkStart w:id="104" w:name="_Ref452454408"/>
+                            <w:bookmarkStart w:id="105" w:name="_Toc452727689"/>
                             <w:r>
                               <w:rPr>
                                 <w:lang w:val="en-US"/>
@@ -15151,7 +15560,7 @@
                                 <w:noProof/>
                                 <w:lang w:val="en-US"/>
                               </w:rPr>
-                              <w:t>11</w:t>
+                              <w:t>12</w:t>
                             </w:r>
                             <w:r>
                               <w:rPr>
@@ -15159,7 +15568,7 @@
                               </w:rPr>
                               <w:fldChar w:fldCharType="end"/>
                             </w:r>
-                            <w:bookmarkEnd w:id="100"/>
+                            <w:bookmarkEnd w:id="104"/>
                             <w:r>
                               <w:rPr>
                                 <w:lang w:val="en-US"/>
@@ -15172,7 +15581,7 @@
                               </w:rPr>
                               <w:t>tree</w:t>
                             </w:r>
-                            <w:bookmarkEnd w:id="101"/>
+                            <w:bookmarkEnd w:id="105"/>
                           </w:p>
                         </w:txbxContent>
                       </wps:txbx>
@@ -15193,7 +15602,7 @@
           </mc:Choice>
           <mc:Fallback>
             <w:pict>
-              <v:shape w14:anchorId="02D75A35" id="Textfeld 24" o:spid="_x0000_s1038" type="#_x0000_t202" style="position:absolute;left:0;text-align:left;margin-left:77pt;margin-top:351.3pt;width:233.25pt;height:25.5pt;z-index:251697152;visibility:visible;mso-wrap-style:square;mso-height-percent:0;mso-wrap-distance-left:9pt;mso-wrap-distance-top:0;mso-wrap-distance-right:9pt;mso-wrap-distance-bottom:0;mso-position-horizontal:absolute;mso-position-horizontal-relative:text;mso-position-vertical:absolute;mso-position-vertical-relative:text;mso-height-percent:0;mso-height-relative:margin;v-text-anchor:top" o:gfxdata="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" stroked="f">
+              <v:shape w14:anchorId="02D75A35" id="Textfeld 24" o:spid="_x0000_s1039" type="#_x0000_t202" style="position:absolute;left:0;text-align:left;margin-left:77pt;margin-top:351.3pt;width:233.25pt;height:25.5pt;z-index:251697152;visibility:visible;mso-wrap-style:square;mso-height-percent:0;mso-wrap-distance-left:9pt;mso-wrap-distance-top:0;mso-wrap-distance-right:9pt;mso-wrap-distance-bottom:0;mso-position-horizontal:absolute;mso-position-horizontal-relative:text;mso-position-vertical:absolute;mso-position-vertical-relative:text;mso-height-percent:0;mso-height-relative:margin;v-text-anchor:top" o:gfxdata="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" stroked="f">
                 <v:textbox inset="0,0,0,0">
                   <w:txbxContent>
                     <w:p>
@@ -15205,8 +15614,8 @@
                           <w:lang w:val="en-US"/>
                         </w:rPr>
                       </w:pPr>
-                      <w:bookmarkStart w:id="102" w:name="_Ref452454408"/>
-                      <w:bookmarkStart w:id="103" w:name="_Toc452709513"/>
+                      <w:bookmarkStart w:id="106" w:name="_Ref452454408"/>
+                      <w:bookmarkStart w:id="107" w:name="_Toc452727689"/>
                       <w:r>
                         <w:rPr>
                           <w:lang w:val="en-US"/>
@@ -15236,7 +15645,7 @@
                           <w:noProof/>
                           <w:lang w:val="en-US"/>
                         </w:rPr>
-                        <w:t>11</w:t>
+                        <w:t>12</w:t>
                       </w:r>
                       <w:r>
                         <w:rPr>
@@ -15244,7 +15653,7 @@
                         </w:rPr>
                         <w:fldChar w:fldCharType="end"/>
                       </w:r>
-                      <w:bookmarkEnd w:id="102"/>
+                      <w:bookmarkEnd w:id="106"/>
                       <w:r>
                         <w:rPr>
                           <w:lang w:val="en-US"/>
@@ -15257,7 +15666,7 @@
                         </w:rPr>
                         <w:t>tree</w:t>
                       </w:r>
-                      <w:bookmarkEnd w:id="103"/>
+                      <w:bookmarkEnd w:id="107"/>
                     </w:p>
                   </w:txbxContent>
                 </v:textbox>
@@ -15729,7 +16138,7 @@
           </mc:Choice>
           <mc:Fallback>
             <w:pict>
-              <v:shape w14:anchorId="10012DFE" id="Textfeld 2" o:spid="_x0000_s1039" type="#_x0000_t202" style="position:absolute;left:0;text-align:left;margin-left:77pt;margin-top:150.05pt;width:233.25pt;height:110.6pt;z-index:251695104;visibility:visible;mso-wrap-style:square;mso-width-percent:0;mso-height-percent:200;mso-wrap-distance-left:9pt;mso-wrap-distance-top:3.6pt;mso-wrap-distance-right:9pt;mso-wrap-distance-bottom:3.6pt;mso-position-horizontal:absolute;mso-position-horizontal-relative:text;mso-position-vertical:absolute;mso-position-vertical-relative:text;mso-width-percent:0;mso-height-percent:200;mso-width-relative:margin;mso-height-relative:margin;v-text-anchor:top" o:gfxdata="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" stroked="f">
+              <v:shape w14:anchorId="10012DFE" id="Textfeld 2" o:spid="_x0000_s1040" type="#_x0000_t202" style="position:absolute;left:0;text-align:left;margin-left:77pt;margin-top:150.05pt;width:233.25pt;height:110.6pt;z-index:251695104;visibility:visible;mso-wrap-style:square;mso-width-percent:0;mso-height-percent:200;mso-wrap-distance-left:9pt;mso-wrap-distance-top:3.6pt;mso-wrap-distance-right:9pt;mso-wrap-distance-bottom:3.6pt;mso-position-horizontal:absolute;mso-position-horizontal-relative:text;mso-position-vertical:absolute;mso-position-vertical-relative:text;mso-width-percent:0;mso-height-percent:200;mso-width-relative:margin;mso-height-relative:margin;v-text-anchor:top" o:gfxdata="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" stroked="f">
                 <v:textbox style="mso-fit-shape-to-text:t">
                   <w:txbxContent>
                     <w:p>
@@ -16234,7 +16643,7 @@
           <w:noProof/>
           <w:lang w:val="en-US"/>
         </w:rPr>
-        <w:t>10</w:t>
+        <w:t>12</w:t>
       </w:r>
       <w:r>
         <w:rPr>
@@ -16693,14 +17102,14 @@
           <w:lang w:val="en-US"/>
         </w:rPr>
       </w:pPr>
-      <w:bookmarkStart w:id="104" w:name="_Toc452709481"/>
+      <w:bookmarkStart w:id="108" w:name="_Toc452727763"/>
       <w:r>
         <w:rPr>
           <w:lang w:val="en-US"/>
         </w:rPr>
         <w:t>Testability</w:t>
       </w:r>
-      <w:bookmarkEnd w:id="104"/>
+      <w:bookmarkEnd w:id="108"/>
     </w:p>
     <w:p>
       <w:pPr>
@@ -16781,14 +17190,14 @@
           <w:lang w:val="en-US"/>
         </w:rPr>
       </w:pPr>
-      <w:bookmarkStart w:id="105" w:name="_Toc452709482"/>
+      <w:bookmarkStart w:id="109" w:name="_Toc452727764"/>
       <w:r>
         <w:rPr>
           <w:lang w:val="en-US"/>
         </w:rPr>
         <w:t>Data Model</w:t>
       </w:r>
-      <w:bookmarkEnd w:id="105"/>
+      <w:bookmarkEnd w:id="109"/>
     </w:p>
     <w:p>
       <w:pPr>
@@ -16855,7 +17264,7 @@
           <w:noProof/>
           <w:lang w:val="en-US"/>
         </w:rPr>
-        <w:t>11</w:t>
+        <w:t>13</w:t>
       </w:r>
       <w:r>
         <w:rPr>
@@ -16903,7 +17312,7 @@
                     </pic:cNvPicPr>
                   </pic:nvPicPr>
                   <pic:blipFill>
-                    <a:blip r:embed="rId21">
+                    <a:blip r:embed="rId22">
                       <a:extLst>
                         <a:ext uri="{28A0092B-C50C-407E-A947-70E740481C1C}">
                           <a14:useLocalDpi xmlns:a14="http://schemas.microsoft.com/office/drawing/2010/main" val="0"/>
@@ -16943,8 +17352,8 @@
           <w:lang w:val="en-US"/>
         </w:rPr>
       </w:pPr>
-      <w:bookmarkStart w:id="106" w:name="_Ref452645485"/>
-      <w:bookmarkStart w:id="107" w:name="_Toc452709514"/>
+      <w:bookmarkStart w:id="110" w:name="_Ref452645485"/>
+      <w:bookmarkStart w:id="111" w:name="_Toc452727690"/>
       <w:r>
         <w:rPr>
           <w:lang w:val="en-US"/>
@@ -16974,7 +17383,7 @@
           <w:noProof/>
           <w:lang w:val="en-US"/>
         </w:rPr>
-        <w:t>12</w:t>
+        <w:t>13</w:t>
       </w:r>
       <w:r>
         <w:rPr>
@@ -16982,14 +17391,14 @@
         </w:rPr>
         <w:fldChar w:fldCharType="end"/>
       </w:r>
-      <w:bookmarkEnd w:id="106"/>
+      <w:bookmarkEnd w:id="110"/>
       <w:r>
         <w:rPr>
           <w:lang w:val="en-US"/>
         </w:rPr>
         <w:t>: data model</w:t>
       </w:r>
-      <w:bookmarkEnd w:id="107"/>
+      <w:bookmarkEnd w:id="111"/>
     </w:p>
     <w:p>
       <w:pPr>
@@ -17622,8 +18031,8 @@
           <w:lang w:val="en-US"/>
         </w:rPr>
       </w:pPr>
-      <w:bookmarkStart w:id="108" w:name="_Ref452646044"/>
-      <w:bookmarkStart w:id="109" w:name="_Toc452709528"/>
+      <w:bookmarkStart w:id="112" w:name="_Ref452646044"/>
+      <w:bookmarkStart w:id="113" w:name="_Toc452727674"/>
       <w:r>
         <w:rPr>
           <w:lang w:val="en-US"/>
@@ -17661,14 +18070,14 @@
         </w:rPr>
         <w:fldChar w:fldCharType="end"/>
       </w:r>
-      <w:bookmarkEnd w:id="108"/>
+      <w:bookmarkEnd w:id="112"/>
       <w:r>
         <w:rPr>
           <w:lang w:val="en-US"/>
         </w:rPr>
         <w:t>: data model description</w:t>
       </w:r>
-      <w:bookmarkEnd w:id="109"/>
+      <w:bookmarkEnd w:id="113"/>
     </w:p>
     <w:p>
       <w:pPr>
@@ -17699,10 +18108,149 @@
     </w:p>
     <w:p>
       <w:pPr>
-        <w:rPr>
-          <w:lang w:val="en-US"/>
-        </w:rPr>
-      </w:pPr>
+        <w:pStyle w:val="berschrift2"/>
+        <w:rPr>
+          <w:lang w:val="en-US"/>
+        </w:rPr>
+      </w:pPr>
+      <w:bookmarkStart w:id="114" w:name="_Toc452727765"/>
+      <w:r>
+        <w:rPr>
+          <w:lang w:val="en-US"/>
+        </w:rPr>
+        <w:t>Remote API</w:t>
+      </w:r>
+      <w:bookmarkEnd w:id="114"/>
+    </w:p>
+    <w:p>
+      <w:pPr>
+        <w:rPr>
+          <w:lang w:val="en-US"/>
+        </w:rPr>
+      </w:pPr>
+      <w:r>
+        <w:rPr>
+          <w:lang w:val="en-US"/>
+        </w:rPr>
+        <w:t>To allow easy integration between the frontend and back</w:t>
+      </w:r>
+      <w:bookmarkStart w:id="115" w:name="_GoBack"/>
+      <w:bookmarkEnd w:id="115"/>
+      <w:r>
+        <w:rPr>
+          <w:lang w:val="en-US"/>
+        </w:rPr>
+        <w:t xml:space="preserve">end they communicate over a REST API. This REST API also allows to integrate other systems with the knowledge base, should this ever be needed. The REST API is described in chapter </w:t>
+      </w:r>
+      <w:r>
+        <w:rPr>
+          <w:i/>
+          <w:lang w:val="en-US"/>
+        </w:rPr>
+        <w:fldChar w:fldCharType="begin"/>
+      </w:r>
+      <w:r>
+        <w:rPr>
+          <w:i/>
+          <w:lang w:val="en-US"/>
+        </w:rPr>
+        <w:instrText xml:space="preserve"> REF _Ref452645590 \r \h </w:instrText>
+      </w:r>
+      <w:r>
+        <w:rPr>
+          <w:i/>
+          <w:lang w:val="en-US"/>
+        </w:rPr>
+      </w:r>
+      <w:r>
+        <w:rPr>
+          <w:i/>
+          <w:lang w:val="en-US"/>
+        </w:rPr>
+        <w:instrText xml:space="preserve"> \* MERGEFORMAT </w:instrText>
+      </w:r>
+      <w:r>
+        <w:rPr>
+          <w:i/>
+          <w:lang w:val="en-US"/>
+        </w:rPr>
+        <w:fldChar w:fldCharType="separate"/>
+      </w:r>
+      <w:r>
+        <w:rPr>
+          <w:i/>
+          <w:lang w:val="en-US"/>
+        </w:rPr>
+        <w:t>4.3.1.5</w:t>
+      </w:r>
+      <w:r>
+        <w:rPr>
+          <w:i/>
+          <w:lang w:val="en-US"/>
+        </w:rPr>
+        <w:fldChar w:fldCharType="end"/>
+      </w:r>
+      <w:r>
+        <w:rPr>
+          <w:i/>
+          <w:lang w:val="en-US"/>
+        </w:rPr>
+        <w:t xml:space="preserve"> </w:t>
+      </w:r>
+      <w:r>
+        <w:rPr>
+          <w:i/>
+          <w:lang w:val="en-US"/>
+        </w:rPr>
+        <w:fldChar w:fldCharType="begin"/>
+      </w:r>
+      <w:r>
+        <w:rPr>
+          <w:i/>
+          <w:lang w:val="en-US"/>
+        </w:rPr>
+        <w:instrText xml:space="preserve"> REF _Ref452645590 \h </w:instrText>
+      </w:r>
+      <w:r>
+        <w:rPr>
+          <w:i/>
+          <w:lang w:val="en-US"/>
+        </w:rPr>
+      </w:r>
+      <w:r>
+        <w:rPr>
+          <w:i/>
+          <w:lang w:val="en-US"/>
+        </w:rPr>
+        <w:instrText xml:space="preserve"> \* MERGEFORMAT </w:instrText>
+      </w:r>
+      <w:r>
+        <w:rPr>
+          <w:i/>
+          <w:lang w:val="en-US"/>
+        </w:rPr>
+        <w:fldChar w:fldCharType="separate"/>
+      </w:r>
+      <w:r>
+        <w:rPr>
+          <w:i/>
+          <w:lang w:val="en-US"/>
+        </w:rPr>
+        <w:t>REST API</w:t>
+      </w:r>
+      <w:r>
+        <w:rPr>
+          <w:i/>
+          <w:lang w:val="en-US"/>
+        </w:rPr>
+        <w:fldChar w:fldCharType="end"/>
+      </w:r>
+      <w:r>
+        <w:rPr>
+          <w:lang w:val="en-US"/>
+        </w:rPr>
+        <w:t>.</w:t>
+      </w:r>
     </w:p>
     <w:p>
       <w:pPr>
@@ -17711,7 +18259,7 @@
           <w:lang w:val="en-US"/>
         </w:rPr>
       </w:pPr>
-      <w:bookmarkStart w:id="110" w:name="_Toc452709483"/>
+      <w:bookmarkStart w:id="116" w:name="_Toc452727766"/>
       <w:r>
         <w:rPr>
           <w:lang w:val="en-US"/>
@@ -17719,7 +18267,7 @@
         <w:lastRenderedPageBreak/>
         <w:t>Design Decisions</w:t>
       </w:r>
-      <w:bookmarkEnd w:id="110"/>
+      <w:bookmarkEnd w:id="116"/>
     </w:p>
     <w:p>
       <w:pPr>
@@ -17741,16 +18289,16 @@
           <w:lang w:val="en-US"/>
         </w:rPr>
       </w:pPr>
-      <w:bookmarkStart w:id="111" w:name="_Ref451862997"/>
-      <w:bookmarkStart w:id="112" w:name="_Toc452709484"/>
+      <w:bookmarkStart w:id="117" w:name="_Ref451862997"/>
+      <w:bookmarkStart w:id="118" w:name="_Toc452727767"/>
       <w:r>
         <w:rPr>
           <w:lang w:val="en-US"/>
         </w:rPr>
         <w:t>Search Engine</w:t>
       </w:r>
-      <w:bookmarkEnd w:id="111"/>
-      <w:bookmarkEnd w:id="112"/>
+      <w:bookmarkEnd w:id="117"/>
+      <w:bookmarkEnd w:id="118"/>
     </w:p>
     <w:p>
       <w:pPr>
@@ -18783,7 +19331,7 @@
           <w:noProof/>
           <w:lang w:val="en-US"/>
         </w:rPr>
-        <w:t>10</w:t>
+        <w:t>11</w:t>
       </w:r>
       <w:r>
         <w:rPr>
@@ -19696,8 +20244,8 @@
           <w:lang w:val="en-US"/>
         </w:rPr>
       </w:pPr>
-      <w:bookmarkStart w:id="113" w:name="_Ref451951584"/>
-      <w:bookmarkStart w:id="114" w:name="_Toc452709529"/>
+      <w:bookmarkStart w:id="119" w:name="_Ref451951584"/>
+      <w:bookmarkStart w:id="120" w:name="_Toc452727675"/>
       <w:r>
         <w:rPr>
           <w:lang w:val="en-US"/>
@@ -19735,22 +20283,22 @@
         </w:rPr>
         <w:fldChar w:fldCharType="end"/>
       </w:r>
-      <w:bookmarkEnd w:id="113"/>
+      <w:bookmarkEnd w:id="119"/>
       <w:r>
         <w:rPr>
           <w:lang w:val="en-US"/>
         </w:rPr>
         <w:t xml:space="preserve">: </w:t>
       </w:r>
-      <w:bookmarkStart w:id="115" w:name="_Ref451951576"/>
+      <w:bookmarkStart w:id="121" w:name="_Ref451951576"/>
       <w:r>
         <w:rPr>
           <w:lang w:val="en-US"/>
         </w:rPr>
         <w:t>search engine comparison</w:t>
       </w:r>
-      <w:bookmarkEnd w:id="114"/>
-      <w:bookmarkEnd w:id="115"/>
+      <w:bookmarkEnd w:id="120"/>
+      <w:bookmarkEnd w:id="121"/>
     </w:p>
     <w:p>
       <w:pPr>
@@ -19843,7 +20391,7 @@
           <w:noProof/>
           <w:lang w:val="en-US"/>
         </w:rPr>
-        <w:t>11</w:t>
+        <w:t>12</w:t>
       </w:r>
       <w:r>
         <w:rPr>
@@ -20273,8 +20821,8 @@
           <w:lang w:val="en-US"/>
         </w:rPr>
       </w:pPr>
-      <w:bookmarkStart w:id="116" w:name="_Ref451954368"/>
-      <w:bookmarkStart w:id="117" w:name="_Toc452709530"/>
+      <w:bookmarkStart w:id="122" w:name="_Ref451954368"/>
+      <w:bookmarkStart w:id="123" w:name="_Toc452727676"/>
       <w:r>
         <w:rPr>
           <w:lang w:val="en-US"/>
@@ -20312,14 +20860,14 @@
         </w:rPr>
         <w:fldChar w:fldCharType="end"/>
       </w:r>
-      <w:bookmarkEnd w:id="116"/>
+      <w:bookmarkEnd w:id="122"/>
       <w:r>
         <w:rPr>
           <w:lang w:val="en-US"/>
         </w:rPr>
         <w:t>: search engine benchmark</w:t>
       </w:r>
-      <w:bookmarkEnd w:id="117"/>
+      <w:bookmarkEnd w:id="123"/>
     </w:p>
     <w:p>
       <w:pPr>
@@ -20361,16 +20909,16 @@
           <w:lang w:val="en-US"/>
         </w:rPr>
       </w:pPr>
-      <w:bookmarkStart w:id="118" w:name="_Ref451863220"/>
-      <w:bookmarkStart w:id="119" w:name="_Toc452709485"/>
+      <w:bookmarkStart w:id="124" w:name="_Ref451863220"/>
+      <w:bookmarkStart w:id="125" w:name="_Toc452727768"/>
       <w:r>
         <w:rPr>
           <w:lang w:val="en-US"/>
         </w:rPr>
         <w:t>Persistence</w:t>
       </w:r>
-      <w:bookmarkEnd w:id="118"/>
-      <w:bookmarkEnd w:id="119"/>
+      <w:bookmarkEnd w:id="124"/>
+      <w:bookmarkEnd w:id="125"/>
     </w:p>
     <w:p>
       <w:pPr>
@@ -21402,7 +21950,7 @@
           <w:noProof/>
           <w:lang w:val="en-US"/>
         </w:rPr>
-        <w:t>12</w:t>
+        <w:t>13</w:t>
       </w:r>
       <w:r>
         <w:rPr>
@@ -21994,8 +22542,8 @@
           <w:lang w:val="en-US"/>
         </w:rPr>
       </w:pPr>
-      <w:bookmarkStart w:id="120" w:name="_Ref452055033"/>
-      <w:bookmarkStart w:id="121" w:name="_Toc452709531"/>
+      <w:bookmarkStart w:id="126" w:name="_Ref452055033"/>
+      <w:bookmarkStart w:id="127" w:name="_Toc452727677"/>
       <w:r>
         <w:rPr>
           <w:lang w:val="en-US"/>
@@ -22033,14 +22581,14 @@
         </w:rPr>
         <w:fldChar w:fldCharType="end"/>
       </w:r>
-      <w:bookmarkEnd w:id="120"/>
+      <w:bookmarkEnd w:id="126"/>
       <w:r>
         <w:rPr>
           <w:lang w:val="en-US"/>
         </w:rPr>
         <w:t>: persistence comparison</w:t>
       </w:r>
-      <w:bookmarkEnd w:id="121"/>
+      <w:bookmarkEnd w:id="127"/>
     </w:p>
     <w:p>
       <w:pPr>
@@ -22076,18 +22624,18 @@
           <w:lang w:val="en-US"/>
         </w:rPr>
       </w:pPr>
-      <w:bookmarkStart w:id="122" w:name="_Ref452116932"/>
-      <w:bookmarkStart w:id="123" w:name="_Ref452116941"/>
-      <w:bookmarkStart w:id="124" w:name="_Toc452709486"/>
+      <w:bookmarkStart w:id="128" w:name="_Ref452116932"/>
+      <w:bookmarkStart w:id="129" w:name="_Ref452116941"/>
+      <w:bookmarkStart w:id="130" w:name="_Toc452727769"/>
       <w:r>
         <w:rPr>
           <w:lang w:val="en-US"/>
         </w:rPr>
         <w:t>Backend Technology</w:t>
       </w:r>
-      <w:bookmarkEnd w:id="122"/>
-      <w:bookmarkEnd w:id="123"/>
-      <w:bookmarkEnd w:id="124"/>
+      <w:bookmarkEnd w:id="128"/>
+      <w:bookmarkEnd w:id="129"/>
+      <w:bookmarkEnd w:id="130"/>
     </w:p>
     <w:p>
       <w:pPr>
@@ -22833,18 +23381,18 @@
           <w:lang w:val="en-US"/>
         </w:rPr>
       </w:pPr>
-      <w:bookmarkStart w:id="125" w:name="_Ref452643921"/>
-      <w:bookmarkStart w:id="126" w:name="_Ref452643928"/>
-      <w:bookmarkStart w:id="127" w:name="_Toc452709487"/>
+      <w:bookmarkStart w:id="131" w:name="_Ref452643921"/>
+      <w:bookmarkStart w:id="132" w:name="_Ref452643928"/>
+      <w:bookmarkStart w:id="133" w:name="_Toc452727770"/>
       <w:r>
         <w:rPr>
           <w:lang w:val="en-US"/>
         </w:rPr>
         <w:t>Frontend Technology</w:t>
       </w:r>
-      <w:bookmarkEnd w:id="125"/>
-      <w:bookmarkEnd w:id="126"/>
-      <w:bookmarkEnd w:id="127"/>
+      <w:bookmarkEnd w:id="131"/>
+      <w:bookmarkEnd w:id="132"/>
+      <w:bookmarkEnd w:id="133"/>
     </w:p>
     <w:p>
       <w:pPr>
@@ -23105,7 +23653,7 @@
           <w:i/>
           <w:lang w:val="en-US"/>
         </w:rPr>
-        <w:t>8.8</w:t>
+        <w:t>8.6</w:t>
       </w:r>
       <w:r>
         <w:rPr>
@@ -23451,102 +23999,344 @@
           <w:lang w:val="en-US"/>
         </w:rPr>
       </w:pPr>
-      <w:bookmarkStart w:id="128" w:name="_Toc452709488"/>
-      <w:r>
-        <w:rPr>
-          <w:lang w:val="en-US"/>
-        </w:rPr>
-        <w:t>Deployment</w:t>
-      </w:r>
-      <w:bookmarkEnd w:id="128"/>
-    </w:p>
-    <w:p>
-      <w:pPr>
-        <w:rPr>
-          <w:lang w:val="en-US"/>
-        </w:rPr>
-      </w:pPr>
-      <w:r>
-        <w:rPr>
-          <w:lang w:val="en-US"/>
-        </w:rPr>
-        <w:t xml:space="preserve">TODO </w:t>
-      </w:r>
-      <w:proofErr w:type="spellStart"/>
-      <w:r>
-        <w:rPr>
-          <w:lang w:val="en-US"/>
-        </w:rPr>
-        <w:t>docker</w:t>
-      </w:r>
-      <w:proofErr w:type="spellEnd"/>
-      <w:r>
-        <w:rPr>
-          <w:lang w:val="en-US"/>
-        </w:rPr>
-        <w:t>?</w:t>
-      </w:r>
-    </w:p>
-    <w:p>
-      <w:pPr>
-        <w:pStyle w:val="berschrift2"/>
-        <w:rPr>
-          <w:lang w:val="en-US"/>
-        </w:rPr>
-      </w:pPr>
-      <w:bookmarkStart w:id="129" w:name="_Ref452560615"/>
-      <w:bookmarkStart w:id="130" w:name="_Ref452560624"/>
-      <w:bookmarkStart w:id="131" w:name="_Toc452709489"/>
-      <w:r>
-        <w:rPr>
+      <w:bookmarkStart w:id="134" w:name="_Toc452727771"/>
+      <w:r>
+        <w:rPr>
+          <w:lang w:val="en-US"/>
+        </w:rPr>
+        <w:t>Folder Structure</w:t>
+      </w:r>
+      <w:bookmarkEnd w:id="134"/>
+    </w:p>
+    <w:p>
+      <w:pPr>
+        <w:rPr>
+          <w:lang w:val="en-US"/>
+        </w:rPr>
+      </w:pPr>
+      <w:r>
+        <w:rPr>
+          <w:lang w:val="en-US"/>
+        </w:rPr>
+        <w:t>The file system has to store all articles and documents. The articles have to be stored in a versioned manner, allowing read only access, without the ability to directly restore the article, back to one version before. Documents do not have to be versioned</w:t>
+      </w:r>
+      <w:r>
+        <w:rPr>
+          <w:lang w:val="en-US"/>
+        </w:rPr>
+        <w:t>.</w:t>
+      </w:r>
+    </w:p>
+    <w:p>
+      <w:pPr>
+        <w:pStyle w:val="berschrift3"/>
+        <w:rPr>
+          <w:lang w:val="en-US"/>
+        </w:rPr>
+      </w:pPr>
+      <w:r>
+        <w:rPr>
+          <w:lang w:val="en-US"/>
+        </w:rPr>
+        <w:t>Influences</w:t>
+      </w:r>
+    </w:p>
+    <w:p>
+      <w:pPr>
+        <w:rPr>
+          <w:lang w:val="en-US"/>
+        </w:rPr>
+      </w:pPr>
+      <w:r>
+        <w:rPr>
+          <w:lang w:val="en-US"/>
+        </w:rPr>
+        <w:t xml:space="preserve">This decision is influenced by the architecture driver </w:t>
+      </w:r>
+      <w:r>
+        <w:rPr>
+          <w:i/>
+          <w:lang w:val="en-US"/>
+        </w:rPr>
+        <w:fldChar w:fldCharType="begin"/>
+      </w:r>
+      <w:r>
+        <w:rPr>
+          <w:i/>
+          <w:lang w:val="en-US"/>
+        </w:rPr>
+        <w:instrText xml:space="preserve"> REF _Ref451931821 \h </w:instrText>
+      </w:r>
+      <w:r>
+        <w:rPr>
+          <w:i/>
+          <w:lang w:val="en-US"/>
+        </w:rPr>
+        <w:instrText xml:space="preserve"> \* MERGEFORMAT </w:instrText>
+      </w:r>
+      <w:r>
+        <w:rPr>
+          <w:i/>
+          <w:lang w:val="en-US"/>
+        </w:rPr>
+      </w:r>
+      <w:r>
+        <w:rPr>
+          <w:i/>
+          <w:lang w:val="en-US"/>
+        </w:rPr>
+        <w:fldChar w:fldCharType="separate"/>
+      </w:r>
+      <w:r>
+        <w:rPr>
+          <w:i/>
+          <w:lang w:val="en-US"/>
+        </w:rPr>
+        <w:t>AD-05-Persistence</w:t>
+      </w:r>
+      <w:r>
+        <w:rPr>
+          <w:i/>
+          <w:lang w:val="en-US"/>
+        </w:rPr>
+        <w:fldChar w:fldCharType="end"/>
+      </w:r>
+      <w:r>
+        <w:rPr>
+          <w:lang w:val="en-US"/>
+        </w:rPr>
+        <w:t xml:space="preserve"> and the design decision</w:t>
+      </w:r>
+      <w:r>
+        <w:rPr>
+          <w:lang w:val="en-US"/>
+        </w:rPr>
+        <w:t>s</w:t>
+      </w:r>
+      <w:r>
+        <w:rPr>
+          <w:lang w:val="en-US"/>
+        </w:rPr>
+        <w:t xml:space="preserve"> </w:t>
+      </w:r>
+      <w:r>
+        <w:rPr>
+          <w:i/>
+          <w:lang w:val="en-US"/>
+        </w:rPr>
+        <w:fldChar w:fldCharType="begin"/>
+      </w:r>
+      <w:r>
+        <w:rPr>
+          <w:i/>
+          <w:lang w:val="en-US"/>
+        </w:rPr>
+        <w:instrText xml:space="preserve"> REF _Ref451863220 \r \h </w:instrText>
+      </w:r>
+      <w:r>
+        <w:rPr>
+          <w:i/>
+          <w:lang w:val="en-US"/>
+        </w:rPr>
+        <w:instrText xml:space="preserve"> \* MERGEFORMAT </w:instrText>
+      </w:r>
+      <w:r>
+        <w:rPr>
+          <w:i/>
+          <w:lang w:val="en-US"/>
+        </w:rPr>
+      </w:r>
+      <w:r>
+        <w:rPr>
+          <w:i/>
+          <w:lang w:val="en-US"/>
+        </w:rPr>
+        <w:fldChar w:fldCharType="separate"/>
+      </w:r>
+      <w:r>
+        <w:rPr>
+          <w:i/>
+          <w:lang w:val="en-US"/>
+        </w:rPr>
+        <w:t>8.2</w:t>
+      </w:r>
+      <w:r>
+        <w:rPr>
+          <w:i/>
+          <w:lang w:val="en-US"/>
+        </w:rPr>
+        <w:fldChar w:fldCharType="end"/>
+      </w:r>
+      <w:r>
+        <w:rPr>
+          <w:i/>
+          <w:lang w:val="en-US"/>
+        </w:rPr>
+        <w:t xml:space="preserve"> </w:t>
+      </w:r>
+      <w:r>
+        <w:rPr>
+          <w:i/>
+          <w:lang w:val="en-US"/>
+        </w:rPr>
+        <w:fldChar w:fldCharType="begin"/>
+      </w:r>
+      <w:r>
+        <w:rPr>
+          <w:i/>
+          <w:lang w:val="en-US"/>
+        </w:rPr>
+        <w:instrText xml:space="preserve"> REF _Ref451863220 \h </w:instrText>
+      </w:r>
+      <w:r>
+        <w:rPr>
+          <w:i/>
+          <w:lang w:val="en-US"/>
+        </w:rPr>
+        <w:instrText xml:space="preserve"> \* MERGEFORMAT </w:instrText>
+      </w:r>
+      <w:r>
+        <w:rPr>
+          <w:i/>
+          <w:lang w:val="en-US"/>
+        </w:rPr>
+      </w:r>
+      <w:r>
+        <w:rPr>
+          <w:i/>
+          <w:lang w:val="en-US"/>
+        </w:rPr>
+        <w:fldChar w:fldCharType="separate"/>
+      </w:r>
+      <w:r>
+        <w:rPr>
+          <w:i/>
+          <w:lang w:val="en-US"/>
+        </w:rPr>
+        <w:t>Persistence</w:t>
+      </w:r>
+      <w:r>
+        <w:rPr>
+          <w:i/>
+          <w:lang w:val="en-US"/>
+        </w:rPr>
+        <w:fldChar w:fldCharType="end"/>
+      </w:r>
+      <w:r>
+        <w:rPr>
+          <w:i/>
+          <w:lang w:val="en-US"/>
+        </w:rPr>
+        <w:t xml:space="preserve"> </w:t>
+      </w:r>
+      <w:r>
+        <w:rPr>
+          <w:lang w:val="en-US"/>
+        </w:rPr>
+        <w:t xml:space="preserve">and </w:t>
+      </w:r>
+      <w:r>
+        <w:rPr>
+          <w:i/>
+          <w:lang w:val="en-US"/>
+        </w:rPr>
+        <w:fldChar w:fldCharType="begin"/>
+      </w:r>
+      <w:r>
+        <w:rPr>
+          <w:i/>
+          <w:lang w:val="en-US"/>
+        </w:rPr>
+        <w:instrText xml:space="preserve"> REF _Ref452560615 \r \h </w:instrText>
+      </w:r>
+      <w:r>
+        <w:rPr>
+          <w:i/>
+          <w:lang w:val="en-US"/>
+        </w:rPr>
+        <w:instrText xml:space="preserve"> \* MERGEFORMAT </w:instrText>
+      </w:r>
+      <w:r>
+        <w:rPr>
+          <w:i/>
+          <w:lang w:val="en-US"/>
+        </w:rPr>
+      </w:r>
+      <w:r>
+        <w:rPr>
+          <w:i/>
+          <w:lang w:val="en-US"/>
+        </w:rPr>
+        <w:fldChar w:fldCharType="separate"/>
+      </w:r>
+      <w:r>
+        <w:rPr>
+          <w:i/>
+          <w:lang w:val="en-US"/>
+        </w:rPr>
+        <w:t>8.7</w:t>
+      </w:r>
+      <w:r>
+        <w:rPr>
+          <w:i/>
+          <w:lang w:val="en-US"/>
+        </w:rPr>
+        <w:fldChar w:fldCharType="end"/>
+      </w:r>
+      <w:r>
+        <w:rPr>
+          <w:i/>
+          <w:lang w:val="en-US"/>
+        </w:rPr>
+        <w:t xml:space="preserve"> </w:t>
+      </w:r>
+      <w:r>
+        <w:rPr>
+          <w:i/>
+          <w:lang w:val="en-US"/>
+        </w:rPr>
+        <w:fldChar w:fldCharType="begin"/>
+      </w:r>
+      <w:r>
+        <w:rPr>
+          <w:i/>
+          <w:lang w:val="en-US"/>
+        </w:rPr>
+        <w:instrText xml:space="preserve"> REF _Ref452560624 \h </w:instrText>
+      </w:r>
+      <w:r>
+        <w:rPr>
+          <w:i/>
+          <w:lang w:val="en-US"/>
+        </w:rPr>
+        <w:instrText xml:space="preserve"> \* MERGEFORMAT </w:instrText>
+      </w:r>
+      <w:r>
+        <w:rPr>
+          <w:i/>
+          <w:lang w:val="en-US"/>
+        </w:rPr>
+      </w:r>
+      <w:r>
+        <w:rPr>
+          <w:i/>
+          <w:lang w:val="en-US"/>
+        </w:rPr>
+        <w:fldChar w:fldCharType="separate"/>
+      </w:r>
+      <w:r>
+        <w:rPr>
+          <w:i/>
           <w:lang w:val="en-US"/>
         </w:rPr>
         <w:t>File Upload</w:t>
       </w:r>
-      <w:bookmarkEnd w:id="129"/>
-      <w:bookmarkEnd w:id="130"/>
-      <w:bookmarkEnd w:id="131"/>
-    </w:p>
-    <w:p>
-      <w:pPr>
-        <w:rPr>
-          <w:lang w:val="en-US"/>
-        </w:rPr>
-      </w:pPr>
-      <w:r>
-        <w:rPr>
-          <w:lang w:val="en-US"/>
-        </w:rPr>
-        <w:t>TODO</w:t>
-      </w:r>
-    </w:p>
-    <w:p>
-      <w:pPr>
-        <w:pStyle w:val="berschrift2"/>
-        <w:rPr>
-          <w:lang w:val="en-US"/>
-        </w:rPr>
-      </w:pPr>
-      <w:bookmarkStart w:id="132" w:name="_Toc452709490"/>
-      <w:r>
-        <w:rPr>
-          <w:lang w:val="en-US"/>
-        </w:rPr>
-        <w:t>Folder Structure</w:t>
-      </w:r>
-      <w:bookmarkEnd w:id="132"/>
-    </w:p>
-    <w:p>
-      <w:pPr>
-        <w:rPr>
-          <w:lang w:val="en-US"/>
-        </w:rPr>
-      </w:pPr>
-      <w:r>
-        <w:rPr>
-          <w:lang w:val="en-US"/>
-        </w:rPr>
-        <w:t>The file system has to store all articles and documents. The articles have to be stored in a versioned manner, allowing read only access, without the ability to directly restore the article, back to one version before. Documents do not have to be versioned</w:t>
+      <w:r>
+        <w:rPr>
+          <w:i/>
+          <w:lang w:val="en-US"/>
+        </w:rPr>
+        <w:fldChar w:fldCharType="end"/>
       </w:r>
       <w:r>
         <w:rPr>
@@ -23557,6 +24347,237 @@
     </w:p>
     <w:p>
       <w:pPr>
+        <w:rPr>
+          <w:lang w:val="en-US"/>
+        </w:rPr>
+      </w:pPr>
+      <w:r>
+        <w:rPr>
+          <w:lang w:val="en-US"/>
+        </w:rPr>
+        <w:t xml:space="preserve">It influences the component </w:t>
+      </w:r>
+      <w:r>
+        <w:rPr>
+          <w:i/>
+          <w:lang w:val="en-US"/>
+        </w:rPr>
+        <w:fldChar w:fldCharType="begin"/>
+      </w:r>
+      <w:r>
+        <w:rPr>
+          <w:i/>
+          <w:lang w:val="en-US"/>
+        </w:rPr>
+        <w:instrText xml:space="preserve"> REF _Ref452560473 \r \h </w:instrText>
+      </w:r>
+      <w:r>
+        <w:rPr>
+          <w:i/>
+          <w:lang w:val="en-US"/>
+        </w:rPr>
+        <w:instrText xml:space="preserve"> \* MERGEFORMAT </w:instrText>
+      </w:r>
+      <w:r>
+        <w:rPr>
+          <w:i/>
+          <w:lang w:val="en-US"/>
+        </w:rPr>
+      </w:r>
+      <w:r>
+        <w:rPr>
+          <w:i/>
+          <w:lang w:val="en-US"/>
+        </w:rPr>
+        <w:fldChar w:fldCharType="separate"/>
+      </w:r>
+      <w:r>
+        <w:rPr>
+          <w:i/>
+          <w:lang w:val="en-US"/>
+        </w:rPr>
+        <w:t>4.2.2</w:t>
+      </w:r>
+      <w:r>
+        <w:rPr>
+          <w:i/>
+          <w:lang w:val="en-US"/>
+        </w:rPr>
+        <w:fldChar w:fldCharType="end"/>
+      </w:r>
+      <w:r>
+        <w:rPr>
+          <w:i/>
+          <w:lang w:val="en-US"/>
+        </w:rPr>
+        <w:t xml:space="preserve"> </w:t>
+      </w:r>
+      <w:r>
+        <w:rPr>
+          <w:i/>
+          <w:lang w:val="en-US"/>
+        </w:rPr>
+        <w:fldChar w:fldCharType="begin"/>
+      </w:r>
+      <w:r>
+        <w:rPr>
+          <w:i/>
+          <w:lang w:val="en-US"/>
+        </w:rPr>
+        <w:instrText xml:space="preserve"> REF _Ref452560461 \h </w:instrText>
+      </w:r>
+      <w:r>
+        <w:rPr>
+          <w:i/>
+          <w:lang w:val="en-US"/>
+        </w:rPr>
+        <w:instrText xml:space="preserve"> \* MERGEFORMAT </w:instrText>
+      </w:r>
+      <w:r>
+        <w:rPr>
+          <w:i/>
+          <w:lang w:val="en-US"/>
+        </w:rPr>
+      </w:r>
+      <w:r>
+        <w:rPr>
+          <w:i/>
+          <w:lang w:val="en-US"/>
+        </w:rPr>
+        <w:fldChar w:fldCharType="separate"/>
+      </w:r>
+      <w:r>
+        <w:rPr>
+          <w:i/>
+          <w:lang w:val="en-US"/>
+        </w:rPr>
+        <w:t>Backend</w:t>
+      </w:r>
+      <w:r>
+        <w:rPr>
+          <w:i/>
+          <w:lang w:val="en-US"/>
+        </w:rPr>
+        <w:fldChar w:fldCharType="end"/>
+      </w:r>
+      <w:r>
+        <w:rPr>
+          <w:lang w:val="en-US"/>
+        </w:rPr>
+        <w:t xml:space="preserve"> and the concept </w:t>
+      </w:r>
+      <w:r>
+        <w:rPr>
+          <w:i/>
+          <w:lang w:val="en-US"/>
+        </w:rPr>
+        <w:fldChar w:fldCharType="begin"/>
+      </w:r>
+      <w:r>
+        <w:rPr>
+          <w:i/>
+          <w:lang w:val="en-US"/>
+        </w:rPr>
+        <w:instrText xml:space="preserve"> REF _Ref452451958 \r \h </w:instrText>
+      </w:r>
+      <w:r>
+        <w:rPr>
+          <w:i/>
+          <w:lang w:val="en-US"/>
+        </w:rPr>
+        <w:instrText xml:space="preserve"> \* MERGEFORMAT </w:instrText>
+      </w:r>
+      <w:r>
+        <w:rPr>
+          <w:i/>
+          <w:lang w:val="en-US"/>
+        </w:rPr>
+      </w:r>
+      <w:r>
+        <w:rPr>
+          <w:i/>
+          <w:lang w:val="en-US"/>
+        </w:rPr>
+        <w:fldChar w:fldCharType="separate"/>
+      </w:r>
+      <w:r>
+        <w:rPr>
+          <w:i/>
+          <w:lang w:val="en-US"/>
+        </w:rPr>
+        <w:t>7.1</w:t>
+      </w:r>
+      <w:r>
+        <w:rPr>
+          <w:i/>
+          <w:lang w:val="en-US"/>
+        </w:rPr>
+        <w:fldChar w:fldCharType="end"/>
+      </w:r>
+      <w:r>
+        <w:rPr>
+          <w:i/>
+          <w:lang w:val="en-US"/>
+        </w:rPr>
+        <w:t xml:space="preserve"> </w:t>
+      </w:r>
+      <w:r>
+        <w:rPr>
+          <w:i/>
+          <w:lang w:val="en-US"/>
+        </w:rPr>
+        <w:fldChar w:fldCharType="begin"/>
+      </w:r>
+      <w:r>
+        <w:rPr>
+          <w:i/>
+          <w:lang w:val="en-US"/>
+        </w:rPr>
+        <w:instrText xml:space="preserve"> REF _Ref452451958 \h </w:instrText>
+      </w:r>
+      <w:r>
+        <w:rPr>
+          <w:i/>
+          <w:lang w:val="en-US"/>
+        </w:rPr>
+        <w:instrText xml:space="preserve"> \* MERGEFORMAT </w:instrText>
+      </w:r>
+      <w:r>
+        <w:rPr>
+          <w:i/>
+          <w:lang w:val="en-US"/>
+        </w:rPr>
+      </w:r>
+      <w:r>
+        <w:rPr>
+          <w:i/>
+          <w:lang w:val="en-US"/>
+        </w:rPr>
+        <w:fldChar w:fldCharType="separate"/>
+      </w:r>
+      <w:r>
+        <w:rPr>
+          <w:i/>
+          <w:lang w:val="en-US"/>
+        </w:rPr>
+        <w:t>Persistency</w:t>
+      </w:r>
+      <w:r>
+        <w:rPr>
+          <w:i/>
+          <w:lang w:val="en-US"/>
+        </w:rPr>
+        <w:fldChar w:fldCharType="end"/>
+      </w:r>
+      <w:r>
+        <w:rPr>
+          <w:lang w:val="en-US"/>
+        </w:rPr>
+        <w:t>.</w:t>
+      </w:r>
+    </w:p>
+    <w:p>
+      <w:pPr>
         <w:pStyle w:val="berschrift3"/>
         <w:rPr>
           <w:lang w:val="en-US"/>
@@ -23566,20 +24587,92 @@
         <w:rPr>
           <w:lang w:val="en-US"/>
         </w:rPr>
-        <w:t>Influences</w:t>
-      </w:r>
-    </w:p>
-    <w:p>
-      <w:pPr>
-        <w:rPr>
-          <w:lang w:val="en-US"/>
-        </w:rPr>
-      </w:pPr>
-      <w:r>
-        <w:rPr>
-          <w:lang w:val="en-US"/>
-        </w:rPr>
-        <w:t xml:space="preserve">This decision is influenced by the architecture driver </w:t>
+        <w:t>Constraints</w:t>
+      </w:r>
+    </w:p>
+    <w:p>
+      <w:pPr>
+        <w:rPr>
+          <w:lang w:val="en-US"/>
+        </w:rPr>
+      </w:pPr>
+      <w:r>
+        <w:rPr>
+          <w:lang w:val="en-US"/>
+        </w:rPr>
+        <w:t>T</w:t>
+      </w:r>
+      <w:r>
+        <w:rPr>
+          <w:lang w:val="en-US"/>
+        </w:rPr>
+        <w:t>his d</w:t>
+      </w:r>
+      <w:r>
+        <w:rPr>
+          <w:lang w:val="en-US"/>
+        </w:rPr>
+        <w:t>ecision was made without any constraints.</w:t>
+      </w:r>
+    </w:p>
+    <w:p>
+      <w:pPr>
+        <w:pStyle w:val="berschrift3"/>
+        <w:rPr>
+          <w:lang w:val="en-US"/>
+        </w:rPr>
+      </w:pPr>
+      <w:r>
+        <w:rPr>
+          <w:lang w:val="en-US"/>
+        </w:rPr>
+        <w:t>Considered Alternatives</w:t>
+      </w:r>
+    </w:p>
+    <w:p>
+      <w:pPr>
+        <w:rPr>
+          <w:lang w:val="en-US"/>
+        </w:rPr>
+      </w:pPr>
+      <w:r>
+        <w:rPr>
+          <w:lang w:val="en-US"/>
+        </w:rPr>
+        <w:t>The following three alternatives have been considered.</w:t>
+      </w:r>
+    </w:p>
+    <w:p>
+      <w:pPr>
+        <w:pStyle w:val="berschrift4"/>
+        <w:rPr>
+          <w:lang w:val="en-US"/>
+        </w:rPr>
+      </w:pPr>
+      <w:r>
+        <w:rPr>
+          <w:lang w:val="en-US"/>
+        </w:rPr>
+        <w:t>One Folder for Everything</w:t>
+      </w:r>
+    </w:p>
+    <w:p>
+      <w:pPr>
+        <w:rPr>
+          <w:lang w:val="en-US"/>
+        </w:rPr>
+      </w:pPr>
+      <w:r>
+        <w:rPr>
+          <w:lang w:val="en-US"/>
+        </w:rPr>
+        <w:t>All articles and documents get saved to a single folder. Their name is replaced with a UUID. The database has to have the metadata as to which file had what name and which files belong together.</w:t>
+      </w:r>
+      <w:r>
+        <w:rPr>
+          <w:lang w:val="en-US"/>
+        </w:rPr>
+        <w:t xml:space="preserve"> </w:t>
       </w:r>
       <w:r>
         <w:rPr>
@@ -23593,7 +24686,7 @@
           <w:i/>
           <w:lang w:val="en-US"/>
         </w:rPr>
-        <w:instrText xml:space="preserve"> REF _Ref451931821 \h </w:instrText>
+        <w:instrText xml:space="preserve"> REF _Ref452561851 \h </w:instrText>
       </w:r>
       <w:r>
         <w:rPr>
@@ -23620,7 +24713,15 @@
           <w:i/>
           <w:lang w:val="en-US"/>
         </w:rPr>
-        <w:t>AD-05-Persistence</w:t>
+        <w:t xml:space="preserve">Figure </w:t>
+      </w:r>
+      <w:r>
+        <w:rPr>
+          <w:i/>
+          <w:noProof/>
+          <w:lang w:val="en-US"/>
+        </w:rPr>
+        <w:t>14</w:t>
       </w:r>
       <w:r>
         <w:rPr>
@@ -23633,656 +24734,26 @@
         <w:rPr>
           <w:lang w:val="en-US"/>
         </w:rPr>
-        <w:t xml:space="preserve"> and the design decision</w:t>
-      </w:r>
-      <w:r>
-        <w:rPr>
-          <w:lang w:val="en-US"/>
-        </w:rPr>
-        <w:t>s</w:t>
-      </w:r>
-      <w:r>
-        <w:rPr>
+        <w:t xml:space="preserve"> shows this structure.</w:t>
+      </w:r>
+      <w:r>
+        <w:rPr>
+          <w:noProof/>
           <w:lang w:val="en-US"/>
         </w:rPr>
         <w:t xml:space="preserve"> </w:t>
       </w:r>
-      <w:r>
-        <w:rPr>
-          <w:i/>
-          <w:lang w:val="en-US"/>
-        </w:rPr>
-        <w:fldChar w:fldCharType="begin"/>
-      </w:r>
-      <w:r>
-        <w:rPr>
-          <w:i/>
-          <w:lang w:val="en-US"/>
-        </w:rPr>
-        <w:instrText xml:space="preserve"> REF _Ref451863220 \r \h </w:instrText>
-      </w:r>
-      <w:r>
-        <w:rPr>
-          <w:i/>
-          <w:lang w:val="en-US"/>
-        </w:rPr>
-        <w:instrText xml:space="preserve"> \* MERGEFORMAT </w:instrText>
-      </w:r>
-      <w:r>
-        <w:rPr>
-          <w:i/>
-          <w:lang w:val="en-US"/>
-        </w:rPr>
-      </w:r>
-      <w:r>
-        <w:rPr>
-          <w:i/>
-          <w:lang w:val="en-US"/>
-        </w:rPr>
-        <w:fldChar w:fldCharType="separate"/>
-      </w:r>
-      <w:r>
-        <w:rPr>
-          <w:i/>
-          <w:lang w:val="en-US"/>
-        </w:rPr>
-        <w:t>8.2</w:t>
-      </w:r>
-      <w:r>
-        <w:rPr>
-          <w:i/>
-          <w:lang w:val="en-US"/>
-        </w:rPr>
-        <w:fldChar w:fldCharType="end"/>
-      </w:r>
-      <w:r>
-        <w:rPr>
-          <w:i/>
-          <w:lang w:val="en-US"/>
-        </w:rPr>
-        <w:t xml:space="preserve"> </w:t>
-      </w:r>
-      <w:r>
-        <w:rPr>
-          <w:i/>
-          <w:lang w:val="en-US"/>
-        </w:rPr>
-        <w:fldChar w:fldCharType="begin"/>
-      </w:r>
-      <w:r>
-        <w:rPr>
-          <w:i/>
-          <w:lang w:val="en-US"/>
-        </w:rPr>
-        <w:instrText xml:space="preserve"> REF _Ref451863220 \h </w:instrText>
-      </w:r>
-      <w:r>
-        <w:rPr>
-          <w:i/>
-          <w:lang w:val="en-US"/>
-        </w:rPr>
-        <w:instrText xml:space="preserve"> \* MERGEFORMAT </w:instrText>
-      </w:r>
-      <w:r>
-        <w:rPr>
-          <w:i/>
-          <w:lang w:val="en-US"/>
-        </w:rPr>
-      </w:r>
-      <w:r>
-        <w:rPr>
-          <w:i/>
-          <w:lang w:val="en-US"/>
-        </w:rPr>
-        <w:fldChar w:fldCharType="separate"/>
-      </w:r>
-      <w:r>
-        <w:rPr>
-          <w:i/>
-          <w:lang w:val="en-US"/>
-        </w:rPr>
-        <w:t>Persistence</w:t>
-      </w:r>
-      <w:r>
-        <w:rPr>
-          <w:i/>
-          <w:lang w:val="en-US"/>
-        </w:rPr>
-        <w:fldChar w:fldCharType="end"/>
-      </w:r>
-      <w:r>
-        <w:rPr>
-          <w:i/>
-          <w:lang w:val="en-US"/>
-        </w:rPr>
-        <w:t xml:space="preserve"> </w:t>
-      </w:r>
-      <w:r>
-        <w:rPr>
-          <w:lang w:val="en-US"/>
-        </w:rPr>
-        <w:t xml:space="preserve">and </w:t>
-      </w:r>
-      <w:r>
-        <w:rPr>
-          <w:i/>
-          <w:lang w:val="en-US"/>
-        </w:rPr>
-        <w:fldChar w:fldCharType="begin"/>
-      </w:r>
-      <w:r>
-        <w:rPr>
-          <w:i/>
-          <w:lang w:val="en-US"/>
-        </w:rPr>
-        <w:instrText xml:space="preserve"> REF _Ref452560615 \r \h </w:instrText>
-      </w:r>
-      <w:r>
-        <w:rPr>
-          <w:i/>
-          <w:lang w:val="en-US"/>
-        </w:rPr>
-        <w:instrText xml:space="preserve"> \* MERGEFORMAT </w:instrText>
-      </w:r>
-      <w:r>
-        <w:rPr>
-          <w:i/>
-          <w:lang w:val="en-US"/>
-        </w:rPr>
-      </w:r>
-      <w:r>
-        <w:rPr>
-          <w:i/>
-          <w:lang w:val="en-US"/>
-        </w:rPr>
-        <w:fldChar w:fldCharType="separate"/>
-      </w:r>
-      <w:r>
-        <w:rPr>
-          <w:i/>
-          <w:lang w:val="en-US"/>
-        </w:rPr>
-        <w:t>8.6</w:t>
-      </w:r>
-      <w:r>
-        <w:rPr>
-          <w:i/>
-          <w:lang w:val="en-US"/>
-        </w:rPr>
-        <w:fldChar w:fldCharType="end"/>
-      </w:r>
-      <w:r>
-        <w:rPr>
-          <w:i/>
-          <w:lang w:val="en-US"/>
-        </w:rPr>
-        <w:t xml:space="preserve"> </w:t>
-      </w:r>
-      <w:r>
-        <w:rPr>
-          <w:i/>
-          <w:lang w:val="en-US"/>
-        </w:rPr>
-        <w:fldChar w:fldCharType="begin"/>
-      </w:r>
-      <w:r>
-        <w:rPr>
-          <w:i/>
-          <w:lang w:val="en-US"/>
-        </w:rPr>
-        <w:instrText xml:space="preserve"> REF _Ref452560624 \h </w:instrText>
-      </w:r>
-      <w:r>
-        <w:rPr>
-          <w:i/>
-          <w:lang w:val="en-US"/>
-        </w:rPr>
-        <w:instrText xml:space="preserve"> \* MERGEFORMAT </w:instrText>
-      </w:r>
-      <w:r>
-        <w:rPr>
-          <w:i/>
-          <w:lang w:val="en-US"/>
-        </w:rPr>
-      </w:r>
-      <w:r>
-        <w:rPr>
-          <w:i/>
-          <w:lang w:val="en-US"/>
-        </w:rPr>
-        <w:fldChar w:fldCharType="separate"/>
-      </w:r>
-      <w:r>
-        <w:rPr>
-          <w:i/>
-          <w:lang w:val="en-US"/>
-        </w:rPr>
-        <w:t>File Upload</w:t>
-      </w:r>
-      <w:r>
-        <w:rPr>
-          <w:i/>
-          <w:lang w:val="en-US"/>
-        </w:rPr>
-        <w:fldChar w:fldCharType="end"/>
-      </w:r>
-      <w:r>
-        <w:rPr>
-          <w:lang w:val="en-US"/>
-        </w:rPr>
-        <w:t>.</w:t>
-      </w:r>
-    </w:p>
-    <w:p>
-      <w:pPr>
-        <w:rPr>
-          <w:lang w:val="en-US"/>
-        </w:rPr>
-      </w:pPr>
-      <w:r>
-        <w:rPr>
-          <w:lang w:val="en-US"/>
-        </w:rPr>
-        <w:t xml:space="preserve">It influences the component </w:t>
-      </w:r>
-      <w:r>
-        <w:rPr>
-          <w:i/>
-          <w:lang w:val="en-US"/>
-        </w:rPr>
-        <w:fldChar w:fldCharType="begin"/>
-      </w:r>
-      <w:r>
-        <w:rPr>
-          <w:i/>
-          <w:lang w:val="en-US"/>
-        </w:rPr>
-        <w:instrText xml:space="preserve"> REF _Ref452560473 \r \h </w:instrText>
-      </w:r>
-      <w:r>
-        <w:rPr>
-          <w:i/>
-          <w:lang w:val="en-US"/>
-        </w:rPr>
-        <w:instrText xml:space="preserve"> \* MERGEFORMAT </w:instrText>
-      </w:r>
-      <w:r>
-        <w:rPr>
-          <w:i/>
-          <w:lang w:val="en-US"/>
-        </w:rPr>
-      </w:r>
-      <w:r>
-        <w:rPr>
-          <w:i/>
-          <w:lang w:val="en-US"/>
-        </w:rPr>
-        <w:fldChar w:fldCharType="separate"/>
-      </w:r>
-      <w:r>
-        <w:rPr>
-          <w:i/>
-          <w:lang w:val="en-US"/>
-        </w:rPr>
-        <w:t>4.2.2</w:t>
-      </w:r>
-      <w:r>
-        <w:rPr>
-          <w:i/>
-          <w:lang w:val="en-US"/>
-        </w:rPr>
-        <w:fldChar w:fldCharType="end"/>
-      </w:r>
-      <w:r>
-        <w:rPr>
-          <w:i/>
-          <w:lang w:val="en-US"/>
-        </w:rPr>
-        <w:t xml:space="preserve"> </w:t>
-      </w:r>
-      <w:r>
-        <w:rPr>
-          <w:i/>
-          <w:lang w:val="en-US"/>
-        </w:rPr>
-        <w:fldChar w:fldCharType="begin"/>
-      </w:r>
-      <w:r>
-        <w:rPr>
-          <w:i/>
-          <w:lang w:val="en-US"/>
-        </w:rPr>
-        <w:instrText xml:space="preserve"> REF _Ref452560461 \h </w:instrText>
-      </w:r>
-      <w:r>
-        <w:rPr>
-          <w:i/>
-          <w:lang w:val="en-US"/>
-        </w:rPr>
-        <w:instrText xml:space="preserve"> \* MERGEFORMAT </w:instrText>
-      </w:r>
-      <w:r>
-        <w:rPr>
-          <w:i/>
-          <w:lang w:val="en-US"/>
-        </w:rPr>
-      </w:r>
-      <w:r>
-        <w:rPr>
-          <w:i/>
-          <w:lang w:val="en-US"/>
-        </w:rPr>
-        <w:fldChar w:fldCharType="separate"/>
-      </w:r>
-      <w:r>
-        <w:rPr>
-          <w:i/>
-          <w:lang w:val="en-US"/>
-        </w:rPr>
-        <w:t>Backend</w:t>
-      </w:r>
-      <w:r>
-        <w:rPr>
-          <w:i/>
-          <w:lang w:val="en-US"/>
-        </w:rPr>
-        <w:fldChar w:fldCharType="end"/>
-      </w:r>
-      <w:r>
-        <w:rPr>
-          <w:lang w:val="en-US"/>
-        </w:rPr>
-        <w:t xml:space="preserve"> and the concept </w:t>
-      </w:r>
-      <w:r>
-        <w:rPr>
-          <w:i/>
-          <w:lang w:val="en-US"/>
-        </w:rPr>
-        <w:fldChar w:fldCharType="begin"/>
-      </w:r>
-      <w:r>
-        <w:rPr>
-          <w:i/>
-          <w:lang w:val="en-US"/>
-        </w:rPr>
-        <w:instrText xml:space="preserve"> REF _Ref452451958 \r \h </w:instrText>
-      </w:r>
-      <w:r>
-        <w:rPr>
-          <w:i/>
-          <w:lang w:val="en-US"/>
-        </w:rPr>
-        <w:instrText xml:space="preserve"> \* MERGEFORMAT </w:instrText>
-      </w:r>
-      <w:r>
-        <w:rPr>
-          <w:i/>
-          <w:lang w:val="en-US"/>
-        </w:rPr>
-      </w:r>
-      <w:r>
-        <w:rPr>
-          <w:i/>
-          <w:lang w:val="en-US"/>
-        </w:rPr>
-        <w:fldChar w:fldCharType="separate"/>
-      </w:r>
-      <w:r>
-        <w:rPr>
-          <w:i/>
-          <w:lang w:val="en-US"/>
-        </w:rPr>
-        <w:t>7.1</w:t>
-      </w:r>
-      <w:r>
-        <w:rPr>
-          <w:i/>
-          <w:lang w:val="en-US"/>
-        </w:rPr>
-        <w:fldChar w:fldCharType="end"/>
-      </w:r>
-      <w:r>
-        <w:rPr>
-          <w:i/>
-          <w:lang w:val="en-US"/>
-        </w:rPr>
-        <w:t xml:space="preserve"> </w:t>
-      </w:r>
-      <w:r>
-        <w:rPr>
-          <w:i/>
-          <w:lang w:val="en-US"/>
-        </w:rPr>
-        <w:fldChar w:fldCharType="begin"/>
-      </w:r>
-      <w:r>
-        <w:rPr>
-          <w:i/>
-          <w:lang w:val="en-US"/>
-        </w:rPr>
-        <w:instrText xml:space="preserve"> REF _Ref452451958 \h </w:instrText>
-      </w:r>
-      <w:r>
-        <w:rPr>
-          <w:i/>
-          <w:lang w:val="en-US"/>
-        </w:rPr>
-        <w:instrText xml:space="preserve"> \* MERGEFORMAT </w:instrText>
-      </w:r>
-      <w:r>
-        <w:rPr>
-          <w:i/>
-          <w:lang w:val="en-US"/>
-        </w:rPr>
-      </w:r>
-      <w:r>
-        <w:rPr>
-          <w:i/>
-          <w:lang w:val="en-US"/>
-        </w:rPr>
-        <w:fldChar w:fldCharType="separate"/>
-      </w:r>
-      <w:r>
-        <w:rPr>
-          <w:i/>
-          <w:lang w:val="en-US"/>
-        </w:rPr>
-        <w:t>Persistency</w:t>
-      </w:r>
-      <w:r>
-        <w:rPr>
-          <w:i/>
-          <w:lang w:val="en-US"/>
-        </w:rPr>
-        <w:fldChar w:fldCharType="end"/>
-      </w:r>
-      <w:r>
-        <w:rPr>
-          <w:lang w:val="en-US"/>
-        </w:rPr>
-        <w:t>.</w:t>
-      </w:r>
-    </w:p>
-    <w:p>
-      <w:pPr>
-        <w:pStyle w:val="berschrift3"/>
-        <w:rPr>
-          <w:lang w:val="en-US"/>
-        </w:rPr>
-      </w:pPr>
-      <w:r>
-        <w:rPr>
-          <w:lang w:val="en-US"/>
-        </w:rPr>
-        <w:t>Constraints</w:t>
-      </w:r>
-    </w:p>
-    <w:p>
-      <w:pPr>
-        <w:rPr>
-          <w:lang w:val="en-US"/>
-        </w:rPr>
-      </w:pPr>
-      <w:r>
-        <w:rPr>
-          <w:lang w:val="en-US"/>
-        </w:rPr>
-        <w:t>T</w:t>
-      </w:r>
-      <w:r>
-        <w:rPr>
-          <w:lang w:val="en-US"/>
-        </w:rPr>
-        <w:t>his d</w:t>
-      </w:r>
-      <w:r>
-        <w:rPr>
-          <w:lang w:val="en-US"/>
-        </w:rPr>
-        <w:t>ecision was made without any constraints.</w:t>
-      </w:r>
-    </w:p>
-    <w:p>
-      <w:pPr>
-        <w:pStyle w:val="berschrift3"/>
-        <w:rPr>
-          <w:lang w:val="en-US"/>
-        </w:rPr>
-      </w:pPr>
-      <w:r>
-        <w:rPr>
-          <w:lang w:val="en-US"/>
-        </w:rPr>
-        <w:t>Considered Alternatives</w:t>
-      </w:r>
-    </w:p>
-    <w:p>
-      <w:pPr>
-        <w:rPr>
-          <w:lang w:val="en-US"/>
-        </w:rPr>
-      </w:pPr>
-      <w:r>
-        <w:rPr>
-          <w:lang w:val="en-US"/>
-        </w:rPr>
-        <w:t>The following three alternatives have been considered.</w:t>
-      </w:r>
-    </w:p>
-    <w:p>
-      <w:pPr>
-        <w:pStyle w:val="berschrift4"/>
-        <w:rPr>
-          <w:lang w:val="en-US"/>
-        </w:rPr>
-      </w:pPr>
-      <w:r>
-        <w:rPr>
-          <w:lang w:val="en-US"/>
-        </w:rPr>
-        <w:t>One Folder for Everything</w:t>
-      </w:r>
-    </w:p>
-    <w:p>
-      <w:pPr>
-        <w:rPr>
-          <w:lang w:val="en-US"/>
-        </w:rPr>
-      </w:pPr>
-      <w:r>
-        <w:rPr>
-          <w:lang w:val="en-US"/>
-        </w:rPr>
-        <w:t>All articles and documents get saved to a single folder. Their name is replaced with a UUID. The database has to have the metadata as to which file had what name and which files belong together.</w:t>
-      </w:r>
-      <w:r>
-        <w:rPr>
-          <w:lang w:val="en-US"/>
-        </w:rPr>
-        <w:t xml:space="preserve"> </w:t>
-      </w:r>
-      <w:r>
-        <w:rPr>
-          <w:i/>
-          <w:lang w:val="en-US"/>
-        </w:rPr>
-        <w:fldChar w:fldCharType="begin"/>
-      </w:r>
-      <w:r>
-        <w:rPr>
-          <w:i/>
-          <w:lang w:val="en-US"/>
-        </w:rPr>
-        <w:instrText xml:space="preserve"> REF _Ref452561851 \h </w:instrText>
-      </w:r>
-      <w:r>
-        <w:rPr>
-          <w:i/>
-          <w:lang w:val="en-US"/>
-        </w:rPr>
-        <w:instrText xml:space="preserve"> \* MERGEFORMAT </w:instrText>
-      </w:r>
-      <w:r>
-        <w:rPr>
-          <w:i/>
-          <w:lang w:val="en-US"/>
-        </w:rPr>
-      </w:r>
-      <w:r>
-        <w:rPr>
-          <w:i/>
-          <w:lang w:val="en-US"/>
-        </w:rPr>
-        <w:fldChar w:fldCharType="separate"/>
-      </w:r>
-      <w:r>
-        <w:rPr>
-          <w:i/>
-          <w:lang w:val="en-US"/>
-        </w:rPr>
-        <w:t xml:space="preserve">Figure </w:t>
-      </w:r>
-      <w:r>
-        <w:rPr>
-          <w:i/>
+    </w:p>
+    <w:p>
+      <w:pPr>
+        <w:rPr>
+          <w:lang w:val="en-US"/>
+        </w:rPr>
+      </w:pPr>
+      <w:r>
+        <w:rPr>
           <w:noProof/>
-          <w:lang w:val="en-US"/>
-        </w:rPr>
-        <w:t>11</w:t>
-      </w:r>
-      <w:r>
-        <w:rPr>
-          <w:i/>
-          <w:lang w:val="en-US"/>
-        </w:rPr>
-        <w:fldChar w:fldCharType="end"/>
-      </w:r>
-      <w:r>
-        <w:rPr>
-          <w:lang w:val="en-US"/>
-        </w:rPr>
-        <w:t xml:space="preserve"> shows this structure.</w:t>
-      </w:r>
-      <w:r>
-        <w:rPr>
-          <w:noProof/>
-          <w:lang w:val="en-US"/>
-        </w:rPr>
-        <w:t xml:space="preserve"> </w:t>
-      </w:r>
-    </w:p>
-    <w:p>
-      <w:pPr>
-        <w:rPr>
-          <w:lang w:val="en-US"/>
-        </w:rPr>
-      </w:pPr>
-      <w:r>
-        <w:rPr>
-          <w:noProof/>
-        </w:rPr>
-        <w:lastRenderedPageBreak/>
+        </w:rPr>
         <mc:AlternateContent>
           <mc:Choice Requires="wps">
             <w:drawing>
@@ -24330,8 +24801,8 @@
                                 <w:lang w:val="en-US"/>
                               </w:rPr>
                             </w:pPr>
-                            <w:bookmarkStart w:id="133" w:name="_Ref452561851"/>
-                            <w:bookmarkStart w:id="134" w:name="_Toc452709515"/>
+                            <w:bookmarkStart w:id="135" w:name="_Ref452561851"/>
+                            <w:bookmarkStart w:id="136" w:name="_Toc452727691"/>
                             <w:r>
                               <w:rPr>
                                 <w:lang w:val="en-US"/>
@@ -24361,7 +24832,7 @@
                                 <w:noProof/>
                                 <w:lang w:val="en-US"/>
                               </w:rPr>
-                              <w:t>13</w:t>
+                              <w:t>14</w:t>
                             </w:r>
                             <w:r>
                               <w:rPr>
@@ -24369,14 +24840,14 @@
                               </w:rPr>
                               <w:fldChar w:fldCharType="end"/>
                             </w:r>
-                            <w:bookmarkEnd w:id="133"/>
+                            <w:bookmarkEnd w:id="135"/>
                             <w:r>
                               <w:rPr>
                                 <w:lang w:val="en-US"/>
                               </w:rPr>
                               <w:t>: one folder structure</w:t>
                             </w:r>
-                            <w:bookmarkEnd w:id="134"/>
+                            <w:bookmarkEnd w:id="136"/>
                           </w:p>
                         </w:txbxContent>
                       </wps:txbx>
@@ -24397,7 +24868,7 @@
           </mc:Choice>
           <mc:Fallback>
             <w:pict>
-              <v:shape w14:anchorId="7E38FD09" id="Textfeld 28" o:spid="_x0000_s1040" type="#_x0000_t202" style="position:absolute;left:0;text-align:left;margin-left:78.5pt;margin-top:79.85pt;width:233.25pt;height:24.75pt;z-index:251704320;visibility:visible;mso-wrap-style:square;mso-height-percent:0;mso-wrap-distance-left:9pt;mso-wrap-distance-top:0;mso-wrap-distance-right:9pt;mso-wrap-distance-bottom:0;mso-position-horizontal:absolute;mso-position-horizontal-relative:text;mso-position-vertical:absolute;mso-position-vertical-relative:text;mso-height-percent:0;mso-height-relative:margin;v-text-anchor:top" o:gfxdata="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" stroked="f">
+              <v:shape w14:anchorId="7E38FD09" id="Textfeld 28" o:spid="_x0000_s1041" type="#_x0000_t202" style="position:absolute;left:0;text-align:left;margin-left:78.5pt;margin-top:79.85pt;width:233.25pt;height:24.75pt;z-index:251704320;visibility:visible;mso-wrap-style:square;mso-height-percent:0;mso-wrap-distance-left:9pt;mso-wrap-distance-top:0;mso-wrap-distance-right:9pt;mso-wrap-distance-bottom:0;mso-position-horizontal:absolute;mso-position-horizontal-relative:text;mso-position-vertical:absolute;mso-position-vertical-relative:text;mso-height-percent:0;mso-height-relative:margin;v-text-anchor:top" o:gfxdata="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" stroked="f">
                 <v:textbox inset="0,0,0,0">
                   <w:txbxContent>
                     <w:p>
@@ -24409,8 +24880,8 @@
                           <w:lang w:val="en-US"/>
                         </w:rPr>
                       </w:pPr>
-                      <w:bookmarkStart w:id="135" w:name="_Ref452561851"/>
-                      <w:bookmarkStart w:id="136" w:name="_Toc452709515"/>
+                      <w:bookmarkStart w:id="137" w:name="_Ref452561851"/>
+                      <w:bookmarkStart w:id="138" w:name="_Toc452727691"/>
                       <w:r>
                         <w:rPr>
                           <w:lang w:val="en-US"/>
@@ -24440,7 +24911,7 @@
                           <w:noProof/>
                           <w:lang w:val="en-US"/>
                         </w:rPr>
-                        <w:t>13</w:t>
+                        <w:t>14</w:t>
                       </w:r>
                       <w:r>
                         <w:rPr>
@@ -24448,14 +24919,14 @@
                         </w:rPr>
                         <w:fldChar w:fldCharType="end"/>
                       </w:r>
-                      <w:bookmarkEnd w:id="135"/>
+                      <w:bookmarkEnd w:id="137"/>
                       <w:r>
                         <w:rPr>
                           <w:lang w:val="en-US"/>
                         </w:rPr>
                         <w:t>: one folder structure</w:t>
                       </w:r>
-                      <w:bookmarkEnd w:id="136"/>
+                      <w:bookmarkEnd w:id="138"/>
                     </w:p>
                   </w:txbxContent>
                 </v:textbox>
@@ -24718,7 +25189,7 @@
           </mc:Choice>
           <mc:Fallback>
             <w:pict>
-              <v:shape w14:anchorId="0370B0CA" id="_x0000_s1041" type="#_x0000_t202" style="position:absolute;left:0;text-align:left;margin-left:78.5pt;margin-top:0;width:233.25pt;height:79.9pt;z-index:251702272;visibility:visible;mso-wrap-style:square;mso-width-percent:0;mso-height-percent:200;mso-wrap-distance-left:9pt;mso-wrap-distance-top:3.6pt;mso-wrap-distance-right:9pt;mso-wrap-distance-bottom:3.6pt;mso-position-horizontal:absolute;mso-position-horizontal-relative:text;mso-position-vertical:absolute;mso-position-vertical-relative:text;mso-width-percent:0;mso-height-percent:200;mso-width-relative:margin;mso-height-relative:margin;v-text-anchor:top" o:gfxdata="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" stroked="f">
+              <v:shape w14:anchorId="0370B0CA" id="_x0000_s1042" type="#_x0000_t202" style="position:absolute;left:0;text-align:left;margin-left:78.5pt;margin-top:0;width:233.25pt;height:79.9pt;z-index:251702272;visibility:visible;mso-wrap-style:square;mso-width-percent:0;mso-height-percent:200;mso-wrap-distance-left:9pt;mso-wrap-distance-top:3.6pt;mso-wrap-distance-right:9pt;mso-wrap-distance-bottom:3.6pt;mso-position-horizontal:absolute;mso-position-horizontal-relative:text;mso-position-vertical:absolute;mso-position-vertical-relative:text;mso-width-percent:0;mso-height-percent:200;mso-width-relative:margin;mso-height-relative:margin;v-text-anchor:top" o:gfxdata="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" stroked="f">
                 <v:textbox style="mso-fit-shape-to-text:t">
                   <w:txbxContent>
                     <w:p>
@@ -24919,7 +25390,14 @@
         <w:rPr>
           <w:lang w:val="en-US"/>
         </w:rPr>
-        <w:t xml:space="preserve">This approach has the problem of heavy reliance on the database and low maintainability in the file system as no mapping of files can be done without the database. This also means that the dynamic webserver has to </w:t>
+        <w:t xml:space="preserve">This approach has the problem of heavy reliance on the database and low maintainability in the file system as no mapping of files can be done without the database. This also </w:t>
+      </w:r>
+      <w:r>
+        <w:rPr>
+          <w:lang w:val="en-US"/>
+        </w:rPr>
+        <w:lastRenderedPageBreak/>
+        <w:t xml:space="preserve">means that the dynamic webserver has to </w:t>
       </w:r>
       <w:r>
         <w:rPr>
@@ -24999,8 +25477,8 @@
                                 <w:lang w:val="en-US"/>
                               </w:rPr>
                             </w:pPr>
-                            <w:bookmarkStart w:id="137" w:name="_Ref452562497"/>
-                            <w:bookmarkStart w:id="138" w:name="_Toc452709516"/>
+                            <w:bookmarkStart w:id="139" w:name="_Ref452562497"/>
+                            <w:bookmarkStart w:id="140" w:name="_Toc452727692"/>
                             <w:r>
                               <w:rPr>
                                 <w:lang w:val="en-US"/>
@@ -25030,7 +25508,7 @@
                                 <w:noProof/>
                                 <w:lang w:val="en-US"/>
                               </w:rPr>
-                              <w:t>14</w:t>
+                              <w:t>15</w:t>
                             </w:r>
                             <w:r>
                               <w:rPr>
@@ -25038,14 +25516,14 @@
                               </w:rPr>
                               <w:fldChar w:fldCharType="end"/>
                             </w:r>
-                            <w:bookmarkEnd w:id="137"/>
+                            <w:bookmarkEnd w:id="139"/>
                             <w:r>
                               <w:rPr>
                                 <w:lang w:val="en-US"/>
                               </w:rPr>
                               <w:t>: nested version article folders</w:t>
                             </w:r>
-                            <w:bookmarkEnd w:id="138"/>
+                            <w:bookmarkEnd w:id="140"/>
                           </w:p>
                         </w:txbxContent>
                       </wps:txbx>
@@ -25066,7 +25544,7 @@
           </mc:Choice>
           <mc:Fallback>
             <w:pict>
-              <v:shape w14:anchorId="521207A7" id="Textfeld 30" o:spid="_x0000_s1042" type="#_x0000_t202" style="position:absolute;left:0;text-align:left;margin-left:77pt;margin-top:231.3pt;width:233.25pt;height:28.5pt;z-index:251708416;visibility:visible;mso-wrap-style:square;mso-height-percent:0;mso-wrap-distance-left:9pt;mso-wrap-distance-top:0;mso-wrap-distance-right:9pt;mso-wrap-distance-bottom:0;mso-position-horizontal:absolute;mso-position-horizontal-relative:text;mso-position-vertical:absolute;mso-position-vertical-relative:text;mso-height-percent:0;mso-height-relative:margin;v-text-anchor:top" o:gfxdata="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" stroked="f">
+              <v:shape w14:anchorId="521207A7" id="Textfeld 30" o:spid="_x0000_s1043" type="#_x0000_t202" style="position:absolute;left:0;text-align:left;margin-left:77pt;margin-top:231.3pt;width:233.25pt;height:28.5pt;z-index:251708416;visibility:visible;mso-wrap-style:square;mso-height-percent:0;mso-wrap-distance-left:9pt;mso-wrap-distance-top:0;mso-wrap-distance-right:9pt;mso-wrap-distance-bottom:0;mso-position-horizontal:absolute;mso-position-horizontal-relative:text;mso-position-vertical:absolute;mso-position-vertical-relative:text;mso-height-percent:0;mso-height-relative:margin;v-text-anchor:top" o:gfxdata="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" stroked="f">
                 <v:textbox inset="0,0,0,0">
                   <w:txbxContent>
                     <w:p>
@@ -25078,8 +25556,8 @@
                           <w:lang w:val="en-US"/>
                         </w:rPr>
                       </w:pPr>
-                      <w:bookmarkStart w:id="139" w:name="_Ref452562497"/>
-                      <w:bookmarkStart w:id="140" w:name="_Toc452709516"/>
+                      <w:bookmarkStart w:id="141" w:name="_Ref452562497"/>
+                      <w:bookmarkStart w:id="142" w:name="_Toc452727692"/>
                       <w:r>
                         <w:rPr>
                           <w:lang w:val="en-US"/>
@@ -25109,7 +25587,7 @@
                           <w:noProof/>
                           <w:lang w:val="en-US"/>
                         </w:rPr>
-                        <w:t>14</w:t>
+                        <w:t>15</w:t>
                       </w:r>
                       <w:r>
                         <w:rPr>
@@ -25117,14 +25595,14 @@
                         </w:rPr>
                         <w:fldChar w:fldCharType="end"/>
                       </w:r>
-                      <w:bookmarkEnd w:id="139"/>
+                      <w:bookmarkEnd w:id="141"/>
                       <w:r>
                         <w:rPr>
                           <w:lang w:val="en-US"/>
                         </w:rPr>
                         <w:t>: nested version article folders</w:t>
                       </w:r>
-                      <w:bookmarkEnd w:id="140"/>
+                      <w:bookmarkEnd w:id="142"/>
                     </w:p>
                   </w:txbxContent>
                 </v:textbox>
@@ -25461,7 +25939,7 @@
           </mc:Choice>
           <mc:Fallback>
             <w:pict>
-              <v:shape w14:anchorId="2521205C" id="_x0000_s1043" type="#_x0000_t202" style="position:absolute;left:0;text-align:left;margin-left:77pt;margin-top:81.25pt;width:233.25pt;height:110.6pt;z-index:251706368;visibility:visible;mso-wrap-style:square;mso-width-percent:0;mso-height-percent:200;mso-wrap-distance-left:9pt;mso-wrap-distance-top:3.6pt;mso-wrap-distance-right:9pt;mso-wrap-distance-bottom:3.6pt;mso-position-horizontal:absolute;mso-position-horizontal-relative:text;mso-position-vertical:absolute;mso-position-vertical-relative:text;mso-width-percent:0;mso-height-percent:200;mso-width-relative:margin;mso-height-relative:margin;v-text-anchor:top" o:gfxdata="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" stroked="f">
+              <v:shape w14:anchorId="2521205C" id="_x0000_s1044" type="#_x0000_t202" style="position:absolute;left:0;text-align:left;margin-left:77pt;margin-top:81.25pt;width:233.25pt;height:110.6pt;z-index:251706368;visibility:visible;mso-wrap-style:square;mso-width-percent:0;mso-height-percent:200;mso-wrap-distance-left:9pt;mso-wrap-distance-top:3.6pt;mso-wrap-distance-right:9pt;mso-wrap-distance-bottom:3.6pt;mso-position-horizontal:absolute;mso-position-horizontal-relative:text;mso-position-vertical:absolute;mso-position-vertical-relative:text;mso-width-percent:0;mso-height-percent:200;mso-width-relative:margin;mso-height-relative:margin;v-text-anchor:top" o:gfxdata="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" stroked="f">
                 <v:textbox style="mso-fit-shape-to-text:t">
                   <w:txbxContent>
                     <w:p>
@@ -25791,7 +26269,7 @@
           <w:noProof/>
           <w:lang w:val="en-US"/>
         </w:rPr>
-        <w:t>12</w:t>
+        <w:t>15</w:t>
       </w:r>
       <w:r>
         <w:rPr>
@@ -25906,7 +26384,7 @@
           <w:noProof/>
           <w:lang w:val="en-US"/>
         </w:rPr>
-        <w:t>13</w:t>
+        <w:t>16</w:t>
       </w:r>
       <w:r>
         <w:rPr>
@@ -25980,8 +26458,8 @@
                                 <w:lang w:val="en-US"/>
                               </w:rPr>
                             </w:pPr>
-                            <w:bookmarkStart w:id="141" w:name="_Ref452563590"/>
-                            <w:bookmarkStart w:id="142" w:name="_Toc452709517"/>
+                            <w:bookmarkStart w:id="143" w:name="_Ref452563590"/>
+                            <w:bookmarkStart w:id="144" w:name="_Toc452727693"/>
                             <w:r>
                               <w:rPr>
                                 <w:lang w:val="en-US"/>
@@ -26011,7 +26489,7 @@
                                 <w:noProof/>
                                 <w:lang w:val="en-US"/>
                               </w:rPr>
-                              <w:t>15</w:t>
+                              <w:t>16</w:t>
                             </w:r>
                             <w:r>
                               <w:rPr>
@@ -26019,14 +26497,14 @@
                               </w:rPr>
                               <w:fldChar w:fldCharType="end"/>
                             </w:r>
-                            <w:bookmarkEnd w:id="141"/>
+                            <w:bookmarkEnd w:id="143"/>
                             <w:r>
                               <w:rPr>
                                 <w:lang w:val="en-US"/>
                               </w:rPr>
                               <w:t>: external versioned article folders</w:t>
                             </w:r>
-                            <w:bookmarkEnd w:id="142"/>
+                            <w:bookmarkEnd w:id="144"/>
                           </w:p>
                         </w:txbxContent>
                       </wps:txbx>
@@ -26047,7 +26525,7 @@
           </mc:Choice>
           <mc:Fallback>
             <w:pict>
-              <v:shape w14:anchorId="6C374D04" id="Textfeld 31" o:spid="_x0000_s1044" type="#_x0000_t202" style="position:absolute;left:0;text-align:left;margin-left:77pt;margin-top:161.6pt;width:233.25pt;height:27.75pt;z-index:251712512;visibility:visible;mso-wrap-style:square;mso-height-percent:0;mso-wrap-distance-left:9pt;mso-wrap-distance-top:0;mso-wrap-distance-right:9pt;mso-wrap-distance-bottom:0;mso-position-horizontal:absolute;mso-position-horizontal-relative:text;mso-position-vertical:absolute;mso-position-vertical-relative:text;mso-height-percent:0;mso-height-relative:margin;v-text-anchor:top" o:gfxdata="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" stroked="f">
+              <v:shape w14:anchorId="6C374D04" id="Textfeld 31" o:spid="_x0000_s1045" type="#_x0000_t202" style="position:absolute;left:0;text-align:left;margin-left:77pt;margin-top:161.6pt;width:233.25pt;height:27.75pt;z-index:251712512;visibility:visible;mso-wrap-style:square;mso-height-percent:0;mso-wrap-distance-left:9pt;mso-wrap-distance-top:0;mso-wrap-distance-right:9pt;mso-wrap-distance-bottom:0;mso-position-horizontal:absolute;mso-position-horizontal-relative:text;mso-position-vertical:absolute;mso-position-vertical-relative:text;mso-height-percent:0;mso-height-relative:margin;v-text-anchor:top" o:gfxdata="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" stroked="f">
                 <v:textbox inset="0,0,0,0">
                   <w:txbxContent>
                     <w:p>
@@ -26059,8 +26537,8 @@
                           <w:lang w:val="en-US"/>
                         </w:rPr>
                       </w:pPr>
-                      <w:bookmarkStart w:id="143" w:name="_Ref452563590"/>
-                      <w:bookmarkStart w:id="144" w:name="_Toc452709517"/>
+                      <w:bookmarkStart w:id="145" w:name="_Ref452563590"/>
+                      <w:bookmarkStart w:id="146" w:name="_Toc452727693"/>
                       <w:r>
                         <w:rPr>
                           <w:lang w:val="en-US"/>
@@ -26090,7 +26568,7 @@
                           <w:noProof/>
                           <w:lang w:val="en-US"/>
                         </w:rPr>
-                        <w:t>15</w:t>
+                        <w:t>16</w:t>
                       </w:r>
                       <w:r>
                         <w:rPr>
@@ -26098,14 +26576,14 @@
                         </w:rPr>
                         <w:fldChar w:fldCharType="end"/>
                       </w:r>
-                      <w:bookmarkEnd w:id="143"/>
+                      <w:bookmarkEnd w:id="145"/>
                       <w:r>
                         <w:rPr>
                           <w:lang w:val="en-US"/>
                         </w:rPr>
                         <w:t>: external versioned article folders</w:t>
                       </w:r>
-                      <w:bookmarkEnd w:id="144"/>
+                      <w:bookmarkEnd w:id="146"/>
                     </w:p>
                   </w:txbxContent>
                 </v:textbox>
@@ -26429,7 +26907,7 @@
           </mc:Choice>
           <mc:Fallback>
             <w:pict>
-              <v:shape w14:anchorId="02841FE9" id="_x0000_s1045" type="#_x0000_t202" style="position:absolute;left:0;text-align:left;margin-left:77pt;margin-top:0;width:233.25pt;height:110.6pt;z-index:251710464;visibility:visible;mso-wrap-style:square;mso-width-percent:0;mso-height-percent:200;mso-wrap-distance-left:9pt;mso-wrap-distance-top:3.6pt;mso-wrap-distance-right:9pt;mso-wrap-distance-bottom:3.6pt;mso-position-horizontal:absolute;mso-position-horizontal-relative:text;mso-position-vertical:absolute;mso-position-vertical-relative:text;mso-width-percent:0;mso-height-percent:200;mso-width-relative:margin;mso-height-relative:margin;v-text-anchor:top" o:gfxdata="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" stroked="f">
+              <v:shape w14:anchorId="02841FE9" id="_x0000_s1046" type="#_x0000_t202" style="position:absolute;left:0;text-align:left;margin-left:77pt;margin-top:0;width:233.25pt;height:110.6pt;z-index:251710464;visibility:visible;mso-wrap-style:square;mso-width-percent:0;mso-height-percent:200;mso-wrap-distance-left:9pt;mso-wrap-distance-top:3.6pt;mso-wrap-distance-right:9pt;mso-wrap-distance-bottom:3.6pt;mso-position-horizontal:absolute;mso-position-horizontal-relative:text;mso-position-vertical:absolute;mso-position-vertical-relative:text;mso-width-percent:0;mso-height-percent:200;mso-width-relative:margin;mso-height-relative:margin;v-text-anchor:top" o:gfxdata="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" stroked="f">
                 <v:textbox style="mso-fit-shape-to-text:t">
                   <w:txbxContent>
                     <w:p>
@@ -26734,16 +27212,16 @@
           <w:lang w:val="en-US"/>
         </w:rPr>
       </w:pPr>
-      <w:bookmarkStart w:id="145" w:name="_Ref452644058"/>
-      <w:bookmarkStart w:id="146" w:name="_Toc452709491"/>
+      <w:bookmarkStart w:id="147" w:name="_Ref452644058"/>
+      <w:bookmarkStart w:id="148" w:name="_Toc452727772"/>
       <w:r>
         <w:rPr>
           <w:lang w:val="en-US"/>
         </w:rPr>
         <w:t>WYSIWYG Editor</w:t>
       </w:r>
-      <w:bookmarkEnd w:id="145"/>
-      <w:bookmarkEnd w:id="146"/>
+      <w:bookmarkEnd w:id="147"/>
+      <w:bookmarkEnd w:id="148"/>
     </w:p>
     <w:p>
       <w:pPr>
@@ -27324,12 +27802,45 @@
     </w:p>
     <w:p>
       <w:pPr>
+        <w:pStyle w:val="berschrift2"/>
+        <w:rPr>
+          <w:lang w:val="en-US"/>
+        </w:rPr>
+      </w:pPr>
+      <w:bookmarkStart w:id="149" w:name="_Ref452560615"/>
+      <w:bookmarkStart w:id="150" w:name="_Ref452560624"/>
+      <w:bookmarkStart w:id="151" w:name="_Toc452727773"/>
+      <w:r>
+        <w:rPr>
+          <w:lang w:val="en-US"/>
+        </w:rPr>
+        <w:t>File Upload</w:t>
+      </w:r>
+      <w:bookmarkEnd w:id="149"/>
+      <w:bookmarkEnd w:id="150"/>
+      <w:bookmarkEnd w:id="151"/>
+    </w:p>
+    <w:p>
+      <w:pPr>
+        <w:rPr>
+          <w:lang w:val="en-US"/>
+        </w:rPr>
+      </w:pPr>
+      <w:r>
+        <w:rPr>
+          <w:lang w:val="en-US"/>
+        </w:rPr>
+        <w:t>TODO</w:t>
+      </w:r>
+    </w:p>
+    <w:p>
+      <w:pPr>
         <w:pStyle w:val="berschrift1"/>
         <w:rPr>
           <w:lang w:val="en-US"/>
         </w:rPr>
       </w:pPr>
-      <w:bookmarkStart w:id="147" w:name="_Toc452709492"/>
+      <w:bookmarkStart w:id="152" w:name="_Toc452727774"/>
       <w:r>
         <w:rPr>
           <w:lang w:val="en-US"/>
@@ -27337,7 +27848,7 @@
         <w:lastRenderedPageBreak/>
         <w:t>Quality Scenarios</w:t>
       </w:r>
-      <w:bookmarkEnd w:id="147"/>
+      <w:bookmarkEnd w:id="152"/>
     </w:p>
     <w:p>
       <w:pPr>
@@ -27359,7 +27870,7 @@
           <w:lang w:val="en-US"/>
         </w:rPr>
       </w:pPr>
-      <w:bookmarkStart w:id="148" w:name="_Toc452709493"/>
+      <w:bookmarkStart w:id="153" w:name="_Toc452727775"/>
       <w:r>
         <w:rPr>
           <w:noProof/>
@@ -27411,8 +27922,8 @@
                                 <w:lang w:val="en-US"/>
                               </w:rPr>
                             </w:pPr>
-                            <w:bookmarkStart w:id="149" w:name="_Ref452533992"/>
-                            <w:bookmarkStart w:id="150" w:name="_Toc452709518"/>
+                            <w:bookmarkStart w:id="154" w:name="_Ref452533992"/>
+                            <w:bookmarkStart w:id="155" w:name="_Toc452727694"/>
                             <w:r>
                               <w:rPr>
                                 <w:lang w:val="en-US"/>
@@ -27442,7 +27953,7 @@
                                 <w:noProof/>
                                 <w:lang w:val="en-US"/>
                               </w:rPr>
-                              <w:t>16</w:t>
+                              <w:t>17</w:t>
                             </w:r>
                             <w:r>
                               <w:rPr>
@@ -27450,14 +27961,14 @@
                               </w:rPr>
                               <w:fldChar w:fldCharType="end"/>
                             </w:r>
-                            <w:bookmarkEnd w:id="149"/>
+                            <w:bookmarkEnd w:id="154"/>
                             <w:r>
                               <w:rPr>
                                 <w:lang w:val="en-US"/>
                               </w:rPr>
                               <w:t>: quality tree</w:t>
                             </w:r>
-                            <w:bookmarkEnd w:id="150"/>
+                            <w:bookmarkEnd w:id="155"/>
                           </w:p>
                         </w:txbxContent>
                       </wps:txbx>
@@ -27478,7 +27989,7 @@
           </mc:Choice>
           <mc:Fallback>
             <w:pict>
-              <v:shape w14:anchorId="153F8FAB" id="Textfeld 25" o:spid="_x0000_s1046" type="#_x0000_t202" style="position:absolute;left:0;text-align:left;margin-left:-.25pt;margin-top:496.3pt;width:424.6pt;height:29.25pt;z-index:251700224;visibility:visible;mso-wrap-style:square;mso-height-percent:0;mso-wrap-distance-left:9pt;mso-wrap-distance-top:0;mso-wrap-distance-right:9pt;mso-wrap-distance-bottom:0;mso-position-horizontal:absolute;mso-position-horizontal-relative:text;mso-position-vertical:absolute;mso-position-vertical-relative:text;mso-height-percent:0;mso-height-relative:margin;v-text-anchor:top" o:gfxdata="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" stroked="f">
+              <v:shape w14:anchorId="153F8FAB" id="Textfeld 25" o:spid="_x0000_s1047" type="#_x0000_t202" style="position:absolute;left:0;text-align:left;margin-left:-.25pt;margin-top:496.3pt;width:424.6pt;height:29.25pt;z-index:251700224;visibility:visible;mso-wrap-style:square;mso-height-percent:0;mso-wrap-distance-left:9pt;mso-wrap-distance-top:0;mso-wrap-distance-right:9pt;mso-wrap-distance-bottom:0;mso-position-horizontal:absolute;mso-position-horizontal-relative:text;mso-position-vertical:absolute;mso-position-vertical-relative:text;mso-height-percent:0;mso-height-relative:margin;v-text-anchor:top" o:gfxdata="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" stroked="f">
                 <v:textbox inset="0,0,0,0">
                   <w:txbxContent>
                     <w:p>
@@ -27490,8 +28001,8 @@
                           <w:lang w:val="en-US"/>
                         </w:rPr>
                       </w:pPr>
-                      <w:bookmarkStart w:id="151" w:name="_Ref452533992"/>
-                      <w:bookmarkStart w:id="152" w:name="_Toc452709518"/>
+                      <w:bookmarkStart w:id="156" w:name="_Ref452533992"/>
+                      <w:bookmarkStart w:id="157" w:name="_Toc452727694"/>
                       <w:r>
                         <w:rPr>
                           <w:lang w:val="en-US"/>
@@ -27521,7 +28032,7 @@
                           <w:noProof/>
                           <w:lang w:val="en-US"/>
                         </w:rPr>
-                        <w:t>16</w:t>
+                        <w:t>17</w:t>
                       </w:r>
                       <w:r>
                         <w:rPr>
@@ -27529,14 +28040,14 @@
                         </w:rPr>
                         <w:fldChar w:fldCharType="end"/>
                       </w:r>
-                      <w:bookmarkEnd w:id="151"/>
+                      <w:bookmarkEnd w:id="156"/>
                       <w:r>
                         <w:rPr>
                           <w:lang w:val="en-US"/>
                         </w:rPr>
                         <w:t>: quality tree</w:t>
                       </w:r>
-                      <w:bookmarkEnd w:id="152"/>
+                      <w:bookmarkEnd w:id="157"/>
                     </w:p>
                   </w:txbxContent>
                 </v:textbox>
@@ -27576,7 +28087,7 @@
                     </pic:cNvPicPr>
                   </pic:nvPicPr>
                   <pic:blipFill>
-                    <a:blip r:embed="rId22">
+                    <a:blip r:embed="rId23">
                       <a:extLst>
                         <a:ext uri="{28A0092B-C50C-407E-A947-70E740481C1C}">
                           <a14:useLocalDpi xmlns:a14="http://schemas.microsoft.com/office/drawing/2010/main" val="0"/>
@@ -27618,7 +28129,7 @@
         </w:rPr>
         <w:t>Quality Tree</w:t>
       </w:r>
-      <w:bookmarkEnd w:id="148"/>
+      <w:bookmarkEnd w:id="153"/>
     </w:p>
     <w:p>
       <w:pPr>
@@ -27627,14 +28138,14 @@
           <w:lang w:val="en-US"/>
         </w:rPr>
       </w:pPr>
-      <w:bookmarkStart w:id="153" w:name="_Toc452709494"/>
+      <w:bookmarkStart w:id="158" w:name="_Toc452727776"/>
       <w:r>
         <w:rPr>
           <w:lang w:val="en-US"/>
         </w:rPr>
         <w:t>Scenarios</w:t>
       </w:r>
-      <w:bookmarkEnd w:id="153"/>
+      <w:bookmarkEnd w:id="158"/>
     </w:p>
     <w:p>
       <w:pPr>
@@ -27695,7 +28206,7 @@
           <w:noProof/>
           <w:lang w:val="en-US"/>
         </w:rPr>
-        <w:t>14</w:t>
+        <w:t>17</w:t>
       </w:r>
       <w:r>
         <w:rPr>
@@ -31424,7 +31935,7 @@
           <w:lang w:val="en-US"/>
         </w:rPr>
       </w:pPr>
-      <w:bookmarkStart w:id="154" w:name="_Toc452709495"/>
+      <w:bookmarkStart w:id="159" w:name="_Toc452727777"/>
       <w:r>
         <w:rPr>
           <w:lang w:val="en-US"/>
@@ -31432,7 +31943,7 @@
         <w:lastRenderedPageBreak/>
         <w:t>Technical Risks</w:t>
       </w:r>
-      <w:bookmarkEnd w:id="154"/>
+      <w:bookmarkEnd w:id="159"/>
     </w:p>
     <w:p>
       <w:pPr>
@@ -31460,14 +31971,14 @@
           <w:lang w:val="en-US"/>
         </w:rPr>
       </w:pPr>
-      <w:bookmarkStart w:id="155" w:name="_Toc452709496"/>
+      <w:bookmarkStart w:id="160" w:name="_Toc452727778"/>
       <w:r>
         <w:rPr>
           <w:lang w:val="en-US"/>
         </w:rPr>
         <w:t>Risk: High Effort for Search-Engine Configuration</w:t>
       </w:r>
-      <w:bookmarkEnd w:id="155"/>
+      <w:bookmarkEnd w:id="160"/>
     </w:p>
     <w:p>
       <w:pPr>
@@ -31594,14 +32105,14 @@
           <w:lang w:val="en-US"/>
         </w:rPr>
       </w:pPr>
-      <w:bookmarkStart w:id="156" w:name="_Toc452709497"/>
+      <w:bookmarkStart w:id="161" w:name="_Toc452727779"/>
       <w:r>
         <w:rPr>
           <w:lang w:val="en-US"/>
         </w:rPr>
         <w:t>Risk: High Memory Consumption of Search-Engine</w:t>
       </w:r>
-      <w:bookmarkEnd w:id="156"/>
+      <w:bookmarkEnd w:id="161"/>
     </w:p>
     <w:p>
       <w:pPr>
@@ -31770,7 +32281,7 @@
           <w:lang w:val="en-US"/>
         </w:rPr>
       </w:pPr>
-      <w:bookmarkStart w:id="157" w:name="_Toc452709498"/>
+      <w:bookmarkStart w:id="162" w:name="_Toc452727780"/>
       <w:r>
         <w:rPr>
           <w:lang w:val="en-US"/>
@@ -31778,7 +32289,7 @@
         <w:lastRenderedPageBreak/>
         <w:t>Glossary</w:t>
       </w:r>
-      <w:bookmarkEnd w:id="157"/>
+      <w:bookmarkEnd w:id="162"/>
     </w:p>
     <w:p>
       <w:pPr>
@@ -31935,7 +32446,7 @@
           <w:lang w:val="en-US"/>
         </w:rPr>
       </w:pPr>
-      <w:bookmarkStart w:id="158" w:name="_Toc452709499"/>
+      <w:bookmarkStart w:id="163" w:name="_Toc452727781"/>
       <w:r>
         <w:rPr>
           <w:lang w:val="en-US"/>
@@ -31943,7 +32454,7 @@
         <w:lastRenderedPageBreak/>
         <w:t>List of Figures</w:t>
       </w:r>
-      <w:bookmarkEnd w:id="158"/>
+      <w:bookmarkEnd w:id="163"/>
     </w:p>
     <w:p>
       <w:pPr>
@@ -31985,7 +32496,7 @@
         <w:fldChar w:fldCharType="begin"/>
       </w:r>
       <w:r>
-        <w:instrText xml:space="preserve"> PAGEREF _Toc452709503 \h </w:instrText>
+        <w:instrText xml:space="preserve"> PAGEREF _Toc452727678 \h </w:instrText>
       </w:r>
       <w:r>
         <w:fldChar w:fldCharType="separate"/>
@@ -32019,7 +32530,7 @@
         <w:fldChar w:fldCharType="begin"/>
       </w:r>
       <w:r>
-        <w:instrText xml:space="preserve"> PAGEREF _Toc452709504 \h </w:instrText>
+        <w:instrText xml:space="preserve"> PAGEREF _Toc452727679 \h </w:instrText>
       </w:r>
       <w:r>
         <w:fldChar w:fldCharType="separate"/>
@@ -32053,7 +32564,7 @@
         <w:fldChar w:fldCharType="begin"/>
       </w:r>
       <w:r>
-        <w:instrText xml:space="preserve"> PAGEREF _Toc452709505 \h </w:instrText>
+        <w:instrText xml:space="preserve"> PAGEREF _Toc452727680 \h </w:instrText>
       </w:r>
       <w:r>
         <w:fldChar w:fldCharType="separate"/>
@@ -32087,7 +32598,7 @@
         <w:fldChar w:fldCharType="begin"/>
       </w:r>
       <w:r>
-        <w:instrText xml:space="preserve"> PAGEREF _Toc452709506 \h </w:instrText>
+        <w:instrText xml:space="preserve"> PAGEREF _Toc452727681 \h </w:instrText>
       </w:r>
       <w:r>
         <w:fldChar w:fldCharType="separate"/>
@@ -32121,7 +32632,7 @@
         <w:fldChar w:fldCharType="begin"/>
       </w:r>
       <w:r>
-        <w:instrText xml:space="preserve"> PAGEREF _Toc452709507 \h </w:instrText>
+        <w:instrText xml:space="preserve"> PAGEREF _Toc452727682 \h </w:instrText>
       </w:r>
       <w:r>
         <w:fldChar w:fldCharType="separate"/>
@@ -32155,7 +32666,7 @@
         <w:fldChar w:fldCharType="begin"/>
       </w:r>
       <w:r>
-        <w:instrText xml:space="preserve"> PAGEREF _Toc452709508 \h </w:instrText>
+        <w:instrText xml:space="preserve"> PAGEREF _Toc452727683 \h </w:instrText>
       </w:r>
       <w:r>
         <w:fldChar w:fldCharType="separate"/>
@@ -32189,7 +32700,7 @@
         <w:fldChar w:fldCharType="begin"/>
       </w:r>
       <w:r>
-        <w:instrText xml:space="preserve"> PAGEREF _Toc452709509 \h </w:instrText>
+        <w:instrText xml:space="preserve"> PAGEREF _Toc452727684 \h </w:instrText>
       </w:r>
       <w:r>
         <w:fldChar w:fldCharType="separate"/>
@@ -32223,7 +32734,7 @@
         <w:fldChar w:fldCharType="begin"/>
       </w:r>
       <w:r>
-        <w:instrText xml:space="preserve"> PAGEREF _Toc452709510 \h </w:instrText>
+        <w:instrText xml:space="preserve"> PAGEREF _Toc452727685 \h </w:instrText>
       </w:r>
       <w:r>
         <w:fldChar w:fldCharType="separate"/>
@@ -32257,7 +32768,7 @@
         <w:fldChar w:fldCharType="begin"/>
       </w:r>
       <w:r>
-        <w:instrText xml:space="preserve"> PAGEREF _Toc452709511 \h </w:instrText>
+        <w:instrText xml:space="preserve"> PAGEREF _Toc452727686 \h </w:instrText>
       </w:r>
       <w:r>
         <w:fldChar w:fldCharType="separate"/>
@@ -32291,7 +32802,7 @@
         <w:fldChar w:fldCharType="begin"/>
       </w:r>
       <w:r>
-        <w:instrText xml:space="preserve"> PAGEREF _Toc452709512 \h </w:instrText>
+        <w:instrText xml:space="preserve"> PAGEREF _Toc452727687 \h </w:instrText>
       </w:r>
       <w:r>
         <w:fldChar w:fldCharType="separate"/>
@@ -32316,7 +32827,7 @@
         <w:rPr>
           <w:lang w:val="en-US"/>
         </w:rPr>
-        <w:t>Figure 11: folder tree</w:t>
+        <w:t>Figure 11: deployment diagram</w:t>
       </w:r>
       <w:r>
         <w:tab/>
@@ -32325,13 +32836,13 @@
         <w:fldChar w:fldCharType="begin"/>
       </w:r>
       <w:r>
-        <w:instrText xml:space="preserve"> PAGEREF _Toc452709513 \h </w:instrText>
+        <w:instrText xml:space="preserve"> PAGEREF _Toc452727688 \h </w:instrText>
       </w:r>
       <w:r>
         <w:fldChar w:fldCharType="separate"/>
       </w:r>
       <w:r>
-        <w:t>34</w:t>
+        <w:t>33</w:t>
       </w:r>
       <w:r>
         <w:fldChar w:fldCharType="end"/>
@@ -32350,7 +32861,7 @@
         <w:rPr>
           <w:lang w:val="en-US"/>
         </w:rPr>
-        <w:t>Figure 12: data model</w:t>
+        <w:t>Figure 12: folder tree</w:t>
       </w:r>
       <w:r>
         <w:tab/>
@@ -32359,13 +32870,13 @@
         <w:fldChar w:fldCharType="begin"/>
       </w:r>
       <w:r>
-        <w:instrText xml:space="preserve"> PAGEREF _Toc452709514 \h </w:instrText>
+        <w:instrText xml:space="preserve"> PAGEREF _Toc452727689 \h </w:instrText>
       </w:r>
       <w:r>
         <w:fldChar w:fldCharType="separate"/>
       </w:r>
       <w:r>
-        <w:t>35</w:t>
+        <w:t>34</w:t>
       </w:r>
       <w:r>
         <w:fldChar w:fldCharType="end"/>
@@ -32384,7 +32895,7 @@
         <w:rPr>
           <w:lang w:val="en-US"/>
         </w:rPr>
-        <w:t>Figure 13: one folder structure</w:t>
+        <w:t>Figure 13: data model</w:t>
       </w:r>
       <w:r>
         <w:tab/>
@@ -32393,13 +32904,13 @@
         <w:fldChar w:fldCharType="begin"/>
       </w:r>
       <w:r>
-        <w:instrText xml:space="preserve"> PAGEREF _Toc452709515 \h </w:instrText>
+        <w:instrText xml:space="preserve"> PAGEREF _Toc452727690 \h </w:instrText>
       </w:r>
       <w:r>
         <w:fldChar w:fldCharType="separate"/>
       </w:r>
       <w:r>
-        <w:t>46</w:t>
+        <w:t>35</w:t>
       </w:r>
       <w:r>
         <w:fldChar w:fldCharType="end"/>
@@ -32418,7 +32929,7 @@
         <w:rPr>
           <w:lang w:val="en-US"/>
         </w:rPr>
-        <w:t>Figure 14: nested version article folders</w:t>
+        <w:t>Figure 14: one folder structure</w:t>
       </w:r>
       <w:r>
         <w:tab/>
@@ -32427,13 +32938,13 @@
         <w:fldChar w:fldCharType="begin"/>
       </w:r>
       <w:r>
-        <w:instrText xml:space="preserve"> PAGEREF _Toc452709516 \h </w:instrText>
+        <w:instrText xml:space="preserve"> PAGEREF _Toc452727691 \h </w:instrText>
       </w:r>
       <w:r>
         <w:fldChar w:fldCharType="separate"/>
       </w:r>
       <w:r>
-        <w:t>46</w:t>
+        <w:t>45</w:t>
       </w:r>
       <w:r>
         <w:fldChar w:fldCharType="end"/>
@@ -32452,7 +32963,7 @@
         <w:rPr>
           <w:lang w:val="en-US"/>
         </w:rPr>
-        <w:t>Figure 15: external versioned article folders</w:t>
+        <w:t>Figure 15: nested version article folders</w:t>
       </w:r>
       <w:r>
         <w:tab/>
@@ -32461,13 +32972,13 @@
         <w:fldChar w:fldCharType="begin"/>
       </w:r>
       <w:r>
-        <w:instrText xml:space="preserve"> PAGEREF _Toc452709517 \h </w:instrText>
+        <w:instrText xml:space="preserve"> PAGEREF _Toc452727692 \h </w:instrText>
       </w:r>
       <w:r>
         <w:fldChar w:fldCharType="separate"/>
       </w:r>
       <w:r>
-        <w:t>47</w:t>
+        <w:t>46</w:t>
       </w:r>
       <w:r>
         <w:fldChar w:fldCharType="end"/>
@@ -32486,7 +32997,7 @@
         <w:rPr>
           <w:lang w:val="en-US"/>
         </w:rPr>
-        <w:t>Figure 16: quality tree</w:t>
+        <w:t>Figure 16: external versioned article folders</w:t>
       </w:r>
       <w:r>
         <w:tab/>
@@ -32495,7 +33006,41 @@
         <w:fldChar w:fldCharType="begin"/>
       </w:r>
       <w:r>
-        <w:instrText xml:space="preserve"> PAGEREF _Toc452709518 \h </w:instrText>
+        <w:instrText xml:space="preserve"> PAGEREF _Toc452727693 \h </w:instrText>
+      </w:r>
+      <w:r>
+        <w:fldChar w:fldCharType="separate"/>
+      </w:r>
+      <w:r>
+        <w:t>47</w:t>
+      </w:r>
+      <w:r>
+        <w:fldChar w:fldCharType="end"/>
+      </w:r>
+    </w:p>
+    <w:p>
+      <w:pPr>
+        <w:pStyle w:val="Abbildungsverzeichnis"/>
+        <w:rPr>
+          <w:rFonts w:asciiTheme="minorHAnsi" w:eastAsiaTheme="minorEastAsia" w:hAnsiTheme="minorHAnsi" w:cstheme="minorBidi"/>
+          <w:sz w:val="22"/>
+          <w:szCs w:val="22"/>
+        </w:rPr>
+      </w:pPr>
+      <w:r>
+        <w:rPr>
+          <w:lang w:val="en-US"/>
+        </w:rPr>
+        <w:t>Figure 17: quality tree</w:t>
+      </w:r>
+      <w:r>
+        <w:tab/>
+      </w:r>
+      <w:r>
+        <w:fldChar w:fldCharType="begin"/>
+      </w:r>
+      <w:r>
+        <w:instrText xml:space="preserve"> PAGEREF _Toc452727694 \h </w:instrText>
       </w:r>
       <w:r>
         <w:fldChar w:fldCharType="separate"/>
@@ -32533,14 +33078,14 @@
           <w:lang w:val="en-US"/>
         </w:rPr>
       </w:pPr>
-      <w:bookmarkStart w:id="159" w:name="_Toc452709500"/>
+      <w:bookmarkStart w:id="164" w:name="_Toc452727782"/>
       <w:r>
         <w:rPr>
           <w:lang w:val="en-US"/>
         </w:rPr>
         <w:t>List of Tables</w:t>
       </w:r>
-      <w:bookmarkEnd w:id="159"/>
+      <w:bookmarkEnd w:id="164"/>
     </w:p>
     <w:p>
       <w:pPr>
@@ -32582,7 +33127,7 @@
         <w:fldChar w:fldCharType="begin"/>
       </w:r>
       <w:r>
-        <w:instrText xml:space="preserve"> PAGEREF _Toc452709519 \h </w:instrText>
+        <w:instrText xml:space="preserve"> PAGEREF _Toc452727665 \h </w:instrText>
       </w:r>
       <w:r>
         <w:fldChar w:fldCharType="separate"/>
@@ -32606,8 +33151,6 @@
       <w:r>
         <w:t>Table 2: AD-02-Usability</w:t>
       </w:r>
-      <w:bookmarkStart w:id="160" w:name="_GoBack"/>
-      <w:bookmarkEnd w:id="160"/>
       <w:r>
         <w:tab/>
       </w:r>
@@ -32615,7 +33158,7 @@
         <w:fldChar w:fldCharType="begin"/>
       </w:r>
       <w:r>
-        <w:instrText xml:space="preserve"> PAGEREF _Toc452709520 \h </w:instrText>
+        <w:instrText xml:space="preserve"> PAGEREF _Toc452727666 \h </w:instrText>
       </w:r>
       <w:r>
         <w:fldChar w:fldCharType="separate"/>
@@ -32646,7 +33189,7 @@
         <w:fldChar w:fldCharType="begin"/>
       </w:r>
       <w:r>
-        <w:instrText xml:space="preserve"> PAGEREF _Toc452709521 \h </w:instrText>
+        <w:instrText xml:space="preserve"> PAGEREF _Toc452727667 \h </w:instrText>
       </w:r>
       <w:r>
         <w:fldChar w:fldCharType="separate"/>
@@ -32677,7 +33220,7 @@
         <w:fldChar w:fldCharType="begin"/>
       </w:r>
       <w:r>
-        <w:instrText xml:space="preserve"> PAGEREF _Toc452709522 \h </w:instrText>
+        <w:instrText xml:space="preserve"> PAGEREF _Toc452727668 \h </w:instrText>
       </w:r>
       <w:r>
         <w:fldChar w:fldCharType="separate"/>
@@ -32708,7 +33251,7 @@
         <w:fldChar w:fldCharType="begin"/>
       </w:r>
       <w:r>
-        <w:instrText xml:space="preserve"> PAGEREF _Toc452709523 \h </w:instrText>
+        <w:instrText xml:space="preserve"> PAGEREF _Toc452727669 \h </w:instrText>
       </w:r>
       <w:r>
         <w:fldChar w:fldCharType="separate"/>
@@ -32739,7 +33282,7 @@
         <w:fldChar w:fldCharType="begin"/>
       </w:r>
       <w:r>
-        <w:instrText xml:space="preserve"> PAGEREF _Toc452709524 \h </w:instrText>
+        <w:instrText xml:space="preserve"> PAGEREF _Toc452727670 \h </w:instrText>
       </w:r>
       <w:r>
         <w:fldChar w:fldCharType="separate"/>
@@ -32770,7 +33313,7 @@
         <w:fldChar w:fldCharType="begin"/>
       </w:r>
       <w:r>
-        <w:instrText xml:space="preserve"> PAGEREF _Toc452709525 \h </w:instrText>
+        <w:instrText xml:space="preserve"> PAGEREF _Toc452727671 \h </w:instrText>
       </w:r>
       <w:r>
         <w:fldChar w:fldCharType="separate"/>
@@ -32801,7 +33344,7 @@
         <w:fldChar w:fldCharType="begin"/>
       </w:r>
       <w:r>
-        <w:instrText xml:space="preserve"> PAGEREF _Toc452709526 \h </w:instrText>
+        <w:instrText xml:space="preserve"> PAGEREF _Toc452727672 \h </w:instrText>
       </w:r>
       <w:r>
         <w:fldChar w:fldCharType="separate"/>
@@ -32835,7 +33378,7 @@
         <w:fldChar w:fldCharType="begin"/>
       </w:r>
       <w:r>
-        <w:instrText xml:space="preserve"> PAGEREF _Toc452709527 \h </w:instrText>
+        <w:instrText xml:space="preserve"> PAGEREF _Toc452727673 \h </w:instrText>
       </w:r>
       <w:r>
         <w:fldChar w:fldCharType="separate"/>
@@ -32869,7 +33412,7 @@
         <w:fldChar w:fldCharType="begin"/>
       </w:r>
       <w:r>
-        <w:instrText xml:space="preserve"> PAGEREF _Toc452709528 \h </w:instrText>
+        <w:instrText xml:space="preserve"> PAGEREF _Toc452727674 \h </w:instrText>
       </w:r>
       <w:r>
         <w:fldChar w:fldCharType="separate"/>
@@ -32903,7 +33446,7 @@
         <w:fldChar w:fldCharType="begin"/>
       </w:r>
       <w:r>
-        <w:instrText xml:space="preserve"> PAGEREF _Toc452709529 \h </w:instrText>
+        <w:instrText xml:space="preserve"> PAGEREF _Toc452727675 \h </w:instrText>
       </w:r>
       <w:r>
         <w:fldChar w:fldCharType="separate"/>
@@ -32937,7 +33480,7 @@
         <w:fldChar w:fldCharType="begin"/>
       </w:r>
       <w:r>
-        <w:instrText xml:space="preserve"> PAGEREF _Toc452709530 \h </w:instrText>
+        <w:instrText xml:space="preserve"> PAGEREF _Toc452727676 \h </w:instrText>
       </w:r>
       <w:r>
         <w:fldChar w:fldCharType="separate"/>
@@ -32971,7 +33514,7 @@
         <w:fldChar w:fldCharType="begin"/>
       </w:r>
       <w:r>
-        <w:instrText xml:space="preserve"> PAGEREF _Toc452709531 \h </w:instrText>
+        <w:instrText xml:space="preserve"> PAGEREF _Toc452727677 \h </w:instrText>
       </w:r>
       <w:r>
         <w:fldChar w:fldCharType="separate"/>
@@ -33033,7 +33576,7 @@
           <w:lang w:val="en-US"/>
         </w:rPr>
       </w:pPr>
-      <w:bookmarkStart w:id="161" w:name="_Toc452709501"/>
+      <w:bookmarkStart w:id="165" w:name="_Toc452727783"/>
       <w:r>
         <w:rPr>
           <w:lang w:val="en-US"/>
@@ -33041,7 +33584,7 @@
         <w:lastRenderedPageBreak/>
         <w:t>List of Abbreviations</w:t>
       </w:r>
-      <w:bookmarkEnd w:id="161"/>
+      <w:bookmarkEnd w:id="165"/>
     </w:p>
     <w:p>
       <w:pPr>
@@ -33894,7 +34437,7 @@
           <w:lang w:val="en-US"/>
         </w:rPr>
       </w:pPr>
-      <w:bookmarkStart w:id="162" w:name="_Toc452709502"/>
+      <w:bookmarkStart w:id="166" w:name="_Toc452727784"/>
       <w:r>
         <w:rPr>
           <w:lang w:val="en-US"/>
@@ -33902,7 +34445,7 @@
         <w:lastRenderedPageBreak/>
         <w:t>Version History</w:t>
       </w:r>
-      <w:bookmarkEnd w:id="162"/>
+      <w:bookmarkEnd w:id="166"/>
     </w:p>
     <w:tbl>
       <w:tblPr>
@@ -34049,7 +34592,7 @@
       </w:pPr>
     </w:p>
     <w:sectPr>
-      <w:headerReference w:type="default" r:id="rId23"/>
+      <w:headerReference w:type="default" r:id="rId24"/>
       <w:type w:val="continuous"/>
       <w:pgSz w:w="11906" w:h="16838" w:code="9"/>
       <w:pgMar w:top="1418" w:right="1418" w:bottom="1134" w:left="1985" w:header="720" w:footer="720" w:gutter="0"/>
@@ -34244,7 +34787,7 @@
       <w:rPr>
         <w:noProof/>
       </w:rPr>
-      <w:instrText>0</w:instrText>
+      <w:instrText>8</w:instrText>
     </w:r>
     <w:r>
       <w:rPr>
@@ -34274,7 +34817,7 @@
       <w:rPr>
         <w:noProof/>
       </w:rPr>
-      <w:instrText>11</w:instrText>
+      <w:instrText>8</w:instrText>
     </w:r>
     <w:r>
       <w:rPr>
@@ -34292,7 +34835,7 @@
       <w:rPr>
         <w:noProof/>
       </w:rPr>
-      <w:instrText>11</w:instrText>
+      <w:instrText>8</w:instrText>
     </w:r>
     <w:r>
       <w:instrText xml:space="preserve"> </w:instrText>
@@ -34302,6 +34845,15 @@
     </w:r>
     <w:r>
       <w:instrText xml:space="preserve"> \* MERGEFORMAT </w:instrText>
+    </w:r>
+    <w:r>
+      <w:fldChar w:fldCharType="separate"/>
+    </w:r>
+    <w:r>
+      <w:rPr>
+        <w:noProof/>
+      </w:rPr>
+      <w:t xml:space="preserve">8 </w:t>
     </w:r>
     <w:r>
       <w:fldChar w:fldCharType="end"/>
@@ -34319,7 +34871,7 @@
       <w:rPr>
         <w:noProof/>
       </w:rPr>
-      <w:t>List of Abbreviations</w:t>
+      <w:t>Design Decisions</w:t>
     </w:r>
     <w:r>
       <w:rPr>
@@ -34343,7 +34895,7 @@
       <w:rPr>
         <w:noProof/>
       </w:rPr>
-      <w:t>59</w:t>
+      <w:t>37</w:t>
     </w:r>
     <w:r>
       <w:fldChar w:fldCharType="end"/>
@@ -39310,7 +39862,7 @@
 </file>
 
 <file path=customXml/itemProps1.xml><?xml version="1.0" encoding="utf-8"?>
-<ds:datastoreItem xmlns:ds="http://schemas.openxmlformats.org/officeDocument/2006/customXml" ds:itemID="{5C83BC49-A39F-46C2-882E-09311B4AC0FD}">
+<ds:datastoreItem xmlns:ds="http://schemas.openxmlformats.org/officeDocument/2006/customXml" ds:itemID="{AE0F690B-FBBB-4EEF-A682-85D277F4F7CC}">
   <ds:schemaRefs>
     <ds:schemaRef ds:uri="http://schemas.openxmlformats.org/officeDocument/2006/bibliography"/>
   </ds:schemaRefs>

</xml_diff>

<commit_message>
[KNOW-97] design decision file upload added
</commit_message>
<xml_diff>
--- a/docs/documentation/architecture/Architecture Documentation.docx
+++ b/docs/documentation/architecture/Architecture Documentation.docx
@@ -3422,11 +3422,7 @@
           </mc:Choice>
           <mc:Fallback>
             <w:pict>
-              <v:shapetype w14:anchorId="607CA4BC" id="_x0000_t202" coordsize="21600,21600" o:spt="202" path="m,l,21600r21600,l21600,xe">
-                <v:stroke joinstyle="miter"/>
-                <v:path gradientshapeok="t" o:connecttype="rect"/>
-              </v:shapetype>
-              <v:shape id="Textfeld 16" o:spid="_x0000_s1028" type="#_x0000_t202" style="position:absolute;left:0;text-align:left;margin-left:-.25pt;margin-top:328.2pt;width:425.15pt;height:47.25pt;z-index:251683840;visibility:visible;mso-wrap-style:square;mso-height-percent:0;mso-wrap-distance-left:9pt;mso-wrap-distance-top:0;mso-wrap-distance-right:9pt;mso-wrap-distance-bottom:0;mso-position-horizontal:absolute;mso-position-horizontal-relative:text;mso-position-vertical:absolute;mso-position-vertical-relative:text;mso-height-percent:0;mso-height-relative:margin;v-text-anchor:top" o:gfxdata="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" stroked="f">
+              <v:shape w14:anchorId="607CA4BC" id="Textfeld 16" o:spid="_x0000_s1028" type="#_x0000_t202" style="position:absolute;left:0;text-align:left;margin-left:-.25pt;margin-top:328.2pt;width:425.15pt;height:47.25pt;z-index:251683840;visibility:visible;mso-wrap-style:square;mso-height-percent:0;mso-wrap-distance-left:9pt;mso-wrap-distance-top:0;mso-wrap-distance-right:9pt;mso-wrap-distance-bottom:0;mso-position-horizontal:absolute;mso-position-horizontal-relative:text;mso-position-vertical:absolute;mso-position-vertical-relative:text;mso-height-percent:0;mso-height-relative:margin;v-text-anchor:top" o:gfxdata="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" stroked="f">
                 <v:textbox inset="0,0,0,0">
                   <w:txbxContent>
                     <w:p>
@@ -4460,27 +4456,14 @@
       <w:r>
         <w:t xml:space="preserve">Table </w:t>
       </w:r>
-      <w:r>
-        <w:fldChar w:fldCharType="begin"/>
-      </w:r>
-      <w:r>
-        <w:instrText xml:space="preserve"> SEQ Table \* ARABIC </w:instrText>
-      </w:r>
-      <w:r>
-        <w:fldChar w:fldCharType="separate"/>
-      </w:r>
-      <w:r>
-        <w:rPr>
-          <w:noProof/>
-        </w:rPr>
-        <w:t>1</w:t>
-      </w:r>
-      <w:r>
-        <w:rPr>
-          <w:noProof/>
-        </w:rPr>
-        <w:fldChar w:fldCharType="end"/>
-      </w:r>
+      <w:fldSimple w:instr=" SEQ Table \* ARABIC ">
+        <w:r>
+          <w:rPr>
+            <w:noProof/>
+          </w:rPr>
+          <w:t>1</w:t>
+        </w:r>
+      </w:fldSimple>
       <w:r>
         <w:t xml:space="preserve">: </w:t>
       </w:r>
@@ -4917,27 +4900,14 @@
       <w:r>
         <w:t xml:space="preserve">Table </w:t>
       </w:r>
-      <w:r>
-        <w:fldChar w:fldCharType="begin"/>
-      </w:r>
-      <w:r>
-        <w:instrText xml:space="preserve"> SEQ Table \* ARABIC </w:instrText>
-      </w:r>
-      <w:r>
-        <w:fldChar w:fldCharType="separate"/>
-      </w:r>
-      <w:r>
-        <w:rPr>
-          <w:noProof/>
-        </w:rPr>
-        <w:t>2</w:t>
-      </w:r>
-      <w:r>
-        <w:rPr>
-          <w:noProof/>
-        </w:rPr>
-        <w:fldChar w:fldCharType="end"/>
-      </w:r>
+      <w:fldSimple w:instr=" SEQ Table \* ARABIC ">
+        <w:r>
+          <w:rPr>
+            <w:noProof/>
+          </w:rPr>
+          <w:t>2</w:t>
+        </w:r>
+      </w:fldSimple>
       <w:r>
         <w:t xml:space="preserve">: </w:t>
       </w:r>
@@ -5398,27 +5368,14 @@
       <w:r>
         <w:t xml:space="preserve">Table </w:t>
       </w:r>
-      <w:r>
-        <w:fldChar w:fldCharType="begin"/>
-      </w:r>
-      <w:r>
-        <w:instrText xml:space="preserve"> SEQ Table \* ARABIC </w:instrText>
-      </w:r>
-      <w:r>
-        <w:fldChar w:fldCharType="separate"/>
-      </w:r>
-      <w:r>
-        <w:rPr>
-          <w:noProof/>
-        </w:rPr>
-        <w:t>3</w:t>
-      </w:r>
-      <w:r>
-        <w:rPr>
-          <w:noProof/>
-        </w:rPr>
-        <w:fldChar w:fldCharType="end"/>
-      </w:r>
+      <w:fldSimple w:instr=" SEQ Table \* ARABIC ">
+        <w:r>
+          <w:rPr>
+            <w:noProof/>
+          </w:rPr>
+          <w:t>3</w:t>
+        </w:r>
+      </w:fldSimple>
       <w:r>
         <w:t xml:space="preserve">: </w:t>
       </w:r>
@@ -5855,27 +5812,14 @@
       <w:r>
         <w:t xml:space="preserve">Table </w:t>
       </w:r>
-      <w:r>
-        <w:fldChar w:fldCharType="begin"/>
-      </w:r>
-      <w:r>
-        <w:instrText xml:space="preserve"> SEQ Table \* ARABIC </w:instrText>
-      </w:r>
-      <w:r>
-        <w:fldChar w:fldCharType="separate"/>
-      </w:r>
-      <w:r>
-        <w:rPr>
-          <w:noProof/>
-        </w:rPr>
-        <w:t>4</w:t>
-      </w:r>
-      <w:r>
-        <w:rPr>
-          <w:noProof/>
-        </w:rPr>
-        <w:fldChar w:fldCharType="end"/>
-      </w:r>
+      <w:fldSimple w:instr=" SEQ Table \* ARABIC ">
+        <w:r>
+          <w:rPr>
+            <w:noProof/>
+          </w:rPr>
+          <w:t>4</w:t>
+        </w:r>
+      </w:fldSimple>
       <w:r>
         <w:t xml:space="preserve">: </w:t>
       </w:r>
@@ -6351,27 +6295,14 @@
       <w:r>
         <w:t xml:space="preserve">Table </w:t>
       </w:r>
-      <w:r>
-        <w:fldChar w:fldCharType="begin"/>
-      </w:r>
-      <w:r>
-        <w:instrText xml:space="preserve"> SEQ Table \* ARABIC </w:instrText>
-      </w:r>
-      <w:r>
-        <w:fldChar w:fldCharType="separate"/>
-      </w:r>
-      <w:r>
-        <w:rPr>
-          <w:noProof/>
-        </w:rPr>
-        <w:t>5</w:t>
-      </w:r>
-      <w:r>
-        <w:rPr>
-          <w:noProof/>
-        </w:rPr>
-        <w:fldChar w:fldCharType="end"/>
-      </w:r>
+      <w:fldSimple w:instr=" SEQ Table \* ARABIC ">
+        <w:r>
+          <w:rPr>
+            <w:noProof/>
+          </w:rPr>
+          <w:t>5</w:t>
+        </w:r>
+      </w:fldSimple>
       <w:r>
         <w:t xml:space="preserve">: </w:t>
       </w:r>
@@ -6823,27 +6754,14 @@
       <w:r>
         <w:t xml:space="preserve">Table </w:t>
       </w:r>
-      <w:r>
-        <w:fldChar w:fldCharType="begin"/>
-      </w:r>
-      <w:r>
-        <w:instrText xml:space="preserve"> SEQ Table \* ARABIC </w:instrText>
-      </w:r>
-      <w:r>
-        <w:fldChar w:fldCharType="separate"/>
-      </w:r>
-      <w:r>
-        <w:rPr>
-          <w:noProof/>
-        </w:rPr>
-        <w:t>6</w:t>
-      </w:r>
-      <w:r>
-        <w:rPr>
-          <w:noProof/>
-        </w:rPr>
-        <w:fldChar w:fldCharType="end"/>
-      </w:r>
+      <w:fldSimple w:instr=" SEQ Table \* ARABIC ">
+        <w:r>
+          <w:rPr>
+            <w:noProof/>
+          </w:rPr>
+          <w:t>6</w:t>
+        </w:r>
+      </w:fldSimple>
       <w:r>
         <w:t xml:space="preserve">: </w:t>
       </w:r>
@@ -7285,27 +7203,14 @@
       <w:r>
         <w:t xml:space="preserve">Table </w:t>
       </w:r>
-      <w:r>
-        <w:fldChar w:fldCharType="begin"/>
-      </w:r>
-      <w:r>
-        <w:instrText xml:space="preserve"> SEQ Table \* ARABIC </w:instrText>
-      </w:r>
-      <w:r>
-        <w:fldChar w:fldCharType="separate"/>
-      </w:r>
-      <w:r>
-        <w:rPr>
-          <w:noProof/>
-        </w:rPr>
-        <w:t>7</w:t>
-      </w:r>
-      <w:r>
-        <w:rPr>
-          <w:noProof/>
-        </w:rPr>
-        <w:fldChar w:fldCharType="end"/>
-      </w:r>
+      <w:fldSimple w:instr=" SEQ Table \* ARABIC ">
+        <w:r>
+          <w:rPr>
+            <w:noProof/>
+          </w:rPr>
+          <w:t>7</w:t>
+        </w:r>
+      </w:fldSimple>
       <w:r>
         <w:t xml:space="preserve">: </w:t>
       </w:r>
@@ -7769,27 +7674,14 @@
       <w:r>
         <w:t xml:space="preserve">Table </w:t>
       </w:r>
-      <w:r>
-        <w:fldChar w:fldCharType="begin"/>
-      </w:r>
-      <w:r>
-        <w:instrText xml:space="preserve"> SEQ Table \* ARABIC </w:instrText>
-      </w:r>
-      <w:r>
-        <w:fldChar w:fldCharType="separate"/>
-      </w:r>
-      <w:r>
-        <w:rPr>
-          <w:noProof/>
-        </w:rPr>
-        <w:t>8</w:t>
-      </w:r>
-      <w:r>
-        <w:rPr>
-          <w:noProof/>
-        </w:rPr>
-        <w:fldChar w:fldCharType="end"/>
-      </w:r>
+      <w:fldSimple w:instr=" SEQ Table \* ARABIC ">
+        <w:r>
+          <w:rPr>
+            <w:noProof/>
+          </w:rPr>
+          <w:t>8</w:t>
+        </w:r>
+      </w:fldSimple>
       <w:r>
         <w:t xml:space="preserve">: </w:t>
       </w:r>
@@ -18132,15 +18024,7 @@
         <w:rPr>
           <w:lang w:val="en-US"/>
         </w:rPr>
-        <w:t>To allow easy integration between the frontend and back</w:t>
-      </w:r>
-      <w:bookmarkStart w:id="115" w:name="_GoBack"/>
-      <w:bookmarkEnd w:id="115"/>
-      <w:r>
-        <w:rPr>
-          <w:lang w:val="en-US"/>
-        </w:rPr>
-        <w:t xml:space="preserve">end they communicate over a REST API. This REST API also allows to integrate other systems with the knowledge base, should this ever be needed. The REST API is described in chapter </w:t>
+        <w:t xml:space="preserve">To allow easy integration between the frontend and backend they communicate over a REST API. This REST API also allows to integrate other systems with the knowledge base, should this ever be needed. The REST API is described in chapter </w:t>
       </w:r>
       <w:r>
         <w:rPr>
@@ -18161,12 +18045,6 @@
           <w:i/>
           <w:lang w:val="en-US"/>
         </w:rPr>
-      </w:r>
-      <w:r>
-        <w:rPr>
-          <w:i/>
-          <w:lang w:val="en-US"/>
-        </w:rPr>
         <w:instrText xml:space="preserve"> \* MERGEFORMAT </w:instrText>
       </w:r>
       <w:r>
@@ -18174,6 +18052,12 @@
           <w:i/>
           <w:lang w:val="en-US"/>
         </w:rPr>
+      </w:r>
+      <w:r>
+        <w:rPr>
+          <w:i/>
+          <w:lang w:val="en-US"/>
+        </w:rPr>
         <w:fldChar w:fldCharType="separate"/>
       </w:r>
       <w:r>
@@ -18216,12 +18100,6 @@
           <w:i/>
           <w:lang w:val="en-US"/>
         </w:rPr>
-      </w:r>
-      <w:r>
-        <w:rPr>
-          <w:i/>
-          <w:lang w:val="en-US"/>
-        </w:rPr>
         <w:instrText xml:space="preserve"> \* MERGEFORMAT </w:instrText>
       </w:r>
       <w:r>
@@ -18229,6 +18107,12 @@
           <w:i/>
           <w:lang w:val="en-US"/>
         </w:rPr>
+      </w:r>
+      <w:r>
+        <w:rPr>
+          <w:i/>
+          <w:lang w:val="en-US"/>
+        </w:rPr>
         <w:fldChar w:fldCharType="separate"/>
       </w:r>
       <w:r>
@@ -18259,7 +18143,7 @@
           <w:lang w:val="en-US"/>
         </w:rPr>
       </w:pPr>
-      <w:bookmarkStart w:id="116" w:name="_Toc452727766"/>
+      <w:bookmarkStart w:id="115" w:name="_Toc452727766"/>
       <w:r>
         <w:rPr>
           <w:lang w:val="en-US"/>
@@ -18267,38 +18151,38 @@
         <w:lastRenderedPageBreak/>
         <w:t>Design Decisions</w:t>
       </w:r>
+      <w:bookmarkEnd w:id="115"/>
+    </w:p>
+    <w:p>
+      <w:pPr>
+        <w:rPr>
+          <w:lang w:val="en-US"/>
+        </w:rPr>
+      </w:pPr>
+      <w:r>
+        <w:rPr>
+          <w:lang w:val="en-US"/>
+        </w:rPr>
+        <w:t>This chapter contains all major design decisions. Each section represents one of these.</w:t>
+      </w:r>
+    </w:p>
+    <w:p>
+      <w:pPr>
+        <w:pStyle w:val="berschrift2"/>
+        <w:rPr>
+          <w:lang w:val="en-US"/>
+        </w:rPr>
+      </w:pPr>
+      <w:bookmarkStart w:id="116" w:name="_Ref451862997"/>
+      <w:bookmarkStart w:id="117" w:name="_Toc452727767"/>
+      <w:r>
+        <w:rPr>
+          <w:lang w:val="en-US"/>
+        </w:rPr>
+        <w:t>Search Engine</w:t>
+      </w:r>
       <w:bookmarkEnd w:id="116"/>
-    </w:p>
-    <w:p>
-      <w:pPr>
-        <w:rPr>
-          <w:lang w:val="en-US"/>
-        </w:rPr>
-      </w:pPr>
-      <w:r>
-        <w:rPr>
-          <w:lang w:val="en-US"/>
-        </w:rPr>
-        <w:t>This chapter contains all major design decisions. Each section represents one of these.</w:t>
-      </w:r>
-    </w:p>
-    <w:p>
-      <w:pPr>
-        <w:pStyle w:val="berschrift2"/>
-        <w:rPr>
-          <w:lang w:val="en-US"/>
-        </w:rPr>
-      </w:pPr>
-      <w:bookmarkStart w:id="117" w:name="_Ref451862997"/>
-      <w:bookmarkStart w:id="118" w:name="_Toc452727767"/>
-      <w:r>
-        <w:rPr>
-          <w:lang w:val="en-US"/>
-        </w:rPr>
-        <w:t>Search Engine</w:t>
-      </w:r>
       <w:bookmarkEnd w:id="117"/>
-      <w:bookmarkEnd w:id="118"/>
     </w:p>
     <w:p>
       <w:pPr>
@@ -20244,8 +20128,8 @@
           <w:lang w:val="en-US"/>
         </w:rPr>
       </w:pPr>
-      <w:bookmarkStart w:id="119" w:name="_Ref451951584"/>
-      <w:bookmarkStart w:id="120" w:name="_Toc452727675"/>
+      <w:bookmarkStart w:id="118" w:name="_Ref451951584"/>
+      <w:bookmarkStart w:id="119" w:name="_Toc452727675"/>
       <w:r>
         <w:rPr>
           <w:lang w:val="en-US"/>
@@ -20283,22 +20167,22 @@
         </w:rPr>
         <w:fldChar w:fldCharType="end"/>
       </w:r>
+      <w:bookmarkEnd w:id="118"/>
+      <w:r>
+        <w:rPr>
+          <w:lang w:val="en-US"/>
+        </w:rPr>
+        <w:t xml:space="preserve">: </w:t>
+      </w:r>
+      <w:bookmarkStart w:id="120" w:name="_Ref451951576"/>
+      <w:r>
+        <w:rPr>
+          <w:lang w:val="en-US"/>
+        </w:rPr>
+        <w:t>search engine comparison</w:t>
+      </w:r>
       <w:bookmarkEnd w:id="119"/>
-      <w:r>
-        <w:rPr>
-          <w:lang w:val="en-US"/>
-        </w:rPr>
-        <w:t xml:space="preserve">: </w:t>
-      </w:r>
-      <w:bookmarkStart w:id="121" w:name="_Ref451951576"/>
-      <w:r>
-        <w:rPr>
-          <w:lang w:val="en-US"/>
-        </w:rPr>
-        <w:t>search engine comparison</w:t>
-      </w:r>
       <w:bookmarkEnd w:id="120"/>
-      <w:bookmarkEnd w:id="121"/>
     </w:p>
     <w:p>
       <w:pPr>
@@ -20821,8 +20705,8 @@
           <w:lang w:val="en-US"/>
         </w:rPr>
       </w:pPr>
-      <w:bookmarkStart w:id="122" w:name="_Ref451954368"/>
-      <w:bookmarkStart w:id="123" w:name="_Toc452727676"/>
+      <w:bookmarkStart w:id="121" w:name="_Ref451954368"/>
+      <w:bookmarkStart w:id="122" w:name="_Toc452727676"/>
       <w:r>
         <w:rPr>
           <w:lang w:val="en-US"/>
@@ -20860,65 +20744,65 @@
         </w:rPr>
         <w:fldChar w:fldCharType="end"/>
       </w:r>
+      <w:bookmarkEnd w:id="121"/>
+      <w:r>
+        <w:rPr>
+          <w:lang w:val="en-US"/>
+        </w:rPr>
+        <w:t>: search engine benchmark</w:t>
+      </w:r>
       <w:bookmarkEnd w:id="122"/>
-      <w:r>
-        <w:rPr>
-          <w:lang w:val="en-US"/>
-        </w:rPr>
-        <w:t>: search engine benchmark</w:t>
+    </w:p>
+    <w:p>
+      <w:pPr>
+        <w:pStyle w:val="berschrift3"/>
+        <w:rPr>
+          <w:lang w:val="en-US"/>
+        </w:rPr>
+      </w:pPr>
+      <w:r>
+        <w:rPr>
+          <w:lang w:val="en-US"/>
+        </w:rPr>
+        <w:t>Decision</w:t>
+      </w:r>
+    </w:p>
+    <w:p>
+      <w:pPr>
+        <w:rPr>
+          <w:lang w:val="en-US"/>
+        </w:rPr>
+      </w:pPr>
+      <w:r>
+        <w:rPr>
+          <w:lang w:val="en-US"/>
+        </w:rPr>
+        <w:t>As Elastic Search is not able to fulfill the requirements and Apache Lucene &amp; Tika are too much overhead in regards of programming, those two are no viable choice as search engine for the knowledge base. Apache Solr and OpenSearchServer are both viable choices. They both meet the requirements, even though OpenSearchServer is slower than Apache Solr when indexing files. The final decision was made in favor of OpenSearch-Server because of it</w:t>
+      </w:r>
+      <w:r>
+        <w:rPr>
+          <w:lang w:val="en-US"/>
+        </w:rPr>
+        <w:t>s ability to crawl data sources and its better out of the box configuration. OpenSearchServer also allows easier phonetic search than Apache Solr.</w:t>
+      </w:r>
+    </w:p>
+    <w:p>
+      <w:pPr>
+        <w:pStyle w:val="berschrift2"/>
+        <w:rPr>
+          <w:lang w:val="en-US"/>
+        </w:rPr>
+      </w:pPr>
+      <w:bookmarkStart w:id="123" w:name="_Ref451863220"/>
+      <w:bookmarkStart w:id="124" w:name="_Toc452727768"/>
+      <w:r>
+        <w:rPr>
+          <w:lang w:val="en-US"/>
+        </w:rPr>
+        <w:t>Persistence</w:t>
       </w:r>
       <w:bookmarkEnd w:id="123"/>
-    </w:p>
-    <w:p>
-      <w:pPr>
-        <w:pStyle w:val="berschrift3"/>
-        <w:rPr>
-          <w:lang w:val="en-US"/>
-        </w:rPr>
-      </w:pPr>
-      <w:r>
-        <w:rPr>
-          <w:lang w:val="en-US"/>
-        </w:rPr>
-        <w:t>Decision</w:t>
-      </w:r>
-    </w:p>
-    <w:p>
-      <w:pPr>
-        <w:rPr>
-          <w:lang w:val="en-US"/>
-        </w:rPr>
-      </w:pPr>
-      <w:r>
-        <w:rPr>
-          <w:lang w:val="en-US"/>
-        </w:rPr>
-        <w:t>As Elastic Search is not able to fulfill the requirements and Apache Lucene &amp; Tika are too much overhead in regards of programming, those two are no viable choice as search engine for the knowledge base. Apache Solr and OpenSearchServer are both viable choices. They both meet the requirements, even though OpenSearchServer is slower than Apache Solr when indexing files. The final decision was made in favor of OpenSearch-Server because of it</w:t>
-      </w:r>
-      <w:r>
-        <w:rPr>
-          <w:lang w:val="en-US"/>
-        </w:rPr>
-        <w:t>s ability to crawl data sources and its better out of the box configuration. OpenSearchServer also allows easier phonetic search than Apache Solr.</w:t>
-      </w:r>
-    </w:p>
-    <w:p>
-      <w:pPr>
-        <w:pStyle w:val="berschrift2"/>
-        <w:rPr>
-          <w:lang w:val="en-US"/>
-        </w:rPr>
-      </w:pPr>
-      <w:bookmarkStart w:id="124" w:name="_Ref451863220"/>
-      <w:bookmarkStart w:id="125" w:name="_Toc452727768"/>
-      <w:r>
-        <w:rPr>
-          <w:lang w:val="en-US"/>
-        </w:rPr>
-        <w:t>Persistence</w:t>
-      </w:r>
       <w:bookmarkEnd w:id="124"/>
-      <w:bookmarkEnd w:id="125"/>
     </w:p>
     <w:p>
       <w:pPr>
@@ -21442,7 +21326,13 @@
         <w:rPr>
           <w:lang w:val="en-US"/>
         </w:rPr>
-        <w:t xml:space="preserve"> and the concept </w:t>
+        <w:t xml:space="preserve"> </w:t>
+      </w:r>
+      <w:r>
+        <w:rPr>
+          <w:lang w:val="en-US"/>
+        </w:rPr>
+        <w:t xml:space="preserve">the concept </w:t>
       </w:r>
       <w:r>
         <w:rPr>
@@ -21539,6 +21429,115 @@
           <w:lang w:val="en-US"/>
         </w:rPr>
         <w:t>Persistency</w:t>
+      </w:r>
+      <w:r>
+        <w:rPr>
+          <w:i/>
+          <w:lang w:val="en-US"/>
+        </w:rPr>
+        <w:fldChar w:fldCharType="end"/>
+      </w:r>
+      <w:r>
+        <w:rPr>
+          <w:lang w:val="en-US"/>
+        </w:rPr>
+        <w:t xml:space="preserve"> and the design decision </w:t>
+      </w:r>
+      <w:r>
+        <w:rPr>
+          <w:i/>
+          <w:lang w:val="en-US"/>
+        </w:rPr>
+        <w:fldChar w:fldCharType="begin"/>
+      </w:r>
+      <w:r>
+        <w:rPr>
+          <w:i/>
+          <w:lang w:val="en-US"/>
+        </w:rPr>
+        <w:instrText xml:space="preserve"> REF _Ref452560615 \r \h </w:instrText>
+      </w:r>
+      <w:r>
+        <w:rPr>
+          <w:i/>
+          <w:lang w:val="en-US"/>
+        </w:rPr>
+      </w:r>
+      <w:r>
+        <w:rPr>
+          <w:i/>
+          <w:lang w:val="en-US"/>
+        </w:rPr>
+        <w:instrText xml:space="preserve"> \* MERGEFORMAT </w:instrText>
+      </w:r>
+      <w:r>
+        <w:rPr>
+          <w:i/>
+          <w:lang w:val="en-US"/>
+        </w:rPr>
+        <w:fldChar w:fldCharType="separate"/>
+      </w:r>
+      <w:r>
+        <w:rPr>
+          <w:i/>
+          <w:lang w:val="en-US"/>
+        </w:rPr>
+        <w:t>8.7</w:t>
+      </w:r>
+      <w:r>
+        <w:rPr>
+          <w:i/>
+          <w:lang w:val="en-US"/>
+        </w:rPr>
+        <w:fldChar w:fldCharType="end"/>
+      </w:r>
+      <w:r>
+        <w:rPr>
+          <w:i/>
+          <w:lang w:val="en-US"/>
+        </w:rPr>
+        <w:t xml:space="preserve"> </w:t>
+      </w:r>
+      <w:r>
+        <w:rPr>
+          <w:i/>
+          <w:lang w:val="en-US"/>
+        </w:rPr>
+        <w:fldChar w:fldCharType="begin"/>
+      </w:r>
+      <w:r>
+        <w:rPr>
+          <w:i/>
+          <w:lang w:val="en-US"/>
+        </w:rPr>
+        <w:instrText xml:space="preserve"> REF _Ref452560615 \h </w:instrText>
+      </w:r>
+      <w:r>
+        <w:rPr>
+          <w:i/>
+          <w:lang w:val="en-US"/>
+        </w:rPr>
+      </w:r>
+      <w:r>
+        <w:rPr>
+          <w:i/>
+          <w:lang w:val="en-US"/>
+        </w:rPr>
+        <w:instrText xml:space="preserve"> \* MERGEFORMAT </w:instrText>
+      </w:r>
+      <w:r>
+        <w:rPr>
+          <w:i/>
+          <w:lang w:val="en-US"/>
+        </w:rPr>
+        <w:fldChar w:fldCharType="separate"/>
+      </w:r>
+      <w:r>
+        <w:rPr>
+          <w:i/>
+          <w:lang w:val="en-US"/>
+        </w:rPr>
+        <w:t>File Upload</w:t>
       </w:r>
       <w:r>
         <w:rPr>
@@ -22542,8 +22541,8 @@
           <w:lang w:val="en-US"/>
         </w:rPr>
       </w:pPr>
-      <w:bookmarkStart w:id="126" w:name="_Ref452055033"/>
-      <w:bookmarkStart w:id="127" w:name="_Toc452727677"/>
+      <w:bookmarkStart w:id="125" w:name="_Ref452055033"/>
+      <w:bookmarkStart w:id="126" w:name="_Toc452727677"/>
       <w:r>
         <w:rPr>
           <w:lang w:val="en-US"/>
@@ -22581,61 +22580,61 @@
         </w:rPr>
         <w:fldChar w:fldCharType="end"/>
       </w:r>
+      <w:bookmarkEnd w:id="125"/>
+      <w:r>
+        <w:rPr>
+          <w:lang w:val="en-US"/>
+        </w:rPr>
+        <w:t>: persistence comparison</w:t>
+      </w:r>
       <w:bookmarkEnd w:id="126"/>
-      <w:r>
-        <w:rPr>
-          <w:lang w:val="en-US"/>
-        </w:rPr>
-        <w:t>: persistence comparison</w:t>
+    </w:p>
+    <w:p>
+      <w:pPr>
+        <w:pStyle w:val="berschrift3"/>
+        <w:rPr>
+          <w:lang w:val="en-US"/>
+        </w:rPr>
+      </w:pPr>
+      <w:r>
+        <w:rPr>
+          <w:lang w:val="en-US"/>
+        </w:rPr>
+        <w:t>Decision</w:t>
+      </w:r>
+    </w:p>
+    <w:p>
+      <w:pPr>
+        <w:rPr>
+          <w:lang w:val="en-US"/>
+        </w:rPr>
+      </w:pPr>
+      <w:r>
+        <w:rPr>
+          <w:lang w:val="en-US"/>
+        </w:rPr>
+        <w:t>The decision was made to utilize the hybrid approach for the knowledge base project. By combining the two other approaches it is able to mitigate the most critical drawbacks whilst maintaining a manageable complexity. Further most developers in the team have experience with an approach of this sort. As technical foundation a combination of files system and MongoDB is chosen, as its data structure fits best to the meta- and loose data occurring in the context.</w:t>
+      </w:r>
+    </w:p>
+    <w:p>
+      <w:pPr>
+        <w:pStyle w:val="berschrift2"/>
+        <w:rPr>
+          <w:lang w:val="en-US"/>
+        </w:rPr>
+      </w:pPr>
+      <w:bookmarkStart w:id="127" w:name="_Ref452116932"/>
+      <w:bookmarkStart w:id="128" w:name="_Ref452116941"/>
+      <w:bookmarkStart w:id="129" w:name="_Toc452727769"/>
+      <w:r>
+        <w:rPr>
+          <w:lang w:val="en-US"/>
+        </w:rPr>
+        <w:t>Backend Technology</w:t>
       </w:r>
       <w:bookmarkEnd w:id="127"/>
-    </w:p>
-    <w:p>
-      <w:pPr>
-        <w:pStyle w:val="berschrift3"/>
-        <w:rPr>
-          <w:lang w:val="en-US"/>
-        </w:rPr>
-      </w:pPr>
-      <w:r>
-        <w:rPr>
-          <w:lang w:val="en-US"/>
-        </w:rPr>
-        <w:t>Decision</w:t>
-      </w:r>
-    </w:p>
-    <w:p>
-      <w:pPr>
-        <w:rPr>
-          <w:lang w:val="en-US"/>
-        </w:rPr>
-      </w:pPr>
-      <w:r>
-        <w:rPr>
-          <w:lang w:val="en-US"/>
-        </w:rPr>
-        <w:t>The decision was made to utilize the hybrid approach for the knowledge base project. By combining the two other approaches it is able to mitigate the most critical drawbacks whilst maintaining a manageable complexity. Further most developers in the team have experience with an approach of this sort. As technical foundation a combination of files system and MongoDB is chosen, as its data structure fits best to the meta- and loose data occurring in the context.</w:t>
-      </w:r>
-    </w:p>
-    <w:p>
-      <w:pPr>
-        <w:pStyle w:val="berschrift2"/>
-        <w:rPr>
-          <w:lang w:val="en-US"/>
-        </w:rPr>
-      </w:pPr>
-      <w:bookmarkStart w:id="128" w:name="_Ref452116932"/>
-      <w:bookmarkStart w:id="129" w:name="_Ref452116941"/>
-      <w:bookmarkStart w:id="130" w:name="_Toc452727769"/>
-      <w:r>
-        <w:rPr>
-          <w:lang w:val="en-US"/>
-        </w:rPr>
-        <w:t>Backend Technology</w:t>
-      </w:r>
       <w:bookmarkEnd w:id="128"/>
       <w:bookmarkEnd w:id="129"/>
-      <w:bookmarkEnd w:id="130"/>
     </w:p>
     <w:p>
       <w:pPr>
@@ -23381,18 +23380,18 @@
           <w:lang w:val="en-US"/>
         </w:rPr>
       </w:pPr>
-      <w:bookmarkStart w:id="131" w:name="_Ref452643921"/>
-      <w:bookmarkStart w:id="132" w:name="_Ref452643928"/>
-      <w:bookmarkStart w:id="133" w:name="_Toc452727770"/>
+      <w:bookmarkStart w:id="130" w:name="_Ref452643921"/>
+      <w:bookmarkStart w:id="131" w:name="_Ref452643928"/>
+      <w:bookmarkStart w:id="132" w:name="_Toc452727770"/>
       <w:r>
         <w:rPr>
           <w:lang w:val="en-US"/>
         </w:rPr>
         <w:t>Frontend Technology</w:t>
       </w:r>
+      <w:bookmarkEnd w:id="130"/>
       <w:bookmarkEnd w:id="131"/>
       <w:bookmarkEnd w:id="132"/>
-      <w:bookmarkEnd w:id="133"/>
     </w:p>
     <w:p>
       <w:pPr>
@@ -23999,14 +23998,14 @@
           <w:lang w:val="en-US"/>
         </w:rPr>
       </w:pPr>
-      <w:bookmarkStart w:id="134" w:name="_Toc452727771"/>
+      <w:bookmarkStart w:id="133" w:name="_Toc452727771"/>
       <w:r>
         <w:rPr>
           <w:lang w:val="en-US"/>
         </w:rPr>
         <w:t>Folder Structure</w:t>
       </w:r>
-      <w:bookmarkEnd w:id="134"/>
+      <w:bookmarkEnd w:id="133"/>
     </w:p>
     <w:p>
       <w:pPr>
@@ -24214,122 +24213,6 @@
           <w:lang w:val="en-US"/>
         </w:rPr>
         <w:t>Persistence</w:t>
-      </w:r>
-      <w:r>
-        <w:rPr>
-          <w:i/>
-          <w:lang w:val="en-US"/>
-        </w:rPr>
-        <w:fldChar w:fldCharType="end"/>
-      </w:r>
-      <w:r>
-        <w:rPr>
-          <w:i/>
-          <w:lang w:val="en-US"/>
-        </w:rPr>
-        <w:t xml:space="preserve"> </w:t>
-      </w:r>
-      <w:r>
-        <w:rPr>
-          <w:lang w:val="en-US"/>
-        </w:rPr>
-        <w:t xml:space="preserve">and </w:t>
-      </w:r>
-      <w:r>
-        <w:rPr>
-          <w:i/>
-          <w:lang w:val="en-US"/>
-        </w:rPr>
-        <w:fldChar w:fldCharType="begin"/>
-      </w:r>
-      <w:r>
-        <w:rPr>
-          <w:i/>
-          <w:lang w:val="en-US"/>
-        </w:rPr>
-        <w:instrText xml:space="preserve"> REF _Ref452560615 \r \h </w:instrText>
-      </w:r>
-      <w:r>
-        <w:rPr>
-          <w:i/>
-          <w:lang w:val="en-US"/>
-        </w:rPr>
-        <w:instrText xml:space="preserve"> \* MERGEFORMAT </w:instrText>
-      </w:r>
-      <w:r>
-        <w:rPr>
-          <w:i/>
-          <w:lang w:val="en-US"/>
-        </w:rPr>
-      </w:r>
-      <w:r>
-        <w:rPr>
-          <w:i/>
-          <w:lang w:val="en-US"/>
-        </w:rPr>
-        <w:fldChar w:fldCharType="separate"/>
-      </w:r>
-      <w:r>
-        <w:rPr>
-          <w:i/>
-          <w:lang w:val="en-US"/>
-        </w:rPr>
-        <w:t>8.7</w:t>
-      </w:r>
-      <w:r>
-        <w:rPr>
-          <w:i/>
-          <w:lang w:val="en-US"/>
-        </w:rPr>
-        <w:fldChar w:fldCharType="end"/>
-      </w:r>
-      <w:r>
-        <w:rPr>
-          <w:i/>
-          <w:lang w:val="en-US"/>
-        </w:rPr>
-        <w:t xml:space="preserve"> </w:t>
-      </w:r>
-      <w:r>
-        <w:rPr>
-          <w:i/>
-          <w:lang w:val="en-US"/>
-        </w:rPr>
-        <w:fldChar w:fldCharType="begin"/>
-      </w:r>
-      <w:r>
-        <w:rPr>
-          <w:i/>
-          <w:lang w:val="en-US"/>
-        </w:rPr>
-        <w:instrText xml:space="preserve"> REF _Ref452560624 \h </w:instrText>
-      </w:r>
-      <w:r>
-        <w:rPr>
-          <w:i/>
-          <w:lang w:val="en-US"/>
-        </w:rPr>
-        <w:instrText xml:space="preserve"> \* MERGEFORMAT </w:instrText>
-      </w:r>
-      <w:r>
-        <w:rPr>
-          <w:i/>
-          <w:lang w:val="en-US"/>
-        </w:rPr>
-      </w:r>
-      <w:r>
-        <w:rPr>
-          <w:i/>
-          <w:lang w:val="en-US"/>
-        </w:rPr>
-        <w:fldChar w:fldCharType="separate"/>
-      </w:r>
-      <w:r>
-        <w:rPr>
-          <w:i/>
-          <w:lang w:val="en-US"/>
-        </w:rPr>
-        <w:t>File Upload</w:t>
       </w:r>
       <w:r>
         <w:rPr>
@@ -24801,8 +24684,8 @@
                                 <w:lang w:val="en-US"/>
                               </w:rPr>
                             </w:pPr>
-                            <w:bookmarkStart w:id="135" w:name="_Ref452561851"/>
-                            <w:bookmarkStart w:id="136" w:name="_Toc452727691"/>
+                            <w:bookmarkStart w:id="134" w:name="_Ref452561851"/>
+                            <w:bookmarkStart w:id="135" w:name="_Toc452727691"/>
                             <w:r>
                               <w:rPr>
                                 <w:lang w:val="en-US"/>
@@ -24840,14 +24723,14 @@
                               </w:rPr>
                               <w:fldChar w:fldCharType="end"/>
                             </w:r>
-                            <w:bookmarkEnd w:id="135"/>
+                            <w:bookmarkEnd w:id="134"/>
                             <w:r>
                               <w:rPr>
                                 <w:lang w:val="en-US"/>
                               </w:rPr>
                               <w:t>: one folder structure</w:t>
                             </w:r>
-                            <w:bookmarkEnd w:id="136"/>
+                            <w:bookmarkEnd w:id="135"/>
                           </w:p>
                         </w:txbxContent>
                       </wps:txbx>
@@ -24880,8 +24763,8 @@
                           <w:lang w:val="en-US"/>
                         </w:rPr>
                       </w:pPr>
-                      <w:bookmarkStart w:id="137" w:name="_Ref452561851"/>
-                      <w:bookmarkStart w:id="138" w:name="_Toc452727691"/>
+                      <w:bookmarkStart w:id="136" w:name="_Ref452561851"/>
+                      <w:bookmarkStart w:id="137" w:name="_Toc452727691"/>
                       <w:r>
                         <w:rPr>
                           <w:lang w:val="en-US"/>
@@ -24919,14 +24802,14 @@
                         </w:rPr>
                         <w:fldChar w:fldCharType="end"/>
                       </w:r>
-                      <w:bookmarkEnd w:id="137"/>
+                      <w:bookmarkEnd w:id="136"/>
                       <w:r>
                         <w:rPr>
                           <w:lang w:val="en-US"/>
                         </w:rPr>
                         <w:t>: one folder structure</w:t>
                       </w:r>
-                      <w:bookmarkEnd w:id="138"/>
+                      <w:bookmarkEnd w:id="137"/>
                     </w:p>
                   </w:txbxContent>
                 </v:textbox>
@@ -25477,8 +25360,8 @@
                                 <w:lang w:val="en-US"/>
                               </w:rPr>
                             </w:pPr>
-                            <w:bookmarkStart w:id="139" w:name="_Ref452562497"/>
-                            <w:bookmarkStart w:id="140" w:name="_Toc452727692"/>
+                            <w:bookmarkStart w:id="138" w:name="_Ref452562497"/>
+                            <w:bookmarkStart w:id="139" w:name="_Toc452727692"/>
                             <w:r>
                               <w:rPr>
                                 <w:lang w:val="en-US"/>
@@ -25516,14 +25399,14 @@
                               </w:rPr>
                               <w:fldChar w:fldCharType="end"/>
                             </w:r>
-                            <w:bookmarkEnd w:id="139"/>
+                            <w:bookmarkEnd w:id="138"/>
                             <w:r>
                               <w:rPr>
                                 <w:lang w:val="en-US"/>
                               </w:rPr>
                               <w:t>: nested version article folders</w:t>
                             </w:r>
-                            <w:bookmarkEnd w:id="140"/>
+                            <w:bookmarkEnd w:id="139"/>
                           </w:p>
                         </w:txbxContent>
                       </wps:txbx>
@@ -25556,8 +25439,8 @@
                           <w:lang w:val="en-US"/>
                         </w:rPr>
                       </w:pPr>
-                      <w:bookmarkStart w:id="141" w:name="_Ref452562497"/>
-                      <w:bookmarkStart w:id="142" w:name="_Toc452727692"/>
+                      <w:bookmarkStart w:id="140" w:name="_Ref452562497"/>
+                      <w:bookmarkStart w:id="141" w:name="_Toc452727692"/>
                       <w:r>
                         <w:rPr>
                           <w:lang w:val="en-US"/>
@@ -25595,14 +25478,14 @@
                         </w:rPr>
                         <w:fldChar w:fldCharType="end"/>
                       </w:r>
-                      <w:bookmarkEnd w:id="141"/>
+                      <w:bookmarkEnd w:id="140"/>
                       <w:r>
                         <w:rPr>
                           <w:lang w:val="en-US"/>
                         </w:rPr>
                         <w:t>: nested version article folders</w:t>
                       </w:r>
-                      <w:bookmarkEnd w:id="142"/>
+                      <w:bookmarkEnd w:id="141"/>
                     </w:p>
                   </w:txbxContent>
                 </v:textbox>
@@ -26458,8 +26341,8 @@
                                 <w:lang w:val="en-US"/>
                               </w:rPr>
                             </w:pPr>
-                            <w:bookmarkStart w:id="143" w:name="_Ref452563590"/>
-                            <w:bookmarkStart w:id="144" w:name="_Toc452727693"/>
+                            <w:bookmarkStart w:id="142" w:name="_Ref452563590"/>
+                            <w:bookmarkStart w:id="143" w:name="_Toc452727693"/>
                             <w:r>
                               <w:rPr>
                                 <w:lang w:val="en-US"/>
@@ -26497,14 +26380,14 @@
                               </w:rPr>
                               <w:fldChar w:fldCharType="end"/>
                             </w:r>
-                            <w:bookmarkEnd w:id="143"/>
+                            <w:bookmarkEnd w:id="142"/>
                             <w:r>
                               <w:rPr>
                                 <w:lang w:val="en-US"/>
                               </w:rPr>
                               <w:t>: external versioned article folders</w:t>
                             </w:r>
-                            <w:bookmarkEnd w:id="144"/>
+                            <w:bookmarkEnd w:id="143"/>
                           </w:p>
                         </w:txbxContent>
                       </wps:txbx>
@@ -26537,8 +26420,8 @@
                           <w:lang w:val="en-US"/>
                         </w:rPr>
                       </w:pPr>
-                      <w:bookmarkStart w:id="145" w:name="_Ref452563590"/>
-                      <w:bookmarkStart w:id="146" w:name="_Toc452727693"/>
+                      <w:bookmarkStart w:id="144" w:name="_Ref452563590"/>
+                      <w:bookmarkStart w:id="145" w:name="_Toc452727693"/>
                       <w:r>
                         <w:rPr>
                           <w:lang w:val="en-US"/>
@@ -26576,14 +26459,14 @@
                         </w:rPr>
                         <w:fldChar w:fldCharType="end"/>
                       </w:r>
-                      <w:bookmarkEnd w:id="145"/>
+                      <w:bookmarkEnd w:id="144"/>
                       <w:r>
                         <w:rPr>
                           <w:lang w:val="en-US"/>
                         </w:rPr>
                         <w:t>: external versioned article folders</w:t>
                       </w:r>
-                      <w:bookmarkEnd w:id="146"/>
+                      <w:bookmarkEnd w:id="145"/>
                     </w:p>
                   </w:txbxContent>
                 </v:textbox>
@@ -27212,16 +27095,16 @@
           <w:lang w:val="en-US"/>
         </w:rPr>
       </w:pPr>
-      <w:bookmarkStart w:id="147" w:name="_Ref452644058"/>
-      <w:bookmarkStart w:id="148" w:name="_Toc452727772"/>
+      <w:bookmarkStart w:id="146" w:name="_Ref452644058"/>
+      <w:bookmarkStart w:id="147" w:name="_Toc452727772"/>
       <w:r>
         <w:rPr>
           <w:lang w:val="en-US"/>
         </w:rPr>
         <w:t>WYSIWYG Editor</w:t>
       </w:r>
+      <w:bookmarkEnd w:id="146"/>
       <w:bookmarkEnd w:id="147"/>
-      <w:bookmarkEnd w:id="148"/>
     </w:p>
     <w:p>
       <w:pPr>
@@ -27807,30 +27690,754 @@
           <w:lang w:val="en-US"/>
         </w:rPr>
       </w:pPr>
-      <w:bookmarkStart w:id="149" w:name="_Ref452560615"/>
-      <w:bookmarkStart w:id="150" w:name="_Ref452560624"/>
-      <w:bookmarkStart w:id="151" w:name="_Toc452727773"/>
+      <w:bookmarkStart w:id="148" w:name="_Ref452560615"/>
+      <w:bookmarkStart w:id="149" w:name="_Ref452560624"/>
+      <w:bookmarkStart w:id="150" w:name="_Toc452727773"/>
       <w:r>
         <w:rPr>
           <w:lang w:val="en-US"/>
         </w:rPr>
         <w:t>File Upload</w:t>
       </w:r>
+      <w:bookmarkEnd w:id="148"/>
       <w:bookmarkEnd w:id="149"/>
       <w:bookmarkEnd w:id="150"/>
+    </w:p>
+    <w:p>
+      <w:pPr>
+        <w:rPr>
+          <w:lang w:val="en-US"/>
+        </w:rPr>
+      </w:pPr>
+      <w:r>
+        <w:rPr>
+          <w:lang w:val="en-US"/>
+        </w:rPr>
+        <w:t>The documents getting attached to articles have to be saved in the system. They have to be uploaded at one point. The handling of those documents and the according article are subject of this decision.</w:t>
+      </w:r>
+    </w:p>
+    <w:p>
+      <w:pPr>
+        <w:pStyle w:val="berschrift3"/>
+        <w:rPr>
+          <w:lang w:val="en-US"/>
+        </w:rPr>
+      </w:pPr>
+      <w:r>
+        <w:rPr>
+          <w:lang w:val="en-US"/>
+        </w:rPr>
+        <w:t>Influences</w:t>
+      </w:r>
+    </w:p>
+    <w:p>
+      <w:pPr>
+        <w:rPr>
+          <w:lang w:val="en-US"/>
+        </w:rPr>
+      </w:pPr>
+      <w:r>
+        <w:rPr>
+          <w:lang w:val="en-US"/>
+        </w:rPr>
+        <w:t>This decision is influenced by the architecture drivers</w:t>
+      </w:r>
+      <w:r>
+        <w:rPr>
+          <w:lang w:val="en-US"/>
+        </w:rPr>
+        <w:t xml:space="preserve"> </w:t>
+      </w:r>
+      <w:r>
+        <w:rPr>
+          <w:i/>
+          <w:lang w:val="en-US"/>
+        </w:rPr>
+        <w:fldChar w:fldCharType="begin"/>
+      </w:r>
+      <w:r>
+        <w:rPr>
+          <w:i/>
+          <w:lang w:val="en-US"/>
+        </w:rPr>
+        <w:instrText xml:space="preserve"> REF _Ref452124700 \h </w:instrText>
+      </w:r>
+      <w:r>
+        <w:rPr>
+          <w:i/>
+          <w:lang w:val="en-US"/>
+        </w:rPr>
+      </w:r>
+      <w:r>
+        <w:rPr>
+          <w:i/>
+          <w:lang w:val="en-US"/>
+        </w:rPr>
+        <w:instrText xml:space="preserve"> \* MERGEFORMAT </w:instrText>
+      </w:r>
+      <w:r>
+        <w:rPr>
+          <w:i/>
+          <w:lang w:val="en-US"/>
+        </w:rPr>
+        <w:fldChar w:fldCharType="separate"/>
+      </w:r>
+      <w:r>
+        <w:rPr>
+          <w:i/>
+        </w:rPr>
+        <w:t>AD-02-Usability</w:t>
+      </w:r>
+      <w:r>
+        <w:rPr>
+          <w:i/>
+          <w:lang w:val="en-US"/>
+        </w:rPr>
+        <w:fldChar w:fldCharType="end"/>
+      </w:r>
+      <w:r>
+        <w:rPr>
+          <w:lang w:val="en-US"/>
+        </w:rPr>
+        <w:t xml:space="preserve"> </w:t>
+      </w:r>
+      <w:r>
+        <w:rPr>
+          <w:lang w:val="en-US"/>
+        </w:rPr>
+        <w:t xml:space="preserve">, </w:t>
+      </w:r>
+      <w:r>
+        <w:rPr>
+          <w:i/>
+          <w:lang w:val="en-US"/>
+        </w:rPr>
+        <w:fldChar w:fldCharType="begin"/>
+      </w:r>
+      <w:r>
+        <w:rPr>
+          <w:i/>
+          <w:lang w:val="en-US"/>
+        </w:rPr>
+        <w:instrText xml:space="preserve"> REF _Ref451948858 \h </w:instrText>
+      </w:r>
+      <w:r>
+        <w:rPr>
+          <w:i/>
+          <w:lang w:val="en-US"/>
+        </w:rPr>
+      </w:r>
+      <w:r>
+        <w:rPr>
+          <w:i/>
+          <w:lang w:val="en-US"/>
+        </w:rPr>
+        <w:instrText xml:space="preserve"> \* MERGEFORMAT </w:instrText>
+      </w:r>
+      <w:r>
+        <w:rPr>
+          <w:i/>
+          <w:lang w:val="en-US"/>
+        </w:rPr>
+        <w:fldChar w:fldCharType="separate"/>
+      </w:r>
+      <w:r>
+        <w:rPr>
+          <w:i/>
+        </w:rPr>
+        <w:t>AD-03-Generic</w:t>
+      </w:r>
+      <w:r>
+        <w:rPr>
+          <w:i/>
+          <w:lang w:val="en-US"/>
+        </w:rPr>
+        <w:fldChar w:fldCharType="end"/>
+      </w:r>
+      <w:r>
+        <w:rPr>
+          <w:lang w:val="en-US"/>
+        </w:rPr>
+        <w:t xml:space="preserve">, </w:t>
+      </w:r>
+      <w:r>
+        <w:rPr>
+          <w:i/>
+          <w:lang w:val="en-US"/>
+        </w:rPr>
+        <w:fldChar w:fldCharType="begin"/>
+      </w:r>
+      <w:r>
+        <w:rPr>
+          <w:i/>
+          <w:lang w:val="en-US"/>
+        </w:rPr>
+        <w:instrText xml:space="preserve"> REF _Ref451931821 \h </w:instrText>
+      </w:r>
+      <w:r>
+        <w:rPr>
+          <w:i/>
+          <w:lang w:val="en-US"/>
+        </w:rPr>
+      </w:r>
+      <w:r>
+        <w:rPr>
+          <w:i/>
+          <w:lang w:val="en-US"/>
+        </w:rPr>
+        <w:instrText xml:space="preserve"> \* MERGEFORMAT </w:instrText>
+      </w:r>
+      <w:r>
+        <w:rPr>
+          <w:i/>
+          <w:lang w:val="en-US"/>
+        </w:rPr>
+        <w:fldChar w:fldCharType="separate"/>
+      </w:r>
+      <w:r>
+        <w:rPr>
+          <w:i/>
+        </w:rPr>
+        <w:t>AD-05-Persistence</w:t>
+      </w:r>
+      <w:r>
+        <w:rPr>
+          <w:i/>
+          <w:lang w:val="en-US"/>
+        </w:rPr>
+        <w:fldChar w:fldCharType="end"/>
+      </w:r>
+      <w:r>
+        <w:rPr>
+          <w:lang w:val="en-US"/>
+        </w:rPr>
+        <w:t xml:space="preserve"> and the design decision </w:t>
+      </w:r>
+      <w:r>
+        <w:rPr>
+          <w:i/>
+          <w:lang w:val="en-US"/>
+        </w:rPr>
+        <w:fldChar w:fldCharType="begin"/>
+      </w:r>
+      <w:r>
+        <w:rPr>
+          <w:i/>
+          <w:lang w:val="en-US"/>
+        </w:rPr>
+        <w:instrText xml:space="preserve"> REF _Ref451863220 \r \h </w:instrText>
+      </w:r>
+      <w:r>
+        <w:rPr>
+          <w:i/>
+          <w:lang w:val="en-US"/>
+        </w:rPr>
+      </w:r>
+      <w:r>
+        <w:rPr>
+          <w:i/>
+          <w:lang w:val="en-US"/>
+        </w:rPr>
+        <w:instrText xml:space="preserve"> \* MERGEFORMAT </w:instrText>
+      </w:r>
+      <w:r>
+        <w:rPr>
+          <w:i/>
+          <w:lang w:val="en-US"/>
+        </w:rPr>
+        <w:fldChar w:fldCharType="separate"/>
+      </w:r>
+      <w:r>
+        <w:rPr>
+          <w:i/>
+          <w:lang w:val="en-US"/>
+        </w:rPr>
+        <w:t>8.2</w:t>
+      </w:r>
+      <w:r>
+        <w:rPr>
+          <w:i/>
+          <w:lang w:val="en-US"/>
+        </w:rPr>
+        <w:fldChar w:fldCharType="end"/>
+      </w:r>
+      <w:r>
+        <w:rPr>
+          <w:i/>
+          <w:lang w:val="en-US"/>
+        </w:rPr>
+        <w:t xml:space="preserve"> </w:t>
+      </w:r>
+      <w:r>
+        <w:rPr>
+          <w:i/>
+          <w:lang w:val="en-US"/>
+        </w:rPr>
+        <w:fldChar w:fldCharType="begin"/>
+      </w:r>
+      <w:r>
+        <w:rPr>
+          <w:i/>
+          <w:lang w:val="en-US"/>
+        </w:rPr>
+        <w:instrText xml:space="preserve"> REF _Ref451863220 \h </w:instrText>
+      </w:r>
+      <w:r>
+        <w:rPr>
+          <w:i/>
+          <w:lang w:val="en-US"/>
+        </w:rPr>
+      </w:r>
+      <w:r>
+        <w:rPr>
+          <w:i/>
+          <w:lang w:val="en-US"/>
+        </w:rPr>
+        <w:instrText xml:space="preserve"> \* MERGEFORMAT </w:instrText>
+      </w:r>
+      <w:r>
+        <w:rPr>
+          <w:i/>
+          <w:lang w:val="en-US"/>
+        </w:rPr>
+        <w:fldChar w:fldCharType="separate"/>
+      </w:r>
+      <w:r>
+        <w:rPr>
+          <w:i/>
+          <w:lang w:val="en-US"/>
+        </w:rPr>
+        <w:t>Persistence</w:t>
+      </w:r>
+      <w:r>
+        <w:rPr>
+          <w:i/>
+          <w:lang w:val="en-US"/>
+        </w:rPr>
+        <w:fldChar w:fldCharType="end"/>
+      </w:r>
+      <w:r>
+        <w:rPr>
+          <w:lang w:val="en-US"/>
+        </w:rPr>
+        <w:t>.</w:t>
+      </w:r>
+    </w:p>
+    <w:p>
+      <w:pPr>
+        <w:rPr>
+          <w:lang w:val="en-US"/>
+        </w:rPr>
+      </w:pPr>
+      <w:r>
+        <w:rPr>
+          <w:lang w:val="en-US"/>
+        </w:rPr>
+        <w:t xml:space="preserve">It influences the components </w:t>
+      </w:r>
+      <w:r>
+        <w:rPr>
+          <w:i/>
+          <w:lang w:val="en-US"/>
+        </w:rPr>
+        <w:fldChar w:fldCharType="begin"/>
+      </w:r>
+      <w:r>
+        <w:rPr>
+          <w:i/>
+          <w:lang w:val="en-US"/>
+        </w:rPr>
+        <w:instrText xml:space="preserve"> REF _Ref452534390 \r \h </w:instrText>
+      </w:r>
+      <w:r>
+        <w:rPr>
+          <w:i/>
+          <w:lang w:val="en-US"/>
+        </w:rPr>
+        <w:instrText xml:space="preserve"> \* MERGEFORMAT </w:instrText>
+      </w:r>
+      <w:r>
+        <w:rPr>
+          <w:i/>
+          <w:lang w:val="en-US"/>
+        </w:rPr>
+      </w:r>
+      <w:r>
+        <w:rPr>
+          <w:i/>
+          <w:lang w:val="en-US"/>
+        </w:rPr>
+        <w:fldChar w:fldCharType="separate"/>
+      </w:r>
+      <w:r>
+        <w:rPr>
+          <w:i/>
+          <w:lang w:val="en-US"/>
+        </w:rPr>
+        <w:t>4.2.1</w:t>
+      </w:r>
+      <w:r>
+        <w:rPr>
+          <w:i/>
+          <w:lang w:val="en-US"/>
+        </w:rPr>
+        <w:fldChar w:fldCharType="end"/>
+      </w:r>
+      <w:r>
+        <w:rPr>
+          <w:i/>
+          <w:lang w:val="en-US"/>
+        </w:rPr>
+        <w:t xml:space="preserve"> </w:t>
+      </w:r>
+      <w:r>
+        <w:rPr>
+          <w:i/>
+          <w:lang w:val="en-US"/>
+        </w:rPr>
+        <w:fldChar w:fldCharType="begin"/>
+      </w:r>
+      <w:r>
+        <w:rPr>
+          <w:i/>
+          <w:lang w:val="en-US"/>
+        </w:rPr>
+        <w:instrText xml:space="preserve"> REF _Ref452534390 \h </w:instrText>
+      </w:r>
+      <w:r>
+        <w:rPr>
+          <w:i/>
+          <w:lang w:val="en-US"/>
+        </w:rPr>
+        <w:instrText xml:space="preserve"> \* MERGEFORMAT </w:instrText>
+      </w:r>
+      <w:r>
+        <w:rPr>
+          <w:i/>
+          <w:lang w:val="en-US"/>
+        </w:rPr>
+      </w:r>
+      <w:r>
+        <w:rPr>
+          <w:i/>
+          <w:lang w:val="en-US"/>
+        </w:rPr>
+        <w:fldChar w:fldCharType="separate"/>
+      </w:r>
+      <w:r>
+        <w:rPr>
+          <w:i/>
+          <w:lang w:val="en-US"/>
+        </w:rPr>
+        <w:t>Frontend</w:t>
+      </w:r>
+      <w:r>
+        <w:rPr>
+          <w:i/>
+          <w:lang w:val="en-US"/>
+        </w:rPr>
+        <w:fldChar w:fldCharType="end"/>
+      </w:r>
+      <w:r>
+        <w:rPr>
+          <w:lang w:val="en-US"/>
+        </w:rPr>
+        <w:t xml:space="preserve"> and </w:t>
+      </w:r>
+      <w:r>
+        <w:rPr>
+          <w:i/>
+          <w:lang w:val="en-US"/>
+        </w:rPr>
+        <w:fldChar w:fldCharType="begin"/>
+      </w:r>
+      <w:r>
+        <w:rPr>
+          <w:i/>
+          <w:lang w:val="en-US"/>
+        </w:rPr>
+        <w:instrText xml:space="preserve"> REF _Ref452560473 \r \h </w:instrText>
+      </w:r>
+      <w:r>
+        <w:rPr>
+          <w:i/>
+          <w:lang w:val="en-US"/>
+        </w:rPr>
+        <w:instrText xml:space="preserve"> \* MERGEFORMAT </w:instrText>
+      </w:r>
+      <w:r>
+        <w:rPr>
+          <w:i/>
+          <w:lang w:val="en-US"/>
+        </w:rPr>
+      </w:r>
+      <w:r>
+        <w:rPr>
+          <w:i/>
+          <w:lang w:val="en-US"/>
+        </w:rPr>
+        <w:fldChar w:fldCharType="separate"/>
+      </w:r>
+      <w:r>
+        <w:rPr>
+          <w:i/>
+          <w:lang w:val="en-US"/>
+        </w:rPr>
+        <w:t>4.2.2</w:t>
+      </w:r>
+      <w:r>
+        <w:rPr>
+          <w:i/>
+          <w:lang w:val="en-US"/>
+        </w:rPr>
+        <w:fldChar w:fldCharType="end"/>
+      </w:r>
+      <w:r>
+        <w:rPr>
+          <w:i/>
+          <w:lang w:val="en-US"/>
+        </w:rPr>
+        <w:t xml:space="preserve"> </w:t>
+      </w:r>
+      <w:r>
+        <w:rPr>
+          <w:i/>
+          <w:lang w:val="en-US"/>
+        </w:rPr>
+        <w:fldChar w:fldCharType="begin"/>
+      </w:r>
+      <w:r>
+        <w:rPr>
+          <w:i/>
+          <w:lang w:val="en-US"/>
+        </w:rPr>
+        <w:instrText xml:space="preserve"> REF _Ref452560461 \h </w:instrText>
+      </w:r>
+      <w:r>
+        <w:rPr>
+          <w:i/>
+          <w:lang w:val="en-US"/>
+        </w:rPr>
+        <w:instrText xml:space="preserve"> \* MERGEFORMAT </w:instrText>
+      </w:r>
+      <w:r>
+        <w:rPr>
+          <w:i/>
+          <w:lang w:val="en-US"/>
+        </w:rPr>
+      </w:r>
+      <w:r>
+        <w:rPr>
+          <w:i/>
+          <w:lang w:val="en-US"/>
+        </w:rPr>
+        <w:fldChar w:fldCharType="separate"/>
+      </w:r>
+      <w:r>
+        <w:rPr>
+          <w:i/>
+          <w:lang w:val="en-US"/>
+        </w:rPr>
+        <w:t>Backend</w:t>
+      </w:r>
+      <w:r>
+        <w:rPr>
+          <w:i/>
+          <w:lang w:val="en-US"/>
+        </w:rPr>
+        <w:fldChar w:fldCharType="end"/>
+      </w:r>
+      <w:r>
+        <w:rPr>
+          <w:lang w:val="en-US"/>
+        </w:rPr>
+        <w:t>.</w:t>
+      </w:r>
+    </w:p>
+    <w:p>
+      <w:pPr>
+        <w:pStyle w:val="berschrift3"/>
+        <w:rPr>
+          <w:lang w:val="en-US"/>
+        </w:rPr>
+      </w:pPr>
+      <w:r>
+        <w:rPr>
+          <w:lang w:val="en-US"/>
+        </w:rPr>
+        <w:t>Constraints</w:t>
+      </w:r>
+    </w:p>
+    <w:p>
+      <w:pPr>
+        <w:rPr>
+          <w:lang w:val="en-US"/>
+        </w:rPr>
+      </w:pPr>
+      <w:r>
+        <w:rPr>
+          <w:lang w:val="en-US"/>
+        </w:rPr>
+        <w:t>This decision is done without any constraints.</w:t>
+      </w:r>
+    </w:p>
+    <w:p>
+      <w:pPr>
+        <w:pStyle w:val="berschrift3"/>
+        <w:rPr>
+          <w:lang w:val="en-US"/>
+        </w:rPr>
+      </w:pPr>
+      <w:r>
+        <w:rPr>
+          <w:lang w:val="en-US"/>
+        </w:rPr>
+        <w:lastRenderedPageBreak/>
+        <w:t>Considered Alternatives</w:t>
+      </w:r>
+    </w:p>
+    <w:p>
+      <w:pPr>
+        <w:rPr>
+          <w:lang w:val="en-US"/>
+        </w:rPr>
+      </w:pPr>
+      <w:r>
+        <w:rPr>
+          <w:lang w:val="en-US"/>
+        </w:rPr>
+        <w:t>The following two alternatives where considered.</w:t>
+      </w:r>
+    </w:p>
+    <w:p>
+      <w:pPr>
+        <w:pStyle w:val="berschrift4"/>
+        <w:rPr>
+          <w:lang w:val="en-US"/>
+        </w:rPr>
+      </w:pPr>
+      <w:r>
+        <w:rPr>
+          <w:lang w:val="en-US"/>
+        </w:rPr>
+        <w:t xml:space="preserve">Upload on </w:t>
+      </w:r>
+      <w:r>
+        <w:rPr>
+          <w:lang w:val="en-US"/>
+        </w:rPr>
+        <w:t>A</w:t>
+      </w:r>
+      <w:r>
+        <w:rPr>
+          <w:lang w:val="en-US"/>
+        </w:rPr>
+        <w:t xml:space="preserve">rticle </w:t>
+      </w:r>
+      <w:r>
+        <w:rPr>
+          <w:lang w:val="en-US"/>
+        </w:rPr>
+        <w:t>S</w:t>
+      </w:r>
+      <w:r>
+        <w:rPr>
+          <w:lang w:val="en-US"/>
+        </w:rPr>
+        <w:t>ave</w:t>
+      </w:r>
+    </w:p>
+    <w:p>
+      <w:pPr>
+        <w:rPr>
+          <w:lang w:val="en-US"/>
+        </w:rPr>
+      </w:pPr>
+      <w:r>
+        <w:rPr>
+          <w:lang w:val="en-US"/>
+        </w:rPr>
+        <w:t>The user can select the documents to attach to his article while writing it. The</w:t>
+      </w:r>
+      <w:r>
+        <w:rPr>
+          <w:lang w:val="en-US"/>
+        </w:rPr>
+        <w:t>y</w:t>
+      </w:r>
+      <w:r>
+        <w:rPr>
+          <w:lang w:val="en-US"/>
+        </w:rPr>
+        <w:t xml:space="preserve"> get buffered in the browser and uploaded once he saves the article. This means no backend interaction is needed before the user decides to save the article. It reduces the complexity in the backend and makes it unneeded to clean up files and database should an article not be saved. However this also means that if the user selects many or large files, the saving of the article might take quite long as everything gets uploaded in the end.</w:t>
+      </w:r>
+    </w:p>
+    <w:p>
+      <w:pPr>
+        <w:pStyle w:val="berschrift4"/>
+        <w:rPr>
+          <w:lang w:val="en-US"/>
+        </w:rPr>
+      </w:pPr>
+      <w:r>
+        <w:rPr>
+          <w:lang w:val="en-US"/>
+        </w:rPr>
+        <w:t>Instant Upload</w:t>
+      </w:r>
+    </w:p>
+    <w:p>
+      <w:pPr>
+        <w:rPr>
+          <w:lang w:val="en-US"/>
+        </w:rPr>
+      </w:pPr>
+      <w:r>
+        <w:rPr>
+          <w:lang w:val="en-US"/>
+        </w:rPr>
+        <w:t>The user can select the documents to attach to his article while writing it.</w:t>
+      </w:r>
+      <w:r>
+        <w:rPr>
+          <w:lang w:val="en-US"/>
+        </w:rPr>
+        <w:t xml:space="preserve"> They get uploaded immediately to the backend. This means the backend has to be aware of the temporary, unsaved article and has to manage the files for it. Should the user decide to not save the article, the files and the database entry for the article have to be deleted at some point. There is no certainty in knowing when the user cancels the article creation as he can simply close his browser. This means there is a higher complexity in the backend. On the upside the saving of an article is quicker as all files already have been send to the backend.</w:t>
+      </w:r>
+    </w:p>
+    <w:p>
+      <w:pPr>
+        <w:pStyle w:val="berschrift3"/>
+        <w:rPr>
+          <w:lang w:val="en-US"/>
+        </w:rPr>
+      </w:pPr>
+      <w:r>
+        <w:rPr>
+          <w:lang w:val="en-US"/>
+        </w:rPr>
+        <w:t>Decision</w:t>
+      </w:r>
+    </w:p>
+    <w:p>
+      <w:pPr>
+        <w:rPr>
+          <w:lang w:val="en-US"/>
+        </w:rPr>
+      </w:pPr>
+      <w:r>
+        <w:rPr>
+          <w:lang w:val="en-US"/>
+        </w:rPr>
+        <w:t>The decision was made in favor of instant upload even though it creates a higher complexity in the backend. The long article save is considered counterproductive towards the usability of the system. Many other major systems like Google Mail or Dropbox also instantly upload files when they are selected. This sets the expectancy of users for this to happen as the intuitive way.</w:t>
+      </w:r>
+      <w:bookmarkStart w:id="151" w:name="_GoBack"/>
       <w:bookmarkEnd w:id="151"/>
-    </w:p>
-    <w:p>
-      <w:pPr>
-        <w:rPr>
-          <w:lang w:val="en-US"/>
-        </w:rPr>
-      </w:pPr>
-      <w:r>
-        <w:rPr>
-          <w:lang w:val="en-US"/>
-        </w:rPr>
-        <w:t>TODO</w:t>
+      <w:r>
+        <w:rPr>
+          <w:lang w:val="en-US"/>
+        </w:rPr>
+        <w:t xml:space="preserve"> </w:t>
       </w:r>
     </w:p>
     <w:p>
@@ -34774,27 +35381,14 @@
     <w:r>
       <w:instrText xml:space="preserve"> IF  </w:instrText>
     </w:r>
-    <w:r>
-      <w:fldChar w:fldCharType="begin"/>
-    </w:r>
-    <w:r>
-      <w:instrText xml:space="preserve"> STYLEREF "Überschrift 1" \n \* MERGEFORMAT </w:instrText>
-    </w:r>
-    <w:r>
-      <w:fldChar w:fldCharType="separate"/>
-    </w:r>
-    <w:r>
-      <w:rPr>
-        <w:noProof/>
-      </w:rPr>
-      <w:instrText>8</w:instrText>
-    </w:r>
-    <w:r>
-      <w:rPr>
-        <w:noProof/>
-      </w:rPr>
-      <w:fldChar w:fldCharType="end"/>
-    </w:r>
+    <w:fldSimple